<commit_message>
Documento geral de requisitos
</commit_message>
<xml_diff>
--- a/Geral/Requisitos.docx
+++ b/Geral/Requisitos.docx
@@ -597,7 +597,7 @@
           <v:rect id="rectole0000000000" o:spid="_x0000_i1025" style="width:440.25pt;height:139.5pt" o:ole="" o:preferrelative="t" stroked="f">
             <v:imagedata r:id="rId6" o:title=""/>
           </v:rect>
-          <o:OLEObject Type="Embed" ProgID="StaticMetafile" ShapeID="rectole0000000000" DrawAspect="Content" ObjectID="_1427805239" r:id="rId7"/>
+          <o:OLEObject Type="Embed" ProgID="StaticMetafile" ShapeID="rectole0000000000" DrawAspect="Content" ObjectID="_1427805971" r:id="rId7"/>
         </w:object>
       </w:r>
     </w:p>
@@ -693,7 +693,7 @@
           <v:rect id="rectole0000000001" o:spid="_x0000_i1026" style="width:97.5pt;height:47.25pt" o:ole="" o:preferrelative="t" stroked="f">
             <v:imagedata r:id="rId8" o:title=""/>
           </v:rect>
-          <o:OLEObject Type="Embed" ProgID="StaticMetafile" ShapeID="rectole0000000001" DrawAspect="Content" ObjectID="_1427805240" r:id="rId9"/>
+          <o:OLEObject Type="Embed" ProgID="StaticMetafile" ShapeID="rectole0000000001" DrawAspect="Content" ObjectID="_1427805972" r:id="rId9"/>
         </w:object>
       </w:r>
     </w:p>
@@ -940,7 +940,7 @@
           <v:rect id="rectole0000000002" o:spid="_x0000_i1027" style="width:87pt;height:36.75pt" o:ole="" o:preferrelative="t" stroked="f">
             <v:imagedata r:id="rId10" o:title=""/>
           </v:rect>
-          <o:OLEObject Type="Embed" ProgID="StaticMetafile" ShapeID="rectole0000000002" DrawAspect="Content" ObjectID="_1427805241" r:id="rId11"/>
+          <o:OLEObject Type="Embed" ProgID="StaticMetafile" ShapeID="rectole0000000002" DrawAspect="Content" ObjectID="_1427805973" r:id="rId11"/>
         </w:object>
       </w:r>
       <w:r>
@@ -1201,7 +1201,7 @@
           <v:rect id="rectole0000000003" o:spid="_x0000_i1028" style="width:69.75pt;height:51.75pt" o:ole="" o:preferrelative="t" stroked="f">
             <v:imagedata r:id="rId12" o:title=""/>
           </v:rect>
-          <o:OLEObject Type="Embed" ProgID="StaticMetafile" ShapeID="rectole0000000003" DrawAspect="Content" ObjectID="_1427805242" r:id="rId13"/>
+          <o:OLEObject Type="Embed" ProgID="StaticMetafile" ShapeID="rectole0000000003" DrawAspect="Content" ObjectID="_1427805974" r:id="rId13"/>
         </w:object>
       </w:r>
       <w:r>
@@ -1374,7 +1374,7 @@
           <v:rect id="rectole0000000004" o:spid="_x0000_i1029" style="width:120pt;height:48pt" o:ole="" o:preferrelative="t" stroked="f">
             <v:imagedata r:id="rId14" o:title=""/>
           </v:rect>
-          <o:OLEObject Type="Embed" ProgID="StaticMetafile" ShapeID="rectole0000000004" DrawAspect="Content" ObjectID="_1427805243" r:id="rId15"/>
+          <o:OLEObject Type="Embed" ProgID="StaticMetafile" ShapeID="rectole0000000004" DrawAspect="Content" ObjectID="_1427805975" r:id="rId15"/>
         </w:object>
       </w:r>
       <w:r>
@@ -1735,7 +1735,7 @@
           <v:rect id="rectole0000000005" o:spid="_x0000_i1030" style="width:121.5pt;height:62.25pt" o:ole="" o:preferrelative="t" stroked="f">
             <v:imagedata r:id="rId16" o:title=""/>
           </v:rect>
-          <o:OLEObject Type="Embed" ProgID="StaticMetafile" ShapeID="rectole0000000005" DrawAspect="Content" ObjectID="_1427805244" r:id="rId17"/>
+          <o:OLEObject Type="Embed" ProgID="StaticMetafile" ShapeID="rectole0000000005" DrawAspect="Content" ObjectID="_1427805976" r:id="rId17"/>
         </w:object>
       </w:r>
     </w:p>
@@ -1825,7 +1825,7 @@
           <v:rect id="rectole0000000006" o:spid="_x0000_i1031" style="width:150.75pt;height:89.25pt" o:ole="" o:preferrelative="t" stroked="f">
             <v:imagedata r:id="rId18" o:title=""/>
           </v:rect>
-          <o:OLEObject Type="Embed" ProgID="PBrush" ShapeID="rectole0000000006" DrawAspect="Content" ObjectID="_1427805245" r:id="rId19"/>
+          <o:OLEObject Type="Embed" ProgID="PBrush" ShapeID="rectole0000000006" DrawAspect="Content" ObjectID="_1427805977" r:id="rId19"/>
         </w:object>
       </w:r>
     </w:p>
@@ -2124,7 +2124,7 @@
           <v:rect id="rectole0000000007" o:spid="_x0000_i1032" style="width:320.25pt;height:206.25pt" o:ole="" o:preferrelative="t" stroked="f">
             <v:imagedata r:id="rId20" o:title=""/>
           </v:rect>
-          <o:OLEObject Type="Embed" ProgID="PBrush" ShapeID="rectole0000000007" DrawAspect="Content" ObjectID="_1427805246" r:id="rId21"/>
+          <o:OLEObject Type="Embed" ProgID="PBrush" ShapeID="rectole0000000007" DrawAspect="Content" ObjectID="_1427805978" r:id="rId21"/>
         </w:object>
       </w:r>
     </w:p>
@@ -2233,7 +2233,7 @@
           <v:rect id="rectole0000000008" o:spid="_x0000_i1033" style="width:190.5pt;height:187.5pt" o:ole="" o:preferrelative="t" stroked="f">
             <v:imagedata r:id="rId22" o:title=""/>
           </v:rect>
-          <o:OLEObject Type="Embed" ProgID="PBrush" ShapeID="rectole0000000008" DrawAspect="Content" ObjectID="_1427805247" r:id="rId23"/>
+          <o:OLEObject Type="Embed" ProgID="PBrush" ShapeID="rectole0000000008" DrawAspect="Content" ObjectID="_1427805979" r:id="rId23"/>
         </w:object>
       </w:r>
     </w:p>
@@ -2604,7 +2604,7 @@
           <v:rect id="rectole0000000009" o:spid="_x0000_i1034" style="width:150.75pt;height:89.25pt" o:ole="" o:preferrelative="t" stroked="f">
             <v:imagedata r:id="rId24" o:title=""/>
           </v:rect>
-          <o:OLEObject Type="Embed" ProgID="PBrush" ShapeID="rectole0000000009" DrawAspect="Content" ObjectID="_1427805248" r:id="rId25"/>
+          <o:OLEObject Type="Embed" ProgID="PBrush" ShapeID="rectole0000000009" DrawAspect="Content" ObjectID="_1427805980" r:id="rId25"/>
         </w:object>
       </w:r>
     </w:p>
@@ -2755,7 +2755,7 @@
           <v:rect id="rectole0000000010" o:spid="_x0000_i1035" style="width:93.75pt;height:63.75pt" o:ole="" o:preferrelative="t" stroked="f">
             <v:imagedata r:id="rId26" o:title=""/>
           </v:rect>
-          <o:OLEObject Type="Embed" ProgID="StaticMetafile" ShapeID="rectole0000000010" DrawAspect="Content" ObjectID="_1427805249" r:id="rId27"/>
+          <o:OLEObject Type="Embed" ProgID="StaticMetafile" ShapeID="rectole0000000010" DrawAspect="Content" ObjectID="_1427805981" r:id="rId27"/>
         </w:object>
       </w:r>
       <w:r>
@@ -3901,7 +3901,7 @@
           <v:rect id="rectole0000000011" o:spid="_x0000_i1036" style="width:93pt;height:50.25pt" o:ole="" o:preferrelative="t" stroked="f">
             <v:imagedata r:id="rId28" o:title=""/>
           </v:rect>
-          <o:OLEObject Type="Embed" ProgID="StaticMetafile" ShapeID="rectole0000000011" DrawAspect="Content" ObjectID="_1427805250" r:id="rId29"/>
+          <o:OLEObject Type="Embed" ProgID="StaticMetafile" ShapeID="rectole0000000011" DrawAspect="Content" ObjectID="_1427805982" r:id="rId29"/>
         </w:object>
       </w:r>
     </w:p>
@@ -4245,7 +4245,7 @@
           <v:rect id="rectole0000000012" o:spid="_x0000_i1037" style="width:78pt;height:41.25pt" o:ole="" o:preferrelative="t" stroked="f">
             <v:imagedata r:id="rId30" o:title=""/>
           </v:rect>
-          <o:OLEObject Type="Embed" ProgID="StaticMetafile" ShapeID="rectole0000000012" DrawAspect="Content" ObjectID="_1427805251" r:id="rId31"/>
+          <o:OLEObject Type="Embed" ProgID="StaticMetafile" ShapeID="rectole0000000012" DrawAspect="Content" ObjectID="_1427805983" r:id="rId31"/>
         </w:object>
       </w:r>
     </w:p>
@@ -4543,7 +4543,7 @@
           <v:rect id="rectole0000000013" o:spid="_x0000_i1038" style="width:128.25pt;height:40.5pt" o:ole="" o:preferrelative="t" stroked="f">
             <v:imagedata r:id="rId32" o:title=""/>
           </v:rect>
-          <o:OLEObject Type="Embed" ProgID="StaticMetafile" ShapeID="rectole0000000013" DrawAspect="Content" ObjectID="_1427805252" r:id="rId33"/>
+          <o:OLEObject Type="Embed" ProgID="StaticMetafile" ShapeID="rectole0000000013" DrawAspect="Content" ObjectID="_1427805984" r:id="rId33"/>
         </w:object>
       </w:r>
     </w:p>
@@ -4820,7 +4820,7 @@
           <v:rect id="rectole0000000014" o:spid="_x0000_i1039" style="width:264pt;height:267.75pt" o:ole="" o:preferrelative="t" stroked="f">
             <v:imagedata r:id="rId34" o:title=""/>
           </v:rect>
-          <o:OLEObject Type="Embed" ProgID="StaticMetafile" ShapeID="rectole0000000014" DrawAspect="Content" ObjectID="_1427805253" r:id="rId35"/>
+          <o:OLEObject Type="Embed" ProgID="StaticMetafile" ShapeID="rectole0000000014" DrawAspect="Content" ObjectID="_1427805985" r:id="rId35"/>
         </w:object>
       </w:r>
       <w:r>
@@ -4946,7 +4946,7 @@
           <v:rect id="rectole0000000015" o:spid="_x0000_i1040" style="width:274.5pt;height:265.5pt" o:ole="" o:preferrelative="t" stroked="f">
             <v:imagedata r:id="rId36" o:title=""/>
           </v:rect>
-          <o:OLEObject Type="Embed" ProgID="StaticMetafile" ShapeID="rectole0000000015" DrawAspect="Content" ObjectID="_1427805254" r:id="rId37"/>
+          <o:OLEObject Type="Embed" ProgID="StaticMetafile" ShapeID="rectole0000000015" DrawAspect="Content" ObjectID="_1427805986" r:id="rId37"/>
         </w:object>
       </w:r>
     </w:p>
@@ -5805,7 +5805,7 @@
           <v:rect id="rectole0000000016" o:spid="_x0000_i1041" style="width:220.5pt;height:257.25pt" o:ole="" o:preferrelative="t" stroked="f">
             <v:imagedata r:id="rId38" o:title=""/>
           </v:rect>
-          <o:OLEObject Type="Embed" ProgID="StaticMetafile" ShapeID="rectole0000000016" DrawAspect="Content" ObjectID="_1427805255" r:id="rId39"/>
+          <o:OLEObject Type="Embed" ProgID="StaticMetafile" ShapeID="rectole0000000016" DrawAspect="Content" ObjectID="_1427805987" r:id="rId39"/>
         </w:object>
       </w:r>
     </w:p>
@@ -5879,7 +5879,7 @@
           <v:rect id="rectole0000000017" o:spid="_x0000_i1042" style="width:206.25pt;height:71.25pt" o:ole="" o:preferrelative="t" stroked="f">
             <v:imagedata r:id="rId40" o:title=""/>
           </v:rect>
-          <o:OLEObject Type="Embed" ProgID="StaticMetafile" ShapeID="rectole0000000017" DrawAspect="Content" ObjectID="_1427805256" r:id="rId41"/>
+          <o:OLEObject Type="Embed" ProgID="StaticMetafile" ShapeID="rectole0000000017" DrawAspect="Content" ObjectID="_1427805988" r:id="rId41"/>
         </w:object>
       </w:r>
       <w:r>
@@ -5962,7 +5962,7 @@
           <v:rect id="rectole0000000018" o:spid="_x0000_i1043" style="width:3in;height:81.75pt" o:ole="" o:preferrelative="t" stroked="f">
             <v:imagedata r:id="rId42" o:title=""/>
           </v:rect>
-          <o:OLEObject Type="Embed" ProgID="StaticMetafile" ShapeID="rectole0000000018" DrawAspect="Content" ObjectID="_1427805257" r:id="rId43"/>
+          <o:OLEObject Type="Embed" ProgID="StaticMetafile" ShapeID="rectole0000000018" DrawAspect="Content" ObjectID="_1427805989" r:id="rId43"/>
         </w:object>
       </w:r>
     </w:p>
@@ -6083,7 +6083,7 @@
           <v:rect id="rectole0000000019" o:spid="_x0000_i1044" style="width:333pt;height:164.25pt" o:ole="" o:preferrelative="t" stroked="f">
             <v:imagedata r:id="rId44" o:title=""/>
           </v:rect>
-          <o:OLEObject Type="Embed" ProgID="StaticMetafile" ShapeID="rectole0000000019" DrawAspect="Content" ObjectID="_1427805258" r:id="rId45"/>
+          <o:OLEObject Type="Embed" ProgID="StaticMetafile" ShapeID="rectole0000000019" DrawAspect="Content" ObjectID="_1427805990" r:id="rId45"/>
         </w:object>
       </w:r>
     </w:p>
@@ -8343,6 +8343,639 @@
         <w:pStyle w:val="Title"/>
         <w:rPr>
           <w:rStyle w:val="IntenseReference"/>
+          <w:rFonts w:asciiTheme="minorHAnsi" w:hAnsiTheme="minorHAnsi"/>
+          <w:color w:val="000000" w:themeColor="text1"/>
+          <w:sz w:val="32"/>
+        </w:rPr>
+      </w:pPr>
+    </w:p>
+    <w:p>
+      <w:pPr>
+        <w:pStyle w:val="Title"/>
+        <w:rPr>
+          <w:rStyle w:val="IntenseReference"/>
+          <w:rFonts w:asciiTheme="minorHAnsi" w:hAnsiTheme="minorHAnsi"/>
+          <w:color w:val="000000" w:themeColor="text1"/>
+          <w:sz w:val="32"/>
+        </w:rPr>
+      </w:pPr>
+    </w:p>
+    <w:p>
+      <w:pPr>
+        <w:pStyle w:val="Title"/>
+        <w:rPr>
+          <w:rStyle w:val="IntenseReference"/>
+          <w:rFonts w:asciiTheme="minorHAnsi" w:hAnsiTheme="minorHAnsi"/>
+          <w:color w:val="000000" w:themeColor="text1"/>
+          <w:sz w:val="32"/>
+        </w:rPr>
+      </w:pPr>
+      <w:r>
+        <w:rPr>
+          <w:rStyle w:val="IntenseReference"/>
+          <w:rFonts w:asciiTheme="minorHAnsi" w:hAnsiTheme="minorHAnsi"/>
+          <w:color w:val="000000" w:themeColor="text1"/>
+          <w:sz w:val="32"/>
+        </w:rPr>
+        <w:lastRenderedPageBreak/>
+        <w:t>Interacção da página de perguntas com o IDE</w:t>
+      </w:r>
+    </w:p>
+    <w:p>
+      <w:pPr>
+        <w:rPr>
+          <w:b/>
+          <w:lang w:val="pt-PT"/>
+        </w:rPr>
+      </w:pPr>
+    </w:p>
+    <w:p>
+      <w:pPr>
+        <w:rPr>
+          <w:lang w:val="pt-PT"/>
+        </w:rPr>
+      </w:pPr>
+      <w:r>
+        <w:rPr>
+          <w:b/>
+          <w:lang w:val="pt-PT"/>
+        </w:rPr>
+        <w:t>FLUX.13.01</w:t>
+      </w:r>
+      <w:r>
+        <w:rPr>
+          <w:b/>
+          <w:lang w:val="pt-PT"/>
+        </w:rPr>
+        <w:t xml:space="preserve"> – </w:t>
+      </w:r>
+      <w:r>
+        <w:rPr>
+          <w:lang w:val="pt-PT"/>
+        </w:rPr>
+        <w:t>O teste é iniciado com a  disponibilização de um menu designado de menu enúnciado.</w:t>
+      </w:r>
+    </w:p>
+    <w:p>
+      <w:pPr>
+        <w:rPr>
+          <w:lang w:val="pt-PT"/>
+        </w:rPr>
+      </w:pPr>
+      <w:r>
+        <w:rPr>
+          <w:b/>
+          <w:lang w:val="pt-PT"/>
+        </w:rPr>
+        <w:t>FLUX.13.02</w:t>
+      </w:r>
+      <w:r>
+        <w:rPr>
+          <w:b/>
+          <w:lang w:val="pt-PT"/>
+        </w:rPr>
+        <w:t xml:space="preserve"> –</w:t>
+      </w:r>
+      <w:r>
+        <w:rPr>
+          <w:lang w:val="pt-PT"/>
+        </w:rPr>
+        <w:t xml:space="preserve"> Este menu conter as perguntas do teste juntamente com a sua descrição.</w:t>
+      </w:r>
+    </w:p>
+    <w:p>
+      <w:pPr>
+        <w:ind w:left="708"/>
+        <w:jc w:val="both"/>
+        <w:rPr>
+          <w:lang w:val="pt-PT"/>
+        </w:rPr>
+      </w:pPr>
+      <w:r>
+        <w:rPr>
+          <w:b/>
+          <w:lang w:val="pt-PT"/>
+        </w:rPr>
+        <w:t>FLUX.13.03</w:t>
+      </w:r>
+      <w:r>
+        <w:rPr>
+          <w:b/>
+          <w:lang w:val="pt-PT"/>
+        </w:rPr>
+        <w:t xml:space="preserve"> - </w:t>
+      </w:r>
+      <w:r>
+        <w:rPr>
+          <w:lang w:val="pt-PT"/>
+        </w:rPr>
+        <w:t>A página de testes, deve conter um botão, designado de “Iniciar Teste” para interagir com uma versão modificada para testes do Fluxograma IDE.</w:t>
+      </w:r>
+    </w:p>
+    <w:p>
+      <w:pPr>
+        <w:ind w:left="708"/>
+        <w:rPr>
+          <w:lang w:val="pt-PT"/>
+        </w:rPr>
+      </w:pPr>
+      <w:r>
+        <w:rPr>
+          <w:b/>
+          <w:lang w:val="pt-PT"/>
+        </w:rPr>
+        <w:t>FLUX.13.04</w:t>
+      </w:r>
+      <w:r>
+        <w:rPr>
+          <w:b/>
+          <w:lang w:val="pt-PT"/>
+        </w:rPr>
+        <w:t xml:space="preserve"> – </w:t>
+      </w:r>
+      <w:r>
+        <w:rPr>
+          <w:lang w:val="pt-PT"/>
+        </w:rPr>
+        <w:t>Ao clicar em “Iniciar Teste”, o sistema deve iniciar o ambiente IDE com o conteúdo dessa pergunta.</w:t>
+      </w:r>
+    </w:p>
+    <w:p>
+      <w:pPr>
+        <w:rPr>
+          <w:lang w:val="pt-PT"/>
+        </w:rPr>
+      </w:pPr>
+      <w:r>
+        <w:rPr>
+          <w:b/>
+          <w:lang w:val="pt-PT"/>
+        </w:rPr>
+        <w:t>FLUX.13.05</w:t>
+      </w:r>
+      <w:r>
+        <w:rPr>
+          <w:b/>
+          <w:lang w:val="pt-PT"/>
+        </w:rPr>
+        <w:t xml:space="preserve"> – </w:t>
+      </w:r>
+      <w:r>
+        <w:rPr>
+          <w:lang w:val="pt-PT"/>
+        </w:rPr>
+        <w:t>O menu deve dispor de um mecanismo que permita averiguar se a questão foi respondida ou não.</w:t>
+      </w:r>
+    </w:p>
+    <w:p>
+      <w:pPr>
+        <w:rPr>
+          <w:lang w:val="pt-PT"/>
+        </w:rPr>
+      </w:pPr>
+      <w:r>
+        <w:rPr>
+          <w:b/>
+          <w:lang w:val="pt-PT"/>
+        </w:rPr>
+        <w:t>FLUX.13.06</w:t>
+      </w:r>
+      <w:r>
+        <w:rPr>
+          <w:b/>
+          <w:lang w:val="pt-PT"/>
+        </w:rPr>
+        <w:t xml:space="preserve"> – </w:t>
+      </w:r>
+      <w:r>
+        <w:rPr>
+          <w:lang w:val="pt-PT"/>
+        </w:rPr>
+        <w:t>É a partir do menu que deve ser efectuada a selecção da linguagem (ex: Português, Inglês) a que vai decorrer o teste.</w:t>
+      </w:r>
+    </w:p>
+    <w:p>
+      <w:pPr>
+        <w:rPr>
+          <w:lang w:val="pt-PT"/>
+        </w:rPr>
+      </w:pPr>
+      <w:r>
+        <w:rPr>
+          <w:b/>
+          <w:lang w:val="pt-PT"/>
+        </w:rPr>
+        <w:t>FLUX.13.07</w:t>
+      </w:r>
+      <w:r>
+        <w:rPr>
+          <w:b/>
+          <w:lang w:val="pt-PT"/>
+        </w:rPr>
+        <w:t xml:space="preserve"> – </w:t>
+      </w:r>
+      <w:r>
+        <w:rPr>
+          <w:lang w:val="pt-PT"/>
+        </w:rPr>
+        <w:t>O ambiente IDE está dividido em dois separadores: horizontal e vertical.</w:t>
+      </w:r>
+    </w:p>
+    <w:p>
+      <w:pPr>
+        <w:rPr>
+          <w:lang w:val="pt-PT"/>
+        </w:rPr>
+      </w:pPr>
+      <w:r>
+        <w:rPr>
+          <w:b/>
+          <w:lang w:val="pt-PT"/>
+        </w:rPr>
+        <w:t>FLUX.13.08</w:t>
+      </w:r>
+      <w:r>
+        <w:rPr>
+          <w:b/>
+          <w:lang w:val="pt-PT"/>
+        </w:rPr>
+        <w:t xml:space="preserve"> – </w:t>
+      </w:r>
+      <w:r>
+        <w:rPr>
+          <w:lang w:val="pt-PT"/>
+        </w:rPr>
+        <w:t>O separador horizontal refere-se a todos os exercícios do teste.</w:t>
+      </w:r>
+    </w:p>
+    <w:p>
+      <w:pPr>
+        <w:jc w:val="both"/>
+        <w:rPr>
+          <w:lang w:val="pt-PT"/>
+        </w:rPr>
+      </w:pPr>
+      <w:r>
+        <w:rPr>
+          <w:b/>
+          <w:lang w:val="pt-PT"/>
+        </w:rPr>
+        <w:t>FLUX.13.09</w:t>
+      </w:r>
+      <w:r>
+        <w:rPr>
+          <w:b/>
+          <w:lang w:val="pt-PT"/>
+        </w:rPr>
+        <w:t xml:space="preserve"> – </w:t>
+      </w:r>
+      <w:r>
+        <w:rPr>
+          <w:lang w:val="pt-PT"/>
+        </w:rPr>
+        <w:t>Para efetuar a navegação entre as perguntas, o utilizador deve clicar no separador horizontal que contem a pergunta que pretende responder.</w:t>
+      </w:r>
+    </w:p>
+    <w:p>
+      <w:pPr>
+        <w:rPr>
+          <w:lang w:val="pt-PT"/>
+        </w:rPr>
+      </w:pPr>
+      <w:r>
+        <w:rPr>
+          <w:b/>
+          <w:lang w:val="pt-PT"/>
+        </w:rPr>
+        <w:t>FLUX.13.10</w:t>
+      </w:r>
+      <w:r>
+        <w:rPr>
+          <w:b/>
+          <w:lang w:val="pt-PT"/>
+        </w:rPr>
+        <w:t xml:space="preserve"> – </w:t>
+      </w:r>
+      <w:r>
+        <w:rPr>
+          <w:lang w:val="pt-PT"/>
+        </w:rPr>
+        <w:t xml:space="preserve">Ao passar o rato por cima do separador da pergunta actual, deve aparecer uma </w:t>
+      </w:r>
+      <w:r>
+        <w:rPr>
+          <w:i/>
+          <w:lang w:val="pt-PT"/>
+        </w:rPr>
+        <w:t>tooltip</w:t>
+      </w:r>
+      <w:r>
+        <w:rPr>
+          <w:lang w:val="pt-PT"/>
+        </w:rPr>
+        <w:t>(notificação) que contém o enunciado da pergunta.</w:t>
+      </w:r>
+    </w:p>
+    <w:p>
+      <w:pPr>
+        <w:rPr>
+          <w:lang w:val="pt-PT"/>
+        </w:rPr>
+      </w:pPr>
+      <w:r>
+        <w:rPr>
+          <w:b/>
+          <w:lang w:val="pt-PT"/>
+        </w:rPr>
+        <w:t>FLUX.13.11</w:t>
+      </w:r>
+      <w:r>
+        <w:rPr>
+          <w:b/>
+          <w:lang w:val="pt-PT"/>
+        </w:rPr>
+        <w:t xml:space="preserve"> – </w:t>
+      </w:r>
+      <w:r>
+        <w:rPr>
+          <w:lang w:val="pt-PT"/>
+        </w:rPr>
+        <w:t>Durante a execução do teste deve constar um cronómetro que dispõe o tempo decorrido desde o início do teste.</w:t>
+      </w:r>
+    </w:p>
+    <w:p>
+      <w:pPr>
+        <w:ind w:firstLine="708"/>
+        <w:rPr>
+          <w:lang w:val="pt-PT"/>
+        </w:rPr>
+      </w:pPr>
+      <w:r>
+        <w:rPr>
+          <w:b/>
+          <w:lang w:val="pt-PT"/>
+        </w:rPr>
+        <w:t>FLUX.13.11.01</w:t>
+      </w:r>
+      <w:r>
+        <w:rPr>
+          <w:b/>
+          <w:lang w:val="pt-PT"/>
+        </w:rPr>
+        <w:t xml:space="preserve">– </w:t>
+      </w:r>
+      <w:r>
+        <w:rPr>
+          <w:lang w:val="pt-PT"/>
+        </w:rPr>
+        <w:t>Assim que o cronómetro chega ao tempo limite estipulado, o teste conclui automáticamente e deve gravar automaticamente as respostas inseridas.</w:t>
+      </w:r>
+    </w:p>
+    <w:p>
+      <w:pPr>
+        <w:rPr>
+          <w:lang w:val="pt-PT"/>
+        </w:rPr>
+      </w:pPr>
+      <w:r>
+        <w:rPr>
+          <w:b/>
+          <w:lang w:val="pt-PT"/>
+        </w:rPr>
+        <w:t>FLUX.13.12</w:t>
+      </w:r>
+      <w:r>
+        <w:rPr>
+          <w:b/>
+          <w:lang w:val="pt-PT"/>
+        </w:rPr>
+        <w:t xml:space="preserve"> – </w:t>
+      </w:r>
+      <w:r>
+        <w:rPr>
+          <w:lang w:val="pt-PT"/>
+        </w:rPr>
+        <w:t>O sistema deve permitir um mecanismo que guarde o exercício individual que o utilizador resolveu e que guarda o conjunto de todos os exercícios resolvidos.</w:t>
+      </w:r>
+    </w:p>
+    <w:p>
+      <w:pPr>
+        <w:ind w:left="705"/>
+        <w:jc w:val="both"/>
+        <w:rPr>
+          <w:lang w:val="pt-PT"/>
+        </w:rPr>
+      </w:pPr>
+      <w:r>
+        <w:rPr>
+          <w:b/>
+          <w:lang w:val="pt-PT"/>
+        </w:rPr>
+        <w:t>FLUX.13.12.01</w:t>
+      </w:r>
+      <w:r>
+        <w:rPr>
+          <w:b/>
+          <w:lang w:val="pt-PT"/>
+        </w:rPr>
+        <w:t xml:space="preserve"> - </w:t>
+      </w:r>
+      <w:r>
+        <w:rPr>
+          <w:lang w:val="pt-PT"/>
+        </w:rPr>
+        <w:t xml:space="preserve">O fluxograma IDE deve conter um botão para submeter apenas a pergunta que o utilizador realizou. </w:t>
+      </w:r>
+    </w:p>
+    <w:p>
+      <w:pPr>
+        <w:pStyle w:val="ListParagraph"/>
+        <w:spacing w:after="200" w:line="276" w:lineRule="auto"/>
+        <w:jc w:val="both"/>
+      </w:pPr>
+      <w:r>
+        <w:rPr>
+          <w:b/>
+        </w:rPr>
+        <w:t>FLUX.13.12.02</w:t>
+      </w:r>
+      <w:r>
+        <w:rPr>
+          <w:b/>
+        </w:rPr>
+        <w:t xml:space="preserve"> - </w:t>
+      </w:r>
+      <w:r>
+        <w:t>O fluxograma IDE deve conter um botão para submeter todas as perguntas realizadas.</w:t>
+      </w:r>
+    </w:p>
+    <w:p>
+      <w:pPr>
+        <w:jc w:val="both"/>
+        <w:rPr>
+          <w:lang w:val="pt-PT"/>
+        </w:rPr>
+      </w:pPr>
+    </w:p>
+    <w:p>
+      <w:pPr>
+        <w:jc w:val="both"/>
+        <w:rPr>
+          <w:lang w:val="pt-PT"/>
+        </w:rPr>
+      </w:pPr>
+    </w:p>
+    <w:p>
+      <w:pPr>
+        <w:rPr>
+          <w:lang w:val="pt-PT"/>
+        </w:rPr>
+      </w:pPr>
+    </w:p>
+    <w:p>
+      <w:pPr>
+        <w:rPr>
+          <w:lang w:val="pt-PT"/>
+        </w:rPr>
+      </w:pPr>
+      <w:r>
+        <w:rPr>
+          <w:b/>
+          <w:lang w:val="pt-PT"/>
+        </w:rPr>
+        <w:t>FLUX.13.13</w:t>
+      </w:r>
+      <w:r>
+        <w:rPr>
+          <w:b/>
+          <w:lang w:val="pt-PT"/>
+        </w:rPr>
+        <w:t xml:space="preserve"> – </w:t>
+      </w:r>
+      <w:r>
+        <w:rPr>
+          <w:lang w:val="pt-PT"/>
+        </w:rPr>
+        <w:t>A partir do momento que o cronómetro alcança o tempo limite do teste, o menu enunciado é disponibilizado.</w:t>
+      </w:r>
+    </w:p>
+    <w:p>
+      <w:pPr>
+        <w:rPr>
+          <w:lang w:val="pt-PT"/>
+        </w:rPr>
+      </w:pPr>
+      <w:r>
+        <w:rPr>
+          <w:b/>
+          <w:lang w:val="pt-PT"/>
+        </w:rPr>
+        <w:t>FLUX.13.14</w:t>
+      </w:r>
+      <w:r>
+        <w:rPr>
+          <w:b/>
+          <w:lang w:val="pt-PT"/>
+        </w:rPr>
+        <w:t xml:space="preserve"> – </w:t>
+      </w:r>
+      <w:r>
+        <w:rPr>
+          <w:lang w:val="pt-PT"/>
+        </w:rPr>
+        <w:t>A partir deste menu, deve ser possível “Entregar o teste”, ou seja, guardar os dados das respostas inseridas permanentemente.</w:t>
+      </w:r>
+    </w:p>
+    <w:p>
+      <w:pPr>
+        <w:rPr>
+          <w:lang w:val="pt-PT"/>
+        </w:rPr>
+      </w:pPr>
+      <w:r>
+        <w:rPr>
+          <w:b/>
+          <w:lang w:val="pt-PT"/>
+        </w:rPr>
+        <w:t>FLUX.13.15</w:t>
+      </w:r>
+      <w:r>
+        <w:rPr>
+          <w:b/>
+          <w:lang w:val="pt-PT"/>
+        </w:rPr>
+        <w:t xml:space="preserve">  - </w:t>
+      </w:r>
+      <w:r>
+        <w:rPr>
+          <w:lang w:val="pt-PT"/>
+        </w:rPr>
+        <w:t>Mediante a entrega do teste, o sistema deve permitir a correcção desse teste.</w:t>
+      </w:r>
+    </w:p>
+    <w:p>
+      <w:pPr>
+        <w:rPr>
+          <w:lang w:val="pt-PT"/>
+        </w:rPr>
+      </w:pPr>
+      <w:r>
+        <w:rPr>
+          <w:b/>
+          <w:lang w:val="pt-PT"/>
+        </w:rPr>
+        <w:t>FLUX.13.16</w:t>
+      </w:r>
+      <w:bookmarkStart w:id="0" w:name="_GoBack"/>
+      <w:bookmarkEnd w:id="0"/>
+      <w:r>
+        <w:rPr>
+          <w:b/>
+          <w:lang w:val="pt-PT"/>
+        </w:rPr>
+        <w:t xml:space="preserve"> – </w:t>
+      </w:r>
+      <w:r>
+        <w:rPr>
+          <w:lang w:val="pt-PT"/>
+        </w:rPr>
+        <w:t>A correcção do teste implica dois cenários:</w:t>
+      </w:r>
+    </w:p>
+    <w:p>
+      <w:pPr>
+        <w:pStyle w:val="ListParagraph"/>
+        <w:numPr>
+          <w:ilvl w:val="0"/>
+          <w:numId w:val="3"/>
+        </w:numPr>
+      </w:pPr>
+      <w:r>
+        <w:t>A integração do sistema tutor, que deverá ajudar o utilizador a corrigir os erros efectuados no teste por si próprio.</w:t>
+      </w:r>
+    </w:p>
+    <w:p>
+      <w:pPr>
+        <w:pStyle w:val="ListParagraph"/>
+      </w:pPr>
+    </w:p>
+    <w:p>
+      <w:pPr>
+        <w:pStyle w:val="ListParagraph"/>
+        <w:numPr>
+          <w:ilvl w:val="0"/>
+          <w:numId w:val="3"/>
+        </w:numPr>
+      </w:pPr>
+      <w:r>
+        <w:t>Deverá ser disponibilizada a solução dos exercícios caso não tenha sido embutido uma análise do sistema tutor para esse determinado exercício. (Não há interacção entre o tutor e o utilizador em determinado exercício).</w:t>
+      </w:r>
+    </w:p>
+    <w:p>
+      <w:pPr>
+        <w:pStyle w:val="Title"/>
+        <w:rPr>
+          <w:rStyle w:val="IntenseReference"/>
           <w:color w:val="000000" w:themeColor="text1"/>
           <w:sz w:val="32"/>
           <w:szCs w:val="32"/>
@@ -8357,8 +8990,6 @@
           <w:lang w:val="pt-PT"/>
         </w:rPr>
       </w:pPr>
-      <w:bookmarkStart w:id="0" w:name="_GoBack"/>
-      <w:bookmarkEnd w:id="0"/>
     </w:p>
     <w:p>
       <w:pPr>
@@ -8654,6 +9285,7 @@
           <w:sz w:val="24"/>
           <w:lang w:val="pt-PT"/>
         </w:rPr>
+        <w:lastRenderedPageBreak/>
         <w:t xml:space="preserve"> </w:t>
       </w:r>
       <w:r>
@@ -8945,299 +9577,299 @@
           <w:sz w:val="24"/>
           <w:lang w:val="pt-PT"/>
         </w:rPr>
+        <w:t>PARS.01.01</w:t>
+      </w:r>
+      <w:r>
+        <w:rPr>
+          <w:rFonts w:ascii="Calibri" w:eastAsia="Calibri" w:hAnsi="Calibri" w:cs="Calibri"/>
+          <w:sz w:val="24"/>
+          <w:lang w:val="pt-PT"/>
+        </w:rPr>
+        <w:t xml:space="preserve"> - Símbolo indefinido: Refere para um caracter/palavra que não está definido.</w:t>
+      </w:r>
+    </w:p>
+    <w:p>
+      <w:pPr>
+        <w:jc w:val="both"/>
+        <w:rPr>
+          <w:rFonts w:ascii="Calibri" w:eastAsia="Calibri" w:hAnsi="Calibri" w:cs="Calibri"/>
+          <w:sz w:val="24"/>
+          <w:lang w:val="pt-PT"/>
+        </w:rPr>
+      </w:pPr>
+      <w:r>
+        <w:rPr>
+          <w:rFonts w:ascii="Calibri" w:eastAsia="Calibri" w:hAnsi="Calibri" w:cs="Calibri"/>
+          <w:sz w:val="24"/>
+          <w:lang w:val="pt-PT"/>
+        </w:rPr>
+        <w:t xml:space="preserve">                     </w:t>
+      </w:r>
+      <w:r>
+        <w:rPr>
+          <w:rFonts w:ascii="Calibri" w:eastAsia="Calibri" w:hAnsi="Calibri" w:cs="Calibri"/>
+          <w:b/>
+          <w:sz w:val="24"/>
+          <w:lang w:val="pt-PT"/>
+        </w:rPr>
+        <w:t>PARS.01.01.01</w:t>
+      </w:r>
+      <w:r>
+        <w:rPr>
+          <w:rFonts w:ascii="Calibri" w:eastAsia="Calibri" w:hAnsi="Calibri" w:cs="Calibri"/>
+          <w:sz w:val="24"/>
+          <w:lang w:val="pt-PT"/>
+        </w:rPr>
+        <w:t xml:space="preserve"> – Recomendação: Verificar a ortogr</w:t>
+      </w:r>
+      <w:r>
+        <w:rPr>
+          <w:rFonts w:ascii="Calibri" w:eastAsia="Calibri" w:hAnsi="Calibri" w:cs="Calibri"/>
+          <w:sz w:val="24"/>
+          <w:lang w:val="pt-PT"/>
+        </w:rPr>
+        <w:t>afia;</w:t>
+      </w:r>
+    </w:p>
+    <w:p>
+      <w:pPr>
+        <w:jc w:val="both"/>
+        <w:rPr>
+          <w:rFonts w:ascii="Calibri" w:eastAsia="Calibri" w:hAnsi="Calibri" w:cs="Calibri"/>
+          <w:sz w:val="24"/>
+          <w:lang w:val="pt-PT"/>
+        </w:rPr>
+      </w:pPr>
+      <w:r>
+        <w:rPr>
+          <w:rFonts w:ascii="Calibri" w:eastAsia="Calibri" w:hAnsi="Calibri" w:cs="Calibri"/>
+          <w:b/>
+          <w:sz w:val="24"/>
+          <w:lang w:val="pt-PT"/>
+        </w:rPr>
+        <w:t>PARS.01.02</w:t>
+      </w:r>
+      <w:r>
+        <w:rPr>
+          <w:rFonts w:ascii="Calibri" w:eastAsia="Calibri" w:hAnsi="Calibri" w:cs="Calibri"/>
+          <w:sz w:val="24"/>
+          <w:lang w:val="pt-PT"/>
+        </w:rPr>
+        <w:t xml:space="preserve"> – Opcode ou pseudo-op indefinidas.</w:t>
+      </w:r>
+    </w:p>
+    <w:p>
+      <w:pPr>
+        <w:jc w:val="both"/>
+        <w:rPr>
+          <w:rFonts w:ascii="Calibri" w:eastAsia="Calibri" w:hAnsi="Calibri" w:cs="Calibri"/>
+          <w:sz w:val="24"/>
+          <w:lang w:val="pt-PT"/>
+        </w:rPr>
+      </w:pPr>
+      <w:r>
+        <w:rPr>
+          <w:rFonts w:ascii="Calibri" w:eastAsia="Calibri" w:hAnsi="Calibri" w:cs="Calibri"/>
+          <w:sz w:val="24"/>
+          <w:lang w:val="pt-PT"/>
+        </w:rPr>
+        <w:t xml:space="preserve">                     </w:t>
+      </w:r>
+      <w:r>
+        <w:rPr>
+          <w:rFonts w:ascii="Calibri" w:eastAsia="Calibri" w:hAnsi="Calibri" w:cs="Calibri"/>
+          <w:b/>
+          <w:sz w:val="24"/>
+          <w:lang w:val="pt-PT"/>
+        </w:rPr>
+        <w:t>PARS.01.02.01</w:t>
+      </w:r>
+      <w:r>
+        <w:rPr>
+          <w:rFonts w:ascii="Calibri" w:eastAsia="Calibri" w:hAnsi="Calibri" w:cs="Calibri"/>
+          <w:sz w:val="24"/>
+          <w:lang w:val="pt-PT"/>
+        </w:rPr>
+        <w:t xml:space="preserve"> – Recomendação: Verificar disponibilidade da operação;</w:t>
+      </w:r>
+    </w:p>
+    <w:p>
+      <w:pPr>
+        <w:jc w:val="both"/>
+        <w:rPr>
+          <w:rFonts w:ascii="Calibri" w:eastAsia="Calibri" w:hAnsi="Calibri" w:cs="Calibri"/>
+          <w:sz w:val="24"/>
+          <w:lang w:val="pt-PT"/>
+        </w:rPr>
+      </w:pPr>
+      <w:r>
+        <w:rPr>
+          <w:rFonts w:ascii="Calibri" w:eastAsia="Calibri" w:hAnsi="Calibri" w:cs="Calibri"/>
+          <w:b/>
+          <w:sz w:val="24"/>
+          <w:lang w:val="pt-PT"/>
+        </w:rPr>
+        <w:t>PARS.01.03</w:t>
+      </w:r>
+      <w:r>
+        <w:rPr>
+          <w:rFonts w:ascii="Calibri" w:eastAsia="Calibri" w:hAnsi="Calibri" w:cs="Calibri"/>
+          <w:sz w:val="24"/>
+          <w:lang w:val="pt-PT"/>
+        </w:rPr>
+        <w:t xml:space="preserve"> – Modo de endereçamento não disponível.</w:t>
+      </w:r>
+    </w:p>
+    <w:p>
+      <w:pPr>
+        <w:jc w:val="both"/>
+        <w:rPr>
+          <w:rFonts w:ascii="Calibri" w:eastAsia="Calibri" w:hAnsi="Calibri" w:cs="Calibri"/>
+          <w:sz w:val="24"/>
+          <w:lang w:val="pt-PT"/>
+        </w:rPr>
+      </w:pPr>
+      <w:r>
+        <w:rPr>
+          <w:rFonts w:ascii="Calibri" w:eastAsia="Calibri" w:hAnsi="Calibri" w:cs="Calibri"/>
+          <w:sz w:val="24"/>
+          <w:lang w:val="pt-PT"/>
+        </w:rPr>
+        <w:t xml:space="preserve">                   </w:t>
+      </w:r>
+      <w:r>
+        <w:rPr>
+          <w:rFonts w:ascii="Calibri" w:eastAsia="Calibri" w:hAnsi="Calibri" w:cs="Calibri"/>
+          <w:b/>
+          <w:sz w:val="24"/>
+          <w:lang w:val="pt-PT"/>
+        </w:rPr>
+        <w:t>PARS.01.03.01</w:t>
+      </w:r>
+      <w:r>
+        <w:rPr>
+          <w:rFonts w:ascii="Calibri" w:eastAsia="Calibri" w:hAnsi="Calibri" w:cs="Calibri"/>
+          <w:sz w:val="24"/>
+          <w:lang w:val="pt-PT"/>
+        </w:rPr>
+        <w:t xml:space="preserve"> – Recomendação: Verificar modo</w:t>
+      </w:r>
+      <w:r>
+        <w:rPr>
+          <w:rFonts w:ascii="Calibri" w:eastAsia="Calibri" w:hAnsi="Calibri" w:cs="Calibri"/>
+          <w:sz w:val="24"/>
+          <w:lang w:val="pt-PT"/>
+        </w:rPr>
+        <w:t>s de endereçamentos correspondentes à operação;</w:t>
+      </w:r>
+    </w:p>
+    <w:p>
+      <w:pPr>
+        <w:jc w:val="both"/>
+        <w:rPr>
+          <w:rFonts w:ascii="Calibri" w:eastAsia="Calibri" w:hAnsi="Calibri" w:cs="Calibri"/>
+          <w:sz w:val="24"/>
+          <w:lang w:val="pt-PT"/>
+        </w:rPr>
+      </w:pPr>
+    </w:p>
+    <w:p>
+      <w:pPr>
+        <w:jc w:val="both"/>
+        <w:rPr>
+          <w:rFonts w:ascii="Calibri" w:eastAsia="Calibri" w:hAnsi="Calibri" w:cs="Calibri"/>
+          <w:sz w:val="24"/>
+          <w:lang w:val="pt-PT"/>
+        </w:rPr>
+      </w:pPr>
+      <w:r>
+        <w:rPr>
+          <w:rFonts w:ascii="Calibri" w:eastAsia="Calibri" w:hAnsi="Calibri" w:cs="Calibri"/>
+          <w:b/>
+          <w:sz w:val="24"/>
+          <w:lang w:val="pt-PT"/>
+        </w:rPr>
+        <w:t>PARS.01.04</w:t>
+      </w:r>
+      <w:r>
+        <w:rPr>
+          <w:rFonts w:ascii="Calibri" w:eastAsia="Calibri" w:hAnsi="Calibri" w:cs="Calibri"/>
+          <w:sz w:val="24"/>
+          <w:lang w:val="pt-PT"/>
+        </w:rPr>
+        <w:t xml:space="preserve"> – Erro de expressão.</w:t>
+      </w:r>
+    </w:p>
+    <w:p>
+      <w:pPr>
+        <w:jc w:val="both"/>
+        <w:rPr>
+          <w:rFonts w:ascii="Calibri" w:eastAsia="Calibri" w:hAnsi="Calibri" w:cs="Calibri"/>
+          <w:sz w:val="24"/>
+          <w:lang w:val="pt-PT"/>
+        </w:rPr>
+      </w:pPr>
+      <w:r>
+        <w:rPr>
+          <w:rFonts w:ascii="Calibri" w:eastAsia="Calibri" w:hAnsi="Calibri" w:cs="Calibri"/>
+          <w:sz w:val="24"/>
+          <w:lang w:val="pt-PT"/>
+        </w:rPr>
+        <w:t xml:space="preserve">             </w:t>
+      </w:r>
+      <w:r>
+        <w:rPr>
+          <w:rFonts w:ascii="Calibri" w:eastAsia="Calibri" w:hAnsi="Calibri" w:cs="Calibri"/>
+          <w:b/>
+          <w:sz w:val="24"/>
+          <w:lang w:val="pt-PT"/>
+        </w:rPr>
+        <w:t>PARS.01.04.01 –</w:t>
+      </w:r>
+      <w:r>
+        <w:rPr>
+          <w:rFonts w:ascii="Calibri" w:eastAsia="Calibri" w:hAnsi="Calibri" w:cs="Calibri"/>
+          <w:sz w:val="24"/>
+          <w:lang w:val="pt-PT"/>
+        </w:rPr>
+        <w:t xml:space="preserve"> Recomendação: Verificar parêntesis ou iniciar com uma expressão mais simples;</w:t>
+      </w:r>
+    </w:p>
+    <w:p>
+      <w:pPr>
+        <w:jc w:val="both"/>
+        <w:rPr>
+          <w:rFonts w:ascii="Calibri" w:eastAsia="Calibri" w:hAnsi="Calibri" w:cs="Calibri"/>
+          <w:sz w:val="24"/>
+          <w:lang w:val="pt-PT"/>
+        </w:rPr>
+      </w:pPr>
+      <w:r>
+        <w:rPr>
+          <w:rFonts w:ascii="Calibri" w:eastAsia="Calibri" w:hAnsi="Calibri" w:cs="Calibri"/>
+          <w:sz w:val="24"/>
+          <w:lang w:val="pt-PT"/>
+        </w:rPr>
+        <w:t xml:space="preserve">                   </w:t>
+      </w:r>
+    </w:p>
+    <w:p>
+      <w:pPr>
+        <w:jc w:val="both"/>
+        <w:rPr>
+          <w:rFonts w:ascii="Calibri" w:eastAsia="Calibri" w:hAnsi="Calibri" w:cs="Calibri"/>
+          <w:sz w:val="24"/>
+          <w:lang w:val="pt-PT"/>
+        </w:rPr>
+      </w:pPr>
+      <w:r>
+        <w:rPr>
+          <w:rFonts w:ascii="Calibri" w:eastAsia="Calibri" w:hAnsi="Calibri" w:cs="Calibri"/>
+          <w:b/>
+          <w:sz w:val="24"/>
+          <w:lang w:val="pt-PT"/>
+        </w:rPr>
         <w:lastRenderedPageBreak/>
-        <w:t>PARS.01.01</w:t>
-      </w:r>
-      <w:r>
-        <w:rPr>
-          <w:rFonts w:ascii="Calibri" w:eastAsia="Calibri" w:hAnsi="Calibri" w:cs="Calibri"/>
-          <w:sz w:val="24"/>
-          <w:lang w:val="pt-PT"/>
-        </w:rPr>
-        <w:t xml:space="preserve"> - Símbolo indefinido: Refere para um caracter/palavra que não está definido.</w:t>
-      </w:r>
-    </w:p>
-    <w:p>
-      <w:pPr>
-        <w:jc w:val="both"/>
-        <w:rPr>
-          <w:rFonts w:ascii="Calibri" w:eastAsia="Calibri" w:hAnsi="Calibri" w:cs="Calibri"/>
-          <w:sz w:val="24"/>
-          <w:lang w:val="pt-PT"/>
-        </w:rPr>
-      </w:pPr>
-      <w:r>
-        <w:rPr>
-          <w:rFonts w:ascii="Calibri" w:eastAsia="Calibri" w:hAnsi="Calibri" w:cs="Calibri"/>
-          <w:sz w:val="24"/>
-          <w:lang w:val="pt-PT"/>
-        </w:rPr>
-        <w:t xml:space="preserve">                     </w:t>
-      </w:r>
-      <w:r>
-        <w:rPr>
-          <w:rFonts w:ascii="Calibri" w:eastAsia="Calibri" w:hAnsi="Calibri" w:cs="Calibri"/>
-          <w:b/>
-          <w:sz w:val="24"/>
-          <w:lang w:val="pt-PT"/>
-        </w:rPr>
-        <w:t>PARS.01.01.01</w:t>
-      </w:r>
-      <w:r>
-        <w:rPr>
-          <w:rFonts w:ascii="Calibri" w:eastAsia="Calibri" w:hAnsi="Calibri" w:cs="Calibri"/>
-          <w:sz w:val="24"/>
-          <w:lang w:val="pt-PT"/>
-        </w:rPr>
-        <w:t xml:space="preserve"> – Recomendação: Verificar a ortogr</w:t>
-      </w:r>
-      <w:r>
-        <w:rPr>
-          <w:rFonts w:ascii="Calibri" w:eastAsia="Calibri" w:hAnsi="Calibri" w:cs="Calibri"/>
-          <w:sz w:val="24"/>
-          <w:lang w:val="pt-PT"/>
-        </w:rPr>
-        <w:t>afia;</w:t>
-      </w:r>
-    </w:p>
-    <w:p>
-      <w:pPr>
-        <w:jc w:val="both"/>
-        <w:rPr>
-          <w:rFonts w:ascii="Calibri" w:eastAsia="Calibri" w:hAnsi="Calibri" w:cs="Calibri"/>
-          <w:sz w:val="24"/>
-          <w:lang w:val="pt-PT"/>
-        </w:rPr>
-      </w:pPr>
-      <w:r>
-        <w:rPr>
-          <w:rFonts w:ascii="Calibri" w:eastAsia="Calibri" w:hAnsi="Calibri" w:cs="Calibri"/>
-          <w:b/>
-          <w:sz w:val="24"/>
-          <w:lang w:val="pt-PT"/>
-        </w:rPr>
-        <w:t>PARS.01.02</w:t>
-      </w:r>
-      <w:r>
-        <w:rPr>
-          <w:rFonts w:ascii="Calibri" w:eastAsia="Calibri" w:hAnsi="Calibri" w:cs="Calibri"/>
-          <w:sz w:val="24"/>
-          <w:lang w:val="pt-PT"/>
-        </w:rPr>
-        <w:t xml:space="preserve"> – Opcode ou pseudo-op indefinidas.</w:t>
-      </w:r>
-    </w:p>
-    <w:p>
-      <w:pPr>
-        <w:jc w:val="both"/>
-        <w:rPr>
-          <w:rFonts w:ascii="Calibri" w:eastAsia="Calibri" w:hAnsi="Calibri" w:cs="Calibri"/>
-          <w:sz w:val="24"/>
-          <w:lang w:val="pt-PT"/>
-        </w:rPr>
-      </w:pPr>
-      <w:r>
-        <w:rPr>
-          <w:rFonts w:ascii="Calibri" w:eastAsia="Calibri" w:hAnsi="Calibri" w:cs="Calibri"/>
-          <w:sz w:val="24"/>
-          <w:lang w:val="pt-PT"/>
-        </w:rPr>
-        <w:t xml:space="preserve">                     </w:t>
-      </w:r>
-      <w:r>
-        <w:rPr>
-          <w:rFonts w:ascii="Calibri" w:eastAsia="Calibri" w:hAnsi="Calibri" w:cs="Calibri"/>
-          <w:b/>
-          <w:sz w:val="24"/>
-          <w:lang w:val="pt-PT"/>
-        </w:rPr>
-        <w:t>PARS.01.02.01</w:t>
-      </w:r>
-      <w:r>
-        <w:rPr>
-          <w:rFonts w:ascii="Calibri" w:eastAsia="Calibri" w:hAnsi="Calibri" w:cs="Calibri"/>
-          <w:sz w:val="24"/>
-          <w:lang w:val="pt-PT"/>
-        </w:rPr>
-        <w:t xml:space="preserve"> – Recomendação: Verificar disponibilidade da operação;</w:t>
-      </w:r>
-    </w:p>
-    <w:p>
-      <w:pPr>
-        <w:jc w:val="both"/>
-        <w:rPr>
-          <w:rFonts w:ascii="Calibri" w:eastAsia="Calibri" w:hAnsi="Calibri" w:cs="Calibri"/>
-          <w:sz w:val="24"/>
-          <w:lang w:val="pt-PT"/>
-        </w:rPr>
-      </w:pPr>
-      <w:r>
-        <w:rPr>
-          <w:rFonts w:ascii="Calibri" w:eastAsia="Calibri" w:hAnsi="Calibri" w:cs="Calibri"/>
-          <w:b/>
-          <w:sz w:val="24"/>
-          <w:lang w:val="pt-PT"/>
-        </w:rPr>
-        <w:t>PARS.01.03</w:t>
-      </w:r>
-      <w:r>
-        <w:rPr>
-          <w:rFonts w:ascii="Calibri" w:eastAsia="Calibri" w:hAnsi="Calibri" w:cs="Calibri"/>
-          <w:sz w:val="24"/>
-          <w:lang w:val="pt-PT"/>
-        </w:rPr>
-        <w:t xml:space="preserve"> – Modo de endereçamento não disponível.</w:t>
-      </w:r>
-    </w:p>
-    <w:p>
-      <w:pPr>
-        <w:jc w:val="both"/>
-        <w:rPr>
-          <w:rFonts w:ascii="Calibri" w:eastAsia="Calibri" w:hAnsi="Calibri" w:cs="Calibri"/>
-          <w:sz w:val="24"/>
-          <w:lang w:val="pt-PT"/>
-        </w:rPr>
-      </w:pPr>
-      <w:r>
-        <w:rPr>
-          <w:rFonts w:ascii="Calibri" w:eastAsia="Calibri" w:hAnsi="Calibri" w:cs="Calibri"/>
-          <w:sz w:val="24"/>
-          <w:lang w:val="pt-PT"/>
-        </w:rPr>
-        <w:t xml:space="preserve">                   </w:t>
-      </w:r>
-      <w:r>
-        <w:rPr>
-          <w:rFonts w:ascii="Calibri" w:eastAsia="Calibri" w:hAnsi="Calibri" w:cs="Calibri"/>
-          <w:b/>
-          <w:sz w:val="24"/>
-          <w:lang w:val="pt-PT"/>
-        </w:rPr>
-        <w:t>PARS.01.03.01</w:t>
-      </w:r>
-      <w:r>
-        <w:rPr>
-          <w:rFonts w:ascii="Calibri" w:eastAsia="Calibri" w:hAnsi="Calibri" w:cs="Calibri"/>
-          <w:sz w:val="24"/>
-          <w:lang w:val="pt-PT"/>
-        </w:rPr>
-        <w:t xml:space="preserve"> – Recomendação: Verificar modo</w:t>
-      </w:r>
-      <w:r>
-        <w:rPr>
-          <w:rFonts w:ascii="Calibri" w:eastAsia="Calibri" w:hAnsi="Calibri" w:cs="Calibri"/>
-          <w:sz w:val="24"/>
-          <w:lang w:val="pt-PT"/>
-        </w:rPr>
-        <w:t>s de endereçamentos correspondentes à operação;</w:t>
-      </w:r>
-    </w:p>
-    <w:p>
-      <w:pPr>
-        <w:jc w:val="both"/>
-        <w:rPr>
-          <w:rFonts w:ascii="Calibri" w:eastAsia="Calibri" w:hAnsi="Calibri" w:cs="Calibri"/>
-          <w:sz w:val="24"/>
-          <w:lang w:val="pt-PT"/>
-        </w:rPr>
-      </w:pPr>
-    </w:p>
-    <w:p>
-      <w:pPr>
-        <w:jc w:val="both"/>
-        <w:rPr>
-          <w:rFonts w:ascii="Calibri" w:eastAsia="Calibri" w:hAnsi="Calibri" w:cs="Calibri"/>
-          <w:sz w:val="24"/>
-          <w:lang w:val="pt-PT"/>
-        </w:rPr>
-      </w:pPr>
-      <w:r>
-        <w:rPr>
-          <w:rFonts w:ascii="Calibri" w:eastAsia="Calibri" w:hAnsi="Calibri" w:cs="Calibri"/>
-          <w:b/>
-          <w:sz w:val="24"/>
-          <w:lang w:val="pt-PT"/>
-        </w:rPr>
-        <w:t>PARS.01.04</w:t>
-      </w:r>
-      <w:r>
-        <w:rPr>
-          <w:rFonts w:ascii="Calibri" w:eastAsia="Calibri" w:hAnsi="Calibri" w:cs="Calibri"/>
-          <w:sz w:val="24"/>
-          <w:lang w:val="pt-PT"/>
-        </w:rPr>
-        <w:t xml:space="preserve"> – Erro de expressão.</w:t>
-      </w:r>
-    </w:p>
-    <w:p>
-      <w:pPr>
-        <w:jc w:val="both"/>
-        <w:rPr>
-          <w:rFonts w:ascii="Calibri" w:eastAsia="Calibri" w:hAnsi="Calibri" w:cs="Calibri"/>
-          <w:sz w:val="24"/>
-          <w:lang w:val="pt-PT"/>
-        </w:rPr>
-      </w:pPr>
-      <w:r>
-        <w:rPr>
-          <w:rFonts w:ascii="Calibri" w:eastAsia="Calibri" w:hAnsi="Calibri" w:cs="Calibri"/>
-          <w:sz w:val="24"/>
-          <w:lang w:val="pt-PT"/>
-        </w:rPr>
-        <w:t xml:space="preserve">             </w:t>
-      </w:r>
-      <w:r>
-        <w:rPr>
-          <w:rFonts w:ascii="Calibri" w:eastAsia="Calibri" w:hAnsi="Calibri" w:cs="Calibri"/>
-          <w:b/>
-          <w:sz w:val="24"/>
-          <w:lang w:val="pt-PT"/>
-        </w:rPr>
-        <w:t>PARS.01.04.01 –</w:t>
-      </w:r>
-      <w:r>
-        <w:rPr>
-          <w:rFonts w:ascii="Calibri" w:eastAsia="Calibri" w:hAnsi="Calibri" w:cs="Calibri"/>
-          <w:sz w:val="24"/>
-          <w:lang w:val="pt-PT"/>
-        </w:rPr>
-        <w:t xml:space="preserve"> Recomendação: Verificar parêntesis ou iniciar com uma expressão mais simples;</w:t>
-      </w:r>
-    </w:p>
-    <w:p>
-      <w:pPr>
-        <w:jc w:val="both"/>
-        <w:rPr>
-          <w:rFonts w:ascii="Calibri" w:eastAsia="Calibri" w:hAnsi="Calibri" w:cs="Calibri"/>
-          <w:sz w:val="24"/>
-          <w:lang w:val="pt-PT"/>
-        </w:rPr>
-      </w:pPr>
-      <w:r>
-        <w:rPr>
-          <w:rFonts w:ascii="Calibri" w:eastAsia="Calibri" w:hAnsi="Calibri" w:cs="Calibri"/>
-          <w:sz w:val="24"/>
-          <w:lang w:val="pt-PT"/>
-        </w:rPr>
-        <w:t xml:space="preserve">                   </w:t>
-      </w:r>
-    </w:p>
-    <w:p>
-      <w:pPr>
-        <w:jc w:val="both"/>
-        <w:rPr>
-          <w:rFonts w:ascii="Calibri" w:eastAsia="Calibri" w:hAnsi="Calibri" w:cs="Calibri"/>
-          <w:sz w:val="24"/>
-          <w:lang w:val="pt-PT"/>
-        </w:rPr>
-      </w:pPr>
-      <w:r>
-        <w:rPr>
-          <w:rFonts w:ascii="Calibri" w:eastAsia="Calibri" w:hAnsi="Calibri" w:cs="Calibri"/>
-          <w:b/>
-          <w:sz w:val="24"/>
-          <w:lang w:val="pt-PT"/>
-        </w:rPr>
         <w:t>PARS.01.05</w:t>
       </w:r>
       <w:r>
@@ -9525,7 +10157,6 @@
           <w:sz w:val="24"/>
           <w:lang w:val="pt-PT"/>
         </w:rPr>
-        <w:lastRenderedPageBreak/>
         <w:t>PARS.02.03</w:t>
       </w:r>
       <w:r>
@@ -10005,154 +10636,154 @@
           <w:sz w:val="24"/>
           <w:lang w:val="pt-PT"/>
         </w:rPr>
+        <w:t xml:space="preserve">Estas especificações foram planeadas com o intuito de promover um interação simplista entre o utilizador e o fluxograma. </w:t>
+      </w:r>
+    </w:p>
+    <w:p>
+      <w:pPr>
+        <w:jc w:val="both"/>
+        <w:rPr>
+          <w:rFonts w:ascii="Calibri" w:eastAsia="Calibri" w:hAnsi="Calibri" w:cs="Calibri"/>
+          <w:sz w:val="24"/>
+          <w:lang w:val="pt-PT"/>
+        </w:rPr>
+      </w:pPr>
+      <w:r>
+        <w:rPr>
+          <w:rFonts w:ascii="Calibri" w:eastAsia="Calibri" w:hAnsi="Calibri" w:cs="Calibri"/>
+          <w:sz w:val="24"/>
+          <w:lang w:val="pt-PT"/>
+        </w:rPr>
+        <w:t>Estamos a assumir que todo o tipo de informação relevante ao fluxograma vai ser guardada na base de dados.</w:t>
+      </w:r>
+    </w:p>
+    <w:p>
+      <w:pPr>
+        <w:jc w:val="both"/>
+        <w:rPr>
+          <w:rFonts w:ascii="Calibri" w:eastAsia="Calibri" w:hAnsi="Calibri" w:cs="Calibri"/>
+          <w:sz w:val="24"/>
+          <w:lang w:val="pt-PT"/>
+        </w:rPr>
+      </w:pPr>
+      <w:r>
+        <w:rPr>
+          <w:rFonts w:ascii="Calibri" w:eastAsia="Calibri" w:hAnsi="Calibri" w:cs="Calibri"/>
+          <w:sz w:val="24"/>
+          <w:lang w:val="pt-PT"/>
+        </w:rPr>
+        <w:t>(temporário) Visto não have</w:t>
+      </w:r>
+      <w:r>
+        <w:rPr>
+          <w:rFonts w:ascii="Calibri" w:eastAsia="Calibri" w:hAnsi="Calibri" w:cs="Calibri"/>
+          <w:sz w:val="24"/>
+          <w:lang w:val="pt-PT"/>
+        </w:rPr>
+        <w:t>r conhecimento sobre até que ponto a cache do browser( ou a linguagem javaScript) pode ser utilizada para guardar informação (ex: coordenadas das formas), por isso assumiremos que não vai guardar Nada. (temporário)</w:t>
+      </w:r>
+    </w:p>
+    <w:p>
+      <w:pPr>
+        <w:jc w:val="both"/>
+        <w:rPr>
+          <w:rFonts w:ascii="Calibri" w:eastAsia="Calibri" w:hAnsi="Calibri" w:cs="Calibri"/>
+          <w:b/>
+          <w:sz w:val="24"/>
+          <w:lang w:val="pt-PT"/>
+        </w:rPr>
+      </w:pPr>
+      <w:r>
+        <w:rPr>
+          <w:rFonts w:ascii="Calibri" w:eastAsia="Calibri" w:hAnsi="Calibri" w:cs="Calibri"/>
+          <w:b/>
+          <w:sz w:val="24"/>
+          <w:lang w:val="pt-PT"/>
+        </w:rPr>
+        <w:t>INTBD.00 - Sistema</w:t>
+      </w:r>
+    </w:p>
+    <w:p>
+      <w:pPr>
+        <w:jc w:val="both"/>
+        <w:rPr>
+          <w:rFonts w:ascii="Calibri" w:eastAsia="Calibri" w:hAnsi="Calibri" w:cs="Calibri"/>
+          <w:b/>
+          <w:sz w:val="24"/>
+          <w:lang w:val="pt-PT"/>
+        </w:rPr>
+      </w:pPr>
+    </w:p>
+    <w:p>
+      <w:pPr>
+        <w:jc w:val="both"/>
+        <w:rPr>
+          <w:rFonts w:ascii="Calibri" w:eastAsia="Calibri" w:hAnsi="Calibri" w:cs="Calibri"/>
+          <w:sz w:val="24"/>
+          <w:lang w:val="pt-PT"/>
+        </w:rPr>
+      </w:pPr>
+      <w:r>
+        <w:rPr>
+          <w:rFonts w:ascii="Calibri" w:eastAsia="Calibri" w:hAnsi="Calibri" w:cs="Calibri"/>
+          <w:b/>
+          <w:sz w:val="24"/>
+          <w:lang w:val="pt-PT"/>
+        </w:rPr>
+        <w:t xml:space="preserve">INTBD.00.00 – </w:t>
+      </w:r>
+      <w:r>
+        <w:rPr>
+          <w:rFonts w:ascii="Calibri" w:eastAsia="Calibri" w:hAnsi="Calibri" w:cs="Calibri"/>
+          <w:sz w:val="24"/>
+          <w:lang w:val="pt-PT"/>
+        </w:rPr>
+        <w:t xml:space="preserve">O sistema deve guardar todas as informações necessárias relativamente às posições, condições e conexões de cada forma. </w:t>
+      </w:r>
+    </w:p>
+    <w:p>
+      <w:pPr>
+        <w:jc w:val="both"/>
+        <w:rPr>
+          <w:rFonts w:ascii="Calibri" w:eastAsia="Calibri" w:hAnsi="Calibri" w:cs="Calibri"/>
+          <w:sz w:val="24"/>
+          <w:lang w:val="pt-PT"/>
+        </w:rPr>
+      </w:pPr>
+      <w:r>
+        <w:rPr>
+          <w:rFonts w:ascii="Calibri" w:eastAsia="Calibri" w:hAnsi="Calibri" w:cs="Calibri"/>
+          <w:sz w:val="24"/>
+          <w:lang w:val="pt-PT"/>
+        </w:rPr>
+        <w:t>Isto deve ser feito de modo a que, sempre que o utilizador reinicie a sessão, todo o ambiente gráfica permaneça inalterado relativamente</w:t>
+      </w:r>
+      <w:r>
+        <w:rPr>
+          <w:rFonts w:ascii="Calibri" w:eastAsia="Calibri" w:hAnsi="Calibri" w:cs="Calibri"/>
+          <w:sz w:val="24"/>
+          <w:lang w:val="pt-PT"/>
+        </w:rPr>
+        <w:t xml:space="preserve"> à sessão anterior.</w:t>
+      </w:r>
+    </w:p>
+    <w:p>
+      <w:pPr>
+        <w:jc w:val="both"/>
+        <w:rPr>
+          <w:rFonts w:ascii="Calibri" w:eastAsia="Calibri" w:hAnsi="Calibri" w:cs="Calibri"/>
+          <w:sz w:val="24"/>
+          <w:lang w:val="pt-PT"/>
+        </w:rPr>
+      </w:pPr>
+      <w:r>
+        <w:rPr>
+          <w:rFonts w:ascii="Calibri" w:eastAsia="Calibri" w:hAnsi="Calibri" w:cs="Calibri"/>
+          <w:b/>
+          <w:sz w:val="24"/>
+          <w:lang w:val="pt-PT"/>
+        </w:rPr>
         <w:lastRenderedPageBreak/>
-        <w:t xml:space="preserve">Estas especificações foram planeadas com o intuito de promover um interação simplista entre o utilizador e o fluxograma. </w:t>
-      </w:r>
-    </w:p>
-    <w:p>
-      <w:pPr>
-        <w:jc w:val="both"/>
-        <w:rPr>
-          <w:rFonts w:ascii="Calibri" w:eastAsia="Calibri" w:hAnsi="Calibri" w:cs="Calibri"/>
-          <w:sz w:val="24"/>
-          <w:lang w:val="pt-PT"/>
-        </w:rPr>
-      </w:pPr>
-      <w:r>
-        <w:rPr>
-          <w:rFonts w:ascii="Calibri" w:eastAsia="Calibri" w:hAnsi="Calibri" w:cs="Calibri"/>
-          <w:sz w:val="24"/>
-          <w:lang w:val="pt-PT"/>
-        </w:rPr>
-        <w:t>Estamos a assumir que todo o tipo de informação relevante ao fluxograma vai ser guardada na base de dados.</w:t>
-      </w:r>
-    </w:p>
-    <w:p>
-      <w:pPr>
-        <w:jc w:val="both"/>
-        <w:rPr>
-          <w:rFonts w:ascii="Calibri" w:eastAsia="Calibri" w:hAnsi="Calibri" w:cs="Calibri"/>
-          <w:sz w:val="24"/>
-          <w:lang w:val="pt-PT"/>
-        </w:rPr>
-      </w:pPr>
-      <w:r>
-        <w:rPr>
-          <w:rFonts w:ascii="Calibri" w:eastAsia="Calibri" w:hAnsi="Calibri" w:cs="Calibri"/>
-          <w:sz w:val="24"/>
-          <w:lang w:val="pt-PT"/>
-        </w:rPr>
-        <w:t>(temporário) Visto não have</w:t>
-      </w:r>
-      <w:r>
-        <w:rPr>
-          <w:rFonts w:ascii="Calibri" w:eastAsia="Calibri" w:hAnsi="Calibri" w:cs="Calibri"/>
-          <w:sz w:val="24"/>
-          <w:lang w:val="pt-PT"/>
-        </w:rPr>
-        <w:t>r conhecimento sobre até que ponto a cache do browser( ou a linguagem javaScript) pode ser utilizada para guardar informação (ex: coordenadas das formas), por isso assumiremos que não vai guardar Nada. (temporário)</w:t>
-      </w:r>
-    </w:p>
-    <w:p>
-      <w:pPr>
-        <w:jc w:val="both"/>
-        <w:rPr>
-          <w:rFonts w:ascii="Calibri" w:eastAsia="Calibri" w:hAnsi="Calibri" w:cs="Calibri"/>
-          <w:b/>
-          <w:sz w:val="24"/>
-          <w:lang w:val="pt-PT"/>
-        </w:rPr>
-      </w:pPr>
-      <w:r>
-        <w:rPr>
-          <w:rFonts w:ascii="Calibri" w:eastAsia="Calibri" w:hAnsi="Calibri" w:cs="Calibri"/>
-          <w:b/>
-          <w:sz w:val="24"/>
-          <w:lang w:val="pt-PT"/>
-        </w:rPr>
-        <w:t>INTBD.00 - Sistema</w:t>
-      </w:r>
-    </w:p>
-    <w:p>
-      <w:pPr>
-        <w:jc w:val="both"/>
-        <w:rPr>
-          <w:rFonts w:ascii="Calibri" w:eastAsia="Calibri" w:hAnsi="Calibri" w:cs="Calibri"/>
-          <w:b/>
-          <w:sz w:val="24"/>
-          <w:lang w:val="pt-PT"/>
-        </w:rPr>
-      </w:pPr>
-    </w:p>
-    <w:p>
-      <w:pPr>
-        <w:jc w:val="both"/>
-        <w:rPr>
-          <w:rFonts w:ascii="Calibri" w:eastAsia="Calibri" w:hAnsi="Calibri" w:cs="Calibri"/>
-          <w:sz w:val="24"/>
-          <w:lang w:val="pt-PT"/>
-        </w:rPr>
-      </w:pPr>
-      <w:r>
-        <w:rPr>
-          <w:rFonts w:ascii="Calibri" w:eastAsia="Calibri" w:hAnsi="Calibri" w:cs="Calibri"/>
-          <w:b/>
-          <w:sz w:val="24"/>
-          <w:lang w:val="pt-PT"/>
-        </w:rPr>
-        <w:t xml:space="preserve">INTBD.00.00 – </w:t>
-      </w:r>
-      <w:r>
-        <w:rPr>
-          <w:rFonts w:ascii="Calibri" w:eastAsia="Calibri" w:hAnsi="Calibri" w:cs="Calibri"/>
-          <w:sz w:val="24"/>
-          <w:lang w:val="pt-PT"/>
-        </w:rPr>
-        <w:t xml:space="preserve">O sistema deve guardar todas as informações necessárias relativamente às posições, condições e conexões de cada forma. </w:t>
-      </w:r>
-    </w:p>
-    <w:p>
-      <w:pPr>
-        <w:jc w:val="both"/>
-        <w:rPr>
-          <w:rFonts w:ascii="Calibri" w:eastAsia="Calibri" w:hAnsi="Calibri" w:cs="Calibri"/>
-          <w:sz w:val="24"/>
-          <w:lang w:val="pt-PT"/>
-        </w:rPr>
-      </w:pPr>
-      <w:r>
-        <w:rPr>
-          <w:rFonts w:ascii="Calibri" w:eastAsia="Calibri" w:hAnsi="Calibri" w:cs="Calibri"/>
-          <w:sz w:val="24"/>
-          <w:lang w:val="pt-PT"/>
-        </w:rPr>
-        <w:t>Isto deve ser feito de modo a que, sempre que o utilizador reinicie a sessão, todo o ambiente gráfica permaneça inalterado relativamente</w:t>
-      </w:r>
-      <w:r>
-        <w:rPr>
-          <w:rFonts w:ascii="Calibri" w:eastAsia="Calibri" w:hAnsi="Calibri" w:cs="Calibri"/>
-          <w:sz w:val="24"/>
-          <w:lang w:val="pt-PT"/>
-        </w:rPr>
-        <w:t xml:space="preserve"> à sessão anterior.</w:t>
-      </w:r>
-    </w:p>
-    <w:p>
-      <w:pPr>
-        <w:jc w:val="both"/>
-        <w:rPr>
-          <w:rFonts w:ascii="Calibri" w:eastAsia="Calibri" w:hAnsi="Calibri" w:cs="Calibri"/>
-          <w:sz w:val="24"/>
-          <w:lang w:val="pt-PT"/>
-        </w:rPr>
-      </w:pPr>
-      <w:r>
-        <w:rPr>
-          <w:rFonts w:ascii="Calibri" w:eastAsia="Calibri" w:hAnsi="Calibri" w:cs="Calibri"/>
-          <w:b/>
-          <w:sz w:val="24"/>
-          <w:lang w:val="pt-PT"/>
-        </w:rPr>
         <w:t xml:space="preserve">INTBD.00.01 – </w:t>
       </w:r>
       <w:r>

</xml_diff>

<commit_message>
Correcção do Requisito FLUX.13.08 - só deve conter um separador (Horizontal)
</commit_message>
<xml_diff>
--- a/Geral/Requisitos.docx
+++ b/Geral/Requisitos.docx
@@ -1,6 +1,6 @@
 
 <file path=word/document.xml><?xml version="1.0" encoding="utf-8"?>
-<w:document xmlns:wpc="http://schemas.microsoft.com/office/word/2010/wordprocessingCanvas" xmlns:mc="http://schemas.openxmlformats.org/markup-compatibility/2006" xmlns:o="urn:schemas-microsoft-com:office:office" xmlns:r="http://schemas.openxmlformats.org/officeDocument/2006/relationships" xmlns:m="http://schemas.openxmlformats.org/officeDocument/2006/math" xmlns:v="urn:schemas-microsoft-com:vml" xmlns:wp14="http://schemas.microsoft.com/office/word/2010/wordprocessingDrawing" xmlns:wp="http://schemas.openxmlformats.org/drawingml/2006/wordprocessingDrawing" xmlns:w10="urn:schemas-microsoft-com:office:word" xmlns:w="http://schemas.openxmlformats.org/wordprocessingml/2006/main" xmlns:w14="http://schemas.microsoft.com/office/word/2010/wordml" xmlns:wpg="http://schemas.microsoft.com/office/word/2010/wordprocessingGroup" xmlns:wpi="http://schemas.microsoft.com/office/word/2010/wordprocessingInk" xmlns:wne="http://schemas.microsoft.com/office/word/2006/wordml" xmlns:wps="http://schemas.microsoft.com/office/word/2010/wordprocessingShape" mc:Ignorable="w14 wp14">
+<w:document xmlns:wpc="http://schemas.microsoft.com/office/word/2010/wordprocessingCanvas" xmlns:mc="http://schemas.openxmlformats.org/markup-compatibility/2006" xmlns:o="urn:schemas-microsoft-com:office:office" xmlns:r="http://schemas.openxmlformats.org/officeDocument/2006/relationships" xmlns:m="http://schemas.openxmlformats.org/officeDocument/2006/math" xmlns:v="urn:schemas-microsoft-com:vml" xmlns:wp14="http://schemas.microsoft.com/office/word/2010/wordprocessingDrawing" xmlns:wp="http://schemas.openxmlformats.org/drawingml/2006/wordprocessingDrawing" xmlns:w10="urn:schemas-microsoft-com:office:word" xmlns:w="http://schemas.openxmlformats.org/wordprocessingml/2006/main" xmlns:w14="http://schemas.microsoft.com/office/word/2010/wordml" xmlns:w15="http://schemas.microsoft.com/office/word/2012/wordml" xmlns:wpg="http://schemas.microsoft.com/office/word/2010/wordprocessingGroup" xmlns:wpi="http://schemas.microsoft.com/office/word/2010/wordprocessingInk" xmlns:wne="http://schemas.microsoft.com/office/word/2006/wordml" xmlns:wps="http://schemas.microsoft.com/office/word/2010/wordprocessingShape" mc:Ignorable="w14 w15 wp14">
   <w:body>
     <w:p>
       <w:pPr>
@@ -18,6 +18,7 @@
           <w:b/>
           <w:sz w:val="40"/>
           <w:u w:val="single"/>
+          <w:lang w:val="pt-PT"/>
         </w:rPr>
         <w:t xml:space="preserve"> </w:t>
       </w:r>
@@ -67,15 +68,7 @@
           <w:sz w:val="24"/>
           <w:lang w:val="pt-PT"/>
         </w:rPr>
-        <w:t>Pretende-se a criação de uma ferramenta que permita o desenvolvimento e a aprendizagem de algoritmos através de fluxogramas. Um fluxograma é um conjunto de símbolos gráficos, que contêm texto e são unidos por linhas de fluxo. Para este tópico os requisitos</w:t>
-      </w:r>
-      <w:r>
-        <w:rPr>
-          <w:rFonts w:ascii="Calibri" w:eastAsia="Calibri" w:hAnsi="Calibri" w:cs="Calibri"/>
-          <w:sz w:val="24"/>
-          <w:lang w:val="pt-PT"/>
-        </w:rPr>
-        <w:t xml:space="preserve"> serão identificados por “FLUX.xx.xx”.</w:t>
+        <w:t>Pretende-se a criação de uma ferramenta que permita o desenvolvimento e a aprendizagem de algoritmos através de fluxogramas. Um fluxograma é um conjunto de símbolos gráficos, que contêm texto e são unidos por linhas de fluxo. Para este tópico os requisitos serão identificados por “FLUX.xx.xx”.</w:t>
       </w:r>
     </w:p>
     <w:p>
@@ -312,7 +305,6 @@
           <w:sz w:val="24"/>
         </w:rPr>
       </w:pPr>
-      <w:proofErr w:type="gramStart"/>
       <w:r>
         <w:rPr>
           <w:rFonts w:ascii="Calibri" w:eastAsia="Calibri" w:hAnsi="Calibri" w:cs="Calibri"/>
@@ -344,17 +336,15 @@
         </w:rPr>
         <w:t>.</w:t>
       </w:r>
-      <w:proofErr w:type="gramEnd"/>
-    </w:p>
-    <w:p>
-      <w:pPr>
-        <w:jc w:val="both"/>
-        <w:rPr>
-          <w:rFonts w:ascii="Calibri" w:eastAsia="Calibri" w:hAnsi="Calibri" w:cs="Calibri"/>
-          <w:sz w:val="24"/>
-        </w:rPr>
-      </w:pPr>
-      <w:proofErr w:type="gramStart"/>
+    </w:p>
+    <w:p>
+      <w:pPr>
+        <w:jc w:val="both"/>
+        <w:rPr>
+          <w:rFonts w:ascii="Calibri" w:eastAsia="Calibri" w:hAnsi="Calibri" w:cs="Calibri"/>
+          <w:sz w:val="24"/>
+        </w:rPr>
+      </w:pPr>
       <w:r>
         <w:rPr>
           <w:rFonts w:ascii="Calibri" w:eastAsia="Calibri" w:hAnsi="Calibri" w:cs="Calibri"/>
@@ -368,26 +358,17 @@
           <w:rFonts w:ascii="Calibri" w:eastAsia="Calibri" w:hAnsi="Calibri" w:cs="Calibri"/>
           <w:sz w:val="24"/>
         </w:rPr>
-        <w:t xml:space="preserve"> </w:t>
-      </w:r>
-      <w:r>
-        <w:rPr>
-          <w:rFonts w:ascii="Calibri" w:eastAsia="Calibri" w:hAnsi="Calibri" w:cs="Calibri"/>
-          <w:sz w:val="24"/>
-        </w:rPr>
-        <w:t>– Switch Case.</w:t>
-      </w:r>
-      <w:proofErr w:type="gramEnd"/>
-    </w:p>
-    <w:p>
-      <w:pPr>
-        <w:jc w:val="both"/>
-        <w:rPr>
-          <w:rFonts w:ascii="Calibri" w:eastAsia="Calibri" w:hAnsi="Calibri" w:cs="Calibri"/>
-          <w:sz w:val="24"/>
-        </w:rPr>
-      </w:pPr>
-      <w:proofErr w:type="gramStart"/>
+        <w:t xml:space="preserve"> – Switch Case.</w:t>
+      </w:r>
+    </w:p>
+    <w:p>
+      <w:pPr>
+        <w:jc w:val="both"/>
+        <w:rPr>
+          <w:rFonts w:ascii="Calibri" w:eastAsia="Calibri" w:hAnsi="Calibri" w:cs="Calibri"/>
+          <w:sz w:val="24"/>
+        </w:rPr>
+      </w:pPr>
       <w:r>
         <w:rPr>
           <w:rFonts w:ascii="Calibri" w:eastAsia="Calibri" w:hAnsi="Calibri" w:cs="Calibri"/>
@@ -403,7 +384,6 @@
         </w:rPr>
         <w:t xml:space="preserve"> – For.</w:t>
       </w:r>
-      <w:proofErr w:type="gramEnd"/>
     </w:p>
     <w:p>
       <w:pPr>
@@ -595,9 +575,9 @@
       <w:r>
         <w:object w:dxaOrig="8798" w:dyaOrig="2793">
           <v:rect id="rectole0000000000" o:spid="_x0000_i1025" style="width:440.25pt;height:139.5pt" o:ole="" o:preferrelative="t" stroked="f">
-            <v:imagedata r:id="rId6" o:title=""/>
+            <v:imagedata r:id="rId5" o:title=""/>
           </v:rect>
-          <o:OLEObject Type="Embed" ProgID="StaticMetafile" ShapeID="rectole0000000000" DrawAspect="Content" ObjectID="_1427806230" r:id="rId7"/>
+          <o:OLEObject Type="Embed" ProgID="StaticMetafile" ShapeID="rectole0000000000" DrawAspect="Content" ObjectID="_1429951106" r:id="rId6"/>
         </w:object>
       </w:r>
     </w:p>
@@ -691,9 +671,9 @@
       <w:r>
         <w:object w:dxaOrig="1944" w:dyaOrig="950">
           <v:rect id="rectole0000000001" o:spid="_x0000_i1026" style="width:97.5pt;height:47.25pt" o:ole="" o:preferrelative="t" stroked="f">
-            <v:imagedata r:id="rId8" o:title=""/>
+            <v:imagedata r:id="rId7" o:title=""/>
           </v:rect>
-          <o:OLEObject Type="Embed" ProgID="StaticMetafile" ShapeID="rectole0000000001" DrawAspect="Content" ObjectID="_1427806231" r:id="rId9"/>
+          <o:OLEObject Type="Embed" ProgID="StaticMetafile" ShapeID="rectole0000000001" DrawAspect="Content" ObjectID="_1429951107" r:id="rId8"/>
         </w:object>
       </w:r>
     </w:p>
@@ -869,15 +849,7 @@
           <w:sz w:val="24"/>
           <w:lang w:val="pt-PT"/>
         </w:rPr>
-        <w:t xml:space="preserve"> – As linguagens de programação diferem entre si e por isso os símbolos reservados são diferentes en</w:t>
-      </w:r>
-      <w:r>
-        <w:rPr>
-          <w:rFonts w:ascii="Calibri" w:eastAsia="Calibri" w:hAnsi="Calibri" w:cs="Calibri"/>
-          <w:sz w:val="24"/>
-          <w:lang w:val="pt-PT"/>
-        </w:rPr>
-        <w:t>tre as mesmas, um utilizador deve poder escolher os símbolos com que está mais familiarizado.</w:t>
+        <w:t xml:space="preserve"> – As linguagens de programação diferem entre si e por isso os símbolos reservados são diferentes entre as mesmas, um utilizador deve poder escolher os símbolos com que está mais familiarizado.</w:t>
       </w:r>
     </w:p>
     <w:p>
@@ -938,9 +910,9 @@
       <w:r>
         <w:object w:dxaOrig="1742" w:dyaOrig="734">
           <v:rect id="rectole0000000002" o:spid="_x0000_i1027" style="width:87pt;height:36.75pt" o:ole="" o:preferrelative="t" stroked="f">
-            <v:imagedata r:id="rId10" o:title=""/>
+            <v:imagedata r:id="rId9" o:title=""/>
           </v:rect>
-          <o:OLEObject Type="Embed" ProgID="StaticMetafile" ShapeID="rectole0000000002" DrawAspect="Content" ObjectID="_1427806232" r:id="rId11"/>
+          <o:OLEObject Type="Embed" ProgID="StaticMetafile" ShapeID="rectole0000000002" DrawAspect="Content" ObjectID="_1429951108" r:id="rId10"/>
         </w:object>
       </w:r>
       <w:r>
@@ -958,15 +930,7 @@
           <w:sz w:val="24"/>
           <w:lang w:val="pt-PT"/>
         </w:rPr>
-        <w:t xml:space="preserve"> - O início e o fim são definidos pela mesma fo</w:t>
-      </w:r>
-      <w:r>
-        <w:rPr>
-          <w:rFonts w:ascii="Calibri" w:eastAsia="Calibri" w:hAnsi="Calibri" w:cs="Calibri"/>
-          <w:sz w:val="24"/>
-          <w:lang w:val="pt-PT"/>
-        </w:rPr>
-        <w:t>rma:</w:t>
+        <w:t xml:space="preserve"> - O início e o fim são definidos pela mesma forma:</w:t>
       </w:r>
     </w:p>
     <w:p>
@@ -1194,20 +1158,22 @@
         <w:rPr>
           <w:rFonts w:ascii="Calibri" w:eastAsia="Calibri" w:hAnsi="Calibri" w:cs="Calibri"/>
           <w:sz w:val="24"/>
+          <w:lang w:val="pt-PT"/>
         </w:rPr>
       </w:pPr>
       <w:r>
         <w:object w:dxaOrig="1396" w:dyaOrig="1036">
           <v:rect id="rectole0000000003" o:spid="_x0000_i1028" style="width:69.75pt;height:51.75pt" o:ole="" o:preferrelative="t" stroked="f">
-            <v:imagedata r:id="rId12" o:title=""/>
+            <v:imagedata r:id="rId11" o:title=""/>
           </v:rect>
-          <o:OLEObject Type="Embed" ProgID="StaticMetafile" ShapeID="rectole0000000003" DrawAspect="Content" ObjectID="_1427806233" r:id="rId13"/>
+          <o:OLEObject Type="Embed" ProgID="StaticMetafile" ShapeID="rectole0000000003" DrawAspect="Content" ObjectID="_1429951109" r:id="rId12"/>
         </w:object>
       </w:r>
       <w:r>
         <w:rPr>
           <w:rFonts w:ascii="Calibri" w:eastAsia="Calibri" w:hAnsi="Calibri" w:cs="Calibri"/>
           <w:sz w:val="24"/>
+          <w:lang w:val="pt-PT"/>
         </w:rPr>
         <w:t xml:space="preserve"> </w:t>
       </w:r>
@@ -1215,6 +1181,7 @@
         <w:rPr>
           <w:rFonts w:ascii="Calibri" w:eastAsia="Calibri" w:hAnsi="Calibri" w:cs="Calibri"/>
           <w:sz w:val="24"/>
+          <w:lang w:val="pt-PT"/>
         </w:rPr>
         <w:br/>
       </w:r>
@@ -1225,6 +1192,7 @@
         <w:rPr>
           <w:rFonts w:ascii="Calibri" w:eastAsia="Calibri" w:hAnsi="Calibri" w:cs="Calibri"/>
           <w:sz w:val="24"/>
+          <w:lang w:val="pt-PT"/>
         </w:rPr>
       </w:pPr>
     </w:p>
@@ -1234,6 +1202,7 @@
         <w:rPr>
           <w:rFonts w:ascii="Calibri" w:eastAsia="Calibri" w:hAnsi="Calibri" w:cs="Calibri"/>
           <w:sz w:val="24"/>
+          <w:lang w:val="pt-PT"/>
         </w:rPr>
       </w:pPr>
     </w:p>
@@ -1372,9 +1341,9 @@
       <w:r>
         <w:object w:dxaOrig="2404" w:dyaOrig="964">
           <v:rect id="rectole0000000004" o:spid="_x0000_i1029" style="width:120pt;height:48pt" o:ole="" o:preferrelative="t" stroked="f">
-            <v:imagedata r:id="rId14" o:title=""/>
+            <v:imagedata r:id="rId13" o:title=""/>
           </v:rect>
-          <o:OLEObject Type="Embed" ProgID="StaticMetafile" ShapeID="rectole0000000004" DrawAspect="Content" ObjectID="_1427806234" r:id="rId15"/>
+          <o:OLEObject Type="Embed" ProgID="StaticMetafile" ShapeID="rectole0000000004" DrawAspect="Content" ObjectID="_1429951110" r:id="rId14"/>
         </w:object>
       </w:r>
       <w:r>
@@ -1384,16 +1353,7 @@
           <w:sz w:val="24"/>
           <w:lang w:val="pt-PT"/>
         </w:rPr>
-        <w:t xml:space="preserve">            </w:t>
-      </w:r>
-      <w:r>
-        <w:rPr>
-          <w:rFonts w:ascii="Calibri" w:eastAsia="Calibri" w:hAnsi="Calibri" w:cs="Calibri"/>
-          <w:b/>
-          <w:sz w:val="24"/>
-          <w:lang w:val="pt-PT"/>
-        </w:rPr>
-        <w:t>FLUX.03.01.01 –</w:t>
+        <w:t xml:space="preserve">            FLUX.03.01.01 –</w:t>
       </w:r>
       <w:r>
         <w:rPr>
@@ -1591,16 +1551,7 @@
           <w:sz w:val="24"/>
           <w:lang w:val="pt-PT"/>
         </w:rPr>
-        <w:t>FLUX.03</w:t>
-      </w:r>
-      <w:r>
-        <w:rPr>
-          <w:rFonts w:ascii="Calibri" w:eastAsia="Calibri" w:hAnsi="Calibri" w:cs="Calibri"/>
-          <w:b/>
-          <w:sz w:val="24"/>
-          <w:lang w:val="pt-PT"/>
-        </w:rPr>
-        <w:t>.07</w:t>
+        <w:t>FLUX.03.07</w:t>
       </w:r>
       <w:r>
         <w:rPr>
@@ -1722,8 +1673,6 @@
         <w:t xml:space="preserve"> - O mesmo símbolo representa expressões e/ou funções.</w:t>
       </w:r>
     </w:p>
-    <w:bookmarkStart w:id="0" w:name="_GoBack"/>
-    <w:bookmarkEnd w:id="0"/>
     <w:p>
       <w:pPr>
         <w:jc w:val="center"/>
@@ -1735,9 +1684,9 @@
       <w:r>
         <w:object w:dxaOrig="2433" w:dyaOrig="1238">
           <v:rect id="rectole0000000005" o:spid="_x0000_i1030" style="width:121.5pt;height:62.25pt" o:ole="" o:preferrelative="t" stroked="f">
-            <v:imagedata r:id="rId16" o:title=""/>
+            <v:imagedata r:id="rId15" o:title=""/>
           </v:rect>
-          <o:OLEObject Type="Embed" ProgID="StaticMetafile" ShapeID="rectole0000000005" DrawAspect="Content" ObjectID="_1427806235" r:id="rId17"/>
+          <o:OLEObject Type="Embed" ProgID="StaticMetafile" ShapeID="rectole0000000005" DrawAspect="Content" ObjectID="_1429951111" r:id="rId16"/>
         </w:object>
       </w:r>
       <w:r>
@@ -1841,9 +1790,9 @@
       <w:r>
         <w:object w:dxaOrig="3016" w:dyaOrig="1781">
           <v:rect id="rectole0000000006" o:spid="_x0000_i1031" style="width:150.75pt;height:89.25pt" o:ole="" o:preferrelative="t" stroked="f">
-            <v:imagedata r:id="rId18" o:title=""/>
+            <v:imagedata r:id="rId17" o:title=""/>
           </v:rect>
-          <o:OLEObject Type="Embed" ProgID="PBrush" ShapeID="rectole0000000006" DrawAspect="Content" ObjectID="_1427806236" r:id="rId19"/>
+          <o:OLEObject Type="Embed" ProgID="PBrush" ShapeID="rectole0000000006" DrawAspect="Content" ObjectID="_1429951112" r:id="rId18"/>
         </w:object>
       </w:r>
     </w:p>
@@ -1984,7 +1933,6 @@
         <w:t xml:space="preserve"> - Pode ter vários pontos de entrada mas apenas tem uma entrada válida. </w:t>
       </w:r>
       <w:proofErr w:type="spellStart"/>
-      <w:proofErr w:type="gramStart"/>
       <w:r>
         <w:rPr>
           <w:rFonts w:ascii="Calibri" w:eastAsia="Calibri" w:hAnsi="Calibri" w:cs="Calibri"/>
@@ -2080,7 +2028,6 @@
         </w:rPr>
         <w:t>.</w:t>
       </w:r>
-      <w:proofErr w:type="gramEnd"/>
     </w:p>
     <w:p>
       <w:pPr>
@@ -2140,9 +2087,9 @@
       <w:r>
         <w:object w:dxaOrig="6398" w:dyaOrig="4130">
           <v:rect id="rectole0000000007" o:spid="_x0000_i1032" style="width:320.25pt;height:206.25pt" o:ole="" o:preferrelative="t" stroked="f">
-            <v:imagedata r:id="rId20" o:title=""/>
+            <v:imagedata r:id="rId19" o:title=""/>
           </v:rect>
-          <o:OLEObject Type="Embed" ProgID="PBrush" ShapeID="rectole0000000007" DrawAspect="Content" ObjectID="_1427806237" r:id="rId21"/>
+          <o:OLEObject Type="Embed" ProgID="PBrush" ShapeID="rectole0000000007" DrawAspect="Content" ObjectID="_1429951113" r:id="rId20"/>
         </w:object>
       </w:r>
     </w:p>
@@ -2249,9 +2196,9 @@
       <w:r>
         <w:object w:dxaOrig="3806" w:dyaOrig="3745">
           <v:rect id="rectole0000000008" o:spid="_x0000_i1033" style="width:190.5pt;height:187.5pt" o:ole="" o:preferrelative="t" stroked="f">
-            <v:imagedata r:id="rId22" o:title=""/>
+            <v:imagedata r:id="rId21" o:title=""/>
           </v:rect>
-          <o:OLEObject Type="Embed" ProgID="PBrush" ShapeID="rectole0000000008" DrawAspect="Content" ObjectID="_1427806238" r:id="rId23"/>
+          <o:OLEObject Type="Embed" ProgID="PBrush" ShapeID="rectole0000000008" DrawAspect="Content" ObjectID="_1429951114" r:id="rId22"/>
         </w:object>
       </w:r>
     </w:p>
@@ -2438,15 +2385,7 @@
           <w:sz w:val="24"/>
           <w:lang w:val="pt-PT"/>
         </w:rPr>
-        <w:t xml:space="preserve">                        S</w:t>
-      </w:r>
-      <w:r>
-        <w:rPr>
-          <w:rFonts w:ascii="Calibri" w:eastAsia="Calibri" w:hAnsi="Calibri" w:cs="Calibri"/>
-          <w:sz w:val="24"/>
-          <w:lang w:val="pt-PT"/>
-        </w:rPr>
-        <w:t>ubtração  ' - '</w:t>
+        <w:t xml:space="preserve">                        Subtração  ' - '</w:t>
       </w:r>
     </w:p>
     <w:p>
@@ -2545,15 +2484,7 @@
           <w:sz w:val="24"/>
           <w:lang w:val="pt-PT"/>
         </w:rPr>
-        <w:t xml:space="preserve"> - As funções devem ser definidas com o nome da função seguido</w:t>
-      </w:r>
-      <w:r>
-        <w:rPr>
-          <w:rFonts w:ascii="Calibri" w:eastAsia="Calibri" w:hAnsi="Calibri" w:cs="Calibri"/>
-          <w:sz w:val="24"/>
-          <w:lang w:val="pt-PT"/>
-        </w:rPr>
-        <w:t xml:space="preserve"> dos seus parâmetros entre parêntesis.</w:t>
+        <w:t xml:space="preserve"> - As funções devem ser definidas com o nome da função seguido dos seus parâmetros entre parêntesis.</w:t>
       </w:r>
     </w:p>
     <w:p>
@@ -2620,9 +2551,9 @@
       <w:r>
         <w:object w:dxaOrig="3016" w:dyaOrig="1781">
           <v:rect id="rectole0000000009" o:spid="_x0000_i1034" style="width:150.75pt;height:89.25pt" o:ole="" o:preferrelative="t" stroked="f">
-            <v:imagedata r:id="rId24" o:title=""/>
+            <v:imagedata r:id="rId23" o:title=""/>
           </v:rect>
-          <o:OLEObject Type="Embed" ProgID="PBrush" ShapeID="rectole0000000009" DrawAspect="Content" ObjectID="_1427806239" r:id="rId25"/>
+          <o:OLEObject Type="Embed" ProgID="PBrush" ShapeID="rectole0000000009" DrawAspect="Content" ObjectID="_1429951115" r:id="rId24"/>
         </w:object>
       </w:r>
     </w:p>
@@ -2766,20 +2697,22 @@
         <w:rPr>
           <w:rFonts w:ascii="Calibri" w:eastAsia="Calibri" w:hAnsi="Calibri" w:cs="Calibri"/>
           <w:sz w:val="24"/>
+          <w:lang w:val="pt-PT"/>
         </w:rPr>
       </w:pPr>
       <w:r>
         <w:object w:dxaOrig="1872" w:dyaOrig="1281">
           <v:rect id="rectole0000000010" o:spid="_x0000_i1035" style="width:93.75pt;height:63.75pt" o:ole="" o:preferrelative="t" stroked="f">
-            <v:imagedata r:id="rId26" o:title=""/>
+            <v:imagedata r:id="rId25" o:title=""/>
           </v:rect>
-          <o:OLEObject Type="Embed" ProgID="StaticMetafile" ShapeID="rectole0000000010" DrawAspect="Content" ObjectID="_1427806240" r:id="rId27"/>
+          <o:OLEObject Type="Embed" ProgID="StaticMetafile" ShapeID="rectole0000000010" DrawAspect="Content" ObjectID="_1429951116" r:id="rId26"/>
         </w:object>
       </w:r>
       <w:r>
         <w:rPr>
           <w:rFonts w:ascii="Calibri" w:eastAsia="Calibri" w:hAnsi="Calibri" w:cs="Calibri"/>
           <w:sz w:val="24"/>
+          <w:lang w:val="pt-PT"/>
         </w:rPr>
         <w:t xml:space="preserve">   </w:t>
       </w:r>
@@ -2791,6 +2724,7 @@
         <w:rPr>
           <w:rFonts w:ascii="Calibri" w:eastAsia="Calibri" w:hAnsi="Calibri" w:cs="Calibri"/>
           <w:sz w:val="24"/>
+          <w:lang w:val="pt-PT"/>
         </w:rPr>
       </w:pPr>
     </w:p>
@@ -2801,6 +2735,7 @@
         <w:rPr>
           <w:rFonts w:ascii="Calibri" w:eastAsia="Calibri" w:hAnsi="Calibri" w:cs="Calibri"/>
           <w:sz w:val="24"/>
+          <w:lang w:val="pt-PT"/>
         </w:rPr>
       </w:pPr>
     </w:p>
@@ -2811,6 +2746,7 @@
         <w:rPr>
           <w:rFonts w:ascii="Calibri" w:eastAsia="Calibri" w:hAnsi="Calibri" w:cs="Calibri"/>
           <w:sz w:val="24"/>
+          <w:lang w:val="pt-PT"/>
         </w:rPr>
       </w:pPr>
     </w:p>
@@ -2858,15 +2794,7 @@
           <w:sz w:val="24"/>
           <w:lang w:val="pt-PT"/>
         </w:rPr>
-        <w:t xml:space="preserve"> - Deve ser possível atribuir apenas uma conex</w:t>
-      </w:r>
-      <w:r>
-        <w:rPr>
-          <w:rFonts w:ascii="Calibri" w:eastAsia="Calibri" w:hAnsi="Calibri" w:cs="Calibri"/>
-          <w:sz w:val="24"/>
-          <w:lang w:val="pt-PT"/>
-        </w:rPr>
-        <w:t>ão de entrada.</w:t>
+        <w:t xml:space="preserve"> - Deve ser possível atribuir apenas uma conexão de entrada.</w:t>
       </w:r>
     </w:p>
     <w:p>
@@ -2961,15 +2889,7 @@
           <w:sz w:val="24"/>
           <w:lang w:val="pt-PT"/>
         </w:rPr>
-        <w:t xml:space="preserve"> - Ao s</w:t>
-      </w:r>
-      <w:r>
-        <w:rPr>
-          <w:rFonts w:ascii="Calibri" w:eastAsia="Calibri" w:hAnsi="Calibri" w:cs="Calibri"/>
-          <w:sz w:val="24"/>
-          <w:lang w:val="pt-PT"/>
-        </w:rPr>
-        <w:t>elecionar a segunda atribuição de saída, deve-lhe ser atribuída por defeito a condição “Não”.</w:t>
+        <w:t xml:space="preserve"> - Ao selecionar a segunda atribuição de saída, deve-lhe ser atribuída por defeito a condição “Não”.</w:t>
       </w:r>
     </w:p>
     <w:p>
@@ -3096,12 +3016,6 @@
         <w:gridCol w:w="1225"/>
       </w:tblGrid>
       <w:tr>
-        <w:tblPrEx>
-          <w:tblCellMar>
-            <w:top w:w="0" w:type="dxa"/>
-            <w:bottom w:w="0" w:type="dxa"/>
-          </w:tblCellMar>
-        </w:tblPrEx>
         <w:tc>
           <w:tcPr>
             <w:tcW w:w="1386" w:type="dxa"/>
@@ -3372,12 +3286,6 @@
         <w:gridCol w:w="992"/>
       </w:tblGrid>
       <w:tr>
-        <w:tblPrEx>
-          <w:tblCellMar>
-            <w:top w:w="0" w:type="dxa"/>
-            <w:bottom w:w="0" w:type="dxa"/>
-          </w:tblCellMar>
-        </w:tblPrEx>
         <w:trPr>
           <w:trHeight w:val="1"/>
         </w:trPr>
@@ -3532,12 +3440,6 @@
         </w:tc>
       </w:tr>
       <w:tr>
-        <w:tblPrEx>
-          <w:tblCellMar>
-            <w:top w:w="0" w:type="dxa"/>
-            <w:bottom w:w="0" w:type="dxa"/>
-          </w:tblCellMar>
-        </w:tblPrEx>
         <w:trPr>
           <w:trHeight w:val="1"/>
         </w:trPr>
@@ -3917,9 +3819,9 @@
       <w:r>
         <w:object w:dxaOrig="1857" w:dyaOrig="1008">
           <v:rect id="rectole0000000011" o:spid="_x0000_i1036" style="width:93pt;height:50.25pt" o:ole="" o:preferrelative="t" stroked="f">
-            <v:imagedata r:id="rId28" o:title=""/>
+            <v:imagedata r:id="rId27" o:title=""/>
           </v:rect>
-          <o:OLEObject Type="Embed" ProgID="StaticMetafile" ShapeID="rectole0000000011" DrawAspect="Content" ObjectID="_1427806241" r:id="rId29"/>
+          <o:OLEObject Type="Embed" ProgID="StaticMetafile" ShapeID="rectole0000000011" DrawAspect="Content" ObjectID="_1429951117" r:id="rId28"/>
         </w:object>
       </w:r>
     </w:p>
@@ -4011,15 +3913,7 @@
           <w:sz w:val="24"/>
           <w:lang w:val="pt-PT"/>
         </w:rPr>
-        <w:t xml:space="preserve"> - É responsável pela escrita do valor de variáveis, funções, texto</w:t>
-      </w:r>
-      <w:r>
-        <w:rPr>
-          <w:rFonts w:ascii="Calibri" w:eastAsia="Calibri" w:hAnsi="Calibri" w:cs="Calibri"/>
-          <w:sz w:val="24"/>
-          <w:lang w:val="pt-PT"/>
-        </w:rPr>
-        <w:t xml:space="preserve"> ou expressões.</w:t>
+        <w:t xml:space="preserve"> - É responsável pela escrita do valor de variáveis, funções, texto ou expressões.</w:t>
       </w:r>
     </w:p>
     <w:p>
@@ -4075,15 +3969,7 @@
           <w:sz w:val="24"/>
           <w:lang w:val="pt-PT"/>
         </w:rPr>
-        <w:t xml:space="preserve"> – A escrita processa-se pela ordem indicada no “fluxograma” ou no código (Ex: a,b,c ; imp</w:t>
-      </w:r>
-      <w:r>
-        <w:rPr>
-          <w:rFonts w:ascii="Calibri" w:eastAsia="Calibri" w:hAnsi="Calibri" w:cs="Calibri"/>
-          <w:sz w:val="24"/>
-          <w:lang w:val="pt-PT"/>
-        </w:rPr>
-        <w:t>rime a, seguido de b e for fim c).</w:t>
+        <w:t xml:space="preserve"> – A escrita processa-se pela ordem indicada no “fluxograma” ou no código (Ex: a,b,c ; imprime a, seguido de b e for fim c).</w:t>
       </w:r>
     </w:p>
     <w:p>
@@ -4261,9 +4147,9 @@
       <w:r>
         <w:object w:dxaOrig="1555" w:dyaOrig="820">
           <v:rect id="rectole0000000012" o:spid="_x0000_i1037" style="width:78pt;height:41.25pt" o:ole="" o:preferrelative="t" stroked="f">
-            <v:imagedata r:id="rId30" o:title=""/>
+            <v:imagedata r:id="rId29" o:title=""/>
           </v:rect>
-          <o:OLEObject Type="Embed" ProgID="StaticMetafile" ShapeID="rectole0000000012" DrawAspect="Content" ObjectID="_1427806242" r:id="rId31"/>
+          <o:OLEObject Type="Embed" ProgID="StaticMetafile" ShapeID="rectole0000000012" DrawAspect="Content" ObjectID="_1429951118" r:id="rId30"/>
         </w:object>
       </w:r>
     </w:p>
@@ -4412,15 +4298,7 @@
           <w:sz w:val="24"/>
           <w:lang w:val="pt-PT"/>
         </w:rPr>
-        <w:t>Expr</w:t>
-      </w:r>
-      <w:r>
-        <w:rPr>
-          <w:rFonts w:ascii="Calibri" w:eastAsia="Calibri" w:hAnsi="Calibri" w:cs="Calibri"/>
-          <w:sz w:val="24"/>
-          <w:lang w:val="pt-PT"/>
-        </w:rPr>
-        <w:t>essões matemáticas (cos, sin, tan, etc);</w:t>
+        <w:t>Expressões matemáticas (cos, sin, tan, etc);</w:t>
       </w:r>
     </w:p>
     <w:p>
@@ -4520,15 +4398,7 @@
           <w:sz w:val="24"/>
           <w:lang w:val="pt-PT"/>
         </w:rPr>
-        <w:t xml:space="preserve"> - Não é obrigatório a inclusão de retorno a não ser que a função o especifique (não ser do tipo voi</w:t>
-      </w:r>
-      <w:r>
-        <w:rPr>
-          <w:rFonts w:ascii="Calibri" w:eastAsia="Calibri" w:hAnsi="Calibri" w:cs="Calibri"/>
-          <w:sz w:val="24"/>
-          <w:lang w:val="pt-PT"/>
-        </w:rPr>
-        <w:t>d ou conter parâmetros)</w:t>
+        <w:t xml:space="preserve"> - Não é obrigatório a inclusão de retorno a não ser que a função o especifique (não ser do tipo void ou conter parâmetros)</w:t>
       </w:r>
     </w:p>
     <w:p>
@@ -4559,9 +4429,9 @@
       <w:r>
         <w:object w:dxaOrig="2563" w:dyaOrig="806">
           <v:rect id="rectole0000000013" o:spid="_x0000_i1038" style="width:128.25pt;height:40.5pt" o:ole="" o:preferrelative="t" stroked="f">
-            <v:imagedata r:id="rId32" o:title=""/>
+            <v:imagedata r:id="rId31" o:title=""/>
           </v:rect>
-          <o:OLEObject Type="Embed" ProgID="StaticMetafile" ShapeID="rectole0000000013" DrawAspect="Content" ObjectID="_1427806243" r:id="rId33"/>
+          <o:OLEObject Type="Embed" ProgID="StaticMetafile" ShapeID="rectole0000000013" DrawAspect="Content" ObjectID="_1429951119" r:id="rId32"/>
         </w:object>
       </w:r>
     </w:p>
@@ -4836,9 +4706,9 @@
       <w:r>
         <w:object w:dxaOrig="5284" w:dyaOrig="5356">
           <v:rect id="rectole0000000014" o:spid="_x0000_i1039" style="width:264pt;height:267.75pt" o:ole="" o:preferrelative="t" stroked="f">
-            <v:imagedata r:id="rId34" o:title=""/>
+            <v:imagedata r:id="rId33" o:title=""/>
           </v:rect>
-          <o:OLEObject Type="Embed" ProgID="StaticMetafile" ShapeID="rectole0000000014" DrawAspect="Content" ObjectID="_1427806244" r:id="rId35"/>
+          <o:OLEObject Type="Embed" ProgID="StaticMetafile" ShapeID="rectole0000000014" DrawAspect="Content" ObjectID="_1429951120" r:id="rId34"/>
         </w:object>
       </w:r>
       <w:r>
@@ -4894,15 +4764,7 @@
           <w:sz w:val="24"/>
           <w:lang w:val="pt-PT"/>
         </w:rPr>
-        <w:t xml:space="preserve">Figura 19 – Exemplo em como entre o Switch e a União </w:t>
-      </w:r>
-      <w:r>
-        <w:rPr>
-          <w:rFonts w:ascii="Calibri" w:eastAsia="Calibri" w:hAnsi="Calibri" w:cs="Calibri"/>
-          <w:sz w:val="24"/>
-          <w:lang w:val="pt-PT"/>
-        </w:rPr>
-        <w:t>pode existir várias conexões.</w:t>
+        <w:t>Figura 19 – Exemplo em como entre o Switch e a União pode existir várias conexões.</w:t>
       </w:r>
     </w:p>
     <w:p>
@@ -4962,9 +4824,9 @@
       <w:r>
         <w:object w:dxaOrig="5486" w:dyaOrig="5313">
           <v:rect id="rectole0000000015" o:spid="_x0000_i1040" style="width:274.5pt;height:265.5pt" o:ole="" o:preferrelative="t" stroked="f">
-            <v:imagedata r:id="rId36" o:title=""/>
+            <v:imagedata r:id="rId35" o:title=""/>
           </v:rect>
-          <o:OLEObject Type="Embed" ProgID="StaticMetafile" ShapeID="rectole0000000015" DrawAspect="Content" ObjectID="_1427806245" r:id="rId37"/>
+          <o:OLEObject Type="Embed" ProgID="StaticMetafile" ShapeID="rectole0000000015" DrawAspect="Content" ObjectID="_1429951121" r:id="rId36"/>
         </w:object>
       </w:r>
     </w:p>
@@ -4984,15 +4846,7 @@
           <w:sz w:val="24"/>
           <w:lang w:val="pt-PT"/>
         </w:rPr>
-        <w:t>Figura 20 – Label editável na forma do S</w:t>
-      </w:r>
-      <w:r>
-        <w:rPr>
-          <w:rFonts w:ascii="Calibri" w:eastAsia="Calibri" w:hAnsi="Calibri" w:cs="Calibri"/>
-          <w:sz w:val="24"/>
-          <w:lang w:val="pt-PT"/>
-        </w:rPr>
-        <w:t>witch Case</w:t>
+        <w:t>Figura 20 – Label editável na forma do Switch Case</w:t>
       </w:r>
     </w:p>
     <w:p>
@@ -5062,12 +4916,6 @@
         <w:gridCol w:w="1214"/>
       </w:tblGrid>
       <w:tr>
-        <w:tblPrEx>
-          <w:tblCellMar>
-            <w:top w:w="0" w:type="dxa"/>
-            <w:bottom w:w="0" w:type="dxa"/>
-          </w:tblCellMar>
-        </w:tblPrEx>
         <w:trPr>
           <w:trHeight w:val="1"/>
         </w:trPr>
@@ -5341,12 +5189,6 @@
         <w:gridCol w:w="992"/>
       </w:tblGrid>
       <w:tr>
-        <w:tblPrEx>
-          <w:tblCellMar>
-            <w:top w:w="0" w:type="dxa"/>
-            <w:bottom w:w="0" w:type="dxa"/>
-          </w:tblCellMar>
-        </w:tblPrEx>
         <w:trPr>
           <w:trHeight w:val="1"/>
         </w:trPr>
@@ -5501,12 +5343,6 @@
         </w:tc>
       </w:tr>
       <w:tr>
-        <w:tblPrEx>
-          <w:tblCellMar>
-            <w:top w:w="0" w:type="dxa"/>
-            <w:bottom w:w="0" w:type="dxa"/>
-          </w:tblCellMar>
-        </w:tblPrEx>
         <w:trPr>
           <w:trHeight w:val="1"/>
         </w:trPr>
@@ -5821,9 +5657,9 @@
       <w:r>
         <w:object w:dxaOrig="4406" w:dyaOrig="5138">
           <v:rect id="rectole0000000016" o:spid="_x0000_i1041" style="width:220.5pt;height:257.25pt" o:ole="" o:preferrelative="t" stroked="f">
-            <v:imagedata r:id="rId38" o:title=""/>
+            <v:imagedata r:id="rId37" o:title=""/>
           </v:rect>
-          <o:OLEObject Type="Embed" ProgID="StaticMetafile" ShapeID="rectole0000000016" DrawAspect="Content" ObjectID="_1427806246" r:id="rId39"/>
+          <o:OLEObject Type="Embed" ProgID="StaticMetafile" ShapeID="rectole0000000016" DrawAspect="Content" ObjectID="_1429951122" r:id="rId38"/>
         </w:object>
       </w:r>
     </w:p>
@@ -5895,9 +5731,9 @@
       <w:r>
         <w:object w:dxaOrig="4132" w:dyaOrig="1425">
           <v:rect id="rectole0000000017" o:spid="_x0000_i1042" style="width:206.25pt;height:71.25pt" o:ole="" o:preferrelative="t" stroked="f">
-            <v:imagedata r:id="rId40" o:title=""/>
+            <v:imagedata r:id="rId39" o:title=""/>
           </v:rect>
-          <o:OLEObject Type="Embed" ProgID="StaticMetafile" ShapeID="rectole0000000017" DrawAspect="Content" ObjectID="_1427806247" r:id="rId41"/>
+          <o:OLEObject Type="Embed" ProgID="StaticMetafile" ShapeID="rectole0000000017" DrawAspect="Content" ObjectID="_1429951123" r:id="rId40"/>
         </w:object>
       </w:r>
       <w:r>
@@ -5978,9 +5814,9 @@
       <w:r>
         <w:object w:dxaOrig="4320" w:dyaOrig="1641">
           <v:rect id="rectole0000000018" o:spid="_x0000_i1043" style="width:3in;height:81.75pt" o:ole="" o:preferrelative="t" stroked="f">
-            <v:imagedata r:id="rId42" o:title=""/>
+            <v:imagedata r:id="rId41" o:title=""/>
           </v:rect>
-          <o:OLEObject Type="Embed" ProgID="StaticMetafile" ShapeID="rectole0000000018" DrawAspect="Content" ObjectID="_1427806248" r:id="rId43"/>
+          <o:OLEObject Type="Embed" ProgID="StaticMetafile" ShapeID="rectole0000000018" DrawAspect="Content" ObjectID="_1429951124" r:id="rId42"/>
         </w:object>
       </w:r>
     </w:p>
@@ -5997,15 +5833,7 @@
           <w:b/>
           <w:lang w:val="pt-PT"/>
         </w:rPr>
-        <w:t>FLUX</w:t>
-      </w:r>
-      <w:r>
-        <w:rPr>
-          <w:rFonts w:ascii="Calibri" w:eastAsia="Calibri" w:hAnsi="Calibri" w:cs="Calibri"/>
-          <w:b/>
-          <w:lang w:val="pt-PT"/>
-        </w:rPr>
-        <w:t xml:space="preserve">.10.02 - </w:t>
+        <w:t xml:space="preserve">FLUX.10.02 - </w:t>
       </w:r>
       <w:r>
         <w:rPr>
@@ -6027,14 +5855,7 @@
           <w:rFonts w:ascii="Calibri" w:eastAsia="Calibri" w:hAnsi="Calibri" w:cs="Calibri"/>
           <w:lang w:val="pt-PT"/>
         </w:rPr>
-        <w:t xml:space="preserve"> A forma suporta tantas condições de entrada quanto o núm</w:t>
-      </w:r>
-      <w:r>
-        <w:rPr>
-          <w:rFonts w:ascii="Calibri" w:eastAsia="Calibri" w:hAnsi="Calibri" w:cs="Calibri"/>
-          <w:lang w:val="pt-PT"/>
-        </w:rPr>
-        <w:t>ero de instruções.</w:t>
+        <w:t xml:space="preserve"> A forma suporta tantas condições de entrada quanto o número de instruções.</w:t>
       </w:r>
     </w:p>
     <w:p>
@@ -6080,14 +5901,7 @@
           <w:rFonts w:ascii="Calibri" w:eastAsia="Calibri" w:hAnsi="Calibri" w:cs="Calibri"/>
           <w:lang w:val="pt-PT"/>
         </w:rPr>
-        <w:t>As conexões de saída apenas podem ser encaixadas na secção de incremento. A form</w:t>
-      </w:r>
-      <w:r>
-        <w:rPr>
-          <w:rFonts w:ascii="Calibri" w:eastAsia="Calibri" w:hAnsi="Calibri" w:cs="Calibri"/>
-          <w:lang w:val="pt-PT"/>
-        </w:rPr>
-        <w:t>a suporta tantas condições de saída quanto o número de instruções.</w:t>
+        <w:t>As conexões de saída apenas podem ser encaixadas na secção de incremento. A forma suporta tantas condições de saída quanto o número de instruções.</w:t>
       </w:r>
     </w:p>
     <w:p>
@@ -6099,9 +5913,9 @@
       <w:r>
         <w:object w:dxaOrig="6667" w:dyaOrig="3283">
           <v:rect id="rectole0000000019" o:spid="_x0000_i1044" style="width:333pt;height:164.25pt" o:ole="" o:preferrelative="t" stroked="f">
-            <v:imagedata r:id="rId44" o:title=""/>
+            <v:imagedata r:id="rId43" o:title=""/>
           </v:rect>
-          <o:OLEObject Type="Embed" ProgID="StaticMetafile" ShapeID="rectole0000000019" DrawAspect="Content" ObjectID="_1427806249" r:id="rId45"/>
+          <o:OLEObject Type="Embed" ProgID="StaticMetafile" ShapeID="rectole0000000019" DrawAspect="Content" ObjectID="_1429951125" r:id="rId44"/>
         </w:object>
       </w:r>
     </w:p>
@@ -6204,12 +6018,6 @@
         <w:gridCol w:w="1189"/>
       </w:tblGrid>
       <w:tr>
-        <w:tblPrEx>
-          <w:tblCellMar>
-            <w:top w:w="0" w:type="dxa"/>
-            <w:bottom w:w="0" w:type="dxa"/>
-          </w:tblCellMar>
-        </w:tblPrEx>
         <w:trPr>
           <w:trHeight w:val="1"/>
         </w:trPr>
@@ -6482,12 +6290,6 @@
         <w:gridCol w:w="992"/>
       </w:tblGrid>
       <w:tr>
-        <w:tblPrEx>
-          <w:tblCellMar>
-            <w:top w:w="0" w:type="dxa"/>
-            <w:bottom w:w="0" w:type="dxa"/>
-          </w:tblCellMar>
-        </w:tblPrEx>
         <w:trPr>
           <w:trHeight w:val="1"/>
         </w:trPr>
@@ -6642,12 +6444,6 @@
         </w:tc>
       </w:tr>
       <w:tr>
-        <w:tblPrEx>
-          <w:tblCellMar>
-            <w:top w:w="0" w:type="dxa"/>
-            <w:bottom w:w="0" w:type="dxa"/>
-          </w:tblCellMar>
-        </w:tblPrEx>
         <w:trPr>
           <w:trHeight w:val="1"/>
         </w:trPr>
@@ -6847,14 +6643,7 @@
           <w:sz w:val="40"/>
           <w:szCs w:val="40"/>
         </w:rPr>
-        <w:t xml:space="preserve"> de</w:t>
-      </w:r>
-      <w:r>
-        <w:rPr>
-          <w:sz w:val="40"/>
-          <w:szCs w:val="40"/>
-        </w:rPr>
-        <w:t xml:space="preserve"> </w:t>
+        <w:t xml:space="preserve"> de </w:t>
       </w:r>
       <w:proofErr w:type="spellStart"/>
       <w:r>
@@ -8285,6 +8074,7 @@
           <w:noProof/>
           <w:sz w:val="40"/>
           <w:szCs w:val="40"/>
+          <w:lang w:val="pt-PT" w:eastAsia="pt-PT"/>
         </w:rPr>
         <w:drawing>
           <wp:inline distT="0" distB="0" distL="0" distR="0" wp14:anchorId="4EE14A18" wp14:editId="33E46C46">
@@ -8304,7 +8094,7 @@
                     </pic:cNvPicPr>
                   </pic:nvPicPr>
                   <pic:blipFill>
-                    <a:blip r:embed="rId46">
+                    <a:blip r:embed="rId45">
                       <a:extLst>
                         <a:ext uri="{28A0092B-C50C-407E-A947-70E740481C1C}">
                           <a14:useLocalDpi xmlns:a14="http://schemas.microsoft.com/office/drawing/2010/main" val="0"/>
@@ -8542,7 +8332,15 @@
         <w:rPr>
           <w:lang w:val="pt-PT"/>
         </w:rPr>
-        <w:t>O menu deve dispor de um mecanismo que permita averiguar se a questão foi respondida ou não.</w:t>
+        <w:t>O menu deve dispor de um mecanismo que permita averiguar s</w:t>
+      </w:r>
+      <w:bookmarkStart w:id="0" w:name="_GoBack"/>
+      <w:bookmarkEnd w:id="0"/>
+      <w:r>
+        <w:rPr>
+          <w:lang w:val="pt-PT"/>
+        </w:rPr>
+        <w:t>e a questão foi respondida ou não.</w:t>
       </w:r>
     </w:p>
     <w:p>
@@ -8596,7 +8394,13 @@
         <w:rPr>
           <w:lang w:val="pt-PT"/>
         </w:rPr>
-        <w:t>O ambiente IDE está dividido em dois separadores: horizontal e vertical.</w:t>
+        <w:t xml:space="preserve">O ambiente IDE </w:t>
+      </w:r>
+      <w:r>
+        <w:rPr>
+          <w:lang w:val="pt-PT"/>
+        </w:rPr>
+        <w:t>contém um separador separadores: horizontal.</w:t>
       </w:r>
     </w:p>
     <w:p>
@@ -8815,13 +8619,7 @@
         <w:rPr>
           <w:b/>
         </w:rPr>
-        <w:t>FLUX.13.12.02</w:t>
-      </w:r>
-      <w:r>
-        <w:rPr>
-          <w:b/>
-        </w:rPr>
-        <w:t xml:space="preserve"> - </w:t>
+        <w:t xml:space="preserve">FLUX.13.12.02 - </w:t>
       </w:r>
       <w:r>
         <w:t>O fluxograma IDE deve conter um botão para submeter todas as perguntas realizadas.</w:t>
@@ -9372,390 +9170,358 @@
           <w:sz w:val="24"/>
           <w:lang w:val="pt-PT"/>
         </w:rPr>
+        <w:t xml:space="preserve">                      </w:t>
+      </w:r>
+      <w:r>
+        <w:rPr>
+          <w:rFonts w:ascii="Calibri" w:eastAsia="Calibri" w:hAnsi="Calibri" w:cs="Calibri"/>
+          <w:b/>
+          <w:sz w:val="24"/>
+          <w:lang w:val="pt-PT"/>
+        </w:rPr>
+        <w:t>PARS.00.01.02</w:t>
+      </w:r>
+      <w:r>
+        <w:rPr>
+          <w:rFonts w:ascii="Calibri" w:eastAsia="Calibri" w:hAnsi="Calibri" w:cs="Calibri"/>
+          <w:sz w:val="24"/>
+          <w:lang w:val="pt-PT"/>
+        </w:rPr>
+        <w:t xml:space="preserve"> – A mensagem deve ter um espaço próprio onde pode ser detalhada e explorada;</w:t>
+      </w:r>
+    </w:p>
+    <w:p>
+      <w:pPr>
+        <w:jc w:val="both"/>
+        <w:rPr>
+          <w:rFonts w:ascii="Calibri" w:eastAsia="Calibri" w:hAnsi="Calibri" w:cs="Calibri"/>
+          <w:sz w:val="24"/>
+          <w:lang w:val="pt-PT"/>
+        </w:rPr>
+      </w:pPr>
+      <w:r>
+        <w:rPr>
+          <w:rFonts w:ascii="Calibri" w:eastAsia="Calibri" w:hAnsi="Calibri" w:cs="Calibri"/>
+          <w:sz w:val="24"/>
+          <w:lang w:val="pt-PT"/>
+        </w:rPr>
+        <w:t xml:space="preserve">                      </w:t>
+      </w:r>
+      <w:r>
+        <w:rPr>
+          <w:rFonts w:ascii="Calibri" w:eastAsia="Calibri" w:hAnsi="Calibri" w:cs="Calibri"/>
+          <w:b/>
+          <w:sz w:val="24"/>
+          <w:lang w:val="pt-PT"/>
+        </w:rPr>
+        <w:t>PARS.00.01.03</w:t>
+      </w:r>
+      <w:r>
+        <w:rPr>
+          <w:rFonts w:ascii="Calibri" w:eastAsia="Calibri" w:hAnsi="Calibri" w:cs="Calibri"/>
+          <w:sz w:val="24"/>
+          <w:lang w:val="pt-PT"/>
+        </w:rPr>
+        <w:t xml:space="preserve"> – A mensagem deve conter o tipo de erro e a linha onde este se encontra;</w:t>
+      </w:r>
+    </w:p>
+    <w:p>
+      <w:pPr>
+        <w:jc w:val="both"/>
+        <w:rPr>
+          <w:rFonts w:ascii="Calibri" w:eastAsia="Calibri" w:hAnsi="Calibri" w:cs="Calibri"/>
+          <w:sz w:val="24"/>
+          <w:lang w:val="pt-PT"/>
+        </w:rPr>
+      </w:pPr>
+      <w:r>
+        <w:rPr>
+          <w:rFonts w:ascii="Calibri" w:eastAsia="Calibri" w:hAnsi="Calibri" w:cs="Calibri"/>
+          <w:sz w:val="24"/>
+          <w:lang w:val="pt-PT"/>
+        </w:rPr>
+        <w:t xml:space="preserve">                     </w:t>
+      </w:r>
+      <w:r>
+        <w:rPr>
+          <w:rFonts w:ascii="Calibri" w:eastAsia="Calibri" w:hAnsi="Calibri" w:cs="Calibri"/>
+          <w:b/>
+          <w:sz w:val="24"/>
+          <w:lang w:val="pt-PT"/>
+        </w:rPr>
+        <w:t>PARS.00.01.04</w:t>
+      </w:r>
+      <w:r>
+        <w:rPr>
+          <w:rFonts w:ascii="Calibri" w:eastAsia="Calibri" w:hAnsi="Calibri" w:cs="Calibri"/>
+          <w:sz w:val="24"/>
+          <w:lang w:val="pt-PT"/>
+        </w:rPr>
+        <w:t xml:space="preserve"> – Ao clicar na linha do erro deve ser possível ao IDE apresentar onde o mesmo se situa;</w:t>
+      </w:r>
+    </w:p>
+    <w:p>
+      <w:pPr>
+        <w:jc w:val="both"/>
+        <w:rPr>
+          <w:rFonts w:ascii="Calibri" w:eastAsia="Calibri" w:hAnsi="Calibri" w:cs="Calibri"/>
+          <w:sz w:val="24"/>
+          <w:lang w:val="pt-PT"/>
+        </w:rPr>
+      </w:pPr>
+      <w:r>
+        <w:rPr>
+          <w:rFonts w:ascii="Calibri" w:eastAsia="Calibri" w:hAnsi="Calibri" w:cs="Calibri"/>
+          <w:sz w:val="24"/>
+          <w:lang w:val="pt-PT"/>
+        </w:rPr>
+        <w:t xml:space="preserve">                     </w:t>
+      </w:r>
+      <w:r>
+        <w:rPr>
+          <w:rFonts w:ascii="Calibri" w:eastAsia="Calibri" w:hAnsi="Calibri" w:cs="Calibri"/>
+          <w:b/>
+          <w:sz w:val="24"/>
+          <w:lang w:val="pt-PT"/>
+        </w:rPr>
+        <w:t>PARS.00.01.05</w:t>
+      </w:r>
+      <w:r>
+        <w:rPr>
+          <w:rFonts w:ascii="Calibri" w:eastAsia="Calibri" w:hAnsi="Calibri" w:cs="Calibri"/>
+          <w:sz w:val="24"/>
+          <w:lang w:val="pt-PT"/>
+        </w:rPr>
+        <w:t xml:space="preserve"> – Quando a linha em questão é mostrada, deve estar sublinhada a vermelho;</w:t>
+      </w:r>
+    </w:p>
+    <w:p>
+      <w:pPr>
+        <w:jc w:val="both"/>
+        <w:rPr>
+          <w:rFonts w:ascii="Calibri" w:eastAsia="Calibri" w:hAnsi="Calibri" w:cs="Calibri"/>
+          <w:sz w:val="24"/>
+          <w:lang w:val="pt-PT"/>
+        </w:rPr>
+      </w:pPr>
+      <w:r>
+        <w:rPr>
+          <w:rFonts w:ascii="Calibri" w:eastAsia="Calibri" w:hAnsi="Calibri" w:cs="Calibri"/>
+          <w:sz w:val="24"/>
+          <w:lang w:val="pt-PT"/>
+        </w:rPr>
+        <w:t xml:space="preserve">                     </w:t>
+      </w:r>
+      <w:r>
+        <w:rPr>
+          <w:rFonts w:ascii="Calibri" w:eastAsia="Calibri" w:hAnsi="Calibri" w:cs="Calibri"/>
+          <w:b/>
+          <w:sz w:val="24"/>
+          <w:lang w:val="pt-PT"/>
+        </w:rPr>
+        <w:t>PARS.00.01.06</w:t>
+      </w:r>
+      <w:r>
+        <w:rPr>
+          <w:rFonts w:ascii="Calibri" w:eastAsia="Calibri" w:hAnsi="Calibri" w:cs="Calibri"/>
+          <w:sz w:val="24"/>
+          <w:lang w:val="pt-PT"/>
+        </w:rPr>
+        <w:t xml:space="preserve"> – A mensagem de erro deve ser acompanhada de uma recomendação que ao ser clicada em certos casos pode corrigir automaticamente o problema;</w:t>
+      </w:r>
+    </w:p>
+    <w:p>
+      <w:pPr>
+        <w:jc w:val="both"/>
+        <w:rPr>
+          <w:rFonts w:ascii="Calibri" w:eastAsia="Calibri" w:hAnsi="Calibri" w:cs="Calibri"/>
+          <w:sz w:val="24"/>
+          <w:lang w:val="pt-PT"/>
+        </w:rPr>
+      </w:pPr>
+    </w:p>
+    <w:p>
+      <w:pPr>
+        <w:jc w:val="both"/>
+        <w:rPr>
+          <w:rFonts w:ascii="Calibri" w:eastAsia="Calibri" w:hAnsi="Calibri" w:cs="Calibri"/>
+          <w:b/>
+          <w:sz w:val="24"/>
+          <w:lang w:val="pt-PT"/>
+        </w:rPr>
+      </w:pPr>
+    </w:p>
+    <w:p>
+      <w:pPr>
+        <w:jc w:val="both"/>
+        <w:rPr>
+          <w:rFonts w:ascii="Calibri" w:eastAsia="Calibri" w:hAnsi="Calibri" w:cs="Calibri"/>
+          <w:sz w:val="24"/>
+          <w:lang w:val="pt-PT"/>
+        </w:rPr>
+      </w:pPr>
+      <w:r>
+        <w:rPr>
+          <w:rFonts w:ascii="Calibri" w:eastAsia="Calibri" w:hAnsi="Calibri" w:cs="Calibri"/>
+          <w:b/>
+          <w:sz w:val="24"/>
+          <w:lang w:val="pt-PT"/>
+        </w:rPr>
+        <w:t>PARS.01.01</w:t>
+      </w:r>
+      <w:r>
+        <w:rPr>
+          <w:rFonts w:ascii="Calibri" w:eastAsia="Calibri" w:hAnsi="Calibri" w:cs="Calibri"/>
+          <w:sz w:val="24"/>
+          <w:lang w:val="pt-PT"/>
+        </w:rPr>
+        <w:t xml:space="preserve"> - Símbolo indefinido: Refere para um caracter/palavra que não está definido.</w:t>
+      </w:r>
+    </w:p>
+    <w:p>
+      <w:pPr>
+        <w:jc w:val="both"/>
+        <w:rPr>
+          <w:rFonts w:ascii="Calibri" w:eastAsia="Calibri" w:hAnsi="Calibri" w:cs="Calibri"/>
+          <w:sz w:val="24"/>
+          <w:lang w:val="pt-PT"/>
+        </w:rPr>
+      </w:pPr>
+      <w:r>
+        <w:rPr>
+          <w:rFonts w:ascii="Calibri" w:eastAsia="Calibri" w:hAnsi="Calibri" w:cs="Calibri"/>
+          <w:sz w:val="24"/>
+          <w:lang w:val="pt-PT"/>
+        </w:rPr>
+        <w:t xml:space="preserve">                     </w:t>
+      </w:r>
+      <w:r>
+        <w:rPr>
+          <w:rFonts w:ascii="Calibri" w:eastAsia="Calibri" w:hAnsi="Calibri" w:cs="Calibri"/>
+          <w:b/>
+          <w:sz w:val="24"/>
+          <w:lang w:val="pt-PT"/>
+        </w:rPr>
+        <w:t>PARS.01.01.01</w:t>
+      </w:r>
+      <w:r>
+        <w:rPr>
+          <w:rFonts w:ascii="Calibri" w:eastAsia="Calibri" w:hAnsi="Calibri" w:cs="Calibri"/>
+          <w:sz w:val="24"/>
+          <w:lang w:val="pt-PT"/>
+        </w:rPr>
+        <w:t xml:space="preserve"> – Recomendação: Verificar a ortografia;</w:t>
+      </w:r>
+    </w:p>
+    <w:p>
+      <w:pPr>
+        <w:jc w:val="both"/>
+        <w:rPr>
+          <w:rFonts w:ascii="Calibri" w:eastAsia="Calibri" w:hAnsi="Calibri" w:cs="Calibri"/>
+          <w:sz w:val="24"/>
+          <w:lang w:val="pt-PT"/>
+        </w:rPr>
+      </w:pPr>
+      <w:r>
+        <w:rPr>
+          <w:rFonts w:ascii="Calibri" w:eastAsia="Calibri" w:hAnsi="Calibri" w:cs="Calibri"/>
+          <w:b/>
+          <w:sz w:val="24"/>
+          <w:lang w:val="pt-PT"/>
+        </w:rPr>
+        <w:t>PARS.01.02</w:t>
+      </w:r>
+      <w:r>
+        <w:rPr>
+          <w:rFonts w:ascii="Calibri" w:eastAsia="Calibri" w:hAnsi="Calibri" w:cs="Calibri"/>
+          <w:sz w:val="24"/>
+          <w:lang w:val="pt-PT"/>
+        </w:rPr>
+        <w:t xml:space="preserve"> – Opcode ou pseudo-op indefinidas.</w:t>
+      </w:r>
+    </w:p>
+    <w:p>
+      <w:pPr>
+        <w:jc w:val="both"/>
+        <w:rPr>
+          <w:rFonts w:ascii="Calibri" w:eastAsia="Calibri" w:hAnsi="Calibri" w:cs="Calibri"/>
+          <w:sz w:val="24"/>
+          <w:lang w:val="pt-PT"/>
+        </w:rPr>
+      </w:pPr>
+      <w:r>
+        <w:rPr>
+          <w:rFonts w:ascii="Calibri" w:eastAsia="Calibri" w:hAnsi="Calibri" w:cs="Calibri"/>
+          <w:sz w:val="24"/>
+          <w:lang w:val="pt-PT"/>
+        </w:rPr>
+        <w:t xml:space="preserve">                     </w:t>
+      </w:r>
+      <w:r>
+        <w:rPr>
+          <w:rFonts w:ascii="Calibri" w:eastAsia="Calibri" w:hAnsi="Calibri" w:cs="Calibri"/>
+          <w:b/>
+          <w:sz w:val="24"/>
+          <w:lang w:val="pt-PT"/>
+        </w:rPr>
+        <w:t>PARS.01.02.01</w:t>
+      </w:r>
+      <w:r>
+        <w:rPr>
+          <w:rFonts w:ascii="Calibri" w:eastAsia="Calibri" w:hAnsi="Calibri" w:cs="Calibri"/>
+          <w:sz w:val="24"/>
+          <w:lang w:val="pt-PT"/>
+        </w:rPr>
+        <w:t xml:space="preserve"> – Recomendação: Verificar disponibilidade da operação;</w:t>
+      </w:r>
+    </w:p>
+    <w:p>
+      <w:pPr>
+        <w:jc w:val="both"/>
+        <w:rPr>
+          <w:rFonts w:ascii="Calibri" w:eastAsia="Calibri" w:hAnsi="Calibri" w:cs="Calibri"/>
+          <w:sz w:val="24"/>
+          <w:lang w:val="pt-PT"/>
+        </w:rPr>
+      </w:pPr>
+      <w:r>
+        <w:rPr>
+          <w:rFonts w:ascii="Calibri" w:eastAsia="Calibri" w:hAnsi="Calibri" w:cs="Calibri"/>
+          <w:b/>
+          <w:sz w:val="24"/>
+          <w:lang w:val="pt-PT"/>
+        </w:rPr>
+        <w:t>PARS.01.03</w:t>
+      </w:r>
+      <w:r>
+        <w:rPr>
+          <w:rFonts w:ascii="Calibri" w:eastAsia="Calibri" w:hAnsi="Calibri" w:cs="Calibri"/>
+          <w:sz w:val="24"/>
+          <w:lang w:val="pt-PT"/>
+        </w:rPr>
+        <w:t xml:space="preserve"> – Modo de endereçamento não disponível.</w:t>
+      </w:r>
+    </w:p>
+    <w:p>
+      <w:pPr>
+        <w:jc w:val="both"/>
+        <w:rPr>
+          <w:rFonts w:ascii="Calibri" w:eastAsia="Calibri" w:hAnsi="Calibri" w:cs="Calibri"/>
+          <w:sz w:val="24"/>
+          <w:lang w:val="pt-PT"/>
+        </w:rPr>
+      </w:pPr>
+      <w:r>
+        <w:rPr>
+          <w:rFonts w:ascii="Calibri" w:eastAsia="Calibri" w:hAnsi="Calibri" w:cs="Calibri"/>
+          <w:sz w:val="24"/>
+          <w:lang w:val="pt-PT"/>
+        </w:rPr>
         <w:t xml:space="preserve">                   </w:t>
       </w:r>
       <w:r>
         <w:rPr>
           <w:rFonts w:ascii="Calibri" w:eastAsia="Calibri" w:hAnsi="Calibri" w:cs="Calibri"/>
-          <w:sz w:val="24"/>
-          <w:lang w:val="pt-PT"/>
-        </w:rPr>
-        <w:t xml:space="preserve">   </w:t>
-      </w:r>
-      <w:r>
-        <w:rPr>
-          <w:rFonts w:ascii="Calibri" w:eastAsia="Calibri" w:hAnsi="Calibri" w:cs="Calibri"/>
-          <w:b/>
-          <w:sz w:val="24"/>
-          <w:lang w:val="pt-PT"/>
-        </w:rPr>
-        <w:t>PARS.00.01.02</w:t>
-      </w:r>
-      <w:r>
-        <w:rPr>
-          <w:rFonts w:ascii="Calibri" w:eastAsia="Calibri" w:hAnsi="Calibri" w:cs="Calibri"/>
-          <w:sz w:val="24"/>
-          <w:lang w:val="pt-PT"/>
-        </w:rPr>
-        <w:t xml:space="preserve"> – A mensagem deve ter um espaço próprio onde pode ser detalhada e explorada;</w:t>
-      </w:r>
-    </w:p>
-    <w:p>
-      <w:pPr>
-        <w:jc w:val="both"/>
-        <w:rPr>
-          <w:rFonts w:ascii="Calibri" w:eastAsia="Calibri" w:hAnsi="Calibri" w:cs="Calibri"/>
-          <w:sz w:val="24"/>
-          <w:lang w:val="pt-PT"/>
-        </w:rPr>
-      </w:pPr>
-      <w:r>
-        <w:rPr>
-          <w:rFonts w:ascii="Calibri" w:eastAsia="Calibri" w:hAnsi="Calibri" w:cs="Calibri"/>
-          <w:sz w:val="24"/>
-          <w:lang w:val="pt-PT"/>
-        </w:rPr>
-        <w:t xml:space="preserve">                      </w:t>
-      </w:r>
-      <w:r>
-        <w:rPr>
-          <w:rFonts w:ascii="Calibri" w:eastAsia="Calibri" w:hAnsi="Calibri" w:cs="Calibri"/>
-          <w:b/>
-          <w:sz w:val="24"/>
-          <w:lang w:val="pt-PT"/>
-        </w:rPr>
-        <w:t>PARS.00.01.03</w:t>
-      </w:r>
-      <w:r>
-        <w:rPr>
-          <w:rFonts w:ascii="Calibri" w:eastAsia="Calibri" w:hAnsi="Calibri" w:cs="Calibri"/>
-          <w:sz w:val="24"/>
-          <w:lang w:val="pt-PT"/>
-        </w:rPr>
-        <w:t xml:space="preserve"> – A mensagem deve conter o tipo de erro e a linha onde este se encontra;</w:t>
-      </w:r>
-    </w:p>
-    <w:p>
-      <w:pPr>
-        <w:jc w:val="both"/>
-        <w:rPr>
-          <w:rFonts w:ascii="Calibri" w:eastAsia="Calibri" w:hAnsi="Calibri" w:cs="Calibri"/>
-          <w:sz w:val="24"/>
-          <w:lang w:val="pt-PT"/>
-        </w:rPr>
-      </w:pPr>
-      <w:r>
-        <w:rPr>
-          <w:rFonts w:ascii="Calibri" w:eastAsia="Calibri" w:hAnsi="Calibri" w:cs="Calibri"/>
-          <w:sz w:val="24"/>
-          <w:lang w:val="pt-PT"/>
-        </w:rPr>
-        <w:t xml:space="preserve">                     </w:t>
-      </w:r>
-      <w:r>
-        <w:rPr>
-          <w:rFonts w:ascii="Calibri" w:eastAsia="Calibri" w:hAnsi="Calibri" w:cs="Calibri"/>
-          <w:b/>
-          <w:sz w:val="24"/>
-          <w:lang w:val="pt-PT"/>
-        </w:rPr>
-        <w:t>PARS.00.01.04</w:t>
-      </w:r>
-      <w:r>
-        <w:rPr>
-          <w:rFonts w:ascii="Calibri" w:eastAsia="Calibri" w:hAnsi="Calibri" w:cs="Calibri"/>
-          <w:sz w:val="24"/>
-          <w:lang w:val="pt-PT"/>
-        </w:rPr>
-        <w:t xml:space="preserve"> – Ao clicar na lin</w:t>
-      </w:r>
-      <w:r>
-        <w:rPr>
-          <w:rFonts w:ascii="Calibri" w:eastAsia="Calibri" w:hAnsi="Calibri" w:cs="Calibri"/>
-          <w:sz w:val="24"/>
-          <w:lang w:val="pt-PT"/>
-        </w:rPr>
-        <w:t>ha do erro deve ser possível ao IDE apresentar onde o mesmo se situa;</w:t>
-      </w:r>
-    </w:p>
-    <w:p>
-      <w:pPr>
-        <w:jc w:val="both"/>
-        <w:rPr>
-          <w:rFonts w:ascii="Calibri" w:eastAsia="Calibri" w:hAnsi="Calibri" w:cs="Calibri"/>
-          <w:sz w:val="24"/>
-          <w:lang w:val="pt-PT"/>
-        </w:rPr>
-      </w:pPr>
-      <w:r>
-        <w:rPr>
-          <w:rFonts w:ascii="Calibri" w:eastAsia="Calibri" w:hAnsi="Calibri" w:cs="Calibri"/>
-          <w:sz w:val="24"/>
-          <w:lang w:val="pt-PT"/>
-        </w:rPr>
-        <w:t xml:space="preserve">                     </w:t>
-      </w:r>
-      <w:r>
-        <w:rPr>
-          <w:rFonts w:ascii="Calibri" w:eastAsia="Calibri" w:hAnsi="Calibri" w:cs="Calibri"/>
-          <w:b/>
-          <w:sz w:val="24"/>
-          <w:lang w:val="pt-PT"/>
-        </w:rPr>
-        <w:t>PARS.00.01.05</w:t>
-      </w:r>
-      <w:r>
-        <w:rPr>
-          <w:rFonts w:ascii="Calibri" w:eastAsia="Calibri" w:hAnsi="Calibri" w:cs="Calibri"/>
-          <w:sz w:val="24"/>
-          <w:lang w:val="pt-PT"/>
-        </w:rPr>
-        <w:t xml:space="preserve"> – Quando a linha em questão é mostrada, deve estar sublinhada a vermelho;</w:t>
-      </w:r>
-    </w:p>
-    <w:p>
-      <w:pPr>
-        <w:jc w:val="both"/>
-        <w:rPr>
-          <w:rFonts w:ascii="Calibri" w:eastAsia="Calibri" w:hAnsi="Calibri" w:cs="Calibri"/>
-          <w:sz w:val="24"/>
-          <w:lang w:val="pt-PT"/>
-        </w:rPr>
-      </w:pPr>
-      <w:r>
-        <w:rPr>
-          <w:rFonts w:ascii="Calibri" w:eastAsia="Calibri" w:hAnsi="Calibri" w:cs="Calibri"/>
-          <w:sz w:val="24"/>
-          <w:lang w:val="pt-PT"/>
-        </w:rPr>
-        <w:t xml:space="preserve">                     </w:t>
-      </w:r>
-      <w:r>
-        <w:rPr>
-          <w:rFonts w:ascii="Calibri" w:eastAsia="Calibri" w:hAnsi="Calibri" w:cs="Calibri"/>
-          <w:b/>
-          <w:sz w:val="24"/>
-          <w:lang w:val="pt-PT"/>
-        </w:rPr>
-        <w:t>PARS.00.01.06</w:t>
-      </w:r>
-      <w:r>
-        <w:rPr>
-          <w:rFonts w:ascii="Calibri" w:eastAsia="Calibri" w:hAnsi="Calibri" w:cs="Calibri"/>
-          <w:sz w:val="24"/>
-          <w:lang w:val="pt-PT"/>
-        </w:rPr>
-        <w:t xml:space="preserve"> – A mensagem de erro deve ser acompanhada </w:t>
-      </w:r>
-      <w:r>
-        <w:rPr>
-          <w:rFonts w:ascii="Calibri" w:eastAsia="Calibri" w:hAnsi="Calibri" w:cs="Calibri"/>
-          <w:sz w:val="24"/>
-          <w:lang w:val="pt-PT"/>
-        </w:rPr>
-        <w:t>de uma recomendação que ao ser clicada em certos casos pode corrigir automaticamente o problema;</w:t>
-      </w:r>
-    </w:p>
-    <w:p>
-      <w:pPr>
-        <w:jc w:val="both"/>
-        <w:rPr>
-          <w:rFonts w:ascii="Calibri" w:eastAsia="Calibri" w:hAnsi="Calibri" w:cs="Calibri"/>
-          <w:sz w:val="24"/>
-          <w:lang w:val="pt-PT"/>
-        </w:rPr>
-      </w:pPr>
-    </w:p>
-    <w:p>
-      <w:pPr>
-        <w:jc w:val="both"/>
-        <w:rPr>
-          <w:rFonts w:ascii="Calibri" w:eastAsia="Calibri" w:hAnsi="Calibri" w:cs="Calibri"/>
-          <w:b/>
-          <w:sz w:val="24"/>
-          <w:lang w:val="pt-PT"/>
-        </w:rPr>
-      </w:pPr>
-    </w:p>
-    <w:p>
-      <w:pPr>
-        <w:jc w:val="both"/>
-        <w:rPr>
-          <w:rFonts w:ascii="Calibri" w:eastAsia="Calibri" w:hAnsi="Calibri" w:cs="Calibri"/>
-          <w:sz w:val="24"/>
-          <w:lang w:val="pt-PT"/>
-        </w:rPr>
-      </w:pPr>
-      <w:r>
-        <w:rPr>
-          <w:rFonts w:ascii="Calibri" w:eastAsia="Calibri" w:hAnsi="Calibri" w:cs="Calibri"/>
-          <w:b/>
-          <w:sz w:val="24"/>
-          <w:lang w:val="pt-PT"/>
-        </w:rPr>
-        <w:t>PARS.01.01</w:t>
-      </w:r>
-      <w:r>
-        <w:rPr>
-          <w:rFonts w:ascii="Calibri" w:eastAsia="Calibri" w:hAnsi="Calibri" w:cs="Calibri"/>
-          <w:sz w:val="24"/>
-          <w:lang w:val="pt-PT"/>
-        </w:rPr>
-        <w:t xml:space="preserve"> - Símbolo indefinido: Refere para um caracter/palavra que não está definido.</w:t>
-      </w:r>
-    </w:p>
-    <w:p>
-      <w:pPr>
-        <w:jc w:val="both"/>
-        <w:rPr>
-          <w:rFonts w:ascii="Calibri" w:eastAsia="Calibri" w:hAnsi="Calibri" w:cs="Calibri"/>
-          <w:sz w:val="24"/>
-          <w:lang w:val="pt-PT"/>
-        </w:rPr>
-      </w:pPr>
-      <w:r>
-        <w:rPr>
-          <w:rFonts w:ascii="Calibri" w:eastAsia="Calibri" w:hAnsi="Calibri" w:cs="Calibri"/>
-          <w:sz w:val="24"/>
-          <w:lang w:val="pt-PT"/>
-        </w:rPr>
-        <w:t xml:space="preserve">                     </w:t>
-      </w:r>
-      <w:r>
-        <w:rPr>
-          <w:rFonts w:ascii="Calibri" w:eastAsia="Calibri" w:hAnsi="Calibri" w:cs="Calibri"/>
-          <w:b/>
-          <w:sz w:val="24"/>
-          <w:lang w:val="pt-PT"/>
-        </w:rPr>
-        <w:t>PARS.01.01.01</w:t>
-      </w:r>
-      <w:r>
-        <w:rPr>
-          <w:rFonts w:ascii="Calibri" w:eastAsia="Calibri" w:hAnsi="Calibri" w:cs="Calibri"/>
-          <w:sz w:val="24"/>
-          <w:lang w:val="pt-PT"/>
-        </w:rPr>
-        <w:t xml:space="preserve"> – Recomendação: Verificar a ortogr</w:t>
-      </w:r>
-      <w:r>
-        <w:rPr>
-          <w:rFonts w:ascii="Calibri" w:eastAsia="Calibri" w:hAnsi="Calibri" w:cs="Calibri"/>
-          <w:sz w:val="24"/>
-          <w:lang w:val="pt-PT"/>
-        </w:rPr>
-        <w:t>afia;</w:t>
-      </w:r>
-    </w:p>
-    <w:p>
-      <w:pPr>
-        <w:jc w:val="both"/>
-        <w:rPr>
-          <w:rFonts w:ascii="Calibri" w:eastAsia="Calibri" w:hAnsi="Calibri" w:cs="Calibri"/>
-          <w:sz w:val="24"/>
-          <w:lang w:val="pt-PT"/>
-        </w:rPr>
-      </w:pPr>
-      <w:r>
-        <w:rPr>
-          <w:rFonts w:ascii="Calibri" w:eastAsia="Calibri" w:hAnsi="Calibri" w:cs="Calibri"/>
-          <w:b/>
-          <w:sz w:val="24"/>
-          <w:lang w:val="pt-PT"/>
-        </w:rPr>
-        <w:t>PARS.01.02</w:t>
-      </w:r>
-      <w:r>
-        <w:rPr>
-          <w:rFonts w:ascii="Calibri" w:eastAsia="Calibri" w:hAnsi="Calibri" w:cs="Calibri"/>
-          <w:sz w:val="24"/>
-          <w:lang w:val="pt-PT"/>
-        </w:rPr>
-        <w:t xml:space="preserve"> – Opcode ou pseudo-op indefinidas.</w:t>
-      </w:r>
-    </w:p>
-    <w:p>
-      <w:pPr>
-        <w:jc w:val="both"/>
-        <w:rPr>
-          <w:rFonts w:ascii="Calibri" w:eastAsia="Calibri" w:hAnsi="Calibri" w:cs="Calibri"/>
-          <w:sz w:val="24"/>
-          <w:lang w:val="pt-PT"/>
-        </w:rPr>
-      </w:pPr>
-      <w:r>
-        <w:rPr>
-          <w:rFonts w:ascii="Calibri" w:eastAsia="Calibri" w:hAnsi="Calibri" w:cs="Calibri"/>
-          <w:sz w:val="24"/>
-          <w:lang w:val="pt-PT"/>
-        </w:rPr>
-        <w:t xml:space="preserve">                     </w:t>
-      </w:r>
-      <w:r>
-        <w:rPr>
-          <w:rFonts w:ascii="Calibri" w:eastAsia="Calibri" w:hAnsi="Calibri" w:cs="Calibri"/>
-          <w:b/>
-          <w:sz w:val="24"/>
-          <w:lang w:val="pt-PT"/>
-        </w:rPr>
-        <w:t>PARS.01.02.01</w:t>
-      </w:r>
-      <w:r>
-        <w:rPr>
-          <w:rFonts w:ascii="Calibri" w:eastAsia="Calibri" w:hAnsi="Calibri" w:cs="Calibri"/>
-          <w:sz w:val="24"/>
-          <w:lang w:val="pt-PT"/>
-        </w:rPr>
-        <w:t xml:space="preserve"> – Recomendação: Verificar disponibilidade da operação;</w:t>
-      </w:r>
-    </w:p>
-    <w:p>
-      <w:pPr>
-        <w:jc w:val="both"/>
-        <w:rPr>
-          <w:rFonts w:ascii="Calibri" w:eastAsia="Calibri" w:hAnsi="Calibri" w:cs="Calibri"/>
-          <w:sz w:val="24"/>
-          <w:lang w:val="pt-PT"/>
-        </w:rPr>
-      </w:pPr>
-      <w:r>
-        <w:rPr>
-          <w:rFonts w:ascii="Calibri" w:eastAsia="Calibri" w:hAnsi="Calibri" w:cs="Calibri"/>
-          <w:b/>
-          <w:sz w:val="24"/>
-          <w:lang w:val="pt-PT"/>
-        </w:rPr>
-        <w:t>PARS.01.03</w:t>
-      </w:r>
-      <w:r>
-        <w:rPr>
-          <w:rFonts w:ascii="Calibri" w:eastAsia="Calibri" w:hAnsi="Calibri" w:cs="Calibri"/>
-          <w:sz w:val="24"/>
-          <w:lang w:val="pt-PT"/>
-        </w:rPr>
-        <w:t xml:space="preserve"> – Modo de endereçamento não disponível.</w:t>
-      </w:r>
-    </w:p>
-    <w:p>
-      <w:pPr>
-        <w:jc w:val="both"/>
-        <w:rPr>
-          <w:rFonts w:ascii="Calibri" w:eastAsia="Calibri" w:hAnsi="Calibri" w:cs="Calibri"/>
-          <w:sz w:val="24"/>
-          <w:lang w:val="pt-PT"/>
-        </w:rPr>
-      </w:pPr>
-      <w:r>
-        <w:rPr>
-          <w:rFonts w:ascii="Calibri" w:eastAsia="Calibri" w:hAnsi="Calibri" w:cs="Calibri"/>
-          <w:sz w:val="24"/>
-          <w:lang w:val="pt-PT"/>
-        </w:rPr>
-        <w:t xml:space="preserve">                   </w:t>
-      </w:r>
-      <w:r>
-        <w:rPr>
-          <w:rFonts w:ascii="Calibri" w:eastAsia="Calibri" w:hAnsi="Calibri" w:cs="Calibri"/>
           <w:b/>
           <w:sz w:val="24"/>
           <w:lang w:val="pt-PT"/>
@@ -9768,15 +9534,7 @@
           <w:sz w:val="24"/>
           <w:lang w:val="pt-PT"/>
         </w:rPr>
-        <w:t xml:space="preserve"> – Recomendação: Verificar modo</w:t>
-      </w:r>
-      <w:r>
-        <w:rPr>
-          <w:rFonts w:ascii="Calibri" w:eastAsia="Calibri" w:hAnsi="Calibri" w:cs="Calibri"/>
-          <w:sz w:val="24"/>
-          <w:lang w:val="pt-PT"/>
-        </w:rPr>
-        <w:t>s de endereçamentos correspondentes à operação;</w:t>
+        <w:t xml:space="preserve"> – Recomendação: Verificar modos de endereçamentos correspondentes à operação;</w:t>
       </w:r>
     </w:p>
     <w:p>
@@ -9985,15 +9743,7 @@
           <w:sz w:val="24"/>
           <w:lang w:val="pt-PT"/>
         </w:rPr>
-        <w:t xml:space="preserve">      </w:t>
-      </w:r>
-      <w:r>
-        <w:rPr>
-          <w:rFonts w:ascii="Calibri" w:eastAsia="Calibri" w:hAnsi="Calibri" w:cs="Calibri"/>
-          <w:sz w:val="24"/>
-          <w:lang w:val="pt-PT"/>
-        </w:rPr>
-        <w:t xml:space="preserve">        </w:t>
+        <w:t xml:space="preserve">              </w:t>
       </w:r>
       <w:r>
         <w:rPr>
@@ -10181,15 +9931,7 @@
           <w:sz w:val="24"/>
           <w:lang w:val="pt-PT"/>
         </w:rPr>
-        <w:t xml:space="preserve"> – Erros lógicos: erros básicos em algoritmos ou procedimentos, apenas detetad</w:t>
-      </w:r>
-      <w:r>
-        <w:rPr>
-          <w:rFonts w:ascii="Calibri" w:eastAsia="Calibri" w:hAnsi="Calibri" w:cs="Calibri"/>
-          <w:sz w:val="24"/>
-          <w:lang w:val="pt-PT"/>
-        </w:rPr>
-        <w:t>os quando o resultado destes é anómalo.</w:t>
+        <w:t xml:space="preserve"> – Erros lógicos: erros básicos em algoritmos ou procedimentos, apenas detetados quando o resultado destes é anómalo.</w:t>
       </w:r>
     </w:p>
     <w:p>
@@ -10279,15 +10021,7 @@
           <w:sz w:val="24"/>
           <w:lang w:val="pt-PT"/>
         </w:rPr>
-        <w:t xml:space="preserve">         </w:t>
-      </w:r>
-      <w:r>
-        <w:rPr>
-          <w:rFonts w:ascii="Calibri" w:eastAsia="Calibri" w:hAnsi="Calibri" w:cs="Calibri"/>
-          <w:sz w:val="24"/>
-          <w:lang w:val="pt-PT"/>
-        </w:rPr>
-        <w:t xml:space="preserve">     </w:t>
+        <w:t xml:space="preserve">              </w:t>
       </w:r>
       <w:r>
         <w:rPr>
@@ -10376,15 +10110,7 @@
           <w:sz w:val="24"/>
           <w:lang w:val="pt-PT"/>
         </w:rPr>
-        <w:t xml:space="preserve"> – Recomendação: Utilizar técnicas de c</w:t>
-      </w:r>
-      <w:r>
-        <w:rPr>
-          <w:rFonts w:ascii="Calibri" w:eastAsia="Calibri" w:hAnsi="Calibri" w:cs="Calibri"/>
-          <w:sz w:val="24"/>
-          <w:lang w:val="pt-PT"/>
-        </w:rPr>
-        <w:t>ontrolo de exceções, por exemplo, “try catch”;</w:t>
+        <w:t xml:space="preserve"> – Recomendação: Utilizar técnicas de controlo de exceções, por exemplo, “try catch”;</w:t>
       </w:r>
     </w:p>
     <w:p>
@@ -10483,15 +10209,7 @@
           <w:sz w:val="24"/>
           <w:lang w:val="pt-PT"/>
         </w:rPr>
-        <w:t xml:space="preserve"> – Erros de código: Quando</w:t>
-      </w:r>
-      <w:r>
-        <w:rPr>
-          <w:rFonts w:ascii="Calibri" w:eastAsia="Calibri" w:hAnsi="Calibri" w:cs="Calibri"/>
-          <w:sz w:val="24"/>
-          <w:lang w:val="pt-PT"/>
-        </w:rPr>
-        <w:t xml:space="preserve"> na tradução de código para fluxograma, os erros do anterior se transferem para o diagrama.</w:t>
+        <w:t xml:space="preserve"> – Erros de código: Quando na tradução de código para fluxograma, os erros do anterior se transferem para o diagrama.</w:t>
       </w:r>
     </w:p>
     <w:p>
@@ -10553,15 +10271,7 @@
           <w:sz w:val="24"/>
           <w:lang w:val="pt-PT"/>
         </w:rPr>
-        <w:t xml:space="preserve"> – Sem início ou fim: Quando estão em falta as formas </w:t>
-      </w:r>
-      <w:r>
-        <w:rPr>
-          <w:rFonts w:ascii="Calibri" w:eastAsia="Calibri" w:hAnsi="Calibri" w:cs="Calibri"/>
-          <w:sz w:val="24"/>
-          <w:lang w:val="pt-PT"/>
-        </w:rPr>
-        <w:t>de início e fim do programa.</w:t>
+        <w:t xml:space="preserve"> – Sem início ou fim: Quando estão em falta as formas de início e fim do programa.</w:t>
       </w:r>
     </w:p>
     <w:p>
@@ -10688,15 +10398,7 @@
           <w:sz w:val="24"/>
           <w:lang w:val="pt-PT"/>
         </w:rPr>
-        <w:t>(temporário) Visto não have</w:t>
-      </w:r>
-      <w:r>
-        <w:rPr>
-          <w:rFonts w:ascii="Calibri" w:eastAsia="Calibri" w:hAnsi="Calibri" w:cs="Calibri"/>
-          <w:sz w:val="24"/>
-          <w:lang w:val="pt-PT"/>
-        </w:rPr>
-        <w:t>r conhecimento sobre até que ponto a cache do browser( ou a linguagem javaScript) pode ser utilizada para guardar informação (ex: coordenadas das formas), por isso assumiremos que não vai guardar Nada. (temporário)</w:t>
+        <w:t>(temporário) Visto não haver conhecimento sobre até que ponto a cache do browser( ou a linguagem javaScript) pode ser utilizada para guardar informação (ex: coordenadas das formas), por isso assumiremos que não vai guardar Nada. (temporário)</w:t>
       </w:r>
     </w:p>
     <w:p>
@@ -10772,15 +10474,7 @@
           <w:sz w:val="24"/>
           <w:lang w:val="pt-PT"/>
         </w:rPr>
-        <w:t>Isto deve ser feito de modo a que, sempre que o utilizador reinicie a sessão, todo o ambiente gráfica permaneça inalterado relativamente</w:t>
-      </w:r>
-      <w:r>
-        <w:rPr>
-          <w:rFonts w:ascii="Calibri" w:eastAsia="Calibri" w:hAnsi="Calibri" w:cs="Calibri"/>
-          <w:sz w:val="24"/>
-          <w:lang w:val="pt-PT"/>
-        </w:rPr>
-        <w:t xml:space="preserve"> à sessão anterior.</w:t>
+        <w:t>Isto deve ser feito de modo a que, sempre que o utilizador reinicie a sessão, todo o ambiente gráfica permaneça inalterado relativamente à sessão anterior.</w:t>
       </w:r>
     </w:p>
     <w:p>
@@ -10835,15 +10529,7 @@
           <w:sz w:val="24"/>
           <w:lang w:val="pt-PT"/>
         </w:rPr>
-        <w:t xml:space="preserve">Mediante o fecho </w:t>
-      </w:r>
-      <w:r>
-        <w:rPr>
-          <w:rFonts w:ascii="Calibri" w:eastAsia="Calibri" w:hAnsi="Calibri" w:cs="Calibri"/>
-          <w:sz w:val="24"/>
-          <w:lang w:val="pt-PT"/>
-        </w:rPr>
-        <w:t xml:space="preserve">de sessão, todas as coordenadas das formas/conexões inseridas devem ser guardadas de modo a que, ao reiniciar a sessão, estas apareçam no mesmo local. </w:t>
+        <w:t xml:space="preserve">Mediante o fecho de sessão, todas as coordenadas das formas/conexões inseridas devem ser guardadas de modo a que, ao reiniciar a sessão, estas apareçam no mesmo local. </w:t>
       </w:r>
     </w:p>
     <w:p>
@@ -10899,15 +10585,7 @@
           <w:sz w:val="24"/>
           <w:lang w:val="pt-PT"/>
         </w:rPr>
-        <w:t>De que fo</w:t>
-      </w:r>
-      <w:r>
-        <w:rPr>
-          <w:rFonts w:ascii="Calibri" w:eastAsia="Calibri" w:hAnsi="Calibri" w:cs="Calibri"/>
-          <w:sz w:val="24"/>
-          <w:lang w:val="pt-PT"/>
-        </w:rPr>
-        <w:t>rma veio essa conexão;</w:t>
+        <w:t>De que forma veio essa conexão;</w:t>
       </w:r>
     </w:p>
     <w:p>
@@ -10958,7 +10636,7 @@
 </file>
 
 <file path=word/numbering.xml><?xml version="1.0" encoding="utf-8"?>
-<w:numbering xmlns:wpc="http://schemas.microsoft.com/office/word/2010/wordprocessingCanvas" xmlns:mc="http://schemas.openxmlformats.org/markup-compatibility/2006" xmlns:o="urn:schemas-microsoft-com:office:office" xmlns:r="http://schemas.openxmlformats.org/officeDocument/2006/relationships" xmlns:m="http://schemas.openxmlformats.org/officeDocument/2006/math" xmlns:v="urn:schemas-microsoft-com:vml" xmlns:wp14="http://schemas.microsoft.com/office/word/2010/wordprocessingDrawing" xmlns:wp="http://schemas.openxmlformats.org/drawingml/2006/wordprocessingDrawing" xmlns:w10="urn:schemas-microsoft-com:office:word" xmlns:w="http://schemas.openxmlformats.org/wordprocessingml/2006/main" xmlns:w14="http://schemas.microsoft.com/office/word/2010/wordml" xmlns:wpg="http://schemas.microsoft.com/office/word/2010/wordprocessingGroup" xmlns:wpi="http://schemas.microsoft.com/office/word/2010/wordprocessingInk" xmlns:wne="http://schemas.microsoft.com/office/word/2006/wordml" xmlns:wps="http://schemas.microsoft.com/office/word/2010/wordprocessingShape" mc:Ignorable="w14 wp14">
+<w:numbering xmlns:wpc="http://schemas.microsoft.com/office/word/2010/wordprocessingCanvas" xmlns:mc="http://schemas.openxmlformats.org/markup-compatibility/2006" xmlns:o="urn:schemas-microsoft-com:office:office" xmlns:r="http://schemas.openxmlformats.org/officeDocument/2006/relationships" xmlns:m="http://schemas.openxmlformats.org/officeDocument/2006/math" xmlns:v="urn:schemas-microsoft-com:vml" xmlns:wp14="http://schemas.microsoft.com/office/word/2010/wordprocessingDrawing" xmlns:wp="http://schemas.openxmlformats.org/drawingml/2006/wordprocessingDrawing" xmlns:w10="urn:schemas-microsoft-com:office:word" xmlns:w="http://schemas.openxmlformats.org/wordprocessingml/2006/main" xmlns:w14="http://schemas.microsoft.com/office/word/2010/wordml" xmlns:w15="http://schemas.microsoft.com/office/word/2012/wordml" xmlns:wpg="http://schemas.microsoft.com/office/word/2010/wordprocessingGroup" xmlns:wpi="http://schemas.microsoft.com/office/word/2010/wordprocessingInk" xmlns:wne="http://schemas.microsoft.com/office/word/2006/wordml" xmlns:wps="http://schemas.microsoft.com/office/word/2010/wordprocessingShape" mc:Ignorable="w14 w15 wp14">
   <w:abstractNum w:abstractNumId="0">
     <w:nsid w:val="07143D65"/>
     <w:multiLevelType w:val="hybridMultilevel"/>
@@ -11187,7 +10865,7 @@
 </file>
 
 <file path=word/styles.xml><?xml version="1.0" encoding="utf-8"?>
-<w:styles xmlns:mc="http://schemas.openxmlformats.org/markup-compatibility/2006" xmlns:r="http://schemas.openxmlformats.org/officeDocument/2006/relationships" xmlns:w="http://schemas.openxmlformats.org/wordprocessingml/2006/main" xmlns:w14="http://schemas.microsoft.com/office/word/2010/wordml" mc:Ignorable="w14">
+<w:styles xmlns:mc="http://schemas.openxmlformats.org/markup-compatibility/2006" xmlns:r="http://schemas.openxmlformats.org/officeDocument/2006/relationships" xmlns:w="http://schemas.openxmlformats.org/wordprocessingml/2006/main" xmlns:w14="http://schemas.microsoft.com/office/word/2010/wordml" xmlns:w15="http://schemas.microsoft.com/office/word/2012/wordml" mc:Ignorable="w14 w15">
   <w:docDefaults>
     <w:rPrDefault>
       <w:rPr>
@@ -11203,144 +10881,378 @@
       </w:pPr>
     </w:pPrDefault>
   </w:docDefaults>
-  <w:latentStyles w:defLockedState="0" w:defUIPriority="99" w:defSemiHidden="1" w:defUnhideWhenUsed="1" w:defQFormat="0" w:count="267">
-    <w:lsdException w:name="Normal" w:semiHidden="0" w:uiPriority="0" w:unhideWhenUsed="0" w:qFormat="1"/>
-    <w:lsdException w:name="heading 1" w:semiHidden="0" w:uiPriority="9" w:unhideWhenUsed="0" w:qFormat="1"/>
-    <w:lsdException w:name="heading 2" w:uiPriority="9" w:qFormat="1"/>
-    <w:lsdException w:name="heading 3" w:uiPriority="9" w:qFormat="1"/>
-    <w:lsdException w:name="heading 4" w:uiPriority="9" w:qFormat="1"/>
-    <w:lsdException w:name="heading 5" w:uiPriority="9" w:qFormat="1"/>
-    <w:lsdException w:name="heading 6" w:uiPriority="9" w:qFormat="1"/>
-    <w:lsdException w:name="heading 7" w:uiPriority="9" w:qFormat="1"/>
-    <w:lsdException w:name="heading 8" w:uiPriority="9" w:qFormat="1"/>
-    <w:lsdException w:name="heading 9" w:uiPriority="9" w:qFormat="1"/>
-    <w:lsdException w:name="toc 1" w:uiPriority="39"/>
-    <w:lsdException w:name="toc 2" w:uiPriority="39"/>
-    <w:lsdException w:name="toc 3" w:uiPriority="39"/>
-    <w:lsdException w:name="toc 4" w:uiPriority="39"/>
-    <w:lsdException w:name="toc 5" w:uiPriority="39"/>
-    <w:lsdException w:name="toc 6" w:uiPriority="39"/>
-    <w:lsdException w:name="toc 7" w:uiPriority="39"/>
-    <w:lsdException w:name="toc 8" w:uiPriority="39"/>
-    <w:lsdException w:name="toc 9" w:uiPriority="39"/>
-    <w:lsdException w:name="caption" w:uiPriority="35" w:qFormat="1"/>
-    <w:lsdException w:name="Title" w:semiHidden="0" w:uiPriority="10" w:unhideWhenUsed="0" w:qFormat="1"/>
-    <w:lsdException w:name="Default Paragraph Font" w:uiPriority="1"/>
-    <w:lsdException w:name="Subtitle" w:semiHidden="0" w:uiPriority="11" w:unhideWhenUsed="0" w:qFormat="1"/>
-    <w:lsdException w:name="Strong" w:semiHidden="0" w:uiPriority="22" w:unhideWhenUsed="0" w:qFormat="1"/>
-    <w:lsdException w:name="Emphasis" w:semiHidden="0" w:uiPriority="20" w:unhideWhenUsed="0" w:qFormat="1"/>
-    <w:lsdException w:name="Table Grid" w:semiHidden="0" w:uiPriority="59" w:unhideWhenUsed="0"/>
-    <w:lsdException w:name="Placeholder Text" w:unhideWhenUsed="0"/>
-    <w:lsdException w:name="No Spacing" w:semiHidden="0" w:uiPriority="1" w:unhideWhenUsed="0" w:qFormat="1"/>
-    <w:lsdException w:name="Light Shading" w:semiHidden="0" w:uiPriority="60" w:unhideWhenUsed="0"/>
-    <w:lsdException w:name="Light List" w:semiHidden="0" w:uiPriority="61" w:unhideWhenUsed="0"/>
-    <w:lsdException w:name="Light Grid" w:semiHidden="0" w:uiPriority="62" w:unhideWhenUsed="0"/>
-    <w:lsdException w:name="Medium Shading 1" w:semiHidden="0" w:uiPriority="63" w:unhideWhenUsed="0"/>
-    <w:lsdException w:name="Medium Shading 2" w:semiHidden="0" w:uiPriority="64" w:unhideWhenUsed="0"/>
-    <w:lsdException w:name="Medium List 1" w:semiHidden="0" w:uiPriority="65" w:unhideWhenUsed="0"/>
-    <w:lsdException w:name="Medium List 2" w:semiHidden="0" w:uiPriority="66" w:unhideWhenUsed="0"/>
-    <w:lsdException w:name="Medium Grid 1" w:semiHidden="0" w:uiPriority="67" w:unhideWhenUsed="0"/>
-    <w:lsdException w:name="Medium Grid 2" w:semiHidden="0" w:uiPriority="68" w:unhideWhenUsed="0"/>
-    <w:lsdException w:name="Medium Grid 3" w:semiHidden="0" w:uiPriority="69" w:unhideWhenUsed="0"/>
-    <w:lsdException w:name="Dark List" w:semiHidden="0" w:uiPriority="70" w:unhideWhenUsed="0"/>
-    <w:lsdException w:name="Colorful Shading" w:semiHidden="0" w:uiPriority="71" w:unhideWhenUsed="0"/>
-    <w:lsdException w:name="Colorful List" w:semiHidden="0" w:uiPriority="72" w:unhideWhenUsed="0"/>
-    <w:lsdException w:name="Colorful Grid" w:semiHidden="0" w:uiPriority="73" w:unhideWhenUsed="0"/>
-    <w:lsdException w:name="Light Shading Accent 1" w:semiHidden="0" w:uiPriority="60" w:unhideWhenUsed="0"/>
-    <w:lsdException w:name="Light List Accent 1" w:semiHidden="0" w:uiPriority="61" w:unhideWhenUsed="0"/>
-    <w:lsdException w:name="Light Grid Accent 1" w:semiHidden="0" w:uiPriority="62" w:unhideWhenUsed="0"/>
-    <w:lsdException w:name="Medium Shading 1 Accent 1" w:semiHidden="0" w:uiPriority="63" w:unhideWhenUsed="0"/>
-    <w:lsdException w:name="Medium Shading 2 Accent 1" w:semiHidden="0" w:uiPriority="64" w:unhideWhenUsed="0"/>
-    <w:lsdException w:name="Medium List 1 Accent 1" w:semiHidden="0" w:uiPriority="65" w:unhideWhenUsed="0"/>
-    <w:lsdException w:name="Revision" w:unhideWhenUsed="0"/>
-    <w:lsdException w:name="List Paragraph" w:semiHidden="0" w:uiPriority="34" w:unhideWhenUsed="0" w:qFormat="1"/>
-    <w:lsdException w:name="Quote" w:semiHidden="0" w:uiPriority="29" w:unhideWhenUsed="0" w:qFormat="1"/>
-    <w:lsdException w:name="Intense Quote" w:semiHidden="0" w:uiPriority="30" w:unhideWhenUsed="0" w:qFormat="1"/>
-    <w:lsdException w:name="Medium List 2 Accent 1" w:semiHidden="0" w:uiPriority="66" w:unhideWhenUsed="0"/>
-    <w:lsdException w:name="Medium Grid 1 Accent 1" w:semiHidden="0" w:uiPriority="67" w:unhideWhenUsed="0"/>
-    <w:lsdException w:name="Medium Grid 2 Accent 1" w:semiHidden="0" w:uiPriority="68" w:unhideWhenUsed="0"/>
-    <w:lsdException w:name="Medium Grid 3 Accent 1" w:semiHidden="0" w:uiPriority="69" w:unhideWhenUsed="0"/>
-    <w:lsdException w:name="Dark List Accent 1" w:semiHidden="0" w:uiPriority="70" w:unhideWhenUsed="0"/>
-    <w:lsdException w:name="Colorful Shading Accent 1" w:semiHidden="0" w:uiPriority="71" w:unhideWhenUsed="0"/>
-    <w:lsdException w:name="Colorful List Accent 1" w:semiHidden="0" w:uiPriority="72" w:unhideWhenUsed="0"/>
-    <w:lsdException w:name="Colorful Grid Accent 1" w:semiHidden="0" w:uiPriority="73" w:unhideWhenUsed="0"/>
-    <w:lsdException w:name="Light Shading Accent 2" w:semiHidden="0" w:uiPriority="60" w:unhideWhenUsed="0"/>
-    <w:lsdException w:name="Light List Accent 2" w:semiHidden="0" w:uiPriority="61" w:unhideWhenUsed="0"/>
-    <w:lsdException w:name="Light Grid Accent 2" w:semiHidden="0" w:uiPriority="62" w:unhideWhenUsed="0"/>
-    <w:lsdException w:name="Medium Shading 1 Accent 2" w:semiHidden="0" w:uiPriority="63" w:unhideWhenUsed="0"/>
-    <w:lsdException w:name="Medium Shading 2 Accent 2" w:semiHidden="0" w:uiPriority="64" w:unhideWhenUsed="0"/>
-    <w:lsdException w:name="Medium List 1 Accent 2" w:semiHidden="0" w:uiPriority="65" w:unhideWhenUsed="0"/>
-    <w:lsdException w:name="Medium List 2 Accent 2" w:semiHidden="0" w:uiPriority="66" w:unhideWhenUsed="0"/>
-    <w:lsdException w:name="Medium Grid 1 Accent 2" w:semiHidden="0" w:uiPriority="67" w:unhideWhenUsed="0"/>
-    <w:lsdException w:name="Medium Grid 2 Accent 2" w:semiHidden="0" w:uiPriority="68" w:unhideWhenUsed="0"/>
-    <w:lsdException w:name="Medium Grid 3 Accent 2" w:semiHidden="0" w:uiPriority="69" w:unhideWhenUsed="0"/>
-    <w:lsdException w:name="Dark List Accent 2" w:semiHidden="0" w:uiPriority="70" w:unhideWhenUsed="0"/>
-    <w:lsdException w:name="Colorful Shading Accent 2" w:semiHidden="0" w:uiPriority="71" w:unhideWhenUsed="0"/>
-    <w:lsdException w:name="Colorful List Accent 2" w:semiHidden="0" w:uiPriority="72" w:unhideWhenUsed="0"/>
-    <w:lsdException w:name="Colorful Grid Accent 2" w:semiHidden="0" w:uiPriority="73" w:unhideWhenUsed="0"/>
-    <w:lsdException w:name="Light Shading Accent 3" w:semiHidden="0" w:uiPriority="60" w:unhideWhenUsed="0"/>
-    <w:lsdException w:name="Light List Accent 3" w:semiHidden="0" w:uiPriority="61" w:unhideWhenUsed="0"/>
-    <w:lsdException w:name="Light Grid Accent 3" w:semiHidden="0" w:uiPriority="62" w:unhideWhenUsed="0"/>
-    <w:lsdException w:name="Medium Shading 1 Accent 3" w:semiHidden="0" w:uiPriority="63" w:unhideWhenUsed="0"/>
-    <w:lsdException w:name="Medium Shading 2 Accent 3" w:semiHidden="0" w:uiPriority="64" w:unhideWhenUsed="0"/>
-    <w:lsdException w:name="Medium List 1 Accent 3" w:semiHidden="0" w:uiPriority="65" w:unhideWhenUsed="0"/>
-    <w:lsdException w:name="Medium List 2 Accent 3" w:semiHidden="0" w:uiPriority="66" w:unhideWhenUsed="0"/>
-    <w:lsdException w:name="Medium Grid 1 Accent 3" w:semiHidden="0" w:uiPriority="67" w:unhideWhenUsed="0"/>
-    <w:lsdException w:name="Medium Grid 2 Accent 3" w:semiHidden="0" w:uiPriority="68" w:unhideWhenUsed="0"/>
-    <w:lsdException w:name="Medium Grid 3 Accent 3" w:semiHidden="0" w:uiPriority="69" w:unhideWhenUsed="0"/>
-    <w:lsdException w:name="Dark List Accent 3" w:semiHidden="0" w:uiPriority="70" w:unhideWhenUsed="0"/>
-    <w:lsdException w:name="Colorful Shading Accent 3" w:semiHidden="0" w:uiPriority="71" w:unhideWhenUsed="0"/>
-    <w:lsdException w:name="Colorful List Accent 3" w:semiHidden="0" w:uiPriority="72" w:unhideWhenUsed="0"/>
-    <w:lsdException w:name="Colorful Grid Accent 3" w:semiHidden="0" w:uiPriority="73" w:unhideWhenUsed="0"/>
-    <w:lsdException w:name="Light Shading Accent 4" w:semiHidden="0" w:uiPriority="60" w:unhideWhenUsed="0"/>
-    <w:lsdException w:name="Light List Accent 4" w:semiHidden="0" w:uiPriority="61" w:unhideWhenUsed="0"/>
-    <w:lsdException w:name="Light Grid Accent 4" w:semiHidden="0" w:uiPriority="62" w:unhideWhenUsed="0"/>
-    <w:lsdException w:name="Medium Shading 1 Accent 4" w:semiHidden="0" w:uiPriority="63" w:unhideWhenUsed="0"/>
-    <w:lsdException w:name="Medium Shading 2 Accent 4" w:semiHidden="0" w:uiPriority="64" w:unhideWhenUsed="0"/>
-    <w:lsdException w:name="Medium List 1 Accent 4" w:semiHidden="0" w:uiPriority="65" w:unhideWhenUsed="0"/>
-    <w:lsdException w:name="Medium List 2 Accent 4" w:semiHidden="0" w:uiPriority="66" w:unhideWhenUsed="0"/>
-    <w:lsdException w:name="Medium Grid 1 Accent 4" w:semiHidden="0" w:uiPriority="67" w:unhideWhenUsed="0"/>
-    <w:lsdException w:name="Medium Grid 2 Accent 4" w:semiHidden="0" w:uiPriority="68" w:unhideWhenUsed="0"/>
-    <w:lsdException w:name="Medium Grid 3 Accent 4" w:semiHidden="0" w:uiPriority="69" w:unhideWhenUsed="0"/>
-    <w:lsdException w:name="Dark List Accent 4" w:semiHidden="0" w:uiPriority="70" w:unhideWhenUsed="0"/>
-    <w:lsdException w:name="Colorful Shading Accent 4" w:semiHidden="0" w:uiPriority="71" w:unhideWhenUsed="0"/>
-    <w:lsdException w:name="Colorful List Accent 4" w:semiHidden="0" w:uiPriority="72" w:unhideWhenUsed="0"/>
-    <w:lsdException w:name="Colorful Grid Accent 4" w:semiHidden="0" w:uiPriority="73" w:unhideWhenUsed="0"/>
-    <w:lsdException w:name="Light Shading Accent 5" w:semiHidden="0" w:uiPriority="60" w:unhideWhenUsed="0"/>
-    <w:lsdException w:name="Light List Accent 5" w:semiHidden="0" w:uiPriority="61" w:unhideWhenUsed="0"/>
-    <w:lsdException w:name="Light Grid Accent 5" w:semiHidden="0" w:uiPriority="62" w:unhideWhenUsed="0"/>
-    <w:lsdException w:name="Medium Shading 1 Accent 5" w:semiHidden="0" w:uiPriority="63" w:unhideWhenUsed="0"/>
-    <w:lsdException w:name="Medium Shading 2 Accent 5" w:semiHidden="0" w:uiPriority="64" w:unhideWhenUsed="0"/>
-    <w:lsdException w:name="Medium List 1 Accent 5" w:semiHidden="0" w:uiPriority="65" w:unhideWhenUsed="0"/>
-    <w:lsdException w:name="Medium List 2 Accent 5" w:semiHidden="0" w:uiPriority="66" w:unhideWhenUsed="0"/>
-    <w:lsdException w:name="Medium Grid 1 Accent 5" w:semiHidden="0" w:uiPriority="67" w:unhideWhenUsed="0"/>
-    <w:lsdException w:name="Medium Grid 2 Accent 5" w:semiHidden="0" w:uiPriority="68" w:unhideWhenUsed="0"/>
-    <w:lsdException w:name="Medium Grid 3 Accent 5" w:semiHidden="0" w:uiPriority="69" w:unhideWhenUsed="0"/>
-    <w:lsdException w:name="Dark List Accent 5" w:semiHidden="0" w:uiPriority="70" w:unhideWhenUsed="0"/>
-    <w:lsdException w:name="Colorful Shading Accent 5" w:semiHidden="0" w:uiPriority="71" w:unhideWhenUsed="0"/>
-    <w:lsdException w:name="Colorful List Accent 5" w:semiHidden="0" w:uiPriority="72" w:unhideWhenUsed="0"/>
-    <w:lsdException w:name="Colorful Grid Accent 5" w:semiHidden="0" w:uiPriority="73" w:unhideWhenUsed="0"/>
-    <w:lsdException w:name="Light Shading Accent 6" w:semiHidden="0" w:uiPriority="60" w:unhideWhenUsed="0"/>
-    <w:lsdException w:name="Light List Accent 6" w:semiHidden="0" w:uiPriority="61" w:unhideWhenUsed="0"/>
-    <w:lsdException w:name="Light Grid Accent 6" w:semiHidden="0" w:uiPriority="62" w:unhideWhenUsed="0"/>
-    <w:lsdException w:name="Medium Shading 1 Accent 6" w:semiHidden="0" w:uiPriority="63" w:unhideWhenUsed="0"/>
-    <w:lsdException w:name="Medium Shading 2 Accent 6" w:semiHidden="0" w:uiPriority="64" w:unhideWhenUsed="0"/>
-    <w:lsdException w:name="Medium List 1 Accent 6" w:semiHidden="0" w:uiPriority="65" w:unhideWhenUsed="0"/>
-    <w:lsdException w:name="Medium List 2 Accent 6" w:semiHidden="0" w:uiPriority="66" w:unhideWhenUsed="0"/>
-    <w:lsdException w:name="Medium Grid 1 Accent 6" w:semiHidden="0" w:uiPriority="67" w:unhideWhenUsed="0"/>
-    <w:lsdException w:name="Medium Grid 2 Accent 6" w:semiHidden="0" w:uiPriority="68" w:unhideWhenUsed="0"/>
-    <w:lsdException w:name="Medium Grid 3 Accent 6" w:semiHidden="0" w:uiPriority="69" w:unhideWhenUsed="0"/>
-    <w:lsdException w:name="Dark List Accent 6" w:semiHidden="0" w:uiPriority="70" w:unhideWhenUsed="0"/>
-    <w:lsdException w:name="Colorful Shading Accent 6" w:semiHidden="0" w:uiPriority="71" w:unhideWhenUsed="0"/>
-    <w:lsdException w:name="Colorful List Accent 6" w:semiHidden="0" w:uiPriority="72" w:unhideWhenUsed="0"/>
-    <w:lsdException w:name="Colorful Grid Accent 6" w:semiHidden="0" w:uiPriority="73" w:unhideWhenUsed="0"/>
-    <w:lsdException w:name="Subtle Emphasis" w:semiHidden="0" w:uiPriority="19" w:unhideWhenUsed="0" w:qFormat="1"/>
-    <w:lsdException w:name="Intense Emphasis" w:semiHidden="0" w:uiPriority="21" w:unhideWhenUsed="0" w:qFormat="1"/>
-    <w:lsdException w:name="Subtle Reference" w:semiHidden="0" w:uiPriority="31" w:unhideWhenUsed="0" w:qFormat="1"/>
-    <w:lsdException w:name="Intense Reference" w:semiHidden="0" w:uiPriority="32" w:unhideWhenUsed="0" w:qFormat="1"/>
-    <w:lsdException w:name="Book Title" w:semiHidden="0" w:uiPriority="33" w:unhideWhenUsed="0" w:qFormat="1"/>
-    <w:lsdException w:name="Bibliography" w:uiPriority="37"/>
-    <w:lsdException w:name="TOC Heading" w:uiPriority="39" w:qFormat="1"/>
+  <w:latentStyles w:defLockedState="0" w:defUIPriority="99" w:defSemiHidden="0" w:defUnhideWhenUsed="0" w:defQFormat="0" w:count="371">
+    <w:lsdException w:name="Normal" w:uiPriority="0" w:qFormat="1"/>
+    <w:lsdException w:name="heading 1" w:uiPriority="9" w:qFormat="1"/>
+    <w:lsdException w:name="heading 2" w:semiHidden="1" w:uiPriority="9" w:unhideWhenUsed="1" w:qFormat="1"/>
+    <w:lsdException w:name="heading 3" w:semiHidden="1" w:uiPriority="9" w:unhideWhenUsed="1" w:qFormat="1"/>
+    <w:lsdException w:name="heading 4" w:semiHidden="1" w:uiPriority="9" w:unhideWhenUsed="1" w:qFormat="1"/>
+    <w:lsdException w:name="heading 5" w:semiHidden="1" w:uiPriority="9" w:unhideWhenUsed="1" w:qFormat="1"/>
+    <w:lsdException w:name="heading 6" w:semiHidden="1" w:uiPriority="9" w:unhideWhenUsed="1" w:qFormat="1"/>
+    <w:lsdException w:name="heading 7" w:semiHidden="1" w:uiPriority="9" w:unhideWhenUsed="1" w:qFormat="1"/>
+    <w:lsdException w:name="heading 8" w:semiHidden="1" w:uiPriority="9" w:unhideWhenUsed="1" w:qFormat="1"/>
+    <w:lsdException w:name="heading 9" w:semiHidden="1" w:uiPriority="9" w:unhideWhenUsed="1" w:qFormat="1"/>
+    <w:lsdException w:name="index 1" w:semiHidden="1" w:unhideWhenUsed="1"/>
+    <w:lsdException w:name="index 2" w:semiHidden="1" w:unhideWhenUsed="1"/>
+    <w:lsdException w:name="index 3" w:semiHidden="1" w:unhideWhenUsed="1"/>
+    <w:lsdException w:name="index 4" w:semiHidden="1" w:unhideWhenUsed="1"/>
+    <w:lsdException w:name="index 5" w:semiHidden="1" w:unhideWhenUsed="1"/>
+    <w:lsdException w:name="index 6" w:semiHidden="1" w:unhideWhenUsed="1"/>
+    <w:lsdException w:name="index 7" w:semiHidden="1" w:unhideWhenUsed="1"/>
+    <w:lsdException w:name="index 8" w:semiHidden="1" w:unhideWhenUsed="1"/>
+    <w:lsdException w:name="index 9" w:semiHidden="1" w:unhideWhenUsed="1"/>
+    <w:lsdException w:name="toc 1" w:semiHidden="1" w:uiPriority="39" w:unhideWhenUsed="1"/>
+    <w:lsdException w:name="toc 2" w:semiHidden="1" w:uiPriority="39" w:unhideWhenUsed="1"/>
+    <w:lsdException w:name="toc 3" w:semiHidden="1" w:uiPriority="39" w:unhideWhenUsed="1"/>
+    <w:lsdException w:name="toc 4" w:semiHidden="1" w:uiPriority="39" w:unhideWhenUsed="1"/>
+    <w:lsdException w:name="toc 5" w:semiHidden="1" w:uiPriority="39" w:unhideWhenUsed="1"/>
+    <w:lsdException w:name="toc 6" w:semiHidden="1" w:uiPriority="39" w:unhideWhenUsed="1"/>
+    <w:lsdException w:name="toc 7" w:semiHidden="1" w:uiPriority="39" w:unhideWhenUsed="1"/>
+    <w:lsdException w:name="toc 8" w:semiHidden="1" w:uiPriority="39" w:unhideWhenUsed="1"/>
+    <w:lsdException w:name="toc 9" w:semiHidden="1" w:uiPriority="39" w:unhideWhenUsed="1"/>
+    <w:lsdException w:name="Normal Indent" w:semiHidden="1" w:unhideWhenUsed="1"/>
+    <w:lsdException w:name="footnote text" w:semiHidden="1" w:unhideWhenUsed="1"/>
+    <w:lsdException w:name="annotation text" w:semiHidden="1" w:unhideWhenUsed="1"/>
+    <w:lsdException w:name="header" w:semiHidden="1" w:unhideWhenUsed="1"/>
+    <w:lsdException w:name="footer" w:semiHidden="1" w:unhideWhenUsed="1"/>
+    <w:lsdException w:name="index heading" w:semiHidden="1" w:unhideWhenUsed="1"/>
+    <w:lsdException w:name="caption" w:semiHidden="1" w:uiPriority="35" w:unhideWhenUsed="1" w:qFormat="1"/>
+    <w:lsdException w:name="table of figures" w:semiHidden="1" w:unhideWhenUsed="1"/>
+    <w:lsdException w:name="envelope address" w:semiHidden="1" w:unhideWhenUsed="1"/>
+    <w:lsdException w:name="envelope return" w:semiHidden="1" w:unhideWhenUsed="1"/>
+    <w:lsdException w:name="footnote reference" w:semiHidden="1" w:unhideWhenUsed="1"/>
+    <w:lsdException w:name="annotation reference" w:semiHidden="1" w:unhideWhenUsed="1"/>
+    <w:lsdException w:name="line number" w:semiHidden="1" w:unhideWhenUsed="1"/>
+    <w:lsdException w:name="page number" w:semiHidden="1" w:unhideWhenUsed="1"/>
+    <w:lsdException w:name="endnote reference" w:semiHidden="1" w:unhideWhenUsed="1"/>
+    <w:lsdException w:name="endnote text" w:semiHidden="1" w:unhideWhenUsed="1"/>
+    <w:lsdException w:name="table of authorities" w:semiHidden="1" w:unhideWhenUsed="1"/>
+    <w:lsdException w:name="macro" w:semiHidden="1" w:unhideWhenUsed="1"/>
+    <w:lsdException w:name="toa heading" w:semiHidden="1" w:unhideWhenUsed="1"/>
+    <w:lsdException w:name="List" w:semiHidden="1" w:unhideWhenUsed="1"/>
+    <w:lsdException w:name="List Bullet" w:semiHidden="1" w:unhideWhenUsed="1"/>
+    <w:lsdException w:name="List Number" w:semiHidden="1" w:unhideWhenUsed="1"/>
+    <w:lsdException w:name="List 2" w:semiHidden="1" w:unhideWhenUsed="1"/>
+    <w:lsdException w:name="List 3" w:semiHidden="1" w:unhideWhenUsed="1"/>
+    <w:lsdException w:name="List 4" w:semiHidden="1" w:unhideWhenUsed="1"/>
+    <w:lsdException w:name="List 5" w:semiHidden="1" w:unhideWhenUsed="1"/>
+    <w:lsdException w:name="List Bullet 2" w:semiHidden="1" w:unhideWhenUsed="1"/>
+    <w:lsdException w:name="List Bullet 3" w:semiHidden="1" w:unhideWhenUsed="1"/>
+    <w:lsdException w:name="List Bullet 4" w:semiHidden="1" w:unhideWhenUsed="1"/>
+    <w:lsdException w:name="List Bullet 5" w:semiHidden="1" w:unhideWhenUsed="1"/>
+    <w:lsdException w:name="List Number 2" w:semiHidden="1" w:unhideWhenUsed="1"/>
+    <w:lsdException w:name="List Number 3" w:semiHidden="1" w:unhideWhenUsed="1"/>
+    <w:lsdException w:name="List Number 4" w:semiHidden="1" w:unhideWhenUsed="1"/>
+    <w:lsdException w:name="List Number 5" w:semiHidden="1" w:unhideWhenUsed="1"/>
+    <w:lsdException w:name="Title" w:uiPriority="10" w:qFormat="1"/>
+    <w:lsdException w:name="Closing" w:semiHidden="1" w:unhideWhenUsed="1"/>
+    <w:lsdException w:name="Signature" w:semiHidden="1" w:unhideWhenUsed="1"/>
+    <w:lsdException w:name="Default Paragraph Font" w:semiHidden="1" w:uiPriority="1" w:unhideWhenUsed="1"/>
+    <w:lsdException w:name="Body Text" w:semiHidden="1" w:unhideWhenUsed="1"/>
+    <w:lsdException w:name="Body Text Indent" w:semiHidden="1" w:unhideWhenUsed="1"/>
+    <w:lsdException w:name="List Continue" w:semiHidden="1" w:unhideWhenUsed="1"/>
+    <w:lsdException w:name="List Continue 2" w:semiHidden="1" w:unhideWhenUsed="1"/>
+    <w:lsdException w:name="List Continue 3" w:semiHidden="1" w:unhideWhenUsed="1"/>
+    <w:lsdException w:name="List Continue 4" w:semiHidden="1" w:unhideWhenUsed="1"/>
+    <w:lsdException w:name="List Continue 5" w:semiHidden="1" w:unhideWhenUsed="1"/>
+    <w:lsdException w:name="Message Header" w:semiHidden="1" w:unhideWhenUsed="1"/>
+    <w:lsdException w:name="Subtitle" w:uiPriority="11" w:qFormat="1"/>
+    <w:lsdException w:name="Salutation" w:semiHidden="1" w:unhideWhenUsed="1"/>
+    <w:lsdException w:name="Date" w:semiHidden="1" w:unhideWhenUsed="1"/>
+    <w:lsdException w:name="Body Text First Indent" w:semiHidden="1" w:unhideWhenUsed="1"/>
+    <w:lsdException w:name="Body Text First Indent 2" w:semiHidden="1" w:unhideWhenUsed="1"/>
+    <w:lsdException w:name="Note Heading" w:semiHidden="1" w:unhideWhenUsed="1"/>
+    <w:lsdException w:name="Body Text 2" w:semiHidden="1" w:unhideWhenUsed="1"/>
+    <w:lsdException w:name="Body Text 3" w:semiHidden="1" w:unhideWhenUsed="1"/>
+    <w:lsdException w:name="Body Text Indent 2" w:semiHidden="1" w:unhideWhenUsed="1"/>
+    <w:lsdException w:name="Body Text Indent 3" w:semiHidden="1" w:unhideWhenUsed="1"/>
+    <w:lsdException w:name="Block Text" w:semiHidden="1" w:unhideWhenUsed="1"/>
+    <w:lsdException w:name="Hyperlink" w:semiHidden="1" w:unhideWhenUsed="1"/>
+    <w:lsdException w:name="FollowedHyperlink" w:semiHidden="1" w:unhideWhenUsed="1"/>
+    <w:lsdException w:name="Strong" w:uiPriority="22" w:qFormat="1"/>
+    <w:lsdException w:name="Emphasis" w:uiPriority="20" w:qFormat="1"/>
+    <w:lsdException w:name="Document Map" w:semiHidden="1" w:unhideWhenUsed="1"/>
+    <w:lsdException w:name="Plain Text" w:semiHidden="1" w:unhideWhenUsed="1"/>
+    <w:lsdException w:name="E-mail Signature" w:semiHidden="1" w:unhideWhenUsed="1"/>
+    <w:lsdException w:name="HTML Top of Form" w:semiHidden="1" w:unhideWhenUsed="1"/>
+    <w:lsdException w:name="HTML Bottom of Form" w:semiHidden="1" w:unhideWhenUsed="1"/>
+    <w:lsdException w:name="Normal (Web)" w:semiHidden="1" w:unhideWhenUsed="1"/>
+    <w:lsdException w:name="HTML Acronym" w:semiHidden="1" w:unhideWhenUsed="1"/>
+    <w:lsdException w:name="HTML Address" w:semiHidden="1" w:unhideWhenUsed="1"/>
+    <w:lsdException w:name="HTML Cite" w:semiHidden="1" w:unhideWhenUsed="1"/>
+    <w:lsdException w:name="HTML Code" w:semiHidden="1" w:unhideWhenUsed="1"/>
+    <w:lsdException w:name="HTML Definition" w:semiHidden="1" w:unhideWhenUsed="1"/>
+    <w:lsdException w:name="HTML Keyboard" w:semiHidden="1" w:unhideWhenUsed="1"/>
+    <w:lsdException w:name="HTML Preformatted" w:semiHidden="1" w:unhideWhenUsed="1"/>
+    <w:lsdException w:name="HTML Sample" w:semiHidden="1" w:unhideWhenUsed="1"/>
+    <w:lsdException w:name="HTML Typewriter" w:semiHidden="1" w:unhideWhenUsed="1"/>
+    <w:lsdException w:name="HTML Variable" w:semiHidden="1" w:unhideWhenUsed="1"/>
+    <w:lsdException w:name="Normal Table" w:semiHidden="1" w:unhideWhenUsed="1"/>
+    <w:lsdException w:name="annotation subject" w:semiHidden="1" w:unhideWhenUsed="1"/>
+    <w:lsdException w:name="No List" w:semiHidden="1" w:unhideWhenUsed="1"/>
+    <w:lsdException w:name="Outline List 1" w:semiHidden="1" w:unhideWhenUsed="1"/>
+    <w:lsdException w:name="Outline List 2" w:semiHidden="1" w:unhideWhenUsed="1"/>
+    <w:lsdException w:name="Outline List 3" w:semiHidden="1" w:unhideWhenUsed="1"/>
+    <w:lsdException w:name="Table Simple 1" w:semiHidden="1" w:unhideWhenUsed="1"/>
+    <w:lsdException w:name="Table Simple 2" w:semiHidden="1" w:unhideWhenUsed="1"/>
+    <w:lsdException w:name="Table Simple 3" w:semiHidden="1" w:unhideWhenUsed="1"/>
+    <w:lsdException w:name="Table Classic 1" w:semiHidden="1" w:unhideWhenUsed="1"/>
+    <w:lsdException w:name="Table Classic 2" w:semiHidden="1" w:unhideWhenUsed="1"/>
+    <w:lsdException w:name="Table Classic 3" w:semiHidden="1" w:unhideWhenUsed="1"/>
+    <w:lsdException w:name="Table Classic 4" w:semiHidden="1" w:unhideWhenUsed="1"/>
+    <w:lsdException w:name="Table Colorful 1" w:semiHidden="1" w:unhideWhenUsed="1"/>
+    <w:lsdException w:name="Table Colorful 2" w:semiHidden="1" w:unhideWhenUsed="1"/>
+    <w:lsdException w:name="Table Colorful 3" w:semiHidden="1" w:unhideWhenUsed="1"/>
+    <w:lsdException w:name="Table Columns 1" w:semiHidden="1" w:unhideWhenUsed="1"/>
+    <w:lsdException w:name="Table Columns 2" w:semiHidden="1" w:unhideWhenUsed="1"/>
+    <w:lsdException w:name="Table Columns 3" w:semiHidden="1" w:unhideWhenUsed="1"/>
+    <w:lsdException w:name="Table Columns 4" w:semiHidden="1" w:unhideWhenUsed="1"/>
+    <w:lsdException w:name="Table Columns 5" w:semiHidden="1" w:unhideWhenUsed="1"/>
+    <w:lsdException w:name="Table Grid 1" w:semiHidden="1" w:unhideWhenUsed="1"/>
+    <w:lsdException w:name="Table Grid 2" w:semiHidden="1" w:unhideWhenUsed="1"/>
+    <w:lsdException w:name="Table Grid 3" w:semiHidden="1" w:unhideWhenUsed="1"/>
+    <w:lsdException w:name="Table Grid 4" w:semiHidden="1" w:unhideWhenUsed="1"/>
+    <w:lsdException w:name="Table Grid 5" w:semiHidden="1" w:unhideWhenUsed="1"/>
+    <w:lsdException w:name="Table Grid 6" w:semiHidden="1" w:unhideWhenUsed="1"/>
+    <w:lsdException w:name="Table Grid 7" w:semiHidden="1" w:unhideWhenUsed="1"/>
+    <w:lsdException w:name="Table Grid 8" w:semiHidden="1" w:unhideWhenUsed="1"/>
+    <w:lsdException w:name="Table List 1" w:semiHidden="1" w:unhideWhenUsed="1"/>
+    <w:lsdException w:name="Table List 2" w:semiHidden="1" w:unhideWhenUsed="1"/>
+    <w:lsdException w:name="Table List 3" w:semiHidden="1" w:unhideWhenUsed="1"/>
+    <w:lsdException w:name="Table List 4" w:semiHidden="1" w:unhideWhenUsed="1"/>
+    <w:lsdException w:name="Table List 5" w:semiHidden="1" w:unhideWhenUsed="1"/>
+    <w:lsdException w:name="Table List 6" w:semiHidden="1" w:unhideWhenUsed="1"/>
+    <w:lsdException w:name="Table List 7" w:semiHidden="1" w:unhideWhenUsed="1"/>
+    <w:lsdException w:name="Table List 8" w:semiHidden="1" w:unhideWhenUsed="1"/>
+    <w:lsdException w:name="Table 3D effects 1" w:semiHidden="1" w:unhideWhenUsed="1"/>
+    <w:lsdException w:name="Table 3D effects 2" w:semiHidden="1" w:unhideWhenUsed="1"/>
+    <w:lsdException w:name="Table 3D effects 3" w:semiHidden="1" w:unhideWhenUsed="1"/>
+    <w:lsdException w:name="Table Contemporary" w:semiHidden="1" w:unhideWhenUsed="1"/>
+    <w:lsdException w:name="Table Elegant" w:semiHidden="1" w:unhideWhenUsed="1"/>
+    <w:lsdException w:name="Table Professional" w:semiHidden="1" w:unhideWhenUsed="1"/>
+    <w:lsdException w:name="Table Subtle 1" w:semiHidden="1" w:unhideWhenUsed="1"/>
+    <w:lsdException w:name="Table Subtle 2" w:semiHidden="1" w:unhideWhenUsed="1"/>
+    <w:lsdException w:name="Table Web 1" w:semiHidden="1" w:unhideWhenUsed="1"/>
+    <w:lsdException w:name="Table Web 2" w:semiHidden="1" w:unhideWhenUsed="1"/>
+    <w:lsdException w:name="Table Web 3" w:semiHidden="1" w:unhideWhenUsed="1"/>
+    <w:lsdException w:name="Balloon Text" w:semiHidden="1" w:unhideWhenUsed="1"/>
+    <w:lsdException w:name="Table Grid" w:uiPriority="59"/>
+    <w:lsdException w:name="Table Theme" w:semiHidden="1" w:unhideWhenUsed="1"/>
+    <w:lsdException w:name="Placeholder Text" w:semiHidden="1"/>
+    <w:lsdException w:name="No Spacing" w:uiPriority="1" w:qFormat="1"/>
+    <w:lsdException w:name="Light Shading" w:uiPriority="60"/>
+    <w:lsdException w:name="Light List" w:uiPriority="61"/>
+    <w:lsdException w:name="Light Grid" w:uiPriority="62"/>
+    <w:lsdException w:name="Medium Shading 1" w:uiPriority="63"/>
+    <w:lsdException w:name="Medium Shading 2" w:uiPriority="64"/>
+    <w:lsdException w:name="Medium List 1" w:uiPriority="65"/>
+    <w:lsdException w:name="Medium List 2" w:uiPriority="66"/>
+    <w:lsdException w:name="Medium Grid 1" w:uiPriority="67"/>
+    <w:lsdException w:name="Medium Grid 2" w:uiPriority="68"/>
+    <w:lsdException w:name="Medium Grid 3" w:uiPriority="69"/>
+    <w:lsdException w:name="Dark List" w:uiPriority="70"/>
+    <w:lsdException w:name="Colorful Shading" w:uiPriority="71"/>
+    <w:lsdException w:name="Colorful List" w:uiPriority="72"/>
+    <w:lsdException w:name="Colorful Grid" w:uiPriority="73"/>
+    <w:lsdException w:name="Light Shading Accent 1" w:uiPriority="60"/>
+    <w:lsdException w:name="Light List Accent 1" w:uiPriority="61"/>
+    <w:lsdException w:name="Light Grid Accent 1" w:uiPriority="62"/>
+    <w:lsdException w:name="Medium Shading 1 Accent 1" w:uiPriority="63"/>
+    <w:lsdException w:name="Medium Shading 2 Accent 1" w:uiPriority="64"/>
+    <w:lsdException w:name="Medium List 1 Accent 1" w:uiPriority="65"/>
+    <w:lsdException w:name="Revision" w:semiHidden="1"/>
+    <w:lsdException w:name="List Paragraph" w:uiPriority="34" w:qFormat="1"/>
+    <w:lsdException w:name="Quote" w:uiPriority="29" w:qFormat="1"/>
+    <w:lsdException w:name="Intense Quote" w:uiPriority="30" w:qFormat="1"/>
+    <w:lsdException w:name="Medium List 2 Accent 1" w:uiPriority="66"/>
+    <w:lsdException w:name="Medium Grid 1 Accent 1" w:uiPriority="67"/>
+    <w:lsdException w:name="Medium Grid 2 Accent 1" w:uiPriority="68"/>
+    <w:lsdException w:name="Medium Grid 3 Accent 1" w:uiPriority="69"/>
+    <w:lsdException w:name="Dark List Accent 1" w:uiPriority="70"/>
+    <w:lsdException w:name="Colorful Shading Accent 1" w:uiPriority="71"/>
+    <w:lsdException w:name="Colorful List Accent 1" w:uiPriority="72"/>
+    <w:lsdException w:name="Colorful Grid Accent 1" w:uiPriority="73"/>
+    <w:lsdException w:name="Light Shading Accent 2" w:uiPriority="60"/>
+    <w:lsdException w:name="Light List Accent 2" w:uiPriority="61"/>
+    <w:lsdException w:name="Light Grid Accent 2" w:uiPriority="62"/>
+    <w:lsdException w:name="Medium Shading 1 Accent 2" w:uiPriority="63"/>
+    <w:lsdException w:name="Medium Shading 2 Accent 2" w:uiPriority="64"/>
+    <w:lsdException w:name="Medium List 1 Accent 2" w:uiPriority="65"/>
+    <w:lsdException w:name="Medium List 2 Accent 2" w:uiPriority="66"/>
+    <w:lsdException w:name="Medium Grid 1 Accent 2" w:uiPriority="67"/>
+    <w:lsdException w:name="Medium Grid 2 Accent 2" w:uiPriority="68"/>
+    <w:lsdException w:name="Medium Grid 3 Accent 2" w:uiPriority="69"/>
+    <w:lsdException w:name="Dark List Accent 2" w:uiPriority="70"/>
+    <w:lsdException w:name="Colorful Shading Accent 2" w:uiPriority="71"/>
+    <w:lsdException w:name="Colorful List Accent 2" w:uiPriority="72"/>
+    <w:lsdException w:name="Colorful Grid Accent 2" w:uiPriority="73"/>
+    <w:lsdException w:name="Light Shading Accent 3" w:uiPriority="60"/>
+    <w:lsdException w:name="Light List Accent 3" w:uiPriority="61"/>
+    <w:lsdException w:name="Light Grid Accent 3" w:uiPriority="62"/>
+    <w:lsdException w:name="Medium Shading 1 Accent 3" w:uiPriority="63"/>
+    <w:lsdException w:name="Medium Shading 2 Accent 3" w:uiPriority="64"/>
+    <w:lsdException w:name="Medium List 1 Accent 3" w:uiPriority="65"/>
+    <w:lsdException w:name="Medium List 2 Accent 3" w:uiPriority="66"/>
+    <w:lsdException w:name="Medium Grid 1 Accent 3" w:uiPriority="67"/>
+    <w:lsdException w:name="Medium Grid 2 Accent 3" w:uiPriority="68"/>
+    <w:lsdException w:name="Medium Grid 3 Accent 3" w:uiPriority="69"/>
+    <w:lsdException w:name="Dark List Accent 3" w:uiPriority="70"/>
+    <w:lsdException w:name="Colorful Shading Accent 3" w:uiPriority="71"/>
+    <w:lsdException w:name="Colorful List Accent 3" w:uiPriority="72"/>
+    <w:lsdException w:name="Colorful Grid Accent 3" w:uiPriority="73"/>
+    <w:lsdException w:name="Light Shading Accent 4" w:uiPriority="60"/>
+    <w:lsdException w:name="Light List Accent 4" w:uiPriority="61"/>
+    <w:lsdException w:name="Light Grid Accent 4" w:uiPriority="62"/>
+    <w:lsdException w:name="Medium Shading 1 Accent 4" w:uiPriority="63"/>
+    <w:lsdException w:name="Medium Shading 2 Accent 4" w:uiPriority="64"/>
+    <w:lsdException w:name="Medium List 1 Accent 4" w:uiPriority="65"/>
+    <w:lsdException w:name="Medium List 2 Accent 4" w:uiPriority="66"/>
+    <w:lsdException w:name="Medium Grid 1 Accent 4" w:uiPriority="67"/>
+    <w:lsdException w:name="Medium Grid 2 Accent 4" w:uiPriority="68"/>
+    <w:lsdException w:name="Medium Grid 3 Accent 4" w:uiPriority="69"/>
+    <w:lsdException w:name="Dark List Accent 4" w:uiPriority="70"/>
+    <w:lsdException w:name="Colorful Shading Accent 4" w:uiPriority="71"/>
+    <w:lsdException w:name="Colorful List Accent 4" w:uiPriority="72"/>
+    <w:lsdException w:name="Colorful Grid Accent 4" w:uiPriority="73"/>
+    <w:lsdException w:name="Light Shading Accent 5" w:uiPriority="60"/>
+    <w:lsdException w:name="Light List Accent 5" w:uiPriority="61"/>
+    <w:lsdException w:name="Light Grid Accent 5" w:uiPriority="62"/>
+    <w:lsdException w:name="Medium Shading 1 Accent 5" w:uiPriority="63"/>
+    <w:lsdException w:name="Medium Shading 2 Accent 5" w:uiPriority="64"/>
+    <w:lsdException w:name="Medium List 1 Accent 5" w:uiPriority="65"/>
+    <w:lsdException w:name="Medium List 2 Accent 5" w:uiPriority="66"/>
+    <w:lsdException w:name="Medium Grid 1 Accent 5" w:uiPriority="67"/>
+    <w:lsdException w:name="Medium Grid 2 Accent 5" w:uiPriority="68"/>
+    <w:lsdException w:name="Medium Grid 3 Accent 5" w:uiPriority="69"/>
+    <w:lsdException w:name="Dark List Accent 5" w:uiPriority="70"/>
+    <w:lsdException w:name="Colorful Shading Accent 5" w:uiPriority="71"/>
+    <w:lsdException w:name="Colorful List Accent 5" w:uiPriority="72"/>
+    <w:lsdException w:name="Colorful Grid Accent 5" w:uiPriority="73"/>
+    <w:lsdException w:name="Light Shading Accent 6" w:uiPriority="60"/>
+    <w:lsdException w:name="Light List Accent 6" w:uiPriority="61"/>
+    <w:lsdException w:name="Light Grid Accent 6" w:uiPriority="62"/>
+    <w:lsdException w:name="Medium Shading 1 Accent 6" w:uiPriority="63"/>
+    <w:lsdException w:name="Medium Shading 2 Accent 6" w:uiPriority="64"/>
+    <w:lsdException w:name="Medium List 1 Accent 6" w:uiPriority="65"/>
+    <w:lsdException w:name="Medium List 2 Accent 6" w:uiPriority="66"/>
+    <w:lsdException w:name="Medium Grid 1 Accent 6" w:uiPriority="67"/>
+    <w:lsdException w:name="Medium Grid 2 Accent 6" w:uiPriority="68"/>
+    <w:lsdException w:name="Medium Grid 3 Accent 6" w:uiPriority="69"/>
+    <w:lsdException w:name="Dark List Accent 6" w:uiPriority="70"/>
+    <w:lsdException w:name="Colorful Shading Accent 6" w:uiPriority="71"/>
+    <w:lsdException w:name="Colorful List Accent 6" w:uiPriority="72"/>
+    <w:lsdException w:name="Colorful Grid Accent 6" w:uiPriority="73"/>
+    <w:lsdException w:name="Subtle Emphasis" w:uiPriority="19" w:qFormat="1"/>
+    <w:lsdException w:name="Intense Emphasis" w:uiPriority="21" w:qFormat="1"/>
+    <w:lsdException w:name="Subtle Reference" w:uiPriority="31" w:qFormat="1"/>
+    <w:lsdException w:name="Intense Reference" w:uiPriority="32" w:qFormat="1"/>
+    <w:lsdException w:name="Book Title" w:uiPriority="33" w:qFormat="1"/>
+    <w:lsdException w:name="Bibliography" w:semiHidden="1" w:uiPriority="37" w:unhideWhenUsed="1"/>
+    <w:lsdException w:name="TOC Heading" w:semiHidden="1" w:uiPriority="39" w:unhideWhenUsed="1" w:qFormat="1"/>
+    <w:lsdException w:name="Plain Table 1" w:uiPriority="41"/>
+    <w:lsdException w:name="Plain Table 2" w:uiPriority="42"/>
+    <w:lsdException w:name="Plain Table 3" w:uiPriority="43"/>
+    <w:lsdException w:name="Plain Table 4" w:uiPriority="44"/>
+    <w:lsdException w:name="Plain Table 5" w:uiPriority="45"/>
+    <w:lsdException w:name="Grid Table Light" w:uiPriority="40"/>
+    <w:lsdException w:name="Grid Table 1 Light" w:uiPriority="46"/>
+    <w:lsdException w:name="Grid Table 2" w:uiPriority="47"/>
+    <w:lsdException w:name="Grid Table 3" w:uiPriority="48"/>
+    <w:lsdException w:name="Grid Table 4" w:uiPriority="49"/>
+    <w:lsdException w:name="Grid Table 5 Dark" w:uiPriority="50"/>
+    <w:lsdException w:name="Grid Table 6 Colorful" w:uiPriority="51"/>
+    <w:lsdException w:name="Grid Table 7 Colorful" w:uiPriority="52"/>
+    <w:lsdException w:name="Grid Table 1 Light Accent 1" w:uiPriority="46"/>
+    <w:lsdException w:name="Grid Table 2 Accent 1" w:uiPriority="47"/>
+    <w:lsdException w:name="Grid Table 3 Accent 1" w:uiPriority="48"/>
+    <w:lsdException w:name="Grid Table 4 Accent 1" w:uiPriority="49"/>
+    <w:lsdException w:name="Grid Table 5 Dark Accent 1" w:uiPriority="50"/>
+    <w:lsdException w:name="Grid Table 6 Colorful Accent 1" w:uiPriority="51"/>
+    <w:lsdException w:name="Grid Table 7 Colorful Accent 1" w:uiPriority="52"/>
+    <w:lsdException w:name="Grid Table 1 Light Accent 2" w:uiPriority="46"/>
+    <w:lsdException w:name="Grid Table 2 Accent 2" w:uiPriority="47"/>
+    <w:lsdException w:name="Grid Table 3 Accent 2" w:uiPriority="48"/>
+    <w:lsdException w:name="Grid Table 4 Accent 2" w:uiPriority="49"/>
+    <w:lsdException w:name="Grid Table 5 Dark Accent 2" w:uiPriority="50"/>
+    <w:lsdException w:name="Grid Table 6 Colorful Accent 2" w:uiPriority="51"/>
+    <w:lsdException w:name="Grid Table 7 Colorful Accent 2" w:uiPriority="52"/>
+    <w:lsdException w:name="Grid Table 1 Light Accent 3" w:uiPriority="46"/>
+    <w:lsdException w:name="Grid Table 2 Accent 3" w:uiPriority="47"/>
+    <w:lsdException w:name="Grid Table 3 Accent 3" w:uiPriority="48"/>
+    <w:lsdException w:name="Grid Table 4 Accent 3" w:uiPriority="49"/>
+    <w:lsdException w:name="Grid Table 5 Dark Accent 3" w:uiPriority="50"/>
+    <w:lsdException w:name="Grid Table 6 Colorful Accent 3" w:uiPriority="51"/>
+    <w:lsdException w:name="Grid Table 7 Colorful Accent 3" w:uiPriority="52"/>
+    <w:lsdException w:name="Grid Table 1 Light Accent 4" w:uiPriority="46"/>
+    <w:lsdException w:name="Grid Table 2 Accent 4" w:uiPriority="47"/>
+    <w:lsdException w:name="Grid Table 3 Accent 4" w:uiPriority="48"/>
+    <w:lsdException w:name="Grid Table 4 Accent 4" w:uiPriority="49"/>
+    <w:lsdException w:name="Grid Table 5 Dark Accent 4" w:uiPriority="50"/>
+    <w:lsdException w:name="Grid Table 6 Colorful Accent 4" w:uiPriority="51"/>
+    <w:lsdException w:name="Grid Table 7 Colorful Accent 4" w:uiPriority="52"/>
+    <w:lsdException w:name="Grid Table 1 Light Accent 5" w:uiPriority="46"/>
+    <w:lsdException w:name="Grid Table 2 Accent 5" w:uiPriority="47"/>
+    <w:lsdException w:name="Grid Table 3 Accent 5" w:uiPriority="48"/>
+    <w:lsdException w:name="Grid Table 4 Accent 5" w:uiPriority="49"/>
+    <w:lsdException w:name="Grid Table 5 Dark Accent 5" w:uiPriority="50"/>
+    <w:lsdException w:name="Grid Table 6 Colorful Accent 5" w:uiPriority="51"/>
+    <w:lsdException w:name="Grid Table 7 Colorful Accent 5" w:uiPriority="52"/>
+    <w:lsdException w:name="Grid Table 1 Light Accent 6" w:uiPriority="46"/>
+    <w:lsdException w:name="Grid Table 2 Accent 6" w:uiPriority="47"/>
+    <w:lsdException w:name="Grid Table 3 Accent 6" w:uiPriority="48"/>
+    <w:lsdException w:name="Grid Table 4 Accent 6" w:uiPriority="49"/>
+    <w:lsdException w:name="Grid Table 5 Dark Accent 6" w:uiPriority="50"/>
+    <w:lsdException w:name="Grid Table 6 Colorful Accent 6" w:uiPriority="51"/>
+    <w:lsdException w:name="Grid Table 7 Colorful Accent 6" w:uiPriority="52"/>
+    <w:lsdException w:name="List Table 1 Light" w:uiPriority="46"/>
+    <w:lsdException w:name="List Table 2" w:uiPriority="47"/>
+    <w:lsdException w:name="List Table 3" w:uiPriority="48"/>
+    <w:lsdException w:name="List Table 4" w:uiPriority="49"/>
+    <w:lsdException w:name="List Table 5 Dark" w:uiPriority="50"/>
+    <w:lsdException w:name="List Table 6 Colorful" w:uiPriority="51"/>
+    <w:lsdException w:name="List Table 7 Colorful" w:uiPriority="52"/>
+    <w:lsdException w:name="List Table 1 Light Accent 1" w:uiPriority="46"/>
+    <w:lsdException w:name="List Table 2 Accent 1" w:uiPriority="47"/>
+    <w:lsdException w:name="List Table 3 Accent 1" w:uiPriority="48"/>
+    <w:lsdException w:name="List Table 4 Accent 1" w:uiPriority="49"/>
+    <w:lsdException w:name="List Table 5 Dark Accent 1" w:uiPriority="50"/>
+    <w:lsdException w:name="List Table 6 Colorful Accent 1" w:uiPriority="51"/>
+    <w:lsdException w:name="List Table 7 Colorful Accent 1" w:uiPriority="52"/>
+    <w:lsdException w:name="List Table 1 Light Accent 2" w:uiPriority="46"/>
+    <w:lsdException w:name="List Table 2 Accent 2" w:uiPriority="47"/>
+    <w:lsdException w:name="List Table 3 Accent 2" w:uiPriority="48"/>
+    <w:lsdException w:name="List Table 4 Accent 2" w:uiPriority="49"/>
+    <w:lsdException w:name="List Table 5 Dark Accent 2" w:uiPriority="50"/>
+    <w:lsdException w:name="List Table 6 Colorful Accent 2" w:uiPriority="51"/>
+    <w:lsdException w:name="List Table 7 Colorful Accent 2" w:uiPriority="52"/>
+    <w:lsdException w:name="List Table 1 Light Accent 3" w:uiPriority="46"/>
+    <w:lsdException w:name="List Table 2 Accent 3" w:uiPriority="47"/>
+    <w:lsdException w:name="List Table 3 Accent 3" w:uiPriority="48"/>
+    <w:lsdException w:name="List Table 4 Accent 3" w:uiPriority="49"/>
+    <w:lsdException w:name="List Table 5 Dark Accent 3" w:uiPriority="50"/>
+    <w:lsdException w:name="List Table 6 Colorful Accent 3" w:uiPriority="51"/>
+    <w:lsdException w:name="List Table 7 Colorful Accent 3" w:uiPriority="52"/>
+    <w:lsdException w:name="List Table 1 Light Accent 4" w:uiPriority="46"/>
+    <w:lsdException w:name="List Table 2 Accent 4" w:uiPriority="47"/>
+    <w:lsdException w:name="List Table 3 Accent 4" w:uiPriority="48"/>
+    <w:lsdException w:name="List Table 4 Accent 4" w:uiPriority="49"/>
+    <w:lsdException w:name="List Table 5 Dark Accent 4" w:uiPriority="50"/>
+    <w:lsdException w:name="List Table 6 Colorful Accent 4" w:uiPriority="51"/>
+    <w:lsdException w:name="List Table 7 Colorful Accent 4" w:uiPriority="52"/>
+    <w:lsdException w:name="List Table 1 Light Accent 5" w:uiPriority="46"/>
+    <w:lsdException w:name="List Table 2 Accent 5" w:uiPriority="47"/>
+    <w:lsdException w:name="List Table 3 Accent 5" w:uiPriority="48"/>
+    <w:lsdException w:name="List Table 4 Accent 5" w:uiPriority="49"/>
+    <w:lsdException w:name="List Table 5 Dark Accent 5" w:uiPriority="50"/>
+    <w:lsdException w:name="List Table 6 Colorful Accent 5" w:uiPriority="51"/>
+    <w:lsdException w:name="List Table 7 Colorful Accent 5" w:uiPriority="52"/>
+    <w:lsdException w:name="List Table 1 Light Accent 6" w:uiPriority="46"/>
+    <w:lsdException w:name="List Table 2 Accent 6" w:uiPriority="47"/>
+    <w:lsdException w:name="List Table 3 Accent 6" w:uiPriority="48"/>
+    <w:lsdException w:name="List Table 4 Accent 6" w:uiPriority="49"/>
+    <w:lsdException w:name="List Table 5 Dark Accent 6" w:uiPriority="50"/>
+    <w:lsdException w:name="List Table 6 Colorful Accent 6" w:uiPriority="51"/>
+    <w:lsdException w:name="List Table 7 Colorful Accent 6" w:uiPriority="52"/>
   </w:latentStyles>
   <w:style w:type="paragraph" w:default="1" w:styleId="Normal">
     <w:name w:val="Normal"/>
@@ -11489,196 +11401,6 @@
       <w:rFonts w:eastAsiaTheme="minorHAnsi"/>
       <w:lang w:val="pt-PT"/>
     </w:rPr>
-  </w:style>
-</w:styles>
-</file>
-
-<file path=word/stylesWithEffects.xml><?xml version="1.0" encoding="utf-8"?>
-<w:styles xmlns:wpc="http://schemas.microsoft.com/office/word/2010/wordprocessingCanvas" xmlns:mc="http://schemas.openxmlformats.org/markup-compatibility/2006" xmlns:o="urn:schemas-microsoft-com:office:office" xmlns:r="http://schemas.openxmlformats.org/officeDocument/2006/relationships" xmlns:m="http://schemas.openxmlformats.org/officeDocument/2006/math" xmlns:v="urn:schemas-microsoft-com:vml" xmlns:wp14="http://schemas.microsoft.com/office/word/2010/wordprocessingDrawing" xmlns:wp="http://schemas.openxmlformats.org/drawingml/2006/wordprocessingDrawing" xmlns:w10="urn:schemas-microsoft-com:office:word" xmlns:w="http://schemas.openxmlformats.org/wordprocessingml/2006/main" xmlns:w14="http://schemas.microsoft.com/office/word/2010/wordml" xmlns:wpg="http://schemas.microsoft.com/office/word/2010/wordprocessingGroup" xmlns:wpi="http://schemas.microsoft.com/office/word/2010/wordprocessingInk" xmlns:wne="http://schemas.microsoft.com/office/word/2006/wordml" xmlns:wps="http://schemas.microsoft.com/office/word/2010/wordprocessingShape" mc:Ignorable="w14 wp14">
-  <w:docDefaults>
-    <w:rPrDefault>
-      <w:rPr>
-        <w:rFonts w:asciiTheme="minorHAnsi" w:eastAsiaTheme="minorEastAsia" w:hAnsiTheme="minorHAnsi" w:cstheme="minorBidi"/>
-        <w:sz w:val="22"/>
-        <w:szCs w:val="22"/>
-        <w:lang w:val="en-US" w:eastAsia="en-US" w:bidi="ar-SA"/>
-      </w:rPr>
-    </w:rPrDefault>
-    <w:pPrDefault>
-      <w:pPr>
-        <w:spacing w:after="200" w:line="276" w:lineRule="auto"/>
-      </w:pPr>
-    </w:pPrDefault>
-  </w:docDefaults>
-  <w:latentStyles w:defLockedState="0" w:defUIPriority="99" w:defSemiHidden="1" w:defUnhideWhenUsed="1" w:defQFormat="0" w:count="267">
-    <w:lsdException w:name="Normal" w:semiHidden="0" w:uiPriority="0" w:unhideWhenUsed="0" w:qFormat="1"/>
-    <w:lsdException w:name="heading 1" w:semiHidden="0" w:uiPriority="9" w:unhideWhenUsed="0" w:qFormat="1"/>
-    <w:lsdException w:name="heading 2" w:uiPriority="9" w:qFormat="1"/>
-    <w:lsdException w:name="heading 3" w:uiPriority="9" w:qFormat="1"/>
-    <w:lsdException w:name="heading 4" w:uiPriority="9" w:qFormat="1"/>
-    <w:lsdException w:name="heading 5" w:uiPriority="9" w:qFormat="1"/>
-    <w:lsdException w:name="heading 6" w:uiPriority="9" w:qFormat="1"/>
-    <w:lsdException w:name="heading 7" w:uiPriority="9" w:qFormat="1"/>
-    <w:lsdException w:name="heading 8" w:uiPriority="9" w:qFormat="1"/>
-    <w:lsdException w:name="heading 9" w:uiPriority="9" w:qFormat="1"/>
-    <w:lsdException w:name="toc 1" w:uiPriority="39"/>
-    <w:lsdException w:name="toc 2" w:uiPriority="39"/>
-    <w:lsdException w:name="toc 3" w:uiPriority="39"/>
-    <w:lsdException w:name="toc 4" w:uiPriority="39"/>
-    <w:lsdException w:name="toc 5" w:uiPriority="39"/>
-    <w:lsdException w:name="toc 6" w:uiPriority="39"/>
-    <w:lsdException w:name="toc 7" w:uiPriority="39"/>
-    <w:lsdException w:name="toc 8" w:uiPriority="39"/>
-    <w:lsdException w:name="toc 9" w:uiPriority="39"/>
-    <w:lsdException w:name="caption" w:uiPriority="35" w:qFormat="1"/>
-    <w:lsdException w:name="Title" w:semiHidden="0" w:uiPriority="10" w:unhideWhenUsed="0" w:qFormat="1"/>
-    <w:lsdException w:name="Default Paragraph Font" w:uiPriority="1"/>
-    <w:lsdException w:name="Subtitle" w:semiHidden="0" w:uiPriority="11" w:unhideWhenUsed="0" w:qFormat="1"/>
-    <w:lsdException w:name="Strong" w:semiHidden="0" w:uiPriority="22" w:unhideWhenUsed="0" w:qFormat="1"/>
-    <w:lsdException w:name="Emphasis" w:semiHidden="0" w:uiPriority="20" w:unhideWhenUsed="0" w:qFormat="1"/>
-    <w:lsdException w:name="Table Grid" w:semiHidden="0" w:uiPriority="59" w:unhideWhenUsed="0"/>
-    <w:lsdException w:name="Placeholder Text" w:unhideWhenUsed="0"/>
-    <w:lsdException w:name="No Spacing" w:semiHidden="0" w:uiPriority="1" w:unhideWhenUsed="0" w:qFormat="1"/>
-    <w:lsdException w:name="Light Shading" w:semiHidden="0" w:uiPriority="60" w:unhideWhenUsed="0"/>
-    <w:lsdException w:name="Light List" w:semiHidden="0" w:uiPriority="61" w:unhideWhenUsed="0"/>
-    <w:lsdException w:name="Light Grid" w:semiHidden="0" w:uiPriority="62" w:unhideWhenUsed="0"/>
-    <w:lsdException w:name="Medium Shading 1" w:semiHidden="0" w:uiPriority="63" w:unhideWhenUsed="0"/>
-    <w:lsdException w:name="Medium Shading 2" w:semiHidden="0" w:uiPriority="64" w:unhideWhenUsed="0"/>
-    <w:lsdException w:name="Medium List 1" w:semiHidden="0" w:uiPriority="65" w:unhideWhenUsed="0"/>
-    <w:lsdException w:name="Medium List 2" w:semiHidden="0" w:uiPriority="66" w:unhideWhenUsed="0"/>
-    <w:lsdException w:name="Medium Grid 1" w:semiHidden="0" w:uiPriority="67" w:unhideWhenUsed="0"/>
-    <w:lsdException w:name="Medium Grid 2" w:semiHidden="0" w:uiPriority="68" w:unhideWhenUsed="0"/>
-    <w:lsdException w:name="Medium Grid 3" w:semiHidden="0" w:uiPriority="69" w:unhideWhenUsed="0"/>
-    <w:lsdException w:name="Dark List" w:semiHidden="0" w:uiPriority="70" w:unhideWhenUsed="0"/>
-    <w:lsdException w:name="Colorful Shading" w:semiHidden="0" w:uiPriority="71" w:unhideWhenUsed="0"/>
-    <w:lsdException w:name="Colorful List" w:semiHidden="0" w:uiPriority="72" w:unhideWhenUsed="0"/>
-    <w:lsdException w:name="Colorful Grid" w:semiHidden="0" w:uiPriority="73" w:unhideWhenUsed="0"/>
-    <w:lsdException w:name="Light Shading Accent 1" w:semiHidden="0" w:uiPriority="60" w:unhideWhenUsed="0"/>
-    <w:lsdException w:name="Light List Accent 1" w:semiHidden="0" w:uiPriority="61" w:unhideWhenUsed="0"/>
-    <w:lsdException w:name="Light Grid Accent 1" w:semiHidden="0" w:uiPriority="62" w:unhideWhenUsed="0"/>
-    <w:lsdException w:name="Medium Shading 1 Accent 1" w:semiHidden="0" w:uiPriority="63" w:unhideWhenUsed="0"/>
-    <w:lsdException w:name="Medium Shading 2 Accent 1" w:semiHidden="0" w:uiPriority="64" w:unhideWhenUsed="0"/>
-    <w:lsdException w:name="Medium List 1 Accent 1" w:semiHidden="0" w:uiPriority="65" w:unhideWhenUsed="0"/>
-    <w:lsdException w:name="Revision" w:unhideWhenUsed="0"/>
-    <w:lsdException w:name="List Paragraph" w:semiHidden="0" w:uiPriority="34" w:unhideWhenUsed="0" w:qFormat="1"/>
-    <w:lsdException w:name="Quote" w:semiHidden="0" w:uiPriority="29" w:unhideWhenUsed="0" w:qFormat="1"/>
-    <w:lsdException w:name="Intense Quote" w:semiHidden="0" w:uiPriority="30" w:unhideWhenUsed="0" w:qFormat="1"/>
-    <w:lsdException w:name="Medium List 2 Accent 1" w:semiHidden="0" w:uiPriority="66" w:unhideWhenUsed="0"/>
-    <w:lsdException w:name="Medium Grid 1 Accent 1" w:semiHidden="0" w:uiPriority="67" w:unhideWhenUsed="0"/>
-    <w:lsdException w:name="Medium Grid 2 Accent 1" w:semiHidden="0" w:uiPriority="68" w:unhideWhenUsed="0"/>
-    <w:lsdException w:name="Medium Grid 3 Accent 1" w:semiHidden="0" w:uiPriority="69" w:unhideWhenUsed="0"/>
-    <w:lsdException w:name="Dark List Accent 1" w:semiHidden="0" w:uiPriority="70" w:unhideWhenUsed="0"/>
-    <w:lsdException w:name="Colorful Shading Accent 1" w:semiHidden="0" w:uiPriority="71" w:unhideWhenUsed="0"/>
-    <w:lsdException w:name="Colorful List Accent 1" w:semiHidden="0" w:uiPriority="72" w:unhideWhenUsed="0"/>
-    <w:lsdException w:name="Colorful Grid Accent 1" w:semiHidden="0" w:uiPriority="73" w:unhideWhenUsed="0"/>
-    <w:lsdException w:name="Light Shading Accent 2" w:semiHidden="0" w:uiPriority="60" w:unhideWhenUsed="0"/>
-    <w:lsdException w:name="Light List Accent 2" w:semiHidden="0" w:uiPriority="61" w:unhideWhenUsed="0"/>
-    <w:lsdException w:name="Light Grid Accent 2" w:semiHidden="0" w:uiPriority="62" w:unhideWhenUsed="0"/>
-    <w:lsdException w:name="Medium Shading 1 Accent 2" w:semiHidden="0" w:uiPriority="63" w:unhideWhenUsed="0"/>
-    <w:lsdException w:name="Medium Shading 2 Accent 2" w:semiHidden="0" w:uiPriority="64" w:unhideWhenUsed="0"/>
-    <w:lsdException w:name="Medium List 1 Accent 2" w:semiHidden="0" w:uiPriority="65" w:unhideWhenUsed="0"/>
-    <w:lsdException w:name="Medium List 2 Accent 2" w:semiHidden="0" w:uiPriority="66" w:unhideWhenUsed="0"/>
-    <w:lsdException w:name="Medium Grid 1 Accent 2" w:semiHidden="0" w:uiPriority="67" w:unhideWhenUsed="0"/>
-    <w:lsdException w:name="Medium Grid 2 Accent 2" w:semiHidden="0" w:uiPriority="68" w:unhideWhenUsed="0"/>
-    <w:lsdException w:name="Medium Grid 3 Accent 2" w:semiHidden="0" w:uiPriority="69" w:unhideWhenUsed="0"/>
-    <w:lsdException w:name="Dark List Accent 2" w:semiHidden="0" w:uiPriority="70" w:unhideWhenUsed="0"/>
-    <w:lsdException w:name="Colorful Shading Accent 2" w:semiHidden="0" w:uiPriority="71" w:unhideWhenUsed="0"/>
-    <w:lsdException w:name="Colorful List Accent 2" w:semiHidden="0" w:uiPriority="72" w:unhideWhenUsed="0"/>
-    <w:lsdException w:name="Colorful Grid Accent 2" w:semiHidden="0" w:uiPriority="73" w:unhideWhenUsed="0"/>
-    <w:lsdException w:name="Light Shading Accent 3" w:semiHidden="0" w:uiPriority="60" w:unhideWhenUsed="0"/>
-    <w:lsdException w:name="Light List Accent 3" w:semiHidden="0" w:uiPriority="61" w:unhideWhenUsed="0"/>
-    <w:lsdException w:name="Light Grid Accent 3" w:semiHidden="0" w:uiPriority="62" w:unhideWhenUsed="0"/>
-    <w:lsdException w:name="Medium Shading 1 Accent 3" w:semiHidden="0" w:uiPriority="63" w:unhideWhenUsed="0"/>
-    <w:lsdException w:name="Medium Shading 2 Accent 3" w:semiHidden="0" w:uiPriority="64" w:unhideWhenUsed="0"/>
-    <w:lsdException w:name="Medium List 1 Accent 3" w:semiHidden="0" w:uiPriority="65" w:unhideWhenUsed="0"/>
-    <w:lsdException w:name="Medium List 2 Accent 3" w:semiHidden="0" w:uiPriority="66" w:unhideWhenUsed="0"/>
-    <w:lsdException w:name="Medium Grid 1 Accent 3" w:semiHidden="0" w:uiPriority="67" w:unhideWhenUsed="0"/>
-    <w:lsdException w:name="Medium Grid 2 Accent 3" w:semiHidden="0" w:uiPriority="68" w:unhideWhenUsed="0"/>
-    <w:lsdException w:name="Medium Grid 3 Accent 3" w:semiHidden="0" w:uiPriority="69" w:unhideWhenUsed="0"/>
-    <w:lsdException w:name="Dark List Accent 3" w:semiHidden="0" w:uiPriority="70" w:unhideWhenUsed="0"/>
-    <w:lsdException w:name="Colorful Shading Accent 3" w:semiHidden="0" w:uiPriority="71" w:unhideWhenUsed="0"/>
-    <w:lsdException w:name="Colorful List Accent 3" w:semiHidden="0" w:uiPriority="72" w:unhideWhenUsed="0"/>
-    <w:lsdException w:name="Colorful Grid Accent 3" w:semiHidden="0" w:uiPriority="73" w:unhideWhenUsed="0"/>
-    <w:lsdException w:name="Light Shading Accent 4" w:semiHidden="0" w:uiPriority="60" w:unhideWhenUsed="0"/>
-    <w:lsdException w:name="Light List Accent 4" w:semiHidden="0" w:uiPriority="61" w:unhideWhenUsed="0"/>
-    <w:lsdException w:name="Light Grid Accent 4" w:semiHidden="0" w:uiPriority="62" w:unhideWhenUsed="0"/>
-    <w:lsdException w:name="Medium Shading 1 Accent 4" w:semiHidden="0" w:uiPriority="63" w:unhideWhenUsed="0"/>
-    <w:lsdException w:name="Medium Shading 2 Accent 4" w:semiHidden="0" w:uiPriority="64" w:unhideWhenUsed="0"/>
-    <w:lsdException w:name="Medium List 1 Accent 4" w:semiHidden="0" w:uiPriority="65" w:unhideWhenUsed="0"/>
-    <w:lsdException w:name="Medium List 2 Accent 4" w:semiHidden="0" w:uiPriority="66" w:unhideWhenUsed="0"/>
-    <w:lsdException w:name="Medium Grid 1 Accent 4" w:semiHidden="0" w:uiPriority="67" w:unhideWhenUsed="0"/>
-    <w:lsdException w:name="Medium Grid 2 Accent 4" w:semiHidden="0" w:uiPriority="68" w:unhideWhenUsed="0"/>
-    <w:lsdException w:name="Medium Grid 3 Accent 4" w:semiHidden="0" w:uiPriority="69" w:unhideWhenUsed="0"/>
-    <w:lsdException w:name="Dark List Accent 4" w:semiHidden="0" w:uiPriority="70" w:unhideWhenUsed="0"/>
-    <w:lsdException w:name="Colorful Shading Accent 4" w:semiHidden="0" w:uiPriority="71" w:unhideWhenUsed="0"/>
-    <w:lsdException w:name="Colorful List Accent 4" w:semiHidden="0" w:uiPriority="72" w:unhideWhenUsed="0"/>
-    <w:lsdException w:name="Colorful Grid Accent 4" w:semiHidden="0" w:uiPriority="73" w:unhideWhenUsed="0"/>
-    <w:lsdException w:name="Light Shading Accent 5" w:semiHidden="0" w:uiPriority="60" w:unhideWhenUsed="0"/>
-    <w:lsdException w:name="Light List Accent 5" w:semiHidden="0" w:uiPriority="61" w:unhideWhenUsed="0"/>
-    <w:lsdException w:name="Light Grid Accent 5" w:semiHidden="0" w:uiPriority="62" w:unhideWhenUsed="0"/>
-    <w:lsdException w:name="Medium Shading 1 Accent 5" w:semiHidden="0" w:uiPriority="63" w:unhideWhenUsed="0"/>
-    <w:lsdException w:name="Medium Shading 2 Accent 5" w:semiHidden="0" w:uiPriority="64" w:unhideWhenUsed="0"/>
-    <w:lsdException w:name="Medium List 1 Accent 5" w:semiHidden="0" w:uiPriority="65" w:unhideWhenUsed="0"/>
-    <w:lsdException w:name="Medium List 2 Accent 5" w:semiHidden="0" w:uiPriority="66" w:unhideWhenUsed="0"/>
-    <w:lsdException w:name="Medium Grid 1 Accent 5" w:semiHidden="0" w:uiPriority="67" w:unhideWhenUsed="0"/>
-    <w:lsdException w:name="Medium Grid 2 Accent 5" w:semiHidden="0" w:uiPriority="68" w:unhideWhenUsed="0"/>
-    <w:lsdException w:name="Medium Grid 3 Accent 5" w:semiHidden="0" w:uiPriority="69" w:unhideWhenUsed="0"/>
-    <w:lsdException w:name="Dark List Accent 5" w:semiHidden="0" w:uiPriority="70" w:unhideWhenUsed="0"/>
-    <w:lsdException w:name="Colorful Shading Accent 5" w:semiHidden="0" w:uiPriority="71" w:unhideWhenUsed="0"/>
-    <w:lsdException w:name="Colorful List Accent 5" w:semiHidden="0" w:uiPriority="72" w:unhideWhenUsed="0"/>
-    <w:lsdException w:name="Colorful Grid Accent 5" w:semiHidden="0" w:uiPriority="73" w:unhideWhenUsed="0"/>
-    <w:lsdException w:name="Light Shading Accent 6" w:semiHidden="0" w:uiPriority="60" w:unhideWhenUsed="0"/>
-    <w:lsdException w:name="Light List Accent 6" w:semiHidden="0" w:uiPriority="61" w:unhideWhenUsed="0"/>
-    <w:lsdException w:name="Light Grid Accent 6" w:semiHidden="0" w:uiPriority="62" w:unhideWhenUsed="0"/>
-    <w:lsdException w:name="Medium Shading 1 Accent 6" w:semiHidden="0" w:uiPriority="63" w:unhideWhenUsed="0"/>
-    <w:lsdException w:name="Medium Shading 2 Accent 6" w:semiHidden="0" w:uiPriority="64" w:unhideWhenUsed="0"/>
-    <w:lsdException w:name="Medium List 1 Accent 6" w:semiHidden="0" w:uiPriority="65" w:unhideWhenUsed="0"/>
-    <w:lsdException w:name="Medium List 2 Accent 6" w:semiHidden="0" w:uiPriority="66" w:unhideWhenUsed="0"/>
-    <w:lsdException w:name="Medium Grid 1 Accent 6" w:semiHidden="0" w:uiPriority="67" w:unhideWhenUsed="0"/>
-    <w:lsdException w:name="Medium Grid 2 Accent 6" w:semiHidden="0" w:uiPriority="68" w:unhideWhenUsed="0"/>
-    <w:lsdException w:name="Medium Grid 3 Accent 6" w:semiHidden="0" w:uiPriority="69" w:unhideWhenUsed="0"/>
-    <w:lsdException w:name="Dark List Accent 6" w:semiHidden="0" w:uiPriority="70" w:unhideWhenUsed="0"/>
-    <w:lsdException w:name="Colorful Shading Accent 6" w:semiHidden="0" w:uiPriority="71" w:unhideWhenUsed="0"/>
-    <w:lsdException w:name="Colorful List Accent 6" w:semiHidden="0" w:uiPriority="72" w:unhideWhenUsed="0"/>
-    <w:lsdException w:name="Colorful Grid Accent 6" w:semiHidden="0" w:uiPriority="73" w:unhideWhenUsed="0"/>
-    <w:lsdException w:name="Subtle Emphasis" w:semiHidden="0" w:uiPriority="19" w:unhideWhenUsed="0" w:qFormat="1"/>
-    <w:lsdException w:name="Intense Emphasis" w:semiHidden="0" w:uiPriority="21" w:unhideWhenUsed="0" w:qFormat="1"/>
-    <w:lsdException w:name="Subtle Reference" w:semiHidden="0" w:uiPriority="31" w:unhideWhenUsed="0" w:qFormat="1"/>
-    <w:lsdException w:name="Intense Reference" w:semiHidden="0" w:uiPriority="32" w:unhideWhenUsed="0" w:qFormat="1"/>
-    <w:lsdException w:name="Book Title" w:semiHidden="0" w:uiPriority="33" w:unhideWhenUsed="0" w:qFormat="1"/>
-    <w:lsdException w:name="Bibliography" w:uiPriority="37"/>
-    <w:lsdException w:name="TOC Heading" w:uiPriority="39" w:qFormat="1"/>
-  </w:latentStyles>
-  <w:style w:type="paragraph" w:default="1" w:styleId="Normal">
-    <w:name w:val="Normal"/>
-    <w:qFormat/>
-  </w:style>
-  <w:style w:type="character" w:default="1" w:styleId="DefaultParagraphFont">
-    <w:name w:val="Default Paragraph Font"/>
-    <w:uiPriority w:val="1"/>
-    <w:semiHidden/>
-    <w:unhideWhenUsed/>
-  </w:style>
-  <w:style w:type="table" w:default="1" w:styleId="TableNormal">
-    <w:name w:val="Normal Table"/>
-    <w:uiPriority w:val="99"/>
-    <w:semiHidden/>
-    <w:unhideWhenUsed/>
-    <w:tblPr>
-      <w:tblInd w:w="0" w:type="dxa"/>
-      <w:tblCellMar>
-        <w:top w:w="0" w:type="dxa"/>
-        <w:left w:w="108" w:type="dxa"/>
-        <w:bottom w:w="0" w:type="dxa"/>
-        <w:right w:w="108" w:type="dxa"/>
-      </w:tblCellMar>
-    </w:tblPr>
-  </w:style>
-  <w:style w:type="numbering" w:default="1" w:styleId="NoList">
-    <w:name w:val="No List"/>
-    <w:uiPriority w:val="99"/>
-    <w:semiHidden/>
-    <w:unhideWhenUsed/>
   </w:style>
 </w:styles>
 </file>

</xml_diff>

<commit_message>
Introduzido novo PARS.05.00 e 01 : precisa ser resumido!!!
</commit_message>
<xml_diff>
--- a/Geral/Requisitos.docx
+++ b/Geral/Requisitos.docx
@@ -756,6 +756,49 @@
     </w:p>
     <w:p>
       <w:pPr>
+        <w:jc w:val="both"/>
+        <w:rPr>
+          <w:rFonts w:ascii="Calibri" w:eastAsia="Calibri" w:hAnsi="Calibri" w:cs="Calibri"/>
+          <w:sz w:val="24"/>
+          <w:lang w:val="pt-PT"/>
+        </w:rPr>
+      </w:pPr>
+      <w:r>
+        <w:rPr>
+          <w:rFonts w:ascii="Calibri" w:eastAsia="Calibri" w:hAnsi="Calibri" w:cs="Calibri"/>
+          <w:sz w:val="24"/>
+          <w:lang w:val="pt-PT"/>
+        </w:rPr>
+        <w:t xml:space="preserve"> </w:t>
+      </w:r>
+      <w:r>
+        <w:rPr>
+          <w:rFonts w:ascii="Calibri" w:eastAsia="Calibri" w:hAnsi="Calibri" w:cs="Calibri"/>
+          <w:b/>
+          <w:sz w:val="24"/>
+          <w:lang w:val="pt-PT"/>
+        </w:rPr>
+        <w:t>PARS.05</w:t>
+      </w:r>
+      <w:r>
+        <w:rPr>
+          <w:rFonts w:ascii="Calibri" w:eastAsia="Calibri" w:hAnsi="Calibri" w:cs="Calibri"/>
+          <w:sz w:val="24"/>
+          <w:lang w:val="pt-PT"/>
+        </w:rPr>
+        <w:t xml:space="preserve"> </w:t>
+      </w:r>
+      <w:r>
+        <w:rPr>
+          <w:rFonts w:ascii="Calibri" w:eastAsia="Calibri" w:hAnsi="Calibri" w:cs="Calibri"/>
+          <w:sz w:val="24"/>
+          <w:lang w:val="pt-PT"/>
+        </w:rPr>
+        <w:t>– Caso Especial : Raiz Quadrada</w:t>
+      </w:r>
+    </w:p>
+    <w:p>
+      <w:pPr>
         <w:spacing w:after="0" w:line="240" w:lineRule="auto"/>
         <w:rPr>
           <w:rFonts w:ascii="Cambria" w:eastAsia="Cambria" w:hAnsi="Cambria" w:cs="Cambria"/>
@@ -1025,7 +1068,7 @@
           <v:rect id="rectole0000000000" o:spid="_x0000_i1025" style="width:440.25pt;height:139.5pt" o:ole="" o:preferrelative="t" stroked="f">
             <v:imagedata r:id="rId5" o:title=""/>
           </v:rect>
-          <o:OLEObject Type="Embed" ProgID="StaticMetafile" ShapeID="rectole0000000000" DrawAspect="Content" ObjectID="_1430221037" r:id="rId6"/>
+          <o:OLEObject Type="Embed" ProgID="StaticMetafile" ShapeID="rectole0000000000" DrawAspect="Content" ObjectID="_1430838359" r:id="rId6"/>
         </w:object>
       </w:r>
     </w:p>
@@ -1121,7 +1164,7 @@
           <v:rect id="rectole0000000001" o:spid="_x0000_i1026" style="width:97.5pt;height:47.25pt" o:ole="" o:preferrelative="t" stroked="f">
             <v:imagedata r:id="rId7" o:title=""/>
           </v:rect>
-          <o:OLEObject Type="Embed" ProgID="StaticMetafile" ShapeID="rectole0000000001" DrawAspect="Content" ObjectID="_1430221038" r:id="rId8"/>
+          <o:OLEObject Type="Embed" ProgID="StaticMetafile" ShapeID="rectole0000000001" DrawAspect="Content" ObjectID="_1430838360" r:id="rId8"/>
         </w:object>
       </w:r>
     </w:p>
@@ -1411,7 +1454,7 @@
             <o:lock v:ext="edit" aspectratio="f"/>
             <w10:wrap type="square"/>
           </v:shape>
-          <o:OLEObject Type="Embed" ProgID="StaticMetafile" ShapeID="_x0000_s1097" DrawAspect="Content" ObjectID="_1430221049" r:id="rId10"/>
+          <o:OLEObject Type="Embed" ProgID="StaticMetafile" ShapeID="_x0000_s1097" DrawAspect="Content" ObjectID="_1430838371" r:id="rId10"/>
         </w:object>
       </w:r>
       <w:r>
@@ -1647,7 +1690,7 @@
           <v:rect id="rectole0000000003" o:spid="_x0000_i1027" style="width:69.75pt;height:51.75pt" o:ole="" o:preferrelative="t" stroked="f">
             <v:imagedata r:id="rId11" o:title=""/>
           </v:rect>
-          <o:OLEObject Type="Embed" ProgID="StaticMetafile" ShapeID="rectole0000000003" DrawAspect="Content" ObjectID="_1430221039" r:id="rId12"/>
+          <o:OLEObject Type="Embed" ProgID="StaticMetafile" ShapeID="rectole0000000003" DrawAspect="Content" ObjectID="_1430838361" r:id="rId12"/>
         </w:object>
       </w:r>
       <w:r>
@@ -1825,7 +1868,7 @@
           <v:rect id="rectole0000000004" o:spid="_x0000_i1028" style="width:120pt;height:48pt" o:ole="" o:preferrelative="t" stroked="f">
             <v:imagedata r:id="rId13" o:title=""/>
           </v:rect>
-          <o:OLEObject Type="Embed" ProgID="StaticMetafile" ShapeID="rectole0000000004" DrawAspect="Content" ObjectID="_1430221040" r:id="rId14"/>
+          <o:OLEObject Type="Embed" ProgID="StaticMetafile" ShapeID="rectole0000000004" DrawAspect="Content" ObjectID="_1430838362" r:id="rId14"/>
         </w:object>
       </w:r>
       <w:r>
@@ -2180,6 +2223,7 @@
         <w:rPr>
           <w:rFonts w:ascii="Calibri" w:eastAsia="Calibri" w:hAnsi="Calibri" w:cs="Calibri"/>
           <w:sz w:val="24"/>
+          <w:lang w:val="pt-PT"/>
         </w:rPr>
       </w:pPr>
       <w:r>
@@ -2187,13 +2231,14 @@
           <v:rect id="rectole0000000005" o:spid="_x0000_i1029" style="width:121.5pt;height:62.25pt" o:ole="" o:preferrelative="t" stroked="f">
             <v:imagedata r:id="rId15" o:title=""/>
           </v:rect>
-          <o:OLEObject Type="Embed" ProgID="StaticMetafile" ShapeID="rectole0000000005" DrawAspect="Content" ObjectID="_1430221041" r:id="rId16"/>
+          <o:OLEObject Type="Embed" ProgID="StaticMetafile" ShapeID="rectole0000000005" DrawAspect="Content" ObjectID="_1430838363" r:id="rId16"/>
         </w:object>
       </w:r>
       <w:r>
         <w:rPr>
           <w:rFonts w:ascii="Calibri" w:eastAsia="Calibri" w:hAnsi="Calibri" w:cs="Calibri"/>
           <w:sz w:val="24"/>
+          <w:lang w:val="pt-PT"/>
         </w:rPr>
         <w:t xml:space="preserve"> </w:t>
       </w:r>
@@ -2242,7 +2287,7 @@
             <o:lock v:ext="edit" aspectratio="f"/>
             <w10:wrap type="square"/>
           </v:shape>
-          <o:OLEObject Type="Embed" ProgID="PBrush" ShapeID="_x0000_s1098" DrawAspect="Content" ObjectID="_1430221050" r:id="rId18"/>
+          <o:OLEObject Type="Embed" ProgID="PBrush" ShapeID="_x0000_s1098" DrawAspect="Content" ObjectID="_1430838372" r:id="rId18"/>
         </w:object>
       </w:r>
     </w:p>
@@ -2572,7 +2617,7 @@
           <v:rect id="rectole0000000007" o:spid="_x0000_i1030" style="width:320.25pt;height:206.25pt" o:ole="" o:preferrelative="t" stroked="f">
             <v:imagedata r:id="rId19" o:title=""/>
           </v:rect>
-          <o:OLEObject Type="Embed" ProgID="PBrush" ShapeID="rectole0000000007" DrawAspect="Content" ObjectID="_1430221042" r:id="rId20"/>
+          <o:OLEObject Type="Embed" ProgID="PBrush" ShapeID="rectole0000000007" DrawAspect="Content" ObjectID="_1430838364" r:id="rId20"/>
         </w:object>
       </w:r>
     </w:p>
@@ -2681,7 +2726,7 @@
           <v:rect id="rectole0000000008" o:spid="_x0000_i1031" style="width:190.5pt;height:187.5pt" o:ole="" o:preferrelative="t" stroked="f">
             <v:imagedata r:id="rId21" o:title=""/>
           </v:rect>
-          <o:OLEObject Type="Embed" ProgID="PBrush" ShapeID="rectole0000000008" DrawAspect="Content" ObjectID="_1430221043" r:id="rId22"/>
+          <o:OLEObject Type="Embed" ProgID="PBrush" ShapeID="rectole0000000008" DrawAspect="Content" ObjectID="_1430838365" r:id="rId22"/>
         </w:object>
       </w:r>
     </w:p>
@@ -3059,7 +3104,7 @@
             <o:lock v:ext="edit" aspectratio="f"/>
             <w10:wrap type="square"/>
           </v:shape>
-          <o:OLEObject Type="Embed" ProgID="PBrush" ShapeID="_x0000_s1099" DrawAspect="Content" ObjectID="_1430221051" r:id="rId24"/>
+          <o:OLEObject Type="Embed" ProgID="PBrush" ShapeID="_x0000_s1099" DrawAspect="Content" ObjectID="_1430838373" r:id="rId24"/>
         </w:object>
       </w:r>
     </w:p>
@@ -3230,7 +3275,7 @@
             <o:lock v:ext="edit" aspectratio="f"/>
             <w10:wrap type="square"/>
           </v:shape>
-          <o:OLEObject Type="Embed" ProgID="StaticMetafile" ShapeID="_x0000_s1100" DrawAspect="Content" ObjectID="_1430221052" r:id="rId26"/>
+          <o:OLEObject Type="Embed" ProgID="StaticMetafile" ShapeID="_x0000_s1100" DrawAspect="Content" ObjectID="_1430838374" r:id="rId26"/>
         </w:object>
       </w:r>
       <w:r>
@@ -4371,7 +4416,7 @@
             <o:lock v:ext="edit" aspectratio="f"/>
             <w10:wrap type="square"/>
           </v:shape>
-          <o:OLEObject Type="Embed" ProgID="StaticMetafile" ShapeID="_x0000_s1101" DrawAspect="Content" ObjectID="_1430221053" r:id="rId30"/>
+          <o:OLEObject Type="Embed" ProgID="StaticMetafile" ShapeID="_x0000_s1101" DrawAspect="Content" ObjectID="_1430838375" r:id="rId30"/>
         </w:object>
       </w:r>
     </w:p>
@@ -4710,7 +4755,7 @@
             <o:lock v:ext="edit" aspectratio="f"/>
             <w10:wrap type="square"/>
           </v:shape>
-          <o:OLEObject Type="Embed" ProgID="StaticMetafile" ShapeID="_x0000_s1102" DrawAspect="Content" ObjectID="_1430221054" r:id="rId32"/>
+          <o:OLEObject Type="Embed" ProgID="StaticMetafile" ShapeID="_x0000_s1102" DrawAspect="Content" ObjectID="_1430838376" r:id="rId32"/>
         </w:object>
       </w:r>
     </w:p>
@@ -4980,7 +5025,7 @@
             <o:lock v:ext="edit" aspectratio="f"/>
             <w10:wrap type="square"/>
           </v:shape>
-          <o:OLEObject Type="Embed" ProgID="StaticMetafile" ShapeID="_x0000_s1103" DrawAspect="Content" ObjectID="_1430221055" r:id="rId34"/>
+          <o:OLEObject Type="Embed" ProgID="StaticMetafile" ShapeID="_x0000_s1103" DrawAspect="Content" ObjectID="_1430838377" r:id="rId34"/>
         </w:object>
       </w:r>
     </w:p>
@@ -5388,7 +5433,7 @@
             <o:lock v:ext="edit" aspectratio="f"/>
             <w10:wrap type="square"/>
           </v:shape>
-          <o:OLEObject Type="Embed" ProgID="StaticMetafile" ShapeID="_x0000_s1105" DrawAspect="Content" ObjectID="_1430221056" r:id="rId38"/>
+          <o:OLEObject Type="Embed" ProgID="StaticMetafile" ShapeID="_x0000_s1105" DrawAspect="Content" ObjectID="_1430838378" r:id="rId38"/>
         </w:object>
       </w:r>
       <w:r>
@@ -5584,7 +5629,7 @@
           <v:rect id="rectole0000000015" o:spid="_x0000_i1032" style="width:274.5pt;height:265.5pt" o:ole="" o:preferrelative="t" stroked="f">
             <v:imagedata r:id="rId39" o:title=""/>
           </v:rect>
-          <o:OLEObject Type="Embed" ProgID="StaticMetafile" ShapeID="rectole0000000015" DrawAspect="Content" ObjectID="_1430221044" r:id="rId40"/>
+          <o:OLEObject Type="Embed" ProgID="StaticMetafile" ShapeID="rectole0000000015" DrawAspect="Content" ObjectID="_1430838366" r:id="rId40"/>
         </w:object>
       </w:r>
     </w:p>
@@ -6351,7 +6396,7 @@
           <v:rect id="rectole0000000016" o:spid="_x0000_i1033" style="width:220.5pt;height:257.25pt" o:ole="" o:preferrelative="t" stroked="f">
             <v:imagedata r:id="rId41" o:title=""/>
           </v:rect>
-          <o:OLEObject Type="Embed" ProgID="StaticMetafile" ShapeID="rectole0000000016" DrawAspect="Content" ObjectID="_1430221045" r:id="rId42"/>
+          <o:OLEObject Type="Embed" ProgID="StaticMetafile" ShapeID="rectole0000000016" DrawAspect="Content" ObjectID="_1430838367" r:id="rId42"/>
         </w:object>
       </w:r>
     </w:p>
@@ -6422,7 +6467,7 @@
           <v:rect id="rectole0000000017" o:spid="_x0000_i1034" style="width:206.25pt;height:71.25pt" o:ole="" o:preferrelative="t" stroked="f">
             <v:imagedata r:id="rId43" o:title=""/>
           </v:rect>
-          <o:OLEObject Type="Embed" ProgID="StaticMetafile" ShapeID="rectole0000000017" DrawAspect="Content" ObjectID="_1430221046" r:id="rId44"/>
+          <o:OLEObject Type="Embed" ProgID="StaticMetafile" ShapeID="rectole0000000017" DrawAspect="Content" ObjectID="_1430838368" r:id="rId44"/>
         </w:object>
       </w:r>
     </w:p>
@@ -6484,13 +6529,15 @@
       <w:pPr>
         <w:rPr>
           <w:rFonts w:ascii="Calibri" w:eastAsia="Calibri" w:hAnsi="Calibri" w:cs="Calibri"/>
-        </w:rPr>
-      </w:pPr>
-    </w:p>
-    <w:p>
-      <w:pPr>
-        <w:rPr>
-          <w:rFonts w:ascii="Calibri" w:eastAsia="Calibri" w:hAnsi="Calibri" w:cs="Calibri"/>
+          <w:lang w:val="pt-PT"/>
+        </w:rPr>
+      </w:pPr>
+    </w:p>
+    <w:p>
+      <w:pPr>
+        <w:rPr>
+          <w:rFonts w:ascii="Calibri" w:eastAsia="Calibri" w:hAnsi="Calibri" w:cs="Calibri"/>
+          <w:lang w:val="pt-PT"/>
         </w:rPr>
       </w:pPr>
     </w:p>
@@ -6527,7 +6574,7 @@
           <v:rect id="rectole0000000018" o:spid="_x0000_i1035" style="width:3in;height:81.75pt" o:ole="" o:preferrelative="t" stroked="f">
             <v:imagedata r:id="rId45" o:title=""/>
           </v:rect>
-          <o:OLEObject Type="Embed" ProgID="StaticMetafile" ShapeID="rectole0000000018" DrawAspect="Content" ObjectID="_1430221047" r:id="rId46"/>
+          <o:OLEObject Type="Embed" ProgID="StaticMetafile" ShapeID="rectole0000000018" DrawAspect="Content" ObjectID="_1430838369" r:id="rId46"/>
         </w:object>
       </w:r>
     </w:p>
@@ -6626,7 +6673,7 @@
           <v:rect id="rectole0000000019" o:spid="_x0000_i1036" style="width:333pt;height:164.25pt" o:ole="" o:preferrelative="t" stroked="f">
             <v:imagedata r:id="rId47" o:title=""/>
           </v:rect>
-          <o:OLEObject Type="Embed" ProgID="StaticMetafile" ShapeID="rectole0000000019" DrawAspect="Content" ObjectID="_1430221048" r:id="rId48"/>
+          <o:OLEObject Type="Embed" ProgID="StaticMetafile" ShapeID="rectole0000000019" DrawAspect="Content" ObjectID="_1430838370" r:id="rId48"/>
         </w:object>
       </w:r>
     </w:p>
@@ -11401,6 +11448,727 @@
     </w:p>
     <w:p>
       <w:pPr>
+        <w:spacing w:after="0" w:line="240" w:lineRule="auto"/>
+        <w:rPr>
+          <w:rStyle w:val="a"/>
+          <w:sz w:val="24"/>
+          <w:szCs w:val="24"/>
+          <w:lang w:val="pt-PT"/>
+        </w:rPr>
+      </w:pPr>
+    </w:p>
+    <w:p>
+      <w:pPr>
+        <w:rPr>
+          <w:sz w:val="24"/>
+          <w:szCs w:val="24"/>
+          <w:lang w:val="pt-PT"/>
+        </w:rPr>
+      </w:pPr>
+      <w:r>
+        <w:rPr>
+          <w:rFonts w:ascii="Calibri" w:eastAsia="Times New Roman" w:hAnsi="Calibri" w:cs="Calibri"/>
+          <w:b/>
+          <w:sz w:val="24"/>
+          <w:szCs w:val="24"/>
+          <w:lang w:val="pt-PT" w:eastAsia="pt-PT"/>
+        </w:rPr>
+        <w:t>PARS.05.00</w:t>
+      </w:r>
+      <w:r>
+        <w:rPr>
+          <w:rFonts w:ascii="Calibri" w:eastAsia="Times New Roman" w:hAnsi="Calibri" w:cs="Calibri"/>
+          <w:b/>
+          <w:sz w:val="24"/>
+          <w:szCs w:val="24"/>
+          <w:lang w:val="pt-PT" w:eastAsia="pt-PT"/>
+        </w:rPr>
+        <w:t xml:space="preserve"> -</w:t>
+      </w:r>
+      <w:r>
+        <w:rPr>
+          <w:rFonts w:ascii="Calibri" w:eastAsia="Times New Roman" w:hAnsi="Calibri" w:cs="Calibri"/>
+          <w:b/>
+          <w:sz w:val="24"/>
+          <w:szCs w:val="24"/>
+          <w:lang w:val="pt-PT" w:eastAsia="pt-PT"/>
+        </w:rPr>
+        <w:t xml:space="preserve"> </w:t>
+      </w:r>
+      <w:r>
+        <w:rPr>
+          <w:sz w:val="24"/>
+          <w:szCs w:val="24"/>
+          <w:lang w:val="pt-PT"/>
+        </w:rPr>
+        <w:t xml:space="preserve">Para definir uma raiz quadrada a melhor forma seria através de uma função </w:t>
+      </w:r>
+      <w:r>
+        <w:rPr>
+          <w:b/>
+          <w:sz w:val="24"/>
+          <w:szCs w:val="24"/>
+          <w:lang w:val="pt-PT"/>
+        </w:rPr>
+        <w:t>sqrt()</w:t>
+      </w:r>
+      <w:r>
+        <w:rPr>
+          <w:sz w:val="24"/>
+          <w:szCs w:val="24"/>
+          <w:lang w:val="pt-PT"/>
+        </w:rPr>
+        <w:t>, pois seria mais facilmente associada a outras linguagens que recorram a bibliotecas matemáticas com esta mesma notação.</w:t>
+      </w:r>
+    </w:p>
+    <w:p>
+      <w:pPr>
+        <w:rPr>
+          <w:sz w:val="24"/>
+          <w:szCs w:val="24"/>
+          <w:lang w:val="pt-PT"/>
+        </w:rPr>
+      </w:pPr>
+      <w:r>
+        <w:rPr>
+          <w:sz w:val="24"/>
+          <w:szCs w:val="24"/>
+          <w:lang w:val="pt-PT"/>
+        </w:rPr>
+        <w:t>Para a raíz quadrada teríamos então:</w:t>
+      </w:r>
+    </w:p>
+    <w:p>
+      <w:pPr>
+        <w:rPr>
+          <w:sz w:val="24"/>
+          <w:szCs w:val="24"/>
+          <w:lang w:val="pt-PT"/>
+        </w:rPr>
+      </w:pPr>
+      <w:r>
+        <w:rPr>
+          <w:noProof/>
+        </w:rPr>
+        <w:pict>
+          <v:group id="Group 6" o:spid="_x0000_s1119" style="position:absolute;margin-left:.3pt;margin-top:20.1pt;width:411.15pt;height:92.9pt;z-index:251671040" coordsize="52216,11798" o:gfxdata="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">
+            <v:shape id="Text Box 2" o:spid="_x0000_s1120" type="#_x0000_t202" style="position:absolute;top:107;width:21488;height:11399;visibility:visible;mso-wrap-style:square;v-text-anchor:top" o:gfxdata="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" fillcolor="white [3201]" strokecolor="#4f81bd [3204]" strokeweight="2pt">
+              <v:textbox style="mso-fit-shape-to-text:t">
+                <w:txbxContent>
+                  <w:p/>
+                  <w:p>
+                    <w:pPr>
+                      <w:jc w:val="center"/>
+                      <w:rPr>
+                        <w:b/>
+                        <w:sz w:val="28"/>
+                        <w:szCs w:val="28"/>
+                      </w:rPr>
+                    </w:pPr>
+                    <w:proofErr w:type="spellStart"/>
+                    <w:proofErr w:type="gramStart"/>
+                    <w:r>
+                      <w:rPr>
+                        <w:b/>
+                        <w:sz w:val="28"/>
+                        <w:szCs w:val="28"/>
+                      </w:rPr>
+                      <w:t>Sqrt</w:t>
+                    </w:r>
+                    <w:proofErr w:type="spellEnd"/>
+                    <w:r>
+                      <w:rPr>
+                        <w:b/>
+                        <w:sz w:val="28"/>
+                        <w:szCs w:val="28"/>
+                      </w:rPr>
+                      <w:t>(</w:t>
+                    </w:r>
+                    <w:proofErr w:type="spellStart"/>
+                    <w:proofErr w:type="gramEnd"/>
+                    <w:r>
+                      <w:rPr>
+                        <w:sz w:val="28"/>
+                        <w:szCs w:val="28"/>
+                      </w:rPr>
+                      <w:t>parâmetro</w:t>
+                    </w:r>
+                    <w:proofErr w:type="spellEnd"/>
+                    <w:r>
+                      <w:rPr>
+                        <w:sz w:val="28"/>
+                        <w:szCs w:val="28"/>
+                      </w:rPr>
+                      <w:t xml:space="preserve"> </w:t>
+                    </w:r>
+                    <w:r>
+                      <w:rPr>
+                        <w:b/>
+                        <w:sz w:val="28"/>
+                        <w:szCs w:val="28"/>
+                      </w:rPr>
+                      <w:t>)</w:t>
+                    </w:r>
+                  </w:p>
+                  <w:p/>
+                </w:txbxContent>
+              </v:textbox>
+            </v:shape>
+            <v:shapetype id="_x0000_t13" coordsize="21600,21600" o:spt="13" adj="16200,5400" path="m@0,l@0@1,0@1,0@2@0@2@0,21600,21600,10800xe">
+              <v:stroke joinstyle="miter"/>
+              <v:formulas>
+                <v:f eqn="val #0"/>
+                <v:f eqn="val #1"/>
+                <v:f eqn="sum height 0 #1"/>
+                <v:f eqn="sum 10800 0 #1"/>
+                <v:f eqn="sum width 0 #0"/>
+                <v:f eqn="prod @4 @3 10800"/>
+                <v:f eqn="sum width 0 @5"/>
+              </v:formulas>
+              <v:path o:connecttype="custom" o:connectlocs="@0,0;0,10800;@0,21600;21600,10800" o:connectangles="270,180,90,0" textboxrect="0,@1,@6,@2"/>
+              <v:handles>
+                <v:h position="#0,#1" xrange="0,21600" yrange="0,10800"/>
+              </v:handles>
+            </v:shapetype>
+            <v:shape id="Right Arrow 8" o:spid="_x0000_s1121" type="#_x0000_t13" style="position:absolute;left:22434;top:2658;width:7432;height:3508;visibility:visible;mso-wrap-style:square;v-text-anchor:middle" o:gfxdata="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" adj="16501" fillcolor="#c0504d [3205]" strokecolor="white [3201]" strokeweight="3pt">
+              <v:shadow on="t" color="black" opacity="24903f" origin=",.5" offset="0,.55556mm"/>
+            </v:shape>
+            <v:shape id="Text Box 9" o:spid="_x0000_s1122" type="#_x0000_t202" style="position:absolute;left:30727;width:21489;height:11798;visibility:visible;mso-wrap-style:square;v-text-anchor:top" o:gfxdata="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" fillcolor="white [3201]" strokecolor="#4f81bd [3204]" strokeweight="2pt">
+              <v:textbox style="mso-fit-shape-to-text:t">
+                <w:txbxContent>
+                  <w:p/>
+                  <w:p>
+                    <w:pPr>
+                      <w:jc w:val="center"/>
+                      <w:rPr>
+                        <w:b/>
+                        <w:sz w:val="28"/>
+                        <w:szCs w:val="28"/>
+                      </w:rPr>
+                    </w:pPr>
+                    <m:oMathPara>
+                      <m:oMath>
+                        <m:rad>
+                          <m:radPr>
+                            <m:ctrlPr>
+                              <w:rPr>
+                                <w:rFonts w:ascii="Cambria Math" w:hAnsi="Cambria Math"/>
+                                <w:b/>
+                                <w:i/>
+                                <w:sz w:val="28"/>
+                                <w:szCs w:val="28"/>
+                              </w:rPr>
+                            </m:ctrlPr>
+                          </m:radPr>
+                          <m:deg>
+                            <m:r>
+                              <m:rPr>
+                                <m:sty m:val="bi"/>
+                              </m:rPr>
+                              <w:rPr>
+                                <w:rFonts w:ascii="Cambria Math" w:hAnsi="Cambria Math"/>
+                                <w:sz w:val="28"/>
+                                <w:szCs w:val="28"/>
+                              </w:rPr>
+                              <m:t>2</m:t>
+                            </m:r>
+                          </m:deg>
+                          <m:e>
+                            <m:r>
+                              <w:rPr>
+                                <w:rFonts w:ascii="Cambria Math" w:hAnsi="Cambria Math"/>
+                                <w:sz w:val="28"/>
+                                <w:szCs w:val="28"/>
+                              </w:rPr>
+                              <m:t>parâmetro</m:t>
+                            </m:r>
+                          </m:e>
+                        </m:rad>
+                      </m:oMath>
+                    </m:oMathPara>
+                  </w:p>
+                  <w:p/>
+                </w:txbxContent>
+              </v:textbox>
+            </v:shape>
+          </v:group>
+        </w:pict>
+      </w:r>
+    </w:p>
+    <w:p>
+      <w:pPr>
+        <w:rPr>
+          <w:sz w:val="24"/>
+          <w:szCs w:val="24"/>
+          <w:lang w:val="pt-PT"/>
+        </w:rPr>
+      </w:pPr>
+    </w:p>
+    <w:p>
+      <w:pPr>
+        <w:rPr>
+          <w:sz w:val="24"/>
+          <w:szCs w:val="24"/>
+          <w:lang w:val="pt-PT"/>
+        </w:rPr>
+      </w:pPr>
+    </w:p>
+    <w:p>
+      <w:pPr>
+        <w:rPr>
+          <w:sz w:val="24"/>
+          <w:szCs w:val="24"/>
+          <w:lang w:val="pt-PT"/>
+        </w:rPr>
+      </w:pPr>
+    </w:p>
+    <w:p>
+      <w:pPr>
+        <w:rPr>
+          <w:sz w:val="24"/>
+          <w:szCs w:val="24"/>
+          <w:lang w:val="pt-PT"/>
+        </w:rPr>
+      </w:pPr>
+    </w:p>
+    <w:p>
+      <w:pPr>
+        <w:rPr>
+          <w:sz w:val="24"/>
+          <w:szCs w:val="24"/>
+          <w:lang w:val="pt-PT"/>
+        </w:rPr>
+      </w:pPr>
+      <w:r>
+        <w:rPr>
+          <w:rFonts w:ascii="Calibri" w:eastAsia="Times New Roman" w:hAnsi="Calibri" w:cs="Calibri"/>
+          <w:b/>
+          <w:sz w:val="24"/>
+          <w:szCs w:val="24"/>
+          <w:lang w:val="pt-PT" w:eastAsia="pt-PT"/>
+        </w:rPr>
+        <w:t>PARS.05.0</w:t>
+      </w:r>
+      <w:r>
+        <w:rPr>
+          <w:rFonts w:ascii="Calibri" w:eastAsia="Times New Roman" w:hAnsi="Calibri" w:cs="Calibri"/>
+          <w:b/>
+          <w:sz w:val="24"/>
+          <w:szCs w:val="24"/>
+          <w:lang w:val="pt-PT" w:eastAsia="pt-PT"/>
+        </w:rPr>
+        <w:t>1</w:t>
+      </w:r>
+      <w:r>
+        <w:rPr>
+          <w:rFonts w:ascii="Calibri" w:eastAsia="Times New Roman" w:hAnsi="Calibri" w:cs="Calibri"/>
+          <w:b/>
+          <w:sz w:val="24"/>
+          <w:szCs w:val="24"/>
+          <w:lang w:val="pt-PT" w:eastAsia="pt-PT"/>
+        </w:rPr>
+        <w:t xml:space="preserve"> -</w:t>
+      </w:r>
+      <w:r>
+        <w:rPr>
+          <w:rFonts w:ascii="Calibri" w:eastAsia="Times New Roman" w:hAnsi="Calibri" w:cs="Calibri"/>
+          <w:b/>
+          <w:sz w:val="24"/>
+          <w:szCs w:val="24"/>
+          <w:lang w:val="pt-PT" w:eastAsia="pt-PT"/>
+        </w:rPr>
+        <w:t xml:space="preserve"> </w:t>
+      </w:r>
+      <w:r>
+        <w:rPr>
+          <w:sz w:val="24"/>
+          <w:szCs w:val="24"/>
+          <w:lang w:val="pt-PT"/>
+        </w:rPr>
+        <w:t xml:space="preserve">Para as </w:t>
+      </w:r>
+      <w:r>
+        <w:rPr>
+          <w:b/>
+          <w:sz w:val="24"/>
+          <w:szCs w:val="24"/>
+          <w:lang w:val="pt-PT"/>
+        </w:rPr>
+        <w:t xml:space="preserve">n raízes </w:t>
+      </w:r>
+      <w:r>
+        <w:rPr>
+          <w:sz w:val="24"/>
+          <w:szCs w:val="24"/>
+          <w:lang w:val="pt-PT"/>
+        </w:rPr>
+        <w:t xml:space="preserve">(cúbica, à quarta, etc..) será necessário criar uma função custom </w:t>
+      </w:r>
+      <w:r>
+        <w:rPr>
+          <w:b/>
+          <w:sz w:val="24"/>
+          <w:szCs w:val="24"/>
+          <w:lang w:val="pt-PT"/>
+        </w:rPr>
+        <w:t>sqrt()</w:t>
+      </w:r>
+      <w:r>
+        <w:rPr>
+          <w:sz w:val="24"/>
+          <w:szCs w:val="24"/>
+          <w:lang w:val="pt-PT"/>
+        </w:rPr>
+        <w:t xml:space="preserve"> que recebe-se no máximo 2 parâmetros onde o primeiro seria o valor a calcular e o segundo o valor do radical, onde poderíamos recorrem ao </w:t>
+      </w:r>
+      <w:r>
+        <w:rPr>
+          <w:b/>
+          <w:sz w:val="24"/>
+          <w:szCs w:val="24"/>
+          <w:lang w:val="pt-PT"/>
+        </w:rPr>
+        <w:t>math.pow</w:t>
+      </w:r>
+      <w:r>
+        <w:rPr>
+          <w:sz w:val="24"/>
+          <w:szCs w:val="24"/>
+          <w:lang w:val="pt-PT"/>
+        </w:rPr>
+        <w:t xml:space="preserve"> </w:t>
+      </w:r>
+      <w:r>
+        <w:rPr>
+          <w:sz w:val="24"/>
+          <w:szCs w:val="24"/>
+          <w:lang w:val="pt-PT"/>
+        </w:rPr>
+        <w:lastRenderedPageBreak/>
+        <w:t>determinar as n raizes. Caso não seja indicado nenhum valor no radical seria utilizada a função acima, com o primeiro parâmetro na raiz.</w:t>
+      </w:r>
+    </w:p>
+    <w:p>
+      <w:pPr>
+        <w:rPr>
+          <w:sz w:val="24"/>
+          <w:szCs w:val="24"/>
+          <w:lang w:val="pt-PT"/>
+        </w:rPr>
+      </w:pPr>
+    </w:p>
+    <w:p>
+      <w:pPr>
+        <w:rPr>
+          <w:sz w:val="24"/>
+          <w:szCs w:val="24"/>
+          <w:lang w:val="pt-PT"/>
+        </w:rPr>
+      </w:pPr>
+      <w:r>
+        <w:rPr>
+          <w:noProof/>
+        </w:rPr>
+        <w:pict>
+          <v:group id="Group 13" o:spid="_x0000_s1123" style="position:absolute;margin-left:.3pt;margin-top:8.7pt;width:411.15pt;height:189.15pt;z-index:251673088" coordsize="52216,24025" o:gfxdata="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">
+            <v:group id="Group 10" o:spid="_x0000_s1124" style="position:absolute;width:52216;height:11804" coordsize="52216,11804" o:gfxdata="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">
+              <v:shape id="Text Box 2" o:spid="_x0000_s1125" type="#_x0000_t202" style="position:absolute;top:107;width:21488;height:11399;visibility:visible;mso-wrap-style:square;v-text-anchor:top" o:gfxdata="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" fillcolor="white [3201]" strokecolor="#4f81bd [3204]" strokeweight="2pt">
+                <v:textbox style="mso-fit-shape-to-text:t">
+                  <w:txbxContent>
+                    <w:p/>
+                    <w:p>
+                      <w:pPr>
+                        <w:jc w:val="center"/>
+                        <w:rPr>
+                          <w:b/>
+                          <w:sz w:val="28"/>
+                          <w:szCs w:val="28"/>
+                        </w:rPr>
+                      </w:pPr>
+                      <w:proofErr w:type="gramStart"/>
+                      <w:r>
+                        <w:rPr>
+                          <w:b/>
+                          <w:sz w:val="28"/>
+                          <w:szCs w:val="28"/>
+                        </w:rPr>
+                        <w:t>root</w:t>
+                      </w:r>
+                      <w:r>
+                        <w:rPr>
+                          <w:b/>
+                          <w:sz w:val="28"/>
+                          <w:szCs w:val="28"/>
+                        </w:rPr>
+                        <w:t>(</w:t>
+                      </w:r>
+                      <w:proofErr w:type="gramEnd"/>
+                      <w:r>
+                        <w:rPr>
+                          <w:b/>
+                          <w:sz w:val="28"/>
+                          <w:szCs w:val="28"/>
+                        </w:rPr>
+                        <w:t xml:space="preserve"> </w:t>
+                      </w:r>
+                      <w:r>
+                        <w:rPr>
+                          <w:sz w:val="28"/>
+                          <w:szCs w:val="28"/>
+                        </w:rPr>
+                        <w:t>param1</w:t>
+                      </w:r>
+                      <w:r>
+                        <w:rPr>
+                          <w:b/>
+                          <w:sz w:val="28"/>
+                          <w:szCs w:val="28"/>
+                        </w:rPr>
+                        <w:t>,</w:t>
+                      </w:r>
+                      <w:r>
+                        <w:rPr>
+                          <w:sz w:val="28"/>
+                          <w:szCs w:val="28"/>
+                        </w:rPr>
+                        <w:t>param2</w:t>
+                      </w:r>
+                      <w:r>
+                        <w:rPr>
+                          <w:sz w:val="28"/>
+                          <w:szCs w:val="28"/>
+                        </w:rPr>
+                        <w:t xml:space="preserve"> </w:t>
+                      </w:r>
+                      <w:r>
+                        <w:rPr>
+                          <w:b/>
+                          <w:sz w:val="28"/>
+                          <w:szCs w:val="28"/>
+                        </w:rPr>
+                        <w:t>)</w:t>
+                      </w:r>
+                    </w:p>
+                    <w:p/>
+                  </w:txbxContent>
+                </v:textbox>
+              </v:shape>
+              <v:shape id="Right Arrow 8" o:spid="_x0000_s1126" type="#_x0000_t13" style="position:absolute;left:22434;top:2658;width:7432;height:3508;visibility:visible;mso-wrap-style:square;v-text-anchor:middle" o:gfxdata="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" adj="16501" fillcolor="#c0504d [3205]" strokecolor="white [3201]" strokeweight="3pt">
+                <v:shadow on="t" color="black" opacity="24903f" origin=",.5" offset="0,.55556mm"/>
+              </v:shape>
+              <v:shape id="Text Box 9" o:spid="_x0000_s1127" type="#_x0000_t202" style="position:absolute;left:30727;width:21489;height:11804;visibility:visible;mso-wrap-style:square;v-text-anchor:top" o:gfxdata="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" fillcolor="white [3201]" strokecolor="#4f81bd [3204]" strokeweight="2pt">
+                <v:textbox style="mso-fit-shape-to-text:t">
+                  <w:txbxContent>
+                    <w:p/>
+                    <w:p>
+                      <w:pPr>
+                        <w:jc w:val="center"/>
+                        <w:rPr>
+                          <w:b/>
+                          <w:sz w:val="28"/>
+                          <w:szCs w:val="28"/>
+                        </w:rPr>
+                      </w:pPr>
+                      <m:oMathPara>
+                        <m:oMath>
+                          <m:rad>
+                            <m:radPr>
+                              <m:ctrlPr>
+                                <w:rPr>
+                                  <w:rFonts w:ascii="Cambria Math" w:hAnsi="Cambria Math"/>
+                                  <w:b/>
+                                  <w:i/>
+                                  <w:sz w:val="28"/>
+                                  <w:szCs w:val="28"/>
+                                </w:rPr>
+                              </m:ctrlPr>
+                            </m:radPr>
+                            <m:deg>
+                              <m:r>
+                                <m:rPr>
+                                  <m:sty m:val="bi"/>
+                                </m:rPr>
+                                <w:rPr>
+                                  <w:rFonts w:ascii="Cambria Math" w:hAnsi="Cambria Math"/>
+                                  <w:sz w:val="28"/>
+                                  <w:szCs w:val="28"/>
+                                </w:rPr>
+                                <m:t>param</m:t>
+                              </m:r>
+                              <m:r>
+                                <m:rPr>
+                                  <m:sty m:val="bi"/>
+                                </m:rPr>
+                                <w:rPr>
+                                  <w:rFonts w:ascii="Cambria Math" w:hAnsi="Cambria Math"/>
+                                  <w:sz w:val="28"/>
+                                  <w:szCs w:val="28"/>
+                                </w:rPr>
+                                <m:t>2</m:t>
+                              </m:r>
+                            </m:deg>
+                            <m:e>
+                              <m:r>
+                                <w:rPr>
+                                  <w:rFonts w:ascii="Cambria Math" w:hAnsi="Cambria Math"/>
+                                  <w:sz w:val="28"/>
+                                  <w:szCs w:val="28"/>
+                                </w:rPr>
+                                <m:t>param1</m:t>
+                              </m:r>
+                            </m:e>
+                          </m:rad>
+                        </m:oMath>
+                      </m:oMathPara>
+                    </w:p>
+                    <w:p/>
+                  </w:txbxContent>
+                </v:textbox>
+              </v:shape>
+            </v:group>
+            <v:shape id="Right Arrow 11" o:spid="_x0000_s1128" type="#_x0000_t13" style="position:absolute;left:21265;top:11695;width:9160;height:3506;rotation:1881422fd;visibility:visible;mso-wrap-style:square;v-text-anchor:middle" o:gfxdata="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" adj="17467" fillcolor="#c0504d [3205]" strokecolor="white [3201]" strokeweight="3pt">
+              <v:shadow on="t" color="black" opacity="24903f" origin=",.5" offset="0,.55556mm"/>
+            </v:shape>
+            <v:shape id="Text Box 12" o:spid="_x0000_s1129" type="#_x0000_t202" style="position:absolute;left:30727;top:12225;width:21482;height:11800;visibility:visible;mso-wrap-style:square;v-text-anchor:top" o:gfxdata="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" fillcolor="white [3201]" strokecolor="#4f81bd [3204]" strokeweight="2pt">
+              <v:textbox style="mso-fit-shape-to-text:t">
+                <w:txbxContent>
+                  <w:p/>
+                  <w:p>
+                    <w:pPr>
+                      <w:jc w:val="center"/>
+                      <w:rPr>
+                        <w:b/>
+                        <w:sz w:val="28"/>
+                        <w:szCs w:val="28"/>
+                      </w:rPr>
+                    </w:pPr>
+                    <m:oMathPara>
+                      <m:oMath>
+                        <m:rad>
+                          <m:radPr>
+                            <m:ctrlPr>
+                              <w:rPr>
+                                <w:rFonts w:ascii="Cambria Math" w:hAnsi="Cambria Math"/>
+                                <w:b/>
+                                <w:i/>
+                                <w:sz w:val="28"/>
+                                <w:szCs w:val="28"/>
+                              </w:rPr>
+                            </m:ctrlPr>
+                          </m:radPr>
+                          <m:deg>
+                            <m:r>
+                              <m:rPr>
+                                <m:sty m:val="bi"/>
+                              </m:rPr>
+                              <w:rPr>
+                                <w:rFonts w:ascii="Cambria Math" w:hAnsi="Cambria Math"/>
+                                <w:sz w:val="28"/>
+                                <w:szCs w:val="28"/>
+                              </w:rPr>
+                              <m:t>2</m:t>
+                            </m:r>
+                          </m:deg>
+                          <m:e>
+                            <m:r>
+                              <w:rPr>
+                                <w:rFonts w:ascii="Cambria Math" w:hAnsi="Cambria Math"/>
+                                <w:sz w:val="28"/>
+                                <w:szCs w:val="28"/>
+                              </w:rPr>
+                              <m:t>param1</m:t>
+                            </m:r>
+                          </m:e>
+                        </m:rad>
+                      </m:oMath>
+                    </m:oMathPara>
+                  </w:p>
+                  <w:p/>
+                </w:txbxContent>
+              </v:textbox>
+            </v:shape>
+          </v:group>
+        </w:pict>
+      </w:r>
+    </w:p>
+    <w:p>
+      <w:pPr>
+        <w:rPr>
+          <w:sz w:val="24"/>
+          <w:szCs w:val="24"/>
+          <w:lang w:val="pt-PT"/>
+        </w:rPr>
+      </w:pPr>
+    </w:p>
+    <w:p>
+      <w:pPr>
+        <w:rPr>
+          <w:sz w:val="24"/>
+          <w:szCs w:val="24"/>
+          <w:lang w:val="pt-PT"/>
+        </w:rPr>
+      </w:pPr>
+    </w:p>
+    <w:p>
+      <w:pPr>
+        <w:rPr>
+          <w:sz w:val="24"/>
+          <w:szCs w:val="24"/>
+          <w:lang w:val="pt-PT"/>
+        </w:rPr>
+      </w:pPr>
+    </w:p>
+    <w:p>
+      <w:pPr>
+        <w:rPr>
+          <w:sz w:val="24"/>
+          <w:szCs w:val="24"/>
+          <w:lang w:val="pt-PT"/>
+        </w:rPr>
+      </w:pPr>
+    </w:p>
+    <w:p>
+      <w:pPr>
+        <w:rPr>
+          <w:sz w:val="24"/>
+          <w:szCs w:val="24"/>
+          <w:lang w:val="pt-PT"/>
+        </w:rPr>
+      </w:pPr>
+    </w:p>
+    <w:p>
+      <w:pPr>
+        <w:rPr>
+          <w:sz w:val="24"/>
+          <w:szCs w:val="24"/>
+          <w:lang w:val="pt-PT"/>
+        </w:rPr>
+      </w:pPr>
+    </w:p>
+    <w:p>
+      <w:pPr>
+        <w:rPr>
+          <w:sz w:val="24"/>
+          <w:szCs w:val="24"/>
+          <w:lang w:val="pt-PT"/>
+        </w:rPr>
+      </w:pPr>
+    </w:p>
+    <w:p>
+      <w:pPr>
+        <w:spacing w:after="0" w:line="240" w:lineRule="auto"/>
+        <w:rPr>
+          <w:rStyle w:val="a"/>
+          <w:sz w:val="24"/>
+          <w:szCs w:val="24"/>
+          <w:lang w:val="pt-PT"/>
+        </w:rPr>
+      </w:pPr>
+      <w:bookmarkStart w:id="0" w:name="_GoBack"/>
+      <w:bookmarkEnd w:id="0"/>
+    </w:p>
+    <w:p>
+      <w:pPr>
         <w:jc w:val="both"/>
         <w:rPr>
           <w:rFonts w:ascii="Calibri" w:eastAsia="Calibri" w:hAnsi="Calibri" w:cs="Calibri"/>
@@ -11578,36 +12346,36 @@
           <w:szCs w:val="24"/>
           <w:lang w:val="pt-PT"/>
         </w:rPr>
+        <w:t xml:space="preserve">INTBD.00.03- </w:t>
+      </w:r>
+      <w:r>
+        <w:rPr>
+          <w:rFonts w:ascii="Calibri" w:hAnsi="Calibri"/>
+          <w:sz w:val="24"/>
+          <w:szCs w:val="24"/>
+          <w:lang w:val="pt-PT"/>
+        </w:rPr>
+        <w:t>Mediante o fecho de sessão, as coordenadas das formas e conexões inseridas devem ser guardadas</w:t>
+      </w:r>
+    </w:p>
+    <w:p>
+      <w:pPr>
+        <w:rPr>
+          <w:rFonts w:ascii="Calibri" w:hAnsi="Calibri"/>
+          <w:sz w:val="24"/>
+          <w:szCs w:val="24"/>
+          <w:lang w:val="pt-PT"/>
+        </w:rPr>
+      </w:pPr>
+      <w:r>
+        <w:rPr>
+          <w:rFonts w:ascii="Calibri" w:hAnsi="Calibri"/>
+          <w:b/>
+          <w:sz w:val="24"/>
+          <w:szCs w:val="24"/>
+          <w:lang w:val="pt-PT"/>
+        </w:rPr>
         <w:lastRenderedPageBreak/>
-        <w:t xml:space="preserve">INTBD.00.03- </w:t>
-      </w:r>
-      <w:r>
-        <w:rPr>
-          <w:rFonts w:ascii="Calibri" w:hAnsi="Calibri"/>
-          <w:sz w:val="24"/>
-          <w:szCs w:val="24"/>
-          <w:lang w:val="pt-PT"/>
-        </w:rPr>
-        <w:t>Mediante o fecho de sessão, as coordenadas das formas e conexões inseridas devem ser guardadas</w:t>
-      </w:r>
-    </w:p>
-    <w:p>
-      <w:pPr>
-        <w:rPr>
-          <w:rFonts w:ascii="Calibri" w:hAnsi="Calibri"/>
-          <w:sz w:val="24"/>
-          <w:szCs w:val="24"/>
-          <w:lang w:val="pt-PT"/>
-        </w:rPr>
-      </w:pPr>
-      <w:r>
-        <w:rPr>
-          <w:rFonts w:ascii="Calibri" w:hAnsi="Calibri"/>
-          <w:b/>
-          <w:sz w:val="24"/>
-          <w:szCs w:val="24"/>
-          <w:lang w:val="pt-PT"/>
-        </w:rPr>
         <w:t xml:space="preserve">INTBD.00.04  –  </w:t>
       </w:r>
       <w:r>
@@ -11867,18 +12635,7 @@
           <w:szCs w:val="24"/>
           <w:lang w:val="pt-PT"/>
         </w:rPr>
-        <w:t xml:space="preserve">O sistema deve ter pelo menos 2 pontos de restauro para o requesito </w:t>
-      </w:r>
-      <w:bookmarkStart w:id="0" w:name="_GoBack"/>
-      <w:bookmarkEnd w:id="0"/>
-      <w:r>
-        <w:rPr>
-          <w:rFonts w:ascii="Calibri" w:hAnsi="Calibri"/>
-          <w:sz w:val="24"/>
-          <w:szCs w:val="24"/>
-          <w:lang w:val="pt-PT"/>
-        </w:rPr>
-        <w:t>acima referido</w:t>
+        <w:t>O sistema deve ter pelo menos 2 pontos de restauro para o requesito acima referido</w:t>
       </w:r>
     </w:p>
     <w:sectPr>

</xml_diff>

<commit_message>
Integração e alteração inicial dos requisitos de especificação de funções no ficheiro requisitos geral.
</commit_message>
<xml_diff>
--- a/Geral/Requisitos.docx
+++ b/Geral/Requisitos.docx
@@ -276,15 +276,13 @@
         <w:rPr>
           <w:rFonts w:ascii="Calibri" w:eastAsia="Calibri" w:hAnsi="Calibri" w:cs="Calibri"/>
           <w:sz w:val="24"/>
-          <w:lang w:val="pt-PT"/>
-        </w:rPr>
-      </w:pPr>
-      <w:r>
-        <w:rPr>
-          <w:rFonts w:ascii="Calibri" w:eastAsia="Calibri" w:hAnsi="Calibri" w:cs="Calibri"/>
-          <w:b/>
-          <w:sz w:val="24"/>
-          <w:lang w:val="pt-PT"/>
+        </w:rPr>
+      </w:pPr>
+      <w:r>
+        <w:rPr>
+          <w:rFonts w:ascii="Calibri" w:eastAsia="Calibri" w:hAnsi="Calibri" w:cs="Calibri"/>
+          <w:b/>
+          <w:sz w:val="24"/>
         </w:rPr>
         <w:t>FLUX.07</w:t>
       </w:r>
@@ -292,7 +290,6 @@
         <w:rPr>
           <w:rFonts w:ascii="Calibri" w:eastAsia="Calibri" w:hAnsi="Calibri" w:cs="Calibri"/>
           <w:sz w:val="24"/>
-          <w:lang w:val="pt-PT"/>
         </w:rPr>
         <w:t xml:space="preserve"> – Return.</w:t>
       </w:r>
@@ -367,13 +364,15 @@
         <w:rPr>
           <w:rFonts w:ascii="Calibri" w:eastAsia="Calibri" w:hAnsi="Calibri" w:cs="Calibri"/>
           <w:sz w:val="24"/>
-        </w:rPr>
-      </w:pPr>
-      <w:r>
-        <w:rPr>
-          <w:rFonts w:ascii="Calibri" w:eastAsia="Calibri" w:hAnsi="Calibri" w:cs="Calibri"/>
-          <w:b/>
-          <w:sz w:val="24"/>
+          <w:lang w:val="pt-PT"/>
+        </w:rPr>
+      </w:pPr>
+      <w:r>
+        <w:rPr>
+          <w:rFonts w:ascii="Calibri" w:eastAsia="Calibri" w:hAnsi="Calibri" w:cs="Calibri"/>
+          <w:b/>
+          <w:sz w:val="24"/>
+          <w:lang w:val="pt-PT"/>
         </w:rPr>
         <w:t>FLUX.10</w:t>
       </w:r>
@@ -381,6 +380,7 @@
         <w:rPr>
           <w:rFonts w:ascii="Calibri" w:eastAsia="Calibri" w:hAnsi="Calibri" w:cs="Calibri"/>
           <w:sz w:val="24"/>
+          <w:lang w:val="pt-PT"/>
         </w:rPr>
         <w:t xml:space="preserve"> – For.</w:t>
       </w:r>
@@ -471,6 +471,78 @@
         <w:jc w:val="both"/>
         <w:rPr>
           <w:rFonts w:ascii="Calibri" w:eastAsia="Calibri" w:hAnsi="Calibri" w:cs="Calibri"/>
+          <w:sz w:val="24"/>
+          <w:lang w:val="pt-PT"/>
+        </w:rPr>
+      </w:pPr>
+      <w:r>
+        <w:rPr>
+          <w:rFonts w:ascii="Calibri" w:eastAsia="Calibri" w:hAnsi="Calibri" w:cs="Calibri"/>
+          <w:b/>
+          <w:sz w:val="24"/>
+          <w:lang w:val="pt-PT"/>
+        </w:rPr>
+        <w:t>FLUX.1</w:t>
+      </w:r>
+      <w:r>
+        <w:rPr>
+          <w:rFonts w:ascii="Calibri" w:eastAsia="Calibri" w:hAnsi="Calibri" w:cs="Calibri"/>
+          <w:b/>
+          <w:sz w:val="24"/>
+          <w:lang w:val="pt-PT"/>
+        </w:rPr>
+        <w:t>4</w:t>
+      </w:r>
+      <w:r>
+        <w:rPr>
+          <w:rFonts w:ascii="Calibri" w:eastAsia="Calibri" w:hAnsi="Calibri" w:cs="Calibri"/>
+          <w:sz w:val="24"/>
+          <w:lang w:val="pt-PT"/>
+        </w:rPr>
+        <w:t xml:space="preserve"> - </w:t>
+      </w:r>
+      <w:r>
+        <w:rPr>
+          <w:rFonts w:ascii="Calibri" w:eastAsia="Calibri" w:hAnsi="Calibri" w:cs="Calibri"/>
+          <w:sz w:val="24"/>
+          <w:lang w:val="pt-PT"/>
+        </w:rPr>
+        <w:t>Funções</w:t>
+      </w:r>
+      <w:r>
+        <w:rPr>
+          <w:rFonts w:ascii="Calibri" w:eastAsia="Calibri" w:hAnsi="Calibri" w:cs="Calibri"/>
+          <w:sz w:val="24"/>
+          <w:lang w:val="pt-PT"/>
+        </w:rPr>
+        <w:t>.</w:t>
+      </w:r>
+    </w:p>
+    <w:p>
+      <w:pPr>
+        <w:jc w:val="both"/>
+        <w:rPr>
+          <w:rFonts w:ascii="Calibri" w:eastAsia="Calibri" w:hAnsi="Calibri" w:cs="Calibri"/>
+          <w:sz w:val="24"/>
+          <w:lang w:val="pt-PT"/>
+        </w:rPr>
+      </w:pPr>
+    </w:p>
+    <w:p>
+      <w:pPr>
+        <w:jc w:val="both"/>
+        <w:rPr>
+          <w:rFonts w:ascii="Calibri" w:eastAsia="Calibri" w:hAnsi="Calibri" w:cs="Calibri"/>
+          <w:sz w:val="24"/>
+          <w:lang w:val="pt-PT"/>
+        </w:rPr>
+      </w:pPr>
+    </w:p>
+    <w:p>
+      <w:pPr>
+        <w:jc w:val="both"/>
+        <w:rPr>
+          <w:rFonts w:ascii="Calibri" w:eastAsia="Calibri" w:hAnsi="Calibri" w:cs="Calibri"/>
           <w:b/>
           <w:sz w:val="28"/>
           <w:lang w:val="pt-PT"/>
@@ -516,7 +588,6 @@
           <w:sz w:val="28"/>
           <w:lang w:val="pt-PT"/>
         </w:rPr>
-        <w:lastRenderedPageBreak/>
         <w:t xml:space="preserve">Especificação </w:t>
       </w:r>
       <w:r>
@@ -1068,7 +1139,7 @@
           <v:rect id="rectole0000000000" o:spid="_x0000_i1025" style="width:440.25pt;height:139.5pt" o:ole="" o:preferrelative="t" stroked="f">
             <v:imagedata r:id="rId5" o:title=""/>
           </v:rect>
-          <o:OLEObject Type="Embed" ProgID="StaticMetafile" ShapeID="rectole0000000000" DrawAspect="Content" ObjectID="_1430838359" r:id="rId6"/>
+          <o:OLEObject Type="Embed" ProgID="StaticMetafile" ShapeID="rectole0000000000" DrawAspect="Content" ObjectID="_1431429409" r:id="rId6"/>
         </w:object>
       </w:r>
     </w:p>
@@ -1164,7 +1235,7 @@
           <v:rect id="rectole0000000001" o:spid="_x0000_i1026" style="width:97.5pt;height:47.25pt" o:ole="" o:preferrelative="t" stroked="f">
             <v:imagedata r:id="rId7" o:title=""/>
           </v:rect>
-          <o:OLEObject Type="Embed" ProgID="StaticMetafile" ShapeID="rectole0000000001" DrawAspect="Content" ObjectID="_1430838360" r:id="rId8"/>
+          <o:OLEObject Type="Embed" ProgID="StaticMetafile" ShapeID="rectole0000000001" DrawAspect="Content" ObjectID="_1431429410" r:id="rId8"/>
         </w:object>
       </w:r>
     </w:p>
@@ -1428,8 +1499,7 @@
         <w:rPr>
           <w:noProof/>
         </w:rPr>
-        <w:lastRenderedPageBreak/>
-        <w:object w:dxaOrig="1440" w:dyaOrig="1440">
+        <w:object w:dxaOrig="8798" w:dyaOrig="2793">
           <v:shapetype id="_x0000_t75" coordsize="21600,21600" o:spt="75" o:preferrelative="t" path="m@4@5l@4@11@9@11@9@5xe" filled="f" stroked="f">
             <v:stroke joinstyle="miter"/>
             <v:formulas>
@@ -1454,7 +1524,7 @@
             <o:lock v:ext="edit" aspectratio="f"/>
             <w10:wrap type="square"/>
           </v:shape>
-          <o:OLEObject Type="Embed" ProgID="StaticMetafile" ShapeID="_x0000_s1097" DrawAspect="Content" ObjectID="_1430838371" r:id="rId10"/>
+          <o:OLEObject Type="Embed" ProgID="StaticMetafile" ShapeID="_x0000_s1097" DrawAspect="Content" ObjectID="_1431429421" r:id="rId10"/>
         </w:object>
       </w:r>
       <w:r>
@@ -1690,7 +1760,7 @@
           <v:rect id="rectole0000000003" o:spid="_x0000_i1027" style="width:69.75pt;height:51.75pt" o:ole="" o:preferrelative="t" stroked="f">
             <v:imagedata r:id="rId11" o:title=""/>
           </v:rect>
-          <o:OLEObject Type="Embed" ProgID="StaticMetafile" ShapeID="rectole0000000003" DrawAspect="Content" ObjectID="_1430838361" r:id="rId12"/>
+          <o:OLEObject Type="Embed" ProgID="StaticMetafile" ShapeID="rectole0000000003" DrawAspect="Content" ObjectID="_1431429411" r:id="rId12"/>
         </w:object>
       </w:r>
       <w:r>
@@ -1868,7 +1938,7 @@
           <v:rect id="rectole0000000004" o:spid="_x0000_i1028" style="width:120pt;height:48pt" o:ole="" o:preferrelative="t" stroked="f">
             <v:imagedata r:id="rId13" o:title=""/>
           </v:rect>
-          <o:OLEObject Type="Embed" ProgID="StaticMetafile" ShapeID="rectole0000000004" DrawAspect="Content" ObjectID="_1430838362" r:id="rId14"/>
+          <o:OLEObject Type="Embed" ProgID="StaticMetafile" ShapeID="rectole0000000004" DrawAspect="Content" ObjectID="_1431429412" r:id="rId14"/>
         </w:object>
       </w:r>
       <w:r>
@@ -1897,6 +1967,7 @@
           <w:sz w:val="24"/>
           <w:lang w:val="pt-PT"/>
         </w:rPr>
+        <w:lastRenderedPageBreak/>
         <w:t>FLUX.03.01.01 –</w:t>
       </w:r>
       <w:r>
@@ -2231,7 +2302,7 @@
           <v:rect id="rectole0000000005" o:spid="_x0000_i1029" style="width:121.5pt;height:62.25pt" o:ole="" o:preferrelative="t" stroked="f">
             <v:imagedata r:id="rId15" o:title=""/>
           </v:rect>
-          <o:OLEObject Type="Embed" ProgID="StaticMetafile" ShapeID="rectole0000000005" DrawAspect="Content" ObjectID="_1430838363" r:id="rId16"/>
+          <o:OLEObject Type="Embed" ProgID="StaticMetafile" ShapeID="rectole0000000005" DrawAspect="Content" ObjectID="_1431429413" r:id="rId16"/>
         </w:object>
       </w:r>
       <w:r>
@@ -2281,13 +2352,13 @@
         <w:rPr>
           <w:noProof/>
         </w:rPr>
-        <w:object w:dxaOrig="1440" w:dyaOrig="1440">
+        <w:object w:dxaOrig="8798" w:dyaOrig="2793">
           <v:shape id="_x0000_s1098" type="#_x0000_t75" style="position:absolute;left:0;text-align:left;margin-left:0;margin-top:0;width:150.75pt;height:89.25pt;z-index:251660800;mso-position-horizontal:center;mso-position-horizontal-relative:text;mso-position-vertical:absolute;mso-position-vertical-relative:text" wrapcoords="-107 0 -107 21418 21600 21418 21600 0 -107 0" filled="t">
             <v:imagedata r:id="rId17" o:title=""/>
             <o:lock v:ext="edit" aspectratio="f"/>
             <w10:wrap type="square"/>
           </v:shape>
-          <o:OLEObject Type="Embed" ProgID="PBrush" ShapeID="_x0000_s1098" DrawAspect="Content" ObjectID="_1430838372" r:id="rId18"/>
+          <o:OLEObject Type="Embed" ProgID="PBrush" ShapeID="_x0000_s1098" DrawAspect="Content" ObjectID="_1431429422" r:id="rId18"/>
         </w:object>
       </w:r>
     </w:p>
@@ -2617,7 +2688,7 @@
           <v:rect id="rectole0000000007" o:spid="_x0000_i1030" style="width:320.25pt;height:206.25pt" o:ole="" o:preferrelative="t" stroked="f">
             <v:imagedata r:id="rId19" o:title=""/>
           </v:rect>
-          <o:OLEObject Type="Embed" ProgID="PBrush" ShapeID="rectole0000000007" DrawAspect="Content" ObjectID="_1430838364" r:id="rId20"/>
+          <o:OLEObject Type="Embed" ProgID="PBrush" ShapeID="rectole0000000007" DrawAspect="Content" ObjectID="_1431429414" r:id="rId20"/>
         </w:object>
       </w:r>
     </w:p>
@@ -2726,7 +2797,7 @@
           <v:rect id="rectole0000000008" o:spid="_x0000_i1031" style="width:190.5pt;height:187.5pt" o:ole="" o:preferrelative="t" stroked="f">
             <v:imagedata r:id="rId21" o:title=""/>
           </v:rect>
-          <o:OLEObject Type="Embed" ProgID="PBrush" ShapeID="rectole0000000008" DrawAspect="Content" ObjectID="_1430838365" r:id="rId22"/>
+          <o:OLEObject Type="Embed" ProgID="PBrush" ShapeID="rectole0000000008" DrawAspect="Content" ObjectID="_1431429415" r:id="rId22"/>
         </w:object>
       </w:r>
     </w:p>
@@ -2913,7 +2984,6 @@
           <w:sz w:val="24"/>
           <w:lang w:val="pt-PT"/>
         </w:rPr>
-        <w:lastRenderedPageBreak/>
         <w:t xml:space="preserve">                        Subtração  ' - '</w:t>
       </w:r>
     </w:p>
@@ -3098,13 +3168,13 @@
         <w:rPr>
           <w:noProof/>
         </w:rPr>
-        <w:object w:dxaOrig="1440" w:dyaOrig="1440">
+        <w:object w:dxaOrig="8798" w:dyaOrig="2793">
           <v:shape id="_x0000_s1099" type="#_x0000_t75" style="position:absolute;margin-left:0;margin-top:0;width:150.75pt;height:89.25pt;z-index:251661824;mso-position-horizontal:center;mso-position-horizontal-relative:text;mso-position-vertical:absolute;mso-position-vertical-relative:text" filled="t">
             <v:imagedata r:id="rId23" o:title=""/>
             <o:lock v:ext="edit" aspectratio="f"/>
             <w10:wrap type="square"/>
           </v:shape>
-          <o:OLEObject Type="Embed" ProgID="PBrush" ShapeID="_x0000_s1099" DrawAspect="Content" ObjectID="_1430838373" r:id="rId24"/>
+          <o:OLEObject Type="Embed" ProgID="PBrush" ShapeID="_x0000_s1099" DrawAspect="Content" ObjectID="_1431429423" r:id="rId24"/>
         </w:object>
       </w:r>
     </w:p>
@@ -3150,6 +3220,7 @@
           <w:sz w:val="24"/>
           <w:lang w:val="pt-PT"/>
         </w:rPr>
+        <w:lastRenderedPageBreak/>
         <w:t>Figura 10 – Exemplo de inicialização de um array</w:t>
       </w:r>
     </w:p>
@@ -3269,13 +3340,13 @@
         <w:rPr>
           <w:noProof/>
         </w:rPr>
-        <w:object w:dxaOrig="1440" w:dyaOrig="1440">
+        <w:object w:dxaOrig="8798" w:dyaOrig="2793">
           <v:shape id="_x0000_s1100" type="#_x0000_t75" style="position:absolute;margin-left:0;margin-top:0;width:93.75pt;height:63.75pt;z-index:251662848;mso-position-horizontal:center;mso-position-horizontal-relative:text;mso-position-vertical:absolute;mso-position-vertical-relative:text" filled="t">
             <v:imagedata r:id="rId25" o:title=""/>
             <o:lock v:ext="edit" aspectratio="f"/>
             <w10:wrap type="square"/>
           </v:shape>
-          <o:OLEObject Type="Embed" ProgID="StaticMetafile" ShapeID="_x0000_s1100" DrawAspect="Content" ObjectID="_1430838374" r:id="rId26"/>
+          <o:OLEObject Type="Embed" ProgID="StaticMetafile" ShapeID="_x0000_s1100" DrawAspect="Content" ObjectID="_1431429424" r:id="rId26"/>
         </w:object>
       </w:r>
       <w:r>
@@ -3345,7 +3416,6 @@
           <w:sz w:val="24"/>
           <w:lang w:val="pt-PT"/>
         </w:rPr>
-        <w:lastRenderedPageBreak/>
         <w:t>FLUX.05.02</w:t>
       </w:r>
       <w:r>
@@ -4257,7 +4327,6 @@
           <w:noProof/>
           <w:lang w:val="pt-PT" w:eastAsia="pt-PT"/>
         </w:rPr>
-        <w:lastRenderedPageBreak/>
         <w:drawing>
           <wp:anchor distT="0" distB="0" distL="114300" distR="114300" simplePos="0" relativeHeight="251658240" behindDoc="0" locked="0" layoutInCell="1" allowOverlap="1" wp14:anchorId="45CCEC32" wp14:editId="618E1786">
             <wp:simplePos x="0" y="0"/>
@@ -4410,13 +4479,13 @@
         <w:rPr>
           <w:noProof/>
         </w:rPr>
-        <w:object w:dxaOrig="1440" w:dyaOrig="1440">
+        <w:object w:dxaOrig="8798" w:dyaOrig="2793">
           <v:shape id="_x0000_s1101" type="#_x0000_t75" style="position:absolute;margin-left:0;margin-top:0;width:93pt;height:50.25pt;z-index:251663872;mso-position-horizontal:center;mso-position-horizontal-relative:text;mso-position-vertical:absolute;mso-position-vertical-relative:text" filled="t">
             <v:imagedata r:id="rId29" o:title=""/>
             <o:lock v:ext="edit" aspectratio="f"/>
             <w10:wrap type="square"/>
           </v:shape>
-          <o:OLEObject Type="Embed" ProgID="StaticMetafile" ShapeID="_x0000_s1101" DrawAspect="Content" ObjectID="_1430838375" r:id="rId30"/>
+          <o:OLEObject Type="Embed" ProgID="StaticMetafile" ShapeID="_x0000_s1101" DrawAspect="Content" ObjectID="_1431429425" r:id="rId30"/>
         </w:object>
       </w:r>
     </w:p>
@@ -4519,6 +4588,7 @@
           <w:sz w:val="24"/>
           <w:lang w:val="pt-PT"/>
         </w:rPr>
+        <w:lastRenderedPageBreak/>
         <w:t>FLUX.06.04</w:t>
       </w:r>
       <w:r>
@@ -4725,7 +4795,6 @@
           <w:sz w:val="24"/>
           <w:lang w:val="pt-PT"/>
         </w:rPr>
-        <w:lastRenderedPageBreak/>
         <w:t>FLUX.07.01</w:t>
       </w:r>
       <w:r>
@@ -4749,13 +4818,13 @@
         <w:rPr>
           <w:noProof/>
         </w:rPr>
-        <w:object w:dxaOrig="1440" w:dyaOrig="1440">
+        <w:object w:dxaOrig="8798" w:dyaOrig="2793">
           <v:shape id="_x0000_s1102" type="#_x0000_t75" style="position:absolute;margin-left:0;margin-top:.55pt;width:78pt;height:41.25pt;z-index:251664896;mso-position-horizontal:center;mso-position-horizontal-relative:text;mso-position-vertical:absolute;mso-position-vertical-relative:text" filled="t">
             <v:imagedata r:id="rId31" o:title=""/>
             <o:lock v:ext="edit" aspectratio="f"/>
             <w10:wrap type="square"/>
           </v:shape>
-          <o:OLEObject Type="Embed" ProgID="StaticMetafile" ShapeID="_x0000_s1102" DrawAspect="Content" ObjectID="_1430838376" r:id="rId32"/>
+          <o:OLEObject Type="Embed" ProgID="StaticMetafile" ShapeID="_x0000_s1102" DrawAspect="Content" ObjectID="_1431429426" r:id="rId32"/>
         </w:object>
       </w:r>
     </w:p>
@@ -5019,13 +5088,14 @@
         <w:rPr>
           <w:noProof/>
         </w:rPr>
-        <w:object w:dxaOrig="1440" w:dyaOrig="1440">
+        <w:lastRenderedPageBreak/>
+        <w:object w:dxaOrig="8798" w:dyaOrig="2793">
           <v:shape id="_x0000_s1103" type="#_x0000_t75" style="position:absolute;margin-left:0;margin-top:0;width:128.25pt;height:40.5pt;z-index:251665920;mso-position-horizontal:center;mso-position-horizontal-relative:text;mso-position-vertical:absolute;mso-position-vertical-relative:text" filled="t">
             <v:imagedata r:id="rId33" o:title=""/>
             <o:lock v:ext="edit" aspectratio="f"/>
             <w10:wrap type="square"/>
           </v:shape>
-          <o:OLEObject Type="Embed" ProgID="StaticMetafile" ShapeID="_x0000_s1103" DrawAspect="Content" ObjectID="_1430838377" r:id="rId34"/>
+          <o:OLEObject Type="Embed" ProgID="StaticMetafile" ShapeID="_x0000_s1103" DrawAspect="Content" ObjectID="_1431429427" r:id="rId34"/>
         </w:object>
       </w:r>
     </w:p>
@@ -5235,7 +5305,6 @@
           <w:noProof/>
           <w:lang w:val="pt-PT" w:eastAsia="pt-PT"/>
         </w:rPr>
-        <w:lastRenderedPageBreak/>
         <w:drawing>
           <wp:anchor distT="0" distB="0" distL="114300" distR="114300" simplePos="0" relativeHeight="251664384" behindDoc="0" locked="0" layoutInCell="1" allowOverlap="1" wp14:anchorId="0A2EFAE4" wp14:editId="475BBD57">
             <wp:simplePos x="0" y="0"/>
@@ -5427,13 +5496,14 @@
         <w:rPr>
           <w:noProof/>
         </w:rPr>
-        <w:object w:dxaOrig="1440" w:dyaOrig="1440">
+        <w:lastRenderedPageBreak/>
+        <w:object w:dxaOrig="8798" w:dyaOrig="2793">
           <v:shape id="_x0000_s1105" type="#_x0000_t75" style="position:absolute;left:0;text-align:left;margin-left:71.7pt;margin-top:51pt;width:264pt;height:267.75pt;z-index:251668992;mso-position-horizontal-relative:text;mso-position-vertical-relative:text" filled="t">
             <v:imagedata r:id="rId37" o:title=""/>
             <o:lock v:ext="edit" aspectratio="f"/>
             <w10:wrap type="square"/>
           </v:shape>
-          <o:OLEObject Type="Embed" ProgID="StaticMetafile" ShapeID="_x0000_s1105" DrawAspect="Content" ObjectID="_1430838378" r:id="rId38"/>
+          <o:OLEObject Type="Embed" ProgID="StaticMetafile" ShapeID="_x0000_s1105" DrawAspect="Content" ObjectID="_1431429428" r:id="rId38"/>
         </w:object>
       </w:r>
       <w:r>
@@ -5601,7 +5671,6 @@
           <w:sz w:val="24"/>
           <w:lang w:val="pt-PT"/>
         </w:rPr>
-        <w:lastRenderedPageBreak/>
         <w:t xml:space="preserve">FLUX.09.03 </w:t>
       </w:r>
       <w:r>
@@ -5629,7 +5698,7 @@
           <v:rect id="rectole0000000015" o:spid="_x0000_i1032" style="width:274.5pt;height:265.5pt" o:ole="" o:preferrelative="t" stroked="f">
             <v:imagedata r:id="rId39" o:title=""/>
           </v:rect>
-          <o:OLEObject Type="Embed" ProgID="StaticMetafile" ShapeID="rectole0000000015" DrawAspect="Content" ObjectID="_1430838366" r:id="rId40"/>
+          <o:OLEObject Type="Embed" ProgID="StaticMetafile" ShapeID="rectole0000000015" DrawAspect="Content" ObjectID="_1431429416" r:id="rId40"/>
         </w:object>
       </w:r>
     </w:p>
@@ -6368,7 +6437,6 @@
           <w:sz w:val="24"/>
           <w:lang w:val="pt-PT"/>
         </w:rPr>
-        <w:lastRenderedPageBreak/>
         <w:t>FLUX.09.05</w:t>
       </w:r>
       <w:r>
@@ -6396,7 +6464,7 @@
           <v:rect id="rectole0000000016" o:spid="_x0000_i1033" style="width:220.5pt;height:257.25pt" o:ole="" o:preferrelative="t" stroked="f">
             <v:imagedata r:id="rId41" o:title=""/>
           </v:rect>
-          <o:OLEObject Type="Embed" ProgID="StaticMetafile" ShapeID="rectole0000000016" DrawAspect="Content" ObjectID="_1430838367" r:id="rId42"/>
+          <o:OLEObject Type="Embed" ProgID="StaticMetafile" ShapeID="rectole0000000016" DrawAspect="Content" ObjectID="_1431429417" r:id="rId42"/>
         </w:object>
       </w:r>
     </w:p>
@@ -6467,7 +6535,7 @@
           <v:rect id="rectole0000000017" o:spid="_x0000_i1034" style="width:206.25pt;height:71.25pt" o:ole="" o:preferrelative="t" stroked="f">
             <v:imagedata r:id="rId43" o:title=""/>
           </v:rect>
-          <o:OLEObject Type="Embed" ProgID="StaticMetafile" ShapeID="rectole0000000017" DrawAspect="Content" ObjectID="_1430838368" r:id="rId44"/>
+          <o:OLEObject Type="Embed" ProgID="StaticMetafile" ShapeID="rectole0000000017" DrawAspect="Content" ObjectID="_1431429418" r:id="rId44"/>
         </w:object>
       </w:r>
     </w:p>
@@ -6552,7 +6620,6 @@
         <w:rPr>
           <w:rFonts w:ascii="Calibri" w:eastAsia="Calibri" w:hAnsi="Calibri" w:cs="Calibri"/>
         </w:rPr>
-        <w:lastRenderedPageBreak/>
         <w:t>Exemplo</w:t>
       </w:r>
       <w:proofErr w:type="spellEnd"/>
@@ -6574,7 +6641,7 @@
           <v:rect id="rectole0000000018" o:spid="_x0000_i1035" style="width:3in;height:81.75pt" o:ole="" o:preferrelative="t" stroked="f">
             <v:imagedata r:id="rId45" o:title=""/>
           </v:rect>
-          <o:OLEObject Type="Embed" ProgID="StaticMetafile" ShapeID="rectole0000000018" DrawAspect="Content" ObjectID="_1430838369" r:id="rId46"/>
+          <o:OLEObject Type="Embed" ProgID="StaticMetafile" ShapeID="rectole0000000018" DrawAspect="Content" ObjectID="_1431429419" r:id="rId46"/>
         </w:object>
       </w:r>
     </w:p>
@@ -6673,7 +6740,7 @@
           <v:rect id="rectole0000000019" o:spid="_x0000_i1036" style="width:333pt;height:164.25pt" o:ole="" o:preferrelative="t" stroked="f">
             <v:imagedata r:id="rId47" o:title=""/>
           </v:rect>
-          <o:OLEObject Type="Embed" ProgID="StaticMetafile" ShapeID="rectole0000000019" DrawAspect="Content" ObjectID="_1430838370" r:id="rId48"/>
+          <o:OLEObject Type="Embed" ProgID="StaticMetafile" ShapeID="rectole0000000019" DrawAspect="Content" ObjectID="_1431429420" r:id="rId48"/>
         </w:object>
       </w:r>
     </w:p>
@@ -6745,6 +6812,7 @@
           <w:sz w:val="24"/>
           <w:lang w:val="pt-PT"/>
         </w:rPr>
+        <w:lastRenderedPageBreak/>
         <w:t>FLUX.10.04</w:t>
       </w:r>
       <w:r>
@@ -8007,7 +8075,6 @@
         <w:rPr>
           <w:noProof/>
         </w:rPr>
-        <w:lastRenderedPageBreak/>
         <w:pict>
           <v:group id="Group 37" o:spid="_x0000_s1052" style="position:absolute;margin-left:0;margin-top:20.45pt;width:269.65pt;height:175.6pt;z-index:251657728;mso-position-horizontal:center;mso-position-horizontal-relative:margin" coordsize="34245,22301" o:gfxdata="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">
             <v:group id="Group 25" o:spid="_x0000_s1053" style="position:absolute;width:34245;height:18599" coordsize="34246,18599" o:gfxdata="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">
@@ -8664,41 +8731,41 @@
           <w:szCs w:val="24"/>
           <w:lang w:val="pt-PT"/>
         </w:rPr>
+        <w:t>FLUX.12.04</w:t>
+      </w:r>
+      <w:r>
+        <w:rPr>
+          <w:sz w:val="24"/>
+          <w:szCs w:val="24"/>
+          <w:lang w:val="pt-PT"/>
+        </w:rPr>
+        <w:t xml:space="preserve"> - </w:t>
+      </w:r>
+      <w:r>
+        <w:rPr>
+          <w:sz w:val="24"/>
+          <w:szCs w:val="24"/>
+          <w:lang w:val="pt-PT"/>
+        </w:rPr>
+        <w:t>O sistema deve disponibilizar uma listagem com as funções existentes criadas pelo utilizador.</w:t>
+      </w:r>
+    </w:p>
+    <w:p>
+      <w:pPr>
+        <w:rPr>
+          <w:sz w:val="24"/>
+          <w:szCs w:val="24"/>
+          <w:lang w:val="pt-PT"/>
+        </w:rPr>
+      </w:pPr>
+      <w:r>
+        <w:rPr>
+          <w:b/>
+          <w:sz w:val="24"/>
+          <w:szCs w:val="24"/>
+          <w:lang w:val="pt-PT"/>
+        </w:rPr>
         <w:lastRenderedPageBreak/>
-        <w:t>FLUX.12.04</w:t>
-      </w:r>
-      <w:r>
-        <w:rPr>
-          <w:sz w:val="24"/>
-          <w:szCs w:val="24"/>
-          <w:lang w:val="pt-PT"/>
-        </w:rPr>
-        <w:t xml:space="preserve"> - </w:t>
-      </w:r>
-      <w:r>
-        <w:rPr>
-          <w:sz w:val="24"/>
-          <w:szCs w:val="24"/>
-          <w:lang w:val="pt-PT"/>
-        </w:rPr>
-        <w:t>O sistema deve disponibilizar uma listagem com as funções existentes criadas pelo utilizador.</w:t>
-      </w:r>
-    </w:p>
-    <w:p>
-      <w:pPr>
-        <w:rPr>
-          <w:sz w:val="24"/>
-          <w:szCs w:val="24"/>
-          <w:lang w:val="pt-PT"/>
-        </w:rPr>
-      </w:pPr>
-      <w:r>
-        <w:rPr>
-          <w:b/>
-          <w:sz w:val="24"/>
-          <w:szCs w:val="24"/>
-          <w:lang w:val="pt-PT"/>
-        </w:rPr>
         <w:t>FLUX.12.05</w:t>
       </w:r>
       <w:r>
@@ -8983,35 +9050,35 @@
           <w:color w:val="000000" w:themeColor="text1"/>
           <w:sz w:val="32"/>
         </w:rPr>
+        <w:t>Interacção da página de perguntas com o IDE</w:t>
+      </w:r>
+    </w:p>
+    <w:p>
+      <w:pPr>
+        <w:rPr>
+          <w:b/>
+          <w:lang w:val="pt-PT"/>
+        </w:rPr>
+      </w:pPr>
+    </w:p>
+    <w:p>
+      <w:pPr>
+        <w:rPr>
+          <w:rFonts w:ascii="Calibri" w:hAnsi="Calibri"/>
+          <w:sz w:val="24"/>
+          <w:szCs w:val="24"/>
+          <w:lang w:val="pt-PT"/>
+        </w:rPr>
+      </w:pPr>
+      <w:r>
+        <w:rPr>
+          <w:rFonts w:ascii="Calibri" w:hAnsi="Calibri"/>
+          <w:b/>
+          <w:sz w:val="24"/>
+          <w:szCs w:val="24"/>
+          <w:lang w:val="pt-PT"/>
+        </w:rPr>
         <w:lastRenderedPageBreak/>
-        <w:t>Interacção da página de perguntas com o IDE</w:t>
-      </w:r>
-    </w:p>
-    <w:p>
-      <w:pPr>
-        <w:rPr>
-          <w:b/>
-          <w:lang w:val="pt-PT"/>
-        </w:rPr>
-      </w:pPr>
-    </w:p>
-    <w:p>
-      <w:pPr>
-        <w:rPr>
-          <w:rFonts w:ascii="Calibri" w:hAnsi="Calibri"/>
-          <w:sz w:val="24"/>
-          <w:szCs w:val="24"/>
-          <w:lang w:val="pt-PT"/>
-        </w:rPr>
-      </w:pPr>
-      <w:r>
-        <w:rPr>
-          <w:rFonts w:ascii="Calibri" w:hAnsi="Calibri"/>
-          <w:b/>
-          <w:sz w:val="24"/>
-          <w:szCs w:val="24"/>
-          <w:lang w:val="pt-PT"/>
-        </w:rPr>
         <w:t xml:space="preserve">FLUX.13.01 – </w:t>
       </w:r>
       <w:r>
@@ -9699,6 +9766,33 @@
     </w:p>
     <w:p>
       <w:pPr>
+        <w:pStyle w:val="ListParagraph"/>
+        <w:rPr>
+          <w:rFonts w:ascii="Calibri" w:hAnsi="Calibri"/>
+          <w:sz w:val="24"/>
+          <w:szCs w:val="24"/>
+        </w:rPr>
+      </w:pPr>
+    </w:p>
+    <w:p>
+      <w:pPr>
+        <w:rPr>
+          <w:rFonts w:ascii="Calibri" w:hAnsi="Calibri"/>
+          <w:sz w:val="24"/>
+          <w:szCs w:val="24"/>
+        </w:rPr>
+      </w:pPr>
+    </w:p>
+    <w:p>
+      <w:pPr>
+        <w:pStyle w:val="Title"/>
+      </w:pPr>
+      <w:r>
+        <w:t>Especificação de Funções</w:t>
+      </w:r>
+    </w:p>
+    <w:p>
+      <w:pPr>
         <w:pStyle w:val="Title"/>
         <w:rPr>
           <w:rStyle w:val="IntenseReference"/>
@@ -9712,19 +9806,393 @@
       <w:pPr>
         <w:rPr>
           <w:sz w:val="24"/>
+          <w:szCs w:val="24"/>
+          <w:lang w:val="pt-PT"/>
+        </w:rPr>
+      </w:pPr>
+      <w:r>
+        <w:rPr>
+          <w:rFonts w:ascii="Calibri" w:hAnsi="Calibri"/>
+          <w:b/>
+          <w:sz w:val="24"/>
+          <w:szCs w:val="24"/>
+          <w:lang w:val="pt-PT"/>
+        </w:rPr>
+        <w:t>FLUX.14.00</w:t>
+      </w:r>
+      <w:r>
+        <w:rPr>
+          <w:rFonts w:ascii="Calibri" w:hAnsi="Calibri"/>
+          <w:b/>
+          <w:sz w:val="24"/>
+          <w:szCs w:val="24"/>
+          <w:lang w:val="pt-PT"/>
+        </w:rPr>
+        <w:t xml:space="preserve"> –</w:t>
+      </w:r>
+      <w:r>
+        <w:rPr>
+          <w:rFonts w:ascii="Calibri" w:hAnsi="Calibri"/>
+          <w:b/>
+          <w:sz w:val="24"/>
+          <w:szCs w:val="24"/>
+          <w:lang w:val="pt-PT"/>
+        </w:rPr>
+        <w:t xml:space="preserve"> </w:t>
+      </w:r>
+      <w:r>
+        <w:rPr>
+          <w:sz w:val="24"/>
+          <w:szCs w:val="24"/>
+          <w:lang w:val="pt-PT"/>
+        </w:rPr>
+        <w:t>Uma função deve ser inicializada com a forma “inicio”.</w:t>
+      </w:r>
+    </w:p>
+    <w:p>
+      <w:pPr>
+        <w:rPr>
+          <w:sz w:val="24"/>
+          <w:szCs w:val="24"/>
+          <w:lang w:val="pt-PT"/>
+        </w:rPr>
+      </w:pPr>
+      <w:r>
+        <w:rPr>
+          <w:rFonts w:ascii="Calibri" w:hAnsi="Calibri"/>
+          <w:b/>
+          <w:sz w:val="24"/>
+          <w:szCs w:val="24"/>
+          <w:lang w:val="pt-PT"/>
+        </w:rPr>
+        <w:t>FLUX.14.01</w:t>
+      </w:r>
+      <w:r>
+        <w:rPr>
+          <w:rFonts w:ascii="Calibri" w:hAnsi="Calibri"/>
+          <w:b/>
+          <w:sz w:val="24"/>
+          <w:szCs w:val="24"/>
+          <w:lang w:val="pt-PT"/>
+        </w:rPr>
+        <w:t xml:space="preserve"> –</w:t>
+      </w:r>
+      <w:r>
+        <w:rPr>
+          <w:rFonts w:ascii="Calibri" w:hAnsi="Calibri"/>
+          <w:b/>
+          <w:sz w:val="24"/>
+          <w:szCs w:val="24"/>
+          <w:lang w:val="pt-PT"/>
+        </w:rPr>
+        <w:t xml:space="preserve"> </w:t>
+      </w:r>
+      <w:r>
+        <w:rPr>
+          <w:sz w:val="24"/>
+          <w:szCs w:val="24"/>
+          <w:lang w:val="pt-PT"/>
+        </w:rPr>
+        <w:t>Quando se trata de uma função com parâmetros  a forma “inicio” deve poder ser alterado para receber os mesmos.</w:t>
+      </w:r>
+    </w:p>
+    <w:p>
+      <w:pPr>
+        <w:rPr>
+          <w:sz w:val="24"/>
+          <w:szCs w:val="24"/>
+          <w:lang w:val="pt-PT"/>
+        </w:rPr>
+      </w:pPr>
+      <w:r>
+        <w:rPr>
+          <w:rFonts w:ascii="Calibri" w:hAnsi="Calibri"/>
+          <w:b/>
+          <w:sz w:val="24"/>
+          <w:szCs w:val="24"/>
+          <w:lang w:val="pt-PT"/>
+        </w:rPr>
+        <w:t>FLUX.14.02</w:t>
+      </w:r>
+      <w:r>
+        <w:rPr>
+          <w:rFonts w:ascii="Calibri" w:hAnsi="Calibri"/>
+          <w:b/>
+          <w:sz w:val="24"/>
+          <w:szCs w:val="24"/>
+          <w:lang w:val="pt-PT"/>
+        </w:rPr>
+        <w:t xml:space="preserve"> –</w:t>
+      </w:r>
+      <w:r>
+        <w:rPr>
+          <w:rFonts w:ascii="Calibri" w:hAnsi="Calibri"/>
+          <w:b/>
+          <w:sz w:val="24"/>
+          <w:szCs w:val="24"/>
+          <w:lang w:val="pt-PT"/>
+        </w:rPr>
+        <w:t xml:space="preserve"> </w:t>
+      </w:r>
+      <w:r>
+        <w:rPr>
+          <w:sz w:val="24"/>
+          <w:szCs w:val="24"/>
+          <w:lang w:val="pt-PT"/>
+        </w:rPr>
+        <w:t>Para alterar a forma “inicio” deve ser usado o editor de expressões.</w:t>
+      </w:r>
+    </w:p>
+    <w:p>
+      <w:pPr>
+        <w:rPr>
+          <w:sz w:val="24"/>
+          <w:szCs w:val="24"/>
+          <w:lang w:val="pt-PT"/>
+        </w:rPr>
+      </w:pPr>
+      <w:r>
+        <w:rPr>
+          <w:rFonts w:ascii="Calibri" w:hAnsi="Calibri"/>
+          <w:b/>
+          <w:sz w:val="24"/>
+          <w:szCs w:val="24"/>
+          <w:lang w:val="pt-PT"/>
+        </w:rPr>
+        <w:t>FLUX.14.03</w:t>
+      </w:r>
+      <w:r>
+        <w:rPr>
+          <w:rFonts w:ascii="Calibri" w:hAnsi="Calibri"/>
+          <w:b/>
+          <w:sz w:val="24"/>
+          <w:szCs w:val="24"/>
+          <w:lang w:val="pt-PT"/>
+        </w:rPr>
+        <w:t xml:space="preserve"> –</w:t>
+      </w:r>
+      <w:r>
+        <w:rPr>
+          <w:rFonts w:ascii="Calibri" w:hAnsi="Calibri"/>
+          <w:b/>
+          <w:sz w:val="24"/>
+          <w:szCs w:val="24"/>
+          <w:lang w:val="pt-PT"/>
+        </w:rPr>
+        <w:t xml:space="preserve"> </w:t>
+      </w:r>
+      <w:r>
+        <w:rPr>
+          <w:sz w:val="24"/>
+          <w:szCs w:val="24"/>
+          <w:lang w:val="pt-PT"/>
+        </w:rPr>
+        <w:t>No editor deve existir o campo para função e seus parâmetros.</w:t>
+      </w:r>
+    </w:p>
+    <w:p>
+      <w:pPr>
+        <w:rPr>
+          <w:sz w:val="24"/>
+          <w:szCs w:val="24"/>
+          <w:lang w:val="pt-PT"/>
+        </w:rPr>
+      </w:pPr>
+      <w:r>
+        <w:rPr>
+          <w:rFonts w:ascii="Calibri" w:hAnsi="Calibri"/>
+          <w:b/>
+          <w:sz w:val="24"/>
+          <w:szCs w:val="24"/>
+          <w:lang w:val="pt-PT"/>
+        </w:rPr>
+        <w:t>FLUX.14.04</w:t>
+      </w:r>
+      <w:r>
+        <w:rPr>
+          <w:rFonts w:ascii="Calibri" w:hAnsi="Calibri"/>
+          <w:b/>
+          <w:sz w:val="24"/>
+          <w:szCs w:val="24"/>
+          <w:lang w:val="pt-PT"/>
+        </w:rPr>
+        <w:t xml:space="preserve"> –</w:t>
+      </w:r>
+      <w:r>
+        <w:rPr>
+          <w:rFonts w:ascii="Calibri" w:hAnsi="Calibri"/>
+          <w:b/>
+          <w:sz w:val="24"/>
+          <w:szCs w:val="24"/>
+          <w:lang w:val="pt-PT"/>
+        </w:rPr>
+        <w:t xml:space="preserve"> </w:t>
+      </w:r>
+      <w:r>
+        <w:rPr>
+          <w:sz w:val="24"/>
+          <w:szCs w:val="24"/>
+          <w:lang w:val="pt-PT"/>
+        </w:rPr>
+        <w:t>O output da função é a forma “return”.</w:t>
+      </w:r>
+    </w:p>
+    <w:p>
+      <w:pPr>
+        <w:rPr>
+          <w:sz w:val="24"/>
+          <w:szCs w:val="24"/>
+          <w:lang w:val="pt-PT"/>
+        </w:rPr>
+      </w:pPr>
+      <w:r>
+        <w:rPr>
+          <w:rFonts w:ascii="Calibri" w:hAnsi="Calibri"/>
+          <w:b/>
+          <w:sz w:val="24"/>
+          <w:szCs w:val="24"/>
+          <w:lang w:val="pt-PT"/>
+        </w:rPr>
+        <w:t>FLUX.14.05</w:t>
+      </w:r>
+      <w:r>
+        <w:rPr>
+          <w:rFonts w:ascii="Calibri" w:hAnsi="Calibri"/>
+          <w:b/>
+          <w:sz w:val="24"/>
+          <w:szCs w:val="24"/>
+          <w:lang w:val="pt-PT"/>
+        </w:rPr>
+        <w:t xml:space="preserve"> –</w:t>
+      </w:r>
+      <w:r>
+        <w:rPr>
+          <w:rFonts w:ascii="Calibri" w:hAnsi="Calibri"/>
+          <w:b/>
+          <w:sz w:val="24"/>
+          <w:szCs w:val="24"/>
+          <w:lang w:val="pt-PT"/>
+        </w:rPr>
+        <w:t xml:space="preserve"> </w:t>
+      </w:r>
+      <w:r>
+        <w:rPr>
+          <w:sz w:val="24"/>
+          <w:szCs w:val="24"/>
+          <w:lang w:val="pt-PT"/>
+        </w:rPr>
+        <w:t>Mesmo sendo o output o “return” deve ser usada a forma “fim” para terminar o programa.</w:t>
+      </w:r>
+    </w:p>
+    <w:p>
+      <w:pPr>
+        <w:rPr>
+          <w:sz w:val="24"/>
           <w:szCs w:val="40"/>
           <w:lang w:val="pt-PT"/>
         </w:rPr>
       </w:pPr>
-    </w:p>
-    <w:p>
-      <w:pPr>
-        <w:rPr>
-          <w:rFonts w:ascii="Calibri" w:eastAsia="Calibri" w:hAnsi="Calibri" w:cs="Calibri"/>
-          <w:sz w:val="24"/>
-          <w:lang w:val="pt-PT"/>
-        </w:rPr>
-      </w:pPr>
+      <w:r>
+        <w:rPr>
+          <w:rFonts w:ascii="Calibri" w:hAnsi="Calibri"/>
+          <w:b/>
+          <w:sz w:val="24"/>
+          <w:szCs w:val="24"/>
+          <w:lang w:val="pt-PT"/>
+        </w:rPr>
+        <w:t>FLUX.14.06</w:t>
+      </w:r>
+      <w:r>
+        <w:rPr>
+          <w:rFonts w:ascii="Calibri" w:hAnsi="Calibri"/>
+          <w:b/>
+          <w:sz w:val="24"/>
+          <w:szCs w:val="24"/>
+          <w:lang w:val="pt-PT"/>
+        </w:rPr>
+        <w:t xml:space="preserve"> –</w:t>
+      </w:r>
+      <w:r>
+        <w:rPr>
+          <w:rFonts w:ascii="Calibri" w:hAnsi="Calibri"/>
+          <w:b/>
+          <w:sz w:val="24"/>
+          <w:szCs w:val="24"/>
+          <w:lang w:val="pt-PT"/>
+        </w:rPr>
+        <w:t xml:space="preserve"> </w:t>
+      </w:r>
+      <w:r>
+        <w:rPr>
+          <w:sz w:val="24"/>
+          <w:szCs w:val="24"/>
+          <w:lang w:val="pt-PT"/>
+        </w:rPr>
+        <w:t>Uma função criada pode ser guardada num separador/submenu à parte.</w:t>
+      </w:r>
+    </w:p>
+    <w:p>
+      <w:pPr>
+        <w:rPr>
+          <w:rFonts w:ascii="Calibri" w:eastAsia="Calibri" w:hAnsi="Calibri" w:cs="Calibri"/>
+          <w:sz w:val="24"/>
+          <w:lang w:val="pt-PT"/>
+        </w:rPr>
+      </w:pPr>
+      <w:r>
+        <w:rPr>
+          <w:rFonts w:ascii="Calibri" w:hAnsi="Calibri"/>
+          <w:b/>
+          <w:sz w:val="24"/>
+          <w:szCs w:val="24"/>
+          <w:lang w:val="pt-PT"/>
+        </w:rPr>
+        <w:t>FLUX.14.07</w:t>
+      </w:r>
+      <w:r>
+        <w:rPr>
+          <w:rFonts w:ascii="Calibri" w:hAnsi="Calibri"/>
+          <w:b/>
+          <w:sz w:val="24"/>
+          <w:szCs w:val="24"/>
+          <w:lang w:val="pt-PT"/>
+        </w:rPr>
+        <w:t xml:space="preserve"> –</w:t>
+      </w:r>
+      <w:r>
+        <w:rPr>
+          <w:rFonts w:ascii="Calibri" w:hAnsi="Calibri"/>
+          <w:b/>
+          <w:sz w:val="24"/>
+          <w:szCs w:val="24"/>
+          <w:lang w:val="pt-PT"/>
+        </w:rPr>
+        <w:t xml:space="preserve"> </w:t>
+      </w:r>
+      <w:r>
+        <w:rPr>
+          <w:sz w:val="24"/>
+          <w:szCs w:val="24"/>
+          <w:lang w:val="pt-PT"/>
+        </w:rPr>
+        <w:t>Para cada nova função criada, devem ser utilizados outro</w:t>
+      </w:r>
+      <w:r>
+        <w:rPr>
+          <w:sz w:val="24"/>
+          <w:szCs w:val="24"/>
+          <w:lang w:val="pt-PT"/>
+        </w:rPr>
+        <w:t xml:space="preserve">s </w:t>
+      </w:r>
+      <w:r>
+        <w:rPr>
+          <w:sz w:val="24"/>
+          <w:szCs w:val="24"/>
+          <w:lang w:val="pt-PT"/>
+        </w:rPr>
+        <w:t>separadores/submenu.</w:t>
+      </w:r>
     </w:p>
     <w:p>
       <w:pPr>
@@ -9877,7 +10345,18 @@
           <w:sz w:val="24"/>
           <w:lang w:val="pt-PT"/>
         </w:rPr>
-        <w:t>PARS.00.01.02</w:t>
+        <w:t>PARS.00.01</w:t>
+      </w:r>
+      <w:bookmarkStart w:id="0" w:name="_GoBack"/>
+      <w:bookmarkEnd w:id="0"/>
+      <w:r>
+        <w:rPr>
+          <w:rFonts w:ascii="Calibri" w:eastAsia="Calibri" w:hAnsi="Calibri" w:cs="Calibri"/>
+          <w:b/>
+          <w:sz w:val="24"/>
+          <w:lang w:val="pt-PT"/>
+        </w:rPr>
+        <w:t>.02</w:t>
       </w:r>
       <w:r>
         <w:rPr>
@@ -9973,232 +10452,339 @@
           <w:sz w:val="24"/>
           <w:lang w:val="pt-PT"/>
         </w:rPr>
+        <w:t xml:space="preserve">                     </w:t>
+      </w:r>
+      <w:r>
+        <w:rPr>
+          <w:rFonts w:ascii="Calibri" w:eastAsia="Calibri" w:hAnsi="Calibri" w:cs="Calibri"/>
+          <w:b/>
+          <w:sz w:val="24"/>
+          <w:lang w:val="pt-PT"/>
+        </w:rPr>
+        <w:t>PARS.00.01.05</w:t>
+      </w:r>
+      <w:r>
+        <w:rPr>
+          <w:rFonts w:ascii="Calibri" w:eastAsia="Calibri" w:hAnsi="Calibri" w:cs="Calibri"/>
+          <w:sz w:val="24"/>
+          <w:lang w:val="pt-PT"/>
+        </w:rPr>
+        <w:t xml:space="preserve"> – Quando a linha em questão é mostrada, deve estar sublinhada a vermelho;</w:t>
+      </w:r>
+    </w:p>
+    <w:p>
+      <w:pPr>
+        <w:jc w:val="both"/>
+        <w:rPr>
+          <w:rFonts w:ascii="Calibri" w:eastAsia="Calibri" w:hAnsi="Calibri" w:cs="Calibri"/>
+          <w:sz w:val="24"/>
+          <w:lang w:val="pt-PT"/>
+        </w:rPr>
+      </w:pPr>
+      <w:r>
+        <w:rPr>
+          <w:rFonts w:ascii="Calibri" w:eastAsia="Calibri" w:hAnsi="Calibri" w:cs="Calibri"/>
+          <w:sz w:val="24"/>
+          <w:lang w:val="pt-PT"/>
+        </w:rPr>
+        <w:t xml:space="preserve">                     </w:t>
+      </w:r>
+      <w:r>
+        <w:rPr>
+          <w:rFonts w:ascii="Calibri" w:eastAsia="Calibri" w:hAnsi="Calibri" w:cs="Calibri"/>
+          <w:b/>
+          <w:sz w:val="24"/>
+          <w:lang w:val="pt-PT"/>
+        </w:rPr>
+        <w:t>PARS.00.01.06</w:t>
+      </w:r>
+      <w:r>
+        <w:rPr>
+          <w:rFonts w:ascii="Calibri" w:eastAsia="Calibri" w:hAnsi="Calibri" w:cs="Calibri"/>
+          <w:sz w:val="24"/>
+          <w:lang w:val="pt-PT"/>
+        </w:rPr>
+        <w:t xml:space="preserve"> – A mensagem de erro deve ser acompanhada de uma recomendação que ao ser clicada em certos casos pode corrigir automaticamente o problema;</w:t>
+      </w:r>
+    </w:p>
+    <w:p>
+      <w:pPr>
+        <w:jc w:val="both"/>
+        <w:rPr>
+          <w:rFonts w:ascii="Calibri" w:eastAsia="Calibri" w:hAnsi="Calibri" w:cs="Calibri"/>
+          <w:sz w:val="24"/>
+          <w:lang w:val="pt-PT"/>
+        </w:rPr>
+      </w:pPr>
+    </w:p>
+    <w:p>
+      <w:pPr>
+        <w:jc w:val="both"/>
+        <w:rPr>
+          <w:rFonts w:ascii="Calibri" w:eastAsia="Calibri" w:hAnsi="Calibri" w:cs="Calibri"/>
+          <w:b/>
+          <w:sz w:val="24"/>
+          <w:lang w:val="pt-PT"/>
+        </w:rPr>
+      </w:pPr>
+    </w:p>
+    <w:p>
+      <w:pPr>
+        <w:jc w:val="both"/>
+        <w:rPr>
+          <w:rFonts w:ascii="Calibri" w:eastAsia="Calibri" w:hAnsi="Calibri" w:cs="Calibri"/>
+          <w:sz w:val="24"/>
+          <w:lang w:val="pt-PT"/>
+        </w:rPr>
+      </w:pPr>
+      <w:r>
+        <w:rPr>
+          <w:rFonts w:ascii="Calibri" w:eastAsia="Calibri" w:hAnsi="Calibri" w:cs="Calibri"/>
+          <w:b/>
+          <w:sz w:val="24"/>
+          <w:lang w:val="pt-PT"/>
+        </w:rPr>
+        <w:t>PARS.01.01</w:t>
+      </w:r>
+      <w:r>
+        <w:rPr>
+          <w:rFonts w:ascii="Calibri" w:eastAsia="Calibri" w:hAnsi="Calibri" w:cs="Calibri"/>
+          <w:sz w:val="24"/>
+          <w:lang w:val="pt-PT"/>
+        </w:rPr>
+        <w:t xml:space="preserve"> - Símbolo indefinido: Refere para um caracter/palavra que não está definido.</w:t>
+      </w:r>
+    </w:p>
+    <w:p>
+      <w:pPr>
+        <w:jc w:val="both"/>
+        <w:rPr>
+          <w:rFonts w:ascii="Calibri" w:eastAsia="Calibri" w:hAnsi="Calibri" w:cs="Calibri"/>
+          <w:sz w:val="24"/>
+          <w:lang w:val="pt-PT"/>
+        </w:rPr>
+      </w:pPr>
+      <w:r>
+        <w:rPr>
+          <w:rFonts w:ascii="Calibri" w:eastAsia="Calibri" w:hAnsi="Calibri" w:cs="Calibri"/>
+          <w:sz w:val="24"/>
+          <w:lang w:val="pt-PT"/>
+        </w:rPr>
+        <w:t xml:space="preserve">                     </w:t>
+      </w:r>
+      <w:r>
+        <w:rPr>
+          <w:rFonts w:ascii="Calibri" w:eastAsia="Calibri" w:hAnsi="Calibri" w:cs="Calibri"/>
+          <w:b/>
+          <w:sz w:val="24"/>
+          <w:lang w:val="pt-PT"/>
+        </w:rPr>
+        <w:t>PARS.01.01.01</w:t>
+      </w:r>
+      <w:r>
+        <w:rPr>
+          <w:rFonts w:ascii="Calibri" w:eastAsia="Calibri" w:hAnsi="Calibri" w:cs="Calibri"/>
+          <w:sz w:val="24"/>
+          <w:lang w:val="pt-PT"/>
+        </w:rPr>
+        <w:t xml:space="preserve"> – Recomendação: Verificar a ortografia;</w:t>
+      </w:r>
+    </w:p>
+    <w:p>
+      <w:pPr>
+        <w:jc w:val="both"/>
+        <w:rPr>
+          <w:rFonts w:ascii="Calibri" w:eastAsia="Calibri" w:hAnsi="Calibri" w:cs="Calibri"/>
+          <w:sz w:val="24"/>
+          <w:lang w:val="pt-PT"/>
+        </w:rPr>
+      </w:pPr>
+      <w:r>
+        <w:rPr>
+          <w:rFonts w:ascii="Calibri" w:eastAsia="Calibri" w:hAnsi="Calibri" w:cs="Calibri"/>
+          <w:b/>
+          <w:sz w:val="24"/>
+          <w:lang w:val="pt-PT"/>
+        </w:rPr>
+        <w:t>PARS.01.02</w:t>
+      </w:r>
+      <w:r>
+        <w:rPr>
+          <w:rFonts w:ascii="Calibri" w:eastAsia="Calibri" w:hAnsi="Calibri" w:cs="Calibri"/>
+          <w:sz w:val="24"/>
+          <w:lang w:val="pt-PT"/>
+        </w:rPr>
+        <w:t xml:space="preserve"> – Opcode ou pseudo-op indefinidas.</w:t>
+      </w:r>
+    </w:p>
+    <w:p>
+      <w:pPr>
+        <w:jc w:val="both"/>
+        <w:rPr>
+          <w:rFonts w:ascii="Calibri" w:eastAsia="Calibri" w:hAnsi="Calibri" w:cs="Calibri"/>
+          <w:sz w:val="24"/>
+          <w:lang w:val="pt-PT"/>
+        </w:rPr>
+      </w:pPr>
+      <w:r>
+        <w:rPr>
+          <w:rFonts w:ascii="Calibri" w:eastAsia="Calibri" w:hAnsi="Calibri" w:cs="Calibri"/>
+          <w:sz w:val="24"/>
+          <w:lang w:val="pt-PT"/>
+        </w:rPr>
+        <w:t xml:space="preserve">                     </w:t>
+      </w:r>
+      <w:r>
+        <w:rPr>
+          <w:rFonts w:ascii="Calibri" w:eastAsia="Calibri" w:hAnsi="Calibri" w:cs="Calibri"/>
+          <w:b/>
+          <w:sz w:val="24"/>
+          <w:lang w:val="pt-PT"/>
+        </w:rPr>
+        <w:t>PARS.01.02.01</w:t>
+      </w:r>
+      <w:r>
+        <w:rPr>
+          <w:rFonts w:ascii="Calibri" w:eastAsia="Calibri" w:hAnsi="Calibri" w:cs="Calibri"/>
+          <w:sz w:val="24"/>
+          <w:lang w:val="pt-PT"/>
+        </w:rPr>
+        <w:t xml:space="preserve"> – Recomendação: Verificar disponibilidade da operação;</w:t>
+      </w:r>
+    </w:p>
+    <w:p>
+      <w:pPr>
+        <w:jc w:val="both"/>
+        <w:rPr>
+          <w:rFonts w:ascii="Calibri" w:eastAsia="Calibri" w:hAnsi="Calibri" w:cs="Calibri"/>
+          <w:sz w:val="24"/>
+          <w:lang w:val="pt-PT"/>
+        </w:rPr>
+      </w:pPr>
+      <w:r>
+        <w:rPr>
+          <w:rFonts w:ascii="Calibri" w:eastAsia="Calibri" w:hAnsi="Calibri" w:cs="Calibri"/>
+          <w:b/>
+          <w:sz w:val="24"/>
+          <w:lang w:val="pt-PT"/>
+        </w:rPr>
+        <w:t>PARS.01.03</w:t>
+      </w:r>
+      <w:r>
+        <w:rPr>
+          <w:rFonts w:ascii="Calibri" w:eastAsia="Calibri" w:hAnsi="Calibri" w:cs="Calibri"/>
+          <w:sz w:val="24"/>
+          <w:lang w:val="pt-PT"/>
+        </w:rPr>
+        <w:t xml:space="preserve"> – Modo de endereçamento não disponível.</w:t>
+      </w:r>
+    </w:p>
+    <w:p>
+      <w:pPr>
+        <w:jc w:val="both"/>
+        <w:rPr>
+          <w:rFonts w:ascii="Calibri" w:eastAsia="Calibri" w:hAnsi="Calibri" w:cs="Calibri"/>
+          <w:sz w:val="24"/>
+          <w:lang w:val="pt-PT"/>
+        </w:rPr>
+      </w:pPr>
+      <w:r>
+        <w:rPr>
+          <w:rFonts w:ascii="Calibri" w:eastAsia="Calibri" w:hAnsi="Calibri" w:cs="Calibri"/>
+          <w:sz w:val="24"/>
+          <w:lang w:val="pt-PT"/>
+        </w:rPr>
+        <w:t xml:space="preserve">                   </w:t>
+      </w:r>
+      <w:r>
+        <w:rPr>
+          <w:rFonts w:ascii="Calibri" w:eastAsia="Calibri" w:hAnsi="Calibri" w:cs="Calibri"/>
+          <w:b/>
+          <w:sz w:val="24"/>
+          <w:lang w:val="pt-PT"/>
+        </w:rPr>
+        <w:t>PARS.01.03.01</w:t>
+      </w:r>
+      <w:r>
+        <w:rPr>
+          <w:rFonts w:ascii="Calibri" w:eastAsia="Calibri" w:hAnsi="Calibri" w:cs="Calibri"/>
+          <w:sz w:val="24"/>
+          <w:lang w:val="pt-PT"/>
+        </w:rPr>
+        <w:t xml:space="preserve"> – Recomendação: Verificar modos de endereçamentos correspondentes à operação;</w:t>
+      </w:r>
+    </w:p>
+    <w:p>
+      <w:pPr>
+        <w:jc w:val="both"/>
+        <w:rPr>
+          <w:rFonts w:ascii="Calibri" w:eastAsia="Calibri" w:hAnsi="Calibri" w:cs="Calibri"/>
+          <w:sz w:val="24"/>
+          <w:lang w:val="pt-PT"/>
+        </w:rPr>
+      </w:pPr>
+    </w:p>
+    <w:p>
+      <w:pPr>
+        <w:jc w:val="both"/>
+        <w:rPr>
+          <w:rFonts w:ascii="Calibri" w:eastAsia="Calibri" w:hAnsi="Calibri" w:cs="Calibri"/>
+          <w:sz w:val="24"/>
+          <w:lang w:val="pt-PT"/>
+        </w:rPr>
+      </w:pPr>
+      <w:r>
+        <w:rPr>
+          <w:rFonts w:ascii="Calibri" w:eastAsia="Calibri" w:hAnsi="Calibri" w:cs="Calibri"/>
+          <w:b/>
+          <w:sz w:val="24"/>
+          <w:lang w:val="pt-PT"/>
+        </w:rPr>
+        <w:t>PARS.01.04</w:t>
+      </w:r>
+      <w:r>
+        <w:rPr>
+          <w:rFonts w:ascii="Calibri" w:eastAsia="Calibri" w:hAnsi="Calibri" w:cs="Calibri"/>
+          <w:sz w:val="24"/>
+          <w:lang w:val="pt-PT"/>
+        </w:rPr>
+        <w:t xml:space="preserve"> – Erro de expressão.</w:t>
+      </w:r>
+    </w:p>
+    <w:p>
+      <w:pPr>
+        <w:jc w:val="both"/>
+        <w:rPr>
+          <w:rFonts w:ascii="Calibri" w:eastAsia="Calibri" w:hAnsi="Calibri" w:cs="Calibri"/>
+          <w:sz w:val="24"/>
+          <w:lang w:val="pt-PT"/>
+        </w:rPr>
+      </w:pPr>
+      <w:r>
+        <w:rPr>
+          <w:rFonts w:ascii="Calibri" w:eastAsia="Calibri" w:hAnsi="Calibri" w:cs="Calibri"/>
+          <w:sz w:val="24"/>
+          <w:lang w:val="pt-PT"/>
+        </w:rPr>
         <w:lastRenderedPageBreak/>
-        <w:t xml:space="preserve">                     </w:t>
-      </w:r>
-      <w:r>
-        <w:rPr>
-          <w:rFonts w:ascii="Calibri" w:eastAsia="Calibri" w:hAnsi="Calibri" w:cs="Calibri"/>
-          <w:b/>
-          <w:sz w:val="24"/>
-          <w:lang w:val="pt-PT"/>
-        </w:rPr>
-        <w:t>PARS.00.01.05</w:t>
-      </w:r>
-      <w:r>
-        <w:rPr>
-          <w:rFonts w:ascii="Calibri" w:eastAsia="Calibri" w:hAnsi="Calibri" w:cs="Calibri"/>
-          <w:sz w:val="24"/>
-          <w:lang w:val="pt-PT"/>
-        </w:rPr>
-        <w:t xml:space="preserve"> – Quando a linha em questão é mostrada, deve estar sublinhada a vermelho;</w:t>
-      </w:r>
-    </w:p>
-    <w:p>
-      <w:pPr>
-        <w:jc w:val="both"/>
-        <w:rPr>
-          <w:rFonts w:ascii="Calibri" w:eastAsia="Calibri" w:hAnsi="Calibri" w:cs="Calibri"/>
-          <w:sz w:val="24"/>
-          <w:lang w:val="pt-PT"/>
-        </w:rPr>
-      </w:pPr>
-      <w:r>
-        <w:rPr>
-          <w:rFonts w:ascii="Calibri" w:eastAsia="Calibri" w:hAnsi="Calibri" w:cs="Calibri"/>
-          <w:sz w:val="24"/>
-          <w:lang w:val="pt-PT"/>
-        </w:rPr>
-        <w:t xml:space="preserve">                     </w:t>
-      </w:r>
-      <w:r>
-        <w:rPr>
-          <w:rFonts w:ascii="Calibri" w:eastAsia="Calibri" w:hAnsi="Calibri" w:cs="Calibri"/>
-          <w:b/>
-          <w:sz w:val="24"/>
-          <w:lang w:val="pt-PT"/>
-        </w:rPr>
-        <w:t>PARS.00.01.06</w:t>
-      </w:r>
-      <w:r>
-        <w:rPr>
-          <w:rFonts w:ascii="Calibri" w:eastAsia="Calibri" w:hAnsi="Calibri" w:cs="Calibri"/>
-          <w:sz w:val="24"/>
-          <w:lang w:val="pt-PT"/>
-        </w:rPr>
-        <w:t xml:space="preserve"> – A mensagem de erro deve ser acompanhada de uma recomendação que ao ser clicada em certos casos pode corrigir automaticamente o problema;</w:t>
-      </w:r>
-    </w:p>
-    <w:p>
-      <w:pPr>
-        <w:jc w:val="both"/>
-        <w:rPr>
-          <w:rFonts w:ascii="Calibri" w:eastAsia="Calibri" w:hAnsi="Calibri" w:cs="Calibri"/>
-          <w:sz w:val="24"/>
-          <w:lang w:val="pt-PT"/>
-        </w:rPr>
-      </w:pPr>
-    </w:p>
-    <w:p>
-      <w:pPr>
-        <w:jc w:val="both"/>
-        <w:rPr>
-          <w:rFonts w:ascii="Calibri" w:eastAsia="Calibri" w:hAnsi="Calibri" w:cs="Calibri"/>
-          <w:b/>
-          <w:sz w:val="24"/>
-          <w:lang w:val="pt-PT"/>
-        </w:rPr>
-      </w:pPr>
-    </w:p>
-    <w:p>
-      <w:pPr>
-        <w:jc w:val="both"/>
-        <w:rPr>
-          <w:rFonts w:ascii="Calibri" w:eastAsia="Calibri" w:hAnsi="Calibri" w:cs="Calibri"/>
-          <w:sz w:val="24"/>
-          <w:lang w:val="pt-PT"/>
-        </w:rPr>
-      </w:pPr>
-      <w:r>
-        <w:rPr>
-          <w:rFonts w:ascii="Calibri" w:eastAsia="Calibri" w:hAnsi="Calibri" w:cs="Calibri"/>
-          <w:b/>
-          <w:sz w:val="24"/>
-          <w:lang w:val="pt-PT"/>
-        </w:rPr>
-        <w:t>PARS.01.01</w:t>
-      </w:r>
-      <w:r>
-        <w:rPr>
-          <w:rFonts w:ascii="Calibri" w:eastAsia="Calibri" w:hAnsi="Calibri" w:cs="Calibri"/>
-          <w:sz w:val="24"/>
-          <w:lang w:val="pt-PT"/>
-        </w:rPr>
-        <w:t xml:space="preserve"> - Símbolo indefinido: Refere para um caracter/palavra que não está definido.</w:t>
-      </w:r>
-    </w:p>
-    <w:p>
-      <w:pPr>
-        <w:jc w:val="both"/>
-        <w:rPr>
-          <w:rFonts w:ascii="Calibri" w:eastAsia="Calibri" w:hAnsi="Calibri" w:cs="Calibri"/>
-          <w:sz w:val="24"/>
-          <w:lang w:val="pt-PT"/>
-        </w:rPr>
-      </w:pPr>
-      <w:r>
-        <w:rPr>
-          <w:rFonts w:ascii="Calibri" w:eastAsia="Calibri" w:hAnsi="Calibri" w:cs="Calibri"/>
-          <w:sz w:val="24"/>
-          <w:lang w:val="pt-PT"/>
-        </w:rPr>
-        <w:t xml:space="preserve">                     </w:t>
-      </w:r>
-      <w:r>
-        <w:rPr>
-          <w:rFonts w:ascii="Calibri" w:eastAsia="Calibri" w:hAnsi="Calibri" w:cs="Calibri"/>
-          <w:b/>
-          <w:sz w:val="24"/>
-          <w:lang w:val="pt-PT"/>
-        </w:rPr>
-        <w:t>PARS.01.01.01</w:t>
-      </w:r>
-      <w:r>
-        <w:rPr>
-          <w:rFonts w:ascii="Calibri" w:eastAsia="Calibri" w:hAnsi="Calibri" w:cs="Calibri"/>
-          <w:sz w:val="24"/>
-          <w:lang w:val="pt-PT"/>
-        </w:rPr>
-        <w:t xml:space="preserve"> – Recomendação: Verificar a ortografia;</w:t>
-      </w:r>
-    </w:p>
-    <w:p>
-      <w:pPr>
-        <w:jc w:val="both"/>
-        <w:rPr>
-          <w:rFonts w:ascii="Calibri" w:eastAsia="Calibri" w:hAnsi="Calibri" w:cs="Calibri"/>
-          <w:sz w:val="24"/>
-          <w:lang w:val="pt-PT"/>
-        </w:rPr>
-      </w:pPr>
-      <w:r>
-        <w:rPr>
-          <w:rFonts w:ascii="Calibri" w:eastAsia="Calibri" w:hAnsi="Calibri" w:cs="Calibri"/>
-          <w:b/>
-          <w:sz w:val="24"/>
-          <w:lang w:val="pt-PT"/>
-        </w:rPr>
-        <w:t>PARS.01.02</w:t>
-      </w:r>
-      <w:r>
-        <w:rPr>
-          <w:rFonts w:ascii="Calibri" w:eastAsia="Calibri" w:hAnsi="Calibri" w:cs="Calibri"/>
-          <w:sz w:val="24"/>
-          <w:lang w:val="pt-PT"/>
-        </w:rPr>
-        <w:t xml:space="preserve"> – Opcode ou pseudo-op indefinidas.</w:t>
-      </w:r>
-    </w:p>
-    <w:p>
-      <w:pPr>
-        <w:jc w:val="both"/>
-        <w:rPr>
-          <w:rFonts w:ascii="Calibri" w:eastAsia="Calibri" w:hAnsi="Calibri" w:cs="Calibri"/>
-          <w:sz w:val="24"/>
-          <w:lang w:val="pt-PT"/>
-        </w:rPr>
-      </w:pPr>
-      <w:r>
-        <w:rPr>
-          <w:rFonts w:ascii="Calibri" w:eastAsia="Calibri" w:hAnsi="Calibri" w:cs="Calibri"/>
-          <w:sz w:val="24"/>
-          <w:lang w:val="pt-PT"/>
-        </w:rPr>
-        <w:t xml:space="preserve">                     </w:t>
-      </w:r>
-      <w:r>
-        <w:rPr>
-          <w:rFonts w:ascii="Calibri" w:eastAsia="Calibri" w:hAnsi="Calibri" w:cs="Calibri"/>
-          <w:b/>
-          <w:sz w:val="24"/>
-          <w:lang w:val="pt-PT"/>
-        </w:rPr>
-        <w:t>PARS.01.02.01</w:t>
-      </w:r>
-      <w:r>
-        <w:rPr>
-          <w:rFonts w:ascii="Calibri" w:eastAsia="Calibri" w:hAnsi="Calibri" w:cs="Calibri"/>
-          <w:sz w:val="24"/>
-          <w:lang w:val="pt-PT"/>
-        </w:rPr>
-        <w:t xml:space="preserve"> – Recomendação: Verificar disponibilidade da operação;</w:t>
-      </w:r>
-    </w:p>
-    <w:p>
-      <w:pPr>
-        <w:jc w:val="both"/>
-        <w:rPr>
-          <w:rFonts w:ascii="Calibri" w:eastAsia="Calibri" w:hAnsi="Calibri" w:cs="Calibri"/>
-          <w:sz w:val="24"/>
-          <w:lang w:val="pt-PT"/>
-        </w:rPr>
-      </w:pPr>
-      <w:r>
-        <w:rPr>
-          <w:rFonts w:ascii="Calibri" w:eastAsia="Calibri" w:hAnsi="Calibri" w:cs="Calibri"/>
-          <w:b/>
-          <w:sz w:val="24"/>
-          <w:lang w:val="pt-PT"/>
-        </w:rPr>
-        <w:t>PARS.01.03</w:t>
-      </w:r>
-      <w:r>
-        <w:rPr>
-          <w:rFonts w:ascii="Calibri" w:eastAsia="Calibri" w:hAnsi="Calibri" w:cs="Calibri"/>
-          <w:sz w:val="24"/>
-          <w:lang w:val="pt-PT"/>
-        </w:rPr>
-        <w:t xml:space="preserve"> – Modo de endereçamento não disponível.</w:t>
+        <w:t xml:space="preserve">             </w:t>
+      </w:r>
+      <w:r>
+        <w:rPr>
+          <w:rFonts w:ascii="Calibri" w:eastAsia="Calibri" w:hAnsi="Calibri" w:cs="Calibri"/>
+          <w:b/>
+          <w:sz w:val="24"/>
+          <w:lang w:val="pt-PT"/>
+        </w:rPr>
+        <w:t>PARS.01.04.01 –</w:t>
+      </w:r>
+      <w:r>
+        <w:rPr>
+          <w:rFonts w:ascii="Calibri" w:eastAsia="Calibri" w:hAnsi="Calibri" w:cs="Calibri"/>
+          <w:sz w:val="24"/>
+          <w:lang w:val="pt-PT"/>
+        </w:rPr>
+        <w:t xml:space="preserve"> Recomendação: Verificar parêntesis ou iniciar com uma expressão mais simples;</w:t>
       </w:r>
     </w:p>
     <w:p>
@@ -10218,113 +10804,6 @@
         </w:rPr>
         <w:t xml:space="preserve">                   </w:t>
       </w:r>
-      <w:r>
-        <w:rPr>
-          <w:rFonts w:ascii="Calibri" w:eastAsia="Calibri" w:hAnsi="Calibri" w:cs="Calibri"/>
-          <w:b/>
-          <w:sz w:val="24"/>
-          <w:lang w:val="pt-PT"/>
-        </w:rPr>
-        <w:t>PARS.01.03.01</w:t>
-      </w:r>
-      <w:r>
-        <w:rPr>
-          <w:rFonts w:ascii="Calibri" w:eastAsia="Calibri" w:hAnsi="Calibri" w:cs="Calibri"/>
-          <w:sz w:val="24"/>
-          <w:lang w:val="pt-PT"/>
-        </w:rPr>
-        <w:t xml:space="preserve"> – Recomendação: Verificar modos de endereçamentos correspondentes à operação;</w:t>
-      </w:r>
-    </w:p>
-    <w:p>
-      <w:pPr>
-        <w:jc w:val="both"/>
-        <w:rPr>
-          <w:rFonts w:ascii="Calibri" w:eastAsia="Calibri" w:hAnsi="Calibri" w:cs="Calibri"/>
-          <w:sz w:val="24"/>
-          <w:lang w:val="pt-PT"/>
-        </w:rPr>
-      </w:pPr>
-    </w:p>
-    <w:p>
-      <w:pPr>
-        <w:jc w:val="both"/>
-        <w:rPr>
-          <w:rFonts w:ascii="Calibri" w:eastAsia="Calibri" w:hAnsi="Calibri" w:cs="Calibri"/>
-          <w:sz w:val="24"/>
-          <w:lang w:val="pt-PT"/>
-        </w:rPr>
-      </w:pPr>
-      <w:r>
-        <w:rPr>
-          <w:rFonts w:ascii="Calibri" w:eastAsia="Calibri" w:hAnsi="Calibri" w:cs="Calibri"/>
-          <w:b/>
-          <w:sz w:val="24"/>
-          <w:lang w:val="pt-PT"/>
-        </w:rPr>
-        <w:t>PARS.01.04</w:t>
-      </w:r>
-      <w:r>
-        <w:rPr>
-          <w:rFonts w:ascii="Calibri" w:eastAsia="Calibri" w:hAnsi="Calibri" w:cs="Calibri"/>
-          <w:sz w:val="24"/>
-          <w:lang w:val="pt-PT"/>
-        </w:rPr>
-        <w:t xml:space="preserve"> – Erro de expressão.</w:t>
-      </w:r>
-    </w:p>
-    <w:p>
-      <w:pPr>
-        <w:jc w:val="both"/>
-        <w:rPr>
-          <w:rFonts w:ascii="Calibri" w:eastAsia="Calibri" w:hAnsi="Calibri" w:cs="Calibri"/>
-          <w:sz w:val="24"/>
-          <w:lang w:val="pt-PT"/>
-        </w:rPr>
-      </w:pPr>
-      <w:r>
-        <w:rPr>
-          <w:rFonts w:ascii="Calibri" w:eastAsia="Calibri" w:hAnsi="Calibri" w:cs="Calibri"/>
-          <w:sz w:val="24"/>
-          <w:lang w:val="pt-PT"/>
-        </w:rPr>
-        <w:t xml:space="preserve">             </w:t>
-      </w:r>
-      <w:r>
-        <w:rPr>
-          <w:rFonts w:ascii="Calibri" w:eastAsia="Calibri" w:hAnsi="Calibri" w:cs="Calibri"/>
-          <w:b/>
-          <w:sz w:val="24"/>
-          <w:lang w:val="pt-PT"/>
-        </w:rPr>
-        <w:t>PARS.01.04.01 –</w:t>
-      </w:r>
-      <w:r>
-        <w:rPr>
-          <w:rFonts w:ascii="Calibri" w:eastAsia="Calibri" w:hAnsi="Calibri" w:cs="Calibri"/>
-          <w:sz w:val="24"/>
-          <w:lang w:val="pt-PT"/>
-        </w:rPr>
-        <w:t xml:space="preserve"> Recomendação: Verificar parêntesis ou iniciar com uma expressão mais simples;</w:t>
-      </w:r>
-    </w:p>
-    <w:p>
-      <w:pPr>
-        <w:jc w:val="both"/>
-        <w:rPr>
-          <w:rFonts w:ascii="Calibri" w:eastAsia="Calibri" w:hAnsi="Calibri" w:cs="Calibri"/>
-          <w:sz w:val="24"/>
-          <w:lang w:val="pt-PT"/>
-        </w:rPr>
-      </w:pPr>
-      <w:r>
-        <w:rPr>
-          <w:rFonts w:ascii="Calibri" w:eastAsia="Calibri" w:hAnsi="Calibri" w:cs="Calibri"/>
-          <w:sz w:val="24"/>
-          <w:lang w:val="pt-PT"/>
-        </w:rPr>
-        <w:t xml:space="preserve">                   </w:t>
-      </w:r>
     </w:p>
     <w:p>
       <w:pPr>
@@ -10765,6 +11244,7 @@
           <w:sz w:val="24"/>
           <w:lang w:val="pt-PT"/>
         </w:rPr>
+        <w:lastRenderedPageBreak/>
         <w:t>PARS.02.05</w:t>
       </w:r>
       <w:r>
@@ -10961,7 +11441,6 @@
           <w:sz w:val="24"/>
           <w:lang w:val="pt-PT"/>
         </w:rPr>
-        <w:lastRenderedPageBreak/>
         <w:t>PARS.03.03</w:t>
       </w:r>
       <w:r>
@@ -11473,6 +11952,7 @@
           <w:szCs w:val="24"/>
           <w:lang w:val="pt-PT" w:eastAsia="pt-PT"/>
         </w:rPr>
+        <w:lastRenderedPageBreak/>
         <w:t>PARS.05.00</w:t>
       </w:r>
       <w:r>
@@ -11747,7 +12227,7 @@
           <w:szCs w:val="24"/>
           <w:lang w:val="pt-PT" w:eastAsia="pt-PT"/>
         </w:rPr>
-        <w:t>PARS.05.0</w:t>
+        <w:t>PARS.05.01</w:t>
       </w:r>
       <w:r>
         <w:rPr>
@@ -11757,7 +12237,7 @@
           <w:szCs w:val="24"/>
           <w:lang w:val="pt-PT" w:eastAsia="pt-PT"/>
         </w:rPr>
-        <w:t>1</w:t>
+        <w:t xml:space="preserve"> -</w:t>
       </w:r>
       <w:r>
         <w:rPr>
@@ -11767,16 +12247,6 @@
           <w:szCs w:val="24"/>
           <w:lang w:val="pt-PT" w:eastAsia="pt-PT"/>
         </w:rPr>
-        <w:t xml:space="preserve"> -</w:t>
-      </w:r>
-      <w:r>
-        <w:rPr>
-          <w:rFonts w:ascii="Calibri" w:eastAsia="Times New Roman" w:hAnsi="Calibri" w:cs="Calibri"/>
-          <w:b/>
-          <w:sz w:val="24"/>
-          <w:szCs w:val="24"/>
-          <w:lang w:val="pt-PT" w:eastAsia="pt-PT"/>
-        </w:rPr>
         <w:t xml:space="preserve"> </w:t>
       </w:r>
       <w:r>
@@ -11836,16 +12306,7 @@
           <w:szCs w:val="24"/>
           <w:lang w:val="pt-PT"/>
         </w:rPr>
-        <w:t xml:space="preserve"> </w:t>
-      </w:r>
-      <w:r>
-        <w:rPr>
-          <w:sz w:val="24"/>
-          <w:szCs w:val="24"/>
-          <w:lang w:val="pt-PT"/>
-        </w:rPr>
-        <w:lastRenderedPageBreak/>
-        <w:t>determinar as n raizes. Caso não seja indicado nenhum valor no radical seria utilizada a função acima, com o primeiro parâmetro na raiz.</w:t>
+        <w:t xml:space="preserve"> determinar as n raizes. Caso não seja indicado nenhum valor no radical seria utilizada a função acima, com o primeiro parâmetro na raiz.</w:t>
       </w:r>
     </w:p>
     <w:p>
@@ -12164,8 +12625,6 @@
           <w:lang w:val="pt-PT"/>
         </w:rPr>
       </w:pPr>
-      <w:bookmarkStart w:id="0" w:name="_GoBack"/>
-      <w:bookmarkEnd w:id="0"/>
     </w:p>
     <w:p>
       <w:pPr>
@@ -12212,6 +12671,7 @@
           <w:sz w:val="28"/>
           <w:lang w:val="pt-PT"/>
         </w:rPr>
+        <w:lastRenderedPageBreak/>
         <w:t>Especificação da Integração Fluxo –BD</w:t>
       </w:r>
     </w:p>
@@ -12375,7 +12835,6 @@
           <w:szCs w:val="24"/>
           <w:lang w:val="pt-PT"/>
         </w:rPr>
-        <w:lastRenderedPageBreak/>
         <w:t xml:space="preserve">INTBD.00.04  –  </w:t>
       </w:r>
       <w:r>

</xml_diff>

<commit_message>
Implementado um esquema que esplica de forma genérica de como as funções estão em separadores diferentes do exercicio inicial e de como utilizá-las utilizando um mecanismo de separadores+submenu
</commit_message>
<xml_diff>
--- a/Geral/Requisitos.docx
+++ b/Geral/Requisitos.docx
@@ -315,23 +315,7 @@
           <w:rFonts w:ascii="Calibri" w:eastAsia="Calibri" w:hAnsi="Calibri" w:cs="Calibri"/>
           <w:sz w:val="24"/>
         </w:rPr>
-        <w:t xml:space="preserve"> – </w:t>
-      </w:r>
-      <w:proofErr w:type="spellStart"/>
-      <w:r>
-        <w:rPr>
-          <w:rFonts w:ascii="Calibri" w:eastAsia="Calibri" w:hAnsi="Calibri" w:cs="Calibri"/>
-          <w:sz w:val="24"/>
-        </w:rPr>
-        <w:t>Ligações</w:t>
-      </w:r>
-      <w:proofErr w:type="spellEnd"/>
-      <w:r>
-        <w:rPr>
-          <w:rFonts w:ascii="Calibri" w:eastAsia="Calibri" w:hAnsi="Calibri" w:cs="Calibri"/>
-          <w:sz w:val="24"/>
-        </w:rPr>
-        <w:t>.</w:t>
+        <w:t xml:space="preserve"> – Ligações.</w:t>
       </w:r>
     </w:p>
     <w:p>
@@ -1139,7 +1123,7 @@
           <v:rect id="rectole0000000000" o:spid="_x0000_i1025" style="width:440.25pt;height:139.5pt" o:ole="" o:preferrelative="t" stroked="f">
             <v:imagedata r:id="rId5" o:title=""/>
           </v:rect>
-          <o:OLEObject Type="Embed" ProgID="StaticMetafile" ShapeID="rectole0000000000" DrawAspect="Content" ObjectID="_1431429409" r:id="rId6"/>
+          <o:OLEObject Type="Embed" ProgID="StaticMetafile" ShapeID="rectole0000000000" DrawAspect="Content" ObjectID="_1431430879" r:id="rId6"/>
         </w:object>
       </w:r>
     </w:p>
@@ -1235,7 +1219,7 @@
           <v:rect id="rectole0000000001" o:spid="_x0000_i1026" style="width:97.5pt;height:47.25pt" o:ole="" o:preferrelative="t" stroked="f">
             <v:imagedata r:id="rId7" o:title=""/>
           </v:rect>
-          <o:OLEObject Type="Embed" ProgID="StaticMetafile" ShapeID="rectole0000000001" DrawAspect="Content" ObjectID="_1431429410" r:id="rId8"/>
+          <o:OLEObject Type="Embed" ProgID="StaticMetafile" ShapeID="rectole0000000001" DrawAspect="Content" ObjectID="_1431430880" r:id="rId8"/>
         </w:object>
       </w:r>
     </w:p>
@@ -1306,7 +1290,6 @@
           <w:sz w:val="24"/>
         </w:rPr>
       </w:pPr>
-      <w:proofErr w:type="spellStart"/>
       <w:r>
         <w:rPr>
           <w:rFonts w:ascii="Calibri" w:eastAsia="Calibri" w:hAnsi="Calibri" w:cs="Calibri"/>
@@ -1314,7 +1297,6 @@
         </w:rPr>
         <w:t>Leitura</w:t>
       </w:r>
-      <w:proofErr w:type="spellEnd"/>
     </w:p>
     <w:p>
       <w:pPr>
@@ -1329,31 +1311,13 @@
           <w:sz w:val="24"/>
         </w:rPr>
       </w:pPr>
-      <w:proofErr w:type="spellStart"/>
-      <w:r>
-        <w:rPr>
-          <w:rFonts w:ascii="Calibri" w:eastAsia="Calibri" w:hAnsi="Calibri" w:cs="Calibri"/>
-          <w:sz w:val="24"/>
-        </w:rPr>
-        <w:t>Processo</w:t>
-      </w:r>
-      <w:proofErr w:type="spellEnd"/>
-      <w:r>
-        <w:rPr>
-          <w:rFonts w:ascii="Calibri" w:eastAsia="Calibri" w:hAnsi="Calibri" w:cs="Calibri"/>
-          <w:sz w:val="24"/>
-        </w:rPr>
-        <w:t>/</w:t>
-      </w:r>
-      <w:proofErr w:type="spellStart"/>
-      <w:r>
-        <w:rPr>
-          <w:rFonts w:ascii="Calibri" w:eastAsia="Calibri" w:hAnsi="Calibri" w:cs="Calibri"/>
-          <w:sz w:val="24"/>
-        </w:rPr>
-        <w:t>Funções</w:t>
-      </w:r>
-      <w:proofErr w:type="spellEnd"/>
+      <w:r>
+        <w:rPr>
+          <w:rFonts w:ascii="Calibri" w:eastAsia="Calibri" w:hAnsi="Calibri" w:cs="Calibri"/>
+          <w:sz w:val="24"/>
+        </w:rPr>
+        <w:t>Processo/Funções</w:t>
+      </w:r>
     </w:p>
     <w:p>
       <w:pPr>
@@ -1368,7 +1332,6 @@
           <w:sz w:val="24"/>
         </w:rPr>
       </w:pPr>
-      <w:proofErr w:type="spellStart"/>
       <w:r>
         <w:rPr>
           <w:rFonts w:ascii="Calibri" w:eastAsia="Calibri" w:hAnsi="Calibri" w:cs="Calibri"/>
@@ -1376,7 +1339,6 @@
         </w:rPr>
         <w:t>Escrita</w:t>
       </w:r>
-      <w:proofErr w:type="spellEnd"/>
     </w:p>
     <w:p>
       <w:pPr>
@@ -1524,7 +1486,7 @@
             <o:lock v:ext="edit" aspectratio="f"/>
             <w10:wrap type="square"/>
           </v:shape>
-          <o:OLEObject Type="Embed" ProgID="StaticMetafile" ShapeID="_x0000_s1097" DrawAspect="Content" ObjectID="_1431429421" r:id="rId10"/>
+          <o:OLEObject Type="Embed" ProgID="StaticMetafile" ShapeID="_x0000_s1097" DrawAspect="Content" ObjectID="_1431430891" r:id="rId10"/>
         </w:object>
       </w:r>
       <w:r>
@@ -1760,7 +1722,7 @@
           <v:rect id="rectole0000000003" o:spid="_x0000_i1027" style="width:69.75pt;height:51.75pt" o:ole="" o:preferrelative="t" stroked="f">
             <v:imagedata r:id="rId11" o:title=""/>
           </v:rect>
-          <o:OLEObject Type="Embed" ProgID="StaticMetafile" ShapeID="rectole0000000003" DrawAspect="Content" ObjectID="_1431429411" r:id="rId12"/>
+          <o:OLEObject Type="Embed" ProgID="StaticMetafile" ShapeID="rectole0000000003" DrawAspect="Content" ObjectID="_1431430881" r:id="rId12"/>
         </w:object>
       </w:r>
       <w:r>
@@ -1938,7 +1900,7 @@
           <v:rect id="rectole0000000004" o:spid="_x0000_i1028" style="width:120pt;height:48pt" o:ole="" o:preferrelative="t" stroked="f">
             <v:imagedata r:id="rId13" o:title=""/>
           </v:rect>
-          <o:OLEObject Type="Embed" ProgID="StaticMetafile" ShapeID="rectole0000000004" DrawAspect="Content" ObjectID="_1431429412" r:id="rId14"/>
+          <o:OLEObject Type="Embed" ProgID="StaticMetafile" ShapeID="rectole0000000004" DrawAspect="Content" ObjectID="_1431430882" r:id="rId14"/>
         </w:object>
       </w:r>
       <w:r>
@@ -2302,7 +2264,7 @@
           <v:rect id="rectole0000000005" o:spid="_x0000_i1029" style="width:121.5pt;height:62.25pt" o:ole="" o:preferrelative="t" stroked="f">
             <v:imagedata r:id="rId15" o:title=""/>
           </v:rect>
-          <o:OLEObject Type="Embed" ProgID="StaticMetafile" ShapeID="rectole0000000005" DrawAspect="Content" ObjectID="_1431429413" r:id="rId16"/>
+          <o:OLEObject Type="Embed" ProgID="StaticMetafile" ShapeID="rectole0000000005" DrawAspect="Content" ObjectID="_1431430883" r:id="rId16"/>
         </w:object>
       </w:r>
       <w:r>
@@ -2358,7 +2320,7 @@
             <o:lock v:ext="edit" aspectratio="f"/>
             <w10:wrap type="square"/>
           </v:shape>
-          <o:OLEObject Type="Embed" ProgID="PBrush" ShapeID="_x0000_s1098" DrawAspect="Content" ObjectID="_1431429422" r:id="rId18"/>
+          <o:OLEObject Type="Embed" ProgID="PBrush" ShapeID="_x0000_s1098" DrawAspect="Content" ObjectID="_1431430892" r:id="rId18"/>
         </w:object>
       </w:r>
     </w:p>
@@ -2531,101 +2493,12 @@
         </w:rPr>
         <w:t xml:space="preserve"> - Pode ter vários pontos de entrada mas apenas tem uma entrada válida. </w:t>
       </w:r>
-      <w:proofErr w:type="spellStart"/>
-      <w:r>
-        <w:rPr>
-          <w:rFonts w:ascii="Calibri" w:eastAsia="Calibri" w:hAnsi="Calibri" w:cs="Calibri"/>
-          <w:sz w:val="24"/>
-        </w:rPr>
-        <w:t>Pode</w:t>
-      </w:r>
-      <w:proofErr w:type="spellEnd"/>
-      <w:r>
-        <w:rPr>
-          <w:rFonts w:ascii="Calibri" w:eastAsia="Calibri" w:hAnsi="Calibri" w:cs="Calibri"/>
-          <w:sz w:val="24"/>
-        </w:rPr>
-        <w:t xml:space="preserve"> </w:t>
-      </w:r>
-      <w:proofErr w:type="spellStart"/>
-      <w:r>
-        <w:rPr>
-          <w:rFonts w:ascii="Calibri" w:eastAsia="Calibri" w:hAnsi="Calibri" w:cs="Calibri"/>
-          <w:sz w:val="24"/>
-        </w:rPr>
-        <w:t>ter</w:t>
-      </w:r>
-      <w:proofErr w:type="spellEnd"/>
-      <w:r>
-        <w:rPr>
-          <w:rFonts w:ascii="Calibri" w:eastAsia="Calibri" w:hAnsi="Calibri" w:cs="Calibri"/>
-          <w:sz w:val="24"/>
-        </w:rPr>
-        <w:t xml:space="preserve"> </w:t>
-      </w:r>
-      <w:proofErr w:type="spellStart"/>
-      <w:r>
-        <w:rPr>
-          <w:rFonts w:ascii="Calibri" w:eastAsia="Calibri" w:hAnsi="Calibri" w:cs="Calibri"/>
-          <w:sz w:val="24"/>
-        </w:rPr>
-        <w:t>uma</w:t>
-      </w:r>
-      <w:proofErr w:type="spellEnd"/>
-      <w:r>
-        <w:rPr>
-          <w:rFonts w:ascii="Calibri" w:eastAsia="Calibri" w:hAnsi="Calibri" w:cs="Calibri"/>
-          <w:sz w:val="24"/>
-        </w:rPr>
-        <w:t xml:space="preserve"> </w:t>
-      </w:r>
-      <w:proofErr w:type="spellStart"/>
-      <w:r>
-        <w:rPr>
-          <w:rFonts w:ascii="Calibri" w:eastAsia="Calibri" w:hAnsi="Calibri" w:cs="Calibri"/>
-          <w:sz w:val="24"/>
-        </w:rPr>
-        <w:t>ou</w:t>
-      </w:r>
-      <w:proofErr w:type="spellEnd"/>
-      <w:r>
-        <w:rPr>
-          <w:rFonts w:ascii="Calibri" w:eastAsia="Calibri" w:hAnsi="Calibri" w:cs="Calibri"/>
-          <w:sz w:val="24"/>
-        </w:rPr>
-        <w:t xml:space="preserve"> </w:t>
-      </w:r>
-      <w:proofErr w:type="spellStart"/>
-      <w:r>
-        <w:rPr>
-          <w:rFonts w:ascii="Calibri" w:eastAsia="Calibri" w:hAnsi="Calibri" w:cs="Calibri"/>
-          <w:sz w:val="24"/>
-        </w:rPr>
-        <w:t>mais</w:t>
-      </w:r>
-      <w:proofErr w:type="spellEnd"/>
-      <w:r>
-        <w:rPr>
-          <w:rFonts w:ascii="Calibri" w:eastAsia="Calibri" w:hAnsi="Calibri" w:cs="Calibri"/>
-          <w:sz w:val="24"/>
-        </w:rPr>
-        <w:t xml:space="preserve"> </w:t>
-      </w:r>
-      <w:proofErr w:type="spellStart"/>
-      <w:r>
-        <w:rPr>
-          <w:rFonts w:ascii="Calibri" w:eastAsia="Calibri" w:hAnsi="Calibri" w:cs="Calibri"/>
-          <w:sz w:val="24"/>
-        </w:rPr>
-        <w:t>saídas</w:t>
-      </w:r>
-      <w:proofErr w:type="spellEnd"/>
-      <w:r>
-        <w:rPr>
-          <w:rFonts w:ascii="Calibri" w:eastAsia="Calibri" w:hAnsi="Calibri" w:cs="Calibri"/>
-          <w:sz w:val="24"/>
-        </w:rPr>
-        <w:t>.</w:t>
+      <w:r>
+        <w:rPr>
+          <w:rFonts w:ascii="Calibri" w:eastAsia="Calibri" w:hAnsi="Calibri" w:cs="Calibri"/>
+          <w:sz w:val="24"/>
+        </w:rPr>
+        <w:t>Pode ter uma ou mais saídas.</w:t>
       </w:r>
     </w:p>
     <w:p>
@@ -2688,7 +2561,7 @@
           <v:rect id="rectole0000000007" o:spid="_x0000_i1030" style="width:320.25pt;height:206.25pt" o:ole="" o:preferrelative="t" stroked="f">
             <v:imagedata r:id="rId19" o:title=""/>
           </v:rect>
-          <o:OLEObject Type="Embed" ProgID="PBrush" ShapeID="rectole0000000007" DrawAspect="Content" ObjectID="_1431429414" r:id="rId20"/>
+          <o:OLEObject Type="Embed" ProgID="PBrush" ShapeID="rectole0000000007" DrawAspect="Content" ObjectID="_1431430884" r:id="rId20"/>
         </w:object>
       </w:r>
     </w:p>
@@ -2797,7 +2670,7 @@
           <v:rect id="rectole0000000008" o:spid="_x0000_i1031" style="width:190.5pt;height:187.5pt" o:ole="" o:preferrelative="t" stroked="f">
             <v:imagedata r:id="rId21" o:title=""/>
           </v:rect>
-          <o:OLEObject Type="Embed" ProgID="PBrush" ShapeID="rectole0000000008" DrawAspect="Content" ObjectID="_1431429415" r:id="rId22"/>
+          <o:OLEObject Type="Embed" ProgID="PBrush" ShapeID="rectole0000000008" DrawAspect="Content" ObjectID="_1431430885" r:id="rId22"/>
         </w:object>
       </w:r>
     </w:p>
@@ -3174,7 +3047,7 @@
             <o:lock v:ext="edit" aspectratio="f"/>
             <w10:wrap type="square"/>
           </v:shape>
-          <o:OLEObject Type="Embed" ProgID="PBrush" ShapeID="_x0000_s1099" DrawAspect="Content" ObjectID="_1431429423" r:id="rId24"/>
+          <o:OLEObject Type="Embed" ProgID="PBrush" ShapeID="_x0000_s1099" DrawAspect="Content" ObjectID="_1431430893" r:id="rId24"/>
         </w:object>
       </w:r>
     </w:p>
@@ -3346,7 +3219,7 @@
             <o:lock v:ext="edit" aspectratio="f"/>
             <w10:wrap type="square"/>
           </v:shape>
-          <o:OLEObject Type="Embed" ProgID="StaticMetafile" ShapeID="_x0000_s1100" DrawAspect="Content" ObjectID="_1431429424" r:id="rId26"/>
+          <o:OLEObject Type="Embed" ProgID="StaticMetafile" ShapeID="_x0000_s1100" DrawAspect="Content" ObjectID="_1431430894" r:id="rId26"/>
         </w:object>
       </w:r>
       <w:r>
@@ -3674,37 +3547,12 @@
                 <w:rFonts w:ascii="Calibri" w:eastAsia="Calibri" w:hAnsi="Calibri" w:cs="Calibri"/>
               </w:rPr>
             </w:pPr>
-            <w:proofErr w:type="spellStart"/>
             <w:r>
               <w:rPr>
                 <w:rFonts w:ascii="Calibri" w:eastAsia="Calibri" w:hAnsi="Calibri" w:cs="Calibri"/>
                 <w:sz w:val="24"/>
               </w:rPr>
-              <w:t>Operadores</w:t>
-            </w:r>
-            <w:proofErr w:type="spellEnd"/>
-            <w:r>
-              <w:rPr>
-                <w:rFonts w:ascii="Calibri" w:eastAsia="Calibri" w:hAnsi="Calibri" w:cs="Calibri"/>
-                <w:sz w:val="24"/>
-              </w:rPr>
-              <w:t xml:space="preserve"> </w:t>
-            </w:r>
-            <w:proofErr w:type="spellStart"/>
-            <w:r>
-              <w:rPr>
-                <w:rFonts w:ascii="Calibri" w:eastAsia="Calibri" w:hAnsi="Calibri" w:cs="Calibri"/>
-                <w:sz w:val="24"/>
-              </w:rPr>
-              <w:t>Relacionais</w:t>
-            </w:r>
-            <w:proofErr w:type="spellEnd"/>
-            <w:r>
-              <w:rPr>
-                <w:rFonts w:ascii="Calibri" w:eastAsia="Calibri" w:hAnsi="Calibri" w:cs="Calibri"/>
-                <w:sz w:val="24"/>
-              </w:rPr>
-              <w:t>:</w:t>
+              <w:t>Operadores Relacionais:</w:t>
             </w:r>
           </w:p>
         </w:tc>
@@ -3947,37 +3795,12 @@
                 <w:rFonts w:ascii="Calibri" w:eastAsia="Calibri" w:hAnsi="Calibri" w:cs="Calibri"/>
               </w:rPr>
             </w:pPr>
-            <w:proofErr w:type="spellStart"/>
             <w:r>
               <w:rPr>
                 <w:rFonts w:ascii="Calibri" w:eastAsia="Calibri" w:hAnsi="Calibri" w:cs="Calibri"/>
                 <w:sz w:val="24"/>
               </w:rPr>
-              <w:t>Operadores</w:t>
-            </w:r>
-            <w:proofErr w:type="spellEnd"/>
-            <w:r>
-              <w:rPr>
-                <w:rFonts w:ascii="Calibri" w:eastAsia="Calibri" w:hAnsi="Calibri" w:cs="Calibri"/>
-                <w:sz w:val="24"/>
-              </w:rPr>
-              <w:t xml:space="preserve"> </w:t>
-            </w:r>
-            <w:proofErr w:type="spellStart"/>
-            <w:r>
-              <w:rPr>
-                <w:rFonts w:ascii="Calibri" w:eastAsia="Calibri" w:hAnsi="Calibri" w:cs="Calibri"/>
-                <w:sz w:val="24"/>
-              </w:rPr>
-              <w:t>Lógicos</w:t>
-            </w:r>
-            <w:proofErr w:type="spellEnd"/>
-            <w:r>
-              <w:rPr>
-                <w:rFonts w:ascii="Calibri" w:eastAsia="Calibri" w:hAnsi="Calibri" w:cs="Calibri"/>
-                <w:sz w:val="24"/>
-              </w:rPr>
-              <w:t>:</w:t>
+              <w:t>Operadores Lógicos:</w:t>
             </w:r>
           </w:p>
         </w:tc>
@@ -4101,53 +3924,12 @@
                 <w:rFonts w:ascii="Calibri" w:eastAsia="Calibri" w:hAnsi="Calibri" w:cs="Calibri"/>
               </w:rPr>
             </w:pPr>
-            <w:proofErr w:type="spellStart"/>
             <w:r>
               <w:rPr>
                 <w:rFonts w:ascii="Calibri" w:eastAsia="Calibri" w:hAnsi="Calibri" w:cs="Calibri"/>
                 <w:sz w:val="24"/>
               </w:rPr>
-              <w:t>Operadores</w:t>
-            </w:r>
-            <w:proofErr w:type="spellEnd"/>
-            <w:r>
-              <w:rPr>
-                <w:rFonts w:ascii="Calibri" w:eastAsia="Calibri" w:hAnsi="Calibri" w:cs="Calibri"/>
-                <w:sz w:val="24"/>
-              </w:rPr>
-              <w:t xml:space="preserve"> </w:t>
-            </w:r>
-            <w:proofErr w:type="spellStart"/>
-            <w:r>
-              <w:rPr>
-                <w:rFonts w:ascii="Calibri" w:eastAsia="Calibri" w:hAnsi="Calibri" w:cs="Calibri"/>
-                <w:sz w:val="24"/>
-              </w:rPr>
-              <w:t>Lógicos</w:t>
-            </w:r>
-            <w:proofErr w:type="spellEnd"/>
-            <w:r>
-              <w:rPr>
-                <w:rFonts w:ascii="Calibri" w:eastAsia="Calibri" w:hAnsi="Calibri" w:cs="Calibri"/>
-                <w:sz w:val="24"/>
-              </w:rPr>
-              <w:t>(</w:t>
-            </w:r>
-            <w:proofErr w:type="spellStart"/>
-            <w:r>
-              <w:rPr>
-                <w:rFonts w:ascii="Calibri" w:eastAsia="Calibri" w:hAnsi="Calibri" w:cs="Calibri"/>
-                <w:sz w:val="24"/>
-              </w:rPr>
-              <w:t>Alternativo</w:t>
-            </w:r>
-            <w:proofErr w:type="spellEnd"/>
-            <w:r>
-              <w:rPr>
-                <w:rFonts w:ascii="Calibri" w:eastAsia="Calibri" w:hAnsi="Calibri" w:cs="Calibri"/>
-                <w:sz w:val="24"/>
-              </w:rPr>
-              <w:t>):</w:t>
+              <w:t>Operadores Lógicos(Alternativo):</w:t>
             </w:r>
           </w:p>
         </w:tc>
@@ -4485,7 +4267,7 @@
             <o:lock v:ext="edit" aspectratio="f"/>
             <w10:wrap type="square"/>
           </v:shape>
-          <o:OLEObject Type="Embed" ProgID="StaticMetafile" ShapeID="_x0000_s1101" DrawAspect="Content" ObjectID="_1431429425" r:id="rId30"/>
+          <o:OLEObject Type="Embed" ProgID="StaticMetafile" ShapeID="_x0000_s1101" DrawAspect="Content" ObjectID="_1431430895" r:id="rId30"/>
         </w:object>
       </w:r>
     </w:p>
@@ -4824,7 +4606,7 @@
             <o:lock v:ext="edit" aspectratio="f"/>
             <w10:wrap type="square"/>
           </v:shape>
-          <o:OLEObject Type="Embed" ProgID="StaticMetafile" ShapeID="_x0000_s1102" DrawAspect="Content" ObjectID="_1431429426" r:id="rId32"/>
+          <o:OLEObject Type="Embed" ProgID="StaticMetafile" ShapeID="_x0000_s1102" DrawAspect="Content" ObjectID="_1431430896" r:id="rId32"/>
         </w:object>
       </w:r>
     </w:p>
@@ -4936,21 +4718,12 @@
           <w:sz w:val="24"/>
         </w:rPr>
       </w:pPr>
-      <w:proofErr w:type="spellStart"/>
-      <w:r>
-        <w:rPr>
-          <w:rFonts w:ascii="Calibri" w:eastAsia="Calibri" w:hAnsi="Calibri" w:cs="Calibri"/>
-          <w:sz w:val="24"/>
-        </w:rPr>
-        <w:t>Números</w:t>
-      </w:r>
-      <w:proofErr w:type="spellEnd"/>
-      <w:r>
-        <w:rPr>
-          <w:rFonts w:ascii="Calibri" w:eastAsia="Calibri" w:hAnsi="Calibri" w:cs="Calibri"/>
-          <w:sz w:val="24"/>
-        </w:rPr>
-        <w:t>;</w:t>
+      <w:r>
+        <w:rPr>
+          <w:rFonts w:ascii="Calibri" w:eastAsia="Calibri" w:hAnsi="Calibri" w:cs="Calibri"/>
+          <w:sz w:val="24"/>
+        </w:rPr>
+        <w:t>Números;</w:t>
       </w:r>
     </w:p>
     <w:p>
@@ -4989,37 +4762,12 @@
           <w:sz w:val="24"/>
         </w:rPr>
       </w:pPr>
-      <w:proofErr w:type="spellStart"/>
-      <w:r>
-        <w:rPr>
-          <w:rFonts w:ascii="Calibri" w:eastAsia="Calibri" w:hAnsi="Calibri" w:cs="Calibri"/>
-          <w:sz w:val="24"/>
-        </w:rPr>
-        <w:t>Operações</w:t>
-      </w:r>
-      <w:proofErr w:type="spellEnd"/>
-      <w:r>
-        <w:rPr>
-          <w:rFonts w:ascii="Calibri" w:eastAsia="Calibri" w:hAnsi="Calibri" w:cs="Calibri"/>
-          <w:sz w:val="24"/>
-        </w:rPr>
-        <w:t xml:space="preserve"> </w:t>
-      </w:r>
-      <w:proofErr w:type="spellStart"/>
-      <w:r>
-        <w:rPr>
-          <w:rFonts w:ascii="Calibri" w:eastAsia="Calibri" w:hAnsi="Calibri" w:cs="Calibri"/>
-          <w:sz w:val="24"/>
-        </w:rPr>
-        <w:t>matemáticas</w:t>
-      </w:r>
-      <w:proofErr w:type="spellEnd"/>
-      <w:r>
-        <w:rPr>
-          <w:rFonts w:ascii="Calibri" w:eastAsia="Calibri" w:hAnsi="Calibri" w:cs="Calibri"/>
-          <w:sz w:val="24"/>
-        </w:rPr>
-        <w:t>;</w:t>
+      <w:r>
+        <w:rPr>
+          <w:rFonts w:ascii="Calibri" w:eastAsia="Calibri" w:hAnsi="Calibri" w:cs="Calibri"/>
+          <w:sz w:val="24"/>
+        </w:rPr>
+        <w:t>Operações matemáticas;</w:t>
       </w:r>
     </w:p>
     <w:p>
@@ -5095,7 +4843,7 @@
             <o:lock v:ext="edit" aspectratio="f"/>
             <w10:wrap type="square"/>
           </v:shape>
-          <o:OLEObject Type="Embed" ProgID="StaticMetafile" ShapeID="_x0000_s1103" DrawAspect="Content" ObjectID="_1431429427" r:id="rId34"/>
+          <o:OLEObject Type="Embed" ProgID="StaticMetafile" ShapeID="_x0000_s1103" DrawAspect="Content" ObjectID="_1431430897" r:id="rId34"/>
         </w:object>
       </w:r>
     </w:p>
@@ -5503,7 +5251,7 @@
             <o:lock v:ext="edit" aspectratio="f"/>
             <w10:wrap type="square"/>
           </v:shape>
-          <o:OLEObject Type="Embed" ProgID="StaticMetafile" ShapeID="_x0000_s1105" DrawAspect="Content" ObjectID="_1431429428" r:id="rId38"/>
+          <o:OLEObject Type="Embed" ProgID="StaticMetafile" ShapeID="_x0000_s1105" DrawAspect="Content" ObjectID="_1431430898" r:id="rId38"/>
         </w:object>
       </w:r>
       <w:r>
@@ -5698,7 +5446,7 @@
           <v:rect id="rectole0000000015" o:spid="_x0000_i1032" style="width:274.5pt;height:265.5pt" o:ole="" o:preferrelative="t" stroked="f">
             <v:imagedata r:id="rId39" o:title=""/>
           </v:rect>
-          <o:OLEObject Type="Embed" ProgID="StaticMetafile" ShapeID="rectole0000000015" DrawAspect="Content" ObjectID="_1431429416" r:id="rId40"/>
+          <o:OLEObject Type="Embed" ProgID="StaticMetafile" ShapeID="rectole0000000015" DrawAspect="Content" ObjectID="_1431430886" r:id="rId40"/>
         </w:object>
       </w:r>
     </w:p>
@@ -5813,37 +5561,12 @@
                 <w:rFonts w:ascii="Calibri" w:eastAsia="Calibri" w:hAnsi="Calibri" w:cs="Calibri"/>
               </w:rPr>
             </w:pPr>
-            <w:proofErr w:type="spellStart"/>
             <w:r>
               <w:rPr>
                 <w:rFonts w:ascii="Calibri" w:eastAsia="Calibri" w:hAnsi="Calibri" w:cs="Calibri"/>
                 <w:sz w:val="24"/>
               </w:rPr>
-              <w:t>Operadores</w:t>
-            </w:r>
-            <w:proofErr w:type="spellEnd"/>
-            <w:r>
-              <w:rPr>
-                <w:rFonts w:ascii="Calibri" w:eastAsia="Calibri" w:hAnsi="Calibri" w:cs="Calibri"/>
-                <w:sz w:val="24"/>
-              </w:rPr>
-              <w:t xml:space="preserve"> </w:t>
-            </w:r>
-            <w:proofErr w:type="spellStart"/>
-            <w:r>
-              <w:rPr>
-                <w:rFonts w:ascii="Calibri" w:eastAsia="Calibri" w:hAnsi="Calibri" w:cs="Calibri"/>
-                <w:sz w:val="24"/>
-              </w:rPr>
-              <w:t>Relacionais</w:t>
-            </w:r>
-            <w:proofErr w:type="spellEnd"/>
-            <w:r>
-              <w:rPr>
-                <w:rFonts w:ascii="Calibri" w:eastAsia="Calibri" w:hAnsi="Calibri" w:cs="Calibri"/>
-                <w:sz w:val="24"/>
-              </w:rPr>
-              <w:t>:</w:t>
+              <w:t>Operadores Relacionais:</w:t>
             </w:r>
           </w:p>
         </w:tc>
@@ -6086,37 +5809,12 @@
                 <w:rFonts w:ascii="Calibri" w:eastAsia="Calibri" w:hAnsi="Calibri" w:cs="Calibri"/>
               </w:rPr>
             </w:pPr>
-            <w:proofErr w:type="spellStart"/>
             <w:r>
               <w:rPr>
                 <w:rFonts w:ascii="Calibri" w:eastAsia="Calibri" w:hAnsi="Calibri" w:cs="Calibri"/>
                 <w:sz w:val="24"/>
               </w:rPr>
-              <w:t>Operadores</w:t>
-            </w:r>
-            <w:proofErr w:type="spellEnd"/>
-            <w:r>
-              <w:rPr>
-                <w:rFonts w:ascii="Calibri" w:eastAsia="Calibri" w:hAnsi="Calibri" w:cs="Calibri"/>
-                <w:sz w:val="24"/>
-              </w:rPr>
-              <w:t xml:space="preserve"> </w:t>
-            </w:r>
-            <w:proofErr w:type="spellStart"/>
-            <w:r>
-              <w:rPr>
-                <w:rFonts w:ascii="Calibri" w:eastAsia="Calibri" w:hAnsi="Calibri" w:cs="Calibri"/>
-                <w:sz w:val="24"/>
-              </w:rPr>
-              <w:t>Lógicos</w:t>
-            </w:r>
-            <w:proofErr w:type="spellEnd"/>
-            <w:r>
-              <w:rPr>
-                <w:rFonts w:ascii="Calibri" w:eastAsia="Calibri" w:hAnsi="Calibri" w:cs="Calibri"/>
-                <w:sz w:val="24"/>
-              </w:rPr>
-              <w:t>:</w:t>
+              <w:t>Operadores Lógicos:</w:t>
             </w:r>
           </w:p>
         </w:tc>
@@ -6240,53 +5938,12 @@
                 <w:rFonts w:ascii="Calibri" w:eastAsia="Calibri" w:hAnsi="Calibri" w:cs="Calibri"/>
               </w:rPr>
             </w:pPr>
-            <w:proofErr w:type="spellStart"/>
             <w:r>
               <w:rPr>
                 <w:rFonts w:ascii="Calibri" w:eastAsia="Calibri" w:hAnsi="Calibri" w:cs="Calibri"/>
                 <w:sz w:val="24"/>
               </w:rPr>
-              <w:t>Operadores</w:t>
-            </w:r>
-            <w:proofErr w:type="spellEnd"/>
-            <w:r>
-              <w:rPr>
-                <w:rFonts w:ascii="Calibri" w:eastAsia="Calibri" w:hAnsi="Calibri" w:cs="Calibri"/>
-                <w:sz w:val="24"/>
-              </w:rPr>
-              <w:t xml:space="preserve"> </w:t>
-            </w:r>
-            <w:proofErr w:type="spellStart"/>
-            <w:r>
-              <w:rPr>
-                <w:rFonts w:ascii="Calibri" w:eastAsia="Calibri" w:hAnsi="Calibri" w:cs="Calibri"/>
-                <w:sz w:val="24"/>
-              </w:rPr>
-              <w:t>Lógicos</w:t>
-            </w:r>
-            <w:proofErr w:type="spellEnd"/>
-            <w:r>
-              <w:rPr>
-                <w:rFonts w:ascii="Calibri" w:eastAsia="Calibri" w:hAnsi="Calibri" w:cs="Calibri"/>
-                <w:sz w:val="24"/>
-              </w:rPr>
-              <w:t>(</w:t>
-            </w:r>
-            <w:proofErr w:type="spellStart"/>
-            <w:r>
-              <w:rPr>
-                <w:rFonts w:ascii="Calibri" w:eastAsia="Calibri" w:hAnsi="Calibri" w:cs="Calibri"/>
-                <w:sz w:val="24"/>
-              </w:rPr>
-              <w:t>Alternativo</w:t>
-            </w:r>
-            <w:proofErr w:type="spellEnd"/>
-            <w:r>
-              <w:rPr>
-                <w:rFonts w:ascii="Calibri" w:eastAsia="Calibri" w:hAnsi="Calibri" w:cs="Calibri"/>
-                <w:sz w:val="24"/>
-              </w:rPr>
-              <w:t>):</w:t>
+              <w:t>Operadores Lógicos(Alternativo):</w:t>
             </w:r>
           </w:p>
         </w:tc>
@@ -6464,7 +6121,7 @@
           <v:rect id="rectole0000000016" o:spid="_x0000_i1033" style="width:220.5pt;height:257.25pt" o:ole="" o:preferrelative="t" stroked="f">
             <v:imagedata r:id="rId41" o:title=""/>
           </v:rect>
-          <o:OLEObject Type="Embed" ProgID="StaticMetafile" ShapeID="rectole0000000016" DrawAspect="Content" ObjectID="_1431429417" r:id="rId42"/>
+          <o:OLEObject Type="Embed" ProgID="StaticMetafile" ShapeID="rectole0000000016" DrawAspect="Content" ObjectID="_1431430887" r:id="rId42"/>
         </w:object>
       </w:r>
     </w:p>
@@ -6535,7 +6192,7 @@
           <v:rect id="rectole0000000017" o:spid="_x0000_i1034" style="width:206.25pt;height:71.25pt" o:ole="" o:preferrelative="t" stroked="f">
             <v:imagedata r:id="rId43" o:title=""/>
           </v:rect>
-          <o:OLEObject Type="Embed" ProgID="StaticMetafile" ShapeID="rectole0000000017" DrawAspect="Content" ObjectID="_1431429418" r:id="rId44"/>
+          <o:OLEObject Type="Embed" ProgID="StaticMetafile" ShapeID="rectole0000000017" DrawAspect="Content" ObjectID="_1431430888" r:id="rId44"/>
         </w:object>
       </w:r>
     </w:p>
@@ -6613,25 +6270,35 @@
       <w:pPr>
         <w:rPr>
           <w:rFonts w:ascii="Calibri" w:eastAsia="Calibri" w:hAnsi="Calibri" w:cs="Calibri"/>
-        </w:rPr>
-      </w:pPr>
-      <w:proofErr w:type="spellStart"/>
-      <w:r>
-        <w:rPr>
-          <w:rFonts w:ascii="Calibri" w:eastAsia="Calibri" w:hAnsi="Calibri" w:cs="Calibri"/>
-        </w:rPr>
-        <w:t>Exemplo</w:t>
-      </w:r>
-      <w:proofErr w:type="spellEnd"/>
-      <w:r>
-        <w:rPr>
-          <w:rFonts w:ascii="Calibri" w:eastAsia="Calibri" w:hAnsi="Calibri" w:cs="Calibri"/>
-        </w:rPr>
-        <w:t>:</w:t>
-      </w:r>
-    </w:p>
-    <w:p>
-      <w:pPr>
+          <w:lang w:val="pt-PT"/>
+        </w:rPr>
+      </w:pPr>
+    </w:p>
+    <w:p>
+      <w:pPr>
+        <w:rPr>
+          <w:rFonts w:ascii="Calibri" w:eastAsia="Calibri" w:hAnsi="Calibri" w:cs="Calibri"/>
+          <w:lang w:val="pt-PT"/>
+        </w:rPr>
+      </w:pPr>
+    </w:p>
+    <w:p>
+      <w:pPr>
+        <w:rPr>
+          <w:rFonts w:ascii="Calibri" w:eastAsia="Calibri" w:hAnsi="Calibri" w:cs="Calibri"/>
+        </w:rPr>
+      </w:pPr>
+      <w:r>
+        <w:rPr>
+          <w:rFonts w:ascii="Calibri" w:eastAsia="Calibri" w:hAnsi="Calibri" w:cs="Calibri"/>
+        </w:rPr>
+        <w:lastRenderedPageBreak/>
+        <w:t>Exemplo:</w:t>
+      </w:r>
+    </w:p>
+    <w:p>
+      <w:pPr>
+        <w:jc w:val="center"/>
         <w:rPr>
           <w:rFonts w:ascii="Calibri" w:eastAsia="Calibri" w:hAnsi="Calibri" w:cs="Calibri"/>
         </w:rPr>
@@ -6641,7 +6308,7 @@
           <v:rect id="rectole0000000018" o:spid="_x0000_i1035" style="width:3in;height:81.75pt" o:ole="" o:preferrelative="t" stroked="f">
             <v:imagedata r:id="rId45" o:title=""/>
           </v:rect>
-          <o:OLEObject Type="Embed" ProgID="StaticMetafile" ShapeID="rectole0000000018" DrawAspect="Content" ObjectID="_1431429419" r:id="rId46"/>
+          <o:OLEObject Type="Embed" ProgID="StaticMetafile" ShapeID="rectole0000000018" DrawAspect="Content" ObjectID="_1431430889" r:id="rId46"/>
         </w:object>
       </w:r>
     </w:p>
@@ -6740,7 +6407,7 @@
           <v:rect id="rectole0000000019" o:spid="_x0000_i1036" style="width:333pt;height:164.25pt" o:ole="" o:preferrelative="t" stroked="f">
             <v:imagedata r:id="rId47" o:title=""/>
           </v:rect>
-          <o:OLEObject Type="Embed" ProgID="StaticMetafile" ShapeID="rectole0000000019" DrawAspect="Content" ObjectID="_1431429420" r:id="rId48"/>
+          <o:OLEObject Type="Embed" ProgID="StaticMetafile" ShapeID="rectole0000000019" DrawAspect="Content" ObjectID="_1431430890" r:id="rId48"/>
         </w:object>
       </w:r>
     </w:p>
@@ -6812,7 +6479,6 @@
           <w:sz w:val="24"/>
           <w:lang w:val="pt-PT"/>
         </w:rPr>
-        <w:lastRenderedPageBreak/>
         <w:t>FLUX.10.04</w:t>
       </w:r>
       <w:r>
@@ -6869,37 +6535,12 @@
                 <w:rFonts w:ascii="Calibri" w:eastAsia="Calibri" w:hAnsi="Calibri" w:cs="Calibri"/>
               </w:rPr>
             </w:pPr>
-            <w:proofErr w:type="spellStart"/>
             <w:r>
               <w:rPr>
                 <w:rFonts w:ascii="Calibri" w:eastAsia="Calibri" w:hAnsi="Calibri" w:cs="Calibri"/>
                 <w:sz w:val="24"/>
               </w:rPr>
-              <w:t>Operadores</w:t>
-            </w:r>
-            <w:proofErr w:type="spellEnd"/>
-            <w:r>
-              <w:rPr>
-                <w:rFonts w:ascii="Calibri" w:eastAsia="Calibri" w:hAnsi="Calibri" w:cs="Calibri"/>
-                <w:sz w:val="24"/>
-              </w:rPr>
-              <w:t xml:space="preserve"> </w:t>
-            </w:r>
-            <w:proofErr w:type="spellStart"/>
-            <w:r>
-              <w:rPr>
-                <w:rFonts w:ascii="Calibri" w:eastAsia="Calibri" w:hAnsi="Calibri" w:cs="Calibri"/>
-                <w:sz w:val="24"/>
-              </w:rPr>
-              <w:t>Relacionais</w:t>
-            </w:r>
-            <w:proofErr w:type="spellEnd"/>
-            <w:r>
-              <w:rPr>
-                <w:rFonts w:ascii="Calibri" w:eastAsia="Calibri" w:hAnsi="Calibri" w:cs="Calibri"/>
-                <w:sz w:val="24"/>
-              </w:rPr>
-              <w:t>:</w:t>
+              <w:t>Operadores Relacionais:</w:t>
             </w:r>
           </w:p>
         </w:tc>
@@ -7141,37 +6782,12 @@
                 <w:rFonts w:ascii="Calibri" w:eastAsia="Calibri" w:hAnsi="Calibri" w:cs="Calibri"/>
               </w:rPr>
             </w:pPr>
-            <w:proofErr w:type="spellStart"/>
             <w:r>
               <w:rPr>
                 <w:rFonts w:ascii="Calibri" w:eastAsia="Calibri" w:hAnsi="Calibri" w:cs="Calibri"/>
                 <w:sz w:val="24"/>
               </w:rPr>
-              <w:t>Operadores</w:t>
-            </w:r>
-            <w:proofErr w:type="spellEnd"/>
-            <w:r>
-              <w:rPr>
-                <w:rFonts w:ascii="Calibri" w:eastAsia="Calibri" w:hAnsi="Calibri" w:cs="Calibri"/>
-                <w:sz w:val="24"/>
-              </w:rPr>
-              <w:t xml:space="preserve"> </w:t>
-            </w:r>
-            <w:proofErr w:type="spellStart"/>
-            <w:r>
-              <w:rPr>
-                <w:rFonts w:ascii="Calibri" w:eastAsia="Calibri" w:hAnsi="Calibri" w:cs="Calibri"/>
-                <w:sz w:val="24"/>
-              </w:rPr>
-              <w:t>Lógicos</w:t>
-            </w:r>
-            <w:proofErr w:type="spellEnd"/>
-            <w:r>
-              <w:rPr>
-                <w:rFonts w:ascii="Calibri" w:eastAsia="Calibri" w:hAnsi="Calibri" w:cs="Calibri"/>
-                <w:sz w:val="24"/>
-              </w:rPr>
-              <w:t>:</w:t>
+              <w:t>Operadores Lógicos:</w:t>
             </w:r>
           </w:p>
         </w:tc>
@@ -7295,53 +6911,12 @@
                 <w:rFonts w:ascii="Calibri" w:eastAsia="Calibri" w:hAnsi="Calibri" w:cs="Calibri"/>
               </w:rPr>
             </w:pPr>
-            <w:proofErr w:type="spellStart"/>
             <w:r>
               <w:rPr>
                 <w:rFonts w:ascii="Calibri" w:eastAsia="Calibri" w:hAnsi="Calibri" w:cs="Calibri"/>
                 <w:sz w:val="24"/>
               </w:rPr>
-              <w:t>Operadores</w:t>
-            </w:r>
-            <w:proofErr w:type="spellEnd"/>
-            <w:r>
-              <w:rPr>
-                <w:rFonts w:ascii="Calibri" w:eastAsia="Calibri" w:hAnsi="Calibri" w:cs="Calibri"/>
-                <w:sz w:val="24"/>
-              </w:rPr>
-              <w:t xml:space="preserve"> </w:t>
-            </w:r>
-            <w:proofErr w:type="spellStart"/>
-            <w:r>
-              <w:rPr>
-                <w:rFonts w:ascii="Calibri" w:eastAsia="Calibri" w:hAnsi="Calibri" w:cs="Calibri"/>
-                <w:sz w:val="24"/>
-              </w:rPr>
-              <w:t>Lógicos</w:t>
-            </w:r>
-            <w:proofErr w:type="spellEnd"/>
-            <w:r>
-              <w:rPr>
-                <w:rFonts w:ascii="Calibri" w:eastAsia="Calibri" w:hAnsi="Calibri" w:cs="Calibri"/>
-                <w:sz w:val="24"/>
-              </w:rPr>
-              <w:t>(</w:t>
-            </w:r>
-            <w:proofErr w:type="spellStart"/>
-            <w:r>
-              <w:rPr>
-                <w:rFonts w:ascii="Calibri" w:eastAsia="Calibri" w:hAnsi="Calibri" w:cs="Calibri"/>
-                <w:sz w:val="24"/>
-              </w:rPr>
-              <w:t>Alternativo</w:t>
-            </w:r>
-            <w:proofErr w:type="spellEnd"/>
-            <w:r>
-              <w:rPr>
-                <w:rFonts w:ascii="Calibri" w:eastAsia="Calibri" w:hAnsi="Calibri" w:cs="Calibri"/>
-                <w:sz w:val="24"/>
-              </w:rPr>
-              <w:t>):</w:t>
+              <w:t>Operadores Lógicos(Alternativo):</w:t>
             </w:r>
           </w:p>
         </w:tc>
@@ -7455,31 +7030,13 @@
           <w:szCs w:val="40"/>
         </w:rPr>
       </w:pPr>
-      <w:proofErr w:type="spellStart"/>
       <w:r>
         <w:rPr>
           <w:sz w:val="40"/>
           <w:szCs w:val="40"/>
         </w:rPr>
-        <w:t>Especificação</w:t>
-      </w:r>
-      <w:proofErr w:type="spellEnd"/>
-      <w:r>
-        <w:rPr>
-          <w:sz w:val="40"/>
-          <w:szCs w:val="40"/>
-        </w:rPr>
-        <w:t xml:space="preserve"> de </w:t>
-      </w:r>
-      <w:proofErr w:type="spellStart"/>
-      <w:r>
-        <w:rPr>
-          <w:sz w:val="40"/>
-          <w:szCs w:val="40"/>
-        </w:rPr>
-        <w:t>Comentários</w:t>
-      </w:r>
-      <w:proofErr w:type="spellEnd"/>
+        <w:t>Especificação de Comentários</w:t>
+      </w:r>
     </w:p>
     <w:p>
       <w:pPr>
@@ -7749,7 +7306,6 @@
                           <w:szCs w:val="24"/>
                         </w:rPr>
                       </w:pPr>
-                      <w:proofErr w:type="spellStart"/>
                       <w:r>
                         <w:rPr>
                           <w:sz w:val="24"/>
@@ -7757,7 +7313,6 @@
                         </w:rPr>
                         <w:t>Inicio</w:t>
                       </w:r>
-                      <w:proofErr w:type="spellEnd"/>
                     </w:p>
                   </w:txbxContent>
                 </v:textbox>
@@ -7773,7 +7328,6 @@
                           <w:szCs w:val="24"/>
                         </w:rPr>
                       </w:pPr>
-                      <w:proofErr w:type="spellStart"/>
                       <w:r>
                         <w:rPr>
                           <w:sz w:val="24"/>
@@ -7781,7 +7335,6 @@
                         </w:rPr>
                         <w:t>Fim</w:t>
                       </w:r>
-                      <w:proofErr w:type="spellEnd"/>
                     </w:p>
                   </w:txbxContent>
                 </v:textbox>
@@ -7798,13 +7351,8 @@
                         <w:jc w:val="center"/>
                       </w:pPr>
                       <w:r>
-                        <w:t xml:space="preserve">Ola </w:t>
+                        <w:t>Ola Mundo</w:t>
                       </w:r>
-                      <w:proofErr w:type="spellStart"/>
-                      <w:r>
-                        <w:t>Mundo</w:t>
-                      </w:r>
-                      <w:proofErr w:type="spellEnd"/>
                     </w:p>
                   </w:txbxContent>
                 </v:textbox>
@@ -7829,27 +7377,9 @@
                     <w:pPr>
                       <w:spacing w:after="0"/>
                     </w:pPr>
-                    <w:proofErr w:type="spellStart"/>
                     <w:r>
-                      <w:t>Aqui</w:t>
+                      <w:t>Aqui imprime o Ola Mundo</w:t>
                     </w:r>
-                    <w:proofErr w:type="spellEnd"/>
-                    <w:r>
-                      <w:t xml:space="preserve"> </w:t>
-                    </w:r>
-                    <w:proofErr w:type="spellStart"/>
-                    <w:r>
-                      <w:t>imprime</w:t>
-                    </w:r>
-                    <w:proofErr w:type="spellEnd"/>
-                    <w:r>
-                      <w:t xml:space="preserve"> o Ola </w:t>
-                    </w:r>
-                    <w:proofErr w:type="spellStart"/>
-                    <w:r>
-                      <w:t>Mundo</w:t>
-                    </w:r>
-                    <w:proofErr w:type="spellEnd"/>
                   </w:p>
                 </w:txbxContent>
               </v:textbox>
@@ -8071,12 +7601,21 @@
           <w:lang w:val="pt-PT"/>
         </w:rPr>
       </w:pPr>
+    </w:p>
+    <w:p>
+      <w:pPr>
+        <w:rPr>
+          <w:sz w:val="24"/>
+          <w:szCs w:val="40"/>
+          <w:lang w:val="pt-PT"/>
+        </w:rPr>
+      </w:pPr>
       <w:r>
         <w:rPr>
           <w:noProof/>
         </w:rPr>
         <w:pict>
-          <v:group id="Group 37" o:spid="_x0000_s1052" style="position:absolute;margin-left:0;margin-top:20.45pt;width:269.65pt;height:175.6pt;z-index:251657728;mso-position-horizontal:center;mso-position-horizontal-relative:margin" coordsize="34245,22301" o:gfxdata="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">
+          <v:group id="Group 37" o:spid="_x0000_s1052" style="position:absolute;margin-left:71.7pt;margin-top:-11.8pt;width:269.65pt;height:175.6pt;z-index:251657728;mso-position-horizontal-relative:margin" coordsize="34245,22301" o:gfxdata="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">
             <v:group id="Group 25" o:spid="_x0000_s1053" style="position:absolute;width:34245;height:18599" coordsize="34246,18599" o:gfxdata="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">
               <v:group id="Group 26" o:spid="_x0000_s1054" style="position:absolute;width:14878;height:18599" coordsize="14881,18603" o:gfxdata="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">
                 <v:shape id="Flowchart: Terminator 27" o:spid="_x0000_s1055" type="#_x0000_t116" style="position:absolute;width:14668;height:3505;visibility:visible;mso-wrap-style:square;v-text-anchor:middle" o:gfxdata="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" fillcolor="white [3201]" strokecolor="black [3200]" strokeweight="2pt">
@@ -8090,7 +7629,6 @@
                             <w:szCs w:val="24"/>
                           </w:rPr>
                         </w:pPr>
-                        <w:proofErr w:type="spellStart"/>
                         <w:r>
                           <w:rPr>
                             <w:sz w:val="24"/>
@@ -8098,7 +7636,6 @@
                           </w:rPr>
                           <w:t>Inicio</w:t>
                         </w:r>
-                        <w:proofErr w:type="spellEnd"/>
                       </w:p>
                     </w:txbxContent>
                   </v:textbox>
@@ -8114,7 +7651,6 @@
                             <w:szCs w:val="24"/>
                           </w:rPr>
                         </w:pPr>
-                        <w:proofErr w:type="spellStart"/>
                         <w:r>
                           <w:rPr>
                             <w:sz w:val="24"/>
@@ -8122,7 +7658,6 @@
                           </w:rPr>
                           <w:t>Fim</w:t>
                         </w:r>
-                        <w:proofErr w:type="spellEnd"/>
                       </w:p>
                     </w:txbxContent>
                   </v:textbox>
@@ -8135,13 +7670,8 @@
                           <w:jc w:val="center"/>
                         </w:pPr>
                         <w:r>
-                          <w:t xml:space="preserve">Ola </w:t>
+                          <w:t>Ola Mundo</w:t>
                         </w:r>
-                        <w:proofErr w:type="spellStart"/>
-                        <w:r>
-                          <w:t>Mundo</w:t>
-                        </w:r>
-                        <w:proofErr w:type="spellEnd"/>
                       </w:p>
                     </w:txbxContent>
                   </v:textbox>
@@ -8162,27 +7692,9 @@
                       <w:pPr>
                         <w:spacing w:after="0"/>
                       </w:pPr>
-                      <w:proofErr w:type="spellStart"/>
                       <w:r>
-                        <w:t>Aqui</w:t>
+                        <w:t>Aqui imprime o Ola Mundo</w:t>
                       </w:r>
-                      <w:proofErr w:type="spellEnd"/>
-                      <w:r>
-                        <w:t xml:space="preserve"> </w:t>
-                      </w:r>
-                      <w:proofErr w:type="spellStart"/>
-                      <w:r>
-                        <w:t>imprime</w:t>
-                      </w:r>
-                      <w:proofErr w:type="spellEnd"/>
-                      <w:r>
-                        <w:t xml:space="preserve"> o Ola </w:t>
-                      </w:r>
-                      <w:proofErr w:type="spellStart"/>
-                      <w:r>
-                        <w:t>Mundo</w:t>
-                      </w:r>
-                      <w:proofErr w:type="spellEnd"/>
                     </w:p>
                   </w:txbxContent>
                 </v:textbox>
@@ -8348,15 +7860,6 @@
           <w:lang w:val="pt-PT"/>
         </w:rPr>
       </w:pPr>
-    </w:p>
-    <w:p>
-      <w:pPr>
-        <w:rPr>
-          <w:sz w:val="24"/>
-          <w:szCs w:val="40"/>
-          <w:lang w:val="pt-PT"/>
-        </w:rPr>
-      </w:pPr>
       <w:r>
         <w:rPr>
           <w:b/>
@@ -8416,13 +7919,8 @@
                         <w:jc w:val="center"/>
                       </w:pPr>
                       <w:r>
-                        <w:t xml:space="preserve">Ola </w:t>
+                        <w:t>Ola Mundo</w:t>
                       </w:r>
-                      <w:proofErr w:type="spellStart"/>
-                      <w:r>
-                        <w:t>Mundo</w:t>
-                      </w:r>
-                      <w:proofErr w:type="spellEnd"/>
                     </w:p>
                   </w:txbxContent>
                 </v:textbox>
@@ -8434,27 +7932,9 @@
                       <w:pPr>
                         <w:spacing w:after="0"/>
                       </w:pPr>
-                      <w:proofErr w:type="spellStart"/>
                       <w:r>
-                        <w:t>Aqui</w:t>
+                        <w:t>Aqui imprime o Ola Mundo</w:t>
                       </w:r>
-                      <w:proofErr w:type="spellEnd"/>
-                      <w:r>
-                        <w:t xml:space="preserve"> </w:t>
-                      </w:r>
-                      <w:proofErr w:type="spellStart"/>
-                      <w:r>
-                        <w:t>imprime</w:t>
-                      </w:r>
-                      <w:proofErr w:type="spellEnd"/>
-                      <w:r>
-                        <w:t xml:space="preserve"> o Ola </w:t>
-                      </w:r>
-                      <w:proofErr w:type="spellStart"/>
-                      <w:r>
-                        <w:t>Mundo</w:t>
-                      </w:r>
-                      <w:proofErr w:type="spellEnd"/>
                     </w:p>
                   </w:txbxContent>
                 </v:textbox>
@@ -8731,6 +8211,7 @@
           <w:szCs w:val="24"/>
           <w:lang w:val="pt-PT"/>
         </w:rPr>
+        <w:lastRenderedPageBreak/>
         <w:t>FLUX.12.04</w:t>
       </w:r>
       <w:r>
@@ -8765,7 +8246,6 @@
           <w:szCs w:val="24"/>
           <w:lang w:val="pt-PT"/>
         </w:rPr>
-        <w:lastRenderedPageBreak/>
         <w:t>FLUX.12.05</w:t>
       </w:r>
       <w:r>
@@ -9050,6 +8530,7 @@
           <w:color w:val="000000" w:themeColor="text1"/>
           <w:sz w:val="32"/>
         </w:rPr>
+        <w:lastRenderedPageBreak/>
         <w:t>Interacção da página de perguntas com o IDE</w:t>
       </w:r>
     </w:p>
@@ -9078,7 +8559,6 @@
           <w:szCs w:val="24"/>
           <w:lang w:val="pt-PT"/>
         </w:rPr>
-        <w:lastRenderedPageBreak/>
         <w:t xml:space="preserve">FLUX.13.01 – </w:t>
       </w:r>
       <w:r>
@@ -10134,19 +9614,20 @@
     <w:p>
       <w:pPr>
         <w:rPr>
-          <w:rFonts w:ascii="Calibri" w:eastAsia="Calibri" w:hAnsi="Calibri" w:cs="Calibri"/>
-          <w:sz w:val="24"/>
-          <w:lang w:val="pt-PT"/>
-        </w:rPr>
-      </w:pPr>
-      <w:r>
-        <w:rPr>
-          <w:rFonts w:ascii="Calibri" w:hAnsi="Calibri"/>
-          <w:b/>
-          <w:sz w:val="24"/>
-          <w:szCs w:val="24"/>
-          <w:lang w:val="pt-PT"/>
-        </w:rPr>
+          <w:sz w:val="24"/>
+          <w:szCs w:val="24"/>
+          <w:lang w:val="pt-PT"/>
+        </w:rPr>
+      </w:pPr>
+      <w:r>
+        <w:rPr>
+          <w:rFonts w:ascii="Calibri" w:hAnsi="Calibri"/>
+          <w:b/>
+          <w:sz w:val="24"/>
+          <w:szCs w:val="24"/>
+          <w:lang w:val="pt-PT"/>
+        </w:rPr>
+        <w:lastRenderedPageBreak/>
         <w:t>FLUX.14.07</w:t>
       </w:r>
       <w:r>
@@ -10196,7 +9677,259 @@
     </w:p>
     <w:p>
       <w:pPr>
+        <w:rPr>
+          <w:sz w:val="24"/>
+          <w:szCs w:val="24"/>
+          <w:lang w:val="pt-PT"/>
+        </w:rPr>
+      </w:pPr>
+      <w:r>
+        <w:rPr>
+          <w:sz w:val="24"/>
+          <w:szCs w:val="24"/>
+          <w:lang w:val="pt-PT"/>
+        </w:rPr>
+        <w:t>Exemplo (no separador):</w:t>
+      </w:r>
+    </w:p>
+    <w:p>
+      <w:pPr>
+        <w:jc w:val="center"/>
+        <w:rPr>
+          <w:sz w:val="24"/>
+          <w:szCs w:val="24"/>
+          <w:lang w:val="pt-PT"/>
+        </w:rPr>
+      </w:pPr>
+      <w:r>
+        <w:rPr>
+          <w:noProof/>
+          <w:lang w:val="pt-PT" w:eastAsia="pt-PT"/>
+        </w:rPr>
+        <w:drawing>
+          <wp:inline distT="0" distB="0" distL="0" distR="0" wp14:anchorId="4F3B2766" wp14:editId="2B6358FC">
+            <wp:extent cx="3657600" cy="942975"/>
+            <wp:effectExtent l="0" t="0" r="0" b="9525"/>
+            <wp:docPr id="7" name="Picture 7"/>
+            <wp:cNvGraphicFramePr>
+              <a:graphicFrameLocks xmlns:a="http://schemas.openxmlformats.org/drawingml/2006/main" noChangeAspect="1"/>
+            </wp:cNvGraphicFramePr>
+            <a:graphic xmlns:a="http://schemas.openxmlformats.org/drawingml/2006/main">
+              <a:graphicData uri="http://schemas.openxmlformats.org/drawingml/2006/picture">
+                <pic:pic xmlns:pic="http://schemas.openxmlformats.org/drawingml/2006/picture">
+                  <pic:nvPicPr>
+                    <pic:cNvPr id="1" name=""/>
+                    <pic:cNvPicPr/>
+                  </pic:nvPicPr>
+                  <pic:blipFill>
+                    <a:blip r:embed="rId50"/>
+                    <a:stretch>
+                      <a:fillRect/>
+                    </a:stretch>
+                  </pic:blipFill>
+                  <pic:spPr>
+                    <a:xfrm>
+                      <a:off x="0" y="0"/>
+                      <a:ext cx="3657600" cy="942975"/>
+                    </a:xfrm>
+                    <a:prstGeom prst="rect">
+                      <a:avLst/>
+                    </a:prstGeom>
+                  </pic:spPr>
+                </pic:pic>
+              </a:graphicData>
+            </a:graphic>
+          </wp:inline>
+        </w:drawing>
+      </w:r>
+    </w:p>
+    <w:p>
+      <w:pPr>
+        <w:jc w:val="center"/>
+        <w:rPr>
+          <w:sz w:val="24"/>
+          <w:szCs w:val="24"/>
+          <w:lang w:val="pt-PT"/>
+        </w:rPr>
+      </w:pPr>
+      <w:r>
+        <w:rPr>
+          <w:noProof/>
+          <w:sz w:val="24"/>
+          <w:szCs w:val="24"/>
+          <w:lang w:val="pt-PT" w:eastAsia="pt-PT"/>
+        </w:rPr>
+        <w:pict>
+          <v:shapetype id="_x0000_t67" coordsize="21600,21600" o:spt="67" adj="16200,5400" path="m0@0l@1@0@1,0@2,0@2@0,21600@0,10800,21600xe">
+            <v:stroke joinstyle="miter"/>
+            <v:formulas>
+              <v:f eqn="val #0"/>
+              <v:f eqn="val #1"/>
+              <v:f eqn="sum height 0 #1"/>
+              <v:f eqn="sum 10800 0 #1"/>
+              <v:f eqn="sum width 0 #0"/>
+              <v:f eqn="prod @4 @3 10800"/>
+              <v:f eqn="sum width 0 @5"/>
+            </v:formulas>
+            <v:path o:connecttype="custom" o:connectlocs="10800,0;0,@0;10800,21600;21600,@0" o:connectangles="270,180,90,0" textboxrect="@1,0,@2,@6"/>
+            <v:handles>
+              <v:h position="#1,#0" xrange="0,10800" yrange="0,21600"/>
+            </v:handles>
+          </v:shapetype>
+          <v:shape id="_x0000_s1145" type="#_x0000_t67" style="position:absolute;left:0;text-align:left;margin-left:199.95pt;margin-top:22.3pt;width:18pt;height:23.25pt;z-index:251674112" fillcolor="black [3200]" strokecolor="#f2f2f2 [3041]" strokeweight="3pt">
+            <v:shadow on="t" type="perspective" color="#7f7f7f [1601]" opacity=".5" offset="1pt" offset2="-1pt"/>
+            <v:textbox style="layout-flow:vertical-ideographic"/>
+          </v:shape>
+        </w:pict>
+      </w:r>
+    </w:p>
+    <w:p>
+      <w:pPr>
+        <w:rPr>
+          <w:rFonts w:ascii="Calibri" w:eastAsia="Calibri" w:hAnsi="Calibri" w:cs="Calibri"/>
+          <w:sz w:val="24"/>
+          <w:lang w:val="pt-PT"/>
+        </w:rPr>
+      </w:pPr>
+    </w:p>
+    <w:p>
+      <w:pPr>
         <w:ind w:left="720"/>
+        <w:jc w:val="center"/>
+        <w:rPr>
+          <w:rFonts w:ascii="Calibri" w:eastAsia="Calibri" w:hAnsi="Calibri" w:cs="Calibri"/>
+          <w:sz w:val="24"/>
+          <w:lang w:val="pt-PT"/>
+        </w:rPr>
+      </w:pPr>
+      <w:r>
+        <w:rPr>
+          <w:rFonts w:ascii="Calibri" w:eastAsia="Calibri" w:hAnsi="Calibri" w:cs="Calibri"/>
+          <w:noProof/>
+          <w:sz w:val="24"/>
+          <w:lang w:val="pt-PT" w:eastAsia="pt-PT"/>
+        </w:rPr>
+        <w:pict>
+          <v:shape id="_x0000_s1148" type="#_x0000_t67" style="position:absolute;left:0;text-align:left;margin-left:200.7pt;margin-top:99.85pt;width:18pt;height:23.25pt;z-index:251675136" fillcolor="black [3200]" strokecolor="#f2f2f2 [3041]" strokeweight="3pt">
+            <v:shadow on="t" type="perspective" color="#7f7f7f [1601]" opacity=".5" offset="1pt" offset2="-1pt"/>
+            <v:textbox style="layout-flow:vertical-ideographic"/>
+          </v:shape>
+        </w:pict>
+      </w:r>
+      <w:r>
+        <w:rPr>
+          <w:noProof/>
+          <w:lang w:val="pt-PT" w:eastAsia="pt-PT"/>
+        </w:rPr>
+        <w:drawing>
+          <wp:inline distT="0" distB="0" distL="0" distR="0" wp14:anchorId="2CD1FB5D" wp14:editId="0EA4ECDD">
+            <wp:extent cx="3810000" cy="1209675"/>
+            <wp:effectExtent l="0" t="0" r="0" b="9525"/>
+            <wp:docPr id="10" name="Picture 10"/>
+            <wp:cNvGraphicFramePr>
+              <a:graphicFrameLocks xmlns:a="http://schemas.openxmlformats.org/drawingml/2006/main" noChangeAspect="1"/>
+            </wp:cNvGraphicFramePr>
+            <a:graphic xmlns:a="http://schemas.openxmlformats.org/drawingml/2006/main">
+              <a:graphicData uri="http://schemas.openxmlformats.org/drawingml/2006/picture">
+                <pic:pic xmlns:pic="http://schemas.openxmlformats.org/drawingml/2006/picture">
+                  <pic:nvPicPr>
+                    <pic:cNvPr id="1" name=""/>
+                    <pic:cNvPicPr/>
+                  </pic:nvPicPr>
+                  <pic:blipFill>
+                    <a:blip r:embed="rId51"/>
+                    <a:stretch>
+                      <a:fillRect/>
+                    </a:stretch>
+                  </pic:blipFill>
+                  <pic:spPr>
+                    <a:xfrm>
+                      <a:off x="0" y="0"/>
+                      <a:ext cx="3810000" cy="1209675"/>
+                    </a:xfrm>
+                    <a:prstGeom prst="rect">
+                      <a:avLst/>
+                    </a:prstGeom>
+                  </pic:spPr>
+                </pic:pic>
+              </a:graphicData>
+            </a:graphic>
+          </wp:inline>
+        </w:drawing>
+      </w:r>
+    </w:p>
+    <w:p>
+      <w:pPr>
+        <w:ind w:left="720"/>
+        <w:jc w:val="center"/>
+        <w:rPr>
+          <w:rFonts w:ascii="Calibri" w:eastAsia="Calibri" w:hAnsi="Calibri" w:cs="Calibri"/>
+          <w:sz w:val="24"/>
+          <w:lang w:val="pt-PT"/>
+        </w:rPr>
+      </w:pPr>
+      <w:r>
+        <w:rPr>
+          <w:noProof/>
+          <w:lang w:val="pt-PT" w:eastAsia="pt-PT"/>
+        </w:rPr>
+        <w:t xml:space="preserve"> </w:t>
+      </w:r>
+    </w:p>
+    <w:p>
+      <w:pPr>
+        <w:ind w:left="720"/>
+        <w:jc w:val="center"/>
+        <w:rPr>
+          <w:rFonts w:ascii="Calibri" w:eastAsia="Calibri" w:hAnsi="Calibri" w:cs="Calibri"/>
+          <w:sz w:val="24"/>
+          <w:lang w:val="pt-PT"/>
+        </w:rPr>
+      </w:pPr>
+      <w:r>
+        <w:rPr>
+          <w:noProof/>
+          <w:lang w:val="pt-PT" w:eastAsia="pt-PT"/>
+        </w:rPr>
+        <w:drawing>
+          <wp:inline distT="0" distB="0" distL="0" distR="0" wp14:anchorId="6898713C" wp14:editId="6A4FFF14">
+            <wp:extent cx="4629150" cy="257175"/>
+            <wp:effectExtent l="0" t="0" r="0" b="9525"/>
+            <wp:docPr id="11" name="Picture 11"/>
+            <wp:cNvGraphicFramePr>
+              <a:graphicFrameLocks xmlns:a="http://schemas.openxmlformats.org/drawingml/2006/main" noChangeAspect="1"/>
+            </wp:cNvGraphicFramePr>
+            <a:graphic xmlns:a="http://schemas.openxmlformats.org/drawingml/2006/main">
+              <a:graphicData uri="http://schemas.openxmlformats.org/drawingml/2006/picture">
+                <pic:pic xmlns:pic="http://schemas.openxmlformats.org/drawingml/2006/picture">
+                  <pic:nvPicPr>
+                    <pic:cNvPr id="1" name=""/>
+                    <pic:cNvPicPr/>
+                  </pic:nvPicPr>
+                  <pic:blipFill>
+                    <a:blip r:embed="rId52"/>
+                    <a:stretch>
+                      <a:fillRect/>
+                    </a:stretch>
+                  </pic:blipFill>
+                  <pic:spPr>
+                    <a:xfrm>
+                      <a:off x="0" y="0"/>
+                      <a:ext cx="4629150" cy="257175"/>
+                    </a:xfrm>
+                    <a:prstGeom prst="rect">
+                      <a:avLst/>
+                    </a:prstGeom>
+                  </pic:spPr>
+                </pic:pic>
+              </a:graphicData>
+            </a:graphic>
+          </wp:inline>
+        </w:drawing>
+      </w:r>
+    </w:p>
+    <w:p>
+      <w:pPr>
         <w:rPr>
           <w:rFonts w:ascii="Calibri" w:eastAsia="Calibri" w:hAnsi="Calibri" w:cs="Calibri"/>
           <w:sz w:val="24"/>
@@ -10248,104 +9981,7 @@
           <w:sz w:val="28"/>
           <w:lang w:val="pt-PT"/>
         </w:rPr>
-        <w:t>er</w:t>
-      </w:r>
-    </w:p>
-    <w:p>
-      <w:pPr>
-        <w:jc w:val="both"/>
-        <w:rPr>
-          <w:rFonts w:ascii="Calibri" w:eastAsia="Calibri" w:hAnsi="Calibri" w:cs="Calibri"/>
-          <w:sz w:val="24"/>
-          <w:lang w:val="pt-PT"/>
-        </w:rPr>
-      </w:pPr>
-      <w:r>
-        <w:rPr>
-          <w:rFonts w:ascii="Calibri" w:eastAsia="Calibri" w:hAnsi="Calibri" w:cs="Calibri"/>
-          <w:sz w:val="24"/>
-          <w:lang w:val="pt-PT"/>
-        </w:rPr>
-        <w:t xml:space="preserve"> </w:t>
-      </w:r>
-      <w:r>
-        <w:rPr>
-          <w:rFonts w:ascii="Calibri" w:eastAsia="Calibri" w:hAnsi="Calibri" w:cs="Calibri"/>
-          <w:b/>
-          <w:sz w:val="24"/>
-          <w:lang w:val="pt-PT"/>
-        </w:rPr>
-        <w:t>PARS.00.01</w:t>
-      </w:r>
-      <w:r>
-        <w:rPr>
-          <w:rFonts w:ascii="Calibri" w:eastAsia="Calibri" w:hAnsi="Calibri" w:cs="Calibri"/>
-          <w:sz w:val="24"/>
-          <w:lang w:val="pt-PT"/>
-        </w:rPr>
-        <w:t xml:space="preserve"> – Os erros detetados devem ser devolvidos para o ecrã do IDE.</w:t>
-      </w:r>
-    </w:p>
-    <w:p>
-      <w:pPr>
-        <w:jc w:val="both"/>
-        <w:rPr>
-          <w:rFonts w:ascii="Calibri" w:eastAsia="Calibri" w:hAnsi="Calibri" w:cs="Calibri"/>
-          <w:sz w:val="24"/>
-          <w:lang w:val="pt-PT"/>
-        </w:rPr>
-      </w:pPr>
-      <w:r>
-        <w:rPr>
-          <w:rFonts w:ascii="Calibri" w:eastAsia="Calibri" w:hAnsi="Calibri" w:cs="Calibri"/>
-          <w:sz w:val="24"/>
-          <w:lang w:val="pt-PT"/>
-        </w:rPr>
-        <w:t xml:space="preserve">                      </w:t>
-      </w:r>
-      <w:r>
-        <w:rPr>
-          <w:rFonts w:ascii="Calibri" w:eastAsia="Calibri" w:hAnsi="Calibri" w:cs="Calibri"/>
-          <w:b/>
-          <w:sz w:val="24"/>
-          <w:lang w:val="pt-PT"/>
-        </w:rPr>
-        <w:t>PARS.00.01.01</w:t>
-      </w:r>
-      <w:r>
-        <w:rPr>
-          <w:rFonts w:ascii="Calibri" w:eastAsia="Calibri" w:hAnsi="Calibri" w:cs="Calibri"/>
-          <w:sz w:val="24"/>
-          <w:lang w:val="pt-PT"/>
-        </w:rPr>
-        <w:t>- Deve surgir uma mensagem de erro no IDE;</w:t>
-      </w:r>
-    </w:p>
-    <w:p>
-      <w:pPr>
-        <w:jc w:val="both"/>
-        <w:rPr>
-          <w:rFonts w:ascii="Calibri" w:eastAsia="Calibri" w:hAnsi="Calibri" w:cs="Calibri"/>
-          <w:sz w:val="24"/>
-          <w:lang w:val="pt-PT"/>
-        </w:rPr>
-      </w:pPr>
-      <w:r>
-        <w:rPr>
-          <w:rFonts w:ascii="Calibri" w:eastAsia="Calibri" w:hAnsi="Calibri" w:cs="Calibri"/>
-          <w:sz w:val="24"/>
-          <w:lang w:val="pt-PT"/>
-        </w:rPr>
-        <w:t xml:space="preserve">                      </w:t>
-      </w:r>
-      <w:r>
-        <w:rPr>
-          <w:rFonts w:ascii="Calibri" w:eastAsia="Calibri" w:hAnsi="Calibri" w:cs="Calibri"/>
-          <w:b/>
-          <w:sz w:val="24"/>
-          <w:lang w:val="pt-PT"/>
-        </w:rPr>
-        <w:t>PARS.00.01</w:t>
+        <w:t>e</w:t>
       </w:r>
       <w:bookmarkStart w:id="0" w:name="_GoBack"/>
       <w:bookmarkEnd w:id="0"/>
@@ -10353,10 +9989,107 @@
         <w:rPr>
           <w:rFonts w:ascii="Calibri" w:eastAsia="Calibri" w:hAnsi="Calibri" w:cs="Calibri"/>
           <w:b/>
-          <w:sz w:val="24"/>
-          <w:lang w:val="pt-PT"/>
-        </w:rPr>
-        <w:t>.02</w:t>
+          <w:sz w:val="28"/>
+          <w:lang w:val="pt-PT"/>
+        </w:rPr>
+        <w:t>r</w:t>
+      </w:r>
+    </w:p>
+    <w:p>
+      <w:pPr>
+        <w:jc w:val="both"/>
+        <w:rPr>
+          <w:rFonts w:ascii="Calibri" w:eastAsia="Calibri" w:hAnsi="Calibri" w:cs="Calibri"/>
+          <w:sz w:val="24"/>
+          <w:lang w:val="pt-PT"/>
+        </w:rPr>
+      </w:pPr>
+      <w:r>
+        <w:rPr>
+          <w:rFonts w:ascii="Calibri" w:eastAsia="Calibri" w:hAnsi="Calibri" w:cs="Calibri"/>
+          <w:sz w:val="24"/>
+          <w:lang w:val="pt-PT"/>
+        </w:rPr>
+        <w:t xml:space="preserve"> </w:t>
+      </w:r>
+      <w:r>
+        <w:rPr>
+          <w:rFonts w:ascii="Calibri" w:eastAsia="Calibri" w:hAnsi="Calibri" w:cs="Calibri"/>
+          <w:b/>
+          <w:sz w:val="24"/>
+          <w:lang w:val="pt-PT"/>
+        </w:rPr>
+        <w:t>PARS.00.01</w:t>
+      </w:r>
+      <w:r>
+        <w:rPr>
+          <w:rFonts w:ascii="Calibri" w:eastAsia="Calibri" w:hAnsi="Calibri" w:cs="Calibri"/>
+          <w:sz w:val="24"/>
+          <w:lang w:val="pt-PT"/>
+        </w:rPr>
+        <w:t xml:space="preserve"> – Os erros detetados devem ser devolvidos para o ecrã do IDE.</w:t>
+      </w:r>
+    </w:p>
+    <w:p>
+      <w:pPr>
+        <w:jc w:val="both"/>
+        <w:rPr>
+          <w:rFonts w:ascii="Calibri" w:eastAsia="Calibri" w:hAnsi="Calibri" w:cs="Calibri"/>
+          <w:sz w:val="24"/>
+          <w:lang w:val="pt-PT"/>
+        </w:rPr>
+      </w:pPr>
+      <w:r>
+        <w:rPr>
+          <w:rFonts w:ascii="Calibri" w:eastAsia="Calibri" w:hAnsi="Calibri" w:cs="Calibri"/>
+          <w:sz w:val="24"/>
+          <w:lang w:val="pt-PT"/>
+        </w:rPr>
+        <w:t xml:space="preserve">                      </w:t>
+      </w:r>
+      <w:r>
+        <w:rPr>
+          <w:rFonts w:ascii="Calibri" w:eastAsia="Calibri" w:hAnsi="Calibri" w:cs="Calibri"/>
+          <w:b/>
+          <w:sz w:val="24"/>
+          <w:lang w:val="pt-PT"/>
+        </w:rPr>
+        <w:t>PARS.00.01.01</w:t>
+      </w:r>
+      <w:r>
+        <w:rPr>
+          <w:rFonts w:ascii="Calibri" w:eastAsia="Calibri" w:hAnsi="Calibri" w:cs="Calibri"/>
+          <w:sz w:val="24"/>
+          <w:lang w:val="pt-PT"/>
+        </w:rPr>
+        <w:t>- Deve surgir uma mensagem de erro no IDE;</w:t>
+      </w:r>
+    </w:p>
+    <w:p>
+      <w:pPr>
+        <w:jc w:val="both"/>
+        <w:rPr>
+          <w:rFonts w:ascii="Calibri" w:eastAsia="Calibri" w:hAnsi="Calibri" w:cs="Calibri"/>
+          <w:sz w:val="24"/>
+          <w:lang w:val="pt-PT"/>
+        </w:rPr>
+      </w:pPr>
+      <w:r>
+        <w:rPr>
+          <w:rFonts w:ascii="Calibri" w:eastAsia="Calibri" w:hAnsi="Calibri" w:cs="Calibri"/>
+          <w:sz w:val="24"/>
+          <w:lang w:val="pt-PT"/>
+        </w:rPr>
+        <w:t xml:space="preserve">                      </w:t>
+      </w:r>
+      <w:r>
+        <w:rPr>
+          <w:rFonts w:ascii="Calibri" w:eastAsia="Calibri" w:hAnsi="Calibri" w:cs="Calibri"/>
+          <w:b/>
+          <w:sz w:val="24"/>
+          <w:lang w:val="pt-PT"/>
+        </w:rPr>
+        <w:t>PARS.00.01.02</w:t>
       </w:r>
       <w:r>
         <w:rPr>
@@ -10452,6 +10185,7 @@
           <w:sz w:val="24"/>
           <w:lang w:val="pt-PT"/>
         </w:rPr>
+        <w:lastRenderedPageBreak/>
         <w:t xml:space="preserve">                     </w:t>
       </w:r>
       <w:r>
@@ -10766,681 +10500,680 @@
           <w:sz w:val="24"/>
           <w:lang w:val="pt-PT"/>
         </w:rPr>
+        <w:t xml:space="preserve">             </w:t>
+      </w:r>
+      <w:r>
+        <w:rPr>
+          <w:rFonts w:ascii="Calibri" w:eastAsia="Calibri" w:hAnsi="Calibri" w:cs="Calibri"/>
+          <w:b/>
+          <w:sz w:val="24"/>
+          <w:lang w:val="pt-PT"/>
+        </w:rPr>
+        <w:t>PARS.01.04.01 –</w:t>
+      </w:r>
+      <w:r>
+        <w:rPr>
+          <w:rFonts w:ascii="Calibri" w:eastAsia="Calibri" w:hAnsi="Calibri" w:cs="Calibri"/>
+          <w:sz w:val="24"/>
+          <w:lang w:val="pt-PT"/>
+        </w:rPr>
+        <w:t xml:space="preserve"> Recomendação: Verificar parêntesis ou iniciar com uma expressão mais simples;</w:t>
+      </w:r>
+    </w:p>
+    <w:p>
+      <w:pPr>
+        <w:jc w:val="both"/>
+        <w:rPr>
+          <w:rFonts w:ascii="Calibri" w:eastAsia="Calibri" w:hAnsi="Calibri" w:cs="Calibri"/>
+          <w:sz w:val="24"/>
+          <w:lang w:val="pt-PT"/>
+        </w:rPr>
+      </w:pPr>
+      <w:r>
+        <w:rPr>
+          <w:rFonts w:ascii="Calibri" w:eastAsia="Calibri" w:hAnsi="Calibri" w:cs="Calibri"/>
+          <w:sz w:val="24"/>
+          <w:lang w:val="pt-PT"/>
+        </w:rPr>
+        <w:t xml:space="preserve">                   </w:t>
+      </w:r>
+    </w:p>
+    <w:p>
+      <w:pPr>
+        <w:jc w:val="both"/>
+        <w:rPr>
+          <w:rFonts w:ascii="Calibri" w:eastAsia="Calibri" w:hAnsi="Calibri" w:cs="Calibri"/>
+          <w:sz w:val="24"/>
+          <w:lang w:val="pt-PT"/>
+        </w:rPr>
+      </w:pPr>
+      <w:r>
+        <w:rPr>
+          <w:rFonts w:ascii="Calibri" w:eastAsia="Calibri" w:hAnsi="Calibri" w:cs="Calibri"/>
+          <w:b/>
+          <w:sz w:val="24"/>
+          <w:lang w:val="pt-PT"/>
+        </w:rPr>
+        <w:t>PARS.01.05</w:t>
+      </w:r>
+      <w:r>
+        <w:rPr>
+          <w:rFonts w:ascii="Calibri" w:eastAsia="Calibri" w:hAnsi="Calibri" w:cs="Calibri"/>
+          <w:sz w:val="24"/>
+          <w:lang w:val="pt-PT"/>
+        </w:rPr>
+        <w:t xml:space="preserve"> – Erro de phasing: ocorre quando o valor de uma variável muda de um passo para outro.</w:t>
+      </w:r>
+    </w:p>
+    <w:p>
+      <w:pPr>
+        <w:jc w:val="both"/>
+        <w:rPr>
+          <w:rFonts w:ascii="Calibri" w:eastAsia="Calibri" w:hAnsi="Calibri" w:cs="Calibri"/>
+          <w:b/>
+          <w:sz w:val="24"/>
+          <w:lang w:val="pt-PT"/>
+        </w:rPr>
+      </w:pPr>
+      <w:r>
+        <w:rPr>
+          <w:rFonts w:ascii="Calibri" w:eastAsia="Calibri" w:hAnsi="Calibri" w:cs="Calibri"/>
+          <w:sz w:val="24"/>
+          <w:lang w:val="pt-PT"/>
+        </w:rPr>
+        <w:t xml:space="preserve">              </w:t>
+      </w:r>
+      <w:r>
+        <w:rPr>
+          <w:rFonts w:ascii="Calibri" w:eastAsia="Calibri" w:hAnsi="Calibri" w:cs="Calibri"/>
+          <w:b/>
+          <w:sz w:val="24"/>
+          <w:lang w:val="pt-PT"/>
+        </w:rPr>
+        <w:t>PARS.01.05.01 –</w:t>
+      </w:r>
+      <w:r>
+        <w:rPr>
+          <w:rFonts w:ascii="Calibri" w:eastAsia="Calibri" w:hAnsi="Calibri" w:cs="Calibri"/>
+          <w:sz w:val="24"/>
+          <w:lang w:val="pt-PT"/>
+        </w:rPr>
+        <w:t xml:space="preserve"> Recomendação: Remover símbolos indefinidos e de seguida remover referências a esses mesmos símbolos;</w:t>
+      </w:r>
+    </w:p>
+    <w:p>
+      <w:pPr>
+        <w:jc w:val="both"/>
+        <w:rPr>
+          <w:rFonts w:ascii="Calibri" w:eastAsia="Calibri" w:hAnsi="Calibri" w:cs="Calibri"/>
+          <w:sz w:val="24"/>
+          <w:lang w:val="pt-PT"/>
+        </w:rPr>
+      </w:pPr>
+    </w:p>
+    <w:p>
+      <w:pPr>
+        <w:jc w:val="both"/>
+        <w:rPr>
+          <w:rFonts w:ascii="Calibri" w:eastAsia="Calibri" w:hAnsi="Calibri" w:cs="Calibri"/>
+          <w:sz w:val="24"/>
+          <w:lang w:val="pt-PT"/>
+        </w:rPr>
+      </w:pPr>
+      <w:r>
+        <w:rPr>
+          <w:rFonts w:ascii="Calibri" w:eastAsia="Calibri" w:hAnsi="Calibri" w:cs="Calibri"/>
+          <w:b/>
+          <w:sz w:val="24"/>
+          <w:lang w:val="pt-PT"/>
+        </w:rPr>
+        <w:t>PARS.01.06</w:t>
+      </w:r>
+      <w:r>
+        <w:rPr>
+          <w:rFonts w:ascii="Calibri" w:eastAsia="Calibri" w:hAnsi="Calibri" w:cs="Calibri"/>
+          <w:sz w:val="24"/>
+          <w:lang w:val="pt-PT"/>
+        </w:rPr>
+        <w:t xml:space="preserve"> – Erro de endereço.</w:t>
+      </w:r>
+    </w:p>
+    <w:p>
+      <w:pPr>
+        <w:jc w:val="both"/>
+        <w:rPr>
+          <w:rFonts w:ascii="Calibri" w:eastAsia="Calibri" w:hAnsi="Calibri" w:cs="Calibri"/>
+          <w:sz w:val="24"/>
+          <w:lang w:val="pt-PT"/>
+        </w:rPr>
+      </w:pPr>
+      <w:r>
+        <w:rPr>
+          <w:rFonts w:ascii="Calibri" w:eastAsia="Calibri" w:hAnsi="Calibri" w:cs="Calibri"/>
+          <w:sz w:val="24"/>
+          <w:lang w:val="pt-PT"/>
+        </w:rPr>
+        <w:t xml:space="preserve">              </w:t>
+      </w:r>
+      <w:r>
+        <w:rPr>
+          <w:rFonts w:ascii="Calibri" w:eastAsia="Calibri" w:hAnsi="Calibri" w:cs="Calibri"/>
+          <w:b/>
+          <w:sz w:val="24"/>
+          <w:lang w:val="pt-PT"/>
+        </w:rPr>
+        <w:t>PARS.01.06.01</w:t>
+      </w:r>
+      <w:r>
+        <w:rPr>
+          <w:rFonts w:ascii="Calibri" w:eastAsia="Calibri" w:hAnsi="Calibri" w:cs="Calibri"/>
+          <w:sz w:val="24"/>
+          <w:lang w:val="pt-PT"/>
+        </w:rPr>
+        <w:t xml:space="preserve"> – Recomendação: Verificar memória disponível;</w:t>
+      </w:r>
+    </w:p>
+    <w:p>
+      <w:pPr>
+        <w:jc w:val="both"/>
+        <w:rPr>
+          <w:rFonts w:ascii="Calibri" w:eastAsia="Calibri" w:hAnsi="Calibri" w:cs="Calibri"/>
+          <w:sz w:val="24"/>
+          <w:lang w:val="pt-PT"/>
+        </w:rPr>
+      </w:pPr>
+    </w:p>
+    <w:p>
+      <w:pPr>
+        <w:jc w:val="both"/>
+        <w:rPr>
+          <w:rFonts w:ascii="Calibri" w:eastAsia="Calibri" w:hAnsi="Calibri" w:cs="Calibri"/>
+          <w:sz w:val="24"/>
+          <w:lang w:val="pt-PT"/>
+        </w:rPr>
+      </w:pPr>
+    </w:p>
+    <w:p>
+      <w:pPr>
+        <w:jc w:val="both"/>
+        <w:rPr>
+          <w:rFonts w:ascii="Calibri" w:eastAsia="Calibri" w:hAnsi="Calibri" w:cs="Calibri"/>
+          <w:sz w:val="24"/>
+          <w:lang w:val="pt-PT"/>
+        </w:rPr>
+      </w:pPr>
+      <w:r>
+        <w:rPr>
+          <w:rFonts w:ascii="Calibri" w:eastAsia="Calibri" w:hAnsi="Calibri" w:cs="Calibri"/>
+          <w:b/>
+          <w:sz w:val="24"/>
+          <w:lang w:val="pt-PT"/>
+        </w:rPr>
+        <w:t>PARS.02.01</w:t>
+      </w:r>
+      <w:r>
+        <w:rPr>
+          <w:rFonts w:ascii="Calibri" w:eastAsia="Calibri" w:hAnsi="Calibri" w:cs="Calibri"/>
+          <w:sz w:val="24"/>
+          <w:lang w:val="pt-PT"/>
+        </w:rPr>
+        <w:t xml:space="preserve"> – Erros de sintaxe: erros de gramática e pontuação.</w:t>
+      </w:r>
+    </w:p>
+    <w:p>
+      <w:pPr>
+        <w:jc w:val="both"/>
+        <w:rPr>
+          <w:rFonts w:ascii="Calibri" w:eastAsia="Calibri" w:hAnsi="Calibri" w:cs="Calibri"/>
+          <w:sz w:val="24"/>
+          <w:lang w:val="pt-PT"/>
+        </w:rPr>
+      </w:pPr>
+      <w:r>
+        <w:rPr>
+          <w:rFonts w:ascii="Calibri" w:eastAsia="Calibri" w:hAnsi="Calibri" w:cs="Calibri"/>
+          <w:sz w:val="24"/>
+          <w:lang w:val="pt-PT"/>
+        </w:rPr>
+        <w:t xml:space="preserve">              </w:t>
+      </w:r>
+      <w:r>
+        <w:rPr>
+          <w:rFonts w:ascii="Calibri" w:eastAsia="Calibri" w:hAnsi="Calibri" w:cs="Calibri"/>
+          <w:b/>
+          <w:sz w:val="24"/>
+          <w:lang w:val="pt-PT"/>
+        </w:rPr>
+        <w:t>PARS.02.01.01</w:t>
+      </w:r>
+      <w:r>
+        <w:rPr>
+          <w:rFonts w:ascii="Calibri" w:eastAsia="Calibri" w:hAnsi="Calibri" w:cs="Calibri"/>
+          <w:sz w:val="24"/>
+          <w:lang w:val="pt-PT"/>
+        </w:rPr>
+        <w:t xml:space="preserve"> – Recomendação: Verificar ortografia;</w:t>
+      </w:r>
+    </w:p>
+    <w:p>
+      <w:pPr>
+        <w:jc w:val="both"/>
+        <w:rPr>
+          <w:rFonts w:ascii="Calibri" w:eastAsia="Calibri" w:hAnsi="Calibri" w:cs="Calibri"/>
+          <w:sz w:val="24"/>
+          <w:lang w:val="pt-PT"/>
+        </w:rPr>
+      </w:pPr>
+      <w:r>
+        <w:rPr>
+          <w:rFonts w:ascii="Calibri" w:eastAsia="Calibri" w:hAnsi="Calibri" w:cs="Calibri"/>
+          <w:b/>
+          <w:sz w:val="24"/>
+          <w:lang w:val="pt-PT"/>
+        </w:rPr>
+        <w:t>PARS.02.02</w:t>
+      </w:r>
+      <w:r>
+        <w:rPr>
+          <w:rFonts w:ascii="Calibri" w:eastAsia="Calibri" w:hAnsi="Calibri" w:cs="Calibri"/>
+          <w:sz w:val="24"/>
+          <w:lang w:val="pt-PT"/>
+        </w:rPr>
+        <w:t xml:space="preserve"> – Erros de runtime: aparecem à medida que o programa é executado.</w:t>
+      </w:r>
+    </w:p>
+    <w:p>
+      <w:pPr>
+        <w:jc w:val="both"/>
+        <w:rPr>
+          <w:rFonts w:ascii="Calibri" w:eastAsia="Calibri" w:hAnsi="Calibri" w:cs="Calibri"/>
+          <w:sz w:val="24"/>
+          <w:lang w:val="pt-PT"/>
+        </w:rPr>
+      </w:pPr>
+      <w:r>
+        <w:rPr>
+          <w:rFonts w:ascii="Calibri" w:eastAsia="Calibri" w:hAnsi="Calibri" w:cs="Calibri"/>
+          <w:sz w:val="24"/>
+          <w:lang w:val="pt-PT"/>
+        </w:rPr>
+        <w:t xml:space="preserve">              </w:t>
+      </w:r>
+      <w:r>
+        <w:rPr>
+          <w:rFonts w:ascii="Calibri" w:eastAsia="Calibri" w:hAnsi="Calibri" w:cs="Calibri"/>
+          <w:b/>
+          <w:sz w:val="24"/>
+          <w:lang w:val="pt-PT"/>
+        </w:rPr>
+        <w:t>PARS.02.02.01</w:t>
+      </w:r>
+      <w:r>
+        <w:rPr>
+          <w:rFonts w:ascii="Calibri" w:eastAsia="Calibri" w:hAnsi="Calibri" w:cs="Calibri"/>
+          <w:sz w:val="24"/>
+          <w:lang w:val="pt-PT"/>
+        </w:rPr>
+        <w:t xml:space="preserve"> – Recomendação: Rever o código, por exemplo, procurar divisões por zero;</w:t>
+      </w:r>
+    </w:p>
+    <w:p>
+      <w:pPr>
+        <w:jc w:val="both"/>
+        <w:rPr>
+          <w:rFonts w:ascii="Calibri" w:eastAsia="Calibri" w:hAnsi="Calibri" w:cs="Calibri"/>
+          <w:sz w:val="24"/>
+          <w:lang w:val="pt-PT"/>
+        </w:rPr>
+      </w:pPr>
+      <w:r>
+        <w:rPr>
+          <w:rFonts w:ascii="Calibri" w:eastAsia="Calibri" w:hAnsi="Calibri" w:cs="Calibri"/>
+          <w:b/>
+          <w:sz w:val="24"/>
+          <w:lang w:val="pt-PT"/>
+        </w:rPr>
+        <w:t>PARS.02.03</w:t>
+      </w:r>
+      <w:r>
+        <w:rPr>
+          <w:rFonts w:ascii="Calibri" w:eastAsia="Calibri" w:hAnsi="Calibri" w:cs="Calibri"/>
+          <w:sz w:val="24"/>
+          <w:lang w:val="pt-PT"/>
+        </w:rPr>
+        <w:t xml:space="preserve"> – Erros lógicos: erros básicos em algoritmos ou procedimentos, apenas detetados quando o resultado destes é anómalo.</w:t>
+      </w:r>
+    </w:p>
+    <w:p>
+      <w:pPr>
+        <w:jc w:val="both"/>
+        <w:rPr>
+          <w:rFonts w:ascii="Calibri" w:eastAsia="Calibri" w:hAnsi="Calibri" w:cs="Calibri"/>
+          <w:sz w:val="24"/>
+          <w:lang w:val="pt-PT"/>
+        </w:rPr>
+      </w:pPr>
+      <w:r>
+        <w:rPr>
+          <w:rFonts w:ascii="Calibri" w:eastAsia="Calibri" w:hAnsi="Calibri" w:cs="Calibri"/>
+          <w:sz w:val="24"/>
+          <w:lang w:val="pt-PT"/>
+        </w:rPr>
+        <w:t xml:space="preserve">              </w:t>
+      </w:r>
+      <w:r>
+        <w:rPr>
+          <w:rFonts w:ascii="Calibri" w:eastAsia="Calibri" w:hAnsi="Calibri" w:cs="Calibri"/>
+          <w:b/>
+          <w:sz w:val="24"/>
+          <w:lang w:val="pt-PT"/>
+        </w:rPr>
+        <w:t>PARS.02.03.01</w:t>
+      </w:r>
+      <w:r>
+        <w:rPr>
+          <w:rFonts w:ascii="Calibri" w:eastAsia="Calibri" w:hAnsi="Calibri" w:cs="Calibri"/>
+          <w:sz w:val="24"/>
+          <w:lang w:val="pt-PT"/>
+        </w:rPr>
+        <w:t xml:space="preserve"> – Recomendação: Usar mecanismos de debug (passo a passo);</w:t>
+      </w:r>
+    </w:p>
+    <w:p>
+      <w:pPr>
+        <w:jc w:val="both"/>
+        <w:rPr>
+          <w:rFonts w:ascii="Calibri" w:eastAsia="Calibri" w:hAnsi="Calibri" w:cs="Calibri"/>
+          <w:sz w:val="24"/>
+          <w:lang w:val="pt-PT"/>
+        </w:rPr>
+      </w:pPr>
+    </w:p>
+    <w:p>
+      <w:pPr>
+        <w:jc w:val="both"/>
+        <w:rPr>
+          <w:rFonts w:ascii="Calibri" w:eastAsia="Calibri" w:hAnsi="Calibri" w:cs="Calibri"/>
+          <w:sz w:val="24"/>
+          <w:lang w:val="pt-PT"/>
+        </w:rPr>
+      </w:pPr>
+      <w:r>
+        <w:rPr>
+          <w:rFonts w:ascii="Calibri" w:eastAsia="Calibri" w:hAnsi="Calibri" w:cs="Calibri"/>
+          <w:b/>
+          <w:sz w:val="24"/>
+          <w:lang w:val="pt-PT"/>
+        </w:rPr>
+        <w:t>PARS.02.04</w:t>
+      </w:r>
+      <w:r>
+        <w:rPr>
+          <w:rFonts w:ascii="Calibri" w:eastAsia="Calibri" w:hAnsi="Calibri" w:cs="Calibri"/>
+          <w:sz w:val="24"/>
+          <w:lang w:val="pt-PT"/>
+        </w:rPr>
+        <w:t xml:space="preserve"> – Erros de threading: Ocorrem quando se usam threads, exemplos podem ser deadlocks e concorrência no acesso.</w:t>
+      </w:r>
+    </w:p>
+    <w:p>
+      <w:pPr>
+        <w:jc w:val="both"/>
+        <w:rPr>
+          <w:rFonts w:ascii="Calibri" w:eastAsia="Calibri" w:hAnsi="Calibri" w:cs="Calibri"/>
+          <w:sz w:val="24"/>
+          <w:lang w:val="pt-PT"/>
+        </w:rPr>
+      </w:pPr>
+      <w:r>
+        <w:rPr>
+          <w:rFonts w:ascii="Calibri" w:eastAsia="Calibri" w:hAnsi="Calibri" w:cs="Calibri"/>
+          <w:sz w:val="24"/>
+          <w:lang w:val="pt-PT"/>
+        </w:rPr>
+        <w:t xml:space="preserve">              </w:t>
+      </w:r>
+      <w:r>
+        <w:rPr>
+          <w:rFonts w:ascii="Calibri" w:eastAsia="Calibri" w:hAnsi="Calibri" w:cs="Calibri"/>
+          <w:b/>
+          <w:sz w:val="24"/>
+          <w:lang w:val="pt-PT"/>
+        </w:rPr>
+        <w:t>PARS.02.04.01</w:t>
+      </w:r>
+      <w:r>
+        <w:rPr>
+          <w:rFonts w:ascii="Calibri" w:eastAsia="Calibri" w:hAnsi="Calibri" w:cs="Calibri"/>
+          <w:sz w:val="24"/>
+          <w:lang w:val="pt-PT"/>
+        </w:rPr>
+        <w:t xml:space="preserve"> – Recomendação: Utilizar mecanismos de defesa, por exemplo, semáforos;</w:t>
+      </w:r>
+    </w:p>
+    <w:p>
+      <w:pPr>
+        <w:jc w:val="both"/>
+        <w:rPr>
+          <w:rFonts w:ascii="Calibri" w:eastAsia="Calibri" w:hAnsi="Calibri" w:cs="Calibri"/>
+          <w:sz w:val="24"/>
+          <w:lang w:val="pt-PT"/>
+        </w:rPr>
+      </w:pPr>
+    </w:p>
+    <w:p>
+      <w:pPr>
+        <w:jc w:val="both"/>
+        <w:rPr>
+          <w:rFonts w:ascii="Calibri" w:eastAsia="Calibri" w:hAnsi="Calibri" w:cs="Calibri"/>
+          <w:sz w:val="24"/>
+          <w:lang w:val="pt-PT"/>
+        </w:rPr>
+      </w:pPr>
+      <w:r>
+        <w:rPr>
+          <w:rFonts w:ascii="Calibri" w:eastAsia="Calibri" w:hAnsi="Calibri" w:cs="Calibri"/>
+          <w:b/>
+          <w:sz w:val="24"/>
+          <w:lang w:val="pt-PT"/>
+        </w:rPr>
+        <w:t>PARS.02.05</w:t>
+      </w:r>
+      <w:r>
+        <w:rPr>
+          <w:rFonts w:ascii="Calibri" w:eastAsia="Calibri" w:hAnsi="Calibri" w:cs="Calibri"/>
+          <w:sz w:val="24"/>
+          <w:lang w:val="pt-PT"/>
+        </w:rPr>
+        <w:t xml:space="preserve"> – Exceções: Não são erros fatais mas podem provocar problemas na execução do programa.</w:t>
+      </w:r>
+    </w:p>
+    <w:p>
+      <w:pPr>
+        <w:jc w:val="both"/>
+        <w:rPr>
+          <w:rFonts w:ascii="Calibri" w:eastAsia="Calibri" w:hAnsi="Calibri" w:cs="Calibri"/>
+          <w:sz w:val="24"/>
+          <w:lang w:val="pt-PT"/>
+        </w:rPr>
+      </w:pPr>
+      <w:r>
+        <w:rPr>
+          <w:rFonts w:ascii="Calibri" w:eastAsia="Calibri" w:hAnsi="Calibri" w:cs="Calibri"/>
+          <w:sz w:val="24"/>
+          <w:lang w:val="pt-PT"/>
+        </w:rPr>
+        <w:t xml:space="preserve">               </w:t>
+      </w:r>
+      <w:r>
+        <w:rPr>
+          <w:rFonts w:ascii="Calibri" w:eastAsia="Calibri" w:hAnsi="Calibri" w:cs="Calibri"/>
+          <w:b/>
+          <w:sz w:val="24"/>
+          <w:lang w:val="pt-PT"/>
+        </w:rPr>
+        <w:t>PARS.02.05.01</w:t>
+      </w:r>
+      <w:r>
+        <w:rPr>
+          <w:rFonts w:ascii="Calibri" w:eastAsia="Calibri" w:hAnsi="Calibri" w:cs="Calibri"/>
+          <w:sz w:val="24"/>
+          <w:lang w:val="pt-PT"/>
+        </w:rPr>
+        <w:t xml:space="preserve"> – Recomendação: Utilizar técnicas de controlo de exceções, por exemplo, “try catch”;</w:t>
+      </w:r>
+    </w:p>
+    <w:p>
+      <w:pPr>
+        <w:jc w:val="both"/>
+        <w:rPr>
+          <w:rFonts w:ascii="Calibri" w:eastAsia="Calibri" w:hAnsi="Calibri" w:cs="Calibri"/>
+          <w:sz w:val="24"/>
+          <w:lang w:val="pt-PT"/>
+        </w:rPr>
+      </w:pPr>
+    </w:p>
+    <w:p>
+      <w:pPr>
+        <w:jc w:val="both"/>
+        <w:rPr>
+          <w:rFonts w:ascii="Calibri" w:eastAsia="Calibri" w:hAnsi="Calibri" w:cs="Calibri"/>
+          <w:sz w:val="24"/>
+          <w:lang w:val="pt-PT"/>
+        </w:rPr>
+      </w:pPr>
+      <w:r>
+        <w:rPr>
+          <w:rFonts w:ascii="Calibri" w:eastAsia="Calibri" w:hAnsi="Calibri" w:cs="Calibri"/>
+          <w:b/>
+          <w:sz w:val="24"/>
+          <w:lang w:val="pt-PT"/>
+        </w:rPr>
+        <w:t>PARS.03.01</w:t>
+      </w:r>
+      <w:r>
+        <w:rPr>
+          <w:rFonts w:ascii="Calibri" w:eastAsia="Calibri" w:hAnsi="Calibri" w:cs="Calibri"/>
+          <w:sz w:val="24"/>
+          <w:lang w:val="pt-PT"/>
+        </w:rPr>
+        <w:t xml:space="preserve"> – Erros de ligação: Quando uma forma do fluxograma não está ligada ou faltam ligações.</w:t>
+      </w:r>
+    </w:p>
+    <w:p>
+      <w:pPr>
+        <w:jc w:val="both"/>
+        <w:rPr>
+          <w:rFonts w:ascii="Calibri" w:eastAsia="Calibri" w:hAnsi="Calibri" w:cs="Calibri"/>
+          <w:sz w:val="24"/>
+          <w:lang w:val="pt-PT"/>
+        </w:rPr>
+      </w:pPr>
+      <w:r>
+        <w:rPr>
+          <w:rFonts w:ascii="Calibri" w:eastAsia="Calibri" w:hAnsi="Calibri" w:cs="Calibri"/>
+          <w:sz w:val="24"/>
+          <w:lang w:val="pt-PT"/>
+        </w:rPr>
+        <w:t xml:space="preserve">               </w:t>
+      </w:r>
+      <w:r>
+        <w:rPr>
+          <w:rFonts w:ascii="Calibri" w:eastAsia="Calibri" w:hAnsi="Calibri" w:cs="Calibri"/>
+          <w:b/>
+          <w:sz w:val="24"/>
+          <w:lang w:val="pt-PT"/>
+        </w:rPr>
+        <w:t>PARS.03.01.01</w:t>
+      </w:r>
+      <w:r>
+        <w:rPr>
+          <w:rFonts w:ascii="Calibri" w:eastAsia="Calibri" w:hAnsi="Calibri" w:cs="Calibri"/>
+          <w:sz w:val="24"/>
+          <w:lang w:val="pt-PT"/>
+        </w:rPr>
+        <w:t xml:space="preserve"> – Recomendação: Procurar formas não ligadas;</w:t>
+      </w:r>
+    </w:p>
+    <w:p>
+      <w:pPr>
+        <w:jc w:val="both"/>
+        <w:rPr>
+          <w:rFonts w:ascii="Calibri" w:eastAsia="Calibri" w:hAnsi="Calibri" w:cs="Calibri"/>
+          <w:sz w:val="24"/>
+          <w:lang w:val="pt-PT"/>
+        </w:rPr>
+      </w:pPr>
+      <w:r>
+        <w:rPr>
+          <w:rFonts w:ascii="Calibri" w:eastAsia="Calibri" w:hAnsi="Calibri" w:cs="Calibri"/>
+          <w:b/>
+          <w:sz w:val="24"/>
+          <w:lang w:val="pt-PT"/>
+        </w:rPr>
+        <w:t>PARS.03.02</w:t>
+      </w:r>
+      <w:r>
+        <w:rPr>
+          <w:rFonts w:ascii="Calibri" w:eastAsia="Calibri" w:hAnsi="Calibri" w:cs="Calibri"/>
+          <w:sz w:val="24"/>
+          <w:lang w:val="pt-PT"/>
+        </w:rPr>
+        <w:t xml:space="preserve"> – Erros de código: Quando na tradução de código para fluxograma, os erros do anterior se transferem para o diagrama.</w:t>
+      </w:r>
+    </w:p>
+    <w:p>
+      <w:pPr>
+        <w:jc w:val="both"/>
+        <w:rPr>
+          <w:rFonts w:ascii="Calibri" w:eastAsia="Calibri" w:hAnsi="Calibri" w:cs="Calibri"/>
+          <w:sz w:val="24"/>
+          <w:lang w:val="pt-PT"/>
+        </w:rPr>
+      </w:pPr>
+      <w:r>
+        <w:rPr>
+          <w:rFonts w:ascii="Calibri" w:eastAsia="Calibri" w:hAnsi="Calibri" w:cs="Calibri"/>
+          <w:sz w:val="24"/>
+          <w:lang w:val="pt-PT"/>
+        </w:rPr>
+        <w:t xml:space="preserve">               </w:t>
+      </w:r>
+      <w:r>
+        <w:rPr>
+          <w:rFonts w:ascii="Calibri" w:eastAsia="Calibri" w:hAnsi="Calibri" w:cs="Calibri"/>
+          <w:b/>
+          <w:sz w:val="24"/>
+          <w:lang w:val="pt-PT"/>
+        </w:rPr>
+        <w:t>PARS.03.02.01</w:t>
+      </w:r>
+      <w:r>
+        <w:rPr>
+          <w:rFonts w:ascii="Calibri" w:eastAsia="Calibri" w:hAnsi="Calibri" w:cs="Calibri"/>
+          <w:sz w:val="24"/>
+          <w:lang w:val="pt-PT"/>
+        </w:rPr>
+        <w:t xml:space="preserve"> – Recomendação: Corrigir erro no código através da forma que o contém;</w:t>
+      </w:r>
+    </w:p>
+    <w:p>
+      <w:pPr>
+        <w:jc w:val="both"/>
+        <w:rPr>
+          <w:rFonts w:ascii="Calibri" w:eastAsia="Calibri" w:hAnsi="Calibri" w:cs="Calibri"/>
+          <w:sz w:val="24"/>
+          <w:lang w:val="pt-PT"/>
+        </w:rPr>
+      </w:pPr>
+      <w:r>
+        <w:rPr>
+          <w:rFonts w:ascii="Calibri" w:eastAsia="Calibri" w:hAnsi="Calibri" w:cs="Calibri"/>
+          <w:b/>
+          <w:sz w:val="24"/>
+          <w:lang w:val="pt-PT"/>
+        </w:rPr>
         <w:lastRenderedPageBreak/>
-        <w:t xml:space="preserve">             </w:t>
-      </w:r>
-      <w:r>
-        <w:rPr>
-          <w:rFonts w:ascii="Calibri" w:eastAsia="Calibri" w:hAnsi="Calibri" w:cs="Calibri"/>
-          <w:b/>
-          <w:sz w:val="24"/>
-          <w:lang w:val="pt-PT"/>
-        </w:rPr>
-        <w:t>PARS.01.04.01 –</w:t>
-      </w:r>
-      <w:r>
-        <w:rPr>
-          <w:rFonts w:ascii="Calibri" w:eastAsia="Calibri" w:hAnsi="Calibri" w:cs="Calibri"/>
-          <w:sz w:val="24"/>
-          <w:lang w:val="pt-PT"/>
-        </w:rPr>
-        <w:t xml:space="preserve"> Recomendação: Verificar parêntesis ou iniciar com uma expressão mais simples;</w:t>
-      </w:r>
-    </w:p>
-    <w:p>
-      <w:pPr>
-        <w:jc w:val="both"/>
-        <w:rPr>
-          <w:rFonts w:ascii="Calibri" w:eastAsia="Calibri" w:hAnsi="Calibri" w:cs="Calibri"/>
-          <w:sz w:val="24"/>
-          <w:lang w:val="pt-PT"/>
-        </w:rPr>
-      </w:pPr>
-      <w:r>
-        <w:rPr>
-          <w:rFonts w:ascii="Calibri" w:eastAsia="Calibri" w:hAnsi="Calibri" w:cs="Calibri"/>
-          <w:sz w:val="24"/>
-          <w:lang w:val="pt-PT"/>
-        </w:rPr>
-        <w:t xml:space="preserve">                   </w:t>
-      </w:r>
-    </w:p>
-    <w:p>
-      <w:pPr>
-        <w:jc w:val="both"/>
-        <w:rPr>
-          <w:rFonts w:ascii="Calibri" w:eastAsia="Calibri" w:hAnsi="Calibri" w:cs="Calibri"/>
-          <w:sz w:val="24"/>
-          <w:lang w:val="pt-PT"/>
-        </w:rPr>
-      </w:pPr>
-      <w:r>
-        <w:rPr>
-          <w:rFonts w:ascii="Calibri" w:eastAsia="Calibri" w:hAnsi="Calibri" w:cs="Calibri"/>
-          <w:b/>
-          <w:sz w:val="24"/>
-          <w:lang w:val="pt-PT"/>
-        </w:rPr>
-        <w:t>PARS.01.05</w:t>
-      </w:r>
-      <w:r>
-        <w:rPr>
-          <w:rFonts w:ascii="Calibri" w:eastAsia="Calibri" w:hAnsi="Calibri" w:cs="Calibri"/>
-          <w:sz w:val="24"/>
-          <w:lang w:val="pt-PT"/>
-        </w:rPr>
-        <w:t xml:space="preserve"> – Erro de phasing: ocorre quando o valor de uma variável muda de um passo para outro.</w:t>
-      </w:r>
-    </w:p>
-    <w:p>
-      <w:pPr>
-        <w:jc w:val="both"/>
-        <w:rPr>
-          <w:rFonts w:ascii="Calibri" w:eastAsia="Calibri" w:hAnsi="Calibri" w:cs="Calibri"/>
-          <w:b/>
-          <w:sz w:val="24"/>
-          <w:lang w:val="pt-PT"/>
-        </w:rPr>
-      </w:pPr>
-      <w:r>
-        <w:rPr>
-          <w:rFonts w:ascii="Calibri" w:eastAsia="Calibri" w:hAnsi="Calibri" w:cs="Calibri"/>
-          <w:sz w:val="24"/>
-          <w:lang w:val="pt-PT"/>
-        </w:rPr>
-        <w:t xml:space="preserve">              </w:t>
-      </w:r>
-      <w:r>
-        <w:rPr>
-          <w:rFonts w:ascii="Calibri" w:eastAsia="Calibri" w:hAnsi="Calibri" w:cs="Calibri"/>
-          <w:b/>
-          <w:sz w:val="24"/>
-          <w:lang w:val="pt-PT"/>
-        </w:rPr>
-        <w:t>PARS.01.05.01 –</w:t>
-      </w:r>
-      <w:r>
-        <w:rPr>
-          <w:rFonts w:ascii="Calibri" w:eastAsia="Calibri" w:hAnsi="Calibri" w:cs="Calibri"/>
-          <w:sz w:val="24"/>
-          <w:lang w:val="pt-PT"/>
-        </w:rPr>
-        <w:t xml:space="preserve"> Recomendação: Remover símbolos indefinidos e de seguida remover referências a esses mesmos símbolos;</w:t>
-      </w:r>
-    </w:p>
-    <w:p>
-      <w:pPr>
-        <w:jc w:val="both"/>
-        <w:rPr>
-          <w:rFonts w:ascii="Calibri" w:eastAsia="Calibri" w:hAnsi="Calibri" w:cs="Calibri"/>
-          <w:sz w:val="24"/>
-          <w:lang w:val="pt-PT"/>
-        </w:rPr>
-      </w:pPr>
-    </w:p>
-    <w:p>
-      <w:pPr>
-        <w:jc w:val="both"/>
-        <w:rPr>
-          <w:rFonts w:ascii="Calibri" w:eastAsia="Calibri" w:hAnsi="Calibri" w:cs="Calibri"/>
-          <w:sz w:val="24"/>
-          <w:lang w:val="pt-PT"/>
-        </w:rPr>
-      </w:pPr>
-      <w:r>
-        <w:rPr>
-          <w:rFonts w:ascii="Calibri" w:eastAsia="Calibri" w:hAnsi="Calibri" w:cs="Calibri"/>
-          <w:b/>
-          <w:sz w:val="24"/>
-          <w:lang w:val="pt-PT"/>
-        </w:rPr>
-        <w:t>PARS.01.06</w:t>
-      </w:r>
-      <w:r>
-        <w:rPr>
-          <w:rFonts w:ascii="Calibri" w:eastAsia="Calibri" w:hAnsi="Calibri" w:cs="Calibri"/>
-          <w:sz w:val="24"/>
-          <w:lang w:val="pt-PT"/>
-        </w:rPr>
-        <w:t xml:space="preserve"> – Erro de endereço.</w:t>
-      </w:r>
-    </w:p>
-    <w:p>
-      <w:pPr>
-        <w:jc w:val="both"/>
-        <w:rPr>
-          <w:rFonts w:ascii="Calibri" w:eastAsia="Calibri" w:hAnsi="Calibri" w:cs="Calibri"/>
-          <w:sz w:val="24"/>
-          <w:lang w:val="pt-PT"/>
-        </w:rPr>
-      </w:pPr>
-      <w:r>
-        <w:rPr>
-          <w:rFonts w:ascii="Calibri" w:eastAsia="Calibri" w:hAnsi="Calibri" w:cs="Calibri"/>
-          <w:sz w:val="24"/>
-          <w:lang w:val="pt-PT"/>
-        </w:rPr>
-        <w:t xml:space="preserve">              </w:t>
-      </w:r>
-      <w:r>
-        <w:rPr>
-          <w:rFonts w:ascii="Calibri" w:eastAsia="Calibri" w:hAnsi="Calibri" w:cs="Calibri"/>
-          <w:b/>
-          <w:sz w:val="24"/>
-          <w:lang w:val="pt-PT"/>
-        </w:rPr>
-        <w:t>PARS.01.06.01</w:t>
-      </w:r>
-      <w:r>
-        <w:rPr>
-          <w:rFonts w:ascii="Calibri" w:eastAsia="Calibri" w:hAnsi="Calibri" w:cs="Calibri"/>
-          <w:sz w:val="24"/>
-          <w:lang w:val="pt-PT"/>
-        </w:rPr>
-        <w:t xml:space="preserve"> – Recomendação: Verificar memória disponível;</w:t>
-      </w:r>
-    </w:p>
-    <w:p>
-      <w:pPr>
-        <w:jc w:val="both"/>
-        <w:rPr>
-          <w:rFonts w:ascii="Calibri" w:eastAsia="Calibri" w:hAnsi="Calibri" w:cs="Calibri"/>
-          <w:sz w:val="24"/>
-          <w:lang w:val="pt-PT"/>
-        </w:rPr>
-      </w:pPr>
-    </w:p>
-    <w:p>
-      <w:pPr>
-        <w:jc w:val="both"/>
-        <w:rPr>
-          <w:rFonts w:ascii="Calibri" w:eastAsia="Calibri" w:hAnsi="Calibri" w:cs="Calibri"/>
-          <w:sz w:val="24"/>
-          <w:lang w:val="pt-PT"/>
-        </w:rPr>
-      </w:pPr>
-    </w:p>
-    <w:p>
-      <w:pPr>
-        <w:jc w:val="both"/>
-        <w:rPr>
-          <w:rFonts w:ascii="Calibri" w:eastAsia="Calibri" w:hAnsi="Calibri" w:cs="Calibri"/>
-          <w:sz w:val="24"/>
-          <w:lang w:val="pt-PT"/>
-        </w:rPr>
-      </w:pPr>
-      <w:r>
-        <w:rPr>
-          <w:rFonts w:ascii="Calibri" w:eastAsia="Calibri" w:hAnsi="Calibri" w:cs="Calibri"/>
-          <w:b/>
-          <w:sz w:val="24"/>
-          <w:lang w:val="pt-PT"/>
-        </w:rPr>
-        <w:t>PARS.02.01</w:t>
-      </w:r>
-      <w:r>
-        <w:rPr>
-          <w:rFonts w:ascii="Calibri" w:eastAsia="Calibri" w:hAnsi="Calibri" w:cs="Calibri"/>
-          <w:sz w:val="24"/>
-          <w:lang w:val="pt-PT"/>
-        </w:rPr>
-        <w:t xml:space="preserve"> – Erros de sintaxe: erros de gramática e pontuação.</w:t>
-      </w:r>
-    </w:p>
-    <w:p>
-      <w:pPr>
-        <w:jc w:val="both"/>
-        <w:rPr>
-          <w:rFonts w:ascii="Calibri" w:eastAsia="Calibri" w:hAnsi="Calibri" w:cs="Calibri"/>
-          <w:sz w:val="24"/>
-          <w:lang w:val="pt-PT"/>
-        </w:rPr>
-      </w:pPr>
-      <w:r>
-        <w:rPr>
-          <w:rFonts w:ascii="Calibri" w:eastAsia="Calibri" w:hAnsi="Calibri" w:cs="Calibri"/>
-          <w:sz w:val="24"/>
-          <w:lang w:val="pt-PT"/>
-        </w:rPr>
-        <w:t xml:space="preserve">              </w:t>
-      </w:r>
-      <w:r>
-        <w:rPr>
-          <w:rFonts w:ascii="Calibri" w:eastAsia="Calibri" w:hAnsi="Calibri" w:cs="Calibri"/>
-          <w:b/>
-          <w:sz w:val="24"/>
-          <w:lang w:val="pt-PT"/>
-        </w:rPr>
-        <w:t>PARS.02.01.01</w:t>
-      </w:r>
-      <w:r>
-        <w:rPr>
-          <w:rFonts w:ascii="Calibri" w:eastAsia="Calibri" w:hAnsi="Calibri" w:cs="Calibri"/>
-          <w:sz w:val="24"/>
-          <w:lang w:val="pt-PT"/>
-        </w:rPr>
-        <w:t xml:space="preserve"> – Recomendação: Verificar ortografia;</w:t>
-      </w:r>
-    </w:p>
-    <w:p>
-      <w:pPr>
-        <w:jc w:val="both"/>
-        <w:rPr>
-          <w:rFonts w:ascii="Calibri" w:eastAsia="Calibri" w:hAnsi="Calibri" w:cs="Calibri"/>
-          <w:sz w:val="24"/>
-          <w:lang w:val="pt-PT"/>
-        </w:rPr>
-      </w:pPr>
-      <w:r>
-        <w:rPr>
-          <w:rFonts w:ascii="Calibri" w:eastAsia="Calibri" w:hAnsi="Calibri" w:cs="Calibri"/>
-          <w:b/>
-          <w:sz w:val="24"/>
-          <w:lang w:val="pt-PT"/>
-        </w:rPr>
-        <w:t>PARS.02.02</w:t>
-      </w:r>
-      <w:r>
-        <w:rPr>
-          <w:rFonts w:ascii="Calibri" w:eastAsia="Calibri" w:hAnsi="Calibri" w:cs="Calibri"/>
-          <w:sz w:val="24"/>
-          <w:lang w:val="pt-PT"/>
-        </w:rPr>
-        <w:t xml:space="preserve"> – Erros de runtime: aparecem à medida que o programa é executado.</w:t>
-      </w:r>
-    </w:p>
-    <w:p>
-      <w:pPr>
-        <w:jc w:val="both"/>
-        <w:rPr>
-          <w:rFonts w:ascii="Calibri" w:eastAsia="Calibri" w:hAnsi="Calibri" w:cs="Calibri"/>
-          <w:sz w:val="24"/>
-          <w:lang w:val="pt-PT"/>
-        </w:rPr>
-      </w:pPr>
-      <w:r>
-        <w:rPr>
-          <w:rFonts w:ascii="Calibri" w:eastAsia="Calibri" w:hAnsi="Calibri" w:cs="Calibri"/>
-          <w:sz w:val="24"/>
-          <w:lang w:val="pt-PT"/>
-        </w:rPr>
-        <w:t xml:space="preserve">              </w:t>
-      </w:r>
-      <w:r>
-        <w:rPr>
-          <w:rFonts w:ascii="Calibri" w:eastAsia="Calibri" w:hAnsi="Calibri" w:cs="Calibri"/>
-          <w:b/>
-          <w:sz w:val="24"/>
-          <w:lang w:val="pt-PT"/>
-        </w:rPr>
-        <w:t>PARS.02.02.01</w:t>
-      </w:r>
-      <w:r>
-        <w:rPr>
-          <w:rFonts w:ascii="Calibri" w:eastAsia="Calibri" w:hAnsi="Calibri" w:cs="Calibri"/>
-          <w:sz w:val="24"/>
-          <w:lang w:val="pt-PT"/>
-        </w:rPr>
-        <w:t xml:space="preserve"> – Recomendação: Rever o código, por exemplo, procurar divisões por zero;</w:t>
-      </w:r>
-    </w:p>
-    <w:p>
-      <w:pPr>
-        <w:jc w:val="both"/>
-        <w:rPr>
-          <w:rFonts w:ascii="Calibri" w:eastAsia="Calibri" w:hAnsi="Calibri" w:cs="Calibri"/>
-          <w:sz w:val="24"/>
-          <w:lang w:val="pt-PT"/>
-        </w:rPr>
-      </w:pPr>
-      <w:r>
-        <w:rPr>
-          <w:rFonts w:ascii="Calibri" w:eastAsia="Calibri" w:hAnsi="Calibri" w:cs="Calibri"/>
-          <w:b/>
-          <w:sz w:val="24"/>
-          <w:lang w:val="pt-PT"/>
-        </w:rPr>
-        <w:t>PARS.02.03</w:t>
-      </w:r>
-      <w:r>
-        <w:rPr>
-          <w:rFonts w:ascii="Calibri" w:eastAsia="Calibri" w:hAnsi="Calibri" w:cs="Calibri"/>
-          <w:sz w:val="24"/>
-          <w:lang w:val="pt-PT"/>
-        </w:rPr>
-        <w:t xml:space="preserve"> – Erros lógicos: erros básicos em algoritmos ou procedimentos, apenas detetados quando o resultado destes é anómalo.</w:t>
-      </w:r>
-    </w:p>
-    <w:p>
-      <w:pPr>
-        <w:jc w:val="both"/>
-        <w:rPr>
-          <w:rFonts w:ascii="Calibri" w:eastAsia="Calibri" w:hAnsi="Calibri" w:cs="Calibri"/>
-          <w:sz w:val="24"/>
-          <w:lang w:val="pt-PT"/>
-        </w:rPr>
-      </w:pPr>
-      <w:r>
-        <w:rPr>
-          <w:rFonts w:ascii="Calibri" w:eastAsia="Calibri" w:hAnsi="Calibri" w:cs="Calibri"/>
-          <w:sz w:val="24"/>
-          <w:lang w:val="pt-PT"/>
-        </w:rPr>
-        <w:t xml:space="preserve">              </w:t>
-      </w:r>
-      <w:r>
-        <w:rPr>
-          <w:rFonts w:ascii="Calibri" w:eastAsia="Calibri" w:hAnsi="Calibri" w:cs="Calibri"/>
-          <w:b/>
-          <w:sz w:val="24"/>
-          <w:lang w:val="pt-PT"/>
-        </w:rPr>
-        <w:t>PARS.02.03.01</w:t>
-      </w:r>
-      <w:r>
-        <w:rPr>
-          <w:rFonts w:ascii="Calibri" w:eastAsia="Calibri" w:hAnsi="Calibri" w:cs="Calibri"/>
-          <w:sz w:val="24"/>
-          <w:lang w:val="pt-PT"/>
-        </w:rPr>
-        <w:t xml:space="preserve"> – Recomendação: Usar mecanismos de debug (passo a passo);</w:t>
-      </w:r>
-    </w:p>
-    <w:p>
-      <w:pPr>
-        <w:jc w:val="both"/>
-        <w:rPr>
-          <w:rFonts w:ascii="Calibri" w:eastAsia="Calibri" w:hAnsi="Calibri" w:cs="Calibri"/>
-          <w:sz w:val="24"/>
-          <w:lang w:val="pt-PT"/>
-        </w:rPr>
-      </w:pPr>
-    </w:p>
-    <w:p>
-      <w:pPr>
-        <w:jc w:val="both"/>
-        <w:rPr>
-          <w:rFonts w:ascii="Calibri" w:eastAsia="Calibri" w:hAnsi="Calibri" w:cs="Calibri"/>
-          <w:sz w:val="24"/>
-          <w:lang w:val="pt-PT"/>
-        </w:rPr>
-      </w:pPr>
-      <w:r>
-        <w:rPr>
-          <w:rFonts w:ascii="Calibri" w:eastAsia="Calibri" w:hAnsi="Calibri" w:cs="Calibri"/>
-          <w:b/>
-          <w:sz w:val="24"/>
-          <w:lang w:val="pt-PT"/>
-        </w:rPr>
-        <w:t>PARS.02.04</w:t>
-      </w:r>
-      <w:r>
-        <w:rPr>
-          <w:rFonts w:ascii="Calibri" w:eastAsia="Calibri" w:hAnsi="Calibri" w:cs="Calibri"/>
-          <w:sz w:val="24"/>
-          <w:lang w:val="pt-PT"/>
-        </w:rPr>
-        <w:t xml:space="preserve"> – Erros de threading: Ocorrem quando se usam threads, exemplos podem ser deadlocks e concorrência no acesso.</w:t>
-      </w:r>
-    </w:p>
-    <w:p>
-      <w:pPr>
-        <w:jc w:val="both"/>
-        <w:rPr>
-          <w:rFonts w:ascii="Calibri" w:eastAsia="Calibri" w:hAnsi="Calibri" w:cs="Calibri"/>
-          <w:sz w:val="24"/>
-          <w:lang w:val="pt-PT"/>
-        </w:rPr>
-      </w:pPr>
-      <w:r>
-        <w:rPr>
-          <w:rFonts w:ascii="Calibri" w:eastAsia="Calibri" w:hAnsi="Calibri" w:cs="Calibri"/>
-          <w:sz w:val="24"/>
-          <w:lang w:val="pt-PT"/>
-        </w:rPr>
-        <w:t xml:space="preserve">              </w:t>
-      </w:r>
-      <w:r>
-        <w:rPr>
-          <w:rFonts w:ascii="Calibri" w:eastAsia="Calibri" w:hAnsi="Calibri" w:cs="Calibri"/>
-          <w:b/>
-          <w:sz w:val="24"/>
-          <w:lang w:val="pt-PT"/>
-        </w:rPr>
-        <w:t>PARS.02.04.01</w:t>
-      </w:r>
-      <w:r>
-        <w:rPr>
-          <w:rFonts w:ascii="Calibri" w:eastAsia="Calibri" w:hAnsi="Calibri" w:cs="Calibri"/>
-          <w:sz w:val="24"/>
-          <w:lang w:val="pt-PT"/>
-        </w:rPr>
-        <w:t xml:space="preserve"> – Recomendação: Utilizar mecanismos de defesa, por exemplo, semáforos;</w:t>
-      </w:r>
-    </w:p>
-    <w:p>
-      <w:pPr>
-        <w:jc w:val="both"/>
-        <w:rPr>
-          <w:rFonts w:ascii="Calibri" w:eastAsia="Calibri" w:hAnsi="Calibri" w:cs="Calibri"/>
-          <w:sz w:val="24"/>
-          <w:lang w:val="pt-PT"/>
-        </w:rPr>
-      </w:pPr>
-    </w:p>
-    <w:p>
-      <w:pPr>
-        <w:jc w:val="both"/>
-        <w:rPr>
-          <w:rFonts w:ascii="Calibri" w:eastAsia="Calibri" w:hAnsi="Calibri" w:cs="Calibri"/>
-          <w:sz w:val="24"/>
-          <w:lang w:val="pt-PT"/>
-        </w:rPr>
-      </w:pPr>
-      <w:r>
-        <w:rPr>
-          <w:rFonts w:ascii="Calibri" w:eastAsia="Calibri" w:hAnsi="Calibri" w:cs="Calibri"/>
-          <w:b/>
-          <w:sz w:val="24"/>
-          <w:lang w:val="pt-PT"/>
-        </w:rPr>
-        <w:lastRenderedPageBreak/>
-        <w:t>PARS.02.05</w:t>
-      </w:r>
-      <w:r>
-        <w:rPr>
-          <w:rFonts w:ascii="Calibri" w:eastAsia="Calibri" w:hAnsi="Calibri" w:cs="Calibri"/>
-          <w:sz w:val="24"/>
-          <w:lang w:val="pt-PT"/>
-        </w:rPr>
-        <w:t xml:space="preserve"> – Exceções: Não são erros fatais mas podem provocar problemas na execução do programa.</w:t>
-      </w:r>
-    </w:p>
-    <w:p>
-      <w:pPr>
-        <w:jc w:val="both"/>
-        <w:rPr>
-          <w:rFonts w:ascii="Calibri" w:eastAsia="Calibri" w:hAnsi="Calibri" w:cs="Calibri"/>
-          <w:sz w:val="24"/>
-          <w:lang w:val="pt-PT"/>
-        </w:rPr>
-      </w:pPr>
-      <w:r>
-        <w:rPr>
-          <w:rFonts w:ascii="Calibri" w:eastAsia="Calibri" w:hAnsi="Calibri" w:cs="Calibri"/>
-          <w:sz w:val="24"/>
-          <w:lang w:val="pt-PT"/>
-        </w:rPr>
-        <w:t xml:space="preserve">               </w:t>
-      </w:r>
-      <w:r>
-        <w:rPr>
-          <w:rFonts w:ascii="Calibri" w:eastAsia="Calibri" w:hAnsi="Calibri" w:cs="Calibri"/>
-          <w:b/>
-          <w:sz w:val="24"/>
-          <w:lang w:val="pt-PT"/>
-        </w:rPr>
-        <w:t>PARS.02.05.01</w:t>
-      </w:r>
-      <w:r>
-        <w:rPr>
-          <w:rFonts w:ascii="Calibri" w:eastAsia="Calibri" w:hAnsi="Calibri" w:cs="Calibri"/>
-          <w:sz w:val="24"/>
-          <w:lang w:val="pt-PT"/>
-        </w:rPr>
-        <w:t xml:space="preserve"> – Recomendação: Utilizar técnicas de controlo de exceções, por exemplo, “try catch”;</w:t>
-      </w:r>
-    </w:p>
-    <w:p>
-      <w:pPr>
-        <w:jc w:val="both"/>
-        <w:rPr>
-          <w:rFonts w:ascii="Calibri" w:eastAsia="Calibri" w:hAnsi="Calibri" w:cs="Calibri"/>
-          <w:sz w:val="24"/>
-          <w:lang w:val="pt-PT"/>
-        </w:rPr>
-      </w:pPr>
-    </w:p>
-    <w:p>
-      <w:pPr>
-        <w:jc w:val="both"/>
-        <w:rPr>
-          <w:rFonts w:ascii="Calibri" w:eastAsia="Calibri" w:hAnsi="Calibri" w:cs="Calibri"/>
-          <w:sz w:val="24"/>
-          <w:lang w:val="pt-PT"/>
-        </w:rPr>
-      </w:pPr>
-      <w:r>
-        <w:rPr>
-          <w:rFonts w:ascii="Calibri" w:eastAsia="Calibri" w:hAnsi="Calibri" w:cs="Calibri"/>
-          <w:b/>
-          <w:sz w:val="24"/>
-          <w:lang w:val="pt-PT"/>
-        </w:rPr>
-        <w:t>PARS.03.01</w:t>
-      </w:r>
-      <w:r>
-        <w:rPr>
-          <w:rFonts w:ascii="Calibri" w:eastAsia="Calibri" w:hAnsi="Calibri" w:cs="Calibri"/>
-          <w:sz w:val="24"/>
-          <w:lang w:val="pt-PT"/>
-        </w:rPr>
-        <w:t xml:space="preserve"> – Erros de ligação: Quando uma forma do fluxograma não está ligada ou faltam ligações.</w:t>
-      </w:r>
-    </w:p>
-    <w:p>
-      <w:pPr>
-        <w:jc w:val="both"/>
-        <w:rPr>
-          <w:rFonts w:ascii="Calibri" w:eastAsia="Calibri" w:hAnsi="Calibri" w:cs="Calibri"/>
-          <w:sz w:val="24"/>
-          <w:lang w:val="pt-PT"/>
-        </w:rPr>
-      </w:pPr>
-      <w:r>
-        <w:rPr>
-          <w:rFonts w:ascii="Calibri" w:eastAsia="Calibri" w:hAnsi="Calibri" w:cs="Calibri"/>
-          <w:sz w:val="24"/>
-          <w:lang w:val="pt-PT"/>
-        </w:rPr>
-        <w:t xml:space="preserve">               </w:t>
-      </w:r>
-      <w:r>
-        <w:rPr>
-          <w:rFonts w:ascii="Calibri" w:eastAsia="Calibri" w:hAnsi="Calibri" w:cs="Calibri"/>
-          <w:b/>
-          <w:sz w:val="24"/>
-          <w:lang w:val="pt-PT"/>
-        </w:rPr>
-        <w:t>PARS.03.01.01</w:t>
-      </w:r>
-      <w:r>
-        <w:rPr>
-          <w:rFonts w:ascii="Calibri" w:eastAsia="Calibri" w:hAnsi="Calibri" w:cs="Calibri"/>
-          <w:sz w:val="24"/>
-          <w:lang w:val="pt-PT"/>
-        </w:rPr>
-        <w:t xml:space="preserve"> – Recomendação: Procurar formas não ligadas;</w:t>
-      </w:r>
-    </w:p>
-    <w:p>
-      <w:pPr>
-        <w:jc w:val="both"/>
-        <w:rPr>
-          <w:rFonts w:ascii="Calibri" w:eastAsia="Calibri" w:hAnsi="Calibri" w:cs="Calibri"/>
-          <w:sz w:val="24"/>
-          <w:lang w:val="pt-PT"/>
-        </w:rPr>
-      </w:pPr>
-      <w:r>
-        <w:rPr>
-          <w:rFonts w:ascii="Calibri" w:eastAsia="Calibri" w:hAnsi="Calibri" w:cs="Calibri"/>
-          <w:b/>
-          <w:sz w:val="24"/>
-          <w:lang w:val="pt-PT"/>
-        </w:rPr>
-        <w:t>PARS.03.02</w:t>
-      </w:r>
-      <w:r>
-        <w:rPr>
-          <w:rFonts w:ascii="Calibri" w:eastAsia="Calibri" w:hAnsi="Calibri" w:cs="Calibri"/>
-          <w:sz w:val="24"/>
-          <w:lang w:val="pt-PT"/>
-        </w:rPr>
-        <w:t xml:space="preserve"> – Erros de código: Quando na tradução de código para fluxograma, os erros do anterior se transferem para o diagrama.</w:t>
-      </w:r>
-    </w:p>
-    <w:p>
-      <w:pPr>
-        <w:jc w:val="both"/>
-        <w:rPr>
-          <w:rFonts w:ascii="Calibri" w:eastAsia="Calibri" w:hAnsi="Calibri" w:cs="Calibri"/>
-          <w:sz w:val="24"/>
-          <w:lang w:val="pt-PT"/>
-        </w:rPr>
-      </w:pPr>
-      <w:r>
-        <w:rPr>
-          <w:rFonts w:ascii="Calibri" w:eastAsia="Calibri" w:hAnsi="Calibri" w:cs="Calibri"/>
-          <w:sz w:val="24"/>
-          <w:lang w:val="pt-PT"/>
-        </w:rPr>
-        <w:t xml:space="preserve">               </w:t>
-      </w:r>
-      <w:r>
-        <w:rPr>
-          <w:rFonts w:ascii="Calibri" w:eastAsia="Calibri" w:hAnsi="Calibri" w:cs="Calibri"/>
-          <w:b/>
-          <w:sz w:val="24"/>
-          <w:lang w:val="pt-PT"/>
-        </w:rPr>
-        <w:t>PARS.03.02.01</w:t>
-      </w:r>
-      <w:r>
-        <w:rPr>
-          <w:rFonts w:ascii="Calibri" w:eastAsia="Calibri" w:hAnsi="Calibri" w:cs="Calibri"/>
-          <w:sz w:val="24"/>
-          <w:lang w:val="pt-PT"/>
-        </w:rPr>
-        <w:t xml:space="preserve"> – Recomendação: Corrigir erro no código através da forma que o contém;</w:t>
-      </w:r>
-    </w:p>
-    <w:p>
-      <w:pPr>
-        <w:jc w:val="both"/>
-        <w:rPr>
-          <w:rFonts w:ascii="Calibri" w:eastAsia="Calibri" w:hAnsi="Calibri" w:cs="Calibri"/>
-          <w:sz w:val="24"/>
-          <w:lang w:val="pt-PT"/>
-        </w:rPr>
-      </w:pPr>
-      <w:r>
-        <w:rPr>
-          <w:rFonts w:ascii="Calibri" w:eastAsia="Calibri" w:hAnsi="Calibri" w:cs="Calibri"/>
-          <w:b/>
-          <w:sz w:val="24"/>
-          <w:lang w:val="pt-PT"/>
-        </w:rPr>
         <w:t>PARS.03.03</w:t>
       </w:r>
       <w:r>
@@ -11952,7 +11685,6 @@
           <w:szCs w:val="24"/>
           <w:lang w:val="pt-PT" w:eastAsia="pt-PT"/>
         </w:rPr>
-        <w:lastRenderedPageBreak/>
         <w:t>PARS.05.00</w:t>
       </w:r>
       <w:r>
@@ -12045,41 +11777,20 @@
                         <w:szCs w:val="28"/>
                       </w:rPr>
                     </w:pPr>
-                    <w:proofErr w:type="spellStart"/>
-                    <w:proofErr w:type="gramStart"/>
                     <w:r>
                       <w:rPr>
                         <w:b/>
                         <w:sz w:val="28"/>
                         <w:szCs w:val="28"/>
                       </w:rPr>
-                      <w:t>Sqrt</w:t>
+                      <w:t>Sqrt(</w:t>
                     </w:r>
-                    <w:proofErr w:type="spellEnd"/>
-                    <w:r>
-                      <w:rPr>
-                        <w:b/>
-                        <w:sz w:val="28"/>
-                        <w:szCs w:val="28"/>
-                      </w:rPr>
-                      <w:t>(</w:t>
-                    </w:r>
-                    <w:proofErr w:type="spellStart"/>
-                    <w:proofErr w:type="gramEnd"/>
                     <w:r>
                       <w:rPr>
                         <w:sz w:val="28"/>
                         <w:szCs w:val="28"/>
                       </w:rPr>
-                      <w:t>parâmetro</w:t>
-                    </w:r>
-                    <w:proofErr w:type="spellEnd"/>
-                    <w:r>
-                      <w:rPr>
-                        <w:sz w:val="28"/>
-                        <w:szCs w:val="28"/>
-                      </w:rPr>
-                      <w:t xml:space="preserve"> </w:t>
+                      <w:t xml:space="preserve">parâmetro </w:t>
                     </w:r>
                     <w:r>
                       <w:rPr>
@@ -12306,7 +12017,16 @@
           <w:szCs w:val="24"/>
           <w:lang w:val="pt-PT"/>
         </w:rPr>
-        <w:t xml:space="preserve"> determinar as n raizes. Caso não seja indicado nenhum valor no radical seria utilizada a função acima, com o primeiro parâmetro na raiz.</w:t>
+        <w:t xml:space="preserve"> </w:t>
+      </w:r>
+      <w:r>
+        <w:rPr>
+          <w:sz w:val="24"/>
+          <w:szCs w:val="24"/>
+          <w:lang w:val="pt-PT"/>
+        </w:rPr>
+        <w:lastRenderedPageBreak/>
+        <w:t>determinar as n raizes. Caso não seja indicado nenhum valor no radical seria utilizada a função acima, com o primeiro parâmetro na raiz.</w:t>
       </w:r>
     </w:p>
     <w:p>
@@ -12346,7 +12066,6 @@
                           <w:szCs w:val="28"/>
                         </w:rPr>
                       </w:pPr>
-                      <w:proofErr w:type="gramStart"/>
                       <w:r>
                         <w:rPr>
                           <w:b/>
@@ -12361,16 +12080,7 @@
                           <w:sz w:val="28"/>
                           <w:szCs w:val="28"/>
                         </w:rPr>
-                        <w:t>(</w:t>
-                      </w:r>
-                      <w:proofErr w:type="gramEnd"/>
-                      <w:r>
-                        <w:rPr>
-                          <w:b/>
-                          <w:sz w:val="28"/>
-                          <w:szCs w:val="28"/>
-                        </w:rPr>
-                        <w:t xml:space="preserve"> </w:t>
+                        <w:t xml:space="preserve">( </w:t>
                       </w:r>
                       <w:r>
                         <w:rPr>
@@ -12671,170 +12381,170 @@
           <w:sz w:val="28"/>
           <w:lang w:val="pt-PT"/>
         </w:rPr>
+        <w:t>Especificação da Integração Fluxo –BD</w:t>
+      </w:r>
+    </w:p>
+    <w:p>
+      <w:pPr>
+        <w:rPr>
+          <w:rFonts w:ascii="Calibri" w:eastAsia="Calibri" w:hAnsi="Calibri" w:cs="Calibri"/>
+          <w:lang w:val="pt-PT"/>
+        </w:rPr>
+      </w:pPr>
+    </w:p>
+    <w:p>
+      <w:pPr>
+        <w:rPr>
+          <w:rFonts w:ascii="Calibri" w:hAnsi="Calibri"/>
+          <w:sz w:val="24"/>
+          <w:szCs w:val="24"/>
+          <w:lang w:val="pt-PT"/>
+        </w:rPr>
+      </w:pPr>
+      <w:r>
+        <w:rPr>
+          <w:rFonts w:ascii="Calibri" w:hAnsi="Calibri"/>
+          <w:b/>
+          <w:sz w:val="24"/>
+          <w:szCs w:val="24"/>
+          <w:lang w:val="pt-PT"/>
+        </w:rPr>
+        <w:t xml:space="preserve">INTBD.00.00 – </w:t>
+      </w:r>
+      <w:r>
+        <w:rPr>
+          <w:rFonts w:ascii="Calibri" w:hAnsi="Calibri"/>
+          <w:sz w:val="24"/>
+          <w:szCs w:val="24"/>
+          <w:lang w:val="pt-PT"/>
+        </w:rPr>
+        <w:t xml:space="preserve">O sistema deve guardar todas as informações necessárias relativamente às posições, condições e conexões de cada forma. </w:t>
+      </w:r>
+    </w:p>
+    <w:p>
+      <w:pPr>
+        <w:rPr>
+          <w:rFonts w:ascii="Calibri" w:hAnsi="Calibri"/>
+          <w:sz w:val="24"/>
+          <w:szCs w:val="24"/>
+          <w:lang w:val="pt-PT"/>
+        </w:rPr>
+      </w:pPr>
+      <w:r>
+        <w:rPr>
+          <w:rFonts w:ascii="Calibri" w:hAnsi="Calibri"/>
+          <w:sz w:val="24"/>
+          <w:szCs w:val="24"/>
+          <w:lang w:val="pt-PT"/>
+        </w:rPr>
+        <w:t>(Isto deve ser feito de modo a que, sempre que o utilizador reinicie a sessão, todo o ambiente gráfico permaneça inalterado relativamente à sessão anterior)</w:t>
+      </w:r>
+    </w:p>
+    <w:p>
+      <w:pPr>
+        <w:rPr>
+          <w:rFonts w:ascii="Calibri" w:hAnsi="Calibri"/>
+          <w:sz w:val="24"/>
+          <w:szCs w:val="24"/>
+          <w:lang w:val="pt-PT"/>
+        </w:rPr>
+      </w:pPr>
+      <w:r>
+        <w:rPr>
+          <w:rFonts w:ascii="Calibri" w:hAnsi="Calibri"/>
+          <w:b/>
+          <w:sz w:val="24"/>
+          <w:szCs w:val="24"/>
+          <w:lang w:val="pt-PT"/>
+        </w:rPr>
+        <w:t xml:space="preserve">INTBD.00.01 – </w:t>
+      </w:r>
+      <w:r>
+        <w:rPr>
+          <w:rFonts w:ascii="Calibri" w:hAnsi="Calibri"/>
+          <w:sz w:val="24"/>
+          <w:szCs w:val="24"/>
+          <w:lang w:val="pt-PT"/>
+        </w:rPr>
+        <w:t xml:space="preserve">Para cada forma devem ser guardadas todas instruções e condições inseridas nessa forma assim que o utilizador sai da sessão. </w:t>
+      </w:r>
+    </w:p>
+    <w:p>
+      <w:pPr>
+        <w:rPr>
+          <w:rFonts w:ascii="Calibri" w:hAnsi="Calibri"/>
+          <w:sz w:val="24"/>
+          <w:szCs w:val="24"/>
+          <w:lang w:val="pt-PT"/>
+        </w:rPr>
+      </w:pPr>
+      <w:r>
+        <w:rPr>
+          <w:rFonts w:ascii="Calibri" w:hAnsi="Calibri"/>
+          <w:b/>
+          <w:sz w:val="24"/>
+          <w:szCs w:val="24"/>
+          <w:lang w:val="pt-PT"/>
+        </w:rPr>
+        <w:t xml:space="preserve">INTBD.00.02 – </w:t>
+      </w:r>
+      <w:r>
+        <w:rPr>
+          <w:rFonts w:ascii="Calibri" w:hAnsi="Calibri"/>
+          <w:sz w:val="24"/>
+          <w:szCs w:val="24"/>
+          <w:lang w:val="pt-PT"/>
+        </w:rPr>
+        <w:t>As instruções e condições acima referidas deverão ser recarregadas numa sessão seguinte.</w:t>
+      </w:r>
+    </w:p>
+    <w:p>
+      <w:pPr>
+        <w:rPr>
+          <w:rFonts w:ascii="Calibri" w:hAnsi="Calibri"/>
+          <w:sz w:val="24"/>
+          <w:szCs w:val="24"/>
+          <w:lang w:val="pt-PT"/>
+        </w:rPr>
+      </w:pPr>
+      <w:r>
+        <w:rPr>
+          <w:rFonts w:ascii="Calibri" w:hAnsi="Calibri"/>
+          <w:b/>
+          <w:sz w:val="24"/>
+          <w:szCs w:val="24"/>
+          <w:lang w:val="pt-PT"/>
+        </w:rPr>
+        <w:t xml:space="preserve">INTBD.00.03- </w:t>
+      </w:r>
+      <w:r>
+        <w:rPr>
+          <w:rFonts w:ascii="Calibri" w:hAnsi="Calibri"/>
+          <w:sz w:val="24"/>
+          <w:szCs w:val="24"/>
+          <w:lang w:val="pt-PT"/>
+        </w:rPr>
+        <w:t>Mediante o fecho de sessão, as coordenadas das formas e conexões inseridas devem ser guardadas</w:t>
+      </w:r>
+    </w:p>
+    <w:p>
+      <w:pPr>
+        <w:rPr>
+          <w:rFonts w:ascii="Calibri" w:hAnsi="Calibri"/>
+          <w:sz w:val="24"/>
+          <w:szCs w:val="24"/>
+          <w:lang w:val="pt-PT"/>
+        </w:rPr>
+      </w:pPr>
+      <w:r>
+        <w:rPr>
+          <w:rFonts w:ascii="Calibri" w:hAnsi="Calibri"/>
+          <w:b/>
+          <w:sz w:val="24"/>
+          <w:szCs w:val="24"/>
+          <w:lang w:val="pt-PT"/>
+        </w:rPr>
         <w:lastRenderedPageBreak/>
-        <w:t>Especificação da Integração Fluxo –BD</w:t>
-      </w:r>
-    </w:p>
-    <w:p>
-      <w:pPr>
-        <w:rPr>
-          <w:rFonts w:ascii="Calibri" w:eastAsia="Calibri" w:hAnsi="Calibri" w:cs="Calibri"/>
-          <w:lang w:val="pt-PT"/>
-        </w:rPr>
-      </w:pPr>
-    </w:p>
-    <w:p>
-      <w:pPr>
-        <w:rPr>
-          <w:rFonts w:ascii="Calibri" w:hAnsi="Calibri"/>
-          <w:sz w:val="24"/>
-          <w:szCs w:val="24"/>
-          <w:lang w:val="pt-PT"/>
-        </w:rPr>
-      </w:pPr>
-      <w:r>
-        <w:rPr>
-          <w:rFonts w:ascii="Calibri" w:hAnsi="Calibri"/>
-          <w:b/>
-          <w:sz w:val="24"/>
-          <w:szCs w:val="24"/>
-          <w:lang w:val="pt-PT"/>
-        </w:rPr>
-        <w:t xml:space="preserve">INTBD.00.00 – </w:t>
-      </w:r>
-      <w:r>
-        <w:rPr>
-          <w:rFonts w:ascii="Calibri" w:hAnsi="Calibri"/>
-          <w:sz w:val="24"/>
-          <w:szCs w:val="24"/>
-          <w:lang w:val="pt-PT"/>
-        </w:rPr>
-        <w:t xml:space="preserve">O sistema deve guardar todas as informações necessárias relativamente às posições, condições e conexões de cada forma. </w:t>
-      </w:r>
-    </w:p>
-    <w:p>
-      <w:pPr>
-        <w:rPr>
-          <w:rFonts w:ascii="Calibri" w:hAnsi="Calibri"/>
-          <w:sz w:val="24"/>
-          <w:szCs w:val="24"/>
-          <w:lang w:val="pt-PT"/>
-        </w:rPr>
-      </w:pPr>
-      <w:r>
-        <w:rPr>
-          <w:rFonts w:ascii="Calibri" w:hAnsi="Calibri"/>
-          <w:sz w:val="24"/>
-          <w:szCs w:val="24"/>
-          <w:lang w:val="pt-PT"/>
-        </w:rPr>
-        <w:t>(Isto deve ser feito de modo a que, sempre que o utilizador reinicie a sessão, todo o ambiente gráfico permaneça inalterado relativamente à sessão anterior)</w:t>
-      </w:r>
-    </w:p>
-    <w:p>
-      <w:pPr>
-        <w:rPr>
-          <w:rFonts w:ascii="Calibri" w:hAnsi="Calibri"/>
-          <w:sz w:val="24"/>
-          <w:szCs w:val="24"/>
-          <w:lang w:val="pt-PT"/>
-        </w:rPr>
-      </w:pPr>
-      <w:r>
-        <w:rPr>
-          <w:rFonts w:ascii="Calibri" w:hAnsi="Calibri"/>
-          <w:b/>
-          <w:sz w:val="24"/>
-          <w:szCs w:val="24"/>
-          <w:lang w:val="pt-PT"/>
-        </w:rPr>
-        <w:t xml:space="preserve">INTBD.00.01 – </w:t>
-      </w:r>
-      <w:r>
-        <w:rPr>
-          <w:rFonts w:ascii="Calibri" w:hAnsi="Calibri"/>
-          <w:sz w:val="24"/>
-          <w:szCs w:val="24"/>
-          <w:lang w:val="pt-PT"/>
-        </w:rPr>
-        <w:t xml:space="preserve">Para cada forma devem ser guardadas todas instruções e condições inseridas nessa forma assim que o utilizador sai da sessão. </w:t>
-      </w:r>
-    </w:p>
-    <w:p>
-      <w:pPr>
-        <w:rPr>
-          <w:rFonts w:ascii="Calibri" w:hAnsi="Calibri"/>
-          <w:sz w:val="24"/>
-          <w:szCs w:val="24"/>
-          <w:lang w:val="pt-PT"/>
-        </w:rPr>
-      </w:pPr>
-      <w:r>
-        <w:rPr>
-          <w:rFonts w:ascii="Calibri" w:hAnsi="Calibri"/>
-          <w:b/>
-          <w:sz w:val="24"/>
-          <w:szCs w:val="24"/>
-          <w:lang w:val="pt-PT"/>
-        </w:rPr>
-        <w:t xml:space="preserve">INTBD.00.02 – </w:t>
-      </w:r>
-      <w:r>
-        <w:rPr>
-          <w:rFonts w:ascii="Calibri" w:hAnsi="Calibri"/>
-          <w:sz w:val="24"/>
-          <w:szCs w:val="24"/>
-          <w:lang w:val="pt-PT"/>
-        </w:rPr>
-        <w:t>As instruções e condições acima referidas deverão ser recarregadas numa sessão seguinte.</w:t>
-      </w:r>
-    </w:p>
-    <w:p>
-      <w:pPr>
-        <w:rPr>
-          <w:rFonts w:ascii="Calibri" w:hAnsi="Calibri"/>
-          <w:sz w:val="24"/>
-          <w:szCs w:val="24"/>
-          <w:lang w:val="pt-PT"/>
-        </w:rPr>
-      </w:pPr>
-      <w:r>
-        <w:rPr>
-          <w:rFonts w:ascii="Calibri" w:hAnsi="Calibri"/>
-          <w:b/>
-          <w:sz w:val="24"/>
-          <w:szCs w:val="24"/>
-          <w:lang w:val="pt-PT"/>
-        </w:rPr>
-        <w:t xml:space="preserve">INTBD.00.03- </w:t>
-      </w:r>
-      <w:r>
-        <w:rPr>
-          <w:rFonts w:ascii="Calibri" w:hAnsi="Calibri"/>
-          <w:sz w:val="24"/>
-          <w:szCs w:val="24"/>
-          <w:lang w:val="pt-PT"/>
-        </w:rPr>
-        <w:t>Mediante o fecho de sessão, as coordenadas das formas e conexões inseridas devem ser guardadas</w:t>
-      </w:r>
-    </w:p>
-    <w:p>
-      <w:pPr>
-        <w:rPr>
-          <w:rFonts w:ascii="Calibri" w:hAnsi="Calibri"/>
-          <w:sz w:val="24"/>
-          <w:szCs w:val="24"/>
-          <w:lang w:val="pt-PT"/>
-        </w:rPr>
-      </w:pPr>
-      <w:r>
-        <w:rPr>
-          <w:rFonts w:ascii="Calibri" w:hAnsi="Calibri"/>
-          <w:b/>
-          <w:sz w:val="24"/>
-          <w:szCs w:val="24"/>
-          <w:lang w:val="pt-PT"/>
-        </w:rPr>
         <w:t xml:space="preserve">INTBD.00.04  –  </w:t>
       </w:r>
       <w:r>

</xml_diff>

<commit_message>
Implementação de um esquema de como a interacção das funções com o exercicio geral deve funcionar
</commit_message>
<xml_diff>
--- a/Geral/Requisitos.docx
+++ b/Geral/Requisitos.docx
@@ -1123,7 +1123,7 @@
           <v:rect id="rectole0000000000" o:spid="_x0000_i1025" style="width:440.25pt;height:139.5pt" o:ole="" o:preferrelative="t" stroked="f">
             <v:imagedata r:id="rId5" o:title=""/>
           </v:rect>
-          <o:OLEObject Type="Embed" ProgID="StaticMetafile" ShapeID="rectole0000000000" DrawAspect="Content" ObjectID="_1431430879" r:id="rId6"/>
+          <o:OLEObject Type="Embed" ProgID="StaticMetafile" ShapeID="rectole0000000000" DrawAspect="Content" ObjectID="_1431431040" r:id="rId6"/>
         </w:object>
       </w:r>
     </w:p>
@@ -1219,7 +1219,7 @@
           <v:rect id="rectole0000000001" o:spid="_x0000_i1026" style="width:97.5pt;height:47.25pt" o:ole="" o:preferrelative="t" stroked="f">
             <v:imagedata r:id="rId7" o:title=""/>
           </v:rect>
-          <o:OLEObject Type="Embed" ProgID="StaticMetafile" ShapeID="rectole0000000001" DrawAspect="Content" ObjectID="_1431430880" r:id="rId8"/>
+          <o:OLEObject Type="Embed" ProgID="StaticMetafile" ShapeID="rectole0000000001" DrawAspect="Content" ObjectID="_1431431041" r:id="rId8"/>
         </w:object>
       </w:r>
     </w:p>
@@ -1486,7 +1486,7 @@
             <o:lock v:ext="edit" aspectratio="f"/>
             <w10:wrap type="square"/>
           </v:shape>
-          <o:OLEObject Type="Embed" ProgID="StaticMetafile" ShapeID="_x0000_s1097" DrawAspect="Content" ObjectID="_1431430891" r:id="rId10"/>
+          <o:OLEObject Type="Embed" ProgID="StaticMetafile" ShapeID="_x0000_s1097" DrawAspect="Content" ObjectID="_1431431052" r:id="rId10"/>
         </w:object>
       </w:r>
       <w:r>
@@ -1722,7 +1722,7 @@
           <v:rect id="rectole0000000003" o:spid="_x0000_i1027" style="width:69.75pt;height:51.75pt" o:ole="" o:preferrelative="t" stroked="f">
             <v:imagedata r:id="rId11" o:title=""/>
           </v:rect>
-          <o:OLEObject Type="Embed" ProgID="StaticMetafile" ShapeID="rectole0000000003" DrawAspect="Content" ObjectID="_1431430881" r:id="rId12"/>
+          <o:OLEObject Type="Embed" ProgID="StaticMetafile" ShapeID="rectole0000000003" DrawAspect="Content" ObjectID="_1431431042" r:id="rId12"/>
         </w:object>
       </w:r>
       <w:r>
@@ -1900,7 +1900,7 @@
           <v:rect id="rectole0000000004" o:spid="_x0000_i1028" style="width:120pt;height:48pt" o:ole="" o:preferrelative="t" stroked="f">
             <v:imagedata r:id="rId13" o:title=""/>
           </v:rect>
-          <o:OLEObject Type="Embed" ProgID="StaticMetafile" ShapeID="rectole0000000004" DrawAspect="Content" ObjectID="_1431430882" r:id="rId14"/>
+          <o:OLEObject Type="Embed" ProgID="StaticMetafile" ShapeID="rectole0000000004" DrawAspect="Content" ObjectID="_1431431043" r:id="rId14"/>
         </w:object>
       </w:r>
       <w:r>
@@ -2264,7 +2264,7 @@
           <v:rect id="rectole0000000005" o:spid="_x0000_i1029" style="width:121.5pt;height:62.25pt" o:ole="" o:preferrelative="t" stroked="f">
             <v:imagedata r:id="rId15" o:title=""/>
           </v:rect>
-          <o:OLEObject Type="Embed" ProgID="StaticMetafile" ShapeID="rectole0000000005" DrawAspect="Content" ObjectID="_1431430883" r:id="rId16"/>
+          <o:OLEObject Type="Embed" ProgID="StaticMetafile" ShapeID="rectole0000000005" DrawAspect="Content" ObjectID="_1431431044" r:id="rId16"/>
         </w:object>
       </w:r>
       <w:r>
@@ -2320,7 +2320,7 @@
             <o:lock v:ext="edit" aspectratio="f"/>
             <w10:wrap type="square"/>
           </v:shape>
-          <o:OLEObject Type="Embed" ProgID="PBrush" ShapeID="_x0000_s1098" DrawAspect="Content" ObjectID="_1431430892" r:id="rId18"/>
+          <o:OLEObject Type="Embed" ProgID="PBrush" ShapeID="_x0000_s1098" DrawAspect="Content" ObjectID="_1431431053" r:id="rId18"/>
         </w:object>
       </w:r>
     </w:p>
@@ -2561,7 +2561,7 @@
           <v:rect id="rectole0000000007" o:spid="_x0000_i1030" style="width:320.25pt;height:206.25pt" o:ole="" o:preferrelative="t" stroked="f">
             <v:imagedata r:id="rId19" o:title=""/>
           </v:rect>
-          <o:OLEObject Type="Embed" ProgID="PBrush" ShapeID="rectole0000000007" DrawAspect="Content" ObjectID="_1431430884" r:id="rId20"/>
+          <o:OLEObject Type="Embed" ProgID="PBrush" ShapeID="rectole0000000007" DrawAspect="Content" ObjectID="_1431431045" r:id="rId20"/>
         </w:object>
       </w:r>
     </w:p>
@@ -2670,7 +2670,7 @@
           <v:rect id="rectole0000000008" o:spid="_x0000_i1031" style="width:190.5pt;height:187.5pt" o:ole="" o:preferrelative="t" stroked="f">
             <v:imagedata r:id="rId21" o:title=""/>
           </v:rect>
-          <o:OLEObject Type="Embed" ProgID="PBrush" ShapeID="rectole0000000008" DrawAspect="Content" ObjectID="_1431430885" r:id="rId22"/>
+          <o:OLEObject Type="Embed" ProgID="PBrush" ShapeID="rectole0000000008" DrawAspect="Content" ObjectID="_1431431046" r:id="rId22"/>
         </w:object>
       </w:r>
     </w:p>
@@ -3047,7 +3047,7 @@
             <o:lock v:ext="edit" aspectratio="f"/>
             <w10:wrap type="square"/>
           </v:shape>
-          <o:OLEObject Type="Embed" ProgID="PBrush" ShapeID="_x0000_s1099" DrawAspect="Content" ObjectID="_1431430893" r:id="rId24"/>
+          <o:OLEObject Type="Embed" ProgID="PBrush" ShapeID="_x0000_s1099" DrawAspect="Content" ObjectID="_1431431054" r:id="rId24"/>
         </w:object>
       </w:r>
     </w:p>
@@ -3219,7 +3219,7 @@
             <o:lock v:ext="edit" aspectratio="f"/>
             <w10:wrap type="square"/>
           </v:shape>
-          <o:OLEObject Type="Embed" ProgID="StaticMetafile" ShapeID="_x0000_s1100" DrawAspect="Content" ObjectID="_1431430894" r:id="rId26"/>
+          <o:OLEObject Type="Embed" ProgID="StaticMetafile" ShapeID="_x0000_s1100" DrawAspect="Content" ObjectID="_1431431055" r:id="rId26"/>
         </w:object>
       </w:r>
       <w:r>
@@ -4267,7 +4267,7 @@
             <o:lock v:ext="edit" aspectratio="f"/>
             <w10:wrap type="square"/>
           </v:shape>
-          <o:OLEObject Type="Embed" ProgID="StaticMetafile" ShapeID="_x0000_s1101" DrawAspect="Content" ObjectID="_1431430895" r:id="rId30"/>
+          <o:OLEObject Type="Embed" ProgID="StaticMetafile" ShapeID="_x0000_s1101" DrawAspect="Content" ObjectID="_1431431056" r:id="rId30"/>
         </w:object>
       </w:r>
     </w:p>
@@ -4606,7 +4606,7 @@
             <o:lock v:ext="edit" aspectratio="f"/>
             <w10:wrap type="square"/>
           </v:shape>
-          <o:OLEObject Type="Embed" ProgID="StaticMetafile" ShapeID="_x0000_s1102" DrawAspect="Content" ObjectID="_1431430896" r:id="rId32"/>
+          <o:OLEObject Type="Embed" ProgID="StaticMetafile" ShapeID="_x0000_s1102" DrawAspect="Content" ObjectID="_1431431057" r:id="rId32"/>
         </w:object>
       </w:r>
     </w:p>
@@ -4843,7 +4843,7 @@
             <o:lock v:ext="edit" aspectratio="f"/>
             <w10:wrap type="square"/>
           </v:shape>
-          <o:OLEObject Type="Embed" ProgID="StaticMetafile" ShapeID="_x0000_s1103" DrawAspect="Content" ObjectID="_1431430897" r:id="rId34"/>
+          <o:OLEObject Type="Embed" ProgID="StaticMetafile" ShapeID="_x0000_s1103" DrawAspect="Content" ObjectID="_1431431058" r:id="rId34"/>
         </w:object>
       </w:r>
     </w:p>
@@ -5251,7 +5251,7 @@
             <o:lock v:ext="edit" aspectratio="f"/>
             <w10:wrap type="square"/>
           </v:shape>
-          <o:OLEObject Type="Embed" ProgID="StaticMetafile" ShapeID="_x0000_s1105" DrawAspect="Content" ObjectID="_1431430898" r:id="rId38"/>
+          <o:OLEObject Type="Embed" ProgID="StaticMetafile" ShapeID="_x0000_s1105" DrawAspect="Content" ObjectID="_1431431059" r:id="rId38"/>
         </w:object>
       </w:r>
       <w:r>
@@ -5446,7 +5446,7 @@
           <v:rect id="rectole0000000015" o:spid="_x0000_i1032" style="width:274.5pt;height:265.5pt" o:ole="" o:preferrelative="t" stroked="f">
             <v:imagedata r:id="rId39" o:title=""/>
           </v:rect>
-          <o:OLEObject Type="Embed" ProgID="StaticMetafile" ShapeID="rectole0000000015" DrawAspect="Content" ObjectID="_1431430886" r:id="rId40"/>
+          <o:OLEObject Type="Embed" ProgID="StaticMetafile" ShapeID="rectole0000000015" DrawAspect="Content" ObjectID="_1431431047" r:id="rId40"/>
         </w:object>
       </w:r>
     </w:p>
@@ -6121,7 +6121,7 @@
           <v:rect id="rectole0000000016" o:spid="_x0000_i1033" style="width:220.5pt;height:257.25pt" o:ole="" o:preferrelative="t" stroked="f">
             <v:imagedata r:id="rId41" o:title=""/>
           </v:rect>
-          <o:OLEObject Type="Embed" ProgID="StaticMetafile" ShapeID="rectole0000000016" DrawAspect="Content" ObjectID="_1431430887" r:id="rId42"/>
+          <o:OLEObject Type="Embed" ProgID="StaticMetafile" ShapeID="rectole0000000016" DrawAspect="Content" ObjectID="_1431431048" r:id="rId42"/>
         </w:object>
       </w:r>
     </w:p>
@@ -6192,7 +6192,7 @@
           <v:rect id="rectole0000000017" o:spid="_x0000_i1034" style="width:206.25pt;height:71.25pt" o:ole="" o:preferrelative="t" stroked="f">
             <v:imagedata r:id="rId43" o:title=""/>
           </v:rect>
-          <o:OLEObject Type="Embed" ProgID="StaticMetafile" ShapeID="rectole0000000017" DrawAspect="Content" ObjectID="_1431430888" r:id="rId44"/>
+          <o:OLEObject Type="Embed" ProgID="StaticMetafile" ShapeID="rectole0000000017" DrawAspect="Content" ObjectID="_1431431049" r:id="rId44"/>
         </w:object>
       </w:r>
     </w:p>
@@ -6308,7 +6308,7 @@
           <v:rect id="rectole0000000018" o:spid="_x0000_i1035" style="width:3in;height:81.75pt" o:ole="" o:preferrelative="t" stroked="f">
             <v:imagedata r:id="rId45" o:title=""/>
           </v:rect>
-          <o:OLEObject Type="Embed" ProgID="StaticMetafile" ShapeID="rectole0000000018" DrawAspect="Content" ObjectID="_1431430889" r:id="rId46"/>
+          <o:OLEObject Type="Embed" ProgID="StaticMetafile" ShapeID="rectole0000000018" DrawAspect="Content" ObjectID="_1431431050" r:id="rId46"/>
         </w:object>
       </w:r>
     </w:p>
@@ -6407,7 +6407,7 @@
           <v:rect id="rectole0000000019" o:spid="_x0000_i1036" style="width:333pt;height:164.25pt" o:ole="" o:preferrelative="t" stroked="f">
             <v:imagedata r:id="rId47" o:title=""/>
           </v:rect>
-          <o:OLEObject Type="Embed" ProgID="StaticMetafile" ShapeID="rectole0000000019" DrawAspect="Content" ObjectID="_1431430890" r:id="rId48"/>
+          <o:OLEObject Type="Embed" ProgID="StaticMetafile" ShapeID="rectole0000000019" DrawAspect="Content" ObjectID="_1431431051" r:id="rId48"/>
         </w:object>
       </w:r>
     </w:p>
@@ -9936,63 +9936,54 @@
           <w:lang w:val="pt-PT"/>
         </w:rPr>
       </w:pPr>
-    </w:p>
-    <w:p>
-      <w:pPr>
-        <w:jc w:val="both"/>
-        <w:rPr>
-          <w:rFonts w:ascii="Calibri" w:eastAsia="Calibri" w:hAnsi="Calibri" w:cs="Calibri"/>
-          <w:b/>
-          <w:sz w:val="28"/>
-          <w:lang w:val="pt-PT"/>
-        </w:rPr>
-      </w:pPr>
-      <w:r>
-        <w:rPr>
-          <w:rFonts w:ascii="Calibri" w:eastAsia="Calibri" w:hAnsi="Calibri" w:cs="Calibri"/>
-          <w:b/>
-          <w:sz w:val="28"/>
-          <w:lang w:val="pt-PT"/>
-        </w:rPr>
-        <w:t>Especificação d</w:t>
-      </w:r>
-      <w:r>
-        <w:rPr>
-          <w:rFonts w:ascii="Calibri" w:eastAsia="Calibri" w:hAnsi="Calibri" w:cs="Calibri"/>
-          <w:b/>
-          <w:sz w:val="28"/>
-          <w:lang w:val="pt-PT"/>
-        </w:rPr>
-        <w:t>o</w:t>
-      </w:r>
-      <w:r>
-        <w:rPr>
-          <w:rFonts w:ascii="Calibri" w:eastAsia="Calibri" w:hAnsi="Calibri" w:cs="Calibri"/>
-          <w:b/>
-          <w:sz w:val="28"/>
-          <w:lang w:val="pt-PT"/>
-        </w:rPr>
-        <w:t xml:space="preserve"> Pars</w:t>
-      </w:r>
-      <w:r>
-        <w:rPr>
-          <w:rFonts w:ascii="Calibri" w:eastAsia="Calibri" w:hAnsi="Calibri" w:cs="Calibri"/>
-          <w:b/>
-          <w:sz w:val="28"/>
-          <w:lang w:val="pt-PT"/>
-        </w:rPr>
-        <w:t>e</w:t>
-      </w:r>
       <w:bookmarkStart w:id="0" w:name="_GoBack"/>
       <w:bookmarkEnd w:id="0"/>
-      <w:r>
+    </w:p>
+    <w:p>
+      <w:pPr>
+        <w:jc w:val="both"/>
         <w:rPr>
           <w:rFonts w:ascii="Calibri" w:eastAsia="Calibri" w:hAnsi="Calibri" w:cs="Calibri"/>
           <w:b/>
           <w:sz w:val="28"/>
           <w:lang w:val="pt-PT"/>
         </w:rPr>
-        <w:t>r</w:t>
+      </w:pPr>
+      <w:r>
+        <w:rPr>
+          <w:rFonts w:ascii="Calibri" w:eastAsia="Calibri" w:hAnsi="Calibri" w:cs="Calibri"/>
+          <w:b/>
+          <w:sz w:val="28"/>
+          <w:lang w:val="pt-PT"/>
+        </w:rPr>
+        <w:t>Especificação d</w:t>
+      </w:r>
+      <w:r>
+        <w:rPr>
+          <w:rFonts w:ascii="Calibri" w:eastAsia="Calibri" w:hAnsi="Calibri" w:cs="Calibri"/>
+          <w:b/>
+          <w:sz w:val="28"/>
+          <w:lang w:val="pt-PT"/>
+        </w:rPr>
+        <w:t>o</w:t>
+      </w:r>
+      <w:r>
+        <w:rPr>
+          <w:rFonts w:ascii="Calibri" w:eastAsia="Calibri" w:hAnsi="Calibri" w:cs="Calibri"/>
+          <w:b/>
+          <w:sz w:val="28"/>
+          <w:lang w:val="pt-PT"/>
+        </w:rPr>
+        <w:t xml:space="preserve"> Pars</w:t>
+      </w:r>
+      <w:r>
+        <w:rPr>
+          <w:rFonts w:ascii="Calibri" w:eastAsia="Calibri" w:hAnsi="Calibri" w:cs="Calibri"/>
+          <w:b/>
+          <w:sz w:val="28"/>
+          <w:lang w:val="pt-PT"/>
+        </w:rPr>
+        <w:t>er</w:t>
       </w:r>
     </w:p>
     <w:p>

</xml_diff>

<commit_message>
Integração dos requisitos de integração da tradução neste ficheiro geral
</commit_message>
<xml_diff>
--- a/Geral/Requisitos.docx
+++ b/Geral/Requisitos.docx
@@ -4,20 +4,667 @@
   <w:body>
     <w:p>
       <w:pPr>
-        <w:rPr>
-          <w:rFonts w:ascii="Calibri" w:eastAsia="Calibri" w:hAnsi="Calibri" w:cs="Calibri"/>
-          <w:b/>
-          <w:sz w:val="40"/>
-          <w:u w:val="single"/>
-          <w:lang w:val="pt-PT"/>
-        </w:rPr>
-      </w:pPr>
-      <w:r>
-        <w:rPr>
-          <w:rFonts w:ascii="Calibri" w:eastAsia="Calibri" w:hAnsi="Calibri" w:cs="Calibri"/>
-          <w:b/>
-          <w:sz w:val="40"/>
-          <w:u w:val="single"/>
+        <w:pStyle w:val="IntenseQuote"/>
+        <w:rPr>
+          <w:rFonts w:eastAsia="Calibri"/>
+          <w:sz w:val="80"/>
+          <w:szCs w:val="80"/>
+        </w:rPr>
+      </w:pPr>
+      <w:r>
+        <w:rPr>
+          <w:rFonts w:eastAsia="Calibri"/>
+          <w:sz w:val="80"/>
+          <w:szCs w:val="80"/>
+        </w:rPr>
+        <w:t>Requisitos:</w:t>
+      </w:r>
+    </w:p>
+    <w:p>
+      <w:pPr>
+        <w:pStyle w:val="Title"/>
+        <w:rPr>
+          <w:rFonts w:eastAsia="Calibri"/>
+          <w:sz w:val="52"/>
+        </w:rPr>
+      </w:pPr>
+      <w:r>
+        <w:rPr>
+          <w:rFonts w:eastAsia="Calibri"/>
+          <w:sz w:val="52"/>
+        </w:rPr>
+        <w:t>Especificação da linguagem Fluxo-Gráfica e ferramentas do IDE</w:t>
+      </w:r>
+    </w:p>
+    <w:p>
+      <w:pPr>
+        <w:jc w:val="both"/>
+        <w:rPr>
+          <w:rFonts w:ascii="Calibri" w:eastAsia="Calibri" w:hAnsi="Calibri" w:cs="Calibri"/>
+          <w:sz w:val="24"/>
+          <w:lang w:val="pt-PT"/>
+        </w:rPr>
+      </w:pPr>
+      <w:r>
+        <w:rPr>
+          <w:rFonts w:ascii="Calibri" w:eastAsia="Calibri" w:hAnsi="Calibri" w:cs="Calibri"/>
+          <w:sz w:val="24"/>
+          <w:lang w:val="pt-PT"/>
+        </w:rPr>
+        <w:t>Pretende-se a criação de uma ferramenta que permita o desenvolvimento e a aprendizagem de algoritmos através de fluxogramas. Um fluxograma é um conjunto de símbolos gráficos, que contêm texto e são unidos por linhas de fluxo. Para este tópico os requisitos serão identificados por “FLUX.xx.xx”.</w:t>
+      </w:r>
+    </w:p>
+    <w:p>
+      <w:pPr>
+        <w:jc w:val="both"/>
+        <w:rPr>
+          <w:rFonts w:ascii="Calibri" w:eastAsia="Calibri" w:hAnsi="Calibri" w:cs="Calibri"/>
+          <w:sz w:val="24"/>
+          <w:lang w:val="pt-PT"/>
+        </w:rPr>
+      </w:pPr>
+      <w:r>
+        <w:rPr>
+          <w:rFonts w:ascii="Calibri" w:eastAsia="Calibri" w:hAnsi="Calibri" w:cs="Calibri"/>
+          <w:b/>
+          <w:sz w:val="24"/>
+          <w:lang w:val="pt-PT"/>
+        </w:rPr>
+        <w:t>FLUX.00</w:t>
+      </w:r>
+      <w:r>
+        <w:rPr>
+          <w:rFonts w:ascii="Calibri" w:eastAsia="Calibri" w:hAnsi="Calibri" w:cs="Calibri"/>
+          <w:sz w:val="24"/>
+          <w:lang w:val="pt-PT"/>
+        </w:rPr>
+        <w:t xml:space="preserve"> – Requisitos globais da linguagem.</w:t>
+      </w:r>
+    </w:p>
+    <w:p>
+      <w:pPr>
+        <w:jc w:val="both"/>
+        <w:rPr>
+          <w:rFonts w:ascii="Calibri" w:eastAsia="Calibri" w:hAnsi="Calibri" w:cs="Calibri"/>
+          <w:sz w:val="24"/>
+          <w:lang w:val="pt-PT"/>
+        </w:rPr>
+      </w:pPr>
+      <w:r>
+        <w:rPr>
+          <w:rFonts w:ascii="Calibri" w:eastAsia="Calibri" w:hAnsi="Calibri" w:cs="Calibri"/>
+          <w:b/>
+          <w:sz w:val="24"/>
+          <w:lang w:val="pt-PT"/>
+        </w:rPr>
+        <w:t>FLUX.01</w:t>
+      </w:r>
+      <w:r>
+        <w:rPr>
+          <w:rFonts w:ascii="Calibri" w:eastAsia="Calibri" w:hAnsi="Calibri" w:cs="Calibri"/>
+          <w:sz w:val="24"/>
+          <w:lang w:val="pt-PT"/>
+        </w:rPr>
+        <w:t xml:space="preserve"> -  Inicio/Fim.</w:t>
+      </w:r>
+    </w:p>
+    <w:p>
+      <w:pPr>
+        <w:jc w:val="both"/>
+        <w:rPr>
+          <w:rFonts w:ascii="Calibri" w:eastAsia="Calibri" w:hAnsi="Calibri" w:cs="Calibri"/>
+          <w:sz w:val="24"/>
+          <w:lang w:val="pt-PT"/>
+        </w:rPr>
+      </w:pPr>
+      <w:r>
+        <w:rPr>
+          <w:rFonts w:ascii="Calibri" w:eastAsia="Calibri" w:hAnsi="Calibri" w:cs="Calibri"/>
+          <w:b/>
+          <w:sz w:val="24"/>
+          <w:lang w:val="pt-PT"/>
+        </w:rPr>
+        <w:t>FLUX.02</w:t>
+      </w:r>
+      <w:r>
+        <w:rPr>
+          <w:rFonts w:ascii="Calibri" w:eastAsia="Calibri" w:hAnsi="Calibri" w:cs="Calibri"/>
+          <w:sz w:val="24"/>
+          <w:lang w:val="pt-PT"/>
+        </w:rPr>
+        <w:t xml:space="preserve"> -  União.</w:t>
+      </w:r>
+    </w:p>
+    <w:p>
+      <w:pPr>
+        <w:jc w:val="both"/>
+        <w:rPr>
+          <w:rFonts w:ascii="Calibri" w:eastAsia="Calibri" w:hAnsi="Calibri" w:cs="Calibri"/>
+          <w:sz w:val="24"/>
+          <w:lang w:val="pt-PT"/>
+        </w:rPr>
+      </w:pPr>
+      <w:r>
+        <w:rPr>
+          <w:rFonts w:ascii="Calibri" w:eastAsia="Calibri" w:hAnsi="Calibri" w:cs="Calibri"/>
+          <w:b/>
+          <w:sz w:val="24"/>
+          <w:lang w:val="pt-PT"/>
+        </w:rPr>
+        <w:t>FLUX.03</w:t>
+      </w:r>
+      <w:r>
+        <w:rPr>
+          <w:rFonts w:ascii="Calibri" w:eastAsia="Calibri" w:hAnsi="Calibri" w:cs="Calibri"/>
+          <w:sz w:val="24"/>
+          <w:lang w:val="pt-PT"/>
+        </w:rPr>
+        <w:t xml:space="preserve"> -  Leitura.</w:t>
+      </w:r>
+    </w:p>
+    <w:p>
+      <w:pPr>
+        <w:jc w:val="both"/>
+        <w:rPr>
+          <w:rFonts w:ascii="Calibri" w:eastAsia="Calibri" w:hAnsi="Calibri" w:cs="Calibri"/>
+          <w:sz w:val="24"/>
+          <w:lang w:val="pt-PT"/>
+        </w:rPr>
+      </w:pPr>
+      <w:r>
+        <w:rPr>
+          <w:rFonts w:ascii="Calibri" w:eastAsia="Calibri" w:hAnsi="Calibri" w:cs="Calibri"/>
+          <w:b/>
+          <w:sz w:val="24"/>
+          <w:lang w:val="pt-PT"/>
+        </w:rPr>
+        <w:t>FLUX.04</w:t>
+      </w:r>
+      <w:r>
+        <w:rPr>
+          <w:rFonts w:ascii="Calibri" w:eastAsia="Calibri" w:hAnsi="Calibri" w:cs="Calibri"/>
+          <w:sz w:val="24"/>
+          <w:lang w:val="pt-PT"/>
+        </w:rPr>
+        <w:t xml:space="preserve"> – Processo/Funções.</w:t>
+      </w:r>
+    </w:p>
+    <w:p>
+      <w:pPr>
+        <w:jc w:val="both"/>
+        <w:rPr>
+          <w:rFonts w:ascii="Calibri" w:eastAsia="Calibri" w:hAnsi="Calibri" w:cs="Calibri"/>
+          <w:sz w:val="24"/>
+          <w:lang w:val="pt-PT"/>
+        </w:rPr>
+      </w:pPr>
+      <w:r>
+        <w:rPr>
+          <w:rFonts w:ascii="Calibri" w:eastAsia="Calibri" w:hAnsi="Calibri" w:cs="Calibri"/>
+          <w:b/>
+          <w:sz w:val="24"/>
+          <w:lang w:val="pt-PT"/>
+        </w:rPr>
+        <w:t>FLUX.05</w:t>
+      </w:r>
+      <w:r>
+        <w:rPr>
+          <w:rFonts w:ascii="Calibri" w:eastAsia="Calibri" w:hAnsi="Calibri" w:cs="Calibri"/>
+          <w:sz w:val="24"/>
+          <w:lang w:val="pt-PT"/>
+        </w:rPr>
+        <w:t xml:space="preserve"> – Decisão.</w:t>
+      </w:r>
+    </w:p>
+    <w:p>
+      <w:pPr>
+        <w:jc w:val="both"/>
+        <w:rPr>
+          <w:rFonts w:ascii="Calibri" w:eastAsia="Calibri" w:hAnsi="Calibri" w:cs="Calibri"/>
+          <w:sz w:val="24"/>
+          <w:lang w:val="pt-PT"/>
+        </w:rPr>
+      </w:pPr>
+      <w:r>
+        <w:rPr>
+          <w:rFonts w:ascii="Calibri" w:eastAsia="Calibri" w:hAnsi="Calibri" w:cs="Calibri"/>
+          <w:b/>
+          <w:sz w:val="24"/>
+          <w:lang w:val="pt-PT"/>
+        </w:rPr>
+        <w:t>FLUX.06</w:t>
+      </w:r>
+      <w:r>
+        <w:rPr>
+          <w:rFonts w:ascii="Calibri" w:eastAsia="Calibri" w:hAnsi="Calibri" w:cs="Calibri"/>
+          <w:sz w:val="24"/>
+          <w:lang w:val="pt-PT"/>
+        </w:rPr>
+        <w:t xml:space="preserve"> – Escrita.</w:t>
+      </w:r>
+    </w:p>
+    <w:p>
+      <w:pPr>
+        <w:jc w:val="both"/>
+        <w:rPr>
+          <w:rFonts w:ascii="Calibri" w:eastAsia="Calibri" w:hAnsi="Calibri" w:cs="Calibri"/>
+          <w:sz w:val="24"/>
+        </w:rPr>
+      </w:pPr>
+      <w:r>
+        <w:rPr>
+          <w:rFonts w:ascii="Calibri" w:eastAsia="Calibri" w:hAnsi="Calibri" w:cs="Calibri"/>
+          <w:b/>
+          <w:sz w:val="24"/>
+        </w:rPr>
+        <w:t>FLUX.07</w:t>
+      </w:r>
+      <w:r>
+        <w:rPr>
+          <w:rFonts w:ascii="Calibri" w:eastAsia="Calibri" w:hAnsi="Calibri" w:cs="Calibri"/>
+          <w:sz w:val="24"/>
+        </w:rPr>
+        <w:t xml:space="preserve"> – Return.</w:t>
+      </w:r>
+    </w:p>
+    <w:p>
+      <w:pPr>
+        <w:jc w:val="both"/>
+        <w:rPr>
+          <w:rFonts w:ascii="Calibri" w:eastAsia="Calibri" w:hAnsi="Calibri" w:cs="Calibri"/>
+          <w:sz w:val="24"/>
+        </w:rPr>
+      </w:pPr>
+      <w:r>
+        <w:rPr>
+          <w:rFonts w:ascii="Calibri" w:eastAsia="Calibri" w:hAnsi="Calibri" w:cs="Calibri"/>
+          <w:b/>
+          <w:sz w:val="24"/>
+        </w:rPr>
+        <w:t>FLUX.08</w:t>
+      </w:r>
+      <w:r>
+        <w:rPr>
+          <w:rFonts w:ascii="Calibri" w:eastAsia="Calibri" w:hAnsi="Calibri" w:cs="Calibri"/>
+          <w:sz w:val="24"/>
+        </w:rPr>
+        <w:t xml:space="preserve"> – Ligações.</w:t>
+      </w:r>
+    </w:p>
+    <w:p>
+      <w:pPr>
+        <w:jc w:val="both"/>
+        <w:rPr>
+          <w:rFonts w:ascii="Calibri" w:eastAsia="Calibri" w:hAnsi="Calibri" w:cs="Calibri"/>
+          <w:sz w:val="24"/>
+        </w:rPr>
+      </w:pPr>
+      <w:r>
+        <w:rPr>
+          <w:rFonts w:ascii="Calibri" w:eastAsia="Calibri" w:hAnsi="Calibri" w:cs="Calibri"/>
+          <w:b/>
+          <w:sz w:val="24"/>
+        </w:rPr>
+        <w:t>FLUX.09</w:t>
+      </w:r>
+      <w:r>
+        <w:rPr>
+          <w:rFonts w:ascii="Calibri" w:eastAsia="Calibri" w:hAnsi="Calibri" w:cs="Calibri"/>
+          <w:sz w:val="24"/>
+        </w:rPr>
+        <w:t xml:space="preserve"> – Switch Case.</w:t>
+      </w:r>
+    </w:p>
+    <w:p>
+      <w:pPr>
+        <w:jc w:val="both"/>
+        <w:rPr>
+          <w:rFonts w:ascii="Calibri" w:eastAsia="Calibri" w:hAnsi="Calibri" w:cs="Calibri"/>
+          <w:sz w:val="24"/>
+          <w:lang w:val="pt-PT"/>
+        </w:rPr>
+      </w:pPr>
+      <w:r>
+        <w:rPr>
+          <w:rFonts w:ascii="Calibri" w:eastAsia="Calibri" w:hAnsi="Calibri" w:cs="Calibri"/>
+          <w:b/>
+          <w:sz w:val="24"/>
+          <w:lang w:val="pt-PT"/>
+        </w:rPr>
+        <w:t>FLUX.10</w:t>
+      </w:r>
+      <w:r>
+        <w:rPr>
+          <w:rFonts w:ascii="Calibri" w:eastAsia="Calibri" w:hAnsi="Calibri" w:cs="Calibri"/>
+          <w:sz w:val="24"/>
+          <w:lang w:val="pt-PT"/>
+        </w:rPr>
+        <w:t xml:space="preserve"> – For.</w:t>
+      </w:r>
+    </w:p>
+    <w:p>
+      <w:pPr>
+        <w:jc w:val="both"/>
+        <w:rPr>
+          <w:rFonts w:ascii="Calibri" w:eastAsia="Calibri" w:hAnsi="Calibri" w:cs="Calibri"/>
+          <w:sz w:val="24"/>
+          <w:lang w:val="pt-PT"/>
+        </w:rPr>
+      </w:pPr>
+      <w:r>
+        <w:rPr>
+          <w:rFonts w:ascii="Calibri" w:eastAsia="Calibri" w:hAnsi="Calibri" w:cs="Calibri"/>
+          <w:b/>
+          <w:sz w:val="24"/>
+          <w:lang w:val="pt-PT"/>
+        </w:rPr>
+        <w:t>FLUX.11</w:t>
+      </w:r>
+      <w:r>
+        <w:rPr>
+          <w:rFonts w:ascii="Calibri" w:eastAsia="Calibri" w:hAnsi="Calibri" w:cs="Calibri"/>
+          <w:sz w:val="24"/>
+          <w:lang w:val="pt-PT"/>
+        </w:rPr>
+        <w:t xml:space="preserve"> - Comentários.</w:t>
+      </w:r>
+    </w:p>
+    <w:p>
+      <w:pPr>
+        <w:jc w:val="both"/>
+        <w:rPr>
+          <w:rFonts w:ascii="Calibri" w:eastAsia="Calibri" w:hAnsi="Calibri" w:cs="Calibri"/>
+          <w:sz w:val="24"/>
+          <w:lang w:val="pt-PT"/>
+        </w:rPr>
+      </w:pPr>
+      <w:r>
+        <w:rPr>
+          <w:rFonts w:ascii="Calibri" w:eastAsia="Calibri" w:hAnsi="Calibri" w:cs="Calibri"/>
+          <w:b/>
+          <w:sz w:val="24"/>
+          <w:lang w:val="pt-PT"/>
+        </w:rPr>
+        <w:t>FLUX.12</w:t>
+      </w:r>
+      <w:r>
+        <w:rPr>
+          <w:rFonts w:ascii="Calibri" w:eastAsia="Calibri" w:hAnsi="Calibri" w:cs="Calibri"/>
+          <w:sz w:val="24"/>
+          <w:lang w:val="pt-PT"/>
+        </w:rPr>
+        <w:t xml:space="preserve"> - Editor de expressões.</w:t>
+      </w:r>
+    </w:p>
+    <w:p>
+      <w:pPr>
+        <w:jc w:val="both"/>
+        <w:rPr>
+          <w:rFonts w:ascii="Calibri" w:eastAsia="Calibri" w:hAnsi="Calibri" w:cs="Calibri"/>
+          <w:sz w:val="24"/>
+          <w:lang w:val="pt-PT"/>
+        </w:rPr>
+      </w:pPr>
+      <w:r>
+        <w:rPr>
+          <w:rFonts w:ascii="Calibri" w:eastAsia="Calibri" w:hAnsi="Calibri" w:cs="Calibri"/>
+          <w:b/>
+          <w:sz w:val="24"/>
+          <w:lang w:val="pt-PT"/>
+        </w:rPr>
+        <w:t>FLUX.13</w:t>
+      </w:r>
+      <w:r>
+        <w:rPr>
+          <w:rFonts w:ascii="Calibri" w:eastAsia="Calibri" w:hAnsi="Calibri" w:cs="Calibri"/>
+          <w:sz w:val="24"/>
+          <w:lang w:val="pt-PT"/>
+        </w:rPr>
+        <w:t xml:space="preserve"> - Interacção com página de testes.</w:t>
+      </w:r>
+    </w:p>
+    <w:p>
+      <w:pPr>
+        <w:jc w:val="both"/>
+        <w:rPr>
+          <w:rFonts w:ascii="Calibri" w:eastAsia="Calibri" w:hAnsi="Calibri" w:cs="Calibri"/>
+          <w:sz w:val="24"/>
+          <w:lang w:val="pt-PT"/>
+        </w:rPr>
+      </w:pPr>
+      <w:r>
+        <w:rPr>
+          <w:rFonts w:ascii="Calibri" w:eastAsia="Calibri" w:hAnsi="Calibri" w:cs="Calibri"/>
+          <w:b/>
+          <w:sz w:val="24"/>
+          <w:lang w:val="pt-PT"/>
+        </w:rPr>
+        <w:t>FLUX.1</w:t>
+      </w:r>
+      <w:r>
+        <w:rPr>
+          <w:rFonts w:ascii="Calibri" w:eastAsia="Calibri" w:hAnsi="Calibri" w:cs="Calibri"/>
+          <w:b/>
+          <w:sz w:val="24"/>
+          <w:lang w:val="pt-PT"/>
+        </w:rPr>
+        <w:t>4</w:t>
+      </w:r>
+      <w:r>
+        <w:rPr>
+          <w:rFonts w:ascii="Calibri" w:eastAsia="Calibri" w:hAnsi="Calibri" w:cs="Calibri"/>
+          <w:sz w:val="24"/>
+          <w:lang w:val="pt-PT"/>
+        </w:rPr>
+        <w:t xml:space="preserve"> - </w:t>
+      </w:r>
+      <w:r>
+        <w:rPr>
+          <w:rFonts w:ascii="Calibri" w:eastAsia="Calibri" w:hAnsi="Calibri" w:cs="Calibri"/>
+          <w:sz w:val="24"/>
+          <w:lang w:val="pt-PT"/>
+        </w:rPr>
+        <w:t>Funções</w:t>
+      </w:r>
+      <w:r>
+        <w:rPr>
+          <w:rFonts w:ascii="Calibri" w:eastAsia="Calibri" w:hAnsi="Calibri" w:cs="Calibri"/>
+          <w:sz w:val="24"/>
+          <w:lang w:val="pt-PT"/>
+        </w:rPr>
+        <w:t>.</w:t>
+      </w:r>
+    </w:p>
+    <w:p>
+      <w:pPr>
+        <w:pStyle w:val="Title"/>
+        <w:rPr>
+          <w:rFonts w:eastAsia="Calibri"/>
+        </w:rPr>
+      </w:pPr>
+      <w:r>
+        <w:rPr>
+          <w:rFonts w:eastAsia="Calibri"/>
+        </w:rPr>
+        <w:lastRenderedPageBreak/>
+        <w:t xml:space="preserve">Especificação </w:t>
+      </w:r>
+      <w:r>
+        <w:rPr>
+          <w:rFonts w:eastAsia="Calibri"/>
+        </w:rPr>
+        <w:t>de Parsing</w:t>
+      </w:r>
+    </w:p>
+    <w:p>
+      <w:pPr>
+        <w:jc w:val="both"/>
+        <w:rPr>
+          <w:rFonts w:ascii="Calibri" w:eastAsia="Calibri" w:hAnsi="Calibri" w:cs="Calibri"/>
+          <w:sz w:val="24"/>
+          <w:lang w:val="pt-PT"/>
+        </w:rPr>
+      </w:pPr>
+      <w:r>
+        <w:rPr>
+          <w:rFonts w:ascii="Calibri" w:eastAsia="Calibri" w:hAnsi="Calibri" w:cs="Calibri"/>
+          <w:sz w:val="24"/>
+          <w:lang w:val="pt-PT"/>
+        </w:rPr>
+        <w:t>Pretende-se a especificação de erros devolvidos pelo parser e a forma como o mesmo se comporta com a definiçã</w:t>
+      </w:r>
+      <w:r>
+        <w:rPr>
+          <w:rFonts w:ascii="Calibri" w:eastAsia="Calibri" w:hAnsi="Calibri" w:cs="Calibri"/>
+          <w:sz w:val="24"/>
+          <w:lang w:val="pt-PT"/>
+        </w:rPr>
+        <w:t>o de strings. A especificação está organizada</w:t>
+      </w:r>
+      <w:r>
+        <w:rPr>
+          <w:rFonts w:ascii="Calibri" w:eastAsia="Calibri" w:hAnsi="Calibri" w:cs="Calibri"/>
+          <w:sz w:val="24"/>
+          <w:lang w:val="pt-PT"/>
+        </w:rPr>
+        <w:t xml:space="preserve"> da seguinte forma:</w:t>
+      </w:r>
+    </w:p>
+    <w:p>
+      <w:pPr>
+        <w:jc w:val="both"/>
+        <w:rPr>
+          <w:rFonts w:ascii="Calibri" w:eastAsia="Calibri" w:hAnsi="Calibri" w:cs="Calibri"/>
+          <w:sz w:val="24"/>
+          <w:lang w:val="pt-PT"/>
+        </w:rPr>
+      </w:pPr>
+      <w:r>
+        <w:rPr>
+          <w:rFonts w:ascii="Calibri" w:eastAsia="Calibri" w:hAnsi="Calibri" w:cs="Calibri"/>
+          <w:sz w:val="24"/>
+          <w:lang w:val="pt-PT"/>
+        </w:rPr>
+        <w:t xml:space="preserve">  </w:t>
+      </w:r>
+      <w:r>
+        <w:rPr>
+          <w:rFonts w:ascii="Calibri" w:eastAsia="Calibri" w:hAnsi="Calibri" w:cs="Calibri"/>
+          <w:b/>
+          <w:sz w:val="24"/>
+          <w:lang w:val="pt-PT"/>
+        </w:rPr>
+        <w:t>PARS.00</w:t>
+      </w:r>
+      <w:r>
+        <w:rPr>
+          <w:rFonts w:ascii="Calibri" w:eastAsia="Calibri" w:hAnsi="Calibri" w:cs="Calibri"/>
+          <w:sz w:val="24"/>
+          <w:lang w:val="pt-PT"/>
+        </w:rPr>
+        <w:t xml:space="preserve"> – Requisitos Globais</w:t>
+      </w:r>
+    </w:p>
+    <w:p>
+      <w:pPr>
+        <w:jc w:val="both"/>
+        <w:rPr>
+          <w:rFonts w:ascii="Calibri" w:eastAsia="Calibri" w:hAnsi="Calibri" w:cs="Calibri"/>
+          <w:sz w:val="24"/>
+          <w:lang w:val="pt-PT"/>
+        </w:rPr>
+      </w:pPr>
+      <w:r>
+        <w:rPr>
+          <w:rFonts w:ascii="Calibri" w:eastAsia="Calibri" w:hAnsi="Calibri" w:cs="Calibri"/>
+          <w:sz w:val="24"/>
+          <w:lang w:val="pt-PT"/>
+        </w:rPr>
+        <w:t xml:space="preserve">  </w:t>
+      </w:r>
+      <w:r>
+        <w:rPr>
+          <w:rFonts w:ascii="Calibri" w:eastAsia="Calibri" w:hAnsi="Calibri" w:cs="Calibri"/>
+          <w:b/>
+          <w:sz w:val="24"/>
+          <w:lang w:val="pt-PT"/>
+        </w:rPr>
+        <w:t>PARS.01</w:t>
+      </w:r>
+      <w:r>
+        <w:rPr>
+          <w:rFonts w:ascii="Calibri" w:eastAsia="Calibri" w:hAnsi="Calibri" w:cs="Calibri"/>
+          <w:sz w:val="24"/>
+          <w:lang w:val="pt-PT"/>
+        </w:rPr>
+        <w:t xml:space="preserve"> – Linguagens de baixo nível (Assembly)</w:t>
+      </w:r>
+    </w:p>
+    <w:p>
+      <w:pPr>
+        <w:jc w:val="both"/>
+        <w:rPr>
+          <w:rFonts w:ascii="Calibri" w:eastAsia="Calibri" w:hAnsi="Calibri" w:cs="Calibri"/>
+          <w:sz w:val="24"/>
+          <w:lang w:val="pt-PT"/>
+        </w:rPr>
+      </w:pPr>
+      <w:r>
+        <w:rPr>
+          <w:rFonts w:ascii="Calibri" w:eastAsia="Calibri" w:hAnsi="Calibri" w:cs="Calibri"/>
+          <w:sz w:val="24"/>
+          <w:lang w:val="pt-PT"/>
+        </w:rPr>
+        <w:t xml:space="preserve">  </w:t>
+      </w:r>
+      <w:r>
+        <w:rPr>
+          <w:rFonts w:ascii="Calibri" w:eastAsia="Calibri" w:hAnsi="Calibri" w:cs="Calibri"/>
+          <w:b/>
+          <w:sz w:val="24"/>
+          <w:lang w:val="pt-PT"/>
+        </w:rPr>
+        <w:t>PARS.02</w:t>
+      </w:r>
+      <w:r>
+        <w:rPr>
+          <w:rFonts w:ascii="Calibri" w:eastAsia="Calibri" w:hAnsi="Calibri" w:cs="Calibri"/>
+          <w:sz w:val="24"/>
+          <w:lang w:val="pt-PT"/>
+        </w:rPr>
+        <w:t xml:space="preserve"> – Linguagens de médio/alto nível</w:t>
+      </w:r>
+    </w:p>
+    <w:p>
+      <w:pPr>
+        <w:jc w:val="both"/>
+        <w:rPr>
+          <w:rFonts w:ascii="Calibri" w:eastAsia="Calibri" w:hAnsi="Calibri" w:cs="Calibri"/>
+          <w:sz w:val="24"/>
+          <w:lang w:val="pt-PT"/>
+        </w:rPr>
+      </w:pPr>
+      <w:r>
+        <w:rPr>
+          <w:rFonts w:ascii="Calibri" w:eastAsia="Calibri" w:hAnsi="Calibri" w:cs="Calibri"/>
+          <w:sz w:val="24"/>
+          <w:lang w:val="pt-PT"/>
+        </w:rPr>
+        <w:t xml:space="preserve">  </w:t>
+      </w:r>
+      <w:r>
+        <w:rPr>
+          <w:rFonts w:ascii="Calibri" w:eastAsia="Calibri" w:hAnsi="Calibri" w:cs="Calibri"/>
+          <w:b/>
+          <w:sz w:val="24"/>
+          <w:lang w:val="pt-PT"/>
+        </w:rPr>
+        <w:t>PARS.03</w:t>
+      </w:r>
+      <w:r>
+        <w:rPr>
+          <w:rFonts w:ascii="Calibri" w:eastAsia="Calibri" w:hAnsi="Calibri" w:cs="Calibri"/>
+          <w:sz w:val="24"/>
           <w:lang w:val="pt-PT"/>
         </w:rPr>
         <w:t xml:space="preserve"> </w:t>
@@ -25,729 +672,37 @@
       <w:r>
         <w:rPr>
           <w:rFonts w:ascii="Calibri" w:eastAsia="Calibri" w:hAnsi="Calibri" w:cs="Calibri"/>
-          <w:b/>
-          <w:sz w:val="40"/>
-          <w:u w:val="single"/>
-          <w:lang w:val="pt-PT"/>
-        </w:rPr>
-        <w:t>Requisitos:</w:t>
-      </w:r>
-    </w:p>
-    <w:p>
-      <w:pPr>
-        <w:jc w:val="both"/>
-        <w:rPr>
-          <w:rFonts w:ascii="Calibri" w:eastAsia="Calibri" w:hAnsi="Calibri" w:cs="Calibri"/>
-          <w:b/>
-          <w:sz w:val="28"/>
-          <w:lang w:val="pt-PT"/>
-        </w:rPr>
-      </w:pPr>
-      <w:r>
-        <w:rPr>
-          <w:rFonts w:ascii="Calibri" w:eastAsia="Calibri" w:hAnsi="Calibri" w:cs="Calibri"/>
-          <w:b/>
-          <w:sz w:val="28"/>
-          <w:lang w:val="pt-PT"/>
-        </w:rPr>
-        <w:t>Especificação da linguagem Fluxo-Gráfica e ferramentas do IDE</w:t>
-      </w:r>
-    </w:p>
-    <w:p>
-      <w:pPr>
-        <w:jc w:val="both"/>
-        <w:rPr>
-          <w:rFonts w:ascii="Calibri" w:eastAsia="Calibri" w:hAnsi="Calibri" w:cs="Calibri"/>
-          <w:sz w:val="24"/>
-          <w:lang w:val="pt-PT"/>
-        </w:rPr>
-      </w:pPr>
-      <w:r>
-        <w:rPr>
-          <w:rFonts w:ascii="Calibri" w:eastAsia="Calibri" w:hAnsi="Calibri" w:cs="Calibri"/>
-          <w:sz w:val="24"/>
-          <w:lang w:val="pt-PT"/>
-        </w:rPr>
-        <w:t>Pretende-se a criação de uma ferramenta que permita o desenvolvimento e a aprendizagem de algoritmos através de fluxogramas. Um fluxograma é um conjunto de símbolos gráficos, que contêm texto e são unidos por linhas de fluxo. Para este tópico os requisitos serão identificados por “FLUX.xx.xx”.</w:t>
-      </w:r>
-    </w:p>
-    <w:p>
-      <w:pPr>
-        <w:jc w:val="both"/>
-        <w:rPr>
-          <w:rFonts w:ascii="Calibri" w:eastAsia="Calibri" w:hAnsi="Calibri" w:cs="Calibri"/>
-          <w:sz w:val="24"/>
-          <w:lang w:val="pt-PT"/>
-        </w:rPr>
-      </w:pPr>
-    </w:p>
-    <w:p>
-      <w:pPr>
-        <w:jc w:val="both"/>
-        <w:rPr>
-          <w:rFonts w:ascii="Calibri" w:eastAsia="Calibri" w:hAnsi="Calibri" w:cs="Calibri"/>
-          <w:sz w:val="24"/>
-          <w:lang w:val="pt-PT"/>
-        </w:rPr>
-      </w:pPr>
-      <w:r>
-        <w:rPr>
-          <w:rFonts w:ascii="Calibri" w:eastAsia="Calibri" w:hAnsi="Calibri" w:cs="Calibri"/>
-          <w:b/>
-          <w:sz w:val="24"/>
-          <w:lang w:val="pt-PT"/>
-        </w:rPr>
-        <w:t>FLUX.00</w:t>
-      </w:r>
-      <w:r>
-        <w:rPr>
-          <w:rFonts w:ascii="Calibri" w:eastAsia="Calibri" w:hAnsi="Calibri" w:cs="Calibri"/>
-          <w:sz w:val="24"/>
-          <w:lang w:val="pt-PT"/>
-        </w:rPr>
-        <w:t xml:space="preserve"> – Requisitos globais da linguagem.</w:t>
-      </w:r>
-    </w:p>
-    <w:p>
-      <w:pPr>
-        <w:jc w:val="both"/>
-        <w:rPr>
-          <w:rFonts w:ascii="Calibri" w:eastAsia="Calibri" w:hAnsi="Calibri" w:cs="Calibri"/>
-          <w:sz w:val="24"/>
-          <w:lang w:val="pt-PT"/>
-        </w:rPr>
-      </w:pPr>
-      <w:r>
-        <w:rPr>
-          <w:rFonts w:ascii="Calibri" w:eastAsia="Calibri" w:hAnsi="Calibri" w:cs="Calibri"/>
-          <w:b/>
-          <w:sz w:val="24"/>
-          <w:lang w:val="pt-PT"/>
-        </w:rPr>
-        <w:t>FLUX.01</w:t>
-      </w:r>
-      <w:r>
-        <w:rPr>
-          <w:rFonts w:ascii="Calibri" w:eastAsia="Calibri" w:hAnsi="Calibri" w:cs="Calibri"/>
-          <w:sz w:val="24"/>
-          <w:lang w:val="pt-PT"/>
-        </w:rPr>
-        <w:t xml:space="preserve"> -  Inicio/Fim.</w:t>
-      </w:r>
-    </w:p>
-    <w:p>
-      <w:pPr>
-        <w:jc w:val="both"/>
-        <w:rPr>
-          <w:rFonts w:ascii="Calibri" w:eastAsia="Calibri" w:hAnsi="Calibri" w:cs="Calibri"/>
-          <w:sz w:val="24"/>
-          <w:lang w:val="pt-PT"/>
-        </w:rPr>
-      </w:pPr>
-      <w:r>
-        <w:rPr>
-          <w:rFonts w:ascii="Calibri" w:eastAsia="Calibri" w:hAnsi="Calibri" w:cs="Calibri"/>
-          <w:b/>
-          <w:sz w:val="24"/>
-          <w:lang w:val="pt-PT"/>
-        </w:rPr>
-        <w:t>FLUX.02</w:t>
-      </w:r>
-      <w:r>
-        <w:rPr>
-          <w:rFonts w:ascii="Calibri" w:eastAsia="Calibri" w:hAnsi="Calibri" w:cs="Calibri"/>
-          <w:sz w:val="24"/>
-          <w:lang w:val="pt-PT"/>
-        </w:rPr>
-        <w:t xml:space="preserve"> -  União.</w:t>
-      </w:r>
-    </w:p>
-    <w:p>
-      <w:pPr>
-        <w:jc w:val="both"/>
-        <w:rPr>
-          <w:rFonts w:ascii="Calibri" w:eastAsia="Calibri" w:hAnsi="Calibri" w:cs="Calibri"/>
-          <w:sz w:val="24"/>
-          <w:lang w:val="pt-PT"/>
-        </w:rPr>
-      </w:pPr>
-      <w:r>
-        <w:rPr>
-          <w:rFonts w:ascii="Calibri" w:eastAsia="Calibri" w:hAnsi="Calibri" w:cs="Calibri"/>
-          <w:b/>
-          <w:sz w:val="24"/>
-          <w:lang w:val="pt-PT"/>
-        </w:rPr>
-        <w:t>FLUX.03</w:t>
-      </w:r>
-      <w:r>
-        <w:rPr>
-          <w:rFonts w:ascii="Calibri" w:eastAsia="Calibri" w:hAnsi="Calibri" w:cs="Calibri"/>
-          <w:sz w:val="24"/>
-          <w:lang w:val="pt-PT"/>
-        </w:rPr>
-        <w:t xml:space="preserve"> -  Leitura.</w:t>
-      </w:r>
-    </w:p>
-    <w:p>
-      <w:pPr>
-        <w:jc w:val="both"/>
-        <w:rPr>
-          <w:rFonts w:ascii="Calibri" w:eastAsia="Calibri" w:hAnsi="Calibri" w:cs="Calibri"/>
-          <w:sz w:val="24"/>
-          <w:lang w:val="pt-PT"/>
-        </w:rPr>
-      </w:pPr>
-      <w:r>
-        <w:rPr>
-          <w:rFonts w:ascii="Calibri" w:eastAsia="Calibri" w:hAnsi="Calibri" w:cs="Calibri"/>
-          <w:b/>
-          <w:sz w:val="24"/>
-          <w:lang w:val="pt-PT"/>
-        </w:rPr>
-        <w:t>FLUX.04</w:t>
-      </w:r>
-      <w:r>
-        <w:rPr>
-          <w:rFonts w:ascii="Calibri" w:eastAsia="Calibri" w:hAnsi="Calibri" w:cs="Calibri"/>
-          <w:sz w:val="24"/>
-          <w:lang w:val="pt-PT"/>
-        </w:rPr>
-        <w:t xml:space="preserve"> – Processo/Funções.</w:t>
-      </w:r>
-    </w:p>
-    <w:p>
-      <w:pPr>
-        <w:jc w:val="both"/>
-        <w:rPr>
-          <w:rFonts w:ascii="Calibri" w:eastAsia="Calibri" w:hAnsi="Calibri" w:cs="Calibri"/>
-          <w:sz w:val="24"/>
-          <w:lang w:val="pt-PT"/>
-        </w:rPr>
-      </w:pPr>
-      <w:r>
-        <w:rPr>
-          <w:rFonts w:ascii="Calibri" w:eastAsia="Calibri" w:hAnsi="Calibri" w:cs="Calibri"/>
-          <w:b/>
-          <w:sz w:val="24"/>
-          <w:lang w:val="pt-PT"/>
-        </w:rPr>
-        <w:t>FLUX.05</w:t>
-      </w:r>
-      <w:r>
-        <w:rPr>
-          <w:rFonts w:ascii="Calibri" w:eastAsia="Calibri" w:hAnsi="Calibri" w:cs="Calibri"/>
-          <w:sz w:val="24"/>
-          <w:lang w:val="pt-PT"/>
-        </w:rPr>
-        <w:t xml:space="preserve"> – Decisão.</w:t>
-      </w:r>
-    </w:p>
-    <w:p>
-      <w:pPr>
-        <w:jc w:val="both"/>
-        <w:rPr>
-          <w:rFonts w:ascii="Calibri" w:eastAsia="Calibri" w:hAnsi="Calibri" w:cs="Calibri"/>
-          <w:sz w:val="24"/>
-          <w:lang w:val="pt-PT"/>
-        </w:rPr>
-      </w:pPr>
-      <w:r>
-        <w:rPr>
-          <w:rFonts w:ascii="Calibri" w:eastAsia="Calibri" w:hAnsi="Calibri" w:cs="Calibri"/>
-          <w:b/>
-          <w:sz w:val="24"/>
-          <w:lang w:val="pt-PT"/>
-        </w:rPr>
-        <w:t>FLUX.06</w:t>
-      </w:r>
-      <w:r>
-        <w:rPr>
-          <w:rFonts w:ascii="Calibri" w:eastAsia="Calibri" w:hAnsi="Calibri" w:cs="Calibri"/>
-          <w:sz w:val="24"/>
-          <w:lang w:val="pt-PT"/>
-        </w:rPr>
-        <w:t xml:space="preserve"> – Escrita.</w:t>
-      </w:r>
-    </w:p>
-    <w:p>
-      <w:pPr>
-        <w:jc w:val="both"/>
-        <w:rPr>
-          <w:rFonts w:ascii="Calibri" w:eastAsia="Calibri" w:hAnsi="Calibri" w:cs="Calibri"/>
-          <w:sz w:val="24"/>
-        </w:rPr>
-      </w:pPr>
-      <w:r>
-        <w:rPr>
-          <w:rFonts w:ascii="Calibri" w:eastAsia="Calibri" w:hAnsi="Calibri" w:cs="Calibri"/>
-          <w:b/>
-          <w:sz w:val="24"/>
-        </w:rPr>
-        <w:t>FLUX.07</w:t>
-      </w:r>
-      <w:r>
-        <w:rPr>
-          <w:rFonts w:ascii="Calibri" w:eastAsia="Calibri" w:hAnsi="Calibri" w:cs="Calibri"/>
-          <w:sz w:val="24"/>
-        </w:rPr>
-        <w:t xml:space="preserve"> – Return.</w:t>
-      </w:r>
-    </w:p>
-    <w:p>
-      <w:pPr>
-        <w:jc w:val="both"/>
-        <w:rPr>
-          <w:rFonts w:ascii="Calibri" w:eastAsia="Calibri" w:hAnsi="Calibri" w:cs="Calibri"/>
-          <w:sz w:val="24"/>
-        </w:rPr>
-      </w:pPr>
-      <w:r>
-        <w:rPr>
-          <w:rFonts w:ascii="Calibri" w:eastAsia="Calibri" w:hAnsi="Calibri" w:cs="Calibri"/>
-          <w:b/>
-          <w:sz w:val="24"/>
-        </w:rPr>
-        <w:t>FLUX.08</w:t>
-      </w:r>
-      <w:r>
-        <w:rPr>
-          <w:rFonts w:ascii="Calibri" w:eastAsia="Calibri" w:hAnsi="Calibri" w:cs="Calibri"/>
-          <w:sz w:val="24"/>
-        </w:rPr>
-        <w:t xml:space="preserve"> – Ligações.</w:t>
-      </w:r>
-    </w:p>
-    <w:p>
-      <w:pPr>
-        <w:jc w:val="both"/>
-        <w:rPr>
-          <w:rFonts w:ascii="Calibri" w:eastAsia="Calibri" w:hAnsi="Calibri" w:cs="Calibri"/>
-          <w:sz w:val="24"/>
-        </w:rPr>
-      </w:pPr>
-      <w:r>
-        <w:rPr>
-          <w:rFonts w:ascii="Calibri" w:eastAsia="Calibri" w:hAnsi="Calibri" w:cs="Calibri"/>
-          <w:b/>
-          <w:sz w:val="24"/>
-        </w:rPr>
-        <w:t>FLUX.09</w:t>
-      </w:r>
-      <w:r>
-        <w:rPr>
-          <w:rFonts w:ascii="Calibri" w:eastAsia="Calibri" w:hAnsi="Calibri" w:cs="Calibri"/>
-          <w:sz w:val="24"/>
-        </w:rPr>
-        <w:t xml:space="preserve"> – Switch Case.</w:t>
-      </w:r>
-    </w:p>
-    <w:p>
-      <w:pPr>
-        <w:jc w:val="both"/>
-        <w:rPr>
-          <w:rFonts w:ascii="Calibri" w:eastAsia="Calibri" w:hAnsi="Calibri" w:cs="Calibri"/>
-          <w:sz w:val="24"/>
-          <w:lang w:val="pt-PT"/>
-        </w:rPr>
-      </w:pPr>
-      <w:r>
-        <w:rPr>
-          <w:rFonts w:ascii="Calibri" w:eastAsia="Calibri" w:hAnsi="Calibri" w:cs="Calibri"/>
-          <w:b/>
-          <w:sz w:val="24"/>
-          <w:lang w:val="pt-PT"/>
-        </w:rPr>
-        <w:t>FLUX.10</w:t>
-      </w:r>
-      <w:r>
-        <w:rPr>
-          <w:rFonts w:ascii="Calibri" w:eastAsia="Calibri" w:hAnsi="Calibri" w:cs="Calibri"/>
-          <w:sz w:val="24"/>
-          <w:lang w:val="pt-PT"/>
-        </w:rPr>
-        <w:t xml:space="preserve"> – For.</w:t>
-      </w:r>
-    </w:p>
-    <w:p>
-      <w:pPr>
-        <w:jc w:val="both"/>
-        <w:rPr>
-          <w:rFonts w:ascii="Calibri" w:eastAsia="Calibri" w:hAnsi="Calibri" w:cs="Calibri"/>
-          <w:sz w:val="24"/>
-          <w:lang w:val="pt-PT"/>
-        </w:rPr>
-      </w:pPr>
-      <w:r>
-        <w:rPr>
-          <w:rFonts w:ascii="Calibri" w:eastAsia="Calibri" w:hAnsi="Calibri" w:cs="Calibri"/>
-          <w:b/>
-          <w:sz w:val="24"/>
-          <w:lang w:val="pt-PT"/>
-        </w:rPr>
-        <w:t>FLUX.11</w:t>
-      </w:r>
-      <w:r>
-        <w:rPr>
-          <w:rFonts w:ascii="Calibri" w:eastAsia="Calibri" w:hAnsi="Calibri" w:cs="Calibri"/>
-          <w:sz w:val="24"/>
-          <w:lang w:val="pt-PT"/>
-        </w:rPr>
-        <w:t xml:space="preserve"> - Comentários.</w:t>
-      </w:r>
-    </w:p>
-    <w:p>
-      <w:pPr>
-        <w:jc w:val="both"/>
-        <w:rPr>
-          <w:rFonts w:ascii="Calibri" w:eastAsia="Calibri" w:hAnsi="Calibri" w:cs="Calibri"/>
-          <w:sz w:val="24"/>
-          <w:lang w:val="pt-PT"/>
-        </w:rPr>
-      </w:pPr>
-      <w:r>
-        <w:rPr>
-          <w:rFonts w:ascii="Calibri" w:eastAsia="Calibri" w:hAnsi="Calibri" w:cs="Calibri"/>
-          <w:b/>
-          <w:sz w:val="24"/>
-          <w:lang w:val="pt-PT"/>
-        </w:rPr>
-        <w:t>FLUX.12</w:t>
-      </w:r>
-      <w:r>
-        <w:rPr>
-          <w:rFonts w:ascii="Calibri" w:eastAsia="Calibri" w:hAnsi="Calibri" w:cs="Calibri"/>
-          <w:sz w:val="24"/>
-          <w:lang w:val="pt-PT"/>
-        </w:rPr>
-        <w:t xml:space="preserve"> - Editor de expressões.</w:t>
-      </w:r>
-    </w:p>
-    <w:p>
-      <w:pPr>
-        <w:jc w:val="both"/>
-        <w:rPr>
-          <w:rFonts w:ascii="Calibri" w:eastAsia="Calibri" w:hAnsi="Calibri" w:cs="Calibri"/>
-          <w:sz w:val="24"/>
-          <w:lang w:val="pt-PT"/>
-        </w:rPr>
-      </w:pPr>
-      <w:r>
-        <w:rPr>
-          <w:rFonts w:ascii="Calibri" w:eastAsia="Calibri" w:hAnsi="Calibri" w:cs="Calibri"/>
-          <w:b/>
-          <w:sz w:val="24"/>
-          <w:lang w:val="pt-PT"/>
-        </w:rPr>
-        <w:t>FLUX.13</w:t>
-      </w:r>
-      <w:r>
-        <w:rPr>
-          <w:rFonts w:ascii="Calibri" w:eastAsia="Calibri" w:hAnsi="Calibri" w:cs="Calibri"/>
-          <w:sz w:val="24"/>
-          <w:lang w:val="pt-PT"/>
-        </w:rPr>
-        <w:t xml:space="preserve"> - Interacção com página de testes.</w:t>
-      </w:r>
-    </w:p>
-    <w:p>
-      <w:pPr>
-        <w:jc w:val="both"/>
-        <w:rPr>
-          <w:rFonts w:ascii="Calibri" w:eastAsia="Calibri" w:hAnsi="Calibri" w:cs="Calibri"/>
-          <w:sz w:val="24"/>
-          <w:lang w:val="pt-PT"/>
-        </w:rPr>
-      </w:pPr>
-      <w:r>
-        <w:rPr>
-          <w:rFonts w:ascii="Calibri" w:eastAsia="Calibri" w:hAnsi="Calibri" w:cs="Calibri"/>
-          <w:b/>
-          <w:sz w:val="24"/>
-          <w:lang w:val="pt-PT"/>
-        </w:rPr>
-        <w:t>FLUX.1</w:t>
-      </w:r>
-      <w:r>
-        <w:rPr>
-          <w:rFonts w:ascii="Calibri" w:eastAsia="Calibri" w:hAnsi="Calibri" w:cs="Calibri"/>
-          <w:b/>
-          <w:sz w:val="24"/>
-          <w:lang w:val="pt-PT"/>
-        </w:rPr>
-        <w:t>4</w:t>
-      </w:r>
-      <w:r>
-        <w:rPr>
-          <w:rFonts w:ascii="Calibri" w:eastAsia="Calibri" w:hAnsi="Calibri" w:cs="Calibri"/>
-          <w:sz w:val="24"/>
-          <w:lang w:val="pt-PT"/>
-        </w:rPr>
-        <w:t xml:space="preserve"> - </w:t>
-      </w:r>
-      <w:r>
-        <w:rPr>
-          <w:rFonts w:ascii="Calibri" w:eastAsia="Calibri" w:hAnsi="Calibri" w:cs="Calibri"/>
-          <w:sz w:val="24"/>
-          <w:lang w:val="pt-PT"/>
-        </w:rPr>
-        <w:t>Funções</w:t>
-      </w:r>
-      <w:r>
-        <w:rPr>
-          <w:rFonts w:ascii="Calibri" w:eastAsia="Calibri" w:hAnsi="Calibri" w:cs="Calibri"/>
-          <w:sz w:val="24"/>
-          <w:lang w:val="pt-PT"/>
-        </w:rPr>
-        <w:t>.</w:t>
-      </w:r>
-    </w:p>
-    <w:p>
-      <w:pPr>
-        <w:jc w:val="both"/>
-        <w:rPr>
-          <w:rFonts w:ascii="Calibri" w:eastAsia="Calibri" w:hAnsi="Calibri" w:cs="Calibri"/>
-          <w:sz w:val="24"/>
-          <w:lang w:val="pt-PT"/>
-        </w:rPr>
-      </w:pPr>
-    </w:p>
-    <w:p>
-      <w:pPr>
-        <w:jc w:val="both"/>
-        <w:rPr>
-          <w:rFonts w:ascii="Calibri" w:eastAsia="Calibri" w:hAnsi="Calibri" w:cs="Calibri"/>
-          <w:sz w:val="24"/>
-          <w:lang w:val="pt-PT"/>
-        </w:rPr>
-      </w:pPr>
-    </w:p>
-    <w:p>
-      <w:pPr>
-        <w:jc w:val="both"/>
-        <w:rPr>
-          <w:rFonts w:ascii="Calibri" w:eastAsia="Calibri" w:hAnsi="Calibri" w:cs="Calibri"/>
-          <w:b/>
-          <w:sz w:val="28"/>
-          <w:lang w:val="pt-PT"/>
-        </w:rPr>
-      </w:pPr>
-    </w:p>
-    <w:p>
-      <w:pPr>
-        <w:jc w:val="both"/>
-        <w:rPr>
-          <w:rFonts w:ascii="Calibri" w:eastAsia="Calibri" w:hAnsi="Calibri" w:cs="Calibri"/>
-          <w:b/>
-          <w:sz w:val="28"/>
-          <w:lang w:val="pt-PT"/>
-        </w:rPr>
-      </w:pPr>
-    </w:p>
-    <w:p>
-      <w:pPr>
-        <w:jc w:val="both"/>
-        <w:rPr>
-          <w:rFonts w:ascii="Calibri" w:eastAsia="Calibri" w:hAnsi="Calibri" w:cs="Calibri"/>
-          <w:b/>
-          <w:sz w:val="28"/>
-          <w:lang w:val="pt-PT"/>
-        </w:rPr>
-      </w:pPr>
-    </w:p>
-    <w:p>
-      <w:pPr>
-        <w:jc w:val="both"/>
-        <w:rPr>
-          <w:rFonts w:ascii="Calibri" w:eastAsia="Calibri" w:hAnsi="Calibri" w:cs="Calibri"/>
-          <w:b/>
-          <w:sz w:val="28"/>
-          <w:lang w:val="pt-PT"/>
-        </w:rPr>
-      </w:pPr>
-      <w:r>
-        <w:rPr>
-          <w:rFonts w:ascii="Calibri" w:eastAsia="Calibri" w:hAnsi="Calibri" w:cs="Calibri"/>
-          <w:b/>
-          <w:sz w:val="28"/>
-          <w:lang w:val="pt-PT"/>
-        </w:rPr>
-        <w:t xml:space="preserve">Especificação </w:t>
-      </w:r>
-      <w:r>
-        <w:rPr>
-          <w:rFonts w:ascii="Calibri" w:eastAsia="Calibri" w:hAnsi="Calibri" w:cs="Calibri"/>
-          <w:b/>
-          <w:sz w:val="28"/>
-          <w:lang w:val="pt-PT"/>
-        </w:rPr>
-        <w:t>de Parsing</w:t>
-      </w:r>
-    </w:p>
-    <w:p>
-      <w:pPr>
-        <w:jc w:val="both"/>
-        <w:rPr>
-          <w:rFonts w:ascii="Calibri" w:eastAsia="Calibri" w:hAnsi="Calibri" w:cs="Calibri"/>
-          <w:sz w:val="24"/>
-          <w:lang w:val="pt-PT"/>
-        </w:rPr>
-      </w:pPr>
-      <w:r>
-        <w:rPr>
-          <w:rFonts w:ascii="Calibri" w:eastAsia="Calibri" w:hAnsi="Calibri" w:cs="Calibri"/>
-          <w:sz w:val="24"/>
-          <w:lang w:val="pt-PT"/>
-        </w:rPr>
-        <w:t>Pretende-se a especificação de erros devolvidos pelo parser e a forma como o mesmo se comporta com a definiçã</w:t>
-      </w:r>
-      <w:r>
-        <w:rPr>
-          <w:rFonts w:ascii="Calibri" w:eastAsia="Calibri" w:hAnsi="Calibri" w:cs="Calibri"/>
-          <w:sz w:val="24"/>
-          <w:lang w:val="pt-PT"/>
-        </w:rPr>
-        <w:t>o de strings. A especificação está organizada</w:t>
-      </w:r>
-      <w:r>
-        <w:rPr>
-          <w:rFonts w:ascii="Calibri" w:eastAsia="Calibri" w:hAnsi="Calibri" w:cs="Calibri"/>
-          <w:sz w:val="24"/>
-          <w:lang w:val="pt-PT"/>
-        </w:rPr>
-        <w:t xml:space="preserve"> da seguinte forma:</w:t>
-      </w:r>
-    </w:p>
-    <w:p>
-      <w:pPr>
-        <w:jc w:val="both"/>
-        <w:rPr>
-          <w:rFonts w:ascii="Calibri" w:eastAsia="Calibri" w:hAnsi="Calibri" w:cs="Calibri"/>
-          <w:sz w:val="24"/>
-          <w:lang w:val="pt-PT"/>
-        </w:rPr>
-      </w:pPr>
-      <w:r>
-        <w:rPr>
-          <w:rFonts w:ascii="Calibri" w:eastAsia="Calibri" w:hAnsi="Calibri" w:cs="Calibri"/>
-          <w:sz w:val="24"/>
-          <w:lang w:val="pt-PT"/>
-        </w:rPr>
-        <w:t xml:space="preserve">  </w:t>
-      </w:r>
-      <w:r>
-        <w:rPr>
-          <w:rFonts w:ascii="Calibri" w:eastAsia="Calibri" w:hAnsi="Calibri" w:cs="Calibri"/>
-          <w:b/>
-          <w:sz w:val="24"/>
-          <w:lang w:val="pt-PT"/>
-        </w:rPr>
-        <w:t>PARS.00</w:t>
-      </w:r>
-      <w:r>
-        <w:rPr>
-          <w:rFonts w:ascii="Calibri" w:eastAsia="Calibri" w:hAnsi="Calibri" w:cs="Calibri"/>
-          <w:sz w:val="24"/>
-          <w:lang w:val="pt-PT"/>
-        </w:rPr>
-        <w:t xml:space="preserve"> – Requisitos Globais</w:t>
-      </w:r>
-    </w:p>
-    <w:p>
-      <w:pPr>
-        <w:jc w:val="both"/>
-        <w:rPr>
-          <w:rFonts w:ascii="Calibri" w:eastAsia="Calibri" w:hAnsi="Calibri" w:cs="Calibri"/>
-          <w:sz w:val="24"/>
-          <w:lang w:val="pt-PT"/>
-        </w:rPr>
-      </w:pPr>
-      <w:r>
-        <w:rPr>
-          <w:rFonts w:ascii="Calibri" w:eastAsia="Calibri" w:hAnsi="Calibri" w:cs="Calibri"/>
-          <w:sz w:val="24"/>
-          <w:lang w:val="pt-PT"/>
-        </w:rPr>
-        <w:t xml:space="preserve">  </w:t>
-      </w:r>
-      <w:r>
-        <w:rPr>
-          <w:rFonts w:ascii="Calibri" w:eastAsia="Calibri" w:hAnsi="Calibri" w:cs="Calibri"/>
-          <w:b/>
-          <w:sz w:val="24"/>
-          <w:lang w:val="pt-PT"/>
-        </w:rPr>
-        <w:t>PARS.01</w:t>
-      </w:r>
-      <w:r>
-        <w:rPr>
-          <w:rFonts w:ascii="Calibri" w:eastAsia="Calibri" w:hAnsi="Calibri" w:cs="Calibri"/>
-          <w:sz w:val="24"/>
-          <w:lang w:val="pt-PT"/>
-        </w:rPr>
-        <w:t xml:space="preserve"> – Linguagens de baixo nível (Assembly)</w:t>
-      </w:r>
-    </w:p>
-    <w:p>
-      <w:pPr>
-        <w:jc w:val="both"/>
-        <w:rPr>
-          <w:rFonts w:ascii="Calibri" w:eastAsia="Calibri" w:hAnsi="Calibri" w:cs="Calibri"/>
-          <w:sz w:val="24"/>
-          <w:lang w:val="pt-PT"/>
-        </w:rPr>
-      </w:pPr>
-      <w:r>
-        <w:rPr>
-          <w:rFonts w:ascii="Calibri" w:eastAsia="Calibri" w:hAnsi="Calibri" w:cs="Calibri"/>
-          <w:sz w:val="24"/>
-          <w:lang w:val="pt-PT"/>
-        </w:rPr>
-        <w:t xml:space="preserve">  </w:t>
-      </w:r>
-      <w:r>
-        <w:rPr>
-          <w:rFonts w:ascii="Calibri" w:eastAsia="Calibri" w:hAnsi="Calibri" w:cs="Calibri"/>
-          <w:b/>
-          <w:sz w:val="24"/>
-          <w:lang w:val="pt-PT"/>
-        </w:rPr>
-        <w:t>PARS.02</w:t>
-      </w:r>
-      <w:r>
-        <w:rPr>
-          <w:rFonts w:ascii="Calibri" w:eastAsia="Calibri" w:hAnsi="Calibri" w:cs="Calibri"/>
-          <w:sz w:val="24"/>
-          <w:lang w:val="pt-PT"/>
-        </w:rPr>
-        <w:t xml:space="preserve"> – Linguagens de médio/alto nível</w:t>
-      </w:r>
-    </w:p>
-    <w:p>
-      <w:pPr>
-        <w:jc w:val="both"/>
-        <w:rPr>
-          <w:rFonts w:ascii="Calibri" w:eastAsia="Calibri" w:hAnsi="Calibri" w:cs="Calibri"/>
-          <w:sz w:val="24"/>
-          <w:lang w:val="pt-PT"/>
-        </w:rPr>
-      </w:pPr>
-      <w:r>
-        <w:rPr>
-          <w:rFonts w:ascii="Calibri" w:eastAsia="Calibri" w:hAnsi="Calibri" w:cs="Calibri"/>
-          <w:sz w:val="24"/>
-          <w:lang w:val="pt-PT"/>
-        </w:rPr>
-        <w:t xml:space="preserve">  </w:t>
-      </w:r>
-      <w:r>
-        <w:rPr>
-          <w:rFonts w:ascii="Calibri" w:eastAsia="Calibri" w:hAnsi="Calibri" w:cs="Calibri"/>
-          <w:b/>
-          <w:sz w:val="24"/>
-          <w:lang w:val="pt-PT"/>
-        </w:rPr>
-        <w:t>PARS.03</w:t>
+          <w:sz w:val="24"/>
+          <w:lang w:val="pt-PT"/>
+        </w:rPr>
+        <w:t>–</w:t>
+      </w:r>
+      <w:r>
+        <w:rPr>
+          <w:rFonts w:ascii="Calibri" w:eastAsia="Calibri" w:hAnsi="Calibri" w:cs="Calibri"/>
+          <w:sz w:val="24"/>
+          <w:lang w:val="pt-PT"/>
+        </w:rPr>
+        <w:t xml:space="preserve"> Fluxograma</w:t>
+      </w:r>
+    </w:p>
+    <w:p>
+      <w:pPr>
+        <w:jc w:val="both"/>
+        <w:rPr>
+          <w:rFonts w:ascii="Calibri" w:eastAsia="Calibri" w:hAnsi="Calibri" w:cs="Calibri"/>
+          <w:sz w:val="24"/>
+          <w:lang w:val="pt-PT"/>
+        </w:rPr>
+      </w:pPr>
+      <w:r>
+        <w:rPr>
+          <w:rFonts w:ascii="Calibri" w:eastAsia="Calibri" w:hAnsi="Calibri" w:cs="Calibri"/>
+          <w:b/>
+          <w:sz w:val="24"/>
+          <w:lang w:val="pt-PT"/>
+        </w:rPr>
+        <w:t xml:space="preserve">  PARS.04</w:t>
       </w:r>
       <w:r>
         <w:rPr>
@@ -763,35 +718,18 @@
           <w:sz w:val="24"/>
           <w:lang w:val="pt-PT"/>
         </w:rPr>
-        <w:t>–</w:t>
-      </w:r>
-      <w:r>
-        <w:rPr>
-          <w:rFonts w:ascii="Calibri" w:eastAsia="Calibri" w:hAnsi="Calibri" w:cs="Calibri"/>
-          <w:sz w:val="24"/>
-          <w:lang w:val="pt-PT"/>
-        </w:rPr>
-        <w:t xml:space="preserve"> Fluxograma</w:t>
-      </w:r>
-    </w:p>
-    <w:p>
-      <w:pPr>
-        <w:jc w:val="both"/>
-        <w:rPr>
-          <w:rFonts w:ascii="Calibri" w:eastAsia="Calibri" w:hAnsi="Calibri" w:cs="Calibri"/>
-          <w:sz w:val="24"/>
-          <w:lang w:val="pt-PT"/>
-        </w:rPr>
-      </w:pPr>
-      <w:r>
-        <w:rPr>
-          <w:rFonts w:ascii="Calibri" w:eastAsia="Calibri" w:hAnsi="Calibri" w:cs="Calibri"/>
-          <w:b/>
-          <w:sz w:val="24"/>
-          <w:lang w:val="pt-PT"/>
-        </w:rPr>
-        <w:t xml:space="preserve">  PARS.04</w:t>
-      </w:r>
+        <w:t>–Strings</w:t>
+      </w:r>
+    </w:p>
+    <w:p>
+      <w:pPr>
+        <w:jc w:val="both"/>
+        <w:rPr>
+          <w:rFonts w:ascii="Calibri" w:eastAsia="Calibri" w:hAnsi="Calibri" w:cs="Calibri"/>
+          <w:sz w:val="24"/>
+          <w:lang w:val="pt-PT"/>
+        </w:rPr>
+      </w:pPr>
       <w:r>
         <w:rPr>
           <w:rFonts w:ascii="Calibri" w:eastAsia="Calibri" w:hAnsi="Calibri" w:cs="Calibri"/>
@@ -803,21 +741,12 @@
       <w:r>
         <w:rPr>
           <w:rFonts w:ascii="Calibri" w:eastAsia="Calibri" w:hAnsi="Calibri" w:cs="Calibri"/>
-          <w:sz w:val="24"/>
-          <w:lang w:val="pt-PT"/>
-        </w:rPr>
-        <w:t>–Strings</w:t>
-      </w:r>
-    </w:p>
-    <w:p>
-      <w:pPr>
-        <w:jc w:val="both"/>
-        <w:rPr>
-          <w:rFonts w:ascii="Calibri" w:eastAsia="Calibri" w:hAnsi="Calibri" w:cs="Calibri"/>
-          <w:sz w:val="24"/>
-          <w:lang w:val="pt-PT"/>
-        </w:rPr>
-      </w:pPr>
+          <w:b/>
+          <w:sz w:val="24"/>
+          <w:lang w:val="pt-PT"/>
+        </w:rPr>
+        <w:t>PARS.05</w:t>
+      </w:r>
       <w:r>
         <w:rPr>
           <w:rFonts w:ascii="Calibri" w:eastAsia="Calibri" w:hAnsi="Calibri" w:cs="Calibri"/>
@@ -829,161 +758,280 @@
       <w:r>
         <w:rPr>
           <w:rFonts w:ascii="Calibri" w:eastAsia="Calibri" w:hAnsi="Calibri" w:cs="Calibri"/>
-          <w:b/>
-          <w:sz w:val="24"/>
-          <w:lang w:val="pt-PT"/>
-        </w:rPr>
-        <w:t>PARS.05</w:t>
-      </w:r>
-      <w:r>
-        <w:rPr>
-          <w:rFonts w:ascii="Calibri" w:eastAsia="Calibri" w:hAnsi="Calibri" w:cs="Calibri"/>
-          <w:sz w:val="24"/>
+          <w:sz w:val="24"/>
+          <w:lang w:val="pt-PT"/>
+        </w:rPr>
+        <w:t>– Caso Especial : Raiz Quadrada</w:t>
+      </w:r>
+    </w:p>
+    <w:p>
+      <w:pPr>
+        <w:pStyle w:val="Title"/>
+        <w:rPr>
+          <w:rFonts w:eastAsia="Cambria"/>
+        </w:rPr>
+      </w:pPr>
+      <w:r>
+        <w:rPr>
+          <w:rFonts w:eastAsia="Cambria"/>
+        </w:rPr>
+        <w:t xml:space="preserve">Especificação da Integração </w:t>
+      </w:r>
+    </w:p>
+    <w:p>
+      <w:pPr>
+        <w:pStyle w:val="Title"/>
+        <w:rPr>
+          <w:rFonts w:eastAsia="Cambria"/>
+        </w:rPr>
+      </w:pPr>
+      <w:r>
+        <w:rPr>
+          <w:rFonts w:eastAsia="Cambria"/>
+        </w:rPr>
+        <w:t>Fluxo –BD</w:t>
+      </w:r>
+    </w:p>
+    <w:p>
+      <w:pPr>
+        <w:jc w:val="both"/>
+        <w:rPr>
+          <w:rFonts w:ascii="Calibri" w:eastAsia="Calibri" w:hAnsi="Calibri" w:cs="Calibri"/>
+          <w:sz w:val="24"/>
+          <w:lang w:val="pt-PT"/>
+        </w:rPr>
+      </w:pPr>
+      <w:r>
+        <w:rPr>
+          <w:rFonts w:ascii="Calibri" w:eastAsia="Calibri" w:hAnsi="Calibri" w:cs="Calibri"/>
+          <w:sz w:val="24"/>
+          <w:lang w:val="pt-PT"/>
+        </w:rPr>
+        <w:t xml:space="preserve">Pretende-se especificar e planear toda a </w:t>
+      </w:r>
+      <w:r>
+        <w:rPr>
+          <w:rFonts w:ascii="Calibri" w:eastAsia="Calibri" w:hAnsi="Calibri" w:cs="Calibri"/>
+          <w:sz w:val="24"/>
+          <w:lang w:val="pt-PT"/>
+        </w:rPr>
+        <w:t>interação  ent</w:t>
+      </w:r>
+      <w:r>
+        <w:rPr>
+          <w:rFonts w:ascii="Calibri" w:eastAsia="Calibri" w:hAnsi="Calibri" w:cs="Calibri"/>
+          <w:sz w:val="24"/>
+          <w:lang w:val="pt-PT"/>
+        </w:rPr>
+        <w:t>re a Base de Dados</w:t>
+      </w:r>
+      <w:r>
+        <w:rPr>
+          <w:rFonts w:ascii="Calibri" w:eastAsia="Calibri" w:hAnsi="Calibri" w:cs="Calibri"/>
+          <w:sz w:val="24"/>
+          <w:lang w:val="pt-PT"/>
+        </w:rPr>
+        <w:t xml:space="preserve"> e o fluxograma. </w:t>
+      </w:r>
+    </w:p>
+    <w:p>
+      <w:pPr>
+        <w:jc w:val="both"/>
+        <w:rPr>
+          <w:rFonts w:ascii="Calibri" w:eastAsia="Calibri" w:hAnsi="Calibri" w:cs="Calibri"/>
+          <w:sz w:val="24"/>
+          <w:lang w:val="pt-PT"/>
+        </w:rPr>
+      </w:pPr>
+      <w:r>
+        <w:rPr>
+          <w:rFonts w:ascii="Calibri" w:eastAsia="Calibri" w:hAnsi="Calibri" w:cs="Calibri"/>
+          <w:sz w:val="24"/>
+          <w:lang w:val="pt-PT"/>
+        </w:rPr>
+        <w:t>Estamos a assumir que todo o tipo de informação relevante ao fluxograma vai ser guardada na base de dados.</w:t>
+      </w:r>
+    </w:p>
+    <w:p>
+      <w:pPr>
+        <w:jc w:val="both"/>
+        <w:rPr>
+          <w:rFonts w:ascii="Calibri" w:hAnsi="Calibri"/>
+          <w:sz w:val="24"/>
+          <w:szCs w:val="24"/>
+          <w:lang w:val="pt-PT"/>
+        </w:rPr>
+      </w:pPr>
+      <w:r>
+        <w:rPr>
+          <w:rFonts w:ascii="Calibri" w:hAnsi="Calibri"/>
+          <w:b/>
+          <w:sz w:val="24"/>
+          <w:szCs w:val="24"/>
+          <w:lang w:val="pt-PT"/>
+        </w:rPr>
+        <w:t>INTBD</w:t>
+      </w:r>
+      <w:r>
+        <w:rPr>
+          <w:rFonts w:ascii="Calibri" w:hAnsi="Calibri"/>
+          <w:b/>
+          <w:sz w:val="24"/>
+          <w:szCs w:val="24"/>
+          <w:lang w:val="pt-PT"/>
+        </w:rPr>
+        <w:t>.00</w:t>
+      </w:r>
+      <w:r>
+        <w:rPr>
+          <w:rFonts w:ascii="Calibri" w:hAnsi="Calibri"/>
+          <w:b/>
+          <w:sz w:val="24"/>
+          <w:szCs w:val="24"/>
+          <w:lang w:val="pt-PT"/>
+        </w:rPr>
+        <w:t xml:space="preserve"> –</w:t>
+      </w:r>
+      <w:r>
+        <w:rPr>
+          <w:rFonts w:ascii="Calibri" w:hAnsi="Calibri"/>
+          <w:b/>
+          <w:sz w:val="24"/>
+          <w:szCs w:val="24"/>
           <w:lang w:val="pt-PT"/>
         </w:rPr>
         <w:t xml:space="preserve"> </w:t>
       </w:r>
       <w:r>
         <w:rPr>
-          <w:rFonts w:ascii="Calibri" w:eastAsia="Calibri" w:hAnsi="Calibri" w:cs="Calibri"/>
-          <w:sz w:val="24"/>
-          <w:lang w:val="pt-PT"/>
-        </w:rPr>
-        <w:t>– Caso Especial : Raiz Quadrada</w:t>
-      </w:r>
-    </w:p>
-    <w:p>
-      <w:pPr>
-        <w:spacing w:after="0" w:line="240" w:lineRule="auto"/>
-        <w:rPr>
-          <w:rFonts w:ascii="Cambria" w:eastAsia="Cambria" w:hAnsi="Cambria" w:cs="Cambria"/>
-          <w:b/>
-          <w:spacing w:val="-10"/>
-          <w:sz w:val="28"/>
-          <w:lang w:val="pt-PT"/>
-        </w:rPr>
-      </w:pPr>
-      <w:r>
-        <w:rPr>
-          <w:rFonts w:ascii="Cambria" w:eastAsia="Cambria" w:hAnsi="Cambria" w:cs="Cambria"/>
-          <w:b/>
-          <w:spacing w:val="-10"/>
-          <w:sz w:val="28"/>
-          <w:lang w:val="pt-PT"/>
-        </w:rPr>
-        <w:t>Especificação da Integração Fluxo –BD</w:t>
-      </w:r>
-    </w:p>
-    <w:p>
-      <w:pPr>
-        <w:rPr>
-          <w:rFonts w:ascii="Calibri" w:eastAsia="Calibri" w:hAnsi="Calibri" w:cs="Calibri"/>
-          <w:lang w:val="pt-PT"/>
-        </w:rPr>
-      </w:pPr>
-    </w:p>
-    <w:p>
-      <w:pPr>
-        <w:jc w:val="both"/>
-        <w:rPr>
-          <w:rFonts w:ascii="Calibri" w:eastAsia="Calibri" w:hAnsi="Calibri" w:cs="Calibri"/>
-          <w:sz w:val="24"/>
-          <w:lang w:val="pt-PT"/>
-        </w:rPr>
-      </w:pPr>
-      <w:r>
-        <w:rPr>
-          <w:rFonts w:ascii="Calibri" w:eastAsia="Calibri" w:hAnsi="Calibri" w:cs="Calibri"/>
-          <w:sz w:val="24"/>
-          <w:lang w:val="pt-PT"/>
-        </w:rPr>
-        <w:t xml:space="preserve">Pretende-se especificar e planear toda a </w:t>
-      </w:r>
-      <w:r>
-        <w:rPr>
-          <w:rFonts w:ascii="Calibri" w:eastAsia="Calibri" w:hAnsi="Calibri" w:cs="Calibri"/>
-          <w:sz w:val="24"/>
-          <w:lang w:val="pt-PT"/>
-        </w:rPr>
-        <w:t>interação  ent</w:t>
-      </w:r>
-      <w:r>
-        <w:rPr>
-          <w:rFonts w:ascii="Calibri" w:eastAsia="Calibri" w:hAnsi="Calibri" w:cs="Calibri"/>
-          <w:sz w:val="24"/>
-          <w:lang w:val="pt-PT"/>
-        </w:rPr>
-        <w:t>re a Base de Dados</w:t>
-      </w:r>
-      <w:r>
-        <w:rPr>
-          <w:rFonts w:ascii="Calibri" w:eastAsia="Calibri" w:hAnsi="Calibri" w:cs="Calibri"/>
-          <w:sz w:val="24"/>
-          <w:lang w:val="pt-PT"/>
-        </w:rPr>
-        <w:t xml:space="preserve"> e o fluxograma. </w:t>
-      </w:r>
-    </w:p>
-    <w:p>
-      <w:pPr>
-        <w:jc w:val="both"/>
-        <w:rPr>
-          <w:rFonts w:ascii="Calibri" w:eastAsia="Calibri" w:hAnsi="Calibri" w:cs="Calibri"/>
-          <w:sz w:val="24"/>
-          <w:lang w:val="pt-PT"/>
-        </w:rPr>
-      </w:pPr>
-      <w:r>
-        <w:rPr>
-          <w:rFonts w:ascii="Calibri" w:eastAsia="Calibri" w:hAnsi="Calibri" w:cs="Calibri"/>
-          <w:sz w:val="24"/>
-          <w:lang w:val="pt-PT"/>
-        </w:rPr>
-        <w:t>Estamos a assumir que todo o tipo de informação relevante ao fluxograma vai ser guardada na base de dados.</w:t>
-      </w:r>
-    </w:p>
-    <w:p>
-      <w:pPr>
-        <w:jc w:val="both"/>
-        <w:rPr>
-          <w:rFonts w:ascii="Calibri" w:eastAsia="Calibri" w:hAnsi="Calibri" w:cs="Calibri"/>
-          <w:sz w:val="24"/>
-          <w:lang w:val="pt-PT"/>
-        </w:rPr>
-      </w:pPr>
-      <w:r>
-        <w:rPr>
           <w:rFonts w:ascii="Calibri" w:hAnsi="Calibri"/>
-          <w:b/>
-          <w:sz w:val="24"/>
-          <w:szCs w:val="24"/>
-          <w:lang w:val="pt-PT"/>
-        </w:rPr>
-        <w:t>INTBD</w:t>
-      </w:r>
-      <w:r>
+          <w:sz w:val="24"/>
+          <w:szCs w:val="24"/>
+          <w:lang w:val="pt-PT"/>
+        </w:rPr>
+        <w:t>Interacção Base de Dados/Fluxograma</w:t>
+      </w:r>
+    </w:p>
+    <w:p>
+      <w:pPr>
+        <w:jc w:val="both"/>
         <w:rPr>
           <w:rFonts w:ascii="Calibri" w:hAnsi="Calibri"/>
-          <w:b/>
-          <w:sz w:val="24"/>
-          <w:szCs w:val="24"/>
-          <w:lang w:val="pt-PT"/>
-        </w:rPr>
-        <w:t>.00</w:t>
-      </w:r>
-      <w:r>
-        <w:rPr>
-          <w:rFonts w:ascii="Calibri" w:hAnsi="Calibri"/>
-          <w:b/>
-          <w:sz w:val="24"/>
-          <w:szCs w:val="24"/>
-          <w:lang w:val="pt-PT"/>
-        </w:rPr>
-        <w:t xml:space="preserve"> –</w:t>
-      </w:r>
-      <w:r>
-        <w:rPr>
-          <w:rFonts w:ascii="Calibri" w:hAnsi="Calibri"/>
+          <w:sz w:val="24"/>
+          <w:szCs w:val="24"/>
+          <w:lang w:val="pt-PT"/>
+        </w:rPr>
+      </w:pPr>
+    </w:p>
+    <w:p>
+      <w:pPr>
+        <w:pStyle w:val="Title"/>
+        <w:rPr>
+          <w:rFonts w:eastAsia="Calibri"/>
+        </w:rPr>
+      </w:pPr>
+      <w:r>
+        <w:rPr>
+          <w:rFonts w:eastAsia="Calibri"/>
+        </w:rPr>
+        <w:t xml:space="preserve">Especificação da Integração </w:t>
+      </w:r>
+    </w:p>
+    <w:p>
+      <w:pPr>
+        <w:pStyle w:val="Title"/>
+        <w:rPr>
+          <w:rFonts w:eastAsia="Calibri"/>
+        </w:rPr>
+      </w:pPr>
+      <w:r>
+        <w:rPr>
+          <w:rFonts w:eastAsia="Calibri"/>
+        </w:rPr>
+        <w:t>Tradução</w:t>
+      </w:r>
+    </w:p>
+    <w:p>
+      <w:pPr>
+        <w:jc w:val="both"/>
+        <w:rPr>
+          <w:rFonts w:ascii="Calibri" w:eastAsia="Calibri" w:hAnsi="Calibri" w:cs="Calibri"/>
+          <w:sz w:val="24"/>
+          <w:lang w:val="pt-PT"/>
+        </w:rPr>
+      </w:pPr>
+    </w:p>
+    <w:p>
+      <w:pPr>
+        <w:rPr>
+          <w:rFonts w:ascii="Calibri" w:eastAsia="Calibri" w:hAnsi="Calibri" w:cs="Calibri"/>
+          <w:sz w:val="24"/>
+          <w:lang w:val="pt-PT"/>
+        </w:rPr>
+      </w:pPr>
+      <w:r>
+        <w:rPr>
+          <w:rFonts w:ascii="Calibri" w:eastAsia="Calibri" w:hAnsi="Calibri" w:cs="Calibri"/>
+          <w:sz w:val="24"/>
+          <w:lang w:val="pt-PT"/>
+        </w:rPr>
+        <w:t>Pretende-se especificar todo a interacção entre existe com todas as componentes do projecto com a tradução. Esta secção demonstra que requisitos devem ter em conta ao traduzir o website e como a soluções de exercicios (em várias linguagens) devem ser integradas no ambiente IDE.</w:t>
+      </w:r>
+    </w:p>
+    <w:p>
+      <w:pPr>
+        <w:rPr>
+          <w:sz w:val="24"/>
+          <w:szCs w:val="24"/>
+          <w:lang w:val="pt-PT"/>
+        </w:rPr>
+      </w:pPr>
+      <w:r>
+        <w:rPr>
+          <w:sz w:val="24"/>
+          <w:szCs w:val="24"/>
+          <w:lang w:val="pt-PT"/>
+        </w:rPr>
+        <w:t>Note-se que todos o</w:t>
+      </w:r>
+      <w:r>
+        <w:rPr>
+          <w:sz w:val="24"/>
+          <w:szCs w:val="24"/>
+          <w:lang w:val="pt-PT"/>
+        </w:rPr>
+        <w:t>s esboços aqui demonstrados não são para seguir à risca. Servem apenas para fomentar uma ideia geral de como o sistema deve incorporar os mecanismos aqui especificados.</w:t>
+      </w:r>
+    </w:p>
+    <w:p>
+      <w:pPr>
+        <w:rPr>
+          <w:sz w:val="24"/>
+          <w:szCs w:val="24"/>
+          <w:lang w:val="pt-PT"/>
+        </w:rPr>
+      </w:pPr>
+      <w:r>
+        <w:rPr>
+          <w:b/>
+          <w:sz w:val="24"/>
+          <w:szCs w:val="24"/>
+          <w:lang w:val="pt-PT"/>
+        </w:rPr>
+        <w:lastRenderedPageBreak/>
+        <w:t>INTTRAD</w:t>
+      </w:r>
+      <w:r>
+        <w:rPr>
+          <w:b/>
+          <w:sz w:val="24"/>
+          <w:szCs w:val="24"/>
+          <w:lang w:val="pt-PT"/>
+        </w:rPr>
+        <w:t>-00</w:t>
+      </w:r>
+      <w:r>
+        <w:rPr>
           <w:b/>
           <w:sz w:val="24"/>
           <w:szCs w:val="24"/>
@@ -993,89 +1041,319 @@
       </w:r>
       <w:r>
         <w:rPr>
-          <w:rFonts w:ascii="Calibri" w:hAnsi="Calibri"/>
-          <w:sz w:val="24"/>
-          <w:szCs w:val="24"/>
-          <w:lang w:val="pt-PT"/>
-        </w:rPr>
-        <w:t>Interacção Base de Dados/Fluxograma</w:t>
-      </w:r>
-    </w:p>
-    <w:p>
-      <w:pPr>
-        <w:jc w:val="both"/>
-        <w:rPr>
-          <w:rFonts w:ascii="Calibri" w:eastAsia="Calibri" w:hAnsi="Calibri" w:cs="Calibri"/>
-          <w:sz w:val="24"/>
-          <w:lang w:val="pt-PT"/>
-        </w:rPr>
-      </w:pPr>
-    </w:p>
-    <w:p>
-      <w:pPr>
-        <w:rPr>
-          <w:rFonts w:ascii="Calibri" w:eastAsia="Calibri" w:hAnsi="Calibri" w:cs="Calibri"/>
-          <w:sz w:val="24"/>
-          <w:lang w:val="pt-PT"/>
-        </w:rPr>
-      </w:pPr>
-    </w:p>
-    <w:p>
-      <w:pPr>
-        <w:rPr>
-          <w:rFonts w:ascii="Calibri" w:eastAsia="Calibri" w:hAnsi="Calibri" w:cs="Calibri"/>
-          <w:sz w:val="24"/>
-          <w:lang w:val="pt-PT"/>
-        </w:rPr>
-      </w:pPr>
-    </w:p>
-    <w:p>
-      <w:pPr>
-        <w:rPr>
-          <w:rFonts w:ascii="Calibri" w:eastAsia="Calibri" w:hAnsi="Calibri" w:cs="Calibri"/>
-          <w:sz w:val="24"/>
-          <w:lang w:val="pt-PT"/>
-        </w:rPr>
-      </w:pPr>
-    </w:p>
-    <w:p>
-      <w:pPr>
-        <w:rPr>
-          <w:rFonts w:ascii="Calibri" w:eastAsia="Calibri" w:hAnsi="Calibri" w:cs="Calibri"/>
-          <w:sz w:val="24"/>
-          <w:lang w:val="pt-PT"/>
-        </w:rPr>
-      </w:pPr>
-    </w:p>
-    <w:p>
-      <w:pPr>
-        <w:rPr>
-          <w:rFonts w:ascii="Calibri" w:eastAsia="Calibri" w:hAnsi="Calibri" w:cs="Calibri"/>
-          <w:sz w:val="24"/>
-          <w:lang w:val="pt-PT"/>
-        </w:rPr>
-      </w:pPr>
-    </w:p>
-    <w:p>
-      <w:pPr>
-        <w:rPr>
-          <w:rFonts w:ascii="Calibri" w:eastAsia="Calibri" w:hAnsi="Calibri" w:cs="Calibri"/>
-          <w:sz w:val="24"/>
-          <w:lang w:val="pt-PT"/>
-        </w:rPr>
-      </w:pPr>
-    </w:p>
-    <w:p>
-      <w:pPr>
-        <w:rPr>
-          <w:rFonts w:ascii="Calibri" w:eastAsia="Calibri" w:hAnsi="Calibri" w:cs="Calibri"/>
-          <w:sz w:val="24"/>
-          <w:lang w:val="pt-PT"/>
-        </w:rPr>
-      </w:pPr>
-    </w:p>
-    <w:p>
-      <w:pPr>
+          <w:b/>
+          <w:sz w:val="24"/>
+          <w:szCs w:val="24"/>
+          <w:lang w:val="pt-PT"/>
+        </w:rPr>
+        <w:t>-</w:t>
+      </w:r>
+      <w:r>
+        <w:rPr>
+          <w:sz w:val="24"/>
+          <w:szCs w:val="24"/>
+          <w:lang w:val="pt-PT"/>
+        </w:rPr>
+        <w:t xml:space="preserve"> Requisitos gerais de tradução do website</w:t>
+      </w:r>
+    </w:p>
+    <w:p>
+      <w:pPr>
+        <w:rPr>
+          <w:sz w:val="24"/>
+          <w:szCs w:val="24"/>
+          <w:lang w:val="pt-PT"/>
+        </w:rPr>
+      </w:pPr>
+      <w:r>
+        <w:rPr>
+          <w:b/>
+          <w:sz w:val="24"/>
+          <w:szCs w:val="24"/>
+          <w:lang w:val="pt-PT"/>
+        </w:rPr>
+        <w:t>INT</w:t>
+      </w:r>
+      <w:r>
+        <w:rPr>
+          <w:b/>
+          <w:sz w:val="24"/>
+          <w:szCs w:val="24"/>
+          <w:lang w:val="pt-PT"/>
+        </w:rPr>
+        <w:t>TR</w:t>
+      </w:r>
+      <w:r>
+        <w:rPr>
+          <w:b/>
+          <w:sz w:val="24"/>
+          <w:szCs w:val="24"/>
+          <w:lang w:val="pt-PT"/>
+        </w:rPr>
+        <w:t>AD</w:t>
+      </w:r>
+      <w:r>
+        <w:rPr>
+          <w:b/>
+          <w:sz w:val="24"/>
+          <w:szCs w:val="24"/>
+          <w:lang w:val="pt-PT"/>
+        </w:rPr>
+        <w:t>-01</w:t>
+      </w:r>
+      <w:r>
+        <w:rPr>
+          <w:b/>
+          <w:sz w:val="24"/>
+          <w:szCs w:val="24"/>
+          <w:lang w:val="pt-PT"/>
+        </w:rPr>
+        <w:t xml:space="preserve"> </w:t>
+      </w:r>
+      <w:r>
+        <w:rPr>
+          <w:b/>
+          <w:sz w:val="24"/>
+          <w:szCs w:val="24"/>
+          <w:lang w:val="pt-PT"/>
+        </w:rPr>
+        <w:t>-</w:t>
+      </w:r>
+      <w:r>
+        <w:rPr>
+          <w:sz w:val="24"/>
+          <w:szCs w:val="24"/>
+          <w:lang w:val="pt-PT"/>
+        </w:rPr>
+        <w:t xml:space="preserve"> Requisitos de visualização de código no IDE</w:t>
+      </w:r>
+    </w:p>
+    <w:p>
+      <w:pPr>
+        <w:rPr>
+          <w:lang w:val="pt-PT"/>
+        </w:rPr>
+      </w:pPr>
+    </w:p>
+    <w:p>
+      <w:pPr>
+        <w:rPr>
+          <w:sz w:val="24"/>
+          <w:szCs w:val="24"/>
+          <w:lang w:val="pt-PT"/>
+        </w:rPr>
+      </w:pPr>
+    </w:p>
+    <w:p>
+      <w:pPr>
+        <w:rPr>
+          <w:rFonts w:ascii="Calibri" w:eastAsia="Calibri" w:hAnsi="Calibri" w:cs="Calibri"/>
+          <w:sz w:val="24"/>
+          <w:lang w:val="pt-PT"/>
+        </w:rPr>
+      </w:pPr>
+    </w:p>
+    <w:p>
+      <w:pPr>
+        <w:rPr>
+          <w:rFonts w:ascii="Calibri" w:eastAsia="Calibri" w:hAnsi="Calibri" w:cs="Calibri"/>
+          <w:sz w:val="24"/>
+          <w:lang w:val="pt-PT"/>
+        </w:rPr>
+      </w:pPr>
+    </w:p>
+    <w:p>
+      <w:pPr>
+        <w:rPr>
+          <w:rFonts w:ascii="Calibri" w:eastAsia="Calibri" w:hAnsi="Calibri" w:cs="Calibri"/>
+          <w:sz w:val="24"/>
+          <w:lang w:val="pt-PT"/>
+        </w:rPr>
+      </w:pPr>
+    </w:p>
+    <w:p>
+      <w:pPr>
+        <w:rPr>
+          <w:rFonts w:ascii="Calibri" w:eastAsia="Calibri" w:hAnsi="Calibri" w:cs="Calibri"/>
+          <w:sz w:val="24"/>
+          <w:lang w:val="pt-PT"/>
+        </w:rPr>
+      </w:pPr>
+    </w:p>
+    <w:p>
+      <w:pPr>
+        <w:rPr>
+          <w:rFonts w:ascii="Calibri" w:eastAsia="Calibri" w:hAnsi="Calibri" w:cs="Calibri"/>
+          <w:sz w:val="24"/>
+          <w:lang w:val="pt-PT"/>
+        </w:rPr>
+      </w:pPr>
+    </w:p>
+    <w:p>
+      <w:pPr>
+        <w:rPr>
+          <w:rFonts w:ascii="Calibri" w:eastAsia="Calibri" w:hAnsi="Calibri" w:cs="Calibri"/>
+          <w:sz w:val="24"/>
+          <w:lang w:val="pt-PT"/>
+        </w:rPr>
+      </w:pPr>
+    </w:p>
+    <w:p>
+      <w:pPr>
+        <w:rPr>
+          <w:rFonts w:ascii="Calibri" w:eastAsia="Calibri" w:hAnsi="Calibri" w:cs="Calibri"/>
+          <w:sz w:val="24"/>
+          <w:lang w:val="pt-PT"/>
+        </w:rPr>
+      </w:pPr>
+    </w:p>
+    <w:p>
+      <w:pPr>
+        <w:rPr>
+          <w:rFonts w:ascii="Calibri" w:eastAsia="Calibri" w:hAnsi="Calibri" w:cs="Calibri"/>
+          <w:sz w:val="24"/>
+          <w:lang w:val="pt-PT"/>
+        </w:rPr>
+      </w:pPr>
+    </w:p>
+    <w:p>
+      <w:pPr>
+        <w:rPr>
+          <w:rFonts w:ascii="Calibri" w:eastAsia="Calibri" w:hAnsi="Calibri" w:cs="Calibri"/>
+          <w:sz w:val="24"/>
+          <w:lang w:val="pt-PT"/>
+        </w:rPr>
+      </w:pPr>
+    </w:p>
+    <w:p>
+      <w:pPr>
+        <w:rPr>
+          <w:rFonts w:ascii="Calibri" w:eastAsia="Calibri" w:hAnsi="Calibri" w:cs="Calibri"/>
+          <w:sz w:val="24"/>
+          <w:lang w:val="pt-PT"/>
+        </w:rPr>
+      </w:pPr>
+    </w:p>
+    <w:p>
+      <w:pPr>
+        <w:rPr>
+          <w:rFonts w:ascii="Calibri" w:eastAsia="Calibri" w:hAnsi="Calibri" w:cs="Calibri"/>
+          <w:sz w:val="24"/>
+          <w:lang w:val="pt-PT"/>
+        </w:rPr>
+      </w:pPr>
+    </w:p>
+    <w:p>
+      <w:pPr>
+        <w:rPr>
+          <w:rFonts w:ascii="Calibri" w:eastAsia="Calibri" w:hAnsi="Calibri" w:cs="Calibri"/>
+          <w:sz w:val="24"/>
+          <w:lang w:val="pt-PT"/>
+        </w:rPr>
+      </w:pPr>
+    </w:p>
+    <w:p>
+      <w:pPr>
+        <w:rPr>
+          <w:rFonts w:ascii="Calibri" w:eastAsia="Calibri" w:hAnsi="Calibri" w:cs="Calibri"/>
+          <w:sz w:val="24"/>
+          <w:lang w:val="pt-PT"/>
+        </w:rPr>
+      </w:pPr>
+    </w:p>
+    <w:p>
+      <w:pPr>
+        <w:rPr>
+          <w:rFonts w:ascii="Calibri" w:eastAsia="Calibri" w:hAnsi="Calibri" w:cs="Calibri"/>
+          <w:sz w:val="24"/>
+          <w:lang w:val="pt-PT"/>
+        </w:rPr>
+      </w:pPr>
+    </w:p>
+    <w:p>
+      <w:pPr>
+        <w:rPr>
+          <w:rFonts w:ascii="Calibri" w:eastAsia="Calibri" w:hAnsi="Calibri" w:cs="Calibri"/>
+          <w:sz w:val="24"/>
+          <w:lang w:val="pt-PT"/>
+        </w:rPr>
+      </w:pPr>
+    </w:p>
+    <w:p>
+      <w:pPr>
+        <w:rPr>
+          <w:rFonts w:ascii="Calibri" w:eastAsia="Calibri" w:hAnsi="Calibri" w:cs="Calibri"/>
+          <w:sz w:val="24"/>
+          <w:lang w:val="pt-PT"/>
+        </w:rPr>
+      </w:pPr>
+    </w:p>
+    <w:p>
+      <w:pPr>
+        <w:rPr>
+          <w:rFonts w:ascii="Calibri" w:eastAsia="Calibri" w:hAnsi="Calibri" w:cs="Calibri"/>
+          <w:sz w:val="24"/>
+          <w:lang w:val="pt-PT"/>
+        </w:rPr>
+      </w:pPr>
+    </w:p>
+    <w:p>
+      <w:pPr>
+        <w:rPr>
+          <w:rFonts w:ascii="Calibri" w:eastAsia="Calibri" w:hAnsi="Calibri" w:cs="Calibri"/>
+          <w:sz w:val="24"/>
+          <w:lang w:val="pt-PT"/>
+        </w:rPr>
+      </w:pPr>
+    </w:p>
+    <w:p>
+      <w:pPr>
+        <w:rPr>
+          <w:rFonts w:ascii="Calibri" w:eastAsia="Calibri" w:hAnsi="Calibri" w:cs="Calibri"/>
+          <w:sz w:val="24"/>
+          <w:lang w:val="pt-PT"/>
+        </w:rPr>
+      </w:pPr>
+    </w:p>
+    <w:p>
+      <w:pPr>
+        <w:rPr>
+          <w:rFonts w:ascii="Calibri" w:eastAsia="Calibri" w:hAnsi="Calibri" w:cs="Calibri"/>
+          <w:sz w:val="24"/>
+          <w:lang w:val="pt-PT"/>
+        </w:rPr>
+      </w:pPr>
+    </w:p>
+    <w:p>
+      <w:pPr>
+        <w:rPr>
+          <w:rFonts w:ascii="Calibri" w:eastAsia="Calibri" w:hAnsi="Calibri" w:cs="Calibri"/>
+          <w:sz w:val="24"/>
+          <w:lang w:val="pt-PT"/>
+        </w:rPr>
+      </w:pPr>
+    </w:p>
+    <w:p>
+      <w:pPr>
+        <w:rPr>
+          <w:rFonts w:ascii="Calibri" w:eastAsia="Calibri" w:hAnsi="Calibri" w:cs="Calibri"/>
+          <w:sz w:val="24"/>
+          <w:lang w:val="pt-PT"/>
+        </w:rPr>
+      </w:pPr>
+    </w:p>
+    <w:p>
+      <w:pPr>
+        <w:rPr>
+          <w:rFonts w:ascii="Calibri" w:eastAsia="Calibri" w:hAnsi="Calibri" w:cs="Calibri"/>
+          <w:sz w:val="24"/>
+          <w:lang w:val="pt-PT"/>
+        </w:rPr>
+      </w:pPr>
+    </w:p>
+    <w:p>
+      <w:pPr>
+        <w:jc w:val="both"/>
         <w:rPr>
           <w:rFonts w:ascii="Calibri" w:eastAsia="Calibri" w:hAnsi="Calibri" w:cs="Calibri"/>
           <w:sz w:val="24"/>
@@ -1123,7 +1401,7 @@
           <v:rect id="rectole0000000000" o:spid="_x0000_i1025" style="width:440.25pt;height:139.5pt" o:ole="" o:preferrelative="t" stroked="f">
             <v:imagedata r:id="rId5" o:title=""/>
           </v:rect>
-          <o:OLEObject Type="Embed" ProgID="StaticMetafile" ShapeID="rectole0000000000" DrawAspect="Content" ObjectID="_1431431040" r:id="rId6"/>
+          <o:OLEObject Type="Embed" ProgID="StaticMetafile" ShapeID="rectole0000000000" DrawAspect="Content" ObjectID="_1431435084" r:id="rId6"/>
         </w:object>
       </w:r>
     </w:p>
@@ -1219,7 +1497,7 @@
           <v:rect id="rectole0000000001" o:spid="_x0000_i1026" style="width:97.5pt;height:47.25pt" o:ole="" o:preferrelative="t" stroked="f">
             <v:imagedata r:id="rId7" o:title=""/>
           </v:rect>
-          <o:OLEObject Type="Embed" ProgID="StaticMetafile" ShapeID="rectole0000000001" DrawAspect="Content" ObjectID="_1431431041" r:id="rId8"/>
+          <o:OLEObject Type="Embed" ProgID="StaticMetafile" ShapeID="rectole0000000001" DrawAspect="Content" ObjectID="_1431435085" r:id="rId8"/>
         </w:object>
       </w:r>
     </w:p>
@@ -1364,6 +1642,7 @@
           <w:sz w:val="24"/>
           <w:lang w:val="pt-PT"/>
         </w:rPr>
+        <w:lastRenderedPageBreak/>
         <w:t>FLUX.00.04</w:t>
       </w:r>
       <w:r>
@@ -1486,7 +1765,7 @@
             <o:lock v:ext="edit" aspectratio="f"/>
             <w10:wrap type="square"/>
           </v:shape>
-          <o:OLEObject Type="Embed" ProgID="StaticMetafile" ShapeID="_x0000_s1097" DrawAspect="Content" ObjectID="_1431431052" r:id="rId10"/>
+          <o:OLEObject Type="Embed" ProgID="StaticMetafile" ShapeID="_x0000_s1097" DrawAspect="Content" ObjectID="_1431435096" r:id="rId10"/>
         </w:object>
       </w:r>
       <w:r>
@@ -1722,7 +2001,7 @@
           <v:rect id="rectole0000000003" o:spid="_x0000_i1027" style="width:69.75pt;height:51.75pt" o:ole="" o:preferrelative="t" stroked="f">
             <v:imagedata r:id="rId11" o:title=""/>
           </v:rect>
-          <o:OLEObject Type="Embed" ProgID="StaticMetafile" ShapeID="rectole0000000003" DrawAspect="Content" ObjectID="_1431431042" r:id="rId12"/>
+          <o:OLEObject Type="Embed" ProgID="StaticMetafile" ShapeID="rectole0000000003" DrawAspect="Content" ObjectID="_1431435086" r:id="rId12"/>
         </w:object>
       </w:r>
       <w:r>
@@ -1874,6 +2153,7 @@
           <w:sz w:val="24"/>
           <w:lang w:val="pt-PT"/>
         </w:rPr>
+        <w:lastRenderedPageBreak/>
         <w:t>FLUX.03.01</w:t>
       </w:r>
       <w:r>
@@ -1900,7 +2180,7 @@
           <v:rect id="rectole0000000004" o:spid="_x0000_i1028" style="width:120pt;height:48pt" o:ole="" o:preferrelative="t" stroked="f">
             <v:imagedata r:id="rId13" o:title=""/>
           </v:rect>
-          <o:OLEObject Type="Embed" ProgID="StaticMetafile" ShapeID="rectole0000000004" DrawAspect="Content" ObjectID="_1431431043" r:id="rId14"/>
+          <o:OLEObject Type="Embed" ProgID="StaticMetafile" ShapeID="rectole0000000004" DrawAspect="Content" ObjectID="_1431435087" r:id="rId14"/>
         </w:object>
       </w:r>
       <w:r>
@@ -1929,7 +2209,6 @@
           <w:sz w:val="24"/>
           <w:lang w:val="pt-PT"/>
         </w:rPr>
-        <w:lastRenderedPageBreak/>
         <w:t>FLUX.03.01.01 –</w:t>
       </w:r>
       <w:r>
@@ -2264,7 +2543,7 @@
           <v:rect id="rectole0000000005" o:spid="_x0000_i1029" style="width:121.5pt;height:62.25pt" o:ole="" o:preferrelative="t" stroked="f">
             <v:imagedata r:id="rId15" o:title=""/>
           </v:rect>
-          <o:OLEObject Type="Embed" ProgID="StaticMetafile" ShapeID="rectole0000000005" DrawAspect="Content" ObjectID="_1431431044" r:id="rId16"/>
+          <o:OLEObject Type="Embed" ProgID="StaticMetafile" ShapeID="rectole0000000005" DrawAspect="Content" ObjectID="_1431435088" r:id="rId16"/>
         </w:object>
       </w:r>
       <w:r>
@@ -2320,7 +2599,7 @@
             <o:lock v:ext="edit" aspectratio="f"/>
             <w10:wrap type="square"/>
           </v:shape>
-          <o:OLEObject Type="Embed" ProgID="PBrush" ShapeID="_x0000_s1098" DrawAspect="Content" ObjectID="_1431431053" r:id="rId18"/>
+          <o:OLEObject Type="Embed" ProgID="PBrush" ShapeID="_x0000_s1098" DrawAspect="Content" ObjectID="_1431435097" r:id="rId18"/>
         </w:object>
       </w:r>
     </w:p>
@@ -2561,7 +2840,7 @@
           <v:rect id="rectole0000000007" o:spid="_x0000_i1030" style="width:320.25pt;height:206.25pt" o:ole="" o:preferrelative="t" stroked="f">
             <v:imagedata r:id="rId19" o:title=""/>
           </v:rect>
-          <o:OLEObject Type="Embed" ProgID="PBrush" ShapeID="rectole0000000007" DrawAspect="Content" ObjectID="_1431431045" r:id="rId20"/>
+          <o:OLEObject Type="Embed" ProgID="PBrush" ShapeID="rectole0000000007" DrawAspect="Content" ObjectID="_1431435089" r:id="rId20"/>
         </w:object>
       </w:r>
     </w:p>
@@ -2670,7 +2949,7 @@
           <v:rect id="rectole0000000008" o:spid="_x0000_i1031" style="width:190.5pt;height:187.5pt" o:ole="" o:preferrelative="t" stroked="f">
             <v:imagedata r:id="rId21" o:title=""/>
           </v:rect>
-          <o:OLEObject Type="Embed" ProgID="PBrush" ShapeID="rectole0000000008" DrawAspect="Content" ObjectID="_1431431046" r:id="rId22"/>
+          <o:OLEObject Type="Embed" ProgID="PBrush" ShapeID="rectole0000000008" DrawAspect="Content" ObjectID="_1431435090" r:id="rId22"/>
         </w:object>
       </w:r>
     </w:p>
@@ -3047,7 +3326,7 @@
             <o:lock v:ext="edit" aspectratio="f"/>
             <w10:wrap type="square"/>
           </v:shape>
-          <o:OLEObject Type="Embed" ProgID="PBrush" ShapeID="_x0000_s1099" DrawAspect="Content" ObjectID="_1431431054" r:id="rId24"/>
+          <o:OLEObject Type="Embed" ProgID="PBrush" ShapeID="_x0000_s1099" DrawAspect="Content" ObjectID="_1431435098" r:id="rId24"/>
         </w:object>
       </w:r>
     </w:p>
@@ -3219,7 +3498,7 @@
             <o:lock v:ext="edit" aspectratio="f"/>
             <w10:wrap type="square"/>
           </v:shape>
-          <o:OLEObject Type="Embed" ProgID="StaticMetafile" ShapeID="_x0000_s1100" DrawAspect="Content" ObjectID="_1431431055" r:id="rId26"/>
+          <o:OLEObject Type="Embed" ProgID="StaticMetafile" ShapeID="_x0000_s1100" DrawAspect="Content" ObjectID="_1431435099" r:id="rId26"/>
         </w:object>
       </w:r>
       <w:r>
@@ -4267,7 +4546,7 @@
             <o:lock v:ext="edit" aspectratio="f"/>
             <w10:wrap type="square"/>
           </v:shape>
-          <o:OLEObject Type="Embed" ProgID="StaticMetafile" ShapeID="_x0000_s1101" DrawAspect="Content" ObjectID="_1431431056" r:id="rId30"/>
+          <o:OLEObject Type="Embed" ProgID="StaticMetafile" ShapeID="_x0000_s1101" DrawAspect="Content" ObjectID="_1431435100" r:id="rId30"/>
         </w:object>
       </w:r>
     </w:p>
@@ -4606,7 +4885,7 @@
             <o:lock v:ext="edit" aspectratio="f"/>
             <w10:wrap type="square"/>
           </v:shape>
-          <o:OLEObject Type="Embed" ProgID="StaticMetafile" ShapeID="_x0000_s1102" DrawAspect="Content" ObjectID="_1431431057" r:id="rId32"/>
+          <o:OLEObject Type="Embed" ProgID="StaticMetafile" ShapeID="_x0000_s1102" DrawAspect="Content" ObjectID="_1431435101" r:id="rId32"/>
         </w:object>
       </w:r>
     </w:p>
@@ -4843,7 +5122,7 @@
             <o:lock v:ext="edit" aspectratio="f"/>
             <w10:wrap type="square"/>
           </v:shape>
-          <o:OLEObject Type="Embed" ProgID="StaticMetafile" ShapeID="_x0000_s1103" DrawAspect="Content" ObjectID="_1431431058" r:id="rId34"/>
+          <o:OLEObject Type="Embed" ProgID="StaticMetafile" ShapeID="_x0000_s1103" DrawAspect="Content" ObjectID="_1431435102" r:id="rId34"/>
         </w:object>
       </w:r>
     </w:p>
@@ -5251,7 +5530,7 @@
             <o:lock v:ext="edit" aspectratio="f"/>
             <w10:wrap type="square"/>
           </v:shape>
-          <o:OLEObject Type="Embed" ProgID="StaticMetafile" ShapeID="_x0000_s1105" DrawAspect="Content" ObjectID="_1431431059" r:id="rId38"/>
+          <o:OLEObject Type="Embed" ProgID="StaticMetafile" ShapeID="_x0000_s1105" DrawAspect="Content" ObjectID="_1431435103" r:id="rId38"/>
         </w:object>
       </w:r>
       <w:r>
@@ -5446,7 +5725,7 @@
           <v:rect id="rectole0000000015" o:spid="_x0000_i1032" style="width:274.5pt;height:265.5pt" o:ole="" o:preferrelative="t" stroked="f">
             <v:imagedata r:id="rId39" o:title=""/>
           </v:rect>
-          <o:OLEObject Type="Embed" ProgID="StaticMetafile" ShapeID="rectole0000000015" DrawAspect="Content" ObjectID="_1431431047" r:id="rId40"/>
+          <o:OLEObject Type="Embed" ProgID="StaticMetafile" ShapeID="rectole0000000015" DrawAspect="Content" ObjectID="_1431435091" r:id="rId40"/>
         </w:object>
       </w:r>
     </w:p>
@@ -6121,7 +6400,7 @@
           <v:rect id="rectole0000000016" o:spid="_x0000_i1033" style="width:220.5pt;height:257.25pt" o:ole="" o:preferrelative="t" stroked="f">
             <v:imagedata r:id="rId41" o:title=""/>
           </v:rect>
-          <o:OLEObject Type="Embed" ProgID="StaticMetafile" ShapeID="rectole0000000016" DrawAspect="Content" ObjectID="_1431431048" r:id="rId42"/>
+          <o:OLEObject Type="Embed" ProgID="StaticMetafile" ShapeID="rectole0000000016" DrawAspect="Content" ObjectID="_1431435092" r:id="rId42"/>
         </w:object>
       </w:r>
     </w:p>
@@ -6192,7 +6471,7 @@
           <v:rect id="rectole0000000017" o:spid="_x0000_i1034" style="width:206.25pt;height:71.25pt" o:ole="" o:preferrelative="t" stroked="f">
             <v:imagedata r:id="rId43" o:title=""/>
           </v:rect>
-          <o:OLEObject Type="Embed" ProgID="StaticMetafile" ShapeID="rectole0000000017" DrawAspect="Content" ObjectID="_1431431049" r:id="rId44"/>
+          <o:OLEObject Type="Embed" ProgID="StaticMetafile" ShapeID="rectole0000000017" DrawAspect="Content" ObjectID="_1431435093" r:id="rId44"/>
         </w:object>
       </w:r>
     </w:p>
@@ -6308,7 +6587,7 @@
           <v:rect id="rectole0000000018" o:spid="_x0000_i1035" style="width:3in;height:81.75pt" o:ole="" o:preferrelative="t" stroked="f">
             <v:imagedata r:id="rId45" o:title=""/>
           </v:rect>
-          <o:OLEObject Type="Embed" ProgID="StaticMetafile" ShapeID="rectole0000000018" DrawAspect="Content" ObjectID="_1431431050" r:id="rId46"/>
+          <o:OLEObject Type="Embed" ProgID="StaticMetafile" ShapeID="rectole0000000018" DrawAspect="Content" ObjectID="_1431435094" r:id="rId46"/>
         </w:object>
       </w:r>
     </w:p>
@@ -6407,7 +6686,7 @@
           <v:rect id="rectole0000000019" o:spid="_x0000_i1036" style="width:333pt;height:164.25pt" o:ole="" o:preferrelative="t" stroked="f">
             <v:imagedata r:id="rId47" o:title=""/>
           </v:rect>
-          <o:OLEObject Type="Embed" ProgID="StaticMetafile" ShapeID="rectole0000000019" DrawAspect="Content" ObjectID="_1431431051" r:id="rId48"/>
+          <o:OLEObject Type="Embed" ProgID="StaticMetafile" ShapeID="rectole0000000019" DrawAspect="Content" ObjectID="_1431435095" r:id="rId48"/>
         </w:object>
       </w:r>
     </w:p>
@@ -9936,8 +10215,6 @@
           <w:lang w:val="pt-PT"/>
         </w:rPr>
       </w:pPr>
-      <w:bookmarkStart w:id="0" w:name="_GoBack"/>
-      <w:bookmarkEnd w:id="0"/>
     </w:p>
     <w:p>
       <w:pPr>
@@ -11755,7 +12032,7 @@
         </w:rPr>
         <w:pict>
           <v:group id="Group 6" o:spid="_x0000_s1119" style="position:absolute;margin-left:.3pt;margin-top:20.1pt;width:411.15pt;height:92.9pt;z-index:251671040" coordsize="52216,11798" o:gfxdata="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">
-            <v:shape id="Text Box 2" o:spid="_x0000_s1120" type="#_x0000_t202" style="position:absolute;top:107;width:21488;height:11399;visibility:visible;mso-wrap-style:square;v-text-anchor:top" o:gfxdata="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" fillcolor="white [3201]" strokecolor="#4f81bd [3204]" strokeweight="2pt">
+            <v:shape id="_x0000_s1120" type="#_x0000_t202" style="position:absolute;top:107;width:21488;height:11399;visibility:visible;mso-wrap-style:square;v-text-anchor:top" o:gfxdata="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" fillcolor="white [3201]" strokecolor="#4f81bd [3204]" strokeweight="2pt">
               <v:textbox style="mso-fit-shape-to-text:t">
                 <w:txbxContent>
                   <w:p/>
@@ -12044,7 +12321,7 @@
         <w:pict>
           <v:group id="Group 13" o:spid="_x0000_s1123" style="position:absolute;margin-left:.3pt;margin-top:8.7pt;width:411.15pt;height:189.15pt;z-index:251673088" coordsize="52216,24025" o:gfxdata="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">
             <v:group id="Group 10" o:spid="_x0000_s1124" style="position:absolute;width:52216;height:11804" coordsize="52216,11804" o:gfxdata="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">
-              <v:shape id="Text Box 2" o:spid="_x0000_s1125" type="#_x0000_t202" style="position:absolute;top:107;width:21488;height:11399;visibility:visible;mso-wrap-style:square;v-text-anchor:top" o:gfxdata="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" fillcolor="white [3201]" strokecolor="#4f81bd [3204]" strokeweight="2pt">
+              <v:shape id="_x0000_s1125" type="#_x0000_t202" style="position:absolute;top:107;width:21488;height:11399;visibility:visible;mso-wrap-style:square;v-text-anchor:top" o:gfxdata="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" fillcolor="white [3201]" strokecolor="#4f81bd [3204]" strokeweight="2pt">
                 <v:textbox style="mso-fit-shape-to-text:t">
                   <w:txbxContent>
                     <w:p/>
@@ -12356,6 +12633,7 @@
     <w:p>
       <w:pPr>
         <w:spacing w:after="0" w:line="240" w:lineRule="auto"/>
+        <w:jc w:val="center"/>
         <w:rPr>
           <w:rFonts w:ascii="Cambria" w:eastAsia="Cambria" w:hAnsi="Cambria" w:cs="Cambria"/>
           <w:b/>
@@ -12364,6 +12642,7 @@
           <w:lang w:val="pt-PT"/>
         </w:rPr>
       </w:pPr>
+      <w:bookmarkStart w:id="0" w:name="_GoBack"/>
       <w:r>
         <w:rPr>
           <w:rFonts w:ascii="Cambria" w:eastAsia="Cambria" w:hAnsi="Cambria" w:cs="Cambria"/>
@@ -12375,6 +12654,7 @@
         <w:t>Especificação da Integração Fluxo –BD</w:t>
       </w:r>
     </w:p>
+    <w:bookmarkEnd w:id="0"/>
     <w:p>
       <w:pPr>
         <w:rPr>
@@ -12772,15 +13052,15 @@
       <w:pPr>
         <w:jc w:val="both"/>
         <w:rPr>
-          <w:rFonts w:ascii="Calibri" w:eastAsia="Calibri" w:hAnsi="Calibri" w:cs="Calibri"/>
-          <w:sz w:val="24"/>
-          <w:szCs w:val="24"/>
-          <w:lang w:val="pt-PT"/>
-        </w:rPr>
-      </w:pPr>
-      <w:r>
-        <w:rPr>
           <w:rFonts w:ascii="Calibri" w:hAnsi="Calibri"/>
+          <w:sz w:val="24"/>
+          <w:szCs w:val="24"/>
+          <w:lang w:val="pt-PT"/>
+        </w:rPr>
+      </w:pPr>
+      <w:r>
+        <w:rPr>
+          <w:rFonts w:ascii="Calibri" w:hAnsi="Calibri"/>
           <w:b/>
           <w:sz w:val="24"/>
           <w:szCs w:val="24"/>
@@ -12797,6 +13077,1457 @@
         </w:rPr>
         <w:t>O sistema deve ter pelo menos 2 pontos de restauro para o requesito acima referido</w:t>
       </w:r>
+    </w:p>
+    <w:p>
+      <w:pPr>
+        <w:rPr>
+          <w:rFonts w:asciiTheme="majorHAnsi" w:hAnsiTheme="majorHAnsi"/>
+          <w:sz w:val="28"/>
+          <w:szCs w:val="28"/>
+          <w:lang w:val="pt-PT"/>
+        </w:rPr>
+      </w:pPr>
+    </w:p>
+    <w:p>
+      <w:pPr>
+        <w:jc w:val="center"/>
+        <w:rPr>
+          <w:rFonts w:asciiTheme="majorHAnsi" w:hAnsiTheme="majorHAnsi"/>
+          <w:b/>
+          <w:sz w:val="28"/>
+          <w:szCs w:val="28"/>
+          <w:lang w:val="pt-PT"/>
+        </w:rPr>
+      </w:pPr>
+      <w:r>
+        <w:rPr>
+          <w:rFonts w:asciiTheme="majorHAnsi" w:hAnsiTheme="majorHAnsi"/>
+          <w:b/>
+          <w:sz w:val="28"/>
+          <w:szCs w:val="28"/>
+          <w:lang w:val="pt-PT"/>
+        </w:rPr>
+        <w:t xml:space="preserve">Especificação da Integração da Tradução </w:t>
+      </w:r>
+    </w:p>
+    <w:p>
+      <w:pPr>
+        <w:rPr>
+          <w:lang w:val="pt-PT"/>
+        </w:rPr>
+      </w:pPr>
+    </w:p>
+    <w:p>
+      <w:pPr>
+        <w:rPr>
+          <w:sz w:val="24"/>
+          <w:szCs w:val="24"/>
+          <w:lang w:val="pt-PT"/>
+        </w:rPr>
+      </w:pPr>
+      <w:r>
+        <w:rPr>
+          <w:b/>
+          <w:sz w:val="24"/>
+          <w:szCs w:val="24"/>
+          <w:lang w:val="pt-PT"/>
+        </w:rPr>
+        <w:t>INTTRAD -00.00 –</w:t>
+      </w:r>
+      <w:r>
+        <w:rPr>
+          <w:sz w:val="24"/>
+          <w:szCs w:val="24"/>
+          <w:lang w:val="pt-PT"/>
+        </w:rPr>
+        <w:t xml:space="preserve"> O utilizador pode visualizar todo o site e sua documentação e em vários idiomas.</w:t>
+      </w:r>
+    </w:p>
+    <w:p>
+      <w:pPr>
+        <w:rPr>
+          <w:sz w:val="24"/>
+          <w:szCs w:val="24"/>
+          <w:lang w:val="pt-PT"/>
+        </w:rPr>
+      </w:pPr>
+      <w:r>
+        <w:rPr>
+          <w:b/>
+          <w:sz w:val="24"/>
+          <w:szCs w:val="24"/>
+          <w:lang w:val="pt-PT"/>
+        </w:rPr>
+        <w:t xml:space="preserve">INTTRAD -00.01 – </w:t>
+      </w:r>
+      <w:r>
+        <w:rPr>
+          <w:sz w:val="24"/>
+          <w:szCs w:val="24"/>
+          <w:lang w:val="pt-PT"/>
+        </w:rPr>
+        <w:t>Essa opção de escolha de idioma deve ser disponibilizada por um mecanismo de tradução automática (exemplo: Google Tradutor).</w:t>
+      </w:r>
+    </w:p>
+    <w:p>
+      <w:pPr>
+        <w:rPr>
+          <w:sz w:val="24"/>
+          <w:szCs w:val="24"/>
+          <w:lang w:val="pt-PT"/>
+        </w:rPr>
+      </w:pPr>
+      <w:r>
+        <w:rPr>
+          <w:b/>
+          <w:sz w:val="24"/>
+          <w:szCs w:val="24"/>
+          <w:lang w:val="pt-PT"/>
+        </w:rPr>
+        <w:t xml:space="preserve">INTTRAD -00.02 – </w:t>
+      </w:r>
+      <w:r>
+        <w:rPr>
+          <w:sz w:val="24"/>
+          <w:szCs w:val="24"/>
+          <w:lang w:val="pt-PT"/>
+        </w:rPr>
+        <w:t>Esse mecanismo deve estar acessível ao utilizador a partir da página inicial e/ou na escolha de linguagem no perfil de utilizador.</w:t>
+      </w:r>
+    </w:p>
+    <w:p>
+      <w:pPr>
+        <w:rPr>
+          <w:sz w:val="24"/>
+          <w:szCs w:val="24"/>
+          <w:lang w:val="pt-PT"/>
+        </w:rPr>
+      </w:pPr>
+      <w:r>
+        <w:rPr>
+          <w:b/>
+          <w:sz w:val="24"/>
+          <w:szCs w:val="24"/>
+          <w:lang w:val="pt-PT"/>
+        </w:rPr>
+        <w:t xml:space="preserve">INTTRAD -00.03 – </w:t>
+      </w:r>
+      <w:r>
+        <w:rPr>
+          <w:sz w:val="24"/>
+          <w:szCs w:val="24"/>
+          <w:lang w:val="pt-PT"/>
+        </w:rPr>
+        <w:t>Uma vez escolhido o idioma, o sistema deve traduzir automática todas as páginas à medida que o utilizador navega por estas.</w:t>
+      </w:r>
+    </w:p>
+    <w:p>
+      <w:pPr>
+        <w:rPr>
+          <w:sz w:val="24"/>
+          <w:szCs w:val="24"/>
+          <w:lang w:val="pt-PT"/>
+        </w:rPr>
+      </w:pPr>
+      <w:r>
+        <w:rPr>
+          <w:b/>
+          <w:sz w:val="24"/>
+          <w:szCs w:val="24"/>
+          <w:lang w:val="pt-PT"/>
+        </w:rPr>
+        <w:lastRenderedPageBreak/>
+        <w:t>INTTRAD -01.00 –</w:t>
+      </w:r>
+      <w:r>
+        <w:rPr>
+          <w:sz w:val="24"/>
+          <w:szCs w:val="24"/>
+          <w:lang w:val="pt-PT"/>
+        </w:rPr>
+        <w:t xml:space="preserve"> O utilizador pode ver a fluxograma em código em uma linguagem à escolha deste.</w:t>
+      </w:r>
+    </w:p>
+    <w:tbl>
+      <w:tblPr>
+        <w:tblpPr w:leftFromText="141" w:rightFromText="141" w:vertAnchor="text" w:horzAnchor="margin" w:tblpXSpec="center" w:tblpY="1100"/>
+        <w:tblW w:w="0" w:type="auto"/>
+        <w:tblLook w:val="04A0" w:firstRow="1" w:lastRow="0" w:firstColumn="1" w:lastColumn="0" w:noHBand="0" w:noVBand="1"/>
+      </w:tblPr>
+      <w:tblGrid>
+        <w:gridCol w:w="2802"/>
+        <w:gridCol w:w="2551"/>
+      </w:tblGrid>
+      <w:tr>
+        <w:tc>
+          <w:tcPr>
+            <w:tcW w:w="5353" w:type="dxa"/>
+            <w:gridSpan w:val="2"/>
+            <w:shd w:val="clear" w:color="auto" w:fill="auto"/>
+          </w:tcPr>
+          <w:p>
+            <w:pPr>
+              <w:pStyle w:val="Title"/>
+              <w:rPr>
+                <w:b/>
+                <w:bCs/>
+                <w:sz w:val="28"/>
+                <w:szCs w:val="28"/>
+              </w:rPr>
+            </w:pPr>
+          </w:p>
+          <w:p>
+            <w:pPr>
+              <w:pStyle w:val="Title"/>
+              <w:rPr>
+                <w:bCs/>
+                <w:sz w:val="28"/>
+                <w:szCs w:val="28"/>
+              </w:rPr>
+            </w:pPr>
+            <w:r>
+              <w:rPr>
+                <w:b/>
+                <w:bCs/>
+                <w:sz w:val="28"/>
+                <w:szCs w:val="28"/>
+              </w:rPr>
+              <w:t>Linguagens de Programação disponíveis</w:t>
+            </w:r>
+            <w:r>
+              <w:rPr>
+                <w:bCs/>
+                <w:sz w:val="28"/>
+                <w:szCs w:val="28"/>
+              </w:rPr>
+              <w:t xml:space="preserve"> </w:t>
+            </w:r>
+          </w:p>
+        </w:tc>
+      </w:tr>
+      <w:tr>
+        <w:tc>
+          <w:tcPr>
+            <w:tcW w:w="2802" w:type="dxa"/>
+            <w:tcBorders>
+              <w:top w:val="single" w:sz="4" w:space="0" w:color="auto"/>
+              <w:left w:val="single" w:sz="4" w:space="0" w:color="auto"/>
+              <w:right w:val="single" w:sz="4" w:space="0" w:color="auto"/>
+            </w:tcBorders>
+            <w:shd w:val="clear" w:color="auto" w:fill="F2F2F2"/>
+          </w:tcPr>
+          <w:p>
+            <w:pPr>
+              <w:pStyle w:val="Subtitle"/>
+              <w:rPr>
+                <w:bCs/>
+              </w:rPr>
+            </w:pPr>
+            <w:r>
+              <w:rPr>
+                <w:bCs/>
+              </w:rPr>
+              <w:t>Assembly – Arquitectura 8086</w:t>
+            </w:r>
+          </w:p>
+        </w:tc>
+        <w:tc>
+          <w:tcPr>
+            <w:tcW w:w="2551" w:type="dxa"/>
+            <w:tcBorders>
+              <w:top w:val="single" w:sz="4" w:space="0" w:color="auto"/>
+              <w:left w:val="single" w:sz="4" w:space="0" w:color="auto"/>
+              <w:right w:val="single" w:sz="4" w:space="0" w:color="auto"/>
+            </w:tcBorders>
+            <w:shd w:val="clear" w:color="auto" w:fill="F2F2F2"/>
+          </w:tcPr>
+          <w:p>
+            <w:pPr>
+              <w:pStyle w:val="Subtitle"/>
+            </w:pPr>
+            <w:r>
+              <w:t>Java</w:t>
+            </w:r>
+          </w:p>
+        </w:tc>
+      </w:tr>
+      <w:tr>
+        <w:tc>
+          <w:tcPr>
+            <w:tcW w:w="2802" w:type="dxa"/>
+            <w:tcBorders>
+              <w:left w:val="single" w:sz="4" w:space="0" w:color="auto"/>
+              <w:right w:val="single" w:sz="4" w:space="0" w:color="auto"/>
+            </w:tcBorders>
+            <w:shd w:val="clear" w:color="auto" w:fill="auto"/>
+          </w:tcPr>
+          <w:p>
+            <w:pPr>
+              <w:pStyle w:val="Subtitle"/>
+            </w:pPr>
+            <w:r>
+              <w:t>Basic</w:t>
+            </w:r>
+          </w:p>
+        </w:tc>
+        <w:tc>
+          <w:tcPr>
+            <w:tcW w:w="2551" w:type="dxa"/>
+            <w:tcBorders>
+              <w:left w:val="single" w:sz="4" w:space="0" w:color="auto"/>
+              <w:right w:val="single" w:sz="4" w:space="0" w:color="auto"/>
+            </w:tcBorders>
+            <w:shd w:val="clear" w:color="auto" w:fill="auto"/>
+          </w:tcPr>
+          <w:p>
+            <w:pPr>
+              <w:pStyle w:val="Subtitle"/>
+            </w:pPr>
+            <w:r>
+              <w:t>Javascript</w:t>
+            </w:r>
+          </w:p>
+        </w:tc>
+      </w:tr>
+      <w:tr>
+        <w:tc>
+          <w:tcPr>
+            <w:tcW w:w="2802" w:type="dxa"/>
+            <w:tcBorders>
+              <w:left w:val="single" w:sz="4" w:space="0" w:color="auto"/>
+              <w:right w:val="single" w:sz="4" w:space="0" w:color="auto"/>
+            </w:tcBorders>
+            <w:shd w:val="clear" w:color="auto" w:fill="F2F2F2"/>
+          </w:tcPr>
+          <w:p>
+            <w:pPr>
+              <w:pStyle w:val="Subtitle"/>
+            </w:pPr>
+            <w:r>
+              <w:t>Lua</w:t>
+            </w:r>
+          </w:p>
+        </w:tc>
+        <w:tc>
+          <w:tcPr>
+            <w:tcW w:w="2551" w:type="dxa"/>
+            <w:tcBorders>
+              <w:left w:val="single" w:sz="4" w:space="0" w:color="auto"/>
+              <w:right w:val="single" w:sz="4" w:space="0" w:color="auto"/>
+            </w:tcBorders>
+            <w:shd w:val="clear" w:color="auto" w:fill="F2F2F2"/>
+          </w:tcPr>
+          <w:p>
+            <w:pPr>
+              <w:pStyle w:val="Subtitle"/>
+            </w:pPr>
+            <w:r>
+              <w:t>Ruby</w:t>
+            </w:r>
+          </w:p>
+        </w:tc>
+      </w:tr>
+      <w:tr>
+        <w:tc>
+          <w:tcPr>
+            <w:tcW w:w="2802" w:type="dxa"/>
+            <w:tcBorders>
+              <w:left w:val="single" w:sz="4" w:space="0" w:color="auto"/>
+              <w:right w:val="single" w:sz="4" w:space="0" w:color="auto"/>
+            </w:tcBorders>
+            <w:shd w:val="clear" w:color="auto" w:fill="auto"/>
+          </w:tcPr>
+          <w:p>
+            <w:pPr>
+              <w:pStyle w:val="Subtitle"/>
+            </w:pPr>
+            <w:r>
+              <w:t>PHP</w:t>
+            </w:r>
+          </w:p>
+        </w:tc>
+        <w:tc>
+          <w:tcPr>
+            <w:tcW w:w="2551" w:type="dxa"/>
+            <w:tcBorders>
+              <w:left w:val="single" w:sz="4" w:space="0" w:color="auto"/>
+              <w:right w:val="single" w:sz="4" w:space="0" w:color="auto"/>
+            </w:tcBorders>
+            <w:shd w:val="clear" w:color="auto" w:fill="auto"/>
+          </w:tcPr>
+          <w:p>
+            <w:pPr>
+              <w:pStyle w:val="Subtitle"/>
+            </w:pPr>
+            <w:r>
+              <w:t>Python</w:t>
+            </w:r>
+          </w:p>
+        </w:tc>
+      </w:tr>
+      <w:tr>
+        <w:tc>
+          <w:tcPr>
+            <w:tcW w:w="2802" w:type="dxa"/>
+            <w:tcBorders>
+              <w:left w:val="single" w:sz="4" w:space="0" w:color="auto"/>
+              <w:right w:val="single" w:sz="4" w:space="0" w:color="auto"/>
+            </w:tcBorders>
+            <w:shd w:val="clear" w:color="auto" w:fill="F2F2F2"/>
+          </w:tcPr>
+          <w:p>
+            <w:pPr>
+              <w:pStyle w:val="Subtitle"/>
+            </w:pPr>
+            <w:r>
+              <w:t>C</w:t>
+            </w:r>
+          </w:p>
+        </w:tc>
+        <w:tc>
+          <w:tcPr>
+            <w:tcW w:w="2551" w:type="dxa"/>
+            <w:tcBorders>
+              <w:left w:val="single" w:sz="4" w:space="0" w:color="auto"/>
+              <w:right w:val="single" w:sz="4" w:space="0" w:color="auto"/>
+            </w:tcBorders>
+            <w:shd w:val="clear" w:color="auto" w:fill="F2F2F2"/>
+          </w:tcPr>
+          <w:p>
+            <w:pPr>
+              <w:pStyle w:val="Subtitle"/>
+            </w:pPr>
+            <w:r>
+              <w:t>Visual Basic</w:t>
+            </w:r>
+          </w:p>
+        </w:tc>
+      </w:tr>
+      <w:tr>
+        <w:tc>
+          <w:tcPr>
+            <w:tcW w:w="2802" w:type="dxa"/>
+            <w:tcBorders>
+              <w:left w:val="single" w:sz="4" w:space="0" w:color="auto"/>
+              <w:right w:val="single" w:sz="4" w:space="0" w:color="auto"/>
+            </w:tcBorders>
+            <w:shd w:val="clear" w:color="auto" w:fill="auto"/>
+          </w:tcPr>
+          <w:p>
+            <w:pPr>
+              <w:pStyle w:val="Subtitle"/>
+            </w:pPr>
+            <w:r>
+              <w:t>C++</w:t>
+            </w:r>
+          </w:p>
+        </w:tc>
+        <w:tc>
+          <w:tcPr>
+            <w:tcW w:w="2551" w:type="dxa"/>
+            <w:tcBorders>
+              <w:left w:val="single" w:sz="4" w:space="0" w:color="auto"/>
+              <w:right w:val="single" w:sz="4" w:space="0" w:color="auto"/>
+            </w:tcBorders>
+            <w:shd w:val="clear" w:color="auto" w:fill="auto"/>
+          </w:tcPr>
+          <w:p>
+            <w:pPr>
+              <w:pStyle w:val="Subtitle"/>
+            </w:pPr>
+            <w:r>
+              <w:t>PERL</w:t>
+            </w:r>
+          </w:p>
+        </w:tc>
+      </w:tr>
+      <w:tr>
+        <w:tc>
+          <w:tcPr>
+            <w:tcW w:w="2802" w:type="dxa"/>
+            <w:tcBorders>
+              <w:left w:val="single" w:sz="4" w:space="0" w:color="auto"/>
+              <w:right w:val="single" w:sz="4" w:space="0" w:color="auto"/>
+            </w:tcBorders>
+            <w:shd w:val="clear" w:color="auto" w:fill="F2F2F2"/>
+          </w:tcPr>
+          <w:p>
+            <w:pPr>
+              <w:pStyle w:val="Subtitle"/>
+            </w:pPr>
+            <w:r>
+              <w:t>C#</w:t>
+            </w:r>
+          </w:p>
+        </w:tc>
+        <w:tc>
+          <w:tcPr>
+            <w:tcW w:w="2551" w:type="dxa"/>
+            <w:tcBorders>
+              <w:left w:val="single" w:sz="4" w:space="0" w:color="auto"/>
+              <w:right w:val="single" w:sz="4" w:space="0" w:color="auto"/>
+            </w:tcBorders>
+            <w:shd w:val="clear" w:color="auto" w:fill="F2F2F2"/>
+          </w:tcPr>
+          <w:p>
+            <w:pPr>
+              <w:jc w:val="center"/>
+              <w:rPr>
+                <w:b/>
+                <w:sz w:val="24"/>
+                <w:szCs w:val="24"/>
+              </w:rPr>
+            </w:pPr>
+          </w:p>
+        </w:tc>
+      </w:tr>
+      <w:tr>
+        <w:tc>
+          <w:tcPr>
+            <w:tcW w:w="2802" w:type="dxa"/>
+            <w:tcBorders>
+              <w:left w:val="single" w:sz="4" w:space="0" w:color="auto"/>
+              <w:right w:val="single" w:sz="4" w:space="0" w:color="auto"/>
+            </w:tcBorders>
+            <w:shd w:val="clear" w:color="auto" w:fill="auto"/>
+          </w:tcPr>
+          <w:p>
+            <w:pPr>
+              <w:pStyle w:val="Subtitle"/>
+            </w:pPr>
+            <w:r>
+              <w:t>Delphi</w:t>
+            </w:r>
+          </w:p>
+        </w:tc>
+        <w:tc>
+          <w:tcPr>
+            <w:tcW w:w="2551" w:type="dxa"/>
+            <w:tcBorders>
+              <w:left w:val="single" w:sz="4" w:space="0" w:color="auto"/>
+              <w:right w:val="single" w:sz="4" w:space="0" w:color="auto"/>
+            </w:tcBorders>
+            <w:shd w:val="clear" w:color="auto" w:fill="auto"/>
+          </w:tcPr>
+          <w:p>
+            <w:pPr>
+              <w:jc w:val="center"/>
+              <w:rPr>
+                <w:b/>
+                <w:sz w:val="24"/>
+                <w:szCs w:val="24"/>
+              </w:rPr>
+            </w:pPr>
+          </w:p>
+        </w:tc>
+      </w:tr>
+      <w:tr>
+        <w:tc>
+          <w:tcPr>
+            <w:tcW w:w="2802" w:type="dxa"/>
+            <w:tcBorders>
+              <w:left w:val="single" w:sz="4" w:space="0" w:color="auto"/>
+              <w:bottom w:val="single" w:sz="4" w:space="0" w:color="auto"/>
+              <w:right w:val="single" w:sz="4" w:space="0" w:color="auto"/>
+            </w:tcBorders>
+            <w:shd w:val="clear" w:color="auto" w:fill="F2F2F2"/>
+          </w:tcPr>
+          <w:p>
+            <w:pPr>
+              <w:pStyle w:val="Subtitle"/>
+            </w:pPr>
+            <w:r>
+              <w:t>Fortran</w:t>
+            </w:r>
+          </w:p>
+        </w:tc>
+        <w:tc>
+          <w:tcPr>
+            <w:tcW w:w="2551" w:type="dxa"/>
+            <w:tcBorders>
+              <w:left w:val="single" w:sz="4" w:space="0" w:color="auto"/>
+              <w:bottom w:val="single" w:sz="4" w:space="0" w:color="auto"/>
+              <w:right w:val="single" w:sz="4" w:space="0" w:color="auto"/>
+            </w:tcBorders>
+            <w:shd w:val="clear" w:color="auto" w:fill="F2F2F2"/>
+          </w:tcPr>
+          <w:p>
+            <w:pPr>
+              <w:jc w:val="center"/>
+              <w:rPr>
+                <w:b/>
+                <w:sz w:val="24"/>
+                <w:szCs w:val="24"/>
+              </w:rPr>
+            </w:pPr>
+          </w:p>
+        </w:tc>
+      </w:tr>
+    </w:tbl>
+    <w:p>
+      <w:pPr>
+        <w:rPr>
+          <w:sz w:val="24"/>
+          <w:szCs w:val="24"/>
+          <w:lang w:val="pt-PT"/>
+        </w:rPr>
+      </w:pPr>
+      <w:r>
+        <w:rPr>
+          <w:b/>
+          <w:sz w:val="24"/>
+          <w:szCs w:val="24"/>
+          <w:lang w:val="pt-PT"/>
+        </w:rPr>
+        <w:t xml:space="preserve">INTTRAD -01.01 – </w:t>
+      </w:r>
+      <w:r>
+        <w:rPr>
+          <w:sz w:val="24"/>
+          <w:szCs w:val="24"/>
+          <w:lang w:val="pt-PT"/>
+        </w:rPr>
+        <w:t>As linguagens em que o fluxograma pode se</w:t>
+      </w:r>
+      <w:r>
+        <w:rPr>
+          <w:sz w:val="24"/>
+          <w:szCs w:val="24"/>
+          <w:lang w:val="pt-PT"/>
+        </w:rPr>
+        <w:t xml:space="preserve">r traduzido, de momento, são as </w:t>
+      </w:r>
+      <w:r>
+        <w:rPr>
+          <w:sz w:val="24"/>
+          <w:szCs w:val="24"/>
+          <w:lang w:val="pt-PT"/>
+        </w:rPr>
+        <w:t>seguintes:</w:t>
+      </w:r>
+    </w:p>
+    <w:p>
+      <w:pPr>
+        <w:rPr>
+          <w:sz w:val="24"/>
+          <w:szCs w:val="24"/>
+          <w:lang w:val="pt-PT"/>
+        </w:rPr>
+      </w:pPr>
+    </w:p>
+    <w:p>
+      <w:pPr>
+        <w:rPr>
+          <w:lang w:val="pt-PT"/>
+        </w:rPr>
+      </w:pPr>
+    </w:p>
+    <w:p>
+      <w:pPr>
+        <w:rPr>
+          <w:lang w:val="pt-PT"/>
+        </w:rPr>
+      </w:pPr>
+    </w:p>
+    <w:p>
+      <w:pPr>
+        <w:rPr>
+          <w:lang w:val="pt-PT"/>
+        </w:rPr>
+      </w:pPr>
+    </w:p>
+    <w:p>
+      <w:pPr>
+        <w:jc w:val="center"/>
+        <w:rPr>
+          <w:lang w:val="pt-PT"/>
+        </w:rPr>
+      </w:pPr>
+    </w:p>
+    <w:p>
+      <w:pPr>
+        <w:rPr>
+          <w:lang w:val="pt-PT"/>
+        </w:rPr>
+      </w:pPr>
+    </w:p>
+    <w:p>
+      <w:pPr>
+        <w:rPr>
+          <w:lang w:val="pt-PT"/>
+        </w:rPr>
+      </w:pPr>
+    </w:p>
+    <w:p>
+      <w:pPr>
+        <w:rPr>
+          <w:lang w:val="pt-PT"/>
+        </w:rPr>
+      </w:pPr>
+    </w:p>
+    <w:p>
+      <w:pPr>
+        <w:rPr>
+          <w:lang w:val="pt-PT"/>
+        </w:rPr>
+      </w:pPr>
+    </w:p>
+    <w:p>
+      <w:pPr>
+        <w:rPr>
+          <w:lang w:val="pt-PT"/>
+        </w:rPr>
+      </w:pPr>
+    </w:p>
+    <w:p>
+      <w:pPr>
+        <w:rPr>
+          <w:lang w:val="pt-PT"/>
+        </w:rPr>
+      </w:pPr>
+    </w:p>
+    <w:p>
+      <w:pPr>
+        <w:rPr>
+          <w:lang w:val="pt-PT"/>
+        </w:rPr>
+      </w:pPr>
+    </w:p>
+    <w:p>
+      <w:pPr>
+        <w:rPr>
+          <w:lang w:val="pt-PT"/>
+        </w:rPr>
+      </w:pPr>
+    </w:p>
+    <w:p>
+      <w:pPr>
+        <w:rPr>
+          <w:lang w:val="pt-PT"/>
+        </w:rPr>
+      </w:pPr>
+    </w:p>
+    <w:p>
+      <w:pPr>
+        <w:rPr>
+          <w:lang w:val="pt-PT"/>
+        </w:rPr>
+      </w:pPr>
+    </w:p>
+    <w:p>
+      <w:pPr>
+        <w:rPr>
+          <w:sz w:val="24"/>
+          <w:szCs w:val="24"/>
+          <w:lang w:val="pt-PT"/>
+        </w:rPr>
+      </w:pPr>
+      <w:r>
+        <w:rPr>
+          <w:b/>
+          <w:sz w:val="24"/>
+          <w:szCs w:val="24"/>
+          <w:lang w:val="pt-PT"/>
+        </w:rPr>
+        <w:t xml:space="preserve">INTTRAD -01.01 – </w:t>
+      </w:r>
+      <w:r>
+        <w:rPr>
+          <w:sz w:val="24"/>
+          <w:szCs w:val="24"/>
+          <w:lang w:val="pt-PT"/>
+        </w:rPr>
+        <w:t>O utilizador só tem a opção de ver o fluxograma em código se o fluxograma estiver completo.</w:t>
+      </w:r>
+    </w:p>
+    <w:p>
+      <w:pPr>
+        <w:ind w:left="708"/>
+        <w:rPr>
+          <w:sz w:val="24"/>
+          <w:szCs w:val="24"/>
+          <w:lang w:val="pt-PT"/>
+        </w:rPr>
+      </w:pPr>
+      <w:r>
+        <w:rPr>
+          <w:b/>
+          <w:sz w:val="24"/>
+          <w:szCs w:val="24"/>
+          <w:lang w:val="pt-PT"/>
+        </w:rPr>
+        <w:t xml:space="preserve">INTTRAD -01.01.1 – </w:t>
+      </w:r>
+      <w:r>
+        <w:rPr>
+          <w:sz w:val="24"/>
+          <w:szCs w:val="24"/>
+          <w:lang w:val="pt-PT"/>
+        </w:rPr>
+        <w:t xml:space="preserve"> O fluxograma define-se “completo” se responder às seguintes condições:</w:t>
+      </w:r>
+    </w:p>
+    <w:p>
+      <w:pPr>
+        <w:numPr>
+          <w:ilvl w:val="0"/>
+          <w:numId w:val="5"/>
+        </w:numPr>
+        <w:rPr>
+          <w:sz w:val="24"/>
+          <w:szCs w:val="24"/>
+        </w:rPr>
+      </w:pPr>
+      <w:r>
+        <w:rPr>
+          <w:sz w:val="24"/>
+          <w:szCs w:val="24"/>
+        </w:rPr>
+        <w:t>Contém formas inicio/fim.</w:t>
+      </w:r>
+    </w:p>
+    <w:p>
+      <w:pPr>
+        <w:numPr>
+          <w:ilvl w:val="0"/>
+          <w:numId w:val="5"/>
+        </w:numPr>
+        <w:rPr>
+          <w:sz w:val="24"/>
+          <w:szCs w:val="24"/>
+          <w:lang w:val="pt-PT"/>
+        </w:rPr>
+      </w:pPr>
+      <w:r>
+        <w:rPr>
+          <w:sz w:val="24"/>
+          <w:szCs w:val="24"/>
+          <w:lang w:val="pt-PT"/>
+        </w:rPr>
+        <w:t>Contém qualquer forma entre as formas inicio/fim.</w:t>
+      </w:r>
+      <w:r>
+        <w:rPr>
+          <w:noProof/>
+          <w:sz w:val="24"/>
+          <w:szCs w:val="24"/>
+          <w:lang w:val="pt-PT" w:eastAsia="pt-PT"/>
+        </w:rPr>
+        <w:t xml:space="preserve"> </w:t>
+      </w:r>
+    </w:p>
+    <w:p>
+      <w:pPr>
+        <w:numPr>
+          <w:ilvl w:val="0"/>
+          <w:numId w:val="5"/>
+        </w:numPr>
+        <w:rPr>
+          <w:sz w:val="24"/>
+          <w:szCs w:val="24"/>
+          <w:lang w:val="pt-PT"/>
+        </w:rPr>
+      </w:pPr>
+      <w:r>
+        <w:rPr>
+          <w:sz w:val="24"/>
+          <w:szCs w:val="24"/>
+          <w:lang w:val="pt-PT"/>
+        </w:rPr>
+        <w:t>Todas as formas do IDE têm que estar interligadas.</w:t>
+      </w:r>
+      <w:r>
+        <w:rPr>
+          <w:rStyle w:val="Normal"/>
+          <w:rFonts w:ascii="Times New Roman" w:eastAsia="Times New Roman" w:hAnsi="Times New Roman"/>
+          <w:snapToGrid w:val="0"/>
+          <w:color w:val="000000"/>
+          <w:w w:val="0"/>
+          <w:sz w:val="24"/>
+          <w:szCs w:val="24"/>
+          <w:u w:color="000000"/>
+          <w:bdr w:val="none" w:sz="0" w:space="0" w:color="000000"/>
+          <w:shd w:val="clear" w:color="000000" w:fill="000000"/>
+          <w:lang w:val="x-none" w:eastAsia="x-none" w:bidi="x-none"/>
+        </w:rPr>
+        <w:t xml:space="preserve"> </w:t>
+      </w:r>
+    </w:p>
+    <w:p>
+      <w:pPr>
+        <w:rPr>
+          <w:b/>
+          <w:sz w:val="24"/>
+          <w:szCs w:val="24"/>
+          <w:lang w:val="pt-PT"/>
+        </w:rPr>
+      </w:pPr>
+      <w:r>
+        <w:rPr>
+          <w:noProof/>
+          <w:sz w:val="24"/>
+          <w:szCs w:val="24"/>
+        </w:rPr>
+        <w:lastRenderedPageBreak/>
+        <w:pict>
+          <v:shape id="Text Box 2" o:spid="_x0000_s1150" type="#_x0000_t202" style="position:absolute;margin-left:19.55pt;margin-top:308.25pt;width:399.5pt;height:19.45pt;z-index:251678208;visibility:visible;mso-wrap-distance-top:3.6pt;mso-wrap-distance-bottom:3.6pt;mso-width-relative:margin;mso-height-relative:margin" o:gfxdata="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" strokecolor="white">
+            <v:textbox>
+              <w:txbxContent>
+                <w:p>
+                  <w:pPr>
+                    <w:pStyle w:val="Subtitle"/>
+                  </w:pPr>
+                  <w:r>
+                    <w:t>Exemplo de uma situação que corresponde a todas as condições</w:t>
+                  </w:r>
+                </w:p>
+              </w:txbxContent>
+            </v:textbox>
+            <w10:wrap type="square"/>
+          </v:shape>
+        </w:pict>
+      </w:r>
+      <w:r>
+        <w:rPr>
+          <w:noProof/>
+          <w:sz w:val="24"/>
+          <w:szCs w:val="24"/>
+          <w:lang w:val="pt-PT" w:eastAsia="pt-PT"/>
+        </w:rPr>
+        <w:drawing>
+          <wp:anchor distT="0" distB="0" distL="114300" distR="114300" simplePos="0" relativeHeight="251651072" behindDoc="1" locked="0" layoutInCell="1" allowOverlap="1" wp14:anchorId="4EAFE1A6" wp14:editId="4C706C81">
+            <wp:simplePos x="0" y="0"/>
+            <wp:positionH relativeFrom="column">
+              <wp:posOffset>272415</wp:posOffset>
+            </wp:positionH>
+            <wp:positionV relativeFrom="paragraph">
+              <wp:posOffset>338455</wp:posOffset>
+            </wp:positionV>
+            <wp:extent cx="5067300" cy="3457575"/>
+            <wp:effectExtent l="0" t="0" r="0" b="0"/>
+            <wp:wrapTopAndBottom/>
+            <wp:docPr id="14" name="Picture 14"/>
+            <wp:cNvGraphicFramePr>
+              <a:graphicFrameLocks xmlns:a="http://schemas.openxmlformats.org/drawingml/2006/main" noChangeAspect="1"/>
+            </wp:cNvGraphicFramePr>
+            <a:graphic xmlns:a="http://schemas.openxmlformats.org/drawingml/2006/main">
+              <a:graphicData uri="http://schemas.openxmlformats.org/drawingml/2006/picture">
+                <pic:pic xmlns:pic="http://schemas.openxmlformats.org/drawingml/2006/picture">
+                  <pic:nvPicPr>
+                    <pic:cNvPr id="0" name="Picture 1"/>
+                    <pic:cNvPicPr>
+                      <a:picLocks noChangeAspect="1" noChangeArrowheads="1"/>
+                    </pic:cNvPicPr>
+                  </pic:nvPicPr>
+                  <pic:blipFill>
+                    <a:blip r:embed="rId53">
+                      <a:extLst>
+                        <a:ext uri="{28A0092B-C50C-407E-A947-70E740481C1C}">
+                          <a14:useLocalDpi xmlns:a14="http://schemas.microsoft.com/office/drawing/2010/main" val="0"/>
+                        </a:ext>
+                      </a:extLst>
+                    </a:blip>
+                    <a:srcRect/>
+                    <a:stretch>
+                      <a:fillRect/>
+                    </a:stretch>
+                  </pic:blipFill>
+                  <pic:spPr bwMode="auto">
+                    <a:xfrm>
+                      <a:off x="0" y="0"/>
+                      <a:ext cx="5067300" cy="3457575"/>
+                    </a:xfrm>
+                    <a:prstGeom prst="rect">
+                      <a:avLst/>
+                    </a:prstGeom>
+                    <a:noFill/>
+                    <a:ln>
+                      <a:noFill/>
+                    </a:ln>
+                  </pic:spPr>
+                </pic:pic>
+              </a:graphicData>
+            </a:graphic>
+            <wp14:sizeRelH relativeFrom="page">
+              <wp14:pctWidth>0</wp14:pctWidth>
+            </wp14:sizeRelH>
+            <wp14:sizeRelV relativeFrom="page">
+              <wp14:pctHeight>0</wp14:pctHeight>
+            </wp14:sizeRelV>
+          </wp:anchor>
+        </w:drawing>
+      </w:r>
+    </w:p>
+    <w:p>
+      <w:pPr>
+        <w:rPr>
+          <w:sz w:val="24"/>
+          <w:szCs w:val="24"/>
+          <w:lang w:val="pt-PT"/>
+        </w:rPr>
+      </w:pPr>
+      <w:r>
+        <w:rPr>
+          <w:b/>
+          <w:sz w:val="24"/>
+          <w:szCs w:val="24"/>
+          <w:lang w:val="pt-PT"/>
+        </w:rPr>
+        <w:t xml:space="preserve">INTTRAD -01.02 – </w:t>
+      </w:r>
+      <w:r>
+        <w:rPr>
+          <w:sz w:val="24"/>
+          <w:szCs w:val="24"/>
+          <w:lang w:val="pt-PT"/>
+        </w:rPr>
+        <w:t>Ao clicar/escolher “Ver Código” deve ser disponibilizada a opção de escolher que linguagem de programação deve ser visualizada.</w:t>
+      </w:r>
+    </w:p>
+    <w:p>
+      <w:pPr>
+        <w:rPr>
+          <w:rStyle w:val="Normal"/>
+          <w:lang w:val="pt-PT"/>
+        </w:rPr>
+      </w:pPr>
+      <w:r>
+        <w:rPr>
+          <w:noProof/>
+          <w:lang w:val="pt-PT" w:eastAsia="pt-PT"/>
+        </w:rPr>
+        <w:drawing>
+          <wp:anchor distT="0" distB="0" distL="114300" distR="114300" simplePos="0" relativeHeight="251674624" behindDoc="0" locked="0" layoutInCell="1" allowOverlap="1" wp14:anchorId="37FD4291" wp14:editId="09EF9842">
+            <wp:simplePos x="0" y="0"/>
+            <wp:positionH relativeFrom="column">
+              <wp:posOffset>2249170</wp:posOffset>
+            </wp:positionH>
+            <wp:positionV relativeFrom="paragraph">
+              <wp:posOffset>9525</wp:posOffset>
+            </wp:positionV>
+            <wp:extent cx="923925" cy="1524000"/>
+            <wp:effectExtent l="0" t="0" r="0" b="0"/>
+            <wp:wrapSquare wrapText="bothSides"/>
+            <wp:docPr id="13" name="Picture 13"/>
+            <wp:cNvGraphicFramePr>
+              <a:graphicFrameLocks xmlns:a="http://schemas.openxmlformats.org/drawingml/2006/main" noChangeAspect="1"/>
+            </wp:cNvGraphicFramePr>
+            <a:graphic xmlns:a="http://schemas.openxmlformats.org/drawingml/2006/main">
+              <a:graphicData uri="http://schemas.openxmlformats.org/drawingml/2006/picture">
+                <pic:pic xmlns:pic="http://schemas.openxmlformats.org/drawingml/2006/picture">
+                  <pic:nvPicPr>
+                    <pic:cNvPr id="0" name="Picture 1"/>
+                    <pic:cNvPicPr>
+                      <a:picLocks noChangeAspect="1" noChangeArrowheads="1"/>
+                    </pic:cNvPicPr>
+                  </pic:nvPicPr>
+                  <pic:blipFill>
+                    <a:blip r:embed="rId54">
+                      <a:extLst>
+                        <a:ext uri="{28A0092B-C50C-407E-A947-70E740481C1C}">
+                          <a14:useLocalDpi xmlns:a14="http://schemas.microsoft.com/office/drawing/2010/main" val="0"/>
+                        </a:ext>
+                      </a:extLst>
+                    </a:blip>
+                    <a:srcRect/>
+                    <a:stretch>
+                      <a:fillRect/>
+                    </a:stretch>
+                  </pic:blipFill>
+                  <pic:spPr bwMode="auto">
+                    <a:xfrm>
+                      <a:off x="0" y="0"/>
+                      <a:ext cx="923925" cy="1524000"/>
+                    </a:xfrm>
+                    <a:prstGeom prst="rect">
+                      <a:avLst/>
+                    </a:prstGeom>
+                    <a:noFill/>
+                    <a:ln>
+                      <a:noFill/>
+                    </a:ln>
+                  </pic:spPr>
+                </pic:pic>
+              </a:graphicData>
+            </a:graphic>
+            <wp14:sizeRelH relativeFrom="page">
+              <wp14:pctWidth>0</wp14:pctWidth>
+            </wp14:sizeRelH>
+            <wp14:sizeRelV relativeFrom="page">
+              <wp14:pctHeight>0</wp14:pctHeight>
+            </wp14:sizeRelV>
+          </wp:anchor>
+        </w:drawing>
+      </w:r>
+    </w:p>
+    <w:p>
+      <w:pPr>
+        <w:rPr>
+          <w:rStyle w:val="Normal"/>
+          <w:lang w:val="pt-PT"/>
+        </w:rPr>
+      </w:pPr>
+    </w:p>
+    <w:p>
+      <w:pPr>
+        <w:rPr>
+          <w:rStyle w:val="Normal"/>
+          <w:lang w:val="pt-PT"/>
+        </w:rPr>
+      </w:pPr>
+    </w:p>
+    <w:p>
+      <w:pPr>
+        <w:rPr>
+          <w:rStyle w:val="Normal"/>
+          <w:rFonts w:ascii="Times New Roman" w:eastAsia="Times New Roman" w:hAnsi="Times New Roman"/>
+          <w:snapToGrid w:val="0"/>
+          <w:color w:val="000000"/>
+          <w:w w:val="0"/>
+          <w:sz w:val="0"/>
+          <w:szCs w:val="0"/>
+          <w:u w:color="000000"/>
+          <w:bdr w:val="none" w:sz="0" w:space="0" w:color="000000"/>
+          <w:shd w:val="clear" w:color="000000" w:fill="000000"/>
+          <w:lang w:val="x-none" w:eastAsia="x-none" w:bidi="x-none"/>
+        </w:rPr>
+      </w:pPr>
+    </w:p>
+    <w:p>
+      <w:pPr>
+        <w:rPr>
+          <w:rStyle w:val="Normal"/>
+          <w:rFonts w:ascii="Times New Roman" w:eastAsia="Times New Roman" w:hAnsi="Times New Roman"/>
+          <w:snapToGrid w:val="0"/>
+          <w:color w:val="000000"/>
+          <w:w w:val="0"/>
+          <w:sz w:val="0"/>
+          <w:szCs w:val="0"/>
+          <w:u w:color="000000"/>
+          <w:bdr w:val="none" w:sz="0" w:space="0" w:color="000000"/>
+          <w:shd w:val="clear" w:color="000000" w:fill="000000"/>
+          <w:lang w:val="x-none" w:eastAsia="x-none" w:bidi="x-none"/>
+        </w:rPr>
+      </w:pPr>
+    </w:p>
+    <w:p>
+      <w:pPr>
+        <w:rPr>
+          <w:rStyle w:val="Normal"/>
+          <w:rFonts w:ascii="Times New Roman" w:eastAsia="Times New Roman" w:hAnsi="Times New Roman"/>
+          <w:snapToGrid w:val="0"/>
+          <w:color w:val="000000"/>
+          <w:w w:val="0"/>
+          <w:sz w:val="0"/>
+          <w:szCs w:val="0"/>
+          <w:u w:color="000000"/>
+          <w:bdr w:val="none" w:sz="0" w:space="0" w:color="000000"/>
+          <w:shd w:val="clear" w:color="000000" w:fill="000000"/>
+          <w:lang w:val="x-none" w:eastAsia="x-none" w:bidi="x-none"/>
+        </w:rPr>
+      </w:pPr>
+      <w:r>
+        <w:rPr>
+          <w:noProof/>
+          <w:lang w:eastAsia="pt-PT"/>
+        </w:rPr>
+        <w:pict>
+          <v:shape id="_x0000_s1152" type="#_x0000_t202" style="position:absolute;margin-left:24.8pt;margin-top:26.75pt;width:399.5pt;height:19.45pt;z-index:251680256;visibility:visible;mso-wrap-distance-top:3.6pt;mso-wrap-distance-bottom:3.6pt;mso-width-relative:margin;mso-height-relative:margin" o:gfxdata="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" strokecolor="white">
+            <v:textbox>
+              <w:txbxContent>
+                <w:p>
+                  <w:pPr>
+                    <w:pStyle w:val="Subtitle"/>
+                  </w:pPr>
+                  <w:r>
+                    <w:t>Exemplo: Mecanismo para escolher linguagem</w:t>
+                  </w:r>
+                </w:p>
+              </w:txbxContent>
+            </v:textbox>
+            <w10:wrap type="square"/>
+          </v:shape>
+        </w:pict>
+      </w:r>
+    </w:p>
+    <w:p>
+      <w:pPr>
+        <w:rPr>
+          <w:lang w:val="pt-PT"/>
+        </w:rPr>
+      </w:pPr>
+    </w:p>
+    <w:p>
+      <w:pPr>
+        <w:rPr>
+          <w:lang w:val="pt-PT"/>
+        </w:rPr>
+      </w:pPr>
+    </w:p>
+    <w:p>
+      <w:pPr>
+        <w:rPr>
+          <w:lang w:val="pt-PT"/>
+        </w:rPr>
+      </w:pPr>
+    </w:p>
+    <w:p>
+      <w:pPr>
+        <w:rPr>
+          <w:sz w:val="24"/>
+          <w:szCs w:val="24"/>
+          <w:lang w:val="pt-PT"/>
+        </w:rPr>
+      </w:pPr>
+      <w:r>
+        <w:rPr>
+          <w:b/>
+          <w:sz w:val="24"/>
+          <w:szCs w:val="24"/>
+          <w:lang w:val="pt-PT"/>
+        </w:rPr>
+        <w:lastRenderedPageBreak/>
+        <w:t xml:space="preserve">INTTRAD-01.03 – </w:t>
+      </w:r>
+      <w:r>
+        <w:rPr>
+          <w:sz w:val="24"/>
+          <w:szCs w:val="24"/>
+          <w:lang w:val="pt-PT"/>
+        </w:rPr>
+        <w:t xml:space="preserve">Ao escolher a linguagem de programção a visualizar, o sistema deve criar uma nova área dentro do IDE que permite ver o código do fluxograma criado. </w:t>
+      </w:r>
+    </w:p>
+    <w:p>
+      <w:pPr>
+        <w:ind w:firstLine="708"/>
+        <w:rPr>
+          <w:sz w:val="24"/>
+          <w:szCs w:val="24"/>
+          <w:lang w:val="pt-PT"/>
+        </w:rPr>
+      </w:pPr>
+      <w:r>
+        <w:rPr>
+          <w:b/>
+          <w:sz w:val="24"/>
+          <w:szCs w:val="24"/>
+          <w:lang w:val="pt-PT"/>
+        </w:rPr>
+        <w:t xml:space="preserve">INTTRAD-01.03.1 – </w:t>
+      </w:r>
+      <w:r>
+        <w:rPr>
+          <w:sz w:val="24"/>
+          <w:szCs w:val="24"/>
+          <w:lang w:val="pt-PT"/>
+        </w:rPr>
+        <w:t>Esta área tem as seguintes caracteristicas:</w:t>
+      </w:r>
+    </w:p>
+    <w:p>
+      <w:pPr>
+        <w:numPr>
+          <w:ilvl w:val="0"/>
+          <w:numId w:val="6"/>
+        </w:numPr>
+        <w:rPr>
+          <w:sz w:val="24"/>
+          <w:szCs w:val="24"/>
+        </w:rPr>
+      </w:pPr>
+      <w:r>
+        <w:rPr>
+          <w:sz w:val="24"/>
+          <w:szCs w:val="24"/>
+        </w:rPr>
+        <w:t>Não é editavel.</w:t>
+      </w:r>
+    </w:p>
+    <w:p>
+      <w:pPr>
+        <w:numPr>
+          <w:ilvl w:val="0"/>
+          <w:numId w:val="6"/>
+        </w:numPr>
+        <w:rPr>
+          <w:sz w:val="24"/>
+          <w:szCs w:val="24"/>
+          <w:lang w:val="pt-PT"/>
+        </w:rPr>
+      </w:pPr>
+      <w:r>
+        <w:rPr>
+          <w:sz w:val="24"/>
+          <w:szCs w:val="24"/>
+          <w:lang w:val="pt-PT"/>
+        </w:rPr>
+        <w:t>A janela deve ser completamente ajustável.</w:t>
+      </w:r>
+    </w:p>
+    <w:p>
+      <w:pPr>
+        <w:numPr>
+          <w:ilvl w:val="0"/>
+          <w:numId w:val="6"/>
+        </w:numPr>
+        <w:rPr>
+          <w:sz w:val="24"/>
+          <w:szCs w:val="24"/>
+          <w:lang w:val="pt-PT"/>
+        </w:rPr>
+      </w:pPr>
+      <w:r>
+        <w:rPr>
+          <w:sz w:val="24"/>
+          <w:szCs w:val="24"/>
+          <w:lang w:val="pt-PT"/>
+        </w:rPr>
+        <w:t>Deve ser possível copiar o código.</w:t>
+      </w:r>
+    </w:p>
+    <w:p>
+      <w:pPr>
+        <w:numPr>
+          <w:ilvl w:val="0"/>
+          <w:numId w:val="6"/>
+        </w:numPr>
+        <w:rPr>
+          <w:sz w:val="24"/>
+          <w:szCs w:val="24"/>
+          <w:lang w:val="pt-PT"/>
+        </w:rPr>
+      </w:pPr>
+      <w:r>
+        <w:rPr>
+          <w:sz w:val="24"/>
+          <w:szCs w:val="24"/>
+          <w:lang w:val="pt-PT"/>
+        </w:rPr>
+        <w:t>Pode ser configurada para mostrar/ocultar essa área.</w:t>
+      </w:r>
+    </w:p>
+    <w:p>
+      <w:pPr>
+        <w:numPr>
+          <w:ilvl w:val="0"/>
+          <w:numId w:val="6"/>
+        </w:numPr>
+        <w:rPr>
+          <w:sz w:val="24"/>
+          <w:szCs w:val="24"/>
+          <w:lang w:val="pt-PT"/>
+        </w:rPr>
+      </w:pPr>
+      <w:r>
+        <w:rPr>
+          <w:sz w:val="24"/>
+          <w:szCs w:val="24"/>
+          <w:lang w:val="pt-PT"/>
+        </w:rPr>
+        <w:t>Não é ajustado dinâmicamente sempre que o fluxograma alterado. Ou seja, é necessário “Ver Código” novamente para que ocorram mudanças nesse código.</w:t>
+      </w:r>
+    </w:p>
+    <w:p>
+      <w:r>
+        <w:rPr>
+          <w:lang w:val="pt-PT"/>
+        </w:rPr>
+        <w:t xml:space="preserve"> </w:t>
+      </w:r>
+      <w:r>
+        <w:rPr>
+          <w:noProof/>
+          <w:lang w:val="pt-PT" w:eastAsia="pt-PT"/>
+        </w:rPr>
+        <w:drawing>
+          <wp:inline distT="0" distB="0" distL="0" distR="0">
+            <wp:extent cx="5143500" cy="3571875"/>
+            <wp:effectExtent l="0" t="0" r="0" b="0"/>
+            <wp:docPr id="12" name="Picture 12"/>
+            <wp:cNvGraphicFramePr>
+              <a:graphicFrameLocks xmlns:a="http://schemas.openxmlformats.org/drawingml/2006/main" noChangeAspect="1"/>
+            </wp:cNvGraphicFramePr>
+            <a:graphic xmlns:a="http://schemas.openxmlformats.org/drawingml/2006/main">
+              <a:graphicData uri="http://schemas.openxmlformats.org/drawingml/2006/picture">
+                <pic:pic xmlns:pic="http://schemas.openxmlformats.org/drawingml/2006/picture">
+                  <pic:nvPicPr>
+                    <pic:cNvPr id="0" name="Picture 1"/>
+                    <pic:cNvPicPr>
+                      <a:picLocks noChangeAspect="1" noChangeArrowheads="1"/>
+                    </pic:cNvPicPr>
+                  </pic:nvPicPr>
+                  <pic:blipFill>
+                    <a:blip r:embed="rId55">
+                      <a:extLst>
+                        <a:ext uri="{28A0092B-C50C-407E-A947-70E740481C1C}">
+                          <a14:useLocalDpi xmlns:a14="http://schemas.microsoft.com/office/drawing/2010/main" val="0"/>
+                        </a:ext>
+                      </a:extLst>
+                    </a:blip>
+                    <a:srcRect/>
+                    <a:stretch>
+                      <a:fillRect/>
+                    </a:stretch>
+                  </pic:blipFill>
+                  <pic:spPr bwMode="auto">
+                    <a:xfrm>
+                      <a:off x="0" y="0"/>
+                      <a:ext cx="5143500" cy="3571875"/>
+                    </a:xfrm>
+                    <a:prstGeom prst="rect">
+                      <a:avLst/>
+                    </a:prstGeom>
+                    <a:noFill/>
+                    <a:ln>
+                      <a:noFill/>
+                    </a:ln>
+                  </pic:spPr>
+                </pic:pic>
+              </a:graphicData>
+            </a:graphic>
+          </wp:inline>
+        </w:drawing>
+      </w:r>
+    </w:p>
+    <w:p>
+      <w:pPr>
+        <w:ind w:left="8496"/>
+      </w:pPr>
+      <w:r>
+        <w:rPr>
+          <w:noProof/>
+          <w:lang w:eastAsia="pt-PT"/>
+        </w:rPr>
+        <w:pict>
+          <v:shape id="_x0000_s1153" type="#_x0000_t202" style="position:absolute;left:0;text-align:left;margin-left:.8pt;margin-top:5.5pt;width:399.5pt;height:19.45pt;z-index:251681280;visibility:visible;mso-wrap-distance-top:3.6pt;mso-wrap-distance-bottom:3.6pt;mso-width-relative:margin;mso-height-relative:margin" o:gfxdata="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" strokecolor="white">
+            <v:textbox style="mso-next-textbox:#_x0000_s1153">
+              <w:txbxContent>
+                <w:p>
+                  <w:pPr>
+                    <w:pStyle w:val="Subtitle"/>
+                  </w:pPr>
+                  <w:r>
+                    <w:t>Exemplo: Mecanismo para visualizar código</w:t>
+                  </w:r>
+                </w:p>
+              </w:txbxContent>
+            </v:textbox>
+            <w10:wrap type="square"/>
+          </v:shape>
+        </w:pict>
+      </w:r>
+    </w:p>
+    <w:p>
+      <w:pPr>
+        <w:jc w:val="both"/>
+        <w:rPr>
+          <w:rFonts w:ascii="Calibri" w:eastAsia="Calibri" w:hAnsi="Calibri" w:cs="Calibri"/>
+          <w:sz w:val="24"/>
+          <w:szCs w:val="24"/>
+          <w:lang w:val="pt-PT"/>
+        </w:rPr>
+      </w:pPr>
     </w:p>
     <w:sectPr>
       <w:pgSz w:w="12240" w:h="15840"/>
@@ -13026,6 +14757,178 @@
     </w:lvl>
   </w:abstractNum>
   <w:abstractNum w:abstractNumId="3">
+    <w:nsid w:val="48B62D02"/>
+    <w:multiLevelType w:val="hybridMultilevel"/>
+    <w:tmpl w:val="B8B0CD34"/>
+    <w:lvl w:ilvl="0" w:tplc="0816000F">
+      <w:start w:val="1"/>
+      <w:numFmt w:val="decimal"/>
+      <w:lvlText w:val="%1."/>
+      <w:lvlJc w:val="left"/>
+      <w:pPr>
+        <w:ind w:left="1428" w:hanging="360"/>
+      </w:pPr>
+    </w:lvl>
+    <w:lvl w:ilvl="1" w:tplc="08160019" w:tentative="1">
+      <w:start w:val="1"/>
+      <w:numFmt w:val="lowerLetter"/>
+      <w:lvlText w:val="%2."/>
+      <w:lvlJc w:val="left"/>
+      <w:pPr>
+        <w:ind w:left="2148" w:hanging="360"/>
+      </w:pPr>
+    </w:lvl>
+    <w:lvl w:ilvl="2" w:tplc="0816001B" w:tentative="1">
+      <w:start w:val="1"/>
+      <w:numFmt w:val="lowerRoman"/>
+      <w:lvlText w:val="%3."/>
+      <w:lvlJc w:val="right"/>
+      <w:pPr>
+        <w:ind w:left="2868" w:hanging="180"/>
+      </w:pPr>
+    </w:lvl>
+    <w:lvl w:ilvl="3" w:tplc="0816000F" w:tentative="1">
+      <w:start w:val="1"/>
+      <w:numFmt w:val="decimal"/>
+      <w:lvlText w:val="%4."/>
+      <w:lvlJc w:val="left"/>
+      <w:pPr>
+        <w:ind w:left="3588" w:hanging="360"/>
+      </w:pPr>
+    </w:lvl>
+    <w:lvl w:ilvl="4" w:tplc="08160019" w:tentative="1">
+      <w:start w:val="1"/>
+      <w:numFmt w:val="lowerLetter"/>
+      <w:lvlText w:val="%5."/>
+      <w:lvlJc w:val="left"/>
+      <w:pPr>
+        <w:ind w:left="4308" w:hanging="360"/>
+      </w:pPr>
+    </w:lvl>
+    <w:lvl w:ilvl="5" w:tplc="0816001B" w:tentative="1">
+      <w:start w:val="1"/>
+      <w:numFmt w:val="lowerRoman"/>
+      <w:lvlText w:val="%6."/>
+      <w:lvlJc w:val="right"/>
+      <w:pPr>
+        <w:ind w:left="5028" w:hanging="180"/>
+      </w:pPr>
+    </w:lvl>
+    <w:lvl w:ilvl="6" w:tplc="0816000F" w:tentative="1">
+      <w:start w:val="1"/>
+      <w:numFmt w:val="decimal"/>
+      <w:lvlText w:val="%7."/>
+      <w:lvlJc w:val="left"/>
+      <w:pPr>
+        <w:ind w:left="5748" w:hanging="360"/>
+      </w:pPr>
+    </w:lvl>
+    <w:lvl w:ilvl="7" w:tplc="08160019" w:tentative="1">
+      <w:start w:val="1"/>
+      <w:numFmt w:val="lowerLetter"/>
+      <w:lvlText w:val="%8."/>
+      <w:lvlJc w:val="left"/>
+      <w:pPr>
+        <w:ind w:left="6468" w:hanging="360"/>
+      </w:pPr>
+    </w:lvl>
+    <w:lvl w:ilvl="8" w:tplc="0816001B" w:tentative="1">
+      <w:start w:val="1"/>
+      <w:numFmt w:val="lowerRoman"/>
+      <w:lvlText w:val="%9."/>
+      <w:lvlJc w:val="right"/>
+      <w:pPr>
+        <w:ind w:left="7188" w:hanging="180"/>
+      </w:pPr>
+    </w:lvl>
+  </w:abstractNum>
+  <w:abstractNum w:abstractNumId="4">
+    <w:nsid w:val="6E3109ED"/>
+    <w:multiLevelType w:val="hybridMultilevel"/>
+    <w:tmpl w:val="F878ABAA"/>
+    <w:lvl w:ilvl="0" w:tplc="0816000F">
+      <w:start w:val="1"/>
+      <w:numFmt w:val="decimal"/>
+      <w:lvlText w:val="%1."/>
+      <w:lvlJc w:val="left"/>
+      <w:pPr>
+        <w:ind w:left="1428" w:hanging="360"/>
+      </w:pPr>
+    </w:lvl>
+    <w:lvl w:ilvl="1" w:tplc="08160019" w:tentative="1">
+      <w:start w:val="1"/>
+      <w:numFmt w:val="lowerLetter"/>
+      <w:lvlText w:val="%2."/>
+      <w:lvlJc w:val="left"/>
+      <w:pPr>
+        <w:ind w:left="2148" w:hanging="360"/>
+      </w:pPr>
+    </w:lvl>
+    <w:lvl w:ilvl="2" w:tplc="0816001B" w:tentative="1">
+      <w:start w:val="1"/>
+      <w:numFmt w:val="lowerRoman"/>
+      <w:lvlText w:val="%3."/>
+      <w:lvlJc w:val="right"/>
+      <w:pPr>
+        <w:ind w:left="2868" w:hanging="180"/>
+      </w:pPr>
+    </w:lvl>
+    <w:lvl w:ilvl="3" w:tplc="0816000F" w:tentative="1">
+      <w:start w:val="1"/>
+      <w:numFmt w:val="decimal"/>
+      <w:lvlText w:val="%4."/>
+      <w:lvlJc w:val="left"/>
+      <w:pPr>
+        <w:ind w:left="3588" w:hanging="360"/>
+      </w:pPr>
+    </w:lvl>
+    <w:lvl w:ilvl="4" w:tplc="08160019" w:tentative="1">
+      <w:start w:val="1"/>
+      <w:numFmt w:val="lowerLetter"/>
+      <w:lvlText w:val="%5."/>
+      <w:lvlJc w:val="left"/>
+      <w:pPr>
+        <w:ind w:left="4308" w:hanging="360"/>
+      </w:pPr>
+    </w:lvl>
+    <w:lvl w:ilvl="5" w:tplc="0816001B" w:tentative="1">
+      <w:start w:val="1"/>
+      <w:numFmt w:val="lowerRoman"/>
+      <w:lvlText w:val="%6."/>
+      <w:lvlJc w:val="right"/>
+      <w:pPr>
+        <w:ind w:left="5028" w:hanging="180"/>
+      </w:pPr>
+    </w:lvl>
+    <w:lvl w:ilvl="6" w:tplc="0816000F" w:tentative="1">
+      <w:start w:val="1"/>
+      <w:numFmt w:val="decimal"/>
+      <w:lvlText w:val="%7."/>
+      <w:lvlJc w:val="left"/>
+      <w:pPr>
+        <w:ind w:left="5748" w:hanging="360"/>
+      </w:pPr>
+    </w:lvl>
+    <w:lvl w:ilvl="7" w:tplc="08160019" w:tentative="1">
+      <w:start w:val="1"/>
+      <w:numFmt w:val="lowerLetter"/>
+      <w:lvlText w:val="%8."/>
+      <w:lvlJc w:val="left"/>
+      <w:pPr>
+        <w:ind w:left="6468" w:hanging="360"/>
+      </w:pPr>
+    </w:lvl>
+    <w:lvl w:ilvl="8" w:tplc="0816001B" w:tentative="1">
+      <w:start w:val="1"/>
+      <w:numFmt w:val="lowerRoman"/>
+      <w:lvlText w:val="%9."/>
+      <w:lvlJc w:val="right"/>
+      <w:pPr>
+        <w:ind w:left="7188" w:hanging="180"/>
+      </w:pPr>
+    </w:lvl>
+  </w:abstractNum>
+  <w:abstractNum w:abstractNumId="5">
     <w:nsid w:val="79ED4656"/>
     <w:multiLevelType w:val="hybridMultilevel"/>
     <w:tmpl w:val="3F1A5C12"/>
@@ -13148,6 +15051,12 @@
     <w:abstractNumId w:val="0"/>
   </w:num>
   <w:num w:numId="4">
+    <w:abstractNumId w:val="5"/>
+  </w:num>
+  <w:num w:numId="5">
+    <w:abstractNumId w:val="4"/>
+  </w:num>
+  <w:num w:numId="6">
     <w:abstractNumId w:val="3"/>
   </w:num>
 </w:numbering>
@@ -13769,6 +15678,74 @@
       <w:szCs w:val="20"/>
     </w:rPr>
   </w:style>
+  <w:style w:type="paragraph" w:styleId="IntenseQuote">
+    <w:name w:val="Intense Quote"/>
+    <w:basedOn w:val="Normal"/>
+    <w:next w:val="Normal"/>
+    <w:link w:val="IntenseQuoteChar"/>
+    <w:uiPriority w:val="30"/>
+    <w:qFormat/>
+    <w:rsid w:val="00D7073B"/>
+    <w:pPr>
+      <w:pBdr>
+        <w:top w:val="single" w:sz="4" w:space="10" w:color="4F81BD" w:themeColor="accent1"/>
+        <w:bottom w:val="single" w:sz="4" w:space="10" w:color="4F81BD" w:themeColor="accent1"/>
+      </w:pBdr>
+      <w:spacing w:before="360" w:after="360"/>
+      <w:ind w:left="864" w:right="864"/>
+      <w:jc w:val="center"/>
+    </w:pPr>
+    <w:rPr>
+      <w:i/>
+      <w:iCs/>
+      <w:color w:val="4F81BD" w:themeColor="accent1"/>
+    </w:rPr>
+  </w:style>
+  <w:style w:type="character" w:customStyle="1" w:styleId="IntenseQuoteChar">
+    <w:name w:val="Intense Quote Char"/>
+    <w:basedOn w:val="DefaultParagraphFont"/>
+    <w:link w:val="IntenseQuote"/>
+    <w:uiPriority w:val="30"/>
+    <w:rsid w:val="00D7073B"/>
+    <w:rPr>
+      <w:i/>
+      <w:iCs/>
+      <w:color w:val="4F81BD" w:themeColor="accent1"/>
+    </w:rPr>
+  </w:style>
+  <w:style w:type="paragraph" w:styleId="Subtitle">
+    <w:name w:val="Subtitle"/>
+    <w:basedOn w:val="Normal"/>
+    <w:next w:val="Normal"/>
+    <w:link w:val="SubtitleChar"/>
+    <w:uiPriority w:val="11"/>
+    <w:qFormat/>
+    <w:rsid w:val="00D7073B"/>
+    <w:pPr>
+      <w:spacing w:after="60"/>
+      <w:jc w:val="center"/>
+      <w:outlineLvl w:val="1"/>
+    </w:pPr>
+    <w:rPr>
+      <w:rFonts w:ascii="Calibri Light" w:eastAsia="Times New Roman" w:hAnsi="Calibri Light" w:cs="Times New Roman"/>
+      <w:sz w:val="24"/>
+      <w:szCs w:val="24"/>
+      <w:lang w:val="pt-PT"/>
+    </w:rPr>
+  </w:style>
+  <w:style w:type="character" w:customStyle="1" w:styleId="SubtitleChar">
+    <w:name w:val="Subtitle Char"/>
+    <w:basedOn w:val="DefaultParagraphFont"/>
+    <w:link w:val="Subtitle"/>
+    <w:uiPriority w:val="11"/>
+    <w:rsid w:val="00D7073B"/>
+    <w:rPr>
+      <w:rFonts w:ascii="Calibri Light" w:eastAsia="Times New Roman" w:hAnsi="Calibri Light" w:cs="Times New Roman"/>
+      <w:sz w:val="24"/>
+      <w:szCs w:val="24"/>
+      <w:lang w:val="pt-PT"/>
+    </w:rPr>
+  </w:style>
 </w:styles>
 </file>
 

</xml_diff>

<commit_message>
novos requisitos na tradução
</commit_message>
<xml_diff>
--- a/Geral/Requisitos.docx
+++ b/Geral/Requisitos.docx
@@ -2530,7 +2530,7 @@
           <v:rect id="rectole0000000000" o:spid="_x0000_i1025" style="width:440.25pt;height:139.5pt" o:ole="" o:preferrelative="t" stroked="f">
             <v:imagedata r:id="rId6" o:title=""/>
           </v:rect>
-          <o:OLEObject Type="Embed" ProgID="StaticMetafile" ShapeID="rectole0000000000" DrawAspect="Content" ObjectID="_1431439961" r:id="rId7"/>
+          <o:OLEObject Type="Embed" ProgID="StaticMetafile" ShapeID="rectole0000000000" DrawAspect="Content" ObjectID="_1431441042" r:id="rId7"/>
         </w:object>
       </w:r>
     </w:p>
@@ -2626,7 +2626,7 @@
           <v:rect id="rectole0000000001" o:spid="_x0000_i1026" style="width:97.5pt;height:47.25pt" o:ole="" o:preferrelative="t" stroked="f">
             <v:imagedata r:id="rId8" o:title=""/>
           </v:rect>
-          <o:OLEObject Type="Embed" ProgID="StaticMetafile" ShapeID="rectole0000000001" DrawAspect="Content" ObjectID="_1431439962" r:id="rId9"/>
+          <o:OLEObject Type="Embed" ProgID="StaticMetafile" ShapeID="rectole0000000001" DrawAspect="Content" ObjectID="_1431441043" r:id="rId9"/>
         </w:object>
       </w:r>
     </w:p>
@@ -2891,7 +2891,7 @@
         <w:rPr>
           <w:noProof/>
         </w:rPr>
-        <w:object w:dxaOrig="1440" w:dyaOrig="1440">
+        <w:object w:dxaOrig="0" w:dyaOrig="0">
           <v:shapetype id="_x0000_t75" coordsize="21600,21600" o:spt="75" o:preferrelative="t" path="m@4@5l@4@11@9@11@9@5xe" filled="f" stroked="f">
             <v:stroke joinstyle="miter"/>
             <v:formulas>
@@ -2916,7 +2916,7 @@
             <o:lock v:ext="edit" aspectratio="f"/>
             <w10:wrap type="square"/>
           </v:shape>
-          <o:OLEObject Type="Embed" ProgID="StaticMetafile" ShapeID="_x0000_s1097" DrawAspect="Content" ObjectID="_1431439971" r:id="rId11"/>
+          <o:OLEObject Type="Embed" ProgID="StaticMetafile" ShapeID="_x0000_s1097" DrawAspect="Content" ObjectID="_1431441052" r:id="rId11"/>
         </w:object>
       </w:r>
       <w:r>
@@ -3175,7 +3175,7 @@
           <v:rect id="rectole0000000003" o:spid="_x0000_i1027" style="width:69.75pt;height:51.75pt" o:ole="" o:preferrelative="t" stroked="f">
             <v:imagedata r:id="rId12" o:title=""/>
           </v:rect>
-          <o:OLEObject Type="Embed" ProgID="StaticMetafile" ShapeID="rectole0000000003" DrawAspect="Content" ObjectID="_1431439963" r:id="rId13"/>
+          <o:OLEObject Type="Embed" ProgID="StaticMetafile" ShapeID="rectole0000000003" DrawAspect="Content" ObjectID="_1431441044" r:id="rId13"/>
         </w:object>
       </w:r>
       <w:r>
@@ -3377,7 +3377,7 @@
           <v:rect id="rectole0000000004" o:spid="_x0000_i1028" style="width:120pt;height:48pt" o:ole="" o:preferrelative="t" stroked="f">
             <v:imagedata r:id="rId14" o:title=""/>
           </v:rect>
-          <o:OLEObject Type="Embed" ProgID="StaticMetafile" ShapeID="rectole0000000004" DrawAspect="Content" ObjectID="_1431439964" r:id="rId15"/>
+          <o:OLEObject Type="Embed" ProgID="StaticMetafile" ShapeID="rectole0000000004" DrawAspect="Content" ObjectID="_1431441045" r:id="rId15"/>
         </w:object>
       </w:r>
       <w:r>
@@ -3784,7 +3784,7 @@
           <v:rect id="rectole0000000005" o:spid="_x0000_i1029" style="width:121.5pt;height:62.25pt" o:ole="" o:preferrelative="t" stroked="f">
             <v:imagedata r:id="rId16" o:title=""/>
           </v:rect>
-          <o:OLEObject Type="Embed" ProgID="StaticMetafile" ShapeID="rectole0000000005" DrawAspect="Content" ObjectID="_1431439965" r:id="rId17"/>
+          <o:OLEObject Type="Embed" ProgID="StaticMetafile" ShapeID="rectole0000000005" DrawAspect="Content" ObjectID="_1431441046" r:id="rId17"/>
         </w:object>
       </w:r>
       <w:r>
@@ -3854,13 +3854,13 @@
         <w:rPr>
           <w:noProof/>
         </w:rPr>
-        <w:object w:dxaOrig="1440" w:dyaOrig="1440">
+        <w:object w:dxaOrig="0" w:dyaOrig="0">
           <v:shape id="_x0000_s1098" type="#_x0000_t75" style="position:absolute;left:0;text-align:left;margin-left:125.15pt;margin-top:25.15pt;width:150.75pt;height:89.25pt;z-index:251657216;mso-position-horizontal-relative:text;mso-position-vertical-relative:text" wrapcoords="-107 0 -107 21418 21600 21418 21600 0 -107 0" filled="t">
             <v:imagedata r:id="rId18" o:title=""/>
             <o:lock v:ext="edit" aspectratio="f"/>
             <w10:wrap type="square"/>
           </v:shape>
-          <o:OLEObject Type="Embed" ProgID="PBrush" ShapeID="_x0000_s1098" DrawAspect="Content" ObjectID="_1431439972" r:id="rId19"/>
+          <o:OLEObject Type="Embed" ProgID="PBrush" ShapeID="_x0000_s1098" DrawAspect="Content" ObjectID="_1431441053" r:id="rId19"/>
         </w:object>
       </w:r>
     </w:p>
@@ -3996,13 +3996,13 @@
           <w:sz w:val="24"/>
           <w:lang w:val="pt-PT" w:eastAsia="pt-PT"/>
         </w:rPr>
-        <w:object w:dxaOrig="1440" w:dyaOrig="1440">
+        <w:object w:dxaOrig="0" w:dyaOrig="0">
           <v:shape id="_x0000_s1158" type="#_x0000_t75" style="position:absolute;left:0;text-align:left;margin-left:45.65pt;margin-top:8.4pt;width:320.25pt;height:206.25pt;z-index:-251644928;mso-position-horizontal-relative:text;mso-position-vertical-relative:text" wrapcoords="-51 0 -51 21521 21600 21521 21600 0 -51 0" o:allowoverlap="f" filled="t">
             <v:imagedata r:id="rId20" o:title=""/>
             <o:lock v:ext="edit" aspectratio="f"/>
             <w10:wrap type="tight"/>
           </v:shape>
-          <o:OLEObject Type="Embed" ProgID="PBrush" ShapeID="_x0000_s1158" DrawAspect="Content" ObjectID="_1431439973" r:id="rId21"/>
+          <o:OLEObject Type="Embed" ProgID="PBrush" ShapeID="_x0000_s1158" DrawAspect="Content" ObjectID="_1431441054" r:id="rId21"/>
         </w:object>
       </w:r>
     </w:p>
@@ -4165,13 +4165,13 @@
         <w:rPr>
           <w:noProof/>
         </w:rPr>
-        <w:object w:dxaOrig="1440" w:dyaOrig="1440">
+        <w:object w:dxaOrig="0" w:dyaOrig="0">
           <v:shape id="_x0000_s1159" type="#_x0000_t75" style="position:absolute;margin-left:83.6pt;margin-top:1pt;width:190.5pt;height:187.5pt;z-index:251672576;mso-position-horizontal-relative:text;mso-position-vertical-relative:text" wrapcoords="-85 0 -85 21514 21600 21514 21600 0 -85 0" filled="t">
             <v:imagedata r:id="rId22" o:title=""/>
             <o:lock v:ext="edit" aspectratio="f"/>
             <w10:wrap type="tight"/>
           </v:shape>
-          <o:OLEObject Type="Embed" ProgID="PBrush" ShapeID="_x0000_s1159" DrawAspect="Content" ObjectID="_1431439974" r:id="rId23"/>
+          <o:OLEObject Type="Embed" ProgID="PBrush" ShapeID="_x0000_s1159" DrawAspect="Content" ObjectID="_1431441055" r:id="rId23"/>
         </w:object>
       </w:r>
     </w:p>
@@ -4507,13 +4507,13 @@
           <w:noProof/>
         </w:rPr>
         <w:lastRenderedPageBreak/>
-        <w:object w:dxaOrig="1440" w:dyaOrig="1440">
+        <w:object w:dxaOrig="0" w:dyaOrig="0">
           <v:shape id="_x0000_s1099" type="#_x0000_t75" style="position:absolute;margin-left:0;margin-top:0;width:150.75pt;height:89.25pt;z-index:251658240;mso-position-horizontal:center;mso-position-horizontal-relative:text;mso-position-vertical:absolute;mso-position-vertical-relative:text" filled="t">
             <v:imagedata r:id="rId24" o:title=""/>
             <o:lock v:ext="edit" aspectratio="f"/>
             <w10:wrap type="square"/>
           </v:shape>
-          <o:OLEObject Type="Embed" ProgID="PBrush" ShapeID="_x0000_s1099" DrawAspect="Content" ObjectID="_1431439975" r:id="rId25"/>
+          <o:OLEObject Type="Embed" ProgID="PBrush" ShapeID="_x0000_s1099" DrawAspect="Content" ObjectID="_1431441056" r:id="rId25"/>
         </w:object>
       </w:r>
     </w:p>
@@ -4701,13 +4701,13 @@
         <w:rPr>
           <w:noProof/>
         </w:rPr>
-        <w:object w:dxaOrig="1440" w:dyaOrig="1440">
+        <w:object w:dxaOrig="0" w:dyaOrig="0">
           <v:shape id="_x0000_s1100" type="#_x0000_t75" style="position:absolute;margin-left:0;margin-top:0;width:93.75pt;height:63.75pt;z-index:251659264;mso-position-horizontal:center;mso-position-horizontal-relative:text;mso-position-vertical:absolute;mso-position-vertical-relative:text" filled="t">
             <v:imagedata r:id="rId26" o:title=""/>
             <o:lock v:ext="edit" aspectratio="f"/>
             <w10:wrap type="square"/>
           </v:shape>
-          <o:OLEObject Type="Embed" ProgID="StaticMetafile" ShapeID="_x0000_s1100" DrawAspect="Content" ObjectID="_1431439976" r:id="rId27"/>
+          <o:OLEObject Type="Embed" ProgID="StaticMetafile" ShapeID="_x0000_s1100" DrawAspect="Content" ObjectID="_1431441057" r:id="rId27"/>
         </w:object>
       </w:r>
       <w:r>
@@ -5770,13 +5770,13 @@
         <w:rPr>
           <w:noProof/>
         </w:rPr>
-        <w:object w:dxaOrig="1440" w:dyaOrig="1440">
+        <w:object w:dxaOrig="0" w:dyaOrig="0">
           <v:shape id="_x0000_s1101" type="#_x0000_t75" style="position:absolute;margin-left:0;margin-top:0;width:93pt;height:50.25pt;z-index:251660288;mso-position-horizontal:center;mso-position-horizontal-relative:text;mso-position-vertical:absolute;mso-position-vertical-relative:text" filled="t">
             <v:imagedata r:id="rId30" o:title=""/>
             <o:lock v:ext="edit" aspectratio="f"/>
             <w10:wrap type="square"/>
           </v:shape>
-          <o:OLEObject Type="Embed" ProgID="StaticMetafile" ShapeID="_x0000_s1101" DrawAspect="Content" ObjectID="_1431439977" r:id="rId31"/>
+          <o:OLEObject Type="Embed" ProgID="StaticMetafile" ShapeID="_x0000_s1101" DrawAspect="Content" ObjectID="_1431441058" r:id="rId31"/>
         </w:object>
       </w:r>
     </w:p>
@@ -6106,13 +6106,13 @@
         <w:rPr>
           <w:noProof/>
         </w:rPr>
-        <w:object w:dxaOrig="1440" w:dyaOrig="1440">
+        <w:object w:dxaOrig="0" w:dyaOrig="0">
           <v:shape id="_x0000_s1102" type="#_x0000_t75" style="position:absolute;margin-left:0;margin-top:.55pt;width:78pt;height:41.25pt;z-index:251661312;mso-position-horizontal:center;mso-position-horizontal-relative:text;mso-position-vertical:absolute;mso-position-vertical-relative:text" filled="t">
             <v:imagedata r:id="rId32" o:title=""/>
             <o:lock v:ext="edit" aspectratio="f"/>
             <w10:wrap type="square"/>
           </v:shape>
-          <o:OLEObject Type="Embed" ProgID="StaticMetafile" ShapeID="_x0000_s1102" DrawAspect="Content" ObjectID="_1431439978" r:id="rId33"/>
+          <o:OLEObject Type="Embed" ProgID="StaticMetafile" ShapeID="_x0000_s1102" DrawAspect="Content" ObjectID="_1431441059" r:id="rId33"/>
         </w:object>
       </w:r>
     </w:p>
@@ -6343,13 +6343,13 @@
         <w:rPr>
           <w:noProof/>
         </w:rPr>
-        <w:object w:dxaOrig="1440" w:dyaOrig="1440">
+        <w:object w:dxaOrig="0" w:dyaOrig="0">
           <v:shape id="_x0000_s1103" type="#_x0000_t75" style="position:absolute;margin-left:0;margin-top:0;width:128.25pt;height:40.5pt;z-index:251662336;mso-position-horizontal:center;mso-position-horizontal-relative:text;mso-position-vertical:absolute;mso-position-vertical-relative:text" filled="t">
             <v:imagedata r:id="rId34" o:title=""/>
             <o:lock v:ext="edit" aspectratio="f"/>
             <w10:wrap type="square"/>
           </v:shape>
-          <o:OLEObject Type="Embed" ProgID="StaticMetafile" ShapeID="_x0000_s1103" DrawAspect="Content" ObjectID="_1431439979" r:id="rId35"/>
+          <o:OLEObject Type="Embed" ProgID="StaticMetafile" ShapeID="_x0000_s1103" DrawAspect="Content" ObjectID="_1431441060" r:id="rId35"/>
         </w:object>
       </w:r>
     </w:p>
@@ -6748,13 +6748,13 @@
           <w:noProof/>
         </w:rPr>
         <w:lastRenderedPageBreak/>
-        <w:object w:dxaOrig="1440" w:dyaOrig="1440">
+        <w:object w:dxaOrig="0" w:dyaOrig="0">
           <v:shape id="_x0000_s1105" type="#_x0000_t75" style="position:absolute;left:0;text-align:left;margin-left:71.7pt;margin-top:51pt;width:264pt;height:267.75pt;z-index:251663360;mso-position-horizontal-relative:text;mso-position-vertical-relative:text" filled="t">
             <v:imagedata r:id="rId38" o:title=""/>
             <o:lock v:ext="edit" aspectratio="f"/>
             <w10:wrap type="square"/>
           </v:shape>
-          <o:OLEObject Type="Embed" ProgID="StaticMetafile" ShapeID="_x0000_s1105" DrawAspect="Content" ObjectID="_1431439980" r:id="rId39"/>
+          <o:OLEObject Type="Embed" ProgID="StaticMetafile" ShapeID="_x0000_s1105" DrawAspect="Content" ObjectID="_1431441061" r:id="rId39"/>
         </w:object>
       </w:r>
       <w:r>
@@ -6949,7 +6949,7 @@
           <v:rect id="rectole0000000015" o:spid="_x0000_i1030" style="width:274.5pt;height:265.5pt" o:ole="" o:preferrelative="t" stroked="f">
             <v:imagedata r:id="rId40" o:title=""/>
           </v:rect>
-          <o:OLEObject Type="Embed" ProgID="StaticMetafile" ShapeID="rectole0000000015" DrawAspect="Content" ObjectID="_1431439966" r:id="rId41"/>
+          <o:OLEObject Type="Embed" ProgID="StaticMetafile" ShapeID="rectole0000000015" DrawAspect="Content" ObjectID="_1431441047" r:id="rId41"/>
         </w:object>
       </w:r>
     </w:p>
@@ -7624,7 +7624,7 @@
           <v:rect id="rectole0000000016" o:spid="_x0000_i1031" style="width:220.5pt;height:257.25pt" o:ole="" o:preferrelative="t" stroked="f">
             <v:imagedata r:id="rId42" o:title=""/>
           </v:rect>
-          <o:OLEObject Type="Embed" ProgID="StaticMetafile" ShapeID="rectole0000000016" DrawAspect="Content" ObjectID="_1431439967" r:id="rId43"/>
+          <o:OLEObject Type="Embed" ProgID="StaticMetafile" ShapeID="rectole0000000016" DrawAspect="Content" ObjectID="_1431441048" r:id="rId43"/>
         </w:object>
       </w:r>
     </w:p>
@@ -7699,7 +7699,7 @@
           <v:rect id="rectole0000000017" o:spid="_x0000_i1032" style="width:206.25pt;height:71.25pt" o:ole="" o:preferrelative="t" stroked="f">
             <v:imagedata r:id="rId44" o:title=""/>
           </v:rect>
-          <o:OLEObject Type="Embed" ProgID="StaticMetafile" ShapeID="rectole0000000017" DrawAspect="Content" ObjectID="_1431439968" r:id="rId45"/>
+          <o:OLEObject Type="Embed" ProgID="StaticMetafile" ShapeID="rectole0000000017" DrawAspect="Content" ObjectID="_1431441049" r:id="rId45"/>
         </w:object>
       </w:r>
     </w:p>
@@ -7815,7 +7815,7 @@
           <v:rect id="rectole0000000018" o:spid="_x0000_i1033" style="width:3in;height:81.75pt" o:ole="" o:preferrelative="t" stroked="f">
             <v:imagedata r:id="rId46" o:title=""/>
           </v:rect>
-          <o:OLEObject Type="Embed" ProgID="StaticMetafile" ShapeID="rectole0000000018" DrawAspect="Content" ObjectID="_1431439969" r:id="rId47"/>
+          <o:OLEObject Type="Embed" ProgID="StaticMetafile" ShapeID="rectole0000000018" DrawAspect="Content" ObjectID="_1431441050" r:id="rId47"/>
         </w:object>
       </w:r>
     </w:p>
@@ -7914,7 +7914,7 @@
           <v:rect id="rectole0000000019" o:spid="_x0000_i1034" style="width:333pt;height:164.25pt" o:ole="" o:preferrelative="t" stroked="f">
             <v:imagedata r:id="rId48" o:title=""/>
           </v:rect>
-          <o:OLEObject Type="Embed" ProgID="StaticMetafile" ShapeID="rectole0000000019" DrawAspect="Content" ObjectID="_1431439970" r:id="rId49"/>
+          <o:OLEObject Type="Embed" ProgID="StaticMetafile" ShapeID="rectole0000000019" DrawAspect="Content" ObjectID="_1431441051" r:id="rId49"/>
         </w:object>
       </w:r>
     </w:p>
@@ -14775,7 +14775,31 @@
           <w:szCs w:val="24"/>
           <w:lang w:val="pt-PT"/>
         </w:rPr>
-        <w:t xml:space="preserve"> O utilizador pode ver a fluxograma em código em uma linguagem à escolha deste.</w:t>
+        <w:t xml:space="preserve"> O utilizador pode ver o</w:t>
+      </w:r>
+      <w:r>
+        <w:rPr>
+          <w:sz w:val="24"/>
+          <w:szCs w:val="24"/>
+          <w:lang w:val="pt-PT"/>
+        </w:rPr>
+        <w:t xml:space="preserve"> fluxograma em código em uma linguagem</w:t>
+      </w:r>
+      <w:r>
+        <w:rPr>
+          <w:sz w:val="24"/>
+          <w:szCs w:val="24"/>
+          <w:lang w:val="pt-PT"/>
+        </w:rPr>
+        <w:t xml:space="preserve"> de programação</w:t>
+      </w:r>
+      <w:r>
+        <w:rPr>
+          <w:sz w:val="24"/>
+          <w:szCs w:val="24"/>
+          <w:lang w:val="pt-PT"/>
+        </w:rPr>
+        <w:t xml:space="preserve"> à escolha deste.</w:t>
       </w:r>
     </w:p>
     <w:p>
@@ -14945,6 +14969,14 @@
               </w:rPr>
               <w:t>Basic</w:t>
             </w:r>
+            <w:r>
+              <w:rPr>
+                <w:rFonts w:ascii="Calibri Light" w:hAnsi="Calibri Light"/>
+                <w:sz w:val="20"/>
+                <w:szCs w:val="20"/>
+              </w:rPr>
+              <w:t xml:space="preserve"> (GW Basic)</w:t>
+            </w:r>
           </w:p>
         </w:tc>
         <w:tc>
@@ -15126,6 +15158,20 @@
                 <w:rFonts w:ascii="Calibri Light" w:hAnsi="Calibri Light"/>
               </w:rPr>
               <w:t>Visual Basic</w:t>
+            </w:r>
+            <w:r>
+              <w:rPr>
+                <w:rFonts w:ascii="Calibri Light" w:hAnsi="Calibri Light"/>
+              </w:rPr>
+              <w:t xml:space="preserve"> </w:t>
+            </w:r>
+            <w:r>
+              <w:rPr>
+                <w:rFonts w:ascii="Calibri Light" w:hAnsi="Calibri Light"/>
+                <w:sz w:val="20"/>
+                <w:szCs w:val="20"/>
+              </w:rPr>
+              <w:t>(GW Basic)</w:t>
             </w:r>
           </w:p>
         </w:tc>
@@ -15354,7 +15400,16 @@
           <w:szCs w:val="24"/>
           <w:lang w:val="pt-PT"/>
         </w:rPr>
-        <w:t xml:space="preserve">INTTRAD -01.01 – </w:t>
+        <w:t>INTTRAD -01.00</w:t>
+      </w:r>
+      <w:r>
+        <w:rPr>
+          <w:b/>
+          <w:sz w:val="24"/>
+          <w:szCs w:val="24"/>
+          <w:lang w:val="pt-PT"/>
+        </w:rPr>
+        <w:t xml:space="preserve"> – </w:t>
       </w:r>
       <w:r>
         <w:rPr>
@@ -15783,8 +15838,6 @@
           <w:lang w:val="pt-PT"/>
         </w:rPr>
       </w:pPr>
-      <w:bookmarkStart w:id="28" w:name="_GoBack"/>
-      <w:bookmarkEnd w:id="28"/>
       <w:r>
         <w:rPr>
           <w:noProof/>
@@ -16201,16 +16254,13 @@
       </w:r>
     </w:p>
     <w:p>
-      <w:pPr>
-        <w:ind w:left="8496"/>
-      </w:pPr>
       <w:r>
         <w:rPr>
           <w:noProof/>
           <w:lang w:eastAsia="pt-PT"/>
         </w:rPr>
         <w:pict>
-          <v:shape id="_x0000_s1153" type="#_x0000_t202" style="position:absolute;left:0;text-align:left;margin-left:.8pt;margin-top:5.5pt;width:399.5pt;height:19.45pt;z-index:251670528;visibility:visible;mso-wrap-distance-top:3.6pt;mso-wrap-distance-bottom:3.6pt;mso-width-relative:margin;mso-height-relative:margin" o:gfxdata="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" strokecolor="white">
+          <v:shape id="_x0000_s1153" type="#_x0000_t202" style="position:absolute;margin-left:.8pt;margin-top:5.5pt;width:399.5pt;height:19.45pt;z-index:251670528;visibility:visible;mso-wrap-distance-top:3.6pt;mso-wrap-distance-bottom:3.6pt;mso-width-relative:margin;mso-height-relative:margin" o:gfxdata="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" strokecolor="white">
             <v:textbox style="mso-next-textbox:#_x0000_s1153">
               <w:txbxContent>
                 <w:p>
@@ -16255,12 +16305,64 @@
       </w:r>
     </w:p>
     <w:p>
-      <w:pPr>
-        <w:jc w:val="both"/>
-        <w:rPr>
-          <w:rFonts w:ascii="Calibri" w:eastAsia="Calibri" w:hAnsi="Calibri" w:cs="Calibri"/>
-          <w:sz w:val="24"/>
-          <w:szCs w:val="24"/>
+      <w:bookmarkStart w:id="28" w:name="_GoBack"/>
+      <w:bookmarkEnd w:id="28"/>
+    </w:p>
+    <w:p>
+      <w:pPr>
+        <w:rPr>
+          <w:sz w:val="24"/>
+          <w:szCs w:val="24"/>
+          <w:lang w:val="pt-PT"/>
+        </w:rPr>
+      </w:pPr>
+      <w:r>
+        <w:rPr>
+          <w:b/>
+          <w:sz w:val="24"/>
+          <w:szCs w:val="24"/>
+          <w:lang w:val="pt-PT"/>
+        </w:rPr>
+        <w:t>INTTRAD -01.04</w:t>
+      </w:r>
+      <w:r>
+        <w:rPr>
+          <w:b/>
+          <w:sz w:val="24"/>
+          <w:szCs w:val="24"/>
+          <w:lang w:val="pt-PT"/>
+        </w:rPr>
+        <w:t xml:space="preserve"> – </w:t>
+      </w:r>
+      <w:r>
+        <w:rPr>
+          <w:sz w:val="24"/>
+          <w:szCs w:val="24"/>
+          <w:lang w:val="pt-PT"/>
+        </w:rPr>
+        <w:t xml:space="preserve">O código demonstrado deve corresponder somente às equivalências deste, ou seja, </w:t>
+      </w:r>
+      <w:r>
+        <w:rPr>
+          <w:sz w:val="24"/>
+          <w:szCs w:val="24"/>
+          <w:lang w:val="pt-PT"/>
+        </w:rPr>
+        <w:t>cada forma corresponde a um conjunto de instruções.</w:t>
+      </w:r>
+    </w:p>
+    <w:p>
+      <w:pPr>
+        <w:rPr>
+          <w:sz w:val="24"/>
+          <w:szCs w:val="24"/>
+          <w:lang w:val="pt-PT"/>
+        </w:rPr>
+      </w:pPr>
+    </w:p>
+    <w:p>
+      <w:pPr>
+        <w:rPr>
           <w:lang w:val="pt-PT"/>
         </w:rPr>
       </w:pPr>
@@ -17904,7 +18006,7 @@
 </file>
 
 <file path=customXml/itemProps1.xml><?xml version="1.0" encoding="utf-8"?>
-<ds:datastoreItem xmlns:ds="http://schemas.openxmlformats.org/officeDocument/2006/customXml" ds:itemID="{B54CD7F3-0F3B-4EB7-AD4A-3FD64D03F3A3}">
+<ds:datastoreItem xmlns:ds="http://schemas.openxmlformats.org/officeDocument/2006/customXml" ds:itemID="{25B53A3C-9222-498F-8110-459A24DD6C2F}">
   <ds:schemaRefs>
     <ds:schemaRef ds:uri="http://schemas.openxmlformats.org/officeDocument/2006/bibliography"/>
   </ds:schemaRefs>

</xml_diff>

<commit_message>
Correcções de ambiguidade na especificação das funções.
</commit_message>
<xml_diff>
--- a/Geral/Requisitos.docx
+++ b/Geral/Requisitos.docx
@@ -11,16 +11,15 @@
           <w:szCs w:val="80"/>
         </w:rPr>
       </w:pPr>
-      <w:proofErr w:type="spellStart"/>
       <w:r>
         <w:rPr>
           <w:rFonts w:eastAsia="Calibri"/>
           <w:sz w:val="80"/>
           <w:szCs w:val="80"/>
+          <w:lang w:val="pt-PT"/>
         </w:rPr>
         <w:t>Requisitos</w:t>
       </w:r>
-      <w:proofErr w:type="spellEnd"/>
       <w:r>
         <w:rPr>
           <w:rFonts w:eastAsia="Calibri"/>
@@ -867,7 +866,7 @@
                 <w:b/>
                 <w:noProof/>
               </w:rPr>
-              <w:t xml:space="preserve"> FLUX.09</w:t>
+              <w:t>FLUX.09</w:t>
             </w:r>
             <w:r>
               <w:rPr>
@@ -2530,7 +2529,7 @@
           <v:rect id="rectole0000000000" o:spid="_x0000_i1025" style="width:440.25pt;height:139.5pt" o:ole="" o:preferrelative="t" stroked="f">
             <v:imagedata r:id="rId6" o:title=""/>
           </v:rect>
-          <o:OLEObject Type="Embed" ProgID="StaticMetafile" ShapeID="rectole0000000000" DrawAspect="Content" ObjectID="_1431441042" r:id="rId7"/>
+          <o:OLEObject Type="Embed" ProgID="StaticMetafile" ShapeID="rectole0000000000" DrawAspect="Content" ObjectID="_1431969795" r:id="rId7"/>
         </w:object>
       </w:r>
     </w:p>
@@ -2626,7 +2625,7 @@
           <v:rect id="rectole0000000001" o:spid="_x0000_i1026" style="width:97.5pt;height:47.25pt" o:ole="" o:preferrelative="t" stroked="f">
             <v:imagedata r:id="rId8" o:title=""/>
           </v:rect>
-          <o:OLEObject Type="Embed" ProgID="StaticMetafile" ShapeID="rectole0000000001" DrawAspect="Content" ObjectID="_1431441043" r:id="rId9"/>
+          <o:OLEObject Type="Embed" ProgID="StaticMetafile" ShapeID="rectole0000000001" DrawAspect="Content" ObjectID="_1431969796" r:id="rId9"/>
         </w:object>
       </w:r>
     </w:p>
@@ -2916,7 +2915,7 @@
             <o:lock v:ext="edit" aspectratio="f"/>
             <w10:wrap type="square"/>
           </v:shape>
-          <o:OLEObject Type="Embed" ProgID="StaticMetafile" ShapeID="_x0000_s1097" DrawAspect="Content" ObjectID="_1431441052" r:id="rId11"/>
+          <o:OLEObject Type="Embed" ProgID="StaticMetafile" ShapeID="_x0000_s1097" DrawAspect="Content" ObjectID="_1431969805" r:id="rId11"/>
         </w:object>
       </w:r>
       <w:r>
@@ -3175,7 +3174,7 @@
           <v:rect id="rectole0000000003" o:spid="_x0000_i1027" style="width:69.75pt;height:51.75pt" o:ole="" o:preferrelative="t" stroked="f">
             <v:imagedata r:id="rId12" o:title=""/>
           </v:rect>
-          <o:OLEObject Type="Embed" ProgID="StaticMetafile" ShapeID="rectole0000000003" DrawAspect="Content" ObjectID="_1431441044" r:id="rId13"/>
+          <o:OLEObject Type="Embed" ProgID="StaticMetafile" ShapeID="rectole0000000003" DrawAspect="Content" ObjectID="_1431969797" r:id="rId13"/>
         </w:object>
       </w:r>
       <w:r>
@@ -3377,7 +3376,7 @@
           <v:rect id="rectole0000000004" o:spid="_x0000_i1028" style="width:120pt;height:48pt" o:ole="" o:preferrelative="t" stroked="f">
             <v:imagedata r:id="rId14" o:title=""/>
           </v:rect>
-          <o:OLEObject Type="Embed" ProgID="StaticMetafile" ShapeID="rectole0000000004" DrawAspect="Content" ObjectID="_1431441045" r:id="rId15"/>
+          <o:OLEObject Type="Embed" ProgID="StaticMetafile" ShapeID="rectole0000000004" DrawAspect="Content" ObjectID="_1431969798" r:id="rId15"/>
         </w:object>
       </w:r>
       <w:r>
@@ -3784,7 +3783,7 @@
           <v:rect id="rectole0000000005" o:spid="_x0000_i1029" style="width:121.5pt;height:62.25pt" o:ole="" o:preferrelative="t" stroked="f">
             <v:imagedata r:id="rId16" o:title=""/>
           </v:rect>
-          <o:OLEObject Type="Embed" ProgID="StaticMetafile" ShapeID="rectole0000000005" DrawAspect="Content" ObjectID="_1431441046" r:id="rId17"/>
+          <o:OLEObject Type="Embed" ProgID="StaticMetafile" ShapeID="rectole0000000005" DrawAspect="Content" ObjectID="_1431969799" r:id="rId17"/>
         </w:object>
       </w:r>
       <w:r>
@@ -3860,7 +3859,7 @@
             <o:lock v:ext="edit" aspectratio="f"/>
             <w10:wrap type="square"/>
           </v:shape>
-          <o:OLEObject Type="Embed" ProgID="PBrush" ShapeID="_x0000_s1098" DrawAspect="Content" ObjectID="_1431441053" r:id="rId19"/>
+          <o:OLEObject Type="Embed" ProgID="PBrush" ShapeID="_x0000_s1098" DrawAspect="Content" ObjectID="_1431969806" r:id="rId19"/>
         </w:object>
       </w:r>
     </w:p>
@@ -3954,6 +3953,7 @@
         <w:rPr>
           <w:rFonts w:ascii="Calibri" w:eastAsia="Calibri" w:hAnsi="Calibri" w:cs="Calibri"/>
           <w:sz w:val="24"/>
+          <w:lang w:val="pt-PT"/>
         </w:rPr>
       </w:pPr>
       <w:r>
@@ -3977,6 +3977,7 @@
         <w:rPr>
           <w:rFonts w:ascii="Calibri" w:eastAsia="Calibri" w:hAnsi="Calibri" w:cs="Calibri"/>
           <w:sz w:val="24"/>
+          <w:lang w:val="pt-PT"/>
         </w:rPr>
         <w:t>Pode ter uma ou mais saídas.</w:t>
       </w:r>
@@ -3987,6 +3988,7 @@
         <w:rPr>
           <w:rFonts w:ascii="Calibri" w:eastAsia="Calibri" w:hAnsi="Calibri" w:cs="Calibri"/>
           <w:sz w:val="24"/>
+          <w:lang w:val="pt-PT"/>
         </w:rPr>
       </w:pPr>
       <w:r>
@@ -4002,7 +4004,7 @@
             <o:lock v:ext="edit" aspectratio="f"/>
             <w10:wrap type="tight"/>
           </v:shape>
-          <o:OLEObject Type="Embed" ProgID="PBrush" ShapeID="_x0000_s1158" DrawAspect="Content" ObjectID="_1431441054" r:id="rId21"/>
+          <o:OLEObject Type="Embed" ProgID="PBrush" ShapeID="_x0000_s1158" DrawAspect="Content" ObjectID="_1431969807" r:id="rId21"/>
         </w:object>
       </w:r>
     </w:p>
@@ -4011,46 +4013,52 @@
         <w:rPr>
           <w:rFonts w:ascii="Calibri" w:eastAsia="Calibri" w:hAnsi="Calibri" w:cs="Calibri"/>
           <w:sz w:val="24"/>
-        </w:rPr>
-      </w:pPr>
-    </w:p>
-    <w:p>
-      <w:pPr>
-        <w:rPr>
-          <w:rFonts w:ascii="Calibri" w:eastAsia="Calibri" w:hAnsi="Calibri" w:cs="Calibri"/>
-          <w:sz w:val="24"/>
-        </w:rPr>
-      </w:pPr>
-    </w:p>
-    <w:p>
-      <w:pPr>
-        <w:rPr>
-          <w:rFonts w:ascii="Calibri" w:eastAsia="Calibri" w:hAnsi="Calibri" w:cs="Calibri"/>
-          <w:sz w:val="24"/>
-        </w:rPr>
-      </w:pPr>
-    </w:p>
-    <w:p>
-      <w:pPr>
-        <w:rPr>
-          <w:rFonts w:ascii="Calibri" w:eastAsia="Calibri" w:hAnsi="Calibri" w:cs="Calibri"/>
-          <w:sz w:val="24"/>
-        </w:rPr>
-      </w:pPr>
-    </w:p>
-    <w:p>
-      <w:pPr>
-        <w:rPr>
-          <w:rFonts w:ascii="Calibri" w:eastAsia="Calibri" w:hAnsi="Calibri" w:cs="Calibri"/>
-          <w:sz w:val="24"/>
-        </w:rPr>
-      </w:pPr>
-    </w:p>
-    <w:p>
-      <w:pPr>
-        <w:rPr>
-          <w:rFonts w:ascii="Calibri" w:eastAsia="Calibri" w:hAnsi="Calibri" w:cs="Calibri"/>
-          <w:sz w:val="24"/>
+          <w:lang w:val="pt-PT"/>
+        </w:rPr>
+      </w:pPr>
+    </w:p>
+    <w:p>
+      <w:pPr>
+        <w:rPr>
+          <w:rFonts w:ascii="Calibri" w:eastAsia="Calibri" w:hAnsi="Calibri" w:cs="Calibri"/>
+          <w:sz w:val="24"/>
+          <w:lang w:val="pt-PT"/>
+        </w:rPr>
+      </w:pPr>
+    </w:p>
+    <w:p>
+      <w:pPr>
+        <w:rPr>
+          <w:rFonts w:ascii="Calibri" w:eastAsia="Calibri" w:hAnsi="Calibri" w:cs="Calibri"/>
+          <w:sz w:val="24"/>
+          <w:lang w:val="pt-PT"/>
+        </w:rPr>
+      </w:pPr>
+    </w:p>
+    <w:p>
+      <w:pPr>
+        <w:rPr>
+          <w:rFonts w:ascii="Calibri" w:eastAsia="Calibri" w:hAnsi="Calibri" w:cs="Calibri"/>
+          <w:sz w:val="24"/>
+          <w:lang w:val="pt-PT"/>
+        </w:rPr>
+      </w:pPr>
+    </w:p>
+    <w:p>
+      <w:pPr>
+        <w:rPr>
+          <w:rFonts w:ascii="Calibri" w:eastAsia="Calibri" w:hAnsi="Calibri" w:cs="Calibri"/>
+          <w:sz w:val="24"/>
+          <w:lang w:val="pt-PT"/>
+        </w:rPr>
+      </w:pPr>
+    </w:p>
+    <w:p>
+      <w:pPr>
+        <w:rPr>
+          <w:rFonts w:ascii="Calibri" w:eastAsia="Calibri" w:hAnsi="Calibri" w:cs="Calibri"/>
+          <w:sz w:val="24"/>
+          <w:lang w:val="pt-PT"/>
         </w:rPr>
       </w:pPr>
     </w:p>
@@ -4123,6 +4131,7 @@
         <w:jc w:val="center"/>
         <w:rPr>
           <w:rFonts w:ascii="Calibri" w:eastAsia="Calibri" w:hAnsi="Calibri" w:cs="Calibri"/>
+          <w:lang w:val="pt-PT"/>
         </w:rPr>
       </w:pPr>
     </w:p>
@@ -4171,7 +4180,7 @@
             <o:lock v:ext="edit" aspectratio="f"/>
             <w10:wrap type="tight"/>
           </v:shape>
-          <o:OLEObject Type="Embed" ProgID="PBrush" ShapeID="_x0000_s1159" DrawAspect="Content" ObjectID="_1431441055" r:id="rId23"/>
+          <o:OLEObject Type="Embed" ProgID="PBrush" ShapeID="_x0000_s1159" DrawAspect="Content" ObjectID="_1431969808" r:id="rId23"/>
         </w:object>
       </w:r>
     </w:p>
@@ -4513,7 +4522,7 @@
             <o:lock v:ext="edit" aspectratio="f"/>
             <w10:wrap type="square"/>
           </v:shape>
-          <o:OLEObject Type="Embed" ProgID="PBrush" ShapeID="_x0000_s1099" DrawAspect="Content" ObjectID="_1431441056" r:id="rId25"/>
+          <o:OLEObject Type="Embed" ProgID="PBrush" ShapeID="_x0000_s1099" DrawAspect="Content" ObjectID="_1431969809" r:id="rId25"/>
         </w:object>
       </w:r>
     </w:p>
@@ -4707,7 +4716,7 @@
             <o:lock v:ext="edit" aspectratio="f"/>
             <w10:wrap type="square"/>
           </v:shape>
-          <o:OLEObject Type="Embed" ProgID="StaticMetafile" ShapeID="_x0000_s1100" DrawAspect="Content" ObjectID="_1431441057" r:id="rId27"/>
+          <o:OLEObject Type="Embed" ProgID="StaticMetafile" ShapeID="_x0000_s1100" DrawAspect="Content" ObjectID="_1431969810" r:id="rId27"/>
         </w:object>
       </w:r>
       <w:r>
@@ -5776,7 +5785,7 @@
             <o:lock v:ext="edit" aspectratio="f"/>
             <w10:wrap type="square"/>
           </v:shape>
-          <o:OLEObject Type="Embed" ProgID="StaticMetafile" ShapeID="_x0000_s1101" DrawAspect="Content" ObjectID="_1431441058" r:id="rId31"/>
+          <o:OLEObject Type="Embed" ProgID="StaticMetafile" ShapeID="_x0000_s1101" DrawAspect="Content" ObjectID="_1431969811" r:id="rId31"/>
         </w:object>
       </w:r>
     </w:p>
@@ -6112,7 +6121,7 @@
             <o:lock v:ext="edit" aspectratio="f"/>
             <w10:wrap type="square"/>
           </v:shape>
-          <o:OLEObject Type="Embed" ProgID="StaticMetafile" ShapeID="_x0000_s1102" DrawAspect="Content" ObjectID="_1431441059" r:id="rId33"/>
+          <o:OLEObject Type="Embed" ProgID="StaticMetafile" ShapeID="_x0000_s1102" DrawAspect="Content" ObjectID="_1431969812" r:id="rId33"/>
         </w:object>
       </w:r>
     </w:p>
@@ -6349,7 +6358,7 @@
             <o:lock v:ext="edit" aspectratio="f"/>
             <w10:wrap type="square"/>
           </v:shape>
-          <o:OLEObject Type="Embed" ProgID="StaticMetafile" ShapeID="_x0000_s1103" DrawAspect="Content" ObjectID="_1431441060" r:id="rId35"/>
+          <o:OLEObject Type="Embed" ProgID="StaticMetafile" ShapeID="_x0000_s1103" DrawAspect="Content" ObjectID="_1431969813" r:id="rId35"/>
         </w:object>
       </w:r>
     </w:p>
@@ -6616,6 +6625,7 @@
           <w:rFonts w:ascii="Calibri" w:eastAsia="Calibri" w:hAnsi="Calibri" w:cs="Calibri"/>
           <w:b/>
           <w:sz w:val="28"/>
+          <w:lang w:val="pt-PT"/>
         </w:rPr>
       </w:pPr>
     </w:p>
@@ -6625,21 +6635,42 @@
         <w:rPr>
           <w:rFonts w:ascii="Calibri" w:eastAsia="Calibri" w:hAnsi="Calibri" w:cs="Calibri"/>
           <w:sz w:val="24"/>
-        </w:rPr>
-      </w:pPr>
-      <w:r>
-        <w:rPr>
-          <w:rFonts w:ascii="Calibri" w:eastAsia="Calibri" w:hAnsi="Calibri" w:cs="Calibri"/>
-          <w:sz w:val="24"/>
-        </w:rPr>
-        <w:t>Figura 18 –SWITCH CASE</w:t>
-      </w:r>
-    </w:p>
-    <w:p>
-      <w:pPr>
-        <w:rPr>
-          <w:rFonts w:ascii="Calibri" w:eastAsia="Calibri" w:hAnsi="Calibri" w:cs="Calibri"/>
-          <w:sz w:val="24"/>
+          <w:lang w:val="pt-PT"/>
+        </w:rPr>
+      </w:pPr>
+      <w:r>
+        <w:rPr>
+          <w:rFonts w:ascii="Calibri" w:eastAsia="Calibri" w:hAnsi="Calibri" w:cs="Calibri"/>
+          <w:sz w:val="24"/>
+          <w:lang w:val="pt-PT"/>
+        </w:rPr>
+        <w:t>Figura 18 –</w:t>
+      </w:r>
+      <w:proofErr w:type="gramStart"/>
+      <w:r>
+        <w:rPr>
+          <w:rFonts w:ascii="Calibri" w:eastAsia="Calibri" w:hAnsi="Calibri" w:cs="Calibri"/>
+          <w:sz w:val="24"/>
+          <w:lang w:val="pt-PT"/>
+        </w:rPr>
+        <w:t>SWITCH</w:t>
+      </w:r>
+      <w:proofErr w:type="gramEnd"/>
+      <w:r>
+        <w:rPr>
+          <w:rFonts w:ascii="Calibri" w:eastAsia="Calibri" w:hAnsi="Calibri" w:cs="Calibri"/>
+          <w:sz w:val="24"/>
+          <w:lang w:val="pt-PT"/>
+        </w:rPr>
+        <w:t xml:space="preserve"> CASE</w:t>
+      </w:r>
+    </w:p>
+    <w:p>
+      <w:pPr>
+        <w:rPr>
+          <w:rFonts w:ascii="Calibri" w:eastAsia="Calibri" w:hAnsi="Calibri" w:cs="Calibri"/>
+          <w:sz w:val="24"/>
+          <w:lang w:val="pt-PT"/>
         </w:rPr>
       </w:pPr>
     </w:p>
@@ -6754,7 +6785,7 @@
             <o:lock v:ext="edit" aspectratio="f"/>
             <w10:wrap type="square"/>
           </v:shape>
-          <o:OLEObject Type="Embed" ProgID="StaticMetafile" ShapeID="_x0000_s1105" DrawAspect="Content" ObjectID="_1431441061" r:id="rId39"/>
+          <o:OLEObject Type="Embed" ProgID="StaticMetafile" ShapeID="_x0000_s1105" DrawAspect="Content" ObjectID="_1431969814" r:id="rId39"/>
         </w:object>
       </w:r>
       <w:r>
@@ -6949,7 +6980,7 @@
           <v:rect id="rectole0000000015" o:spid="_x0000_i1030" style="width:274.5pt;height:265.5pt" o:ole="" o:preferrelative="t" stroked="f">
             <v:imagedata r:id="rId40" o:title=""/>
           </v:rect>
-          <o:OLEObject Type="Embed" ProgID="StaticMetafile" ShapeID="rectole0000000015" DrawAspect="Content" ObjectID="_1431441047" r:id="rId41"/>
+          <o:OLEObject Type="Embed" ProgID="StaticMetafile" ShapeID="rectole0000000015" DrawAspect="Content" ObjectID="_1431969800" r:id="rId41"/>
         </w:object>
       </w:r>
     </w:p>
@@ -7624,7 +7655,7 @@
           <v:rect id="rectole0000000016" o:spid="_x0000_i1031" style="width:220.5pt;height:257.25pt" o:ole="" o:preferrelative="t" stroked="f">
             <v:imagedata r:id="rId42" o:title=""/>
           </v:rect>
-          <o:OLEObject Type="Embed" ProgID="StaticMetafile" ShapeID="rectole0000000016" DrawAspect="Content" ObjectID="_1431441048" r:id="rId43"/>
+          <o:OLEObject Type="Embed" ProgID="StaticMetafile" ShapeID="rectole0000000016" DrawAspect="Content" ObjectID="_1431969801" r:id="rId43"/>
         </w:object>
       </w:r>
     </w:p>
@@ -7699,7 +7730,7 @@
           <v:rect id="rectole0000000017" o:spid="_x0000_i1032" style="width:206.25pt;height:71.25pt" o:ole="" o:preferrelative="t" stroked="f">
             <v:imagedata r:id="rId44" o:title=""/>
           </v:rect>
-          <o:OLEObject Type="Embed" ProgID="StaticMetafile" ShapeID="rectole0000000017" DrawAspect="Content" ObjectID="_1431441049" r:id="rId45"/>
+          <o:OLEObject Type="Embed" ProgID="StaticMetafile" ShapeID="rectole0000000017" DrawAspect="Content" ObjectID="_1431969802" r:id="rId45"/>
         </w:object>
       </w:r>
     </w:p>
@@ -7815,7 +7846,7 @@
           <v:rect id="rectole0000000018" o:spid="_x0000_i1033" style="width:3in;height:81.75pt" o:ole="" o:preferrelative="t" stroked="f">
             <v:imagedata r:id="rId46" o:title=""/>
           </v:rect>
-          <o:OLEObject Type="Embed" ProgID="StaticMetafile" ShapeID="rectole0000000018" DrawAspect="Content" ObjectID="_1431441050" r:id="rId47"/>
+          <o:OLEObject Type="Embed" ProgID="StaticMetafile" ShapeID="rectole0000000018" DrawAspect="Content" ObjectID="_1431969803" r:id="rId47"/>
         </w:object>
       </w:r>
     </w:p>
@@ -7914,7 +7945,7 @@
           <v:rect id="rectole0000000019" o:spid="_x0000_i1034" style="width:333pt;height:164.25pt" o:ole="" o:preferrelative="t" stroked="f">
             <v:imagedata r:id="rId48" o:title=""/>
           </v:rect>
-          <o:OLEObject Type="Embed" ProgID="StaticMetafile" ShapeID="rectole0000000019" DrawAspect="Content" ObjectID="_1431441051" r:id="rId49"/>
+          <o:OLEObject Type="Embed" ProgID="StaticMetafile" ShapeID="rectole0000000019" DrawAspect="Content" ObjectID="_1431969804" r:id="rId49"/>
         </w:object>
       </w:r>
     </w:p>
@@ -10788,6 +10819,7 @@
           <w:rFonts w:ascii="Calibri" w:hAnsi="Calibri"/>
           <w:sz w:val="24"/>
           <w:szCs w:val="24"/>
+          <w:lang w:val="pt-PT"/>
         </w:rPr>
       </w:pPr>
     </w:p>
@@ -11048,7 +11080,7 @@
           <w:szCs w:val="24"/>
           <w:lang w:val="pt-PT"/>
         </w:rPr>
-        <w:t>FLUX.14.04</w:t>
+        <w:t>FLUX.</w:t>
       </w:r>
       <w:r>
         <w:rPr>
@@ -11058,6 +11090,16 @@
           <w:szCs w:val="24"/>
           <w:lang w:val="pt-PT"/>
         </w:rPr>
+        <w:t>14.05</w:t>
+      </w:r>
+      <w:r>
+        <w:rPr>
+          <w:rFonts w:ascii="Calibri" w:hAnsi="Calibri"/>
+          <w:b/>
+          <w:sz w:val="24"/>
+          <w:szCs w:val="24"/>
+          <w:lang w:val="pt-PT"/>
+        </w:rPr>
         <w:t xml:space="preserve"> –</w:t>
       </w:r>
       <w:r>
@@ -11076,27 +11118,100 @@
           <w:szCs w:val="24"/>
           <w:lang w:val="pt-PT"/>
         </w:rPr>
-        <w:t>O output da função é a forma “return”.</w:t>
-      </w:r>
-    </w:p>
-    <w:p>
-      <w:pPr>
-        <w:rPr>
-          <w:sz w:val="24"/>
-          <w:szCs w:val="24"/>
-          <w:lang w:val="pt-PT"/>
-        </w:rPr>
-      </w:pPr>
-      <w:r>
+        <w:t xml:space="preserve">O </w:t>
+      </w:r>
+      <w:r>
+        <w:rPr>
+          <w:sz w:val="24"/>
+          <w:szCs w:val="24"/>
+          <w:lang w:val="pt-PT"/>
+        </w:rPr>
+        <w:t>retorno de uma</w:t>
+      </w:r>
+      <w:r>
+        <w:rPr>
+          <w:sz w:val="24"/>
+          <w:szCs w:val="24"/>
+          <w:lang w:val="pt-PT"/>
+        </w:rPr>
+        <w:t xml:space="preserve"> função é </w:t>
+      </w:r>
+      <w:r>
+        <w:rPr>
+          <w:sz w:val="24"/>
+          <w:szCs w:val="24"/>
+          <w:lang w:val="pt-PT"/>
+        </w:rPr>
+        <w:t>o correspondente da</w:t>
+      </w:r>
+      <w:r>
+        <w:rPr>
+          <w:sz w:val="24"/>
+          <w:szCs w:val="24"/>
+          <w:lang w:val="pt-PT"/>
+        </w:rPr>
+        <w:t xml:space="preserve"> forma “</w:t>
+      </w:r>
+      <w:proofErr w:type="spellStart"/>
+      <w:r>
+        <w:rPr>
+          <w:sz w:val="24"/>
+          <w:szCs w:val="24"/>
+          <w:lang w:val="pt-PT"/>
+        </w:rPr>
+        <w:t>return</w:t>
+      </w:r>
+      <w:proofErr w:type="spellEnd"/>
+      <w:r>
+        <w:rPr>
+          <w:sz w:val="24"/>
+          <w:szCs w:val="24"/>
+          <w:lang w:val="pt-PT"/>
+        </w:rPr>
+        <w:t>”</w:t>
+      </w:r>
+      <w:r>
+        <w:rPr>
+          <w:sz w:val="24"/>
+          <w:szCs w:val="24"/>
+          <w:lang w:val="pt-PT"/>
+        </w:rPr>
+        <w:t>,</w:t>
+      </w:r>
+      <w:r>
+        <w:rPr>
+          <w:sz w:val="24"/>
+          <w:szCs w:val="24"/>
+          <w:lang w:val="pt-PT"/>
+        </w:rPr>
+        <w:t xml:space="preserve"> </w:t>
+      </w:r>
+      <w:r>
+        <w:rPr>
+          <w:sz w:val="24"/>
+          <w:szCs w:val="24"/>
+          <w:lang w:val="pt-PT"/>
+        </w:rPr>
+        <w:t>quando esta existir</w:t>
+      </w:r>
+      <w:r>
+        <w:rPr>
+          <w:sz w:val="24"/>
+          <w:szCs w:val="24"/>
+          <w:lang w:val="pt-PT"/>
+        </w:rPr>
+        <w:t>.</w:t>
+      </w:r>
+    </w:p>
+    <w:p>
+      <w:pPr>
         <w:rPr>
           <w:rFonts w:ascii="Calibri" w:hAnsi="Calibri"/>
-          <w:b/>
-          <w:sz w:val="24"/>
-          <w:szCs w:val="24"/>
-          <w:lang w:val="pt-PT"/>
-        </w:rPr>
-        <w:t>FLUX.14.05</w:t>
-      </w:r>
+          <w:sz w:val="24"/>
+          <w:szCs w:val="24"/>
+          <w:lang w:val="pt-PT"/>
+        </w:rPr>
+      </w:pPr>
       <w:r>
         <w:rPr>
           <w:rFonts w:ascii="Calibri" w:hAnsi="Calibri"/>
@@ -11105,6 +11220,36 @@
           <w:szCs w:val="24"/>
           <w:lang w:val="pt-PT"/>
         </w:rPr>
+        <w:t>FLUX.</w:t>
+      </w:r>
+      <w:r>
+        <w:rPr>
+          <w:rFonts w:ascii="Calibri" w:hAnsi="Calibri"/>
+          <w:b/>
+          <w:sz w:val="24"/>
+          <w:szCs w:val="24"/>
+          <w:lang w:val="pt-PT"/>
+        </w:rPr>
+        <w:t>14.0</w:t>
+      </w:r>
+      <w:r>
+        <w:rPr>
+          <w:rFonts w:ascii="Calibri" w:hAnsi="Calibri"/>
+          <w:b/>
+          <w:sz w:val="24"/>
+          <w:szCs w:val="24"/>
+          <w:lang w:val="pt-PT"/>
+        </w:rPr>
+        <w:t>7</w:t>
+      </w:r>
+      <w:r>
+        <w:rPr>
+          <w:rFonts w:ascii="Calibri" w:hAnsi="Calibri"/>
+          <w:b/>
+          <w:sz w:val="24"/>
+          <w:szCs w:val="24"/>
+          <w:lang w:val="pt-PT"/>
+        </w:rPr>
         <w:t xml:space="preserve"> –</w:t>
       </w:r>
       <w:r>
@@ -11119,6 +11264,92 @@
       </w:r>
       <w:r>
         <w:rPr>
+          <w:rFonts w:ascii="Calibri" w:hAnsi="Calibri"/>
+          <w:sz w:val="24"/>
+          <w:szCs w:val="24"/>
+          <w:lang w:val="pt-PT"/>
+        </w:rPr>
+        <w:t>Quando uma função não possui nenhuma forma “</w:t>
+      </w:r>
+      <w:proofErr w:type="spellStart"/>
+      <w:r>
+        <w:rPr>
+          <w:rFonts w:ascii="Calibri" w:hAnsi="Calibri"/>
+          <w:sz w:val="24"/>
+          <w:szCs w:val="24"/>
+          <w:lang w:val="pt-PT"/>
+        </w:rPr>
+        <w:t>return</w:t>
+      </w:r>
+      <w:proofErr w:type="spellEnd"/>
+      <w:r>
+        <w:rPr>
+          <w:rFonts w:ascii="Calibri" w:hAnsi="Calibri"/>
+          <w:sz w:val="24"/>
+          <w:szCs w:val="24"/>
+          <w:lang w:val="pt-PT"/>
+        </w:rPr>
+        <w:t>”, esta não vai retornar nada no final da sua execução</w:t>
+      </w:r>
+      <w:r>
+        <w:rPr>
+          <w:rFonts w:ascii="Calibri" w:hAnsi="Calibri"/>
+          <w:sz w:val="24"/>
+          <w:szCs w:val="24"/>
+          <w:lang w:val="pt-PT"/>
+        </w:rPr>
+        <w:t>, mas pode apresentar valores através da forma “escrita”</w:t>
+      </w:r>
+      <w:r>
+        <w:rPr>
+          <w:rFonts w:ascii="Calibri" w:hAnsi="Calibri"/>
+          <w:sz w:val="24"/>
+          <w:szCs w:val="24"/>
+          <w:lang w:val="pt-PT"/>
+        </w:rPr>
+        <w:t>.</w:t>
+      </w:r>
+    </w:p>
+    <w:p>
+      <w:pPr>
+        <w:rPr>
+          <w:sz w:val="24"/>
+          <w:szCs w:val="24"/>
+          <w:lang w:val="pt-PT"/>
+        </w:rPr>
+      </w:pPr>
+      <w:r>
+        <w:rPr>
+          <w:rFonts w:ascii="Calibri" w:hAnsi="Calibri"/>
+          <w:b/>
+          <w:sz w:val="24"/>
+          <w:szCs w:val="24"/>
+          <w:lang w:val="pt-PT"/>
+        </w:rPr>
+        <w:t>FLUX.14.09</w:t>
+      </w:r>
+      <w:r>
+        <w:rPr>
+          <w:rFonts w:ascii="Calibri" w:hAnsi="Calibri"/>
+          <w:b/>
+          <w:sz w:val="24"/>
+          <w:szCs w:val="24"/>
+          <w:lang w:val="pt-PT"/>
+        </w:rPr>
+        <w:t xml:space="preserve"> –</w:t>
+      </w:r>
+      <w:r>
+        <w:rPr>
+          <w:rFonts w:ascii="Calibri" w:hAnsi="Calibri"/>
+          <w:b/>
+          <w:sz w:val="24"/>
+          <w:szCs w:val="24"/>
+          <w:lang w:val="pt-PT"/>
+        </w:rPr>
+        <w:t xml:space="preserve"> </w:t>
+      </w:r>
+      <w:r>
+        <w:rPr>
           <w:sz w:val="24"/>
           <w:szCs w:val="24"/>
           <w:lang w:val="pt-PT"/>
@@ -11142,7 +11373,7 @@
           <w:szCs w:val="24"/>
           <w:lang w:val="pt-PT"/>
         </w:rPr>
-        <w:t>FLUX.14.06</w:t>
+        <w:t>FLUX.14.10</w:t>
       </w:r>
       <w:r>
         <w:rPr>
@@ -11189,7 +11420,7 @@
           <w:szCs w:val="24"/>
           <w:lang w:val="pt-PT"/>
         </w:rPr>
-        <w:t>FLUX.14.07</w:t>
+        <w:t>FLUX.14.11</w:t>
       </w:r>
       <w:r>
         <w:rPr>
@@ -11267,6 +11498,7 @@
           <w:noProof/>
           <w:lang w:val="pt-PT" w:eastAsia="pt-PT"/>
         </w:rPr>
+        <w:lastRenderedPageBreak/>
         <w:drawing>
           <wp:inline distT="0" distB="0" distL="0" distR="0" wp14:anchorId="51B20F18" wp14:editId="36F9EE8D">
             <wp:extent cx="3657600" cy="942975"/>
@@ -11320,7 +11552,6 @@
           <w:szCs w:val="24"/>
           <w:lang w:val="pt-PT" w:eastAsia="pt-PT"/>
         </w:rPr>
-        <w:lastRenderedPageBreak/>
         <w:pict>
           <v:shapetype id="_x0000_t67" coordsize="21600,21600" o:spt="67" adj="16200,5400" path="m0@0l@1@0@1,0@2,0@2@0,21600@0,10800,21600xe">
             <v:stroke joinstyle="miter"/>
@@ -11797,6 +12028,7 @@
           <w:sz w:val="24"/>
           <w:lang w:val="pt-PT"/>
         </w:rPr>
+        <w:lastRenderedPageBreak/>
         <w:t xml:space="preserve">                     </w:t>
       </w:r>
       <w:r>
@@ -11841,7 +12073,6 @@
           <w:rFonts w:eastAsia="Calibri"/>
           <w:b/>
         </w:rPr>
-        <w:lastRenderedPageBreak/>
         <w:t>PARS.01</w:t>
       </w:r>
       <w:r>
@@ -12321,68 +12552,6 @@
           <w:lang w:val="pt-PT"/>
         </w:rPr>
         <w:t xml:space="preserve"> – Erros de sintaxe: erros de gramática e pontuação.</w:t>
-      </w:r>
-    </w:p>
-    <w:p>
-      <w:pPr>
-        <w:jc w:val="both"/>
-        <w:rPr>
-          <w:rFonts w:ascii="Calibri" w:eastAsia="Calibri" w:hAnsi="Calibri" w:cs="Calibri"/>
-          <w:sz w:val="24"/>
-          <w:lang w:val="pt-PT"/>
-        </w:rPr>
-      </w:pPr>
-      <w:r>
-        <w:rPr>
-          <w:rFonts w:ascii="Calibri" w:eastAsia="Calibri" w:hAnsi="Calibri" w:cs="Calibri"/>
-          <w:sz w:val="24"/>
-          <w:lang w:val="pt-PT"/>
-        </w:rPr>
-        <w:t xml:space="preserve">              </w:t>
-      </w:r>
-      <w:r>
-        <w:rPr>
-          <w:rFonts w:ascii="Calibri" w:eastAsia="Calibri" w:hAnsi="Calibri" w:cs="Calibri"/>
-          <w:b/>
-          <w:sz w:val="24"/>
-          <w:lang w:val="pt-PT"/>
-        </w:rPr>
-        <w:t>PARS.02.01.01</w:t>
-      </w:r>
-      <w:r>
-        <w:rPr>
-          <w:rFonts w:ascii="Calibri" w:eastAsia="Calibri" w:hAnsi="Calibri" w:cs="Calibri"/>
-          <w:sz w:val="24"/>
-          <w:lang w:val="pt-PT"/>
-        </w:rPr>
-        <w:t xml:space="preserve"> – Recomendação: Verificar ortografia;</w:t>
-      </w:r>
-    </w:p>
-    <w:p>
-      <w:pPr>
-        <w:jc w:val="both"/>
-        <w:rPr>
-          <w:rFonts w:ascii="Calibri" w:eastAsia="Calibri" w:hAnsi="Calibri" w:cs="Calibri"/>
-          <w:sz w:val="24"/>
-          <w:lang w:val="pt-PT"/>
-        </w:rPr>
-      </w:pPr>
-      <w:r>
-        <w:rPr>
-          <w:rFonts w:ascii="Calibri" w:eastAsia="Calibri" w:hAnsi="Calibri" w:cs="Calibri"/>
-          <w:b/>
-          <w:sz w:val="24"/>
-          <w:lang w:val="pt-PT"/>
-        </w:rPr>
-        <w:t>PARS.02.02</w:t>
-      </w:r>
-      <w:r>
-        <w:rPr>
-          <w:rFonts w:ascii="Calibri" w:eastAsia="Calibri" w:hAnsi="Calibri" w:cs="Calibri"/>
-          <w:sz w:val="24"/>
-          <w:lang w:val="pt-PT"/>
-        </w:rPr>
-        <w:t xml:space="preserve"> – Erros de runtime: aparecem à medida que o programa é executado.</w:t>
       </w:r>
     </w:p>
     <w:p>
@@ -12410,6 +12579,68 @@
           <w:sz w:val="24"/>
           <w:lang w:val="pt-PT"/>
         </w:rPr>
+        <w:t>PARS.02.01.01</w:t>
+      </w:r>
+      <w:r>
+        <w:rPr>
+          <w:rFonts w:ascii="Calibri" w:eastAsia="Calibri" w:hAnsi="Calibri" w:cs="Calibri"/>
+          <w:sz w:val="24"/>
+          <w:lang w:val="pt-PT"/>
+        </w:rPr>
+        <w:t xml:space="preserve"> – Recomendação: Verificar ortografia;</w:t>
+      </w:r>
+    </w:p>
+    <w:p>
+      <w:pPr>
+        <w:jc w:val="both"/>
+        <w:rPr>
+          <w:rFonts w:ascii="Calibri" w:eastAsia="Calibri" w:hAnsi="Calibri" w:cs="Calibri"/>
+          <w:sz w:val="24"/>
+          <w:lang w:val="pt-PT"/>
+        </w:rPr>
+      </w:pPr>
+      <w:r>
+        <w:rPr>
+          <w:rFonts w:ascii="Calibri" w:eastAsia="Calibri" w:hAnsi="Calibri" w:cs="Calibri"/>
+          <w:b/>
+          <w:sz w:val="24"/>
+          <w:lang w:val="pt-PT"/>
+        </w:rPr>
+        <w:t>PARS.02.02</w:t>
+      </w:r>
+      <w:r>
+        <w:rPr>
+          <w:rFonts w:ascii="Calibri" w:eastAsia="Calibri" w:hAnsi="Calibri" w:cs="Calibri"/>
+          <w:sz w:val="24"/>
+          <w:lang w:val="pt-PT"/>
+        </w:rPr>
+        <w:t xml:space="preserve"> – Erros de runtime: aparecem à medida que o programa é executado.</w:t>
+      </w:r>
+    </w:p>
+    <w:p>
+      <w:pPr>
+        <w:jc w:val="both"/>
+        <w:rPr>
+          <w:rFonts w:ascii="Calibri" w:eastAsia="Calibri" w:hAnsi="Calibri" w:cs="Calibri"/>
+          <w:sz w:val="24"/>
+          <w:lang w:val="pt-PT"/>
+        </w:rPr>
+      </w:pPr>
+      <w:r>
+        <w:rPr>
+          <w:rFonts w:ascii="Calibri" w:eastAsia="Calibri" w:hAnsi="Calibri" w:cs="Calibri"/>
+          <w:sz w:val="24"/>
+          <w:lang w:val="pt-PT"/>
+        </w:rPr>
+        <w:t xml:space="preserve">              </w:t>
+      </w:r>
+      <w:r>
+        <w:rPr>
+          <w:rFonts w:ascii="Calibri" w:eastAsia="Calibri" w:hAnsi="Calibri" w:cs="Calibri"/>
+          <w:b/>
+          <w:sz w:val="24"/>
+          <w:lang w:val="pt-PT"/>
+        </w:rPr>
         <w:t>PARS.02.02.01</w:t>
       </w:r>
       <w:r>
@@ -12859,6 +13090,7 @@
           <w:szCs w:val="24"/>
           <w:lang w:val="pt-PT" w:eastAsia="pt-PT"/>
         </w:rPr>
+        <w:lastRenderedPageBreak/>
         <w:t xml:space="preserve">PARS.04.00 - </w:t>
       </w:r>
       <w:r>
@@ -12901,7 +13133,6 @@
           <w:szCs w:val="24"/>
           <w:lang w:val="pt-PT" w:eastAsia="pt-PT"/>
         </w:rPr>
-        <w:lastRenderedPageBreak/>
         <w:t>String ola = “Ola Mundo!”</w:t>
       </w:r>
     </w:p>
@@ -13712,7 +13943,6 @@
         <w:rPr>
           <w:noProof/>
         </w:rPr>
-        <w:lastRenderedPageBreak/>
         <w:pict>
           <v:group id="Group 13" o:spid="_x0000_s1123" style="position:absolute;margin-left:.3pt;margin-top:8.7pt;width:411.15pt;height:189.15pt;z-index:251665408" coordsize="52216,24025" o:gfxdata="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">
             <v:group id="Group 10" o:spid="_x0000_s1124" style="position:absolute;width:52216;height:11804" coordsize="52216,11804" o:gfxdata="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">
@@ -14000,14 +14230,35 @@
     </w:p>
     <w:p>
       <w:pPr>
-        <w:spacing w:after="0" w:line="240" w:lineRule="auto"/>
-        <w:rPr>
-          <w:rStyle w:val="a"/>
-          <w:sz w:val="24"/>
-          <w:szCs w:val="24"/>
-          <w:lang w:val="pt-PT"/>
-        </w:rPr>
-      </w:pPr>
+        <w:rPr>
+          <w:rFonts w:ascii="Calibri" w:eastAsia="Calibri" w:hAnsi="Calibri" w:cs="Calibri"/>
+          <w:lang w:val="pt-PT"/>
+        </w:rPr>
+      </w:pPr>
+    </w:p>
+    <w:p>
+      <w:pPr>
+        <w:pStyle w:val="Titulo"/>
+        <w:rPr>
+          <w:lang w:val="pt-PT"/>
+        </w:rPr>
+      </w:pPr>
+      <w:bookmarkStart w:id="23" w:name="_Toc357695312"/>
+      <w:r>
+        <w:rPr>
+          <w:lang w:val="pt-PT"/>
+        </w:rPr>
+        <w:t>Especificação da Integração Fluxo –</w:t>
+      </w:r>
+      <w:proofErr w:type="gramStart"/>
+      <w:r>
+        <w:rPr>
+          <w:lang w:val="pt-PT"/>
+        </w:rPr>
+        <w:t>BD</w:t>
+      </w:r>
+      <w:bookmarkEnd w:id="23"/>
+      <w:proofErr w:type="gramEnd"/>
     </w:p>
     <w:p>
       <w:pPr>
@@ -14018,38 +14269,38 @@
           <w:lang w:val="pt-PT"/>
         </w:rPr>
       </w:pPr>
-    </w:p>
-    <w:p>
-      <w:pPr>
-        <w:rPr>
-          <w:rFonts w:ascii="Calibri" w:eastAsia="Calibri" w:hAnsi="Calibri" w:cs="Calibri"/>
-          <w:lang w:val="pt-PT"/>
-        </w:rPr>
-      </w:pPr>
-    </w:p>
-    <w:p>
-      <w:pPr>
-        <w:rPr>
-          <w:rFonts w:ascii="Calibri" w:eastAsia="Calibri" w:hAnsi="Calibri" w:cs="Calibri"/>
-          <w:lang w:val="pt-PT"/>
-        </w:rPr>
-      </w:pPr>
-    </w:p>
-    <w:p>
-      <w:pPr>
-        <w:pStyle w:val="Titulo"/>
-        <w:rPr>
-          <w:lang w:val="pt-PT"/>
-        </w:rPr>
-      </w:pPr>
-      <w:bookmarkStart w:id="23" w:name="_Toc357695312"/>
-      <w:r>
-        <w:rPr>
-          <w:lang w:val="pt-PT"/>
-        </w:rPr>
-        <w:t>Especificação da Integração Fluxo –BD</w:t>
-      </w:r>
-      <w:bookmarkEnd w:id="23"/>
+      <w:r>
+        <w:rPr>
+          <w:rFonts w:ascii="Calibri" w:eastAsia="Calibri" w:hAnsi="Calibri" w:cs="Calibri"/>
+          <w:sz w:val="24"/>
+          <w:lang w:val="pt-PT"/>
+        </w:rPr>
+        <w:t xml:space="preserve">Pretende-se especificar e planear toda a </w:t>
+      </w:r>
+      <w:r>
+        <w:rPr>
+          <w:rFonts w:ascii="Calibri" w:eastAsia="Calibri" w:hAnsi="Calibri" w:cs="Calibri"/>
+          <w:sz w:val="24"/>
+          <w:lang w:val="pt-PT"/>
+        </w:rPr>
+        <w:t>interação  ent</w:t>
+      </w:r>
+      <w:r>
+        <w:rPr>
+          <w:rFonts w:ascii="Calibri" w:eastAsia="Calibri" w:hAnsi="Calibri" w:cs="Calibri"/>
+          <w:sz w:val="24"/>
+          <w:lang w:val="pt-PT"/>
+        </w:rPr>
+        <w:t>re a Base de Dados</w:t>
+      </w:r>
+      <w:r>
+        <w:rPr>
+          <w:rFonts w:ascii="Calibri" w:eastAsia="Calibri" w:hAnsi="Calibri" w:cs="Calibri"/>
+          <w:sz w:val="24"/>
+          <w:lang w:val="pt-PT"/>
+        </w:rPr>
+        <w:t xml:space="preserve"> e o fluxograma. </w:t>
+      </w:r>
     </w:p>
     <w:p>
       <w:pPr>
@@ -14066,48 +14317,6 @@
           <w:sz w:val="24"/>
           <w:lang w:val="pt-PT"/>
         </w:rPr>
-        <w:t xml:space="preserve">Pretende-se especificar e planear toda a </w:t>
-      </w:r>
-      <w:r>
-        <w:rPr>
-          <w:rFonts w:ascii="Calibri" w:eastAsia="Calibri" w:hAnsi="Calibri" w:cs="Calibri"/>
-          <w:sz w:val="24"/>
-          <w:lang w:val="pt-PT"/>
-        </w:rPr>
-        <w:t>interação  ent</w:t>
-      </w:r>
-      <w:r>
-        <w:rPr>
-          <w:rFonts w:ascii="Calibri" w:eastAsia="Calibri" w:hAnsi="Calibri" w:cs="Calibri"/>
-          <w:sz w:val="24"/>
-          <w:lang w:val="pt-PT"/>
-        </w:rPr>
-        <w:t>re a Base de Dados</w:t>
-      </w:r>
-      <w:r>
-        <w:rPr>
-          <w:rFonts w:ascii="Calibri" w:eastAsia="Calibri" w:hAnsi="Calibri" w:cs="Calibri"/>
-          <w:sz w:val="24"/>
-          <w:lang w:val="pt-PT"/>
-        </w:rPr>
-        <w:t xml:space="preserve"> e o fluxograma. </w:t>
-      </w:r>
-    </w:p>
-    <w:p>
-      <w:pPr>
-        <w:jc w:val="both"/>
-        <w:rPr>
-          <w:rFonts w:ascii="Calibri" w:eastAsia="Calibri" w:hAnsi="Calibri" w:cs="Calibri"/>
-          <w:sz w:val="24"/>
-          <w:lang w:val="pt-PT"/>
-        </w:rPr>
-      </w:pPr>
-      <w:r>
-        <w:rPr>
-          <w:rFonts w:ascii="Calibri" w:eastAsia="Calibri" w:hAnsi="Calibri" w:cs="Calibri"/>
-          <w:sz w:val="24"/>
-          <w:lang w:val="pt-PT"/>
-        </w:rPr>
         <w:t>Estamos a assumir que todo o tipo de informação relevante ao fluxograma vai ser guardada na base de dados.</w:t>
       </w:r>
     </w:p>
@@ -14297,36 +14506,36 @@
           <w:szCs w:val="24"/>
           <w:lang w:val="pt-PT"/>
         </w:rPr>
+        <w:t xml:space="preserve">INTBD.00.04  –  </w:t>
+      </w:r>
+      <w:r>
+        <w:rPr>
+          <w:rFonts w:ascii="Calibri" w:hAnsi="Calibri"/>
+          <w:sz w:val="24"/>
+          <w:szCs w:val="24"/>
+          <w:lang w:val="pt-PT"/>
+        </w:rPr>
+        <w:t>As formas devem aparecer na mesma posição quando um utilizador reinicia a sessão</w:t>
+      </w:r>
+    </w:p>
+    <w:p>
+      <w:pPr>
+        <w:rPr>
+          <w:rFonts w:ascii="Calibri" w:hAnsi="Calibri"/>
+          <w:sz w:val="24"/>
+          <w:szCs w:val="24"/>
+          <w:lang w:val="pt-PT"/>
+        </w:rPr>
+      </w:pPr>
+      <w:r>
+        <w:rPr>
+          <w:rFonts w:ascii="Calibri" w:hAnsi="Calibri"/>
+          <w:b/>
+          <w:sz w:val="24"/>
+          <w:szCs w:val="24"/>
+          <w:lang w:val="pt-PT"/>
+        </w:rPr>
         <w:lastRenderedPageBreak/>
-        <w:t xml:space="preserve">INTBD.00.04  –  </w:t>
-      </w:r>
-      <w:r>
-        <w:rPr>
-          <w:rFonts w:ascii="Calibri" w:hAnsi="Calibri"/>
-          <w:sz w:val="24"/>
-          <w:szCs w:val="24"/>
-          <w:lang w:val="pt-PT"/>
-        </w:rPr>
-        <w:t>As formas devem aparecer na mesma posição quando um utilizador reinicia a sessão</w:t>
-      </w:r>
-    </w:p>
-    <w:p>
-      <w:pPr>
-        <w:rPr>
-          <w:rFonts w:ascii="Calibri" w:hAnsi="Calibri"/>
-          <w:sz w:val="24"/>
-          <w:szCs w:val="24"/>
-          <w:lang w:val="pt-PT"/>
-        </w:rPr>
-      </w:pPr>
-      <w:r>
-        <w:rPr>
-          <w:rFonts w:ascii="Calibri" w:hAnsi="Calibri"/>
-          <w:b/>
-          <w:sz w:val="24"/>
-          <w:szCs w:val="24"/>
-          <w:lang w:val="pt-PT"/>
-        </w:rPr>
         <w:t>INTBD.00.05 –</w:t>
       </w:r>
       <w:r>
@@ -14573,9 +14782,15 @@
     <w:p>
       <w:pPr>
         <w:pStyle w:val="Titulo"/>
+        <w:rPr>
+          <w:lang w:val="pt-PT"/>
+        </w:rPr>
       </w:pPr>
       <w:bookmarkStart w:id="25" w:name="_Toc357695314"/>
       <w:r>
+        <w:rPr>
+          <w:lang w:val="pt-PT"/>
+        </w:rPr>
         <w:t>Especificação da Integração Tradução</w:t>
       </w:r>
       <w:bookmarkEnd w:id="25"/>
@@ -14662,33 +14877,33 @@
           <w:szCs w:val="24"/>
           <w:lang w:val="pt-PT"/>
         </w:rPr>
+        <w:t>INTTRAD -00.00 –</w:t>
+      </w:r>
+      <w:r>
+        <w:rPr>
+          <w:sz w:val="24"/>
+          <w:szCs w:val="24"/>
+          <w:lang w:val="pt-PT"/>
+        </w:rPr>
+        <w:t xml:space="preserve"> O utilizador pode visualizar todo o site e sua documentação e em vários idiomas.</w:t>
+      </w:r>
+    </w:p>
+    <w:p>
+      <w:pPr>
+        <w:rPr>
+          <w:sz w:val="24"/>
+          <w:szCs w:val="24"/>
+          <w:lang w:val="pt-PT"/>
+        </w:rPr>
+      </w:pPr>
+      <w:r>
+        <w:rPr>
+          <w:b/>
+          <w:sz w:val="24"/>
+          <w:szCs w:val="24"/>
+          <w:lang w:val="pt-PT"/>
+        </w:rPr>
         <w:lastRenderedPageBreak/>
-        <w:t>INTTRAD -00.00 –</w:t>
-      </w:r>
-      <w:r>
-        <w:rPr>
-          <w:sz w:val="24"/>
-          <w:szCs w:val="24"/>
-          <w:lang w:val="pt-PT"/>
-        </w:rPr>
-        <w:t xml:space="preserve"> O utilizador pode visualizar todo o site e sua documentação e em vários idiomas.</w:t>
-      </w:r>
-    </w:p>
-    <w:p>
-      <w:pPr>
-        <w:rPr>
-          <w:sz w:val="24"/>
-          <w:szCs w:val="24"/>
-          <w:lang w:val="pt-PT"/>
-        </w:rPr>
-      </w:pPr>
-      <w:r>
-        <w:rPr>
-          <w:b/>
-          <w:sz w:val="24"/>
-          <w:szCs w:val="24"/>
-          <w:lang w:val="pt-PT"/>
-        </w:rPr>
         <w:t xml:space="preserve">INTTRAD -00.01 – </w:t>
       </w:r>
       <w:r>
@@ -15529,20 +15744,8 @@
           <w:lang w:val="pt-PT"/>
         </w:rPr>
       </w:pPr>
-    </w:p>
-    <w:p>
-      <w:pPr>
-        <w:rPr>
-          <w:lang w:val="pt-PT"/>
-        </w:rPr>
-      </w:pPr>
-    </w:p>
-    <w:p>
-      <w:pPr>
-        <w:rPr>
-          <w:lang w:val="pt-PT"/>
-        </w:rPr>
-      </w:pPr>
+      <w:bookmarkStart w:id="28" w:name="_GoBack"/>
+      <w:bookmarkEnd w:id="28"/>
     </w:p>
     <w:p>
       <w:pPr>
@@ -15613,6 +15816,7 @@
           <w:sz w:val="24"/>
           <w:szCs w:val="24"/>
         </w:rPr>
+        <w:lastRenderedPageBreak/>
         <w:t>Contém formas inicio/fim.</w:t>
       </w:r>
     </w:p>
@@ -15843,9 +16047,8 @@
           <w:noProof/>
           <w:lang w:val="pt-PT" w:eastAsia="pt-PT"/>
         </w:rPr>
-        <w:lastRenderedPageBreak/>
         <w:drawing>
-          <wp:anchor distT="0" distB="0" distL="114300" distR="114300" simplePos="0" relativeHeight="251658240" behindDoc="1" locked="0" layoutInCell="1" allowOverlap="1" wp14:anchorId="0BEBA65A" wp14:editId="6A59922D">
+          <wp:anchor distT="0" distB="0" distL="114300" distR="114300" simplePos="0" relativeHeight="251649024" behindDoc="1" locked="0" layoutInCell="1" allowOverlap="1" wp14:anchorId="0BEBA65A" wp14:editId="6A59922D">
             <wp:simplePos x="0" y="0"/>
             <wp:positionH relativeFrom="column">
               <wp:posOffset>2205990</wp:posOffset>
@@ -16023,20 +16226,6 @@
     <w:p>
       <w:pPr>
         <w:rPr>
-          <w:lang w:val="pt-PT"/>
-        </w:rPr>
-      </w:pPr>
-    </w:p>
-    <w:p>
-      <w:pPr>
-        <w:rPr>
-          <w:lang w:val="pt-PT"/>
-        </w:rPr>
-      </w:pPr>
-    </w:p>
-    <w:p>
-      <w:pPr>
-        <w:rPr>
           <w:sz w:val="24"/>
           <w:szCs w:val="24"/>
           <w:lang w:val="pt-PT"/>
@@ -16195,7 +16384,6 @@
         <w:rPr>
           <w:lang w:val="pt-PT"/>
         </w:rPr>
-        <w:lastRenderedPageBreak/>
         <w:t xml:space="preserve"> </w:t>
       </w:r>
       <w:r>
@@ -16304,10 +16492,7 @@
         </w:pict>
       </w:r>
     </w:p>
-    <w:p>
-      <w:bookmarkStart w:id="28" w:name="_GoBack"/>
-      <w:bookmarkEnd w:id="28"/>
-    </w:p>
+    <w:p/>
     <w:p>
       <w:pPr>
         <w:rPr>
@@ -18006,7 +18191,7 @@
 </file>
 
 <file path=customXml/itemProps1.xml><?xml version="1.0" encoding="utf-8"?>
-<ds:datastoreItem xmlns:ds="http://schemas.openxmlformats.org/officeDocument/2006/customXml" ds:itemID="{25B53A3C-9222-498F-8110-459A24DD6C2F}">
+<ds:datastoreItem xmlns:ds="http://schemas.openxmlformats.org/officeDocument/2006/customXml" ds:itemID="{F0E42F23-13A8-478A-8705-81DECB084926}">
   <ds:schemaRefs>
     <ds:schemaRef ds:uri="http://schemas.openxmlformats.org/officeDocument/2006/bibliography"/>
   </ds:schemaRefs>

</xml_diff>

<commit_message>
Adicionados Requisitos de Autenticação ao documento geral
</commit_message>
<xml_diff>
--- a/Geral/Requisitos.docx
+++ b/Geral/Requisitos.docx
@@ -77,7 +77,7 @@
           <w:r>
             <w:fldChar w:fldCharType="separate"/>
           </w:r>
-          <w:hyperlink w:anchor="_Toc357695289" w:history="1">
+          <w:hyperlink w:anchor="_Toc358236262" w:history="1">
             <w:r>
               <w:rPr>
                 <w:rStyle w:val="Hyperlink"/>
@@ -105,7 +105,7 @@
                 <w:noProof/>
                 <w:webHidden/>
               </w:rPr>
-              <w:instrText xml:space="preserve"> PAGEREF _Toc357695289 \h </w:instrText>
+              <w:instrText xml:space="preserve"> PAGEREF _Toc358236262 \h </w:instrText>
             </w:r>
             <w:r>
               <w:rPr>
@@ -125,7 +125,7 @@
                 <w:noProof/>
                 <w:webHidden/>
               </w:rPr>
-              <w:t>2</w:t>
+              <w:t>3</w:t>
             </w:r>
             <w:r>
               <w:rPr>
@@ -147,7 +147,7 @@
               <w:lang w:val="pt-PT" w:eastAsia="pt-PT"/>
             </w:rPr>
           </w:pPr>
-          <w:hyperlink w:anchor="_Toc357695290" w:history="1">
+          <w:hyperlink w:anchor="_Toc358236263" w:history="1">
             <w:r>
               <w:rPr>
                 <w:rStyle w:val="Hyperlink"/>
@@ -184,7 +184,7 @@
                 <w:noProof/>
                 <w:webHidden/>
               </w:rPr>
-              <w:instrText xml:space="preserve"> PAGEREF _Toc357695290 \h </w:instrText>
+              <w:instrText xml:space="preserve"> PAGEREF _Toc358236263 \h </w:instrText>
             </w:r>
             <w:r>
               <w:rPr>
@@ -204,7 +204,7 @@
                 <w:noProof/>
                 <w:webHidden/>
               </w:rPr>
-              <w:t>2</w:t>
+              <w:t>3</w:t>
             </w:r>
             <w:r>
               <w:rPr>
@@ -226,7 +226,7 @@
               <w:lang w:val="pt-PT" w:eastAsia="pt-PT"/>
             </w:rPr>
           </w:pPr>
-          <w:hyperlink w:anchor="_Toc357695291" w:history="1">
+          <w:hyperlink w:anchor="_Toc358236264" w:history="1">
             <w:r>
               <w:rPr>
                 <w:rStyle w:val="Hyperlink"/>
@@ -263,7 +263,7 @@
                 <w:noProof/>
                 <w:webHidden/>
               </w:rPr>
-              <w:instrText xml:space="preserve"> PAGEREF _Toc357695291 \h </w:instrText>
+              <w:instrText xml:space="preserve"> PAGEREF _Toc358236264 \h </w:instrText>
             </w:r>
             <w:r>
               <w:rPr>
@@ -283,7 +283,7 @@
                 <w:noProof/>
                 <w:webHidden/>
               </w:rPr>
-              <w:t>3</w:t>
+              <w:t>4</w:t>
             </w:r>
             <w:r>
               <w:rPr>
@@ -305,7 +305,7 @@
               <w:lang w:val="pt-PT" w:eastAsia="pt-PT"/>
             </w:rPr>
           </w:pPr>
-          <w:hyperlink w:anchor="_Toc357695292" w:history="1">
+          <w:hyperlink w:anchor="_Toc358236265" w:history="1">
             <w:r>
               <w:rPr>
                 <w:rStyle w:val="Hyperlink"/>
@@ -342,7 +342,7 @@
                 <w:noProof/>
                 <w:webHidden/>
               </w:rPr>
-              <w:instrText xml:space="preserve"> PAGEREF _Toc357695292 \h </w:instrText>
+              <w:instrText xml:space="preserve"> PAGEREF _Toc358236265 \h </w:instrText>
             </w:r>
             <w:r>
               <w:rPr>
@@ -362,7 +362,7 @@
                 <w:noProof/>
                 <w:webHidden/>
               </w:rPr>
-              <w:t>3</w:t>
+              <w:t>4</w:t>
             </w:r>
             <w:r>
               <w:rPr>
@@ -384,7 +384,7 @@
               <w:lang w:val="pt-PT" w:eastAsia="pt-PT"/>
             </w:rPr>
           </w:pPr>
-          <w:hyperlink w:anchor="_Toc357695293" w:history="1">
+          <w:hyperlink w:anchor="_Toc358236266" w:history="1">
             <w:r>
               <w:rPr>
                 <w:rStyle w:val="Hyperlink"/>
@@ -421,7 +421,7 @@
                 <w:noProof/>
                 <w:webHidden/>
               </w:rPr>
-              <w:instrText xml:space="preserve"> PAGEREF _Toc357695293 \h </w:instrText>
+              <w:instrText xml:space="preserve"> PAGEREF _Toc358236266 \h </w:instrText>
             </w:r>
             <w:r>
               <w:rPr>
@@ -441,7 +441,7 @@
                 <w:noProof/>
                 <w:webHidden/>
               </w:rPr>
-              <w:t>4</w:t>
+              <w:t>5</w:t>
             </w:r>
             <w:r>
               <w:rPr>
@@ -463,7 +463,7 @@
               <w:lang w:val="pt-PT" w:eastAsia="pt-PT"/>
             </w:rPr>
           </w:pPr>
-          <w:hyperlink w:anchor="_Toc357695294" w:history="1">
+          <w:hyperlink w:anchor="_Toc358236267" w:history="1">
             <w:r>
               <w:rPr>
                 <w:rStyle w:val="Hyperlink"/>
@@ -500,7 +500,7 @@
                 <w:noProof/>
                 <w:webHidden/>
               </w:rPr>
-              <w:instrText xml:space="preserve"> PAGEREF _Toc357695294 \h </w:instrText>
+              <w:instrText xml:space="preserve"> PAGEREF _Toc358236267 \h </w:instrText>
             </w:r>
             <w:r>
               <w:rPr>
@@ -520,7 +520,7 @@
                 <w:noProof/>
                 <w:webHidden/>
               </w:rPr>
-              <w:t>5</w:t>
+              <w:t>6</w:t>
             </w:r>
             <w:r>
               <w:rPr>
@@ -542,7 +542,7 @@
               <w:lang w:val="pt-PT" w:eastAsia="pt-PT"/>
             </w:rPr>
           </w:pPr>
-          <w:hyperlink w:anchor="_Toc357695295" w:history="1">
+          <w:hyperlink w:anchor="_Toc358236268" w:history="1">
             <w:r>
               <w:rPr>
                 <w:rStyle w:val="Hyperlink"/>
@@ -579,7 +579,7 @@
                 <w:noProof/>
                 <w:webHidden/>
               </w:rPr>
-              <w:instrText xml:space="preserve"> PAGEREF _Toc357695295 \h </w:instrText>
+              <w:instrText xml:space="preserve"> PAGEREF _Toc358236268 \h </w:instrText>
             </w:r>
             <w:r>
               <w:rPr>
@@ -599,7 +599,7 @@
                 <w:noProof/>
                 <w:webHidden/>
               </w:rPr>
-              <w:t>7</w:t>
+              <w:t>8</w:t>
             </w:r>
             <w:r>
               <w:rPr>
@@ -621,7 +621,7 @@
               <w:lang w:val="pt-PT" w:eastAsia="pt-PT"/>
             </w:rPr>
           </w:pPr>
-          <w:hyperlink w:anchor="_Toc357695296" w:history="1">
+          <w:hyperlink w:anchor="_Toc358236269" w:history="1">
             <w:r>
               <w:rPr>
                 <w:rStyle w:val="Hyperlink"/>
@@ -658,7 +658,7 @@
                 <w:noProof/>
                 <w:webHidden/>
               </w:rPr>
-              <w:instrText xml:space="preserve"> PAGEREF _Toc357695296 \h </w:instrText>
+              <w:instrText xml:space="preserve"> PAGEREF _Toc358236269 \h </w:instrText>
             </w:r>
             <w:r>
               <w:rPr>
@@ -700,7 +700,7 @@
               <w:lang w:val="pt-PT" w:eastAsia="pt-PT"/>
             </w:rPr>
           </w:pPr>
-          <w:hyperlink w:anchor="_Toc357695297" w:history="1">
+          <w:hyperlink w:anchor="_Toc358236270" w:history="1">
             <w:r>
               <w:rPr>
                 <w:rStyle w:val="Hyperlink"/>
@@ -737,7 +737,7 @@
                 <w:noProof/>
                 <w:webHidden/>
               </w:rPr>
-              <w:instrText xml:space="preserve"> PAGEREF _Toc357695297 \h </w:instrText>
+              <w:instrText xml:space="preserve"> PAGEREF _Toc358236270 \h </w:instrText>
             </w:r>
             <w:r>
               <w:rPr>
@@ -757,7 +757,7 @@
                 <w:noProof/>
                 <w:webHidden/>
               </w:rPr>
-              <w:t>9</w:t>
+              <w:t>10</w:t>
             </w:r>
             <w:r>
               <w:rPr>
@@ -779,7 +779,7 @@
               <w:lang w:val="pt-PT" w:eastAsia="pt-PT"/>
             </w:rPr>
           </w:pPr>
-          <w:hyperlink w:anchor="_Toc357695298" w:history="1">
+          <w:hyperlink w:anchor="_Toc358236271" w:history="1">
             <w:r>
               <w:rPr>
                 <w:rStyle w:val="Hyperlink"/>
@@ -816,7 +816,7 @@
                 <w:noProof/>
                 <w:webHidden/>
               </w:rPr>
-              <w:instrText xml:space="preserve"> PAGEREF _Toc357695298 \h </w:instrText>
+              <w:instrText xml:space="preserve"> PAGEREF _Toc358236271 \h </w:instrText>
             </w:r>
             <w:r>
               <w:rPr>
@@ -836,7 +836,7 @@
                 <w:noProof/>
                 <w:webHidden/>
               </w:rPr>
-              <w:t>10</w:t>
+              <w:t>11</w:t>
             </w:r>
             <w:r>
               <w:rPr>
@@ -858,7 +858,7 @@
               <w:lang w:val="pt-PT" w:eastAsia="pt-PT"/>
             </w:rPr>
           </w:pPr>
-          <w:hyperlink w:anchor="_Toc357695299" w:history="1">
+          <w:hyperlink w:anchor="_Toc358236272" w:history="1">
             <w:r>
               <w:rPr>
                 <w:rStyle w:val="Hyperlink"/>
@@ -866,7 +866,7 @@
                 <w:b/>
                 <w:noProof/>
               </w:rPr>
-              <w:t>FLUX.09</w:t>
+              <w:t xml:space="preserve"> FLUX.09</w:t>
             </w:r>
             <w:r>
               <w:rPr>
@@ -895,7 +895,7 @@
                 <w:noProof/>
                 <w:webHidden/>
               </w:rPr>
-              <w:instrText xml:space="preserve"> PAGEREF _Toc357695299 \h </w:instrText>
+              <w:instrText xml:space="preserve"> PAGEREF _Toc358236272 \h </w:instrText>
             </w:r>
             <w:r>
               <w:rPr>
@@ -915,7 +915,7 @@
                 <w:noProof/>
                 <w:webHidden/>
               </w:rPr>
-              <w:t>10</w:t>
+              <w:t>11</w:t>
             </w:r>
             <w:r>
               <w:rPr>
@@ -937,7 +937,7 @@
               <w:lang w:val="pt-PT" w:eastAsia="pt-PT"/>
             </w:rPr>
           </w:pPr>
-          <w:hyperlink w:anchor="_Toc357695300" w:history="1">
+          <w:hyperlink w:anchor="_Toc358236273" w:history="1">
             <w:r>
               <w:rPr>
                 <w:rStyle w:val="Hyperlink"/>
@@ -974,7 +974,7 @@
                 <w:noProof/>
                 <w:webHidden/>
               </w:rPr>
-              <w:instrText xml:space="preserve"> PAGEREF _Toc357695300 \h </w:instrText>
+              <w:instrText xml:space="preserve"> PAGEREF _Toc358236273 \h </w:instrText>
             </w:r>
             <w:r>
               <w:rPr>
@@ -994,7 +994,7 @@
                 <w:noProof/>
                 <w:webHidden/>
               </w:rPr>
-              <w:t>13</w:t>
+              <w:t>14</w:t>
             </w:r>
             <w:r>
               <w:rPr>
@@ -1016,7 +1016,7 @@
               <w:lang w:val="pt-PT" w:eastAsia="pt-PT"/>
             </w:rPr>
           </w:pPr>
-          <w:hyperlink w:anchor="_Toc357695301" w:history="1">
+          <w:hyperlink w:anchor="_Toc358236274" w:history="1">
             <w:r>
               <w:rPr>
                 <w:rStyle w:val="Hyperlink"/>
@@ -1053,7 +1053,7 @@
                 <w:noProof/>
                 <w:webHidden/>
               </w:rPr>
-              <w:instrText xml:space="preserve"> PAGEREF _Toc357695301 \h </w:instrText>
+              <w:instrText xml:space="preserve"> PAGEREF _Toc358236274 \h </w:instrText>
             </w:r>
             <w:r>
               <w:rPr>
@@ -1073,7 +1073,7 @@
                 <w:noProof/>
                 <w:webHidden/>
               </w:rPr>
-              <w:t>15</w:t>
+              <w:t>16</w:t>
             </w:r>
             <w:r>
               <w:rPr>
@@ -1095,7 +1095,7 @@
               <w:lang w:val="pt-PT" w:eastAsia="pt-PT"/>
             </w:rPr>
           </w:pPr>
-          <w:hyperlink w:anchor="_Toc357695302" w:history="1">
+          <w:hyperlink w:anchor="_Toc358236275" w:history="1">
             <w:r>
               <w:rPr>
                 <w:rStyle w:val="Hyperlink"/>
@@ -1132,7 +1132,7 @@
                 <w:noProof/>
                 <w:webHidden/>
               </w:rPr>
-              <w:instrText xml:space="preserve"> PAGEREF _Toc357695302 \h </w:instrText>
+              <w:instrText xml:space="preserve"> PAGEREF _Toc358236275 \h </w:instrText>
             </w:r>
             <w:r>
               <w:rPr>
@@ -1152,7 +1152,7 @@
                 <w:noProof/>
                 <w:webHidden/>
               </w:rPr>
-              <w:t>16</w:t>
+              <w:t>17</w:t>
             </w:r>
             <w:r>
               <w:rPr>
@@ -1174,7 +1174,7 @@
               <w:lang w:val="pt-PT" w:eastAsia="pt-PT"/>
             </w:rPr>
           </w:pPr>
-          <w:hyperlink w:anchor="_Toc357695303" w:history="1">
+          <w:hyperlink w:anchor="_Toc358236276" w:history="1">
             <w:r>
               <w:rPr>
                 <w:rStyle w:val="Hyperlink"/>
@@ -1211,7 +1211,7 @@
                 <w:noProof/>
                 <w:webHidden/>
               </w:rPr>
-              <w:instrText xml:space="preserve"> PAGEREF _Toc357695303 \h </w:instrText>
+              <w:instrText xml:space="preserve"> PAGEREF _Toc358236276 \h </w:instrText>
             </w:r>
             <w:r>
               <w:rPr>
@@ -1231,7 +1231,7 @@
                 <w:noProof/>
                 <w:webHidden/>
               </w:rPr>
-              <w:t>17</w:t>
+              <w:t>18</w:t>
             </w:r>
             <w:r>
               <w:rPr>
@@ -1253,7 +1253,7 @@
               <w:lang w:val="pt-PT" w:eastAsia="pt-PT"/>
             </w:rPr>
           </w:pPr>
-          <w:hyperlink w:anchor="_Toc357695304" w:history="1">
+          <w:hyperlink w:anchor="_Toc358236277" w:history="1">
             <w:r>
               <w:rPr>
                 <w:rStyle w:val="Hyperlink"/>
@@ -1290,7 +1290,7 @@
                 <w:noProof/>
                 <w:webHidden/>
               </w:rPr>
-              <w:instrText xml:space="preserve"> PAGEREF _Toc357695304 \h </w:instrText>
+              <w:instrText xml:space="preserve"> PAGEREF _Toc358236277 \h </w:instrText>
             </w:r>
             <w:r>
               <w:rPr>
@@ -1310,7 +1310,7 @@
                 <w:noProof/>
                 <w:webHidden/>
               </w:rPr>
-              <w:t>19</w:t>
+              <w:t>20</w:t>
             </w:r>
             <w:r>
               <w:rPr>
@@ -1333,7 +1333,7 @@
               <w:lang w:val="pt-PT" w:eastAsia="pt-PT"/>
             </w:rPr>
           </w:pPr>
-          <w:hyperlink w:anchor="_Toc357695305" w:history="1">
+          <w:hyperlink w:anchor="_Toc358236278" w:history="1">
             <w:r>
               <w:rPr>
                 <w:rStyle w:val="Hyperlink"/>
@@ -1361,7 +1361,7 @@
                 <w:noProof/>
                 <w:webHidden/>
               </w:rPr>
-              <w:instrText xml:space="preserve"> PAGEREF _Toc357695305 \h </w:instrText>
+              <w:instrText xml:space="preserve"> PAGEREF _Toc358236278 \h </w:instrText>
             </w:r>
             <w:r>
               <w:rPr>
@@ -1381,7 +1381,7 @@
                 <w:noProof/>
                 <w:webHidden/>
               </w:rPr>
-              <w:t>20</w:t>
+              <w:t>21</w:t>
             </w:r>
             <w:r>
               <w:rPr>
@@ -1403,7 +1403,7 @@
               <w:lang w:val="pt-PT" w:eastAsia="pt-PT"/>
             </w:rPr>
           </w:pPr>
-          <w:hyperlink w:anchor="_Toc357695306" w:history="1">
+          <w:hyperlink w:anchor="_Toc358236279" w:history="1">
             <w:r>
               <w:rPr>
                 <w:rStyle w:val="Hyperlink"/>
@@ -1440,7 +1440,7 @@
                 <w:noProof/>
                 <w:webHidden/>
               </w:rPr>
-              <w:instrText xml:space="preserve"> PAGEREF _Toc357695306 \h </w:instrText>
+              <w:instrText xml:space="preserve"> PAGEREF _Toc358236279 \h </w:instrText>
             </w:r>
             <w:r>
               <w:rPr>
@@ -1460,7 +1460,7 @@
                 <w:noProof/>
                 <w:webHidden/>
               </w:rPr>
-              <w:t>20</w:t>
+              <w:t>21</w:t>
             </w:r>
             <w:r>
               <w:rPr>
@@ -1482,7 +1482,7 @@
               <w:lang w:val="pt-PT" w:eastAsia="pt-PT"/>
             </w:rPr>
           </w:pPr>
-          <w:hyperlink w:anchor="_Toc357695307" w:history="1">
+          <w:hyperlink w:anchor="_Toc358236280" w:history="1">
             <w:r>
               <w:rPr>
                 <w:rStyle w:val="Hyperlink"/>
@@ -1519,7 +1519,7 @@
                 <w:noProof/>
                 <w:webHidden/>
               </w:rPr>
-              <w:instrText xml:space="preserve"> PAGEREF _Toc357695307 \h </w:instrText>
+              <w:instrText xml:space="preserve"> PAGEREF _Toc358236280 \h </w:instrText>
             </w:r>
             <w:r>
               <w:rPr>
@@ -1539,7 +1539,7 @@
                 <w:noProof/>
                 <w:webHidden/>
               </w:rPr>
-              <w:t>21</w:t>
+              <w:t>22</w:t>
             </w:r>
             <w:r>
               <w:rPr>
@@ -1561,7 +1561,7 @@
               <w:lang w:val="pt-PT" w:eastAsia="pt-PT"/>
             </w:rPr>
           </w:pPr>
-          <w:hyperlink w:anchor="_Toc357695308" w:history="1">
+          <w:hyperlink w:anchor="_Toc358236281" w:history="1">
             <w:r>
               <w:rPr>
                 <w:rStyle w:val="Hyperlink"/>
@@ -1598,7 +1598,7 @@
                 <w:noProof/>
                 <w:webHidden/>
               </w:rPr>
-              <w:instrText xml:space="preserve"> PAGEREF _Toc357695308 \h </w:instrText>
+              <w:instrText xml:space="preserve"> PAGEREF _Toc358236281 \h </w:instrText>
             </w:r>
             <w:r>
               <w:rPr>
@@ -1618,7 +1618,7 @@
                 <w:noProof/>
                 <w:webHidden/>
               </w:rPr>
-              <w:t>21</w:t>
+              <w:t>22</w:t>
             </w:r>
             <w:r>
               <w:rPr>
@@ -1640,7 +1640,7 @@
               <w:lang w:val="pt-PT" w:eastAsia="pt-PT"/>
             </w:rPr>
           </w:pPr>
-          <w:hyperlink w:anchor="_Toc357695309" w:history="1">
+          <w:hyperlink w:anchor="_Toc358236282" w:history="1">
             <w:r>
               <w:rPr>
                 <w:rStyle w:val="Hyperlink"/>
@@ -1677,7 +1677,7 @@
                 <w:noProof/>
                 <w:webHidden/>
               </w:rPr>
-              <w:instrText xml:space="preserve"> PAGEREF _Toc357695309 \h </w:instrText>
+              <w:instrText xml:space="preserve"> PAGEREF _Toc358236282 \h </w:instrText>
             </w:r>
             <w:r>
               <w:rPr>
@@ -1697,7 +1697,7 @@
                 <w:noProof/>
                 <w:webHidden/>
               </w:rPr>
-              <w:t>22</w:t>
+              <w:t>23</w:t>
             </w:r>
             <w:r>
               <w:rPr>
@@ -1719,7 +1719,7 @@
               <w:lang w:val="pt-PT" w:eastAsia="pt-PT"/>
             </w:rPr>
           </w:pPr>
-          <w:hyperlink w:anchor="_Toc357695310" w:history="1">
+          <w:hyperlink w:anchor="_Toc358236283" w:history="1">
             <w:r>
               <w:rPr>
                 <w:rStyle w:val="Hyperlink"/>
@@ -1756,7 +1756,7 @@
                 <w:noProof/>
                 <w:webHidden/>
               </w:rPr>
-              <w:instrText xml:space="preserve"> PAGEREF _Toc357695310 \h </w:instrText>
+              <w:instrText xml:space="preserve"> PAGEREF _Toc358236283 \h </w:instrText>
             </w:r>
             <w:r>
               <w:rPr>
@@ -1776,7 +1776,7 @@
                 <w:noProof/>
                 <w:webHidden/>
               </w:rPr>
-              <w:t>23</w:t>
+              <w:t>24</w:t>
             </w:r>
             <w:r>
               <w:rPr>
@@ -1798,7 +1798,7 @@
               <w:lang w:val="pt-PT" w:eastAsia="pt-PT"/>
             </w:rPr>
           </w:pPr>
-          <w:hyperlink w:anchor="_Toc357695311" w:history="1">
+          <w:hyperlink w:anchor="_Toc358236284" w:history="1">
             <w:r>
               <w:rPr>
                 <w:rStyle w:val="Hyperlink"/>
@@ -1835,7 +1835,7 @@
                 <w:noProof/>
                 <w:webHidden/>
               </w:rPr>
-              <w:instrText xml:space="preserve"> PAGEREF _Toc357695311 \h </w:instrText>
+              <w:instrText xml:space="preserve"> PAGEREF _Toc358236284 \h </w:instrText>
             </w:r>
             <w:r>
               <w:rPr>
@@ -1855,7 +1855,7 @@
                 <w:noProof/>
                 <w:webHidden/>
               </w:rPr>
-              <w:t>23</w:t>
+              <w:t>24</w:t>
             </w:r>
             <w:r>
               <w:rPr>
@@ -1878,7 +1878,7 @@
               <w:lang w:val="pt-PT" w:eastAsia="pt-PT"/>
             </w:rPr>
           </w:pPr>
-          <w:hyperlink w:anchor="_Toc357695312" w:history="1">
+          <w:hyperlink w:anchor="_Toc358236285" w:history="1">
             <w:r>
               <w:rPr>
                 <w:rStyle w:val="Hyperlink"/>
@@ -1906,7 +1906,7 @@
                 <w:noProof/>
                 <w:webHidden/>
               </w:rPr>
-              <w:instrText xml:space="preserve"> PAGEREF _Toc357695312 \h </w:instrText>
+              <w:instrText xml:space="preserve"> PAGEREF _Toc358236285 \h </w:instrText>
             </w:r>
             <w:r>
               <w:rPr>
@@ -1926,7 +1926,7 @@
                 <w:noProof/>
                 <w:webHidden/>
               </w:rPr>
-              <w:t>24</w:t>
+              <w:t>25</w:t>
             </w:r>
             <w:r>
               <w:rPr>
@@ -1948,7 +1948,7 @@
               <w:lang w:val="pt-PT" w:eastAsia="pt-PT"/>
             </w:rPr>
           </w:pPr>
-          <w:hyperlink w:anchor="_Toc357695313" w:history="1">
+          <w:hyperlink w:anchor="_Toc358236286" w:history="1">
             <w:r>
               <w:rPr>
                 <w:rStyle w:val="Hyperlink"/>
@@ -1983,7 +1983,7 @@
                 <w:noProof/>
                 <w:webHidden/>
               </w:rPr>
-              <w:instrText xml:space="preserve"> PAGEREF _Toc357695313 \h </w:instrText>
+              <w:instrText xml:space="preserve"> PAGEREF _Toc358236286 \h </w:instrText>
             </w:r>
             <w:r>
               <w:rPr>
@@ -2003,7 +2003,7 @@
                 <w:noProof/>
                 <w:webHidden/>
               </w:rPr>
-              <w:t>24</w:t>
+              <w:t>25</w:t>
             </w:r>
             <w:r>
               <w:rPr>
@@ -2026,11 +2026,12 @@
               <w:lang w:val="pt-PT" w:eastAsia="pt-PT"/>
             </w:rPr>
           </w:pPr>
-          <w:hyperlink w:anchor="_Toc357695314" w:history="1">
+          <w:hyperlink w:anchor="_Toc358236287" w:history="1">
             <w:r>
               <w:rPr>
                 <w:rStyle w:val="Hyperlink"/>
                 <w:noProof/>
+                <w:lang w:val="pt-PT"/>
               </w:rPr>
               <w:t>Especificação da Integração Tradução</w:t>
             </w:r>
@@ -2053,7 +2054,7 @@
                 <w:noProof/>
                 <w:webHidden/>
               </w:rPr>
-              <w:instrText xml:space="preserve"> PAGEREF _Toc357695314 \h </w:instrText>
+              <w:instrText xml:space="preserve"> PAGEREF _Toc358236287 \h </w:instrText>
             </w:r>
             <w:r>
               <w:rPr>
@@ -2073,7 +2074,7 @@
                 <w:noProof/>
                 <w:webHidden/>
               </w:rPr>
-              <w:t>25</w:t>
+              <w:t>26</w:t>
             </w:r>
             <w:r>
               <w:rPr>
@@ -2095,7 +2096,7 @@
               <w:lang w:val="pt-PT" w:eastAsia="pt-PT"/>
             </w:rPr>
           </w:pPr>
-          <w:hyperlink w:anchor="_Toc357695315" w:history="1">
+          <w:hyperlink w:anchor="_Toc358236288" w:history="1">
             <w:r>
               <w:rPr>
                 <w:rStyle w:val="Hyperlink"/>
@@ -2130,7 +2131,7 @@
                 <w:noProof/>
                 <w:webHidden/>
               </w:rPr>
-              <w:instrText xml:space="preserve"> PAGEREF _Toc357695315 \h </w:instrText>
+              <w:instrText xml:space="preserve"> PAGEREF _Toc358236288 \h </w:instrText>
             </w:r>
             <w:r>
               <w:rPr>
@@ -2150,7 +2151,7 @@
                 <w:noProof/>
                 <w:webHidden/>
               </w:rPr>
-              <w:t>25</w:t>
+              <w:t>26</w:t>
             </w:r>
             <w:r>
               <w:rPr>
@@ -2172,7 +2173,7 @@
               <w:lang w:val="pt-PT" w:eastAsia="pt-PT"/>
             </w:rPr>
           </w:pPr>
-          <w:hyperlink w:anchor="_Toc357695316" w:history="1">
+          <w:hyperlink w:anchor="_Toc358236289" w:history="1">
             <w:r>
               <w:rPr>
                 <w:rStyle w:val="Hyperlink"/>
@@ -2207,7 +2208,7 @@
                 <w:noProof/>
                 <w:webHidden/>
               </w:rPr>
-              <w:instrText xml:space="preserve"> PAGEREF _Toc357695316 \h </w:instrText>
+              <w:instrText xml:space="preserve"> PAGEREF _Toc358236289 \h </w:instrText>
             </w:r>
             <w:r>
               <w:rPr>
@@ -2227,7 +2228,155 @@
                 <w:noProof/>
                 <w:webHidden/>
               </w:rPr>
-              <w:t>26</w:t>
+              <w:t>27</w:t>
+            </w:r>
+            <w:r>
+              <w:rPr>
+                <w:noProof/>
+                <w:webHidden/>
+              </w:rPr>
+              <w:fldChar w:fldCharType="end"/>
+            </w:r>
+          </w:hyperlink>
+        </w:p>
+        <w:p>
+          <w:pPr>
+            <w:pStyle w:val="TOC1"/>
+            <w:tabs>
+              <w:tab w:val="right" w:leader="dot" w:pos="8828"/>
+            </w:tabs>
+            <w:rPr>
+              <w:rFonts w:cstheme="minorBidi"/>
+              <w:noProof/>
+              <w:lang w:val="pt-PT" w:eastAsia="pt-PT"/>
+            </w:rPr>
+          </w:pPr>
+          <w:hyperlink w:anchor="_Toc358236290" w:history="1">
+            <w:r>
+              <w:rPr>
+                <w:rStyle w:val="Hyperlink"/>
+                <w:noProof/>
+                <w:lang w:val="pt-PT"/>
+              </w:rPr>
+              <w:t>Especificação da Integração Sistemas de Informação</w:t>
+            </w:r>
+            <w:r>
+              <w:rPr>
+                <w:noProof/>
+                <w:webHidden/>
+              </w:rPr>
+              <w:tab/>
+            </w:r>
+            <w:r>
+              <w:rPr>
+                <w:noProof/>
+                <w:webHidden/>
+              </w:rPr>
+              <w:fldChar w:fldCharType="begin"/>
+            </w:r>
+            <w:r>
+              <w:rPr>
+                <w:noProof/>
+                <w:webHidden/>
+              </w:rPr>
+              <w:instrText xml:space="preserve"> PAGEREF _Toc358236290 \h </w:instrText>
+            </w:r>
+            <w:r>
+              <w:rPr>
+                <w:noProof/>
+                <w:webHidden/>
+              </w:rPr>
+            </w:r>
+            <w:r>
+              <w:rPr>
+                <w:noProof/>
+                <w:webHidden/>
+              </w:rPr>
+              <w:fldChar w:fldCharType="separate"/>
+            </w:r>
+            <w:r>
+              <w:rPr>
+                <w:noProof/>
+                <w:webHidden/>
+              </w:rPr>
+              <w:t>30</w:t>
+            </w:r>
+            <w:r>
+              <w:rPr>
+                <w:noProof/>
+                <w:webHidden/>
+              </w:rPr>
+              <w:fldChar w:fldCharType="end"/>
+            </w:r>
+          </w:hyperlink>
+        </w:p>
+        <w:p>
+          <w:pPr>
+            <w:pStyle w:val="TOC2"/>
+            <w:tabs>
+              <w:tab w:val="right" w:leader="dot" w:pos="8828"/>
+            </w:tabs>
+            <w:rPr>
+              <w:noProof/>
+              <w:lang w:val="pt-PT" w:eastAsia="pt-PT"/>
+            </w:rPr>
+          </w:pPr>
+          <w:hyperlink w:anchor="_Toc358236291" w:history="1">
+            <w:r>
+              <w:rPr>
+                <w:rStyle w:val="Hyperlink"/>
+                <w:b/>
+                <w:noProof/>
+              </w:rPr>
+              <w:t xml:space="preserve">INTSI.00 – </w:t>
+            </w:r>
+            <w:r>
+              <w:rPr>
+                <w:rStyle w:val="Hyperlink"/>
+                <w:noProof/>
+              </w:rPr>
+              <w:t>Recuperação de Palavras-Passe</w:t>
+            </w:r>
+            <w:r>
+              <w:rPr>
+                <w:noProof/>
+                <w:webHidden/>
+              </w:rPr>
+              <w:tab/>
+            </w:r>
+            <w:r>
+              <w:rPr>
+                <w:noProof/>
+                <w:webHidden/>
+              </w:rPr>
+              <w:fldChar w:fldCharType="begin"/>
+            </w:r>
+            <w:r>
+              <w:rPr>
+                <w:noProof/>
+                <w:webHidden/>
+              </w:rPr>
+              <w:instrText xml:space="preserve"> PAGEREF _Toc358236291 \h </w:instrText>
+            </w:r>
+            <w:r>
+              <w:rPr>
+                <w:noProof/>
+                <w:webHidden/>
+              </w:rPr>
+            </w:r>
+            <w:r>
+              <w:rPr>
+                <w:noProof/>
+                <w:webHidden/>
+              </w:rPr>
+              <w:fldChar w:fldCharType="separate"/>
+            </w:r>
+            <w:r>
+              <w:rPr>
+                <w:noProof/>
+                <w:webHidden/>
+              </w:rPr>
+              <w:t>30</w:t>
             </w:r>
             <w:r>
               <w:rPr>
@@ -2428,7 +2577,7 @@
           <w:lang w:val="pt-PT"/>
         </w:rPr>
       </w:pPr>
-      <w:bookmarkStart w:id="0" w:name="_Toc357695289"/>
+      <w:bookmarkStart w:id="0" w:name="_Toc358236262"/>
       <w:r>
         <w:rPr>
           <w:lang w:val="pt-PT"/>
@@ -2463,7 +2612,7 @@
           <w:rFonts w:eastAsia="Calibri"/>
         </w:rPr>
       </w:pPr>
-      <w:bookmarkStart w:id="1" w:name="_Toc357695290"/>
+      <w:bookmarkStart w:id="1" w:name="_Toc358236263"/>
       <w:r>
         <w:rPr>
           <w:rFonts w:eastAsia="Calibri"/>
@@ -2529,7 +2678,7 @@
           <v:rect id="rectole0000000000" o:spid="_x0000_i1025" style="width:440.25pt;height:139.5pt" o:ole="" o:preferrelative="t" stroked="f">
             <v:imagedata r:id="rId6" o:title=""/>
           </v:rect>
-          <o:OLEObject Type="Embed" ProgID="StaticMetafile" ShapeID="rectole0000000000" DrawAspect="Content" ObjectID="_1431969795" r:id="rId7"/>
+          <o:OLEObject Type="Embed" ProgID="StaticMetafile" ShapeID="rectole0000000000" DrawAspect="Content" ObjectID="_1431979917" r:id="rId7"/>
         </w:object>
       </w:r>
     </w:p>
@@ -2625,7 +2774,7 @@
           <v:rect id="rectole0000000001" o:spid="_x0000_i1026" style="width:97.5pt;height:47.25pt" o:ole="" o:preferrelative="t" stroked="f">
             <v:imagedata r:id="rId8" o:title=""/>
           </v:rect>
-          <o:OLEObject Type="Embed" ProgID="StaticMetafile" ShapeID="rectole0000000001" DrawAspect="Content" ObjectID="_1431969796" r:id="rId9"/>
+          <o:OLEObject Type="Embed" ProgID="StaticMetafile" ShapeID="rectole0000000001" DrawAspect="Content" ObjectID="_1431979918" r:id="rId9"/>
         </w:object>
       </w:r>
     </w:p>
@@ -2823,7 +2972,7 @@
           <w:rFonts w:eastAsia="Calibri"/>
         </w:rPr>
       </w:pPr>
-      <w:bookmarkStart w:id="2" w:name="_Toc357695291"/>
+      <w:bookmarkStart w:id="2" w:name="_Toc358236264"/>
       <w:r>
         <w:rPr>
           <w:rFonts w:eastAsia="Calibri"/>
@@ -2915,7 +3064,7 @@
             <o:lock v:ext="edit" aspectratio="f"/>
             <w10:wrap type="square"/>
           </v:shape>
-          <o:OLEObject Type="Embed" ProgID="StaticMetafile" ShapeID="_x0000_s1097" DrawAspect="Content" ObjectID="_1431969805" r:id="rId11"/>
+          <o:OLEObject Type="Embed" ProgID="StaticMetafile" ShapeID="_x0000_s1097" DrawAspect="Content" ObjectID="_1431979927" r:id="rId11"/>
         </w:object>
       </w:r>
       <w:r>
@@ -3104,7 +3253,7 @@
           <w:rFonts w:eastAsia="Calibri"/>
         </w:rPr>
       </w:pPr>
-      <w:bookmarkStart w:id="3" w:name="_Toc357695292"/>
+      <w:bookmarkStart w:id="3" w:name="_Toc358236265"/>
       <w:r>
         <w:rPr>
           <w:rFonts w:eastAsia="Calibri"/>
@@ -3174,7 +3323,7 @@
           <v:rect id="rectole0000000003" o:spid="_x0000_i1027" style="width:69.75pt;height:51.75pt" o:ole="" o:preferrelative="t" stroked="f">
             <v:imagedata r:id="rId12" o:title=""/>
           </v:rect>
-          <o:OLEObject Type="Embed" ProgID="StaticMetafile" ShapeID="rectole0000000003" DrawAspect="Content" ObjectID="_1431969797" r:id="rId13"/>
+          <o:OLEObject Type="Embed" ProgID="StaticMetafile" ShapeID="rectole0000000003" DrawAspect="Content" ObjectID="_1431979919" r:id="rId13"/>
         </w:object>
       </w:r>
       <w:r>
@@ -3307,7 +3456,7 @@
           <w:rFonts w:eastAsia="Calibri"/>
         </w:rPr>
       </w:pPr>
-      <w:bookmarkStart w:id="4" w:name="_Toc357695293"/>
+      <w:bookmarkStart w:id="4" w:name="_Toc358236266"/>
       <w:r>
         <w:rPr>
           <w:rFonts w:eastAsia="Calibri"/>
@@ -3376,7 +3525,7 @@
           <v:rect id="rectole0000000004" o:spid="_x0000_i1028" style="width:120pt;height:48pt" o:ole="" o:preferrelative="t" stroked="f">
             <v:imagedata r:id="rId14" o:title=""/>
           </v:rect>
-          <o:OLEObject Type="Embed" ProgID="StaticMetafile" ShapeID="rectole0000000004" DrawAspect="Content" ObjectID="_1431969798" r:id="rId15"/>
+          <o:OLEObject Type="Embed" ProgID="StaticMetafile" ShapeID="rectole0000000004" DrawAspect="Content" ObjectID="_1431979920" r:id="rId15"/>
         </w:object>
       </w:r>
       <w:r>
@@ -3713,7 +3862,7 @@
           <w:rFonts w:eastAsia="Calibri"/>
         </w:rPr>
       </w:pPr>
-      <w:bookmarkStart w:id="5" w:name="_Toc357695294"/>
+      <w:bookmarkStart w:id="5" w:name="_Toc358236267"/>
       <w:r>
         <w:rPr>
           <w:rFonts w:eastAsia="Calibri"/>
@@ -3783,7 +3932,7 @@
           <v:rect id="rectole0000000005" o:spid="_x0000_i1029" style="width:121.5pt;height:62.25pt" o:ole="" o:preferrelative="t" stroked="f">
             <v:imagedata r:id="rId16" o:title=""/>
           </v:rect>
-          <o:OLEObject Type="Embed" ProgID="StaticMetafile" ShapeID="rectole0000000005" DrawAspect="Content" ObjectID="_1431969799" r:id="rId17"/>
+          <o:OLEObject Type="Embed" ProgID="StaticMetafile" ShapeID="rectole0000000005" DrawAspect="Content" ObjectID="_1431979921" r:id="rId17"/>
         </w:object>
       </w:r>
       <w:r>
@@ -3859,7 +4008,7 @@
             <o:lock v:ext="edit" aspectratio="f"/>
             <w10:wrap type="square"/>
           </v:shape>
-          <o:OLEObject Type="Embed" ProgID="PBrush" ShapeID="_x0000_s1098" DrawAspect="Content" ObjectID="_1431969806" r:id="rId19"/>
+          <o:OLEObject Type="Embed" ProgID="PBrush" ShapeID="_x0000_s1098" DrawAspect="Content" ObjectID="_1431979928" r:id="rId19"/>
         </w:object>
       </w:r>
     </w:p>
@@ -4004,7 +4153,7 @@
             <o:lock v:ext="edit" aspectratio="f"/>
             <w10:wrap type="tight"/>
           </v:shape>
-          <o:OLEObject Type="Embed" ProgID="PBrush" ShapeID="_x0000_s1158" DrawAspect="Content" ObjectID="_1431969807" r:id="rId21"/>
+          <o:OLEObject Type="Embed" ProgID="PBrush" ShapeID="_x0000_s1158" DrawAspect="Content" ObjectID="_1431979929" r:id="rId21"/>
         </w:object>
       </w:r>
     </w:p>
@@ -4180,7 +4329,7 @@
             <o:lock v:ext="edit" aspectratio="f"/>
             <w10:wrap type="tight"/>
           </v:shape>
-          <o:OLEObject Type="Embed" ProgID="PBrush" ShapeID="_x0000_s1159" DrawAspect="Content" ObjectID="_1431969808" r:id="rId23"/>
+          <o:OLEObject Type="Embed" ProgID="PBrush" ShapeID="_x0000_s1159" DrawAspect="Content" ObjectID="_1431979930" r:id="rId23"/>
         </w:object>
       </w:r>
     </w:p>
@@ -4522,7 +4671,7 @@
             <o:lock v:ext="edit" aspectratio="f"/>
             <w10:wrap type="square"/>
           </v:shape>
-          <o:OLEObject Type="Embed" ProgID="PBrush" ShapeID="_x0000_s1099" DrawAspect="Content" ObjectID="_1431969809" r:id="rId25"/>
+          <o:OLEObject Type="Embed" ProgID="PBrush" ShapeID="_x0000_s1099" DrawAspect="Content" ObjectID="_1431979931" r:id="rId25"/>
         </w:object>
       </w:r>
     </w:p>
@@ -4642,7 +4791,7 @@
           <w:rFonts w:eastAsia="Calibri"/>
         </w:rPr>
       </w:pPr>
-      <w:bookmarkStart w:id="6" w:name="_Toc357695295"/>
+      <w:bookmarkStart w:id="6" w:name="_Toc358236268"/>
       <w:r>
         <w:rPr>
           <w:rFonts w:eastAsia="Calibri"/>
@@ -4716,7 +4865,7 @@
             <o:lock v:ext="edit" aspectratio="f"/>
             <w10:wrap type="square"/>
           </v:shape>
-          <o:OLEObject Type="Embed" ProgID="StaticMetafile" ShapeID="_x0000_s1100" DrawAspect="Content" ObjectID="_1431969810" r:id="rId27"/>
+          <o:OLEObject Type="Embed" ProgID="StaticMetafile" ShapeID="_x0000_s1100" DrawAspect="Content" ObjectID="_1431979932" r:id="rId27"/>
         </w:object>
       </w:r>
       <w:r>
@@ -5716,7 +5865,7 @@
           <w:rFonts w:eastAsia="Calibri"/>
         </w:rPr>
       </w:pPr>
-      <w:bookmarkStart w:id="7" w:name="_Toc357695296"/>
+      <w:bookmarkStart w:id="7" w:name="_Toc358236269"/>
       <w:r>
         <w:rPr>
           <w:rFonts w:eastAsia="Calibri"/>
@@ -5785,7 +5934,7 @@
             <o:lock v:ext="edit" aspectratio="f"/>
             <w10:wrap type="square"/>
           </v:shape>
-          <o:OLEObject Type="Embed" ProgID="StaticMetafile" ShapeID="_x0000_s1101" DrawAspect="Content" ObjectID="_1431969811" r:id="rId31"/>
+          <o:OLEObject Type="Embed" ProgID="StaticMetafile" ShapeID="_x0000_s1101" DrawAspect="Content" ObjectID="_1431979933" r:id="rId31"/>
         </w:object>
       </w:r>
     </w:p>
@@ -6060,7 +6209,7 @@
           <w:rFonts w:eastAsia="Calibri"/>
         </w:rPr>
       </w:pPr>
-      <w:bookmarkStart w:id="8" w:name="_Toc357695297"/>
+      <w:bookmarkStart w:id="8" w:name="_Toc358236270"/>
       <w:r>
         <w:rPr>
           <w:rFonts w:eastAsia="Calibri"/>
@@ -6121,7 +6270,7 @@
             <o:lock v:ext="edit" aspectratio="f"/>
             <w10:wrap type="square"/>
           </v:shape>
-          <o:OLEObject Type="Embed" ProgID="StaticMetafile" ShapeID="_x0000_s1102" DrawAspect="Content" ObjectID="_1431969812" r:id="rId33"/>
+          <o:OLEObject Type="Embed" ProgID="StaticMetafile" ShapeID="_x0000_s1102" DrawAspect="Content" ObjectID="_1431979934" r:id="rId33"/>
         </w:object>
       </w:r>
     </w:p>
@@ -6358,7 +6507,7 @@
             <o:lock v:ext="edit" aspectratio="f"/>
             <w10:wrap type="square"/>
           </v:shape>
-          <o:OLEObject Type="Embed" ProgID="StaticMetafile" ShapeID="_x0000_s1103" DrawAspect="Content" ObjectID="_1431969813" r:id="rId35"/>
+          <o:OLEObject Type="Embed" ProgID="StaticMetafile" ShapeID="_x0000_s1103" DrawAspect="Content" ObjectID="_1431979935" r:id="rId35"/>
         </w:object>
       </w:r>
     </w:p>
@@ -6396,7 +6545,7 @@
           <w:rFonts w:eastAsia="Calibri"/>
         </w:rPr>
       </w:pPr>
-      <w:bookmarkStart w:id="9" w:name="_Toc357695298"/>
+      <w:bookmarkStart w:id="9" w:name="_Toc358236271"/>
       <w:r>
         <w:rPr>
           <w:rFonts w:eastAsia="Calibri"/>
@@ -6541,7 +6690,7 @@
           <w:rFonts w:eastAsia="Calibri"/>
         </w:rPr>
       </w:pPr>
-      <w:bookmarkStart w:id="10" w:name="_Toc357695299"/>
+      <w:bookmarkStart w:id="10" w:name="_Toc358236272"/>
       <w:r>
         <w:rPr>
           <w:noProof/>
@@ -6644,25 +6793,7 @@
           <w:sz w:val="24"/>
           <w:lang w:val="pt-PT"/>
         </w:rPr>
-        <w:t>Figura 18 –</w:t>
-      </w:r>
-      <w:proofErr w:type="gramStart"/>
-      <w:r>
-        <w:rPr>
-          <w:rFonts w:ascii="Calibri" w:eastAsia="Calibri" w:hAnsi="Calibri" w:cs="Calibri"/>
-          <w:sz w:val="24"/>
-          <w:lang w:val="pt-PT"/>
-        </w:rPr>
-        <w:t>SWITCH</w:t>
-      </w:r>
-      <w:proofErr w:type="gramEnd"/>
-      <w:r>
-        <w:rPr>
-          <w:rFonts w:ascii="Calibri" w:eastAsia="Calibri" w:hAnsi="Calibri" w:cs="Calibri"/>
-          <w:sz w:val="24"/>
-          <w:lang w:val="pt-PT"/>
-        </w:rPr>
-        <w:t xml:space="preserve"> CASE</w:t>
+        <w:t>Figura 18 –SWITCH CASE</w:t>
       </w:r>
     </w:p>
     <w:p>
@@ -6785,7 +6916,7 @@
             <o:lock v:ext="edit" aspectratio="f"/>
             <w10:wrap type="square"/>
           </v:shape>
-          <o:OLEObject Type="Embed" ProgID="StaticMetafile" ShapeID="_x0000_s1105" DrawAspect="Content" ObjectID="_1431969814" r:id="rId39"/>
+          <o:OLEObject Type="Embed" ProgID="StaticMetafile" ShapeID="_x0000_s1105" DrawAspect="Content" ObjectID="_1431979936" r:id="rId39"/>
         </w:object>
       </w:r>
       <w:r>
@@ -6980,7 +7111,7 @@
           <v:rect id="rectole0000000015" o:spid="_x0000_i1030" style="width:274.5pt;height:265.5pt" o:ole="" o:preferrelative="t" stroked="f">
             <v:imagedata r:id="rId40" o:title=""/>
           </v:rect>
-          <o:OLEObject Type="Embed" ProgID="StaticMetafile" ShapeID="rectole0000000015" DrawAspect="Content" ObjectID="_1431969800" r:id="rId41"/>
+          <o:OLEObject Type="Embed" ProgID="StaticMetafile" ShapeID="rectole0000000015" DrawAspect="Content" ObjectID="_1431979922" r:id="rId41"/>
         </w:object>
       </w:r>
     </w:p>
@@ -7655,7 +7786,7 @@
           <v:rect id="rectole0000000016" o:spid="_x0000_i1031" style="width:220.5pt;height:257.25pt" o:ole="" o:preferrelative="t" stroked="f">
             <v:imagedata r:id="rId42" o:title=""/>
           </v:rect>
-          <o:OLEObject Type="Embed" ProgID="StaticMetafile" ShapeID="rectole0000000016" DrawAspect="Content" ObjectID="_1431969801" r:id="rId43"/>
+          <o:OLEObject Type="Embed" ProgID="StaticMetafile" ShapeID="rectole0000000016" DrawAspect="Content" ObjectID="_1431979923" r:id="rId43"/>
         </w:object>
       </w:r>
     </w:p>
@@ -7695,7 +7826,7 @@
           <w:rFonts w:eastAsia="Calibri"/>
         </w:rPr>
       </w:pPr>
-      <w:bookmarkStart w:id="11" w:name="_Toc357695300"/>
+      <w:bookmarkStart w:id="11" w:name="_Toc358236273"/>
       <w:r>
         <w:rPr>
           <w:rFonts w:eastAsia="Calibri"/>
@@ -7730,7 +7861,7 @@
           <v:rect id="rectole0000000017" o:spid="_x0000_i1032" style="width:206.25pt;height:71.25pt" o:ole="" o:preferrelative="t" stroked="f">
             <v:imagedata r:id="rId44" o:title=""/>
           </v:rect>
-          <o:OLEObject Type="Embed" ProgID="StaticMetafile" ShapeID="rectole0000000017" DrawAspect="Content" ObjectID="_1431969802" r:id="rId45"/>
+          <o:OLEObject Type="Embed" ProgID="StaticMetafile" ShapeID="rectole0000000017" DrawAspect="Content" ObjectID="_1431979924" r:id="rId45"/>
         </w:object>
       </w:r>
     </w:p>
@@ -7846,7 +7977,7 @@
           <v:rect id="rectole0000000018" o:spid="_x0000_i1033" style="width:3in;height:81.75pt" o:ole="" o:preferrelative="t" stroked="f">
             <v:imagedata r:id="rId46" o:title=""/>
           </v:rect>
-          <o:OLEObject Type="Embed" ProgID="StaticMetafile" ShapeID="rectole0000000018" DrawAspect="Content" ObjectID="_1431969803" r:id="rId47"/>
+          <o:OLEObject Type="Embed" ProgID="StaticMetafile" ShapeID="rectole0000000018" DrawAspect="Content" ObjectID="_1431979925" r:id="rId47"/>
         </w:object>
       </w:r>
     </w:p>
@@ -7945,7 +8076,7 @@
           <v:rect id="rectole0000000019" o:spid="_x0000_i1034" style="width:333pt;height:164.25pt" o:ole="" o:preferrelative="t" stroked="f">
             <v:imagedata r:id="rId48" o:title=""/>
           </v:rect>
-          <o:OLEObject Type="Embed" ProgID="StaticMetafile" ShapeID="rectole0000000019" DrawAspect="Content" ObjectID="_1431969804" r:id="rId49"/>
+          <o:OLEObject Type="Embed" ProgID="StaticMetafile" ShapeID="rectole0000000019" DrawAspect="Content" ObjectID="_1431979926" r:id="rId49"/>
         </w:object>
       </w:r>
     </w:p>
@@ -8568,7 +8699,7 @@
           <w:rFonts w:eastAsia="Calibri"/>
         </w:rPr>
       </w:pPr>
-      <w:bookmarkStart w:id="12" w:name="_Toc357695301"/>
+      <w:bookmarkStart w:id="12" w:name="_Toc358236274"/>
       <w:r>
         <w:rPr>
           <w:rFonts w:eastAsia="Calibri"/>
@@ -9698,7 +9829,7 @@
           <w:rFonts w:eastAsia="Calibri"/>
         </w:rPr>
       </w:pPr>
-      <w:bookmarkStart w:id="13" w:name="_Toc357695302"/>
+      <w:bookmarkStart w:id="13" w:name="_Toc358236275"/>
       <w:r>
         <w:rPr>
           <w:rFonts w:eastAsia="Calibri"/>
@@ -10077,7 +10208,7 @@
           <w:rFonts w:eastAsia="Calibri"/>
         </w:rPr>
       </w:pPr>
-      <w:bookmarkStart w:id="14" w:name="_Toc357695303"/>
+      <w:bookmarkStart w:id="14" w:name="_Toc358236276"/>
       <w:r>
         <w:rPr>
           <w:rFonts w:eastAsia="Calibri"/>
@@ -10830,7 +10961,7 @@
           <w:rFonts w:eastAsia="Calibri"/>
         </w:rPr>
       </w:pPr>
-      <w:bookmarkStart w:id="15" w:name="_Toc357695304"/>
+      <w:bookmarkStart w:id="15" w:name="_Toc358236277"/>
       <w:r>
         <w:rPr>
           <w:rFonts w:eastAsia="Calibri"/>
@@ -11150,25 +11281,7 @@
           <w:szCs w:val="24"/>
           <w:lang w:val="pt-PT"/>
         </w:rPr>
-        <w:t xml:space="preserve"> forma “</w:t>
-      </w:r>
-      <w:proofErr w:type="spellStart"/>
-      <w:r>
-        <w:rPr>
-          <w:sz w:val="24"/>
-          <w:szCs w:val="24"/>
-          <w:lang w:val="pt-PT"/>
-        </w:rPr>
-        <w:t>return</w:t>
-      </w:r>
-      <w:proofErr w:type="spellEnd"/>
-      <w:r>
-        <w:rPr>
-          <w:sz w:val="24"/>
-          <w:szCs w:val="24"/>
-          <w:lang w:val="pt-PT"/>
-        </w:rPr>
-        <w:t>”</w:t>
+        <w:t xml:space="preserve"> forma “return”</w:t>
       </w:r>
       <w:r>
         <w:rPr>
@@ -11220,7 +11333,7 @@
           <w:szCs w:val="24"/>
           <w:lang w:val="pt-PT"/>
         </w:rPr>
-        <w:t>FLUX.</w:t>
+        <w:t>FLUX.14.0</w:t>
       </w:r>
       <w:r>
         <w:rPr>
@@ -11230,7 +11343,7 @@
           <w:szCs w:val="24"/>
           <w:lang w:val="pt-PT"/>
         </w:rPr>
-        <w:t>14.0</w:t>
+        <w:t>7</w:t>
       </w:r>
       <w:r>
         <w:rPr>
@@ -11240,7 +11353,7 @@
           <w:szCs w:val="24"/>
           <w:lang w:val="pt-PT"/>
         </w:rPr>
-        <w:t>7</w:t>
+        <w:t xml:space="preserve"> –</w:t>
       </w:r>
       <w:r>
         <w:rPr>
@@ -11250,46 +11363,16 @@
           <w:szCs w:val="24"/>
           <w:lang w:val="pt-PT"/>
         </w:rPr>
-        <w:t xml:space="preserve"> –</w:t>
+        <w:t xml:space="preserve"> </w:t>
       </w:r>
       <w:r>
         <w:rPr>
           <w:rFonts w:ascii="Calibri" w:hAnsi="Calibri"/>
-          <w:b/>
-          <w:sz w:val="24"/>
-          <w:szCs w:val="24"/>
-          <w:lang w:val="pt-PT"/>
-        </w:rPr>
-        <w:t xml:space="preserve"> </w:t>
-      </w:r>
-      <w:r>
-        <w:rPr>
-          <w:rFonts w:ascii="Calibri" w:hAnsi="Calibri"/>
-          <w:sz w:val="24"/>
-          <w:szCs w:val="24"/>
-          <w:lang w:val="pt-PT"/>
-        </w:rPr>
-        <w:t>Quando uma função não possui nenhuma forma “</w:t>
-      </w:r>
-      <w:proofErr w:type="spellStart"/>
-      <w:r>
-        <w:rPr>
-          <w:rFonts w:ascii="Calibri" w:hAnsi="Calibri"/>
-          <w:sz w:val="24"/>
-          <w:szCs w:val="24"/>
-          <w:lang w:val="pt-PT"/>
-        </w:rPr>
-        <w:t>return</w:t>
-      </w:r>
-      <w:proofErr w:type="spellEnd"/>
-      <w:r>
-        <w:rPr>
-          <w:rFonts w:ascii="Calibri" w:hAnsi="Calibri"/>
-          <w:sz w:val="24"/>
-          <w:szCs w:val="24"/>
-          <w:lang w:val="pt-PT"/>
-        </w:rPr>
-        <w:t>”, esta não vai retornar nada no final da sua execução</w:t>
+          <w:sz w:val="24"/>
+          <w:szCs w:val="24"/>
+          <w:lang w:val="pt-PT"/>
+        </w:rPr>
+        <w:t>Quando uma função não possui nenhuma forma “return”, esta não vai retornar nada no final da sua execução</w:t>
       </w:r>
       <w:r>
         <w:rPr>
@@ -11737,7 +11820,7 @@
           <w:lang w:val="pt-PT"/>
         </w:rPr>
       </w:pPr>
-      <w:bookmarkStart w:id="16" w:name="_Toc357695305"/>
+      <w:bookmarkStart w:id="16" w:name="_Toc358236278"/>
       <w:r>
         <w:rPr>
           <w:lang w:val="pt-PT"/>
@@ -11787,7 +11870,7 @@
           <w:rFonts w:eastAsia="Calibri"/>
         </w:rPr>
       </w:pPr>
-      <w:bookmarkStart w:id="17" w:name="_Toc357695306"/>
+      <w:bookmarkStart w:id="17" w:name="_Toc358236279"/>
       <w:r>
         <w:rPr>
           <w:rFonts w:eastAsia="Calibri"/>
@@ -12067,7 +12150,7 @@
           <w:b/>
         </w:rPr>
       </w:pPr>
-      <w:bookmarkStart w:id="18" w:name="_Toc357695307"/>
+      <w:bookmarkStart w:id="18" w:name="_Toc358236280"/>
       <w:r>
         <w:rPr>
           <w:rFonts w:eastAsia="Calibri"/>
@@ -12511,7 +12594,7 @@
           <w:rFonts w:eastAsia="Calibri"/>
         </w:rPr>
       </w:pPr>
-      <w:bookmarkStart w:id="19" w:name="_Toc357695308"/>
+      <w:bookmarkStart w:id="19" w:name="_Toc358236281"/>
       <w:r>
         <w:rPr>
           <w:rFonts w:eastAsia="Calibri"/>
@@ -12865,7 +12948,7 @@
           <w:rFonts w:eastAsia="Calibri"/>
         </w:rPr>
       </w:pPr>
-      <w:bookmarkStart w:id="20" w:name="_Toc357695309"/>
+      <w:bookmarkStart w:id="20" w:name="_Toc358236282"/>
       <w:r>
         <w:rPr>
           <w:rFonts w:eastAsia="Calibri"/>
@@ -13155,7 +13238,7 @@
           <w:lang w:eastAsia="pt-PT"/>
         </w:rPr>
       </w:pPr>
-      <w:bookmarkStart w:id="21" w:name="_Toc357695310"/>
+      <w:bookmarkStart w:id="21" w:name="_Toc358236283"/>
       <w:r>
         <w:rPr>
           <w:rFonts w:eastAsia="Calibri"/>
@@ -13528,7 +13611,7 @@
           <w:sz w:val="24"/>
         </w:rPr>
       </w:pPr>
-      <w:bookmarkStart w:id="22" w:name="_Toc357695311"/>
+      <w:bookmarkStart w:id="22" w:name="_Toc358236284"/>
       <w:r>
         <w:rPr>
           <w:rFonts w:eastAsia="Calibri"/>
@@ -14243,22 +14326,14 @@
           <w:lang w:val="pt-PT"/>
         </w:rPr>
       </w:pPr>
-      <w:bookmarkStart w:id="23" w:name="_Toc357695312"/>
-      <w:r>
-        <w:rPr>
-          <w:lang w:val="pt-PT"/>
-        </w:rPr>
-        <w:t>Especificação da Integração Fluxo –</w:t>
-      </w:r>
-      <w:proofErr w:type="gramStart"/>
-      <w:r>
-        <w:rPr>
-          <w:lang w:val="pt-PT"/>
-        </w:rPr>
-        <w:t>BD</w:t>
+      <w:bookmarkStart w:id="23" w:name="_Toc358236285"/>
+      <w:r>
+        <w:rPr>
+          <w:lang w:val="pt-PT"/>
+        </w:rPr>
+        <w:t>Especificação da Integração Fluxo –BD</w:t>
       </w:r>
       <w:bookmarkEnd w:id="23"/>
-      <w:proofErr w:type="gramEnd"/>
     </w:p>
     <w:p>
       <w:pPr>
@@ -14324,7 +14399,7 @@
       <w:pPr>
         <w:pStyle w:val="Subtitle"/>
       </w:pPr>
-      <w:bookmarkStart w:id="24" w:name="_Toc357695313"/>
+      <w:bookmarkStart w:id="24" w:name="_Toc358236286"/>
       <w:r>
         <w:rPr>
           <w:b/>
@@ -14786,7 +14861,7 @@
           <w:lang w:val="pt-PT"/>
         </w:rPr>
       </w:pPr>
-      <w:bookmarkStart w:id="25" w:name="_Toc357695314"/>
+      <w:bookmarkStart w:id="25" w:name="_Toc358236287"/>
       <w:r>
         <w:rPr>
           <w:lang w:val="pt-PT"/>
@@ -14850,7 +14925,7 @@
       <w:pPr>
         <w:pStyle w:val="Subtitle"/>
       </w:pPr>
-      <w:bookmarkStart w:id="26" w:name="_Toc357695315"/>
+      <w:bookmarkStart w:id="26" w:name="_Toc358236288"/>
       <w:r>
         <w:rPr>
           <w:b/>
@@ -15021,7 +15096,7 @@
       <w:pPr>
         <w:pStyle w:val="Subtitle"/>
       </w:pPr>
-      <w:bookmarkStart w:id="27" w:name="_Toc357695316"/>
+      <w:bookmarkStart w:id="27" w:name="_Toc358236289"/>
       <w:r>
         <w:rPr>
           <w:b/>
@@ -15744,8 +15819,6 @@
           <w:lang w:val="pt-PT"/>
         </w:rPr>
       </w:pPr>
-      <w:bookmarkStart w:id="28" w:name="_GoBack"/>
-      <w:bookmarkEnd w:id="28"/>
     </w:p>
     <w:p>
       <w:pPr>
@@ -16538,12 +16611,3188 @@
     </w:p>
     <w:p>
       <w:pPr>
-        <w:rPr>
-          <w:sz w:val="24"/>
-          <w:szCs w:val="24"/>
-          <w:lang w:val="pt-PT"/>
-        </w:rPr>
-      </w:pPr>
+        <w:pStyle w:val="Titulo"/>
+        <w:rPr>
+          <w:lang w:val="pt-PT"/>
+        </w:rPr>
+      </w:pPr>
+      <w:bookmarkStart w:id="28" w:name="_Toc358236290"/>
+      <w:r>
+        <w:rPr>
+          <w:lang w:val="pt-PT"/>
+        </w:rPr>
+        <w:lastRenderedPageBreak/>
+        <w:t xml:space="preserve">Especificação da Integração </w:t>
+      </w:r>
+      <w:r>
+        <w:rPr>
+          <w:lang w:val="pt-PT"/>
+        </w:rPr>
+        <w:t>Sistemas de Informação</w:t>
+      </w:r>
+      <w:bookmarkEnd w:id="28"/>
+    </w:p>
+    <w:p>
+      <w:pPr>
+        <w:pStyle w:val="Subtitle"/>
+      </w:pPr>
+      <w:bookmarkStart w:id="29" w:name="_Toc358236291"/>
+      <w:r>
+        <w:rPr>
+          <w:b/>
+        </w:rPr>
+        <w:t>INTSI.00</w:t>
+      </w:r>
+      <w:r>
+        <w:rPr>
+          <w:b/>
+        </w:rPr>
+        <w:t xml:space="preserve"> –</w:t>
+      </w:r>
+      <w:r>
+        <w:rPr>
+          <w:b/>
+        </w:rPr>
+        <w:t xml:space="preserve"> </w:t>
+      </w:r>
+      <w:r>
+        <w:t>Recuperação de Palavras-Passe</w:t>
+      </w:r>
+      <w:bookmarkEnd w:id="29"/>
+    </w:p>
+    <w:p>
+      <w:pPr>
+        <w:rPr>
+          <w:sz w:val="24"/>
+          <w:szCs w:val="24"/>
+          <w:lang w:val="pt-PT"/>
+        </w:rPr>
+      </w:pPr>
+      <w:r>
+        <w:rPr>
+          <w:b/>
+          <w:sz w:val="24"/>
+          <w:szCs w:val="24"/>
+          <w:lang w:val="pt-PT"/>
+        </w:rPr>
+        <w:t>INTSI.00.00 -</w:t>
+      </w:r>
+      <w:r>
+        <w:rPr>
+          <w:sz w:val="24"/>
+          <w:szCs w:val="24"/>
+          <w:lang w:val="pt-PT"/>
+        </w:rPr>
+        <w:t xml:space="preserve"> O utilizador realiza o pedido de uma nova palavra-passe.</w:t>
+      </w:r>
+    </w:p>
+    <w:p>
+      <w:pPr>
+        <w:rPr>
+          <w:sz w:val="24"/>
+          <w:szCs w:val="24"/>
+          <w:lang w:val="pt-PT"/>
+        </w:rPr>
+      </w:pPr>
+      <w:r>
+        <w:rPr>
+          <w:b/>
+          <w:sz w:val="24"/>
+          <w:szCs w:val="24"/>
+          <w:lang w:val="pt-PT"/>
+        </w:rPr>
+        <w:t>INTSI.00.01 -</w:t>
+      </w:r>
+      <w:r>
+        <w:rPr>
+          <w:sz w:val="24"/>
+          <w:szCs w:val="24"/>
+          <w:lang w:val="pt-PT"/>
+        </w:rPr>
+        <w:t xml:space="preserve"> O sistema apresenta um formulário para o utilizador inserir o username.</w:t>
+      </w:r>
+    </w:p>
+    <w:p>
+      <w:pPr>
+        <w:rPr>
+          <w:sz w:val="24"/>
+          <w:szCs w:val="24"/>
+          <w:lang w:val="pt-PT"/>
+        </w:rPr>
+      </w:pPr>
+      <w:r>
+        <w:rPr>
+          <w:b/>
+          <w:sz w:val="24"/>
+          <w:szCs w:val="24"/>
+          <w:lang w:val="pt-PT"/>
+        </w:rPr>
+        <w:t>INTSI.00.02 -</w:t>
+      </w:r>
+      <w:r>
+        <w:rPr>
+          <w:sz w:val="24"/>
+          <w:szCs w:val="24"/>
+          <w:lang w:val="pt-PT"/>
+        </w:rPr>
+        <w:t xml:space="preserve"> O sistema verifica se o e-mail existe na base de dados</w:t>
+      </w:r>
+    </w:p>
+    <w:p>
+      <w:pPr>
+        <w:rPr>
+          <w:sz w:val="24"/>
+          <w:szCs w:val="24"/>
+          <w:lang w:val="pt-PT"/>
+        </w:rPr>
+      </w:pPr>
+      <w:r>
+        <w:rPr>
+          <w:sz w:val="24"/>
+          <w:szCs w:val="24"/>
+          <w:lang w:val="pt-PT"/>
+        </w:rPr>
+        <w:tab/>
+      </w:r>
+      <w:r>
+        <w:rPr>
+          <w:b/>
+          <w:sz w:val="24"/>
+          <w:szCs w:val="24"/>
+          <w:lang w:val="pt-PT"/>
+        </w:rPr>
+        <w:t>INTSI.00.02.1 -</w:t>
+      </w:r>
+      <w:r>
+        <w:rPr>
+          <w:sz w:val="24"/>
+          <w:szCs w:val="24"/>
+          <w:lang w:val="pt-PT"/>
+        </w:rPr>
+        <w:t xml:space="preserve"> Se não existir, o endereço inserido é inválido. </w:t>
+      </w:r>
+    </w:p>
+    <w:p>
+      <w:pPr>
+        <w:ind w:left="708"/>
+        <w:rPr>
+          <w:sz w:val="24"/>
+          <w:szCs w:val="24"/>
+          <w:lang w:val="pt-PT"/>
+        </w:rPr>
+      </w:pPr>
+      <w:r>
+        <w:rPr>
+          <w:b/>
+          <w:sz w:val="24"/>
+          <w:szCs w:val="24"/>
+          <w:lang w:val="pt-PT"/>
+        </w:rPr>
+        <w:t>INTSI.00.02.2 -</w:t>
+      </w:r>
+      <w:r>
+        <w:rPr>
+          <w:sz w:val="24"/>
+          <w:szCs w:val="24"/>
+          <w:lang w:val="pt-PT"/>
+        </w:rPr>
+        <w:t xml:space="preserve"> Se existir, o sistema envia um e-mail (através de um servidor e-mail/serviço do gmail) ao utilizador.</w:t>
+      </w:r>
+    </w:p>
+    <w:p>
+      <w:pPr>
+        <w:rPr>
+          <w:sz w:val="24"/>
+          <w:szCs w:val="24"/>
+          <w:lang w:val="pt-PT"/>
+        </w:rPr>
+      </w:pPr>
+      <w:r>
+        <w:rPr>
+          <w:b/>
+          <w:sz w:val="24"/>
+          <w:szCs w:val="24"/>
+          <w:lang w:val="pt-PT"/>
+        </w:rPr>
+        <w:t>INTSI.00.03 -</w:t>
+      </w:r>
+      <w:r>
+        <w:rPr>
+          <w:sz w:val="24"/>
+          <w:szCs w:val="24"/>
+          <w:lang w:val="pt-PT"/>
+        </w:rPr>
+        <w:t xml:space="preserve"> Na mensagem enviada ao utilizador, este carrega no link gerado aleatoriamente que deverá permitir ao utilizador inserir uma nova password.</w:t>
+      </w:r>
+    </w:p>
+    <w:p>
+      <w:pPr>
+        <w:pStyle w:val="Subtitle"/>
+      </w:pPr>
+      <w:r>
+        <w:rPr>
+          <w:b/>
+        </w:rPr>
+        <w:t xml:space="preserve">INTSI.01 – </w:t>
+      </w:r>
+      <w:r>
+        <w:t>Funcionalidades Utilizador Visitante</w:t>
+      </w:r>
+    </w:p>
+    <w:p>
+      <w:pPr>
+        <w:suppressAutoHyphens/>
+        <w:spacing w:before="240" w:after="120" w:line="100" w:lineRule="atLeast"/>
+        <w:rPr>
+          <w:rFonts w:ascii="Garamond" w:hAnsi="Garamond"/>
+          <w:bCs/>
+          <w:sz w:val="24"/>
+          <w:lang w:val="pt-PT"/>
+        </w:rPr>
+      </w:pPr>
+      <w:r>
+        <w:rPr>
+          <w:b/>
+          <w:sz w:val="24"/>
+          <w:szCs w:val="24"/>
+          <w:lang w:val="pt-PT"/>
+        </w:rPr>
+        <w:t>INTSI</w:t>
+      </w:r>
+      <w:r>
+        <w:rPr>
+          <w:b/>
+          <w:sz w:val="24"/>
+          <w:szCs w:val="24"/>
+          <w:lang w:val="pt-PT"/>
+        </w:rPr>
+        <w:t>.01.00</w:t>
+      </w:r>
+      <w:r>
+        <w:rPr>
+          <w:b/>
+          <w:sz w:val="24"/>
+          <w:szCs w:val="24"/>
+          <w:lang w:val="pt-PT"/>
+        </w:rPr>
+        <w:t xml:space="preserve"> -</w:t>
+      </w:r>
+      <w:r>
+        <w:rPr>
+          <w:sz w:val="24"/>
+          <w:szCs w:val="24"/>
+          <w:lang w:val="pt-PT"/>
+        </w:rPr>
+        <w:t xml:space="preserve"> </w:t>
+      </w:r>
+      <w:r>
+        <w:rPr>
+          <w:rFonts w:ascii="Garamond" w:hAnsi="Garamond"/>
+          <w:bCs/>
+          <w:sz w:val="24"/>
+          <w:lang w:val="pt-PT"/>
+        </w:rPr>
+        <w:t>O visitante tem o direito de consultar apenas a página principal do site.</w:t>
+      </w:r>
+    </w:p>
+    <w:p>
+      <w:pPr>
+        <w:suppressAutoHyphens/>
+        <w:spacing w:before="240" w:after="120" w:line="100" w:lineRule="atLeast"/>
+        <w:rPr>
+          <w:rFonts w:ascii="Garamond" w:hAnsi="Garamond"/>
+          <w:bCs/>
+          <w:sz w:val="24"/>
+          <w:lang w:val="pt-PT"/>
+        </w:rPr>
+      </w:pPr>
+      <w:r>
+        <w:rPr>
+          <w:b/>
+          <w:sz w:val="24"/>
+          <w:szCs w:val="24"/>
+          <w:lang w:val="pt-PT"/>
+        </w:rPr>
+        <w:t>INTSI</w:t>
+      </w:r>
+      <w:r>
+        <w:rPr>
+          <w:b/>
+          <w:sz w:val="24"/>
+          <w:szCs w:val="24"/>
+          <w:lang w:val="pt-PT"/>
+        </w:rPr>
+        <w:t>.01.01</w:t>
+      </w:r>
+      <w:r>
+        <w:rPr>
+          <w:b/>
+          <w:sz w:val="24"/>
+          <w:szCs w:val="24"/>
+          <w:lang w:val="pt-PT"/>
+        </w:rPr>
+        <w:t xml:space="preserve"> -</w:t>
+      </w:r>
+      <w:r>
+        <w:rPr>
+          <w:sz w:val="24"/>
+          <w:szCs w:val="24"/>
+          <w:lang w:val="pt-PT"/>
+        </w:rPr>
+        <w:t xml:space="preserve"> </w:t>
+      </w:r>
+      <w:r>
+        <w:rPr>
+          <w:rFonts w:ascii="Garamond" w:hAnsi="Garamond"/>
+          <w:bCs/>
+          <w:sz w:val="24"/>
+          <w:lang w:val="pt-PT"/>
+        </w:rPr>
+        <w:t>O visitante pode criar fluxogramas no site, mas não pode guarda-los</w:t>
+      </w:r>
+    </w:p>
+    <w:p>
+      <w:pPr>
+        <w:suppressAutoHyphens/>
+        <w:spacing w:before="240" w:after="120" w:line="100" w:lineRule="atLeast"/>
+        <w:rPr>
+          <w:rFonts w:ascii="Garamond" w:hAnsi="Garamond"/>
+          <w:bCs/>
+          <w:sz w:val="24"/>
+          <w:lang w:val="pt-PT"/>
+        </w:rPr>
+      </w:pPr>
+      <w:r>
+        <w:rPr>
+          <w:b/>
+          <w:sz w:val="24"/>
+          <w:szCs w:val="24"/>
+          <w:lang w:val="pt-PT"/>
+        </w:rPr>
+        <w:t>INTSI.01.02 -</w:t>
+      </w:r>
+      <w:r>
+        <w:rPr>
+          <w:sz w:val="24"/>
+          <w:szCs w:val="24"/>
+          <w:lang w:val="pt-PT"/>
+        </w:rPr>
+        <w:t xml:space="preserve"> </w:t>
+      </w:r>
+      <w:r>
+        <w:rPr>
+          <w:rFonts w:ascii="Garamond" w:hAnsi="Garamond"/>
+          <w:bCs/>
+          <w:sz w:val="24"/>
+          <w:lang w:val="pt-PT"/>
+        </w:rPr>
+        <w:t>Para guardar fluxogramas no site o utilizador tem de criar uma conta no site.</w:t>
+      </w:r>
+    </w:p>
+    <w:p>
+      <w:pPr>
+        <w:suppressAutoHyphens/>
+        <w:spacing w:before="240" w:after="120" w:line="100" w:lineRule="atLeast"/>
+        <w:rPr>
+          <w:rFonts w:ascii="Garamond" w:hAnsi="Garamond"/>
+          <w:bCs/>
+          <w:sz w:val="24"/>
+          <w:lang w:val="pt-PT"/>
+        </w:rPr>
+      </w:pPr>
+      <w:r>
+        <w:rPr>
+          <w:b/>
+          <w:sz w:val="24"/>
+          <w:szCs w:val="24"/>
+          <w:lang w:val="pt-PT"/>
+        </w:rPr>
+        <w:t>INTSI.01.03 -</w:t>
+      </w:r>
+      <w:r>
+        <w:rPr>
+          <w:sz w:val="24"/>
+          <w:szCs w:val="24"/>
+          <w:lang w:val="pt-PT"/>
+        </w:rPr>
+        <w:t xml:space="preserve"> </w:t>
+      </w:r>
+      <w:r>
+        <w:rPr>
+          <w:rFonts w:ascii="Garamond" w:hAnsi="Garamond"/>
+          <w:bCs/>
+          <w:sz w:val="24"/>
+          <w:lang w:val="pt-PT"/>
+        </w:rPr>
+        <w:t>O utilizador pode entrar no site através da sua conta do facebook ou através da sua conta do moodle ou no gmail</w:t>
+      </w:r>
+    </w:p>
+    <w:p>
+      <w:pPr>
+        <w:suppressAutoHyphens/>
+        <w:spacing w:before="240" w:after="120" w:line="100" w:lineRule="atLeast"/>
+        <w:rPr>
+          <w:rFonts w:ascii="Garamond" w:hAnsi="Garamond"/>
+          <w:bCs/>
+          <w:sz w:val="24"/>
+          <w:lang w:val="pt-PT"/>
+        </w:rPr>
+      </w:pPr>
+      <w:r>
+        <w:rPr>
+          <w:b/>
+          <w:sz w:val="24"/>
+          <w:szCs w:val="24"/>
+          <w:lang w:val="pt-PT"/>
+        </w:rPr>
+        <w:t>INTSI.01.04 -</w:t>
+      </w:r>
+      <w:r>
+        <w:rPr>
+          <w:sz w:val="24"/>
+          <w:szCs w:val="24"/>
+          <w:lang w:val="pt-PT"/>
+        </w:rPr>
+        <w:t xml:space="preserve"> </w:t>
+      </w:r>
+      <w:r>
+        <w:rPr>
+          <w:rFonts w:ascii="Garamond" w:hAnsi="Garamond"/>
+          <w:bCs/>
+          <w:sz w:val="24"/>
+          <w:lang w:val="pt-PT"/>
+        </w:rPr>
+        <w:t xml:space="preserve"> Se o utilizador não tiver conta no moodle, facebook e gmail então deve criar uma conta no site. </w:t>
+      </w:r>
+    </w:p>
+    <w:p>
+      <w:pPr>
+        <w:suppressAutoHyphens/>
+        <w:spacing w:before="240" w:after="120" w:line="100" w:lineRule="atLeast"/>
+        <w:rPr>
+          <w:rFonts w:ascii="Garamond" w:hAnsi="Garamond"/>
+          <w:bCs/>
+          <w:sz w:val="24"/>
+          <w:lang w:val="pt-PT"/>
+        </w:rPr>
+      </w:pPr>
+      <w:r>
+        <w:rPr>
+          <w:b/>
+          <w:sz w:val="24"/>
+          <w:szCs w:val="24"/>
+          <w:lang w:val="pt-PT"/>
+        </w:rPr>
+        <w:t>INTSI.01.</w:t>
+      </w:r>
+      <w:r>
+        <w:rPr>
+          <w:b/>
+          <w:sz w:val="24"/>
+          <w:szCs w:val="24"/>
+          <w:lang w:val="pt-PT"/>
+        </w:rPr>
+        <w:t>05</w:t>
+      </w:r>
+      <w:r>
+        <w:rPr>
+          <w:b/>
+          <w:sz w:val="24"/>
+          <w:szCs w:val="24"/>
+          <w:lang w:val="pt-PT"/>
+        </w:rPr>
+        <w:t xml:space="preserve"> -</w:t>
+      </w:r>
+      <w:r>
+        <w:rPr>
+          <w:sz w:val="24"/>
+          <w:szCs w:val="24"/>
+          <w:lang w:val="pt-PT"/>
+        </w:rPr>
+        <w:t xml:space="preserve"> </w:t>
+      </w:r>
+      <w:r>
+        <w:rPr>
+          <w:rFonts w:ascii="Garamond" w:hAnsi="Garamond"/>
+          <w:bCs/>
+          <w:sz w:val="24"/>
+          <w:lang w:val="pt-PT"/>
+        </w:rPr>
+        <w:t>Ao criar uma conta no site, o visitante deve inserir um nome de utilizador desde que tenha no mínimo cinco caracteres e no máximo vinte caracteres.</w:t>
+      </w:r>
+    </w:p>
+    <w:p>
+      <w:pPr>
+        <w:suppressAutoHyphens/>
+        <w:spacing w:before="240" w:after="120" w:line="100" w:lineRule="atLeast"/>
+        <w:rPr>
+          <w:rFonts w:ascii="Garamond" w:hAnsi="Garamond"/>
+          <w:bCs/>
+          <w:sz w:val="24"/>
+          <w:lang w:val="pt-PT"/>
+        </w:rPr>
+      </w:pPr>
+      <w:r>
+        <w:rPr>
+          <w:b/>
+          <w:sz w:val="24"/>
+          <w:szCs w:val="24"/>
+          <w:lang w:val="pt-PT"/>
+        </w:rPr>
+        <w:t>INTSI.01.06 -</w:t>
+      </w:r>
+      <w:r>
+        <w:rPr>
+          <w:sz w:val="24"/>
+          <w:szCs w:val="24"/>
+          <w:lang w:val="pt-PT"/>
+        </w:rPr>
+        <w:t xml:space="preserve"> </w:t>
+      </w:r>
+      <w:r>
+        <w:rPr>
+          <w:rFonts w:ascii="Garamond" w:hAnsi="Garamond"/>
+          <w:bCs/>
+          <w:sz w:val="24"/>
+          <w:lang w:val="pt-PT"/>
+        </w:rPr>
+        <w:t>O utilizador deve inserir uma palavra passe desde que tenha no mínimo cinco caracteres e no máximo vinte caracteres, em que um deles seja alfanumérico e um especial.</w:t>
+      </w:r>
+    </w:p>
+    <w:p>
+      <w:pPr>
+        <w:suppressAutoHyphens/>
+        <w:spacing w:before="240" w:after="120" w:line="100" w:lineRule="atLeast"/>
+        <w:rPr>
+          <w:rFonts w:ascii="Garamond" w:hAnsi="Garamond"/>
+          <w:bCs/>
+          <w:sz w:val="24"/>
+          <w:lang w:val="pt-PT"/>
+        </w:rPr>
+      </w:pPr>
+      <w:r>
+        <w:rPr>
+          <w:b/>
+          <w:sz w:val="24"/>
+          <w:szCs w:val="24"/>
+          <w:lang w:val="pt-PT"/>
+        </w:rPr>
+        <w:t>INTSI.01.07 -</w:t>
+      </w:r>
+      <w:r>
+        <w:rPr>
+          <w:sz w:val="24"/>
+          <w:szCs w:val="24"/>
+          <w:lang w:val="pt-PT"/>
+        </w:rPr>
+        <w:t xml:space="preserve"> </w:t>
+      </w:r>
+      <w:r>
+        <w:rPr>
+          <w:rFonts w:ascii="Garamond" w:hAnsi="Garamond"/>
+          <w:bCs/>
+          <w:sz w:val="24"/>
+          <w:lang w:val="pt-PT"/>
+        </w:rPr>
+        <w:t>O utilizador deve reescrever a palavra passe, para que possa comprovar se esta foi bem inserida.</w:t>
+      </w:r>
+    </w:p>
+    <w:p>
+      <w:pPr>
+        <w:suppressAutoHyphens/>
+        <w:spacing w:before="240" w:after="120" w:line="100" w:lineRule="atLeast"/>
+        <w:rPr>
+          <w:rFonts w:ascii="Garamond" w:hAnsi="Garamond"/>
+          <w:bCs/>
+          <w:sz w:val="24"/>
+          <w:lang w:val="pt-PT"/>
+        </w:rPr>
+      </w:pPr>
+      <w:r>
+        <w:rPr>
+          <w:b/>
+          <w:sz w:val="24"/>
+          <w:szCs w:val="24"/>
+          <w:lang w:val="pt-PT"/>
+        </w:rPr>
+        <w:t>INTSI.01.08 -</w:t>
+      </w:r>
+      <w:r>
+        <w:rPr>
+          <w:sz w:val="24"/>
+          <w:szCs w:val="24"/>
+          <w:lang w:val="pt-PT"/>
+        </w:rPr>
+        <w:t xml:space="preserve"> </w:t>
+      </w:r>
+      <w:r>
+        <w:rPr>
+          <w:rFonts w:ascii="Garamond" w:hAnsi="Garamond"/>
+          <w:bCs/>
+          <w:sz w:val="24"/>
+          <w:lang w:val="pt-PT"/>
+        </w:rPr>
+        <w:t>O utilizador deve inserir um correio electrónico desde que este seja válido.</w:t>
+      </w:r>
+    </w:p>
+    <w:p>
+      <w:pPr>
+        <w:suppressAutoHyphens/>
+        <w:spacing w:before="240" w:after="120" w:line="100" w:lineRule="atLeast"/>
+        <w:rPr>
+          <w:rFonts w:ascii="Garamond" w:hAnsi="Garamond"/>
+          <w:bCs/>
+          <w:sz w:val="24"/>
+          <w:lang w:val="pt-PT"/>
+        </w:rPr>
+      </w:pPr>
+      <w:r>
+        <w:rPr>
+          <w:b/>
+          <w:sz w:val="24"/>
+          <w:szCs w:val="24"/>
+          <w:lang w:val="pt-PT"/>
+        </w:rPr>
+        <w:t>INTSI.01.10 -</w:t>
+      </w:r>
+      <w:r>
+        <w:rPr>
+          <w:sz w:val="24"/>
+          <w:szCs w:val="24"/>
+          <w:lang w:val="pt-PT"/>
+        </w:rPr>
+        <w:t xml:space="preserve"> </w:t>
+      </w:r>
+      <w:r>
+        <w:rPr>
+          <w:rFonts w:ascii="Garamond" w:hAnsi="Garamond"/>
+          <w:bCs/>
+          <w:sz w:val="24"/>
+          <w:lang w:val="pt-PT"/>
+        </w:rPr>
+        <w:t>O utilizador deve reescrever o correio electrónico, para que possa comprovar se este foi bem inserido.</w:t>
+      </w:r>
+    </w:p>
+    <w:p>
+      <w:pPr>
+        <w:suppressAutoHyphens/>
+        <w:spacing w:before="240" w:after="120" w:line="100" w:lineRule="atLeast"/>
+        <w:rPr>
+          <w:rFonts w:ascii="Garamond" w:hAnsi="Garamond"/>
+          <w:bCs/>
+          <w:sz w:val="24"/>
+          <w:lang w:val="pt-PT"/>
+        </w:rPr>
+      </w:pPr>
+      <w:r>
+        <w:rPr>
+          <w:b/>
+          <w:sz w:val="24"/>
+          <w:szCs w:val="24"/>
+          <w:lang w:val="pt-PT"/>
+        </w:rPr>
+        <w:t>INTSI.01.11 -</w:t>
+      </w:r>
+      <w:r>
+        <w:rPr>
+          <w:sz w:val="24"/>
+          <w:szCs w:val="24"/>
+          <w:lang w:val="pt-PT"/>
+        </w:rPr>
+        <w:t xml:space="preserve"> </w:t>
+      </w:r>
+      <w:r>
+        <w:rPr>
+          <w:rFonts w:ascii="Garamond" w:hAnsi="Garamond"/>
+          <w:bCs/>
+          <w:sz w:val="24"/>
+          <w:lang w:val="pt-PT"/>
+        </w:rPr>
+        <w:t>O utilizador deve inserir o seu primeiro e último nome no registo.</w:t>
+      </w:r>
+    </w:p>
+    <w:p>
+      <w:pPr>
+        <w:suppressAutoHyphens/>
+        <w:spacing w:before="240" w:after="120" w:line="100" w:lineRule="atLeast"/>
+        <w:rPr>
+          <w:rFonts w:ascii="Garamond" w:hAnsi="Garamond"/>
+          <w:bCs/>
+          <w:sz w:val="24"/>
+          <w:lang w:val="pt-PT"/>
+        </w:rPr>
+      </w:pPr>
+      <w:r>
+        <w:rPr>
+          <w:b/>
+          <w:sz w:val="24"/>
+          <w:szCs w:val="24"/>
+          <w:lang w:val="pt-PT"/>
+        </w:rPr>
+        <w:lastRenderedPageBreak/>
+        <w:t>INTSI.01.</w:t>
+      </w:r>
+      <w:r>
+        <w:rPr>
+          <w:b/>
+          <w:sz w:val="24"/>
+          <w:szCs w:val="24"/>
+          <w:lang w:val="pt-PT"/>
+        </w:rPr>
+        <w:t>1</w:t>
+      </w:r>
+      <w:r>
+        <w:rPr>
+          <w:b/>
+          <w:sz w:val="24"/>
+          <w:szCs w:val="24"/>
+          <w:lang w:val="pt-PT"/>
+        </w:rPr>
+        <w:t>2 -</w:t>
+      </w:r>
+      <w:r>
+        <w:rPr>
+          <w:sz w:val="24"/>
+          <w:szCs w:val="24"/>
+          <w:lang w:val="pt-PT"/>
+        </w:rPr>
+        <w:t xml:space="preserve"> </w:t>
+      </w:r>
+      <w:r>
+        <w:rPr>
+          <w:rFonts w:ascii="Garamond" w:hAnsi="Garamond"/>
+          <w:bCs/>
+          <w:sz w:val="24"/>
+          <w:lang w:val="pt-PT"/>
+        </w:rPr>
+        <w:t>O utilizador deve concordar com os termos de uso e privacidade do site para se poder registar.</w:t>
+      </w:r>
+    </w:p>
+    <w:p>
+      <w:pPr>
+        <w:suppressAutoHyphens/>
+        <w:spacing w:before="240" w:after="120" w:line="100" w:lineRule="atLeast"/>
+        <w:rPr>
+          <w:rFonts w:ascii="Garamond" w:hAnsi="Garamond"/>
+          <w:bCs/>
+          <w:sz w:val="24"/>
+          <w:lang w:val="pt-PT"/>
+        </w:rPr>
+      </w:pPr>
+      <w:r>
+        <w:rPr>
+          <w:b/>
+          <w:sz w:val="24"/>
+          <w:szCs w:val="24"/>
+          <w:lang w:val="pt-PT"/>
+        </w:rPr>
+        <w:t>INTSI.01.</w:t>
+      </w:r>
+      <w:r>
+        <w:rPr>
+          <w:b/>
+          <w:sz w:val="24"/>
+          <w:szCs w:val="24"/>
+          <w:lang w:val="pt-PT"/>
+        </w:rPr>
+        <w:t>13</w:t>
+      </w:r>
+      <w:r>
+        <w:rPr>
+          <w:b/>
+          <w:sz w:val="24"/>
+          <w:szCs w:val="24"/>
+          <w:lang w:val="pt-PT"/>
+        </w:rPr>
+        <w:t xml:space="preserve"> -</w:t>
+      </w:r>
+      <w:r>
+        <w:rPr>
+          <w:sz w:val="24"/>
+          <w:szCs w:val="24"/>
+          <w:lang w:val="pt-PT"/>
+        </w:rPr>
+        <w:t xml:space="preserve"> </w:t>
+      </w:r>
+      <w:r>
+        <w:rPr>
+          <w:rFonts w:ascii="Garamond" w:hAnsi="Garamond"/>
+          <w:bCs/>
+          <w:sz w:val="24"/>
+          <w:lang w:val="pt-PT"/>
+        </w:rPr>
+        <w:t>Após o registo, será enviada uma mensagem para o correio electrónico do utilizador para que possa validar o seu registo.</w:t>
+      </w:r>
+    </w:p>
+    <w:p>
+      <w:pPr>
+        <w:suppressAutoHyphens/>
+        <w:spacing w:before="240" w:after="120" w:line="100" w:lineRule="atLeast"/>
+        <w:rPr>
+          <w:rFonts w:ascii="Garamond" w:hAnsi="Garamond"/>
+          <w:bCs/>
+          <w:sz w:val="24"/>
+          <w:lang w:val="pt-PT"/>
+        </w:rPr>
+      </w:pPr>
+    </w:p>
+    <w:p>
+      <w:pPr>
+        <w:pStyle w:val="Subtitle"/>
+      </w:pPr>
+      <w:r>
+        <w:rPr>
+          <w:b/>
+        </w:rPr>
+        <w:t>INTSI.02</w:t>
+      </w:r>
+      <w:r>
+        <w:rPr>
+          <w:b/>
+        </w:rPr>
+        <w:t xml:space="preserve"> – </w:t>
+      </w:r>
+      <w:r>
+        <w:t xml:space="preserve">Funcionalidades Utilizador </w:t>
+      </w:r>
+      <w:r>
+        <w:t>Aluno</w:t>
+      </w:r>
+    </w:p>
+    <w:p>
+      <w:pPr>
+        <w:suppressAutoHyphens/>
+        <w:spacing w:before="240" w:after="120" w:line="100" w:lineRule="atLeast"/>
+        <w:rPr>
+          <w:rFonts w:ascii="Garamond" w:hAnsi="Garamond"/>
+          <w:bCs/>
+          <w:sz w:val="24"/>
+          <w:lang w:val="pt-PT"/>
+        </w:rPr>
+      </w:pPr>
+      <w:r>
+        <w:rPr>
+          <w:b/>
+          <w:sz w:val="24"/>
+          <w:szCs w:val="24"/>
+          <w:lang w:val="pt-PT"/>
+        </w:rPr>
+        <w:t>INTSI</w:t>
+      </w:r>
+      <w:r>
+        <w:rPr>
+          <w:b/>
+          <w:sz w:val="24"/>
+          <w:szCs w:val="24"/>
+          <w:lang w:val="pt-PT"/>
+        </w:rPr>
+        <w:t>.02</w:t>
+      </w:r>
+      <w:r>
+        <w:rPr>
+          <w:b/>
+          <w:sz w:val="24"/>
+          <w:szCs w:val="24"/>
+          <w:lang w:val="pt-PT"/>
+        </w:rPr>
+        <w:t>.</w:t>
+      </w:r>
+      <w:r>
+        <w:rPr>
+          <w:b/>
+          <w:sz w:val="24"/>
+          <w:szCs w:val="24"/>
+          <w:lang w:val="pt-PT"/>
+        </w:rPr>
+        <w:t>00</w:t>
+      </w:r>
+      <w:r>
+        <w:rPr>
+          <w:b/>
+          <w:sz w:val="24"/>
+          <w:szCs w:val="24"/>
+          <w:lang w:val="pt-PT"/>
+        </w:rPr>
+        <w:t xml:space="preserve"> -</w:t>
+      </w:r>
+      <w:r>
+        <w:rPr>
+          <w:sz w:val="24"/>
+          <w:szCs w:val="24"/>
+          <w:lang w:val="pt-PT"/>
+        </w:rPr>
+        <w:t xml:space="preserve"> </w:t>
+      </w:r>
+      <w:r>
+        <w:rPr>
+          <w:rFonts w:ascii="Garamond" w:hAnsi="Garamond"/>
+          <w:bCs/>
+          <w:sz w:val="24"/>
+          <w:lang w:val="pt-PT"/>
+        </w:rPr>
+        <w:t>O utilizador deve fazer o login para ter acesso as funcionalidades de um utilizador registado.</w:t>
+      </w:r>
+    </w:p>
+    <w:p>
+      <w:pPr>
+        <w:suppressAutoHyphens/>
+        <w:spacing w:before="240" w:after="120" w:line="100" w:lineRule="atLeast"/>
+        <w:rPr>
+          <w:rFonts w:ascii="Garamond" w:hAnsi="Garamond"/>
+          <w:bCs/>
+          <w:sz w:val="24"/>
+        </w:rPr>
+      </w:pPr>
+      <w:r>
+        <w:rPr>
+          <w:b/>
+          <w:sz w:val="24"/>
+          <w:szCs w:val="24"/>
+          <w:lang w:val="pt-PT"/>
+        </w:rPr>
+        <w:t>INTSI.02.0</w:t>
+      </w:r>
+      <w:r>
+        <w:rPr>
+          <w:b/>
+          <w:sz w:val="24"/>
+          <w:szCs w:val="24"/>
+          <w:lang w:val="pt-PT"/>
+        </w:rPr>
+        <w:t>1</w:t>
+      </w:r>
+      <w:r>
+        <w:rPr>
+          <w:b/>
+          <w:sz w:val="24"/>
+          <w:szCs w:val="24"/>
+          <w:lang w:val="pt-PT"/>
+        </w:rPr>
+        <w:t xml:space="preserve"> -</w:t>
+      </w:r>
+      <w:r>
+        <w:rPr>
+          <w:rFonts w:ascii="Garamond" w:hAnsi="Garamond"/>
+          <w:bCs/>
+          <w:sz w:val="24"/>
+          <w:lang w:val="pt-PT"/>
+        </w:rPr>
+        <w:t xml:space="preserve">O utilizador pode inserir um avatar no seu perfil. </w:t>
+      </w:r>
+      <w:r>
+        <w:rPr>
+          <w:rFonts w:ascii="Garamond" w:hAnsi="Garamond"/>
+          <w:bCs/>
+          <w:sz w:val="24"/>
+        </w:rPr>
+        <w:t xml:space="preserve">É </w:t>
+      </w:r>
+      <w:proofErr w:type="spellStart"/>
+      <w:r>
+        <w:rPr>
+          <w:rFonts w:ascii="Garamond" w:hAnsi="Garamond"/>
+          <w:bCs/>
+          <w:sz w:val="24"/>
+        </w:rPr>
+        <w:t>conveniente</w:t>
+      </w:r>
+      <w:proofErr w:type="spellEnd"/>
+      <w:r>
+        <w:rPr>
+          <w:rFonts w:ascii="Garamond" w:hAnsi="Garamond"/>
+          <w:bCs/>
+          <w:sz w:val="24"/>
+        </w:rPr>
+        <w:t xml:space="preserve"> </w:t>
+      </w:r>
+      <w:proofErr w:type="spellStart"/>
+      <w:r>
+        <w:rPr>
+          <w:rFonts w:ascii="Garamond" w:hAnsi="Garamond"/>
+          <w:bCs/>
+          <w:sz w:val="24"/>
+        </w:rPr>
+        <w:t>que</w:t>
+      </w:r>
+      <w:proofErr w:type="spellEnd"/>
+      <w:r>
+        <w:rPr>
+          <w:rFonts w:ascii="Garamond" w:hAnsi="Garamond"/>
+          <w:bCs/>
+          <w:sz w:val="24"/>
+        </w:rPr>
+        <w:t xml:space="preserve"> </w:t>
+      </w:r>
+      <w:proofErr w:type="spellStart"/>
+      <w:r>
+        <w:rPr>
+          <w:rFonts w:ascii="Garamond" w:hAnsi="Garamond"/>
+          <w:bCs/>
+          <w:sz w:val="24"/>
+        </w:rPr>
+        <w:t>seja</w:t>
+      </w:r>
+      <w:proofErr w:type="spellEnd"/>
+      <w:r>
+        <w:rPr>
+          <w:rFonts w:ascii="Garamond" w:hAnsi="Garamond"/>
+          <w:bCs/>
+          <w:sz w:val="24"/>
+        </w:rPr>
+        <w:t xml:space="preserve"> uma fotografia sua do tipo passe.</w:t>
+      </w:r>
+    </w:p>
+    <w:p>
+      <w:pPr>
+        <w:suppressAutoHyphens/>
+        <w:spacing w:before="240" w:after="120" w:line="100" w:lineRule="atLeast"/>
+        <w:rPr>
+          <w:rFonts w:ascii="Garamond" w:hAnsi="Garamond"/>
+          <w:bCs/>
+          <w:sz w:val="24"/>
+          <w:lang w:val="pt-PT"/>
+        </w:rPr>
+      </w:pPr>
+      <w:r>
+        <w:rPr>
+          <w:b/>
+          <w:sz w:val="24"/>
+          <w:szCs w:val="24"/>
+          <w:lang w:val="pt-PT"/>
+        </w:rPr>
+        <w:t>INTSI.02.</w:t>
+      </w:r>
+      <w:r>
+        <w:rPr>
+          <w:b/>
+          <w:sz w:val="24"/>
+          <w:szCs w:val="24"/>
+          <w:lang w:val="pt-PT"/>
+        </w:rPr>
+        <w:t>02</w:t>
+      </w:r>
+      <w:r>
+        <w:rPr>
+          <w:b/>
+          <w:sz w:val="24"/>
+          <w:szCs w:val="24"/>
+          <w:lang w:val="pt-PT"/>
+        </w:rPr>
+        <w:t xml:space="preserve"> -</w:t>
+      </w:r>
+      <w:r>
+        <w:rPr>
+          <w:rFonts w:ascii="Garamond" w:hAnsi="Garamond"/>
+          <w:bCs/>
+          <w:sz w:val="24"/>
+          <w:lang w:val="pt-PT"/>
+        </w:rPr>
+        <w:t>O utilizador pode alterar a sua palavra passe.</w:t>
+      </w:r>
+    </w:p>
+    <w:p>
+      <w:pPr>
+        <w:suppressAutoHyphens/>
+        <w:spacing w:before="240" w:after="120" w:line="100" w:lineRule="atLeast"/>
+        <w:rPr>
+          <w:rFonts w:ascii="Garamond" w:hAnsi="Garamond"/>
+          <w:bCs/>
+          <w:sz w:val="24"/>
+          <w:lang w:val="pt-PT"/>
+        </w:rPr>
+      </w:pPr>
+      <w:r>
+        <w:rPr>
+          <w:b/>
+          <w:sz w:val="24"/>
+          <w:szCs w:val="24"/>
+          <w:lang w:val="pt-PT"/>
+        </w:rPr>
+        <w:t>INTSI.02.</w:t>
+      </w:r>
+      <w:r>
+        <w:rPr>
+          <w:b/>
+          <w:sz w:val="24"/>
+          <w:szCs w:val="24"/>
+          <w:lang w:val="pt-PT"/>
+        </w:rPr>
+        <w:t>03</w:t>
+      </w:r>
+      <w:r>
+        <w:rPr>
+          <w:b/>
+          <w:sz w:val="24"/>
+          <w:szCs w:val="24"/>
+          <w:lang w:val="pt-PT"/>
+        </w:rPr>
+        <w:t xml:space="preserve"> -</w:t>
+      </w:r>
+      <w:r>
+        <w:rPr>
+          <w:rFonts w:ascii="Garamond" w:hAnsi="Garamond"/>
+          <w:bCs/>
+          <w:sz w:val="24"/>
+          <w:lang w:val="pt-PT"/>
+        </w:rPr>
+        <w:t>O utilizador pode inserir a sua morada, profissão e contactos.</w:t>
+      </w:r>
+    </w:p>
+    <w:p>
+      <w:pPr>
+        <w:suppressAutoHyphens/>
+        <w:spacing w:before="240" w:after="120" w:line="100" w:lineRule="atLeast"/>
+        <w:rPr>
+          <w:rFonts w:ascii="Garamond" w:hAnsi="Garamond"/>
+          <w:bCs/>
+          <w:sz w:val="24"/>
+          <w:lang w:val="pt-PT"/>
+        </w:rPr>
+      </w:pPr>
+      <w:r>
+        <w:rPr>
+          <w:b/>
+          <w:sz w:val="24"/>
+          <w:szCs w:val="24"/>
+          <w:lang w:val="pt-PT"/>
+        </w:rPr>
+        <w:t>INTSI.02.0</w:t>
+      </w:r>
+      <w:r>
+        <w:rPr>
+          <w:b/>
+          <w:sz w:val="24"/>
+          <w:szCs w:val="24"/>
+          <w:lang w:val="pt-PT"/>
+        </w:rPr>
+        <w:t xml:space="preserve">4 </w:t>
+      </w:r>
+      <w:r>
+        <w:rPr>
+          <w:b/>
+          <w:sz w:val="24"/>
+          <w:szCs w:val="24"/>
+          <w:lang w:val="pt-PT"/>
+        </w:rPr>
+        <w:t>-</w:t>
+      </w:r>
+      <w:r>
+        <w:rPr>
+          <w:rFonts w:ascii="Garamond" w:hAnsi="Garamond"/>
+          <w:bCs/>
+          <w:sz w:val="24"/>
+          <w:lang w:val="pt-PT"/>
+        </w:rPr>
+        <w:t>O utilizador pode consultar fluxogramas criados por outros utilizadores.</w:t>
+      </w:r>
+    </w:p>
+    <w:p>
+      <w:pPr>
+        <w:suppressAutoHyphens/>
+        <w:spacing w:before="240" w:after="120" w:line="100" w:lineRule="atLeast"/>
+        <w:rPr>
+          <w:rFonts w:ascii="Garamond" w:hAnsi="Garamond"/>
+          <w:bCs/>
+          <w:sz w:val="24"/>
+          <w:lang w:val="pt-PT"/>
+        </w:rPr>
+      </w:pPr>
+      <w:r>
+        <w:rPr>
+          <w:b/>
+          <w:sz w:val="24"/>
+          <w:szCs w:val="24"/>
+          <w:lang w:val="pt-PT"/>
+        </w:rPr>
+        <w:t>INTSI.02.</w:t>
+      </w:r>
+      <w:r>
+        <w:rPr>
+          <w:b/>
+          <w:sz w:val="24"/>
+          <w:szCs w:val="24"/>
+          <w:lang w:val="pt-PT"/>
+        </w:rPr>
+        <w:t>05</w:t>
+      </w:r>
+      <w:r>
+        <w:rPr>
+          <w:b/>
+          <w:sz w:val="24"/>
+          <w:szCs w:val="24"/>
+          <w:lang w:val="pt-PT"/>
+        </w:rPr>
+        <w:t xml:space="preserve"> -</w:t>
+      </w:r>
+      <w:r>
+        <w:rPr>
+          <w:rFonts w:ascii="Garamond" w:hAnsi="Garamond"/>
+          <w:bCs/>
+          <w:sz w:val="24"/>
+          <w:lang w:val="pt-PT"/>
+        </w:rPr>
+        <w:t>O utlizador pode comentar fluxogramas criados por outros utilizadores</w:t>
+      </w:r>
+    </w:p>
+    <w:p>
+      <w:pPr>
+        <w:suppressAutoHyphens/>
+        <w:spacing w:before="240" w:after="120" w:line="100" w:lineRule="atLeast"/>
+        <w:rPr>
+          <w:rFonts w:ascii="Garamond" w:hAnsi="Garamond"/>
+          <w:bCs/>
+          <w:sz w:val="24"/>
+          <w:lang w:val="pt-PT"/>
+        </w:rPr>
+      </w:pPr>
+      <w:r>
+        <w:rPr>
+          <w:b/>
+          <w:sz w:val="24"/>
+          <w:szCs w:val="24"/>
+          <w:lang w:val="pt-PT"/>
+        </w:rPr>
+        <w:t>INTSI.02.</w:t>
+      </w:r>
+      <w:r>
+        <w:rPr>
+          <w:b/>
+          <w:sz w:val="24"/>
+          <w:szCs w:val="24"/>
+          <w:lang w:val="pt-PT"/>
+        </w:rPr>
+        <w:t>06</w:t>
+      </w:r>
+      <w:r>
+        <w:rPr>
+          <w:b/>
+          <w:sz w:val="24"/>
+          <w:szCs w:val="24"/>
+          <w:lang w:val="pt-PT"/>
+        </w:rPr>
+        <w:t xml:space="preserve"> -</w:t>
+      </w:r>
+      <w:r>
+        <w:rPr>
+          <w:rFonts w:ascii="Garamond" w:hAnsi="Garamond"/>
+          <w:bCs/>
+          <w:sz w:val="24"/>
+          <w:lang w:val="pt-PT"/>
+        </w:rPr>
+        <w:t>O utilizador pode dar feedback positivo ou negativo aos comentários de outros utilizadores.</w:t>
+      </w:r>
+    </w:p>
+    <w:p>
+      <w:pPr>
+        <w:suppressAutoHyphens/>
+        <w:spacing w:before="240" w:after="120" w:line="100" w:lineRule="atLeast"/>
+        <w:rPr>
+          <w:rFonts w:ascii="Garamond" w:hAnsi="Garamond"/>
+          <w:bCs/>
+          <w:color w:val="000000"/>
+          <w:sz w:val="24"/>
+          <w:lang w:val="pt-PT"/>
+        </w:rPr>
+      </w:pPr>
+      <w:r>
+        <w:rPr>
+          <w:b/>
+          <w:sz w:val="24"/>
+          <w:szCs w:val="24"/>
+          <w:lang w:val="pt-PT"/>
+        </w:rPr>
+        <w:t>INTSI.02.</w:t>
+      </w:r>
+      <w:r>
+        <w:rPr>
+          <w:b/>
+          <w:sz w:val="24"/>
+          <w:szCs w:val="24"/>
+          <w:lang w:val="pt-PT"/>
+        </w:rPr>
+        <w:t>07</w:t>
+      </w:r>
+      <w:r>
+        <w:rPr>
+          <w:b/>
+          <w:sz w:val="24"/>
+          <w:szCs w:val="24"/>
+          <w:lang w:val="pt-PT"/>
+        </w:rPr>
+        <w:t xml:space="preserve"> -</w:t>
+      </w:r>
+      <w:r>
+        <w:rPr>
+          <w:rFonts w:ascii="Garamond" w:hAnsi="Garamond"/>
+          <w:bCs/>
+          <w:color w:val="000000"/>
+          <w:sz w:val="24"/>
+          <w:lang w:val="pt-PT"/>
+        </w:rPr>
+        <w:t>O utilizador pode criar fluxogramas e guardá-los no sistema.</w:t>
+      </w:r>
+    </w:p>
+    <w:p>
+      <w:pPr>
+        <w:suppressAutoHyphens/>
+        <w:spacing w:before="240" w:after="120" w:line="100" w:lineRule="atLeast"/>
+        <w:rPr>
+          <w:rFonts w:ascii="Garamond" w:hAnsi="Garamond"/>
+          <w:bCs/>
+          <w:color w:val="000000"/>
+          <w:sz w:val="24"/>
+          <w:lang w:val="pt-PT"/>
+        </w:rPr>
+      </w:pPr>
+      <w:r>
+        <w:rPr>
+          <w:b/>
+          <w:sz w:val="24"/>
+          <w:szCs w:val="24"/>
+          <w:lang w:val="pt-PT"/>
+        </w:rPr>
+        <w:t>INTSI.02.</w:t>
+      </w:r>
+      <w:r>
+        <w:rPr>
+          <w:b/>
+          <w:sz w:val="24"/>
+          <w:szCs w:val="24"/>
+          <w:lang w:val="pt-PT"/>
+        </w:rPr>
+        <w:t>08</w:t>
+      </w:r>
+      <w:r>
+        <w:rPr>
+          <w:b/>
+          <w:sz w:val="24"/>
+          <w:szCs w:val="24"/>
+          <w:lang w:val="pt-PT"/>
+        </w:rPr>
+        <w:t xml:space="preserve"> -</w:t>
+      </w:r>
+      <w:r>
+        <w:rPr>
+          <w:rFonts w:ascii="Garamond" w:hAnsi="Garamond"/>
+          <w:bCs/>
+          <w:color w:val="000000"/>
+          <w:sz w:val="24"/>
+          <w:lang w:val="pt-PT"/>
+        </w:rPr>
+        <w:t>O aluno pode ver o código resultante do fluxograma e vice-versa.</w:t>
+      </w:r>
+    </w:p>
+    <w:p>
+      <w:pPr>
+        <w:suppressAutoHyphens/>
+        <w:spacing w:before="240" w:after="120" w:line="100" w:lineRule="atLeast"/>
+        <w:rPr>
+          <w:rFonts w:ascii="Garamond" w:hAnsi="Garamond"/>
+          <w:bCs/>
+          <w:color w:val="000000"/>
+          <w:sz w:val="24"/>
+          <w:lang w:val="pt-PT"/>
+        </w:rPr>
+      </w:pPr>
+      <w:r>
+        <w:rPr>
+          <w:b/>
+          <w:sz w:val="24"/>
+          <w:szCs w:val="24"/>
+          <w:lang w:val="pt-PT"/>
+        </w:rPr>
+        <w:t>INTSI.02.</w:t>
+      </w:r>
+      <w:r>
+        <w:rPr>
+          <w:b/>
+          <w:sz w:val="24"/>
+          <w:szCs w:val="24"/>
+          <w:lang w:val="pt-PT"/>
+        </w:rPr>
+        <w:t>09</w:t>
+      </w:r>
+      <w:r>
+        <w:rPr>
+          <w:b/>
+          <w:sz w:val="24"/>
+          <w:szCs w:val="24"/>
+          <w:lang w:val="pt-PT"/>
+        </w:rPr>
+        <w:t xml:space="preserve"> -</w:t>
+      </w:r>
+      <w:r>
+        <w:rPr>
+          <w:rFonts w:ascii="Garamond" w:hAnsi="Garamond"/>
+          <w:bCs/>
+          <w:color w:val="000000"/>
+          <w:sz w:val="24"/>
+          <w:lang w:val="pt-PT"/>
+        </w:rPr>
+        <w:t>O aluno pode escolher a linguagem de programação resultante do fluxograma.</w:t>
+      </w:r>
+    </w:p>
+    <w:p>
+      <w:pPr>
+        <w:suppressAutoHyphens/>
+        <w:spacing w:before="240" w:after="120" w:line="100" w:lineRule="atLeast"/>
+        <w:rPr>
+          <w:rFonts w:ascii="Garamond" w:hAnsi="Garamond"/>
+          <w:bCs/>
+          <w:color w:val="000000"/>
+          <w:sz w:val="24"/>
+          <w:lang w:val="pt-PT"/>
+        </w:rPr>
+      </w:pPr>
+      <w:r>
+        <w:rPr>
+          <w:b/>
+          <w:sz w:val="24"/>
+          <w:szCs w:val="24"/>
+          <w:lang w:val="pt-PT"/>
+        </w:rPr>
+        <w:t>INTSI.02.</w:t>
+      </w:r>
+      <w:r>
+        <w:rPr>
+          <w:b/>
+          <w:sz w:val="24"/>
+          <w:szCs w:val="24"/>
+          <w:lang w:val="pt-PT"/>
+        </w:rPr>
+        <w:t>1</w:t>
+      </w:r>
+      <w:r>
+        <w:rPr>
+          <w:b/>
+          <w:sz w:val="24"/>
+          <w:szCs w:val="24"/>
+          <w:lang w:val="pt-PT"/>
+        </w:rPr>
+        <w:t>0 -</w:t>
+      </w:r>
+      <w:r>
+        <w:rPr>
+          <w:rFonts w:ascii="Garamond" w:hAnsi="Garamond"/>
+          <w:bCs/>
+          <w:color w:val="000000"/>
+          <w:sz w:val="24"/>
+          <w:lang w:val="pt-PT"/>
+        </w:rPr>
+        <w:t>O aluno pode resolver testes criados por professor(es)</w:t>
+      </w:r>
+    </w:p>
+    <w:p>
+      <w:pPr>
+        <w:suppressAutoHyphens/>
+        <w:spacing w:before="240" w:after="120" w:line="100" w:lineRule="atLeast"/>
+        <w:rPr>
+          <w:rFonts w:ascii="Garamond" w:hAnsi="Garamond"/>
+          <w:bCs/>
+          <w:color w:val="000000"/>
+          <w:sz w:val="24"/>
+          <w:lang w:val="pt-PT"/>
+        </w:rPr>
+      </w:pPr>
+      <w:r>
+        <w:rPr>
+          <w:b/>
+          <w:sz w:val="24"/>
+          <w:szCs w:val="24"/>
+          <w:lang w:val="pt-PT"/>
+        </w:rPr>
+        <w:t>INTSI.02.</w:t>
+      </w:r>
+      <w:r>
+        <w:rPr>
+          <w:b/>
+          <w:sz w:val="24"/>
+          <w:szCs w:val="24"/>
+          <w:lang w:val="pt-PT"/>
+        </w:rPr>
+        <w:t>11</w:t>
+      </w:r>
+      <w:r>
+        <w:rPr>
+          <w:b/>
+          <w:sz w:val="24"/>
+          <w:szCs w:val="24"/>
+          <w:lang w:val="pt-PT"/>
+        </w:rPr>
+        <w:t xml:space="preserve"> -</w:t>
+      </w:r>
+      <w:r>
+        <w:rPr>
+          <w:rFonts w:ascii="Garamond" w:hAnsi="Garamond"/>
+          <w:bCs/>
+          <w:color w:val="000000"/>
+          <w:sz w:val="24"/>
+          <w:lang w:val="pt-PT"/>
+        </w:rPr>
+        <w:t>O aluno deve ter acesso à nota final do teste.</w:t>
+      </w:r>
+    </w:p>
+    <w:p>
+      <w:pPr>
+        <w:suppressAutoHyphens/>
+        <w:spacing w:before="240" w:after="120" w:line="100" w:lineRule="atLeast"/>
+        <w:rPr>
+          <w:rFonts w:ascii="Garamond" w:hAnsi="Garamond"/>
+          <w:bCs/>
+          <w:color w:val="000000"/>
+          <w:sz w:val="24"/>
+          <w:lang w:val="pt-PT"/>
+        </w:rPr>
+      </w:pPr>
+      <w:r>
+        <w:rPr>
+          <w:b/>
+          <w:sz w:val="24"/>
+          <w:szCs w:val="24"/>
+          <w:lang w:val="pt-PT"/>
+        </w:rPr>
+        <w:t>INTSI.02.</w:t>
+      </w:r>
+      <w:r>
+        <w:rPr>
+          <w:b/>
+          <w:sz w:val="24"/>
+          <w:szCs w:val="24"/>
+          <w:lang w:val="pt-PT"/>
+        </w:rPr>
+        <w:t>12</w:t>
+      </w:r>
+      <w:r>
+        <w:rPr>
+          <w:b/>
+          <w:sz w:val="24"/>
+          <w:szCs w:val="24"/>
+          <w:lang w:val="pt-PT"/>
+        </w:rPr>
+        <w:t xml:space="preserve"> -</w:t>
+      </w:r>
+      <w:r>
+        <w:rPr>
+          <w:rFonts w:ascii="Garamond" w:hAnsi="Garamond"/>
+          <w:bCs/>
+          <w:color w:val="000000"/>
+          <w:sz w:val="24"/>
+          <w:lang w:val="pt-PT"/>
+        </w:rPr>
+        <w:t>O aluno pode ter acesso à revisão do teste.</w:t>
+      </w:r>
+    </w:p>
+    <w:p>
+      <w:pPr>
+        <w:suppressAutoHyphens/>
+        <w:spacing w:before="240" w:after="120" w:line="100" w:lineRule="atLeast"/>
+        <w:rPr>
+          <w:rFonts w:ascii="Garamond" w:hAnsi="Garamond"/>
+          <w:bCs/>
+          <w:color w:val="000000"/>
+          <w:sz w:val="24"/>
+          <w:lang w:val="pt-PT"/>
+        </w:rPr>
+      </w:pPr>
+      <w:r>
+        <w:rPr>
+          <w:b/>
+          <w:sz w:val="24"/>
+          <w:szCs w:val="24"/>
+          <w:lang w:val="pt-PT"/>
+        </w:rPr>
+        <w:t>INTSI.02.</w:t>
+      </w:r>
+      <w:r>
+        <w:rPr>
+          <w:b/>
+          <w:sz w:val="24"/>
+          <w:szCs w:val="24"/>
+          <w:lang w:val="pt-PT"/>
+        </w:rPr>
+        <w:t>13</w:t>
+      </w:r>
+      <w:r>
+        <w:rPr>
+          <w:b/>
+          <w:sz w:val="24"/>
+          <w:szCs w:val="24"/>
+          <w:lang w:val="pt-PT"/>
+        </w:rPr>
+        <w:t xml:space="preserve"> -</w:t>
+      </w:r>
+      <w:r>
+        <w:rPr>
+          <w:rFonts w:ascii="Garamond" w:hAnsi="Garamond"/>
+          <w:bCs/>
+          <w:color w:val="000000"/>
+          <w:sz w:val="24"/>
+          <w:lang w:val="pt-PT"/>
+        </w:rPr>
+        <w:t>O utilizador pode criar exercícios (perguntas) para testar conhecimentos.</w:t>
+      </w:r>
+    </w:p>
+    <w:p>
+      <w:pPr>
+        <w:suppressAutoHyphens/>
+        <w:spacing w:before="240" w:after="120" w:line="100" w:lineRule="atLeast"/>
+        <w:rPr>
+          <w:rFonts w:ascii="Garamond" w:hAnsi="Garamond"/>
+          <w:bCs/>
+          <w:color w:val="000000"/>
+          <w:sz w:val="24"/>
+          <w:lang w:val="pt-PT"/>
+        </w:rPr>
+      </w:pPr>
+      <w:r>
+        <w:rPr>
+          <w:b/>
+          <w:sz w:val="24"/>
+          <w:szCs w:val="24"/>
+          <w:lang w:val="pt-PT"/>
+        </w:rPr>
+        <w:t>INTSI.02.</w:t>
+      </w:r>
+      <w:r>
+        <w:rPr>
+          <w:b/>
+          <w:sz w:val="24"/>
+          <w:szCs w:val="24"/>
+          <w:lang w:val="pt-PT"/>
+        </w:rPr>
+        <w:t>14</w:t>
+      </w:r>
+      <w:r>
+        <w:rPr>
+          <w:b/>
+          <w:sz w:val="24"/>
+          <w:szCs w:val="24"/>
+          <w:lang w:val="pt-PT"/>
+        </w:rPr>
+        <w:t xml:space="preserve"> -</w:t>
+      </w:r>
+      <w:r>
+        <w:rPr>
+          <w:rFonts w:ascii="Garamond" w:hAnsi="Garamond"/>
+          <w:bCs/>
+          <w:color w:val="000000"/>
+          <w:sz w:val="24"/>
+          <w:lang w:val="pt-PT"/>
+        </w:rPr>
+        <w:t>Os exercícios serão guardados no sistema e poderão ser resolvidos um a um por outros utilizadores.</w:t>
+      </w:r>
+    </w:p>
+    <w:p>
+      <w:pPr>
+        <w:suppressAutoHyphens/>
+        <w:spacing w:before="240" w:after="120" w:line="100" w:lineRule="atLeast"/>
+        <w:rPr>
+          <w:rFonts w:ascii="Garamond" w:hAnsi="Garamond"/>
+          <w:bCs/>
+          <w:color w:val="000000"/>
+          <w:sz w:val="24"/>
+          <w:lang w:val="pt-PT"/>
+        </w:rPr>
+      </w:pPr>
+      <w:r>
+        <w:rPr>
+          <w:b/>
+          <w:sz w:val="24"/>
+          <w:szCs w:val="24"/>
+          <w:lang w:val="pt-PT"/>
+        </w:rPr>
+        <w:t>INTSI.02.</w:t>
+      </w:r>
+      <w:r>
+        <w:rPr>
+          <w:b/>
+          <w:sz w:val="24"/>
+          <w:szCs w:val="24"/>
+          <w:lang w:val="pt-PT"/>
+        </w:rPr>
+        <w:t>15</w:t>
+      </w:r>
+      <w:r>
+        <w:rPr>
+          <w:b/>
+          <w:sz w:val="24"/>
+          <w:szCs w:val="24"/>
+          <w:lang w:val="pt-PT"/>
+        </w:rPr>
+        <w:t xml:space="preserve"> -</w:t>
+      </w:r>
+      <w:r>
+        <w:rPr>
+          <w:rFonts w:ascii="Garamond" w:hAnsi="Garamond"/>
+          <w:bCs/>
+          <w:color w:val="000000"/>
+          <w:sz w:val="24"/>
+          <w:lang w:val="pt-PT"/>
+        </w:rPr>
+        <w:t>O utilizador pode resolver testes criados pelo sistema.</w:t>
+      </w:r>
+    </w:p>
+    <w:p>
+      <w:pPr>
+        <w:suppressAutoHyphens/>
+        <w:spacing w:before="240" w:after="120" w:line="100" w:lineRule="atLeast"/>
+        <w:rPr>
+          <w:rFonts w:ascii="Garamond" w:hAnsi="Garamond"/>
+          <w:bCs/>
+          <w:color w:val="000000"/>
+          <w:sz w:val="24"/>
+          <w:lang w:val="pt-PT"/>
+        </w:rPr>
+      </w:pPr>
+      <w:r>
+        <w:rPr>
+          <w:b/>
+          <w:sz w:val="24"/>
+          <w:szCs w:val="24"/>
+          <w:lang w:val="pt-PT"/>
+        </w:rPr>
+        <w:t>INTSI.02.</w:t>
+      </w:r>
+      <w:r>
+        <w:rPr>
+          <w:b/>
+          <w:sz w:val="24"/>
+          <w:szCs w:val="24"/>
+          <w:lang w:val="pt-PT"/>
+        </w:rPr>
+        <w:t>16</w:t>
+      </w:r>
+      <w:r>
+        <w:rPr>
+          <w:b/>
+          <w:sz w:val="24"/>
+          <w:szCs w:val="24"/>
+          <w:lang w:val="pt-PT"/>
+        </w:rPr>
+        <w:t xml:space="preserve"> -</w:t>
+      </w:r>
+      <w:r>
+        <w:rPr>
+          <w:rFonts w:ascii="Garamond" w:hAnsi="Garamond"/>
+          <w:bCs/>
+          <w:color w:val="000000"/>
+          <w:sz w:val="24"/>
+          <w:lang w:val="pt-PT"/>
+        </w:rPr>
+        <w:t>Os testes criados pelo sistema são constituídos por exercícios inseridos pelos utilizadores.</w:t>
+      </w:r>
+    </w:p>
+    <w:p>
+      <w:pPr>
+        <w:suppressAutoHyphens/>
+        <w:spacing w:before="240" w:after="120" w:line="100" w:lineRule="atLeast"/>
+        <w:rPr>
+          <w:rFonts w:ascii="Garamond" w:hAnsi="Garamond"/>
+          <w:bCs/>
+          <w:color w:val="000000"/>
+          <w:sz w:val="24"/>
+          <w:lang w:val="pt-PT"/>
+        </w:rPr>
+      </w:pPr>
+      <w:r>
+        <w:rPr>
+          <w:b/>
+          <w:sz w:val="24"/>
+          <w:szCs w:val="24"/>
+          <w:lang w:val="pt-PT"/>
+        </w:rPr>
+        <w:lastRenderedPageBreak/>
+        <w:t>INTSI.02.</w:t>
+      </w:r>
+      <w:r>
+        <w:rPr>
+          <w:b/>
+          <w:sz w:val="24"/>
+          <w:szCs w:val="24"/>
+          <w:lang w:val="pt-PT"/>
+        </w:rPr>
+        <w:t>17</w:t>
+      </w:r>
+      <w:r>
+        <w:rPr>
+          <w:b/>
+          <w:sz w:val="24"/>
+          <w:szCs w:val="24"/>
+          <w:lang w:val="pt-PT"/>
+        </w:rPr>
+        <w:t xml:space="preserve"> -</w:t>
+      </w:r>
+      <w:r>
+        <w:rPr>
+          <w:b/>
+          <w:sz w:val="24"/>
+          <w:szCs w:val="24"/>
+          <w:lang w:val="pt-PT"/>
+        </w:rPr>
+        <w:t xml:space="preserve"> </w:t>
+      </w:r>
+      <w:r>
+        <w:rPr>
+          <w:rFonts w:ascii="Garamond" w:hAnsi="Garamond"/>
+          <w:bCs/>
+          <w:color w:val="000000"/>
+          <w:sz w:val="24"/>
+          <w:lang w:val="pt-PT"/>
+        </w:rPr>
+        <w:t>Os exercícios que constituem esses testes são escolhidos de forma aleatória pelo sistema.</w:t>
+      </w:r>
+    </w:p>
+    <w:p>
+      <w:pPr>
+        <w:suppressAutoHyphens/>
+        <w:spacing w:before="240" w:after="120" w:line="100" w:lineRule="atLeast"/>
+        <w:rPr>
+          <w:rFonts w:ascii="Garamond" w:hAnsi="Garamond"/>
+          <w:bCs/>
+          <w:color w:val="000000"/>
+          <w:sz w:val="24"/>
+          <w:lang w:val="pt-PT"/>
+        </w:rPr>
+      </w:pPr>
+      <w:r>
+        <w:rPr>
+          <w:b/>
+          <w:sz w:val="24"/>
+          <w:szCs w:val="24"/>
+          <w:lang w:val="pt-PT"/>
+        </w:rPr>
+        <w:t>INTSI.02.</w:t>
+      </w:r>
+      <w:r>
+        <w:rPr>
+          <w:b/>
+          <w:sz w:val="24"/>
+          <w:szCs w:val="24"/>
+          <w:lang w:val="pt-PT"/>
+        </w:rPr>
+        <w:t>18</w:t>
+      </w:r>
+      <w:r>
+        <w:rPr>
+          <w:b/>
+          <w:sz w:val="24"/>
+          <w:szCs w:val="24"/>
+          <w:lang w:val="pt-PT"/>
+        </w:rPr>
+        <w:t xml:space="preserve"> -</w:t>
+      </w:r>
+      <w:r>
+        <w:rPr>
+          <w:b/>
+          <w:sz w:val="24"/>
+          <w:szCs w:val="24"/>
+          <w:lang w:val="pt-PT"/>
+        </w:rPr>
+        <w:t xml:space="preserve"> </w:t>
+      </w:r>
+      <w:r>
+        <w:rPr>
+          <w:rFonts w:ascii="Garamond" w:hAnsi="Garamond"/>
+          <w:bCs/>
+          <w:color w:val="000000"/>
+          <w:sz w:val="24"/>
+          <w:lang w:val="pt-PT"/>
+        </w:rPr>
+        <w:t>O número de perguntas do teste depende da escolha do utilizador.</w:t>
+      </w:r>
+    </w:p>
+    <w:p>
+      <w:pPr>
+        <w:rPr>
+          <w:lang w:val="pt-PT"/>
+        </w:rPr>
+      </w:pPr>
+    </w:p>
+    <w:p>
+      <w:pPr>
+        <w:pStyle w:val="Subtitle"/>
+      </w:pPr>
+      <w:r>
+        <w:rPr>
+          <w:b/>
+        </w:rPr>
+        <w:t>INTSI.03</w:t>
+      </w:r>
+      <w:r>
+        <w:rPr>
+          <w:b/>
+        </w:rPr>
+        <w:t xml:space="preserve"> – </w:t>
+      </w:r>
+      <w:r>
+        <w:t xml:space="preserve">Funcionalidades Utilizador </w:t>
+      </w:r>
+      <w:r>
+        <w:t>Professor</w:t>
+      </w:r>
+    </w:p>
+    <w:p>
+      <w:pPr>
+        <w:suppressAutoHyphens/>
+        <w:spacing w:before="240" w:after="120" w:line="100" w:lineRule="atLeast"/>
+        <w:rPr>
+          <w:rFonts w:ascii="Garamond" w:hAnsi="Garamond"/>
+          <w:bCs/>
+          <w:sz w:val="24"/>
+          <w:lang w:val="pt-PT"/>
+        </w:rPr>
+      </w:pPr>
+      <w:r>
+        <w:rPr>
+          <w:b/>
+          <w:sz w:val="24"/>
+          <w:szCs w:val="24"/>
+          <w:lang w:val="pt-PT"/>
+        </w:rPr>
+        <w:t>INTSI</w:t>
+      </w:r>
+      <w:r>
+        <w:rPr>
+          <w:b/>
+          <w:sz w:val="24"/>
+          <w:szCs w:val="24"/>
+          <w:lang w:val="pt-PT"/>
+        </w:rPr>
+        <w:t>.03.00</w:t>
+      </w:r>
+      <w:r>
+        <w:rPr>
+          <w:b/>
+          <w:sz w:val="24"/>
+          <w:szCs w:val="24"/>
+          <w:lang w:val="pt-PT"/>
+        </w:rPr>
+        <w:t xml:space="preserve"> - </w:t>
+      </w:r>
+      <w:r>
+        <w:rPr>
+          <w:rFonts w:ascii="Garamond" w:hAnsi="Garamond"/>
+          <w:bCs/>
+          <w:sz w:val="24"/>
+          <w:lang w:val="pt-PT"/>
+        </w:rPr>
+        <w:t>O professor deve ter uma conta no domínio moodle</w:t>
+      </w:r>
+    </w:p>
+    <w:p>
+      <w:pPr>
+        <w:suppressAutoHyphens/>
+        <w:spacing w:before="240" w:after="120" w:line="100" w:lineRule="atLeast"/>
+        <w:rPr>
+          <w:rFonts w:ascii="Garamond" w:hAnsi="Garamond"/>
+          <w:bCs/>
+          <w:sz w:val="24"/>
+          <w:lang w:val="pt-PT"/>
+        </w:rPr>
+      </w:pPr>
+      <w:r>
+        <w:rPr>
+          <w:b/>
+          <w:sz w:val="24"/>
+          <w:szCs w:val="24"/>
+          <w:lang w:val="pt-PT"/>
+        </w:rPr>
+        <w:t>INTSI</w:t>
+      </w:r>
+      <w:r>
+        <w:rPr>
+          <w:b/>
+          <w:sz w:val="24"/>
+          <w:szCs w:val="24"/>
+          <w:lang w:val="pt-PT"/>
+        </w:rPr>
+        <w:t>.03.01</w:t>
+      </w:r>
+      <w:r>
+        <w:rPr>
+          <w:b/>
+          <w:sz w:val="24"/>
+          <w:szCs w:val="24"/>
+          <w:lang w:val="pt-PT"/>
+        </w:rPr>
+        <w:t xml:space="preserve"> - </w:t>
+      </w:r>
+      <w:r>
+        <w:rPr>
+          <w:rFonts w:ascii="Garamond" w:hAnsi="Garamond"/>
+          <w:bCs/>
+          <w:sz w:val="24"/>
+          <w:lang w:val="pt-PT"/>
+        </w:rPr>
+        <w:t>O professor pode criar turmas.</w:t>
+      </w:r>
+    </w:p>
+    <w:p>
+      <w:pPr>
+        <w:suppressAutoHyphens/>
+        <w:spacing w:before="240" w:after="120" w:line="100" w:lineRule="atLeast"/>
+        <w:rPr>
+          <w:rFonts w:ascii="Garamond" w:hAnsi="Garamond"/>
+          <w:bCs/>
+          <w:sz w:val="24"/>
+          <w:lang w:val="pt-PT"/>
+        </w:rPr>
+      </w:pPr>
+      <w:r>
+        <w:rPr>
+          <w:b/>
+          <w:sz w:val="24"/>
+          <w:szCs w:val="24"/>
+          <w:lang w:val="pt-PT"/>
+        </w:rPr>
+        <w:t>INTSI</w:t>
+      </w:r>
+      <w:r>
+        <w:rPr>
+          <w:b/>
+          <w:sz w:val="24"/>
+          <w:szCs w:val="24"/>
+          <w:lang w:val="pt-PT"/>
+        </w:rPr>
+        <w:t>.03.02</w:t>
+      </w:r>
+      <w:r>
+        <w:rPr>
+          <w:b/>
+          <w:sz w:val="24"/>
+          <w:szCs w:val="24"/>
+          <w:lang w:val="pt-PT"/>
+        </w:rPr>
+        <w:t xml:space="preserve"> - </w:t>
+      </w:r>
+      <w:r>
+        <w:rPr>
+          <w:rFonts w:ascii="Garamond" w:hAnsi="Garamond"/>
+          <w:bCs/>
+          <w:sz w:val="24"/>
+          <w:lang w:val="pt-PT"/>
+        </w:rPr>
+        <w:t>Cada turma deve ter uma palavra-passe de acesso para os outros utilizadores (quer sejam alunos ou professores).</w:t>
+      </w:r>
+    </w:p>
+    <w:p>
+      <w:pPr>
+        <w:suppressAutoHyphens/>
+        <w:spacing w:before="240" w:after="120" w:line="100" w:lineRule="atLeast"/>
+        <w:rPr>
+          <w:rFonts w:ascii="Garamond" w:hAnsi="Garamond"/>
+          <w:bCs/>
+          <w:sz w:val="24"/>
+          <w:lang w:val="pt-PT"/>
+        </w:rPr>
+      </w:pPr>
+      <w:r>
+        <w:rPr>
+          <w:b/>
+          <w:sz w:val="24"/>
+          <w:szCs w:val="24"/>
+          <w:lang w:val="pt-PT"/>
+        </w:rPr>
+        <w:t>INTSI</w:t>
+      </w:r>
+      <w:r>
+        <w:rPr>
+          <w:b/>
+          <w:sz w:val="24"/>
+          <w:szCs w:val="24"/>
+          <w:lang w:val="pt-PT"/>
+        </w:rPr>
+        <w:t>.03.03</w:t>
+      </w:r>
+      <w:r>
+        <w:rPr>
+          <w:b/>
+          <w:sz w:val="24"/>
+          <w:szCs w:val="24"/>
+          <w:lang w:val="pt-PT"/>
+        </w:rPr>
+        <w:t xml:space="preserve"> - </w:t>
+      </w:r>
+      <w:r>
+        <w:rPr>
+          <w:rFonts w:ascii="Garamond" w:hAnsi="Garamond"/>
+          <w:bCs/>
+          <w:sz w:val="24"/>
+          <w:lang w:val="pt-PT"/>
+        </w:rPr>
+        <w:t>O professor responsável pode gerir os privilégios na turma.</w:t>
+      </w:r>
+    </w:p>
+    <w:p>
+      <w:pPr>
+        <w:suppressAutoHyphens/>
+        <w:spacing w:before="240" w:after="120" w:line="100" w:lineRule="atLeast"/>
+        <w:rPr>
+          <w:rFonts w:ascii="Garamond" w:hAnsi="Garamond"/>
+          <w:bCs/>
+          <w:sz w:val="24"/>
+          <w:lang w:val="pt-PT"/>
+        </w:rPr>
+      </w:pPr>
+      <w:r>
+        <w:rPr>
+          <w:b/>
+          <w:sz w:val="24"/>
+          <w:szCs w:val="24"/>
+          <w:lang w:val="pt-PT"/>
+        </w:rPr>
+        <w:t>INTSI</w:t>
+      </w:r>
+      <w:r>
+        <w:rPr>
+          <w:b/>
+          <w:sz w:val="24"/>
+          <w:szCs w:val="24"/>
+          <w:lang w:val="pt-PT"/>
+        </w:rPr>
+        <w:t>.03.04</w:t>
+      </w:r>
+      <w:r>
+        <w:rPr>
+          <w:b/>
+          <w:sz w:val="24"/>
+          <w:szCs w:val="24"/>
+          <w:lang w:val="pt-PT"/>
+        </w:rPr>
+        <w:t xml:space="preserve"> - </w:t>
+      </w:r>
+      <w:r>
+        <w:rPr>
+          <w:rFonts w:ascii="Garamond" w:hAnsi="Garamond"/>
+          <w:bCs/>
+          <w:sz w:val="24"/>
+          <w:lang w:val="pt-PT"/>
+        </w:rPr>
+        <w:t>O professor pode remover alunos ou outros professores da turma se for o responsável pela turma.</w:t>
+      </w:r>
+    </w:p>
+    <w:p>
+      <w:pPr>
+        <w:suppressAutoHyphens/>
+        <w:spacing w:before="240" w:after="120" w:line="100" w:lineRule="atLeast"/>
+        <w:rPr>
+          <w:rFonts w:ascii="Garamond" w:hAnsi="Garamond"/>
+          <w:bCs/>
+          <w:sz w:val="24"/>
+          <w:lang w:val="pt-PT"/>
+        </w:rPr>
+      </w:pPr>
+      <w:r>
+        <w:rPr>
+          <w:b/>
+          <w:sz w:val="24"/>
+          <w:szCs w:val="24"/>
+          <w:lang w:val="pt-PT"/>
+        </w:rPr>
+        <w:t>INTSI</w:t>
+      </w:r>
+      <w:r>
+        <w:rPr>
+          <w:b/>
+          <w:sz w:val="24"/>
+          <w:szCs w:val="24"/>
+          <w:lang w:val="pt-PT"/>
+        </w:rPr>
+        <w:t>.03.05</w:t>
+      </w:r>
+      <w:r>
+        <w:rPr>
+          <w:b/>
+          <w:sz w:val="24"/>
+          <w:szCs w:val="24"/>
+          <w:lang w:val="pt-PT"/>
+        </w:rPr>
+        <w:t xml:space="preserve"> - </w:t>
+      </w:r>
+      <w:r>
+        <w:rPr>
+          <w:rFonts w:ascii="Garamond" w:hAnsi="Garamond"/>
+          <w:bCs/>
+          <w:sz w:val="24"/>
+          <w:lang w:val="pt-PT"/>
+        </w:rPr>
+        <w:t>O professor pode criar testes modelo e testes de avaliação para que os alunos da sua turma resolvam.</w:t>
+      </w:r>
+    </w:p>
+    <w:p>
+      <w:pPr>
+        <w:suppressAutoHyphens/>
+        <w:spacing w:before="240" w:after="120" w:line="100" w:lineRule="atLeast"/>
+        <w:rPr>
+          <w:rFonts w:ascii="Garamond" w:hAnsi="Garamond"/>
+          <w:bCs/>
+          <w:color w:val="000000"/>
+          <w:sz w:val="24"/>
+          <w:lang w:val="pt-PT"/>
+        </w:rPr>
+      </w:pPr>
+      <w:r>
+        <w:rPr>
+          <w:b/>
+          <w:sz w:val="24"/>
+          <w:szCs w:val="24"/>
+          <w:lang w:val="pt-PT"/>
+        </w:rPr>
+        <w:t>INTSI</w:t>
+      </w:r>
+      <w:r>
+        <w:rPr>
+          <w:b/>
+          <w:sz w:val="24"/>
+          <w:szCs w:val="24"/>
+          <w:lang w:val="pt-PT"/>
+        </w:rPr>
+        <w:t>.03.06</w:t>
+      </w:r>
+      <w:r>
+        <w:rPr>
+          <w:b/>
+          <w:sz w:val="24"/>
+          <w:szCs w:val="24"/>
+          <w:lang w:val="pt-PT"/>
+        </w:rPr>
+        <w:t xml:space="preserve"> - </w:t>
+      </w:r>
+      <w:r>
+        <w:rPr>
+          <w:rFonts w:ascii="Garamond" w:hAnsi="Garamond"/>
+          <w:bCs/>
+          <w:color w:val="000000"/>
+          <w:sz w:val="24"/>
+          <w:lang w:val="pt-PT"/>
+        </w:rPr>
+        <w:t>O professor pode editar testes por ele criados, bem como guardá-los no sistema.</w:t>
+      </w:r>
+    </w:p>
+    <w:p>
+      <w:pPr>
+        <w:suppressAutoHyphens/>
+        <w:spacing w:before="240" w:after="120" w:line="100" w:lineRule="atLeast"/>
+        <w:rPr>
+          <w:rFonts w:ascii="Garamond" w:hAnsi="Garamond"/>
+          <w:bCs/>
+          <w:color w:val="000000"/>
+          <w:sz w:val="24"/>
+          <w:lang w:val="pt-PT"/>
+        </w:rPr>
+      </w:pPr>
+      <w:r>
+        <w:rPr>
+          <w:b/>
+          <w:sz w:val="24"/>
+          <w:szCs w:val="24"/>
+          <w:lang w:val="pt-PT"/>
+        </w:rPr>
+        <w:t>INTSI</w:t>
+      </w:r>
+      <w:r>
+        <w:rPr>
+          <w:b/>
+          <w:sz w:val="24"/>
+          <w:szCs w:val="24"/>
+          <w:lang w:val="pt-PT"/>
+        </w:rPr>
+        <w:t>.03.07</w:t>
+      </w:r>
+      <w:r>
+        <w:rPr>
+          <w:b/>
+          <w:sz w:val="24"/>
+          <w:szCs w:val="24"/>
+          <w:lang w:val="pt-PT"/>
+        </w:rPr>
+        <w:t xml:space="preserve"> - </w:t>
+      </w:r>
+      <w:r>
+        <w:rPr>
+          <w:rFonts w:ascii="Garamond" w:hAnsi="Garamond"/>
+          <w:bCs/>
+          <w:color w:val="000000"/>
+          <w:sz w:val="24"/>
+          <w:lang w:val="pt-PT"/>
+        </w:rPr>
+        <w:t>O professor pode escolher uma data para execução do teste bem como a sua duração.</w:t>
+      </w:r>
+    </w:p>
+    <w:p>
+      <w:pPr>
+        <w:suppressAutoHyphens/>
+        <w:spacing w:before="240" w:after="120" w:line="100" w:lineRule="atLeast"/>
+        <w:rPr>
+          <w:rFonts w:ascii="Garamond" w:hAnsi="Garamond"/>
+          <w:bCs/>
+          <w:color w:val="000000"/>
+          <w:sz w:val="24"/>
+          <w:lang w:val="pt-PT"/>
+        </w:rPr>
+      </w:pPr>
+      <w:r>
+        <w:rPr>
+          <w:b/>
+          <w:sz w:val="24"/>
+          <w:szCs w:val="24"/>
+          <w:lang w:val="pt-PT"/>
+        </w:rPr>
+        <w:t>INTSI</w:t>
+      </w:r>
+      <w:r>
+        <w:rPr>
+          <w:b/>
+          <w:sz w:val="24"/>
+          <w:szCs w:val="24"/>
+          <w:lang w:val="pt-PT"/>
+        </w:rPr>
+        <w:t>.03.08</w:t>
+      </w:r>
+      <w:r>
+        <w:rPr>
+          <w:b/>
+          <w:sz w:val="24"/>
+          <w:szCs w:val="24"/>
+          <w:lang w:val="pt-PT"/>
+        </w:rPr>
+        <w:t xml:space="preserve"> - </w:t>
+      </w:r>
+      <w:r>
+        <w:rPr>
+          <w:rFonts w:ascii="Garamond" w:hAnsi="Garamond"/>
+          <w:bCs/>
+          <w:color w:val="000000"/>
+          <w:sz w:val="24"/>
+          <w:lang w:val="pt-PT"/>
+        </w:rPr>
+        <w:t>O professor pode escolher se o teste tem uma palavra-passe de acesso.</w:t>
+      </w:r>
+    </w:p>
+    <w:p>
+      <w:pPr>
+        <w:suppressAutoHyphens/>
+        <w:spacing w:before="240" w:after="120" w:line="100" w:lineRule="atLeast"/>
+        <w:rPr>
+          <w:rFonts w:ascii="Garamond" w:hAnsi="Garamond"/>
+          <w:color w:val="000000"/>
+          <w:sz w:val="24"/>
+          <w:szCs w:val="24"/>
+          <w:lang w:val="pt-PT"/>
+        </w:rPr>
+      </w:pPr>
+      <w:r>
+        <w:rPr>
+          <w:b/>
+          <w:sz w:val="24"/>
+          <w:szCs w:val="24"/>
+          <w:lang w:val="pt-PT"/>
+        </w:rPr>
+        <w:t>INTSI</w:t>
+      </w:r>
+      <w:r>
+        <w:rPr>
+          <w:b/>
+          <w:sz w:val="24"/>
+          <w:szCs w:val="24"/>
+          <w:lang w:val="pt-PT"/>
+        </w:rPr>
+        <w:t>.03.09</w:t>
+      </w:r>
+      <w:r>
+        <w:rPr>
+          <w:b/>
+          <w:sz w:val="24"/>
+          <w:szCs w:val="24"/>
+          <w:lang w:val="pt-PT"/>
+        </w:rPr>
+        <w:t xml:space="preserve"> - </w:t>
+      </w:r>
+      <w:r>
+        <w:rPr>
+          <w:rFonts w:ascii="Garamond" w:hAnsi="Garamond"/>
+          <w:bCs/>
+          <w:color w:val="000000"/>
+          <w:sz w:val="24"/>
+          <w:szCs w:val="24"/>
+          <w:lang w:val="pt-PT"/>
+        </w:rPr>
+        <w:t>O professor pode escolher o limite de perguntas.</w:t>
+      </w:r>
+    </w:p>
+    <w:p>
+      <w:pPr>
+        <w:suppressAutoHyphens/>
+        <w:spacing w:before="240" w:after="120" w:line="100" w:lineRule="atLeast"/>
+        <w:rPr>
+          <w:rFonts w:ascii="Garamond" w:hAnsi="Garamond"/>
+          <w:color w:val="000000"/>
+          <w:sz w:val="24"/>
+          <w:szCs w:val="24"/>
+          <w:lang w:val="pt-PT"/>
+        </w:rPr>
+      </w:pPr>
+      <w:r>
+        <w:rPr>
+          <w:b/>
+          <w:sz w:val="24"/>
+          <w:szCs w:val="24"/>
+          <w:lang w:val="pt-PT"/>
+        </w:rPr>
+        <w:t>INTSI</w:t>
+      </w:r>
+      <w:r>
+        <w:rPr>
+          <w:b/>
+          <w:sz w:val="24"/>
+          <w:szCs w:val="24"/>
+          <w:lang w:val="pt-PT"/>
+        </w:rPr>
+        <w:t>.03.1</w:t>
+      </w:r>
+      <w:r>
+        <w:rPr>
+          <w:b/>
+          <w:sz w:val="24"/>
+          <w:szCs w:val="24"/>
+          <w:lang w:val="pt-PT"/>
+        </w:rPr>
+        <w:t xml:space="preserve">0 - </w:t>
+      </w:r>
+      <w:r>
+        <w:rPr>
+          <w:rFonts w:ascii="Garamond" w:hAnsi="Garamond"/>
+          <w:bCs/>
+          <w:color w:val="000000"/>
+          <w:sz w:val="24"/>
+          <w:szCs w:val="24"/>
+          <w:lang w:val="pt-PT"/>
+        </w:rPr>
+        <w:t>As perguntas podem ser do tipo escolha múltipla, construir ou completar fluxogramas...</w:t>
+      </w:r>
+    </w:p>
+    <w:p>
+      <w:pPr>
+        <w:suppressAutoHyphens/>
+        <w:spacing w:before="240" w:after="120" w:line="100" w:lineRule="atLeast"/>
+        <w:rPr>
+          <w:rFonts w:ascii="Garamond" w:hAnsi="Garamond"/>
+          <w:color w:val="000000"/>
+          <w:sz w:val="24"/>
+          <w:szCs w:val="24"/>
+          <w:lang w:val="pt-PT"/>
+        </w:rPr>
+      </w:pPr>
+      <w:r>
+        <w:rPr>
+          <w:b/>
+          <w:sz w:val="24"/>
+          <w:szCs w:val="24"/>
+          <w:lang w:val="pt-PT"/>
+        </w:rPr>
+        <w:t>INTSI</w:t>
+      </w:r>
+      <w:r>
+        <w:rPr>
+          <w:b/>
+          <w:sz w:val="24"/>
+          <w:szCs w:val="24"/>
+          <w:lang w:val="pt-PT"/>
+        </w:rPr>
+        <w:t>.03.11</w:t>
+      </w:r>
+      <w:r>
+        <w:rPr>
+          <w:b/>
+          <w:sz w:val="24"/>
+          <w:szCs w:val="24"/>
+          <w:lang w:val="pt-PT"/>
+        </w:rPr>
+        <w:t xml:space="preserve"> - </w:t>
+      </w:r>
+      <w:r>
+        <w:rPr>
+          <w:rFonts w:ascii="Garamond" w:hAnsi="Garamond"/>
+          <w:bCs/>
+          <w:color w:val="000000"/>
+          <w:sz w:val="24"/>
+          <w:szCs w:val="24"/>
+          <w:lang w:val="pt-PT"/>
+        </w:rPr>
+        <w:t>As perguntas de escolha múltipla podem ser de solução única ou múltiplas soluções</w:t>
+      </w:r>
+    </w:p>
+    <w:p>
+      <w:pPr>
+        <w:suppressAutoHyphens/>
+        <w:spacing w:before="240" w:after="120" w:line="100" w:lineRule="atLeast"/>
+        <w:rPr>
+          <w:rFonts w:ascii="Garamond" w:hAnsi="Garamond"/>
+          <w:color w:val="000000"/>
+          <w:sz w:val="24"/>
+          <w:szCs w:val="24"/>
+          <w:lang w:val="pt-PT"/>
+        </w:rPr>
+      </w:pPr>
+      <w:r>
+        <w:rPr>
+          <w:b/>
+          <w:sz w:val="24"/>
+          <w:szCs w:val="24"/>
+          <w:lang w:val="pt-PT"/>
+        </w:rPr>
+        <w:t>INTSI</w:t>
+      </w:r>
+      <w:r>
+        <w:rPr>
+          <w:b/>
+          <w:sz w:val="24"/>
+          <w:szCs w:val="24"/>
+          <w:lang w:val="pt-PT"/>
+        </w:rPr>
+        <w:t>.03.12</w:t>
+      </w:r>
+      <w:r>
+        <w:rPr>
+          <w:b/>
+          <w:sz w:val="24"/>
+          <w:szCs w:val="24"/>
+          <w:lang w:val="pt-PT"/>
+        </w:rPr>
+        <w:t xml:space="preserve"> - </w:t>
+      </w:r>
+      <w:r>
+        <w:rPr>
+          <w:rFonts w:ascii="Garamond" w:hAnsi="Garamond"/>
+          <w:bCs/>
+          <w:color w:val="000000"/>
+          <w:sz w:val="24"/>
+          <w:szCs w:val="24"/>
+          <w:lang w:val="pt-PT"/>
+        </w:rPr>
+        <w:t>O Professor pode inserir penalizações na pergunta para as opções que não sejam a solução ou soluções da pergunta</w:t>
+      </w:r>
+    </w:p>
+    <w:p>
+      <w:pPr>
+        <w:suppressAutoHyphens/>
+        <w:spacing w:before="240" w:after="120" w:line="100" w:lineRule="atLeast"/>
+        <w:rPr>
+          <w:rFonts w:ascii="Garamond" w:hAnsi="Garamond"/>
+          <w:color w:val="000000"/>
+          <w:sz w:val="24"/>
+          <w:szCs w:val="24"/>
+          <w:lang w:val="pt-PT"/>
+        </w:rPr>
+      </w:pPr>
+      <w:r>
+        <w:rPr>
+          <w:b/>
+          <w:sz w:val="24"/>
+          <w:szCs w:val="24"/>
+          <w:lang w:val="pt-PT"/>
+        </w:rPr>
+        <w:t>INTSI</w:t>
+      </w:r>
+      <w:r>
+        <w:rPr>
+          <w:b/>
+          <w:sz w:val="24"/>
+          <w:szCs w:val="24"/>
+          <w:lang w:val="pt-PT"/>
+        </w:rPr>
+        <w:t>.03.13</w:t>
+      </w:r>
+      <w:r>
+        <w:rPr>
+          <w:b/>
+          <w:sz w:val="24"/>
+          <w:szCs w:val="24"/>
+          <w:lang w:val="pt-PT"/>
+        </w:rPr>
+        <w:t xml:space="preserve"> - </w:t>
+      </w:r>
+      <w:r>
+        <w:rPr>
+          <w:rFonts w:ascii="Garamond" w:hAnsi="Garamond"/>
+          <w:bCs/>
+          <w:color w:val="000000"/>
+          <w:sz w:val="24"/>
+          <w:szCs w:val="24"/>
+          <w:lang w:val="pt-PT"/>
+        </w:rPr>
+        <w:t>As penalizações variam de acordo com o critério do professor.</w:t>
+      </w:r>
+    </w:p>
+    <w:p>
+      <w:pPr>
+        <w:suppressAutoHyphens/>
+        <w:spacing w:before="240" w:after="120" w:line="100" w:lineRule="atLeast"/>
+        <w:rPr>
+          <w:rFonts w:ascii="Garamond" w:hAnsi="Garamond"/>
+          <w:color w:val="000000"/>
+          <w:sz w:val="24"/>
+          <w:szCs w:val="24"/>
+          <w:lang w:val="pt-PT"/>
+        </w:rPr>
+      </w:pPr>
+      <w:r>
+        <w:rPr>
+          <w:b/>
+          <w:sz w:val="24"/>
+          <w:szCs w:val="24"/>
+          <w:lang w:val="pt-PT"/>
+        </w:rPr>
+        <w:t>INTSI</w:t>
+      </w:r>
+      <w:r>
+        <w:rPr>
+          <w:b/>
+          <w:sz w:val="24"/>
+          <w:szCs w:val="24"/>
+          <w:lang w:val="pt-PT"/>
+        </w:rPr>
+        <w:t>.03.14</w:t>
+      </w:r>
+      <w:r>
+        <w:rPr>
+          <w:b/>
+          <w:sz w:val="24"/>
+          <w:szCs w:val="24"/>
+          <w:lang w:val="pt-PT"/>
+        </w:rPr>
+        <w:t xml:space="preserve"> - </w:t>
+      </w:r>
+      <w:r>
+        <w:rPr>
+          <w:rFonts w:ascii="Garamond" w:hAnsi="Garamond"/>
+          <w:bCs/>
+          <w:color w:val="000000"/>
+          <w:sz w:val="24"/>
+          <w:szCs w:val="24"/>
+          <w:lang w:val="pt-PT"/>
+        </w:rPr>
+        <w:t>O professor pode escolher a cotação de um teste (ex: 0 a 5; 0 a 10; 0 a 20).</w:t>
+      </w:r>
+    </w:p>
+    <w:p>
+      <w:pPr>
+        <w:suppressAutoHyphens/>
+        <w:spacing w:before="240" w:after="120" w:line="100" w:lineRule="atLeast"/>
+        <w:rPr>
+          <w:rFonts w:ascii="Garamond" w:hAnsi="Garamond"/>
+          <w:color w:val="000000"/>
+          <w:sz w:val="24"/>
+          <w:szCs w:val="24"/>
+          <w:lang w:val="pt-PT"/>
+        </w:rPr>
+      </w:pPr>
+      <w:r>
+        <w:rPr>
+          <w:b/>
+          <w:sz w:val="24"/>
+          <w:szCs w:val="24"/>
+          <w:lang w:val="pt-PT"/>
+        </w:rPr>
+        <w:t>INTSI</w:t>
+      </w:r>
+      <w:r>
+        <w:rPr>
+          <w:b/>
+          <w:sz w:val="24"/>
+          <w:szCs w:val="24"/>
+          <w:lang w:val="pt-PT"/>
+        </w:rPr>
+        <w:t>.03.14</w:t>
+      </w:r>
+      <w:r>
+        <w:rPr>
+          <w:b/>
+          <w:sz w:val="24"/>
+          <w:szCs w:val="24"/>
+          <w:lang w:val="pt-PT"/>
+        </w:rPr>
+        <w:t xml:space="preserve"> - </w:t>
+      </w:r>
+      <w:r>
+        <w:rPr>
+          <w:rFonts w:ascii="Garamond" w:hAnsi="Garamond"/>
+          <w:color w:val="000000"/>
+          <w:sz w:val="24"/>
+          <w:szCs w:val="24"/>
+          <w:lang w:val="pt-PT"/>
+        </w:rPr>
+        <w:t>A cotação das perguntas varia de acordo com a dificuldade de cada uma delas.</w:t>
+      </w:r>
+    </w:p>
+    <w:p>
+      <w:pPr>
+        <w:suppressAutoHyphens/>
+        <w:spacing w:before="240" w:after="120" w:line="100" w:lineRule="atLeast"/>
+        <w:rPr>
+          <w:rFonts w:ascii="Garamond" w:hAnsi="Garamond"/>
+          <w:sz w:val="24"/>
+          <w:szCs w:val="24"/>
+          <w:lang w:val="pt-PT"/>
+        </w:rPr>
+      </w:pPr>
+      <w:r>
+        <w:rPr>
+          <w:b/>
+          <w:sz w:val="24"/>
+          <w:szCs w:val="24"/>
+          <w:lang w:val="pt-PT"/>
+        </w:rPr>
+        <w:lastRenderedPageBreak/>
+        <w:t>INTSI</w:t>
+      </w:r>
+      <w:r>
+        <w:rPr>
+          <w:b/>
+          <w:sz w:val="24"/>
+          <w:szCs w:val="24"/>
+          <w:lang w:val="pt-PT"/>
+        </w:rPr>
+        <w:t>.03.15</w:t>
+      </w:r>
+      <w:r>
+        <w:rPr>
+          <w:b/>
+          <w:sz w:val="24"/>
+          <w:szCs w:val="24"/>
+          <w:lang w:val="pt-PT"/>
+        </w:rPr>
+        <w:t xml:space="preserve"> - </w:t>
+      </w:r>
+      <w:r>
+        <w:rPr>
+          <w:rFonts w:ascii="Garamond" w:hAnsi="Garamond"/>
+          <w:sz w:val="24"/>
+          <w:szCs w:val="24"/>
+          <w:lang w:val="pt-PT"/>
+        </w:rPr>
+        <w:t>A soma das cotações das perguntas não pode exceder a cotação máxima do teste</w:t>
+      </w:r>
+    </w:p>
+    <w:p>
+      <w:pPr>
+        <w:suppressAutoHyphens/>
+        <w:spacing w:before="240" w:after="120" w:line="100" w:lineRule="atLeast"/>
+        <w:rPr>
+          <w:rFonts w:ascii="Garamond" w:hAnsi="Garamond"/>
+          <w:sz w:val="24"/>
+          <w:szCs w:val="24"/>
+          <w:lang w:val="pt-PT"/>
+        </w:rPr>
+      </w:pPr>
+      <w:r>
+        <w:rPr>
+          <w:b/>
+          <w:sz w:val="24"/>
+          <w:szCs w:val="24"/>
+          <w:lang w:val="pt-PT"/>
+        </w:rPr>
+        <w:t>INTSI</w:t>
+      </w:r>
+      <w:r>
+        <w:rPr>
+          <w:b/>
+          <w:sz w:val="24"/>
+          <w:szCs w:val="24"/>
+          <w:lang w:val="pt-PT"/>
+        </w:rPr>
+        <w:t>.03.16</w:t>
+      </w:r>
+      <w:r>
+        <w:rPr>
+          <w:b/>
+          <w:sz w:val="24"/>
+          <w:szCs w:val="24"/>
+          <w:lang w:val="pt-PT"/>
+        </w:rPr>
+        <w:t xml:space="preserve"> - </w:t>
+      </w:r>
+      <w:r>
+        <w:rPr>
+          <w:rFonts w:ascii="Garamond" w:hAnsi="Garamond"/>
+          <w:sz w:val="24"/>
+          <w:szCs w:val="24"/>
+          <w:lang w:val="pt-PT"/>
+        </w:rPr>
+        <w:t>Pode remover exercícios criados pelos alunos nas turmas</w:t>
+      </w:r>
+    </w:p>
+    <w:p>
+      <w:pPr>
+        <w:rPr>
+          <w:lang w:val="pt-PT"/>
+        </w:rPr>
+      </w:pPr>
+    </w:p>
+    <w:p>
+      <w:pPr>
+        <w:suppressAutoHyphens/>
+        <w:spacing w:before="240" w:after="120" w:line="100" w:lineRule="atLeast"/>
+        <w:rPr>
+          <w:rFonts w:ascii="Garamond" w:hAnsi="Garamond"/>
+          <w:bCs/>
+          <w:sz w:val="24"/>
+          <w:lang w:val="pt-PT"/>
+        </w:rPr>
+      </w:pPr>
+    </w:p>
+    <w:p>
+      <w:pPr>
+        <w:pStyle w:val="Subtitle"/>
+      </w:pPr>
+      <w:r>
+        <w:rPr>
+          <w:b/>
+        </w:rPr>
+        <w:t>INTSI.04</w:t>
+      </w:r>
+      <w:r>
+        <w:rPr>
+          <w:b/>
+        </w:rPr>
+        <w:t xml:space="preserve"> – </w:t>
+      </w:r>
+      <w:r>
+        <w:t xml:space="preserve">Funcionalidades </w:t>
+      </w:r>
+      <w:r>
+        <w:t>Administrador do Sistema</w:t>
+      </w:r>
+    </w:p>
+    <w:p>
+      <w:pPr>
+        <w:rPr>
+          <w:lang w:val="pt-PT"/>
+        </w:rPr>
+      </w:pPr>
+    </w:p>
+    <w:p>
+      <w:pPr>
+        <w:suppressAutoHyphens/>
+        <w:spacing w:before="240" w:after="120" w:line="100" w:lineRule="atLeast"/>
+        <w:rPr>
+          <w:rFonts w:ascii="Garamond" w:hAnsi="Garamond"/>
+          <w:sz w:val="24"/>
+          <w:szCs w:val="24"/>
+          <w:lang w:val="pt-PT"/>
+        </w:rPr>
+      </w:pPr>
+      <w:r>
+        <w:rPr>
+          <w:b/>
+          <w:sz w:val="24"/>
+          <w:szCs w:val="24"/>
+          <w:lang w:val="pt-PT"/>
+        </w:rPr>
+        <w:t>INTSI</w:t>
+      </w:r>
+      <w:r>
+        <w:rPr>
+          <w:b/>
+          <w:sz w:val="24"/>
+          <w:szCs w:val="24"/>
+          <w:lang w:val="pt-PT"/>
+        </w:rPr>
+        <w:t>.04.00</w:t>
+      </w:r>
+      <w:r>
+        <w:rPr>
+          <w:b/>
+          <w:sz w:val="24"/>
+          <w:szCs w:val="24"/>
+          <w:lang w:val="pt-PT"/>
+        </w:rPr>
+        <w:t xml:space="preserve"> - </w:t>
+      </w:r>
+      <w:r>
+        <w:rPr>
+          <w:rFonts w:ascii="Garamond" w:hAnsi="Garamond"/>
+          <w:sz w:val="24"/>
+          <w:szCs w:val="24"/>
+          <w:lang w:val="pt-PT"/>
+        </w:rPr>
+        <w:t>Pode promover Utilizadores a Professores</w:t>
+      </w:r>
+    </w:p>
+    <w:p>
+      <w:pPr>
+        <w:suppressAutoHyphens/>
+        <w:spacing w:before="240" w:after="120" w:line="100" w:lineRule="atLeast"/>
+        <w:rPr>
+          <w:rFonts w:ascii="Garamond" w:hAnsi="Garamond"/>
+          <w:sz w:val="24"/>
+          <w:szCs w:val="24"/>
+          <w:lang w:val="pt-PT"/>
+        </w:rPr>
+      </w:pPr>
+      <w:r>
+        <w:rPr>
+          <w:b/>
+          <w:sz w:val="24"/>
+          <w:szCs w:val="24"/>
+          <w:lang w:val="pt-PT"/>
+        </w:rPr>
+        <w:t>INTSI</w:t>
+      </w:r>
+      <w:r>
+        <w:rPr>
+          <w:b/>
+          <w:sz w:val="24"/>
+          <w:szCs w:val="24"/>
+          <w:lang w:val="pt-PT"/>
+        </w:rPr>
+        <w:t>.04.01</w:t>
+      </w:r>
+      <w:r>
+        <w:rPr>
+          <w:b/>
+          <w:sz w:val="24"/>
+          <w:szCs w:val="24"/>
+          <w:lang w:val="pt-PT"/>
+        </w:rPr>
+        <w:t xml:space="preserve"> - </w:t>
+      </w:r>
+      <w:r>
+        <w:rPr>
+          <w:rFonts w:ascii="Garamond" w:hAnsi="Garamond"/>
+          <w:sz w:val="24"/>
+          <w:szCs w:val="24"/>
+          <w:lang w:val="pt-PT"/>
+        </w:rPr>
+        <w:t>Pode despromover Professores a Utilizadores</w:t>
+      </w:r>
+    </w:p>
+    <w:p>
+      <w:pPr>
+        <w:suppressAutoHyphens/>
+        <w:spacing w:before="240" w:after="120" w:line="100" w:lineRule="atLeast"/>
+        <w:rPr>
+          <w:rFonts w:ascii="Garamond" w:hAnsi="Garamond"/>
+          <w:sz w:val="24"/>
+          <w:szCs w:val="24"/>
+          <w:lang w:val="pt-PT"/>
+        </w:rPr>
+      </w:pPr>
+      <w:r>
+        <w:rPr>
+          <w:b/>
+          <w:sz w:val="24"/>
+          <w:szCs w:val="24"/>
+          <w:lang w:val="pt-PT"/>
+        </w:rPr>
+        <w:t>INTSI</w:t>
+      </w:r>
+      <w:r>
+        <w:rPr>
+          <w:b/>
+          <w:sz w:val="24"/>
+          <w:szCs w:val="24"/>
+          <w:lang w:val="pt-PT"/>
+        </w:rPr>
+        <w:t>.04.02</w:t>
+      </w:r>
+      <w:r>
+        <w:rPr>
+          <w:b/>
+          <w:sz w:val="24"/>
+          <w:szCs w:val="24"/>
+          <w:lang w:val="pt-PT"/>
+        </w:rPr>
+        <w:t xml:space="preserve"> - </w:t>
+      </w:r>
+      <w:r>
+        <w:rPr>
+          <w:rFonts w:ascii="Garamond" w:hAnsi="Garamond"/>
+          <w:sz w:val="24"/>
+          <w:szCs w:val="24"/>
+          <w:lang w:val="pt-PT"/>
+        </w:rPr>
+        <w:t>Pode adicionar ou remover privilégios aos Professores</w:t>
+      </w:r>
+    </w:p>
+    <w:p>
+      <w:pPr>
+        <w:suppressAutoHyphens/>
+        <w:spacing w:before="240" w:after="120" w:line="100" w:lineRule="atLeast"/>
+        <w:rPr>
+          <w:rFonts w:ascii="Garamond" w:hAnsi="Garamond"/>
+          <w:sz w:val="24"/>
+          <w:szCs w:val="24"/>
+          <w:lang w:val="pt-PT"/>
+        </w:rPr>
+      </w:pPr>
+      <w:r>
+        <w:rPr>
+          <w:b/>
+          <w:sz w:val="24"/>
+          <w:szCs w:val="24"/>
+          <w:lang w:val="pt-PT"/>
+        </w:rPr>
+        <w:t>INTSI</w:t>
+      </w:r>
+      <w:r>
+        <w:rPr>
+          <w:b/>
+          <w:sz w:val="24"/>
+          <w:szCs w:val="24"/>
+          <w:lang w:val="pt-PT"/>
+        </w:rPr>
+        <w:t>.04.03</w:t>
+      </w:r>
+      <w:r>
+        <w:rPr>
+          <w:b/>
+          <w:sz w:val="24"/>
+          <w:szCs w:val="24"/>
+          <w:lang w:val="pt-PT"/>
+        </w:rPr>
+        <w:t xml:space="preserve"> - </w:t>
+      </w:r>
+      <w:r>
+        <w:rPr>
+          <w:rFonts w:ascii="Garamond" w:hAnsi="Garamond"/>
+          <w:sz w:val="24"/>
+          <w:szCs w:val="24"/>
+          <w:lang w:val="pt-PT"/>
+        </w:rPr>
+        <w:t>Pode eliminar utilizadores do sistema</w:t>
+      </w:r>
+    </w:p>
+    <w:p>
+      <w:pPr>
+        <w:suppressAutoHyphens/>
+        <w:spacing w:before="240" w:after="120" w:line="100" w:lineRule="atLeast"/>
+        <w:rPr>
+          <w:rFonts w:ascii="Garamond" w:hAnsi="Garamond"/>
+          <w:sz w:val="24"/>
+          <w:szCs w:val="24"/>
+        </w:rPr>
+      </w:pPr>
+      <w:r>
+        <w:rPr>
+          <w:b/>
+          <w:sz w:val="24"/>
+          <w:szCs w:val="24"/>
+          <w:lang w:val="pt-PT"/>
+        </w:rPr>
+        <w:t>INTSI</w:t>
+      </w:r>
+      <w:r>
+        <w:rPr>
+          <w:b/>
+          <w:sz w:val="24"/>
+          <w:szCs w:val="24"/>
+        </w:rPr>
+        <w:t>.04.04</w:t>
+      </w:r>
+      <w:r>
+        <w:rPr>
+          <w:b/>
+          <w:sz w:val="24"/>
+          <w:szCs w:val="24"/>
+          <w:lang w:val="pt-PT"/>
+        </w:rPr>
+        <w:t xml:space="preserve"> - </w:t>
+      </w:r>
+      <w:proofErr w:type="spellStart"/>
+      <w:r>
+        <w:rPr>
+          <w:rFonts w:ascii="Garamond" w:hAnsi="Garamond"/>
+          <w:sz w:val="24"/>
+          <w:szCs w:val="24"/>
+        </w:rPr>
+        <w:t>Pode</w:t>
+      </w:r>
+      <w:proofErr w:type="spellEnd"/>
+      <w:r>
+        <w:rPr>
+          <w:rFonts w:ascii="Garamond" w:hAnsi="Garamond"/>
+          <w:sz w:val="24"/>
+          <w:szCs w:val="24"/>
+        </w:rPr>
+        <w:t xml:space="preserve"> </w:t>
+      </w:r>
+      <w:proofErr w:type="spellStart"/>
+      <w:r>
+        <w:rPr>
+          <w:rFonts w:ascii="Garamond" w:hAnsi="Garamond"/>
+          <w:sz w:val="24"/>
+          <w:szCs w:val="24"/>
+        </w:rPr>
+        <w:t>eliminar</w:t>
+      </w:r>
+      <w:proofErr w:type="spellEnd"/>
+      <w:r>
+        <w:rPr>
+          <w:rFonts w:ascii="Garamond" w:hAnsi="Garamond"/>
+          <w:sz w:val="24"/>
+          <w:szCs w:val="24"/>
+        </w:rPr>
+        <w:t xml:space="preserve"> </w:t>
+      </w:r>
+      <w:proofErr w:type="spellStart"/>
+      <w:r>
+        <w:rPr>
+          <w:rFonts w:ascii="Garamond" w:hAnsi="Garamond"/>
+          <w:sz w:val="24"/>
+          <w:szCs w:val="24"/>
+        </w:rPr>
+        <w:t>turmas</w:t>
+      </w:r>
+      <w:proofErr w:type="spellEnd"/>
+      <w:r>
+        <w:rPr>
+          <w:rFonts w:ascii="Garamond" w:hAnsi="Garamond"/>
+          <w:sz w:val="24"/>
+          <w:szCs w:val="24"/>
+        </w:rPr>
+        <w:t xml:space="preserve"> </w:t>
+      </w:r>
+      <w:proofErr w:type="spellStart"/>
+      <w:r>
+        <w:rPr>
+          <w:rFonts w:ascii="Garamond" w:hAnsi="Garamond"/>
+          <w:sz w:val="24"/>
+          <w:szCs w:val="24"/>
+        </w:rPr>
+        <w:t>existentes</w:t>
+      </w:r>
+      <w:proofErr w:type="spellEnd"/>
+    </w:p>
+    <w:p>
+      <w:pPr>
+        <w:rPr>
+          <w:lang w:val="pt-PT"/>
+        </w:rPr>
+      </w:pPr>
+    </w:p>
+    <w:p>
+      <w:pPr>
+        <w:suppressAutoHyphens/>
+        <w:spacing w:before="240" w:after="120" w:line="100" w:lineRule="atLeast"/>
+        <w:rPr>
+          <w:rFonts w:ascii="Garamond" w:hAnsi="Garamond"/>
+          <w:bCs/>
+          <w:sz w:val="24"/>
+          <w:lang w:val="pt-PT"/>
+        </w:rPr>
+      </w:pPr>
+    </w:p>
+    <w:p>
+      <w:pPr>
+        <w:rPr>
+          <w:sz w:val="24"/>
+          <w:szCs w:val="24"/>
+          <w:lang w:val="pt-PT"/>
+        </w:rPr>
+      </w:pPr>
+      <w:bookmarkStart w:id="30" w:name="_GoBack"/>
+      <w:bookmarkEnd w:id="30"/>
     </w:p>
     <w:p>
       <w:pPr>
@@ -16565,6 +19814,120 @@
 <file path=word/numbering.xml><?xml version="1.0" encoding="utf-8"?>
 <w:numbering xmlns:wpc="http://schemas.microsoft.com/office/word/2010/wordprocessingCanvas" xmlns:mc="http://schemas.openxmlformats.org/markup-compatibility/2006" xmlns:o="urn:schemas-microsoft-com:office:office" xmlns:r="http://schemas.openxmlformats.org/officeDocument/2006/relationships" xmlns:m="http://schemas.openxmlformats.org/officeDocument/2006/math" xmlns:v="urn:schemas-microsoft-com:vml" xmlns:wp14="http://schemas.microsoft.com/office/word/2010/wordprocessingDrawing" xmlns:wp="http://schemas.openxmlformats.org/drawingml/2006/wordprocessingDrawing" xmlns:w10="urn:schemas-microsoft-com:office:word" xmlns:w="http://schemas.openxmlformats.org/wordprocessingml/2006/main" xmlns:w14="http://schemas.microsoft.com/office/word/2010/wordml" xmlns:w15="http://schemas.microsoft.com/office/word/2012/wordml" xmlns:wpg="http://schemas.microsoft.com/office/word/2010/wordprocessingGroup" xmlns:wpi="http://schemas.microsoft.com/office/word/2010/wordprocessingInk" xmlns:wne="http://schemas.microsoft.com/office/word/2006/wordml" xmlns:wps="http://schemas.microsoft.com/office/word/2010/wordprocessingShape" mc:Ignorable="w14 w15 wp14">
   <w:abstractNum w:abstractNumId="0">
+    <w:nsid w:val="00000002"/>
+    <w:multiLevelType w:val="multilevel"/>
+    <w:tmpl w:val="00000002"/>
+    <w:name w:val="WW8Num2"/>
+    <w:lvl w:ilvl="0">
+      <w:start w:val="1"/>
+      <w:numFmt w:val="decimal"/>
+      <w:lvlText w:val="REQ-00-%1."/>
+      <w:lvlJc w:val="left"/>
+      <w:pPr>
+        <w:tabs>
+          <w:tab w:val="num" w:pos="0"/>
+        </w:tabs>
+        <w:ind w:left="1353" w:hanging="360"/>
+      </w:pPr>
+    </w:lvl>
+    <w:lvl w:ilvl="1">
+      <w:start w:val="1"/>
+      <w:numFmt w:val="lowerLetter"/>
+      <w:lvlText w:val="%2."/>
+      <w:lvlJc w:val="left"/>
+      <w:pPr>
+        <w:tabs>
+          <w:tab w:val="num" w:pos="0"/>
+        </w:tabs>
+        <w:ind w:left="1789" w:hanging="360"/>
+      </w:pPr>
+    </w:lvl>
+    <w:lvl w:ilvl="2">
+      <w:start w:val="1"/>
+      <w:numFmt w:val="lowerRoman"/>
+      <w:lvlText w:val="%3."/>
+      <w:lvlJc w:val="left"/>
+      <w:pPr>
+        <w:tabs>
+          <w:tab w:val="num" w:pos="0"/>
+        </w:tabs>
+        <w:ind w:left="2509" w:hanging="180"/>
+      </w:pPr>
+    </w:lvl>
+    <w:lvl w:ilvl="3">
+      <w:start w:val="1"/>
+      <w:numFmt w:val="decimal"/>
+      <w:lvlText w:val="%4."/>
+      <w:lvlJc w:val="left"/>
+      <w:pPr>
+        <w:tabs>
+          <w:tab w:val="num" w:pos="0"/>
+        </w:tabs>
+        <w:ind w:left="3229" w:hanging="360"/>
+      </w:pPr>
+    </w:lvl>
+    <w:lvl w:ilvl="4">
+      <w:start w:val="1"/>
+      <w:numFmt w:val="lowerLetter"/>
+      <w:lvlText w:val="%5."/>
+      <w:lvlJc w:val="left"/>
+      <w:pPr>
+        <w:tabs>
+          <w:tab w:val="num" w:pos="0"/>
+        </w:tabs>
+        <w:ind w:left="3949" w:hanging="360"/>
+      </w:pPr>
+    </w:lvl>
+    <w:lvl w:ilvl="5">
+      <w:start w:val="1"/>
+      <w:numFmt w:val="lowerRoman"/>
+      <w:lvlText w:val="%6."/>
+      <w:lvlJc w:val="left"/>
+      <w:pPr>
+        <w:tabs>
+          <w:tab w:val="num" w:pos="0"/>
+        </w:tabs>
+        <w:ind w:left="4669" w:hanging="180"/>
+      </w:pPr>
+    </w:lvl>
+    <w:lvl w:ilvl="6">
+      <w:start w:val="1"/>
+      <w:numFmt w:val="decimal"/>
+      <w:lvlText w:val="%7."/>
+      <w:lvlJc w:val="left"/>
+      <w:pPr>
+        <w:tabs>
+          <w:tab w:val="num" w:pos="0"/>
+        </w:tabs>
+        <w:ind w:left="5389" w:hanging="360"/>
+      </w:pPr>
+    </w:lvl>
+    <w:lvl w:ilvl="7">
+      <w:start w:val="1"/>
+      <w:numFmt w:val="lowerLetter"/>
+      <w:lvlText w:val="%8."/>
+      <w:lvlJc w:val="left"/>
+      <w:pPr>
+        <w:tabs>
+          <w:tab w:val="num" w:pos="0"/>
+        </w:tabs>
+        <w:ind w:left="6109" w:hanging="360"/>
+      </w:pPr>
+    </w:lvl>
+    <w:lvl w:ilvl="8">
+      <w:start w:val="1"/>
+      <w:numFmt w:val="lowerRoman"/>
+      <w:lvlText w:val="%9."/>
+      <w:lvlJc w:val="left"/>
+      <w:pPr>
+        <w:tabs>
+          <w:tab w:val="num" w:pos="0"/>
+        </w:tabs>
+        <w:ind w:left="6829" w:hanging="180"/>
+      </w:pPr>
+    </w:lvl>
+  </w:abstractNum>
+  <w:abstractNum w:abstractNumId="1">
     <w:nsid w:val="07143D65"/>
     <w:multiLevelType w:val="hybridMultilevel"/>
     <w:tmpl w:val="FC084DA8"/>
@@ -16677,7 +20040,7 @@
       </w:rPr>
     </w:lvl>
   </w:abstractNum>
-  <w:abstractNum w:abstractNumId="1">
+  <w:abstractNum w:abstractNumId="2">
     <w:nsid w:val="1389253C"/>
     <w:multiLevelType w:val="multilevel"/>
     <w:tmpl w:val="6A06D8A2"/>
@@ -16728,7 +20091,7 @@
       <w:lvlJc w:val="left"/>
     </w:lvl>
   </w:abstractNum>
-  <w:abstractNum w:abstractNumId="2">
+  <w:abstractNum w:abstractNumId="3">
     <w:nsid w:val="2C6A178E"/>
     <w:multiLevelType w:val="multilevel"/>
     <w:tmpl w:val="D2AEF18E"/>
@@ -16779,7 +20142,7 @@
       <w:lvlJc w:val="left"/>
     </w:lvl>
   </w:abstractNum>
-  <w:abstractNum w:abstractNumId="3">
+  <w:abstractNum w:abstractNumId="4">
     <w:nsid w:val="48B62D02"/>
     <w:multiLevelType w:val="hybridMultilevel"/>
     <w:tmpl w:val="B8B0CD34"/>
@@ -16865,7 +20228,7 @@
       </w:pPr>
     </w:lvl>
   </w:abstractNum>
-  <w:abstractNum w:abstractNumId="4">
+  <w:abstractNum w:abstractNumId="5">
     <w:nsid w:val="6E3109ED"/>
     <w:multiLevelType w:val="hybridMultilevel"/>
     <w:tmpl w:val="F878ABAA"/>
@@ -16951,7 +20314,7 @@
       </w:pPr>
     </w:lvl>
   </w:abstractNum>
-  <w:abstractNum w:abstractNumId="5">
+  <w:abstractNum w:abstractNumId="6">
     <w:nsid w:val="79ED4656"/>
     <w:multiLevelType w:val="hybridMultilevel"/>
     <w:tmpl w:val="3F1A5C12"/>
@@ -17065,22 +20428,25 @@
     </w:lvl>
   </w:abstractNum>
   <w:num w:numId="1">
+    <w:abstractNumId w:val="3"/>
+  </w:num>
+  <w:num w:numId="2">
     <w:abstractNumId w:val="2"/>
   </w:num>
-  <w:num w:numId="2">
+  <w:num w:numId="3">
     <w:abstractNumId w:val="1"/>
   </w:num>
-  <w:num w:numId="3">
-    <w:abstractNumId w:val="0"/>
+  <w:num w:numId="4">
+    <w:abstractNumId w:val="6"/>
   </w:num>
-  <w:num w:numId="4">
+  <w:num w:numId="5">
     <w:abstractNumId w:val="5"/>
   </w:num>
-  <w:num w:numId="5">
+  <w:num w:numId="6">
     <w:abstractNumId w:val="4"/>
   </w:num>
-  <w:num w:numId="6">
-    <w:abstractNumId w:val="3"/>
+  <w:num w:numId="7">
+    <w:abstractNumId w:val="0"/>
   </w:num>
 </w:numbering>
 </file>
@@ -17282,7 +20648,7 @@
     <w:lsdException w:name="Medium Shading 2 Accent 1" w:uiPriority="64"/>
     <w:lsdException w:name="Medium List 1 Accent 1" w:uiPriority="65"/>
     <w:lsdException w:name="Revision" w:semiHidden="1"/>
-    <w:lsdException w:name="List Paragraph" w:uiPriority="34" w:qFormat="1"/>
+    <w:lsdException w:name="List Paragraph" w:uiPriority="0" w:qFormat="1"/>
     <w:lsdException w:name="Quote" w:uiPriority="29" w:qFormat="1"/>
     <w:lsdException w:name="Intense Quote" w:uiPriority="30" w:qFormat="1"/>
     <w:lsdException w:name="Medium List 2 Accent 1" w:uiPriority="66"/>
@@ -17631,7 +20997,6 @@
   <w:style w:type="paragraph" w:styleId="ListParagraph">
     <w:name w:val="List Paragraph"/>
     <w:basedOn w:val="Normal"/>
-    <w:uiPriority w:val="34"/>
     <w:qFormat/>
     <w:rsid w:val="00726EDA"/>
     <w:pPr>
@@ -18191,7 +21556,7 @@
 </file>
 
 <file path=customXml/itemProps1.xml><?xml version="1.0" encoding="utf-8"?>
-<ds:datastoreItem xmlns:ds="http://schemas.openxmlformats.org/officeDocument/2006/customXml" ds:itemID="{F0E42F23-13A8-478A-8705-81DECB084926}">
+<ds:datastoreItem xmlns:ds="http://schemas.openxmlformats.org/officeDocument/2006/customXml" ds:itemID="{841DB3D9-726B-46E9-9293-C9907502B1DA}">
   <ds:schemaRefs>
     <ds:schemaRef ds:uri="http://schemas.openxmlformats.org/officeDocument/2006/bibliography"/>
   </ds:schemaRefs>

</xml_diff>

<commit_message>
Adicionados requisitos de funcionamento geral do website à área de integração com SI
</commit_message>
<xml_diff>
--- a/Geral/Requisitos.docx
+++ b/Geral/Requisitos.docx
@@ -77,111 +77,64 @@
           <w:r>
             <w:fldChar w:fldCharType="separate"/>
           </w:r>
-          <w:bookmarkStart w:id="0" w:name="_GoBack"/>
-          <w:bookmarkEnd w:id="0"/>
-          <w:r>
-            <w:rPr>
-              <w:rStyle w:val="Hyperlink"/>
-              <w:noProof/>
-            </w:rPr>
-            <w:fldChar w:fldCharType="begin"/>
-          </w:r>
-          <w:r>
-            <w:rPr>
-              <w:rStyle w:val="Hyperlink"/>
-              <w:noProof/>
-            </w:rPr>
-            <w:instrText xml:space="preserve"> </w:instrText>
-          </w:r>
-          <w:r>
-            <w:rPr>
-              <w:noProof/>
-            </w:rPr>
-            <w:instrText>HYPERLINK \l "_Toc358238242"</w:instrText>
-          </w:r>
-          <w:r>
-            <w:rPr>
-              <w:rStyle w:val="Hyperlink"/>
-              <w:noProof/>
-            </w:rPr>
-            <w:instrText xml:space="preserve"> </w:instrText>
-          </w:r>
-          <w:r>
-            <w:rPr>
-              <w:rStyle w:val="Hyperlink"/>
-              <w:noProof/>
-            </w:rPr>
-          </w:r>
-          <w:r>
-            <w:rPr>
-              <w:rStyle w:val="Hyperlink"/>
-              <w:noProof/>
-            </w:rPr>
-            <w:fldChar w:fldCharType="separate"/>
-          </w:r>
-          <w:r>
-            <w:rPr>
-              <w:rStyle w:val="Hyperlink"/>
-              <w:noProof/>
-              <w:lang w:val="pt-PT"/>
-            </w:rPr>
-            <w:t>Especificação da linguagem Fluxo-Gráfica e ferramentas do IDE</w:t>
-          </w:r>
-          <w:r>
-            <w:rPr>
-              <w:noProof/>
-              <w:webHidden/>
-            </w:rPr>
-            <w:tab/>
-          </w:r>
-          <w:r>
-            <w:rPr>
-              <w:noProof/>
-              <w:webHidden/>
-            </w:rPr>
-            <w:fldChar w:fldCharType="begin"/>
-          </w:r>
-          <w:r>
-            <w:rPr>
-              <w:noProof/>
-              <w:webHidden/>
-            </w:rPr>
-            <w:instrText xml:space="preserve"> PAGEREF _Toc358238242 \h </w:instrText>
-          </w:r>
-          <w:r>
-            <w:rPr>
-              <w:noProof/>
-              <w:webHidden/>
-            </w:rPr>
-          </w:r>
-          <w:r>
-            <w:rPr>
-              <w:noProof/>
-              <w:webHidden/>
-            </w:rPr>
-            <w:fldChar w:fldCharType="separate"/>
-          </w:r>
-          <w:r>
-            <w:rPr>
-              <w:noProof/>
-              <w:webHidden/>
-            </w:rPr>
-            <w:t>3</w:t>
-          </w:r>
-          <w:r>
-            <w:rPr>
-              <w:noProof/>
-              <w:webHidden/>
-            </w:rPr>
-            <w:fldChar w:fldCharType="end"/>
-          </w:r>
-          <w:r>
-            <w:rPr>
-              <w:rStyle w:val="Hyperlink"/>
-              <w:noProof/>
-            </w:rPr>
-            <w:fldChar w:fldCharType="end"/>
-          </w:r>
+          <w:hyperlink w:anchor="_Toc358238242" w:history="1">
+            <w:r>
+              <w:rPr>
+                <w:rStyle w:val="Hyperlink"/>
+                <w:noProof/>
+                <w:lang w:val="pt-PT"/>
+              </w:rPr>
+              <w:t>Especificação da linguagem Fluxo-Gráfica e ferramentas do IDE</w:t>
+            </w:r>
+            <w:r>
+              <w:rPr>
+                <w:noProof/>
+                <w:webHidden/>
+              </w:rPr>
+              <w:tab/>
+            </w:r>
+            <w:r>
+              <w:rPr>
+                <w:noProof/>
+                <w:webHidden/>
+              </w:rPr>
+              <w:fldChar w:fldCharType="begin"/>
+            </w:r>
+            <w:r>
+              <w:rPr>
+                <w:noProof/>
+                <w:webHidden/>
+              </w:rPr>
+              <w:instrText xml:space="preserve"> PAGEREF _Toc358238242 \h </w:instrText>
+            </w:r>
+            <w:r>
+              <w:rPr>
+                <w:noProof/>
+                <w:webHidden/>
+              </w:rPr>
+            </w:r>
+            <w:r>
+              <w:rPr>
+                <w:noProof/>
+                <w:webHidden/>
+              </w:rPr>
+              <w:fldChar w:fldCharType="separate"/>
+            </w:r>
+            <w:r>
+              <w:rPr>
+                <w:noProof/>
+                <w:webHidden/>
+              </w:rPr>
+              <w:t>3</w:t>
+            </w:r>
+            <w:r>
+              <w:rPr>
+                <w:noProof/>
+                <w:webHidden/>
+              </w:rPr>
+              <w:fldChar w:fldCharType="end"/>
+            </w:r>
+          </w:hyperlink>
         </w:p>
         <w:p>
           <w:pPr>
@@ -2932,55 +2885,55 @@
           <w:lang w:val="pt-PT"/>
         </w:rPr>
       </w:pPr>
-      <w:bookmarkStart w:id="1" w:name="_Toc358238242"/>
+      <w:bookmarkStart w:id="0" w:name="_Toc358238242"/>
       <w:r>
         <w:rPr>
           <w:lang w:val="pt-PT"/>
         </w:rPr>
         <w:t>Especificação da linguagem Fluxo-Gráfica e ferramentas do IDE</w:t>
       </w:r>
+      <w:bookmarkEnd w:id="0"/>
+    </w:p>
+    <w:p>
+      <w:pPr>
+        <w:jc w:val="both"/>
+        <w:rPr>
+          <w:rFonts w:ascii="Calibri" w:eastAsia="Calibri" w:hAnsi="Calibri" w:cs="Calibri"/>
+          <w:sz w:val="24"/>
+          <w:lang w:val="pt-PT"/>
+        </w:rPr>
+      </w:pPr>
+      <w:r>
+        <w:rPr>
+          <w:rFonts w:ascii="Calibri" w:eastAsia="Calibri" w:hAnsi="Calibri" w:cs="Calibri"/>
+          <w:sz w:val="24"/>
+          <w:lang w:val="pt-PT"/>
+        </w:rPr>
+        <w:t>Pretende-se a criação de uma ferramenta que permita o desenvolvimento e a aprendizagem de algoritmos através de fluxogramas. Um fluxograma é um conjunto de símbolos gráficos, que contêm texto e são unidos por linhas de fluxo. Para este tópico os requisitos serão identificados por “FLUX.xx.xx”.</w:t>
+      </w:r>
+    </w:p>
+    <w:p>
+      <w:pPr>
+        <w:pStyle w:val="Subtitle"/>
+        <w:rPr>
+          <w:rFonts w:eastAsia="Calibri"/>
+        </w:rPr>
+      </w:pPr>
+      <w:bookmarkStart w:id="1" w:name="_Toc358238243"/>
+      <w:r>
+        <w:rPr>
+          <w:rFonts w:eastAsia="Calibri"/>
+          <w:b/>
+        </w:rPr>
+        <w:t>FLUX.00</w:t>
+      </w:r>
+      <w:r>
+        <w:rPr>
+          <w:rFonts w:eastAsia="Calibri"/>
+        </w:rPr>
+        <w:t xml:space="preserve"> – Requisitos globais da linguagem.</w:t>
+      </w:r>
       <w:bookmarkEnd w:id="1"/>
-    </w:p>
-    <w:p>
-      <w:pPr>
-        <w:jc w:val="both"/>
-        <w:rPr>
-          <w:rFonts w:ascii="Calibri" w:eastAsia="Calibri" w:hAnsi="Calibri" w:cs="Calibri"/>
-          <w:sz w:val="24"/>
-          <w:lang w:val="pt-PT"/>
-        </w:rPr>
-      </w:pPr>
-      <w:r>
-        <w:rPr>
-          <w:rFonts w:ascii="Calibri" w:eastAsia="Calibri" w:hAnsi="Calibri" w:cs="Calibri"/>
-          <w:sz w:val="24"/>
-          <w:lang w:val="pt-PT"/>
-        </w:rPr>
-        <w:t>Pretende-se a criação de uma ferramenta que permita o desenvolvimento e a aprendizagem de algoritmos através de fluxogramas. Um fluxograma é um conjunto de símbolos gráficos, que contêm texto e são unidos por linhas de fluxo. Para este tópico os requisitos serão identificados por “FLUX.xx.xx”.</w:t>
-      </w:r>
-    </w:p>
-    <w:p>
-      <w:pPr>
-        <w:pStyle w:val="Subtitle"/>
-        <w:rPr>
-          <w:rFonts w:eastAsia="Calibri"/>
-        </w:rPr>
-      </w:pPr>
-      <w:bookmarkStart w:id="2" w:name="_Toc358238243"/>
-      <w:r>
-        <w:rPr>
-          <w:rFonts w:eastAsia="Calibri"/>
-          <w:b/>
-        </w:rPr>
-        <w:t>FLUX.00</w:t>
-      </w:r>
-      <w:r>
-        <w:rPr>
-          <w:rFonts w:eastAsia="Calibri"/>
-        </w:rPr>
-        <w:t xml:space="preserve"> – Requisitos globais da linguagem.</w:t>
-      </w:r>
-      <w:bookmarkEnd w:id="2"/>
     </w:p>
     <w:p>
       <w:pPr>
@@ -3032,7 +2985,7 @@
           <v:rect id="rectole0000000000" o:spid="_x0000_i1025" style="width:440.25pt;height:139.5pt" o:ole="" o:preferrelative="t" stroked="f">
             <v:imagedata r:id="rId6" o:title=""/>
           </v:rect>
-          <o:OLEObject Type="Embed" ProgID="StaticMetafile" ShapeID="rectole0000000000" DrawAspect="Content" ObjectID="_1431980231" r:id="rId7"/>
+          <o:OLEObject Type="Embed" ProgID="StaticMetafile" ShapeID="rectole0000000000" DrawAspect="Content" ObjectID="_1431980772" r:id="rId7"/>
         </w:object>
       </w:r>
     </w:p>
@@ -3128,7 +3081,7 @@
           <v:rect id="rectole0000000001" o:spid="_x0000_i1026" style="width:97.5pt;height:47.25pt" o:ole="" o:preferrelative="t" stroked="f">
             <v:imagedata r:id="rId8" o:title=""/>
           </v:rect>
-          <o:OLEObject Type="Embed" ProgID="StaticMetafile" ShapeID="rectole0000000001" DrawAspect="Content" ObjectID="_1431980232" r:id="rId9"/>
+          <o:OLEObject Type="Embed" ProgID="StaticMetafile" ShapeID="rectole0000000001" DrawAspect="Content" ObjectID="_1431980773" r:id="rId9"/>
         </w:object>
       </w:r>
     </w:p>
@@ -3327,7 +3280,7 @@
           <w:rFonts w:eastAsia="Calibri"/>
         </w:rPr>
       </w:pPr>
-      <w:bookmarkStart w:id="3" w:name="_Toc358238244"/>
+      <w:bookmarkStart w:id="2" w:name="_Toc358238244"/>
       <w:r>
         <w:rPr>
           <w:rFonts w:eastAsia="Calibri"/>
@@ -3341,7 +3294,7 @@
         </w:rPr>
         <w:t xml:space="preserve"> -  Inicio/Fim.</w:t>
       </w:r>
-      <w:bookmarkEnd w:id="3"/>
+      <w:bookmarkEnd w:id="2"/>
     </w:p>
     <w:p>
       <w:pPr>
@@ -3419,7 +3372,7 @@
             <o:lock v:ext="edit" aspectratio="f"/>
             <w10:wrap type="square"/>
           </v:shape>
-          <o:OLEObject Type="Embed" ProgID="StaticMetafile" ShapeID="_x0000_s1097" DrawAspect="Content" ObjectID="_1431980241" r:id="rId11"/>
+          <o:OLEObject Type="Embed" ProgID="StaticMetafile" ShapeID="_x0000_s1097" DrawAspect="Content" ObjectID="_1431980782" r:id="rId11"/>
         </w:object>
       </w:r>
       <w:r>
@@ -3608,7 +3561,7 @@
           <w:rFonts w:eastAsia="Calibri"/>
         </w:rPr>
       </w:pPr>
-      <w:bookmarkStart w:id="4" w:name="_Toc358238245"/>
+      <w:bookmarkStart w:id="3" w:name="_Toc358238245"/>
       <w:r>
         <w:rPr>
           <w:rFonts w:eastAsia="Calibri"/>
@@ -3622,7 +3575,7 @@
         </w:rPr>
         <w:t xml:space="preserve"> -  União.</w:t>
       </w:r>
-      <w:bookmarkEnd w:id="4"/>
+      <w:bookmarkEnd w:id="3"/>
     </w:p>
     <w:p>
       <w:pPr>
@@ -3678,7 +3631,7 @@
           <v:rect id="rectole0000000003" o:spid="_x0000_i1027" style="width:69.75pt;height:51.75pt" o:ole="" o:preferrelative="t" stroked="f">
             <v:imagedata r:id="rId12" o:title=""/>
           </v:rect>
-          <o:OLEObject Type="Embed" ProgID="StaticMetafile" ShapeID="rectole0000000003" DrawAspect="Content" ObjectID="_1431980233" r:id="rId13"/>
+          <o:OLEObject Type="Embed" ProgID="StaticMetafile" ShapeID="rectole0000000003" DrawAspect="Content" ObjectID="_1431980774" r:id="rId13"/>
         </w:object>
       </w:r>
       <w:r>
@@ -3810,7 +3763,7 @@
           <w:rFonts w:eastAsia="Calibri"/>
         </w:rPr>
       </w:pPr>
-      <w:bookmarkStart w:id="5" w:name="_Toc358238246"/>
+      <w:bookmarkStart w:id="4" w:name="_Toc358238246"/>
       <w:r>
         <w:rPr>
           <w:rFonts w:eastAsia="Calibri"/>
@@ -3824,7 +3777,7 @@
         </w:rPr>
         <w:t xml:space="preserve"> -  Leitura.</w:t>
       </w:r>
-      <w:bookmarkEnd w:id="5"/>
+      <w:bookmarkEnd w:id="4"/>
     </w:p>
     <w:p>
       <w:pPr>
@@ -3879,7 +3832,7 @@
           <v:rect id="rectole0000000004" o:spid="_x0000_i1028" style="width:120pt;height:48pt" o:ole="" o:preferrelative="t" stroked="f">
             <v:imagedata r:id="rId14" o:title=""/>
           </v:rect>
-          <o:OLEObject Type="Embed" ProgID="StaticMetafile" ShapeID="rectole0000000004" DrawAspect="Content" ObjectID="_1431980234" r:id="rId15"/>
+          <o:OLEObject Type="Embed" ProgID="StaticMetafile" ShapeID="rectole0000000004" DrawAspect="Content" ObjectID="_1431980775" r:id="rId15"/>
         </w:object>
       </w:r>
       <w:r>
@@ -4217,7 +4170,7 @@
           <w:rFonts w:eastAsia="Calibri"/>
         </w:rPr>
       </w:pPr>
-      <w:bookmarkStart w:id="6" w:name="_Toc358238247"/>
+      <w:bookmarkStart w:id="5" w:name="_Toc358238247"/>
       <w:r>
         <w:rPr>
           <w:rFonts w:eastAsia="Calibri"/>
@@ -4231,7 +4184,7 @@
         </w:rPr>
         <w:t xml:space="preserve"> – Processo/Funções.</w:t>
       </w:r>
-      <w:bookmarkEnd w:id="6"/>
+      <w:bookmarkEnd w:id="5"/>
     </w:p>
     <w:p>
       <w:pPr>
@@ -4286,7 +4239,7 @@
           <v:rect id="rectole0000000005" o:spid="_x0000_i1029" style="width:121.5pt;height:62.25pt" o:ole="" o:preferrelative="t" stroked="f">
             <v:imagedata r:id="rId16" o:title=""/>
           </v:rect>
-          <o:OLEObject Type="Embed" ProgID="StaticMetafile" ShapeID="rectole0000000005" DrawAspect="Content" ObjectID="_1431980235" r:id="rId17"/>
+          <o:OLEObject Type="Embed" ProgID="StaticMetafile" ShapeID="rectole0000000005" DrawAspect="Content" ObjectID="_1431980776" r:id="rId17"/>
         </w:object>
       </w:r>
       <w:r>
@@ -4362,7 +4315,7 @@
             <o:lock v:ext="edit" aspectratio="f"/>
             <w10:wrap type="square"/>
           </v:shape>
-          <o:OLEObject Type="Embed" ProgID="PBrush" ShapeID="_x0000_s1098" DrawAspect="Content" ObjectID="_1431980242" r:id="rId19"/>
+          <o:OLEObject Type="Embed" ProgID="PBrush" ShapeID="_x0000_s1098" DrawAspect="Content" ObjectID="_1431980783" r:id="rId19"/>
         </w:object>
       </w:r>
     </w:p>
@@ -4507,7 +4460,7 @@
             <o:lock v:ext="edit" aspectratio="f"/>
             <w10:wrap type="tight"/>
           </v:shape>
-          <o:OLEObject Type="Embed" ProgID="PBrush" ShapeID="_x0000_s1158" DrawAspect="Content" ObjectID="_1431980243" r:id="rId21"/>
+          <o:OLEObject Type="Embed" ProgID="PBrush" ShapeID="_x0000_s1158" DrawAspect="Content" ObjectID="_1431980784" r:id="rId21"/>
         </w:object>
       </w:r>
     </w:p>
@@ -4682,7 +4635,7 @@
             <o:lock v:ext="edit" aspectratio="f"/>
             <w10:wrap type="tight"/>
           </v:shape>
-          <o:OLEObject Type="Embed" ProgID="PBrush" ShapeID="_x0000_s1159" DrawAspect="Content" ObjectID="_1431980244" r:id="rId23"/>
+          <o:OLEObject Type="Embed" ProgID="PBrush" ShapeID="_x0000_s1159" DrawAspect="Content" ObjectID="_1431980785" r:id="rId23"/>
         </w:object>
       </w:r>
     </w:p>
@@ -5024,7 +4977,7 @@
             <o:lock v:ext="edit" aspectratio="f"/>
             <w10:wrap type="square"/>
           </v:shape>
-          <o:OLEObject Type="Embed" ProgID="PBrush" ShapeID="_x0000_s1099" DrawAspect="Content" ObjectID="_1431980245" r:id="rId25"/>
+          <o:OLEObject Type="Embed" ProgID="PBrush" ShapeID="_x0000_s1099" DrawAspect="Content" ObjectID="_1431980786" r:id="rId25"/>
         </w:object>
       </w:r>
     </w:p>
@@ -5144,7 +5097,7 @@
           <w:rFonts w:eastAsia="Calibri"/>
         </w:rPr>
       </w:pPr>
-      <w:bookmarkStart w:id="7" w:name="_Toc358238248"/>
+      <w:bookmarkStart w:id="6" w:name="_Toc358238248"/>
       <w:r>
         <w:rPr>
           <w:rFonts w:eastAsia="Calibri"/>
@@ -5158,7 +5111,7 @@
         </w:rPr>
         <w:t xml:space="preserve"> – Decisão.</w:t>
       </w:r>
-      <w:bookmarkEnd w:id="7"/>
+      <w:bookmarkEnd w:id="6"/>
     </w:p>
     <w:p>
       <w:pPr>
@@ -5218,7 +5171,7 @@
             <o:lock v:ext="edit" aspectratio="f"/>
             <w10:wrap type="square"/>
           </v:shape>
-          <o:OLEObject Type="Embed" ProgID="StaticMetafile" ShapeID="_x0000_s1100" DrawAspect="Content" ObjectID="_1431980246" r:id="rId27"/>
+          <o:OLEObject Type="Embed" ProgID="StaticMetafile" ShapeID="_x0000_s1100" DrawAspect="Content" ObjectID="_1431980787" r:id="rId27"/>
         </w:object>
       </w:r>
       <w:r>
@@ -6219,7 +6172,7 @@
           <w:rFonts w:eastAsia="Calibri"/>
         </w:rPr>
       </w:pPr>
-      <w:bookmarkStart w:id="8" w:name="_Toc358238249"/>
+      <w:bookmarkStart w:id="7" w:name="_Toc358238249"/>
       <w:r>
         <w:rPr>
           <w:rFonts w:eastAsia="Calibri"/>
@@ -6233,7 +6186,7 @@
         </w:rPr>
         <w:t xml:space="preserve"> – Escrita.</w:t>
       </w:r>
-      <w:bookmarkEnd w:id="8"/>
+      <w:bookmarkEnd w:id="7"/>
     </w:p>
     <w:p>
       <w:pPr>
@@ -6288,7 +6241,7 @@
             <o:lock v:ext="edit" aspectratio="f"/>
             <w10:wrap type="square"/>
           </v:shape>
-          <o:OLEObject Type="Embed" ProgID="StaticMetafile" ShapeID="_x0000_s1101" DrawAspect="Content" ObjectID="_1431980247" r:id="rId31"/>
+          <o:OLEObject Type="Embed" ProgID="StaticMetafile" ShapeID="_x0000_s1101" DrawAspect="Content" ObjectID="_1431980788" r:id="rId31"/>
         </w:object>
       </w:r>
     </w:p>
@@ -6562,7 +6515,7 @@
           <w:rFonts w:eastAsia="Calibri"/>
         </w:rPr>
       </w:pPr>
-      <w:bookmarkStart w:id="9" w:name="_Toc358238250"/>
+      <w:bookmarkStart w:id="8" w:name="_Toc358238250"/>
       <w:r>
         <w:rPr>
           <w:rFonts w:eastAsia="Calibri"/>
@@ -6576,7 +6529,7 @@
         </w:rPr>
         <w:t xml:space="preserve"> – Return.</w:t>
       </w:r>
-      <w:bookmarkEnd w:id="9"/>
+      <w:bookmarkEnd w:id="8"/>
     </w:p>
     <w:p>
       <w:pPr>
@@ -6623,7 +6576,7 @@
             <o:lock v:ext="edit" aspectratio="f"/>
             <w10:wrap type="square"/>
           </v:shape>
-          <o:OLEObject Type="Embed" ProgID="StaticMetafile" ShapeID="_x0000_s1102" DrawAspect="Content" ObjectID="_1431980248" r:id="rId33"/>
+          <o:OLEObject Type="Embed" ProgID="StaticMetafile" ShapeID="_x0000_s1102" DrawAspect="Content" ObjectID="_1431980789" r:id="rId33"/>
         </w:object>
       </w:r>
     </w:p>
@@ -6860,7 +6813,7 @@
             <o:lock v:ext="edit" aspectratio="f"/>
             <w10:wrap type="square"/>
           </v:shape>
-          <o:OLEObject Type="Embed" ProgID="StaticMetafile" ShapeID="_x0000_s1103" DrawAspect="Content" ObjectID="_1431980249" r:id="rId35"/>
+          <o:OLEObject Type="Embed" ProgID="StaticMetafile" ShapeID="_x0000_s1103" DrawAspect="Content" ObjectID="_1431980790" r:id="rId35"/>
         </w:object>
       </w:r>
     </w:p>
@@ -6898,7 +6851,7 @@
           <w:rFonts w:eastAsia="Calibri"/>
         </w:rPr>
       </w:pPr>
-      <w:bookmarkStart w:id="10" w:name="_Toc358238251"/>
+      <w:bookmarkStart w:id="9" w:name="_Toc358238251"/>
       <w:r>
         <w:rPr>
           <w:rFonts w:eastAsia="Calibri"/>
@@ -6912,7 +6865,7 @@
         </w:rPr>
         <w:t xml:space="preserve"> – Ligações.</w:t>
       </w:r>
-      <w:bookmarkEnd w:id="10"/>
+      <w:bookmarkEnd w:id="9"/>
     </w:p>
     <w:p>
       <w:pPr>
@@ -7043,7 +6996,7 @@
           <w:rFonts w:eastAsia="Calibri"/>
         </w:rPr>
       </w:pPr>
-      <w:bookmarkStart w:id="11" w:name="_Toc358238252"/>
+      <w:bookmarkStart w:id="10" w:name="_Toc358238252"/>
       <w:r>
         <w:rPr>
           <w:noProof/>
@@ -7119,7 +7072,7 @@
         </w:rPr>
         <w:t xml:space="preserve"> – Switch Case.</w:t>
       </w:r>
-      <w:bookmarkEnd w:id="11"/>
+      <w:bookmarkEnd w:id="10"/>
     </w:p>
     <w:p>
       <w:pPr>
@@ -7268,7 +7221,7 @@
             <o:lock v:ext="edit" aspectratio="f"/>
             <w10:wrap type="square"/>
           </v:shape>
-          <o:OLEObject Type="Embed" ProgID="StaticMetafile" ShapeID="_x0000_s1105" DrawAspect="Content" ObjectID="_1431980250" r:id="rId39"/>
+          <o:OLEObject Type="Embed" ProgID="StaticMetafile" ShapeID="_x0000_s1105" DrawAspect="Content" ObjectID="_1431980791" r:id="rId39"/>
         </w:object>
       </w:r>
       <w:r>
@@ -7463,7 +7416,7 @@
           <v:rect id="rectole0000000015" o:spid="_x0000_i1030" style="width:274.5pt;height:265.5pt" o:ole="" o:preferrelative="t" stroked="f">
             <v:imagedata r:id="rId40" o:title=""/>
           </v:rect>
-          <o:OLEObject Type="Embed" ProgID="StaticMetafile" ShapeID="rectole0000000015" DrawAspect="Content" ObjectID="_1431980236" r:id="rId41"/>
+          <o:OLEObject Type="Embed" ProgID="StaticMetafile" ShapeID="rectole0000000015" DrawAspect="Content" ObjectID="_1431980777" r:id="rId41"/>
         </w:object>
       </w:r>
     </w:p>
@@ -8138,7 +8091,7 @@
           <v:rect id="rectole0000000016" o:spid="_x0000_i1031" style="width:220.5pt;height:257.25pt" o:ole="" o:preferrelative="t" stroked="f">
             <v:imagedata r:id="rId42" o:title=""/>
           </v:rect>
-          <o:OLEObject Type="Embed" ProgID="StaticMetafile" ShapeID="rectole0000000016" DrawAspect="Content" ObjectID="_1431980237" r:id="rId43"/>
+          <o:OLEObject Type="Embed" ProgID="StaticMetafile" ShapeID="rectole0000000016" DrawAspect="Content" ObjectID="_1431980778" r:id="rId43"/>
         </w:object>
       </w:r>
     </w:p>
@@ -8178,7 +8131,7 @@
           <w:rFonts w:eastAsia="Calibri"/>
         </w:rPr>
       </w:pPr>
-      <w:bookmarkStart w:id="12" w:name="_Toc358238253"/>
+      <w:bookmarkStart w:id="11" w:name="_Toc358238253"/>
       <w:r>
         <w:rPr>
           <w:rFonts w:eastAsia="Calibri"/>
@@ -8192,7 +8145,7 @@
         </w:rPr>
         <w:t xml:space="preserve"> – For.</w:t>
       </w:r>
-      <w:bookmarkEnd w:id="12"/>
+      <w:bookmarkEnd w:id="11"/>
     </w:p>
     <w:p>
       <w:pPr>
@@ -8213,7 +8166,7 @@
           <v:rect id="rectole0000000017" o:spid="_x0000_i1032" style="width:206.25pt;height:71.25pt" o:ole="" o:preferrelative="t" stroked="f">
             <v:imagedata r:id="rId44" o:title=""/>
           </v:rect>
-          <o:OLEObject Type="Embed" ProgID="StaticMetafile" ShapeID="rectole0000000017" DrawAspect="Content" ObjectID="_1431980238" r:id="rId45"/>
+          <o:OLEObject Type="Embed" ProgID="StaticMetafile" ShapeID="rectole0000000017" DrawAspect="Content" ObjectID="_1431980779" r:id="rId45"/>
         </w:object>
       </w:r>
     </w:p>
@@ -8329,7 +8282,7 @@
           <v:rect id="rectole0000000018" o:spid="_x0000_i1033" style="width:3in;height:81.75pt" o:ole="" o:preferrelative="t" stroked="f">
             <v:imagedata r:id="rId46" o:title=""/>
           </v:rect>
-          <o:OLEObject Type="Embed" ProgID="StaticMetafile" ShapeID="rectole0000000018" DrawAspect="Content" ObjectID="_1431980239" r:id="rId47"/>
+          <o:OLEObject Type="Embed" ProgID="StaticMetafile" ShapeID="rectole0000000018" DrawAspect="Content" ObjectID="_1431980780" r:id="rId47"/>
         </w:object>
       </w:r>
     </w:p>
@@ -8428,7 +8381,7 @@
           <v:rect id="rectole0000000019" o:spid="_x0000_i1034" style="width:333pt;height:164.25pt" o:ole="" o:preferrelative="t" stroked="f">
             <v:imagedata r:id="rId48" o:title=""/>
           </v:rect>
-          <o:OLEObject Type="Embed" ProgID="StaticMetafile" ShapeID="rectole0000000019" DrawAspect="Content" ObjectID="_1431980240" r:id="rId49"/>
+          <o:OLEObject Type="Embed" ProgID="StaticMetafile" ShapeID="rectole0000000019" DrawAspect="Content" ObjectID="_1431980781" r:id="rId49"/>
         </w:object>
       </w:r>
     </w:p>
@@ -9051,7 +9004,7 @@
           <w:rFonts w:eastAsia="Calibri"/>
         </w:rPr>
       </w:pPr>
-      <w:bookmarkStart w:id="13" w:name="_Toc358238254"/>
+      <w:bookmarkStart w:id="12" w:name="_Toc358238254"/>
       <w:r>
         <w:rPr>
           <w:rFonts w:eastAsia="Calibri"/>
@@ -9065,7 +9018,7 @@
         </w:rPr>
         <w:t xml:space="preserve"> - Comentários.</w:t>
       </w:r>
-      <w:bookmarkEnd w:id="13"/>
+      <w:bookmarkEnd w:id="12"/>
     </w:p>
     <w:p>
       <w:pPr>
@@ -9335,6 +9288,7 @@
                           <w:szCs w:val="24"/>
                         </w:rPr>
                       </w:pPr>
+                      <w:proofErr w:type="spellStart"/>
                       <w:r>
                         <w:rPr>
                           <w:sz w:val="24"/>
@@ -9342,6 +9296,7 @@
                         </w:rPr>
                         <w:t>Inicio</w:t>
                       </w:r>
+                      <w:proofErr w:type="spellEnd"/>
                     </w:p>
                   </w:txbxContent>
                 </v:textbox>
@@ -9357,6 +9312,7 @@
                           <w:szCs w:val="24"/>
                         </w:rPr>
                       </w:pPr>
+                      <w:proofErr w:type="spellStart"/>
                       <w:r>
                         <w:rPr>
                           <w:sz w:val="24"/>
@@ -9364,6 +9320,7 @@
                         </w:rPr>
                         <w:t>Fim</w:t>
                       </w:r>
+                      <w:proofErr w:type="spellEnd"/>
                     </w:p>
                   </w:txbxContent>
                 </v:textbox>
@@ -9380,8 +9337,13 @@
                         <w:jc w:val="center"/>
                       </w:pPr>
                       <w:r>
-                        <w:t>Ola Mundo</w:t>
+                        <w:t xml:space="preserve">Ola </w:t>
                       </w:r>
+                      <w:proofErr w:type="spellStart"/>
+                      <w:r>
+                        <w:t>Mundo</w:t>
+                      </w:r>
+                      <w:proofErr w:type="spellEnd"/>
                     </w:p>
                   </w:txbxContent>
                 </v:textbox>
@@ -9406,9 +9368,27 @@
                     <w:pPr>
                       <w:spacing w:after="0"/>
                     </w:pPr>
+                    <w:proofErr w:type="spellStart"/>
                     <w:r>
-                      <w:t>Aqui imprime o Ola Mundo</w:t>
+                      <w:t>Aqui</w:t>
                     </w:r>
+                    <w:proofErr w:type="spellEnd"/>
+                    <w:r>
+                      <w:t xml:space="preserve"> </w:t>
+                    </w:r>
+                    <w:proofErr w:type="spellStart"/>
+                    <w:r>
+                      <w:t>imprime</w:t>
+                    </w:r>
+                    <w:proofErr w:type="spellEnd"/>
+                    <w:r>
+                      <w:t xml:space="preserve"> o Ola </w:t>
+                    </w:r>
+                    <w:proofErr w:type="spellStart"/>
+                    <w:r>
+                      <w:t>Mundo</w:t>
+                    </w:r>
+                    <w:proofErr w:type="spellEnd"/>
                   </w:p>
                 </w:txbxContent>
               </v:textbox>
@@ -9659,6 +9639,7 @@
                             <w:szCs w:val="24"/>
                           </w:rPr>
                         </w:pPr>
+                        <w:proofErr w:type="spellStart"/>
                         <w:r>
                           <w:rPr>
                             <w:sz w:val="24"/>
@@ -9666,6 +9647,7 @@
                           </w:rPr>
                           <w:t>Inicio</w:t>
                         </w:r>
+                        <w:proofErr w:type="spellEnd"/>
                       </w:p>
                     </w:txbxContent>
                   </v:textbox>
@@ -9681,6 +9663,7 @@
                             <w:szCs w:val="24"/>
                           </w:rPr>
                         </w:pPr>
+                        <w:proofErr w:type="spellStart"/>
                         <w:r>
                           <w:rPr>
                             <w:sz w:val="24"/>
@@ -9688,6 +9671,7 @@
                           </w:rPr>
                           <w:t>Fim</w:t>
                         </w:r>
+                        <w:proofErr w:type="spellEnd"/>
                       </w:p>
                     </w:txbxContent>
                   </v:textbox>
@@ -9700,8 +9684,13 @@
                           <w:jc w:val="center"/>
                         </w:pPr>
                         <w:r>
-                          <w:t>Ola Mundo</w:t>
+                          <w:t xml:space="preserve">Ola </w:t>
                         </w:r>
+                        <w:proofErr w:type="spellStart"/>
+                        <w:r>
+                          <w:t>Mundo</w:t>
+                        </w:r>
+                        <w:proofErr w:type="spellEnd"/>
                       </w:p>
                     </w:txbxContent>
                   </v:textbox>
@@ -9722,9 +9711,27 @@
                       <w:pPr>
                         <w:spacing w:after="0"/>
                       </w:pPr>
+                      <w:proofErr w:type="spellStart"/>
                       <w:r>
-                        <w:t>Aqui imprime o Ola Mundo</w:t>
+                        <w:t>Aqui</w:t>
                       </w:r>
+                      <w:proofErr w:type="spellEnd"/>
+                      <w:r>
+                        <w:t xml:space="preserve"> </w:t>
+                      </w:r>
+                      <w:proofErr w:type="spellStart"/>
+                      <w:r>
+                        <w:t>imprime</w:t>
+                      </w:r>
+                      <w:proofErr w:type="spellEnd"/>
+                      <w:r>
+                        <w:t xml:space="preserve"> o Ola </w:t>
+                      </w:r>
+                      <w:proofErr w:type="spellStart"/>
+                      <w:r>
+                        <w:t>Mundo</w:t>
+                      </w:r>
+                      <w:proofErr w:type="spellEnd"/>
                     </w:p>
                   </w:txbxContent>
                 </v:textbox>
@@ -9949,8 +9956,13 @@
                         <w:jc w:val="center"/>
                       </w:pPr>
                       <w:r>
-                        <w:t>Ola Mundo</w:t>
+                        <w:t xml:space="preserve">Ola </w:t>
                       </w:r>
+                      <w:proofErr w:type="spellStart"/>
+                      <w:r>
+                        <w:t>Mundo</w:t>
+                      </w:r>
+                      <w:proofErr w:type="spellEnd"/>
                     </w:p>
                   </w:txbxContent>
                 </v:textbox>
@@ -9962,9 +9974,27 @@
                       <w:pPr>
                         <w:spacing w:after="0"/>
                       </w:pPr>
+                      <w:proofErr w:type="spellStart"/>
                       <w:r>
-                        <w:t>Aqui imprime o Ola Mundo</w:t>
+                        <w:t>Aqui</w:t>
                       </w:r>
+                      <w:proofErr w:type="spellEnd"/>
+                      <w:r>
+                        <w:t xml:space="preserve"> </w:t>
+                      </w:r>
+                      <w:proofErr w:type="spellStart"/>
+                      <w:r>
+                        <w:t>imprime</w:t>
+                      </w:r>
+                      <w:proofErr w:type="spellEnd"/>
+                      <w:r>
+                        <w:t xml:space="preserve"> o Ola </w:t>
+                      </w:r>
+                      <w:proofErr w:type="spellStart"/>
+                      <w:r>
+                        <w:t>Mundo</w:t>
+                      </w:r>
+                      <w:proofErr w:type="spellEnd"/>
                     </w:p>
                   </w:txbxContent>
                 </v:textbox>
@@ -10104,7 +10134,7 @@
           <w:rFonts w:eastAsia="Calibri"/>
         </w:rPr>
       </w:pPr>
-      <w:bookmarkStart w:id="14" w:name="_Toc358238255"/>
+      <w:bookmarkStart w:id="13" w:name="_Toc358238255"/>
       <w:r>
         <w:rPr>
           <w:rFonts w:eastAsia="Calibri"/>
@@ -10118,7 +10148,7 @@
         </w:rPr>
         <w:t xml:space="preserve"> - Editor de expressões.</w:t>
       </w:r>
-      <w:bookmarkEnd w:id="14"/>
+      <w:bookmarkEnd w:id="13"/>
     </w:p>
     <w:p>
       <w:pPr>
@@ -10483,7 +10513,7 @@
           <w:rFonts w:eastAsia="Calibri"/>
         </w:rPr>
       </w:pPr>
-      <w:bookmarkStart w:id="15" w:name="_Toc358238256"/>
+      <w:bookmarkStart w:id="14" w:name="_Toc358238256"/>
       <w:r>
         <w:rPr>
           <w:rFonts w:eastAsia="Calibri"/>
@@ -10497,7 +10527,7 @@
         </w:rPr>
         <w:t xml:space="preserve"> - Interacção com página de testes.</w:t>
       </w:r>
-      <w:bookmarkEnd w:id="15"/>
+      <w:bookmarkEnd w:id="14"/>
     </w:p>
     <w:p>
       <w:pPr>
@@ -11236,7 +11266,7 @@
           <w:rFonts w:eastAsia="Calibri"/>
         </w:rPr>
       </w:pPr>
-      <w:bookmarkStart w:id="16" w:name="_Toc358238257"/>
+      <w:bookmarkStart w:id="15" w:name="_Toc358238257"/>
       <w:r>
         <w:rPr>
           <w:rFonts w:eastAsia="Calibri"/>
@@ -11269,7 +11299,7 @@
         </w:rPr>
         <w:t>.</w:t>
       </w:r>
-      <w:bookmarkEnd w:id="16"/>
+      <w:bookmarkEnd w:id="15"/>
     </w:p>
     <w:p>
       <w:pPr>
@@ -12095,71 +12125,71 @@
           <w:lang w:val="pt-PT"/>
         </w:rPr>
       </w:pPr>
-      <w:bookmarkStart w:id="17" w:name="_Toc358238258"/>
+      <w:bookmarkStart w:id="16" w:name="_Toc358238258"/>
       <w:r>
         <w:rPr>
           <w:lang w:val="pt-PT"/>
         </w:rPr>
         <w:t>Especificação de Parsing</w:t>
       </w:r>
+      <w:bookmarkEnd w:id="16"/>
+    </w:p>
+    <w:p>
+      <w:pPr>
+        <w:jc w:val="both"/>
+        <w:rPr>
+          <w:rFonts w:ascii="Calibri" w:eastAsia="Calibri" w:hAnsi="Calibri" w:cs="Calibri"/>
+          <w:sz w:val="24"/>
+          <w:lang w:val="pt-PT"/>
+        </w:rPr>
+      </w:pPr>
+      <w:r>
+        <w:rPr>
+          <w:rFonts w:ascii="Calibri" w:eastAsia="Calibri" w:hAnsi="Calibri" w:cs="Calibri"/>
+          <w:sz w:val="24"/>
+          <w:lang w:val="pt-PT"/>
+        </w:rPr>
+        <w:t>Pretende-se a especificação de erros devolvidos pelo parser e a forma como o mesmo se comporta com a definiçã</w:t>
+      </w:r>
+      <w:r>
+        <w:rPr>
+          <w:rFonts w:ascii="Calibri" w:eastAsia="Calibri" w:hAnsi="Calibri" w:cs="Calibri"/>
+          <w:sz w:val="24"/>
+          <w:lang w:val="pt-PT"/>
+        </w:rPr>
+        <w:t>o de strings</w:t>
+      </w:r>
+      <w:r>
+        <w:rPr>
+          <w:rFonts w:ascii="Calibri" w:eastAsia="Calibri" w:hAnsi="Calibri" w:cs="Calibri"/>
+          <w:sz w:val="24"/>
+          <w:lang w:val="pt-PT"/>
+        </w:rPr>
+        <w:t xml:space="preserve"> e outras variantes. </w:t>
+      </w:r>
+    </w:p>
+    <w:p>
+      <w:pPr>
+        <w:pStyle w:val="Subtitle"/>
+        <w:rPr>
+          <w:rFonts w:eastAsia="Calibri"/>
+        </w:rPr>
+      </w:pPr>
+      <w:bookmarkStart w:id="17" w:name="_Toc358238259"/>
+      <w:r>
+        <w:rPr>
+          <w:rFonts w:eastAsia="Calibri"/>
+          <w:b/>
+        </w:rPr>
+        <w:t>PARS.00</w:t>
+      </w:r>
+      <w:r>
+        <w:rPr>
+          <w:rFonts w:eastAsia="Calibri"/>
+        </w:rPr>
+        <w:t xml:space="preserve"> – Requisitos Globais</w:t>
+      </w:r>
       <w:bookmarkEnd w:id="17"/>
-    </w:p>
-    <w:p>
-      <w:pPr>
-        <w:jc w:val="both"/>
-        <w:rPr>
-          <w:rFonts w:ascii="Calibri" w:eastAsia="Calibri" w:hAnsi="Calibri" w:cs="Calibri"/>
-          <w:sz w:val="24"/>
-          <w:lang w:val="pt-PT"/>
-        </w:rPr>
-      </w:pPr>
-      <w:r>
-        <w:rPr>
-          <w:rFonts w:ascii="Calibri" w:eastAsia="Calibri" w:hAnsi="Calibri" w:cs="Calibri"/>
-          <w:sz w:val="24"/>
-          <w:lang w:val="pt-PT"/>
-        </w:rPr>
-        <w:t>Pretende-se a especificação de erros devolvidos pelo parser e a forma como o mesmo se comporta com a definiçã</w:t>
-      </w:r>
-      <w:r>
-        <w:rPr>
-          <w:rFonts w:ascii="Calibri" w:eastAsia="Calibri" w:hAnsi="Calibri" w:cs="Calibri"/>
-          <w:sz w:val="24"/>
-          <w:lang w:val="pt-PT"/>
-        </w:rPr>
-        <w:t>o de strings</w:t>
-      </w:r>
-      <w:r>
-        <w:rPr>
-          <w:rFonts w:ascii="Calibri" w:eastAsia="Calibri" w:hAnsi="Calibri" w:cs="Calibri"/>
-          <w:sz w:val="24"/>
-          <w:lang w:val="pt-PT"/>
-        </w:rPr>
-        <w:t xml:space="preserve"> e outras variantes. </w:t>
-      </w:r>
-    </w:p>
-    <w:p>
-      <w:pPr>
-        <w:pStyle w:val="Subtitle"/>
-        <w:rPr>
-          <w:rFonts w:eastAsia="Calibri"/>
-        </w:rPr>
-      </w:pPr>
-      <w:bookmarkStart w:id="18" w:name="_Toc358238259"/>
-      <w:r>
-        <w:rPr>
-          <w:rFonts w:eastAsia="Calibri"/>
-          <w:b/>
-        </w:rPr>
-        <w:t>PARS.00</w:t>
-      </w:r>
-      <w:r>
-        <w:rPr>
-          <w:rFonts w:eastAsia="Calibri"/>
-        </w:rPr>
-        <w:t xml:space="preserve"> – Requisitos Globais</w:t>
-      </w:r>
-      <w:bookmarkEnd w:id="18"/>
     </w:p>
     <w:p>
       <w:pPr>
@@ -12425,7 +12455,7 @@
           <w:b/>
         </w:rPr>
       </w:pPr>
-      <w:bookmarkStart w:id="19" w:name="_Toc358238260"/>
+      <w:bookmarkStart w:id="18" w:name="_Toc358238260"/>
       <w:r>
         <w:rPr>
           <w:rFonts w:eastAsia="Calibri"/>
@@ -12439,451 +12469,451 @@
         </w:rPr>
         <w:t xml:space="preserve"> – Linguagens de baixo nível (Assembly)</w:t>
       </w:r>
+      <w:bookmarkEnd w:id="18"/>
+    </w:p>
+    <w:p>
+      <w:pPr>
+        <w:jc w:val="both"/>
+        <w:rPr>
+          <w:rFonts w:ascii="Calibri" w:eastAsia="Calibri" w:hAnsi="Calibri" w:cs="Calibri"/>
+          <w:sz w:val="24"/>
+          <w:lang w:val="pt-PT"/>
+        </w:rPr>
+      </w:pPr>
+      <w:r>
+        <w:rPr>
+          <w:rFonts w:ascii="Calibri" w:eastAsia="Calibri" w:hAnsi="Calibri" w:cs="Calibri"/>
+          <w:b/>
+          <w:sz w:val="24"/>
+          <w:lang w:val="pt-PT"/>
+        </w:rPr>
+        <w:t>PARS.01.01</w:t>
+      </w:r>
+      <w:r>
+        <w:rPr>
+          <w:rFonts w:ascii="Calibri" w:eastAsia="Calibri" w:hAnsi="Calibri" w:cs="Calibri"/>
+          <w:sz w:val="24"/>
+          <w:lang w:val="pt-PT"/>
+        </w:rPr>
+        <w:t xml:space="preserve"> - Símbolo indefinido: Refere para um caracter/palavra que não está definido.</w:t>
+      </w:r>
+    </w:p>
+    <w:p>
+      <w:pPr>
+        <w:jc w:val="both"/>
+        <w:rPr>
+          <w:rFonts w:ascii="Calibri" w:eastAsia="Calibri" w:hAnsi="Calibri" w:cs="Calibri"/>
+          <w:sz w:val="24"/>
+          <w:lang w:val="pt-PT"/>
+        </w:rPr>
+      </w:pPr>
+      <w:r>
+        <w:rPr>
+          <w:rFonts w:ascii="Calibri" w:eastAsia="Calibri" w:hAnsi="Calibri" w:cs="Calibri"/>
+          <w:sz w:val="24"/>
+          <w:lang w:val="pt-PT"/>
+        </w:rPr>
+        <w:t xml:space="preserve">                     </w:t>
+      </w:r>
+      <w:r>
+        <w:rPr>
+          <w:rFonts w:ascii="Calibri" w:eastAsia="Calibri" w:hAnsi="Calibri" w:cs="Calibri"/>
+          <w:b/>
+          <w:sz w:val="24"/>
+          <w:lang w:val="pt-PT"/>
+        </w:rPr>
+        <w:t>PARS.01.01.01</w:t>
+      </w:r>
+      <w:r>
+        <w:rPr>
+          <w:rFonts w:ascii="Calibri" w:eastAsia="Calibri" w:hAnsi="Calibri" w:cs="Calibri"/>
+          <w:sz w:val="24"/>
+          <w:lang w:val="pt-PT"/>
+        </w:rPr>
+        <w:t xml:space="preserve"> – Recomendação: Verificar a ortografia;</w:t>
+      </w:r>
+    </w:p>
+    <w:p>
+      <w:pPr>
+        <w:jc w:val="both"/>
+        <w:rPr>
+          <w:rFonts w:ascii="Calibri" w:eastAsia="Calibri" w:hAnsi="Calibri" w:cs="Calibri"/>
+          <w:sz w:val="24"/>
+          <w:lang w:val="pt-PT"/>
+        </w:rPr>
+      </w:pPr>
+      <w:r>
+        <w:rPr>
+          <w:rFonts w:ascii="Calibri" w:eastAsia="Calibri" w:hAnsi="Calibri" w:cs="Calibri"/>
+          <w:b/>
+          <w:sz w:val="24"/>
+          <w:lang w:val="pt-PT"/>
+        </w:rPr>
+        <w:t>PARS.01.02</w:t>
+      </w:r>
+      <w:r>
+        <w:rPr>
+          <w:rFonts w:ascii="Calibri" w:eastAsia="Calibri" w:hAnsi="Calibri" w:cs="Calibri"/>
+          <w:sz w:val="24"/>
+          <w:lang w:val="pt-PT"/>
+        </w:rPr>
+        <w:t xml:space="preserve"> – Opcode ou pseudo-op indefinidas.</w:t>
+      </w:r>
+    </w:p>
+    <w:p>
+      <w:pPr>
+        <w:jc w:val="both"/>
+        <w:rPr>
+          <w:rFonts w:ascii="Calibri" w:eastAsia="Calibri" w:hAnsi="Calibri" w:cs="Calibri"/>
+          <w:sz w:val="24"/>
+          <w:lang w:val="pt-PT"/>
+        </w:rPr>
+      </w:pPr>
+      <w:r>
+        <w:rPr>
+          <w:rFonts w:ascii="Calibri" w:eastAsia="Calibri" w:hAnsi="Calibri" w:cs="Calibri"/>
+          <w:sz w:val="24"/>
+          <w:lang w:val="pt-PT"/>
+        </w:rPr>
+        <w:t xml:space="preserve">                     </w:t>
+      </w:r>
+      <w:r>
+        <w:rPr>
+          <w:rFonts w:ascii="Calibri" w:eastAsia="Calibri" w:hAnsi="Calibri" w:cs="Calibri"/>
+          <w:b/>
+          <w:sz w:val="24"/>
+          <w:lang w:val="pt-PT"/>
+        </w:rPr>
+        <w:t>PARS.01.02.01</w:t>
+      </w:r>
+      <w:r>
+        <w:rPr>
+          <w:rFonts w:ascii="Calibri" w:eastAsia="Calibri" w:hAnsi="Calibri" w:cs="Calibri"/>
+          <w:sz w:val="24"/>
+          <w:lang w:val="pt-PT"/>
+        </w:rPr>
+        <w:t xml:space="preserve"> – Recomendação: Verificar disponibilidade da operação;</w:t>
+      </w:r>
+    </w:p>
+    <w:p>
+      <w:pPr>
+        <w:jc w:val="both"/>
+        <w:rPr>
+          <w:rFonts w:ascii="Calibri" w:eastAsia="Calibri" w:hAnsi="Calibri" w:cs="Calibri"/>
+          <w:sz w:val="24"/>
+          <w:lang w:val="pt-PT"/>
+        </w:rPr>
+      </w:pPr>
+      <w:r>
+        <w:rPr>
+          <w:rFonts w:ascii="Calibri" w:eastAsia="Calibri" w:hAnsi="Calibri" w:cs="Calibri"/>
+          <w:b/>
+          <w:sz w:val="24"/>
+          <w:lang w:val="pt-PT"/>
+        </w:rPr>
+        <w:t>PARS.01.03</w:t>
+      </w:r>
+      <w:r>
+        <w:rPr>
+          <w:rFonts w:ascii="Calibri" w:eastAsia="Calibri" w:hAnsi="Calibri" w:cs="Calibri"/>
+          <w:sz w:val="24"/>
+          <w:lang w:val="pt-PT"/>
+        </w:rPr>
+        <w:t xml:space="preserve"> – Modo de endereçamento não disponível.</w:t>
+      </w:r>
+    </w:p>
+    <w:p>
+      <w:pPr>
+        <w:jc w:val="both"/>
+        <w:rPr>
+          <w:rFonts w:ascii="Calibri" w:eastAsia="Calibri" w:hAnsi="Calibri" w:cs="Calibri"/>
+          <w:sz w:val="24"/>
+          <w:lang w:val="pt-PT"/>
+        </w:rPr>
+      </w:pPr>
+      <w:r>
+        <w:rPr>
+          <w:rFonts w:ascii="Calibri" w:eastAsia="Calibri" w:hAnsi="Calibri" w:cs="Calibri"/>
+          <w:sz w:val="24"/>
+          <w:lang w:val="pt-PT"/>
+        </w:rPr>
+        <w:t xml:space="preserve">                   </w:t>
+      </w:r>
+      <w:r>
+        <w:rPr>
+          <w:rFonts w:ascii="Calibri" w:eastAsia="Calibri" w:hAnsi="Calibri" w:cs="Calibri"/>
+          <w:b/>
+          <w:sz w:val="24"/>
+          <w:lang w:val="pt-PT"/>
+        </w:rPr>
+        <w:t>PARS.01.03.01</w:t>
+      </w:r>
+      <w:r>
+        <w:rPr>
+          <w:rFonts w:ascii="Calibri" w:eastAsia="Calibri" w:hAnsi="Calibri" w:cs="Calibri"/>
+          <w:sz w:val="24"/>
+          <w:lang w:val="pt-PT"/>
+        </w:rPr>
+        <w:t xml:space="preserve"> – Recomendação: Verificar modos de endereçamentos correspondentes à operação;</w:t>
+      </w:r>
+    </w:p>
+    <w:p>
+      <w:pPr>
+        <w:jc w:val="both"/>
+        <w:rPr>
+          <w:rFonts w:ascii="Calibri" w:eastAsia="Calibri" w:hAnsi="Calibri" w:cs="Calibri"/>
+          <w:sz w:val="24"/>
+          <w:lang w:val="pt-PT"/>
+        </w:rPr>
+      </w:pPr>
+    </w:p>
+    <w:p>
+      <w:pPr>
+        <w:jc w:val="both"/>
+        <w:rPr>
+          <w:rFonts w:ascii="Calibri" w:eastAsia="Calibri" w:hAnsi="Calibri" w:cs="Calibri"/>
+          <w:sz w:val="24"/>
+          <w:lang w:val="pt-PT"/>
+        </w:rPr>
+      </w:pPr>
+      <w:r>
+        <w:rPr>
+          <w:rFonts w:ascii="Calibri" w:eastAsia="Calibri" w:hAnsi="Calibri" w:cs="Calibri"/>
+          <w:b/>
+          <w:sz w:val="24"/>
+          <w:lang w:val="pt-PT"/>
+        </w:rPr>
+        <w:t>PARS.01.04</w:t>
+      </w:r>
+      <w:r>
+        <w:rPr>
+          <w:rFonts w:ascii="Calibri" w:eastAsia="Calibri" w:hAnsi="Calibri" w:cs="Calibri"/>
+          <w:sz w:val="24"/>
+          <w:lang w:val="pt-PT"/>
+        </w:rPr>
+        <w:t xml:space="preserve"> – Erro de expressão.</w:t>
+      </w:r>
+    </w:p>
+    <w:p>
+      <w:pPr>
+        <w:jc w:val="both"/>
+        <w:rPr>
+          <w:rFonts w:ascii="Calibri" w:eastAsia="Calibri" w:hAnsi="Calibri" w:cs="Calibri"/>
+          <w:sz w:val="24"/>
+          <w:lang w:val="pt-PT"/>
+        </w:rPr>
+      </w:pPr>
+      <w:r>
+        <w:rPr>
+          <w:rFonts w:ascii="Calibri" w:eastAsia="Calibri" w:hAnsi="Calibri" w:cs="Calibri"/>
+          <w:sz w:val="24"/>
+          <w:lang w:val="pt-PT"/>
+        </w:rPr>
+        <w:t xml:space="preserve">             </w:t>
+      </w:r>
+      <w:r>
+        <w:rPr>
+          <w:rFonts w:ascii="Calibri" w:eastAsia="Calibri" w:hAnsi="Calibri" w:cs="Calibri"/>
+          <w:b/>
+          <w:sz w:val="24"/>
+          <w:lang w:val="pt-PT"/>
+        </w:rPr>
+        <w:t>PARS.01.04.01 –</w:t>
+      </w:r>
+      <w:r>
+        <w:rPr>
+          <w:rFonts w:ascii="Calibri" w:eastAsia="Calibri" w:hAnsi="Calibri" w:cs="Calibri"/>
+          <w:sz w:val="24"/>
+          <w:lang w:val="pt-PT"/>
+        </w:rPr>
+        <w:t xml:space="preserve"> Recomendação: Verificar parêntesis ou iniciar com uma expressão mais simples;</w:t>
+      </w:r>
+    </w:p>
+    <w:p>
+      <w:pPr>
+        <w:jc w:val="both"/>
+        <w:rPr>
+          <w:rFonts w:ascii="Calibri" w:eastAsia="Calibri" w:hAnsi="Calibri" w:cs="Calibri"/>
+          <w:sz w:val="24"/>
+          <w:lang w:val="pt-PT"/>
+        </w:rPr>
+      </w:pPr>
+      <w:r>
+        <w:rPr>
+          <w:rFonts w:ascii="Calibri" w:eastAsia="Calibri" w:hAnsi="Calibri" w:cs="Calibri"/>
+          <w:sz w:val="24"/>
+          <w:lang w:val="pt-PT"/>
+        </w:rPr>
+        <w:t xml:space="preserve">                   </w:t>
+      </w:r>
+    </w:p>
+    <w:p>
+      <w:pPr>
+        <w:jc w:val="both"/>
+        <w:rPr>
+          <w:rFonts w:ascii="Calibri" w:eastAsia="Calibri" w:hAnsi="Calibri" w:cs="Calibri"/>
+          <w:sz w:val="24"/>
+          <w:lang w:val="pt-PT"/>
+        </w:rPr>
+      </w:pPr>
+      <w:r>
+        <w:rPr>
+          <w:rFonts w:ascii="Calibri" w:eastAsia="Calibri" w:hAnsi="Calibri" w:cs="Calibri"/>
+          <w:b/>
+          <w:sz w:val="24"/>
+          <w:lang w:val="pt-PT"/>
+        </w:rPr>
+        <w:t>PARS.01.05</w:t>
+      </w:r>
+      <w:r>
+        <w:rPr>
+          <w:rFonts w:ascii="Calibri" w:eastAsia="Calibri" w:hAnsi="Calibri" w:cs="Calibri"/>
+          <w:sz w:val="24"/>
+          <w:lang w:val="pt-PT"/>
+        </w:rPr>
+        <w:t xml:space="preserve"> – Erro de phasing: ocorre quando o valor de uma variável muda de um passo para outro.</w:t>
+      </w:r>
+    </w:p>
+    <w:p>
+      <w:pPr>
+        <w:jc w:val="both"/>
+        <w:rPr>
+          <w:rFonts w:ascii="Calibri" w:eastAsia="Calibri" w:hAnsi="Calibri" w:cs="Calibri"/>
+          <w:b/>
+          <w:sz w:val="24"/>
+          <w:lang w:val="pt-PT"/>
+        </w:rPr>
+      </w:pPr>
+      <w:r>
+        <w:rPr>
+          <w:rFonts w:ascii="Calibri" w:eastAsia="Calibri" w:hAnsi="Calibri" w:cs="Calibri"/>
+          <w:sz w:val="24"/>
+          <w:lang w:val="pt-PT"/>
+        </w:rPr>
+        <w:t xml:space="preserve">              </w:t>
+      </w:r>
+      <w:r>
+        <w:rPr>
+          <w:rFonts w:ascii="Calibri" w:eastAsia="Calibri" w:hAnsi="Calibri" w:cs="Calibri"/>
+          <w:b/>
+          <w:sz w:val="24"/>
+          <w:lang w:val="pt-PT"/>
+        </w:rPr>
+        <w:t>PARS.01.05.01 –</w:t>
+      </w:r>
+      <w:r>
+        <w:rPr>
+          <w:rFonts w:ascii="Calibri" w:eastAsia="Calibri" w:hAnsi="Calibri" w:cs="Calibri"/>
+          <w:sz w:val="24"/>
+          <w:lang w:val="pt-PT"/>
+        </w:rPr>
+        <w:t xml:space="preserve"> Recomendação: Remover símbolos indefinidos e de seguida remover referências a esses mesmos símbolos;</w:t>
+      </w:r>
+    </w:p>
+    <w:p>
+      <w:pPr>
+        <w:jc w:val="both"/>
+        <w:rPr>
+          <w:rFonts w:ascii="Calibri" w:eastAsia="Calibri" w:hAnsi="Calibri" w:cs="Calibri"/>
+          <w:sz w:val="24"/>
+          <w:lang w:val="pt-PT"/>
+        </w:rPr>
+      </w:pPr>
+    </w:p>
+    <w:p>
+      <w:pPr>
+        <w:jc w:val="both"/>
+        <w:rPr>
+          <w:rFonts w:ascii="Calibri" w:eastAsia="Calibri" w:hAnsi="Calibri" w:cs="Calibri"/>
+          <w:sz w:val="24"/>
+          <w:lang w:val="pt-PT"/>
+        </w:rPr>
+      </w:pPr>
+      <w:r>
+        <w:rPr>
+          <w:rFonts w:ascii="Calibri" w:eastAsia="Calibri" w:hAnsi="Calibri" w:cs="Calibri"/>
+          <w:b/>
+          <w:sz w:val="24"/>
+          <w:lang w:val="pt-PT"/>
+        </w:rPr>
+        <w:t>PARS.01.06</w:t>
+      </w:r>
+      <w:r>
+        <w:rPr>
+          <w:rFonts w:ascii="Calibri" w:eastAsia="Calibri" w:hAnsi="Calibri" w:cs="Calibri"/>
+          <w:sz w:val="24"/>
+          <w:lang w:val="pt-PT"/>
+        </w:rPr>
+        <w:t xml:space="preserve"> – Erro de endereço.</w:t>
+      </w:r>
+    </w:p>
+    <w:p>
+      <w:pPr>
+        <w:jc w:val="both"/>
+        <w:rPr>
+          <w:rFonts w:ascii="Calibri" w:eastAsia="Calibri" w:hAnsi="Calibri" w:cs="Calibri"/>
+          <w:sz w:val="24"/>
+          <w:lang w:val="pt-PT"/>
+        </w:rPr>
+      </w:pPr>
+      <w:r>
+        <w:rPr>
+          <w:rFonts w:ascii="Calibri" w:eastAsia="Calibri" w:hAnsi="Calibri" w:cs="Calibri"/>
+          <w:sz w:val="24"/>
+          <w:lang w:val="pt-PT"/>
+        </w:rPr>
+        <w:t xml:space="preserve">              </w:t>
+      </w:r>
+      <w:r>
+        <w:rPr>
+          <w:rFonts w:ascii="Calibri" w:eastAsia="Calibri" w:hAnsi="Calibri" w:cs="Calibri"/>
+          <w:b/>
+          <w:sz w:val="24"/>
+          <w:lang w:val="pt-PT"/>
+        </w:rPr>
+        <w:t>PARS.01.06.01</w:t>
+      </w:r>
+      <w:r>
+        <w:rPr>
+          <w:rFonts w:ascii="Calibri" w:eastAsia="Calibri" w:hAnsi="Calibri" w:cs="Calibri"/>
+          <w:sz w:val="24"/>
+          <w:lang w:val="pt-PT"/>
+        </w:rPr>
+        <w:t xml:space="preserve"> – Recomendação: Verificar memória disponível;</w:t>
+      </w:r>
+    </w:p>
+    <w:p>
+      <w:pPr>
+        <w:jc w:val="both"/>
+        <w:rPr>
+          <w:rFonts w:ascii="Calibri" w:eastAsia="Calibri" w:hAnsi="Calibri" w:cs="Calibri"/>
+          <w:sz w:val="24"/>
+          <w:lang w:val="pt-PT"/>
+        </w:rPr>
+      </w:pPr>
+    </w:p>
+    <w:p>
+      <w:pPr>
+        <w:pStyle w:val="Subtitle"/>
+        <w:rPr>
+          <w:rFonts w:eastAsia="Calibri"/>
+        </w:rPr>
+      </w:pPr>
+      <w:bookmarkStart w:id="19" w:name="_Toc358238261"/>
+      <w:r>
+        <w:rPr>
+          <w:rFonts w:eastAsia="Calibri"/>
+          <w:b/>
+        </w:rPr>
+        <w:t>PARS.02</w:t>
+      </w:r>
+      <w:r>
+        <w:rPr>
+          <w:rFonts w:eastAsia="Calibri"/>
+        </w:rPr>
+        <w:t xml:space="preserve"> – Linguagens de médio/alto nível</w:t>
+      </w:r>
       <w:bookmarkEnd w:id="19"/>
-    </w:p>
-    <w:p>
-      <w:pPr>
-        <w:jc w:val="both"/>
-        <w:rPr>
-          <w:rFonts w:ascii="Calibri" w:eastAsia="Calibri" w:hAnsi="Calibri" w:cs="Calibri"/>
-          <w:sz w:val="24"/>
-          <w:lang w:val="pt-PT"/>
-        </w:rPr>
-      </w:pPr>
-      <w:r>
-        <w:rPr>
-          <w:rFonts w:ascii="Calibri" w:eastAsia="Calibri" w:hAnsi="Calibri" w:cs="Calibri"/>
-          <w:b/>
-          <w:sz w:val="24"/>
-          <w:lang w:val="pt-PT"/>
-        </w:rPr>
-        <w:t>PARS.01.01</w:t>
-      </w:r>
-      <w:r>
-        <w:rPr>
-          <w:rFonts w:ascii="Calibri" w:eastAsia="Calibri" w:hAnsi="Calibri" w:cs="Calibri"/>
-          <w:sz w:val="24"/>
-          <w:lang w:val="pt-PT"/>
-        </w:rPr>
-        <w:t xml:space="preserve"> - Símbolo indefinido: Refere para um caracter/palavra que não está definido.</w:t>
-      </w:r>
-    </w:p>
-    <w:p>
-      <w:pPr>
-        <w:jc w:val="both"/>
-        <w:rPr>
-          <w:rFonts w:ascii="Calibri" w:eastAsia="Calibri" w:hAnsi="Calibri" w:cs="Calibri"/>
-          <w:sz w:val="24"/>
-          <w:lang w:val="pt-PT"/>
-        </w:rPr>
-      </w:pPr>
-      <w:r>
-        <w:rPr>
-          <w:rFonts w:ascii="Calibri" w:eastAsia="Calibri" w:hAnsi="Calibri" w:cs="Calibri"/>
-          <w:sz w:val="24"/>
-          <w:lang w:val="pt-PT"/>
-        </w:rPr>
-        <w:t xml:space="preserve">                     </w:t>
-      </w:r>
-      <w:r>
-        <w:rPr>
-          <w:rFonts w:ascii="Calibri" w:eastAsia="Calibri" w:hAnsi="Calibri" w:cs="Calibri"/>
-          <w:b/>
-          <w:sz w:val="24"/>
-          <w:lang w:val="pt-PT"/>
-        </w:rPr>
-        <w:t>PARS.01.01.01</w:t>
-      </w:r>
-      <w:r>
-        <w:rPr>
-          <w:rFonts w:ascii="Calibri" w:eastAsia="Calibri" w:hAnsi="Calibri" w:cs="Calibri"/>
-          <w:sz w:val="24"/>
-          <w:lang w:val="pt-PT"/>
-        </w:rPr>
-        <w:t xml:space="preserve"> – Recomendação: Verificar a ortografia;</w:t>
-      </w:r>
-    </w:p>
-    <w:p>
-      <w:pPr>
-        <w:jc w:val="both"/>
-        <w:rPr>
-          <w:rFonts w:ascii="Calibri" w:eastAsia="Calibri" w:hAnsi="Calibri" w:cs="Calibri"/>
-          <w:sz w:val="24"/>
-          <w:lang w:val="pt-PT"/>
-        </w:rPr>
-      </w:pPr>
-      <w:r>
-        <w:rPr>
-          <w:rFonts w:ascii="Calibri" w:eastAsia="Calibri" w:hAnsi="Calibri" w:cs="Calibri"/>
-          <w:b/>
-          <w:sz w:val="24"/>
-          <w:lang w:val="pt-PT"/>
-        </w:rPr>
-        <w:t>PARS.01.02</w:t>
-      </w:r>
-      <w:r>
-        <w:rPr>
-          <w:rFonts w:ascii="Calibri" w:eastAsia="Calibri" w:hAnsi="Calibri" w:cs="Calibri"/>
-          <w:sz w:val="24"/>
-          <w:lang w:val="pt-PT"/>
-        </w:rPr>
-        <w:t xml:space="preserve"> – Opcode ou pseudo-op indefinidas.</w:t>
-      </w:r>
-    </w:p>
-    <w:p>
-      <w:pPr>
-        <w:jc w:val="both"/>
-        <w:rPr>
-          <w:rFonts w:ascii="Calibri" w:eastAsia="Calibri" w:hAnsi="Calibri" w:cs="Calibri"/>
-          <w:sz w:val="24"/>
-          <w:lang w:val="pt-PT"/>
-        </w:rPr>
-      </w:pPr>
-      <w:r>
-        <w:rPr>
-          <w:rFonts w:ascii="Calibri" w:eastAsia="Calibri" w:hAnsi="Calibri" w:cs="Calibri"/>
-          <w:sz w:val="24"/>
-          <w:lang w:val="pt-PT"/>
-        </w:rPr>
-        <w:t xml:space="preserve">                     </w:t>
-      </w:r>
-      <w:r>
-        <w:rPr>
-          <w:rFonts w:ascii="Calibri" w:eastAsia="Calibri" w:hAnsi="Calibri" w:cs="Calibri"/>
-          <w:b/>
-          <w:sz w:val="24"/>
-          <w:lang w:val="pt-PT"/>
-        </w:rPr>
-        <w:t>PARS.01.02.01</w:t>
-      </w:r>
-      <w:r>
-        <w:rPr>
-          <w:rFonts w:ascii="Calibri" w:eastAsia="Calibri" w:hAnsi="Calibri" w:cs="Calibri"/>
-          <w:sz w:val="24"/>
-          <w:lang w:val="pt-PT"/>
-        </w:rPr>
-        <w:t xml:space="preserve"> – Recomendação: Verificar disponibilidade da operação;</w:t>
-      </w:r>
-    </w:p>
-    <w:p>
-      <w:pPr>
-        <w:jc w:val="both"/>
-        <w:rPr>
-          <w:rFonts w:ascii="Calibri" w:eastAsia="Calibri" w:hAnsi="Calibri" w:cs="Calibri"/>
-          <w:sz w:val="24"/>
-          <w:lang w:val="pt-PT"/>
-        </w:rPr>
-      </w:pPr>
-      <w:r>
-        <w:rPr>
-          <w:rFonts w:ascii="Calibri" w:eastAsia="Calibri" w:hAnsi="Calibri" w:cs="Calibri"/>
-          <w:b/>
-          <w:sz w:val="24"/>
-          <w:lang w:val="pt-PT"/>
-        </w:rPr>
-        <w:t>PARS.01.03</w:t>
-      </w:r>
-      <w:r>
-        <w:rPr>
-          <w:rFonts w:ascii="Calibri" w:eastAsia="Calibri" w:hAnsi="Calibri" w:cs="Calibri"/>
-          <w:sz w:val="24"/>
-          <w:lang w:val="pt-PT"/>
-        </w:rPr>
-        <w:t xml:space="preserve"> – Modo de endereçamento não disponível.</w:t>
-      </w:r>
-    </w:p>
-    <w:p>
-      <w:pPr>
-        <w:jc w:val="both"/>
-        <w:rPr>
-          <w:rFonts w:ascii="Calibri" w:eastAsia="Calibri" w:hAnsi="Calibri" w:cs="Calibri"/>
-          <w:sz w:val="24"/>
-          <w:lang w:val="pt-PT"/>
-        </w:rPr>
-      </w:pPr>
-      <w:r>
-        <w:rPr>
-          <w:rFonts w:ascii="Calibri" w:eastAsia="Calibri" w:hAnsi="Calibri" w:cs="Calibri"/>
-          <w:sz w:val="24"/>
-          <w:lang w:val="pt-PT"/>
-        </w:rPr>
-        <w:t xml:space="preserve">                   </w:t>
-      </w:r>
-      <w:r>
-        <w:rPr>
-          <w:rFonts w:ascii="Calibri" w:eastAsia="Calibri" w:hAnsi="Calibri" w:cs="Calibri"/>
-          <w:b/>
-          <w:sz w:val="24"/>
-          <w:lang w:val="pt-PT"/>
-        </w:rPr>
-        <w:t>PARS.01.03.01</w:t>
-      </w:r>
-      <w:r>
-        <w:rPr>
-          <w:rFonts w:ascii="Calibri" w:eastAsia="Calibri" w:hAnsi="Calibri" w:cs="Calibri"/>
-          <w:sz w:val="24"/>
-          <w:lang w:val="pt-PT"/>
-        </w:rPr>
-        <w:t xml:space="preserve"> – Recomendação: Verificar modos de endereçamentos correspondentes à operação;</w:t>
-      </w:r>
-    </w:p>
-    <w:p>
-      <w:pPr>
-        <w:jc w:val="both"/>
-        <w:rPr>
-          <w:rFonts w:ascii="Calibri" w:eastAsia="Calibri" w:hAnsi="Calibri" w:cs="Calibri"/>
-          <w:sz w:val="24"/>
-          <w:lang w:val="pt-PT"/>
-        </w:rPr>
-      </w:pPr>
-    </w:p>
-    <w:p>
-      <w:pPr>
-        <w:jc w:val="both"/>
-        <w:rPr>
-          <w:rFonts w:ascii="Calibri" w:eastAsia="Calibri" w:hAnsi="Calibri" w:cs="Calibri"/>
-          <w:sz w:val="24"/>
-          <w:lang w:val="pt-PT"/>
-        </w:rPr>
-      </w:pPr>
-      <w:r>
-        <w:rPr>
-          <w:rFonts w:ascii="Calibri" w:eastAsia="Calibri" w:hAnsi="Calibri" w:cs="Calibri"/>
-          <w:b/>
-          <w:sz w:val="24"/>
-          <w:lang w:val="pt-PT"/>
-        </w:rPr>
-        <w:t>PARS.01.04</w:t>
-      </w:r>
-      <w:r>
-        <w:rPr>
-          <w:rFonts w:ascii="Calibri" w:eastAsia="Calibri" w:hAnsi="Calibri" w:cs="Calibri"/>
-          <w:sz w:val="24"/>
-          <w:lang w:val="pt-PT"/>
-        </w:rPr>
-        <w:t xml:space="preserve"> – Erro de expressão.</w:t>
-      </w:r>
-    </w:p>
-    <w:p>
-      <w:pPr>
-        <w:jc w:val="both"/>
-        <w:rPr>
-          <w:rFonts w:ascii="Calibri" w:eastAsia="Calibri" w:hAnsi="Calibri" w:cs="Calibri"/>
-          <w:sz w:val="24"/>
-          <w:lang w:val="pt-PT"/>
-        </w:rPr>
-      </w:pPr>
-      <w:r>
-        <w:rPr>
-          <w:rFonts w:ascii="Calibri" w:eastAsia="Calibri" w:hAnsi="Calibri" w:cs="Calibri"/>
-          <w:sz w:val="24"/>
-          <w:lang w:val="pt-PT"/>
-        </w:rPr>
-        <w:t xml:space="preserve">             </w:t>
-      </w:r>
-      <w:r>
-        <w:rPr>
-          <w:rFonts w:ascii="Calibri" w:eastAsia="Calibri" w:hAnsi="Calibri" w:cs="Calibri"/>
-          <w:b/>
-          <w:sz w:val="24"/>
-          <w:lang w:val="pt-PT"/>
-        </w:rPr>
-        <w:t>PARS.01.04.01 –</w:t>
-      </w:r>
-      <w:r>
-        <w:rPr>
-          <w:rFonts w:ascii="Calibri" w:eastAsia="Calibri" w:hAnsi="Calibri" w:cs="Calibri"/>
-          <w:sz w:val="24"/>
-          <w:lang w:val="pt-PT"/>
-        </w:rPr>
-        <w:t xml:space="preserve"> Recomendação: Verificar parêntesis ou iniciar com uma expressão mais simples;</w:t>
-      </w:r>
-    </w:p>
-    <w:p>
-      <w:pPr>
-        <w:jc w:val="both"/>
-        <w:rPr>
-          <w:rFonts w:ascii="Calibri" w:eastAsia="Calibri" w:hAnsi="Calibri" w:cs="Calibri"/>
-          <w:sz w:val="24"/>
-          <w:lang w:val="pt-PT"/>
-        </w:rPr>
-      </w:pPr>
-      <w:r>
-        <w:rPr>
-          <w:rFonts w:ascii="Calibri" w:eastAsia="Calibri" w:hAnsi="Calibri" w:cs="Calibri"/>
-          <w:sz w:val="24"/>
-          <w:lang w:val="pt-PT"/>
-        </w:rPr>
-        <w:t xml:space="preserve">                   </w:t>
-      </w:r>
-    </w:p>
-    <w:p>
-      <w:pPr>
-        <w:jc w:val="both"/>
-        <w:rPr>
-          <w:rFonts w:ascii="Calibri" w:eastAsia="Calibri" w:hAnsi="Calibri" w:cs="Calibri"/>
-          <w:sz w:val="24"/>
-          <w:lang w:val="pt-PT"/>
-        </w:rPr>
-      </w:pPr>
-      <w:r>
-        <w:rPr>
-          <w:rFonts w:ascii="Calibri" w:eastAsia="Calibri" w:hAnsi="Calibri" w:cs="Calibri"/>
-          <w:b/>
-          <w:sz w:val="24"/>
-          <w:lang w:val="pt-PT"/>
-        </w:rPr>
-        <w:t>PARS.01.05</w:t>
-      </w:r>
-      <w:r>
-        <w:rPr>
-          <w:rFonts w:ascii="Calibri" w:eastAsia="Calibri" w:hAnsi="Calibri" w:cs="Calibri"/>
-          <w:sz w:val="24"/>
-          <w:lang w:val="pt-PT"/>
-        </w:rPr>
-        <w:t xml:space="preserve"> – Erro de phasing: ocorre quando o valor de uma variável muda de um passo para outro.</w:t>
-      </w:r>
-    </w:p>
-    <w:p>
-      <w:pPr>
-        <w:jc w:val="both"/>
-        <w:rPr>
-          <w:rFonts w:ascii="Calibri" w:eastAsia="Calibri" w:hAnsi="Calibri" w:cs="Calibri"/>
-          <w:b/>
-          <w:sz w:val="24"/>
-          <w:lang w:val="pt-PT"/>
-        </w:rPr>
-      </w:pPr>
-      <w:r>
-        <w:rPr>
-          <w:rFonts w:ascii="Calibri" w:eastAsia="Calibri" w:hAnsi="Calibri" w:cs="Calibri"/>
-          <w:sz w:val="24"/>
-          <w:lang w:val="pt-PT"/>
-        </w:rPr>
-        <w:t xml:space="preserve">              </w:t>
-      </w:r>
-      <w:r>
-        <w:rPr>
-          <w:rFonts w:ascii="Calibri" w:eastAsia="Calibri" w:hAnsi="Calibri" w:cs="Calibri"/>
-          <w:b/>
-          <w:sz w:val="24"/>
-          <w:lang w:val="pt-PT"/>
-        </w:rPr>
-        <w:t>PARS.01.05.01 –</w:t>
-      </w:r>
-      <w:r>
-        <w:rPr>
-          <w:rFonts w:ascii="Calibri" w:eastAsia="Calibri" w:hAnsi="Calibri" w:cs="Calibri"/>
-          <w:sz w:val="24"/>
-          <w:lang w:val="pt-PT"/>
-        </w:rPr>
-        <w:t xml:space="preserve"> Recomendação: Remover símbolos indefinidos e de seguida remover referências a esses mesmos símbolos;</w:t>
-      </w:r>
-    </w:p>
-    <w:p>
-      <w:pPr>
-        <w:jc w:val="both"/>
-        <w:rPr>
-          <w:rFonts w:ascii="Calibri" w:eastAsia="Calibri" w:hAnsi="Calibri" w:cs="Calibri"/>
-          <w:sz w:val="24"/>
-          <w:lang w:val="pt-PT"/>
-        </w:rPr>
-      </w:pPr>
-    </w:p>
-    <w:p>
-      <w:pPr>
-        <w:jc w:val="both"/>
-        <w:rPr>
-          <w:rFonts w:ascii="Calibri" w:eastAsia="Calibri" w:hAnsi="Calibri" w:cs="Calibri"/>
-          <w:sz w:val="24"/>
-          <w:lang w:val="pt-PT"/>
-        </w:rPr>
-      </w:pPr>
-      <w:r>
-        <w:rPr>
-          <w:rFonts w:ascii="Calibri" w:eastAsia="Calibri" w:hAnsi="Calibri" w:cs="Calibri"/>
-          <w:b/>
-          <w:sz w:val="24"/>
-          <w:lang w:val="pt-PT"/>
-        </w:rPr>
-        <w:t>PARS.01.06</w:t>
-      </w:r>
-      <w:r>
-        <w:rPr>
-          <w:rFonts w:ascii="Calibri" w:eastAsia="Calibri" w:hAnsi="Calibri" w:cs="Calibri"/>
-          <w:sz w:val="24"/>
-          <w:lang w:val="pt-PT"/>
-        </w:rPr>
-        <w:t xml:space="preserve"> – Erro de endereço.</w:t>
-      </w:r>
-    </w:p>
-    <w:p>
-      <w:pPr>
-        <w:jc w:val="both"/>
-        <w:rPr>
-          <w:rFonts w:ascii="Calibri" w:eastAsia="Calibri" w:hAnsi="Calibri" w:cs="Calibri"/>
-          <w:sz w:val="24"/>
-          <w:lang w:val="pt-PT"/>
-        </w:rPr>
-      </w:pPr>
-      <w:r>
-        <w:rPr>
-          <w:rFonts w:ascii="Calibri" w:eastAsia="Calibri" w:hAnsi="Calibri" w:cs="Calibri"/>
-          <w:sz w:val="24"/>
-          <w:lang w:val="pt-PT"/>
-        </w:rPr>
-        <w:t xml:space="preserve">              </w:t>
-      </w:r>
-      <w:r>
-        <w:rPr>
-          <w:rFonts w:ascii="Calibri" w:eastAsia="Calibri" w:hAnsi="Calibri" w:cs="Calibri"/>
-          <w:b/>
-          <w:sz w:val="24"/>
-          <w:lang w:val="pt-PT"/>
-        </w:rPr>
-        <w:t>PARS.01.06.01</w:t>
-      </w:r>
-      <w:r>
-        <w:rPr>
-          <w:rFonts w:ascii="Calibri" w:eastAsia="Calibri" w:hAnsi="Calibri" w:cs="Calibri"/>
-          <w:sz w:val="24"/>
-          <w:lang w:val="pt-PT"/>
-        </w:rPr>
-        <w:t xml:space="preserve"> – Recomendação: Verificar memória disponível;</w:t>
-      </w:r>
-    </w:p>
-    <w:p>
-      <w:pPr>
-        <w:jc w:val="both"/>
-        <w:rPr>
-          <w:rFonts w:ascii="Calibri" w:eastAsia="Calibri" w:hAnsi="Calibri" w:cs="Calibri"/>
-          <w:sz w:val="24"/>
-          <w:lang w:val="pt-PT"/>
-        </w:rPr>
-      </w:pPr>
-    </w:p>
-    <w:p>
-      <w:pPr>
-        <w:pStyle w:val="Subtitle"/>
-        <w:rPr>
-          <w:rFonts w:eastAsia="Calibri"/>
-        </w:rPr>
-      </w:pPr>
-      <w:bookmarkStart w:id="20" w:name="_Toc358238261"/>
-      <w:r>
-        <w:rPr>
-          <w:rFonts w:eastAsia="Calibri"/>
-          <w:b/>
-        </w:rPr>
-        <w:t>PARS.02</w:t>
-      </w:r>
-      <w:r>
-        <w:rPr>
-          <w:rFonts w:eastAsia="Calibri"/>
-        </w:rPr>
-        <w:t xml:space="preserve"> – Linguagens de médio/alto nível</w:t>
-      </w:r>
-      <w:bookmarkEnd w:id="20"/>
     </w:p>
     <w:p>
       <w:pPr>
@@ -13223,7 +13253,7 @@
           <w:rFonts w:eastAsia="Calibri"/>
         </w:rPr>
       </w:pPr>
-      <w:bookmarkStart w:id="21" w:name="_Toc358238262"/>
+      <w:bookmarkStart w:id="20" w:name="_Toc358238262"/>
       <w:r>
         <w:rPr>
           <w:rFonts w:eastAsia="Calibri"/>
@@ -13249,7 +13279,7 @@
         </w:rPr>
         <w:t xml:space="preserve"> Fluxograma</w:t>
       </w:r>
-      <w:bookmarkEnd w:id="21"/>
+      <w:bookmarkEnd w:id="20"/>
     </w:p>
     <w:p>
       <w:pPr>
@@ -13513,7 +13543,7 @@
           <w:lang w:eastAsia="pt-PT"/>
         </w:rPr>
       </w:pPr>
-      <w:bookmarkStart w:id="22" w:name="_Toc358238263"/>
+      <w:bookmarkStart w:id="21" w:name="_Toc358238263"/>
       <w:r>
         <w:rPr>
           <w:rFonts w:eastAsia="Calibri"/>
@@ -13533,7 +13563,7 @@
         </w:rPr>
         <w:t>–Strings</w:t>
       </w:r>
-      <w:bookmarkEnd w:id="22"/>
+      <w:bookmarkEnd w:id="21"/>
     </w:p>
     <w:p>
       <w:pPr>
@@ -13886,7 +13916,7 @@
           <w:sz w:val="24"/>
         </w:rPr>
       </w:pPr>
-      <w:bookmarkStart w:id="23" w:name="_Toc358238264"/>
+      <w:bookmarkStart w:id="22" w:name="_Toc358238264"/>
       <w:r>
         <w:rPr>
           <w:rFonts w:eastAsia="Calibri"/>
@@ -13906,7 +13936,7 @@
         </w:rPr>
         <w:t>– Caso Especial : Raiz Quadrada</w:t>
       </w:r>
-      <w:bookmarkEnd w:id="23"/>
+      <w:bookmarkEnd w:id="22"/>
     </w:p>
     <w:p>
       <w:pPr>
@@ -14016,20 +14046,41 @@
                         <w:szCs w:val="28"/>
                       </w:rPr>
                     </w:pPr>
+                    <w:proofErr w:type="spellStart"/>
+                    <w:proofErr w:type="gramStart"/>
                     <w:r>
                       <w:rPr>
                         <w:b/>
                         <w:sz w:val="28"/>
                         <w:szCs w:val="28"/>
                       </w:rPr>
-                      <w:t>Sqrt(</w:t>
+                      <w:t>Sqrt</w:t>
                     </w:r>
+                    <w:proofErr w:type="spellEnd"/>
+                    <w:r>
+                      <w:rPr>
+                        <w:b/>
+                        <w:sz w:val="28"/>
+                        <w:szCs w:val="28"/>
+                      </w:rPr>
+                      <w:t>(</w:t>
+                    </w:r>
+                    <w:proofErr w:type="spellStart"/>
+                    <w:proofErr w:type="gramEnd"/>
                     <w:r>
                       <w:rPr>
                         <w:sz w:val="28"/>
                         <w:szCs w:val="28"/>
                       </w:rPr>
-                      <w:t xml:space="preserve">parâmetro </w:t>
+                      <w:t>parâmetro</w:t>
+                    </w:r>
+                    <w:proofErr w:type="spellEnd"/>
+                    <w:r>
+                      <w:rPr>
+                        <w:sz w:val="28"/>
+                        <w:szCs w:val="28"/>
+                      </w:rPr>
+                      <w:t xml:space="preserve"> </w:t>
                     </w:r>
                     <w:r>
                       <w:rPr>
@@ -14296,6 +14347,7 @@
                           <w:szCs w:val="28"/>
                         </w:rPr>
                       </w:pPr>
+                      <w:proofErr w:type="gramStart"/>
                       <w:r>
                         <w:rPr>
                           <w:b/>
@@ -14310,7 +14362,16 @@
                           <w:sz w:val="28"/>
                           <w:szCs w:val="28"/>
                         </w:rPr>
-                        <w:t xml:space="preserve">( </w:t>
+                        <w:t>(</w:t>
+                      </w:r>
+                      <w:proofErr w:type="gramEnd"/>
+                      <w:r>
+                        <w:rPr>
+                          <w:b/>
+                          <w:sz w:val="28"/>
+                          <w:szCs w:val="28"/>
+                        </w:rPr>
+                        <w:t xml:space="preserve"> </w:t>
                       </w:r>
                       <w:r>
                         <w:rPr>
@@ -14570,108 +14631,108 @@
           <w:lang w:val="pt-PT"/>
         </w:rPr>
       </w:pPr>
-      <w:bookmarkStart w:id="24" w:name="_Toc358238265"/>
+      <w:bookmarkStart w:id="23" w:name="_Toc358238265"/>
       <w:r>
         <w:rPr>
           <w:lang w:val="pt-PT"/>
         </w:rPr>
         <w:t>Especificação da Integração Fluxo –BD</w:t>
       </w:r>
+      <w:bookmarkEnd w:id="23"/>
+    </w:p>
+    <w:p>
+      <w:pPr>
+        <w:jc w:val="both"/>
+        <w:rPr>
+          <w:rFonts w:ascii="Calibri" w:eastAsia="Calibri" w:hAnsi="Calibri" w:cs="Calibri"/>
+          <w:sz w:val="24"/>
+          <w:lang w:val="pt-PT"/>
+        </w:rPr>
+      </w:pPr>
+      <w:r>
+        <w:rPr>
+          <w:rFonts w:ascii="Calibri" w:eastAsia="Calibri" w:hAnsi="Calibri" w:cs="Calibri"/>
+          <w:sz w:val="24"/>
+          <w:lang w:val="pt-PT"/>
+        </w:rPr>
+        <w:t xml:space="preserve">Pretende-se especificar e planear toda a </w:t>
+      </w:r>
+      <w:r>
+        <w:rPr>
+          <w:rFonts w:ascii="Calibri" w:eastAsia="Calibri" w:hAnsi="Calibri" w:cs="Calibri"/>
+          <w:sz w:val="24"/>
+          <w:lang w:val="pt-PT"/>
+        </w:rPr>
+        <w:t>interação  ent</w:t>
+      </w:r>
+      <w:r>
+        <w:rPr>
+          <w:rFonts w:ascii="Calibri" w:eastAsia="Calibri" w:hAnsi="Calibri" w:cs="Calibri"/>
+          <w:sz w:val="24"/>
+          <w:lang w:val="pt-PT"/>
+        </w:rPr>
+        <w:t>re a Base de Dados</w:t>
+      </w:r>
+      <w:r>
+        <w:rPr>
+          <w:rFonts w:ascii="Calibri" w:eastAsia="Calibri" w:hAnsi="Calibri" w:cs="Calibri"/>
+          <w:sz w:val="24"/>
+          <w:lang w:val="pt-PT"/>
+        </w:rPr>
+        <w:t xml:space="preserve"> e o fluxograma. </w:t>
+      </w:r>
+    </w:p>
+    <w:p>
+      <w:pPr>
+        <w:jc w:val="both"/>
+        <w:rPr>
+          <w:rFonts w:ascii="Calibri" w:eastAsia="Calibri" w:hAnsi="Calibri" w:cs="Calibri"/>
+          <w:sz w:val="24"/>
+          <w:lang w:val="pt-PT"/>
+        </w:rPr>
+      </w:pPr>
+      <w:r>
+        <w:rPr>
+          <w:rFonts w:ascii="Calibri" w:eastAsia="Calibri" w:hAnsi="Calibri" w:cs="Calibri"/>
+          <w:sz w:val="24"/>
+          <w:lang w:val="pt-PT"/>
+        </w:rPr>
+        <w:t>Estamos a assumir que todo o tipo de informação relevante ao fluxograma vai ser guardada na base de dados.</w:t>
+      </w:r>
+    </w:p>
+    <w:p>
+      <w:pPr>
+        <w:pStyle w:val="Subtitle"/>
+      </w:pPr>
+      <w:bookmarkStart w:id="24" w:name="_Toc358238266"/>
+      <w:r>
+        <w:rPr>
+          <w:b/>
+        </w:rPr>
+        <w:t>INTBD</w:t>
+      </w:r>
+      <w:r>
+        <w:rPr>
+          <w:b/>
+        </w:rPr>
+        <w:t>.00</w:t>
+      </w:r>
+      <w:r>
+        <w:rPr>
+          <w:b/>
+        </w:rPr>
+        <w:t xml:space="preserve"> –</w:t>
+      </w:r>
+      <w:r>
+        <w:rPr>
+          <w:b/>
+        </w:rPr>
+        <w:t xml:space="preserve"> </w:t>
+      </w:r>
+      <w:r>
+        <w:t>Interacção Base de Dados/Fluxograma</w:t>
+      </w:r>
       <w:bookmarkEnd w:id="24"/>
-    </w:p>
-    <w:p>
-      <w:pPr>
-        <w:jc w:val="both"/>
-        <w:rPr>
-          <w:rFonts w:ascii="Calibri" w:eastAsia="Calibri" w:hAnsi="Calibri" w:cs="Calibri"/>
-          <w:sz w:val="24"/>
-          <w:lang w:val="pt-PT"/>
-        </w:rPr>
-      </w:pPr>
-      <w:r>
-        <w:rPr>
-          <w:rFonts w:ascii="Calibri" w:eastAsia="Calibri" w:hAnsi="Calibri" w:cs="Calibri"/>
-          <w:sz w:val="24"/>
-          <w:lang w:val="pt-PT"/>
-        </w:rPr>
-        <w:t xml:space="preserve">Pretende-se especificar e planear toda a </w:t>
-      </w:r>
-      <w:r>
-        <w:rPr>
-          <w:rFonts w:ascii="Calibri" w:eastAsia="Calibri" w:hAnsi="Calibri" w:cs="Calibri"/>
-          <w:sz w:val="24"/>
-          <w:lang w:val="pt-PT"/>
-        </w:rPr>
-        <w:t>interação  ent</w:t>
-      </w:r>
-      <w:r>
-        <w:rPr>
-          <w:rFonts w:ascii="Calibri" w:eastAsia="Calibri" w:hAnsi="Calibri" w:cs="Calibri"/>
-          <w:sz w:val="24"/>
-          <w:lang w:val="pt-PT"/>
-        </w:rPr>
-        <w:t>re a Base de Dados</w:t>
-      </w:r>
-      <w:r>
-        <w:rPr>
-          <w:rFonts w:ascii="Calibri" w:eastAsia="Calibri" w:hAnsi="Calibri" w:cs="Calibri"/>
-          <w:sz w:val="24"/>
-          <w:lang w:val="pt-PT"/>
-        </w:rPr>
-        <w:t xml:space="preserve"> e o fluxograma. </w:t>
-      </w:r>
-    </w:p>
-    <w:p>
-      <w:pPr>
-        <w:jc w:val="both"/>
-        <w:rPr>
-          <w:rFonts w:ascii="Calibri" w:eastAsia="Calibri" w:hAnsi="Calibri" w:cs="Calibri"/>
-          <w:sz w:val="24"/>
-          <w:lang w:val="pt-PT"/>
-        </w:rPr>
-      </w:pPr>
-      <w:r>
-        <w:rPr>
-          <w:rFonts w:ascii="Calibri" w:eastAsia="Calibri" w:hAnsi="Calibri" w:cs="Calibri"/>
-          <w:sz w:val="24"/>
-          <w:lang w:val="pt-PT"/>
-        </w:rPr>
-        <w:t>Estamos a assumir que todo o tipo de informação relevante ao fluxograma vai ser guardada na base de dados.</w:t>
-      </w:r>
-    </w:p>
-    <w:p>
-      <w:pPr>
-        <w:pStyle w:val="Subtitle"/>
-      </w:pPr>
-      <w:bookmarkStart w:id="25" w:name="_Toc358238266"/>
-      <w:r>
-        <w:rPr>
-          <w:b/>
-        </w:rPr>
-        <w:t>INTBD</w:t>
-      </w:r>
-      <w:r>
-        <w:rPr>
-          <w:b/>
-        </w:rPr>
-        <w:t>.00</w:t>
-      </w:r>
-      <w:r>
-        <w:rPr>
-          <w:b/>
-        </w:rPr>
-        <w:t xml:space="preserve"> –</w:t>
-      </w:r>
-      <w:r>
-        <w:rPr>
-          <w:b/>
-        </w:rPr>
-        <w:t xml:space="preserve"> </w:t>
-      </w:r>
-      <w:r>
-        <w:t>Interacção Base de Dados/Fluxograma</w:t>
-      </w:r>
-      <w:bookmarkEnd w:id="25"/>
     </w:p>
     <w:p>
       <w:pPr>
@@ -15105,81 +15166,81 @@
           <w:lang w:val="pt-PT"/>
         </w:rPr>
       </w:pPr>
-      <w:bookmarkStart w:id="26" w:name="_Toc358238267"/>
+      <w:bookmarkStart w:id="25" w:name="_Toc358238267"/>
       <w:r>
         <w:rPr>
           <w:lang w:val="pt-PT"/>
         </w:rPr>
         <w:t>Especificação da Integração Tradução</w:t>
       </w:r>
+      <w:bookmarkEnd w:id="25"/>
+    </w:p>
+    <w:p>
+      <w:pPr>
+        <w:rPr>
+          <w:rFonts w:ascii="Calibri" w:eastAsia="Calibri" w:hAnsi="Calibri" w:cs="Calibri"/>
+          <w:sz w:val="24"/>
+          <w:lang w:val="pt-PT"/>
+        </w:rPr>
+      </w:pPr>
+      <w:r>
+        <w:rPr>
+          <w:rFonts w:ascii="Calibri" w:eastAsia="Calibri" w:hAnsi="Calibri" w:cs="Calibri"/>
+          <w:sz w:val="24"/>
+          <w:lang w:val="pt-PT"/>
+        </w:rPr>
+        <w:t>Pretende-se especificar todo a interacção entre existe com todas as componentes do projecto com a tradução. Esta secção demonstra que requisitos devem ter em conta ao traduzir o website e como a soluções de exercicios (em várias linguagens) devem ser integradas no ambiente IDE.</w:t>
+      </w:r>
+    </w:p>
+    <w:p>
+      <w:pPr>
+        <w:rPr>
+          <w:sz w:val="24"/>
+          <w:szCs w:val="24"/>
+          <w:lang w:val="pt-PT"/>
+        </w:rPr>
+      </w:pPr>
+      <w:r>
+        <w:rPr>
+          <w:sz w:val="24"/>
+          <w:szCs w:val="24"/>
+          <w:lang w:val="pt-PT"/>
+        </w:rPr>
+        <w:t>Note-se que todos o</w:t>
+      </w:r>
+      <w:r>
+        <w:rPr>
+          <w:sz w:val="24"/>
+          <w:szCs w:val="24"/>
+          <w:lang w:val="pt-PT"/>
+        </w:rPr>
+        <w:t>s esboços aqui demonstrados não são para seguir à risca. Servem apenas para fomentar uma ideia geral de como o sistema deve incorporar os mecanismos aqui especificados.</w:t>
+      </w:r>
+    </w:p>
+    <w:p>
+      <w:pPr>
+        <w:rPr>
+          <w:sz w:val="24"/>
+          <w:szCs w:val="24"/>
+          <w:lang w:val="pt-PT"/>
+        </w:rPr>
+      </w:pPr>
+    </w:p>
+    <w:p>
+      <w:pPr>
+        <w:pStyle w:val="Subtitle"/>
+      </w:pPr>
+      <w:bookmarkStart w:id="26" w:name="_Toc358238268"/>
+      <w:r>
+        <w:rPr>
+          <w:b/>
+        </w:rPr>
+        <w:t>INTTRAD-00 -</w:t>
+      </w:r>
+      <w:r>
+        <w:t xml:space="preserve"> Requisitos gerais de tradução do website</w:t>
+      </w:r>
       <w:bookmarkEnd w:id="26"/>
-    </w:p>
-    <w:p>
-      <w:pPr>
-        <w:rPr>
-          <w:rFonts w:ascii="Calibri" w:eastAsia="Calibri" w:hAnsi="Calibri" w:cs="Calibri"/>
-          <w:sz w:val="24"/>
-          <w:lang w:val="pt-PT"/>
-        </w:rPr>
-      </w:pPr>
-      <w:r>
-        <w:rPr>
-          <w:rFonts w:ascii="Calibri" w:eastAsia="Calibri" w:hAnsi="Calibri" w:cs="Calibri"/>
-          <w:sz w:val="24"/>
-          <w:lang w:val="pt-PT"/>
-        </w:rPr>
-        <w:t>Pretende-se especificar todo a interacção entre existe com todas as componentes do projecto com a tradução. Esta secção demonstra que requisitos devem ter em conta ao traduzir o website e como a soluções de exercicios (em várias linguagens) devem ser integradas no ambiente IDE.</w:t>
-      </w:r>
-    </w:p>
-    <w:p>
-      <w:pPr>
-        <w:rPr>
-          <w:sz w:val="24"/>
-          <w:szCs w:val="24"/>
-          <w:lang w:val="pt-PT"/>
-        </w:rPr>
-      </w:pPr>
-      <w:r>
-        <w:rPr>
-          <w:sz w:val="24"/>
-          <w:szCs w:val="24"/>
-          <w:lang w:val="pt-PT"/>
-        </w:rPr>
-        <w:t>Note-se que todos o</w:t>
-      </w:r>
-      <w:r>
-        <w:rPr>
-          <w:sz w:val="24"/>
-          <w:szCs w:val="24"/>
-          <w:lang w:val="pt-PT"/>
-        </w:rPr>
-        <w:t>s esboços aqui demonstrados não são para seguir à risca. Servem apenas para fomentar uma ideia geral de como o sistema deve incorporar os mecanismos aqui especificados.</w:t>
-      </w:r>
-    </w:p>
-    <w:p>
-      <w:pPr>
-        <w:rPr>
-          <w:sz w:val="24"/>
-          <w:szCs w:val="24"/>
-          <w:lang w:val="pt-PT"/>
-        </w:rPr>
-      </w:pPr>
-    </w:p>
-    <w:p>
-      <w:pPr>
-        <w:pStyle w:val="Subtitle"/>
-      </w:pPr>
-      <w:bookmarkStart w:id="27" w:name="_Toc358238268"/>
-      <w:r>
-        <w:rPr>
-          <w:b/>
-        </w:rPr>
-        <w:t>INTTRAD-00 -</w:t>
-      </w:r>
-      <w:r>
-        <w:t xml:space="preserve"> Requisitos gerais de tradução do website</w:t>
-      </w:r>
-      <w:bookmarkEnd w:id="27"/>
     </w:p>
     <w:p>
       <w:pPr>
@@ -15340,7 +15401,7 @@
       <w:pPr>
         <w:pStyle w:val="Subtitle"/>
       </w:pPr>
-      <w:bookmarkStart w:id="28" w:name="_Toc358238269"/>
+      <w:bookmarkStart w:id="27" w:name="_Toc358238269"/>
       <w:r>
         <w:rPr>
           <w:b/>
@@ -15362,7 +15423,7 @@
       <w:r>
         <w:t xml:space="preserve"> Requisitos de visualização de código no IDE</w:t>
       </w:r>
-      <w:bookmarkEnd w:id="28"/>
+      <w:bookmarkEnd w:id="27"/>
     </w:p>
     <w:tbl>
       <w:tblPr>
@@ -16496,9 +16557,35 @@
                   <w:pPr>
                     <w:jc w:val="center"/>
                   </w:pPr>
+                  <w:proofErr w:type="spellStart"/>
                   <w:r>
-                    <w:t>Exemplo: Mecanismo para escolher linguagem</w:t>
+                    <w:t>Exemplo</w:t>
                   </w:r>
+                  <w:proofErr w:type="spellEnd"/>
+                  <w:r>
+                    <w:t xml:space="preserve">: </w:t>
+                  </w:r>
+                  <w:proofErr w:type="spellStart"/>
+                  <w:r>
+                    <w:t>Mecanismo</w:t>
+                  </w:r>
+                  <w:proofErr w:type="spellEnd"/>
+                  <w:r>
+                    <w:t xml:space="preserve"> para </w:t>
+                  </w:r>
+                  <w:proofErr w:type="spellStart"/>
+                  <w:r>
+                    <w:t>escolher</w:t>
+                  </w:r>
+                  <w:proofErr w:type="spellEnd"/>
+                  <w:r>
+                    <w:t xml:space="preserve"> </w:t>
+                  </w:r>
+                  <w:proofErr w:type="spellStart"/>
+                  <w:r>
+                    <w:t>linguagem</w:t>
+                  </w:r>
+                  <w:proofErr w:type="spellEnd"/>
                 </w:p>
               </w:txbxContent>
             </v:textbox>
@@ -16746,9 +16833,35 @@
                   <w:pPr>
                     <w:jc w:val="center"/>
                   </w:pPr>
+                  <w:proofErr w:type="spellStart"/>
                   <w:r>
-                    <w:t>Exemplo: Mecanismo para visualizar código</w:t>
+                    <w:t>Exemplo</w:t>
                   </w:r>
+                  <w:proofErr w:type="spellEnd"/>
+                  <w:r>
+                    <w:t xml:space="preserve">: </w:t>
+                  </w:r>
+                  <w:proofErr w:type="spellStart"/>
+                  <w:r>
+                    <w:t>Mecanismo</w:t>
+                  </w:r>
+                  <w:proofErr w:type="spellEnd"/>
+                  <w:r>
+                    <w:t xml:space="preserve"> para </w:t>
+                  </w:r>
+                  <w:proofErr w:type="spellStart"/>
+                  <w:r>
+                    <w:t>visualizar</w:t>
+                  </w:r>
+                  <w:proofErr w:type="spellEnd"/>
+                  <w:r>
+                    <w:t xml:space="preserve"> </w:t>
+                  </w:r>
+                  <w:proofErr w:type="spellStart"/>
+                  <w:r>
+                    <w:t>código</w:t>
+                  </w:r>
+                  <w:proofErr w:type="spellEnd"/>
                 </w:p>
               </w:txbxContent>
             </v:textbox>
@@ -16808,7 +16921,7 @@
           <w:lang w:val="pt-PT"/>
         </w:rPr>
       </w:pPr>
-      <w:bookmarkStart w:id="29" w:name="_Toc358238270"/>
+      <w:bookmarkStart w:id="28" w:name="_Toc358238270"/>
       <w:r>
         <w:rPr>
           <w:lang w:val="pt-PT"/>
@@ -16822,216 +16935,1234 @@
         </w:rPr>
         <w:t>Sistemas de Informação</w:t>
       </w:r>
+      <w:bookmarkEnd w:id="28"/>
+    </w:p>
+    <w:p>
+      <w:pPr>
+        <w:pStyle w:val="Subtitle"/>
+      </w:pPr>
+      <w:bookmarkStart w:id="29" w:name="_Toc358238271"/>
+      <w:r>
+        <w:rPr>
+          <w:b/>
+        </w:rPr>
+        <w:t>INTSI.00</w:t>
+      </w:r>
+      <w:r>
+        <w:rPr>
+          <w:b/>
+        </w:rPr>
+        <w:t xml:space="preserve"> –</w:t>
+      </w:r>
+      <w:r>
+        <w:rPr>
+          <w:b/>
+        </w:rPr>
+        <w:t xml:space="preserve"> </w:t>
+      </w:r>
       <w:bookmarkEnd w:id="29"/>
+      <w:r>
+        <w:t>Funcionamento Geral do Website</w:t>
+      </w:r>
+    </w:p>
+    <w:p>
+      <w:pPr>
+        <w:rPr>
+          <w:lang w:val="pt-PT"/>
+        </w:rPr>
+      </w:pPr>
+    </w:p>
+    <w:p>
+      <w:pPr>
+        <w:rPr>
+          <w:sz w:val="24"/>
+          <w:szCs w:val="24"/>
+          <w:lang w:val="pt-PT"/>
+        </w:rPr>
+      </w:pPr>
+      <w:bookmarkStart w:id="30" w:name="_Toc358238272"/>
+      <w:r>
+        <w:rPr>
+          <w:b/>
+          <w:sz w:val="24"/>
+          <w:szCs w:val="24"/>
+          <w:lang w:val="pt-PT"/>
+        </w:rPr>
+        <w:t>INTSI</w:t>
+      </w:r>
+      <w:r>
+        <w:rPr>
+          <w:b/>
+          <w:sz w:val="24"/>
+          <w:szCs w:val="24"/>
+          <w:lang w:val="pt-PT"/>
+        </w:rPr>
+        <w:t>.00</w:t>
+      </w:r>
+      <w:r>
+        <w:rPr>
+          <w:b/>
+          <w:sz w:val="24"/>
+          <w:szCs w:val="24"/>
+          <w:lang w:val="pt-PT"/>
+        </w:rPr>
+        <w:t>.00</w:t>
+      </w:r>
+      <w:r>
+        <w:rPr>
+          <w:b/>
+          <w:sz w:val="24"/>
+          <w:szCs w:val="24"/>
+          <w:lang w:val="pt-PT"/>
+        </w:rPr>
+        <w:t xml:space="preserve"> -</w:t>
+      </w:r>
+      <w:r>
+        <w:rPr>
+          <w:sz w:val="24"/>
+          <w:szCs w:val="24"/>
+          <w:lang w:val="pt-PT"/>
+        </w:rPr>
+        <w:t xml:space="preserve"> </w:t>
+      </w:r>
+      <w:r>
+        <w:rPr>
+          <w:sz w:val="24"/>
+          <w:szCs w:val="24"/>
+          <w:lang w:val="pt-PT"/>
+        </w:rPr>
+        <w:t>O Website contém uma opção onde é possível fazer o login.</w:t>
+      </w:r>
+    </w:p>
+    <w:p>
+      <w:pPr>
+        <w:rPr>
+          <w:sz w:val="24"/>
+          <w:szCs w:val="24"/>
+          <w:lang w:val="pt-PT"/>
+        </w:rPr>
+      </w:pPr>
+      <w:r>
+        <w:rPr>
+          <w:b/>
+          <w:sz w:val="24"/>
+          <w:szCs w:val="24"/>
+          <w:lang w:val="pt-PT"/>
+        </w:rPr>
+        <w:t>INTSI</w:t>
+      </w:r>
+      <w:r>
+        <w:rPr>
+          <w:b/>
+          <w:sz w:val="24"/>
+          <w:szCs w:val="24"/>
+          <w:lang w:val="pt-PT"/>
+        </w:rPr>
+        <w:t>.01.01</w:t>
+      </w:r>
+      <w:r>
+        <w:rPr>
+          <w:b/>
+          <w:sz w:val="24"/>
+          <w:szCs w:val="24"/>
+          <w:lang w:val="pt-PT"/>
+        </w:rPr>
+        <w:t xml:space="preserve"> -</w:t>
+      </w:r>
+      <w:r>
+        <w:rPr>
+          <w:sz w:val="24"/>
+          <w:szCs w:val="24"/>
+          <w:lang w:val="pt-PT"/>
+        </w:rPr>
+        <w:t xml:space="preserve"> </w:t>
+      </w:r>
+      <w:r>
+        <w:rPr>
+          <w:sz w:val="24"/>
+          <w:szCs w:val="24"/>
+          <w:lang w:val="pt-PT"/>
+        </w:rPr>
+        <w:t>O Website contém uma opção onde é possível realizar o registo.</w:t>
+      </w:r>
+    </w:p>
+    <w:p>
+      <w:pPr>
+        <w:rPr>
+          <w:sz w:val="24"/>
+          <w:szCs w:val="24"/>
+          <w:lang w:val="pt-PT"/>
+        </w:rPr>
+      </w:pPr>
+      <w:r>
+        <w:rPr>
+          <w:b/>
+          <w:sz w:val="24"/>
+          <w:szCs w:val="24"/>
+          <w:lang w:val="pt-PT"/>
+        </w:rPr>
+        <w:t>INTSI</w:t>
+      </w:r>
+      <w:r>
+        <w:rPr>
+          <w:b/>
+          <w:sz w:val="24"/>
+          <w:szCs w:val="24"/>
+          <w:lang w:val="pt-PT"/>
+        </w:rPr>
+        <w:t>.01.02</w:t>
+      </w:r>
+      <w:r>
+        <w:rPr>
+          <w:b/>
+          <w:sz w:val="24"/>
+          <w:szCs w:val="24"/>
+          <w:lang w:val="pt-PT"/>
+        </w:rPr>
+        <w:t xml:space="preserve"> -</w:t>
+      </w:r>
+      <w:r>
+        <w:rPr>
+          <w:sz w:val="24"/>
+          <w:szCs w:val="24"/>
+          <w:lang w:val="pt-PT"/>
+        </w:rPr>
+        <w:t xml:space="preserve"> </w:t>
+      </w:r>
+      <w:r>
+        <w:rPr>
+          <w:sz w:val="24"/>
+          <w:szCs w:val="24"/>
+          <w:lang w:val="pt-PT"/>
+        </w:rPr>
+        <w:t>O Website contém uma barra lateral com várias opções a escolher.</w:t>
+      </w:r>
+    </w:p>
+    <w:p>
+      <w:pPr>
+        <w:ind w:left="720"/>
+        <w:rPr>
+          <w:sz w:val="24"/>
+          <w:szCs w:val="24"/>
+          <w:lang w:val="pt-PT"/>
+        </w:rPr>
+      </w:pPr>
+      <w:r>
+        <w:rPr>
+          <w:b/>
+          <w:sz w:val="24"/>
+          <w:szCs w:val="24"/>
+          <w:lang w:val="pt-PT"/>
+        </w:rPr>
+        <w:t>INTSI</w:t>
+      </w:r>
+      <w:r>
+        <w:rPr>
+          <w:b/>
+          <w:sz w:val="24"/>
+          <w:szCs w:val="24"/>
+          <w:lang w:val="pt-PT"/>
+        </w:rPr>
+        <w:t>.01.02.1</w:t>
+      </w:r>
+      <w:r>
+        <w:rPr>
+          <w:b/>
+          <w:sz w:val="24"/>
+          <w:szCs w:val="24"/>
+          <w:lang w:val="pt-PT"/>
+        </w:rPr>
+        <w:t xml:space="preserve"> -</w:t>
+      </w:r>
+      <w:r>
+        <w:rPr>
+          <w:sz w:val="24"/>
+          <w:szCs w:val="24"/>
+          <w:lang w:val="pt-PT"/>
+        </w:rPr>
+        <w:t xml:space="preserve"> </w:t>
+      </w:r>
+      <w:r>
+        <w:rPr>
+          <w:sz w:val="24"/>
+          <w:szCs w:val="24"/>
+          <w:lang w:val="pt-PT"/>
+        </w:rPr>
+        <w:t>Esta barra deve poder ser encolhida/escondida para um melhor aproveitamento do espaço de trabalho.</w:t>
+      </w:r>
+    </w:p>
+    <w:p>
+      <w:pPr>
+        <w:rPr>
+          <w:sz w:val="24"/>
+          <w:szCs w:val="24"/>
+          <w:lang w:val="pt-PT"/>
+        </w:rPr>
+      </w:pPr>
+      <w:r>
+        <w:rPr>
+          <w:b/>
+          <w:sz w:val="24"/>
+          <w:szCs w:val="24"/>
+          <w:lang w:val="pt-PT"/>
+        </w:rPr>
+        <w:tab/>
+      </w:r>
+      <w:r>
+        <w:rPr>
+          <w:b/>
+          <w:sz w:val="24"/>
+          <w:szCs w:val="24"/>
+          <w:lang w:val="pt-PT"/>
+        </w:rPr>
+        <w:t>INTSI</w:t>
+      </w:r>
+      <w:r>
+        <w:rPr>
+          <w:b/>
+          <w:sz w:val="24"/>
+          <w:szCs w:val="24"/>
+          <w:lang w:val="pt-PT"/>
+        </w:rPr>
+        <w:t>.01.02.2</w:t>
+      </w:r>
+      <w:r>
+        <w:rPr>
+          <w:b/>
+          <w:sz w:val="24"/>
+          <w:szCs w:val="24"/>
+          <w:lang w:val="pt-PT"/>
+        </w:rPr>
+        <w:t xml:space="preserve"> -</w:t>
+      </w:r>
+      <w:r>
+        <w:rPr>
+          <w:sz w:val="24"/>
+          <w:szCs w:val="24"/>
+          <w:lang w:val="pt-PT"/>
+        </w:rPr>
+        <w:t xml:space="preserve"> </w:t>
+      </w:r>
+      <w:r>
+        <w:rPr>
+          <w:sz w:val="24"/>
+          <w:szCs w:val="24"/>
+          <w:lang w:val="pt-PT"/>
+        </w:rPr>
+        <w:t>Existe um separador para entrar na secção do IDE.</w:t>
+      </w:r>
+      <w:r>
+        <w:rPr>
+          <w:sz w:val="24"/>
+          <w:szCs w:val="24"/>
+          <w:lang w:val="pt-PT"/>
+        </w:rPr>
+        <w:tab/>
+      </w:r>
+      <w:r>
+        <w:rPr>
+          <w:sz w:val="24"/>
+          <w:szCs w:val="24"/>
+          <w:lang w:val="pt-PT"/>
+        </w:rPr>
+        <w:tab/>
+      </w:r>
+      <w:r>
+        <w:rPr>
+          <w:sz w:val="24"/>
+          <w:szCs w:val="24"/>
+          <w:lang w:val="pt-PT"/>
+        </w:rPr>
+        <w:tab/>
+      </w:r>
+    </w:p>
+    <w:p>
+      <w:pPr>
+        <w:rPr>
+          <w:sz w:val="24"/>
+          <w:szCs w:val="24"/>
+          <w:lang w:val="pt-PT"/>
+        </w:rPr>
+      </w:pPr>
+      <w:r>
+        <w:rPr>
+          <w:b/>
+          <w:sz w:val="24"/>
+          <w:szCs w:val="24"/>
+          <w:lang w:val="pt-PT"/>
+        </w:rPr>
+        <w:tab/>
+      </w:r>
+      <w:r>
+        <w:rPr>
+          <w:b/>
+          <w:sz w:val="24"/>
+          <w:szCs w:val="24"/>
+          <w:lang w:val="pt-PT"/>
+        </w:rPr>
+        <w:t>INTSI</w:t>
+      </w:r>
+      <w:r>
+        <w:rPr>
+          <w:b/>
+          <w:sz w:val="24"/>
+          <w:szCs w:val="24"/>
+          <w:lang w:val="pt-PT"/>
+        </w:rPr>
+        <w:t>.01.02.3</w:t>
+      </w:r>
+      <w:r>
+        <w:rPr>
+          <w:b/>
+          <w:sz w:val="24"/>
+          <w:szCs w:val="24"/>
+          <w:lang w:val="pt-PT"/>
+        </w:rPr>
+        <w:t xml:space="preserve"> -</w:t>
+      </w:r>
+      <w:r>
+        <w:rPr>
+          <w:sz w:val="24"/>
+          <w:szCs w:val="24"/>
+          <w:lang w:val="pt-PT"/>
+        </w:rPr>
+        <w:t xml:space="preserve"> </w:t>
+      </w:r>
+      <w:r>
+        <w:rPr>
+          <w:sz w:val="24"/>
+          <w:szCs w:val="24"/>
+          <w:lang w:val="pt-PT"/>
+        </w:rPr>
+        <w:t>Existe o separador para entrar na secção de vídeos tutoriais.</w:t>
+      </w:r>
+    </w:p>
+    <w:p>
+      <w:pPr>
+        <w:ind w:left="1440"/>
+        <w:rPr>
+          <w:sz w:val="24"/>
+          <w:szCs w:val="24"/>
+          <w:lang w:val="pt-PT"/>
+        </w:rPr>
+      </w:pPr>
+      <w:r>
+        <w:rPr>
+          <w:b/>
+          <w:sz w:val="24"/>
+          <w:szCs w:val="24"/>
+          <w:lang w:val="pt-PT"/>
+        </w:rPr>
+        <w:t>INTSI</w:t>
+      </w:r>
+      <w:r>
+        <w:rPr>
+          <w:b/>
+          <w:sz w:val="24"/>
+          <w:szCs w:val="24"/>
+          <w:lang w:val="pt-PT"/>
+        </w:rPr>
+        <w:t>.01.02.3.1</w:t>
+      </w:r>
+      <w:r>
+        <w:rPr>
+          <w:b/>
+          <w:sz w:val="24"/>
+          <w:szCs w:val="24"/>
+          <w:lang w:val="pt-PT"/>
+        </w:rPr>
+        <w:t xml:space="preserve"> -</w:t>
+      </w:r>
+      <w:r>
+        <w:rPr>
+          <w:sz w:val="24"/>
+          <w:szCs w:val="24"/>
+          <w:lang w:val="pt-PT"/>
+        </w:rPr>
+        <w:t xml:space="preserve"> </w:t>
+      </w:r>
+      <w:r>
+        <w:rPr>
+          <w:sz w:val="24"/>
+          <w:szCs w:val="24"/>
+          <w:lang w:val="pt-PT"/>
+        </w:rPr>
+        <w:t>Nesta secção, existem várias áreas de vídeos tutorias que podem ser escolhidas.</w:t>
+      </w:r>
+    </w:p>
+    <w:p>
+      <w:pPr>
+        <w:rPr>
+          <w:sz w:val="24"/>
+          <w:szCs w:val="24"/>
+          <w:lang w:val="pt-PT"/>
+        </w:rPr>
+      </w:pPr>
+      <w:r>
+        <w:rPr>
+          <w:sz w:val="24"/>
+          <w:szCs w:val="24"/>
+          <w:lang w:val="pt-PT"/>
+        </w:rPr>
+        <w:tab/>
+      </w:r>
+      <w:r>
+        <w:rPr>
+          <w:sz w:val="24"/>
+          <w:szCs w:val="24"/>
+          <w:lang w:val="pt-PT"/>
+        </w:rPr>
+        <w:tab/>
+      </w:r>
+      <w:r>
+        <w:rPr>
+          <w:b/>
+          <w:sz w:val="24"/>
+          <w:szCs w:val="24"/>
+          <w:lang w:val="pt-PT"/>
+        </w:rPr>
+        <w:t>INTSI</w:t>
+      </w:r>
+      <w:r>
+        <w:rPr>
+          <w:b/>
+          <w:sz w:val="24"/>
+          <w:szCs w:val="24"/>
+          <w:lang w:val="pt-PT"/>
+        </w:rPr>
+        <w:t>.01.02.3.2</w:t>
+      </w:r>
+      <w:r>
+        <w:rPr>
+          <w:b/>
+          <w:sz w:val="24"/>
+          <w:szCs w:val="24"/>
+          <w:lang w:val="pt-PT"/>
+        </w:rPr>
+        <w:t xml:space="preserve"> -</w:t>
+      </w:r>
+      <w:r>
+        <w:rPr>
+          <w:sz w:val="24"/>
+          <w:szCs w:val="24"/>
+          <w:lang w:val="pt-PT"/>
+        </w:rPr>
+        <w:t xml:space="preserve"> </w:t>
+      </w:r>
+      <w:r>
+        <w:rPr>
+          <w:sz w:val="24"/>
+          <w:szCs w:val="24"/>
+          <w:lang w:val="pt-PT"/>
+        </w:rPr>
+        <w:t>Existe a área de vídeos tutoriais de cálculo.</w:t>
+      </w:r>
+    </w:p>
+    <w:p>
+      <w:pPr>
+        <w:rPr>
+          <w:sz w:val="24"/>
+          <w:szCs w:val="24"/>
+          <w:lang w:val="pt-PT"/>
+        </w:rPr>
+      </w:pPr>
+      <w:r>
+        <w:rPr>
+          <w:sz w:val="24"/>
+          <w:szCs w:val="24"/>
+          <w:lang w:val="pt-PT"/>
+        </w:rPr>
+        <w:tab/>
+      </w:r>
+      <w:r>
+        <w:rPr>
+          <w:sz w:val="24"/>
+          <w:szCs w:val="24"/>
+          <w:lang w:val="pt-PT"/>
+        </w:rPr>
+        <w:tab/>
+      </w:r>
+      <w:r>
+        <w:rPr>
+          <w:b/>
+          <w:sz w:val="24"/>
+          <w:szCs w:val="24"/>
+          <w:lang w:val="pt-PT"/>
+        </w:rPr>
+        <w:t>INTSI</w:t>
+      </w:r>
+      <w:r>
+        <w:rPr>
+          <w:b/>
+          <w:sz w:val="24"/>
+          <w:szCs w:val="24"/>
+          <w:lang w:val="pt-PT"/>
+        </w:rPr>
+        <w:t>.01.02.3.3</w:t>
+      </w:r>
+      <w:r>
+        <w:rPr>
+          <w:b/>
+          <w:sz w:val="24"/>
+          <w:szCs w:val="24"/>
+          <w:lang w:val="pt-PT"/>
+        </w:rPr>
+        <w:t xml:space="preserve"> -</w:t>
+      </w:r>
+      <w:r>
+        <w:rPr>
+          <w:sz w:val="24"/>
+          <w:szCs w:val="24"/>
+          <w:lang w:val="pt-PT"/>
+        </w:rPr>
+        <w:t xml:space="preserve"> </w:t>
+      </w:r>
+      <w:r>
+        <w:rPr>
+          <w:sz w:val="24"/>
+          <w:szCs w:val="24"/>
+          <w:lang w:val="pt-PT"/>
+        </w:rPr>
+        <w:t>Existe a área de vídeos tutoriais de arrays.</w:t>
+      </w:r>
+    </w:p>
+    <w:p>
+      <w:pPr>
+        <w:rPr>
+          <w:sz w:val="24"/>
+          <w:szCs w:val="24"/>
+          <w:lang w:val="pt-PT"/>
+        </w:rPr>
+      </w:pPr>
+      <w:r>
+        <w:rPr>
+          <w:sz w:val="24"/>
+          <w:szCs w:val="24"/>
+          <w:lang w:val="pt-PT"/>
+        </w:rPr>
+        <w:tab/>
+      </w:r>
+      <w:r>
+        <w:rPr>
+          <w:sz w:val="24"/>
+          <w:szCs w:val="24"/>
+          <w:lang w:val="pt-PT"/>
+        </w:rPr>
+        <w:tab/>
+      </w:r>
+      <w:r>
+        <w:rPr>
+          <w:b/>
+          <w:sz w:val="24"/>
+          <w:szCs w:val="24"/>
+          <w:lang w:val="pt-PT"/>
+        </w:rPr>
+        <w:t>INTSI</w:t>
+      </w:r>
+      <w:r>
+        <w:rPr>
+          <w:b/>
+          <w:sz w:val="24"/>
+          <w:szCs w:val="24"/>
+          <w:lang w:val="pt-PT"/>
+        </w:rPr>
+        <w:t>.01.02.3.4</w:t>
+      </w:r>
+      <w:r>
+        <w:rPr>
+          <w:b/>
+          <w:sz w:val="24"/>
+          <w:szCs w:val="24"/>
+          <w:lang w:val="pt-PT"/>
+        </w:rPr>
+        <w:t xml:space="preserve"> -</w:t>
+      </w:r>
+      <w:r>
+        <w:rPr>
+          <w:sz w:val="24"/>
+          <w:szCs w:val="24"/>
+          <w:lang w:val="pt-PT"/>
+        </w:rPr>
+        <w:t xml:space="preserve"> </w:t>
+      </w:r>
+      <w:r>
+        <w:rPr>
+          <w:sz w:val="24"/>
+          <w:szCs w:val="24"/>
+          <w:lang w:val="pt-PT"/>
+        </w:rPr>
+        <w:t>Existe a área de vídeos tutoriais de decisão.</w:t>
+      </w:r>
+    </w:p>
+    <w:p>
+      <w:pPr>
+        <w:rPr>
+          <w:sz w:val="24"/>
+          <w:szCs w:val="24"/>
+          <w:lang w:val="pt-PT"/>
+        </w:rPr>
+      </w:pPr>
+      <w:r>
+        <w:rPr>
+          <w:sz w:val="24"/>
+          <w:szCs w:val="24"/>
+          <w:lang w:val="pt-PT"/>
+        </w:rPr>
+        <w:tab/>
+      </w:r>
+      <w:r>
+        <w:rPr>
+          <w:sz w:val="24"/>
+          <w:szCs w:val="24"/>
+          <w:lang w:val="pt-PT"/>
+        </w:rPr>
+        <w:tab/>
+      </w:r>
+      <w:r>
+        <w:rPr>
+          <w:b/>
+          <w:sz w:val="24"/>
+          <w:szCs w:val="24"/>
+          <w:lang w:val="pt-PT"/>
+        </w:rPr>
+        <w:t>INTSI</w:t>
+      </w:r>
+      <w:r>
+        <w:rPr>
+          <w:b/>
+          <w:sz w:val="24"/>
+          <w:szCs w:val="24"/>
+          <w:lang w:val="pt-PT"/>
+        </w:rPr>
+        <w:t>.01.02.3.5</w:t>
+      </w:r>
+      <w:r>
+        <w:rPr>
+          <w:b/>
+          <w:sz w:val="24"/>
+          <w:szCs w:val="24"/>
+          <w:lang w:val="pt-PT"/>
+        </w:rPr>
+        <w:t xml:space="preserve"> -</w:t>
+      </w:r>
+      <w:r>
+        <w:rPr>
+          <w:sz w:val="24"/>
+          <w:szCs w:val="24"/>
+          <w:lang w:val="pt-PT"/>
+        </w:rPr>
+        <w:t xml:space="preserve"> </w:t>
+      </w:r>
+      <w:r>
+        <w:rPr>
+          <w:sz w:val="24"/>
+          <w:szCs w:val="24"/>
+          <w:lang w:val="pt-PT"/>
+        </w:rPr>
+        <w:t>Existe a área de vídeos tutoriais de funções.</w:t>
+      </w:r>
+      <w:r>
+        <w:rPr>
+          <w:sz w:val="24"/>
+          <w:szCs w:val="24"/>
+          <w:lang w:val="pt-PT"/>
+        </w:rPr>
+        <w:tab/>
+      </w:r>
+      <w:r>
+        <w:rPr>
+          <w:sz w:val="24"/>
+          <w:szCs w:val="24"/>
+          <w:lang w:val="pt-PT"/>
+        </w:rPr>
+        <w:tab/>
+      </w:r>
+    </w:p>
+    <w:p>
+      <w:pPr>
+        <w:rPr>
+          <w:sz w:val="24"/>
+          <w:szCs w:val="24"/>
+          <w:lang w:val="pt-PT"/>
+        </w:rPr>
+      </w:pPr>
+      <w:r>
+        <w:rPr>
+          <w:sz w:val="24"/>
+          <w:szCs w:val="24"/>
+          <w:lang w:val="pt-PT"/>
+        </w:rPr>
+        <w:tab/>
+      </w:r>
+      <w:r>
+        <w:rPr>
+          <w:sz w:val="24"/>
+          <w:szCs w:val="24"/>
+          <w:lang w:val="pt-PT"/>
+        </w:rPr>
+        <w:tab/>
+      </w:r>
+      <w:r>
+        <w:rPr>
+          <w:b/>
+          <w:sz w:val="24"/>
+          <w:szCs w:val="24"/>
+          <w:lang w:val="pt-PT"/>
+        </w:rPr>
+        <w:t>INTSI</w:t>
+      </w:r>
+      <w:r>
+        <w:rPr>
+          <w:b/>
+          <w:sz w:val="24"/>
+          <w:szCs w:val="24"/>
+          <w:lang w:val="pt-PT"/>
+        </w:rPr>
+        <w:t>.01.02.3.6</w:t>
+      </w:r>
+      <w:r>
+        <w:rPr>
+          <w:b/>
+          <w:sz w:val="24"/>
+          <w:szCs w:val="24"/>
+          <w:lang w:val="pt-PT"/>
+        </w:rPr>
+        <w:t xml:space="preserve"> -</w:t>
+      </w:r>
+      <w:r>
+        <w:rPr>
+          <w:sz w:val="24"/>
+          <w:szCs w:val="24"/>
+          <w:lang w:val="pt-PT"/>
+        </w:rPr>
+        <w:t xml:space="preserve"> </w:t>
+      </w:r>
+      <w:r>
+        <w:rPr>
+          <w:sz w:val="24"/>
+          <w:szCs w:val="24"/>
+          <w:lang w:val="pt-PT"/>
+        </w:rPr>
+        <w:t>Existe a área de vídeos tutorias de repetição.</w:t>
+      </w:r>
+    </w:p>
+    <w:p>
+      <w:pPr>
+        <w:rPr>
+          <w:sz w:val="24"/>
+          <w:szCs w:val="24"/>
+          <w:lang w:val="pt-PT"/>
+        </w:rPr>
+      </w:pPr>
+      <w:r>
+        <w:rPr>
+          <w:sz w:val="24"/>
+          <w:szCs w:val="24"/>
+          <w:lang w:val="pt-PT"/>
+        </w:rPr>
+        <w:tab/>
+      </w:r>
+      <w:r>
+        <w:rPr>
+          <w:b/>
+          <w:sz w:val="24"/>
+          <w:szCs w:val="24"/>
+          <w:lang w:val="pt-PT"/>
+        </w:rPr>
+        <w:t>INTSI</w:t>
+      </w:r>
+      <w:r>
+        <w:rPr>
+          <w:b/>
+          <w:sz w:val="24"/>
+          <w:szCs w:val="24"/>
+          <w:lang w:val="pt-PT"/>
+        </w:rPr>
+        <w:t>.01.02.4</w:t>
+      </w:r>
+      <w:r>
+        <w:rPr>
+          <w:b/>
+          <w:sz w:val="24"/>
+          <w:szCs w:val="24"/>
+          <w:lang w:val="pt-PT"/>
+        </w:rPr>
+        <w:t xml:space="preserve"> -</w:t>
+      </w:r>
+      <w:r>
+        <w:rPr>
+          <w:sz w:val="24"/>
+          <w:szCs w:val="24"/>
+          <w:lang w:val="pt-PT"/>
+        </w:rPr>
+        <w:t xml:space="preserve"> </w:t>
+      </w:r>
+      <w:r>
+        <w:rPr>
+          <w:sz w:val="24"/>
+          <w:szCs w:val="24"/>
+          <w:lang w:val="pt-PT"/>
+        </w:rPr>
+        <w:t>Existe o separador para entrar na secção de BackOffice.</w:t>
+      </w:r>
+    </w:p>
+    <w:p>
+      <w:pPr>
+        <w:rPr>
+          <w:sz w:val="24"/>
+          <w:szCs w:val="24"/>
+          <w:lang w:val="pt-PT"/>
+        </w:rPr>
+      </w:pPr>
+      <w:r>
+        <w:rPr>
+          <w:sz w:val="24"/>
+          <w:szCs w:val="24"/>
+          <w:lang w:val="pt-PT"/>
+        </w:rPr>
+        <w:tab/>
+      </w:r>
+      <w:r>
+        <w:rPr>
+          <w:b/>
+          <w:sz w:val="24"/>
+          <w:szCs w:val="24"/>
+          <w:lang w:val="pt-PT"/>
+        </w:rPr>
+        <w:t>INTSI</w:t>
+      </w:r>
+      <w:r>
+        <w:rPr>
+          <w:b/>
+          <w:sz w:val="24"/>
+          <w:szCs w:val="24"/>
+          <w:lang w:val="pt-PT"/>
+        </w:rPr>
+        <w:t>.01.02.5</w:t>
+      </w:r>
+      <w:r>
+        <w:rPr>
+          <w:b/>
+          <w:sz w:val="24"/>
+          <w:szCs w:val="24"/>
+          <w:lang w:val="pt-PT"/>
+        </w:rPr>
+        <w:t xml:space="preserve"> -</w:t>
+      </w:r>
+      <w:r>
+        <w:rPr>
+          <w:sz w:val="24"/>
+          <w:szCs w:val="24"/>
+          <w:lang w:val="pt-PT"/>
+        </w:rPr>
+        <w:t xml:space="preserve"> </w:t>
+      </w:r>
+      <w:r>
+        <w:rPr>
+          <w:sz w:val="24"/>
+          <w:szCs w:val="24"/>
+          <w:lang w:val="pt-PT"/>
+        </w:rPr>
+        <w:t>Existe o separador para entrar na secção do Fórum.</w:t>
+      </w:r>
+    </w:p>
+    <w:p>
+      <w:pPr>
+        <w:rPr>
+          <w:sz w:val="24"/>
+          <w:szCs w:val="24"/>
+          <w:lang w:val="pt-PT"/>
+        </w:rPr>
+      </w:pPr>
+      <w:r>
+        <w:rPr>
+          <w:sz w:val="24"/>
+          <w:szCs w:val="24"/>
+          <w:lang w:val="pt-PT"/>
+        </w:rPr>
+        <w:tab/>
+      </w:r>
+      <w:r>
+        <w:rPr>
+          <w:sz w:val="24"/>
+          <w:szCs w:val="24"/>
+          <w:lang w:val="pt-PT"/>
+        </w:rPr>
+        <w:tab/>
+      </w:r>
+      <w:r>
+        <w:rPr>
+          <w:b/>
+          <w:sz w:val="24"/>
+          <w:szCs w:val="24"/>
+          <w:lang w:val="pt-PT"/>
+        </w:rPr>
+        <w:t>INTSI</w:t>
+      </w:r>
+      <w:r>
+        <w:rPr>
+          <w:b/>
+          <w:sz w:val="24"/>
+          <w:szCs w:val="24"/>
+          <w:lang w:val="pt-PT"/>
+        </w:rPr>
+        <w:t>.01.02.5.1</w:t>
+      </w:r>
+      <w:r>
+        <w:rPr>
+          <w:b/>
+          <w:sz w:val="24"/>
+          <w:szCs w:val="24"/>
+          <w:lang w:val="pt-PT"/>
+        </w:rPr>
+        <w:t xml:space="preserve"> -</w:t>
+      </w:r>
+      <w:r>
+        <w:rPr>
+          <w:sz w:val="24"/>
+          <w:szCs w:val="24"/>
+          <w:lang w:val="pt-PT"/>
+        </w:rPr>
+        <w:t xml:space="preserve"> </w:t>
+      </w:r>
+      <w:r>
+        <w:rPr>
+          <w:sz w:val="24"/>
+          <w:szCs w:val="24"/>
+          <w:lang w:val="pt-PT"/>
+        </w:rPr>
+        <w:t>Deve existir a opção para criar um novo tópico.</w:t>
+      </w:r>
+    </w:p>
+    <w:p>
+      <w:pPr>
+        <w:ind w:left="1440"/>
+        <w:rPr>
+          <w:sz w:val="24"/>
+          <w:szCs w:val="24"/>
+          <w:lang w:val="pt-PT"/>
+        </w:rPr>
+      </w:pPr>
+      <w:r>
+        <w:rPr>
+          <w:b/>
+          <w:sz w:val="24"/>
+          <w:szCs w:val="24"/>
+          <w:lang w:val="pt-PT"/>
+        </w:rPr>
+        <w:t>INTSI</w:t>
+      </w:r>
+      <w:r>
+        <w:rPr>
+          <w:b/>
+          <w:sz w:val="24"/>
+          <w:szCs w:val="24"/>
+          <w:lang w:val="pt-PT"/>
+        </w:rPr>
+        <w:t>.01.02.5.2</w:t>
+      </w:r>
+      <w:r>
+        <w:rPr>
+          <w:b/>
+          <w:sz w:val="24"/>
+          <w:szCs w:val="24"/>
+          <w:lang w:val="pt-PT"/>
+        </w:rPr>
+        <w:t xml:space="preserve"> -</w:t>
+      </w:r>
+      <w:r>
+        <w:rPr>
+          <w:sz w:val="24"/>
+          <w:szCs w:val="24"/>
+          <w:lang w:val="pt-PT"/>
+        </w:rPr>
+        <w:t xml:space="preserve"> </w:t>
+      </w:r>
+      <w:r>
+        <w:rPr>
+          <w:sz w:val="24"/>
+          <w:szCs w:val="24"/>
+          <w:lang w:val="pt-PT"/>
+        </w:rPr>
+        <w:t>Deve existir a opção para adicionar uma descrição do tópico que se está a criar.</w:t>
+      </w:r>
+    </w:p>
+    <w:p>
+      <w:pPr>
+        <w:ind w:left="1440"/>
+        <w:rPr>
+          <w:sz w:val="24"/>
+          <w:szCs w:val="24"/>
+          <w:lang w:val="pt-PT"/>
+        </w:rPr>
+      </w:pPr>
+      <w:r>
+        <w:rPr>
+          <w:b/>
+          <w:sz w:val="24"/>
+          <w:szCs w:val="24"/>
+          <w:lang w:val="pt-PT"/>
+        </w:rPr>
+        <w:t>INTSI</w:t>
+      </w:r>
+      <w:r>
+        <w:rPr>
+          <w:b/>
+          <w:sz w:val="24"/>
+          <w:szCs w:val="24"/>
+          <w:lang w:val="pt-PT"/>
+        </w:rPr>
+        <w:t>.01.02.3</w:t>
+      </w:r>
+      <w:r>
+        <w:rPr>
+          <w:b/>
+          <w:sz w:val="24"/>
+          <w:szCs w:val="24"/>
+          <w:lang w:val="pt-PT"/>
+        </w:rPr>
+        <w:t xml:space="preserve"> -</w:t>
+      </w:r>
+      <w:r>
+        <w:rPr>
+          <w:sz w:val="24"/>
+          <w:szCs w:val="24"/>
+          <w:lang w:val="pt-PT"/>
+        </w:rPr>
+        <w:t xml:space="preserve"> </w:t>
+      </w:r>
+      <w:r>
+        <w:rPr>
+          <w:sz w:val="24"/>
+          <w:szCs w:val="24"/>
+          <w:lang w:val="pt-PT"/>
+        </w:rPr>
+        <w:t>Deve existir um botão para poder salvar o novo tópico criado.</w:t>
+      </w:r>
+    </w:p>
+    <w:p>
+      <w:pPr>
+        <w:ind w:left="1440"/>
+        <w:rPr>
+          <w:sz w:val="24"/>
+          <w:szCs w:val="24"/>
+          <w:lang w:val="pt-PT"/>
+        </w:rPr>
+      </w:pPr>
+      <w:r>
+        <w:rPr>
+          <w:b/>
+          <w:sz w:val="24"/>
+          <w:szCs w:val="24"/>
+          <w:lang w:val="pt-PT"/>
+        </w:rPr>
+        <w:t>INTSI</w:t>
+      </w:r>
+      <w:r>
+        <w:rPr>
+          <w:b/>
+          <w:sz w:val="24"/>
+          <w:szCs w:val="24"/>
+          <w:lang w:val="pt-PT"/>
+        </w:rPr>
+        <w:t>.01.02.4</w:t>
+      </w:r>
+      <w:r>
+        <w:rPr>
+          <w:b/>
+          <w:sz w:val="24"/>
+          <w:szCs w:val="24"/>
+          <w:lang w:val="pt-PT"/>
+        </w:rPr>
+        <w:t xml:space="preserve"> -</w:t>
+      </w:r>
+      <w:r>
+        <w:rPr>
+          <w:sz w:val="24"/>
+          <w:szCs w:val="24"/>
+          <w:lang w:val="pt-PT"/>
+        </w:rPr>
+        <w:t xml:space="preserve"> </w:t>
+      </w:r>
+      <w:r>
+        <w:rPr>
+          <w:sz w:val="24"/>
+          <w:szCs w:val="24"/>
+          <w:lang w:val="pt-PT"/>
+        </w:rPr>
+        <w:t>Deve existir um botão para cancelar o novo tópico que se estava a criar</w:t>
+      </w:r>
+    </w:p>
+    <w:p>
+      <w:pPr>
+        <w:rPr>
+          <w:b/>
+          <w:sz w:val="24"/>
+          <w:szCs w:val="24"/>
+          <w:lang w:val="pt-PT"/>
+        </w:rPr>
+      </w:pPr>
+      <w:r>
+        <w:rPr>
+          <w:b/>
+          <w:sz w:val="24"/>
+          <w:szCs w:val="24"/>
+          <w:lang w:val="pt-PT"/>
+        </w:rPr>
+        <w:lastRenderedPageBreak/>
+        <w:t>INTSI</w:t>
+      </w:r>
+      <w:r>
+        <w:rPr>
+          <w:b/>
+          <w:sz w:val="24"/>
+          <w:szCs w:val="24"/>
+          <w:lang w:val="pt-PT"/>
+        </w:rPr>
+        <w:t>.01.03</w:t>
+      </w:r>
+      <w:bookmarkStart w:id="31" w:name="_GoBack"/>
+      <w:bookmarkEnd w:id="31"/>
+      <w:r>
+        <w:rPr>
+          <w:b/>
+          <w:sz w:val="24"/>
+          <w:szCs w:val="24"/>
+          <w:lang w:val="pt-PT"/>
+        </w:rPr>
+        <w:t xml:space="preserve"> -</w:t>
+      </w:r>
+      <w:r>
+        <w:rPr>
+          <w:sz w:val="24"/>
+          <w:szCs w:val="24"/>
+          <w:lang w:val="pt-PT"/>
+        </w:rPr>
+        <w:t xml:space="preserve"> </w:t>
+      </w:r>
+      <w:r>
+        <w:rPr>
+          <w:sz w:val="24"/>
+          <w:szCs w:val="24"/>
+          <w:lang w:val="pt-PT"/>
+        </w:rPr>
+        <w:t>A área central do website irá conter a informação escolhida pelo utilizador, através dos tópicos no separador.</w:t>
+      </w:r>
     </w:p>
     <w:p>
       <w:pPr>
         <w:pStyle w:val="Subtitle"/>
       </w:pPr>
-      <w:bookmarkStart w:id="30" w:name="_Toc358238271"/>
-      <w:r>
-        <w:rPr>
-          <w:b/>
-        </w:rPr>
-        <w:t>INTSI.00</w:t>
-      </w:r>
-      <w:r>
-        <w:rPr>
-          <w:b/>
-        </w:rPr>
-        <w:t xml:space="preserve"> –</w:t>
-      </w:r>
-      <w:r>
-        <w:rPr>
-          <w:b/>
-        </w:rPr>
-        <w:t xml:space="preserve"> </w:t>
-      </w:r>
-      <w:r>
-        <w:t>Recuperação de Palavras-Passe</w:t>
+      <w:r>
+        <w:rPr>
+          <w:b/>
+        </w:rPr>
+        <w:t xml:space="preserve">INTSI.01 – </w:t>
+      </w:r>
+      <w:r>
+        <w:t>Funcionalidades Utilizador Visitante</w:t>
       </w:r>
       <w:bookmarkEnd w:id="30"/>
-    </w:p>
-    <w:p>
-      <w:pPr>
-        <w:rPr>
-          <w:sz w:val="24"/>
-          <w:szCs w:val="24"/>
-          <w:lang w:val="pt-PT"/>
-        </w:rPr>
-      </w:pPr>
-      <w:r>
-        <w:rPr>
-          <w:b/>
-          <w:sz w:val="24"/>
-          <w:szCs w:val="24"/>
-          <w:lang w:val="pt-PT"/>
-        </w:rPr>
-        <w:t>INTSI.00.00 -</w:t>
-      </w:r>
-      <w:r>
-        <w:rPr>
-          <w:sz w:val="24"/>
-          <w:szCs w:val="24"/>
-          <w:lang w:val="pt-PT"/>
-        </w:rPr>
-        <w:t xml:space="preserve"> O utilizador realiza o pedido de uma nova palavra-passe.</w:t>
-      </w:r>
-    </w:p>
-    <w:p>
-      <w:pPr>
-        <w:rPr>
-          <w:sz w:val="24"/>
-          <w:szCs w:val="24"/>
-          <w:lang w:val="pt-PT"/>
-        </w:rPr>
-      </w:pPr>
-      <w:r>
-        <w:rPr>
-          <w:b/>
-          <w:sz w:val="24"/>
-          <w:szCs w:val="24"/>
-          <w:lang w:val="pt-PT"/>
-        </w:rPr>
-        <w:t>INTSI.00.01 -</w:t>
-      </w:r>
-      <w:r>
-        <w:rPr>
-          <w:sz w:val="24"/>
-          <w:szCs w:val="24"/>
-          <w:lang w:val="pt-PT"/>
-        </w:rPr>
-        <w:t xml:space="preserve"> O sistema apresenta um formulário para o utilizador inserir o username.</w:t>
-      </w:r>
-    </w:p>
-    <w:p>
-      <w:pPr>
-        <w:rPr>
-          <w:sz w:val="24"/>
-          <w:szCs w:val="24"/>
-          <w:lang w:val="pt-PT"/>
-        </w:rPr>
-      </w:pPr>
-      <w:r>
-        <w:rPr>
-          <w:b/>
-          <w:sz w:val="24"/>
-          <w:szCs w:val="24"/>
-          <w:lang w:val="pt-PT"/>
-        </w:rPr>
-        <w:t>INTSI.00.02 -</w:t>
-      </w:r>
-      <w:r>
-        <w:rPr>
-          <w:sz w:val="24"/>
-          <w:szCs w:val="24"/>
-          <w:lang w:val="pt-PT"/>
-        </w:rPr>
-        <w:t xml:space="preserve"> O sistema verifica se o e-mail existe na base de dados</w:t>
-      </w:r>
-    </w:p>
-    <w:p>
-      <w:pPr>
-        <w:rPr>
-          <w:sz w:val="24"/>
-          <w:szCs w:val="24"/>
-          <w:lang w:val="pt-PT"/>
-        </w:rPr>
-      </w:pPr>
-      <w:r>
-        <w:rPr>
-          <w:sz w:val="24"/>
-          <w:szCs w:val="24"/>
-          <w:lang w:val="pt-PT"/>
-        </w:rPr>
-        <w:tab/>
-      </w:r>
-      <w:r>
-        <w:rPr>
-          <w:b/>
-          <w:sz w:val="24"/>
-          <w:szCs w:val="24"/>
-          <w:lang w:val="pt-PT"/>
-        </w:rPr>
-        <w:t>INTSI.00.02.1 -</w:t>
-      </w:r>
-      <w:r>
-        <w:rPr>
-          <w:sz w:val="24"/>
-          <w:szCs w:val="24"/>
-          <w:lang w:val="pt-PT"/>
-        </w:rPr>
-        <w:t xml:space="preserve"> Se não existir, o endereço inserido é inválido. </w:t>
-      </w:r>
-    </w:p>
-    <w:p>
-      <w:pPr>
-        <w:ind w:left="708"/>
-        <w:rPr>
-          <w:sz w:val="24"/>
-          <w:szCs w:val="24"/>
-          <w:lang w:val="pt-PT"/>
-        </w:rPr>
-      </w:pPr>
-      <w:r>
-        <w:rPr>
-          <w:b/>
-          <w:sz w:val="24"/>
-          <w:szCs w:val="24"/>
-          <w:lang w:val="pt-PT"/>
-        </w:rPr>
-        <w:t>INTSI.00.02.2 -</w:t>
-      </w:r>
-      <w:r>
-        <w:rPr>
-          <w:sz w:val="24"/>
-          <w:szCs w:val="24"/>
-          <w:lang w:val="pt-PT"/>
-        </w:rPr>
-        <w:t xml:space="preserve"> Se existir, o sistema envia um e-mail (através de um servidor e-mail/serviço do gmail) ao utilizador.</w:t>
-      </w:r>
-    </w:p>
-    <w:p>
-      <w:pPr>
-        <w:rPr>
-          <w:sz w:val="24"/>
-          <w:szCs w:val="24"/>
-          <w:lang w:val="pt-PT"/>
-        </w:rPr>
-      </w:pPr>
-      <w:r>
-        <w:rPr>
-          <w:b/>
-          <w:sz w:val="24"/>
-          <w:szCs w:val="24"/>
-          <w:lang w:val="pt-PT"/>
-        </w:rPr>
-        <w:t>INTSI.00.03 -</w:t>
-      </w:r>
-      <w:r>
-        <w:rPr>
-          <w:sz w:val="24"/>
-          <w:szCs w:val="24"/>
-          <w:lang w:val="pt-PT"/>
-        </w:rPr>
-        <w:t xml:space="preserve"> Na mensagem enviada ao utilizador, este carrega no link gerado aleatoriamente que deverá permitir ao utilizador inserir uma nova password.</w:t>
-      </w:r>
-    </w:p>
-    <w:p>
-      <w:pPr>
-        <w:pStyle w:val="Subtitle"/>
-      </w:pPr>
-      <w:bookmarkStart w:id="31" w:name="_Toc358238272"/>
-      <w:r>
-        <w:rPr>
-          <w:b/>
-        </w:rPr>
-        <w:t xml:space="preserve">INTSI.01 – </w:t>
-      </w:r>
-      <w:r>
-        <w:t>Funcionalidades Utilizador Visitante</w:t>
-      </w:r>
-      <w:bookmarkEnd w:id="31"/>
     </w:p>
     <w:p>
       <w:pPr>
@@ -17523,7 +18654,6 @@
           <w:szCs w:val="24"/>
           <w:lang w:val="pt-PT"/>
         </w:rPr>
-        <w:lastRenderedPageBreak/>
         <w:t>INTSI.01.</w:t>
       </w:r>
       <w:r>
@@ -17680,6 +18810,7 @@
           <w:rFonts w:ascii="Garamond" w:hAnsi="Garamond"/>
           <w:bCs/>
           <w:sz w:val="24"/>
+          <w:lang w:val="pt-PT"/>
         </w:rPr>
       </w:pPr>
       <w:r>
@@ -17705,6 +18836,7 @@
           <w:rFonts w:ascii="Garamond" w:hAnsi="Garamond"/>
           <w:bCs/>
           <w:sz w:val="24"/>
+          <w:lang w:val="pt-PT"/>
         </w:rPr>
         <w:t>É conveniente que seja uma fotografia sua do tipo passe.</w:t>
       </w:r>
@@ -17727,6 +18859,7 @@
           <w:szCs w:val="24"/>
           <w:lang w:val="pt-PT"/>
         </w:rPr>
+        <w:lastRenderedPageBreak/>
         <w:t>INTSI.02.02 -</w:t>
       </w:r>
       <w:r>
@@ -18198,7 +19331,6 @@
           <w:szCs w:val="24"/>
           <w:lang w:val="pt-PT"/>
         </w:rPr>
-        <w:lastRenderedPageBreak/>
         <w:t>INTSI.02.17 -</w:t>
       </w:r>
       <w:r>
@@ -18399,6 +19531,7 @@
           <w:szCs w:val="24"/>
           <w:lang w:val="pt-PT"/>
         </w:rPr>
+        <w:lastRenderedPageBreak/>
         <w:t xml:space="preserve">INTSI.03.03 - </w:t>
       </w:r>
       <w:r>
@@ -18833,7 +19966,6 @@
           <w:szCs w:val="24"/>
           <w:lang w:val="pt-PT"/>
         </w:rPr>
-        <w:lastRenderedPageBreak/>
         <w:t xml:space="preserve">INTSI.03.15 - </w:t>
       </w:r>
       <w:r>
@@ -19032,6 +20164,7 @@
           <w:szCs w:val="24"/>
           <w:lang w:val="pt-PT"/>
         </w:rPr>
+        <w:lastRenderedPageBreak/>
         <w:t xml:space="preserve">INTSI.04.03 - </w:t>
       </w:r>
       <w:r>
@@ -19052,6 +20185,7 @@
           <w:rFonts w:ascii="Garamond" w:hAnsi="Garamond"/>
           <w:sz w:val="24"/>
           <w:szCs w:val="24"/>
+          <w:lang w:val="pt-PT"/>
         </w:rPr>
       </w:pPr>
       <w:r>
@@ -19068,6 +20202,7 @@
           <w:b/>
           <w:sz w:val="24"/>
           <w:szCs w:val="24"/>
+          <w:lang w:val="pt-PT"/>
         </w:rPr>
         <w:t>.04.04</w:t>
       </w:r>
@@ -19085,6 +20220,7 @@
           <w:rFonts w:ascii="Garamond" w:hAnsi="Garamond"/>
           <w:sz w:val="24"/>
           <w:szCs w:val="24"/>
+          <w:lang w:val="pt-PT"/>
         </w:rPr>
         <w:t>Pode eliminar turmas existentes</w:t>
       </w:r>
@@ -19095,6 +20231,197 @@
           <w:lang w:val="pt-PT"/>
         </w:rPr>
       </w:pPr>
+    </w:p>
+    <w:p>
+      <w:pPr>
+        <w:pStyle w:val="Subtitle"/>
+      </w:pPr>
+      <w:r>
+        <w:rPr>
+          <w:b/>
+        </w:rPr>
+        <w:t>INTSI.05</w:t>
+      </w:r>
+      <w:r>
+        <w:rPr>
+          <w:b/>
+        </w:rPr>
+        <w:t xml:space="preserve"> –</w:t>
+      </w:r>
+      <w:r>
+        <w:rPr>
+          <w:b/>
+        </w:rPr>
+        <w:t xml:space="preserve"> </w:t>
+      </w:r>
+      <w:r>
+        <w:t>Recuperação de Palavras-Passe</w:t>
+      </w:r>
+    </w:p>
+    <w:p>
+      <w:pPr>
+        <w:rPr>
+          <w:sz w:val="24"/>
+          <w:szCs w:val="24"/>
+          <w:lang w:val="pt-PT"/>
+        </w:rPr>
+      </w:pPr>
+      <w:r>
+        <w:rPr>
+          <w:b/>
+          <w:sz w:val="24"/>
+          <w:szCs w:val="24"/>
+          <w:lang w:val="pt-PT"/>
+        </w:rPr>
+        <w:t>INTSI.00.00 -</w:t>
+      </w:r>
+      <w:r>
+        <w:rPr>
+          <w:sz w:val="24"/>
+          <w:szCs w:val="24"/>
+          <w:lang w:val="pt-PT"/>
+        </w:rPr>
+        <w:t xml:space="preserve"> O utilizador realiza o pedido de uma nova palavra-passe.</w:t>
+      </w:r>
+    </w:p>
+    <w:p>
+      <w:pPr>
+        <w:rPr>
+          <w:sz w:val="24"/>
+          <w:szCs w:val="24"/>
+          <w:lang w:val="pt-PT"/>
+        </w:rPr>
+      </w:pPr>
+      <w:r>
+        <w:rPr>
+          <w:b/>
+          <w:sz w:val="24"/>
+          <w:szCs w:val="24"/>
+          <w:lang w:val="pt-PT"/>
+        </w:rPr>
+        <w:t>INTSI.00.01 -</w:t>
+      </w:r>
+      <w:r>
+        <w:rPr>
+          <w:sz w:val="24"/>
+          <w:szCs w:val="24"/>
+          <w:lang w:val="pt-PT"/>
+        </w:rPr>
+        <w:t xml:space="preserve"> O sistema apresenta um formulário para o utilizador inserir o username.</w:t>
+      </w:r>
+    </w:p>
+    <w:p>
+      <w:pPr>
+        <w:rPr>
+          <w:sz w:val="24"/>
+          <w:szCs w:val="24"/>
+          <w:lang w:val="pt-PT"/>
+        </w:rPr>
+      </w:pPr>
+      <w:r>
+        <w:rPr>
+          <w:b/>
+          <w:sz w:val="24"/>
+          <w:szCs w:val="24"/>
+          <w:lang w:val="pt-PT"/>
+        </w:rPr>
+        <w:t>INTSI.00.02 -</w:t>
+      </w:r>
+      <w:r>
+        <w:rPr>
+          <w:sz w:val="24"/>
+          <w:szCs w:val="24"/>
+          <w:lang w:val="pt-PT"/>
+        </w:rPr>
+        <w:t xml:space="preserve"> O sistema verifica se o e-mail existe na base de dados</w:t>
+      </w:r>
+    </w:p>
+    <w:p>
+      <w:pPr>
+        <w:rPr>
+          <w:sz w:val="24"/>
+          <w:szCs w:val="24"/>
+          <w:lang w:val="pt-PT"/>
+        </w:rPr>
+      </w:pPr>
+      <w:r>
+        <w:rPr>
+          <w:sz w:val="24"/>
+          <w:szCs w:val="24"/>
+          <w:lang w:val="pt-PT"/>
+        </w:rPr>
+        <w:tab/>
+      </w:r>
+      <w:r>
+        <w:rPr>
+          <w:b/>
+          <w:sz w:val="24"/>
+          <w:szCs w:val="24"/>
+          <w:lang w:val="pt-PT"/>
+        </w:rPr>
+        <w:t>INTSI.00.02.1 -</w:t>
+      </w:r>
+      <w:r>
+        <w:rPr>
+          <w:sz w:val="24"/>
+          <w:szCs w:val="24"/>
+          <w:lang w:val="pt-PT"/>
+        </w:rPr>
+        <w:t xml:space="preserve"> Se não existir, o endereço inserido é inválido. </w:t>
+      </w:r>
+    </w:p>
+    <w:p>
+      <w:pPr>
+        <w:ind w:left="708"/>
+        <w:rPr>
+          <w:sz w:val="24"/>
+          <w:szCs w:val="24"/>
+          <w:lang w:val="pt-PT"/>
+        </w:rPr>
+      </w:pPr>
+      <w:r>
+        <w:rPr>
+          <w:b/>
+          <w:sz w:val="24"/>
+          <w:szCs w:val="24"/>
+          <w:lang w:val="pt-PT"/>
+        </w:rPr>
+        <w:t>INTSI.00.02.2 -</w:t>
+      </w:r>
+      <w:r>
+        <w:rPr>
+          <w:sz w:val="24"/>
+          <w:szCs w:val="24"/>
+          <w:lang w:val="pt-PT"/>
+        </w:rPr>
+        <w:t xml:space="preserve"> Se existir, o sistema envia um e-mail (através de um servidor e-mail/serviço do gmail) ao utilizador.</w:t>
+      </w:r>
+    </w:p>
+    <w:p>
+      <w:pPr>
+        <w:rPr>
+          <w:sz w:val="24"/>
+          <w:szCs w:val="24"/>
+          <w:lang w:val="pt-PT"/>
+        </w:rPr>
+      </w:pPr>
+      <w:r>
+        <w:rPr>
+          <w:b/>
+          <w:sz w:val="24"/>
+          <w:szCs w:val="24"/>
+          <w:lang w:val="pt-PT"/>
+        </w:rPr>
+        <w:t>INTSI.00.03 -</w:t>
+      </w:r>
+      <w:r>
+        <w:rPr>
+          <w:sz w:val="24"/>
+          <w:szCs w:val="24"/>
+          <w:lang w:val="pt-PT"/>
+        </w:rPr>
+        <w:t xml:space="preserve"> Na mensagem enviada ao utilizador, este carrega no link gerado aleatoriamente que deverá permitir ao utilizador inserir uma nova password.</w:t>
+      </w:r>
     </w:p>
     <w:p>
       <w:pPr>
@@ -20888,7 +22215,7 @@
 </file>
 
 <file path=customXml/itemProps1.xml><?xml version="1.0" encoding="utf-8"?>
-<ds:datastoreItem xmlns:ds="http://schemas.openxmlformats.org/officeDocument/2006/customXml" ds:itemID="{2F7A042D-E939-4DD2-A1EC-C07015BF837C}">
+<ds:datastoreItem xmlns:ds="http://schemas.openxmlformats.org/officeDocument/2006/customXml" ds:itemID="{5FC0183A-1EDB-4C8A-8217-348E9D7DAA14}">
   <ds:schemaRefs>
     <ds:schemaRef ds:uri="http://schemas.openxmlformats.org/officeDocument/2006/bibliography"/>
   </ds:schemaRefs>

</xml_diff>

<commit_message>
Adicionado requisitos de funcionamento geral do site à área de integração com SI
</commit_message>
<xml_diff>
--- a/Geral/Requisitos.docx
+++ b/Geral/Requisitos.docx
@@ -77,7 +77,7 @@
           <w:r>
             <w:fldChar w:fldCharType="separate"/>
           </w:r>
-          <w:hyperlink w:anchor="_Toc358238242" w:history="1">
+          <w:hyperlink w:anchor="_Toc358238865" w:history="1">
             <w:r>
               <w:rPr>
                 <w:rStyle w:val="Hyperlink"/>
@@ -105,7 +105,7 @@
                 <w:noProof/>
                 <w:webHidden/>
               </w:rPr>
-              <w:instrText xml:space="preserve"> PAGEREF _Toc358238242 \h </w:instrText>
+              <w:instrText xml:space="preserve"> PAGEREF _Toc358238865 \h </w:instrText>
             </w:r>
             <w:r>
               <w:rPr>
@@ -147,7 +147,7 @@
               <w:lang w:val="pt-PT" w:eastAsia="pt-PT"/>
             </w:rPr>
           </w:pPr>
-          <w:hyperlink w:anchor="_Toc358238243" w:history="1">
+          <w:hyperlink w:anchor="_Toc358238866" w:history="1">
             <w:r>
               <w:rPr>
                 <w:rStyle w:val="Hyperlink"/>
@@ -184,7 +184,7 @@
                 <w:noProof/>
                 <w:webHidden/>
               </w:rPr>
-              <w:instrText xml:space="preserve"> PAGEREF _Toc358238243 \h </w:instrText>
+              <w:instrText xml:space="preserve"> PAGEREF _Toc358238866 \h </w:instrText>
             </w:r>
             <w:r>
               <w:rPr>
@@ -226,7 +226,7 @@
               <w:lang w:val="pt-PT" w:eastAsia="pt-PT"/>
             </w:rPr>
           </w:pPr>
-          <w:hyperlink w:anchor="_Toc358238244" w:history="1">
+          <w:hyperlink w:anchor="_Toc358238867" w:history="1">
             <w:r>
               <w:rPr>
                 <w:rStyle w:val="Hyperlink"/>
@@ -263,7 +263,7 @@
                 <w:noProof/>
                 <w:webHidden/>
               </w:rPr>
-              <w:instrText xml:space="preserve"> PAGEREF _Toc358238244 \h </w:instrText>
+              <w:instrText xml:space="preserve"> PAGEREF _Toc358238867 \h </w:instrText>
             </w:r>
             <w:r>
               <w:rPr>
@@ -305,7 +305,7 @@
               <w:lang w:val="pt-PT" w:eastAsia="pt-PT"/>
             </w:rPr>
           </w:pPr>
-          <w:hyperlink w:anchor="_Toc358238245" w:history="1">
+          <w:hyperlink w:anchor="_Toc358238868" w:history="1">
             <w:r>
               <w:rPr>
                 <w:rStyle w:val="Hyperlink"/>
@@ -342,7 +342,7 @@
                 <w:noProof/>
                 <w:webHidden/>
               </w:rPr>
-              <w:instrText xml:space="preserve"> PAGEREF _Toc358238245 \h </w:instrText>
+              <w:instrText xml:space="preserve"> PAGEREF _Toc358238868 \h </w:instrText>
             </w:r>
             <w:r>
               <w:rPr>
@@ -384,7 +384,7 @@
               <w:lang w:val="pt-PT" w:eastAsia="pt-PT"/>
             </w:rPr>
           </w:pPr>
-          <w:hyperlink w:anchor="_Toc358238246" w:history="1">
+          <w:hyperlink w:anchor="_Toc358238869" w:history="1">
             <w:r>
               <w:rPr>
                 <w:rStyle w:val="Hyperlink"/>
@@ -421,7 +421,7 @@
                 <w:noProof/>
                 <w:webHidden/>
               </w:rPr>
-              <w:instrText xml:space="preserve"> PAGEREF _Toc358238246 \h </w:instrText>
+              <w:instrText xml:space="preserve"> PAGEREF _Toc358238869 \h </w:instrText>
             </w:r>
             <w:r>
               <w:rPr>
@@ -463,7 +463,7 @@
               <w:lang w:val="pt-PT" w:eastAsia="pt-PT"/>
             </w:rPr>
           </w:pPr>
-          <w:hyperlink w:anchor="_Toc358238247" w:history="1">
+          <w:hyperlink w:anchor="_Toc358238870" w:history="1">
             <w:r>
               <w:rPr>
                 <w:rStyle w:val="Hyperlink"/>
@@ -500,7 +500,7 @@
                 <w:noProof/>
                 <w:webHidden/>
               </w:rPr>
-              <w:instrText xml:space="preserve"> PAGEREF _Toc358238247 \h </w:instrText>
+              <w:instrText xml:space="preserve"> PAGEREF _Toc358238870 \h </w:instrText>
             </w:r>
             <w:r>
               <w:rPr>
@@ -542,7 +542,7 @@
               <w:lang w:val="pt-PT" w:eastAsia="pt-PT"/>
             </w:rPr>
           </w:pPr>
-          <w:hyperlink w:anchor="_Toc358238248" w:history="1">
+          <w:hyperlink w:anchor="_Toc358238871" w:history="1">
             <w:r>
               <w:rPr>
                 <w:rStyle w:val="Hyperlink"/>
@@ -579,7 +579,7 @@
                 <w:noProof/>
                 <w:webHidden/>
               </w:rPr>
-              <w:instrText xml:space="preserve"> PAGEREF _Toc358238248 \h </w:instrText>
+              <w:instrText xml:space="preserve"> PAGEREF _Toc358238871 \h </w:instrText>
             </w:r>
             <w:r>
               <w:rPr>
@@ -621,7 +621,7 @@
               <w:lang w:val="pt-PT" w:eastAsia="pt-PT"/>
             </w:rPr>
           </w:pPr>
-          <w:hyperlink w:anchor="_Toc358238249" w:history="1">
+          <w:hyperlink w:anchor="_Toc358238872" w:history="1">
             <w:r>
               <w:rPr>
                 <w:rStyle w:val="Hyperlink"/>
@@ -658,7 +658,7 @@
                 <w:noProof/>
                 <w:webHidden/>
               </w:rPr>
-              <w:instrText xml:space="preserve"> PAGEREF _Toc358238249 \h </w:instrText>
+              <w:instrText xml:space="preserve"> PAGEREF _Toc358238872 \h </w:instrText>
             </w:r>
             <w:r>
               <w:rPr>
@@ -700,7 +700,7 @@
               <w:lang w:val="pt-PT" w:eastAsia="pt-PT"/>
             </w:rPr>
           </w:pPr>
-          <w:hyperlink w:anchor="_Toc358238250" w:history="1">
+          <w:hyperlink w:anchor="_Toc358238873" w:history="1">
             <w:r>
               <w:rPr>
                 <w:rStyle w:val="Hyperlink"/>
@@ -737,7 +737,7 @@
                 <w:noProof/>
                 <w:webHidden/>
               </w:rPr>
-              <w:instrText xml:space="preserve"> PAGEREF _Toc358238250 \h </w:instrText>
+              <w:instrText xml:space="preserve"> PAGEREF _Toc358238873 \h </w:instrText>
             </w:r>
             <w:r>
               <w:rPr>
@@ -779,7 +779,7 @@
               <w:lang w:val="pt-PT" w:eastAsia="pt-PT"/>
             </w:rPr>
           </w:pPr>
-          <w:hyperlink w:anchor="_Toc358238251" w:history="1">
+          <w:hyperlink w:anchor="_Toc358238874" w:history="1">
             <w:r>
               <w:rPr>
                 <w:rStyle w:val="Hyperlink"/>
@@ -816,7 +816,7 @@
                 <w:noProof/>
                 <w:webHidden/>
               </w:rPr>
-              <w:instrText xml:space="preserve"> PAGEREF _Toc358238251 \h </w:instrText>
+              <w:instrText xml:space="preserve"> PAGEREF _Toc358238874 \h </w:instrText>
             </w:r>
             <w:r>
               <w:rPr>
@@ -858,7 +858,7 @@
               <w:lang w:val="pt-PT" w:eastAsia="pt-PT"/>
             </w:rPr>
           </w:pPr>
-          <w:hyperlink w:anchor="_Toc358238252" w:history="1">
+          <w:hyperlink w:anchor="_Toc358238875" w:history="1">
             <w:r>
               <w:rPr>
                 <w:rStyle w:val="Hyperlink"/>
@@ -895,7 +895,7 @@
                 <w:noProof/>
                 <w:webHidden/>
               </w:rPr>
-              <w:instrText xml:space="preserve"> PAGEREF _Toc358238252 \h </w:instrText>
+              <w:instrText xml:space="preserve"> PAGEREF _Toc358238875 \h </w:instrText>
             </w:r>
             <w:r>
               <w:rPr>
@@ -937,7 +937,7 @@
               <w:lang w:val="pt-PT" w:eastAsia="pt-PT"/>
             </w:rPr>
           </w:pPr>
-          <w:hyperlink w:anchor="_Toc358238253" w:history="1">
+          <w:hyperlink w:anchor="_Toc358238876" w:history="1">
             <w:r>
               <w:rPr>
                 <w:rStyle w:val="Hyperlink"/>
@@ -974,7 +974,7 @@
                 <w:noProof/>
                 <w:webHidden/>
               </w:rPr>
-              <w:instrText xml:space="preserve"> PAGEREF _Toc358238253 \h </w:instrText>
+              <w:instrText xml:space="preserve"> PAGEREF _Toc358238876 \h </w:instrText>
             </w:r>
             <w:r>
               <w:rPr>
@@ -1016,7 +1016,7 @@
               <w:lang w:val="pt-PT" w:eastAsia="pt-PT"/>
             </w:rPr>
           </w:pPr>
-          <w:hyperlink w:anchor="_Toc358238254" w:history="1">
+          <w:hyperlink w:anchor="_Toc358238877" w:history="1">
             <w:r>
               <w:rPr>
                 <w:rStyle w:val="Hyperlink"/>
@@ -1053,7 +1053,7 @@
                 <w:noProof/>
                 <w:webHidden/>
               </w:rPr>
-              <w:instrText xml:space="preserve"> PAGEREF _Toc358238254 \h </w:instrText>
+              <w:instrText xml:space="preserve"> PAGEREF _Toc358238877 \h </w:instrText>
             </w:r>
             <w:r>
               <w:rPr>
@@ -1095,7 +1095,7 @@
               <w:lang w:val="pt-PT" w:eastAsia="pt-PT"/>
             </w:rPr>
           </w:pPr>
-          <w:hyperlink w:anchor="_Toc358238255" w:history="1">
+          <w:hyperlink w:anchor="_Toc358238878" w:history="1">
             <w:r>
               <w:rPr>
                 <w:rStyle w:val="Hyperlink"/>
@@ -1132,7 +1132,7 @@
                 <w:noProof/>
                 <w:webHidden/>
               </w:rPr>
-              <w:instrText xml:space="preserve"> PAGEREF _Toc358238255 \h </w:instrText>
+              <w:instrText xml:space="preserve"> PAGEREF _Toc358238878 \h </w:instrText>
             </w:r>
             <w:r>
               <w:rPr>
@@ -1174,7 +1174,7 @@
               <w:lang w:val="pt-PT" w:eastAsia="pt-PT"/>
             </w:rPr>
           </w:pPr>
-          <w:hyperlink w:anchor="_Toc358238256" w:history="1">
+          <w:hyperlink w:anchor="_Toc358238879" w:history="1">
             <w:r>
               <w:rPr>
                 <w:rStyle w:val="Hyperlink"/>
@@ -1211,7 +1211,7 @@
                 <w:noProof/>
                 <w:webHidden/>
               </w:rPr>
-              <w:instrText xml:space="preserve"> PAGEREF _Toc358238256 \h </w:instrText>
+              <w:instrText xml:space="preserve"> PAGEREF _Toc358238879 \h </w:instrText>
             </w:r>
             <w:r>
               <w:rPr>
@@ -1253,7 +1253,7 @@
               <w:lang w:val="pt-PT" w:eastAsia="pt-PT"/>
             </w:rPr>
           </w:pPr>
-          <w:hyperlink w:anchor="_Toc358238257" w:history="1">
+          <w:hyperlink w:anchor="_Toc358238880" w:history="1">
             <w:r>
               <w:rPr>
                 <w:rStyle w:val="Hyperlink"/>
@@ -1290,7 +1290,7 @@
                 <w:noProof/>
                 <w:webHidden/>
               </w:rPr>
-              <w:instrText xml:space="preserve"> PAGEREF _Toc358238257 \h </w:instrText>
+              <w:instrText xml:space="preserve"> PAGEREF _Toc358238880 \h </w:instrText>
             </w:r>
             <w:r>
               <w:rPr>
@@ -1333,7 +1333,7 @@
               <w:lang w:val="pt-PT" w:eastAsia="pt-PT"/>
             </w:rPr>
           </w:pPr>
-          <w:hyperlink w:anchor="_Toc358238258" w:history="1">
+          <w:hyperlink w:anchor="_Toc358238881" w:history="1">
             <w:r>
               <w:rPr>
                 <w:rStyle w:val="Hyperlink"/>
@@ -1361,7 +1361,7 @@
                 <w:noProof/>
                 <w:webHidden/>
               </w:rPr>
-              <w:instrText xml:space="preserve"> PAGEREF _Toc358238258 \h </w:instrText>
+              <w:instrText xml:space="preserve"> PAGEREF _Toc358238881 \h </w:instrText>
             </w:r>
             <w:r>
               <w:rPr>
@@ -1403,7 +1403,7 @@
               <w:lang w:val="pt-PT" w:eastAsia="pt-PT"/>
             </w:rPr>
           </w:pPr>
-          <w:hyperlink w:anchor="_Toc358238259" w:history="1">
+          <w:hyperlink w:anchor="_Toc358238882" w:history="1">
             <w:r>
               <w:rPr>
                 <w:rStyle w:val="Hyperlink"/>
@@ -1440,7 +1440,7 @@
                 <w:noProof/>
                 <w:webHidden/>
               </w:rPr>
-              <w:instrText xml:space="preserve"> PAGEREF _Toc358238259 \h </w:instrText>
+              <w:instrText xml:space="preserve"> PAGEREF _Toc358238882 \h </w:instrText>
             </w:r>
             <w:r>
               <w:rPr>
@@ -1482,7 +1482,7 @@
               <w:lang w:val="pt-PT" w:eastAsia="pt-PT"/>
             </w:rPr>
           </w:pPr>
-          <w:hyperlink w:anchor="_Toc358238260" w:history="1">
+          <w:hyperlink w:anchor="_Toc358238883" w:history="1">
             <w:r>
               <w:rPr>
                 <w:rStyle w:val="Hyperlink"/>
@@ -1519,7 +1519,7 @@
                 <w:noProof/>
                 <w:webHidden/>
               </w:rPr>
-              <w:instrText xml:space="preserve"> PAGEREF _Toc358238260 \h </w:instrText>
+              <w:instrText xml:space="preserve"> PAGEREF _Toc358238883 \h </w:instrText>
             </w:r>
             <w:r>
               <w:rPr>
@@ -1561,7 +1561,7 @@
               <w:lang w:val="pt-PT" w:eastAsia="pt-PT"/>
             </w:rPr>
           </w:pPr>
-          <w:hyperlink w:anchor="_Toc358238261" w:history="1">
+          <w:hyperlink w:anchor="_Toc358238884" w:history="1">
             <w:r>
               <w:rPr>
                 <w:rStyle w:val="Hyperlink"/>
@@ -1598,7 +1598,7 @@
                 <w:noProof/>
                 <w:webHidden/>
               </w:rPr>
-              <w:instrText xml:space="preserve"> PAGEREF _Toc358238261 \h </w:instrText>
+              <w:instrText xml:space="preserve"> PAGEREF _Toc358238884 \h </w:instrText>
             </w:r>
             <w:r>
               <w:rPr>
@@ -1640,7 +1640,7 @@
               <w:lang w:val="pt-PT" w:eastAsia="pt-PT"/>
             </w:rPr>
           </w:pPr>
-          <w:hyperlink w:anchor="_Toc358238262" w:history="1">
+          <w:hyperlink w:anchor="_Toc358238885" w:history="1">
             <w:r>
               <w:rPr>
                 <w:rStyle w:val="Hyperlink"/>
@@ -1677,7 +1677,7 @@
                 <w:noProof/>
                 <w:webHidden/>
               </w:rPr>
-              <w:instrText xml:space="preserve"> PAGEREF _Toc358238262 \h </w:instrText>
+              <w:instrText xml:space="preserve"> PAGEREF _Toc358238885 \h </w:instrText>
             </w:r>
             <w:r>
               <w:rPr>
@@ -1719,7 +1719,7 @@
               <w:lang w:val="pt-PT" w:eastAsia="pt-PT"/>
             </w:rPr>
           </w:pPr>
-          <w:hyperlink w:anchor="_Toc358238263" w:history="1">
+          <w:hyperlink w:anchor="_Toc358238886" w:history="1">
             <w:r>
               <w:rPr>
                 <w:rStyle w:val="Hyperlink"/>
@@ -1756,7 +1756,7 @@
                 <w:noProof/>
                 <w:webHidden/>
               </w:rPr>
-              <w:instrText xml:space="preserve"> PAGEREF _Toc358238263 \h </w:instrText>
+              <w:instrText xml:space="preserve"> PAGEREF _Toc358238886 \h </w:instrText>
             </w:r>
             <w:r>
               <w:rPr>
@@ -1798,7 +1798,7 @@
               <w:lang w:val="pt-PT" w:eastAsia="pt-PT"/>
             </w:rPr>
           </w:pPr>
-          <w:hyperlink w:anchor="_Toc358238264" w:history="1">
+          <w:hyperlink w:anchor="_Toc358238887" w:history="1">
             <w:r>
               <w:rPr>
                 <w:rStyle w:val="Hyperlink"/>
@@ -1835,7 +1835,7 @@
                 <w:noProof/>
                 <w:webHidden/>
               </w:rPr>
-              <w:instrText xml:space="preserve"> PAGEREF _Toc358238264 \h </w:instrText>
+              <w:instrText xml:space="preserve"> PAGEREF _Toc358238887 \h </w:instrText>
             </w:r>
             <w:r>
               <w:rPr>
@@ -1878,7 +1878,7 @@
               <w:lang w:val="pt-PT" w:eastAsia="pt-PT"/>
             </w:rPr>
           </w:pPr>
-          <w:hyperlink w:anchor="_Toc358238265" w:history="1">
+          <w:hyperlink w:anchor="_Toc358238888" w:history="1">
             <w:r>
               <w:rPr>
                 <w:rStyle w:val="Hyperlink"/>
@@ -1906,7 +1906,7 @@
                 <w:noProof/>
                 <w:webHidden/>
               </w:rPr>
-              <w:instrText xml:space="preserve"> PAGEREF _Toc358238265 \h </w:instrText>
+              <w:instrText xml:space="preserve"> PAGEREF _Toc358238888 \h </w:instrText>
             </w:r>
             <w:r>
               <w:rPr>
@@ -1948,7 +1948,7 @@
               <w:lang w:val="pt-PT" w:eastAsia="pt-PT"/>
             </w:rPr>
           </w:pPr>
-          <w:hyperlink w:anchor="_Toc358238266" w:history="1">
+          <w:hyperlink w:anchor="_Toc358238889" w:history="1">
             <w:r>
               <w:rPr>
                 <w:rStyle w:val="Hyperlink"/>
@@ -1983,7 +1983,7 @@
                 <w:noProof/>
                 <w:webHidden/>
               </w:rPr>
-              <w:instrText xml:space="preserve"> PAGEREF _Toc358238266 \h </w:instrText>
+              <w:instrText xml:space="preserve"> PAGEREF _Toc358238889 \h </w:instrText>
             </w:r>
             <w:r>
               <w:rPr>
@@ -2026,7 +2026,7 @@
               <w:lang w:val="pt-PT" w:eastAsia="pt-PT"/>
             </w:rPr>
           </w:pPr>
-          <w:hyperlink w:anchor="_Toc358238267" w:history="1">
+          <w:hyperlink w:anchor="_Toc358238890" w:history="1">
             <w:r>
               <w:rPr>
                 <w:rStyle w:val="Hyperlink"/>
@@ -2054,7 +2054,7 @@
                 <w:noProof/>
                 <w:webHidden/>
               </w:rPr>
-              <w:instrText xml:space="preserve"> PAGEREF _Toc358238267 \h </w:instrText>
+              <w:instrText xml:space="preserve"> PAGEREF _Toc358238890 \h </w:instrText>
             </w:r>
             <w:r>
               <w:rPr>
@@ -2096,7 +2096,7 @@
               <w:lang w:val="pt-PT" w:eastAsia="pt-PT"/>
             </w:rPr>
           </w:pPr>
-          <w:hyperlink w:anchor="_Toc358238268" w:history="1">
+          <w:hyperlink w:anchor="_Toc358238891" w:history="1">
             <w:r>
               <w:rPr>
                 <w:rStyle w:val="Hyperlink"/>
@@ -2131,7 +2131,7 @@
                 <w:noProof/>
                 <w:webHidden/>
               </w:rPr>
-              <w:instrText xml:space="preserve"> PAGEREF _Toc358238268 \h </w:instrText>
+              <w:instrText xml:space="preserve"> PAGEREF _Toc358238891 \h </w:instrText>
             </w:r>
             <w:r>
               <w:rPr>
@@ -2173,7 +2173,7 @@
               <w:lang w:val="pt-PT" w:eastAsia="pt-PT"/>
             </w:rPr>
           </w:pPr>
-          <w:hyperlink w:anchor="_Toc358238269" w:history="1">
+          <w:hyperlink w:anchor="_Toc358238892" w:history="1">
             <w:r>
               <w:rPr>
                 <w:rStyle w:val="Hyperlink"/>
@@ -2208,7 +2208,7 @@
                 <w:noProof/>
                 <w:webHidden/>
               </w:rPr>
-              <w:instrText xml:space="preserve"> PAGEREF _Toc358238269 \h </w:instrText>
+              <w:instrText xml:space="preserve"> PAGEREF _Toc358238892 \h </w:instrText>
             </w:r>
             <w:r>
               <w:rPr>
@@ -2251,7 +2251,7 @@
               <w:lang w:val="pt-PT" w:eastAsia="pt-PT"/>
             </w:rPr>
           </w:pPr>
-          <w:hyperlink w:anchor="_Toc358238270" w:history="1">
+          <w:hyperlink w:anchor="_Toc358238893" w:history="1">
             <w:r>
               <w:rPr>
                 <w:rStyle w:val="Hyperlink"/>
@@ -2279,7 +2279,7 @@
                 <w:noProof/>
                 <w:webHidden/>
               </w:rPr>
-              <w:instrText xml:space="preserve"> PAGEREF _Toc358238270 \h </w:instrText>
+              <w:instrText xml:space="preserve"> PAGEREF _Toc358238893 \h </w:instrText>
             </w:r>
             <w:r>
               <w:rPr>
@@ -2321,7 +2321,7 @@
               <w:lang w:val="pt-PT" w:eastAsia="pt-PT"/>
             </w:rPr>
           </w:pPr>
-          <w:hyperlink w:anchor="_Toc358238271" w:history="1">
+          <w:hyperlink w:anchor="_Toc358238894" w:history="1">
             <w:r>
               <w:rPr>
                 <w:rStyle w:val="Hyperlink"/>
@@ -2335,7 +2335,7 @@
                 <w:rStyle w:val="Hyperlink"/>
                 <w:noProof/>
               </w:rPr>
-              <w:t>Recuperação de Palavras-Passe</w:t>
+              <w:t>Funcionamento Geral do Website</w:t>
             </w:r>
             <w:r>
               <w:rPr>
@@ -2356,7 +2356,7 @@
                 <w:noProof/>
                 <w:webHidden/>
               </w:rPr>
-              <w:instrText xml:space="preserve"> PAGEREF _Toc358238271 \h </w:instrText>
+              <w:instrText xml:space="preserve"> PAGEREF _Toc358238894 \h </w:instrText>
             </w:r>
             <w:r>
               <w:rPr>
@@ -2398,7 +2398,7 @@
               <w:lang w:val="pt-PT" w:eastAsia="pt-PT"/>
             </w:rPr>
           </w:pPr>
-          <w:hyperlink w:anchor="_Toc358238272" w:history="1">
+          <w:hyperlink w:anchor="_Toc358238895" w:history="1">
             <w:r>
               <w:rPr>
                 <w:rStyle w:val="Hyperlink"/>
@@ -2433,7 +2433,7 @@
                 <w:noProof/>
                 <w:webHidden/>
               </w:rPr>
-              <w:instrText xml:space="preserve"> PAGEREF _Toc358238272 \h </w:instrText>
+              <w:instrText xml:space="preserve"> PAGEREF _Toc358238895 \h </w:instrText>
             </w:r>
             <w:r>
               <w:rPr>
@@ -2453,7 +2453,7 @@
                 <w:noProof/>
                 <w:webHidden/>
               </w:rPr>
-              <w:t>30</w:t>
+              <w:t>31</w:t>
             </w:r>
             <w:r>
               <w:rPr>
@@ -2475,7 +2475,7 @@
               <w:lang w:val="pt-PT" w:eastAsia="pt-PT"/>
             </w:rPr>
           </w:pPr>
-          <w:hyperlink w:anchor="_Toc358238273" w:history="1">
+          <w:hyperlink w:anchor="_Toc358238896" w:history="1">
             <w:r>
               <w:rPr>
                 <w:rStyle w:val="Hyperlink"/>
@@ -2510,7 +2510,7 @@
                 <w:noProof/>
                 <w:webHidden/>
               </w:rPr>
-              <w:instrText xml:space="preserve"> PAGEREF _Toc358238273 \h </w:instrText>
+              <w:instrText xml:space="preserve"> PAGEREF _Toc358238896 \h </w:instrText>
             </w:r>
             <w:r>
               <w:rPr>
@@ -2552,7 +2552,7 @@
               <w:lang w:val="pt-PT" w:eastAsia="pt-PT"/>
             </w:rPr>
           </w:pPr>
-          <w:hyperlink w:anchor="_Toc358238274" w:history="1">
+          <w:hyperlink w:anchor="_Toc358238897" w:history="1">
             <w:r>
               <w:rPr>
                 <w:rStyle w:val="Hyperlink"/>
@@ -2587,7 +2587,7 @@
                 <w:noProof/>
                 <w:webHidden/>
               </w:rPr>
-              <w:instrText xml:space="preserve"> PAGEREF _Toc358238274 \h </w:instrText>
+              <w:instrText xml:space="preserve"> PAGEREF _Toc358238897 \h </w:instrText>
             </w:r>
             <w:r>
               <w:rPr>
@@ -2629,7 +2629,7 @@
               <w:lang w:val="pt-PT" w:eastAsia="pt-PT"/>
             </w:rPr>
           </w:pPr>
-          <w:hyperlink w:anchor="_Toc358238275" w:history="1">
+          <w:hyperlink w:anchor="_Toc358238898" w:history="1">
             <w:r>
               <w:rPr>
                 <w:rStyle w:val="Hyperlink"/>
@@ -2664,7 +2664,7 @@
                 <w:noProof/>
                 <w:webHidden/>
               </w:rPr>
-              <w:instrText xml:space="preserve"> PAGEREF _Toc358238275 \h </w:instrText>
+              <w:instrText xml:space="preserve"> PAGEREF _Toc358238898 \h </w:instrText>
             </w:r>
             <w:r>
               <w:rPr>
@@ -2685,6 +2685,83 @@
                 <w:webHidden/>
               </w:rPr>
               <w:t>33</w:t>
+            </w:r>
+            <w:r>
+              <w:rPr>
+                <w:noProof/>
+                <w:webHidden/>
+              </w:rPr>
+              <w:fldChar w:fldCharType="end"/>
+            </w:r>
+          </w:hyperlink>
+        </w:p>
+        <w:p>
+          <w:pPr>
+            <w:pStyle w:val="TOC2"/>
+            <w:tabs>
+              <w:tab w:val="right" w:leader="dot" w:pos="8828"/>
+            </w:tabs>
+            <w:rPr>
+              <w:noProof/>
+              <w:lang w:val="pt-PT" w:eastAsia="pt-PT"/>
+            </w:rPr>
+          </w:pPr>
+          <w:hyperlink w:anchor="_Toc358238899" w:history="1">
+            <w:r>
+              <w:rPr>
+                <w:rStyle w:val="Hyperlink"/>
+                <w:b/>
+                <w:noProof/>
+              </w:rPr>
+              <w:t xml:space="preserve">INTSI.05 – </w:t>
+            </w:r>
+            <w:r>
+              <w:rPr>
+                <w:rStyle w:val="Hyperlink"/>
+                <w:noProof/>
+              </w:rPr>
+              <w:t>Recuperação de Palavras-Passe</w:t>
+            </w:r>
+            <w:r>
+              <w:rPr>
+                <w:noProof/>
+                <w:webHidden/>
+              </w:rPr>
+              <w:tab/>
+            </w:r>
+            <w:r>
+              <w:rPr>
+                <w:noProof/>
+                <w:webHidden/>
+              </w:rPr>
+              <w:fldChar w:fldCharType="begin"/>
+            </w:r>
+            <w:r>
+              <w:rPr>
+                <w:noProof/>
+                <w:webHidden/>
+              </w:rPr>
+              <w:instrText xml:space="preserve"> PAGEREF _Toc358238899 \h </w:instrText>
+            </w:r>
+            <w:r>
+              <w:rPr>
+                <w:noProof/>
+                <w:webHidden/>
+              </w:rPr>
+            </w:r>
+            <w:r>
+              <w:rPr>
+                <w:noProof/>
+                <w:webHidden/>
+              </w:rPr>
+              <w:fldChar w:fldCharType="separate"/>
+            </w:r>
+            <w:r>
+              <w:rPr>
+                <w:noProof/>
+                <w:webHidden/>
+              </w:rPr>
+              <w:t>34</w:t>
             </w:r>
             <w:r>
               <w:rPr>
@@ -2841,42 +2918,8 @@
           <w:lang w:val="pt-PT"/>
         </w:rPr>
       </w:pPr>
-    </w:p>
-    <w:p>
-      <w:pPr>
-        <w:rPr>
-          <w:rFonts w:ascii="Calibri" w:eastAsia="Calibri" w:hAnsi="Calibri" w:cs="Calibri"/>
-          <w:sz w:val="24"/>
-          <w:lang w:val="pt-PT"/>
-        </w:rPr>
-      </w:pPr>
-    </w:p>
-    <w:p>
-      <w:pPr>
-        <w:rPr>
-          <w:rFonts w:ascii="Calibri" w:eastAsia="Calibri" w:hAnsi="Calibri" w:cs="Calibri"/>
-          <w:sz w:val="24"/>
-          <w:lang w:val="pt-PT"/>
-        </w:rPr>
-      </w:pPr>
-    </w:p>
-    <w:p>
-      <w:pPr>
-        <w:rPr>
-          <w:rFonts w:ascii="Calibri" w:eastAsia="Calibri" w:hAnsi="Calibri" w:cs="Calibri"/>
-          <w:sz w:val="24"/>
-          <w:lang w:val="pt-PT"/>
-        </w:rPr>
-      </w:pPr>
-    </w:p>
-    <w:p>
-      <w:pPr>
-        <w:rPr>
-          <w:rFonts w:ascii="Calibri" w:eastAsia="Calibri" w:hAnsi="Calibri" w:cs="Calibri"/>
-          <w:sz w:val="24"/>
-          <w:lang w:val="pt-PT"/>
-        </w:rPr>
-      </w:pPr>
+      <w:bookmarkStart w:id="0" w:name="_GoBack"/>
+      <w:bookmarkEnd w:id="0"/>
     </w:p>
     <w:p>
       <w:pPr>
@@ -2885,14 +2928,15 @@
           <w:lang w:val="pt-PT"/>
         </w:rPr>
       </w:pPr>
-      <w:bookmarkStart w:id="0" w:name="_Toc358238242"/>
-      <w:r>
-        <w:rPr>
-          <w:lang w:val="pt-PT"/>
-        </w:rPr>
+      <w:bookmarkStart w:id="1" w:name="_Toc358238865"/>
+      <w:r>
+        <w:rPr>
+          <w:lang w:val="pt-PT"/>
+        </w:rPr>
+        <w:lastRenderedPageBreak/>
         <w:t>Especificação da linguagem Fluxo-Gráfica e ferramentas do IDE</w:t>
       </w:r>
-      <w:bookmarkEnd w:id="0"/>
+      <w:bookmarkEnd w:id="1"/>
     </w:p>
     <w:p>
       <w:pPr>
@@ -2919,7 +2963,7 @@
           <w:rFonts w:eastAsia="Calibri"/>
         </w:rPr>
       </w:pPr>
-      <w:bookmarkStart w:id="1" w:name="_Toc358238243"/>
+      <w:bookmarkStart w:id="2" w:name="_Toc358238866"/>
       <w:r>
         <w:rPr>
           <w:rFonts w:eastAsia="Calibri"/>
@@ -2933,7 +2977,7 @@
         </w:rPr>
         <w:t xml:space="preserve"> – Requisitos globais da linguagem.</w:t>
       </w:r>
-      <w:bookmarkEnd w:id="1"/>
+      <w:bookmarkEnd w:id="2"/>
     </w:p>
     <w:p>
       <w:pPr>
@@ -2985,7 +3029,7 @@
           <v:rect id="rectole0000000000" o:spid="_x0000_i1025" style="width:440.25pt;height:139.5pt" o:ole="" o:preferrelative="t" stroked="f">
             <v:imagedata r:id="rId6" o:title=""/>
           </v:rect>
-          <o:OLEObject Type="Embed" ProgID="StaticMetafile" ShapeID="rectole0000000000" DrawAspect="Content" ObjectID="_1431980772" r:id="rId7"/>
+          <o:OLEObject Type="Embed" ProgID="StaticMetafile" ShapeID="rectole0000000000" DrawAspect="Content" ObjectID="_1431980965" r:id="rId7"/>
         </w:object>
       </w:r>
     </w:p>
@@ -3081,7 +3125,7 @@
           <v:rect id="rectole0000000001" o:spid="_x0000_i1026" style="width:97.5pt;height:47.25pt" o:ole="" o:preferrelative="t" stroked="f">
             <v:imagedata r:id="rId8" o:title=""/>
           </v:rect>
-          <o:OLEObject Type="Embed" ProgID="StaticMetafile" ShapeID="rectole0000000001" DrawAspect="Content" ObjectID="_1431980773" r:id="rId9"/>
+          <o:OLEObject Type="Embed" ProgID="StaticMetafile" ShapeID="rectole0000000001" DrawAspect="Content" ObjectID="_1431980966" r:id="rId9"/>
         </w:object>
       </w:r>
     </w:p>
@@ -3157,7 +3201,6 @@
           <w:rFonts w:ascii="Calibri" w:eastAsia="Calibri" w:hAnsi="Calibri" w:cs="Calibri"/>
           <w:sz w:val="24"/>
         </w:rPr>
-        <w:lastRenderedPageBreak/>
         <w:t>Leitura</w:t>
       </w:r>
     </w:p>
@@ -3280,7 +3323,7 @@
           <w:rFonts w:eastAsia="Calibri"/>
         </w:rPr>
       </w:pPr>
-      <w:bookmarkStart w:id="2" w:name="_Toc358238244"/>
+      <w:bookmarkStart w:id="3" w:name="_Toc358238867"/>
       <w:r>
         <w:rPr>
           <w:rFonts w:eastAsia="Calibri"/>
@@ -3294,7 +3337,7 @@
         </w:rPr>
         <w:t xml:space="preserve"> -  Inicio/Fim.</w:t>
       </w:r>
-      <w:bookmarkEnd w:id="2"/>
+      <w:bookmarkEnd w:id="3"/>
     </w:p>
     <w:p>
       <w:pPr>
@@ -3372,7 +3415,7 @@
             <o:lock v:ext="edit" aspectratio="f"/>
             <w10:wrap type="square"/>
           </v:shape>
-          <o:OLEObject Type="Embed" ProgID="StaticMetafile" ShapeID="_x0000_s1097" DrawAspect="Content" ObjectID="_1431980782" r:id="rId11"/>
+          <o:OLEObject Type="Embed" ProgID="StaticMetafile" ShapeID="_x0000_s1097" DrawAspect="Content" ObjectID="_1431980975" r:id="rId11"/>
         </w:object>
       </w:r>
       <w:r>
@@ -3561,7 +3604,7 @@
           <w:rFonts w:eastAsia="Calibri"/>
         </w:rPr>
       </w:pPr>
-      <w:bookmarkStart w:id="3" w:name="_Toc358238245"/>
+      <w:bookmarkStart w:id="4" w:name="_Toc358238868"/>
       <w:r>
         <w:rPr>
           <w:rFonts w:eastAsia="Calibri"/>
@@ -3575,7 +3618,7 @@
         </w:rPr>
         <w:t xml:space="preserve"> -  União.</w:t>
       </w:r>
-      <w:bookmarkEnd w:id="3"/>
+      <w:bookmarkEnd w:id="4"/>
     </w:p>
     <w:p>
       <w:pPr>
@@ -3631,7 +3674,7 @@
           <v:rect id="rectole0000000003" o:spid="_x0000_i1027" style="width:69.75pt;height:51.75pt" o:ole="" o:preferrelative="t" stroked="f">
             <v:imagedata r:id="rId12" o:title=""/>
           </v:rect>
-          <o:OLEObject Type="Embed" ProgID="StaticMetafile" ShapeID="rectole0000000003" DrawAspect="Content" ObjectID="_1431980774" r:id="rId13"/>
+          <o:OLEObject Type="Embed" ProgID="StaticMetafile" ShapeID="rectole0000000003" DrawAspect="Content" ObjectID="_1431980967" r:id="rId13"/>
         </w:object>
       </w:r>
       <w:r>
@@ -3735,6 +3778,7 @@
           <w:sz w:val="24"/>
           <w:lang w:val="pt-PT"/>
         </w:rPr>
+        <w:lastRenderedPageBreak/>
         <w:t>FLUX.02.03</w:t>
       </w:r>
       <w:r>
@@ -3763,7 +3807,7 @@
           <w:rFonts w:eastAsia="Calibri"/>
         </w:rPr>
       </w:pPr>
-      <w:bookmarkStart w:id="4" w:name="_Toc358238246"/>
+      <w:bookmarkStart w:id="5" w:name="_Toc358238869"/>
       <w:r>
         <w:rPr>
           <w:rFonts w:eastAsia="Calibri"/>
@@ -3777,7 +3821,7 @@
         </w:rPr>
         <w:t xml:space="preserve"> -  Leitura.</w:t>
       </w:r>
-      <w:bookmarkEnd w:id="4"/>
+      <w:bookmarkEnd w:id="5"/>
     </w:p>
     <w:p>
       <w:pPr>
@@ -3832,7 +3876,7 @@
           <v:rect id="rectole0000000004" o:spid="_x0000_i1028" style="width:120pt;height:48pt" o:ole="" o:preferrelative="t" stroked="f">
             <v:imagedata r:id="rId14" o:title=""/>
           </v:rect>
-          <o:OLEObject Type="Embed" ProgID="StaticMetafile" ShapeID="rectole0000000004" DrawAspect="Content" ObjectID="_1431980775" r:id="rId15"/>
+          <o:OLEObject Type="Embed" ProgID="StaticMetafile" ShapeID="rectole0000000004" DrawAspect="Content" ObjectID="_1431980968" r:id="rId15"/>
         </w:object>
       </w:r>
       <w:r>
@@ -4131,60 +4175,60 @@
           <w:sz w:val="24"/>
           <w:lang w:val="pt-PT"/>
         </w:rPr>
+        <w:t>FLUX.03.09</w:t>
+      </w:r>
+      <w:r>
+        <w:rPr>
+          <w:rFonts w:ascii="Calibri" w:eastAsia="Calibri" w:hAnsi="Calibri" w:cs="Calibri"/>
+          <w:sz w:val="24"/>
+          <w:lang w:val="pt-PT"/>
+        </w:rPr>
+        <w:t xml:space="preserve"> - A forma da declaração da variável permite uma entrada de informação e uma saída de informação;</w:t>
+      </w:r>
+    </w:p>
+    <w:p>
+      <w:pPr>
+        <w:jc w:val="both"/>
+        <w:rPr>
+          <w:rFonts w:ascii="Calibri" w:eastAsia="Calibri" w:hAnsi="Calibri" w:cs="Calibri"/>
+          <w:sz w:val="24"/>
+          <w:lang w:val="pt-PT"/>
+        </w:rPr>
+      </w:pPr>
+    </w:p>
+    <w:p>
+      <w:pPr>
+        <w:jc w:val="both"/>
+        <w:rPr>
+          <w:rFonts w:ascii="Calibri" w:eastAsia="Calibri" w:hAnsi="Calibri" w:cs="Calibri"/>
+          <w:sz w:val="24"/>
+          <w:lang w:val="pt-PT"/>
+        </w:rPr>
+      </w:pPr>
+    </w:p>
+    <w:p>
+      <w:pPr>
+        <w:pStyle w:val="Subtitle"/>
+        <w:rPr>
+          <w:rFonts w:eastAsia="Calibri"/>
+        </w:rPr>
+      </w:pPr>
+      <w:bookmarkStart w:id="6" w:name="_Toc358238870"/>
+      <w:r>
+        <w:rPr>
+          <w:rFonts w:eastAsia="Calibri"/>
+          <w:b/>
+        </w:rPr>
         <w:lastRenderedPageBreak/>
-        <w:t>FLUX.03.09</w:t>
-      </w:r>
-      <w:r>
-        <w:rPr>
-          <w:rFonts w:ascii="Calibri" w:eastAsia="Calibri" w:hAnsi="Calibri" w:cs="Calibri"/>
-          <w:sz w:val="24"/>
-          <w:lang w:val="pt-PT"/>
-        </w:rPr>
-        <w:t xml:space="preserve"> - A forma da declaração da variável permite uma entrada de informação e uma saída de informação;</w:t>
-      </w:r>
-    </w:p>
-    <w:p>
-      <w:pPr>
-        <w:jc w:val="both"/>
-        <w:rPr>
-          <w:rFonts w:ascii="Calibri" w:eastAsia="Calibri" w:hAnsi="Calibri" w:cs="Calibri"/>
-          <w:sz w:val="24"/>
-          <w:lang w:val="pt-PT"/>
-        </w:rPr>
-      </w:pPr>
-    </w:p>
-    <w:p>
-      <w:pPr>
-        <w:jc w:val="both"/>
-        <w:rPr>
-          <w:rFonts w:ascii="Calibri" w:eastAsia="Calibri" w:hAnsi="Calibri" w:cs="Calibri"/>
-          <w:sz w:val="24"/>
-          <w:lang w:val="pt-PT"/>
-        </w:rPr>
-      </w:pPr>
-    </w:p>
-    <w:p>
-      <w:pPr>
-        <w:pStyle w:val="Subtitle"/>
+        <w:t>FLUX.04</w:t>
+      </w:r>
+      <w:r>
         <w:rPr>
           <w:rFonts w:eastAsia="Calibri"/>
         </w:rPr>
-      </w:pPr>
-      <w:bookmarkStart w:id="5" w:name="_Toc358238247"/>
-      <w:r>
-        <w:rPr>
-          <w:rFonts w:eastAsia="Calibri"/>
-          <w:b/>
-        </w:rPr>
-        <w:t>FLUX.04</w:t>
-      </w:r>
-      <w:r>
-        <w:rPr>
-          <w:rFonts w:eastAsia="Calibri"/>
-        </w:rPr>
         <w:t xml:space="preserve"> – Processo/Funções.</w:t>
       </w:r>
-      <w:bookmarkEnd w:id="5"/>
+      <w:bookmarkEnd w:id="6"/>
     </w:p>
     <w:p>
       <w:pPr>
@@ -4239,7 +4283,7 @@
           <v:rect id="rectole0000000005" o:spid="_x0000_i1029" style="width:121.5pt;height:62.25pt" o:ole="" o:preferrelative="t" stroked="f">
             <v:imagedata r:id="rId16" o:title=""/>
           </v:rect>
-          <o:OLEObject Type="Embed" ProgID="StaticMetafile" ShapeID="rectole0000000005" DrawAspect="Content" ObjectID="_1431980776" r:id="rId17"/>
+          <o:OLEObject Type="Embed" ProgID="StaticMetafile" ShapeID="rectole0000000005" DrawAspect="Content" ObjectID="_1431980969" r:id="rId17"/>
         </w:object>
       </w:r>
       <w:r>
@@ -4315,7 +4359,7 @@
             <o:lock v:ext="edit" aspectratio="f"/>
             <w10:wrap type="square"/>
           </v:shape>
-          <o:OLEObject Type="Embed" ProgID="PBrush" ShapeID="_x0000_s1098" DrawAspect="Content" ObjectID="_1431980783" r:id="rId19"/>
+          <o:OLEObject Type="Embed" ProgID="PBrush" ShapeID="_x0000_s1098" DrawAspect="Content" ObjectID="_1431980976" r:id="rId19"/>
         </w:object>
       </w:r>
     </w:p>
@@ -4460,7 +4504,7 @@
             <o:lock v:ext="edit" aspectratio="f"/>
             <w10:wrap type="tight"/>
           </v:shape>
-          <o:OLEObject Type="Embed" ProgID="PBrush" ShapeID="_x0000_s1158" DrawAspect="Content" ObjectID="_1431980784" r:id="rId21"/>
+          <o:OLEObject Type="Embed" ProgID="PBrush" ShapeID="_x0000_s1158" DrawAspect="Content" ObjectID="_1431980977" r:id="rId21"/>
         </w:object>
       </w:r>
     </w:p>
@@ -4543,6 +4587,7 @@
           <w:sz w:val="24"/>
           <w:lang w:val="pt-PT"/>
         </w:rPr>
+        <w:lastRenderedPageBreak/>
         <w:t xml:space="preserve">Figura </w:t>
       </w:r>
       <w:r>
@@ -4635,7 +4680,7 @@
             <o:lock v:ext="edit" aspectratio="f"/>
             <w10:wrap type="tight"/>
           </v:shape>
-          <o:OLEObject Type="Embed" ProgID="PBrush" ShapeID="_x0000_s1159" DrawAspect="Content" ObjectID="_1431980785" r:id="rId23"/>
+          <o:OLEObject Type="Embed" ProgID="PBrush" ShapeID="_x0000_s1159" DrawAspect="Content" ObjectID="_1431980978" r:id="rId23"/>
         </w:object>
       </w:r>
     </w:p>
@@ -4893,91 +4938,91 @@
           <w:sz w:val="24"/>
           <w:lang w:val="pt-PT"/>
         </w:rPr>
+        <w:t>FLUX.04.09</w:t>
+      </w:r>
+      <w:r>
+        <w:rPr>
+          <w:rFonts w:ascii="Calibri" w:eastAsia="Calibri" w:hAnsi="Calibri" w:cs="Calibri"/>
+          <w:sz w:val="24"/>
+          <w:lang w:val="pt-PT"/>
+        </w:rPr>
+        <w:t xml:space="preserve"> - As funções devem ser definidas com o nome da função seguido dos seus parâmetros entre parêntesis.</w:t>
+      </w:r>
+    </w:p>
+    <w:p>
+      <w:pPr>
+        <w:jc w:val="both"/>
+        <w:rPr>
+          <w:rFonts w:ascii="Calibri" w:eastAsia="Calibri" w:hAnsi="Calibri" w:cs="Calibri"/>
+          <w:sz w:val="24"/>
+          <w:lang w:val="pt-PT"/>
+        </w:rPr>
+      </w:pPr>
+      <w:r>
+        <w:rPr>
+          <w:rFonts w:ascii="Calibri" w:eastAsia="Calibri" w:hAnsi="Calibri" w:cs="Calibri"/>
+          <w:b/>
+          <w:sz w:val="24"/>
+          <w:lang w:val="pt-PT"/>
+        </w:rPr>
+        <w:t>FLUX.04.10</w:t>
+      </w:r>
+      <w:r>
+        <w:rPr>
+          <w:rFonts w:ascii="Calibri" w:eastAsia="Calibri" w:hAnsi="Calibri" w:cs="Calibri"/>
+          <w:sz w:val="24"/>
+          <w:lang w:val="pt-PT"/>
+        </w:rPr>
+        <w:t xml:space="preserve"> - Uma função pode ter um ou mais parâmetros e os mesmos devem estar separados por vírgulas, exemplo: cos(x).</w:t>
+      </w:r>
+    </w:p>
+    <w:p>
+      <w:pPr>
+        <w:jc w:val="both"/>
+        <w:rPr>
+          <w:rFonts w:ascii="Calibri" w:eastAsia="Calibri" w:hAnsi="Calibri" w:cs="Calibri"/>
+          <w:sz w:val="24"/>
+          <w:lang w:val="pt-PT"/>
+        </w:rPr>
+      </w:pPr>
+      <w:r>
+        <w:rPr>
+          <w:rFonts w:ascii="Calibri" w:eastAsia="Calibri" w:hAnsi="Calibri" w:cs="Calibri"/>
+          <w:b/>
+          <w:sz w:val="24"/>
+          <w:lang w:val="pt-PT"/>
+        </w:rPr>
+        <w:t>FLUX.04.11</w:t>
+      </w:r>
+      <w:r>
+        <w:rPr>
+          <w:rFonts w:ascii="Calibri" w:eastAsia="Calibri" w:hAnsi="Calibri" w:cs="Calibri"/>
+          <w:sz w:val="24"/>
+          <w:lang w:val="pt-PT"/>
+        </w:rPr>
+        <w:t xml:space="preserve"> - Deve ser possível a definição de arrays e a atribuição de valores a arrays vazios.</w:t>
+      </w:r>
+    </w:p>
+    <w:p>
+      <w:pPr>
+        <w:rPr>
+          <w:rFonts w:ascii="Calibri" w:eastAsia="Calibri" w:hAnsi="Calibri" w:cs="Calibri"/>
+          <w:sz w:val="24"/>
+          <w:lang w:val="pt-PT"/>
+        </w:rPr>
+      </w:pPr>
+      <w:r>
+        <w:rPr>
+          <w:noProof/>
+        </w:rPr>
         <w:lastRenderedPageBreak/>
-        <w:t>FLUX.04.09</w:t>
-      </w:r>
-      <w:r>
-        <w:rPr>
-          <w:rFonts w:ascii="Calibri" w:eastAsia="Calibri" w:hAnsi="Calibri" w:cs="Calibri"/>
-          <w:sz w:val="24"/>
-          <w:lang w:val="pt-PT"/>
-        </w:rPr>
-        <w:t xml:space="preserve"> - As funções devem ser definidas com o nome da função seguido dos seus parâmetros entre parêntesis.</w:t>
-      </w:r>
-    </w:p>
-    <w:p>
-      <w:pPr>
-        <w:jc w:val="both"/>
-        <w:rPr>
-          <w:rFonts w:ascii="Calibri" w:eastAsia="Calibri" w:hAnsi="Calibri" w:cs="Calibri"/>
-          <w:sz w:val="24"/>
-          <w:lang w:val="pt-PT"/>
-        </w:rPr>
-      </w:pPr>
-      <w:r>
-        <w:rPr>
-          <w:rFonts w:ascii="Calibri" w:eastAsia="Calibri" w:hAnsi="Calibri" w:cs="Calibri"/>
-          <w:b/>
-          <w:sz w:val="24"/>
-          <w:lang w:val="pt-PT"/>
-        </w:rPr>
-        <w:t>FLUX.04.10</w:t>
-      </w:r>
-      <w:r>
-        <w:rPr>
-          <w:rFonts w:ascii="Calibri" w:eastAsia="Calibri" w:hAnsi="Calibri" w:cs="Calibri"/>
-          <w:sz w:val="24"/>
-          <w:lang w:val="pt-PT"/>
-        </w:rPr>
-        <w:t xml:space="preserve"> - Uma função pode ter um ou mais parâmetros e os mesmos devem estar separados por vírgulas, exemplo: cos(x).</w:t>
-      </w:r>
-    </w:p>
-    <w:p>
-      <w:pPr>
-        <w:jc w:val="both"/>
-        <w:rPr>
-          <w:rFonts w:ascii="Calibri" w:eastAsia="Calibri" w:hAnsi="Calibri" w:cs="Calibri"/>
-          <w:sz w:val="24"/>
-          <w:lang w:val="pt-PT"/>
-        </w:rPr>
-      </w:pPr>
-      <w:r>
-        <w:rPr>
-          <w:rFonts w:ascii="Calibri" w:eastAsia="Calibri" w:hAnsi="Calibri" w:cs="Calibri"/>
-          <w:b/>
-          <w:sz w:val="24"/>
-          <w:lang w:val="pt-PT"/>
-        </w:rPr>
-        <w:t>FLUX.04.11</w:t>
-      </w:r>
-      <w:r>
-        <w:rPr>
-          <w:rFonts w:ascii="Calibri" w:eastAsia="Calibri" w:hAnsi="Calibri" w:cs="Calibri"/>
-          <w:sz w:val="24"/>
-          <w:lang w:val="pt-PT"/>
-        </w:rPr>
-        <w:t xml:space="preserve"> - Deve ser possível a definição de arrays e a atribuição de valores a arrays vazios.</w:t>
-      </w:r>
-    </w:p>
-    <w:p>
-      <w:pPr>
-        <w:rPr>
-          <w:rFonts w:ascii="Calibri" w:eastAsia="Calibri" w:hAnsi="Calibri" w:cs="Calibri"/>
-          <w:sz w:val="24"/>
-          <w:lang w:val="pt-PT"/>
-        </w:rPr>
-      </w:pPr>
-      <w:r>
-        <w:rPr>
-          <w:noProof/>
-        </w:rPr>
         <w:object w:dxaOrig="1440" w:dyaOrig="1440">
           <v:shape id="_x0000_s1099" type="#_x0000_t75" style="position:absolute;margin-left:0;margin-top:0;width:150.75pt;height:89.25pt;z-index:251658240;mso-position-horizontal:center;mso-position-horizontal-relative:text;mso-position-vertical:absolute;mso-position-vertical-relative:text" filled="t">
             <v:imagedata r:id="rId24" o:title=""/>
             <o:lock v:ext="edit" aspectratio="f"/>
             <w10:wrap type="square"/>
           </v:shape>
-          <o:OLEObject Type="Embed" ProgID="PBrush" ShapeID="_x0000_s1099" DrawAspect="Content" ObjectID="_1431980786" r:id="rId25"/>
+          <o:OLEObject Type="Embed" ProgID="PBrush" ShapeID="_x0000_s1099" DrawAspect="Content" ObjectID="_1431980979" r:id="rId25"/>
         </w:object>
       </w:r>
     </w:p>
@@ -5097,7 +5142,7 @@
           <w:rFonts w:eastAsia="Calibri"/>
         </w:rPr>
       </w:pPr>
-      <w:bookmarkStart w:id="6" w:name="_Toc358238248"/>
+      <w:bookmarkStart w:id="7" w:name="_Toc358238871"/>
       <w:r>
         <w:rPr>
           <w:rFonts w:eastAsia="Calibri"/>
@@ -5111,7 +5156,7 @@
         </w:rPr>
         <w:t xml:space="preserve"> – Decisão.</w:t>
       </w:r>
-      <w:bookmarkEnd w:id="6"/>
+      <w:bookmarkEnd w:id="7"/>
     </w:p>
     <w:p>
       <w:pPr>
@@ -5171,7 +5216,7 @@
             <o:lock v:ext="edit" aspectratio="f"/>
             <w10:wrap type="square"/>
           </v:shape>
-          <o:OLEObject Type="Embed" ProgID="StaticMetafile" ShapeID="_x0000_s1100" DrawAspect="Content" ObjectID="_1431980787" r:id="rId27"/>
+          <o:OLEObject Type="Embed" ProgID="StaticMetafile" ShapeID="_x0000_s1100" DrawAspect="Content" ObjectID="_1431980980" r:id="rId27"/>
         </w:object>
       </w:r>
       <w:r>
@@ -5334,7 +5379,6 @@
           <w:noProof/>
           <w:lang w:val="pt-PT" w:eastAsia="pt-PT"/>
         </w:rPr>
-        <w:lastRenderedPageBreak/>
         <w:drawing>
           <wp:anchor distT="0" distB="0" distL="114300" distR="114300" simplePos="0" relativeHeight="251644928" behindDoc="0" locked="0" layoutInCell="1" allowOverlap="1" wp14:anchorId="02AA5D8A" wp14:editId="5CD3279C">
             <wp:simplePos x="0" y="0"/>
@@ -5418,6 +5462,7 @@
           <w:sz w:val="24"/>
           <w:lang w:val="pt-PT"/>
         </w:rPr>
+        <w:lastRenderedPageBreak/>
         <w:t>Figura 12 – Relação conectores/decisão</w:t>
       </w:r>
     </w:p>
@@ -6145,7 +6190,6 @@
           <w:sz w:val="24"/>
           <w:lang w:val="pt-PT"/>
         </w:rPr>
-        <w:lastRenderedPageBreak/>
         <w:t xml:space="preserve">Figura 13 </w:t>
       </w:r>
       <w:r>
@@ -6172,7 +6216,7 @@
           <w:rFonts w:eastAsia="Calibri"/>
         </w:rPr>
       </w:pPr>
-      <w:bookmarkStart w:id="7" w:name="_Toc358238249"/>
+      <w:bookmarkStart w:id="8" w:name="_Toc358238872"/>
       <w:r>
         <w:rPr>
           <w:rFonts w:eastAsia="Calibri"/>
@@ -6186,7 +6230,7 @@
         </w:rPr>
         <w:t xml:space="preserve"> – Escrita.</w:t>
       </w:r>
-      <w:bookmarkEnd w:id="7"/>
+      <w:bookmarkEnd w:id="8"/>
     </w:p>
     <w:p>
       <w:pPr>
@@ -6241,7 +6285,7 @@
             <o:lock v:ext="edit" aspectratio="f"/>
             <w10:wrap type="square"/>
           </v:shape>
-          <o:OLEObject Type="Embed" ProgID="StaticMetafile" ShapeID="_x0000_s1101" DrawAspect="Content" ObjectID="_1431980788" r:id="rId31"/>
+          <o:OLEObject Type="Embed" ProgID="StaticMetafile" ShapeID="_x0000_s1101" DrawAspect="Content" ObjectID="_1431980981" r:id="rId31"/>
         </w:object>
       </w:r>
     </w:p>
@@ -6289,6 +6333,7 @@
           <w:sz w:val="24"/>
           <w:lang w:val="pt-PT"/>
         </w:rPr>
+        <w:lastRenderedPageBreak/>
         <w:t>FLUX.06.02</w:t>
       </w:r>
       <w:r>
@@ -6515,7 +6560,7 @@
           <w:rFonts w:eastAsia="Calibri"/>
         </w:rPr>
       </w:pPr>
-      <w:bookmarkStart w:id="8" w:name="_Toc358238250"/>
+      <w:bookmarkStart w:id="9" w:name="_Toc358238873"/>
       <w:r>
         <w:rPr>
           <w:rFonts w:eastAsia="Calibri"/>
@@ -6529,7 +6574,7 @@
         </w:rPr>
         <w:t xml:space="preserve"> – Return.</w:t>
       </w:r>
-      <w:bookmarkEnd w:id="8"/>
+      <w:bookmarkEnd w:id="9"/>
     </w:p>
     <w:p>
       <w:pPr>
@@ -6576,7 +6621,7 @@
             <o:lock v:ext="edit" aspectratio="f"/>
             <w10:wrap type="square"/>
           </v:shape>
-          <o:OLEObject Type="Embed" ProgID="StaticMetafile" ShapeID="_x0000_s1102" DrawAspect="Content" ObjectID="_1431980789" r:id="rId33"/>
+          <o:OLEObject Type="Embed" ProgID="StaticMetafile" ShapeID="_x0000_s1102" DrawAspect="Content" ObjectID="_1431980982" r:id="rId33"/>
         </w:object>
       </w:r>
     </w:p>
@@ -6641,7 +6686,6 @@
           <w:sz w:val="24"/>
           <w:lang w:val="pt-PT"/>
         </w:rPr>
-        <w:lastRenderedPageBreak/>
         <w:t>FLUX.07.02</w:t>
       </w:r>
       <w:r>
@@ -6784,6 +6828,7 @@
           <w:sz w:val="24"/>
           <w:lang w:val="pt-PT"/>
         </w:rPr>
+        <w:lastRenderedPageBreak/>
         <w:t>FLUX.07.04</w:t>
       </w:r>
       <w:r>
@@ -6813,7 +6858,7 @@
             <o:lock v:ext="edit" aspectratio="f"/>
             <w10:wrap type="square"/>
           </v:shape>
-          <o:OLEObject Type="Embed" ProgID="StaticMetafile" ShapeID="_x0000_s1103" DrawAspect="Content" ObjectID="_1431980790" r:id="rId35"/>
+          <o:OLEObject Type="Embed" ProgID="StaticMetafile" ShapeID="_x0000_s1103" DrawAspect="Content" ObjectID="_1431980983" r:id="rId35"/>
         </w:object>
       </w:r>
     </w:p>
@@ -6851,7 +6896,7 @@
           <w:rFonts w:eastAsia="Calibri"/>
         </w:rPr>
       </w:pPr>
-      <w:bookmarkStart w:id="9" w:name="_Toc358238251"/>
+      <w:bookmarkStart w:id="10" w:name="_Toc358238874"/>
       <w:r>
         <w:rPr>
           <w:rFonts w:eastAsia="Calibri"/>
@@ -6865,7 +6910,7 @@
         </w:rPr>
         <w:t xml:space="preserve"> – Ligações.</w:t>
       </w:r>
-      <w:bookmarkEnd w:id="9"/>
+      <w:bookmarkEnd w:id="10"/>
     </w:p>
     <w:p>
       <w:pPr>
@@ -6996,7 +7041,7 @@
           <w:rFonts w:eastAsia="Calibri"/>
         </w:rPr>
       </w:pPr>
-      <w:bookmarkStart w:id="10" w:name="_Toc358238252"/>
+      <w:bookmarkStart w:id="11" w:name="_Toc358238875"/>
       <w:r>
         <w:rPr>
           <w:noProof/>
@@ -7072,7 +7117,7 @@
         </w:rPr>
         <w:t xml:space="preserve"> – Switch Case.</w:t>
       </w:r>
-      <w:bookmarkEnd w:id="10"/>
+      <w:bookmarkEnd w:id="11"/>
     </w:p>
     <w:p>
       <w:pPr>
@@ -7215,13 +7260,14 @@
         <w:rPr>
           <w:noProof/>
         </w:rPr>
+        <w:lastRenderedPageBreak/>
         <w:object w:dxaOrig="1440" w:dyaOrig="1440">
           <v:shape id="_x0000_s1105" type="#_x0000_t75" style="position:absolute;left:0;text-align:left;margin-left:71.7pt;margin-top:51pt;width:264pt;height:267.75pt;z-index:251663360;mso-position-horizontal-relative:text;mso-position-vertical-relative:text" filled="t">
             <v:imagedata r:id="rId38" o:title=""/>
             <o:lock v:ext="edit" aspectratio="f"/>
             <w10:wrap type="square"/>
           </v:shape>
-          <o:OLEObject Type="Embed" ProgID="StaticMetafile" ShapeID="_x0000_s1105" DrawAspect="Content" ObjectID="_1431980791" r:id="rId39"/>
+          <o:OLEObject Type="Embed" ProgID="StaticMetafile" ShapeID="_x0000_s1105" DrawAspect="Content" ObjectID="_1431980984" r:id="rId39"/>
         </w:object>
       </w:r>
       <w:r>
@@ -7416,7 +7462,7 @@
           <v:rect id="rectole0000000015" o:spid="_x0000_i1030" style="width:274.5pt;height:265.5pt" o:ole="" o:preferrelative="t" stroked="f">
             <v:imagedata r:id="rId40" o:title=""/>
           </v:rect>
-          <o:OLEObject Type="Embed" ProgID="StaticMetafile" ShapeID="rectole0000000015" DrawAspect="Content" ObjectID="_1431980777" r:id="rId41"/>
+          <o:OLEObject Type="Embed" ProgID="StaticMetafile" ShapeID="rectole0000000015" DrawAspect="Content" ObjectID="_1431980970" r:id="rId41"/>
         </w:object>
       </w:r>
     </w:p>
@@ -8091,7 +8137,7 @@
           <v:rect id="rectole0000000016" o:spid="_x0000_i1031" style="width:220.5pt;height:257.25pt" o:ole="" o:preferrelative="t" stroked="f">
             <v:imagedata r:id="rId42" o:title=""/>
           </v:rect>
-          <o:OLEObject Type="Embed" ProgID="StaticMetafile" ShapeID="rectole0000000016" DrawAspect="Content" ObjectID="_1431980778" r:id="rId43"/>
+          <o:OLEObject Type="Embed" ProgID="StaticMetafile" ShapeID="rectole0000000016" DrawAspect="Content" ObjectID="_1431980971" r:id="rId43"/>
         </w:object>
       </w:r>
     </w:p>
@@ -8131,7 +8177,7 @@
           <w:rFonts w:eastAsia="Calibri"/>
         </w:rPr>
       </w:pPr>
-      <w:bookmarkStart w:id="11" w:name="_Toc358238253"/>
+      <w:bookmarkStart w:id="12" w:name="_Toc358238876"/>
       <w:r>
         <w:rPr>
           <w:rFonts w:eastAsia="Calibri"/>
@@ -8145,7 +8191,7 @@
         </w:rPr>
         <w:t xml:space="preserve"> – For.</w:t>
       </w:r>
-      <w:bookmarkEnd w:id="11"/>
+      <w:bookmarkEnd w:id="12"/>
     </w:p>
     <w:p>
       <w:pPr>
@@ -8166,7 +8212,7 @@
           <v:rect id="rectole0000000017" o:spid="_x0000_i1032" style="width:206.25pt;height:71.25pt" o:ole="" o:preferrelative="t" stroked="f">
             <v:imagedata r:id="rId44" o:title=""/>
           </v:rect>
-          <o:OLEObject Type="Embed" ProgID="StaticMetafile" ShapeID="rectole0000000017" DrawAspect="Content" ObjectID="_1431980779" r:id="rId45"/>
+          <o:OLEObject Type="Embed" ProgID="StaticMetafile" ShapeID="rectole0000000017" DrawAspect="Content" ObjectID="_1431980972" r:id="rId45"/>
         </w:object>
       </w:r>
     </w:p>
@@ -8282,7 +8328,7 @@
           <v:rect id="rectole0000000018" o:spid="_x0000_i1033" style="width:3in;height:81.75pt" o:ole="" o:preferrelative="t" stroked="f">
             <v:imagedata r:id="rId46" o:title=""/>
           </v:rect>
-          <o:OLEObject Type="Embed" ProgID="StaticMetafile" ShapeID="rectole0000000018" DrawAspect="Content" ObjectID="_1431980780" r:id="rId47"/>
+          <o:OLEObject Type="Embed" ProgID="StaticMetafile" ShapeID="rectole0000000018" DrawAspect="Content" ObjectID="_1431980973" r:id="rId47"/>
         </w:object>
       </w:r>
     </w:p>
@@ -8381,7 +8427,7 @@
           <v:rect id="rectole0000000019" o:spid="_x0000_i1034" style="width:333pt;height:164.25pt" o:ole="" o:preferrelative="t" stroked="f">
             <v:imagedata r:id="rId48" o:title=""/>
           </v:rect>
-          <o:OLEObject Type="Embed" ProgID="StaticMetafile" ShapeID="rectole0000000019" DrawAspect="Content" ObjectID="_1431980781" r:id="rId49"/>
+          <o:OLEObject Type="Embed" ProgID="StaticMetafile" ShapeID="rectole0000000019" DrawAspect="Content" ObjectID="_1431980974" r:id="rId49"/>
         </w:object>
       </w:r>
     </w:p>
@@ -9004,7 +9050,7 @@
           <w:rFonts w:eastAsia="Calibri"/>
         </w:rPr>
       </w:pPr>
-      <w:bookmarkStart w:id="12" w:name="_Toc358238254"/>
+      <w:bookmarkStart w:id="13" w:name="_Toc358238877"/>
       <w:r>
         <w:rPr>
           <w:rFonts w:eastAsia="Calibri"/>
@@ -9018,7 +9064,7 @@
         </w:rPr>
         <w:t xml:space="preserve"> - Comentários.</w:t>
       </w:r>
-      <w:bookmarkEnd w:id="12"/>
+      <w:bookmarkEnd w:id="13"/>
     </w:p>
     <w:p>
       <w:pPr>
@@ -10134,7 +10180,7 @@
           <w:rFonts w:eastAsia="Calibri"/>
         </w:rPr>
       </w:pPr>
-      <w:bookmarkStart w:id="13" w:name="_Toc358238255"/>
+      <w:bookmarkStart w:id="14" w:name="_Toc358238878"/>
       <w:r>
         <w:rPr>
           <w:rFonts w:eastAsia="Calibri"/>
@@ -10148,7 +10194,7 @@
         </w:rPr>
         <w:t xml:space="preserve"> - Editor de expressões.</w:t>
       </w:r>
-      <w:bookmarkEnd w:id="13"/>
+      <w:bookmarkEnd w:id="14"/>
     </w:p>
     <w:p>
       <w:pPr>
@@ -10513,7 +10559,7 @@
           <w:rFonts w:eastAsia="Calibri"/>
         </w:rPr>
       </w:pPr>
-      <w:bookmarkStart w:id="14" w:name="_Toc358238256"/>
+      <w:bookmarkStart w:id="15" w:name="_Toc358238879"/>
       <w:r>
         <w:rPr>
           <w:rFonts w:eastAsia="Calibri"/>
@@ -10527,7 +10573,7 @@
         </w:rPr>
         <w:t xml:space="preserve"> - Interacção com página de testes.</w:t>
       </w:r>
-      <w:bookmarkEnd w:id="14"/>
+      <w:bookmarkEnd w:id="15"/>
     </w:p>
     <w:p>
       <w:pPr>
@@ -11266,7 +11312,7 @@
           <w:rFonts w:eastAsia="Calibri"/>
         </w:rPr>
       </w:pPr>
-      <w:bookmarkStart w:id="15" w:name="_Toc358238257"/>
+      <w:bookmarkStart w:id="16" w:name="_Toc358238880"/>
       <w:r>
         <w:rPr>
           <w:rFonts w:eastAsia="Calibri"/>
@@ -11299,7 +11345,7 @@
         </w:rPr>
         <w:t>.</w:t>
       </w:r>
-      <w:bookmarkEnd w:id="15"/>
+      <w:bookmarkEnd w:id="16"/>
     </w:p>
     <w:p>
       <w:pPr>
@@ -12125,14 +12171,14 @@
           <w:lang w:val="pt-PT"/>
         </w:rPr>
       </w:pPr>
-      <w:bookmarkStart w:id="16" w:name="_Toc358238258"/>
+      <w:bookmarkStart w:id="17" w:name="_Toc358238881"/>
       <w:r>
         <w:rPr>
           <w:lang w:val="pt-PT"/>
         </w:rPr>
         <w:t>Especificação de Parsing</w:t>
       </w:r>
-      <w:bookmarkEnd w:id="16"/>
+      <w:bookmarkEnd w:id="17"/>
     </w:p>
     <w:p>
       <w:pPr>
@@ -12175,7 +12221,7 @@
           <w:rFonts w:eastAsia="Calibri"/>
         </w:rPr>
       </w:pPr>
-      <w:bookmarkStart w:id="17" w:name="_Toc358238259"/>
+      <w:bookmarkStart w:id="18" w:name="_Toc358238882"/>
       <w:r>
         <w:rPr>
           <w:rFonts w:eastAsia="Calibri"/>
@@ -12189,7 +12235,7 @@
         </w:rPr>
         <w:t xml:space="preserve"> – Requisitos Globais</w:t>
       </w:r>
-      <w:bookmarkEnd w:id="17"/>
+      <w:bookmarkEnd w:id="18"/>
     </w:p>
     <w:p>
       <w:pPr>
@@ -12455,7 +12501,7 @@
           <w:b/>
         </w:rPr>
       </w:pPr>
-      <w:bookmarkStart w:id="18" w:name="_Toc358238260"/>
+      <w:bookmarkStart w:id="19" w:name="_Toc358238883"/>
       <w:r>
         <w:rPr>
           <w:rFonts w:eastAsia="Calibri"/>
@@ -12469,7 +12515,7 @@
         </w:rPr>
         <w:t xml:space="preserve"> – Linguagens de baixo nível (Assembly)</w:t>
       </w:r>
-      <w:bookmarkEnd w:id="18"/>
+      <w:bookmarkEnd w:id="19"/>
     </w:p>
     <w:p>
       <w:pPr>
@@ -12899,7 +12945,7 @@
           <w:rFonts w:eastAsia="Calibri"/>
         </w:rPr>
       </w:pPr>
-      <w:bookmarkStart w:id="19" w:name="_Toc358238261"/>
+      <w:bookmarkStart w:id="20" w:name="_Toc358238884"/>
       <w:r>
         <w:rPr>
           <w:rFonts w:eastAsia="Calibri"/>
@@ -12913,7 +12959,7 @@
         </w:rPr>
         <w:t xml:space="preserve"> – Linguagens de médio/alto nível</w:t>
       </w:r>
-      <w:bookmarkEnd w:id="19"/>
+      <w:bookmarkEnd w:id="20"/>
     </w:p>
     <w:p>
       <w:pPr>
@@ -13253,7 +13299,7 @@
           <w:rFonts w:eastAsia="Calibri"/>
         </w:rPr>
       </w:pPr>
-      <w:bookmarkStart w:id="20" w:name="_Toc358238262"/>
+      <w:bookmarkStart w:id="21" w:name="_Toc358238885"/>
       <w:r>
         <w:rPr>
           <w:rFonts w:eastAsia="Calibri"/>
@@ -13279,7 +13325,7 @@
         </w:rPr>
         <w:t xml:space="preserve"> Fluxograma</w:t>
       </w:r>
-      <w:bookmarkEnd w:id="20"/>
+      <w:bookmarkEnd w:id="21"/>
     </w:p>
     <w:p>
       <w:pPr>
@@ -13543,7 +13589,7 @@
           <w:lang w:eastAsia="pt-PT"/>
         </w:rPr>
       </w:pPr>
-      <w:bookmarkStart w:id="21" w:name="_Toc358238263"/>
+      <w:bookmarkStart w:id="22" w:name="_Toc358238886"/>
       <w:r>
         <w:rPr>
           <w:rFonts w:eastAsia="Calibri"/>
@@ -13563,7 +13609,7 @@
         </w:rPr>
         <w:t>–Strings</w:t>
       </w:r>
-      <w:bookmarkEnd w:id="21"/>
+      <w:bookmarkEnd w:id="22"/>
     </w:p>
     <w:p>
       <w:pPr>
@@ -13916,7 +13962,7 @@
           <w:sz w:val="24"/>
         </w:rPr>
       </w:pPr>
-      <w:bookmarkStart w:id="22" w:name="_Toc358238264"/>
+      <w:bookmarkStart w:id="23" w:name="_Toc358238887"/>
       <w:r>
         <w:rPr>
           <w:rFonts w:eastAsia="Calibri"/>
@@ -13936,7 +13982,7 @@
         </w:rPr>
         <w:t>– Caso Especial : Raiz Quadrada</w:t>
       </w:r>
-      <w:bookmarkEnd w:id="22"/>
+      <w:bookmarkEnd w:id="23"/>
     </w:p>
     <w:p>
       <w:pPr>
@@ -14631,14 +14677,14 @@
           <w:lang w:val="pt-PT"/>
         </w:rPr>
       </w:pPr>
-      <w:bookmarkStart w:id="23" w:name="_Toc358238265"/>
+      <w:bookmarkStart w:id="24" w:name="_Toc358238888"/>
       <w:r>
         <w:rPr>
           <w:lang w:val="pt-PT"/>
         </w:rPr>
         <w:t>Especificação da Integração Fluxo –BD</w:t>
       </w:r>
-      <w:bookmarkEnd w:id="23"/>
+      <w:bookmarkEnd w:id="24"/>
     </w:p>
     <w:p>
       <w:pPr>
@@ -14704,7 +14750,7 @@
       <w:pPr>
         <w:pStyle w:val="Subtitle"/>
       </w:pPr>
-      <w:bookmarkStart w:id="24" w:name="_Toc358238266"/>
+      <w:bookmarkStart w:id="25" w:name="_Toc358238889"/>
       <w:r>
         <w:rPr>
           <w:b/>
@@ -14732,7 +14778,7 @@
       <w:r>
         <w:t>Interacção Base de Dados/Fluxograma</w:t>
       </w:r>
-      <w:bookmarkEnd w:id="24"/>
+      <w:bookmarkEnd w:id="25"/>
     </w:p>
     <w:p>
       <w:pPr>
@@ -15166,14 +15212,14 @@
           <w:lang w:val="pt-PT"/>
         </w:rPr>
       </w:pPr>
-      <w:bookmarkStart w:id="25" w:name="_Toc358238267"/>
+      <w:bookmarkStart w:id="26" w:name="_Toc358238890"/>
       <w:r>
         <w:rPr>
           <w:lang w:val="pt-PT"/>
         </w:rPr>
         <w:t>Especificação da Integração Tradução</w:t>
       </w:r>
-      <w:bookmarkEnd w:id="25"/>
+      <w:bookmarkEnd w:id="26"/>
     </w:p>
     <w:p>
       <w:pPr>
@@ -15230,7 +15276,7 @@
       <w:pPr>
         <w:pStyle w:val="Subtitle"/>
       </w:pPr>
-      <w:bookmarkStart w:id="26" w:name="_Toc358238268"/>
+      <w:bookmarkStart w:id="27" w:name="_Toc358238891"/>
       <w:r>
         <w:rPr>
           <w:b/>
@@ -15240,7 +15286,7 @@
       <w:r>
         <w:t xml:space="preserve"> Requisitos gerais de tradução do website</w:t>
       </w:r>
-      <w:bookmarkEnd w:id="26"/>
+      <w:bookmarkEnd w:id="27"/>
     </w:p>
     <w:p>
       <w:pPr>
@@ -15401,7 +15447,7 @@
       <w:pPr>
         <w:pStyle w:val="Subtitle"/>
       </w:pPr>
-      <w:bookmarkStart w:id="27" w:name="_Toc358238269"/>
+      <w:bookmarkStart w:id="28" w:name="_Toc358238892"/>
       <w:r>
         <w:rPr>
           <w:b/>
@@ -15423,7 +15469,7 @@
       <w:r>
         <w:t xml:space="preserve"> Requisitos de visualização de código no IDE</w:t>
       </w:r>
-      <w:bookmarkEnd w:id="27"/>
+      <w:bookmarkEnd w:id="28"/>
     </w:p>
     <w:tbl>
       <w:tblPr>
@@ -16921,7 +16967,7 @@
           <w:lang w:val="pt-PT"/>
         </w:rPr>
       </w:pPr>
-      <w:bookmarkStart w:id="28" w:name="_Toc358238270"/>
+      <w:bookmarkStart w:id="29" w:name="_Toc358238893"/>
       <w:r>
         <w:rPr>
           <w:lang w:val="pt-PT"/>
@@ -16935,13 +16981,13 @@
         </w:rPr>
         <w:t>Sistemas de Informação</w:t>
       </w:r>
-      <w:bookmarkEnd w:id="28"/>
+      <w:bookmarkEnd w:id="29"/>
     </w:p>
     <w:p>
       <w:pPr>
         <w:pStyle w:val="Subtitle"/>
       </w:pPr>
-      <w:bookmarkStart w:id="29" w:name="_Toc358238271"/>
+      <w:bookmarkStart w:id="30" w:name="_Toc358238894"/>
       <w:r>
         <w:rPr>
           <w:b/>
@@ -16960,27 +17006,26 @@
         </w:rPr>
         <w:t xml:space="preserve"> </w:t>
       </w:r>
-      <w:bookmarkEnd w:id="29"/>
       <w:r>
         <w:t>Funcionamento Geral do Website</w:t>
       </w:r>
-    </w:p>
-    <w:p>
-      <w:pPr>
-        <w:rPr>
-          <w:lang w:val="pt-PT"/>
-        </w:rPr>
-      </w:pPr>
-    </w:p>
-    <w:p>
-      <w:pPr>
-        <w:rPr>
-          <w:sz w:val="24"/>
-          <w:szCs w:val="24"/>
-          <w:lang w:val="pt-PT"/>
-        </w:rPr>
-      </w:pPr>
-      <w:bookmarkStart w:id="30" w:name="_Toc358238272"/>
+      <w:bookmarkEnd w:id="30"/>
+    </w:p>
+    <w:p>
+      <w:pPr>
+        <w:rPr>
+          <w:lang w:val="pt-PT"/>
+        </w:rPr>
+      </w:pPr>
+    </w:p>
+    <w:p>
+      <w:pPr>
+        <w:rPr>
+          <w:sz w:val="24"/>
+          <w:szCs w:val="24"/>
+          <w:lang w:val="pt-PT"/>
+        </w:rPr>
+      </w:pPr>
       <w:r>
         <w:rPr>
           <w:b/>
@@ -16997,16 +17042,7 @@
           <w:szCs w:val="24"/>
           <w:lang w:val="pt-PT"/>
         </w:rPr>
-        <w:t>.00</w:t>
-      </w:r>
-      <w:r>
-        <w:rPr>
-          <w:b/>
-          <w:sz w:val="24"/>
-          <w:szCs w:val="24"/>
-          <w:lang w:val="pt-PT"/>
-        </w:rPr>
-        <w:t>.00</w:t>
+        <w:t>.00.00</w:t>
       </w:r>
       <w:r>
         <w:rPr>
@@ -18121,48 +18157,47 @@
         </w:rPr>
         <w:t>.01.03</w:t>
       </w:r>
-      <w:bookmarkStart w:id="31" w:name="_GoBack"/>
+      <w:r>
+        <w:rPr>
+          <w:b/>
+          <w:sz w:val="24"/>
+          <w:szCs w:val="24"/>
+          <w:lang w:val="pt-PT"/>
+        </w:rPr>
+        <w:t xml:space="preserve"> -</w:t>
+      </w:r>
+      <w:r>
+        <w:rPr>
+          <w:sz w:val="24"/>
+          <w:szCs w:val="24"/>
+          <w:lang w:val="pt-PT"/>
+        </w:rPr>
+        <w:t xml:space="preserve"> </w:t>
+      </w:r>
+      <w:r>
+        <w:rPr>
+          <w:sz w:val="24"/>
+          <w:szCs w:val="24"/>
+          <w:lang w:val="pt-PT"/>
+        </w:rPr>
+        <w:t>A área central do website irá conter a informação escolhida pelo utilizador, através dos tópicos no separador.</w:t>
+      </w:r>
+    </w:p>
+    <w:p>
+      <w:pPr>
+        <w:pStyle w:val="Subtitle"/>
+      </w:pPr>
+      <w:bookmarkStart w:id="31" w:name="_Toc358238895"/>
+      <w:r>
+        <w:rPr>
+          <w:b/>
+        </w:rPr>
+        <w:t xml:space="preserve">INTSI.01 – </w:t>
+      </w:r>
+      <w:r>
+        <w:t>Funcionalidades Utilizador Visitante</w:t>
+      </w:r>
       <w:bookmarkEnd w:id="31"/>
-      <w:r>
-        <w:rPr>
-          <w:b/>
-          <w:sz w:val="24"/>
-          <w:szCs w:val="24"/>
-          <w:lang w:val="pt-PT"/>
-        </w:rPr>
-        <w:t xml:space="preserve"> -</w:t>
-      </w:r>
-      <w:r>
-        <w:rPr>
-          <w:sz w:val="24"/>
-          <w:szCs w:val="24"/>
-          <w:lang w:val="pt-PT"/>
-        </w:rPr>
-        <w:t xml:space="preserve"> </w:t>
-      </w:r>
-      <w:r>
-        <w:rPr>
-          <w:sz w:val="24"/>
-          <w:szCs w:val="24"/>
-          <w:lang w:val="pt-PT"/>
-        </w:rPr>
-        <w:t>A área central do website irá conter a informação escolhida pelo utilizador, através dos tópicos no separador.</w:t>
-      </w:r>
-    </w:p>
-    <w:p>
-      <w:pPr>
-        <w:pStyle w:val="Subtitle"/>
-      </w:pPr>
-      <w:r>
-        <w:rPr>
-          <w:b/>
-        </w:rPr>
-        <w:t xml:space="preserve">INTSI.01 – </w:t>
-      </w:r>
-      <w:r>
-        <w:t>Funcionalidades Utilizador Visitante</w:t>
-      </w:r>
-      <w:bookmarkEnd w:id="30"/>
     </w:p>
     <w:p>
       <w:pPr>
@@ -18746,7 +18781,7 @@
       <w:pPr>
         <w:pStyle w:val="Subtitle"/>
       </w:pPr>
-      <w:bookmarkStart w:id="32" w:name="_Toc358238273"/>
+      <w:bookmarkStart w:id="32" w:name="_Toc358238896"/>
       <w:r>
         <w:rPr>
           <w:b/>
@@ -19405,7 +19440,7 @@
       <w:pPr>
         <w:pStyle w:val="Subtitle"/>
       </w:pPr>
-      <w:bookmarkStart w:id="33" w:name="_Toc358238274"/>
+      <w:bookmarkStart w:id="33" w:name="_Toc358238897"/>
       <w:r>
         <w:rPr>
           <w:b/>
@@ -20031,7 +20066,7 @@
       <w:pPr>
         <w:pStyle w:val="Subtitle"/>
       </w:pPr>
-      <w:bookmarkStart w:id="34" w:name="_Toc358238275"/>
+      <w:bookmarkStart w:id="34" w:name="_Toc358238898"/>
       <w:r>
         <w:rPr>
           <w:b/>
@@ -20236,6 +20271,7 @@
       <w:pPr>
         <w:pStyle w:val="Subtitle"/>
       </w:pPr>
+      <w:bookmarkStart w:id="35" w:name="_Toc358238899"/>
       <w:r>
         <w:rPr>
           <w:b/>
@@ -20257,6 +20293,7 @@
       <w:r>
         <w:t>Recuperação de Palavras-Passe</w:t>
       </w:r>
+      <w:bookmarkEnd w:id="35"/>
     </w:p>
     <w:p>
       <w:pPr>
@@ -22215,7 +22252,7 @@
 </file>
 
 <file path=customXml/itemProps1.xml><?xml version="1.0" encoding="utf-8"?>
-<ds:datastoreItem xmlns:ds="http://schemas.openxmlformats.org/officeDocument/2006/customXml" ds:itemID="{5FC0183A-1EDB-4C8A-8217-348E9D7DAA14}">
+<ds:datastoreItem xmlns:ds="http://schemas.openxmlformats.org/officeDocument/2006/customXml" ds:itemID="{B6388296-441A-4261-B59C-E8B629E6A297}">
   <ds:schemaRefs>
     <ds:schemaRef ds:uri="http://schemas.openxmlformats.org/officeDocument/2006/bibliography"/>
   </ds:schemaRefs>

</xml_diff>

<commit_message>
Alterações nos requisitos das funções
</commit_message>
<xml_diff>
--- a/Geral/Requisitos.docx
+++ b/Geral/Requisitos.docx
@@ -2918,8 +2918,6 @@
           <w:lang w:val="pt-PT"/>
         </w:rPr>
       </w:pPr>
-      <w:bookmarkStart w:id="0" w:name="_GoBack"/>
-      <w:bookmarkEnd w:id="0"/>
     </w:p>
     <w:p>
       <w:pPr>
@@ -2928,7 +2926,7 @@
           <w:lang w:val="pt-PT"/>
         </w:rPr>
       </w:pPr>
-      <w:bookmarkStart w:id="1" w:name="_Toc358238865"/>
+      <w:bookmarkStart w:id="0" w:name="_Toc358238865"/>
       <w:r>
         <w:rPr>
           <w:lang w:val="pt-PT"/>
@@ -2936,48 +2934,48 @@
         <w:lastRenderedPageBreak/>
         <w:t>Especificação da linguagem Fluxo-Gráfica e ferramentas do IDE</w:t>
       </w:r>
+      <w:bookmarkEnd w:id="0"/>
+    </w:p>
+    <w:p>
+      <w:pPr>
+        <w:jc w:val="both"/>
+        <w:rPr>
+          <w:rFonts w:ascii="Calibri" w:eastAsia="Calibri" w:hAnsi="Calibri" w:cs="Calibri"/>
+          <w:sz w:val="24"/>
+          <w:lang w:val="pt-PT"/>
+        </w:rPr>
+      </w:pPr>
+      <w:r>
+        <w:rPr>
+          <w:rFonts w:ascii="Calibri" w:eastAsia="Calibri" w:hAnsi="Calibri" w:cs="Calibri"/>
+          <w:sz w:val="24"/>
+          <w:lang w:val="pt-PT"/>
+        </w:rPr>
+        <w:t>Pretende-se a criação de uma ferramenta que permita o desenvolvimento e a aprendizagem de algoritmos através de fluxogramas. Um fluxograma é um conjunto de símbolos gráficos, que contêm texto e são unidos por linhas de fluxo. Para este tópico os requisitos serão identificados por “FLUX.xx.xx”.</w:t>
+      </w:r>
+    </w:p>
+    <w:p>
+      <w:pPr>
+        <w:pStyle w:val="Subtitle"/>
+        <w:rPr>
+          <w:rFonts w:eastAsia="Calibri"/>
+        </w:rPr>
+      </w:pPr>
+      <w:bookmarkStart w:id="1" w:name="_Toc358238866"/>
+      <w:r>
+        <w:rPr>
+          <w:rFonts w:eastAsia="Calibri"/>
+          <w:b/>
+        </w:rPr>
+        <w:t>FLUX.00</w:t>
+      </w:r>
+      <w:r>
+        <w:rPr>
+          <w:rFonts w:eastAsia="Calibri"/>
+        </w:rPr>
+        <w:t xml:space="preserve"> – Requisitos globais da linguagem.</w:t>
+      </w:r>
       <w:bookmarkEnd w:id="1"/>
-    </w:p>
-    <w:p>
-      <w:pPr>
-        <w:jc w:val="both"/>
-        <w:rPr>
-          <w:rFonts w:ascii="Calibri" w:eastAsia="Calibri" w:hAnsi="Calibri" w:cs="Calibri"/>
-          <w:sz w:val="24"/>
-          <w:lang w:val="pt-PT"/>
-        </w:rPr>
-      </w:pPr>
-      <w:r>
-        <w:rPr>
-          <w:rFonts w:ascii="Calibri" w:eastAsia="Calibri" w:hAnsi="Calibri" w:cs="Calibri"/>
-          <w:sz w:val="24"/>
-          <w:lang w:val="pt-PT"/>
-        </w:rPr>
-        <w:t>Pretende-se a criação de uma ferramenta que permita o desenvolvimento e a aprendizagem de algoritmos através de fluxogramas. Um fluxograma é um conjunto de símbolos gráficos, que contêm texto e são unidos por linhas de fluxo. Para este tópico os requisitos serão identificados por “FLUX.xx.xx”.</w:t>
-      </w:r>
-    </w:p>
-    <w:p>
-      <w:pPr>
-        <w:pStyle w:val="Subtitle"/>
-        <w:rPr>
-          <w:rFonts w:eastAsia="Calibri"/>
-        </w:rPr>
-      </w:pPr>
-      <w:bookmarkStart w:id="2" w:name="_Toc358238866"/>
-      <w:r>
-        <w:rPr>
-          <w:rFonts w:eastAsia="Calibri"/>
-          <w:b/>
-        </w:rPr>
-        <w:t>FLUX.00</w:t>
-      </w:r>
-      <w:r>
-        <w:rPr>
-          <w:rFonts w:eastAsia="Calibri"/>
-        </w:rPr>
-        <w:t xml:space="preserve"> – Requisitos globais da linguagem.</w:t>
-      </w:r>
-      <w:bookmarkEnd w:id="2"/>
     </w:p>
     <w:p>
       <w:pPr>
@@ -3029,7 +3027,7 @@
           <v:rect id="rectole0000000000" o:spid="_x0000_i1025" style="width:440.25pt;height:139.5pt" o:ole="" o:preferrelative="t" stroked="f">
             <v:imagedata r:id="rId6" o:title=""/>
           </v:rect>
-          <o:OLEObject Type="Embed" ProgID="StaticMetafile" ShapeID="rectole0000000000" DrawAspect="Content" ObjectID="_1431980965" r:id="rId7"/>
+          <o:OLEObject Type="Embed" ProgID="StaticMetafile" ShapeID="rectole0000000000" DrawAspect="Content" ObjectID="_1431981394" r:id="rId7"/>
         </w:object>
       </w:r>
     </w:p>
@@ -3125,7 +3123,7 @@
           <v:rect id="rectole0000000001" o:spid="_x0000_i1026" style="width:97.5pt;height:47.25pt" o:ole="" o:preferrelative="t" stroked="f">
             <v:imagedata r:id="rId8" o:title=""/>
           </v:rect>
-          <o:OLEObject Type="Embed" ProgID="StaticMetafile" ShapeID="rectole0000000001" DrawAspect="Content" ObjectID="_1431980966" r:id="rId9"/>
+          <o:OLEObject Type="Embed" ProgID="StaticMetafile" ShapeID="rectole0000000001" DrawAspect="Content" ObjectID="_1431981395" r:id="rId9"/>
         </w:object>
       </w:r>
     </w:p>
@@ -3323,7 +3321,7 @@
           <w:rFonts w:eastAsia="Calibri"/>
         </w:rPr>
       </w:pPr>
-      <w:bookmarkStart w:id="3" w:name="_Toc358238867"/>
+      <w:bookmarkStart w:id="2" w:name="_Toc358238867"/>
       <w:r>
         <w:rPr>
           <w:rFonts w:eastAsia="Calibri"/>
@@ -3337,7 +3335,7 @@
         </w:rPr>
         <w:t xml:space="preserve"> -  Inicio/Fim.</w:t>
       </w:r>
-      <w:bookmarkEnd w:id="3"/>
+      <w:bookmarkEnd w:id="2"/>
     </w:p>
     <w:p>
       <w:pPr>
@@ -3415,7 +3413,7 @@
             <o:lock v:ext="edit" aspectratio="f"/>
             <w10:wrap type="square"/>
           </v:shape>
-          <o:OLEObject Type="Embed" ProgID="StaticMetafile" ShapeID="_x0000_s1097" DrawAspect="Content" ObjectID="_1431980975" r:id="rId11"/>
+          <o:OLEObject Type="Embed" ProgID="StaticMetafile" ShapeID="_x0000_s1097" DrawAspect="Content" ObjectID="_1431981404" r:id="rId11"/>
         </w:object>
       </w:r>
       <w:r>
@@ -3604,7 +3602,7 @@
           <w:rFonts w:eastAsia="Calibri"/>
         </w:rPr>
       </w:pPr>
-      <w:bookmarkStart w:id="4" w:name="_Toc358238868"/>
+      <w:bookmarkStart w:id="3" w:name="_Toc358238868"/>
       <w:r>
         <w:rPr>
           <w:rFonts w:eastAsia="Calibri"/>
@@ -3618,7 +3616,7 @@
         </w:rPr>
         <w:t xml:space="preserve"> -  União.</w:t>
       </w:r>
-      <w:bookmarkEnd w:id="4"/>
+      <w:bookmarkEnd w:id="3"/>
     </w:p>
     <w:p>
       <w:pPr>
@@ -3674,7 +3672,7 @@
           <v:rect id="rectole0000000003" o:spid="_x0000_i1027" style="width:69.75pt;height:51.75pt" o:ole="" o:preferrelative="t" stroked="f">
             <v:imagedata r:id="rId12" o:title=""/>
           </v:rect>
-          <o:OLEObject Type="Embed" ProgID="StaticMetafile" ShapeID="rectole0000000003" DrawAspect="Content" ObjectID="_1431980967" r:id="rId13"/>
+          <o:OLEObject Type="Embed" ProgID="StaticMetafile" ShapeID="rectole0000000003" DrawAspect="Content" ObjectID="_1431981396" r:id="rId13"/>
         </w:object>
       </w:r>
       <w:r>
@@ -3807,7 +3805,7 @@
           <w:rFonts w:eastAsia="Calibri"/>
         </w:rPr>
       </w:pPr>
-      <w:bookmarkStart w:id="5" w:name="_Toc358238869"/>
+      <w:bookmarkStart w:id="4" w:name="_Toc358238869"/>
       <w:r>
         <w:rPr>
           <w:rFonts w:eastAsia="Calibri"/>
@@ -3821,7 +3819,7 @@
         </w:rPr>
         <w:t xml:space="preserve"> -  Leitura.</w:t>
       </w:r>
-      <w:bookmarkEnd w:id="5"/>
+      <w:bookmarkEnd w:id="4"/>
     </w:p>
     <w:p>
       <w:pPr>
@@ -3876,7 +3874,7 @@
           <v:rect id="rectole0000000004" o:spid="_x0000_i1028" style="width:120pt;height:48pt" o:ole="" o:preferrelative="t" stroked="f">
             <v:imagedata r:id="rId14" o:title=""/>
           </v:rect>
-          <o:OLEObject Type="Embed" ProgID="StaticMetafile" ShapeID="rectole0000000004" DrawAspect="Content" ObjectID="_1431980968" r:id="rId15"/>
+          <o:OLEObject Type="Embed" ProgID="StaticMetafile" ShapeID="rectole0000000004" DrawAspect="Content" ObjectID="_1431981397" r:id="rId15"/>
         </w:object>
       </w:r>
       <w:r>
@@ -4213,7 +4211,7 @@
           <w:rFonts w:eastAsia="Calibri"/>
         </w:rPr>
       </w:pPr>
-      <w:bookmarkStart w:id="6" w:name="_Toc358238870"/>
+      <w:bookmarkStart w:id="5" w:name="_Toc358238870"/>
       <w:r>
         <w:rPr>
           <w:rFonts w:eastAsia="Calibri"/>
@@ -4228,7 +4226,7 @@
         </w:rPr>
         <w:t xml:space="preserve"> – Processo/Funções.</w:t>
       </w:r>
-      <w:bookmarkEnd w:id="6"/>
+      <w:bookmarkEnd w:id="5"/>
     </w:p>
     <w:p>
       <w:pPr>
@@ -4283,7 +4281,7 @@
           <v:rect id="rectole0000000005" o:spid="_x0000_i1029" style="width:121.5pt;height:62.25pt" o:ole="" o:preferrelative="t" stroked="f">
             <v:imagedata r:id="rId16" o:title=""/>
           </v:rect>
-          <o:OLEObject Type="Embed" ProgID="StaticMetafile" ShapeID="rectole0000000005" DrawAspect="Content" ObjectID="_1431980969" r:id="rId17"/>
+          <o:OLEObject Type="Embed" ProgID="StaticMetafile" ShapeID="rectole0000000005" DrawAspect="Content" ObjectID="_1431981398" r:id="rId17"/>
         </w:object>
       </w:r>
       <w:r>
@@ -4359,7 +4357,7 @@
             <o:lock v:ext="edit" aspectratio="f"/>
             <w10:wrap type="square"/>
           </v:shape>
-          <o:OLEObject Type="Embed" ProgID="PBrush" ShapeID="_x0000_s1098" DrawAspect="Content" ObjectID="_1431980976" r:id="rId19"/>
+          <o:OLEObject Type="Embed" ProgID="PBrush" ShapeID="_x0000_s1098" DrawAspect="Content" ObjectID="_1431981405" r:id="rId19"/>
         </w:object>
       </w:r>
     </w:p>
@@ -4504,7 +4502,7 @@
             <o:lock v:ext="edit" aspectratio="f"/>
             <w10:wrap type="tight"/>
           </v:shape>
-          <o:OLEObject Type="Embed" ProgID="PBrush" ShapeID="_x0000_s1158" DrawAspect="Content" ObjectID="_1431980977" r:id="rId21"/>
+          <o:OLEObject Type="Embed" ProgID="PBrush" ShapeID="_x0000_s1158" DrawAspect="Content" ObjectID="_1431981406" r:id="rId21"/>
         </w:object>
       </w:r>
     </w:p>
@@ -4680,7 +4678,7 @@
             <o:lock v:ext="edit" aspectratio="f"/>
             <w10:wrap type="tight"/>
           </v:shape>
-          <o:OLEObject Type="Embed" ProgID="PBrush" ShapeID="_x0000_s1159" DrawAspect="Content" ObjectID="_1431980978" r:id="rId23"/>
+          <o:OLEObject Type="Embed" ProgID="PBrush" ShapeID="_x0000_s1159" DrawAspect="Content" ObjectID="_1431981407" r:id="rId23"/>
         </w:object>
       </w:r>
     </w:p>
@@ -5022,7 +5020,7 @@
             <o:lock v:ext="edit" aspectratio="f"/>
             <w10:wrap type="square"/>
           </v:shape>
-          <o:OLEObject Type="Embed" ProgID="PBrush" ShapeID="_x0000_s1099" DrawAspect="Content" ObjectID="_1431980979" r:id="rId25"/>
+          <o:OLEObject Type="Embed" ProgID="PBrush" ShapeID="_x0000_s1099" DrawAspect="Content" ObjectID="_1431981408" r:id="rId25"/>
         </w:object>
       </w:r>
     </w:p>
@@ -5142,7 +5140,7 @@
           <w:rFonts w:eastAsia="Calibri"/>
         </w:rPr>
       </w:pPr>
-      <w:bookmarkStart w:id="7" w:name="_Toc358238871"/>
+      <w:bookmarkStart w:id="6" w:name="_Toc358238871"/>
       <w:r>
         <w:rPr>
           <w:rFonts w:eastAsia="Calibri"/>
@@ -5156,7 +5154,7 @@
         </w:rPr>
         <w:t xml:space="preserve"> – Decisão.</w:t>
       </w:r>
-      <w:bookmarkEnd w:id="7"/>
+      <w:bookmarkEnd w:id="6"/>
     </w:p>
     <w:p>
       <w:pPr>
@@ -5216,7 +5214,7 @@
             <o:lock v:ext="edit" aspectratio="f"/>
             <w10:wrap type="square"/>
           </v:shape>
-          <o:OLEObject Type="Embed" ProgID="StaticMetafile" ShapeID="_x0000_s1100" DrawAspect="Content" ObjectID="_1431980980" r:id="rId27"/>
+          <o:OLEObject Type="Embed" ProgID="StaticMetafile" ShapeID="_x0000_s1100" DrawAspect="Content" ObjectID="_1431981409" r:id="rId27"/>
         </w:object>
       </w:r>
       <w:r>
@@ -6216,7 +6214,7 @@
           <w:rFonts w:eastAsia="Calibri"/>
         </w:rPr>
       </w:pPr>
-      <w:bookmarkStart w:id="8" w:name="_Toc358238872"/>
+      <w:bookmarkStart w:id="7" w:name="_Toc358238872"/>
       <w:r>
         <w:rPr>
           <w:rFonts w:eastAsia="Calibri"/>
@@ -6230,7 +6228,7 @@
         </w:rPr>
         <w:t xml:space="preserve"> – Escrita.</w:t>
       </w:r>
-      <w:bookmarkEnd w:id="8"/>
+      <w:bookmarkEnd w:id="7"/>
     </w:p>
     <w:p>
       <w:pPr>
@@ -6285,7 +6283,7 @@
             <o:lock v:ext="edit" aspectratio="f"/>
             <w10:wrap type="square"/>
           </v:shape>
-          <o:OLEObject Type="Embed" ProgID="StaticMetafile" ShapeID="_x0000_s1101" DrawAspect="Content" ObjectID="_1431980981" r:id="rId31"/>
+          <o:OLEObject Type="Embed" ProgID="StaticMetafile" ShapeID="_x0000_s1101" DrawAspect="Content" ObjectID="_1431981410" r:id="rId31"/>
         </w:object>
       </w:r>
     </w:p>
@@ -6560,7 +6558,7 @@
           <w:rFonts w:eastAsia="Calibri"/>
         </w:rPr>
       </w:pPr>
-      <w:bookmarkStart w:id="9" w:name="_Toc358238873"/>
+      <w:bookmarkStart w:id="8" w:name="_Toc358238873"/>
       <w:r>
         <w:rPr>
           <w:rFonts w:eastAsia="Calibri"/>
@@ -6574,7 +6572,7 @@
         </w:rPr>
         <w:t xml:space="preserve"> – Return.</w:t>
       </w:r>
-      <w:bookmarkEnd w:id="9"/>
+      <w:bookmarkEnd w:id="8"/>
     </w:p>
     <w:p>
       <w:pPr>
@@ -6621,7 +6619,7 @@
             <o:lock v:ext="edit" aspectratio="f"/>
             <w10:wrap type="square"/>
           </v:shape>
-          <o:OLEObject Type="Embed" ProgID="StaticMetafile" ShapeID="_x0000_s1102" DrawAspect="Content" ObjectID="_1431980982" r:id="rId33"/>
+          <o:OLEObject Type="Embed" ProgID="StaticMetafile" ShapeID="_x0000_s1102" DrawAspect="Content" ObjectID="_1431981411" r:id="rId33"/>
         </w:object>
       </w:r>
     </w:p>
@@ -6858,7 +6856,7 @@
             <o:lock v:ext="edit" aspectratio="f"/>
             <w10:wrap type="square"/>
           </v:shape>
-          <o:OLEObject Type="Embed" ProgID="StaticMetafile" ShapeID="_x0000_s1103" DrawAspect="Content" ObjectID="_1431980983" r:id="rId35"/>
+          <o:OLEObject Type="Embed" ProgID="StaticMetafile" ShapeID="_x0000_s1103" DrawAspect="Content" ObjectID="_1431981412" r:id="rId35"/>
         </w:object>
       </w:r>
     </w:p>
@@ -6896,7 +6894,7 @@
           <w:rFonts w:eastAsia="Calibri"/>
         </w:rPr>
       </w:pPr>
-      <w:bookmarkStart w:id="10" w:name="_Toc358238874"/>
+      <w:bookmarkStart w:id="9" w:name="_Toc358238874"/>
       <w:r>
         <w:rPr>
           <w:rFonts w:eastAsia="Calibri"/>
@@ -6910,7 +6908,7 @@
         </w:rPr>
         <w:t xml:space="preserve"> – Ligações.</w:t>
       </w:r>
-      <w:bookmarkEnd w:id="10"/>
+      <w:bookmarkEnd w:id="9"/>
     </w:p>
     <w:p>
       <w:pPr>
@@ -7041,7 +7039,7 @@
           <w:rFonts w:eastAsia="Calibri"/>
         </w:rPr>
       </w:pPr>
-      <w:bookmarkStart w:id="11" w:name="_Toc358238875"/>
+      <w:bookmarkStart w:id="10" w:name="_Toc358238875"/>
       <w:r>
         <w:rPr>
           <w:noProof/>
@@ -7117,7 +7115,7 @@
         </w:rPr>
         <w:t xml:space="preserve"> – Switch Case.</w:t>
       </w:r>
-      <w:bookmarkEnd w:id="11"/>
+      <w:bookmarkEnd w:id="10"/>
     </w:p>
     <w:p>
       <w:pPr>
@@ -7267,7 +7265,7 @@
             <o:lock v:ext="edit" aspectratio="f"/>
             <w10:wrap type="square"/>
           </v:shape>
-          <o:OLEObject Type="Embed" ProgID="StaticMetafile" ShapeID="_x0000_s1105" DrawAspect="Content" ObjectID="_1431980984" r:id="rId39"/>
+          <o:OLEObject Type="Embed" ProgID="StaticMetafile" ShapeID="_x0000_s1105" DrawAspect="Content" ObjectID="_1431981413" r:id="rId39"/>
         </w:object>
       </w:r>
       <w:r>
@@ -7462,7 +7460,7 @@
           <v:rect id="rectole0000000015" o:spid="_x0000_i1030" style="width:274.5pt;height:265.5pt" o:ole="" o:preferrelative="t" stroked="f">
             <v:imagedata r:id="rId40" o:title=""/>
           </v:rect>
-          <o:OLEObject Type="Embed" ProgID="StaticMetafile" ShapeID="rectole0000000015" DrawAspect="Content" ObjectID="_1431980970" r:id="rId41"/>
+          <o:OLEObject Type="Embed" ProgID="StaticMetafile" ShapeID="rectole0000000015" DrawAspect="Content" ObjectID="_1431981399" r:id="rId41"/>
         </w:object>
       </w:r>
     </w:p>
@@ -8137,7 +8135,7 @@
           <v:rect id="rectole0000000016" o:spid="_x0000_i1031" style="width:220.5pt;height:257.25pt" o:ole="" o:preferrelative="t" stroked="f">
             <v:imagedata r:id="rId42" o:title=""/>
           </v:rect>
-          <o:OLEObject Type="Embed" ProgID="StaticMetafile" ShapeID="rectole0000000016" DrawAspect="Content" ObjectID="_1431980971" r:id="rId43"/>
+          <o:OLEObject Type="Embed" ProgID="StaticMetafile" ShapeID="rectole0000000016" DrawAspect="Content" ObjectID="_1431981400" r:id="rId43"/>
         </w:object>
       </w:r>
     </w:p>
@@ -8177,7 +8175,7 @@
           <w:rFonts w:eastAsia="Calibri"/>
         </w:rPr>
       </w:pPr>
-      <w:bookmarkStart w:id="12" w:name="_Toc358238876"/>
+      <w:bookmarkStart w:id="11" w:name="_Toc358238876"/>
       <w:r>
         <w:rPr>
           <w:rFonts w:eastAsia="Calibri"/>
@@ -8191,7 +8189,7 @@
         </w:rPr>
         <w:t xml:space="preserve"> – For.</w:t>
       </w:r>
-      <w:bookmarkEnd w:id="12"/>
+      <w:bookmarkEnd w:id="11"/>
     </w:p>
     <w:p>
       <w:pPr>
@@ -8212,7 +8210,7 @@
           <v:rect id="rectole0000000017" o:spid="_x0000_i1032" style="width:206.25pt;height:71.25pt" o:ole="" o:preferrelative="t" stroked="f">
             <v:imagedata r:id="rId44" o:title=""/>
           </v:rect>
-          <o:OLEObject Type="Embed" ProgID="StaticMetafile" ShapeID="rectole0000000017" DrawAspect="Content" ObjectID="_1431980972" r:id="rId45"/>
+          <o:OLEObject Type="Embed" ProgID="StaticMetafile" ShapeID="rectole0000000017" DrawAspect="Content" ObjectID="_1431981401" r:id="rId45"/>
         </w:object>
       </w:r>
     </w:p>
@@ -8328,7 +8326,7 @@
           <v:rect id="rectole0000000018" o:spid="_x0000_i1033" style="width:3in;height:81.75pt" o:ole="" o:preferrelative="t" stroked="f">
             <v:imagedata r:id="rId46" o:title=""/>
           </v:rect>
-          <o:OLEObject Type="Embed" ProgID="StaticMetafile" ShapeID="rectole0000000018" DrawAspect="Content" ObjectID="_1431980973" r:id="rId47"/>
+          <o:OLEObject Type="Embed" ProgID="StaticMetafile" ShapeID="rectole0000000018" DrawAspect="Content" ObjectID="_1431981402" r:id="rId47"/>
         </w:object>
       </w:r>
     </w:p>
@@ -8427,7 +8425,7 @@
           <v:rect id="rectole0000000019" o:spid="_x0000_i1034" style="width:333pt;height:164.25pt" o:ole="" o:preferrelative="t" stroked="f">
             <v:imagedata r:id="rId48" o:title=""/>
           </v:rect>
-          <o:OLEObject Type="Embed" ProgID="StaticMetafile" ShapeID="rectole0000000019" DrawAspect="Content" ObjectID="_1431980974" r:id="rId49"/>
+          <o:OLEObject Type="Embed" ProgID="StaticMetafile" ShapeID="rectole0000000019" DrawAspect="Content" ObjectID="_1431981403" r:id="rId49"/>
         </w:object>
       </w:r>
     </w:p>
@@ -9050,7 +9048,7 @@
           <w:rFonts w:eastAsia="Calibri"/>
         </w:rPr>
       </w:pPr>
-      <w:bookmarkStart w:id="13" w:name="_Toc358238877"/>
+      <w:bookmarkStart w:id="12" w:name="_Toc358238877"/>
       <w:r>
         <w:rPr>
           <w:rFonts w:eastAsia="Calibri"/>
@@ -9064,7 +9062,7 @@
         </w:rPr>
         <w:t xml:space="preserve"> - Comentários.</w:t>
       </w:r>
-      <w:bookmarkEnd w:id="13"/>
+      <w:bookmarkEnd w:id="12"/>
     </w:p>
     <w:p>
       <w:pPr>
@@ -10180,7 +10178,7 @@
           <w:rFonts w:eastAsia="Calibri"/>
         </w:rPr>
       </w:pPr>
-      <w:bookmarkStart w:id="14" w:name="_Toc358238878"/>
+      <w:bookmarkStart w:id="13" w:name="_Toc358238878"/>
       <w:r>
         <w:rPr>
           <w:rFonts w:eastAsia="Calibri"/>
@@ -10194,7 +10192,7 @@
         </w:rPr>
         <w:t xml:space="preserve"> - Editor de expressões.</w:t>
       </w:r>
-      <w:bookmarkEnd w:id="14"/>
+      <w:bookmarkEnd w:id="13"/>
     </w:p>
     <w:p>
       <w:pPr>
@@ -10559,7 +10557,7 @@
           <w:rFonts w:eastAsia="Calibri"/>
         </w:rPr>
       </w:pPr>
-      <w:bookmarkStart w:id="15" w:name="_Toc358238879"/>
+      <w:bookmarkStart w:id="14" w:name="_Toc358238879"/>
       <w:r>
         <w:rPr>
           <w:rFonts w:eastAsia="Calibri"/>
@@ -10573,7 +10571,7 @@
         </w:rPr>
         <w:t xml:space="preserve"> - Interacção com página de testes.</w:t>
       </w:r>
-      <w:bookmarkEnd w:id="15"/>
+      <w:bookmarkEnd w:id="14"/>
     </w:p>
     <w:p>
       <w:pPr>
@@ -11312,7 +11310,7 @@
           <w:rFonts w:eastAsia="Calibri"/>
         </w:rPr>
       </w:pPr>
-      <w:bookmarkStart w:id="16" w:name="_Toc358238880"/>
+      <w:bookmarkStart w:id="15" w:name="_Toc358238880"/>
       <w:r>
         <w:rPr>
           <w:rFonts w:eastAsia="Calibri"/>
@@ -11345,7 +11343,7 @@
         </w:rPr>
         <w:t>.</w:t>
       </w:r>
-      <w:bookmarkEnd w:id="16"/>
+      <w:bookmarkEnd w:id="15"/>
     </w:p>
     <w:p>
       <w:pPr>
@@ -11572,7 +11570,7 @@
           <w:szCs w:val="24"/>
           <w:lang w:val="pt-PT"/>
         </w:rPr>
-        <w:t>14.05</w:t>
+        <w:t>14.04</w:t>
       </w:r>
       <w:r>
         <w:rPr>
@@ -11694,7 +11692,7 @@
           <w:szCs w:val="24"/>
           <w:lang w:val="pt-PT"/>
         </w:rPr>
-        <w:t>7</w:t>
+        <w:t>5</w:t>
       </w:r>
       <w:r>
         <w:rPr>
@@ -11760,7 +11758,7 @@
           <w:szCs w:val="24"/>
           <w:lang w:val="pt-PT"/>
         </w:rPr>
-        <w:t>FLUX.14.09</w:t>
+        <w:t>FLUX.14.06</w:t>
       </w:r>
       <w:r>
         <w:rPr>
@@ -11788,7 +11786,17 @@
           <w:szCs w:val="24"/>
           <w:lang w:val="pt-PT"/>
         </w:rPr>
-        <w:t>Mesmo sendo o output o “return” deve ser usada a forma “fim” para terminar o programa.</w:t>
+        <w:t>Mesmo sendo o output o “return” deve ser usada a forma “fi</w:t>
+      </w:r>
+      <w:bookmarkStart w:id="16" w:name="_GoBack"/>
+      <w:bookmarkEnd w:id="16"/>
+      <w:r>
+        <w:rPr>
+          <w:sz w:val="24"/>
+          <w:szCs w:val="24"/>
+          <w:lang w:val="pt-PT"/>
+        </w:rPr>
+        <w:t>m” para terminar o programa.</w:t>
       </w:r>
     </w:p>
     <w:p>
@@ -11807,7 +11815,7 @@
           <w:szCs w:val="24"/>
           <w:lang w:val="pt-PT"/>
         </w:rPr>
-        <w:t>FLUX.14.10</w:t>
+        <w:t>FLUX.14.07</w:t>
       </w:r>
       <w:r>
         <w:rPr>
@@ -11854,7 +11862,7 @@
           <w:szCs w:val="24"/>
           <w:lang w:val="pt-PT"/>
         </w:rPr>
-        <w:t>FLUX.14.11</w:t>
+        <w:t>FLUX.14.08</w:t>
       </w:r>
       <w:r>
         <w:rPr>
@@ -22252,7 +22260,7 @@
 </file>
 
 <file path=customXml/itemProps1.xml><?xml version="1.0" encoding="utf-8"?>
-<ds:datastoreItem xmlns:ds="http://schemas.openxmlformats.org/officeDocument/2006/customXml" ds:itemID="{B6388296-441A-4261-B59C-E8B629E6A297}">
+<ds:datastoreItem xmlns:ds="http://schemas.openxmlformats.org/officeDocument/2006/customXml" ds:itemID="{CC74A8BA-CF89-4A1F-8540-82E5E25CDAEC}">
   <ds:schemaRefs>
     <ds:schemaRef ds:uri="http://schemas.openxmlformats.org/officeDocument/2006/bibliography"/>
   </ds:schemaRefs>

</xml_diff>

<commit_message>
Adicionados requisitos de interacção entre moodle e sistema/website à área Especificação da Integração Fluxo-BD
</commit_message>
<xml_diff>
--- a/Geral/Requisitos.docx
+++ b/Geral/Requisitos.docx
@@ -3027,7 +3027,7 @@
           <v:rect id="rectole0000000000" o:spid="_x0000_i1025" style="width:440.25pt;height:139.5pt" o:ole="" o:preferrelative="t" stroked="f">
             <v:imagedata r:id="rId6" o:title=""/>
           </v:rect>
-          <o:OLEObject Type="Embed" ProgID="StaticMetafile" ShapeID="rectole0000000000" DrawAspect="Content" ObjectID="_1431981394" r:id="rId7"/>
+          <o:OLEObject Type="Embed" ProgID="StaticMetafile" ShapeID="rectole0000000000" DrawAspect="Content" ObjectID="_1431981854" r:id="rId7"/>
         </w:object>
       </w:r>
     </w:p>
@@ -3123,7 +3123,7 @@
           <v:rect id="rectole0000000001" o:spid="_x0000_i1026" style="width:97.5pt;height:47.25pt" o:ole="" o:preferrelative="t" stroked="f">
             <v:imagedata r:id="rId8" o:title=""/>
           </v:rect>
-          <o:OLEObject Type="Embed" ProgID="StaticMetafile" ShapeID="rectole0000000001" DrawAspect="Content" ObjectID="_1431981395" r:id="rId9"/>
+          <o:OLEObject Type="Embed" ProgID="StaticMetafile" ShapeID="rectole0000000001" DrawAspect="Content" ObjectID="_1431981855" r:id="rId9"/>
         </w:object>
       </w:r>
     </w:p>
@@ -3388,7 +3388,7 @@
         <w:rPr>
           <w:noProof/>
         </w:rPr>
-        <w:object w:dxaOrig="1440" w:dyaOrig="1440">
+        <w:object w:dxaOrig="0" w:dyaOrig="0">
           <v:shapetype id="_x0000_t75" coordsize="21600,21600" o:spt="75" o:preferrelative="t" path="m@4@5l@4@11@9@11@9@5xe" filled="f" stroked="f">
             <v:stroke joinstyle="miter"/>
             <v:formulas>
@@ -3413,7 +3413,7 @@
             <o:lock v:ext="edit" aspectratio="f"/>
             <w10:wrap type="square"/>
           </v:shape>
-          <o:OLEObject Type="Embed" ProgID="StaticMetafile" ShapeID="_x0000_s1097" DrawAspect="Content" ObjectID="_1431981404" r:id="rId11"/>
+          <o:OLEObject Type="Embed" ProgID="StaticMetafile" ShapeID="_x0000_s1097" DrawAspect="Content" ObjectID="_1431981864" r:id="rId11"/>
         </w:object>
       </w:r>
       <w:r>
@@ -3672,7 +3672,7 @@
           <v:rect id="rectole0000000003" o:spid="_x0000_i1027" style="width:69.75pt;height:51.75pt" o:ole="" o:preferrelative="t" stroked="f">
             <v:imagedata r:id="rId12" o:title=""/>
           </v:rect>
-          <o:OLEObject Type="Embed" ProgID="StaticMetafile" ShapeID="rectole0000000003" DrawAspect="Content" ObjectID="_1431981396" r:id="rId13"/>
+          <o:OLEObject Type="Embed" ProgID="StaticMetafile" ShapeID="rectole0000000003" DrawAspect="Content" ObjectID="_1431981856" r:id="rId13"/>
         </w:object>
       </w:r>
       <w:r>
@@ -3874,7 +3874,7 @@
           <v:rect id="rectole0000000004" o:spid="_x0000_i1028" style="width:120pt;height:48pt" o:ole="" o:preferrelative="t" stroked="f">
             <v:imagedata r:id="rId14" o:title=""/>
           </v:rect>
-          <o:OLEObject Type="Embed" ProgID="StaticMetafile" ShapeID="rectole0000000004" DrawAspect="Content" ObjectID="_1431981397" r:id="rId15"/>
+          <o:OLEObject Type="Embed" ProgID="StaticMetafile" ShapeID="rectole0000000004" DrawAspect="Content" ObjectID="_1431981857" r:id="rId15"/>
         </w:object>
       </w:r>
       <w:r>
@@ -4281,7 +4281,7 @@
           <v:rect id="rectole0000000005" o:spid="_x0000_i1029" style="width:121.5pt;height:62.25pt" o:ole="" o:preferrelative="t" stroked="f">
             <v:imagedata r:id="rId16" o:title=""/>
           </v:rect>
-          <o:OLEObject Type="Embed" ProgID="StaticMetafile" ShapeID="rectole0000000005" DrawAspect="Content" ObjectID="_1431981398" r:id="rId17"/>
+          <o:OLEObject Type="Embed" ProgID="StaticMetafile" ShapeID="rectole0000000005" DrawAspect="Content" ObjectID="_1431981858" r:id="rId17"/>
         </w:object>
       </w:r>
       <w:r>
@@ -4351,13 +4351,13 @@
         <w:rPr>
           <w:noProof/>
         </w:rPr>
-        <w:object w:dxaOrig="1440" w:dyaOrig="1440">
+        <w:object w:dxaOrig="0" w:dyaOrig="0">
           <v:shape id="_x0000_s1098" type="#_x0000_t75" style="position:absolute;left:0;text-align:left;margin-left:125.15pt;margin-top:25.15pt;width:150.75pt;height:89.25pt;z-index:251657216;mso-position-horizontal-relative:text;mso-position-vertical-relative:text" wrapcoords="-107 0 -107 21418 21600 21418 21600 0 -107 0" filled="t">
             <v:imagedata r:id="rId18" o:title=""/>
             <o:lock v:ext="edit" aspectratio="f"/>
             <w10:wrap type="square"/>
           </v:shape>
-          <o:OLEObject Type="Embed" ProgID="PBrush" ShapeID="_x0000_s1098" DrawAspect="Content" ObjectID="_1431981405" r:id="rId19"/>
+          <o:OLEObject Type="Embed" ProgID="PBrush" ShapeID="_x0000_s1098" DrawAspect="Content" ObjectID="_1431981865" r:id="rId19"/>
         </w:object>
       </w:r>
     </w:p>
@@ -4496,13 +4496,13 @@
           <w:sz w:val="24"/>
           <w:lang w:val="pt-PT" w:eastAsia="pt-PT"/>
         </w:rPr>
-        <w:object w:dxaOrig="1440" w:dyaOrig="1440">
+        <w:object w:dxaOrig="0" w:dyaOrig="0">
           <v:shape id="_x0000_s1158" type="#_x0000_t75" style="position:absolute;left:0;text-align:left;margin-left:45.65pt;margin-top:8.4pt;width:320.25pt;height:206.25pt;z-index:-251644928;mso-position-horizontal-relative:text;mso-position-vertical-relative:text" wrapcoords="-51 0 -51 21521 21600 21521 21600 0 -51 0" o:allowoverlap="f" filled="t">
             <v:imagedata r:id="rId20" o:title=""/>
             <o:lock v:ext="edit" aspectratio="f"/>
             <w10:wrap type="tight"/>
           </v:shape>
-          <o:OLEObject Type="Embed" ProgID="PBrush" ShapeID="_x0000_s1158" DrawAspect="Content" ObjectID="_1431981406" r:id="rId21"/>
+          <o:OLEObject Type="Embed" ProgID="PBrush" ShapeID="_x0000_s1158" DrawAspect="Content" ObjectID="_1431981866" r:id="rId21"/>
         </w:object>
       </w:r>
     </w:p>
@@ -4672,13 +4672,13 @@
         <w:rPr>
           <w:noProof/>
         </w:rPr>
-        <w:object w:dxaOrig="1440" w:dyaOrig="1440">
+        <w:object w:dxaOrig="0" w:dyaOrig="0">
           <v:shape id="_x0000_s1159" type="#_x0000_t75" style="position:absolute;margin-left:83.6pt;margin-top:1pt;width:190.5pt;height:187.5pt;z-index:251672576;mso-position-horizontal-relative:text;mso-position-vertical-relative:text" wrapcoords="-85 0 -85 21514 21600 21514 21600 0 -85 0" filled="t">
             <v:imagedata r:id="rId22" o:title=""/>
             <o:lock v:ext="edit" aspectratio="f"/>
             <w10:wrap type="tight"/>
           </v:shape>
-          <o:OLEObject Type="Embed" ProgID="PBrush" ShapeID="_x0000_s1159" DrawAspect="Content" ObjectID="_1431981407" r:id="rId23"/>
+          <o:OLEObject Type="Embed" ProgID="PBrush" ShapeID="_x0000_s1159" DrawAspect="Content" ObjectID="_1431981867" r:id="rId23"/>
         </w:object>
       </w:r>
     </w:p>
@@ -5014,13 +5014,13 @@
           <w:noProof/>
         </w:rPr>
         <w:lastRenderedPageBreak/>
-        <w:object w:dxaOrig="1440" w:dyaOrig="1440">
+        <w:object w:dxaOrig="0" w:dyaOrig="0">
           <v:shape id="_x0000_s1099" type="#_x0000_t75" style="position:absolute;margin-left:0;margin-top:0;width:150.75pt;height:89.25pt;z-index:251658240;mso-position-horizontal:center;mso-position-horizontal-relative:text;mso-position-vertical:absolute;mso-position-vertical-relative:text" filled="t">
             <v:imagedata r:id="rId24" o:title=""/>
             <o:lock v:ext="edit" aspectratio="f"/>
             <w10:wrap type="square"/>
           </v:shape>
-          <o:OLEObject Type="Embed" ProgID="PBrush" ShapeID="_x0000_s1099" DrawAspect="Content" ObjectID="_1431981408" r:id="rId25"/>
+          <o:OLEObject Type="Embed" ProgID="PBrush" ShapeID="_x0000_s1099" DrawAspect="Content" ObjectID="_1431981868" r:id="rId25"/>
         </w:object>
       </w:r>
     </w:p>
@@ -5208,13 +5208,13 @@
         <w:rPr>
           <w:noProof/>
         </w:rPr>
-        <w:object w:dxaOrig="1440" w:dyaOrig="1440">
+        <w:object w:dxaOrig="0" w:dyaOrig="0">
           <v:shape id="_x0000_s1100" type="#_x0000_t75" style="position:absolute;margin-left:0;margin-top:0;width:93.75pt;height:63.75pt;z-index:251659264;mso-position-horizontal:center;mso-position-horizontal-relative:text;mso-position-vertical:absolute;mso-position-vertical-relative:text" filled="t">
             <v:imagedata r:id="rId26" o:title=""/>
             <o:lock v:ext="edit" aspectratio="f"/>
             <w10:wrap type="square"/>
           </v:shape>
-          <o:OLEObject Type="Embed" ProgID="StaticMetafile" ShapeID="_x0000_s1100" DrawAspect="Content" ObjectID="_1431981409" r:id="rId27"/>
+          <o:OLEObject Type="Embed" ProgID="StaticMetafile" ShapeID="_x0000_s1100" DrawAspect="Content" ObjectID="_1431981869" r:id="rId27"/>
         </w:object>
       </w:r>
       <w:r>
@@ -6277,13 +6277,13 @@
         <w:rPr>
           <w:noProof/>
         </w:rPr>
-        <w:object w:dxaOrig="1440" w:dyaOrig="1440">
+        <w:object w:dxaOrig="0" w:dyaOrig="0">
           <v:shape id="_x0000_s1101" type="#_x0000_t75" style="position:absolute;margin-left:0;margin-top:0;width:93pt;height:50.25pt;z-index:251660288;mso-position-horizontal:center;mso-position-horizontal-relative:text;mso-position-vertical:absolute;mso-position-vertical-relative:text" filled="t">
             <v:imagedata r:id="rId30" o:title=""/>
             <o:lock v:ext="edit" aspectratio="f"/>
             <w10:wrap type="square"/>
           </v:shape>
-          <o:OLEObject Type="Embed" ProgID="StaticMetafile" ShapeID="_x0000_s1101" DrawAspect="Content" ObjectID="_1431981410" r:id="rId31"/>
+          <o:OLEObject Type="Embed" ProgID="StaticMetafile" ShapeID="_x0000_s1101" DrawAspect="Content" ObjectID="_1431981870" r:id="rId31"/>
         </w:object>
       </w:r>
     </w:p>
@@ -6613,13 +6613,13 @@
         <w:rPr>
           <w:noProof/>
         </w:rPr>
-        <w:object w:dxaOrig="1440" w:dyaOrig="1440">
+        <w:object w:dxaOrig="0" w:dyaOrig="0">
           <v:shape id="_x0000_s1102" type="#_x0000_t75" style="position:absolute;margin-left:0;margin-top:.55pt;width:78pt;height:41.25pt;z-index:251661312;mso-position-horizontal:center;mso-position-horizontal-relative:text;mso-position-vertical:absolute;mso-position-vertical-relative:text" filled="t">
             <v:imagedata r:id="rId32" o:title=""/>
             <o:lock v:ext="edit" aspectratio="f"/>
             <w10:wrap type="square"/>
           </v:shape>
-          <o:OLEObject Type="Embed" ProgID="StaticMetafile" ShapeID="_x0000_s1102" DrawAspect="Content" ObjectID="_1431981411" r:id="rId33"/>
+          <o:OLEObject Type="Embed" ProgID="StaticMetafile" ShapeID="_x0000_s1102" DrawAspect="Content" ObjectID="_1431981871" r:id="rId33"/>
         </w:object>
       </w:r>
     </w:p>
@@ -6850,13 +6850,13 @@
         <w:rPr>
           <w:noProof/>
         </w:rPr>
-        <w:object w:dxaOrig="1440" w:dyaOrig="1440">
+        <w:object w:dxaOrig="0" w:dyaOrig="0">
           <v:shape id="_x0000_s1103" type="#_x0000_t75" style="position:absolute;margin-left:0;margin-top:0;width:128.25pt;height:40.5pt;z-index:251662336;mso-position-horizontal:center;mso-position-horizontal-relative:text;mso-position-vertical:absolute;mso-position-vertical-relative:text" filled="t">
             <v:imagedata r:id="rId34" o:title=""/>
             <o:lock v:ext="edit" aspectratio="f"/>
             <w10:wrap type="square"/>
           </v:shape>
-          <o:OLEObject Type="Embed" ProgID="StaticMetafile" ShapeID="_x0000_s1103" DrawAspect="Content" ObjectID="_1431981412" r:id="rId35"/>
+          <o:OLEObject Type="Embed" ProgID="StaticMetafile" ShapeID="_x0000_s1103" DrawAspect="Content" ObjectID="_1431981872" r:id="rId35"/>
         </w:object>
       </w:r>
     </w:p>
@@ -7259,13 +7259,13 @@
           <w:noProof/>
         </w:rPr>
         <w:lastRenderedPageBreak/>
-        <w:object w:dxaOrig="1440" w:dyaOrig="1440">
+        <w:object w:dxaOrig="0" w:dyaOrig="0">
           <v:shape id="_x0000_s1105" type="#_x0000_t75" style="position:absolute;left:0;text-align:left;margin-left:71.7pt;margin-top:51pt;width:264pt;height:267.75pt;z-index:251663360;mso-position-horizontal-relative:text;mso-position-vertical-relative:text" filled="t">
             <v:imagedata r:id="rId38" o:title=""/>
             <o:lock v:ext="edit" aspectratio="f"/>
             <w10:wrap type="square"/>
           </v:shape>
-          <o:OLEObject Type="Embed" ProgID="StaticMetafile" ShapeID="_x0000_s1105" DrawAspect="Content" ObjectID="_1431981413" r:id="rId39"/>
+          <o:OLEObject Type="Embed" ProgID="StaticMetafile" ShapeID="_x0000_s1105" DrawAspect="Content" ObjectID="_1431981873" r:id="rId39"/>
         </w:object>
       </w:r>
       <w:r>
@@ -7460,7 +7460,7 @@
           <v:rect id="rectole0000000015" o:spid="_x0000_i1030" style="width:274.5pt;height:265.5pt" o:ole="" o:preferrelative="t" stroked="f">
             <v:imagedata r:id="rId40" o:title=""/>
           </v:rect>
-          <o:OLEObject Type="Embed" ProgID="StaticMetafile" ShapeID="rectole0000000015" DrawAspect="Content" ObjectID="_1431981399" r:id="rId41"/>
+          <o:OLEObject Type="Embed" ProgID="StaticMetafile" ShapeID="rectole0000000015" DrawAspect="Content" ObjectID="_1431981859" r:id="rId41"/>
         </w:object>
       </w:r>
     </w:p>
@@ -8135,7 +8135,7 @@
           <v:rect id="rectole0000000016" o:spid="_x0000_i1031" style="width:220.5pt;height:257.25pt" o:ole="" o:preferrelative="t" stroked="f">
             <v:imagedata r:id="rId42" o:title=""/>
           </v:rect>
-          <o:OLEObject Type="Embed" ProgID="StaticMetafile" ShapeID="rectole0000000016" DrawAspect="Content" ObjectID="_1431981400" r:id="rId43"/>
+          <o:OLEObject Type="Embed" ProgID="StaticMetafile" ShapeID="rectole0000000016" DrawAspect="Content" ObjectID="_1431981860" r:id="rId43"/>
         </w:object>
       </w:r>
     </w:p>
@@ -8210,7 +8210,7 @@
           <v:rect id="rectole0000000017" o:spid="_x0000_i1032" style="width:206.25pt;height:71.25pt" o:ole="" o:preferrelative="t" stroked="f">
             <v:imagedata r:id="rId44" o:title=""/>
           </v:rect>
-          <o:OLEObject Type="Embed" ProgID="StaticMetafile" ShapeID="rectole0000000017" DrawAspect="Content" ObjectID="_1431981401" r:id="rId45"/>
+          <o:OLEObject Type="Embed" ProgID="StaticMetafile" ShapeID="rectole0000000017" DrawAspect="Content" ObjectID="_1431981861" r:id="rId45"/>
         </w:object>
       </w:r>
     </w:p>
@@ -8326,7 +8326,7 @@
           <v:rect id="rectole0000000018" o:spid="_x0000_i1033" style="width:3in;height:81.75pt" o:ole="" o:preferrelative="t" stroked="f">
             <v:imagedata r:id="rId46" o:title=""/>
           </v:rect>
-          <o:OLEObject Type="Embed" ProgID="StaticMetafile" ShapeID="rectole0000000018" DrawAspect="Content" ObjectID="_1431981402" r:id="rId47"/>
+          <o:OLEObject Type="Embed" ProgID="StaticMetafile" ShapeID="rectole0000000018" DrawAspect="Content" ObjectID="_1431981862" r:id="rId47"/>
         </w:object>
       </w:r>
     </w:p>
@@ -8425,7 +8425,7 @@
           <v:rect id="rectole0000000019" o:spid="_x0000_i1034" style="width:333pt;height:164.25pt" o:ole="" o:preferrelative="t" stroked="f">
             <v:imagedata r:id="rId48" o:title=""/>
           </v:rect>
-          <o:OLEObject Type="Embed" ProgID="StaticMetafile" ShapeID="rectole0000000019" DrawAspect="Content" ObjectID="_1431981403" r:id="rId49"/>
+          <o:OLEObject Type="Embed" ProgID="StaticMetafile" ShapeID="rectole0000000019" DrawAspect="Content" ObjectID="_1431981863" r:id="rId49"/>
         </w:object>
       </w:r>
     </w:p>
@@ -11786,17 +11786,7 @@
           <w:szCs w:val="24"/>
           <w:lang w:val="pt-PT"/>
         </w:rPr>
-        <w:t>Mesmo sendo o output o “return” deve ser usada a forma “fi</w:t>
-      </w:r>
-      <w:bookmarkStart w:id="16" w:name="_GoBack"/>
-      <w:bookmarkEnd w:id="16"/>
-      <w:r>
-        <w:rPr>
-          <w:sz w:val="24"/>
-          <w:szCs w:val="24"/>
-          <w:lang w:val="pt-PT"/>
-        </w:rPr>
-        <w:t>m” para terminar o programa.</w:t>
+        <w:t>Mesmo sendo o output o “return” deve ser usada a forma “fim” para terminar o programa.</w:t>
       </w:r>
     </w:p>
     <w:p>
@@ -12179,71 +12169,71 @@
           <w:lang w:val="pt-PT"/>
         </w:rPr>
       </w:pPr>
-      <w:bookmarkStart w:id="17" w:name="_Toc358238881"/>
+      <w:bookmarkStart w:id="16" w:name="_Toc358238881"/>
       <w:r>
         <w:rPr>
           <w:lang w:val="pt-PT"/>
         </w:rPr>
         <w:t>Especificação de Parsing</w:t>
       </w:r>
+      <w:bookmarkEnd w:id="16"/>
+    </w:p>
+    <w:p>
+      <w:pPr>
+        <w:jc w:val="both"/>
+        <w:rPr>
+          <w:rFonts w:ascii="Calibri" w:eastAsia="Calibri" w:hAnsi="Calibri" w:cs="Calibri"/>
+          <w:sz w:val="24"/>
+          <w:lang w:val="pt-PT"/>
+        </w:rPr>
+      </w:pPr>
+      <w:r>
+        <w:rPr>
+          <w:rFonts w:ascii="Calibri" w:eastAsia="Calibri" w:hAnsi="Calibri" w:cs="Calibri"/>
+          <w:sz w:val="24"/>
+          <w:lang w:val="pt-PT"/>
+        </w:rPr>
+        <w:t>Pretende-se a especificação de erros devolvidos pelo parser e a forma como o mesmo se comporta com a definiçã</w:t>
+      </w:r>
+      <w:r>
+        <w:rPr>
+          <w:rFonts w:ascii="Calibri" w:eastAsia="Calibri" w:hAnsi="Calibri" w:cs="Calibri"/>
+          <w:sz w:val="24"/>
+          <w:lang w:val="pt-PT"/>
+        </w:rPr>
+        <w:t>o de strings</w:t>
+      </w:r>
+      <w:r>
+        <w:rPr>
+          <w:rFonts w:ascii="Calibri" w:eastAsia="Calibri" w:hAnsi="Calibri" w:cs="Calibri"/>
+          <w:sz w:val="24"/>
+          <w:lang w:val="pt-PT"/>
+        </w:rPr>
+        <w:t xml:space="preserve"> e outras variantes. </w:t>
+      </w:r>
+    </w:p>
+    <w:p>
+      <w:pPr>
+        <w:pStyle w:val="Subtitle"/>
+        <w:rPr>
+          <w:rFonts w:eastAsia="Calibri"/>
+        </w:rPr>
+      </w:pPr>
+      <w:bookmarkStart w:id="17" w:name="_Toc358238882"/>
+      <w:r>
+        <w:rPr>
+          <w:rFonts w:eastAsia="Calibri"/>
+          <w:b/>
+        </w:rPr>
+        <w:t>PARS.00</w:t>
+      </w:r>
+      <w:r>
+        <w:rPr>
+          <w:rFonts w:eastAsia="Calibri"/>
+        </w:rPr>
+        <w:t xml:space="preserve"> – Requisitos Globais</w:t>
+      </w:r>
       <w:bookmarkEnd w:id="17"/>
-    </w:p>
-    <w:p>
-      <w:pPr>
-        <w:jc w:val="both"/>
-        <w:rPr>
-          <w:rFonts w:ascii="Calibri" w:eastAsia="Calibri" w:hAnsi="Calibri" w:cs="Calibri"/>
-          <w:sz w:val="24"/>
-          <w:lang w:val="pt-PT"/>
-        </w:rPr>
-      </w:pPr>
-      <w:r>
-        <w:rPr>
-          <w:rFonts w:ascii="Calibri" w:eastAsia="Calibri" w:hAnsi="Calibri" w:cs="Calibri"/>
-          <w:sz w:val="24"/>
-          <w:lang w:val="pt-PT"/>
-        </w:rPr>
-        <w:t>Pretende-se a especificação de erros devolvidos pelo parser e a forma como o mesmo se comporta com a definiçã</w:t>
-      </w:r>
-      <w:r>
-        <w:rPr>
-          <w:rFonts w:ascii="Calibri" w:eastAsia="Calibri" w:hAnsi="Calibri" w:cs="Calibri"/>
-          <w:sz w:val="24"/>
-          <w:lang w:val="pt-PT"/>
-        </w:rPr>
-        <w:t>o de strings</w:t>
-      </w:r>
-      <w:r>
-        <w:rPr>
-          <w:rFonts w:ascii="Calibri" w:eastAsia="Calibri" w:hAnsi="Calibri" w:cs="Calibri"/>
-          <w:sz w:val="24"/>
-          <w:lang w:val="pt-PT"/>
-        </w:rPr>
-        <w:t xml:space="preserve"> e outras variantes. </w:t>
-      </w:r>
-    </w:p>
-    <w:p>
-      <w:pPr>
-        <w:pStyle w:val="Subtitle"/>
-        <w:rPr>
-          <w:rFonts w:eastAsia="Calibri"/>
-        </w:rPr>
-      </w:pPr>
-      <w:bookmarkStart w:id="18" w:name="_Toc358238882"/>
-      <w:r>
-        <w:rPr>
-          <w:rFonts w:eastAsia="Calibri"/>
-          <w:b/>
-        </w:rPr>
-        <w:t>PARS.00</w:t>
-      </w:r>
-      <w:r>
-        <w:rPr>
-          <w:rFonts w:eastAsia="Calibri"/>
-        </w:rPr>
-        <w:t xml:space="preserve"> – Requisitos Globais</w:t>
-      </w:r>
-      <w:bookmarkEnd w:id="18"/>
     </w:p>
     <w:p>
       <w:pPr>
@@ -12509,7 +12499,7 @@
           <w:b/>
         </w:rPr>
       </w:pPr>
-      <w:bookmarkStart w:id="19" w:name="_Toc358238883"/>
+      <w:bookmarkStart w:id="18" w:name="_Toc358238883"/>
       <w:r>
         <w:rPr>
           <w:rFonts w:eastAsia="Calibri"/>
@@ -12523,451 +12513,451 @@
         </w:rPr>
         <w:t xml:space="preserve"> – Linguagens de baixo nível (Assembly)</w:t>
       </w:r>
+      <w:bookmarkEnd w:id="18"/>
+    </w:p>
+    <w:p>
+      <w:pPr>
+        <w:jc w:val="both"/>
+        <w:rPr>
+          <w:rFonts w:ascii="Calibri" w:eastAsia="Calibri" w:hAnsi="Calibri" w:cs="Calibri"/>
+          <w:sz w:val="24"/>
+          <w:lang w:val="pt-PT"/>
+        </w:rPr>
+      </w:pPr>
+      <w:r>
+        <w:rPr>
+          <w:rFonts w:ascii="Calibri" w:eastAsia="Calibri" w:hAnsi="Calibri" w:cs="Calibri"/>
+          <w:b/>
+          <w:sz w:val="24"/>
+          <w:lang w:val="pt-PT"/>
+        </w:rPr>
+        <w:t>PARS.01.01</w:t>
+      </w:r>
+      <w:r>
+        <w:rPr>
+          <w:rFonts w:ascii="Calibri" w:eastAsia="Calibri" w:hAnsi="Calibri" w:cs="Calibri"/>
+          <w:sz w:val="24"/>
+          <w:lang w:val="pt-PT"/>
+        </w:rPr>
+        <w:t xml:space="preserve"> - Símbolo indefinido: Refere para um caracter/palavra que não está definido.</w:t>
+      </w:r>
+    </w:p>
+    <w:p>
+      <w:pPr>
+        <w:jc w:val="both"/>
+        <w:rPr>
+          <w:rFonts w:ascii="Calibri" w:eastAsia="Calibri" w:hAnsi="Calibri" w:cs="Calibri"/>
+          <w:sz w:val="24"/>
+          <w:lang w:val="pt-PT"/>
+        </w:rPr>
+      </w:pPr>
+      <w:r>
+        <w:rPr>
+          <w:rFonts w:ascii="Calibri" w:eastAsia="Calibri" w:hAnsi="Calibri" w:cs="Calibri"/>
+          <w:sz w:val="24"/>
+          <w:lang w:val="pt-PT"/>
+        </w:rPr>
+        <w:t xml:space="preserve">                     </w:t>
+      </w:r>
+      <w:r>
+        <w:rPr>
+          <w:rFonts w:ascii="Calibri" w:eastAsia="Calibri" w:hAnsi="Calibri" w:cs="Calibri"/>
+          <w:b/>
+          <w:sz w:val="24"/>
+          <w:lang w:val="pt-PT"/>
+        </w:rPr>
+        <w:t>PARS.01.01.01</w:t>
+      </w:r>
+      <w:r>
+        <w:rPr>
+          <w:rFonts w:ascii="Calibri" w:eastAsia="Calibri" w:hAnsi="Calibri" w:cs="Calibri"/>
+          <w:sz w:val="24"/>
+          <w:lang w:val="pt-PT"/>
+        </w:rPr>
+        <w:t xml:space="preserve"> – Recomendação: Verificar a ortografia;</w:t>
+      </w:r>
+    </w:p>
+    <w:p>
+      <w:pPr>
+        <w:jc w:val="both"/>
+        <w:rPr>
+          <w:rFonts w:ascii="Calibri" w:eastAsia="Calibri" w:hAnsi="Calibri" w:cs="Calibri"/>
+          <w:sz w:val="24"/>
+          <w:lang w:val="pt-PT"/>
+        </w:rPr>
+      </w:pPr>
+      <w:r>
+        <w:rPr>
+          <w:rFonts w:ascii="Calibri" w:eastAsia="Calibri" w:hAnsi="Calibri" w:cs="Calibri"/>
+          <w:b/>
+          <w:sz w:val="24"/>
+          <w:lang w:val="pt-PT"/>
+        </w:rPr>
+        <w:t>PARS.01.02</w:t>
+      </w:r>
+      <w:r>
+        <w:rPr>
+          <w:rFonts w:ascii="Calibri" w:eastAsia="Calibri" w:hAnsi="Calibri" w:cs="Calibri"/>
+          <w:sz w:val="24"/>
+          <w:lang w:val="pt-PT"/>
+        </w:rPr>
+        <w:t xml:space="preserve"> – Opcode ou pseudo-op indefinidas.</w:t>
+      </w:r>
+    </w:p>
+    <w:p>
+      <w:pPr>
+        <w:jc w:val="both"/>
+        <w:rPr>
+          <w:rFonts w:ascii="Calibri" w:eastAsia="Calibri" w:hAnsi="Calibri" w:cs="Calibri"/>
+          <w:sz w:val="24"/>
+          <w:lang w:val="pt-PT"/>
+        </w:rPr>
+      </w:pPr>
+      <w:r>
+        <w:rPr>
+          <w:rFonts w:ascii="Calibri" w:eastAsia="Calibri" w:hAnsi="Calibri" w:cs="Calibri"/>
+          <w:sz w:val="24"/>
+          <w:lang w:val="pt-PT"/>
+        </w:rPr>
+        <w:t xml:space="preserve">                     </w:t>
+      </w:r>
+      <w:r>
+        <w:rPr>
+          <w:rFonts w:ascii="Calibri" w:eastAsia="Calibri" w:hAnsi="Calibri" w:cs="Calibri"/>
+          <w:b/>
+          <w:sz w:val="24"/>
+          <w:lang w:val="pt-PT"/>
+        </w:rPr>
+        <w:t>PARS.01.02.01</w:t>
+      </w:r>
+      <w:r>
+        <w:rPr>
+          <w:rFonts w:ascii="Calibri" w:eastAsia="Calibri" w:hAnsi="Calibri" w:cs="Calibri"/>
+          <w:sz w:val="24"/>
+          <w:lang w:val="pt-PT"/>
+        </w:rPr>
+        <w:t xml:space="preserve"> – Recomendação: Verificar disponibilidade da operação;</w:t>
+      </w:r>
+    </w:p>
+    <w:p>
+      <w:pPr>
+        <w:jc w:val="both"/>
+        <w:rPr>
+          <w:rFonts w:ascii="Calibri" w:eastAsia="Calibri" w:hAnsi="Calibri" w:cs="Calibri"/>
+          <w:sz w:val="24"/>
+          <w:lang w:val="pt-PT"/>
+        </w:rPr>
+      </w:pPr>
+      <w:r>
+        <w:rPr>
+          <w:rFonts w:ascii="Calibri" w:eastAsia="Calibri" w:hAnsi="Calibri" w:cs="Calibri"/>
+          <w:b/>
+          <w:sz w:val="24"/>
+          <w:lang w:val="pt-PT"/>
+        </w:rPr>
+        <w:t>PARS.01.03</w:t>
+      </w:r>
+      <w:r>
+        <w:rPr>
+          <w:rFonts w:ascii="Calibri" w:eastAsia="Calibri" w:hAnsi="Calibri" w:cs="Calibri"/>
+          <w:sz w:val="24"/>
+          <w:lang w:val="pt-PT"/>
+        </w:rPr>
+        <w:t xml:space="preserve"> – Modo de endereçamento não disponível.</w:t>
+      </w:r>
+    </w:p>
+    <w:p>
+      <w:pPr>
+        <w:jc w:val="both"/>
+        <w:rPr>
+          <w:rFonts w:ascii="Calibri" w:eastAsia="Calibri" w:hAnsi="Calibri" w:cs="Calibri"/>
+          <w:sz w:val="24"/>
+          <w:lang w:val="pt-PT"/>
+        </w:rPr>
+      </w:pPr>
+      <w:r>
+        <w:rPr>
+          <w:rFonts w:ascii="Calibri" w:eastAsia="Calibri" w:hAnsi="Calibri" w:cs="Calibri"/>
+          <w:sz w:val="24"/>
+          <w:lang w:val="pt-PT"/>
+        </w:rPr>
+        <w:t xml:space="preserve">                   </w:t>
+      </w:r>
+      <w:r>
+        <w:rPr>
+          <w:rFonts w:ascii="Calibri" w:eastAsia="Calibri" w:hAnsi="Calibri" w:cs="Calibri"/>
+          <w:b/>
+          <w:sz w:val="24"/>
+          <w:lang w:val="pt-PT"/>
+        </w:rPr>
+        <w:t>PARS.01.03.01</w:t>
+      </w:r>
+      <w:r>
+        <w:rPr>
+          <w:rFonts w:ascii="Calibri" w:eastAsia="Calibri" w:hAnsi="Calibri" w:cs="Calibri"/>
+          <w:sz w:val="24"/>
+          <w:lang w:val="pt-PT"/>
+        </w:rPr>
+        <w:t xml:space="preserve"> – Recomendação: Verificar modos de endereçamentos correspondentes à operação;</w:t>
+      </w:r>
+    </w:p>
+    <w:p>
+      <w:pPr>
+        <w:jc w:val="both"/>
+        <w:rPr>
+          <w:rFonts w:ascii="Calibri" w:eastAsia="Calibri" w:hAnsi="Calibri" w:cs="Calibri"/>
+          <w:sz w:val="24"/>
+          <w:lang w:val="pt-PT"/>
+        </w:rPr>
+      </w:pPr>
+    </w:p>
+    <w:p>
+      <w:pPr>
+        <w:jc w:val="both"/>
+        <w:rPr>
+          <w:rFonts w:ascii="Calibri" w:eastAsia="Calibri" w:hAnsi="Calibri" w:cs="Calibri"/>
+          <w:sz w:val="24"/>
+          <w:lang w:val="pt-PT"/>
+        </w:rPr>
+      </w:pPr>
+      <w:r>
+        <w:rPr>
+          <w:rFonts w:ascii="Calibri" w:eastAsia="Calibri" w:hAnsi="Calibri" w:cs="Calibri"/>
+          <w:b/>
+          <w:sz w:val="24"/>
+          <w:lang w:val="pt-PT"/>
+        </w:rPr>
+        <w:t>PARS.01.04</w:t>
+      </w:r>
+      <w:r>
+        <w:rPr>
+          <w:rFonts w:ascii="Calibri" w:eastAsia="Calibri" w:hAnsi="Calibri" w:cs="Calibri"/>
+          <w:sz w:val="24"/>
+          <w:lang w:val="pt-PT"/>
+        </w:rPr>
+        <w:t xml:space="preserve"> – Erro de expressão.</w:t>
+      </w:r>
+    </w:p>
+    <w:p>
+      <w:pPr>
+        <w:jc w:val="both"/>
+        <w:rPr>
+          <w:rFonts w:ascii="Calibri" w:eastAsia="Calibri" w:hAnsi="Calibri" w:cs="Calibri"/>
+          <w:sz w:val="24"/>
+          <w:lang w:val="pt-PT"/>
+        </w:rPr>
+      </w:pPr>
+      <w:r>
+        <w:rPr>
+          <w:rFonts w:ascii="Calibri" w:eastAsia="Calibri" w:hAnsi="Calibri" w:cs="Calibri"/>
+          <w:sz w:val="24"/>
+          <w:lang w:val="pt-PT"/>
+        </w:rPr>
+        <w:t xml:space="preserve">             </w:t>
+      </w:r>
+      <w:r>
+        <w:rPr>
+          <w:rFonts w:ascii="Calibri" w:eastAsia="Calibri" w:hAnsi="Calibri" w:cs="Calibri"/>
+          <w:b/>
+          <w:sz w:val="24"/>
+          <w:lang w:val="pt-PT"/>
+        </w:rPr>
+        <w:t>PARS.01.04.01 –</w:t>
+      </w:r>
+      <w:r>
+        <w:rPr>
+          <w:rFonts w:ascii="Calibri" w:eastAsia="Calibri" w:hAnsi="Calibri" w:cs="Calibri"/>
+          <w:sz w:val="24"/>
+          <w:lang w:val="pt-PT"/>
+        </w:rPr>
+        <w:t xml:space="preserve"> Recomendação: Verificar parêntesis ou iniciar com uma expressão mais simples;</w:t>
+      </w:r>
+    </w:p>
+    <w:p>
+      <w:pPr>
+        <w:jc w:val="both"/>
+        <w:rPr>
+          <w:rFonts w:ascii="Calibri" w:eastAsia="Calibri" w:hAnsi="Calibri" w:cs="Calibri"/>
+          <w:sz w:val="24"/>
+          <w:lang w:val="pt-PT"/>
+        </w:rPr>
+      </w:pPr>
+      <w:r>
+        <w:rPr>
+          <w:rFonts w:ascii="Calibri" w:eastAsia="Calibri" w:hAnsi="Calibri" w:cs="Calibri"/>
+          <w:sz w:val="24"/>
+          <w:lang w:val="pt-PT"/>
+        </w:rPr>
+        <w:t xml:space="preserve">                   </w:t>
+      </w:r>
+    </w:p>
+    <w:p>
+      <w:pPr>
+        <w:jc w:val="both"/>
+        <w:rPr>
+          <w:rFonts w:ascii="Calibri" w:eastAsia="Calibri" w:hAnsi="Calibri" w:cs="Calibri"/>
+          <w:sz w:val="24"/>
+          <w:lang w:val="pt-PT"/>
+        </w:rPr>
+      </w:pPr>
+      <w:r>
+        <w:rPr>
+          <w:rFonts w:ascii="Calibri" w:eastAsia="Calibri" w:hAnsi="Calibri" w:cs="Calibri"/>
+          <w:b/>
+          <w:sz w:val="24"/>
+          <w:lang w:val="pt-PT"/>
+        </w:rPr>
+        <w:t>PARS.01.05</w:t>
+      </w:r>
+      <w:r>
+        <w:rPr>
+          <w:rFonts w:ascii="Calibri" w:eastAsia="Calibri" w:hAnsi="Calibri" w:cs="Calibri"/>
+          <w:sz w:val="24"/>
+          <w:lang w:val="pt-PT"/>
+        </w:rPr>
+        <w:t xml:space="preserve"> – Erro de phasing: ocorre quando o valor de uma variável muda de um passo para outro.</w:t>
+      </w:r>
+    </w:p>
+    <w:p>
+      <w:pPr>
+        <w:jc w:val="both"/>
+        <w:rPr>
+          <w:rFonts w:ascii="Calibri" w:eastAsia="Calibri" w:hAnsi="Calibri" w:cs="Calibri"/>
+          <w:b/>
+          <w:sz w:val="24"/>
+          <w:lang w:val="pt-PT"/>
+        </w:rPr>
+      </w:pPr>
+      <w:r>
+        <w:rPr>
+          <w:rFonts w:ascii="Calibri" w:eastAsia="Calibri" w:hAnsi="Calibri" w:cs="Calibri"/>
+          <w:sz w:val="24"/>
+          <w:lang w:val="pt-PT"/>
+        </w:rPr>
+        <w:t xml:space="preserve">              </w:t>
+      </w:r>
+      <w:r>
+        <w:rPr>
+          <w:rFonts w:ascii="Calibri" w:eastAsia="Calibri" w:hAnsi="Calibri" w:cs="Calibri"/>
+          <w:b/>
+          <w:sz w:val="24"/>
+          <w:lang w:val="pt-PT"/>
+        </w:rPr>
+        <w:t>PARS.01.05.01 –</w:t>
+      </w:r>
+      <w:r>
+        <w:rPr>
+          <w:rFonts w:ascii="Calibri" w:eastAsia="Calibri" w:hAnsi="Calibri" w:cs="Calibri"/>
+          <w:sz w:val="24"/>
+          <w:lang w:val="pt-PT"/>
+        </w:rPr>
+        <w:t xml:space="preserve"> Recomendação: Remover símbolos indefinidos e de seguida remover referências a esses mesmos símbolos;</w:t>
+      </w:r>
+    </w:p>
+    <w:p>
+      <w:pPr>
+        <w:jc w:val="both"/>
+        <w:rPr>
+          <w:rFonts w:ascii="Calibri" w:eastAsia="Calibri" w:hAnsi="Calibri" w:cs="Calibri"/>
+          <w:sz w:val="24"/>
+          <w:lang w:val="pt-PT"/>
+        </w:rPr>
+      </w:pPr>
+    </w:p>
+    <w:p>
+      <w:pPr>
+        <w:jc w:val="both"/>
+        <w:rPr>
+          <w:rFonts w:ascii="Calibri" w:eastAsia="Calibri" w:hAnsi="Calibri" w:cs="Calibri"/>
+          <w:sz w:val="24"/>
+          <w:lang w:val="pt-PT"/>
+        </w:rPr>
+      </w:pPr>
+      <w:r>
+        <w:rPr>
+          <w:rFonts w:ascii="Calibri" w:eastAsia="Calibri" w:hAnsi="Calibri" w:cs="Calibri"/>
+          <w:b/>
+          <w:sz w:val="24"/>
+          <w:lang w:val="pt-PT"/>
+        </w:rPr>
+        <w:t>PARS.01.06</w:t>
+      </w:r>
+      <w:r>
+        <w:rPr>
+          <w:rFonts w:ascii="Calibri" w:eastAsia="Calibri" w:hAnsi="Calibri" w:cs="Calibri"/>
+          <w:sz w:val="24"/>
+          <w:lang w:val="pt-PT"/>
+        </w:rPr>
+        <w:t xml:space="preserve"> – Erro de endereço.</w:t>
+      </w:r>
+    </w:p>
+    <w:p>
+      <w:pPr>
+        <w:jc w:val="both"/>
+        <w:rPr>
+          <w:rFonts w:ascii="Calibri" w:eastAsia="Calibri" w:hAnsi="Calibri" w:cs="Calibri"/>
+          <w:sz w:val="24"/>
+          <w:lang w:val="pt-PT"/>
+        </w:rPr>
+      </w:pPr>
+      <w:r>
+        <w:rPr>
+          <w:rFonts w:ascii="Calibri" w:eastAsia="Calibri" w:hAnsi="Calibri" w:cs="Calibri"/>
+          <w:sz w:val="24"/>
+          <w:lang w:val="pt-PT"/>
+        </w:rPr>
+        <w:t xml:space="preserve">              </w:t>
+      </w:r>
+      <w:r>
+        <w:rPr>
+          <w:rFonts w:ascii="Calibri" w:eastAsia="Calibri" w:hAnsi="Calibri" w:cs="Calibri"/>
+          <w:b/>
+          <w:sz w:val="24"/>
+          <w:lang w:val="pt-PT"/>
+        </w:rPr>
+        <w:t>PARS.01.06.01</w:t>
+      </w:r>
+      <w:r>
+        <w:rPr>
+          <w:rFonts w:ascii="Calibri" w:eastAsia="Calibri" w:hAnsi="Calibri" w:cs="Calibri"/>
+          <w:sz w:val="24"/>
+          <w:lang w:val="pt-PT"/>
+        </w:rPr>
+        <w:t xml:space="preserve"> – Recomendação: Verificar memória disponível;</w:t>
+      </w:r>
+    </w:p>
+    <w:p>
+      <w:pPr>
+        <w:jc w:val="both"/>
+        <w:rPr>
+          <w:rFonts w:ascii="Calibri" w:eastAsia="Calibri" w:hAnsi="Calibri" w:cs="Calibri"/>
+          <w:sz w:val="24"/>
+          <w:lang w:val="pt-PT"/>
+        </w:rPr>
+      </w:pPr>
+    </w:p>
+    <w:p>
+      <w:pPr>
+        <w:pStyle w:val="Subtitle"/>
+        <w:rPr>
+          <w:rFonts w:eastAsia="Calibri"/>
+        </w:rPr>
+      </w:pPr>
+      <w:bookmarkStart w:id="19" w:name="_Toc358238884"/>
+      <w:r>
+        <w:rPr>
+          <w:rFonts w:eastAsia="Calibri"/>
+          <w:b/>
+        </w:rPr>
+        <w:t>PARS.02</w:t>
+      </w:r>
+      <w:r>
+        <w:rPr>
+          <w:rFonts w:eastAsia="Calibri"/>
+        </w:rPr>
+        <w:t xml:space="preserve"> – Linguagens de médio/alto nível</w:t>
+      </w:r>
       <w:bookmarkEnd w:id="19"/>
-    </w:p>
-    <w:p>
-      <w:pPr>
-        <w:jc w:val="both"/>
-        <w:rPr>
-          <w:rFonts w:ascii="Calibri" w:eastAsia="Calibri" w:hAnsi="Calibri" w:cs="Calibri"/>
-          <w:sz w:val="24"/>
-          <w:lang w:val="pt-PT"/>
-        </w:rPr>
-      </w:pPr>
-      <w:r>
-        <w:rPr>
-          <w:rFonts w:ascii="Calibri" w:eastAsia="Calibri" w:hAnsi="Calibri" w:cs="Calibri"/>
-          <w:b/>
-          <w:sz w:val="24"/>
-          <w:lang w:val="pt-PT"/>
-        </w:rPr>
-        <w:t>PARS.01.01</w:t>
-      </w:r>
-      <w:r>
-        <w:rPr>
-          <w:rFonts w:ascii="Calibri" w:eastAsia="Calibri" w:hAnsi="Calibri" w:cs="Calibri"/>
-          <w:sz w:val="24"/>
-          <w:lang w:val="pt-PT"/>
-        </w:rPr>
-        <w:t xml:space="preserve"> - Símbolo indefinido: Refere para um caracter/palavra que não está definido.</w:t>
-      </w:r>
-    </w:p>
-    <w:p>
-      <w:pPr>
-        <w:jc w:val="both"/>
-        <w:rPr>
-          <w:rFonts w:ascii="Calibri" w:eastAsia="Calibri" w:hAnsi="Calibri" w:cs="Calibri"/>
-          <w:sz w:val="24"/>
-          <w:lang w:val="pt-PT"/>
-        </w:rPr>
-      </w:pPr>
-      <w:r>
-        <w:rPr>
-          <w:rFonts w:ascii="Calibri" w:eastAsia="Calibri" w:hAnsi="Calibri" w:cs="Calibri"/>
-          <w:sz w:val="24"/>
-          <w:lang w:val="pt-PT"/>
-        </w:rPr>
-        <w:t xml:space="preserve">                     </w:t>
-      </w:r>
-      <w:r>
-        <w:rPr>
-          <w:rFonts w:ascii="Calibri" w:eastAsia="Calibri" w:hAnsi="Calibri" w:cs="Calibri"/>
-          <w:b/>
-          <w:sz w:val="24"/>
-          <w:lang w:val="pt-PT"/>
-        </w:rPr>
-        <w:t>PARS.01.01.01</w:t>
-      </w:r>
-      <w:r>
-        <w:rPr>
-          <w:rFonts w:ascii="Calibri" w:eastAsia="Calibri" w:hAnsi="Calibri" w:cs="Calibri"/>
-          <w:sz w:val="24"/>
-          <w:lang w:val="pt-PT"/>
-        </w:rPr>
-        <w:t xml:space="preserve"> – Recomendação: Verificar a ortografia;</w:t>
-      </w:r>
-    </w:p>
-    <w:p>
-      <w:pPr>
-        <w:jc w:val="both"/>
-        <w:rPr>
-          <w:rFonts w:ascii="Calibri" w:eastAsia="Calibri" w:hAnsi="Calibri" w:cs="Calibri"/>
-          <w:sz w:val="24"/>
-          <w:lang w:val="pt-PT"/>
-        </w:rPr>
-      </w:pPr>
-      <w:r>
-        <w:rPr>
-          <w:rFonts w:ascii="Calibri" w:eastAsia="Calibri" w:hAnsi="Calibri" w:cs="Calibri"/>
-          <w:b/>
-          <w:sz w:val="24"/>
-          <w:lang w:val="pt-PT"/>
-        </w:rPr>
-        <w:t>PARS.01.02</w:t>
-      </w:r>
-      <w:r>
-        <w:rPr>
-          <w:rFonts w:ascii="Calibri" w:eastAsia="Calibri" w:hAnsi="Calibri" w:cs="Calibri"/>
-          <w:sz w:val="24"/>
-          <w:lang w:val="pt-PT"/>
-        </w:rPr>
-        <w:t xml:space="preserve"> – Opcode ou pseudo-op indefinidas.</w:t>
-      </w:r>
-    </w:p>
-    <w:p>
-      <w:pPr>
-        <w:jc w:val="both"/>
-        <w:rPr>
-          <w:rFonts w:ascii="Calibri" w:eastAsia="Calibri" w:hAnsi="Calibri" w:cs="Calibri"/>
-          <w:sz w:val="24"/>
-          <w:lang w:val="pt-PT"/>
-        </w:rPr>
-      </w:pPr>
-      <w:r>
-        <w:rPr>
-          <w:rFonts w:ascii="Calibri" w:eastAsia="Calibri" w:hAnsi="Calibri" w:cs="Calibri"/>
-          <w:sz w:val="24"/>
-          <w:lang w:val="pt-PT"/>
-        </w:rPr>
-        <w:t xml:space="preserve">                     </w:t>
-      </w:r>
-      <w:r>
-        <w:rPr>
-          <w:rFonts w:ascii="Calibri" w:eastAsia="Calibri" w:hAnsi="Calibri" w:cs="Calibri"/>
-          <w:b/>
-          <w:sz w:val="24"/>
-          <w:lang w:val="pt-PT"/>
-        </w:rPr>
-        <w:t>PARS.01.02.01</w:t>
-      </w:r>
-      <w:r>
-        <w:rPr>
-          <w:rFonts w:ascii="Calibri" w:eastAsia="Calibri" w:hAnsi="Calibri" w:cs="Calibri"/>
-          <w:sz w:val="24"/>
-          <w:lang w:val="pt-PT"/>
-        </w:rPr>
-        <w:t xml:space="preserve"> – Recomendação: Verificar disponibilidade da operação;</w:t>
-      </w:r>
-    </w:p>
-    <w:p>
-      <w:pPr>
-        <w:jc w:val="both"/>
-        <w:rPr>
-          <w:rFonts w:ascii="Calibri" w:eastAsia="Calibri" w:hAnsi="Calibri" w:cs="Calibri"/>
-          <w:sz w:val="24"/>
-          <w:lang w:val="pt-PT"/>
-        </w:rPr>
-      </w:pPr>
-      <w:r>
-        <w:rPr>
-          <w:rFonts w:ascii="Calibri" w:eastAsia="Calibri" w:hAnsi="Calibri" w:cs="Calibri"/>
-          <w:b/>
-          <w:sz w:val="24"/>
-          <w:lang w:val="pt-PT"/>
-        </w:rPr>
-        <w:t>PARS.01.03</w:t>
-      </w:r>
-      <w:r>
-        <w:rPr>
-          <w:rFonts w:ascii="Calibri" w:eastAsia="Calibri" w:hAnsi="Calibri" w:cs="Calibri"/>
-          <w:sz w:val="24"/>
-          <w:lang w:val="pt-PT"/>
-        </w:rPr>
-        <w:t xml:space="preserve"> – Modo de endereçamento não disponível.</w:t>
-      </w:r>
-    </w:p>
-    <w:p>
-      <w:pPr>
-        <w:jc w:val="both"/>
-        <w:rPr>
-          <w:rFonts w:ascii="Calibri" w:eastAsia="Calibri" w:hAnsi="Calibri" w:cs="Calibri"/>
-          <w:sz w:val="24"/>
-          <w:lang w:val="pt-PT"/>
-        </w:rPr>
-      </w:pPr>
-      <w:r>
-        <w:rPr>
-          <w:rFonts w:ascii="Calibri" w:eastAsia="Calibri" w:hAnsi="Calibri" w:cs="Calibri"/>
-          <w:sz w:val="24"/>
-          <w:lang w:val="pt-PT"/>
-        </w:rPr>
-        <w:t xml:space="preserve">                   </w:t>
-      </w:r>
-      <w:r>
-        <w:rPr>
-          <w:rFonts w:ascii="Calibri" w:eastAsia="Calibri" w:hAnsi="Calibri" w:cs="Calibri"/>
-          <w:b/>
-          <w:sz w:val="24"/>
-          <w:lang w:val="pt-PT"/>
-        </w:rPr>
-        <w:t>PARS.01.03.01</w:t>
-      </w:r>
-      <w:r>
-        <w:rPr>
-          <w:rFonts w:ascii="Calibri" w:eastAsia="Calibri" w:hAnsi="Calibri" w:cs="Calibri"/>
-          <w:sz w:val="24"/>
-          <w:lang w:val="pt-PT"/>
-        </w:rPr>
-        <w:t xml:space="preserve"> – Recomendação: Verificar modos de endereçamentos correspondentes à operação;</w:t>
-      </w:r>
-    </w:p>
-    <w:p>
-      <w:pPr>
-        <w:jc w:val="both"/>
-        <w:rPr>
-          <w:rFonts w:ascii="Calibri" w:eastAsia="Calibri" w:hAnsi="Calibri" w:cs="Calibri"/>
-          <w:sz w:val="24"/>
-          <w:lang w:val="pt-PT"/>
-        </w:rPr>
-      </w:pPr>
-    </w:p>
-    <w:p>
-      <w:pPr>
-        <w:jc w:val="both"/>
-        <w:rPr>
-          <w:rFonts w:ascii="Calibri" w:eastAsia="Calibri" w:hAnsi="Calibri" w:cs="Calibri"/>
-          <w:sz w:val="24"/>
-          <w:lang w:val="pt-PT"/>
-        </w:rPr>
-      </w:pPr>
-      <w:r>
-        <w:rPr>
-          <w:rFonts w:ascii="Calibri" w:eastAsia="Calibri" w:hAnsi="Calibri" w:cs="Calibri"/>
-          <w:b/>
-          <w:sz w:val="24"/>
-          <w:lang w:val="pt-PT"/>
-        </w:rPr>
-        <w:t>PARS.01.04</w:t>
-      </w:r>
-      <w:r>
-        <w:rPr>
-          <w:rFonts w:ascii="Calibri" w:eastAsia="Calibri" w:hAnsi="Calibri" w:cs="Calibri"/>
-          <w:sz w:val="24"/>
-          <w:lang w:val="pt-PT"/>
-        </w:rPr>
-        <w:t xml:space="preserve"> – Erro de expressão.</w:t>
-      </w:r>
-    </w:p>
-    <w:p>
-      <w:pPr>
-        <w:jc w:val="both"/>
-        <w:rPr>
-          <w:rFonts w:ascii="Calibri" w:eastAsia="Calibri" w:hAnsi="Calibri" w:cs="Calibri"/>
-          <w:sz w:val="24"/>
-          <w:lang w:val="pt-PT"/>
-        </w:rPr>
-      </w:pPr>
-      <w:r>
-        <w:rPr>
-          <w:rFonts w:ascii="Calibri" w:eastAsia="Calibri" w:hAnsi="Calibri" w:cs="Calibri"/>
-          <w:sz w:val="24"/>
-          <w:lang w:val="pt-PT"/>
-        </w:rPr>
-        <w:t xml:space="preserve">             </w:t>
-      </w:r>
-      <w:r>
-        <w:rPr>
-          <w:rFonts w:ascii="Calibri" w:eastAsia="Calibri" w:hAnsi="Calibri" w:cs="Calibri"/>
-          <w:b/>
-          <w:sz w:val="24"/>
-          <w:lang w:val="pt-PT"/>
-        </w:rPr>
-        <w:t>PARS.01.04.01 –</w:t>
-      </w:r>
-      <w:r>
-        <w:rPr>
-          <w:rFonts w:ascii="Calibri" w:eastAsia="Calibri" w:hAnsi="Calibri" w:cs="Calibri"/>
-          <w:sz w:val="24"/>
-          <w:lang w:val="pt-PT"/>
-        </w:rPr>
-        <w:t xml:space="preserve"> Recomendação: Verificar parêntesis ou iniciar com uma expressão mais simples;</w:t>
-      </w:r>
-    </w:p>
-    <w:p>
-      <w:pPr>
-        <w:jc w:val="both"/>
-        <w:rPr>
-          <w:rFonts w:ascii="Calibri" w:eastAsia="Calibri" w:hAnsi="Calibri" w:cs="Calibri"/>
-          <w:sz w:val="24"/>
-          <w:lang w:val="pt-PT"/>
-        </w:rPr>
-      </w:pPr>
-      <w:r>
-        <w:rPr>
-          <w:rFonts w:ascii="Calibri" w:eastAsia="Calibri" w:hAnsi="Calibri" w:cs="Calibri"/>
-          <w:sz w:val="24"/>
-          <w:lang w:val="pt-PT"/>
-        </w:rPr>
-        <w:t xml:space="preserve">                   </w:t>
-      </w:r>
-    </w:p>
-    <w:p>
-      <w:pPr>
-        <w:jc w:val="both"/>
-        <w:rPr>
-          <w:rFonts w:ascii="Calibri" w:eastAsia="Calibri" w:hAnsi="Calibri" w:cs="Calibri"/>
-          <w:sz w:val="24"/>
-          <w:lang w:val="pt-PT"/>
-        </w:rPr>
-      </w:pPr>
-      <w:r>
-        <w:rPr>
-          <w:rFonts w:ascii="Calibri" w:eastAsia="Calibri" w:hAnsi="Calibri" w:cs="Calibri"/>
-          <w:b/>
-          <w:sz w:val="24"/>
-          <w:lang w:val="pt-PT"/>
-        </w:rPr>
-        <w:t>PARS.01.05</w:t>
-      </w:r>
-      <w:r>
-        <w:rPr>
-          <w:rFonts w:ascii="Calibri" w:eastAsia="Calibri" w:hAnsi="Calibri" w:cs="Calibri"/>
-          <w:sz w:val="24"/>
-          <w:lang w:val="pt-PT"/>
-        </w:rPr>
-        <w:t xml:space="preserve"> – Erro de phasing: ocorre quando o valor de uma variável muda de um passo para outro.</w:t>
-      </w:r>
-    </w:p>
-    <w:p>
-      <w:pPr>
-        <w:jc w:val="both"/>
-        <w:rPr>
-          <w:rFonts w:ascii="Calibri" w:eastAsia="Calibri" w:hAnsi="Calibri" w:cs="Calibri"/>
-          <w:b/>
-          <w:sz w:val="24"/>
-          <w:lang w:val="pt-PT"/>
-        </w:rPr>
-      </w:pPr>
-      <w:r>
-        <w:rPr>
-          <w:rFonts w:ascii="Calibri" w:eastAsia="Calibri" w:hAnsi="Calibri" w:cs="Calibri"/>
-          <w:sz w:val="24"/>
-          <w:lang w:val="pt-PT"/>
-        </w:rPr>
-        <w:t xml:space="preserve">              </w:t>
-      </w:r>
-      <w:r>
-        <w:rPr>
-          <w:rFonts w:ascii="Calibri" w:eastAsia="Calibri" w:hAnsi="Calibri" w:cs="Calibri"/>
-          <w:b/>
-          <w:sz w:val="24"/>
-          <w:lang w:val="pt-PT"/>
-        </w:rPr>
-        <w:t>PARS.01.05.01 –</w:t>
-      </w:r>
-      <w:r>
-        <w:rPr>
-          <w:rFonts w:ascii="Calibri" w:eastAsia="Calibri" w:hAnsi="Calibri" w:cs="Calibri"/>
-          <w:sz w:val="24"/>
-          <w:lang w:val="pt-PT"/>
-        </w:rPr>
-        <w:t xml:space="preserve"> Recomendação: Remover símbolos indefinidos e de seguida remover referências a esses mesmos símbolos;</w:t>
-      </w:r>
-    </w:p>
-    <w:p>
-      <w:pPr>
-        <w:jc w:val="both"/>
-        <w:rPr>
-          <w:rFonts w:ascii="Calibri" w:eastAsia="Calibri" w:hAnsi="Calibri" w:cs="Calibri"/>
-          <w:sz w:val="24"/>
-          <w:lang w:val="pt-PT"/>
-        </w:rPr>
-      </w:pPr>
-    </w:p>
-    <w:p>
-      <w:pPr>
-        <w:jc w:val="both"/>
-        <w:rPr>
-          <w:rFonts w:ascii="Calibri" w:eastAsia="Calibri" w:hAnsi="Calibri" w:cs="Calibri"/>
-          <w:sz w:val="24"/>
-          <w:lang w:val="pt-PT"/>
-        </w:rPr>
-      </w:pPr>
-      <w:r>
-        <w:rPr>
-          <w:rFonts w:ascii="Calibri" w:eastAsia="Calibri" w:hAnsi="Calibri" w:cs="Calibri"/>
-          <w:b/>
-          <w:sz w:val="24"/>
-          <w:lang w:val="pt-PT"/>
-        </w:rPr>
-        <w:t>PARS.01.06</w:t>
-      </w:r>
-      <w:r>
-        <w:rPr>
-          <w:rFonts w:ascii="Calibri" w:eastAsia="Calibri" w:hAnsi="Calibri" w:cs="Calibri"/>
-          <w:sz w:val="24"/>
-          <w:lang w:val="pt-PT"/>
-        </w:rPr>
-        <w:t xml:space="preserve"> – Erro de endereço.</w:t>
-      </w:r>
-    </w:p>
-    <w:p>
-      <w:pPr>
-        <w:jc w:val="both"/>
-        <w:rPr>
-          <w:rFonts w:ascii="Calibri" w:eastAsia="Calibri" w:hAnsi="Calibri" w:cs="Calibri"/>
-          <w:sz w:val="24"/>
-          <w:lang w:val="pt-PT"/>
-        </w:rPr>
-      </w:pPr>
-      <w:r>
-        <w:rPr>
-          <w:rFonts w:ascii="Calibri" w:eastAsia="Calibri" w:hAnsi="Calibri" w:cs="Calibri"/>
-          <w:sz w:val="24"/>
-          <w:lang w:val="pt-PT"/>
-        </w:rPr>
-        <w:t xml:space="preserve">              </w:t>
-      </w:r>
-      <w:r>
-        <w:rPr>
-          <w:rFonts w:ascii="Calibri" w:eastAsia="Calibri" w:hAnsi="Calibri" w:cs="Calibri"/>
-          <w:b/>
-          <w:sz w:val="24"/>
-          <w:lang w:val="pt-PT"/>
-        </w:rPr>
-        <w:t>PARS.01.06.01</w:t>
-      </w:r>
-      <w:r>
-        <w:rPr>
-          <w:rFonts w:ascii="Calibri" w:eastAsia="Calibri" w:hAnsi="Calibri" w:cs="Calibri"/>
-          <w:sz w:val="24"/>
-          <w:lang w:val="pt-PT"/>
-        </w:rPr>
-        <w:t xml:space="preserve"> – Recomendação: Verificar memória disponível;</w:t>
-      </w:r>
-    </w:p>
-    <w:p>
-      <w:pPr>
-        <w:jc w:val="both"/>
-        <w:rPr>
-          <w:rFonts w:ascii="Calibri" w:eastAsia="Calibri" w:hAnsi="Calibri" w:cs="Calibri"/>
-          <w:sz w:val="24"/>
-          <w:lang w:val="pt-PT"/>
-        </w:rPr>
-      </w:pPr>
-    </w:p>
-    <w:p>
-      <w:pPr>
-        <w:pStyle w:val="Subtitle"/>
-        <w:rPr>
-          <w:rFonts w:eastAsia="Calibri"/>
-        </w:rPr>
-      </w:pPr>
-      <w:bookmarkStart w:id="20" w:name="_Toc358238884"/>
-      <w:r>
-        <w:rPr>
-          <w:rFonts w:eastAsia="Calibri"/>
-          <w:b/>
-        </w:rPr>
-        <w:t>PARS.02</w:t>
-      </w:r>
-      <w:r>
-        <w:rPr>
-          <w:rFonts w:eastAsia="Calibri"/>
-        </w:rPr>
-        <w:t xml:space="preserve"> – Linguagens de médio/alto nível</w:t>
-      </w:r>
-      <w:bookmarkEnd w:id="20"/>
     </w:p>
     <w:p>
       <w:pPr>
@@ -13307,7 +13297,7 @@
           <w:rFonts w:eastAsia="Calibri"/>
         </w:rPr>
       </w:pPr>
-      <w:bookmarkStart w:id="21" w:name="_Toc358238885"/>
+      <w:bookmarkStart w:id="20" w:name="_Toc358238885"/>
       <w:r>
         <w:rPr>
           <w:rFonts w:eastAsia="Calibri"/>
@@ -13333,7 +13323,7 @@
         </w:rPr>
         <w:t xml:space="preserve"> Fluxograma</w:t>
       </w:r>
-      <w:bookmarkEnd w:id="21"/>
+      <w:bookmarkEnd w:id="20"/>
     </w:p>
     <w:p>
       <w:pPr>
@@ -13597,7 +13587,7 @@
           <w:lang w:eastAsia="pt-PT"/>
         </w:rPr>
       </w:pPr>
-      <w:bookmarkStart w:id="22" w:name="_Toc358238886"/>
+      <w:bookmarkStart w:id="21" w:name="_Toc358238886"/>
       <w:r>
         <w:rPr>
           <w:rFonts w:eastAsia="Calibri"/>
@@ -13617,7 +13607,7 @@
         </w:rPr>
         <w:t>–Strings</w:t>
       </w:r>
-      <w:bookmarkEnd w:id="22"/>
+      <w:bookmarkEnd w:id="21"/>
     </w:p>
     <w:p>
       <w:pPr>
@@ -13970,7 +13960,7 @@
           <w:sz w:val="24"/>
         </w:rPr>
       </w:pPr>
-      <w:bookmarkStart w:id="23" w:name="_Toc358238887"/>
+      <w:bookmarkStart w:id="22" w:name="_Toc358238887"/>
       <w:r>
         <w:rPr>
           <w:rFonts w:eastAsia="Calibri"/>
@@ -13990,7 +13980,7 @@
         </w:rPr>
         <w:t>– Caso Especial : Raiz Quadrada</w:t>
       </w:r>
-      <w:bookmarkEnd w:id="23"/>
+      <w:bookmarkEnd w:id="22"/>
     </w:p>
     <w:p>
       <w:pPr>
@@ -14685,108 +14675,108 @@
           <w:lang w:val="pt-PT"/>
         </w:rPr>
       </w:pPr>
-      <w:bookmarkStart w:id="24" w:name="_Toc358238888"/>
+      <w:bookmarkStart w:id="23" w:name="_Toc358238888"/>
       <w:r>
         <w:rPr>
           <w:lang w:val="pt-PT"/>
         </w:rPr>
         <w:t>Especificação da Integração Fluxo –BD</w:t>
       </w:r>
+      <w:bookmarkEnd w:id="23"/>
+    </w:p>
+    <w:p>
+      <w:pPr>
+        <w:jc w:val="both"/>
+        <w:rPr>
+          <w:rFonts w:ascii="Calibri" w:eastAsia="Calibri" w:hAnsi="Calibri" w:cs="Calibri"/>
+          <w:sz w:val="24"/>
+          <w:lang w:val="pt-PT"/>
+        </w:rPr>
+      </w:pPr>
+      <w:r>
+        <w:rPr>
+          <w:rFonts w:ascii="Calibri" w:eastAsia="Calibri" w:hAnsi="Calibri" w:cs="Calibri"/>
+          <w:sz w:val="24"/>
+          <w:lang w:val="pt-PT"/>
+        </w:rPr>
+        <w:t xml:space="preserve">Pretende-se especificar e planear toda a </w:t>
+      </w:r>
+      <w:r>
+        <w:rPr>
+          <w:rFonts w:ascii="Calibri" w:eastAsia="Calibri" w:hAnsi="Calibri" w:cs="Calibri"/>
+          <w:sz w:val="24"/>
+          <w:lang w:val="pt-PT"/>
+        </w:rPr>
+        <w:t>interação  ent</w:t>
+      </w:r>
+      <w:r>
+        <w:rPr>
+          <w:rFonts w:ascii="Calibri" w:eastAsia="Calibri" w:hAnsi="Calibri" w:cs="Calibri"/>
+          <w:sz w:val="24"/>
+          <w:lang w:val="pt-PT"/>
+        </w:rPr>
+        <w:t>re a Base de Dados</w:t>
+      </w:r>
+      <w:r>
+        <w:rPr>
+          <w:rFonts w:ascii="Calibri" w:eastAsia="Calibri" w:hAnsi="Calibri" w:cs="Calibri"/>
+          <w:sz w:val="24"/>
+          <w:lang w:val="pt-PT"/>
+        </w:rPr>
+        <w:t xml:space="preserve"> e o fluxograma. </w:t>
+      </w:r>
+    </w:p>
+    <w:p>
+      <w:pPr>
+        <w:jc w:val="both"/>
+        <w:rPr>
+          <w:rFonts w:ascii="Calibri" w:eastAsia="Calibri" w:hAnsi="Calibri" w:cs="Calibri"/>
+          <w:sz w:val="24"/>
+          <w:lang w:val="pt-PT"/>
+        </w:rPr>
+      </w:pPr>
+      <w:r>
+        <w:rPr>
+          <w:rFonts w:ascii="Calibri" w:eastAsia="Calibri" w:hAnsi="Calibri" w:cs="Calibri"/>
+          <w:sz w:val="24"/>
+          <w:lang w:val="pt-PT"/>
+        </w:rPr>
+        <w:t>Estamos a assumir que todo o tipo de informação relevante ao fluxograma vai ser guardada na base de dados.</w:t>
+      </w:r>
+    </w:p>
+    <w:p>
+      <w:pPr>
+        <w:pStyle w:val="Subtitle"/>
+      </w:pPr>
+      <w:bookmarkStart w:id="24" w:name="_Toc358238889"/>
+      <w:r>
+        <w:rPr>
+          <w:b/>
+        </w:rPr>
+        <w:t>INTBD</w:t>
+      </w:r>
+      <w:r>
+        <w:rPr>
+          <w:b/>
+        </w:rPr>
+        <w:t>.00</w:t>
+      </w:r>
+      <w:r>
+        <w:rPr>
+          <w:b/>
+        </w:rPr>
+        <w:t xml:space="preserve"> –</w:t>
+      </w:r>
+      <w:r>
+        <w:rPr>
+          <w:b/>
+        </w:rPr>
+        <w:t xml:space="preserve"> </w:t>
+      </w:r>
+      <w:r>
+        <w:t>Interacção Base de Dados/Fluxograma</w:t>
+      </w:r>
       <w:bookmarkEnd w:id="24"/>
-    </w:p>
-    <w:p>
-      <w:pPr>
-        <w:jc w:val="both"/>
-        <w:rPr>
-          <w:rFonts w:ascii="Calibri" w:eastAsia="Calibri" w:hAnsi="Calibri" w:cs="Calibri"/>
-          <w:sz w:val="24"/>
-          <w:lang w:val="pt-PT"/>
-        </w:rPr>
-      </w:pPr>
-      <w:r>
-        <w:rPr>
-          <w:rFonts w:ascii="Calibri" w:eastAsia="Calibri" w:hAnsi="Calibri" w:cs="Calibri"/>
-          <w:sz w:val="24"/>
-          <w:lang w:val="pt-PT"/>
-        </w:rPr>
-        <w:t xml:space="preserve">Pretende-se especificar e planear toda a </w:t>
-      </w:r>
-      <w:r>
-        <w:rPr>
-          <w:rFonts w:ascii="Calibri" w:eastAsia="Calibri" w:hAnsi="Calibri" w:cs="Calibri"/>
-          <w:sz w:val="24"/>
-          <w:lang w:val="pt-PT"/>
-        </w:rPr>
-        <w:t>interação  ent</w:t>
-      </w:r>
-      <w:r>
-        <w:rPr>
-          <w:rFonts w:ascii="Calibri" w:eastAsia="Calibri" w:hAnsi="Calibri" w:cs="Calibri"/>
-          <w:sz w:val="24"/>
-          <w:lang w:val="pt-PT"/>
-        </w:rPr>
-        <w:t>re a Base de Dados</w:t>
-      </w:r>
-      <w:r>
-        <w:rPr>
-          <w:rFonts w:ascii="Calibri" w:eastAsia="Calibri" w:hAnsi="Calibri" w:cs="Calibri"/>
-          <w:sz w:val="24"/>
-          <w:lang w:val="pt-PT"/>
-        </w:rPr>
-        <w:t xml:space="preserve"> e o fluxograma. </w:t>
-      </w:r>
-    </w:p>
-    <w:p>
-      <w:pPr>
-        <w:jc w:val="both"/>
-        <w:rPr>
-          <w:rFonts w:ascii="Calibri" w:eastAsia="Calibri" w:hAnsi="Calibri" w:cs="Calibri"/>
-          <w:sz w:val="24"/>
-          <w:lang w:val="pt-PT"/>
-        </w:rPr>
-      </w:pPr>
-      <w:r>
-        <w:rPr>
-          <w:rFonts w:ascii="Calibri" w:eastAsia="Calibri" w:hAnsi="Calibri" w:cs="Calibri"/>
-          <w:sz w:val="24"/>
-          <w:lang w:val="pt-PT"/>
-        </w:rPr>
-        <w:t>Estamos a assumir que todo o tipo de informação relevante ao fluxograma vai ser guardada na base de dados.</w:t>
-      </w:r>
-    </w:p>
-    <w:p>
-      <w:pPr>
-        <w:pStyle w:val="Subtitle"/>
-      </w:pPr>
-      <w:bookmarkStart w:id="25" w:name="_Toc358238889"/>
-      <w:r>
-        <w:rPr>
-          <w:b/>
-        </w:rPr>
-        <w:t>INTBD</w:t>
-      </w:r>
-      <w:r>
-        <w:rPr>
-          <w:b/>
-        </w:rPr>
-        <w:t>.00</w:t>
-      </w:r>
-      <w:r>
-        <w:rPr>
-          <w:b/>
-        </w:rPr>
-        <w:t xml:space="preserve"> –</w:t>
-      </w:r>
-      <w:r>
-        <w:rPr>
-          <w:b/>
-        </w:rPr>
-        <w:t xml:space="preserve"> </w:t>
-      </w:r>
-      <w:r>
-        <w:t>Interacção Base de Dados/Fluxograma</w:t>
-      </w:r>
-      <w:bookmarkEnd w:id="25"/>
     </w:p>
     <w:p>
       <w:pPr>
@@ -15205,13 +15195,609 @@
     </w:p>
     <w:p>
       <w:pPr>
-        <w:rPr>
-          <w:rFonts w:asciiTheme="majorHAnsi" w:hAnsiTheme="majorHAnsi"/>
-          <w:sz w:val="28"/>
-          <w:szCs w:val="28"/>
-          <w:lang w:val="pt-PT"/>
-        </w:rPr>
-      </w:pPr>
+        <w:pStyle w:val="Subtitle"/>
+      </w:pPr>
+      <w:r>
+        <w:rPr>
+          <w:b/>
+        </w:rPr>
+        <w:t>INTBD</w:t>
+      </w:r>
+      <w:r>
+        <w:rPr>
+          <w:b/>
+        </w:rPr>
+        <w:t>.01</w:t>
+      </w:r>
+      <w:r>
+        <w:rPr>
+          <w:b/>
+        </w:rPr>
+        <w:t xml:space="preserve"> – </w:t>
+      </w:r>
+      <w:r>
+        <w:t>Inte</w:t>
+      </w:r>
+      <w:r>
+        <w:t>ração entre o moodle e o website</w:t>
+      </w:r>
+      <w:r>
+        <w:t xml:space="preserve"> - Correção Automática</w:t>
+      </w:r>
+    </w:p>
+    <w:p>
+      <w:pPr>
+        <w:jc w:val="both"/>
+        <w:rPr>
+          <w:lang w:val="pt-PT"/>
+        </w:rPr>
+      </w:pPr>
+      <w:r>
+        <w:rPr>
+          <w:rFonts w:ascii="Calibri" w:hAnsi="Calibri"/>
+          <w:b/>
+          <w:sz w:val="24"/>
+          <w:szCs w:val="24"/>
+          <w:lang w:val="pt-PT"/>
+        </w:rPr>
+        <w:t>INTBD.01.00</w:t>
+      </w:r>
+      <w:r>
+        <w:rPr>
+          <w:rFonts w:ascii="Calibri" w:hAnsi="Calibri"/>
+          <w:b/>
+          <w:sz w:val="24"/>
+          <w:szCs w:val="24"/>
+          <w:lang w:val="pt-PT"/>
+        </w:rPr>
+        <w:t xml:space="preserve"> – </w:t>
+      </w:r>
+      <w:r>
+        <w:rPr>
+          <w:lang w:val="pt-PT"/>
+        </w:rPr>
+        <w:t>Há uma ligação com o moodle para poder observar que trabalhos estão ativos para que possam ser realizados;</w:t>
+      </w:r>
+    </w:p>
+    <w:p>
+      <w:pPr>
+        <w:jc w:val="both"/>
+        <w:rPr>
+          <w:lang w:val="pt-PT"/>
+        </w:rPr>
+      </w:pPr>
+      <w:r>
+        <w:rPr>
+          <w:rFonts w:ascii="Calibri" w:hAnsi="Calibri"/>
+          <w:b/>
+          <w:sz w:val="24"/>
+          <w:szCs w:val="24"/>
+          <w:lang w:val="pt-PT"/>
+        </w:rPr>
+        <w:t>INTBD.01.01</w:t>
+      </w:r>
+      <w:r>
+        <w:rPr>
+          <w:rFonts w:ascii="Calibri" w:hAnsi="Calibri"/>
+          <w:b/>
+          <w:sz w:val="24"/>
+          <w:szCs w:val="24"/>
+          <w:lang w:val="pt-PT"/>
+        </w:rPr>
+        <w:t xml:space="preserve"> – </w:t>
+      </w:r>
+      <w:r>
+        <w:rPr>
+          <w:lang w:val="pt-PT"/>
+        </w:rPr>
+        <w:t>Ser possível gerar um teste a partir de perguntas já feitas e presentes na BD do sistema;</w:t>
+      </w:r>
+    </w:p>
+    <w:p>
+      <w:pPr>
+        <w:jc w:val="both"/>
+        <w:rPr>
+          <w:lang w:val="pt-PT"/>
+        </w:rPr>
+      </w:pPr>
+      <w:r>
+        <w:rPr>
+          <w:rFonts w:ascii="Calibri" w:hAnsi="Calibri"/>
+          <w:b/>
+          <w:sz w:val="24"/>
+          <w:szCs w:val="24"/>
+          <w:lang w:val="pt-PT"/>
+        </w:rPr>
+        <w:t>INTBD.01.02</w:t>
+      </w:r>
+      <w:r>
+        <w:rPr>
+          <w:rFonts w:ascii="Calibri" w:hAnsi="Calibri"/>
+          <w:b/>
+          <w:sz w:val="24"/>
+          <w:szCs w:val="24"/>
+          <w:lang w:val="pt-PT"/>
+        </w:rPr>
+        <w:t xml:space="preserve"> – </w:t>
+      </w:r>
+      <w:r>
+        <w:rPr>
+          <w:lang w:val="pt-PT"/>
+        </w:rPr>
+        <w:t>O site contém uma forma de poder submeter tanto o valor obtido em cada pergunta no teste, como a nota final obtida para o moodle;</w:t>
+      </w:r>
+    </w:p>
+    <w:p>
+      <w:pPr>
+        <w:jc w:val="both"/>
+        <w:rPr>
+          <w:lang w:val="pt-PT"/>
+        </w:rPr>
+      </w:pPr>
+      <w:r>
+        <w:rPr>
+          <w:rFonts w:ascii="Calibri" w:hAnsi="Calibri"/>
+          <w:b/>
+          <w:sz w:val="24"/>
+          <w:szCs w:val="24"/>
+          <w:lang w:val="pt-PT"/>
+        </w:rPr>
+        <w:t>INTBD.01.03</w:t>
+      </w:r>
+      <w:r>
+        <w:rPr>
+          <w:rFonts w:ascii="Calibri" w:hAnsi="Calibri"/>
+          <w:b/>
+          <w:sz w:val="24"/>
+          <w:szCs w:val="24"/>
+          <w:lang w:val="pt-PT"/>
+        </w:rPr>
+        <w:t xml:space="preserve"> – </w:t>
+      </w:r>
+      <w:r>
+        <w:rPr>
+          <w:lang w:val="pt-PT"/>
+        </w:rPr>
+        <w:t>Existe um modo de enviar as respostas realizadas pelo aluno:</w:t>
+      </w:r>
+      <w:r>
+        <w:rPr>
+          <w:lang w:val="pt-PT"/>
+        </w:rPr>
+        <w:tab/>
+      </w:r>
+      <w:r>
+        <w:rPr>
+          <w:lang w:val="pt-PT"/>
+        </w:rPr>
+        <w:tab/>
+      </w:r>
+    </w:p>
+    <w:p>
+      <w:pPr>
+        <w:jc w:val="both"/>
+        <w:rPr>
+          <w:lang w:val="pt-PT"/>
+        </w:rPr>
+      </w:pPr>
+      <w:r>
+        <w:rPr>
+          <w:lang w:val="pt-PT"/>
+        </w:rPr>
+        <w:tab/>
+      </w:r>
+      <w:r>
+        <w:rPr>
+          <w:lang w:val="pt-PT"/>
+        </w:rPr>
+        <w:tab/>
+      </w:r>
+      <w:r>
+        <w:rPr>
+          <w:rFonts w:ascii="Calibri" w:hAnsi="Calibri"/>
+          <w:b/>
+          <w:sz w:val="24"/>
+          <w:szCs w:val="24"/>
+          <w:lang w:val="pt-PT"/>
+        </w:rPr>
+        <w:t>INTBD.01.03.1</w:t>
+      </w:r>
+      <w:r>
+        <w:rPr>
+          <w:rFonts w:ascii="Calibri" w:hAnsi="Calibri"/>
+          <w:b/>
+          <w:sz w:val="24"/>
+          <w:szCs w:val="24"/>
+          <w:lang w:val="pt-PT"/>
+        </w:rPr>
+        <w:t xml:space="preserve"> – </w:t>
+      </w:r>
+      <w:r>
+        <w:rPr>
+          <w:lang w:val="pt-PT"/>
+        </w:rPr>
+        <w:t>Respostas em Imagem fluxograma;</w:t>
+      </w:r>
+    </w:p>
+    <w:p>
+      <w:pPr>
+        <w:jc w:val="both"/>
+        <w:rPr>
+          <w:lang w:val="pt-PT"/>
+        </w:rPr>
+      </w:pPr>
+      <w:r>
+        <w:rPr>
+          <w:lang w:val="pt-PT"/>
+        </w:rPr>
+        <w:tab/>
+      </w:r>
+      <w:r>
+        <w:rPr>
+          <w:lang w:val="pt-PT"/>
+        </w:rPr>
+        <w:tab/>
+      </w:r>
+      <w:r>
+        <w:rPr>
+          <w:rFonts w:ascii="Calibri" w:hAnsi="Calibri"/>
+          <w:b/>
+          <w:sz w:val="24"/>
+          <w:szCs w:val="24"/>
+          <w:lang w:val="pt-PT"/>
+        </w:rPr>
+        <w:t>INTBD.01.03.2</w:t>
+      </w:r>
+      <w:r>
+        <w:rPr>
+          <w:rFonts w:ascii="Calibri" w:hAnsi="Calibri"/>
+          <w:b/>
+          <w:sz w:val="24"/>
+          <w:szCs w:val="24"/>
+          <w:lang w:val="pt-PT"/>
+        </w:rPr>
+        <w:t xml:space="preserve"> – </w:t>
+      </w:r>
+      <w:r>
+        <w:rPr>
+          <w:lang w:val="pt-PT"/>
+        </w:rPr>
+        <w:t>Resposta de escrita;</w:t>
+      </w:r>
+    </w:p>
+    <w:p>
+      <w:pPr>
+        <w:jc w:val="both"/>
+        <w:rPr>
+          <w:lang w:val="pt-PT"/>
+        </w:rPr>
+      </w:pPr>
+      <w:r>
+        <w:rPr>
+          <w:rFonts w:ascii="Calibri" w:hAnsi="Calibri"/>
+          <w:b/>
+          <w:sz w:val="24"/>
+          <w:szCs w:val="24"/>
+          <w:lang w:val="pt-PT"/>
+        </w:rPr>
+        <w:t>INTBD.01.04</w:t>
+      </w:r>
+      <w:r>
+        <w:rPr>
+          <w:rFonts w:ascii="Calibri" w:hAnsi="Calibri"/>
+          <w:b/>
+          <w:sz w:val="24"/>
+          <w:szCs w:val="24"/>
+          <w:lang w:val="pt-PT"/>
+        </w:rPr>
+        <w:t xml:space="preserve"> – </w:t>
+      </w:r>
+      <w:r>
+        <w:rPr>
+          <w:lang w:val="pt-PT"/>
+        </w:rPr>
+        <w:t>Existe um modo de enviar uma imagem comprovativa do teste realizado pelo aluno:</w:t>
+      </w:r>
+    </w:p>
+    <w:p>
+      <w:pPr>
+        <w:rPr>
+          <w:lang w:val="pt-PT"/>
+        </w:rPr>
+      </w:pPr>
+    </w:p>
+    <w:p>
+      <w:pPr>
+        <w:pStyle w:val="Subtitle"/>
+      </w:pPr>
+      <w:r>
+        <w:rPr>
+          <w:b/>
+        </w:rPr>
+        <w:lastRenderedPageBreak/>
+        <w:t>INTBD</w:t>
+      </w:r>
+      <w:r>
+        <w:rPr>
+          <w:b/>
+        </w:rPr>
+        <w:t>.02</w:t>
+      </w:r>
+      <w:r>
+        <w:rPr>
+          <w:b/>
+        </w:rPr>
+        <w:t xml:space="preserve"> – </w:t>
+      </w:r>
+      <w:r>
+        <w:t xml:space="preserve">Interação entre o moodle e </w:t>
+      </w:r>
+      <w:r>
+        <w:t>o sistema</w:t>
+      </w:r>
+      <w:r>
+        <w:t xml:space="preserve"> - Correção Automática</w:t>
+      </w:r>
+    </w:p>
+    <w:p>
+      <w:pPr>
+        <w:jc w:val="both"/>
+        <w:rPr>
+          <w:lang w:val="pt-PT"/>
+        </w:rPr>
+      </w:pPr>
+      <w:r>
+        <w:rPr>
+          <w:rFonts w:ascii="Calibri" w:hAnsi="Calibri"/>
+          <w:b/>
+          <w:sz w:val="24"/>
+          <w:szCs w:val="24"/>
+          <w:lang w:val="pt-PT"/>
+        </w:rPr>
+        <w:t>INTBD.02.00</w:t>
+      </w:r>
+      <w:r>
+        <w:rPr>
+          <w:rFonts w:ascii="Calibri" w:hAnsi="Calibri"/>
+          <w:b/>
+          <w:sz w:val="24"/>
+          <w:szCs w:val="24"/>
+          <w:lang w:val="pt-PT"/>
+        </w:rPr>
+        <w:t xml:space="preserve"> – </w:t>
+      </w:r>
+      <w:r>
+        <w:rPr>
+          <w:lang w:val="pt-PT"/>
+        </w:rPr>
+        <w:t>No moodle o docente abre a secção de teste, definindo um teste;</w:t>
+      </w:r>
+    </w:p>
+    <w:p>
+      <w:pPr>
+        <w:jc w:val="both"/>
+        <w:rPr>
+          <w:lang w:val="pt-PT"/>
+        </w:rPr>
+      </w:pPr>
+      <w:r>
+        <w:rPr>
+          <w:rFonts w:ascii="Calibri" w:hAnsi="Calibri"/>
+          <w:b/>
+          <w:sz w:val="24"/>
+          <w:szCs w:val="24"/>
+          <w:lang w:val="pt-PT"/>
+        </w:rPr>
+        <w:t>INTBD.02.01</w:t>
+      </w:r>
+      <w:r>
+        <w:rPr>
+          <w:rFonts w:ascii="Calibri" w:hAnsi="Calibri"/>
+          <w:b/>
+          <w:sz w:val="24"/>
+          <w:szCs w:val="24"/>
+          <w:lang w:val="pt-PT"/>
+        </w:rPr>
+        <w:t xml:space="preserve"> – </w:t>
+      </w:r>
+      <w:r>
+        <w:rPr>
+          <w:lang w:val="pt-PT"/>
+        </w:rPr>
+        <w:t>O moodle deve permitir que um trabalho possa ter uma data de início e fim;</w:t>
+      </w:r>
+    </w:p>
+    <w:p>
+      <w:pPr>
+        <w:jc w:val="both"/>
+        <w:rPr>
+          <w:lang w:val="pt-PT"/>
+        </w:rPr>
+      </w:pPr>
+      <w:r>
+        <w:rPr>
+          <w:rFonts w:ascii="Calibri" w:hAnsi="Calibri"/>
+          <w:b/>
+          <w:sz w:val="24"/>
+          <w:szCs w:val="24"/>
+          <w:lang w:val="pt-PT"/>
+        </w:rPr>
+        <w:t>INTBD.0</w:t>
+      </w:r>
+      <w:r>
+        <w:rPr>
+          <w:rFonts w:ascii="Calibri" w:hAnsi="Calibri"/>
+          <w:b/>
+          <w:sz w:val="24"/>
+          <w:szCs w:val="24"/>
+          <w:lang w:val="pt-PT"/>
+        </w:rPr>
+        <w:t>2.02</w:t>
+      </w:r>
+      <w:r>
+        <w:rPr>
+          <w:rFonts w:ascii="Calibri" w:hAnsi="Calibri"/>
+          <w:b/>
+          <w:sz w:val="24"/>
+          <w:szCs w:val="24"/>
+          <w:lang w:val="pt-PT"/>
+        </w:rPr>
+        <w:t xml:space="preserve"> – </w:t>
+      </w:r>
+      <w:r>
+        <w:rPr>
+          <w:lang w:val="pt-PT"/>
+        </w:rPr>
+        <w:t>Envia a notificação de teste para o moodle;</w:t>
+      </w:r>
+    </w:p>
+    <w:p>
+      <w:pPr>
+        <w:jc w:val="both"/>
+        <w:rPr>
+          <w:lang w:val="pt-PT"/>
+        </w:rPr>
+      </w:pPr>
+      <w:r>
+        <w:rPr>
+          <w:rFonts w:ascii="Calibri" w:hAnsi="Calibri"/>
+          <w:b/>
+          <w:sz w:val="24"/>
+          <w:szCs w:val="24"/>
+          <w:lang w:val="pt-PT"/>
+        </w:rPr>
+        <w:t>INTBD.02</w:t>
+      </w:r>
+      <w:r>
+        <w:rPr>
+          <w:rFonts w:ascii="Calibri" w:hAnsi="Calibri"/>
+          <w:b/>
+          <w:sz w:val="24"/>
+          <w:szCs w:val="24"/>
+          <w:lang w:val="pt-PT"/>
+        </w:rPr>
+        <w:t>.03</w:t>
+      </w:r>
+      <w:r>
+        <w:rPr>
+          <w:rFonts w:ascii="Calibri" w:hAnsi="Calibri"/>
+          <w:b/>
+          <w:sz w:val="24"/>
+          <w:szCs w:val="24"/>
+          <w:lang w:val="pt-PT"/>
+        </w:rPr>
+        <w:t xml:space="preserve"> – </w:t>
+      </w:r>
+      <w:r>
+        <w:rPr>
+          <w:lang w:val="pt-PT"/>
+        </w:rPr>
+        <w:t>Depois de realizado o teste, deve ser possível observar, no moodle:</w:t>
+      </w:r>
+    </w:p>
+    <w:p>
+      <w:pPr>
+        <w:ind w:left="720" w:firstLine="45"/>
+        <w:jc w:val="both"/>
+        <w:rPr>
+          <w:lang w:val="pt-PT"/>
+        </w:rPr>
+      </w:pPr>
+      <w:r>
+        <w:rPr>
+          <w:rFonts w:ascii="Calibri" w:hAnsi="Calibri"/>
+          <w:b/>
+          <w:sz w:val="24"/>
+          <w:szCs w:val="24"/>
+          <w:lang w:val="pt-PT"/>
+        </w:rPr>
+        <w:t>INTBD.01.03</w:t>
+      </w:r>
+      <w:r>
+        <w:rPr>
+          <w:rFonts w:ascii="Calibri" w:hAnsi="Calibri"/>
+          <w:b/>
+          <w:sz w:val="24"/>
+          <w:szCs w:val="24"/>
+          <w:lang w:val="pt-PT"/>
+        </w:rPr>
+        <w:t>.1</w:t>
+      </w:r>
+      <w:r>
+        <w:rPr>
+          <w:rFonts w:ascii="Calibri" w:hAnsi="Calibri"/>
+          <w:b/>
+          <w:sz w:val="24"/>
+          <w:szCs w:val="24"/>
+          <w:lang w:val="pt-PT"/>
+        </w:rPr>
+        <w:t xml:space="preserve"> – </w:t>
+      </w:r>
+      <w:r>
+        <w:rPr>
+          <w:lang w:val="pt-PT"/>
+        </w:rPr>
+        <w:t>A nota obtida pelo aluno, assim como os valores obtidos nas várias perguntas do teste;</w:t>
+      </w:r>
+    </w:p>
+    <w:p>
+      <w:pPr>
+        <w:jc w:val="both"/>
+        <w:rPr>
+          <w:lang w:val="pt-PT"/>
+        </w:rPr>
+      </w:pPr>
+      <w:r>
+        <w:rPr>
+          <w:lang w:val="pt-PT"/>
+        </w:rPr>
+        <w:tab/>
+        <w:t xml:space="preserve"> </w:t>
+      </w:r>
+      <w:r>
+        <w:rPr>
+          <w:rFonts w:ascii="Calibri" w:hAnsi="Calibri"/>
+          <w:b/>
+          <w:sz w:val="24"/>
+          <w:szCs w:val="24"/>
+          <w:lang w:val="pt-PT"/>
+        </w:rPr>
+        <w:t>INTBD.01.03</w:t>
+      </w:r>
+      <w:r>
+        <w:rPr>
+          <w:rFonts w:ascii="Calibri" w:hAnsi="Calibri"/>
+          <w:b/>
+          <w:sz w:val="24"/>
+          <w:szCs w:val="24"/>
+          <w:lang w:val="pt-PT"/>
+        </w:rPr>
+        <w:t>.2</w:t>
+      </w:r>
+      <w:r>
+        <w:rPr>
+          <w:rFonts w:ascii="Calibri" w:hAnsi="Calibri"/>
+          <w:b/>
+          <w:sz w:val="24"/>
+          <w:szCs w:val="24"/>
+          <w:lang w:val="pt-PT"/>
+        </w:rPr>
+        <w:t xml:space="preserve"> – </w:t>
+      </w:r>
+      <w:r>
+        <w:rPr>
+          <w:lang w:val="pt-PT"/>
+        </w:rPr>
+        <w:t>Consultar as diferen</w:t>
+      </w:r>
+      <w:r>
+        <w:rPr>
+          <w:lang w:val="pt-PT"/>
+        </w:rPr>
+        <w:t>tes respostas dadas pelo aluno;</w:t>
+      </w:r>
+      <w:bookmarkStart w:id="25" w:name="_GoBack"/>
+      <w:bookmarkEnd w:id="25"/>
     </w:p>
     <w:p>
       <w:pPr>
@@ -15337,7 +15923,6 @@
           <w:szCs w:val="24"/>
           <w:lang w:val="pt-PT"/>
         </w:rPr>
-        <w:lastRenderedPageBreak/>
         <w:t xml:space="preserve">INTTRAD -00.01 – </w:t>
       </w:r>
       <w:r>
@@ -16248,7 +16833,6 @@
           <w:sz w:val="24"/>
           <w:szCs w:val="24"/>
         </w:rPr>
-        <w:lastRenderedPageBreak/>
         <w:t>Contém formas inicio/fim.</w:t>
       </w:r>
     </w:p>
@@ -16333,6 +16917,7 @@
           <w:sz w:val="24"/>
           <w:szCs w:val="24"/>
         </w:rPr>
+        <w:lastRenderedPageBreak/>
         <w:pict>
           <v:shape id="Text Box 2" o:spid="_x0000_s1150" type="#_x0000_t202" style="position:absolute;margin-left:19.55pt;margin-top:308.25pt;width:399.5pt;height:19.45pt;z-index:251668480;visibility:visible;mso-wrap-distance-top:3.6pt;mso-wrap-distance-bottom:3.6pt;mso-width-relative:margin;mso-height-relative:margin" o:gfxdata="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" strokecolor="white">
             <v:textbox>
@@ -16724,6 +17309,7 @@
           <w:sz w:val="24"/>
           <w:szCs w:val="24"/>
         </w:rPr>
+        <w:lastRenderedPageBreak/>
         <w:t>Não é editavel.</w:t>
       </w:r>
     </w:p>
@@ -16980,7 +17566,6 @@
         <w:rPr>
           <w:lang w:val="pt-PT"/>
         </w:rPr>
-        <w:lastRenderedPageBreak/>
         <w:t xml:space="preserve">Especificação da Integração </w:t>
       </w:r>
       <w:r>
@@ -17081,1066 +17666,6 @@
     <w:p>
       <w:pPr>
         <w:rPr>
-          <w:sz w:val="24"/>
-          <w:szCs w:val="24"/>
-          <w:lang w:val="pt-PT"/>
-        </w:rPr>
-      </w:pPr>
-      <w:r>
-        <w:rPr>
-          <w:b/>
-          <w:sz w:val="24"/>
-          <w:szCs w:val="24"/>
-          <w:lang w:val="pt-PT"/>
-        </w:rPr>
-        <w:t>INTSI</w:t>
-      </w:r>
-      <w:r>
-        <w:rPr>
-          <w:b/>
-          <w:sz w:val="24"/>
-          <w:szCs w:val="24"/>
-          <w:lang w:val="pt-PT"/>
-        </w:rPr>
-        <w:t>.01.01</w:t>
-      </w:r>
-      <w:r>
-        <w:rPr>
-          <w:b/>
-          <w:sz w:val="24"/>
-          <w:szCs w:val="24"/>
-          <w:lang w:val="pt-PT"/>
-        </w:rPr>
-        <w:t xml:space="preserve"> -</w:t>
-      </w:r>
-      <w:r>
-        <w:rPr>
-          <w:sz w:val="24"/>
-          <w:szCs w:val="24"/>
-          <w:lang w:val="pt-PT"/>
-        </w:rPr>
-        <w:t xml:space="preserve"> </w:t>
-      </w:r>
-      <w:r>
-        <w:rPr>
-          <w:sz w:val="24"/>
-          <w:szCs w:val="24"/>
-          <w:lang w:val="pt-PT"/>
-        </w:rPr>
-        <w:t>O Website contém uma opção onde é possível realizar o registo.</w:t>
-      </w:r>
-    </w:p>
-    <w:p>
-      <w:pPr>
-        <w:rPr>
-          <w:sz w:val="24"/>
-          <w:szCs w:val="24"/>
-          <w:lang w:val="pt-PT"/>
-        </w:rPr>
-      </w:pPr>
-      <w:r>
-        <w:rPr>
-          <w:b/>
-          <w:sz w:val="24"/>
-          <w:szCs w:val="24"/>
-          <w:lang w:val="pt-PT"/>
-        </w:rPr>
-        <w:t>INTSI</w:t>
-      </w:r>
-      <w:r>
-        <w:rPr>
-          <w:b/>
-          <w:sz w:val="24"/>
-          <w:szCs w:val="24"/>
-          <w:lang w:val="pt-PT"/>
-        </w:rPr>
-        <w:t>.01.02</w:t>
-      </w:r>
-      <w:r>
-        <w:rPr>
-          <w:b/>
-          <w:sz w:val="24"/>
-          <w:szCs w:val="24"/>
-          <w:lang w:val="pt-PT"/>
-        </w:rPr>
-        <w:t xml:space="preserve"> -</w:t>
-      </w:r>
-      <w:r>
-        <w:rPr>
-          <w:sz w:val="24"/>
-          <w:szCs w:val="24"/>
-          <w:lang w:val="pt-PT"/>
-        </w:rPr>
-        <w:t xml:space="preserve"> </w:t>
-      </w:r>
-      <w:r>
-        <w:rPr>
-          <w:sz w:val="24"/>
-          <w:szCs w:val="24"/>
-          <w:lang w:val="pt-PT"/>
-        </w:rPr>
-        <w:t>O Website contém uma barra lateral com várias opções a escolher.</w:t>
-      </w:r>
-    </w:p>
-    <w:p>
-      <w:pPr>
-        <w:ind w:left="720"/>
-        <w:rPr>
-          <w:sz w:val="24"/>
-          <w:szCs w:val="24"/>
-          <w:lang w:val="pt-PT"/>
-        </w:rPr>
-      </w:pPr>
-      <w:r>
-        <w:rPr>
-          <w:b/>
-          <w:sz w:val="24"/>
-          <w:szCs w:val="24"/>
-          <w:lang w:val="pt-PT"/>
-        </w:rPr>
-        <w:t>INTSI</w:t>
-      </w:r>
-      <w:r>
-        <w:rPr>
-          <w:b/>
-          <w:sz w:val="24"/>
-          <w:szCs w:val="24"/>
-          <w:lang w:val="pt-PT"/>
-        </w:rPr>
-        <w:t>.01.02.1</w:t>
-      </w:r>
-      <w:r>
-        <w:rPr>
-          <w:b/>
-          <w:sz w:val="24"/>
-          <w:szCs w:val="24"/>
-          <w:lang w:val="pt-PT"/>
-        </w:rPr>
-        <w:t xml:space="preserve"> -</w:t>
-      </w:r>
-      <w:r>
-        <w:rPr>
-          <w:sz w:val="24"/>
-          <w:szCs w:val="24"/>
-          <w:lang w:val="pt-PT"/>
-        </w:rPr>
-        <w:t xml:space="preserve"> </w:t>
-      </w:r>
-      <w:r>
-        <w:rPr>
-          <w:sz w:val="24"/>
-          <w:szCs w:val="24"/>
-          <w:lang w:val="pt-PT"/>
-        </w:rPr>
-        <w:t>Esta barra deve poder ser encolhida/escondida para um melhor aproveitamento do espaço de trabalho.</w:t>
-      </w:r>
-    </w:p>
-    <w:p>
-      <w:pPr>
-        <w:rPr>
-          <w:sz w:val="24"/>
-          <w:szCs w:val="24"/>
-          <w:lang w:val="pt-PT"/>
-        </w:rPr>
-      </w:pPr>
-      <w:r>
-        <w:rPr>
-          <w:b/>
-          <w:sz w:val="24"/>
-          <w:szCs w:val="24"/>
-          <w:lang w:val="pt-PT"/>
-        </w:rPr>
-        <w:tab/>
-      </w:r>
-      <w:r>
-        <w:rPr>
-          <w:b/>
-          <w:sz w:val="24"/>
-          <w:szCs w:val="24"/>
-          <w:lang w:val="pt-PT"/>
-        </w:rPr>
-        <w:t>INTSI</w:t>
-      </w:r>
-      <w:r>
-        <w:rPr>
-          <w:b/>
-          <w:sz w:val="24"/>
-          <w:szCs w:val="24"/>
-          <w:lang w:val="pt-PT"/>
-        </w:rPr>
-        <w:t>.01.02.2</w:t>
-      </w:r>
-      <w:r>
-        <w:rPr>
-          <w:b/>
-          <w:sz w:val="24"/>
-          <w:szCs w:val="24"/>
-          <w:lang w:val="pt-PT"/>
-        </w:rPr>
-        <w:t xml:space="preserve"> -</w:t>
-      </w:r>
-      <w:r>
-        <w:rPr>
-          <w:sz w:val="24"/>
-          <w:szCs w:val="24"/>
-          <w:lang w:val="pt-PT"/>
-        </w:rPr>
-        <w:t xml:space="preserve"> </w:t>
-      </w:r>
-      <w:r>
-        <w:rPr>
-          <w:sz w:val="24"/>
-          <w:szCs w:val="24"/>
-          <w:lang w:val="pt-PT"/>
-        </w:rPr>
-        <w:t>Existe um separador para entrar na secção do IDE.</w:t>
-      </w:r>
-      <w:r>
-        <w:rPr>
-          <w:sz w:val="24"/>
-          <w:szCs w:val="24"/>
-          <w:lang w:val="pt-PT"/>
-        </w:rPr>
-        <w:tab/>
-      </w:r>
-      <w:r>
-        <w:rPr>
-          <w:sz w:val="24"/>
-          <w:szCs w:val="24"/>
-          <w:lang w:val="pt-PT"/>
-        </w:rPr>
-        <w:tab/>
-      </w:r>
-      <w:r>
-        <w:rPr>
-          <w:sz w:val="24"/>
-          <w:szCs w:val="24"/>
-          <w:lang w:val="pt-PT"/>
-        </w:rPr>
-        <w:tab/>
-      </w:r>
-    </w:p>
-    <w:p>
-      <w:pPr>
-        <w:rPr>
-          <w:sz w:val="24"/>
-          <w:szCs w:val="24"/>
-          <w:lang w:val="pt-PT"/>
-        </w:rPr>
-      </w:pPr>
-      <w:r>
-        <w:rPr>
-          <w:b/>
-          <w:sz w:val="24"/>
-          <w:szCs w:val="24"/>
-          <w:lang w:val="pt-PT"/>
-        </w:rPr>
-        <w:tab/>
-      </w:r>
-      <w:r>
-        <w:rPr>
-          <w:b/>
-          <w:sz w:val="24"/>
-          <w:szCs w:val="24"/>
-          <w:lang w:val="pt-PT"/>
-        </w:rPr>
-        <w:t>INTSI</w:t>
-      </w:r>
-      <w:r>
-        <w:rPr>
-          <w:b/>
-          <w:sz w:val="24"/>
-          <w:szCs w:val="24"/>
-          <w:lang w:val="pt-PT"/>
-        </w:rPr>
-        <w:t>.01.02.3</w:t>
-      </w:r>
-      <w:r>
-        <w:rPr>
-          <w:b/>
-          <w:sz w:val="24"/>
-          <w:szCs w:val="24"/>
-          <w:lang w:val="pt-PT"/>
-        </w:rPr>
-        <w:t xml:space="preserve"> -</w:t>
-      </w:r>
-      <w:r>
-        <w:rPr>
-          <w:sz w:val="24"/>
-          <w:szCs w:val="24"/>
-          <w:lang w:val="pt-PT"/>
-        </w:rPr>
-        <w:t xml:space="preserve"> </w:t>
-      </w:r>
-      <w:r>
-        <w:rPr>
-          <w:sz w:val="24"/>
-          <w:szCs w:val="24"/>
-          <w:lang w:val="pt-PT"/>
-        </w:rPr>
-        <w:t>Existe o separador para entrar na secção de vídeos tutoriais.</w:t>
-      </w:r>
-    </w:p>
-    <w:p>
-      <w:pPr>
-        <w:ind w:left="1440"/>
-        <w:rPr>
-          <w:sz w:val="24"/>
-          <w:szCs w:val="24"/>
-          <w:lang w:val="pt-PT"/>
-        </w:rPr>
-      </w:pPr>
-      <w:r>
-        <w:rPr>
-          <w:b/>
-          <w:sz w:val="24"/>
-          <w:szCs w:val="24"/>
-          <w:lang w:val="pt-PT"/>
-        </w:rPr>
-        <w:t>INTSI</w:t>
-      </w:r>
-      <w:r>
-        <w:rPr>
-          <w:b/>
-          <w:sz w:val="24"/>
-          <w:szCs w:val="24"/>
-          <w:lang w:val="pt-PT"/>
-        </w:rPr>
-        <w:t>.01.02.3.1</w:t>
-      </w:r>
-      <w:r>
-        <w:rPr>
-          <w:b/>
-          <w:sz w:val="24"/>
-          <w:szCs w:val="24"/>
-          <w:lang w:val="pt-PT"/>
-        </w:rPr>
-        <w:t xml:space="preserve"> -</w:t>
-      </w:r>
-      <w:r>
-        <w:rPr>
-          <w:sz w:val="24"/>
-          <w:szCs w:val="24"/>
-          <w:lang w:val="pt-PT"/>
-        </w:rPr>
-        <w:t xml:space="preserve"> </w:t>
-      </w:r>
-      <w:r>
-        <w:rPr>
-          <w:sz w:val="24"/>
-          <w:szCs w:val="24"/>
-          <w:lang w:val="pt-PT"/>
-        </w:rPr>
-        <w:t>Nesta secção, existem várias áreas de vídeos tutorias que podem ser escolhidas.</w:t>
-      </w:r>
-    </w:p>
-    <w:p>
-      <w:pPr>
-        <w:rPr>
-          <w:sz w:val="24"/>
-          <w:szCs w:val="24"/>
-          <w:lang w:val="pt-PT"/>
-        </w:rPr>
-      </w:pPr>
-      <w:r>
-        <w:rPr>
-          <w:sz w:val="24"/>
-          <w:szCs w:val="24"/>
-          <w:lang w:val="pt-PT"/>
-        </w:rPr>
-        <w:tab/>
-      </w:r>
-      <w:r>
-        <w:rPr>
-          <w:sz w:val="24"/>
-          <w:szCs w:val="24"/>
-          <w:lang w:val="pt-PT"/>
-        </w:rPr>
-        <w:tab/>
-      </w:r>
-      <w:r>
-        <w:rPr>
-          <w:b/>
-          <w:sz w:val="24"/>
-          <w:szCs w:val="24"/>
-          <w:lang w:val="pt-PT"/>
-        </w:rPr>
-        <w:t>INTSI</w:t>
-      </w:r>
-      <w:r>
-        <w:rPr>
-          <w:b/>
-          <w:sz w:val="24"/>
-          <w:szCs w:val="24"/>
-          <w:lang w:val="pt-PT"/>
-        </w:rPr>
-        <w:t>.01.02.3.2</w:t>
-      </w:r>
-      <w:r>
-        <w:rPr>
-          <w:b/>
-          <w:sz w:val="24"/>
-          <w:szCs w:val="24"/>
-          <w:lang w:val="pt-PT"/>
-        </w:rPr>
-        <w:t xml:space="preserve"> -</w:t>
-      </w:r>
-      <w:r>
-        <w:rPr>
-          <w:sz w:val="24"/>
-          <w:szCs w:val="24"/>
-          <w:lang w:val="pt-PT"/>
-        </w:rPr>
-        <w:t xml:space="preserve"> </w:t>
-      </w:r>
-      <w:r>
-        <w:rPr>
-          <w:sz w:val="24"/>
-          <w:szCs w:val="24"/>
-          <w:lang w:val="pt-PT"/>
-        </w:rPr>
-        <w:t>Existe a área de vídeos tutoriais de cálculo.</w:t>
-      </w:r>
-    </w:p>
-    <w:p>
-      <w:pPr>
-        <w:rPr>
-          <w:sz w:val="24"/>
-          <w:szCs w:val="24"/>
-          <w:lang w:val="pt-PT"/>
-        </w:rPr>
-      </w:pPr>
-      <w:r>
-        <w:rPr>
-          <w:sz w:val="24"/>
-          <w:szCs w:val="24"/>
-          <w:lang w:val="pt-PT"/>
-        </w:rPr>
-        <w:tab/>
-      </w:r>
-      <w:r>
-        <w:rPr>
-          <w:sz w:val="24"/>
-          <w:szCs w:val="24"/>
-          <w:lang w:val="pt-PT"/>
-        </w:rPr>
-        <w:tab/>
-      </w:r>
-      <w:r>
-        <w:rPr>
-          <w:b/>
-          <w:sz w:val="24"/>
-          <w:szCs w:val="24"/>
-          <w:lang w:val="pt-PT"/>
-        </w:rPr>
-        <w:t>INTSI</w:t>
-      </w:r>
-      <w:r>
-        <w:rPr>
-          <w:b/>
-          <w:sz w:val="24"/>
-          <w:szCs w:val="24"/>
-          <w:lang w:val="pt-PT"/>
-        </w:rPr>
-        <w:t>.01.02.3.3</w:t>
-      </w:r>
-      <w:r>
-        <w:rPr>
-          <w:b/>
-          <w:sz w:val="24"/>
-          <w:szCs w:val="24"/>
-          <w:lang w:val="pt-PT"/>
-        </w:rPr>
-        <w:t xml:space="preserve"> -</w:t>
-      </w:r>
-      <w:r>
-        <w:rPr>
-          <w:sz w:val="24"/>
-          <w:szCs w:val="24"/>
-          <w:lang w:val="pt-PT"/>
-        </w:rPr>
-        <w:t xml:space="preserve"> </w:t>
-      </w:r>
-      <w:r>
-        <w:rPr>
-          <w:sz w:val="24"/>
-          <w:szCs w:val="24"/>
-          <w:lang w:val="pt-PT"/>
-        </w:rPr>
-        <w:t>Existe a área de vídeos tutoriais de arrays.</w:t>
-      </w:r>
-    </w:p>
-    <w:p>
-      <w:pPr>
-        <w:rPr>
-          <w:sz w:val="24"/>
-          <w:szCs w:val="24"/>
-          <w:lang w:val="pt-PT"/>
-        </w:rPr>
-      </w:pPr>
-      <w:r>
-        <w:rPr>
-          <w:sz w:val="24"/>
-          <w:szCs w:val="24"/>
-          <w:lang w:val="pt-PT"/>
-        </w:rPr>
-        <w:tab/>
-      </w:r>
-      <w:r>
-        <w:rPr>
-          <w:sz w:val="24"/>
-          <w:szCs w:val="24"/>
-          <w:lang w:val="pt-PT"/>
-        </w:rPr>
-        <w:tab/>
-      </w:r>
-      <w:r>
-        <w:rPr>
-          <w:b/>
-          <w:sz w:val="24"/>
-          <w:szCs w:val="24"/>
-          <w:lang w:val="pt-PT"/>
-        </w:rPr>
-        <w:t>INTSI</w:t>
-      </w:r>
-      <w:r>
-        <w:rPr>
-          <w:b/>
-          <w:sz w:val="24"/>
-          <w:szCs w:val="24"/>
-          <w:lang w:val="pt-PT"/>
-        </w:rPr>
-        <w:t>.01.02.3.4</w:t>
-      </w:r>
-      <w:r>
-        <w:rPr>
-          <w:b/>
-          <w:sz w:val="24"/>
-          <w:szCs w:val="24"/>
-          <w:lang w:val="pt-PT"/>
-        </w:rPr>
-        <w:t xml:space="preserve"> -</w:t>
-      </w:r>
-      <w:r>
-        <w:rPr>
-          <w:sz w:val="24"/>
-          <w:szCs w:val="24"/>
-          <w:lang w:val="pt-PT"/>
-        </w:rPr>
-        <w:t xml:space="preserve"> </w:t>
-      </w:r>
-      <w:r>
-        <w:rPr>
-          <w:sz w:val="24"/>
-          <w:szCs w:val="24"/>
-          <w:lang w:val="pt-PT"/>
-        </w:rPr>
-        <w:t>Existe a área de vídeos tutoriais de decisão.</w:t>
-      </w:r>
-    </w:p>
-    <w:p>
-      <w:pPr>
-        <w:rPr>
-          <w:sz w:val="24"/>
-          <w:szCs w:val="24"/>
-          <w:lang w:val="pt-PT"/>
-        </w:rPr>
-      </w:pPr>
-      <w:r>
-        <w:rPr>
-          <w:sz w:val="24"/>
-          <w:szCs w:val="24"/>
-          <w:lang w:val="pt-PT"/>
-        </w:rPr>
-        <w:tab/>
-      </w:r>
-      <w:r>
-        <w:rPr>
-          <w:sz w:val="24"/>
-          <w:szCs w:val="24"/>
-          <w:lang w:val="pt-PT"/>
-        </w:rPr>
-        <w:tab/>
-      </w:r>
-      <w:r>
-        <w:rPr>
-          <w:b/>
-          <w:sz w:val="24"/>
-          <w:szCs w:val="24"/>
-          <w:lang w:val="pt-PT"/>
-        </w:rPr>
-        <w:t>INTSI</w:t>
-      </w:r>
-      <w:r>
-        <w:rPr>
-          <w:b/>
-          <w:sz w:val="24"/>
-          <w:szCs w:val="24"/>
-          <w:lang w:val="pt-PT"/>
-        </w:rPr>
-        <w:t>.01.02.3.5</w:t>
-      </w:r>
-      <w:r>
-        <w:rPr>
-          <w:b/>
-          <w:sz w:val="24"/>
-          <w:szCs w:val="24"/>
-          <w:lang w:val="pt-PT"/>
-        </w:rPr>
-        <w:t xml:space="preserve"> -</w:t>
-      </w:r>
-      <w:r>
-        <w:rPr>
-          <w:sz w:val="24"/>
-          <w:szCs w:val="24"/>
-          <w:lang w:val="pt-PT"/>
-        </w:rPr>
-        <w:t xml:space="preserve"> </w:t>
-      </w:r>
-      <w:r>
-        <w:rPr>
-          <w:sz w:val="24"/>
-          <w:szCs w:val="24"/>
-          <w:lang w:val="pt-PT"/>
-        </w:rPr>
-        <w:t>Existe a área de vídeos tutoriais de funções.</w:t>
-      </w:r>
-      <w:r>
-        <w:rPr>
-          <w:sz w:val="24"/>
-          <w:szCs w:val="24"/>
-          <w:lang w:val="pt-PT"/>
-        </w:rPr>
-        <w:tab/>
-      </w:r>
-      <w:r>
-        <w:rPr>
-          <w:sz w:val="24"/>
-          <w:szCs w:val="24"/>
-          <w:lang w:val="pt-PT"/>
-        </w:rPr>
-        <w:tab/>
-      </w:r>
-    </w:p>
-    <w:p>
-      <w:pPr>
-        <w:rPr>
-          <w:sz w:val="24"/>
-          <w:szCs w:val="24"/>
-          <w:lang w:val="pt-PT"/>
-        </w:rPr>
-      </w:pPr>
-      <w:r>
-        <w:rPr>
-          <w:sz w:val="24"/>
-          <w:szCs w:val="24"/>
-          <w:lang w:val="pt-PT"/>
-        </w:rPr>
-        <w:tab/>
-      </w:r>
-      <w:r>
-        <w:rPr>
-          <w:sz w:val="24"/>
-          <w:szCs w:val="24"/>
-          <w:lang w:val="pt-PT"/>
-        </w:rPr>
-        <w:tab/>
-      </w:r>
-      <w:r>
-        <w:rPr>
-          <w:b/>
-          <w:sz w:val="24"/>
-          <w:szCs w:val="24"/>
-          <w:lang w:val="pt-PT"/>
-        </w:rPr>
-        <w:t>INTSI</w:t>
-      </w:r>
-      <w:r>
-        <w:rPr>
-          <w:b/>
-          <w:sz w:val="24"/>
-          <w:szCs w:val="24"/>
-          <w:lang w:val="pt-PT"/>
-        </w:rPr>
-        <w:t>.01.02.3.6</w:t>
-      </w:r>
-      <w:r>
-        <w:rPr>
-          <w:b/>
-          <w:sz w:val="24"/>
-          <w:szCs w:val="24"/>
-          <w:lang w:val="pt-PT"/>
-        </w:rPr>
-        <w:t xml:space="preserve"> -</w:t>
-      </w:r>
-      <w:r>
-        <w:rPr>
-          <w:sz w:val="24"/>
-          <w:szCs w:val="24"/>
-          <w:lang w:val="pt-PT"/>
-        </w:rPr>
-        <w:t xml:space="preserve"> </w:t>
-      </w:r>
-      <w:r>
-        <w:rPr>
-          <w:sz w:val="24"/>
-          <w:szCs w:val="24"/>
-          <w:lang w:val="pt-PT"/>
-        </w:rPr>
-        <w:t>Existe a área de vídeos tutorias de repetição.</w:t>
-      </w:r>
-    </w:p>
-    <w:p>
-      <w:pPr>
-        <w:rPr>
-          <w:sz w:val="24"/>
-          <w:szCs w:val="24"/>
-          <w:lang w:val="pt-PT"/>
-        </w:rPr>
-      </w:pPr>
-      <w:r>
-        <w:rPr>
-          <w:sz w:val="24"/>
-          <w:szCs w:val="24"/>
-          <w:lang w:val="pt-PT"/>
-        </w:rPr>
-        <w:tab/>
-      </w:r>
-      <w:r>
-        <w:rPr>
-          <w:b/>
-          <w:sz w:val="24"/>
-          <w:szCs w:val="24"/>
-          <w:lang w:val="pt-PT"/>
-        </w:rPr>
-        <w:t>INTSI</w:t>
-      </w:r>
-      <w:r>
-        <w:rPr>
-          <w:b/>
-          <w:sz w:val="24"/>
-          <w:szCs w:val="24"/>
-          <w:lang w:val="pt-PT"/>
-        </w:rPr>
-        <w:t>.01.02.4</w:t>
-      </w:r>
-      <w:r>
-        <w:rPr>
-          <w:b/>
-          <w:sz w:val="24"/>
-          <w:szCs w:val="24"/>
-          <w:lang w:val="pt-PT"/>
-        </w:rPr>
-        <w:t xml:space="preserve"> -</w:t>
-      </w:r>
-      <w:r>
-        <w:rPr>
-          <w:sz w:val="24"/>
-          <w:szCs w:val="24"/>
-          <w:lang w:val="pt-PT"/>
-        </w:rPr>
-        <w:t xml:space="preserve"> </w:t>
-      </w:r>
-      <w:r>
-        <w:rPr>
-          <w:sz w:val="24"/>
-          <w:szCs w:val="24"/>
-          <w:lang w:val="pt-PT"/>
-        </w:rPr>
-        <w:t>Existe o separador para entrar na secção de BackOffice.</w:t>
-      </w:r>
-    </w:p>
-    <w:p>
-      <w:pPr>
-        <w:rPr>
-          <w:sz w:val="24"/>
-          <w:szCs w:val="24"/>
-          <w:lang w:val="pt-PT"/>
-        </w:rPr>
-      </w:pPr>
-      <w:r>
-        <w:rPr>
-          <w:sz w:val="24"/>
-          <w:szCs w:val="24"/>
-          <w:lang w:val="pt-PT"/>
-        </w:rPr>
-        <w:tab/>
-      </w:r>
-      <w:r>
-        <w:rPr>
-          <w:b/>
-          <w:sz w:val="24"/>
-          <w:szCs w:val="24"/>
-          <w:lang w:val="pt-PT"/>
-        </w:rPr>
-        <w:t>INTSI</w:t>
-      </w:r>
-      <w:r>
-        <w:rPr>
-          <w:b/>
-          <w:sz w:val="24"/>
-          <w:szCs w:val="24"/>
-          <w:lang w:val="pt-PT"/>
-        </w:rPr>
-        <w:t>.01.02.5</w:t>
-      </w:r>
-      <w:r>
-        <w:rPr>
-          <w:b/>
-          <w:sz w:val="24"/>
-          <w:szCs w:val="24"/>
-          <w:lang w:val="pt-PT"/>
-        </w:rPr>
-        <w:t xml:space="preserve"> -</w:t>
-      </w:r>
-      <w:r>
-        <w:rPr>
-          <w:sz w:val="24"/>
-          <w:szCs w:val="24"/>
-          <w:lang w:val="pt-PT"/>
-        </w:rPr>
-        <w:t xml:space="preserve"> </w:t>
-      </w:r>
-      <w:r>
-        <w:rPr>
-          <w:sz w:val="24"/>
-          <w:szCs w:val="24"/>
-          <w:lang w:val="pt-PT"/>
-        </w:rPr>
-        <w:t>Existe o separador para entrar na secção do Fórum.</w:t>
-      </w:r>
-    </w:p>
-    <w:p>
-      <w:pPr>
-        <w:rPr>
-          <w:sz w:val="24"/>
-          <w:szCs w:val="24"/>
-          <w:lang w:val="pt-PT"/>
-        </w:rPr>
-      </w:pPr>
-      <w:r>
-        <w:rPr>
-          <w:sz w:val="24"/>
-          <w:szCs w:val="24"/>
-          <w:lang w:val="pt-PT"/>
-        </w:rPr>
-        <w:tab/>
-      </w:r>
-      <w:r>
-        <w:rPr>
-          <w:sz w:val="24"/>
-          <w:szCs w:val="24"/>
-          <w:lang w:val="pt-PT"/>
-        </w:rPr>
-        <w:tab/>
-      </w:r>
-      <w:r>
-        <w:rPr>
-          <w:b/>
-          <w:sz w:val="24"/>
-          <w:szCs w:val="24"/>
-          <w:lang w:val="pt-PT"/>
-        </w:rPr>
-        <w:t>INTSI</w:t>
-      </w:r>
-      <w:r>
-        <w:rPr>
-          <w:b/>
-          <w:sz w:val="24"/>
-          <w:szCs w:val="24"/>
-          <w:lang w:val="pt-PT"/>
-        </w:rPr>
-        <w:t>.01.02.5.1</w:t>
-      </w:r>
-      <w:r>
-        <w:rPr>
-          <w:b/>
-          <w:sz w:val="24"/>
-          <w:szCs w:val="24"/>
-          <w:lang w:val="pt-PT"/>
-        </w:rPr>
-        <w:t xml:space="preserve"> -</w:t>
-      </w:r>
-      <w:r>
-        <w:rPr>
-          <w:sz w:val="24"/>
-          <w:szCs w:val="24"/>
-          <w:lang w:val="pt-PT"/>
-        </w:rPr>
-        <w:t xml:space="preserve"> </w:t>
-      </w:r>
-      <w:r>
-        <w:rPr>
-          <w:sz w:val="24"/>
-          <w:szCs w:val="24"/>
-          <w:lang w:val="pt-PT"/>
-        </w:rPr>
-        <w:t>Deve existir a opção para criar um novo tópico.</w:t>
-      </w:r>
-    </w:p>
-    <w:p>
-      <w:pPr>
-        <w:ind w:left="1440"/>
-        <w:rPr>
-          <w:sz w:val="24"/>
-          <w:szCs w:val="24"/>
-          <w:lang w:val="pt-PT"/>
-        </w:rPr>
-      </w:pPr>
-      <w:r>
-        <w:rPr>
-          <w:b/>
-          <w:sz w:val="24"/>
-          <w:szCs w:val="24"/>
-          <w:lang w:val="pt-PT"/>
-        </w:rPr>
-        <w:t>INTSI</w:t>
-      </w:r>
-      <w:r>
-        <w:rPr>
-          <w:b/>
-          <w:sz w:val="24"/>
-          <w:szCs w:val="24"/>
-          <w:lang w:val="pt-PT"/>
-        </w:rPr>
-        <w:t>.01.02.5.2</w:t>
-      </w:r>
-      <w:r>
-        <w:rPr>
-          <w:b/>
-          <w:sz w:val="24"/>
-          <w:szCs w:val="24"/>
-          <w:lang w:val="pt-PT"/>
-        </w:rPr>
-        <w:t xml:space="preserve"> -</w:t>
-      </w:r>
-      <w:r>
-        <w:rPr>
-          <w:sz w:val="24"/>
-          <w:szCs w:val="24"/>
-          <w:lang w:val="pt-PT"/>
-        </w:rPr>
-        <w:t xml:space="preserve"> </w:t>
-      </w:r>
-      <w:r>
-        <w:rPr>
-          <w:sz w:val="24"/>
-          <w:szCs w:val="24"/>
-          <w:lang w:val="pt-PT"/>
-        </w:rPr>
-        <w:t>Deve existir a opção para adicionar uma descrição do tópico que se está a criar.</w:t>
-      </w:r>
-    </w:p>
-    <w:p>
-      <w:pPr>
-        <w:ind w:left="1440"/>
-        <w:rPr>
-          <w:sz w:val="24"/>
-          <w:szCs w:val="24"/>
-          <w:lang w:val="pt-PT"/>
-        </w:rPr>
-      </w:pPr>
-      <w:r>
-        <w:rPr>
-          <w:b/>
-          <w:sz w:val="24"/>
-          <w:szCs w:val="24"/>
-          <w:lang w:val="pt-PT"/>
-        </w:rPr>
-        <w:t>INTSI</w:t>
-      </w:r>
-      <w:r>
-        <w:rPr>
-          <w:b/>
-          <w:sz w:val="24"/>
-          <w:szCs w:val="24"/>
-          <w:lang w:val="pt-PT"/>
-        </w:rPr>
-        <w:t>.01.02.3</w:t>
-      </w:r>
-      <w:r>
-        <w:rPr>
-          <w:b/>
-          <w:sz w:val="24"/>
-          <w:szCs w:val="24"/>
-          <w:lang w:val="pt-PT"/>
-        </w:rPr>
-        <w:t xml:space="preserve"> -</w:t>
-      </w:r>
-      <w:r>
-        <w:rPr>
-          <w:sz w:val="24"/>
-          <w:szCs w:val="24"/>
-          <w:lang w:val="pt-PT"/>
-        </w:rPr>
-        <w:t xml:space="preserve"> </w:t>
-      </w:r>
-      <w:r>
-        <w:rPr>
-          <w:sz w:val="24"/>
-          <w:szCs w:val="24"/>
-          <w:lang w:val="pt-PT"/>
-        </w:rPr>
-        <w:t>Deve existir um botão para poder salvar o novo tópico criado.</w:t>
-      </w:r>
-    </w:p>
-    <w:p>
-      <w:pPr>
-        <w:ind w:left="1440"/>
-        <w:rPr>
-          <w:sz w:val="24"/>
-          <w:szCs w:val="24"/>
-          <w:lang w:val="pt-PT"/>
-        </w:rPr>
-      </w:pPr>
-      <w:r>
-        <w:rPr>
-          <w:b/>
-          <w:sz w:val="24"/>
-          <w:szCs w:val="24"/>
-          <w:lang w:val="pt-PT"/>
-        </w:rPr>
-        <w:t>INTSI</w:t>
-      </w:r>
-      <w:r>
-        <w:rPr>
-          <w:b/>
-          <w:sz w:val="24"/>
-          <w:szCs w:val="24"/>
-          <w:lang w:val="pt-PT"/>
-        </w:rPr>
-        <w:t>.01.02.4</w:t>
-      </w:r>
-      <w:r>
-        <w:rPr>
-          <w:b/>
-          <w:sz w:val="24"/>
-          <w:szCs w:val="24"/>
-          <w:lang w:val="pt-PT"/>
-        </w:rPr>
-        <w:t xml:space="preserve"> -</w:t>
-      </w:r>
-      <w:r>
-        <w:rPr>
-          <w:sz w:val="24"/>
-          <w:szCs w:val="24"/>
-          <w:lang w:val="pt-PT"/>
-        </w:rPr>
-        <w:t xml:space="preserve"> </w:t>
-      </w:r>
-      <w:r>
-        <w:rPr>
-          <w:sz w:val="24"/>
-          <w:szCs w:val="24"/>
-          <w:lang w:val="pt-PT"/>
-        </w:rPr>
-        <w:t>Deve existir um botão para cancelar o novo tópico que se estava a criar</w:t>
-      </w:r>
-    </w:p>
-    <w:p>
-      <w:pPr>
-        <w:rPr>
-          <w:b/>
           <w:sz w:val="24"/>
           <w:szCs w:val="24"/>
           <w:lang w:val="pt-PT"/>
@@ -18163,6 +17688,1066 @@
           <w:szCs w:val="24"/>
           <w:lang w:val="pt-PT"/>
         </w:rPr>
+        <w:t>.01.01</w:t>
+      </w:r>
+      <w:r>
+        <w:rPr>
+          <w:b/>
+          <w:sz w:val="24"/>
+          <w:szCs w:val="24"/>
+          <w:lang w:val="pt-PT"/>
+        </w:rPr>
+        <w:t xml:space="preserve"> -</w:t>
+      </w:r>
+      <w:r>
+        <w:rPr>
+          <w:sz w:val="24"/>
+          <w:szCs w:val="24"/>
+          <w:lang w:val="pt-PT"/>
+        </w:rPr>
+        <w:t xml:space="preserve"> </w:t>
+      </w:r>
+      <w:r>
+        <w:rPr>
+          <w:sz w:val="24"/>
+          <w:szCs w:val="24"/>
+          <w:lang w:val="pt-PT"/>
+        </w:rPr>
+        <w:t>O Website contém uma opção onde é possível realizar o registo.</w:t>
+      </w:r>
+    </w:p>
+    <w:p>
+      <w:pPr>
+        <w:rPr>
+          <w:sz w:val="24"/>
+          <w:szCs w:val="24"/>
+          <w:lang w:val="pt-PT"/>
+        </w:rPr>
+      </w:pPr>
+      <w:r>
+        <w:rPr>
+          <w:b/>
+          <w:sz w:val="24"/>
+          <w:szCs w:val="24"/>
+          <w:lang w:val="pt-PT"/>
+        </w:rPr>
+        <w:t>INTSI</w:t>
+      </w:r>
+      <w:r>
+        <w:rPr>
+          <w:b/>
+          <w:sz w:val="24"/>
+          <w:szCs w:val="24"/>
+          <w:lang w:val="pt-PT"/>
+        </w:rPr>
+        <w:t>.01.02</w:t>
+      </w:r>
+      <w:r>
+        <w:rPr>
+          <w:b/>
+          <w:sz w:val="24"/>
+          <w:szCs w:val="24"/>
+          <w:lang w:val="pt-PT"/>
+        </w:rPr>
+        <w:t xml:space="preserve"> -</w:t>
+      </w:r>
+      <w:r>
+        <w:rPr>
+          <w:sz w:val="24"/>
+          <w:szCs w:val="24"/>
+          <w:lang w:val="pt-PT"/>
+        </w:rPr>
+        <w:t xml:space="preserve"> </w:t>
+      </w:r>
+      <w:r>
+        <w:rPr>
+          <w:sz w:val="24"/>
+          <w:szCs w:val="24"/>
+          <w:lang w:val="pt-PT"/>
+        </w:rPr>
+        <w:t>O Website contém uma barra lateral com várias opções a escolher.</w:t>
+      </w:r>
+    </w:p>
+    <w:p>
+      <w:pPr>
+        <w:ind w:left="720"/>
+        <w:rPr>
+          <w:sz w:val="24"/>
+          <w:szCs w:val="24"/>
+          <w:lang w:val="pt-PT"/>
+        </w:rPr>
+      </w:pPr>
+      <w:r>
+        <w:rPr>
+          <w:b/>
+          <w:sz w:val="24"/>
+          <w:szCs w:val="24"/>
+          <w:lang w:val="pt-PT"/>
+        </w:rPr>
+        <w:t>INTSI</w:t>
+      </w:r>
+      <w:r>
+        <w:rPr>
+          <w:b/>
+          <w:sz w:val="24"/>
+          <w:szCs w:val="24"/>
+          <w:lang w:val="pt-PT"/>
+        </w:rPr>
+        <w:t>.01.02.1</w:t>
+      </w:r>
+      <w:r>
+        <w:rPr>
+          <w:b/>
+          <w:sz w:val="24"/>
+          <w:szCs w:val="24"/>
+          <w:lang w:val="pt-PT"/>
+        </w:rPr>
+        <w:t xml:space="preserve"> -</w:t>
+      </w:r>
+      <w:r>
+        <w:rPr>
+          <w:sz w:val="24"/>
+          <w:szCs w:val="24"/>
+          <w:lang w:val="pt-PT"/>
+        </w:rPr>
+        <w:t xml:space="preserve"> </w:t>
+      </w:r>
+      <w:r>
+        <w:rPr>
+          <w:sz w:val="24"/>
+          <w:szCs w:val="24"/>
+          <w:lang w:val="pt-PT"/>
+        </w:rPr>
+        <w:t>Esta barra deve poder ser encolhida/escondida para um melhor aproveitamento do espaço de trabalho.</w:t>
+      </w:r>
+    </w:p>
+    <w:p>
+      <w:pPr>
+        <w:rPr>
+          <w:sz w:val="24"/>
+          <w:szCs w:val="24"/>
+          <w:lang w:val="pt-PT"/>
+        </w:rPr>
+      </w:pPr>
+      <w:r>
+        <w:rPr>
+          <w:b/>
+          <w:sz w:val="24"/>
+          <w:szCs w:val="24"/>
+          <w:lang w:val="pt-PT"/>
+        </w:rPr>
+        <w:tab/>
+      </w:r>
+      <w:r>
+        <w:rPr>
+          <w:b/>
+          <w:sz w:val="24"/>
+          <w:szCs w:val="24"/>
+          <w:lang w:val="pt-PT"/>
+        </w:rPr>
+        <w:t>INTSI</w:t>
+      </w:r>
+      <w:r>
+        <w:rPr>
+          <w:b/>
+          <w:sz w:val="24"/>
+          <w:szCs w:val="24"/>
+          <w:lang w:val="pt-PT"/>
+        </w:rPr>
+        <w:t>.01.02.2</w:t>
+      </w:r>
+      <w:r>
+        <w:rPr>
+          <w:b/>
+          <w:sz w:val="24"/>
+          <w:szCs w:val="24"/>
+          <w:lang w:val="pt-PT"/>
+        </w:rPr>
+        <w:t xml:space="preserve"> -</w:t>
+      </w:r>
+      <w:r>
+        <w:rPr>
+          <w:sz w:val="24"/>
+          <w:szCs w:val="24"/>
+          <w:lang w:val="pt-PT"/>
+        </w:rPr>
+        <w:t xml:space="preserve"> </w:t>
+      </w:r>
+      <w:r>
+        <w:rPr>
+          <w:sz w:val="24"/>
+          <w:szCs w:val="24"/>
+          <w:lang w:val="pt-PT"/>
+        </w:rPr>
+        <w:t>Existe um separador para entrar na secção do IDE.</w:t>
+      </w:r>
+      <w:r>
+        <w:rPr>
+          <w:sz w:val="24"/>
+          <w:szCs w:val="24"/>
+          <w:lang w:val="pt-PT"/>
+        </w:rPr>
+        <w:tab/>
+      </w:r>
+      <w:r>
+        <w:rPr>
+          <w:sz w:val="24"/>
+          <w:szCs w:val="24"/>
+          <w:lang w:val="pt-PT"/>
+        </w:rPr>
+        <w:tab/>
+      </w:r>
+      <w:r>
+        <w:rPr>
+          <w:sz w:val="24"/>
+          <w:szCs w:val="24"/>
+          <w:lang w:val="pt-PT"/>
+        </w:rPr>
+        <w:tab/>
+      </w:r>
+    </w:p>
+    <w:p>
+      <w:pPr>
+        <w:rPr>
+          <w:sz w:val="24"/>
+          <w:szCs w:val="24"/>
+          <w:lang w:val="pt-PT"/>
+        </w:rPr>
+      </w:pPr>
+      <w:r>
+        <w:rPr>
+          <w:b/>
+          <w:sz w:val="24"/>
+          <w:szCs w:val="24"/>
+          <w:lang w:val="pt-PT"/>
+        </w:rPr>
+        <w:tab/>
+      </w:r>
+      <w:r>
+        <w:rPr>
+          <w:b/>
+          <w:sz w:val="24"/>
+          <w:szCs w:val="24"/>
+          <w:lang w:val="pt-PT"/>
+        </w:rPr>
+        <w:t>INTSI</w:t>
+      </w:r>
+      <w:r>
+        <w:rPr>
+          <w:b/>
+          <w:sz w:val="24"/>
+          <w:szCs w:val="24"/>
+          <w:lang w:val="pt-PT"/>
+        </w:rPr>
+        <w:t>.01.02.3</w:t>
+      </w:r>
+      <w:r>
+        <w:rPr>
+          <w:b/>
+          <w:sz w:val="24"/>
+          <w:szCs w:val="24"/>
+          <w:lang w:val="pt-PT"/>
+        </w:rPr>
+        <w:t xml:space="preserve"> -</w:t>
+      </w:r>
+      <w:r>
+        <w:rPr>
+          <w:sz w:val="24"/>
+          <w:szCs w:val="24"/>
+          <w:lang w:val="pt-PT"/>
+        </w:rPr>
+        <w:t xml:space="preserve"> </w:t>
+      </w:r>
+      <w:r>
+        <w:rPr>
+          <w:sz w:val="24"/>
+          <w:szCs w:val="24"/>
+          <w:lang w:val="pt-PT"/>
+        </w:rPr>
+        <w:t>Existe o separador para entrar na secção de vídeos tutoriais.</w:t>
+      </w:r>
+    </w:p>
+    <w:p>
+      <w:pPr>
+        <w:ind w:left="1440"/>
+        <w:rPr>
+          <w:sz w:val="24"/>
+          <w:szCs w:val="24"/>
+          <w:lang w:val="pt-PT"/>
+        </w:rPr>
+      </w:pPr>
+      <w:r>
+        <w:rPr>
+          <w:b/>
+          <w:sz w:val="24"/>
+          <w:szCs w:val="24"/>
+          <w:lang w:val="pt-PT"/>
+        </w:rPr>
+        <w:t>INTSI</w:t>
+      </w:r>
+      <w:r>
+        <w:rPr>
+          <w:b/>
+          <w:sz w:val="24"/>
+          <w:szCs w:val="24"/>
+          <w:lang w:val="pt-PT"/>
+        </w:rPr>
+        <w:t>.01.02.3.1</w:t>
+      </w:r>
+      <w:r>
+        <w:rPr>
+          <w:b/>
+          <w:sz w:val="24"/>
+          <w:szCs w:val="24"/>
+          <w:lang w:val="pt-PT"/>
+        </w:rPr>
+        <w:t xml:space="preserve"> -</w:t>
+      </w:r>
+      <w:r>
+        <w:rPr>
+          <w:sz w:val="24"/>
+          <w:szCs w:val="24"/>
+          <w:lang w:val="pt-PT"/>
+        </w:rPr>
+        <w:t xml:space="preserve"> </w:t>
+      </w:r>
+      <w:r>
+        <w:rPr>
+          <w:sz w:val="24"/>
+          <w:szCs w:val="24"/>
+          <w:lang w:val="pt-PT"/>
+        </w:rPr>
+        <w:t>Nesta secção, existem várias áreas de vídeos tutorias que podem ser escolhidas.</w:t>
+      </w:r>
+    </w:p>
+    <w:p>
+      <w:pPr>
+        <w:rPr>
+          <w:sz w:val="24"/>
+          <w:szCs w:val="24"/>
+          <w:lang w:val="pt-PT"/>
+        </w:rPr>
+      </w:pPr>
+      <w:r>
+        <w:rPr>
+          <w:sz w:val="24"/>
+          <w:szCs w:val="24"/>
+          <w:lang w:val="pt-PT"/>
+        </w:rPr>
+        <w:tab/>
+      </w:r>
+      <w:r>
+        <w:rPr>
+          <w:sz w:val="24"/>
+          <w:szCs w:val="24"/>
+          <w:lang w:val="pt-PT"/>
+        </w:rPr>
+        <w:tab/>
+      </w:r>
+      <w:r>
+        <w:rPr>
+          <w:b/>
+          <w:sz w:val="24"/>
+          <w:szCs w:val="24"/>
+          <w:lang w:val="pt-PT"/>
+        </w:rPr>
+        <w:t>INTSI</w:t>
+      </w:r>
+      <w:r>
+        <w:rPr>
+          <w:b/>
+          <w:sz w:val="24"/>
+          <w:szCs w:val="24"/>
+          <w:lang w:val="pt-PT"/>
+        </w:rPr>
+        <w:t>.01.02.3.2</w:t>
+      </w:r>
+      <w:r>
+        <w:rPr>
+          <w:b/>
+          <w:sz w:val="24"/>
+          <w:szCs w:val="24"/>
+          <w:lang w:val="pt-PT"/>
+        </w:rPr>
+        <w:t xml:space="preserve"> -</w:t>
+      </w:r>
+      <w:r>
+        <w:rPr>
+          <w:sz w:val="24"/>
+          <w:szCs w:val="24"/>
+          <w:lang w:val="pt-PT"/>
+        </w:rPr>
+        <w:t xml:space="preserve"> </w:t>
+      </w:r>
+      <w:r>
+        <w:rPr>
+          <w:sz w:val="24"/>
+          <w:szCs w:val="24"/>
+          <w:lang w:val="pt-PT"/>
+        </w:rPr>
+        <w:t>Existe a área de vídeos tutoriais de cálculo.</w:t>
+      </w:r>
+    </w:p>
+    <w:p>
+      <w:pPr>
+        <w:rPr>
+          <w:sz w:val="24"/>
+          <w:szCs w:val="24"/>
+          <w:lang w:val="pt-PT"/>
+        </w:rPr>
+      </w:pPr>
+      <w:r>
+        <w:rPr>
+          <w:sz w:val="24"/>
+          <w:szCs w:val="24"/>
+          <w:lang w:val="pt-PT"/>
+        </w:rPr>
+        <w:tab/>
+      </w:r>
+      <w:r>
+        <w:rPr>
+          <w:sz w:val="24"/>
+          <w:szCs w:val="24"/>
+          <w:lang w:val="pt-PT"/>
+        </w:rPr>
+        <w:tab/>
+      </w:r>
+      <w:r>
+        <w:rPr>
+          <w:b/>
+          <w:sz w:val="24"/>
+          <w:szCs w:val="24"/>
+          <w:lang w:val="pt-PT"/>
+        </w:rPr>
+        <w:t>INTSI</w:t>
+      </w:r>
+      <w:r>
+        <w:rPr>
+          <w:b/>
+          <w:sz w:val="24"/>
+          <w:szCs w:val="24"/>
+          <w:lang w:val="pt-PT"/>
+        </w:rPr>
+        <w:t>.01.02.3.3</w:t>
+      </w:r>
+      <w:r>
+        <w:rPr>
+          <w:b/>
+          <w:sz w:val="24"/>
+          <w:szCs w:val="24"/>
+          <w:lang w:val="pt-PT"/>
+        </w:rPr>
+        <w:t xml:space="preserve"> -</w:t>
+      </w:r>
+      <w:r>
+        <w:rPr>
+          <w:sz w:val="24"/>
+          <w:szCs w:val="24"/>
+          <w:lang w:val="pt-PT"/>
+        </w:rPr>
+        <w:t xml:space="preserve"> </w:t>
+      </w:r>
+      <w:r>
+        <w:rPr>
+          <w:sz w:val="24"/>
+          <w:szCs w:val="24"/>
+          <w:lang w:val="pt-PT"/>
+        </w:rPr>
+        <w:t>Existe a área de vídeos tutoriais de arrays.</w:t>
+      </w:r>
+    </w:p>
+    <w:p>
+      <w:pPr>
+        <w:rPr>
+          <w:sz w:val="24"/>
+          <w:szCs w:val="24"/>
+          <w:lang w:val="pt-PT"/>
+        </w:rPr>
+      </w:pPr>
+      <w:r>
+        <w:rPr>
+          <w:sz w:val="24"/>
+          <w:szCs w:val="24"/>
+          <w:lang w:val="pt-PT"/>
+        </w:rPr>
+        <w:tab/>
+      </w:r>
+      <w:r>
+        <w:rPr>
+          <w:sz w:val="24"/>
+          <w:szCs w:val="24"/>
+          <w:lang w:val="pt-PT"/>
+        </w:rPr>
+        <w:tab/>
+      </w:r>
+      <w:r>
+        <w:rPr>
+          <w:b/>
+          <w:sz w:val="24"/>
+          <w:szCs w:val="24"/>
+          <w:lang w:val="pt-PT"/>
+        </w:rPr>
+        <w:t>INTSI</w:t>
+      </w:r>
+      <w:r>
+        <w:rPr>
+          <w:b/>
+          <w:sz w:val="24"/>
+          <w:szCs w:val="24"/>
+          <w:lang w:val="pt-PT"/>
+        </w:rPr>
+        <w:t>.01.02.3.4</w:t>
+      </w:r>
+      <w:r>
+        <w:rPr>
+          <w:b/>
+          <w:sz w:val="24"/>
+          <w:szCs w:val="24"/>
+          <w:lang w:val="pt-PT"/>
+        </w:rPr>
+        <w:t xml:space="preserve"> -</w:t>
+      </w:r>
+      <w:r>
+        <w:rPr>
+          <w:sz w:val="24"/>
+          <w:szCs w:val="24"/>
+          <w:lang w:val="pt-PT"/>
+        </w:rPr>
+        <w:t xml:space="preserve"> </w:t>
+      </w:r>
+      <w:r>
+        <w:rPr>
+          <w:sz w:val="24"/>
+          <w:szCs w:val="24"/>
+          <w:lang w:val="pt-PT"/>
+        </w:rPr>
+        <w:t>Existe a área de vídeos tutoriais de decisão.</w:t>
+      </w:r>
+    </w:p>
+    <w:p>
+      <w:pPr>
+        <w:rPr>
+          <w:sz w:val="24"/>
+          <w:szCs w:val="24"/>
+          <w:lang w:val="pt-PT"/>
+        </w:rPr>
+      </w:pPr>
+      <w:r>
+        <w:rPr>
+          <w:sz w:val="24"/>
+          <w:szCs w:val="24"/>
+          <w:lang w:val="pt-PT"/>
+        </w:rPr>
+        <w:tab/>
+      </w:r>
+      <w:r>
+        <w:rPr>
+          <w:sz w:val="24"/>
+          <w:szCs w:val="24"/>
+          <w:lang w:val="pt-PT"/>
+        </w:rPr>
+        <w:tab/>
+      </w:r>
+      <w:r>
+        <w:rPr>
+          <w:b/>
+          <w:sz w:val="24"/>
+          <w:szCs w:val="24"/>
+          <w:lang w:val="pt-PT"/>
+        </w:rPr>
+        <w:t>INTSI</w:t>
+      </w:r>
+      <w:r>
+        <w:rPr>
+          <w:b/>
+          <w:sz w:val="24"/>
+          <w:szCs w:val="24"/>
+          <w:lang w:val="pt-PT"/>
+        </w:rPr>
+        <w:t>.01.02.3.5</w:t>
+      </w:r>
+      <w:r>
+        <w:rPr>
+          <w:b/>
+          <w:sz w:val="24"/>
+          <w:szCs w:val="24"/>
+          <w:lang w:val="pt-PT"/>
+        </w:rPr>
+        <w:t xml:space="preserve"> -</w:t>
+      </w:r>
+      <w:r>
+        <w:rPr>
+          <w:sz w:val="24"/>
+          <w:szCs w:val="24"/>
+          <w:lang w:val="pt-PT"/>
+        </w:rPr>
+        <w:t xml:space="preserve"> </w:t>
+      </w:r>
+      <w:r>
+        <w:rPr>
+          <w:sz w:val="24"/>
+          <w:szCs w:val="24"/>
+          <w:lang w:val="pt-PT"/>
+        </w:rPr>
+        <w:t>Existe a área de vídeos tutoriais de funções.</w:t>
+      </w:r>
+      <w:r>
+        <w:rPr>
+          <w:sz w:val="24"/>
+          <w:szCs w:val="24"/>
+          <w:lang w:val="pt-PT"/>
+        </w:rPr>
+        <w:tab/>
+      </w:r>
+      <w:r>
+        <w:rPr>
+          <w:sz w:val="24"/>
+          <w:szCs w:val="24"/>
+          <w:lang w:val="pt-PT"/>
+        </w:rPr>
+        <w:tab/>
+      </w:r>
+    </w:p>
+    <w:p>
+      <w:pPr>
+        <w:rPr>
+          <w:sz w:val="24"/>
+          <w:szCs w:val="24"/>
+          <w:lang w:val="pt-PT"/>
+        </w:rPr>
+      </w:pPr>
+      <w:r>
+        <w:rPr>
+          <w:sz w:val="24"/>
+          <w:szCs w:val="24"/>
+          <w:lang w:val="pt-PT"/>
+        </w:rPr>
+        <w:tab/>
+      </w:r>
+      <w:r>
+        <w:rPr>
+          <w:sz w:val="24"/>
+          <w:szCs w:val="24"/>
+          <w:lang w:val="pt-PT"/>
+        </w:rPr>
+        <w:tab/>
+      </w:r>
+      <w:r>
+        <w:rPr>
+          <w:b/>
+          <w:sz w:val="24"/>
+          <w:szCs w:val="24"/>
+          <w:lang w:val="pt-PT"/>
+        </w:rPr>
+        <w:t>INTSI</w:t>
+      </w:r>
+      <w:r>
+        <w:rPr>
+          <w:b/>
+          <w:sz w:val="24"/>
+          <w:szCs w:val="24"/>
+          <w:lang w:val="pt-PT"/>
+        </w:rPr>
+        <w:t>.01.02.3.6</w:t>
+      </w:r>
+      <w:r>
+        <w:rPr>
+          <w:b/>
+          <w:sz w:val="24"/>
+          <w:szCs w:val="24"/>
+          <w:lang w:val="pt-PT"/>
+        </w:rPr>
+        <w:t xml:space="preserve"> -</w:t>
+      </w:r>
+      <w:r>
+        <w:rPr>
+          <w:sz w:val="24"/>
+          <w:szCs w:val="24"/>
+          <w:lang w:val="pt-PT"/>
+        </w:rPr>
+        <w:t xml:space="preserve"> </w:t>
+      </w:r>
+      <w:r>
+        <w:rPr>
+          <w:sz w:val="24"/>
+          <w:szCs w:val="24"/>
+          <w:lang w:val="pt-PT"/>
+        </w:rPr>
+        <w:t>Existe a área de vídeos tutorias de repetição.</w:t>
+      </w:r>
+    </w:p>
+    <w:p>
+      <w:pPr>
+        <w:rPr>
+          <w:sz w:val="24"/>
+          <w:szCs w:val="24"/>
+          <w:lang w:val="pt-PT"/>
+        </w:rPr>
+      </w:pPr>
+      <w:r>
+        <w:rPr>
+          <w:sz w:val="24"/>
+          <w:szCs w:val="24"/>
+          <w:lang w:val="pt-PT"/>
+        </w:rPr>
+        <w:tab/>
+      </w:r>
+      <w:r>
+        <w:rPr>
+          <w:b/>
+          <w:sz w:val="24"/>
+          <w:szCs w:val="24"/>
+          <w:lang w:val="pt-PT"/>
+        </w:rPr>
+        <w:t>INTSI</w:t>
+      </w:r>
+      <w:r>
+        <w:rPr>
+          <w:b/>
+          <w:sz w:val="24"/>
+          <w:szCs w:val="24"/>
+          <w:lang w:val="pt-PT"/>
+        </w:rPr>
+        <w:t>.01.02.4</w:t>
+      </w:r>
+      <w:r>
+        <w:rPr>
+          <w:b/>
+          <w:sz w:val="24"/>
+          <w:szCs w:val="24"/>
+          <w:lang w:val="pt-PT"/>
+        </w:rPr>
+        <w:t xml:space="preserve"> -</w:t>
+      </w:r>
+      <w:r>
+        <w:rPr>
+          <w:sz w:val="24"/>
+          <w:szCs w:val="24"/>
+          <w:lang w:val="pt-PT"/>
+        </w:rPr>
+        <w:t xml:space="preserve"> </w:t>
+      </w:r>
+      <w:r>
+        <w:rPr>
+          <w:sz w:val="24"/>
+          <w:szCs w:val="24"/>
+          <w:lang w:val="pt-PT"/>
+        </w:rPr>
+        <w:t>Existe o separador para entrar na secção de BackOffice.</w:t>
+      </w:r>
+    </w:p>
+    <w:p>
+      <w:pPr>
+        <w:rPr>
+          <w:sz w:val="24"/>
+          <w:szCs w:val="24"/>
+          <w:lang w:val="pt-PT"/>
+        </w:rPr>
+      </w:pPr>
+      <w:r>
+        <w:rPr>
+          <w:sz w:val="24"/>
+          <w:szCs w:val="24"/>
+          <w:lang w:val="pt-PT"/>
+        </w:rPr>
+        <w:tab/>
+      </w:r>
+      <w:r>
+        <w:rPr>
+          <w:b/>
+          <w:sz w:val="24"/>
+          <w:szCs w:val="24"/>
+          <w:lang w:val="pt-PT"/>
+        </w:rPr>
+        <w:t>INTSI</w:t>
+      </w:r>
+      <w:r>
+        <w:rPr>
+          <w:b/>
+          <w:sz w:val="24"/>
+          <w:szCs w:val="24"/>
+          <w:lang w:val="pt-PT"/>
+        </w:rPr>
+        <w:t>.01.02.5</w:t>
+      </w:r>
+      <w:r>
+        <w:rPr>
+          <w:b/>
+          <w:sz w:val="24"/>
+          <w:szCs w:val="24"/>
+          <w:lang w:val="pt-PT"/>
+        </w:rPr>
+        <w:t xml:space="preserve"> -</w:t>
+      </w:r>
+      <w:r>
+        <w:rPr>
+          <w:sz w:val="24"/>
+          <w:szCs w:val="24"/>
+          <w:lang w:val="pt-PT"/>
+        </w:rPr>
+        <w:t xml:space="preserve"> </w:t>
+      </w:r>
+      <w:r>
+        <w:rPr>
+          <w:sz w:val="24"/>
+          <w:szCs w:val="24"/>
+          <w:lang w:val="pt-PT"/>
+        </w:rPr>
+        <w:t>Existe o separador para entrar na secção do Fórum.</w:t>
+      </w:r>
+    </w:p>
+    <w:p>
+      <w:pPr>
+        <w:rPr>
+          <w:sz w:val="24"/>
+          <w:szCs w:val="24"/>
+          <w:lang w:val="pt-PT"/>
+        </w:rPr>
+      </w:pPr>
+      <w:r>
+        <w:rPr>
+          <w:sz w:val="24"/>
+          <w:szCs w:val="24"/>
+          <w:lang w:val="pt-PT"/>
+        </w:rPr>
+        <w:tab/>
+      </w:r>
+      <w:r>
+        <w:rPr>
+          <w:sz w:val="24"/>
+          <w:szCs w:val="24"/>
+          <w:lang w:val="pt-PT"/>
+        </w:rPr>
+        <w:tab/>
+      </w:r>
+      <w:r>
+        <w:rPr>
+          <w:b/>
+          <w:sz w:val="24"/>
+          <w:szCs w:val="24"/>
+          <w:lang w:val="pt-PT"/>
+        </w:rPr>
+        <w:t>INTSI</w:t>
+      </w:r>
+      <w:r>
+        <w:rPr>
+          <w:b/>
+          <w:sz w:val="24"/>
+          <w:szCs w:val="24"/>
+          <w:lang w:val="pt-PT"/>
+        </w:rPr>
+        <w:t>.01.02.5.1</w:t>
+      </w:r>
+      <w:r>
+        <w:rPr>
+          <w:b/>
+          <w:sz w:val="24"/>
+          <w:szCs w:val="24"/>
+          <w:lang w:val="pt-PT"/>
+        </w:rPr>
+        <w:t xml:space="preserve"> -</w:t>
+      </w:r>
+      <w:r>
+        <w:rPr>
+          <w:sz w:val="24"/>
+          <w:szCs w:val="24"/>
+          <w:lang w:val="pt-PT"/>
+        </w:rPr>
+        <w:t xml:space="preserve"> </w:t>
+      </w:r>
+      <w:r>
+        <w:rPr>
+          <w:sz w:val="24"/>
+          <w:szCs w:val="24"/>
+          <w:lang w:val="pt-PT"/>
+        </w:rPr>
+        <w:t>Deve existir a opção para criar um novo tópico.</w:t>
+      </w:r>
+    </w:p>
+    <w:p>
+      <w:pPr>
+        <w:ind w:left="1440"/>
+        <w:rPr>
+          <w:sz w:val="24"/>
+          <w:szCs w:val="24"/>
+          <w:lang w:val="pt-PT"/>
+        </w:rPr>
+      </w:pPr>
+      <w:r>
+        <w:rPr>
+          <w:b/>
+          <w:sz w:val="24"/>
+          <w:szCs w:val="24"/>
+          <w:lang w:val="pt-PT"/>
+        </w:rPr>
+        <w:t>INTSI</w:t>
+      </w:r>
+      <w:r>
+        <w:rPr>
+          <w:b/>
+          <w:sz w:val="24"/>
+          <w:szCs w:val="24"/>
+          <w:lang w:val="pt-PT"/>
+        </w:rPr>
+        <w:t>.01.02.5.2</w:t>
+      </w:r>
+      <w:r>
+        <w:rPr>
+          <w:b/>
+          <w:sz w:val="24"/>
+          <w:szCs w:val="24"/>
+          <w:lang w:val="pt-PT"/>
+        </w:rPr>
+        <w:t xml:space="preserve"> -</w:t>
+      </w:r>
+      <w:r>
+        <w:rPr>
+          <w:sz w:val="24"/>
+          <w:szCs w:val="24"/>
+          <w:lang w:val="pt-PT"/>
+        </w:rPr>
+        <w:t xml:space="preserve"> </w:t>
+      </w:r>
+      <w:r>
+        <w:rPr>
+          <w:sz w:val="24"/>
+          <w:szCs w:val="24"/>
+          <w:lang w:val="pt-PT"/>
+        </w:rPr>
+        <w:t>Deve existir a opção para adicionar uma descrição do tópico que se está a criar.</w:t>
+      </w:r>
+    </w:p>
+    <w:p>
+      <w:pPr>
+        <w:ind w:left="1440"/>
+        <w:rPr>
+          <w:sz w:val="24"/>
+          <w:szCs w:val="24"/>
+          <w:lang w:val="pt-PT"/>
+        </w:rPr>
+      </w:pPr>
+      <w:r>
+        <w:rPr>
+          <w:b/>
+          <w:sz w:val="24"/>
+          <w:szCs w:val="24"/>
+          <w:lang w:val="pt-PT"/>
+        </w:rPr>
+        <w:t>INTSI</w:t>
+      </w:r>
+      <w:r>
+        <w:rPr>
+          <w:b/>
+          <w:sz w:val="24"/>
+          <w:szCs w:val="24"/>
+          <w:lang w:val="pt-PT"/>
+        </w:rPr>
+        <w:t>.01.02.3</w:t>
+      </w:r>
+      <w:r>
+        <w:rPr>
+          <w:b/>
+          <w:sz w:val="24"/>
+          <w:szCs w:val="24"/>
+          <w:lang w:val="pt-PT"/>
+        </w:rPr>
+        <w:t xml:space="preserve"> -</w:t>
+      </w:r>
+      <w:r>
+        <w:rPr>
+          <w:sz w:val="24"/>
+          <w:szCs w:val="24"/>
+          <w:lang w:val="pt-PT"/>
+        </w:rPr>
+        <w:t xml:space="preserve"> </w:t>
+      </w:r>
+      <w:r>
+        <w:rPr>
+          <w:sz w:val="24"/>
+          <w:szCs w:val="24"/>
+          <w:lang w:val="pt-PT"/>
+        </w:rPr>
+        <w:t>Deve existir um botão para poder salvar o novo tópico criado.</w:t>
+      </w:r>
+    </w:p>
+    <w:p>
+      <w:pPr>
+        <w:ind w:left="1440"/>
+        <w:rPr>
+          <w:sz w:val="24"/>
+          <w:szCs w:val="24"/>
+          <w:lang w:val="pt-PT"/>
+        </w:rPr>
+      </w:pPr>
+      <w:r>
+        <w:rPr>
+          <w:b/>
+          <w:sz w:val="24"/>
+          <w:szCs w:val="24"/>
+          <w:lang w:val="pt-PT"/>
+        </w:rPr>
+        <w:t>INTSI</w:t>
+      </w:r>
+      <w:r>
+        <w:rPr>
+          <w:b/>
+          <w:sz w:val="24"/>
+          <w:szCs w:val="24"/>
+          <w:lang w:val="pt-PT"/>
+        </w:rPr>
+        <w:t>.01.02.4</w:t>
+      </w:r>
+      <w:r>
+        <w:rPr>
+          <w:b/>
+          <w:sz w:val="24"/>
+          <w:szCs w:val="24"/>
+          <w:lang w:val="pt-PT"/>
+        </w:rPr>
+        <w:t xml:space="preserve"> -</w:t>
+      </w:r>
+      <w:r>
+        <w:rPr>
+          <w:sz w:val="24"/>
+          <w:szCs w:val="24"/>
+          <w:lang w:val="pt-PT"/>
+        </w:rPr>
+        <w:t xml:space="preserve"> </w:t>
+      </w:r>
+      <w:r>
+        <w:rPr>
+          <w:sz w:val="24"/>
+          <w:szCs w:val="24"/>
+          <w:lang w:val="pt-PT"/>
+        </w:rPr>
+        <w:t>Deve existir um botão para cancelar o novo tópico que se estava a criar</w:t>
+      </w:r>
+    </w:p>
+    <w:p>
+      <w:pPr>
+        <w:rPr>
+          <w:b/>
+          <w:sz w:val="24"/>
+          <w:szCs w:val="24"/>
+          <w:lang w:val="pt-PT"/>
+        </w:rPr>
+      </w:pPr>
+      <w:r>
+        <w:rPr>
+          <w:b/>
+          <w:sz w:val="24"/>
+          <w:szCs w:val="24"/>
+          <w:lang w:val="pt-PT"/>
+        </w:rPr>
+        <w:t>INTSI</w:t>
+      </w:r>
+      <w:r>
+        <w:rPr>
+          <w:b/>
+          <w:sz w:val="24"/>
+          <w:szCs w:val="24"/>
+          <w:lang w:val="pt-PT"/>
+        </w:rPr>
         <w:t>.01.03</w:t>
       </w:r>
       <w:r>
@@ -18281,6 +18866,7 @@
           <w:szCs w:val="24"/>
           <w:lang w:val="pt-PT"/>
         </w:rPr>
+        <w:lastRenderedPageBreak/>
         <w:t>INTSI</w:t>
       </w:r>
       <w:r>
@@ -18902,7 +19488,6 @@
           <w:szCs w:val="24"/>
           <w:lang w:val="pt-PT"/>
         </w:rPr>
-        <w:lastRenderedPageBreak/>
         <w:t>INTSI.02.02 -</w:t>
       </w:r>
       <w:r>
@@ -18993,6 +19578,7 @@
           <w:szCs w:val="24"/>
           <w:lang w:val="pt-PT"/>
         </w:rPr>
+        <w:lastRenderedPageBreak/>
         <w:t>INTSI.02.05 -</w:t>
       </w:r>
       <w:r>
@@ -19574,7 +20160,6 @@
           <w:szCs w:val="24"/>
           <w:lang w:val="pt-PT"/>
         </w:rPr>
-        <w:lastRenderedPageBreak/>
         <w:t xml:space="preserve">INTSI.03.03 - </w:t>
       </w:r>
       <w:r>
@@ -19635,6 +20220,7 @@
           <w:szCs w:val="24"/>
           <w:lang w:val="pt-PT"/>
         </w:rPr>
+        <w:lastRenderedPageBreak/>
         <w:t xml:space="preserve">INTSI.03.05 - </w:t>
       </w:r>
       <w:r>
@@ -20207,7 +20793,6 @@
           <w:szCs w:val="24"/>
           <w:lang w:val="pt-PT"/>
         </w:rPr>
-        <w:lastRenderedPageBreak/>
         <w:t xml:space="preserve">INTSI.04.03 - </w:t>
       </w:r>
       <w:r>
@@ -20284,6 +20869,7 @@
         <w:rPr>
           <w:b/>
         </w:rPr>
+        <w:lastRenderedPageBreak/>
         <w:t>INTSI.05</w:t>
       </w:r>
       <w:r>
@@ -22260,7 +22846,7 @@
 </file>
 
 <file path=customXml/itemProps1.xml><?xml version="1.0" encoding="utf-8"?>
-<ds:datastoreItem xmlns:ds="http://schemas.openxmlformats.org/officeDocument/2006/customXml" ds:itemID="{CC74A8BA-CF89-4A1F-8540-82E5E25CDAEC}">
+<ds:datastoreItem xmlns:ds="http://schemas.openxmlformats.org/officeDocument/2006/customXml" ds:itemID="{E04847B0-151F-42D4-9064-599A1B16800C}">
   <ds:schemaRefs>
     <ds:schemaRef ds:uri="http://schemas.openxmlformats.org/officeDocument/2006/bibliography"/>
   </ds:schemaRefs>

</xml_diff>

<commit_message>
Alterações nas linguagens de programação a serem traduzidas.
</commit_message>
<xml_diff>
--- a/Geral/Requisitos.docx
+++ b/Geral/Requisitos.docx
@@ -1,6 +1,6 @@
 
 <file path=word/document.xml><?xml version="1.0" encoding="utf-8"?>
-<w:document xmlns:wpc="http://schemas.microsoft.com/office/word/2010/wordprocessingCanvas" xmlns:mc="http://schemas.openxmlformats.org/markup-compatibility/2006" xmlns:o="urn:schemas-microsoft-com:office:office" xmlns:r="http://schemas.openxmlformats.org/officeDocument/2006/relationships" xmlns:m="http://schemas.openxmlformats.org/officeDocument/2006/math" xmlns:v="urn:schemas-microsoft-com:vml" xmlns:wp14="http://schemas.microsoft.com/office/word/2010/wordprocessingDrawing" xmlns:wp="http://schemas.openxmlformats.org/drawingml/2006/wordprocessingDrawing" xmlns:w10="urn:schemas-microsoft-com:office:word" xmlns:w="http://schemas.openxmlformats.org/wordprocessingml/2006/main" xmlns:w14="http://schemas.microsoft.com/office/word/2010/wordml" xmlns:wpg="http://schemas.microsoft.com/office/word/2010/wordprocessingGroup" xmlns:wpi="http://schemas.microsoft.com/office/word/2010/wordprocessingInk" xmlns:wne="http://schemas.microsoft.com/office/word/2006/wordml" xmlns:wps="http://schemas.microsoft.com/office/word/2010/wordprocessingShape" mc:Ignorable="w14 wp14">
+<w:document xmlns:wpc="http://schemas.microsoft.com/office/word/2010/wordprocessingCanvas" xmlns:mc="http://schemas.openxmlformats.org/markup-compatibility/2006" xmlns:o="urn:schemas-microsoft-com:office:office" xmlns:r="http://schemas.openxmlformats.org/officeDocument/2006/relationships" xmlns:m="http://schemas.openxmlformats.org/officeDocument/2006/math" xmlns:v="urn:schemas-microsoft-com:vml" xmlns:wp14="http://schemas.microsoft.com/office/word/2010/wordprocessingDrawing" xmlns:wp="http://schemas.openxmlformats.org/drawingml/2006/wordprocessingDrawing" xmlns:w10="urn:schemas-microsoft-com:office:word" xmlns:w="http://schemas.openxmlformats.org/wordprocessingml/2006/main" xmlns:w14="http://schemas.microsoft.com/office/word/2010/wordml" xmlns:w15="http://schemas.microsoft.com/office/word/2012/wordml" xmlns:wpg="http://schemas.microsoft.com/office/word/2010/wordprocessingGroup" xmlns:wpi="http://schemas.microsoft.com/office/word/2010/wordprocessingInk" xmlns:wne="http://schemas.microsoft.com/office/word/2006/wordml" xmlns:wps="http://schemas.microsoft.com/office/word/2010/wordprocessingShape" mc:Ignorable="w14 w15 wp14">
   <w:body>
     <w:p>
       <w:pPr>
@@ -3030,9 +3030,9 @@
       <w:r>
         <w:object w:dxaOrig="8798" w:dyaOrig="2793">
           <v:rect id="rectole0000000000" o:spid="_x0000_i1025" style="width:440.25pt;height:139.5pt" o:ole="" o:preferrelative="t" stroked="f">
-            <v:imagedata r:id="rId7" o:title=""/>
+            <v:imagedata r:id="rId6" o:title=""/>
           </v:rect>
-          <o:OLEObject Type="Embed" ProgID="StaticMetafile" ShapeID="rectole0000000000" DrawAspect="Content" ObjectID="_1431989277" r:id="rId8"/>
+          <o:OLEObject Type="Embed" ProgID="StaticMetafile" ShapeID="rectole0000000000" DrawAspect="Content" ObjectID="_1432049427" r:id="rId7"/>
         </w:object>
       </w:r>
     </w:p>
@@ -3126,9 +3126,9 @@
       <w:r>
         <w:object w:dxaOrig="1944" w:dyaOrig="950">
           <v:rect id="rectole0000000001" o:spid="_x0000_i1026" style="width:97.5pt;height:47.25pt" o:ole="" o:preferrelative="t" stroked="f">
-            <v:imagedata r:id="rId9" o:title=""/>
+            <v:imagedata r:id="rId8" o:title=""/>
           </v:rect>
-          <o:OLEObject Type="Embed" ProgID="StaticMetafile" ShapeID="rectole0000000001" DrawAspect="Content" ObjectID="_1431989278" r:id="rId10"/>
+          <o:OLEObject Type="Embed" ProgID="StaticMetafile" ShapeID="rectole0000000001" DrawAspect="Content" ObjectID="_1432049428" r:id="rId9"/>
         </w:object>
       </w:r>
     </w:p>
@@ -3393,7 +3393,7 @@
         <w:rPr>
           <w:noProof/>
         </w:rPr>
-        <w:pict>
+        <w:object w:dxaOrig="1440" w:dyaOrig="1440">
           <v:shapetype id="_x0000_t75" coordsize="21600,21600" o:spt="75" o:preferrelative="t" path="m@4@5l@4@11@9@11@9@5xe" filled="f" stroked="f">
             <v:stroke joinstyle="miter"/>
             <v:formulas>
@@ -3414,12 +3414,12 @@
             <o:lock v:ext="edit" aspectratio="t"/>
           </v:shapetype>
           <v:shape id="_x0000_s1097" type="#_x0000_t75" style="position:absolute;margin-left:46.2pt;margin-top:6.8pt;width:87pt;height:36.75pt;z-index:251656192;mso-position-horizontal-relative:text;mso-position-vertical-relative:text" filled="t">
-            <v:imagedata r:id="rId11" o:title=""/>
+            <v:imagedata r:id="rId10" o:title=""/>
             <o:lock v:ext="edit" aspectratio="f"/>
             <w10:wrap type="square"/>
           </v:shape>
-          <o:OLEObject Type="Embed" ProgID="StaticMetafile" ShapeID="_x0000_s1097" DrawAspect="Content" ObjectID="_1431989287" r:id="rId12"/>
-        </w:pict>
+          <o:OLEObject Type="Embed" ProgID="StaticMetafile" ShapeID="_x0000_s1097" DrawAspect="Content" ObjectID="_1432049437" r:id="rId11"/>
+        </w:object>
       </w:r>
       <w:r>
         <w:rPr>
@@ -3675,9 +3675,9 @@
       <w:r>
         <w:object w:dxaOrig="1396" w:dyaOrig="1036">
           <v:rect id="rectole0000000003" o:spid="_x0000_i1027" style="width:69.75pt;height:51.75pt" o:ole="" o:preferrelative="t" stroked="f">
-            <v:imagedata r:id="rId13" o:title=""/>
+            <v:imagedata r:id="rId12" o:title=""/>
           </v:rect>
-          <o:OLEObject Type="Embed" ProgID="StaticMetafile" ShapeID="rectole0000000003" DrawAspect="Content" ObjectID="_1431989279" r:id="rId14"/>
+          <o:OLEObject Type="Embed" ProgID="StaticMetafile" ShapeID="rectole0000000003" DrawAspect="Content" ObjectID="_1432049429" r:id="rId13"/>
         </w:object>
       </w:r>
       <w:r>
@@ -3877,9 +3877,9 @@
       <w:r>
         <w:object w:dxaOrig="2404" w:dyaOrig="964">
           <v:rect id="rectole0000000004" o:spid="_x0000_i1028" style="width:120pt;height:48pt" o:ole="" o:preferrelative="t" stroked="f">
-            <v:imagedata r:id="rId15" o:title=""/>
+            <v:imagedata r:id="rId14" o:title=""/>
           </v:rect>
-          <o:OLEObject Type="Embed" ProgID="StaticMetafile" ShapeID="rectole0000000004" DrawAspect="Content" ObjectID="_1431989280" r:id="rId16"/>
+          <o:OLEObject Type="Embed" ProgID="StaticMetafile" ShapeID="rectole0000000004" DrawAspect="Content" ObjectID="_1432049430" r:id="rId15"/>
         </w:object>
       </w:r>
       <w:r>
@@ -4284,9 +4284,9 @@
       <w:r>
         <w:object w:dxaOrig="2433" w:dyaOrig="1238">
           <v:rect id="rectole0000000005" o:spid="_x0000_i1029" style="width:121.5pt;height:62.25pt" o:ole="" o:preferrelative="t" stroked="f">
-            <v:imagedata r:id="rId17" o:title=""/>
+            <v:imagedata r:id="rId16" o:title=""/>
           </v:rect>
-          <o:OLEObject Type="Embed" ProgID="StaticMetafile" ShapeID="rectole0000000005" DrawAspect="Content" ObjectID="_1431989281" r:id="rId18"/>
+          <o:OLEObject Type="Embed" ProgID="StaticMetafile" ShapeID="rectole0000000005" DrawAspect="Content" ObjectID="_1432049431" r:id="rId17"/>
         </w:object>
       </w:r>
       <w:r>
@@ -4356,14 +4356,14 @@
         <w:rPr>
           <w:noProof/>
         </w:rPr>
-        <w:pict>
+        <w:object w:dxaOrig="1440" w:dyaOrig="1440">
           <v:shape id="_x0000_s1098" type="#_x0000_t75" style="position:absolute;left:0;text-align:left;margin-left:125.15pt;margin-top:25.15pt;width:150.75pt;height:89.25pt;z-index:251657216;mso-position-horizontal-relative:text;mso-position-vertical-relative:text" wrapcoords="-107 0 -107 21418 21600 21418 21600 0 -107 0" filled="t">
-            <v:imagedata r:id="rId19" o:title=""/>
+            <v:imagedata r:id="rId18" o:title=""/>
             <o:lock v:ext="edit" aspectratio="f"/>
             <w10:wrap type="square"/>
           </v:shape>
-          <o:OLEObject Type="Embed" ProgID="PBrush" ShapeID="_x0000_s1098" DrawAspect="Content" ObjectID="_1431989288" r:id="rId20"/>
-        </w:pict>
+          <o:OLEObject Type="Embed" ProgID="PBrush" ShapeID="_x0000_s1098" DrawAspect="Content" ObjectID="_1432049438" r:id="rId19"/>
+        </w:object>
       </w:r>
     </w:p>
     <w:p>
@@ -4493,14 +4493,14 @@
           <w:sz w:val="24"/>
           <w:lang w:val="pt-PT" w:eastAsia="pt-PT"/>
         </w:rPr>
-        <w:pict>
+        <w:object w:dxaOrig="1440" w:dyaOrig="1440">
           <v:shape id="_x0000_s1158" type="#_x0000_t75" style="position:absolute;left:0;text-align:left;margin-left:45.65pt;margin-top:8.4pt;width:320.25pt;height:206.25pt;z-index:-251644928;mso-position-horizontal-relative:text;mso-position-vertical-relative:text" wrapcoords="-51 0 -51 21521 21600 21521 21600 0 -51 0" o:allowoverlap="f" filled="t">
-            <v:imagedata r:id="rId21" o:title=""/>
+            <v:imagedata r:id="rId20" o:title=""/>
             <o:lock v:ext="edit" aspectratio="f"/>
             <w10:wrap type="tight"/>
           </v:shape>
-          <o:OLEObject Type="Embed" ProgID="PBrush" ShapeID="_x0000_s1158" DrawAspect="Content" ObjectID="_1431989289" r:id="rId22"/>
-        </w:pict>
+          <o:OLEObject Type="Embed" ProgID="PBrush" ShapeID="_x0000_s1158" DrawAspect="Content" ObjectID="_1432049439" r:id="rId21"/>
+        </w:object>
       </w:r>
     </w:p>
     <w:p>
@@ -4669,14 +4669,14 @@
         <w:rPr>
           <w:noProof/>
         </w:rPr>
-        <w:pict>
+        <w:object w:dxaOrig="1440" w:dyaOrig="1440">
           <v:shape id="_x0000_s1159" type="#_x0000_t75" style="position:absolute;margin-left:83.6pt;margin-top:1pt;width:190.5pt;height:187.5pt;z-index:251672576;mso-position-horizontal-relative:text;mso-position-vertical-relative:text" wrapcoords="-85 0 -85 21514 21600 21514 21600 0 -85 0" filled="t">
-            <v:imagedata r:id="rId23" o:title=""/>
+            <v:imagedata r:id="rId22" o:title=""/>
             <o:lock v:ext="edit" aspectratio="f"/>
             <w10:wrap type="tight"/>
           </v:shape>
-          <o:OLEObject Type="Embed" ProgID="PBrush" ShapeID="_x0000_s1159" DrawAspect="Content" ObjectID="_1431989290" r:id="rId24"/>
-        </w:pict>
+          <o:OLEObject Type="Embed" ProgID="PBrush" ShapeID="_x0000_s1159" DrawAspect="Content" ObjectID="_1432049440" r:id="rId23"/>
+        </w:object>
       </w:r>
     </w:p>
     <w:p>
@@ -5011,14 +5011,14 @@
           <w:noProof/>
         </w:rPr>
         <w:lastRenderedPageBreak/>
-        <w:pict>
+        <w:object w:dxaOrig="1440" w:dyaOrig="1440">
           <v:shape id="_x0000_s1099" type="#_x0000_t75" style="position:absolute;margin-left:0;margin-top:0;width:150.75pt;height:89.25pt;z-index:251658240;mso-position-horizontal:center;mso-position-horizontal-relative:text;mso-position-vertical:absolute;mso-position-vertical-relative:text" filled="t">
-            <v:imagedata r:id="rId25" o:title=""/>
+            <v:imagedata r:id="rId24" o:title=""/>
             <o:lock v:ext="edit" aspectratio="f"/>
             <w10:wrap type="square"/>
           </v:shape>
-          <o:OLEObject Type="Embed" ProgID="PBrush" ShapeID="_x0000_s1099" DrawAspect="Content" ObjectID="_1431989291" r:id="rId26"/>
-        </w:pict>
+          <o:OLEObject Type="Embed" ProgID="PBrush" ShapeID="_x0000_s1099" DrawAspect="Content" ObjectID="_1432049441" r:id="rId25"/>
+        </w:object>
       </w:r>
     </w:p>
     <w:p>
@@ -5205,14 +5205,14 @@
         <w:rPr>
           <w:noProof/>
         </w:rPr>
-        <w:pict>
+        <w:object w:dxaOrig="1440" w:dyaOrig="1440">
           <v:shape id="_x0000_s1100" type="#_x0000_t75" style="position:absolute;margin-left:0;margin-top:0;width:93.75pt;height:63.75pt;z-index:251659264;mso-position-horizontal:center;mso-position-horizontal-relative:text;mso-position-vertical:absolute;mso-position-vertical-relative:text" filled="t">
-            <v:imagedata r:id="rId27" o:title=""/>
+            <v:imagedata r:id="rId26" o:title=""/>
             <o:lock v:ext="edit" aspectratio="f"/>
             <w10:wrap type="square"/>
           </v:shape>
-          <o:OLEObject Type="Embed" ProgID="StaticMetafile" ShapeID="_x0000_s1100" DrawAspect="Content" ObjectID="_1431989292" r:id="rId28"/>
-        </w:pict>
+          <o:OLEObject Type="Embed" ProgID="StaticMetafile" ShapeID="_x0000_s1100" DrawAspect="Content" ObjectID="_1432049442" r:id="rId27"/>
+        </w:object>
       </w:r>
       <w:r>
         <w:rPr>
@@ -5372,6 +5372,7 @@
       <w:r>
         <w:rPr>
           <w:noProof/>
+          <w:lang w:val="pt-PT" w:eastAsia="pt-PT"/>
         </w:rPr>
         <w:drawing>
           <wp:anchor distT="0" distB="0" distL="114300" distR="114300" simplePos="0" relativeHeight="251644928" behindDoc="0" locked="0" layoutInCell="1" allowOverlap="1" wp14:anchorId="6ACCD495" wp14:editId="4F045063">
@@ -5397,7 +5398,7 @@
                     <pic:cNvPicPr/>
                   </pic:nvPicPr>
                   <pic:blipFill>
-                    <a:blip r:embed="rId29">
+                    <a:blip r:embed="rId28">
                       <a:extLst>
                         <a:ext uri="{28A0092B-C50C-407E-A947-70E740481C1C}">
                           <a14:useLocalDpi xmlns:a14="http://schemas.microsoft.com/office/drawing/2010/main" val="0"/>
@@ -6099,6 +6100,7 @@
       <w:r>
         <w:rPr>
           <w:noProof/>
+          <w:lang w:val="pt-PT" w:eastAsia="pt-PT"/>
         </w:rPr>
         <w:drawing>
           <wp:anchor distT="0" distB="0" distL="114300" distR="114300" simplePos="0" relativeHeight="251645952" behindDoc="0" locked="0" layoutInCell="1" allowOverlap="1" wp14:anchorId="738CD455" wp14:editId="7CBAB012">
@@ -6124,7 +6126,7 @@
                     <pic:cNvPicPr/>
                   </pic:nvPicPr>
                   <pic:blipFill>
-                    <a:blip r:embed="rId30">
+                    <a:blip r:embed="rId29">
                       <a:extLst>
                         <a:ext uri="{28A0092B-C50C-407E-A947-70E740481C1C}">
                           <a14:useLocalDpi xmlns:a14="http://schemas.microsoft.com/office/drawing/2010/main" val="0"/>
@@ -6272,14 +6274,14 @@
         <w:rPr>
           <w:noProof/>
         </w:rPr>
-        <w:pict>
+        <w:object w:dxaOrig="1440" w:dyaOrig="1440">
           <v:shape id="_x0000_s1101" type="#_x0000_t75" style="position:absolute;margin-left:0;margin-top:0;width:93pt;height:50.25pt;z-index:251660288;mso-position-horizontal:center;mso-position-horizontal-relative:text;mso-position-vertical:absolute;mso-position-vertical-relative:text" filled="t">
-            <v:imagedata r:id="rId31" o:title=""/>
+            <v:imagedata r:id="rId30" o:title=""/>
             <o:lock v:ext="edit" aspectratio="f"/>
             <w10:wrap type="square"/>
           </v:shape>
-          <o:OLEObject Type="Embed" ProgID="StaticMetafile" ShapeID="_x0000_s1101" DrawAspect="Content" ObjectID="_1431989293" r:id="rId32"/>
-        </w:pict>
+          <o:OLEObject Type="Embed" ProgID="StaticMetafile" ShapeID="_x0000_s1101" DrawAspect="Content" ObjectID="_1432049443" r:id="rId31"/>
+        </w:object>
       </w:r>
     </w:p>
     <w:p>
@@ -6608,14 +6610,14 @@
         <w:rPr>
           <w:noProof/>
         </w:rPr>
-        <w:pict>
+        <w:object w:dxaOrig="1440" w:dyaOrig="1440">
           <v:shape id="_x0000_s1102" type="#_x0000_t75" style="position:absolute;margin-left:0;margin-top:.55pt;width:78pt;height:41.25pt;z-index:251661312;mso-position-horizontal:center;mso-position-horizontal-relative:text;mso-position-vertical:absolute;mso-position-vertical-relative:text" filled="t">
-            <v:imagedata r:id="rId33" o:title=""/>
+            <v:imagedata r:id="rId32" o:title=""/>
             <o:lock v:ext="edit" aspectratio="f"/>
             <w10:wrap type="square"/>
           </v:shape>
-          <o:OLEObject Type="Embed" ProgID="StaticMetafile" ShapeID="_x0000_s1102" DrawAspect="Content" ObjectID="_1431989294" r:id="rId34"/>
-        </w:pict>
+          <o:OLEObject Type="Embed" ProgID="StaticMetafile" ShapeID="_x0000_s1102" DrawAspect="Content" ObjectID="_1432049444" r:id="rId33"/>
+        </w:object>
       </w:r>
     </w:p>
     <w:p>
@@ -6845,14 +6847,14 @@
         <w:rPr>
           <w:noProof/>
         </w:rPr>
-        <w:pict>
+        <w:object w:dxaOrig="1440" w:dyaOrig="1440">
           <v:shape id="_x0000_s1103" type="#_x0000_t75" style="position:absolute;margin-left:0;margin-top:0;width:128.25pt;height:40.5pt;z-index:251662336;mso-position-horizontal:center;mso-position-horizontal-relative:text;mso-position-vertical:absolute;mso-position-vertical-relative:text" filled="t">
-            <v:imagedata r:id="rId35" o:title=""/>
+            <v:imagedata r:id="rId34" o:title=""/>
             <o:lock v:ext="edit" aspectratio="f"/>
             <w10:wrap type="square"/>
           </v:shape>
-          <o:OLEObject Type="Embed" ProgID="StaticMetafile" ShapeID="_x0000_s1103" DrawAspect="Content" ObjectID="_1431989295" r:id="rId36"/>
-        </w:pict>
+          <o:OLEObject Type="Embed" ProgID="StaticMetafile" ShapeID="_x0000_s1103" DrawAspect="Content" ObjectID="_1432049445" r:id="rId35"/>
+        </w:object>
       </w:r>
     </w:p>
     <w:p>
@@ -6918,6 +6920,7 @@
       <w:r>
         <w:rPr>
           <w:noProof/>
+          <w:lang w:val="pt-PT" w:eastAsia="pt-PT"/>
         </w:rPr>
         <w:drawing>
           <wp:anchor distT="0" distB="0" distL="114300" distR="114300" simplePos="0" relativeHeight="251646976" behindDoc="0" locked="0" layoutInCell="1" allowOverlap="1" wp14:anchorId="210191A9" wp14:editId="543DC241">
@@ -6932,6 +6935,126 @@
             <wp:effectExtent l="0" t="0" r="0" b="0"/>
             <wp:wrapTopAndBottom/>
             <wp:docPr id="4" name="Picture 4"/>
+            <wp:cNvGraphicFramePr>
+              <a:graphicFrameLocks xmlns:a="http://schemas.openxmlformats.org/drawingml/2006/main" noChangeAspect="1"/>
+            </wp:cNvGraphicFramePr>
+            <a:graphic xmlns:a="http://schemas.openxmlformats.org/drawingml/2006/main">
+              <a:graphicData uri="http://schemas.openxmlformats.org/drawingml/2006/picture">
+                <pic:pic xmlns:pic="http://schemas.openxmlformats.org/drawingml/2006/picture">
+                  <pic:nvPicPr>
+                    <pic:cNvPr id="1" name=""/>
+                    <pic:cNvPicPr/>
+                  </pic:nvPicPr>
+                  <pic:blipFill>
+                    <a:blip r:embed="rId36">
+                      <a:extLst>
+                        <a:ext uri="{28A0092B-C50C-407E-A947-70E740481C1C}">
+                          <a14:useLocalDpi xmlns:a14="http://schemas.microsoft.com/office/drawing/2010/main" val="0"/>
+                        </a:ext>
+                      </a:extLst>
+                    </a:blip>
+                    <a:stretch>
+                      <a:fillRect/>
+                    </a:stretch>
+                  </pic:blipFill>
+                  <pic:spPr>
+                    <a:xfrm>
+                      <a:off x="0" y="0"/>
+                      <a:ext cx="1181100" cy="257175"/>
+                    </a:xfrm>
+                    <a:prstGeom prst="rect">
+                      <a:avLst/>
+                    </a:prstGeom>
+                  </pic:spPr>
+                </pic:pic>
+              </a:graphicData>
+            </a:graphic>
+          </wp:anchor>
+        </w:drawing>
+      </w:r>
+      <w:r>
+        <w:rPr>
+          <w:rFonts w:eastAsia="Calibri" w:cs="Calibri"/>
+          <w:b/>
+          <w:sz w:val="24"/>
+          <w:lang w:val="pt-PT"/>
+        </w:rPr>
+        <w:t>FLUX.08.01</w:t>
+      </w:r>
+      <w:r>
+        <w:rPr>
+          <w:rFonts w:eastAsia="Calibri" w:cs="Calibri"/>
+          <w:sz w:val="24"/>
+          <w:lang w:val="pt-PT"/>
+        </w:rPr>
+        <w:t xml:space="preserve"> – Os conectores ligam as formas entre si, são unidirecionais e podem estabelecer condições de saída para a forma de decisão como o especificado em “</w:t>
+      </w:r>
+      <w:r>
+        <w:rPr>
+          <w:rFonts w:eastAsia="Calibri" w:cs="Calibri"/>
+          <w:b/>
+          <w:sz w:val="24"/>
+          <w:lang w:val="pt-PT"/>
+        </w:rPr>
+        <w:t>FLUX.05”.</w:t>
+      </w:r>
+    </w:p>
+    <w:p>
+      <w:pPr>
+        <w:spacing w:after="160" w:line="254" w:lineRule="auto"/>
+        <w:jc w:val="center"/>
+        <w:rPr>
+          <w:rFonts w:eastAsia="Calibri" w:cs="Calibri"/>
+          <w:sz w:val="24"/>
+          <w:lang w:val="pt-PT"/>
+        </w:rPr>
+      </w:pPr>
+      <w:r>
+        <w:rPr>
+          <w:rFonts w:eastAsia="Calibri" w:cs="Calibri"/>
+          <w:sz w:val="24"/>
+          <w:lang w:val="pt-PT"/>
+        </w:rPr>
+        <w:t>Figura 17 – Exemplo de conector</w:t>
+      </w:r>
+    </w:p>
+    <w:p>
+      <w:pPr>
+        <w:spacing w:after="160" w:line="254" w:lineRule="auto"/>
+        <w:jc w:val="center"/>
+        <w:rPr>
+          <w:rFonts w:eastAsia="Calibri" w:cs="Calibri"/>
+          <w:sz w:val="24"/>
+          <w:lang w:val="pt-PT"/>
+        </w:rPr>
+      </w:pPr>
+    </w:p>
+    <w:p>
+      <w:pPr>
+        <w:pStyle w:val="Subtitle"/>
+        <w:rPr>
+          <w:rFonts w:eastAsia="Calibri"/>
+        </w:rPr>
+      </w:pPr>
+      <w:bookmarkStart w:id="10" w:name="_Toc358238875"/>
+      <w:r>
+        <w:rPr>
+          <w:noProof/>
+          <w:lang w:eastAsia="pt-PT"/>
+        </w:rPr>
+        <w:drawing>
+          <wp:anchor distT="0" distB="0" distL="114300" distR="114300" simplePos="0" relativeHeight="251648000" behindDoc="0" locked="0" layoutInCell="1" allowOverlap="1" wp14:anchorId="60522ADA" wp14:editId="4B42D4F8">
+            <wp:simplePos x="0" y="0"/>
+            <wp:positionH relativeFrom="column">
+              <wp:posOffset>1748790</wp:posOffset>
+            </wp:positionH>
+            <wp:positionV relativeFrom="paragraph">
+              <wp:posOffset>414655</wp:posOffset>
+            </wp:positionV>
+            <wp:extent cx="1819275" cy="1685925"/>
+            <wp:effectExtent l="0" t="0" r="0" b="0"/>
+            <wp:wrapTopAndBottom/>
+            <wp:docPr id="5" name="Picture 5"/>
             <wp:cNvGraphicFramePr>
               <a:graphicFrameLocks xmlns:a="http://schemas.openxmlformats.org/drawingml/2006/main" noChangeAspect="1"/>
             </wp:cNvGraphicFramePr>
@@ -6957,126 +7080,6 @@
                   <pic:spPr>
                     <a:xfrm>
                       <a:off x="0" y="0"/>
-                      <a:ext cx="1181100" cy="257175"/>
-                    </a:xfrm>
-                    <a:prstGeom prst="rect">
-                      <a:avLst/>
-                    </a:prstGeom>
-                  </pic:spPr>
-                </pic:pic>
-              </a:graphicData>
-            </a:graphic>
-          </wp:anchor>
-        </w:drawing>
-      </w:r>
-      <w:r>
-        <w:rPr>
-          <w:rFonts w:eastAsia="Calibri" w:cs="Calibri"/>
-          <w:b/>
-          <w:sz w:val="24"/>
-          <w:lang w:val="pt-PT"/>
-        </w:rPr>
-        <w:t>FLUX.08.01</w:t>
-      </w:r>
-      <w:r>
-        <w:rPr>
-          <w:rFonts w:eastAsia="Calibri" w:cs="Calibri"/>
-          <w:sz w:val="24"/>
-          <w:lang w:val="pt-PT"/>
-        </w:rPr>
-        <w:t xml:space="preserve"> – Os conectores ligam as formas entre si, são unidirecionais e podem estabelecer condições de saída para a forma de decisão como o especificado em “</w:t>
-      </w:r>
-      <w:r>
-        <w:rPr>
-          <w:rFonts w:eastAsia="Calibri" w:cs="Calibri"/>
-          <w:b/>
-          <w:sz w:val="24"/>
-          <w:lang w:val="pt-PT"/>
-        </w:rPr>
-        <w:t>FLUX.05”.</w:t>
-      </w:r>
-    </w:p>
-    <w:p>
-      <w:pPr>
-        <w:spacing w:after="160" w:line="254" w:lineRule="auto"/>
-        <w:jc w:val="center"/>
-        <w:rPr>
-          <w:rFonts w:eastAsia="Calibri" w:cs="Calibri"/>
-          <w:sz w:val="24"/>
-          <w:lang w:val="pt-PT"/>
-        </w:rPr>
-      </w:pPr>
-      <w:r>
-        <w:rPr>
-          <w:rFonts w:eastAsia="Calibri" w:cs="Calibri"/>
-          <w:sz w:val="24"/>
-          <w:lang w:val="pt-PT"/>
-        </w:rPr>
-        <w:t>Figura 17 – Exemplo de conector</w:t>
-      </w:r>
-    </w:p>
-    <w:p>
-      <w:pPr>
-        <w:spacing w:after="160" w:line="254" w:lineRule="auto"/>
-        <w:jc w:val="center"/>
-        <w:rPr>
-          <w:rFonts w:eastAsia="Calibri" w:cs="Calibri"/>
-          <w:sz w:val="24"/>
-          <w:lang w:val="pt-PT"/>
-        </w:rPr>
-      </w:pPr>
-    </w:p>
-    <w:p>
-      <w:pPr>
-        <w:pStyle w:val="Subtitle"/>
-        <w:rPr>
-          <w:rFonts w:eastAsia="Calibri"/>
-        </w:rPr>
-      </w:pPr>
-      <w:bookmarkStart w:id="10" w:name="_Toc358238875"/>
-      <w:r>
-        <w:rPr>
-          <w:noProof/>
-          <w:lang w:val="en-US"/>
-        </w:rPr>
-        <w:drawing>
-          <wp:anchor distT="0" distB="0" distL="114300" distR="114300" simplePos="0" relativeHeight="251648000" behindDoc="0" locked="0" layoutInCell="1" allowOverlap="1" wp14:anchorId="60522ADA" wp14:editId="4B42D4F8">
-            <wp:simplePos x="0" y="0"/>
-            <wp:positionH relativeFrom="column">
-              <wp:posOffset>1748790</wp:posOffset>
-            </wp:positionH>
-            <wp:positionV relativeFrom="paragraph">
-              <wp:posOffset>414655</wp:posOffset>
-            </wp:positionV>
-            <wp:extent cx="1819275" cy="1685925"/>
-            <wp:effectExtent l="0" t="0" r="0" b="0"/>
-            <wp:wrapTopAndBottom/>
-            <wp:docPr id="5" name="Picture 5"/>
-            <wp:cNvGraphicFramePr>
-              <a:graphicFrameLocks xmlns:a="http://schemas.openxmlformats.org/drawingml/2006/main" noChangeAspect="1"/>
-            </wp:cNvGraphicFramePr>
-            <a:graphic xmlns:a="http://schemas.openxmlformats.org/drawingml/2006/main">
-              <a:graphicData uri="http://schemas.openxmlformats.org/drawingml/2006/picture">
-                <pic:pic xmlns:pic="http://schemas.openxmlformats.org/drawingml/2006/picture">
-                  <pic:nvPicPr>
-                    <pic:cNvPr id="1" name=""/>
-                    <pic:cNvPicPr/>
-                  </pic:nvPicPr>
-                  <pic:blipFill>
-                    <a:blip r:embed="rId38">
-                      <a:extLst>
-                        <a:ext uri="{28A0092B-C50C-407E-A947-70E740481C1C}">
-                          <a14:useLocalDpi xmlns:a14="http://schemas.microsoft.com/office/drawing/2010/main" val="0"/>
-                        </a:ext>
-                      </a:extLst>
-                    </a:blip>
-                    <a:stretch>
-                      <a:fillRect/>
-                    </a:stretch>
-                  </pic:blipFill>
-                  <pic:spPr>
-                    <a:xfrm>
-                      <a:off x="0" y="0"/>
                       <a:ext cx="1819275" cy="1685925"/>
                     </a:xfrm>
                     <a:prstGeom prst="rect">
@@ -7246,14 +7249,14 @@
           <w:noProof/>
         </w:rPr>
         <w:lastRenderedPageBreak/>
-        <w:pict>
+        <w:object w:dxaOrig="1440" w:dyaOrig="1440">
           <v:shape id="_x0000_s1105" type="#_x0000_t75" style="position:absolute;left:0;text-align:left;margin-left:71.7pt;margin-top:51pt;width:264pt;height:267.75pt;z-index:251663360;mso-position-horizontal-relative:text;mso-position-vertical-relative:text" filled="t">
-            <v:imagedata r:id="rId39" o:title=""/>
+            <v:imagedata r:id="rId38" o:title=""/>
             <o:lock v:ext="edit" aspectratio="f"/>
             <w10:wrap type="square"/>
           </v:shape>
-          <o:OLEObject Type="Embed" ProgID="StaticMetafile" ShapeID="_x0000_s1105" DrawAspect="Content" ObjectID="_1431989296" r:id="rId40"/>
-        </w:pict>
+          <o:OLEObject Type="Embed" ProgID="StaticMetafile" ShapeID="_x0000_s1105" DrawAspect="Content" ObjectID="_1432049446" r:id="rId39"/>
+        </w:object>
       </w:r>
       <w:r>
         <w:rPr>
@@ -7445,9 +7448,9 @@
       <w:r>
         <w:object w:dxaOrig="5486" w:dyaOrig="5313">
           <v:rect id="rectole0000000015" o:spid="_x0000_i1030" style="width:274.5pt;height:265.5pt" o:ole="" o:preferrelative="t" stroked="f">
-            <v:imagedata r:id="rId41" o:title=""/>
+            <v:imagedata r:id="rId40" o:title=""/>
           </v:rect>
-          <o:OLEObject Type="Embed" ProgID="StaticMetafile" ShapeID="rectole0000000015" DrawAspect="Content" ObjectID="_1431989282" r:id="rId42"/>
+          <o:OLEObject Type="Embed" ProgID="StaticMetafile" ShapeID="rectole0000000015" DrawAspect="Content" ObjectID="_1432049432" r:id="rId41"/>
         </w:object>
       </w:r>
     </w:p>
@@ -8120,9 +8123,9 @@
       <w:r>
         <w:object w:dxaOrig="4406" w:dyaOrig="5138">
           <v:rect id="rectole0000000016" o:spid="_x0000_i1031" style="width:220.5pt;height:257.25pt" o:ole="" o:preferrelative="t" stroked="f">
-            <v:imagedata r:id="rId43" o:title=""/>
+            <v:imagedata r:id="rId42" o:title=""/>
           </v:rect>
-          <o:OLEObject Type="Embed" ProgID="StaticMetafile" ShapeID="rectole0000000016" DrawAspect="Content" ObjectID="_1431989283" r:id="rId44"/>
+          <o:OLEObject Type="Embed" ProgID="StaticMetafile" ShapeID="rectole0000000016" DrawAspect="Content" ObjectID="_1432049433" r:id="rId43"/>
         </w:object>
       </w:r>
     </w:p>
@@ -8195,9 +8198,9 @@
       <w:r>
         <w:object w:dxaOrig="4132" w:dyaOrig="1425">
           <v:rect id="rectole0000000017" o:spid="_x0000_i1032" style="width:206.25pt;height:71.25pt" o:ole="" o:preferrelative="t" stroked="f">
-            <v:imagedata r:id="rId45" o:title=""/>
+            <v:imagedata r:id="rId44" o:title=""/>
           </v:rect>
-          <o:OLEObject Type="Embed" ProgID="StaticMetafile" ShapeID="rectole0000000017" DrawAspect="Content" ObjectID="_1431989284" r:id="rId46"/>
+          <o:OLEObject Type="Embed" ProgID="StaticMetafile" ShapeID="rectole0000000017" DrawAspect="Content" ObjectID="_1432049434" r:id="rId45"/>
         </w:object>
       </w:r>
     </w:p>
@@ -8311,9 +8314,9 @@
       <w:r>
         <w:object w:dxaOrig="4320" w:dyaOrig="1641">
           <v:rect id="rectole0000000018" o:spid="_x0000_i1033" style="width:3in;height:81.75pt" o:ole="" o:preferrelative="t" stroked="f">
-            <v:imagedata r:id="rId47" o:title=""/>
+            <v:imagedata r:id="rId46" o:title=""/>
           </v:rect>
-          <o:OLEObject Type="Embed" ProgID="StaticMetafile" ShapeID="rectole0000000018" DrawAspect="Content" ObjectID="_1431989285" r:id="rId48"/>
+          <o:OLEObject Type="Embed" ProgID="StaticMetafile" ShapeID="rectole0000000018" DrawAspect="Content" ObjectID="_1432049435" r:id="rId47"/>
         </w:object>
       </w:r>
     </w:p>
@@ -8410,9 +8413,9 @@
       <w:r>
         <w:object w:dxaOrig="6667" w:dyaOrig="3283">
           <v:rect id="rectole0000000019" o:spid="_x0000_i1034" style="width:333pt;height:164.25pt" o:ole="" o:preferrelative="t" stroked="f">
-            <v:imagedata r:id="rId49" o:title=""/>
+            <v:imagedata r:id="rId48" o:title=""/>
           </v:rect>
-          <o:OLEObject Type="Embed" ProgID="StaticMetafile" ShapeID="rectole0000000019" DrawAspect="Content" ObjectID="_1431989286" r:id="rId50"/>
+          <o:OLEObject Type="Embed" ProgID="StaticMetafile" ShapeID="rectole0000000019" DrawAspect="Content" ObjectID="_1432049436" r:id="rId49"/>
         </w:object>
       </w:r>
     </w:p>
@@ -10466,6 +10469,7 @@
           <w:noProof/>
           <w:sz w:val="40"/>
           <w:szCs w:val="40"/>
+          <w:lang w:val="pt-PT" w:eastAsia="pt-PT"/>
         </w:rPr>
         <w:drawing>
           <wp:anchor distT="0" distB="0" distL="114300" distR="114300" simplePos="0" relativeHeight="251643904" behindDoc="1" locked="0" layoutInCell="1" allowOverlap="1" wp14:anchorId="5DF11DE3" wp14:editId="0614679C">
@@ -10493,7 +10497,7 @@
                     </pic:cNvPicPr>
                   </pic:nvPicPr>
                   <pic:blipFill>
-                    <a:blip r:embed="rId51">
+                    <a:blip r:embed="rId50">
                       <a:extLst>
                         <a:ext uri="{28A0092B-C50C-407E-A947-70E740481C1C}">
                           <a14:useLocalDpi xmlns:a14="http://schemas.microsoft.com/office/drawing/2010/main" val="0"/>
@@ -11691,6 +11695,7 @@
       <w:r>
         <w:rPr>
           <w:noProof/>
+          <w:lang w:val="pt-PT" w:eastAsia="pt-PT"/>
         </w:rPr>
         <w:lastRenderedPageBreak/>
         <w:drawing>
@@ -11709,7 +11714,7 @@
                     <pic:cNvPicPr/>
                   </pic:nvPicPr>
                   <pic:blipFill>
-                    <a:blip r:embed="rId52"/>
+                    <a:blip r:embed="rId51"/>
                     <a:stretch>
                       <a:fillRect/>
                     </a:stretch>
@@ -11806,6 +11811,7 @@
       <w:r>
         <w:rPr>
           <w:noProof/>
+          <w:lang w:val="pt-PT" w:eastAsia="pt-PT"/>
         </w:rPr>
         <w:drawing>
           <wp:inline distT="0" distB="0" distL="0" distR="0" wp14:anchorId="3FC370EF" wp14:editId="47D064DA">
@@ -11823,7 +11829,7 @@
                     <pic:cNvPicPr/>
                   </pic:nvPicPr>
                   <pic:blipFill>
-                    <a:blip r:embed="rId53"/>
+                    <a:blip r:embed="rId52"/>
                     <a:stretch>
                       <a:fillRect/>
                     </a:stretch>
@@ -11875,6 +11881,7 @@
       <w:r>
         <w:rPr>
           <w:noProof/>
+          <w:lang w:val="pt-PT" w:eastAsia="pt-PT"/>
         </w:rPr>
         <w:drawing>
           <wp:inline distT="0" distB="0" distL="0" distR="0" wp14:anchorId="20B9EBD8" wp14:editId="17997F7C">
@@ -11892,7 +11899,7 @@
                     <pic:cNvPicPr/>
                   </pic:nvPicPr>
                   <pic:blipFill>
-                    <a:blip r:embed="rId54"/>
+                    <a:blip r:embed="rId53"/>
                     <a:stretch>
                       <a:fillRect/>
                     </a:stretch>
@@ -15553,12 +15560,14 @@
             <w:pPr>
               <w:jc w:val="center"/>
               <w:rPr>
+                <w:strike/>
                 <w:sz w:val="20"/>
                 <w:szCs w:val="20"/>
               </w:rPr>
             </w:pPr>
             <w:r>
               <w:rPr>
+                <w:strike/>
                 <w:sz w:val="20"/>
                 <w:szCs w:val="20"/>
               </w:rPr>
@@ -15566,10 +15575,19 @@
             </w:r>
             <w:r>
               <w:rPr>
+                <w:strike/>
                 <w:sz w:val="20"/>
                 <w:szCs w:val="20"/>
               </w:rPr>
               <w:t xml:space="preserve"> (GW Basic)</w:t>
+            </w:r>
+            <w:r>
+              <w:rPr>
+                <w:strike/>
+                <w:sz w:val="20"/>
+                <w:szCs w:val="20"/>
+              </w:rPr>
+              <w:t>*</w:t>
             </w:r>
           </w:p>
         </w:tc>
@@ -15646,16 +15664,26 @@
             <w:pPr>
               <w:jc w:val="center"/>
               <w:rPr>
+                <w:strike/>
                 <w:sz w:val="20"/>
                 <w:szCs w:val="20"/>
               </w:rPr>
             </w:pPr>
             <w:r>
               <w:rPr>
+                <w:strike/>
                 <w:sz w:val="20"/>
                 <w:szCs w:val="20"/>
               </w:rPr>
               <w:t>PHP</w:t>
+            </w:r>
+            <w:r>
+              <w:rPr>
+                <w:strike/>
+                <w:sz w:val="20"/>
+                <w:szCs w:val="20"/>
+              </w:rPr>
+              <w:t>*</w:t>
             </w:r>
           </w:p>
         </w:tc>
@@ -15833,16 +15861,26 @@
             <w:pPr>
               <w:jc w:val="center"/>
               <w:rPr>
+                <w:strike/>
                 <w:sz w:val="20"/>
                 <w:szCs w:val="20"/>
               </w:rPr>
             </w:pPr>
             <w:r>
               <w:rPr>
+                <w:strike/>
                 <w:sz w:val="20"/>
                 <w:szCs w:val="20"/>
               </w:rPr>
               <w:t>Delphi</w:t>
+            </w:r>
+            <w:r>
+              <w:rPr>
+                <w:strike/>
+                <w:sz w:val="20"/>
+                <w:szCs w:val="20"/>
+              </w:rPr>
+              <w:t>*</w:t>
             </w:r>
           </w:p>
         </w:tc>
@@ -16046,6 +16084,21 @@
           <w:lang w:val="pt-PT"/>
         </w:rPr>
       </w:pPr>
+      <w:r>
+        <w:rPr>
+          <w:lang w:val="pt-PT"/>
+        </w:rPr>
+        <w:t>*Interrompido devido a falhas de equivalência e incongruência com o CORE.</w:t>
+      </w:r>
+      <w:bookmarkStart w:id="28" w:name="_GoBack"/>
+      <w:bookmarkEnd w:id="28"/>
+    </w:p>
+    <w:p>
+      <w:pPr>
+        <w:rPr>
+          <w:lang w:val="pt-PT"/>
+        </w:rPr>
+      </w:pPr>
     </w:p>
     <w:p>
       <w:pPr>
@@ -16180,7 +16233,7 @@
           <w:u w:color="000000"/>
           <w:bdr w:val="none" w:sz="0" w:space="0" w:color="000000"/>
           <w:shd w:val="clear" w:color="000000" w:fill="000000"/>
-          <w:lang/>
+          <w:lang w:val="pt-PT"/>
         </w:rPr>
         <w:t xml:space="preserve"> </w:t>
       </w:r>
@@ -16230,6 +16283,7 @@
           <w:noProof/>
           <w:sz w:val="24"/>
           <w:szCs w:val="24"/>
+          <w:lang w:val="pt-PT" w:eastAsia="pt-PT"/>
         </w:rPr>
         <w:drawing>
           <wp:anchor distT="0" distB="0" distL="114300" distR="114300" simplePos="0" relativeHeight="251642880" behindDoc="1" locked="0" layoutInCell="1" allowOverlap="1" wp14:anchorId="76BC6C7E" wp14:editId="359B23AC">
@@ -16257,7 +16311,7 @@
                     </pic:cNvPicPr>
                   </pic:nvPicPr>
                   <pic:blipFill>
-                    <a:blip r:embed="rId55">
+                    <a:blip r:embed="rId54">
                       <a:extLst>
                         <a:ext uri="{28A0092B-C50C-407E-A947-70E740481C1C}">
                           <a14:useLocalDpi xmlns:a14="http://schemas.microsoft.com/office/drawing/2010/main" val="0"/>
@@ -16344,6 +16398,7 @@
       <w:r>
         <w:rPr>
           <w:noProof/>
+          <w:lang w:val="pt-PT" w:eastAsia="pt-PT"/>
         </w:rPr>
         <w:drawing>
           <wp:anchor distT="0" distB="0" distL="114300" distR="114300" simplePos="0" relativeHeight="251649024" behindDoc="1" locked="0" layoutInCell="1" allowOverlap="1" wp14:anchorId="1BB447BE" wp14:editId="6E30F7B9">
@@ -16379,7 +16434,7 @@
                     </pic:cNvPicPr>
                   </pic:nvPicPr>
                   <pic:blipFill>
-                    <a:blip r:embed="rId56">
+                    <a:blip r:embed="rId55">
                       <a:extLst>
                         <a:ext uri="{28A0092B-C50C-407E-A947-70E740481C1C}">
                           <a14:useLocalDpi xmlns:a14="http://schemas.microsoft.com/office/drawing/2010/main" val="0"/>
@@ -16429,7 +16484,7 @@
           <w:u w:color="000000"/>
           <w:bdr w:val="none" w:sz="0" w:space="0" w:color="000000"/>
           <w:shd w:val="clear" w:color="000000" w:fill="000000"/>
-          <w:lang/>
+          <w:lang w:val="pt-PT"/>
         </w:rPr>
       </w:pPr>
     </w:p>
@@ -16445,7 +16500,7 @@
           <w:u w:color="000000"/>
           <w:bdr w:val="none" w:sz="0" w:space="0" w:color="000000"/>
           <w:shd w:val="clear" w:color="000000" w:fill="000000"/>
-          <w:lang/>
+          <w:lang w:val="pt-PT"/>
         </w:rPr>
       </w:pPr>
     </w:p>
@@ -16461,7 +16516,7 @@
           <w:u w:color="000000"/>
           <w:bdr w:val="none" w:sz="0" w:space="0" w:color="000000"/>
           <w:shd w:val="clear" w:color="000000" w:fill="000000"/>
-          <w:lang/>
+          <w:lang w:val="pt-PT"/>
         </w:rPr>
       </w:pPr>
       <w:r>
@@ -16491,15 +16546,7 @@
                   </w:r>
                   <w:proofErr w:type="spellEnd"/>
                   <w:r>
-                    <w:t xml:space="preserve"> </w:t>
-                  </w:r>
-                  <w:proofErr w:type="spellStart"/>
-                  <w:r>
-                    <w:t>para</w:t>
-                  </w:r>
-                  <w:proofErr w:type="spellEnd"/>
-                  <w:r>
-                    <w:t xml:space="preserve"> </w:t>
+                    <w:t xml:space="preserve"> para </w:t>
                   </w:r>
                   <w:proofErr w:type="spellStart"/>
                   <w:r>
@@ -16696,6 +16743,7 @@
       <w:r>
         <w:rPr>
           <w:noProof/>
+          <w:lang w:val="pt-PT" w:eastAsia="pt-PT"/>
         </w:rPr>
         <w:drawing>
           <wp:inline distT="0" distB="0" distL="0" distR="0" wp14:anchorId="679C5AC8" wp14:editId="74539E1E">
@@ -16715,7 +16763,7 @@
                     </pic:cNvPicPr>
                   </pic:nvPicPr>
                   <pic:blipFill>
-                    <a:blip r:embed="rId57">
+                    <a:blip r:embed="rId56">
                       <a:extLst>
                         <a:ext uri="{28A0092B-C50C-407E-A947-70E740481C1C}">
                           <a14:useLocalDpi xmlns:a14="http://schemas.microsoft.com/office/drawing/2010/main" val="0"/>
@@ -16775,15 +16823,7 @@
                   </w:r>
                   <w:proofErr w:type="spellEnd"/>
                   <w:r>
-                    <w:t xml:space="preserve"> </w:t>
-                  </w:r>
-                  <w:proofErr w:type="spellStart"/>
-                  <w:r>
-                    <w:t>para</w:t>
-                  </w:r>
-                  <w:proofErr w:type="spellEnd"/>
-                  <w:r>
-                    <w:t xml:space="preserve"> </w:t>
+                    <w:t xml:space="preserve"> para </w:t>
                   </w:r>
                   <w:proofErr w:type="spellStart"/>
                   <w:r>
@@ -16849,7 +16889,7 @@
           <w:lang w:val="pt-PT"/>
         </w:rPr>
       </w:pPr>
-      <w:bookmarkStart w:id="28" w:name="_Toc358238893"/>
+      <w:bookmarkStart w:id="29" w:name="_Toc358238893"/>
       <w:r>
         <w:rPr>
           <w:rFonts w:asciiTheme="minorHAnsi" w:hAnsiTheme="minorHAnsi"/>
@@ -16857,13 +16897,13 @@
         </w:rPr>
         <w:t>Especificação da Integração Sistemas de Informação</w:t>
       </w:r>
-      <w:bookmarkEnd w:id="28"/>
+      <w:bookmarkEnd w:id="29"/>
     </w:p>
     <w:p>
       <w:pPr>
         <w:pStyle w:val="Subtitle"/>
       </w:pPr>
-      <w:bookmarkStart w:id="29" w:name="_Toc358238894"/>
+      <w:bookmarkStart w:id="30" w:name="_Toc358238894"/>
       <w:r>
         <w:rPr>
           <w:b/>
@@ -16879,7 +16919,7 @@
       <w:r>
         <w:t>Funcionamento Geral do Website</w:t>
       </w:r>
-      <w:bookmarkEnd w:id="29"/>
+      <w:bookmarkEnd w:id="30"/>
     </w:p>
     <w:p>
       <w:pPr>
@@ -17547,7 +17587,7 @@
       <w:pPr>
         <w:pStyle w:val="Subtitle"/>
       </w:pPr>
-      <w:bookmarkStart w:id="30" w:name="_Toc358238895"/>
+      <w:bookmarkStart w:id="31" w:name="_Toc358238895"/>
       <w:r>
         <w:rPr>
           <w:b/>
@@ -17557,7 +17597,7 @@
       <w:r>
         <w:t>Funcionalidades Utilizador Visitante</w:t>
       </w:r>
-      <w:bookmarkEnd w:id="30"/>
+      <w:bookmarkEnd w:id="31"/>
     </w:p>
     <w:p>
       <w:pPr>
@@ -18043,7 +18083,7 @@
       <w:pPr>
         <w:pStyle w:val="Subtitle"/>
       </w:pPr>
-      <w:bookmarkStart w:id="31" w:name="_Toc358238896"/>
+      <w:bookmarkStart w:id="32" w:name="_Toc358238896"/>
       <w:r>
         <w:rPr>
           <w:b/>
@@ -18053,7 +18093,7 @@
       <w:r>
         <w:t>Funcionalidades Utilizador Aluno</w:t>
       </w:r>
-      <w:bookmarkEnd w:id="31"/>
+      <w:bookmarkEnd w:id="32"/>
     </w:p>
     <w:p>
       <w:pPr>
@@ -18631,7 +18671,7 @@
       <w:pPr>
         <w:pStyle w:val="Subtitle"/>
       </w:pPr>
-      <w:bookmarkStart w:id="32" w:name="_Toc358238897"/>
+      <w:bookmarkStart w:id="33" w:name="_Toc358238897"/>
       <w:r>
         <w:rPr>
           <w:b/>
@@ -18641,7 +18681,7 @@
       <w:r>
         <w:t>Funcionalidades Utilizador Professor</w:t>
       </w:r>
-      <w:bookmarkEnd w:id="32"/>
+      <w:bookmarkEnd w:id="33"/>
     </w:p>
     <w:p>
       <w:pPr>
@@ -19145,8 +19185,6 @@
         </w:rPr>
         <w:t>A soma das cotações das perguntas não pode exceder a cotação máxima do teste</w:t>
       </w:r>
-      <w:bookmarkStart w:id="33" w:name="_GoBack"/>
-      <w:bookmarkEnd w:id="33"/>
     </w:p>
     <w:p>
       <w:pPr>
@@ -19593,7 +19631,7 @@
 </file>
 
 <file path=word/numbering.xml><?xml version="1.0" encoding="utf-8"?>
-<w:numbering xmlns:wpc="http://schemas.microsoft.com/office/word/2010/wordprocessingCanvas" xmlns:mc="http://schemas.openxmlformats.org/markup-compatibility/2006" xmlns:o="urn:schemas-microsoft-com:office:office" xmlns:r="http://schemas.openxmlformats.org/officeDocument/2006/relationships" xmlns:m="http://schemas.openxmlformats.org/officeDocument/2006/math" xmlns:v="urn:schemas-microsoft-com:vml" xmlns:wp14="http://schemas.microsoft.com/office/word/2010/wordprocessingDrawing" xmlns:wp="http://schemas.openxmlformats.org/drawingml/2006/wordprocessingDrawing" xmlns:w10="urn:schemas-microsoft-com:office:word" xmlns:w="http://schemas.openxmlformats.org/wordprocessingml/2006/main" xmlns:w14="http://schemas.microsoft.com/office/word/2010/wordml" xmlns:wpg="http://schemas.microsoft.com/office/word/2010/wordprocessingGroup" xmlns:wpi="http://schemas.microsoft.com/office/word/2010/wordprocessingInk" xmlns:wne="http://schemas.microsoft.com/office/word/2006/wordml" xmlns:wps="http://schemas.microsoft.com/office/word/2010/wordprocessingShape" mc:Ignorable="w14 wp14">
+<w:numbering xmlns:wpc="http://schemas.microsoft.com/office/word/2010/wordprocessingCanvas" xmlns:mc="http://schemas.openxmlformats.org/markup-compatibility/2006" xmlns:o="urn:schemas-microsoft-com:office:office" xmlns:r="http://schemas.openxmlformats.org/officeDocument/2006/relationships" xmlns:m="http://schemas.openxmlformats.org/officeDocument/2006/math" xmlns:v="urn:schemas-microsoft-com:vml" xmlns:wp14="http://schemas.microsoft.com/office/word/2010/wordprocessingDrawing" xmlns:wp="http://schemas.openxmlformats.org/drawingml/2006/wordprocessingDrawing" xmlns:w10="urn:schemas-microsoft-com:office:word" xmlns:w="http://schemas.openxmlformats.org/wordprocessingml/2006/main" xmlns:w14="http://schemas.microsoft.com/office/word/2010/wordml" xmlns:w15="http://schemas.microsoft.com/office/word/2012/wordml" xmlns:wpg="http://schemas.microsoft.com/office/word/2010/wordprocessingGroup" xmlns:wpi="http://schemas.microsoft.com/office/word/2010/wordprocessingInk" xmlns:wne="http://schemas.microsoft.com/office/word/2006/wordml" xmlns:wps="http://schemas.microsoft.com/office/word/2010/wordprocessingShape" mc:Ignorable="w14 w15 wp14">
   <w:abstractNum w:abstractNumId="0">
     <w:nsid w:val="00000002"/>
     <w:multiLevelType w:val="multilevel"/>
@@ -20233,7 +20271,7 @@
 </file>
 
 <file path=word/styles.xml><?xml version="1.0" encoding="utf-8"?>
-<w:styles xmlns:mc="http://schemas.openxmlformats.org/markup-compatibility/2006" xmlns:r="http://schemas.openxmlformats.org/officeDocument/2006/relationships" xmlns:w="http://schemas.openxmlformats.org/wordprocessingml/2006/main" xmlns:w14="http://schemas.microsoft.com/office/word/2010/wordml" mc:Ignorable="w14">
+<w:styles xmlns:mc="http://schemas.openxmlformats.org/markup-compatibility/2006" xmlns:r="http://schemas.openxmlformats.org/officeDocument/2006/relationships" xmlns:w="http://schemas.openxmlformats.org/wordprocessingml/2006/main" xmlns:w14="http://schemas.microsoft.com/office/word/2010/wordml" xmlns:w15="http://schemas.microsoft.com/office/word/2012/wordml" mc:Ignorable="w14 w15">
   <w:docDefaults>
     <w:rPrDefault>
       <w:rPr>
@@ -20249,144 +20287,378 @@
       </w:pPr>
     </w:pPrDefault>
   </w:docDefaults>
-  <w:latentStyles w:defLockedState="0" w:defUIPriority="99" w:defSemiHidden="1" w:defUnhideWhenUsed="1" w:defQFormat="0" w:count="267">
-    <w:lsdException w:name="Normal" w:semiHidden="0" w:uiPriority="0" w:unhideWhenUsed="0" w:qFormat="1"/>
-    <w:lsdException w:name="heading 1" w:semiHidden="0" w:uiPriority="9" w:unhideWhenUsed="0" w:qFormat="1"/>
-    <w:lsdException w:name="heading 2" w:uiPriority="9" w:qFormat="1"/>
-    <w:lsdException w:name="heading 3" w:uiPriority="9" w:qFormat="1"/>
-    <w:lsdException w:name="heading 4" w:uiPriority="9" w:qFormat="1"/>
-    <w:lsdException w:name="heading 5" w:uiPriority="9" w:qFormat="1"/>
-    <w:lsdException w:name="heading 6" w:uiPriority="9" w:qFormat="1"/>
-    <w:lsdException w:name="heading 7" w:uiPriority="9" w:qFormat="1"/>
-    <w:lsdException w:name="heading 8" w:uiPriority="9" w:qFormat="1"/>
-    <w:lsdException w:name="heading 9" w:uiPriority="9" w:qFormat="1"/>
-    <w:lsdException w:name="toc 1" w:uiPriority="39"/>
-    <w:lsdException w:name="toc 2" w:uiPriority="39"/>
-    <w:lsdException w:name="toc 3" w:uiPriority="39"/>
-    <w:lsdException w:name="toc 4" w:uiPriority="39"/>
-    <w:lsdException w:name="toc 5" w:uiPriority="39"/>
-    <w:lsdException w:name="toc 6" w:uiPriority="39"/>
-    <w:lsdException w:name="toc 7" w:uiPriority="39"/>
-    <w:lsdException w:name="toc 8" w:uiPriority="39"/>
-    <w:lsdException w:name="toc 9" w:uiPriority="39"/>
-    <w:lsdException w:name="caption" w:uiPriority="35" w:qFormat="1"/>
-    <w:lsdException w:name="Title" w:semiHidden="0" w:uiPriority="10" w:unhideWhenUsed="0" w:qFormat="1"/>
-    <w:lsdException w:name="Default Paragraph Font" w:uiPriority="1"/>
-    <w:lsdException w:name="Subtitle" w:semiHidden="0" w:uiPriority="11" w:unhideWhenUsed="0" w:qFormat="1"/>
-    <w:lsdException w:name="Strong" w:semiHidden="0" w:uiPriority="22" w:unhideWhenUsed="0" w:qFormat="1"/>
-    <w:lsdException w:name="Emphasis" w:semiHidden="0" w:uiPriority="20" w:unhideWhenUsed="0" w:qFormat="1"/>
-    <w:lsdException w:name="Table Grid" w:semiHidden="0" w:uiPriority="59" w:unhideWhenUsed="0"/>
-    <w:lsdException w:name="Placeholder Text" w:unhideWhenUsed="0"/>
-    <w:lsdException w:name="No Spacing" w:semiHidden="0" w:uiPriority="1" w:unhideWhenUsed="0" w:qFormat="1"/>
-    <w:lsdException w:name="Light Shading" w:semiHidden="0" w:uiPriority="60" w:unhideWhenUsed="0"/>
-    <w:lsdException w:name="Light List" w:semiHidden="0" w:uiPriority="61" w:unhideWhenUsed="0"/>
-    <w:lsdException w:name="Light Grid" w:semiHidden="0" w:uiPriority="62" w:unhideWhenUsed="0"/>
-    <w:lsdException w:name="Medium Shading 1" w:semiHidden="0" w:uiPriority="63" w:unhideWhenUsed="0"/>
-    <w:lsdException w:name="Medium Shading 2" w:semiHidden="0" w:uiPriority="64" w:unhideWhenUsed="0"/>
-    <w:lsdException w:name="Medium List 1" w:semiHidden="0" w:uiPriority="65" w:unhideWhenUsed="0"/>
-    <w:lsdException w:name="Medium List 2" w:semiHidden="0" w:uiPriority="66" w:unhideWhenUsed="0"/>
-    <w:lsdException w:name="Medium Grid 1" w:semiHidden="0" w:uiPriority="67" w:unhideWhenUsed="0"/>
-    <w:lsdException w:name="Medium Grid 2" w:semiHidden="0" w:uiPriority="68" w:unhideWhenUsed="0"/>
-    <w:lsdException w:name="Medium Grid 3" w:semiHidden="0" w:uiPriority="69" w:unhideWhenUsed="0"/>
-    <w:lsdException w:name="Dark List" w:semiHidden="0" w:uiPriority="70" w:unhideWhenUsed="0"/>
-    <w:lsdException w:name="Colorful Shading" w:semiHidden="0" w:uiPriority="71" w:unhideWhenUsed="0"/>
-    <w:lsdException w:name="Colorful List" w:semiHidden="0" w:uiPriority="72" w:unhideWhenUsed="0"/>
-    <w:lsdException w:name="Colorful Grid" w:semiHidden="0" w:uiPriority="73" w:unhideWhenUsed="0"/>
-    <w:lsdException w:name="Light Shading Accent 1" w:semiHidden="0" w:uiPriority="60" w:unhideWhenUsed="0"/>
-    <w:lsdException w:name="Light List Accent 1" w:semiHidden="0" w:uiPriority="61" w:unhideWhenUsed="0"/>
-    <w:lsdException w:name="Light Grid Accent 1" w:semiHidden="0" w:uiPriority="62" w:unhideWhenUsed="0"/>
-    <w:lsdException w:name="Medium Shading 1 Accent 1" w:semiHidden="0" w:uiPriority="63" w:unhideWhenUsed="0"/>
-    <w:lsdException w:name="Medium Shading 2 Accent 1" w:semiHidden="0" w:uiPriority="64" w:unhideWhenUsed="0"/>
-    <w:lsdException w:name="Medium List 1 Accent 1" w:semiHidden="0" w:uiPriority="65" w:unhideWhenUsed="0"/>
-    <w:lsdException w:name="Revision" w:unhideWhenUsed="0"/>
-    <w:lsdException w:name="List Paragraph" w:semiHidden="0" w:uiPriority="0" w:unhideWhenUsed="0" w:qFormat="1"/>
-    <w:lsdException w:name="Quote" w:semiHidden="0" w:uiPriority="29" w:unhideWhenUsed="0" w:qFormat="1"/>
-    <w:lsdException w:name="Intense Quote" w:semiHidden="0" w:uiPriority="30" w:unhideWhenUsed="0" w:qFormat="1"/>
-    <w:lsdException w:name="Medium List 2 Accent 1" w:semiHidden="0" w:uiPriority="66" w:unhideWhenUsed="0"/>
-    <w:lsdException w:name="Medium Grid 1 Accent 1" w:semiHidden="0" w:uiPriority="67" w:unhideWhenUsed="0"/>
-    <w:lsdException w:name="Medium Grid 2 Accent 1" w:semiHidden="0" w:uiPriority="68" w:unhideWhenUsed="0"/>
-    <w:lsdException w:name="Medium Grid 3 Accent 1" w:semiHidden="0" w:uiPriority="69" w:unhideWhenUsed="0"/>
-    <w:lsdException w:name="Dark List Accent 1" w:semiHidden="0" w:uiPriority="70" w:unhideWhenUsed="0"/>
-    <w:lsdException w:name="Colorful Shading Accent 1" w:semiHidden="0" w:uiPriority="71" w:unhideWhenUsed="0"/>
-    <w:lsdException w:name="Colorful List Accent 1" w:semiHidden="0" w:uiPriority="72" w:unhideWhenUsed="0"/>
-    <w:lsdException w:name="Colorful Grid Accent 1" w:semiHidden="0" w:uiPriority="73" w:unhideWhenUsed="0"/>
-    <w:lsdException w:name="Light Shading Accent 2" w:semiHidden="0" w:uiPriority="60" w:unhideWhenUsed="0"/>
-    <w:lsdException w:name="Light List Accent 2" w:semiHidden="0" w:uiPriority="61" w:unhideWhenUsed="0"/>
-    <w:lsdException w:name="Light Grid Accent 2" w:semiHidden="0" w:uiPriority="62" w:unhideWhenUsed="0"/>
-    <w:lsdException w:name="Medium Shading 1 Accent 2" w:semiHidden="0" w:uiPriority="63" w:unhideWhenUsed="0"/>
-    <w:lsdException w:name="Medium Shading 2 Accent 2" w:semiHidden="0" w:uiPriority="64" w:unhideWhenUsed="0"/>
-    <w:lsdException w:name="Medium List 1 Accent 2" w:semiHidden="0" w:uiPriority="65" w:unhideWhenUsed="0"/>
-    <w:lsdException w:name="Medium List 2 Accent 2" w:semiHidden="0" w:uiPriority="66" w:unhideWhenUsed="0"/>
-    <w:lsdException w:name="Medium Grid 1 Accent 2" w:semiHidden="0" w:uiPriority="67" w:unhideWhenUsed="0"/>
-    <w:lsdException w:name="Medium Grid 2 Accent 2" w:semiHidden="0" w:uiPriority="68" w:unhideWhenUsed="0"/>
-    <w:lsdException w:name="Medium Grid 3 Accent 2" w:semiHidden="0" w:uiPriority="69" w:unhideWhenUsed="0"/>
-    <w:lsdException w:name="Dark List Accent 2" w:semiHidden="0" w:uiPriority="70" w:unhideWhenUsed="0"/>
-    <w:lsdException w:name="Colorful Shading Accent 2" w:semiHidden="0" w:uiPriority="71" w:unhideWhenUsed="0"/>
-    <w:lsdException w:name="Colorful List Accent 2" w:semiHidden="0" w:uiPriority="72" w:unhideWhenUsed="0"/>
-    <w:lsdException w:name="Colorful Grid Accent 2" w:semiHidden="0" w:uiPriority="73" w:unhideWhenUsed="0"/>
-    <w:lsdException w:name="Light Shading Accent 3" w:semiHidden="0" w:uiPriority="60" w:unhideWhenUsed="0"/>
-    <w:lsdException w:name="Light List Accent 3" w:semiHidden="0" w:uiPriority="61" w:unhideWhenUsed="0"/>
-    <w:lsdException w:name="Light Grid Accent 3" w:semiHidden="0" w:uiPriority="62" w:unhideWhenUsed="0"/>
-    <w:lsdException w:name="Medium Shading 1 Accent 3" w:semiHidden="0" w:uiPriority="63" w:unhideWhenUsed="0"/>
-    <w:lsdException w:name="Medium Shading 2 Accent 3" w:semiHidden="0" w:uiPriority="64" w:unhideWhenUsed="0"/>
-    <w:lsdException w:name="Medium List 1 Accent 3" w:semiHidden="0" w:uiPriority="65" w:unhideWhenUsed="0"/>
-    <w:lsdException w:name="Medium List 2 Accent 3" w:semiHidden="0" w:uiPriority="66" w:unhideWhenUsed="0"/>
-    <w:lsdException w:name="Medium Grid 1 Accent 3" w:semiHidden="0" w:uiPriority="67" w:unhideWhenUsed="0"/>
-    <w:lsdException w:name="Medium Grid 2 Accent 3" w:semiHidden="0" w:uiPriority="68" w:unhideWhenUsed="0"/>
-    <w:lsdException w:name="Medium Grid 3 Accent 3" w:semiHidden="0" w:uiPriority="69" w:unhideWhenUsed="0"/>
-    <w:lsdException w:name="Dark List Accent 3" w:semiHidden="0" w:uiPriority="70" w:unhideWhenUsed="0"/>
-    <w:lsdException w:name="Colorful Shading Accent 3" w:semiHidden="0" w:uiPriority="71" w:unhideWhenUsed="0"/>
-    <w:lsdException w:name="Colorful List Accent 3" w:semiHidden="0" w:uiPriority="72" w:unhideWhenUsed="0"/>
-    <w:lsdException w:name="Colorful Grid Accent 3" w:semiHidden="0" w:uiPriority="73" w:unhideWhenUsed="0"/>
-    <w:lsdException w:name="Light Shading Accent 4" w:semiHidden="0" w:uiPriority="60" w:unhideWhenUsed="0"/>
-    <w:lsdException w:name="Light List Accent 4" w:semiHidden="0" w:uiPriority="61" w:unhideWhenUsed="0"/>
-    <w:lsdException w:name="Light Grid Accent 4" w:semiHidden="0" w:uiPriority="62" w:unhideWhenUsed="0"/>
-    <w:lsdException w:name="Medium Shading 1 Accent 4" w:semiHidden="0" w:uiPriority="63" w:unhideWhenUsed="0"/>
-    <w:lsdException w:name="Medium Shading 2 Accent 4" w:semiHidden="0" w:uiPriority="64" w:unhideWhenUsed="0"/>
-    <w:lsdException w:name="Medium List 1 Accent 4" w:semiHidden="0" w:uiPriority="65" w:unhideWhenUsed="0"/>
-    <w:lsdException w:name="Medium List 2 Accent 4" w:semiHidden="0" w:uiPriority="66" w:unhideWhenUsed="0"/>
-    <w:lsdException w:name="Medium Grid 1 Accent 4" w:semiHidden="0" w:uiPriority="67" w:unhideWhenUsed="0"/>
-    <w:lsdException w:name="Medium Grid 2 Accent 4" w:semiHidden="0" w:uiPriority="68" w:unhideWhenUsed="0"/>
-    <w:lsdException w:name="Medium Grid 3 Accent 4" w:semiHidden="0" w:uiPriority="69" w:unhideWhenUsed="0"/>
-    <w:lsdException w:name="Dark List Accent 4" w:semiHidden="0" w:uiPriority="70" w:unhideWhenUsed="0"/>
-    <w:lsdException w:name="Colorful Shading Accent 4" w:semiHidden="0" w:uiPriority="71" w:unhideWhenUsed="0"/>
-    <w:lsdException w:name="Colorful List Accent 4" w:semiHidden="0" w:uiPriority="72" w:unhideWhenUsed="0"/>
-    <w:lsdException w:name="Colorful Grid Accent 4" w:semiHidden="0" w:uiPriority="73" w:unhideWhenUsed="0"/>
-    <w:lsdException w:name="Light Shading Accent 5" w:semiHidden="0" w:uiPriority="60" w:unhideWhenUsed="0"/>
-    <w:lsdException w:name="Light List Accent 5" w:semiHidden="0" w:uiPriority="61" w:unhideWhenUsed="0"/>
-    <w:lsdException w:name="Light Grid Accent 5" w:semiHidden="0" w:uiPriority="62" w:unhideWhenUsed="0"/>
-    <w:lsdException w:name="Medium Shading 1 Accent 5" w:semiHidden="0" w:uiPriority="63" w:unhideWhenUsed="0"/>
-    <w:lsdException w:name="Medium Shading 2 Accent 5" w:semiHidden="0" w:uiPriority="64" w:unhideWhenUsed="0"/>
-    <w:lsdException w:name="Medium List 1 Accent 5" w:semiHidden="0" w:uiPriority="65" w:unhideWhenUsed="0"/>
-    <w:lsdException w:name="Medium List 2 Accent 5" w:semiHidden="0" w:uiPriority="66" w:unhideWhenUsed="0"/>
-    <w:lsdException w:name="Medium Grid 1 Accent 5" w:semiHidden="0" w:uiPriority="67" w:unhideWhenUsed="0"/>
-    <w:lsdException w:name="Medium Grid 2 Accent 5" w:semiHidden="0" w:uiPriority="68" w:unhideWhenUsed="0"/>
-    <w:lsdException w:name="Medium Grid 3 Accent 5" w:semiHidden="0" w:uiPriority="69" w:unhideWhenUsed="0"/>
-    <w:lsdException w:name="Dark List Accent 5" w:semiHidden="0" w:uiPriority="70" w:unhideWhenUsed="0"/>
-    <w:lsdException w:name="Colorful Shading Accent 5" w:semiHidden="0" w:uiPriority="71" w:unhideWhenUsed="0"/>
-    <w:lsdException w:name="Colorful List Accent 5" w:semiHidden="0" w:uiPriority="72" w:unhideWhenUsed="0"/>
-    <w:lsdException w:name="Colorful Grid Accent 5" w:semiHidden="0" w:uiPriority="73" w:unhideWhenUsed="0"/>
-    <w:lsdException w:name="Light Shading Accent 6" w:semiHidden="0" w:uiPriority="60" w:unhideWhenUsed="0"/>
-    <w:lsdException w:name="Light List Accent 6" w:semiHidden="0" w:uiPriority="61" w:unhideWhenUsed="0"/>
-    <w:lsdException w:name="Light Grid Accent 6" w:semiHidden="0" w:uiPriority="62" w:unhideWhenUsed="0"/>
-    <w:lsdException w:name="Medium Shading 1 Accent 6" w:semiHidden="0" w:uiPriority="63" w:unhideWhenUsed="0"/>
-    <w:lsdException w:name="Medium Shading 2 Accent 6" w:semiHidden="0" w:uiPriority="64" w:unhideWhenUsed="0"/>
-    <w:lsdException w:name="Medium List 1 Accent 6" w:semiHidden="0" w:uiPriority="65" w:unhideWhenUsed="0"/>
-    <w:lsdException w:name="Medium List 2 Accent 6" w:semiHidden="0" w:uiPriority="66" w:unhideWhenUsed="0"/>
-    <w:lsdException w:name="Medium Grid 1 Accent 6" w:semiHidden="0" w:uiPriority="67" w:unhideWhenUsed="0"/>
-    <w:lsdException w:name="Medium Grid 2 Accent 6" w:semiHidden="0" w:uiPriority="68" w:unhideWhenUsed="0"/>
-    <w:lsdException w:name="Medium Grid 3 Accent 6" w:semiHidden="0" w:uiPriority="69" w:unhideWhenUsed="0"/>
-    <w:lsdException w:name="Dark List Accent 6" w:semiHidden="0" w:uiPriority="70" w:unhideWhenUsed="0"/>
-    <w:lsdException w:name="Colorful Shading Accent 6" w:semiHidden="0" w:uiPriority="71" w:unhideWhenUsed="0"/>
-    <w:lsdException w:name="Colorful List Accent 6" w:semiHidden="0" w:uiPriority="72" w:unhideWhenUsed="0"/>
-    <w:lsdException w:name="Colorful Grid Accent 6" w:semiHidden="0" w:uiPriority="73" w:unhideWhenUsed="0"/>
-    <w:lsdException w:name="Subtle Emphasis" w:semiHidden="0" w:uiPriority="19" w:unhideWhenUsed="0" w:qFormat="1"/>
-    <w:lsdException w:name="Intense Emphasis" w:semiHidden="0" w:uiPriority="21" w:unhideWhenUsed="0" w:qFormat="1"/>
-    <w:lsdException w:name="Subtle Reference" w:semiHidden="0" w:uiPriority="31" w:unhideWhenUsed="0" w:qFormat="1"/>
-    <w:lsdException w:name="Intense Reference" w:semiHidden="0" w:uiPriority="32" w:unhideWhenUsed="0" w:qFormat="1"/>
-    <w:lsdException w:name="Book Title" w:semiHidden="0" w:uiPriority="33" w:unhideWhenUsed="0" w:qFormat="1"/>
-    <w:lsdException w:name="Bibliography" w:uiPriority="37"/>
-    <w:lsdException w:name="TOC Heading" w:uiPriority="39" w:qFormat="1"/>
+  <w:latentStyles w:defLockedState="0" w:defUIPriority="99" w:defSemiHidden="0" w:defUnhideWhenUsed="0" w:defQFormat="0" w:count="371">
+    <w:lsdException w:name="Normal" w:uiPriority="0" w:qFormat="1"/>
+    <w:lsdException w:name="heading 1" w:uiPriority="9" w:qFormat="1"/>
+    <w:lsdException w:name="heading 2" w:semiHidden="1" w:uiPriority="9" w:unhideWhenUsed="1" w:qFormat="1"/>
+    <w:lsdException w:name="heading 3" w:semiHidden="1" w:uiPriority="9" w:unhideWhenUsed="1" w:qFormat="1"/>
+    <w:lsdException w:name="heading 4" w:semiHidden="1" w:uiPriority="9" w:unhideWhenUsed="1" w:qFormat="1"/>
+    <w:lsdException w:name="heading 5" w:semiHidden="1" w:uiPriority="9" w:unhideWhenUsed="1" w:qFormat="1"/>
+    <w:lsdException w:name="heading 6" w:semiHidden="1" w:uiPriority="9" w:unhideWhenUsed="1" w:qFormat="1"/>
+    <w:lsdException w:name="heading 7" w:semiHidden="1" w:uiPriority="9" w:unhideWhenUsed="1" w:qFormat="1"/>
+    <w:lsdException w:name="heading 8" w:semiHidden="1" w:uiPriority="9" w:unhideWhenUsed="1" w:qFormat="1"/>
+    <w:lsdException w:name="heading 9" w:semiHidden="1" w:uiPriority="9" w:unhideWhenUsed="1" w:qFormat="1"/>
+    <w:lsdException w:name="index 1" w:semiHidden="1" w:unhideWhenUsed="1"/>
+    <w:lsdException w:name="index 2" w:semiHidden="1" w:unhideWhenUsed="1"/>
+    <w:lsdException w:name="index 3" w:semiHidden="1" w:unhideWhenUsed="1"/>
+    <w:lsdException w:name="index 4" w:semiHidden="1" w:unhideWhenUsed="1"/>
+    <w:lsdException w:name="index 5" w:semiHidden="1" w:unhideWhenUsed="1"/>
+    <w:lsdException w:name="index 6" w:semiHidden="1" w:unhideWhenUsed="1"/>
+    <w:lsdException w:name="index 7" w:semiHidden="1" w:unhideWhenUsed="1"/>
+    <w:lsdException w:name="index 8" w:semiHidden="1" w:unhideWhenUsed="1"/>
+    <w:lsdException w:name="index 9" w:semiHidden="1" w:unhideWhenUsed="1"/>
+    <w:lsdException w:name="toc 1" w:semiHidden="1" w:uiPriority="39" w:unhideWhenUsed="1"/>
+    <w:lsdException w:name="toc 2" w:semiHidden="1" w:uiPriority="39" w:unhideWhenUsed="1"/>
+    <w:lsdException w:name="toc 3" w:semiHidden="1" w:uiPriority="39" w:unhideWhenUsed="1"/>
+    <w:lsdException w:name="toc 4" w:semiHidden="1" w:uiPriority="39" w:unhideWhenUsed="1"/>
+    <w:lsdException w:name="toc 5" w:semiHidden="1" w:uiPriority="39" w:unhideWhenUsed="1"/>
+    <w:lsdException w:name="toc 6" w:semiHidden="1" w:uiPriority="39" w:unhideWhenUsed="1"/>
+    <w:lsdException w:name="toc 7" w:semiHidden="1" w:uiPriority="39" w:unhideWhenUsed="1"/>
+    <w:lsdException w:name="toc 8" w:semiHidden="1" w:uiPriority="39" w:unhideWhenUsed="1"/>
+    <w:lsdException w:name="toc 9" w:semiHidden="1" w:uiPriority="39" w:unhideWhenUsed="1"/>
+    <w:lsdException w:name="Normal Indent" w:semiHidden="1" w:unhideWhenUsed="1"/>
+    <w:lsdException w:name="footnote text" w:semiHidden="1" w:unhideWhenUsed="1"/>
+    <w:lsdException w:name="annotation text" w:semiHidden="1" w:unhideWhenUsed="1"/>
+    <w:lsdException w:name="header" w:semiHidden="1" w:unhideWhenUsed="1"/>
+    <w:lsdException w:name="footer" w:semiHidden="1" w:unhideWhenUsed="1"/>
+    <w:lsdException w:name="index heading" w:semiHidden="1" w:unhideWhenUsed="1"/>
+    <w:lsdException w:name="caption" w:semiHidden="1" w:uiPriority="35" w:unhideWhenUsed="1" w:qFormat="1"/>
+    <w:lsdException w:name="table of figures" w:semiHidden="1" w:unhideWhenUsed="1"/>
+    <w:lsdException w:name="envelope address" w:semiHidden="1" w:unhideWhenUsed="1"/>
+    <w:lsdException w:name="envelope return" w:semiHidden="1" w:unhideWhenUsed="1"/>
+    <w:lsdException w:name="footnote reference" w:semiHidden="1" w:unhideWhenUsed="1"/>
+    <w:lsdException w:name="annotation reference" w:semiHidden="1" w:unhideWhenUsed="1"/>
+    <w:lsdException w:name="line number" w:semiHidden="1" w:unhideWhenUsed="1"/>
+    <w:lsdException w:name="page number" w:semiHidden="1" w:unhideWhenUsed="1"/>
+    <w:lsdException w:name="endnote reference" w:semiHidden="1" w:unhideWhenUsed="1"/>
+    <w:lsdException w:name="endnote text" w:semiHidden="1" w:unhideWhenUsed="1"/>
+    <w:lsdException w:name="table of authorities" w:semiHidden="1" w:unhideWhenUsed="1"/>
+    <w:lsdException w:name="macro" w:semiHidden="1" w:unhideWhenUsed="1"/>
+    <w:lsdException w:name="toa heading" w:semiHidden="1" w:unhideWhenUsed="1"/>
+    <w:lsdException w:name="List" w:semiHidden="1" w:unhideWhenUsed="1"/>
+    <w:lsdException w:name="List Bullet" w:semiHidden="1" w:unhideWhenUsed="1"/>
+    <w:lsdException w:name="List Number" w:semiHidden="1" w:unhideWhenUsed="1"/>
+    <w:lsdException w:name="List 2" w:semiHidden="1" w:unhideWhenUsed="1"/>
+    <w:lsdException w:name="List 3" w:semiHidden="1" w:unhideWhenUsed="1"/>
+    <w:lsdException w:name="List 4" w:semiHidden="1" w:unhideWhenUsed="1"/>
+    <w:lsdException w:name="List 5" w:semiHidden="1" w:unhideWhenUsed="1"/>
+    <w:lsdException w:name="List Bullet 2" w:semiHidden="1" w:unhideWhenUsed="1"/>
+    <w:lsdException w:name="List Bullet 3" w:semiHidden="1" w:unhideWhenUsed="1"/>
+    <w:lsdException w:name="List Bullet 4" w:semiHidden="1" w:unhideWhenUsed="1"/>
+    <w:lsdException w:name="List Bullet 5" w:semiHidden="1" w:unhideWhenUsed="1"/>
+    <w:lsdException w:name="List Number 2" w:semiHidden="1" w:unhideWhenUsed="1"/>
+    <w:lsdException w:name="List Number 3" w:semiHidden="1" w:unhideWhenUsed="1"/>
+    <w:lsdException w:name="List Number 4" w:semiHidden="1" w:unhideWhenUsed="1"/>
+    <w:lsdException w:name="List Number 5" w:semiHidden="1" w:unhideWhenUsed="1"/>
+    <w:lsdException w:name="Title" w:uiPriority="10" w:qFormat="1"/>
+    <w:lsdException w:name="Closing" w:semiHidden="1" w:unhideWhenUsed="1"/>
+    <w:lsdException w:name="Signature" w:semiHidden="1" w:unhideWhenUsed="1"/>
+    <w:lsdException w:name="Default Paragraph Font" w:semiHidden="1" w:uiPriority="1" w:unhideWhenUsed="1"/>
+    <w:lsdException w:name="Body Text" w:semiHidden="1" w:unhideWhenUsed="1"/>
+    <w:lsdException w:name="Body Text Indent" w:semiHidden="1" w:unhideWhenUsed="1"/>
+    <w:lsdException w:name="List Continue" w:semiHidden="1" w:unhideWhenUsed="1"/>
+    <w:lsdException w:name="List Continue 2" w:semiHidden="1" w:unhideWhenUsed="1"/>
+    <w:lsdException w:name="List Continue 3" w:semiHidden="1" w:unhideWhenUsed="1"/>
+    <w:lsdException w:name="List Continue 4" w:semiHidden="1" w:unhideWhenUsed="1"/>
+    <w:lsdException w:name="List Continue 5" w:semiHidden="1" w:unhideWhenUsed="1"/>
+    <w:lsdException w:name="Message Header" w:semiHidden="1" w:unhideWhenUsed="1"/>
+    <w:lsdException w:name="Subtitle" w:uiPriority="11" w:qFormat="1"/>
+    <w:lsdException w:name="Salutation" w:semiHidden="1" w:unhideWhenUsed="1"/>
+    <w:lsdException w:name="Date" w:semiHidden="1" w:unhideWhenUsed="1"/>
+    <w:lsdException w:name="Body Text First Indent" w:semiHidden="1" w:unhideWhenUsed="1"/>
+    <w:lsdException w:name="Body Text First Indent 2" w:semiHidden="1" w:unhideWhenUsed="1"/>
+    <w:lsdException w:name="Note Heading" w:semiHidden="1" w:unhideWhenUsed="1"/>
+    <w:lsdException w:name="Body Text 2" w:semiHidden="1" w:unhideWhenUsed="1"/>
+    <w:lsdException w:name="Body Text 3" w:semiHidden="1" w:unhideWhenUsed="1"/>
+    <w:lsdException w:name="Body Text Indent 2" w:semiHidden="1" w:unhideWhenUsed="1"/>
+    <w:lsdException w:name="Body Text Indent 3" w:semiHidden="1" w:unhideWhenUsed="1"/>
+    <w:lsdException w:name="Block Text" w:semiHidden="1" w:unhideWhenUsed="1"/>
+    <w:lsdException w:name="Hyperlink" w:semiHidden="1" w:unhideWhenUsed="1"/>
+    <w:lsdException w:name="FollowedHyperlink" w:semiHidden="1" w:unhideWhenUsed="1"/>
+    <w:lsdException w:name="Strong" w:uiPriority="22" w:qFormat="1"/>
+    <w:lsdException w:name="Emphasis" w:uiPriority="20" w:qFormat="1"/>
+    <w:lsdException w:name="Document Map" w:semiHidden="1" w:unhideWhenUsed="1"/>
+    <w:lsdException w:name="Plain Text" w:semiHidden="1" w:unhideWhenUsed="1"/>
+    <w:lsdException w:name="E-mail Signature" w:semiHidden="1" w:unhideWhenUsed="1"/>
+    <w:lsdException w:name="HTML Top of Form" w:semiHidden="1" w:unhideWhenUsed="1"/>
+    <w:lsdException w:name="HTML Bottom of Form" w:semiHidden="1" w:unhideWhenUsed="1"/>
+    <w:lsdException w:name="Normal (Web)" w:semiHidden="1" w:unhideWhenUsed="1"/>
+    <w:lsdException w:name="HTML Acronym" w:semiHidden="1" w:unhideWhenUsed="1"/>
+    <w:lsdException w:name="HTML Address" w:semiHidden="1" w:unhideWhenUsed="1"/>
+    <w:lsdException w:name="HTML Cite" w:semiHidden="1" w:unhideWhenUsed="1"/>
+    <w:lsdException w:name="HTML Code" w:semiHidden="1" w:unhideWhenUsed="1"/>
+    <w:lsdException w:name="HTML Definition" w:semiHidden="1" w:unhideWhenUsed="1"/>
+    <w:lsdException w:name="HTML Keyboard" w:semiHidden="1" w:unhideWhenUsed="1"/>
+    <w:lsdException w:name="HTML Preformatted" w:semiHidden="1" w:unhideWhenUsed="1"/>
+    <w:lsdException w:name="HTML Sample" w:semiHidden="1" w:unhideWhenUsed="1"/>
+    <w:lsdException w:name="HTML Typewriter" w:semiHidden="1" w:unhideWhenUsed="1"/>
+    <w:lsdException w:name="HTML Variable" w:semiHidden="1" w:unhideWhenUsed="1"/>
+    <w:lsdException w:name="Normal Table" w:semiHidden="1" w:unhideWhenUsed="1"/>
+    <w:lsdException w:name="annotation subject" w:semiHidden="1" w:unhideWhenUsed="1"/>
+    <w:lsdException w:name="No List" w:semiHidden="1" w:unhideWhenUsed="1"/>
+    <w:lsdException w:name="Outline List 1" w:semiHidden="1" w:unhideWhenUsed="1"/>
+    <w:lsdException w:name="Outline List 2" w:semiHidden="1" w:unhideWhenUsed="1"/>
+    <w:lsdException w:name="Outline List 3" w:semiHidden="1" w:unhideWhenUsed="1"/>
+    <w:lsdException w:name="Table Simple 1" w:semiHidden="1" w:unhideWhenUsed="1"/>
+    <w:lsdException w:name="Table Simple 2" w:semiHidden="1" w:unhideWhenUsed="1"/>
+    <w:lsdException w:name="Table Simple 3" w:semiHidden="1" w:unhideWhenUsed="1"/>
+    <w:lsdException w:name="Table Classic 1" w:semiHidden="1" w:unhideWhenUsed="1"/>
+    <w:lsdException w:name="Table Classic 2" w:semiHidden="1" w:unhideWhenUsed="1"/>
+    <w:lsdException w:name="Table Classic 3" w:semiHidden="1" w:unhideWhenUsed="1"/>
+    <w:lsdException w:name="Table Classic 4" w:semiHidden="1" w:unhideWhenUsed="1"/>
+    <w:lsdException w:name="Table Colorful 1" w:semiHidden="1" w:unhideWhenUsed="1"/>
+    <w:lsdException w:name="Table Colorful 2" w:semiHidden="1" w:unhideWhenUsed="1"/>
+    <w:lsdException w:name="Table Colorful 3" w:semiHidden="1" w:unhideWhenUsed="1"/>
+    <w:lsdException w:name="Table Columns 1" w:semiHidden="1" w:unhideWhenUsed="1"/>
+    <w:lsdException w:name="Table Columns 2" w:semiHidden="1" w:unhideWhenUsed="1"/>
+    <w:lsdException w:name="Table Columns 3" w:semiHidden="1" w:unhideWhenUsed="1"/>
+    <w:lsdException w:name="Table Columns 4" w:semiHidden="1" w:unhideWhenUsed="1"/>
+    <w:lsdException w:name="Table Columns 5" w:semiHidden="1" w:unhideWhenUsed="1"/>
+    <w:lsdException w:name="Table Grid 1" w:semiHidden="1" w:unhideWhenUsed="1"/>
+    <w:lsdException w:name="Table Grid 2" w:semiHidden="1" w:unhideWhenUsed="1"/>
+    <w:lsdException w:name="Table Grid 3" w:semiHidden="1" w:unhideWhenUsed="1"/>
+    <w:lsdException w:name="Table Grid 4" w:semiHidden="1" w:unhideWhenUsed="1"/>
+    <w:lsdException w:name="Table Grid 5" w:semiHidden="1" w:unhideWhenUsed="1"/>
+    <w:lsdException w:name="Table Grid 6" w:semiHidden="1" w:unhideWhenUsed="1"/>
+    <w:lsdException w:name="Table Grid 7" w:semiHidden="1" w:unhideWhenUsed="1"/>
+    <w:lsdException w:name="Table Grid 8" w:semiHidden="1" w:unhideWhenUsed="1"/>
+    <w:lsdException w:name="Table List 1" w:semiHidden="1" w:unhideWhenUsed="1"/>
+    <w:lsdException w:name="Table List 2" w:semiHidden="1" w:unhideWhenUsed="1"/>
+    <w:lsdException w:name="Table List 3" w:semiHidden="1" w:unhideWhenUsed="1"/>
+    <w:lsdException w:name="Table List 4" w:semiHidden="1" w:unhideWhenUsed="1"/>
+    <w:lsdException w:name="Table List 5" w:semiHidden="1" w:unhideWhenUsed="1"/>
+    <w:lsdException w:name="Table List 6" w:semiHidden="1" w:unhideWhenUsed="1"/>
+    <w:lsdException w:name="Table List 7" w:semiHidden="1" w:unhideWhenUsed="1"/>
+    <w:lsdException w:name="Table List 8" w:semiHidden="1" w:unhideWhenUsed="1"/>
+    <w:lsdException w:name="Table 3D effects 1" w:semiHidden="1" w:unhideWhenUsed="1"/>
+    <w:lsdException w:name="Table 3D effects 2" w:semiHidden="1" w:unhideWhenUsed="1"/>
+    <w:lsdException w:name="Table 3D effects 3" w:semiHidden="1" w:unhideWhenUsed="1"/>
+    <w:lsdException w:name="Table Contemporary" w:semiHidden="1" w:unhideWhenUsed="1"/>
+    <w:lsdException w:name="Table Elegant" w:semiHidden="1" w:unhideWhenUsed="1"/>
+    <w:lsdException w:name="Table Professional" w:semiHidden="1" w:unhideWhenUsed="1"/>
+    <w:lsdException w:name="Table Subtle 1" w:semiHidden="1" w:unhideWhenUsed="1"/>
+    <w:lsdException w:name="Table Subtle 2" w:semiHidden="1" w:unhideWhenUsed="1"/>
+    <w:lsdException w:name="Table Web 1" w:semiHidden="1" w:unhideWhenUsed="1"/>
+    <w:lsdException w:name="Table Web 2" w:semiHidden="1" w:unhideWhenUsed="1"/>
+    <w:lsdException w:name="Table Web 3" w:semiHidden="1" w:unhideWhenUsed="1"/>
+    <w:lsdException w:name="Balloon Text" w:semiHidden="1" w:unhideWhenUsed="1"/>
+    <w:lsdException w:name="Table Grid" w:uiPriority="59"/>
+    <w:lsdException w:name="Table Theme" w:semiHidden="1" w:unhideWhenUsed="1"/>
+    <w:lsdException w:name="Placeholder Text" w:semiHidden="1"/>
+    <w:lsdException w:name="No Spacing" w:uiPriority="1" w:qFormat="1"/>
+    <w:lsdException w:name="Light Shading" w:uiPriority="60"/>
+    <w:lsdException w:name="Light List" w:uiPriority="61"/>
+    <w:lsdException w:name="Light Grid" w:uiPriority="62"/>
+    <w:lsdException w:name="Medium Shading 1" w:uiPriority="63"/>
+    <w:lsdException w:name="Medium Shading 2" w:uiPriority="64"/>
+    <w:lsdException w:name="Medium List 1" w:uiPriority="65"/>
+    <w:lsdException w:name="Medium List 2" w:uiPriority="66"/>
+    <w:lsdException w:name="Medium Grid 1" w:uiPriority="67"/>
+    <w:lsdException w:name="Medium Grid 2" w:uiPriority="68"/>
+    <w:lsdException w:name="Medium Grid 3" w:uiPriority="69"/>
+    <w:lsdException w:name="Dark List" w:uiPriority="70"/>
+    <w:lsdException w:name="Colorful Shading" w:uiPriority="71"/>
+    <w:lsdException w:name="Colorful List" w:uiPriority="72"/>
+    <w:lsdException w:name="Colorful Grid" w:uiPriority="73"/>
+    <w:lsdException w:name="Light Shading Accent 1" w:uiPriority="60"/>
+    <w:lsdException w:name="Light List Accent 1" w:uiPriority="61"/>
+    <w:lsdException w:name="Light Grid Accent 1" w:uiPriority="62"/>
+    <w:lsdException w:name="Medium Shading 1 Accent 1" w:uiPriority="63"/>
+    <w:lsdException w:name="Medium Shading 2 Accent 1" w:uiPriority="64"/>
+    <w:lsdException w:name="Medium List 1 Accent 1" w:uiPriority="65"/>
+    <w:lsdException w:name="Revision" w:semiHidden="1"/>
+    <w:lsdException w:name="List Paragraph" w:uiPriority="0" w:qFormat="1"/>
+    <w:lsdException w:name="Quote" w:uiPriority="29" w:qFormat="1"/>
+    <w:lsdException w:name="Intense Quote" w:uiPriority="30" w:qFormat="1"/>
+    <w:lsdException w:name="Medium List 2 Accent 1" w:uiPriority="66"/>
+    <w:lsdException w:name="Medium Grid 1 Accent 1" w:uiPriority="67"/>
+    <w:lsdException w:name="Medium Grid 2 Accent 1" w:uiPriority="68"/>
+    <w:lsdException w:name="Medium Grid 3 Accent 1" w:uiPriority="69"/>
+    <w:lsdException w:name="Dark List Accent 1" w:uiPriority="70"/>
+    <w:lsdException w:name="Colorful Shading Accent 1" w:uiPriority="71"/>
+    <w:lsdException w:name="Colorful List Accent 1" w:uiPriority="72"/>
+    <w:lsdException w:name="Colorful Grid Accent 1" w:uiPriority="73"/>
+    <w:lsdException w:name="Light Shading Accent 2" w:uiPriority="60"/>
+    <w:lsdException w:name="Light List Accent 2" w:uiPriority="61"/>
+    <w:lsdException w:name="Light Grid Accent 2" w:uiPriority="62"/>
+    <w:lsdException w:name="Medium Shading 1 Accent 2" w:uiPriority="63"/>
+    <w:lsdException w:name="Medium Shading 2 Accent 2" w:uiPriority="64"/>
+    <w:lsdException w:name="Medium List 1 Accent 2" w:uiPriority="65"/>
+    <w:lsdException w:name="Medium List 2 Accent 2" w:uiPriority="66"/>
+    <w:lsdException w:name="Medium Grid 1 Accent 2" w:uiPriority="67"/>
+    <w:lsdException w:name="Medium Grid 2 Accent 2" w:uiPriority="68"/>
+    <w:lsdException w:name="Medium Grid 3 Accent 2" w:uiPriority="69"/>
+    <w:lsdException w:name="Dark List Accent 2" w:uiPriority="70"/>
+    <w:lsdException w:name="Colorful Shading Accent 2" w:uiPriority="71"/>
+    <w:lsdException w:name="Colorful List Accent 2" w:uiPriority="72"/>
+    <w:lsdException w:name="Colorful Grid Accent 2" w:uiPriority="73"/>
+    <w:lsdException w:name="Light Shading Accent 3" w:uiPriority="60"/>
+    <w:lsdException w:name="Light List Accent 3" w:uiPriority="61"/>
+    <w:lsdException w:name="Light Grid Accent 3" w:uiPriority="62"/>
+    <w:lsdException w:name="Medium Shading 1 Accent 3" w:uiPriority="63"/>
+    <w:lsdException w:name="Medium Shading 2 Accent 3" w:uiPriority="64"/>
+    <w:lsdException w:name="Medium List 1 Accent 3" w:uiPriority="65"/>
+    <w:lsdException w:name="Medium List 2 Accent 3" w:uiPriority="66"/>
+    <w:lsdException w:name="Medium Grid 1 Accent 3" w:uiPriority="67"/>
+    <w:lsdException w:name="Medium Grid 2 Accent 3" w:uiPriority="68"/>
+    <w:lsdException w:name="Medium Grid 3 Accent 3" w:uiPriority="69"/>
+    <w:lsdException w:name="Dark List Accent 3" w:uiPriority="70"/>
+    <w:lsdException w:name="Colorful Shading Accent 3" w:uiPriority="71"/>
+    <w:lsdException w:name="Colorful List Accent 3" w:uiPriority="72"/>
+    <w:lsdException w:name="Colorful Grid Accent 3" w:uiPriority="73"/>
+    <w:lsdException w:name="Light Shading Accent 4" w:uiPriority="60"/>
+    <w:lsdException w:name="Light List Accent 4" w:uiPriority="61"/>
+    <w:lsdException w:name="Light Grid Accent 4" w:uiPriority="62"/>
+    <w:lsdException w:name="Medium Shading 1 Accent 4" w:uiPriority="63"/>
+    <w:lsdException w:name="Medium Shading 2 Accent 4" w:uiPriority="64"/>
+    <w:lsdException w:name="Medium List 1 Accent 4" w:uiPriority="65"/>
+    <w:lsdException w:name="Medium List 2 Accent 4" w:uiPriority="66"/>
+    <w:lsdException w:name="Medium Grid 1 Accent 4" w:uiPriority="67"/>
+    <w:lsdException w:name="Medium Grid 2 Accent 4" w:uiPriority="68"/>
+    <w:lsdException w:name="Medium Grid 3 Accent 4" w:uiPriority="69"/>
+    <w:lsdException w:name="Dark List Accent 4" w:uiPriority="70"/>
+    <w:lsdException w:name="Colorful Shading Accent 4" w:uiPriority="71"/>
+    <w:lsdException w:name="Colorful List Accent 4" w:uiPriority="72"/>
+    <w:lsdException w:name="Colorful Grid Accent 4" w:uiPriority="73"/>
+    <w:lsdException w:name="Light Shading Accent 5" w:uiPriority="60"/>
+    <w:lsdException w:name="Light List Accent 5" w:uiPriority="61"/>
+    <w:lsdException w:name="Light Grid Accent 5" w:uiPriority="62"/>
+    <w:lsdException w:name="Medium Shading 1 Accent 5" w:uiPriority="63"/>
+    <w:lsdException w:name="Medium Shading 2 Accent 5" w:uiPriority="64"/>
+    <w:lsdException w:name="Medium List 1 Accent 5" w:uiPriority="65"/>
+    <w:lsdException w:name="Medium List 2 Accent 5" w:uiPriority="66"/>
+    <w:lsdException w:name="Medium Grid 1 Accent 5" w:uiPriority="67"/>
+    <w:lsdException w:name="Medium Grid 2 Accent 5" w:uiPriority="68"/>
+    <w:lsdException w:name="Medium Grid 3 Accent 5" w:uiPriority="69"/>
+    <w:lsdException w:name="Dark List Accent 5" w:uiPriority="70"/>
+    <w:lsdException w:name="Colorful Shading Accent 5" w:uiPriority="71"/>
+    <w:lsdException w:name="Colorful List Accent 5" w:uiPriority="72"/>
+    <w:lsdException w:name="Colorful Grid Accent 5" w:uiPriority="73"/>
+    <w:lsdException w:name="Light Shading Accent 6" w:uiPriority="60"/>
+    <w:lsdException w:name="Light List Accent 6" w:uiPriority="61"/>
+    <w:lsdException w:name="Light Grid Accent 6" w:uiPriority="62"/>
+    <w:lsdException w:name="Medium Shading 1 Accent 6" w:uiPriority="63"/>
+    <w:lsdException w:name="Medium Shading 2 Accent 6" w:uiPriority="64"/>
+    <w:lsdException w:name="Medium List 1 Accent 6" w:uiPriority="65"/>
+    <w:lsdException w:name="Medium List 2 Accent 6" w:uiPriority="66"/>
+    <w:lsdException w:name="Medium Grid 1 Accent 6" w:uiPriority="67"/>
+    <w:lsdException w:name="Medium Grid 2 Accent 6" w:uiPriority="68"/>
+    <w:lsdException w:name="Medium Grid 3 Accent 6" w:uiPriority="69"/>
+    <w:lsdException w:name="Dark List Accent 6" w:uiPriority="70"/>
+    <w:lsdException w:name="Colorful Shading Accent 6" w:uiPriority="71"/>
+    <w:lsdException w:name="Colorful List Accent 6" w:uiPriority="72"/>
+    <w:lsdException w:name="Colorful Grid Accent 6" w:uiPriority="73"/>
+    <w:lsdException w:name="Subtle Emphasis" w:uiPriority="19" w:qFormat="1"/>
+    <w:lsdException w:name="Intense Emphasis" w:uiPriority="21" w:qFormat="1"/>
+    <w:lsdException w:name="Subtle Reference" w:uiPriority="31" w:qFormat="1"/>
+    <w:lsdException w:name="Intense Reference" w:uiPriority="32" w:qFormat="1"/>
+    <w:lsdException w:name="Book Title" w:uiPriority="33" w:qFormat="1"/>
+    <w:lsdException w:name="Bibliography" w:semiHidden="1" w:uiPriority="37" w:unhideWhenUsed="1"/>
+    <w:lsdException w:name="TOC Heading" w:semiHidden="1" w:uiPriority="39" w:unhideWhenUsed="1" w:qFormat="1"/>
+    <w:lsdException w:name="Plain Table 1" w:uiPriority="41"/>
+    <w:lsdException w:name="Plain Table 2" w:uiPriority="42"/>
+    <w:lsdException w:name="Plain Table 3" w:uiPriority="43"/>
+    <w:lsdException w:name="Plain Table 4" w:uiPriority="44"/>
+    <w:lsdException w:name="Plain Table 5" w:uiPriority="45"/>
+    <w:lsdException w:name="Grid Table Light" w:uiPriority="40"/>
+    <w:lsdException w:name="Grid Table 1 Light" w:uiPriority="46"/>
+    <w:lsdException w:name="Grid Table 2" w:uiPriority="47"/>
+    <w:lsdException w:name="Grid Table 3" w:uiPriority="48"/>
+    <w:lsdException w:name="Grid Table 4" w:uiPriority="49"/>
+    <w:lsdException w:name="Grid Table 5 Dark" w:uiPriority="50"/>
+    <w:lsdException w:name="Grid Table 6 Colorful" w:uiPriority="51"/>
+    <w:lsdException w:name="Grid Table 7 Colorful" w:uiPriority="52"/>
+    <w:lsdException w:name="Grid Table 1 Light Accent 1" w:uiPriority="46"/>
+    <w:lsdException w:name="Grid Table 2 Accent 1" w:uiPriority="47"/>
+    <w:lsdException w:name="Grid Table 3 Accent 1" w:uiPriority="48"/>
+    <w:lsdException w:name="Grid Table 4 Accent 1" w:uiPriority="49"/>
+    <w:lsdException w:name="Grid Table 5 Dark Accent 1" w:uiPriority="50"/>
+    <w:lsdException w:name="Grid Table 6 Colorful Accent 1" w:uiPriority="51"/>
+    <w:lsdException w:name="Grid Table 7 Colorful Accent 1" w:uiPriority="52"/>
+    <w:lsdException w:name="Grid Table 1 Light Accent 2" w:uiPriority="46"/>
+    <w:lsdException w:name="Grid Table 2 Accent 2" w:uiPriority="47"/>
+    <w:lsdException w:name="Grid Table 3 Accent 2" w:uiPriority="48"/>
+    <w:lsdException w:name="Grid Table 4 Accent 2" w:uiPriority="49"/>
+    <w:lsdException w:name="Grid Table 5 Dark Accent 2" w:uiPriority="50"/>
+    <w:lsdException w:name="Grid Table 6 Colorful Accent 2" w:uiPriority="51"/>
+    <w:lsdException w:name="Grid Table 7 Colorful Accent 2" w:uiPriority="52"/>
+    <w:lsdException w:name="Grid Table 1 Light Accent 3" w:uiPriority="46"/>
+    <w:lsdException w:name="Grid Table 2 Accent 3" w:uiPriority="47"/>
+    <w:lsdException w:name="Grid Table 3 Accent 3" w:uiPriority="48"/>
+    <w:lsdException w:name="Grid Table 4 Accent 3" w:uiPriority="49"/>
+    <w:lsdException w:name="Grid Table 5 Dark Accent 3" w:uiPriority="50"/>
+    <w:lsdException w:name="Grid Table 6 Colorful Accent 3" w:uiPriority="51"/>
+    <w:lsdException w:name="Grid Table 7 Colorful Accent 3" w:uiPriority="52"/>
+    <w:lsdException w:name="Grid Table 1 Light Accent 4" w:uiPriority="46"/>
+    <w:lsdException w:name="Grid Table 2 Accent 4" w:uiPriority="47"/>
+    <w:lsdException w:name="Grid Table 3 Accent 4" w:uiPriority="48"/>
+    <w:lsdException w:name="Grid Table 4 Accent 4" w:uiPriority="49"/>
+    <w:lsdException w:name="Grid Table 5 Dark Accent 4" w:uiPriority="50"/>
+    <w:lsdException w:name="Grid Table 6 Colorful Accent 4" w:uiPriority="51"/>
+    <w:lsdException w:name="Grid Table 7 Colorful Accent 4" w:uiPriority="52"/>
+    <w:lsdException w:name="Grid Table 1 Light Accent 5" w:uiPriority="46"/>
+    <w:lsdException w:name="Grid Table 2 Accent 5" w:uiPriority="47"/>
+    <w:lsdException w:name="Grid Table 3 Accent 5" w:uiPriority="48"/>
+    <w:lsdException w:name="Grid Table 4 Accent 5" w:uiPriority="49"/>
+    <w:lsdException w:name="Grid Table 5 Dark Accent 5" w:uiPriority="50"/>
+    <w:lsdException w:name="Grid Table 6 Colorful Accent 5" w:uiPriority="51"/>
+    <w:lsdException w:name="Grid Table 7 Colorful Accent 5" w:uiPriority="52"/>
+    <w:lsdException w:name="Grid Table 1 Light Accent 6" w:uiPriority="46"/>
+    <w:lsdException w:name="Grid Table 2 Accent 6" w:uiPriority="47"/>
+    <w:lsdException w:name="Grid Table 3 Accent 6" w:uiPriority="48"/>
+    <w:lsdException w:name="Grid Table 4 Accent 6" w:uiPriority="49"/>
+    <w:lsdException w:name="Grid Table 5 Dark Accent 6" w:uiPriority="50"/>
+    <w:lsdException w:name="Grid Table 6 Colorful Accent 6" w:uiPriority="51"/>
+    <w:lsdException w:name="Grid Table 7 Colorful Accent 6" w:uiPriority="52"/>
+    <w:lsdException w:name="List Table 1 Light" w:uiPriority="46"/>
+    <w:lsdException w:name="List Table 2" w:uiPriority="47"/>
+    <w:lsdException w:name="List Table 3" w:uiPriority="48"/>
+    <w:lsdException w:name="List Table 4" w:uiPriority="49"/>
+    <w:lsdException w:name="List Table 5 Dark" w:uiPriority="50"/>
+    <w:lsdException w:name="List Table 6 Colorful" w:uiPriority="51"/>
+    <w:lsdException w:name="List Table 7 Colorful" w:uiPriority="52"/>
+    <w:lsdException w:name="List Table 1 Light Accent 1" w:uiPriority="46"/>
+    <w:lsdException w:name="List Table 2 Accent 1" w:uiPriority="47"/>
+    <w:lsdException w:name="List Table 3 Accent 1" w:uiPriority="48"/>
+    <w:lsdException w:name="List Table 4 Accent 1" w:uiPriority="49"/>
+    <w:lsdException w:name="List Table 5 Dark Accent 1" w:uiPriority="50"/>
+    <w:lsdException w:name="List Table 6 Colorful Accent 1" w:uiPriority="51"/>
+    <w:lsdException w:name="List Table 7 Colorful Accent 1" w:uiPriority="52"/>
+    <w:lsdException w:name="List Table 1 Light Accent 2" w:uiPriority="46"/>
+    <w:lsdException w:name="List Table 2 Accent 2" w:uiPriority="47"/>
+    <w:lsdException w:name="List Table 3 Accent 2" w:uiPriority="48"/>
+    <w:lsdException w:name="List Table 4 Accent 2" w:uiPriority="49"/>
+    <w:lsdException w:name="List Table 5 Dark Accent 2" w:uiPriority="50"/>
+    <w:lsdException w:name="List Table 6 Colorful Accent 2" w:uiPriority="51"/>
+    <w:lsdException w:name="List Table 7 Colorful Accent 2" w:uiPriority="52"/>
+    <w:lsdException w:name="List Table 1 Light Accent 3" w:uiPriority="46"/>
+    <w:lsdException w:name="List Table 2 Accent 3" w:uiPriority="47"/>
+    <w:lsdException w:name="List Table 3 Accent 3" w:uiPriority="48"/>
+    <w:lsdException w:name="List Table 4 Accent 3" w:uiPriority="49"/>
+    <w:lsdException w:name="List Table 5 Dark Accent 3" w:uiPriority="50"/>
+    <w:lsdException w:name="List Table 6 Colorful Accent 3" w:uiPriority="51"/>
+    <w:lsdException w:name="List Table 7 Colorful Accent 3" w:uiPriority="52"/>
+    <w:lsdException w:name="List Table 1 Light Accent 4" w:uiPriority="46"/>
+    <w:lsdException w:name="List Table 2 Accent 4" w:uiPriority="47"/>
+    <w:lsdException w:name="List Table 3 Accent 4" w:uiPriority="48"/>
+    <w:lsdException w:name="List Table 4 Accent 4" w:uiPriority="49"/>
+    <w:lsdException w:name="List Table 5 Dark Accent 4" w:uiPriority="50"/>
+    <w:lsdException w:name="List Table 6 Colorful Accent 4" w:uiPriority="51"/>
+    <w:lsdException w:name="List Table 7 Colorful Accent 4" w:uiPriority="52"/>
+    <w:lsdException w:name="List Table 1 Light Accent 5" w:uiPriority="46"/>
+    <w:lsdException w:name="List Table 2 Accent 5" w:uiPriority="47"/>
+    <w:lsdException w:name="List Table 3 Accent 5" w:uiPriority="48"/>
+    <w:lsdException w:name="List Table 4 Accent 5" w:uiPriority="49"/>
+    <w:lsdException w:name="List Table 5 Dark Accent 5" w:uiPriority="50"/>
+    <w:lsdException w:name="List Table 6 Colorful Accent 5" w:uiPriority="51"/>
+    <w:lsdException w:name="List Table 7 Colorful Accent 5" w:uiPriority="52"/>
+    <w:lsdException w:name="List Table 1 Light Accent 6" w:uiPriority="46"/>
+    <w:lsdException w:name="List Table 2 Accent 6" w:uiPriority="47"/>
+    <w:lsdException w:name="List Table 3 Accent 6" w:uiPriority="48"/>
+    <w:lsdException w:name="List Table 4 Accent 6" w:uiPriority="49"/>
+    <w:lsdException w:name="List Table 5 Dark Accent 6" w:uiPriority="50"/>
+    <w:lsdException w:name="List Table 6 Colorful Accent 6" w:uiPriority="51"/>
+    <w:lsdException w:name="List Table 7 Colorful Accent 6" w:uiPriority="52"/>
   </w:latentStyles>
   <w:style w:type="paragraph" w:default="1" w:styleId="Normal">
     <w:name w:val="Normal"/>
@@ -20813,196 +21085,6 @@
 </w:styles>
 </file>
 
-<file path=word/stylesWithEffects.xml><?xml version="1.0" encoding="utf-8"?>
-<w:styles xmlns:wpc="http://schemas.microsoft.com/office/word/2010/wordprocessingCanvas" xmlns:mc="http://schemas.openxmlformats.org/markup-compatibility/2006" xmlns:o="urn:schemas-microsoft-com:office:office" xmlns:r="http://schemas.openxmlformats.org/officeDocument/2006/relationships" xmlns:m="http://schemas.openxmlformats.org/officeDocument/2006/math" xmlns:v="urn:schemas-microsoft-com:vml" xmlns:wp14="http://schemas.microsoft.com/office/word/2010/wordprocessingDrawing" xmlns:wp="http://schemas.openxmlformats.org/drawingml/2006/wordprocessingDrawing" xmlns:w10="urn:schemas-microsoft-com:office:word" xmlns:w="http://schemas.openxmlformats.org/wordprocessingml/2006/main" xmlns:w14="http://schemas.microsoft.com/office/word/2010/wordml" xmlns:wpg="http://schemas.microsoft.com/office/word/2010/wordprocessingGroup" xmlns:wpi="http://schemas.microsoft.com/office/word/2010/wordprocessingInk" xmlns:wne="http://schemas.microsoft.com/office/word/2006/wordml" xmlns:wps="http://schemas.microsoft.com/office/word/2010/wordprocessingShape" mc:Ignorable="w14 wp14">
-  <w:docDefaults>
-    <w:rPrDefault>
-      <w:rPr>
-        <w:rFonts w:asciiTheme="minorHAnsi" w:eastAsiaTheme="minorEastAsia" w:hAnsiTheme="minorHAnsi" w:cstheme="minorBidi"/>
-        <w:sz w:val="22"/>
-        <w:szCs w:val="22"/>
-        <w:lang w:val="en-US" w:eastAsia="en-US" w:bidi="ar-SA"/>
-      </w:rPr>
-    </w:rPrDefault>
-    <w:pPrDefault>
-      <w:pPr>
-        <w:spacing w:after="200" w:line="276" w:lineRule="auto"/>
-      </w:pPr>
-    </w:pPrDefault>
-  </w:docDefaults>
-  <w:latentStyles w:defLockedState="0" w:defUIPriority="99" w:defSemiHidden="1" w:defUnhideWhenUsed="1" w:defQFormat="0" w:count="267">
-    <w:lsdException w:name="Normal" w:semiHidden="0" w:uiPriority="0" w:unhideWhenUsed="0" w:qFormat="1"/>
-    <w:lsdException w:name="heading 1" w:semiHidden="0" w:uiPriority="9" w:unhideWhenUsed="0" w:qFormat="1"/>
-    <w:lsdException w:name="heading 2" w:uiPriority="9" w:qFormat="1"/>
-    <w:lsdException w:name="heading 3" w:uiPriority="9" w:qFormat="1"/>
-    <w:lsdException w:name="heading 4" w:uiPriority="9" w:qFormat="1"/>
-    <w:lsdException w:name="heading 5" w:uiPriority="9" w:qFormat="1"/>
-    <w:lsdException w:name="heading 6" w:uiPriority="9" w:qFormat="1"/>
-    <w:lsdException w:name="heading 7" w:uiPriority="9" w:qFormat="1"/>
-    <w:lsdException w:name="heading 8" w:uiPriority="9" w:qFormat="1"/>
-    <w:lsdException w:name="heading 9" w:uiPriority="9" w:qFormat="1"/>
-    <w:lsdException w:name="toc 1" w:uiPriority="39"/>
-    <w:lsdException w:name="toc 2" w:uiPriority="39"/>
-    <w:lsdException w:name="toc 3" w:uiPriority="39"/>
-    <w:lsdException w:name="toc 4" w:uiPriority="39"/>
-    <w:lsdException w:name="toc 5" w:uiPriority="39"/>
-    <w:lsdException w:name="toc 6" w:uiPriority="39"/>
-    <w:lsdException w:name="toc 7" w:uiPriority="39"/>
-    <w:lsdException w:name="toc 8" w:uiPriority="39"/>
-    <w:lsdException w:name="toc 9" w:uiPriority="39"/>
-    <w:lsdException w:name="caption" w:uiPriority="35" w:qFormat="1"/>
-    <w:lsdException w:name="Title" w:semiHidden="0" w:uiPriority="10" w:unhideWhenUsed="0" w:qFormat="1"/>
-    <w:lsdException w:name="Default Paragraph Font" w:uiPriority="1"/>
-    <w:lsdException w:name="Subtitle" w:semiHidden="0" w:uiPriority="11" w:unhideWhenUsed="0" w:qFormat="1"/>
-    <w:lsdException w:name="Strong" w:semiHidden="0" w:uiPriority="22" w:unhideWhenUsed="0" w:qFormat="1"/>
-    <w:lsdException w:name="Emphasis" w:semiHidden="0" w:uiPriority="20" w:unhideWhenUsed="0" w:qFormat="1"/>
-    <w:lsdException w:name="Table Grid" w:semiHidden="0" w:uiPriority="59" w:unhideWhenUsed="0"/>
-    <w:lsdException w:name="Placeholder Text" w:unhideWhenUsed="0"/>
-    <w:lsdException w:name="No Spacing" w:semiHidden="0" w:uiPriority="1" w:unhideWhenUsed="0" w:qFormat="1"/>
-    <w:lsdException w:name="Light Shading" w:semiHidden="0" w:uiPriority="60" w:unhideWhenUsed="0"/>
-    <w:lsdException w:name="Light List" w:semiHidden="0" w:uiPriority="61" w:unhideWhenUsed="0"/>
-    <w:lsdException w:name="Light Grid" w:semiHidden="0" w:uiPriority="62" w:unhideWhenUsed="0"/>
-    <w:lsdException w:name="Medium Shading 1" w:semiHidden="0" w:uiPriority="63" w:unhideWhenUsed="0"/>
-    <w:lsdException w:name="Medium Shading 2" w:semiHidden="0" w:uiPriority="64" w:unhideWhenUsed="0"/>
-    <w:lsdException w:name="Medium List 1" w:semiHidden="0" w:uiPriority="65" w:unhideWhenUsed="0"/>
-    <w:lsdException w:name="Medium List 2" w:semiHidden="0" w:uiPriority="66" w:unhideWhenUsed="0"/>
-    <w:lsdException w:name="Medium Grid 1" w:semiHidden="0" w:uiPriority="67" w:unhideWhenUsed="0"/>
-    <w:lsdException w:name="Medium Grid 2" w:semiHidden="0" w:uiPriority="68" w:unhideWhenUsed="0"/>
-    <w:lsdException w:name="Medium Grid 3" w:semiHidden="0" w:uiPriority="69" w:unhideWhenUsed="0"/>
-    <w:lsdException w:name="Dark List" w:semiHidden="0" w:uiPriority="70" w:unhideWhenUsed="0"/>
-    <w:lsdException w:name="Colorful Shading" w:semiHidden="0" w:uiPriority="71" w:unhideWhenUsed="0"/>
-    <w:lsdException w:name="Colorful List" w:semiHidden="0" w:uiPriority="72" w:unhideWhenUsed="0"/>
-    <w:lsdException w:name="Colorful Grid" w:semiHidden="0" w:uiPriority="73" w:unhideWhenUsed="0"/>
-    <w:lsdException w:name="Light Shading Accent 1" w:semiHidden="0" w:uiPriority="60" w:unhideWhenUsed="0"/>
-    <w:lsdException w:name="Light List Accent 1" w:semiHidden="0" w:uiPriority="61" w:unhideWhenUsed="0"/>
-    <w:lsdException w:name="Light Grid Accent 1" w:semiHidden="0" w:uiPriority="62" w:unhideWhenUsed="0"/>
-    <w:lsdException w:name="Medium Shading 1 Accent 1" w:semiHidden="0" w:uiPriority="63" w:unhideWhenUsed="0"/>
-    <w:lsdException w:name="Medium Shading 2 Accent 1" w:semiHidden="0" w:uiPriority="64" w:unhideWhenUsed="0"/>
-    <w:lsdException w:name="Medium List 1 Accent 1" w:semiHidden="0" w:uiPriority="65" w:unhideWhenUsed="0"/>
-    <w:lsdException w:name="Revision" w:unhideWhenUsed="0"/>
-    <w:lsdException w:name="List Paragraph" w:semiHidden="0" w:uiPriority="34" w:unhideWhenUsed="0" w:qFormat="1"/>
-    <w:lsdException w:name="Quote" w:semiHidden="0" w:uiPriority="29" w:unhideWhenUsed="0" w:qFormat="1"/>
-    <w:lsdException w:name="Intense Quote" w:semiHidden="0" w:uiPriority="30" w:unhideWhenUsed="0" w:qFormat="1"/>
-    <w:lsdException w:name="Medium List 2 Accent 1" w:semiHidden="0" w:uiPriority="66" w:unhideWhenUsed="0"/>
-    <w:lsdException w:name="Medium Grid 1 Accent 1" w:semiHidden="0" w:uiPriority="67" w:unhideWhenUsed="0"/>
-    <w:lsdException w:name="Medium Grid 2 Accent 1" w:semiHidden="0" w:uiPriority="68" w:unhideWhenUsed="0"/>
-    <w:lsdException w:name="Medium Grid 3 Accent 1" w:semiHidden="0" w:uiPriority="69" w:unhideWhenUsed="0"/>
-    <w:lsdException w:name="Dark List Accent 1" w:semiHidden="0" w:uiPriority="70" w:unhideWhenUsed="0"/>
-    <w:lsdException w:name="Colorful Shading Accent 1" w:semiHidden="0" w:uiPriority="71" w:unhideWhenUsed="0"/>
-    <w:lsdException w:name="Colorful List Accent 1" w:semiHidden="0" w:uiPriority="72" w:unhideWhenUsed="0"/>
-    <w:lsdException w:name="Colorful Grid Accent 1" w:semiHidden="0" w:uiPriority="73" w:unhideWhenUsed="0"/>
-    <w:lsdException w:name="Light Shading Accent 2" w:semiHidden="0" w:uiPriority="60" w:unhideWhenUsed="0"/>
-    <w:lsdException w:name="Light List Accent 2" w:semiHidden="0" w:uiPriority="61" w:unhideWhenUsed="0"/>
-    <w:lsdException w:name="Light Grid Accent 2" w:semiHidden="0" w:uiPriority="62" w:unhideWhenUsed="0"/>
-    <w:lsdException w:name="Medium Shading 1 Accent 2" w:semiHidden="0" w:uiPriority="63" w:unhideWhenUsed="0"/>
-    <w:lsdException w:name="Medium Shading 2 Accent 2" w:semiHidden="0" w:uiPriority="64" w:unhideWhenUsed="0"/>
-    <w:lsdException w:name="Medium List 1 Accent 2" w:semiHidden="0" w:uiPriority="65" w:unhideWhenUsed="0"/>
-    <w:lsdException w:name="Medium List 2 Accent 2" w:semiHidden="0" w:uiPriority="66" w:unhideWhenUsed="0"/>
-    <w:lsdException w:name="Medium Grid 1 Accent 2" w:semiHidden="0" w:uiPriority="67" w:unhideWhenUsed="0"/>
-    <w:lsdException w:name="Medium Grid 2 Accent 2" w:semiHidden="0" w:uiPriority="68" w:unhideWhenUsed="0"/>
-    <w:lsdException w:name="Medium Grid 3 Accent 2" w:semiHidden="0" w:uiPriority="69" w:unhideWhenUsed="0"/>
-    <w:lsdException w:name="Dark List Accent 2" w:semiHidden="0" w:uiPriority="70" w:unhideWhenUsed="0"/>
-    <w:lsdException w:name="Colorful Shading Accent 2" w:semiHidden="0" w:uiPriority="71" w:unhideWhenUsed="0"/>
-    <w:lsdException w:name="Colorful List Accent 2" w:semiHidden="0" w:uiPriority="72" w:unhideWhenUsed="0"/>
-    <w:lsdException w:name="Colorful Grid Accent 2" w:semiHidden="0" w:uiPriority="73" w:unhideWhenUsed="0"/>
-    <w:lsdException w:name="Light Shading Accent 3" w:semiHidden="0" w:uiPriority="60" w:unhideWhenUsed="0"/>
-    <w:lsdException w:name="Light List Accent 3" w:semiHidden="0" w:uiPriority="61" w:unhideWhenUsed="0"/>
-    <w:lsdException w:name="Light Grid Accent 3" w:semiHidden="0" w:uiPriority="62" w:unhideWhenUsed="0"/>
-    <w:lsdException w:name="Medium Shading 1 Accent 3" w:semiHidden="0" w:uiPriority="63" w:unhideWhenUsed="0"/>
-    <w:lsdException w:name="Medium Shading 2 Accent 3" w:semiHidden="0" w:uiPriority="64" w:unhideWhenUsed="0"/>
-    <w:lsdException w:name="Medium List 1 Accent 3" w:semiHidden="0" w:uiPriority="65" w:unhideWhenUsed="0"/>
-    <w:lsdException w:name="Medium List 2 Accent 3" w:semiHidden="0" w:uiPriority="66" w:unhideWhenUsed="0"/>
-    <w:lsdException w:name="Medium Grid 1 Accent 3" w:semiHidden="0" w:uiPriority="67" w:unhideWhenUsed="0"/>
-    <w:lsdException w:name="Medium Grid 2 Accent 3" w:semiHidden="0" w:uiPriority="68" w:unhideWhenUsed="0"/>
-    <w:lsdException w:name="Medium Grid 3 Accent 3" w:semiHidden="0" w:uiPriority="69" w:unhideWhenUsed="0"/>
-    <w:lsdException w:name="Dark List Accent 3" w:semiHidden="0" w:uiPriority="70" w:unhideWhenUsed="0"/>
-    <w:lsdException w:name="Colorful Shading Accent 3" w:semiHidden="0" w:uiPriority="71" w:unhideWhenUsed="0"/>
-    <w:lsdException w:name="Colorful List Accent 3" w:semiHidden="0" w:uiPriority="72" w:unhideWhenUsed="0"/>
-    <w:lsdException w:name="Colorful Grid Accent 3" w:semiHidden="0" w:uiPriority="73" w:unhideWhenUsed="0"/>
-    <w:lsdException w:name="Light Shading Accent 4" w:semiHidden="0" w:uiPriority="60" w:unhideWhenUsed="0"/>
-    <w:lsdException w:name="Light List Accent 4" w:semiHidden="0" w:uiPriority="61" w:unhideWhenUsed="0"/>
-    <w:lsdException w:name="Light Grid Accent 4" w:semiHidden="0" w:uiPriority="62" w:unhideWhenUsed="0"/>
-    <w:lsdException w:name="Medium Shading 1 Accent 4" w:semiHidden="0" w:uiPriority="63" w:unhideWhenUsed="0"/>
-    <w:lsdException w:name="Medium Shading 2 Accent 4" w:semiHidden="0" w:uiPriority="64" w:unhideWhenUsed="0"/>
-    <w:lsdException w:name="Medium List 1 Accent 4" w:semiHidden="0" w:uiPriority="65" w:unhideWhenUsed="0"/>
-    <w:lsdException w:name="Medium List 2 Accent 4" w:semiHidden="0" w:uiPriority="66" w:unhideWhenUsed="0"/>
-    <w:lsdException w:name="Medium Grid 1 Accent 4" w:semiHidden="0" w:uiPriority="67" w:unhideWhenUsed="0"/>
-    <w:lsdException w:name="Medium Grid 2 Accent 4" w:semiHidden="0" w:uiPriority="68" w:unhideWhenUsed="0"/>
-    <w:lsdException w:name="Medium Grid 3 Accent 4" w:semiHidden="0" w:uiPriority="69" w:unhideWhenUsed="0"/>
-    <w:lsdException w:name="Dark List Accent 4" w:semiHidden="0" w:uiPriority="70" w:unhideWhenUsed="0"/>
-    <w:lsdException w:name="Colorful Shading Accent 4" w:semiHidden="0" w:uiPriority="71" w:unhideWhenUsed="0"/>
-    <w:lsdException w:name="Colorful List Accent 4" w:semiHidden="0" w:uiPriority="72" w:unhideWhenUsed="0"/>
-    <w:lsdException w:name="Colorful Grid Accent 4" w:semiHidden="0" w:uiPriority="73" w:unhideWhenUsed="0"/>
-    <w:lsdException w:name="Light Shading Accent 5" w:semiHidden="0" w:uiPriority="60" w:unhideWhenUsed="0"/>
-    <w:lsdException w:name="Light List Accent 5" w:semiHidden="0" w:uiPriority="61" w:unhideWhenUsed="0"/>
-    <w:lsdException w:name="Light Grid Accent 5" w:semiHidden="0" w:uiPriority="62" w:unhideWhenUsed="0"/>
-    <w:lsdException w:name="Medium Shading 1 Accent 5" w:semiHidden="0" w:uiPriority="63" w:unhideWhenUsed="0"/>
-    <w:lsdException w:name="Medium Shading 2 Accent 5" w:semiHidden="0" w:uiPriority="64" w:unhideWhenUsed="0"/>
-    <w:lsdException w:name="Medium List 1 Accent 5" w:semiHidden="0" w:uiPriority="65" w:unhideWhenUsed="0"/>
-    <w:lsdException w:name="Medium List 2 Accent 5" w:semiHidden="0" w:uiPriority="66" w:unhideWhenUsed="0"/>
-    <w:lsdException w:name="Medium Grid 1 Accent 5" w:semiHidden="0" w:uiPriority="67" w:unhideWhenUsed="0"/>
-    <w:lsdException w:name="Medium Grid 2 Accent 5" w:semiHidden="0" w:uiPriority="68" w:unhideWhenUsed="0"/>
-    <w:lsdException w:name="Medium Grid 3 Accent 5" w:semiHidden="0" w:uiPriority="69" w:unhideWhenUsed="0"/>
-    <w:lsdException w:name="Dark List Accent 5" w:semiHidden="0" w:uiPriority="70" w:unhideWhenUsed="0"/>
-    <w:lsdException w:name="Colorful Shading Accent 5" w:semiHidden="0" w:uiPriority="71" w:unhideWhenUsed="0"/>
-    <w:lsdException w:name="Colorful List Accent 5" w:semiHidden="0" w:uiPriority="72" w:unhideWhenUsed="0"/>
-    <w:lsdException w:name="Colorful Grid Accent 5" w:semiHidden="0" w:uiPriority="73" w:unhideWhenUsed="0"/>
-    <w:lsdException w:name="Light Shading Accent 6" w:semiHidden="0" w:uiPriority="60" w:unhideWhenUsed="0"/>
-    <w:lsdException w:name="Light List Accent 6" w:semiHidden="0" w:uiPriority="61" w:unhideWhenUsed="0"/>
-    <w:lsdException w:name="Light Grid Accent 6" w:semiHidden="0" w:uiPriority="62" w:unhideWhenUsed="0"/>
-    <w:lsdException w:name="Medium Shading 1 Accent 6" w:semiHidden="0" w:uiPriority="63" w:unhideWhenUsed="0"/>
-    <w:lsdException w:name="Medium Shading 2 Accent 6" w:semiHidden="0" w:uiPriority="64" w:unhideWhenUsed="0"/>
-    <w:lsdException w:name="Medium List 1 Accent 6" w:semiHidden="0" w:uiPriority="65" w:unhideWhenUsed="0"/>
-    <w:lsdException w:name="Medium List 2 Accent 6" w:semiHidden="0" w:uiPriority="66" w:unhideWhenUsed="0"/>
-    <w:lsdException w:name="Medium Grid 1 Accent 6" w:semiHidden="0" w:uiPriority="67" w:unhideWhenUsed="0"/>
-    <w:lsdException w:name="Medium Grid 2 Accent 6" w:semiHidden="0" w:uiPriority="68" w:unhideWhenUsed="0"/>
-    <w:lsdException w:name="Medium Grid 3 Accent 6" w:semiHidden="0" w:uiPriority="69" w:unhideWhenUsed="0"/>
-    <w:lsdException w:name="Dark List Accent 6" w:semiHidden="0" w:uiPriority="70" w:unhideWhenUsed="0"/>
-    <w:lsdException w:name="Colorful Shading Accent 6" w:semiHidden="0" w:uiPriority="71" w:unhideWhenUsed="0"/>
-    <w:lsdException w:name="Colorful List Accent 6" w:semiHidden="0" w:uiPriority="72" w:unhideWhenUsed="0"/>
-    <w:lsdException w:name="Colorful Grid Accent 6" w:semiHidden="0" w:uiPriority="73" w:unhideWhenUsed="0"/>
-    <w:lsdException w:name="Subtle Emphasis" w:semiHidden="0" w:uiPriority="19" w:unhideWhenUsed="0" w:qFormat="1"/>
-    <w:lsdException w:name="Intense Emphasis" w:semiHidden="0" w:uiPriority="21" w:unhideWhenUsed="0" w:qFormat="1"/>
-    <w:lsdException w:name="Subtle Reference" w:semiHidden="0" w:uiPriority="31" w:unhideWhenUsed="0" w:qFormat="1"/>
-    <w:lsdException w:name="Intense Reference" w:semiHidden="0" w:uiPriority="32" w:unhideWhenUsed="0" w:qFormat="1"/>
-    <w:lsdException w:name="Book Title" w:semiHidden="0" w:uiPriority="33" w:unhideWhenUsed="0" w:qFormat="1"/>
-    <w:lsdException w:name="Bibliography" w:uiPriority="37"/>
-    <w:lsdException w:name="TOC Heading" w:uiPriority="39" w:qFormat="1"/>
-  </w:latentStyles>
-  <w:style w:type="paragraph" w:default="1" w:styleId="Normal">
-    <w:name w:val="Normal"/>
-    <w:qFormat/>
-  </w:style>
-  <w:style w:type="character" w:default="1" w:styleId="DefaultParagraphFont">
-    <w:name w:val="Default Paragraph Font"/>
-    <w:uiPriority w:val="1"/>
-    <w:semiHidden/>
-    <w:unhideWhenUsed/>
-  </w:style>
-  <w:style w:type="table" w:default="1" w:styleId="TableNormal">
-    <w:name w:val="Normal Table"/>
-    <w:uiPriority w:val="99"/>
-    <w:semiHidden/>
-    <w:unhideWhenUsed/>
-    <w:tblPr>
-      <w:tblInd w:w="0" w:type="dxa"/>
-      <w:tblCellMar>
-        <w:top w:w="0" w:type="dxa"/>
-        <w:left w:w="108" w:type="dxa"/>
-        <w:bottom w:w="0" w:type="dxa"/>
-        <w:right w:w="108" w:type="dxa"/>
-      </w:tblCellMar>
-    </w:tblPr>
-  </w:style>
-  <w:style w:type="numbering" w:default="1" w:styleId="NoList">
-    <w:name w:val="No List"/>
-    <w:uiPriority w:val="99"/>
-    <w:semiHidden/>
-    <w:unhideWhenUsed/>
-  </w:style>
-</w:styles>
-</file>
-
 <file path=word/theme/theme1.xml><?xml version="1.0" encoding="utf-8"?>
 <a:theme xmlns:a="http://schemas.openxmlformats.org/drawingml/2006/main" name="Office Theme">
   <a:themeElements>
@@ -21293,7 +21375,7 @@
 </file>
 
 <file path=customXml/itemProps1.xml><?xml version="1.0" encoding="utf-8"?>
-<ds:datastoreItem xmlns:ds="http://schemas.openxmlformats.org/officeDocument/2006/customXml" ds:itemID="{0FBBDFB3-B82E-4B28-AC57-F3823A473CBC}">
+<ds:datastoreItem xmlns:ds="http://schemas.openxmlformats.org/officeDocument/2006/customXml" ds:itemID="{F608B197-7B63-4091-9E71-BB3E41243284}">
   <ds:schemaRefs>
     <ds:schemaRef ds:uri="http://schemas.openxmlformats.org/officeDocument/2006/bibliography"/>
   </ds:schemaRefs>

</xml_diff>

<commit_message>
Alterações nos requisitos da tradução. Algumas das linguagens de programação foram descontinuadas.
</commit_message>
<xml_diff>
--- a/Geral/Requisitos.docx
+++ b/Geral/Requisitos.docx
@@ -3032,7 +3032,7 @@
           <v:rect id="rectole0000000000" o:spid="_x0000_i1025" style="width:440.25pt;height:139.5pt" o:ole="" o:preferrelative="t" stroked="f">
             <v:imagedata r:id="rId6" o:title=""/>
           </v:rect>
-          <o:OLEObject Type="Embed" ProgID="StaticMetafile" ShapeID="rectole0000000000" DrawAspect="Content" ObjectID="_1432049427" r:id="rId7"/>
+          <o:OLEObject Type="Embed" ProgID="StaticMetafile" ShapeID="rectole0000000000" DrawAspect="Content" ObjectID="_1432055890" r:id="rId7"/>
         </w:object>
       </w:r>
     </w:p>
@@ -3128,7 +3128,7 @@
           <v:rect id="rectole0000000001" o:spid="_x0000_i1026" style="width:97.5pt;height:47.25pt" o:ole="" o:preferrelative="t" stroked="f">
             <v:imagedata r:id="rId8" o:title=""/>
           </v:rect>
-          <o:OLEObject Type="Embed" ProgID="StaticMetafile" ShapeID="rectole0000000001" DrawAspect="Content" ObjectID="_1432049428" r:id="rId9"/>
+          <o:OLEObject Type="Embed" ProgID="StaticMetafile" ShapeID="rectole0000000001" DrawAspect="Content" ObjectID="_1432055891" r:id="rId9"/>
         </w:object>
       </w:r>
     </w:p>
@@ -3418,7 +3418,7 @@
             <o:lock v:ext="edit" aspectratio="f"/>
             <w10:wrap type="square"/>
           </v:shape>
-          <o:OLEObject Type="Embed" ProgID="StaticMetafile" ShapeID="_x0000_s1097" DrawAspect="Content" ObjectID="_1432049437" r:id="rId11"/>
+          <o:OLEObject Type="Embed" ProgID="StaticMetafile" ShapeID="_x0000_s1097" DrawAspect="Content" ObjectID="_1432055900" r:id="rId11"/>
         </w:object>
       </w:r>
       <w:r>
@@ -3677,7 +3677,7 @@
           <v:rect id="rectole0000000003" o:spid="_x0000_i1027" style="width:69.75pt;height:51.75pt" o:ole="" o:preferrelative="t" stroked="f">
             <v:imagedata r:id="rId12" o:title=""/>
           </v:rect>
-          <o:OLEObject Type="Embed" ProgID="StaticMetafile" ShapeID="rectole0000000003" DrawAspect="Content" ObjectID="_1432049429" r:id="rId13"/>
+          <o:OLEObject Type="Embed" ProgID="StaticMetafile" ShapeID="rectole0000000003" DrawAspect="Content" ObjectID="_1432055892" r:id="rId13"/>
         </w:object>
       </w:r>
       <w:r>
@@ -3879,7 +3879,7 @@
           <v:rect id="rectole0000000004" o:spid="_x0000_i1028" style="width:120pt;height:48pt" o:ole="" o:preferrelative="t" stroked="f">
             <v:imagedata r:id="rId14" o:title=""/>
           </v:rect>
-          <o:OLEObject Type="Embed" ProgID="StaticMetafile" ShapeID="rectole0000000004" DrawAspect="Content" ObjectID="_1432049430" r:id="rId15"/>
+          <o:OLEObject Type="Embed" ProgID="StaticMetafile" ShapeID="rectole0000000004" DrawAspect="Content" ObjectID="_1432055893" r:id="rId15"/>
         </w:object>
       </w:r>
       <w:r>
@@ -4286,7 +4286,7 @@
           <v:rect id="rectole0000000005" o:spid="_x0000_i1029" style="width:121.5pt;height:62.25pt" o:ole="" o:preferrelative="t" stroked="f">
             <v:imagedata r:id="rId16" o:title=""/>
           </v:rect>
-          <o:OLEObject Type="Embed" ProgID="StaticMetafile" ShapeID="rectole0000000005" DrawAspect="Content" ObjectID="_1432049431" r:id="rId17"/>
+          <o:OLEObject Type="Embed" ProgID="StaticMetafile" ShapeID="rectole0000000005" DrawAspect="Content" ObjectID="_1432055894" r:id="rId17"/>
         </w:object>
       </w:r>
       <w:r>
@@ -4362,7 +4362,7 @@
             <o:lock v:ext="edit" aspectratio="f"/>
             <w10:wrap type="square"/>
           </v:shape>
-          <o:OLEObject Type="Embed" ProgID="PBrush" ShapeID="_x0000_s1098" DrawAspect="Content" ObjectID="_1432049438" r:id="rId19"/>
+          <o:OLEObject Type="Embed" ProgID="PBrush" ShapeID="_x0000_s1098" DrawAspect="Content" ObjectID="_1432055901" r:id="rId19"/>
         </w:object>
       </w:r>
     </w:p>
@@ -4499,7 +4499,7 @@
             <o:lock v:ext="edit" aspectratio="f"/>
             <w10:wrap type="tight"/>
           </v:shape>
-          <o:OLEObject Type="Embed" ProgID="PBrush" ShapeID="_x0000_s1158" DrawAspect="Content" ObjectID="_1432049439" r:id="rId21"/>
+          <o:OLEObject Type="Embed" ProgID="PBrush" ShapeID="_x0000_s1158" DrawAspect="Content" ObjectID="_1432055902" r:id="rId21"/>
         </w:object>
       </w:r>
     </w:p>
@@ -4675,7 +4675,7 @@
             <o:lock v:ext="edit" aspectratio="f"/>
             <w10:wrap type="tight"/>
           </v:shape>
-          <o:OLEObject Type="Embed" ProgID="PBrush" ShapeID="_x0000_s1159" DrawAspect="Content" ObjectID="_1432049440" r:id="rId23"/>
+          <o:OLEObject Type="Embed" ProgID="PBrush" ShapeID="_x0000_s1159" DrawAspect="Content" ObjectID="_1432055903" r:id="rId23"/>
         </w:object>
       </w:r>
     </w:p>
@@ -5017,7 +5017,7 @@
             <o:lock v:ext="edit" aspectratio="f"/>
             <w10:wrap type="square"/>
           </v:shape>
-          <o:OLEObject Type="Embed" ProgID="PBrush" ShapeID="_x0000_s1099" DrawAspect="Content" ObjectID="_1432049441" r:id="rId25"/>
+          <o:OLEObject Type="Embed" ProgID="PBrush" ShapeID="_x0000_s1099" DrawAspect="Content" ObjectID="_1432055904" r:id="rId25"/>
         </w:object>
       </w:r>
     </w:p>
@@ -5211,7 +5211,7 @@
             <o:lock v:ext="edit" aspectratio="f"/>
             <w10:wrap type="square"/>
           </v:shape>
-          <o:OLEObject Type="Embed" ProgID="StaticMetafile" ShapeID="_x0000_s1100" DrawAspect="Content" ObjectID="_1432049442" r:id="rId27"/>
+          <o:OLEObject Type="Embed" ProgID="StaticMetafile" ShapeID="_x0000_s1100" DrawAspect="Content" ObjectID="_1432055905" r:id="rId27"/>
         </w:object>
       </w:r>
       <w:r>
@@ -6280,7 +6280,7 @@
             <o:lock v:ext="edit" aspectratio="f"/>
             <w10:wrap type="square"/>
           </v:shape>
-          <o:OLEObject Type="Embed" ProgID="StaticMetafile" ShapeID="_x0000_s1101" DrawAspect="Content" ObjectID="_1432049443" r:id="rId31"/>
+          <o:OLEObject Type="Embed" ProgID="StaticMetafile" ShapeID="_x0000_s1101" DrawAspect="Content" ObjectID="_1432055906" r:id="rId31"/>
         </w:object>
       </w:r>
     </w:p>
@@ -6616,7 +6616,7 @@
             <o:lock v:ext="edit" aspectratio="f"/>
             <w10:wrap type="square"/>
           </v:shape>
-          <o:OLEObject Type="Embed" ProgID="StaticMetafile" ShapeID="_x0000_s1102" DrawAspect="Content" ObjectID="_1432049444" r:id="rId33"/>
+          <o:OLEObject Type="Embed" ProgID="StaticMetafile" ShapeID="_x0000_s1102" DrawAspect="Content" ObjectID="_1432055907" r:id="rId33"/>
         </w:object>
       </w:r>
     </w:p>
@@ -6853,7 +6853,7 @@
             <o:lock v:ext="edit" aspectratio="f"/>
             <w10:wrap type="square"/>
           </v:shape>
-          <o:OLEObject Type="Embed" ProgID="StaticMetafile" ShapeID="_x0000_s1103" DrawAspect="Content" ObjectID="_1432049445" r:id="rId35"/>
+          <o:OLEObject Type="Embed" ProgID="StaticMetafile" ShapeID="_x0000_s1103" DrawAspect="Content" ObjectID="_1432055908" r:id="rId35"/>
         </w:object>
       </w:r>
     </w:p>
@@ -7255,7 +7255,7 @@
             <o:lock v:ext="edit" aspectratio="f"/>
             <w10:wrap type="square"/>
           </v:shape>
-          <o:OLEObject Type="Embed" ProgID="StaticMetafile" ShapeID="_x0000_s1105" DrawAspect="Content" ObjectID="_1432049446" r:id="rId39"/>
+          <o:OLEObject Type="Embed" ProgID="StaticMetafile" ShapeID="_x0000_s1105" DrawAspect="Content" ObjectID="_1432055909" r:id="rId39"/>
         </w:object>
       </w:r>
       <w:r>
@@ -7450,7 +7450,7 @@
           <v:rect id="rectole0000000015" o:spid="_x0000_i1030" style="width:274.5pt;height:265.5pt" o:ole="" o:preferrelative="t" stroked="f">
             <v:imagedata r:id="rId40" o:title=""/>
           </v:rect>
-          <o:OLEObject Type="Embed" ProgID="StaticMetafile" ShapeID="rectole0000000015" DrawAspect="Content" ObjectID="_1432049432" r:id="rId41"/>
+          <o:OLEObject Type="Embed" ProgID="StaticMetafile" ShapeID="rectole0000000015" DrawAspect="Content" ObjectID="_1432055895" r:id="rId41"/>
         </w:object>
       </w:r>
     </w:p>
@@ -8125,7 +8125,7 @@
           <v:rect id="rectole0000000016" o:spid="_x0000_i1031" style="width:220.5pt;height:257.25pt" o:ole="" o:preferrelative="t" stroked="f">
             <v:imagedata r:id="rId42" o:title=""/>
           </v:rect>
-          <o:OLEObject Type="Embed" ProgID="StaticMetafile" ShapeID="rectole0000000016" DrawAspect="Content" ObjectID="_1432049433" r:id="rId43"/>
+          <o:OLEObject Type="Embed" ProgID="StaticMetafile" ShapeID="rectole0000000016" DrawAspect="Content" ObjectID="_1432055896" r:id="rId43"/>
         </w:object>
       </w:r>
     </w:p>
@@ -8200,7 +8200,7 @@
           <v:rect id="rectole0000000017" o:spid="_x0000_i1032" style="width:206.25pt;height:71.25pt" o:ole="" o:preferrelative="t" stroked="f">
             <v:imagedata r:id="rId44" o:title=""/>
           </v:rect>
-          <o:OLEObject Type="Embed" ProgID="StaticMetafile" ShapeID="rectole0000000017" DrawAspect="Content" ObjectID="_1432049434" r:id="rId45"/>
+          <o:OLEObject Type="Embed" ProgID="StaticMetafile" ShapeID="rectole0000000017" DrawAspect="Content" ObjectID="_1432055897" r:id="rId45"/>
         </w:object>
       </w:r>
     </w:p>
@@ -8316,7 +8316,7 @@
           <v:rect id="rectole0000000018" o:spid="_x0000_i1033" style="width:3in;height:81.75pt" o:ole="" o:preferrelative="t" stroked="f">
             <v:imagedata r:id="rId46" o:title=""/>
           </v:rect>
-          <o:OLEObject Type="Embed" ProgID="StaticMetafile" ShapeID="rectole0000000018" DrawAspect="Content" ObjectID="_1432049435" r:id="rId47"/>
+          <o:OLEObject Type="Embed" ProgID="StaticMetafile" ShapeID="rectole0000000018" DrawAspect="Content" ObjectID="_1432055898" r:id="rId47"/>
         </w:object>
       </w:r>
     </w:p>
@@ -8415,7 +8415,7 @@
           <v:rect id="rectole0000000019" o:spid="_x0000_i1034" style="width:333pt;height:164.25pt" o:ole="" o:preferrelative="t" stroked="f">
             <v:imagedata r:id="rId48" o:title=""/>
           </v:rect>
-          <o:OLEObject Type="Embed" ProgID="StaticMetafile" ShapeID="rectole0000000019" DrawAspect="Content" ObjectID="_1432049436" r:id="rId49"/>
+          <o:OLEObject Type="Embed" ProgID="StaticMetafile" ShapeID="rectole0000000019" DrawAspect="Content" ObjectID="_1432055899" r:id="rId49"/>
         </w:object>
       </w:r>
     </w:p>
@@ -16035,63 +16035,62 @@
           <w:lang w:val="pt-PT"/>
         </w:rPr>
       </w:pPr>
-    </w:p>
-    <w:p>
-      <w:pPr>
-        <w:rPr>
-          <w:lang w:val="pt-PT"/>
-        </w:rPr>
-      </w:pPr>
-    </w:p>
-    <w:p>
-      <w:pPr>
-        <w:rPr>
-          <w:lang w:val="pt-PT"/>
-        </w:rPr>
-      </w:pPr>
-    </w:p>
-    <w:p>
-      <w:pPr>
-        <w:rPr>
-          <w:lang w:val="pt-PT"/>
-        </w:rPr>
-      </w:pPr>
-    </w:p>
-    <w:p>
-      <w:pPr>
-        <w:rPr>
-          <w:lang w:val="pt-PT"/>
-        </w:rPr>
-      </w:pPr>
-    </w:p>
-    <w:p>
-      <w:pPr>
-        <w:rPr>
-          <w:lang w:val="pt-PT"/>
-        </w:rPr>
-      </w:pPr>
-    </w:p>
-    <w:p>
-      <w:pPr>
-        <w:rPr>
-          <w:lang w:val="pt-PT"/>
-        </w:rPr>
-      </w:pPr>
-    </w:p>
-    <w:p>
-      <w:pPr>
-        <w:rPr>
-          <w:lang w:val="pt-PT"/>
-        </w:rPr>
-      </w:pPr>
-      <w:r>
-        <w:rPr>
-          <w:lang w:val="pt-PT"/>
-        </w:rPr>
-        <w:t>*Interrompido devido a falhas de equivalência e incongruência com o CORE.</w:t>
-      </w:r>
       <w:bookmarkStart w:id="28" w:name="_GoBack"/>
+    </w:p>
+    <w:p>
+      <w:pPr>
+        <w:rPr>
+          <w:lang w:val="pt-PT"/>
+        </w:rPr>
+      </w:pPr>
+    </w:p>
+    <w:p>
+      <w:pPr>
+        <w:rPr>
+          <w:lang w:val="pt-PT"/>
+        </w:rPr>
+      </w:pPr>
+    </w:p>
+    <w:p>
+      <w:pPr>
+        <w:rPr>
+          <w:lang w:val="pt-PT"/>
+        </w:rPr>
+      </w:pPr>
+    </w:p>
+    <w:p>
+      <w:pPr>
+        <w:rPr>
+          <w:lang w:val="pt-PT"/>
+        </w:rPr>
+      </w:pPr>
+    </w:p>
+    <w:p>
+      <w:pPr>
+        <w:rPr>
+          <w:lang w:val="pt-PT"/>
+        </w:rPr>
+      </w:pPr>
+    </w:p>
+    <w:p>
+      <w:pPr>
+        <w:rPr>
+          <w:lang w:val="pt-PT"/>
+        </w:rPr>
+      </w:pPr>
+      <w:r>
+        <w:rPr>
+          <w:lang w:val="pt-PT"/>
+        </w:rPr>
+        <w:t xml:space="preserve">*Interrompido devido a falhas de equivalência e incongruência </w:t>
+      </w:r>
       <w:bookmarkEnd w:id="28"/>
+      <w:r>
+        <w:rPr>
+          <w:lang w:val="pt-PT"/>
+        </w:rPr>
+        <w:t>com o CORE.</w:t>
+      </w:r>
     </w:p>
     <w:p>
       <w:pPr>
@@ -21375,7 +21374,7 @@
 </file>
 
 <file path=customXml/itemProps1.xml><?xml version="1.0" encoding="utf-8"?>
-<ds:datastoreItem xmlns:ds="http://schemas.openxmlformats.org/officeDocument/2006/customXml" ds:itemID="{F608B197-7B63-4091-9E71-BB3E41243284}">
+<ds:datastoreItem xmlns:ds="http://schemas.openxmlformats.org/officeDocument/2006/customXml" ds:itemID="{DFEFC16C-45A3-42BC-B805-3C06BC0C6B6B}">
   <ds:schemaRefs>
     <ds:schemaRef ds:uri="http://schemas.openxmlformats.org/officeDocument/2006/bibliography"/>
   </ds:schemaRefs>

</xml_diff>

<commit_message>
Alteração nos requisitos de tradução. A tradução de algumas linguagens de programação foram descontinuadas.
</commit_message>
<xml_diff>
--- a/Geral/Requisitos.docx
+++ b/Geral/Requisitos.docx
@@ -3032,7 +3032,7 @@
           <v:rect id="rectole0000000000" o:spid="_x0000_i1025" style="width:440.25pt;height:139.5pt" o:ole="" o:preferrelative="t" stroked="f">
             <v:imagedata r:id="rId6" o:title=""/>
           </v:rect>
-          <o:OLEObject Type="Embed" ProgID="StaticMetafile" ShapeID="rectole0000000000" DrawAspect="Content" ObjectID="_1432055890" r:id="rId7"/>
+          <o:OLEObject Type="Embed" ProgID="StaticMetafile" ShapeID="rectole0000000000" DrawAspect="Content" ObjectID="_1432056050" r:id="rId7"/>
         </w:object>
       </w:r>
     </w:p>
@@ -3128,7 +3128,7 @@
           <v:rect id="rectole0000000001" o:spid="_x0000_i1026" style="width:97.5pt;height:47.25pt" o:ole="" o:preferrelative="t" stroked="f">
             <v:imagedata r:id="rId8" o:title=""/>
           </v:rect>
-          <o:OLEObject Type="Embed" ProgID="StaticMetafile" ShapeID="rectole0000000001" DrawAspect="Content" ObjectID="_1432055891" r:id="rId9"/>
+          <o:OLEObject Type="Embed" ProgID="StaticMetafile" ShapeID="rectole0000000001" DrawAspect="Content" ObjectID="_1432056051" r:id="rId9"/>
         </w:object>
       </w:r>
     </w:p>
@@ -3418,7 +3418,7 @@
             <o:lock v:ext="edit" aspectratio="f"/>
             <w10:wrap type="square"/>
           </v:shape>
-          <o:OLEObject Type="Embed" ProgID="StaticMetafile" ShapeID="_x0000_s1097" DrawAspect="Content" ObjectID="_1432055900" r:id="rId11"/>
+          <o:OLEObject Type="Embed" ProgID="StaticMetafile" ShapeID="_x0000_s1097" DrawAspect="Content" ObjectID="_1432056060" r:id="rId11"/>
         </w:object>
       </w:r>
       <w:r>
@@ -3677,7 +3677,7 @@
           <v:rect id="rectole0000000003" o:spid="_x0000_i1027" style="width:69.75pt;height:51.75pt" o:ole="" o:preferrelative="t" stroked="f">
             <v:imagedata r:id="rId12" o:title=""/>
           </v:rect>
-          <o:OLEObject Type="Embed" ProgID="StaticMetafile" ShapeID="rectole0000000003" DrawAspect="Content" ObjectID="_1432055892" r:id="rId13"/>
+          <o:OLEObject Type="Embed" ProgID="StaticMetafile" ShapeID="rectole0000000003" DrawAspect="Content" ObjectID="_1432056052" r:id="rId13"/>
         </w:object>
       </w:r>
       <w:r>
@@ -3879,7 +3879,7 @@
           <v:rect id="rectole0000000004" o:spid="_x0000_i1028" style="width:120pt;height:48pt" o:ole="" o:preferrelative="t" stroked="f">
             <v:imagedata r:id="rId14" o:title=""/>
           </v:rect>
-          <o:OLEObject Type="Embed" ProgID="StaticMetafile" ShapeID="rectole0000000004" DrawAspect="Content" ObjectID="_1432055893" r:id="rId15"/>
+          <o:OLEObject Type="Embed" ProgID="StaticMetafile" ShapeID="rectole0000000004" DrawAspect="Content" ObjectID="_1432056053" r:id="rId15"/>
         </w:object>
       </w:r>
       <w:r>
@@ -4286,7 +4286,7 @@
           <v:rect id="rectole0000000005" o:spid="_x0000_i1029" style="width:121.5pt;height:62.25pt" o:ole="" o:preferrelative="t" stroked="f">
             <v:imagedata r:id="rId16" o:title=""/>
           </v:rect>
-          <o:OLEObject Type="Embed" ProgID="StaticMetafile" ShapeID="rectole0000000005" DrawAspect="Content" ObjectID="_1432055894" r:id="rId17"/>
+          <o:OLEObject Type="Embed" ProgID="StaticMetafile" ShapeID="rectole0000000005" DrawAspect="Content" ObjectID="_1432056054" r:id="rId17"/>
         </w:object>
       </w:r>
       <w:r>
@@ -4362,7 +4362,7 @@
             <o:lock v:ext="edit" aspectratio="f"/>
             <w10:wrap type="square"/>
           </v:shape>
-          <o:OLEObject Type="Embed" ProgID="PBrush" ShapeID="_x0000_s1098" DrawAspect="Content" ObjectID="_1432055901" r:id="rId19"/>
+          <o:OLEObject Type="Embed" ProgID="PBrush" ShapeID="_x0000_s1098" DrawAspect="Content" ObjectID="_1432056061" r:id="rId19"/>
         </w:object>
       </w:r>
     </w:p>
@@ -4499,7 +4499,7 @@
             <o:lock v:ext="edit" aspectratio="f"/>
             <w10:wrap type="tight"/>
           </v:shape>
-          <o:OLEObject Type="Embed" ProgID="PBrush" ShapeID="_x0000_s1158" DrawAspect="Content" ObjectID="_1432055902" r:id="rId21"/>
+          <o:OLEObject Type="Embed" ProgID="PBrush" ShapeID="_x0000_s1158" DrawAspect="Content" ObjectID="_1432056062" r:id="rId21"/>
         </w:object>
       </w:r>
     </w:p>
@@ -4675,7 +4675,7 @@
             <o:lock v:ext="edit" aspectratio="f"/>
             <w10:wrap type="tight"/>
           </v:shape>
-          <o:OLEObject Type="Embed" ProgID="PBrush" ShapeID="_x0000_s1159" DrawAspect="Content" ObjectID="_1432055903" r:id="rId23"/>
+          <o:OLEObject Type="Embed" ProgID="PBrush" ShapeID="_x0000_s1159" DrawAspect="Content" ObjectID="_1432056063" r:id="rId23"/>
         </w:object>
       </w:r>
     </w:p>
@@ -5017,7 +5017,7 @@
             <o:lock v:ext="edit" aspectratio="f"/>
             <w10:wrap type="square"/>
           </v:shape>
-          <o:OLEObject Type="Embed" ProgID="PBrush" ShapeID="_x0000_s1099" DrawAspect="Content" ObjectID="_1432055904" r:id="rId25"/>
+          <o:OLEObject Type="Embed" ProgID="PBrush" ShapeID="_x0000_s1099" DrawAspect="Content" ObjectID="_1432056064" r:id="rId25"/>
         </w:object>
       </w:r>
     </w:p>
@@ -5211,7 +5211,7 @@
             <o:lock v:ext="edit" aspectratio="f"/>
             <w10:wrap type="square"/>
           </v:shape>
-          <o:OLEObject Type="Embed" ProgID="StaticMetafile" ShapeID="_x0000_s1100" DrawAspect="Content" ObjectID="_1432055905" r:id="rId27"/>
+          <o:OLEObject Type="Embed" ProgID="StaticMetafile" ShapeID="_x0000_s1100" DrawAspect="Content" ObjectID="_1432056065" r:id="rId27"/>
         </w:object>
       </w:r>
       <w:r>
@@ -6280,7 +6280,7 @@
             <o:lock v:ext="edit" aspectratio="f"/>
             <w10:wrap type="square"/>
           </v:shape>
-          <o:OLEObject Type="Embed" ProgID="StaticMetafile" ShapeID="_x0000_s1101" DrawAspect="Content" ObjectID="_1432055906" r:id="rId31"/>
+          <o:OLEObject Type="Embed" ProgID="StaticMetafile" ShapeID="_x0000_s1101" DrawAspect="Content" ObjectID="_1432056066" r:id="rId31"/>
         </w:object>
       </w:r>
     </w:p>
@@ -6616,7 +6616,7 @@
             <o:lock v:ext="edit" aspectratio="f"/>
             <w10:wrap type="square"/>
           </v:shape>
-          <o:OLEObject Type="Embed" ProgID="StaticMetafile" ShapeID="_x0000_s1102" DrawAspect="Content" ObjectID="_1432055907" r:id="rId33"/>
+          <o:OLEObject Type="Embed" ProgID="StaticMetafile" ShapeID="_x0000_s1102" DrawAspect="Content" ObjectID="_1432056067" r:id="rId33"/>
         </w:object>
       </w:r>
     </w:p>
@@ -6853,7 +6853,7 @@
             <o:lock v:ext="edit" aspectratio="f"/>
             <w10:wrap type="square"/>
           </v:shape>
-          <o:OLEObject Type="Embed" ProgID="StaticMetafile" ShapeID="_x0000_s1103" DrawAspect="Content" ObjectID="_1432055908" r:id="rId35"/>
+          <o:OLEObject Type="Embed" ProgID="StaticMetafile" ShapeID="_x0000_s1103" DrawAspect="Content" ObjectID="_1432056068" r:id="rId35"/>
         </w:object>
       </w:r>
     </w:p>
@@ -7255,7 +7255,7 @@
             <o:lock v:ext="edit" aspectratio="f"/>
             <w10:wrap type="square"/>
           </v:shape>
-          <o:OLEObject Type="Embed" ProgID="StaticMetafile" ShapeID="_x0000_s1105" DrawAspect="Content" ObjectID="_1432055909" r:id="rId39"/>
+          <o:OLEObject Type="Embed" ProgID="StaticMetafile" ShapeID="_x0000_s1105" DrawAspect="Content" ObjectID="_1432056069" r:id="rId39"/>
         </w:object>
       </w:r>
       <w:r>
@@ -7450,7 +7450,7 @@
           <v:rect id="rectole0000000015" o:spid="_x0000_i1030" style="width:274.5pt;height:265.5pt" o:ole="" o:preferrelative="t" stroked="f">
             <v:imagedata r:id="rId40" o:title=""/>
           </v:rect>
-          <o:OLEObject Type="Embed" ProgID="StaticMetafile" ShapeID="rectole0000000015" DrawAspect="Content" ObjectID="_1432055895" r:id="rId41"/>
+          <o:OLEObject Type="Embed" ProgID="StaticMetafile" ShapeID="rectole0000000015" DrawAspect="Content" ObjectID="_1432056055" r:id="rId41"/>
         </w:object>
       </w:r>
     </w:p>
@@ -8125,7 +8125,7 @@
           <v:rect id="rectole0000000016" o:spid="_x0000_i1031" style="width:220.5pt;height:257.25pt" o:ole="" o:preferrelative="t" stroked="f">
             <v:imagedata r:id="rId42" o:title=""/>
           </v:rect>
-          <o:OLEObject Type="Embed" ProgID="StaticMetafile" ShapeID="rectole0000000016" DrawAspect="Content" ObjectID="_1432055896" r:id="rId43"/>
+          <o:OLEObject Type="Embed" ProgID="StaticMetafile" ShapeID="rectole0000000016" DrawAspect="Content" ObjectID="_1432056056" r:id="rId43"/>
         </w:object>
       </w:r>
     </w:p>
@@ -8200,7 +8200,7 @@
           <v:rect id="rectole0000000017" o:spid="_x0000_i1032" style="width:206.25pt;height:71.25pt" o:ole="" o:preferrelative="t" stroked="f">
             <v:imagedata r:id="rId44" o:title=""/>
           </v:rect>
-          <o:OLEObject Type="Embed" ProgID="StaticMetafile" ShapeID="rectole0000000017" DrawAspect="Content" ObjectID="_1432055897" r:id="rId45"/>
+          <o:OLEObject Type="Embed" ProgID="StaticMetafile" ShapeID="rectole0000000017" DrawAspect="Content" ObjectID="_1432056057" r:id="rId45"/>
         </w:object>
       </w:r>
     </w:p>
@@ -8316,7 +8316,7 @@
           <v:rect id="rectole0000000018" o:spid="_x0000_i1033" style="width:3in;height:81.75pt" o:ole="" o:preferrelative="t" stroked="f">
             <v:imagedata r:id="rId46" o:title=""/>
           </v:rect>
-          <o:OLEObject Type="Embed" ProgID="StaticMetafile" ShapeID="rectole0000000018" DrawAspect="Content" ObjectID="_1432055898" r:id="rId47"/>
+          <o:OLEObject Type="Embed" ProgID="StaticMetafile" ShapeID="rectole0000000018" DrawAspect="Content" ObjectID="_1432056058" r:id="rId47"/>
         </w:object>
       </w:r>
     </w:p>
@@ -8415,7 +8415,7 @@
           <v:rect id="rectole0000000019" o:spid="_x0000_i1034" style="width:333pt;height:164.25pt" o:ole="" o:preferrelative="t" stroked="f">
             <v:imagedata r:id="rId48" o:title=""/>
           </v:rect>
-          <o:OLEObject Type="Embed" ProgID="StaticMetafile" ShapeID="rectole0000000019" DrawAspect="Content" ObjectID="_1432055899" r:id="rId49"/>
+          <o:OLEObject Type="Embed" ProgID="StaticMetafile" ShapeID="rectole0000000019" DrawAspect="Content" ObjectID="_1432056059" r:id="rId49"/>
         </w:object>
       </w:r>
     </w:p>
@@ -16035,61 +16035,62 @@
           <w:lang w:val="pt-PT"/>
         </w:rPr>
       </w:pPr>
+    </w:p>
+    <w:p>
+      <w:pPr>
+        <w:rPr>
+          <w:lang w:val="pt-PT"/>
+        </w:rPr>
+      </w:pPr>
+    </w:p>
+    <w:p>
+      <w:pPr>
+        <w:rPr>
+          <w:lang w:val="pt-PT"/>
+        </w:rPr>
+      </w:pPr>
+    </w:p>
+    <w:p>
+      <w:pPr>
+        <w:rPr>
+          <w:lang w:val="pt-PT"/>
+        </w:rPr>
+      </w:pPr>
+    </w:p>
+    <w:p>
+      <w:pPr>
+        <w:rPr>
+          <w:lang w:val="pt-PT"/>
+        </w:rPr>
+      </w:pPr>
+    </w:p>
+    <w:p>
+      <w:pPr>
+        <w:rPr>
+          <w:lang w:val="pt-PT"/>
+        </w:rPr>
+      </w:pPr>
+    </w:p>
+    <w:p>
+      <w:pPr>
+        <w:rPr>
+          <w:lang w:val="pt-PT"/>
+        </w:rPr>
+      </w:pPr>
       <w:bookmarkStart w:id="28" w:name="_GoBack"/>
-    </w:p>
-    <w:p>
-      <w:pPr>
-        <w:rPr>
-          <w:lang w:val="pt-PT"/>
-        </w:rPr>
-      </w:pPr>
-    </w:p>
-    <w:p>
-      <w:pPr>
-        <w:rPr>
-          <w:lang w:val="pt-PT"/>
-        </w:rPr>
-      </w:pPr>
-    </w:p>
-    <w:p>
-      <w:pPr>
-        <w:rPr>
-          <w:lang w:val="pt-PT"/>
-        </w:rPr>
-      </w:pPr>
-    </w:p>
-    <w:p>
-      <w:pPr>
-        <w:rPr>
-          <w:lang w:val="pt-PT"/>
-        </w:rPr>
-      </w:pPr>
-    </w:p>
-    <w:p>
-      <w:pPr>
-        <w:rPr>
-          <w:lang w:val="pt-PT"/>
-        </w:rPr>
-      </w:pPr>
-    </w:p>
-    <w:p>
-      <w:pPr>
-        <w:rPr>
-          <w:lang w:val="pt-PT"/>
-        </w:rPr>
-      </w:pPr>
-      <w:r>
-        <w:rPr>
-          <w:lang w:val="pt-PT"/>
-        </w:rPr>
-        <w:t xml:space="preserve">*Interrompido devido a falhas de equivalência e incongruência </w:t>
-      </w:r>
       <w:bookmarkEnd w:id="28"/>
-      <w:r>
-        <w:rPr>
-          <w:lang w:val="pt-PT"/>
-        </w:rPr>
-        <w:t>com o CORE.</w:t>
+    </w:p>
+    <w:p>
+      <w:pPr>
+        <w:rPr>
+          <w:lang w:val="pt-PT"/>
+        </w:rPr>
+      </w:pPr>
+      <w:r>
+        <w:rPr>
+          <w:lang w:val="pt-PT"/>
+        </w:rPr>
+        <w:t>*Interrompido devido a falhas de equivalência e incongruência com o CORE.</w:t>
       </w:r>
     </w:p>
     <w:p>
@@ -21374,7 +21375,7 @@
 </file>
 
 <file path=customXml/itemProps1.xml><?xml version="1.0" encoding="utf-8"?>
-<ds:datastoreItem xmlns:ds="http://schemas.openxmlformats.org/officeDocument/2006/customXml" ds:itemID="{DFEFC16C-45A3-42BC-B805-3C06BC0C6B6B}">
+<ds:datastoreItem xmlns:ds="http://schemas.openxmlformats.org/officeDocument/2006/customXml" ds:itemID="{ABF34B4B-E30E-4053-B786-5A4AF66899A7}">
   <ds:schemaRefs>
     <ds:schemaRef ds:uri="http://schemas.openxmlformats.org/officeDocument/2006/bibliography"/>
   </ds:schemaRefs>

</xml_diff>

<commit_message>
Alteração de requisitos relativamente à recuperação de passwords
</commit_message>
<xml_diff>
--- a/Geral/Requisitos.docx
+++ b/Geral/Requisitos.docx
@@ -3032,7 +3032,7 @@
           <v:rect id="rectole0000000000" o:spid="_x0000_i1025" style="width:440.25pt;height:139.5pt" o:ole="" o:preferrelative="t" stroked="f">
             <v:imagedata r:id="rId6" o:title=""/>
           </v:rect>
-          <o:OLEObject Type="Embed" ProgID="StaticMetafile" ShapeID="rectole0000000000" DrawAspect="Content" ObjectID="_1432056807" r:id="rId7"/>
+          <o:OLEObject Type="Embed" ProgID="StaticMetafile" ShapeID="rectole0000000000" DrawAspect="Content" ObjectID="_1432057948" r:id="rId7"/>
         </w:object>
       </w:r>
     </w:p>
@@ -3128,7 +3128,7 @@
           <v:rect id="rectole0000000001" o:spid="_x0000_i1026" style="width:97.5pt;height:47.25pt" o:ole="" o:preferrelative="t" stroked="f">
             <v:imagedata r:id="rId8" o:title=""/>
           </v:rect>
-          <o:OLEObject Type="Embed" ProgID="StaticMetafile" ShapeID="rectole0000000001" DrawAspect="Content" ObjectID="_1432056808" r:id="rId9"/>
+          <o:OLEObject Type="Embed" ProgID="StaticMetafile" ShapeID="rectole0000000001" DrawAspect="Content" ObjectID="_1432057949" r:id="rId9"/>
         </w:object>
       </w:r>
     </w:p>
@@ -3418,7 +3418,7 @@
             <o:lock v:ext="edit" aspectratio="f"/>
             <w10:wrap type="square"/>
           </v:shape>
-          <o:OLEObject Type="Embed" ProgID="StaticMetafile" ShapeID="_x0000_s1097" DrawAspect="Content" ObjectID="_1432056817" r:id="rId11"/>
+          <o:OLEObject Type="Embed" ProgID="StaticMetafile" ShapeID="_x0000_s1097" DrawAspect="Content" ObjectID="_1432057958" r:id="rId11"/>
         </w:object>
       </w:r>
       <w:r>
@@ -3677,7 +3677,7 @@
           <v:rect id="rectole0000000003" o:spid="_x0000_i1027" style="width:69.75pt;height:51.75pt" o:ole="" o:preferrelative="t" stroked="f">
             <v:imagedata r:id="rId12" o:title=""/>
           </v:rect>
-          <o:OLEObject Type="Embed" ProgID="StaticMetafile" ShapeID="rectole0000000003" DrawAspect="Content" ObjectID="_1432056809" r:id="rId13"/>
+          <o:OLEObject Type="Embed" ProgID="StaticMetafile" ShapeID="rectole0000000003" DrawAspect="Content" ObjectID="_1432057950" r:id="rId13"/>
         </w:object>
       </w:r>
       <w:r>
@@ -3879,7 +3879,7 @@
           <v:rect id="rectole0000000004" o:spid="_x0000_i1028" style="width:120pt;height:48pt" o:ole="" o:preferrelative="t" stroked="f">
             <v:imagedata r:id="rId14" o:title=""/>
           </v:rect>
-          <o:OLEObject Type="Embed" ProgID="StaticMetafile" ShapeID="rectole0000000004" DrawAspect="Content" ObjectID="_1432056810" r:id="rId15"/>
+          <o:OLEObject Type="Embed" ProgID="StaticMetafile" ShapeID="rectole0000000004" DrawAspect="Content" ObjectID="_1432057951" r:id="rId15"/>
         </w:object>
       </w:r>
       <w:r>
@@ -4286,7 +4286,7 @@
           <v:rect id="rectole0000000005" o:spid="_x0000_i1029" style="width:121.5pt;height:62.25pt" o:ole="" o:preferrelative="t" stroked="f">
             <v:imagedata r:id="rId16" o:title=""/>
           </v:rect>
-          <o:OLEObject Type="Embed" ProgID="StaticMetafile" ShapeID="rectole0000000005" DrawAspect="Content" ObjectID="_1432056811" r:id="rId17"/>
+          <o:OLEObject Type="Embed" ProgID="StaticMetafile" ShapeID="rectole0000000005" DrawAspect="Content" ObjectID="_1432057952" r:id="rId17"/>
         </w:object>
       </w:r>
       <w:r>
@@ -4362,7 +4362,7 @@
             <o:lock v:ext="edit" aspectratio="f"/>
             <w10:wrap type="square"/>
           </v:shape>
-          <o:OLEObject Type="Embed" ProgID="PBrush" ShapeID="_x0000_s1098" DrawAspect="Content" ObjectID="_1432056818" r:id="rId19"/>
+          <o:OLEObject Type="Embed" ProgID="PBrush" ShapeID="_x0000_s1098" DrawAspect="Content" ObjectID="_1432057959" r:id="rId19"/>
         </w:object>
       </w:r>
     </w:p>
@@ -4499,7 +4499,7 @@
             <o:lock v:ext="edit" aspectratio="f"/>
             <w10:wrap type="tight"/>
           </v:shape>
-          <o:OLEObject Type="Embed" ProgID="PBrush" ShapeID="_x0000_s1158" DrawAspect="Content" ObjectID="_1432056819" r:id="rId21"/>
+          <o:OLEObject Type="Embed" ProgID="PBrush" ShapeID="_x0000_s1158" DrawAspect="Content" ObjectID="_1432057960" r:id="rId21"/>
         </w:object>
       </w:r>
     </w:p>
@@ -4675,7 +4675,7 @@
             <o:lock v:ext="edit" aspectratio="f"/>
             <w10:wrap type="tight"/>
           </v:shape>
-          <o:OLEObject Type="Embed" ProgID="PBrush" ShapeID="_x0000_s1159" DrawAspect="Content" ObjectID="_1432056820" r:id="rId23"/>
+          <o:OLEObject Type="Embed" ProgID="PBrush" ShapeID="_x0000_s1159" DrawAspect="Content" ObjectID="_1432057961" r:id="rId23"/>
         </w:object>
       </w:r>
     </w:p>
@@ -5017,7 +5017,7 @@
             <o:lock v:ext="edit" aspectratio="f"/>
             <w10:wrap type="square"/>
           </v:shape>
-          <o:OLEObject Type="Embed" ProgID="PBrush" ShapeID="_x0000_s1099" DrawAspect="Content" ObjectID="_1432056821" r:id="rId25"/>
+          <o:OLEObject Type="Embed" ProgID="PBrush" ShapeID="_x0000_s1099" DrawAspect="Content" ObjectID="_1432057962" r:id="rId25"/>
         </w:object>
       </w:r>
     </w:p>
@@ -5211,7 +5211,7 @@
             <o:lock v:ext="edit" aspectratio="f"/>
             <w10:wrap type="square"/>
           </v:shape>
-          <o:OLEObject Type="Embed" ProgID="StaticMetafile" ShapeID="_x0000_s1100" DrawAspect="Content" ObjectID="_1432056822" r:id="rId27"/>
+          <o:OLEObject Type="Embed" ProgID="StaticMetafile" ShapeID="_x0000_s1100" DrawAspect="Content" ObjectID="_1432057963" r:id="rId27"/>
         </w:object>
       </w:r>
       <w:r>
@@ -6280,7 +6280,7 @@
             <o:lock v:ext="edit" aspectratio="f"/>
             <w10:wrap type="square"/>
           </v:shape>
-          <o:OLEObject Type="Embed" ProgID="StaticMetafile" ShapeID="_x0000_s1101" DrawAspect="Content" ObjectID="_1432056823" r:id="rId31"/>
+          <o:OLEObject Type="Embed" ProgID="StaticMetafile" ShapeID="_x0000_s1101" DrawAspect="Content" ObjectID="_1432057964" r:id="rId31"/>
         </w:object>
       </w:r>
     </w:p>
@@ -6616,7 +6616,7 @@
             <o:lock v:ext="edit" aspectratio="f"/>
             <w10:wrap type="square"/>
           </v:shape>
-          <o:OLEObject Type="Embed" ProgID="StaticMetafile" ShapeID="_x0000_s1102" DrawAspect="Content" ObjectID="_1432056824" r:id="rId33"/>
+          <o:OLEObject Type="Embed" ProgID="StaticMetafile" ShapeID="_x0000_s1102" DrawAspect="Content" ObjectID="_1432057965" r:id="rId33"/>
         </w:object>
       </w:r>
     </w:p>
@@ -6853,7 +6853,7 @@
             <o:lock v:ext="edit" aspectratio="f"/>
             <w10:wrap type="square"/>
           </v:shape>
-          <o:OLEObject Type="Embed" ProgID="StaticMetafile" ShapeID="_x0000_s1103" DrawAspect="Content" ObjectID="_1432056825" r:id="rId35"/>
+          <o:OLEObject Type="Embed" ProgID="StaticMetafile" ShapeID="_x0000_s1103" DrawAspect="Content" ObjectID="_1432057966" r:id="rId35"/>
         </w:object>
       </w:r>
     </w:p>
@@ -7255,7 +7255,7 @@
             <o:lock v:ext="edit" aspectratio="f"/>
             <w10:wrap type="square"/>
           </v:shape>
-          <o:OLEObject Type="Embed" ProgID="StaticMetafile" ShapeID="_x0000_s1105" DrawAspect="Content" ObjectID="_1432056826" r:id="rId39"/>
+          <o:OLEObject Type="Embed" ProgID="StaticMetafile" ShapeID="_x0000_s1105" DrawAspect="Content" ObjectID="_1432057967" r:id="rId39"/>
         </w:object>
       </w:r>
       <w:r>
@@ -7450,7 +7450,7 @@
           <v:rect id="rectole0000000015" o:spid="_x0000_i1030" style="width:274.5pt;height:265.5pt" o:ole="" o:preferrelative="t" stroked="f">
             <v:imagedata r:id="rId40" o:title=""/>
           </v:rect>
-          <o:OLEObject Type="Embed" ProgID="StaticMetafile" ShapeID="rectole0000000015" DrawAspect="Content" ObjectID="_1432056812" r:id="rId41"/>
+          <o:OLEObject Type="Embed" ProgID="StaticMetafile" ShapeID="rectole0000000015" DrawAspect="Content" ObjectID="_1432057953" r:id="rId41"/>
         </w:object>
       </w:r>
     </w:p>
@@ -8125,7 +8125,7 @@
           <v:rect id="rectole0000000016" o:spid="_x0000_i1031" style="width:220.5pt;height:257.25pt" o:ole="" o:preferrelative="t" stroked="f">
             <v:imagedata r:id="rId42" o:title=""/>
           </v:rect>
-          <o:OLEObject Type="Embed" ProgID="StaticMetafile" ShapeID="rectole0000000016" DrawAspect="Content" ObjectID="_1432056813" r:id="rId43"/>
+          <o:OLEObject Type="Embed" ProgID="StaticMetafile" ShapeID="rectole0000000016" DrawAspect="Content" ObjectID="_1432057954" r:id="rId43"/>
         </w:object>
       </w:r>
     </w:p>
@@ -8200,7 +8200,7 @@
           <v:rect id="rectole0000000017" o:spid="_x0000_i1032" style="width:206.25pt;height:71.25pt" o:ole="" o:preferrelative="t" stroked="f">
             <v:imagedata r:id="rId44" o:title=""/>
           </v:rect>
-          <o:OLEObject Type="Embed" ProgID="StaticMetafile" ShapeID="rectole0000000017" DrawAspect="Content" ObjectID="_1432056814" r:id="rId45"/>
+          <o:OLEObject Type="Embed" ProgID="StaticMetafile" ShapeID="rectole0000000017" DrawAspect="Content" ObjectID="_1432057955" r:id="rId45"/>
         </w:object>
       </w:r>
     </w:p>
@@ -8316,7 +8316,7 @@
           <v:rect id="rectole0000000018" o:spid="_x0000_i1033" style="width:3in;height:81.75pt" o:ole="" o:preferrelative="t" stroked="f">
             <v:imagedata r:id="rId46" o:title=""/>
           </v:rect>
-          <o:OLEObject Type="Embed" ProgID="StaticMetafile" ShapeID="rectole0000000018" DrawAspect="Content" ObjectID="_1432056815" r:id="rId47"/>
+          <o:OLEObject Type="Embed" ProgID="StaticMetafile" ShapeID="rectole0000000018" DrawAspect="Content" ObjectID="_1432057956" r:id="rId47"/>
         </w:object>
       </w:r>
     </w:p>
@@ -8415,7 +8415,7 @@
           <v:rect id="rectole0000000019" o:spid="_x0000_i1034" style="width:333pt;height:164.25pt" o:ole="" o:preferrelative="t" stroked="f">
             <v:imagedata r:id="rId48" o:title=""/>
           </v:rect>
-          <o:OLEObject Type="Embed" ProgID="StaticMetafile" ShapeID="rectole0000000019" DrawAspect="Content" ObjectID="_1432056816" r:id="rId49"/>
+          <o:OLEObject Type="Embed" ProgID="StaticMetafile" ShapeID="rectole0000000019" DrawAspect="Content" ObjectID="_1432057957" r:id="rId49"/>
         </w:object>
       </w:r>
     </w:p>
@@ -16077,8 +16077,6 @@
           <w:lang w:val="pt-PT"/>
         </w:rPr>
       </w:pPr>
-      <w:bookmarkStart w:id="28" w:name="_GoBack"/>
-      <w:bookmarkEnd w:id="28"/>
     </w:p>
     <w:p>
       <w:pPr>
@@ -16889,7 +16887,7 @@
           <w:lang w:val="pt-PT"/>
         </w:rPr>
       </w:pPr>
-      <w:bookmarkStart w:id="29" w:name="_Toc358238893"/>
+      <w:bookmarkStart w:id="28" w:name="_Toc358238893"/>
       <w:r>
         <w:rPr>
           <w:rFonts w:asciiTheme="minorHAnsi" w:hAnsiTheme="minorHAnsi"/>
@@ -16897,29 +16895,29 @@
         </w:rPr>
         <w:t>Especificação da Integração Sistemas de Informação</w:t>
       </w:r>
+      <w:bookmarkEnd w:id="28"/>
+    </w:p>
+    <w:p>
+      <w:pPr>
+        <w:pStyle w:val="Subtitle"/>
+      </w:pPr>
+      <w:bookmarkStart w:id="29" w:name="_Toc358238894"/>
+      <w:r>
+        <w:rPr>
+          <w:b/>
+        </w:rPr>
+        <w:t>INTSI.00</w:t>
+      </w:r>
+      <w:r>
+        <w:rPr>
+          <w:b/>
+        </w:rPr>
+        <w:t xml:space="preserve"> – </w:t>
+      </w:r>
+      <w:r>
+        <w:t>Funcionamento Geral do Website</w:t>
+      </w:r>
       <w:bookmarkEnd w:id="29"/>
-    </w:p>
-    <w:p>
-      <w:pPr>
-        <w:pStyle w:val="Subtitle"/>
-      </w:pPr>
-      <w:bookmarkStart w:id="30" w:name="_Toc358238894"/>
-      <w:r>
-        <w:rPr>
-          <w:b/>
-        </w:rPr>
-        <w:t>INTSI.00</w:t>
-      </w:r>
-      <w:r>
-        <w:rPr>
-          <w:b/>
-        </w:rPr>
-        <w:t xml:space="preserve"> – </w:t>
-      </w:r>
-      <w:r>
-        <w:t>Funcionamento Geral do Website</w:t>
-      </w:r>
-      <w:bookmarkEnd w:id="30"/>
     </w:p>
     <w:p>
       <w:pPr>
@@ -17587,7 +17585,7 @@
       <w:pPr>
         <w:pStyle w:val="Subtitle"/>
       </w:pPr>
-      <w:bookmarkStart w:id="31" w:name="_Toc358238895"/>
+      <w:bookmarkStart w:id="30" w:name="_Toc358238895"/>
       <w:r>
         <w:rPr>
           <w:b/>
@@ -17597,7 +17595,7 @@
       <w:r>
         <w:t>Funcionalidades Utilizador Visitante</w:t>
       </w:r>
-      <w:bookmarkEnd w:id="31"/>
+      <w:bookmarkEnd w:id="30"/>
     </w:p>
     <w:p>
       <w:pPr>
@@ -18083,7 +18081,7 @@
       <w:pPr>
         <w:pStyle w:val="Subtitle"/>
       </w:pPr>
-      <w:bookmarkStart w:id="32" w:name="_Toc358238896"/>
+      <w:bookmarkStart w:id="31" w:name="_Toc358238896"/>
       <w:r>
         <w:rPr>
           <w:b/>
@@ -18093,7 +18091,7 @@
       <w:r>
         <w:t>Funcionalidades Utilizador Aluno</w:t>
       </w:r>
-      <w:bookmarkEnd w:id="32"/>
+      <w:bookmarkEnd w:id="31"/>
     </w:p>
     <w:p>
       <w:pPr>
@@ -18671,7 +18669,7 @@
       <w:pPr>
         <w:pStyle w:val="Subtitle"/>
       </w:pPr>
-      <w:bookmarkStart w:id="33" w:name="_Toc358238897"/>
+      <w:bookmarkStart w:id="32" w:name="_Toc358238897"/>
       <w:r>
         <w:rPr>
           <w:b/>
@@ -18681,7 +18679,7 @@
       <w:r>
         <w:t>Funcionalidades Utilizador Professor</w:t>
       </w:r>
-      <w:bookmarkEnd w:id="33"/>
+      <w:bookmarkEnd w:id="32"/>
     </w:p>
     <w:p>
       <w:pPr>
@@ -19236,7 +19234,7 @@
       <w:pPr>
         <w:pStyle w:val="Subtitle"/>
       </w:pPr>
-      <w:bookmarkStart w:id="34" w:name="_Toc358238898"/>
+      <w:bookmarkStart w:id="33" w:name="_Toc358238898"/>
       <w:r>
         <w:rPr>
           <w:b/>
@@ -19246,7 +19244,7 @@
       <w:r>
         <w:t>Funcionalidades Administrador do Sistema</w:t>
       </w:r>
-      <w:bookmarkEnd w:id="34"/>
+      <w:bookmarkEnd w:id="33"/>
     </w:p>
     <w:p>
       <w:pPr>
@@ -19407,7 +19405,7 @@
       <w:pPr>
         <w:pStyle w:val="Subtitle"/>
       </w:pPr>
-      <w:bookmarkStart w:id="35" w:name="_Toc358238899"/>
+      <w:bookmarkStart w:id="34" w:name="_Toc358238899"/>
       <w:r>
         <w:rPr>
           <w:b/>
@@ -19417,183 +19415,308 @@
       <w:r>
         <w:t>Recuperação de Palavras-Passe</w:t>
       </w:r>
+      <w:bookmarkEnd w:id="34"/>
+    </w:p>
+    <w:p>
+      <w:pPr>
+        <w:rPr>
+          <w:sz w:val="24"/>
+          <w:szCs w:val="24"/>
+          <w:lang w:val="pt-PT"/>
+        </w:rPr>
+      </w:pPr>
+      <w:r>
+        <w:rPr>
+          <w:b/>
+          <w:sz w:val="24"/>
+          <w:szCs w:val="24"/>
+          <w:lang w:val="pt-PT"/>
+        </w:rPr>
+        <w:t>INTSI.00.00 -</w:t>
+      </w:r>
+      <w:r>
+        <w:rPr>
+          <w:sz w:val="24"/>
+          <w:szCs w:val="24"/>
+          <w:lang w:val="pt-PT"/>
+        </w:rPr>
+        <w:t xml:space="preserve"> O utilizador realiza o pedido de </w:t>
+      </w:r>
+      <w:r>
+        <w:rPr>
+          <w:sz w:val="24"/>
+          <w:szCs w:val="24"/>
+          <w:lang w:val="pt-PT"/>
+        </w:rPr>
+        <w:t>recuperação de</w:t>
+      </w:r>
+      <w:r>
+        <w:rPr>
+          <w:sz w:val="24"/>
+          <w:szCs w:val="24"/>
+          <w:lang w:val="pt-PT"/>
+        </w:rPr>
+        <w:t xml:space="preserve"> palavra-passe.</w:t>
+      </w:r>
+    </w:p>
+    <w:p>
+      <w:pPr>
+        <w:rPr>
+          <w:sz w:val="24"/>
+          <w:szCs w:val="24"/>
+          <w:lang w:val="pt-PT"/>
+        </w:rPr>
+      </w:pPr>
+      <w:r>
+        <w:rPr>
+          <w:b/>
+          <w:sz w:val="24"/>
+          <w:szCs w:val="24"/>
+          <w:lang w:val="pt-PT"/>
+        </w:rPr>
+        <w:t>INTSI.00.01 -</w:t>
+      </w:r>
+      <w:r>
+        <w:rPr>
+          <w:sz w:val="24"/>
+          <w:szCs w:val="24"/>
+          <w:lang w:val="pt-PT"/>
+        </w:rPr>
+        <w:t xml:space="preserve"> O sistema apresenta um formulário para o utilizador inserir o </w:t>
+      </w:r>
+      <w:r>
+        <w:rPr>
+          <w:sz w:val="24"/>
+          <w:szCs w:val="24"/>
+          <w:lang w:val="pt-PT"/>
+        </w:rPr>
+        <w:t xml:space="preserve">seu </w:t>
+      </w:r>
+      <w:r>
+        <w:rPr>
+          <w:sz w:val="24"/>
+          <w:szCs w:val="24"/>
+          <w:lang w:val="pt-PT"/>
+        </w:rPr>
+        <w:t>username.</w:t>
+      </w:r>
+    </w:p>
+    <w:p>
+      <w:pPr>
+        <w:rPr>
+          <w:sz w:val="24"/>
+          <w:szCs w:val="24"/>
+          <w:lang w:val="pt-PT"/>
+        </w:rPr>
+      </w:pPr>
+      <w:r>
+        <w:rPr>
+          <w:b/>
+          <w:sz w:val="24"/>
+          <w:szCs w:val="24"/>
+          <w:lang w:val="pt-PT"/>
+        </w:rPr>
+        <w:t>INTSI.00.02 -</w:t>
+      </w:r>
+      <w:r>
+        <w:rPr>
+          <w:sz w:val="24"/>
+          <w:szCs w:val="24"/>
+          <w:lang w:val="pt-PT"/>
+        </w:rPr>
+        <w:t xml:space="preserve"> O sistema verifica se o </w:t>
+      </w:r>
+      <w:r>
+        <w:rPr>
+          <w:sz w:val="24"/>
+          <w:szCs w:val="24"/>
+          <w:lang w:val="pt-PT"/>
+        </w:rPr>
+        <w:t>username</w:t>
+      </w:r>
+      <w:r>
+        <w:rPr>
+          <w:sz w:val="24"/>
+          <w:szCs w:val="24"/>
+          <w:lang w:val="pt-PT"/>
+        </w:rPr>
+        <w:t xml:space="preserve"> existe na base de dados</w:t>
+      </w:r>
+      <w:r>
+        <w:rPr>
+          <w:sz w:val="24"/>
+          <w:szCs w:val="24"/>
+          <w:lang w:val="pt-PT"/>
+        </w:rPr>
+        <w:t xml:space="preserve"> e, por consequência, o endereço electrónico.</w:t>
+      </w:r>
+    </w:p>
+    <w:p>
+      <w:pPr>
+        <w:rPr>
+          <w:sz w:val="24"/>
+          <w:szCs w:val="24"/>
+          <w:lang w:val="pt-PT"/>
+        </w:rPr>
+      </w:pPr>
+      <w:r>
+        <w:rPr>
+          <w:sz w:val="24"/>
+          <w:szCs w:val="24"/>
+          <w:lang w:val="pt-PT"/>
+        </w:rPr>
+        <w:tab/>
+      </w:r>
+      <w:r>
+        <w:rPr>
+          <w:b/>
+          <w:sz w:val="24"/>
+          <w:szCs w:val="24"/>
+          <w:lang w:val="pt-PT"/>
+        </w:rPr>
+        <w:t>INTSI.00.02.1 -</w:t>
+      </w:r>
+      <w:r>
+        <w:rPr>
+          <w:sz w:val="24"/>
+          <w:szCs w:val="24"/>
+          <w:lang w:val="pt-PT"/>
+        </w:rPr>
+        <w:t xml:space="preserve"> Se não existir, o </w:t>
+      </w:r>
+      <w:r>
+        <w:rPr>
+          <w:sz w:val="24"/>
+          <w:szCs w:val="24"/>
+          <w:lang w:val="pt-PT"/>
+        </w:rPr>
+        <w:t xml:space="preserve">username </w:t>
+      </w:r>
+      <w:r>
+        <w:rPr>
+          <w:sz w:val="24"/>
+          <w:szCs w:val="24"/>
+          <w:lang w:val="pt-PT"/>
+        </w:rPr>
+        <w:t xml:space="preserve">inserido é inválido. </w:t>
+      </w:r>
+    </w:p>
+    <w:p>
+      <w:pPr>
+        <w:ind w:left="708"/>
+        <w:rPr>
+          <w:sz w:val="24"/>
+          <w:szCs w:val="24"/>
+          <w:lang w:val="pt-PT"/>
+        </w:rPr>
+      </w:pPr>
+      <w:r>
+        <w:rPr>
+          <w:b/>
+          <w:sz w:val="24"/>
+          <w:szCs w:val="24"/>
+          <w:lang w:val="pt-PT"/>
+        </w:rPr>
+        <w:t>INTSI.00.02.2 -</w:t>
+      </w:r>
+      <w:r>
+        <w:rPr>
+          <w:sz w:val="24"/>
+          <w:szCs w:val="24"/>
+          <w:lang w:val="pt-PT"/>
+        </w:rPr>
+        <w:t xml:space="preserve"> Se existir, o sistema envia um e-mail (através de um servidor e-mail/serviço do gmail) ao utilizador.</w:t>
+      </w:r>
+    </w:p>
+    <w:p>
+      <w:pPr>
+        <w:rPr>
+          <w:sz w:val="24"/>
+          <w:szCs w:val="24"/>
+          <w:lang w:val="pt-PT"/>
+        </w:rPr>
+      </w:pPr>
+      <w:r>
+        <w:rPr>
+          <w:b/>
+          <w:sz w:val="24"/>
+          <w:szCs w:val="24"/>
+          <w:lang w:val="pt-PT"/>
+        </w:rPr>
+        <w:t>INTSI.00.03 -</w:t>
+      </w:r>
+      <w:r>
+        <w:rPr>
+          <w:sz w:val="24"/>
+          <w:szCs w:val="24"/>
+          <w:lang w:val="pt-PT"/>
+        </w:rPr>
+        <w:t xml:space="preserve"> Na mensagem enviada ao utilizador, este carrega no link gerado aleatoriamente que deverá permitir ao utilizador inserir uma nova password.</w:t>
+      </w:r>
+    </w:p>
+    <w:p>
+      <w:pPr>
+        <w:ind w:left="720"/>
+        <w:rPr>
+          <w:sz w:val="24"/>
+          <w:szCs w:val="24"/>
+          <w:lang w:val="pt-PT"/>
+        </w:rPr>
+      </w:pPr>
+      <w:r>
+        <w:rPr>
+          <w:b/>
+          <w:sz w:val="24"/>
+          <w:szCs w:val="24"/>
+          <w:lang w:val="pt-PT"/>
+        </w:rPr>
+        <w:t>INTSI.00.03</w:t>
+      </w:r>
+      <w:r>
+        <w:rPr>
+          <w:b/>
+          <w:sz w:val="24"/>
+          <w:szCs w:val="24"/>
+          <w:lang w:val="pt-PT"/>
+        </w:rPr>
+        <w:t>.1</w:t>
+      </w:r>
+      <w:r>
+        <w:rPr>
+          <w:b/>
+          <w:sz w:val="24"/>
+          <w:szCs w:val="24"/>
+          <w:lang w:val="pt-PT"/>
+        </w:rPr>
+        <w:t xml:space="preserve"> </w:t>
+      </w:r>
+      <w:r>
+        <w:rPr>
+          <w:b/>
+          <w:sz w:val="24"/>
+          <w:szCs w:val="24"/>
+          <w:lang w:val="pt-PT"/>
+        </w:rPr>
+        <w:t xml:space="preserve">– </w:t>
+      </w:r>
+      <w:r>
+        <w:rPr>
+          <w:sz w:val="24"/>
+          <w:szCs w:val="24"/>
+          <w:lang w:val="pt-PT"/>
+        </w:rPr>
+        <w:t xml:space="preserve">Este link terá, no máximo, um prazo de validade de 2 horas de </w:t>
+      </w:r>
+      <w:bookmarkStart w:id="35" w:name="_GoBack"/>
       <w:bookmarkEnd w:id="35"/>
-    </w:p>
-    <w:p>
-      <w:pPr>
-        <w:rPr>
-          <w:sz w:val="24"/>
-          <w:szCs w:val="24"/>
-          <w:lang w:val="pt-PT"/>
-        </w:rPr>
-      </w:pPr>
-      <w:r>
-        <w:rPr>
-          <w:b/>
-          <w:sz w:val="24"/>
-          <w:szCs w:val="24"/>
-          <w:lang w:val="pt-PT"/>
-        </w:rPr>
-        <w:t>INTSI.00.00 -</w:t>
-      </w:r>
-      <w:r>
-        <w:rPr>
-          <w:sz w:val="24"/>
-          <w:szCs w:val="24"/>
-          <w:lang w:val="pt-PT"/>
-        </w:rPr>
-        <w:t xml:space="preserve"> O utilizador realiza o pedido de uma nova palavra-passe.</w:t>
-      </w:r>
-    </w:p>
-    <w:p>
-      <w:pPr>
-        <w:rPr>
-          <w:sz w:val="24"/>
-          <w:szCs w:val="24"/>
-          <w:lang w:val="pt-PT"/>
-        </w:rPr>
-      </w:pPr>
-      <w:r>
-        <w:rPr>
-          <w:b/>
-          <w:sz w:val="24"/>
-          <w:szCs w:val="24"/>
-          <w:lang w:val="pt-PT"/>
-        </w:rPr>
-        <w:t>INTSI.00.01 -</w:t>
-      </w:r>
-      <w:r>
-        <w:rPr>
-          <w:sz w:val="24"/>
-          <w:szCs w:val="24"/>
-          <w:lang w:val="pt-PT"/>
-        </w:rPr>
-        <w:t xml:space="preserve"> O sistema apresenta um formulário para o utilizador inserir o username.</w:t>
-      </w:r>
-    </w:p>
-    <w:p>
-      <w:pPr>
-        <w:rPr>
-          <w:sz w:val="24"/>
-          <w:szCs w:val="24"/>
-          <w:lang w:val="pt-PT"/>
-        </w:rPr>
-      </w:pPr>
-      <w:r>
-        <w:rPr>
-          <w:b/>
-          <w:sz w:val="24"/>
-          <w:szCs w:val="24"/>
-          <w:lang w:val="pt-PT"/>
-        </w:rPr>
-        <w:t>INTSI.00.02 -</w:t>
-      </w:r>
-      <w:r>
-        <w:rPr>
-          <w:sz w:val="24"/>
-          <w:szCs w:val="24"/>
-          <w:lang w:val="pt-PT"/>
-        </w:rPr>
-        <w:t xml:space="preserve"> O sistema verifica se o e-mail existe na base de dados</w:t>
-      </w:r>
-    </w:p>
-    <w:p>
-      <w:pPr>
-        <w:rPr>
-          <w:sz w:val="24"/>
-          <w:szCs w:val="24"/>
-          <w:lang w:val="pt-PT"/>
-        </w:rPr>
-      </w:pPr>
-      <w:r>
-        <w:rPr>
-          <w:sz w:val="24"/>
-          <w:szCs w:val="24"/>
-          <w:lang w:val="pt-PT"/>
-        </w:rPr>
-        <w:tab/>
-      </w:r>
-      <w:r>
-        <w:rPr>
-          <w:b/>
-          <w:sz w:val="24"/>
-          <w:szCs w:val="24"/>
-          <w:lang w:val="pt-PT"/>
-        </w:rPr>
-        <w:t>INTSI.00.02.1 -</w:t>
-      </w:r>
-      <w:r>
-        <w:rPr>
-          <w:sz w:val="24"/>
-          <w:szCs w:val="24"/>
-          <w:lang w:val="pt-PT"/>
-        </w:rPr>
-        <w:t xml:space="preserve"> Se não existir, o endereço inserido é inválido. </w:t>
-      </w:r>
-    </w:p>
-    <w:p>
-      <w:pPr>
-        <w:ind w:left="708"/>
-        <w:rPr>
-          <w:sz w:val="24"/>
-          <w:szCs w:val="24"/>
-          <w:lang w:val="pt-PT"/>
-        </w:rPr>
-      </w:pPr>
-      <w:r>
-        <w:rPr>
-          <w:b/>
-          <w:sz w:val="24"/>
-          <w:szCs w:val="24"/>
-          <w:lang w:val="pt-PT"/>
-        </w:rPr>
-        <w:t>INTSI.00.02.2 -</w:t>
-      </w:r>
-      <w:r>
-        <w:rPr>
-          <w:sz w:val="24"/>
-          <w:szCs w:val="24"/>
-          <w:lang w:val="pt-PT"/>
-        </w:rPr>
-        <w:t xml:space="preserve"> Se existir, o sistema envia um e-mail (através de um servidor e-mail/serviço do gmail) ao utilizador.</w:t>
-      </w:r>
-    </w:p>
-    <w:p>
-      <w:pPr>
-        <w:rPr>
-          <w:sz w:val="24"/>
-          <w:szCs w:val="24"/>
-          <w:lang w:val="pt-PT"/>
-        </w:rPr>
-      </w:pPr>
-      <w:r>
-        <w:rPr>
-          <w:b/>
-          <w:sz w:val="24"/>
-          <w:szCs w:val="24"/>
-          <w:lang w:val="pt-PT"/>
-        </w:rPr>
-        <w:t>INTSI.00.03 -</w:t>
-      </w:r>
-      <w:r>
-        <w:rPr>
-          <w:sz w:val="24"/>
-          <w:szCs w:val="24"/>
-          <w:lang w:val="pt-PT"/>
-        </w:rPr>
-        <w:t xml:space="preserve"> Na mensagem enviada ao utilizador, este carrega no link gerado aleatoriamente que deverá permitir ao utilizador inserir uma nova password.</w:t>
-      </w:r>
-    </w:p>
-    <w:p>
-      <w:pPr>
-        <w:suppressAutoHyphens/>
-        <w:spacing w:before="240" w:after="120" w:line="100" w:lineRule="atLeast"/>
-        <w:rPr>
-          <w:bCs/>
-          <w:sz w:val="24"/>
-          <w:lang w:val="pt-PT"/>
-        </w:rPr>
-      </w:pPr>
+      <w:r>
+        <w:rPr>
+          <w:sz w:val="24"/>
+          <w:szCs w:val="24"/>
+          <w:lang w:val="pt-PT"/>
+        </w:rPr>
+        <w:t>modo a evitar ataques ao sistema.</w:t>
+      </w:r>
     </w:p>
     <w:p>
       <w:pPr>
@@ -21375,7 +21498,7 @@
 </file>
 
 <file path=customXml/itemProps1.xml><?xml version="1.0" encoding="utf-8"?>
-<ds:datastoreItem xmlns:ds="http://schemas.openxmlformats.org/officeDocument/2006/customXml" ds:itemID="{1ADAE186-184F-4FFA-B870-EE06E0DE343F}">
+<ds:datastoreItem xmlns:ds="http://schemas.openxmlformats.org/officeDocument/2006/customXml" ds:itemID="{9E20FA01-E562-479F-A6DB-2A8E207CFF3D}">
   <ds:schemaRefs>
     <ds:schemaRef ds:uri="http://schemas.openxmlformats.org/officeDocument/2006/bibliography"/>
   </ds:schemaRefs>

</xml_diff>

<commit_message>
Acrescentado nr de páginas e uma capa ao documento
</commit_message>
<xml_diff>
--- a/Geral/Requisitos.docx
+++ b/Geral/Requisitos.docx
@@ -2,33 +2,322 @@
 <file path=word/document.xml><?xml version="1.0" encoding="utf-8"?>
 <w:document xmlns:wpc="http://schemas.microsoft.com/office/word/2010/wordprocessingCanvas" xmlns:mc="http://schemas.openxmlformats.org/markup-compatibility/2006" xmlns:o="urn:schemas-microsoft-com:office:office" xmlns:r="http://schemas.openxmlformats.org/officeDocument/2006/relationships" xmlns:m="http://schemas.openxmlformats.org/officeDocument/2006/math" xmlns:v="urn:schemas-microsoft-com:vml" xmlns:wp14="http://schemas.microsoft.com/office/word/2010/wordprocessingDrawing" xmlns:wp="http://schemas.openxmlformats.org/drawingml/2006/wordprocessingDrawing" xmlns:w10="urn:schemas-microsoft-com:office:word" xmlns:w="http://schemas.openxmlformats.org/wordprocessingml/2006/main" xmlns:w14="http://schemas.microsoft.com/office/word/2010/wordml" xmlns:w15="http://schemas.microsoft.com/office/word/2012/wordml" xmlns:wpg="http://schemas.microsoft.com/office/word/2010/wordprocessingGroup" xmlns:wpi="http://schemas.microsoft.com/office/word/2010/wordprocessingInk" xmlns:wne="http://schemas.microsoft.com/office/word/2006/wordml" xmlns:wps="http://schemas.microsoft.com/office/word/2010/wordprocessingShape" mc:Ignorable="w14 w15 wp14">
   <w:body>
-    <w:p>
-      <w:pPr>
-        <w:pStyle w:val="IntenseQuote"/>
-        <w:rPr>
-          <w:rFonts w:eastAsia="Calibri"/>
-          <w:sz w:val="80"/>
-          <w:szCs w:val="80"/>
-        </w:rPr>
-      </w:pPr>
-      <w:r>
-        <w:rPr>
-          <w:rFonts w:eastAsia="Calibri"/>
-          <w:sz w:val="80"/>
-          <w:szCs w:val="80"/>
-          <w:lang w:val="pt-PT"/>
-        </w:rPr>
-        <w:t>Requisitos</w:t>
-      </w:r>
-      <w:r>
-        <w:rPr>
-          <w:rFonts w:eastAsia="Calibri"/>
-          <w:sz w:val="80"/>
-          <w:szCs w:val="80"/>
-        </w:rPr>
-        <w:t>:</w:t>
-      </w:r>
-    </w:p>
+    <w:sdt>
+      <w:sdtPr>
+        <w:id w:val="-1454244695"/>
+        <w:docPartObj>
+          <w:docPartGallery w:val="Cover Pages"/>
+          <w:docPartUnique/>
+        </w:docPartObj>
+      </w:sdtPr>
+      <w:sdtContent>
+        <w:bookmarkStart w:id="0" w:name="_GoBack" w:displacedByCustomXml="prev"/>
+        <w:bookmarkEnd w:id="0" w:displacedByCustomXml="prev"/>
+        <w:p/>
+        <w:tbl>
+          <w:tblPr>
+            <w:tblpPr w:leftFromText="187" w:rightFromText="187" w:horzAnchor="margin" w:tblpXSpec="center" w:tblpY="2881"/>
+            <w:tblW w:w="4000" w:type="pct"/>
+            <w:tblBorders>
+              <w:left w:val="single" w:sz="12" w:space="0" w:color="4F81BD" w:themeColor="accent1"/>
+            </w:tblBorders>
+            <w:tblCellMar>
+              <w:left w:w="144" w:type="dxa"/>
+              <w:right w:w="115" w:type="dxa"/>
+            </w:tblCellMar>
+            <w:tblLook w:val="04A0" w:firstRow="1" w:lastRow="0" w:firstColumn="1" w:lastColumn="0" w:noHBand="0" w:noVBand="1"/>
+          </w:tblPr>
+          <w:tblGrid>
+            <w:gridCol w:w="7254"/>
+          </w:tblGrid>
+          <w:tr>
+            <w:sdt>
+              <w:sdtPr>
+                <w:rPr>
+                  <w:color w:val="365F91" w:themeColor="accent1" w:themeShade="BF"/>
+                  <w:sz w:val="24"/>
+                  <w:szCs w:val="24"/>
+                  <w:lang w:val="pt-PT"/>
+                </w:rPr>
+                <w:alias w:val="Company"/>
+                <w:id w:val="13406915"/>
+                <w:placeholder>
+                  <w:docPart w:val="5AA6DCC7B41743E3BE30CC1CBB8CC038"/>
+                </w:placeholder>
+                <w:dataBinding w:prefixMappings="xmlns:ns0='http://schemas.openxmlformats.org/officeDocument/2006/extended-properties'" w:xpath="/ns0:Properties[1]/ns0:Company[1]" w:storeItemID="{6668398D-A668-4E3E-A5EB-62B293D839F1}"/>
+                <w:text/>
+              </w:sdtPr>
+              <w:sdtContent>
+                <w:tc>
+                  <w:tcPr>
+                    <w:tcW w:w="7672" w:type="dxa"/>
+                    <w:tcMar>
+                      <w:top w:w="216" w:type="dxa"/>
+                      <w:left w:w="115" w:type="dxa"/>
+                      <w:bottom w:w="216" w:type="dxa"/>
+                      <w:right w:w="115" w:type="dxa"/>
+                    </w:tcMar>
+                  </w:tcPr>
+                  <w:p>
+                    <w:pPr>
+                      <w:pStyle w:val="NoSpacing"/>
+                      <w:rPr>
+                        <w:color w:val="365F91" w:themeColor="accent1" w:themeShade="BF"/>
+                        <w:sz w:val="24"/>
+                        <w:lang w:val="pt-PT"/>
+                      </w:rPr>
+                    </w:pPr>
+                    <w:r>
+                      <w:rPr>
+                        <w:color w:val="365F91" w:themeColor="accent1" w:themeShade="BF"/>
+                        <w:sz w:val="24"/>
+                        <w:szCs w:val="24"/>
+                        <w:lang w:val="pt-PT"/>
+                      </w:rPr>
+                      <w:t>Projecto de Sistemas de Informaç</w:t>
+                    </w:r>
+                    <w:r>
+                      <w:rPr>
+                        <w:color w:val="365F91" w:themeColor="accent1" w:themeShade="BF"/>
+                        <w:sz w:val="24"/>
+                        <w:szCs w:val="24"/>
+                        <w:lang w:val="pt-PT"/>
+                      </w:rPr>
+                      <w:t>ão</w:t>
+                    </w:r>
+                  </w:p>
+                </w:tc>
+              </w:sdtContent>
+            </w:sdt>
+          </w:tr>
+          <w:tr>
+            <w:tc>
+              <w:tcPr>
+                <w:tcW w:w="7672" w:type="dxa"/>
+              </w:tcPr>
+              <w:sdt>
+                <w:sdtPr>
+                  <w:rPr>
+                    <w:rFonts w:asciiTheme="majorHAnsi" w:eastAsiaTheme="majorEastAsia" w:hAnsiTheme="majorHAnsi" w:cstheme="majorBidi"/>
+                    <w:color w:val="4F81BD" w:themeColor="accent1"/>
+                    <w:sz w:val="88"/>
+                    <w:szCs w:val="88"/>
+                  </w:rPr>
+                  <w:alias w:val="Title"/>
+                  <w:id w:val="13406919"/>
+                  <w:placeholder>
+                    <w:docPart w:val="0A4E39934BEF40BB84E476E5A4365799"/>
+                  </w:placeholder>
+                  <w:dataBinding w:prefixMappings="xmlns:ns0='http://schemas.openxmlformats.org/package/2006/metadata/core-properties' xmlns:ns1='http://purl.org/dc/elements/1.1/'" w:xpath="/ns0:coreProperties[1]/ns1:title[1]" w:storeItemID="{6C3C8BC8-F283-45AE-878A-BAB7291924A1}"/>
+                  <w:text/>
+                </w:sdtPr>
+                <w:sdtContent>
+                  <w:p>
+                    <w:pPr>
+                      <w:pStyle w:val="NoSpacing"/>
+                      <w:spacing w:line="216" w:lineRule="auto"/>
+                      <w:rPr>
+                        <w:rFonts w:asciiTheme="majorHAnsi" w:eastAsiaTheme="majorEastAsia" w:hAnsiTheme="majorHAnsi" w:cstheme="majorBidi"/>
+                        <w:color w:val="4F81BD" w:themeColor="accent1"/>
+                        <w:sz w:val="88"/>
+                        <w:szCs w:val="88"/>
+                      </w:rPr>
+                    </w:pPr>
+                    <w:r>
+                      <w:rPr>
+                        <w:rFonts w:asciiTheme="majorHAnsi" w:eastAsiaTheme="majorEastAsia" w:hAnsiTheme="majorHAnsi" w:cstheme="majorBidi"/>
+                        <w:color w:val="4F81BD" w:themeColor="accent1"/>
+                        <w:sz w:val="88"/>
+                        <w:szCs w:val="88"/>
+                        <w:lang w:val="pt-PT"/>
+                      </w:rPr>
+                      <w:t xml:space="preserve">Requisitos 2012/2013  CodeBy                      </w:t>
+                    </w:r>
+                  </w:p>
+                </w:sdtContent>
+              </w:sdt>
+            </w:tc>
+          </w:tr>
+          <w:tr>
+            <w:sdt>
+              <w:sdtPr>
+                <w:rPr>
+                  <w:color w:val="365F91" w:themeColor="accent1" w:themeShade="BF"/>
+                  <w:sz w:val="24"/>
+                  <w:szCs w:val="24"/>
+                  <w:lang w:val="pt-PT"/>
+                </w:rPr>
+                <w:alias w:val="Subtitle"/>
+                <w:id w:val="13406923"/>
+                <w:placeholder>
+                  <w:docPart w:val="C651243F923745FFA200D9FFAD7CDEF5"/>
+                </w:placeholder>
+                <w:dataBinding w:prefixMappings="xmlns:ns0='http://schemas.openxmlformats.org/package/2006/metadata/core-properties' xmlns:ns1='http://purl.org/dc/elements/1.1/'" w:xpath="/ns0:coreProperties[1]/ns1:subject[1]" w:storeItemID="{6C3C8BC8-F283-45AE-878A-BAB7291924A1}"/>
+                <w:text/>
+              </w:sdtPr>
+              <w:sdtContent>
+                <w:tc>
+                  <w:tcPr>
+                    <w:tcW w:w="7672" w:type="dxa"/>
+                    <w:tcMar>
+                      <w:top w:w="216" w:type="dxa"/>
+                      <w:left w:w="115" w:type="dxa"/>
+                      <w:bottom w:w="216" w:type="dxa"/>
+                      <w:right w:w="115" w:type="dxa"/>
+                    </w:tcMar>
+                  </w:tcPr>
+                  <w:p>
+                    <w:pPr>
+                      <w:pStyle w:val="NoSpacing"/>
+                      <w:rPr>
+                        <w:color w:val="365F91" w:themeColor="accent1" w:themeShade="BF"/>
+                        <w:sz w:val="24"/>
+                        <w:lang w:val="pt-PT"/>
+                      </w:rPr>
+                    </w:pPr>
+                    <w:r>
+                      <w:rPr>
+                        <w:color w:val="365F91" w:themeColor="accent1" w:themeShade="BF"/>
+                        <w:sz w:val="24"/>
+                        <w:szCs w:val="24"/>
+                        <w:lang w:val="pt-PT"/>
+                      </w:rPr>
+                      <w:t>Requisitos Elaborados por:  Filipe Almeida</w:t>
+                    </w:r>
+                    <w:r>
+                      <w:rPr>
+                        <w:color w:val="365F91" w:themeColor="accent1" w:themeShade="BF"/>
+                        <w:sz w:val="24"/>
+                        <w:szCs w:val="24"/>
+                        <w:lang w:val="pt-PT"/>
+                      </w:rPr>
+                      <w:t>; Nuno Soares ; Elodie Mendes; André Pedro; Margarida Tavares; Bruno Calças; Ricardo Silva</w:t>
+                    </w:r>
+                  </w:p>
+                </w:tc>
+              </w:sdtContent>
+            </w:sdt>
+          </w:tr>
+        </w:tbl>
+        <w:tbl>
+          <w:tblPr>
+            <w:tblpPr w:leftFromText="187" w:rightFromText="187" w:horzAnchor="margin" w:tblpXSpec="center" w:tblpYSpec="bottom"/>
+            <w:tblW w:w="3857" w:type="pct"/>
+            <w:tblLook w:val="04A0" w:firstRow="1" w:lastRow="0" w:firstColumn="1" w:lastColumn="0" w:noHBand="0" w:noVBand="1"/>
+          </w:tblPr>
+          <w:tblGrid>
+            <w:gridCol w:w="6995"/>
+          </w:tblGrid>
+          <w:tr>
+            <w:tc>
+              <w:tcPr>
+                <w:tcW w:w="7221" w:type="dxa"/>
+                <w:tcMar>
+                  <w:top w:w="216" w:type="dxa"/>
+                  <w:left w:w="115" w:type="dxa"/>
+                  <w:bottom w:w="216" w:type="dxa"/>
+                  <w:right w:w="115" w:type="dxa"/>
+                </w:tcMar>
+              </w:tcPr>
+              <w:sdt>
+                <w:sdtPr>
+                  <w:rPr>
+                    <w:color w:val="4F81BD" w:themeColor="accent1"/>
+                    <w:sz w:val="28"/>
+                    <w:szCs w:val="28"/>
+                    <w:lang w:val="pt-PT"/>
+                  </w:rPr>
+                  <w:alias w:val="Author"/>
+                  <w:id w:val="13406928"/>
+                  <w:placeholder>
+                    <w:docPart w:val="8C8E40C37B514BCA9C0BEFC6B2E9DD99"/>
+                  </w:placeholder>
+                  <w:dataBinding w:prefixMappings="xmlns:ns0='http://schemas.openxmlformats.org/package/2006/metadata/core-properties' xmlns:ns1='http://purl.org/dc/elements/1.1/'" w:xpath="/ns0:coreProperties[1]/ns1:creator[1]" w:storeItemID="{6C3C8BC8-F283-45AE-878A-BAB7291924A1}"/>
+                  <w:text/>
+                </w:sdtPr>
+                <w:sdtContent>
+                  <w:p>
+                    <w:pPr>
+                      <w:pStyle w:val="NoSpacing"/>
+                      <w:rPr>
+                        <w:color w:val="4F81BD" w:themeColor="accent1"/>
+                        <w:sz w:val="28"/>
+                        <w:szCs w:val="28"/>
+                        <w:lang w:val="pt-PT"/>
+                      </w:rPr>
+                    </w:pPr>
+                    <w:r>
+                      <w:rPr>
+                        <w:color w:val="4F81BD" w:themeColor="accent1"/>
+                        <w:sz w:val="28"/>
+                        <w:szCs w:val="28"/>
+                        <w:lang w:val="pt-PT"/>
+                      </w:rPr>
+                      <w:t>Grupo de Análise de Sistemas</w:t>
+                    </w:r>
+                  </w:p>
+                </w:sdtContent>
+              </w:sdt>
+              <w:sdt>
+                <w:sdtPr>
+                  <w:rPr>
+                    <w:color w:val="4F81BD" w:themeColor="accent1"/>
+                    <w:sz w:val="28"/>
+                    <w:szCs w:val="28"/>
+                  </w:rPr>
+                  <w:alias w:val="Date"/>
+                  <w:tag w:val="Date"/>
+                  <w:id w:val="13406932"/>
+                  <w:placeholder>
+                    <w:docPart w:val="108BB9970A4F46838B0E2D8885B168D2"/>
+                  </w:placeholder>
+                  <w:dataBinding w:prefixMappings="xmlns:ns0='http://schemas.microsoft.com/office/2006/coverPageProps'" w:xpath="/ns0:CoverPageProperties[1]/ns0:PublishDate[1]" w:storeItemID="{55AF091B-3C7A-41E3-B477-F2FDAA23CFDA}"/>
+                  <w:date w:fullDate="2013-06-29T00:00:00Z">
+                    <w:dateFormat w:val="M-d-yyyy"/>
+                    <w:lid w:val="en-US"/>
+                    <w:storeMappedDataAs w:val="dateTime"/>
+                    <w:calendar w:val="gregorian"/>
+                  </w:date>
+                </w:sdtPr>
+                <w:sdtContent>
+                  <w:p>
+                    <w:pPr>
+                      <w:pStyle w:val="NoSpacing"/>
+                      <w:rPr>
+                        <w:color w:val="4F81BD" w:themeColor="accent1"/>
+                        <w:sz w:val="28"/>
+                        <w:szCs w:val="28"/>
+                      </w:rPr>
+                    </w:pPr>
+                    <w:r>
+                      <w:rPr>
+                        <w:color w:val="4F81BD" w:themeColor="accent1"/>
+                        <w:sz w:val="28"/>
+                        <w:szCs w:val="28"/>
+                      </w:rPr>
+                      <w:t>6-29-2013</w:t>
+                    </w:r>
+                  </w:p>
+                </w:sdtContent>
+              </w:sdt>
+              <w:p>
+                <w:pPr>
+                  <w:pStyle w:val="NoSpacing"/>
+                  <w:rPr>
+                    <w:color w:val="4F81BD" w:themeColor="accent1"/>
+                  </w:rPr>
+                </w:pPr>
+              </w:p>
+            </w:tc>
+          </w:tr>
+        </w:tbl>
+        <w:p>
+          <w:r>
+            <w:br w:type="page"/>
+          </w:r>
+        </w:p>
+      </w:sdtContent>
+    </w:sdt>
     <w:sdt>
       <w:sdtPr>
         <w:rPr>
@@ -2924,13 +3213,58 @@
     </w:p>
     <w:p>
       <w:pPr>
+        <w:rPr>
+          <w:rFonts w:eastAsia="Calibri" w:cs="Calibri"/>
+          <w:sz w:val="24"/>
+          <w:lang w:val="pt-PT"/>
+        </w:rPr>
+      </w:pPr>
+    </w:p>
+    <w:p>
+      <w:pPr>
+        <w:rPr>
+          <w:rFonts w:eastAsia="Calibri" w:cs="Calibri"/>
+          <w:sz w:val="24"/>
+          <w:lang w:val="pt-PT"/>
+        </w:rPr>
+      </w:pPr>
+    </w:p>
+    <w:p>
+      <w:pPr>
+        <w:rPr>
+          <w:rFonts w:eastAsia="Calibri" w:cs="Calibri"/>
+          <w:sz w:val="24"/>
+          <w:lang w:val="pt-PT"/>
+        </w:rPr>
+      </w:pPr>
+    </w:p>
+    <w:p>
+      <w:pPr>
+        <w:rPr>
+          <w:rFonts w:eastAsia="Calibri" w:cs="Calibri"/>
+          <w:sz w:val="24"/>
+          <w:lang w:val="pt-PT"/>
+        </w:rPr>
+      </w:pPr>
+    </w:p>
+    <w:p>
+      <w:pPr>
+        <w:rPr>
+          <w:rFonts w:eastAsia="Calibri" w:cs="Calibri"/>
+          <w:sz w:val="24"/>
+          <w:lang w:val="pt-PT"/>
+        </w:rPr>
+      </w:pPr>
+    </w:p>
+    <w:p>
+      <w:pPr>
         <w:pStyle w:val="Titulo"/>
         <w:rPr>
           <w:rFonts w:asciiTheme="minorHAnsi" w:hAnsiTheme="minorHAnsi"/>
           <w:lang w:val="pt-PT"/>
         </w:rPr>
       </w:pPr>
-      <w:bookmarkStart w:id="0" w:name="_Toc358238865"/>
+      <w:bookmarkStart w:id="1" w:name="_Toc358238865"/>
       <w:r>
         <w:rPr>
           <w:rFonts w:asciiTheme="minorHAnsi" w:hAnsiTheme="minorHAnsi"/>
@@ -2939,7 +3273,7 @@
         <w:lastRenderedPageBreak/>
         <w:t>Especificação da linguagem Fluxo-Gráfica e ferramentas do IDE</w:t>
       </w:r>
-      <w:bookmarkEnd w:id="0"/>
+      <w:bookmarkEnd w:id="1"/>
     </w:p>
     <w:p>
       <w:pPr>
@@ -2966,7 +3300,7 @@
           <w:rFonts w:eastAsia="Calibri"/>
         </w:rPr>
       </w:pPr>
-      <w:bookmarkStart w:id="1" w:name="_Toc358238866"/>
+      <w:bookmarkStart w:id="2" w:name="_Toc358238866"/>
       <w:r>
         <w:rPr>
           <w:rFonts w:eastAsia="Calibri"/>
@@ -2980,7 +3314,7 @@
         </w:rPr>
         <w:t xml:space="preserve"> – Requisitos globais da linguagem.</w:t>
       </w:r>
-      <w:bookmarkEnd w:id="1"/>
+      <w:bookmarkEnd w:id="2"/>
     </w:p>
     <w:p>
       <w:pPr>
@@ -3030,9 +3364,9 @@
       <w:r>
         <w:object w:dxaOrig="8798" w:dyaOrig="2793">
           <v:rect id="rectole0000000000" o:spid="_x0000_i1025" style="width:440.25pt;height:139.5pt" o:ole="" o:preferrelative="t" stroked="f">
-            <v:imagedata r:id="rId6" o:title=""/>
+            <v:imagedata r:id="rId9" o:title=""/>
           </v:rect>
-          <o:OLEObject Type="Embed" ProgID="StaticMetafile" ShapeID="rectole0000000000" DrawAspect="Content" ObjectID="_1432057948" r:id="rId7"/>
+          <o:OLEObject Type="Embed" ProgID="StaticMetafile" ShapeID="rectole0000000000" DrawAspect="Content" ObjectID="_1434018633" r:id="rId10"/>
         </w:object>
       </w:r>
     </w:p>
@@ -3126,9 +3460,9 @@
       <w:r>
         <w:object w:dxaOrig="1944" w:dyaOrig="950">
           <v:rect id="rectole0000000001" o:spid="_x0000_i1026" style="width:97.5pt;height:47.25pt" o:ole="" o:preferrelative="t" stroked="f">
-            <v:imagedata r:id="rId8" o:title=""/>
+            <v:imagedata r:id="rId11" o:title=""/>
           </v:rect>
-          <o:OLEObject Type="Embed" ProgID="StaticMetafile" ShapeID="rectole0000000001" DrawAspect="Content" ObjectID="_1432057949" r:id="rId9"/>
+          <o:OLEObject Type="Embed" ProgID="StaticMetafile" ShapeID="rectole0000000001" DrawAspect="Content" ObjectID="_1434018634" r:id="rId12"/>
         </w:object>
       </w:r>
     </w:p>
@@ -3326,7 +3660,7 @@
           <w:rFonts w:eastAsia="Calibri"/>
         </w:rPr>
       </w:pPr>
-      <w:bookmarkStart w:id="2" w:name="_Toc358238867"/>
+      <w:bookmarkStart w:id="3" w:name="_Toc358238867"/>
       <w:r>
         <w:rPr>
           <w:rFonts w:eastAsia="Calibri"/>
@@ -3340,7 +3674,7 @@
         </w:rPr>
         <w:t xml:space="preserve"> -  Inicio/Fim.</w:t>
       </w:r>
-      <w:bookmarkEnd w:id="2"/>
+      <w:bookmarkEnd w:id="3"/>
     </w:p>
     <w:p>
       <w:pPr>
@@ -3414,11 +3748,11 @@
             <o:lock v:ext="edit" aspectratio="t"/>
           </v:shapetype>
           <v:shape id="_x0000_s1097" type="#_x0000_t75" style="position:absolute;margin-left:46.2pt;margin-top:6.8pt;width:87pt;height:36.75pt;z-index:251656192;mso-position-horizontal-relative:text;mso-position-vertical-relative:text" filled="t">
-            <v:imagedata r:id="rId10" o:title=""/>
+            <v:imagedata r:id="rId13" o:title=""/>
             <o:lock v:ext="edit" aspectratio="f"/>
             <w10:wrap type="square"/>
           </v:shape>
-          <o:OLEObject Type="Embed" ProgID="StaticMetafile" ShapeID="_x0000_s1097" DrawAspect="Content" ObjectID="_1432057958" r:id="rId11"/>
+          <o:OLEObject Type="Embed" ProgID="StaticMetafile" ShapeID="_x0000_s1097" DrawAspect="Content" ObjectID="_1434018643" r:id="rId14"/>
         </w:object>
       </w:r>
       <w:r>
@@ -3607,7 +3941,7 @@
           <w:rFonts w:eastAsia="Calibri"/>
         </w:rPr>
       </w:pPr>
-      <w:bookmarkStart w:id="3" w:name="_Toc358238868"/>
+      <w:bookmarkStart w:id="4" w:name="_Toc358238868"/>
       <w:r>
         <w:rPr>
           <w:rFonts w:eastAsia="Calibri"/>
@@ -3621,7 +3955,7 @@
         </w:rPr>
         <w:t xml:space="preserve"> -  União.</w:t>
       </w:r>
-      <w:bookmarkEnd w:id="3"/>
+      <w:bookmarkEnd w:id="4"/>
     </w:p>
     <w:p>
       <w:pPr>
@@ -3675,9 +4009,9 @@
       <w:r>
         <w:object w:dxaOrig="1396" w:dyaOrig="1036">
           <v:rect id="rectole0000000003" o:spid="_x0000_i1027" style="width:69.75pt;height:51.75pt" o:ole="" o:preferrelative="t" stroked="f">
-            <v:imagedata r:id="rId12" o:title=""/>
+            <v:imagedata r:id="rId15" o:title=""/>
           </v:rect>
-          <o:OLEObject Type="Embed" ProgID="StaticMetafile" ShapeID="rectole0000000003" DrawAspect="Content" ObjectID="_1432057950" r:id="rId13"/>
+          <o:OLEObject Type="Embed" ProgID="StaticMetafile" ShapeID="rectole0000000003" DrawAspect="Content" ObjectID="_1434018635" r:id="rId16"/>
         </w:object>
       </w:r>
       <w:r>
@@ -3810,7 +4144,7 @@
           <w:rFonts w:eastAsia="Calibri"/>
         </w:rPr>
       </w:pPr>
-      <w:bookmarkStart w:id="4" w:name="_Toc358238869"/>
+      <w:bookmarkStart w:id="5" w:name="_Toc358238869"/>
       <w:r>
         <w:rPr>
           <w:rFonts w:eastAsia="Calibri"/>
@@ -3824,7 +4158,7 @@
         </w:rPr>
         <w:t xml:space="preserve"> -  Leitura.</w:t>
       </w:r>
-      <w:bookmarkEnd w:id="4"/>
+      <w:bookmarkEnd w:id="5"/>
     </w:p>
     <w:p>
       <w:pPr>
@@ -3877,9 +4211,9 @@
       <w:r>
         <w:object w:dxaOrig="2404" w:dyaOrig="964">
           <v:rect id="rectole0000000004" o:spid="_x0000_i1028" style="width:120pt;height:48pt" o:ole="" o:preferrelative="t" stroked="f">
-            <v:imagedata r:id="rId14" o:title=""/>
+            <v:imagedata r:id="rId17" o:title=""/>
           </v:rect>
-          <o:OLEObject Type="Embed" ProgID="StaticMetafile" ShapeID="rectole0000000004" DrawAspect="Content" ObjectID="_1432057951" r:id="rId15"/>
+          <o:OLEObject Type="Embed" ProgID="StaticMetafile" ShapeID="rectole0000000004" DrawAspect="Content" ObjectID="_1434018636" r:id="rId18"/>
         </w:object>
       </w:r>
       <w:r>
@@ -4216,7 +4550,7 @@
           <w:rFonts w:eastAsia="Calibri"/>
         </w:rPr>
       </w:pPr>
-      <w:bookmarkStart w:id="5" w:name="_Toc358238870"/>
+      <w:bookmarkStart w:id="6" w:name="_Toc358238870"/>
       <w:r>
         <w:rPr>
           <w:rFonts w:eastAsia="Calibri"/>
@@ -4231,7 +4565,7 @@
         </w:rPr>
         <w:t xml:space="preserve"> – Processo/Funções.</w:t>
       </w:r>
-      <w:bookmarkEnd w:id="5"/>
+      <w:bookmarkEnd w:id="6"/>
     </w:p>
     <w:p>
       <w:pPr>
@@ -4284,9 +4618,9 @@
       <w:r>
         <w:object w:dxaOrig="2433" w:dyaOrig="1238">
           <v:rect id="rectole0000000005" o:spid="_x0000_i1029" style="width:121.5pt;height:62.25pt" o:ole="" o:preferrelative="t" stroked="f">
-            <v:imagedata r:id="rId16" o:title=""/>
+            <v:imagedata r:id="rId19" o:title=""/>
           </v:rect>
-          <o:OLEObject Type="Embed" ProgID="StaticMetafile" ShapeID="rectole0000000005" DrawAspect="Content" ObjectID="_1432057952" r:id="rId17"/>
+          <o:OLEObject Type="Embed" ProgID="StaticMetafile" ShapeID="rectole0000000005" DrawAspect="Content" ObjectID="_1434018637" r:id="rId20"/>
         </w:object>
       </w:r>
       <w:r>
@@ -4358,11 +4692,11 @@
         </w:rPr>
         <w:object w:dxaOrig="1440" w:dyaOrig="1440">
           <v:shape id="_x0000_s1098" type="#_x0000_t75" style="position:absolute;left:0;text-align:left;margin-left:125.15pt;margin-top:25.15pt;width:150.75pt;height:89.25pt;z-index:251657216;mso-position-horizontal-relative:text;mso-position-vertical-relative:text" wrapcoords="-107 0 -107 21418 21600 21418 21600 0 -107 0" filled="t">
-            <v:imagedata r:id="rId18" o:title=""/>
+            <v:imagedata r:id="rId21" o:title=""/>
             <o:lock v:ext="edit" aspectratio="f"/>
             <w10:wrap type="square"/>
           </v:shape>
-          <o:OLEObject Type="Embed" ProgID="PBrush" ShapeID="_x0000_s1098" DrawAspect="Content" ObjectID="_1432057959" r:id="rId19"/>
+          <o:OLEObject Type="Embed" ProgID="PBrush" ShapeID="_x0000_s1098" DrawAspect="Content" ObjectID="_1434018644" r:id="rId22"/>
         </w:object>
       </w:r>
     </w:p>
@@ -4495,11 +4829,11 @@
         </w:rPr>
         <w:object w:dxaOrig="1440" w:dyaOrig="1440">
           <v:shape id="_x0000_s1158" type="#_x0000_t75" style="position:absolute;left:0;text-align:left;margin-left:45.65pt;margin-top:8.4pt;width:320.25pt;height:206.25pt;z-index:-251644928;mso-position-horizontal-relative:text;mso-position-vertical-relative:text" wrapcoords="-51 0 -51 21521 21600 21521 21600 0 -51 0" o:allowoverlap="f" filled="t">
-            <v:imagedata r:id="rId20" o:title=""/>
+            <v:imagedata r:id="rId23" o:title=""/>
             <o:lock v:ext="edit" aspectratio="f"/>
             <w10:wrap type="tight"/>
           </v:shape>
-          <o:OLEObject Type="Embed" ProgID="PBrush" ShapeID="_x0000_s1158" DrawAspect="Content" ObjectID="_1432057960" r:id="rId21"/>
+          <o:OLEObject Type="Embed" ProgID="PBrush" ShapeID="_x0000_s1158" DrawAspect="Content" ObjectID="_1434018645" r:id="rId24"/>
         </w:object>
       </w:r>
     </w:p>
@@ -4671,11 +5005,11 @@
         </w:rPr>
         <w:object w:dxaOrig="1440" w:dyaOrig="1440">
           <v:shape id="_x0000_s1159" type="#_x0000_t75" style="position:absolute;margin-left:83.6pt;margin-top:1pt;width:190.5pt;height:187.5pt;z-index:251672576;mso-position-horizontal-relative:text;mso-position-vertical-relative:text" wrapcoords="-85 0 -85 21514 21600 21514 21600 0 -85 0" filled="t">
-            <v:imagedata r:id="rId22" o:title=""/>
+            <v:imagedata r:id="rId25" o:title=""/>
             <o:lock v:ext="edit" aspectratio="f"/>
             <w10:wrap type="tight"/>
           </v:shape>
-          <o:OLEObject Type="Embed" ProgID="PBrush" ShapeID="_x0000_s1159" DrawAspect="Content" ObjectID="_1432057961" r:id="rId23"/>
+          <o:OLEObject Type="Embed" ProgID="PBrush" ShapeID="_x0000_s1159" DrawAspect="Content" ObjectID="_1434018646" r:id="rId26"/>
         </w:object>
       </w:r>
     </w:p>
@@ -5013,11 +5347,11 @@
         <w:lastRenderedPageBreak/>
         <w:object w:dxaOrig="1440" w:dyaOrig="1440">
           <v:shape id="_x0000_s1099" type="#_x0000_t75" style="position:absolute;margin-left:0;margin-top:0;width:150.75pt;height:89.25pt;z-index:251658240;mso-position-horizontal:center;mso-position-horizontal-relative:text;mso-position-vertical:absolute;mso-position-vertical-relative:text" filled="t">
-            <v:imagedata r:id="rId24" o:title=""/>
+            <v:imagedata r:id="rId27" o:title=""/>
             <o:lock v:ext="edit" aspectratio="f"/>
             <w10:wrap type="square"/>
           </v:shape>
-          <o:OLEObject Type="Embed" ProgID="PBrush" ShapeID="_x0000_s1099" DrawAspect="Content" ObjectID="_1432057962" r:id="rId25"/>
+          <o:OLEObject Type="Embed" ProgID="PBrush" ShapeID="_x0000_s1099" DrawAspect="Content" ObjectID="_1434018647" r:id="rId28"/>
         </w:object>
       </w:r>
     </w:p>
@@ -5137,7 +5471,7 @@
           <w:rFonts w:eastAsia="Calibri"/>
         </w:rPr>
       </w:pPr>
-      <w:bookmarkStart w:id="6" w:name="_Toc358238871"/>
+      <w:bookmarkStart w:id="7" w:name="_Toc358238871"/>
       <w:r>
         <w:rPr>
           <w:rFonts w:eastAsia="Calibri"/>
@@ -5151,7 +5485,7 @@
         </w:rPr>
         <w:t xml:space="preserve"> – Decisão.</w:t>
       </w:r>
-      <w:bookmarkEnd w:id="6"/>
+      <w:bookmarkEnd w:id="7"/>
     </w:p>
     <w:p>
       <w:pPr>
@@ -5207,11 +5541,11 @@
         </w:rPr>
         <w:object w:dxaOrig="1440" w:dyaOrig="1440">
           <v:shape id="_x0000_s1100" type="#_x0000_t75" style="position:absolute;margin-left:0;margin-top:0;width:93.75pt;height:63.75pt;z-index:251659264;mso-position-horizontal:center;mso-position-horizontal-relative:text;mso-position-vertical:absolute;mso-position-vertical-relative:text" filled="t">
-            <v:imagedata r:id="rId26" o:title=""/>
+            <v:imagedata r:id="rId29" o:title=""/>
             <o:lock v:ext="edit" aspectratio="f"/>
             <w10:wrap type="square"/>
           </v:shape>
-          <o:OLEObject Type="Embed" ProgID="StaticMetafile" ShapeID="_x0000_s1100" DrawAspect="Content" ObjectID="_1432057963" r:id="rId27"/>
+          <o:OLEObject Type="Embed" ProgID="StaticMetafile" ShapeID="_x0000_s1100" DrawAspect="Content" ObjectID="_1434018648" r:id="rId30"/>
         </w:object>
       </w:r>
       <w:r>
@@ -5398,7 +5732,7 @@
                     <pic:cNvPicPr/>
                   </pic:nvPicPr>
                   <pic:blipFill>
-                    <a:blip r:embed="rId28">
+                    <a:blip r:embed="rId31">
                       <a:extLst>
                         <a:ext uri="{28A0092B-C50C-407E-A947-70E740481C1C}">
                           <a14:useLocalDpi xmlns:a14="http://schemas.microsoft.com/office/drawing/2010/main" val="0"/>
@@ -6126,7 +6460,7 @@
                     <pic:cNvPicPr/>
                   </pic:nvPicPr>
                   <pic:blipFill>
-                    <a:blip r:embed="rId29">
+                    <a:blip r:embed="rId32">
                       <a:extLst>
                         <a:ext uri="{28A0092B-C50C-407E-A947-70E740481C1C}">
                           <a14:useLocalDpi xmlns:a14="http://schemas.microsoft.com/office/drawing/2010/main" val="0"/>
@@ -6211,7 +6545,7 @@
           <w:rFonts w:eastAsia="Calibri"/>
         </w:rPr>
       </w:pPr>
-      <w:bookmarkStart w:id="7" w:name="_Toc358238872"/>
+      <w:bookmarkStart w:id="8" w:name="_Toc358238872"/>
       <w:r>
         <w:rPr>
           <w:rFonts w:eastAsia="Calibri"/>
@@ -6225,7 +6559,7 @@
         </w:rPr>
         <w:t xml:space="preserve"> – Escrita.</w:t>
       </w:r>
-      <w:bookmarkEnd w:id="7"/>
+      <w:bookmarkEnd w:id="8"/>
     </w:p>
     <w:p>
       <w:pPr>
@@ -6276,11 +6610,11 @@
         </w:rPr>
         <w:object w:dxaOrig="1440" w:dyaOrig="1440">
           <v:shape id="_x0000_s1101" type="#_x0000_t75" style="position:absolute;margin-left:0;margin-top:0;width:93pt;height:50.25pt;z-index:251660288;mso-position-horizontal:center;mso-position-horizontal-relative:text;mso-position-vertical:absolute;mso-position-vertical-relative:text" filled="t">
-            <v:imagedata r:id="rId30" o:title=""/>
+            <v:imagedata r:id="rId33" o:title=""/>
             <o:lock v:ext="edit" aspectratio="f"/>
             <w10:wrap type="square"/>
           </v:shape>
-          <o:OLEObject Type="Embed" ProgID="StaticMetafile" ShapeID="_x0000_s1101" DrawAspect="Content" ObjectID="_1432057964" r:id="rId31"/>
+          <o:OLEObject Type="Embed" ProgID="StaticMetafile" ShapeID="_x0000_s1101" DrawAspect="Content" ObjectID="_1434018649" r:id="rId34"/>
         </w:object>
       </w:r>
     </w:p>
@@ -6555,7 +6889,7 @@
           <w:rFonts w:eastAsia="Calibri"/>
         </w:rPr>
       </w:pPr>
-      <w:bookmarkStart w:id="8" w:name="_Toc358238873"/>
+      <w:bookmarkStart w:id="9" w:name="_Toc358238873"/>
       <w:r>
         <w:rPr>
           <w:rFonts w:eastAsia="Calibri"/>
@@ -6569,7 +6903,7 @@
         </w:rPr>
         <w:t xml:space="preserve"> – Return.</w:t>
       </w:r>
-      <w:bookmarkEnd w:id="8"/>
+      <w:bookmarkEnd w:id="9"/>
     </w:p>
     <w:p>
       <w:pPr>
@@ -6612,11 +6946,11 @@
         </w:rPr>
         <w:object w:dxaOrig="1440" w:dyaOrig="1440">
           <v:shape id="_x0000_s1102" type="#_x0000_t75" style="position:absolute;margin-left:0;margin-top:.55pt;width:78pt;height:41.25pt;z-index:251661312;mso-position-horizontal:center;mso-position-horizontal-relative:text;mso-position-vertical:absolute;mso-position-vertical-relative:text" filled="t">
-            <v:imagedata r:id="rId32" o:title=""/>
+            <v:imagedata r:id="rId35" o:title=""/>
             <o:lock v:ext="edit" aspectratio="f"/>
             <w10:wrap type="square"/>
           </v:shape>
-          <o:OLEObject Type="Embed" ProgID="StaticMetafile" ShapeID="_x0000_s1102" DrawAspect="Content" ObjectID="_1432057965" r:id="rId33"/>
+          <o:OLEObject Type="Embed" ProgID="StaticMetafile" ShapeID="_x0000_s1102" DrawAspect="Content" ObjectID="_1434018650" r:id="rId36"/>
         </w:object>
       </w:r>
     </w:p>
@@ -6849,11 +7183,11 @@
         </w:rPr>
         <w:object w:dxaOrig="1440" w:dyaOrig="1440">
           <v:shape id="_x0000_s1103" type="#_x0000_t75" style="position:absolute;margin-left:0;margin-top:0;width:128.25pt;height:40.5pt;z-index:251662336;mso-position-horizontal:center;mso-position-horizontal-relative:text;mso-position-vertical:absolute;mso-position-vertical-relative:text" filled="t">
-            <v:imagedata r:id="rId34" o:title=""/>
+            <v:imagedata r:id="rId37" o:title=""/>
             <o:lock v:ext="edit" aspectratio="f"/>
             <w10:wrap type="square"/>
           </v:shape>
-          <o:OLEObject Type="Embed" ProgID="StaticMetafile" ShapeID="_x0000_s1103" DrawAspect="Content" ObjectID="_1432057966" r:id="rId35"/>
+          <o:OLEObject Type="Embed" ProgID="StaticMetafile" ShapeID="_x0000_s1103" DrawAspect="Content" ObjectID="_1434018651" r:id="rId38"/>
         </w:object>
       </w:r>
     </w:p>
@@ -6891,7 +7225,7 @@
           <w:rFonts w:eastAsia="Calibri"/>
         </w:rPr>
       </w:pPr>
-      <w:bookmarkStart w:id="9" w:name="_Toc358238874"/>
+      <w:bookmarkStart w:id="10" w:name="_Toc358238874"/>
       <w:r>
         <w:rPr>
           <w:rFonts w:eastAsia="Calibri"/>
@@ -6905,7 +7239,7 @@
         </w:rPr>
         <w:t xml:space="preserve"> – Ligações.</w:t>
       </w:r>
-      <w:bookmarkEnd w:id="9"/>
+      <w:bookmarkEnd w:id="10"/>
     </w:p>
     <w:p>
       <w:pPr>
@@ -6946,7 +7280,7 @@
                     <pic:cNvPicPr/>
                   </pic:nvPicPr>
                   <pic:blipFill>
-                    <a:blip r:embed="rId36">
+                    <a:blip r:embed="rId39">
                       <a:extLst>
                         <a:ext uri="{28A0092B-C50C-407E-A947-70E740481C1C}">
                           <a14:useLocalDpi xmlns:a14="http://schemas.microsoft.com/office/drawing/2010/main" val="0"/>
@@ -7036,7 +7370,7 @@
           <w:rFonts w:eastAsia="Calibri"/>
         </w:rPr>
       </w:pPr>
-      <w:bookmarkStart w:id="10" w:name="_Toc358238875"/>
+      <w:bookmarkStart w:id="11" w:name="_Toc358238875"/>
       <w:r>
         <w:rPr>
           <w:noProof/>
@@ -7066,7 +7400,7 @@
                     <pic:cNvPicPr/>
                   </pic:nvPicPr>
                   <pic:blipFill>
-                    <a:blip r:embed="rId37">
+                    <a:blip r:embed="rId40">
                       <a:extLst>
                         <a:ext uri="{28A0092B-C50C-407E-A947-70E740481C1C}">
                           <a14:useLocalDpi xmlns:a14="http://schemas.microsoft.com/office/drawing/2010/main" val="0"/>
@@ -7105,7 +7439,7 @@
         </w:rPr>
         <w:t xml:space="preserve"> – Switch Case.</w:t>
       </w:r>
-      <w:bookmarkEnd w:id="10"/>
+      <w:bookmarkEnd w:id="11"/>
     </w:p>
     <w:p>
       <w:pPr>
@@ -7251,11 +7585,11 @@
         <w:lastRenderedPageBreak/>
         <w:object w:dxaOrig="1440" w:dyaOrig="1440">
           <v:shape id="_x0000_s1105" type="#_x0000_t75" style="position:absolute;left:0;text-align:left;margin-left:71.7pt;margin-top:51pt;width:264pt;height:267.75pt;z-index:251663360;mso-position-horizontal-relative:text;mso-position-vertical-relative:text" filled="t">
-            <v:imagedata r:id="rId38" o:title=""/>
+            <v:imagedata r:id="rId41" o:title=""/>
             <o:lock v:ext="edit" aspectratio="f"/>
             <w10:wrap type="square"/>
           </v:shape>
-          <o:OLEObject Type="Embed" ProgID="StaticMetafile" ShapeID="_x0000_s1105" DrawAspect="Content" ObjectID="_1432057967" r:id="rId39"/>
+          <o:OLEObject Type="Embed" ProgID="StaticMetafile" ShapeID="_x0000_s1105" DrawAspect="Content" ObjectID="_1434018652" r:id="rId42"/>
         </w:object>
       </w:r>
       <w:r>
@@ -7448,9 +7782,9 @@
       <w:r>
         <w:object w:dxaOrig="5486" w:dyaOrig="5313">
           <v:rect id="rectole0000000015" o:spid="_x0000_i1030" style="width:274.5pt;height:265.5pt" o:ole="" o:preferrelative="t" stroked="f">
-            <v:imagedata r:id="rId40" o:title=""/>
+            <v:imagedata r:id="rId43" o:title=""/>
           </v:rect>
-          <o:OLEObject Type="Embed" ProgID="StaticMetafile" ShapeID="rectole0000000015" DrawAspect="Content" ObjectID="_1432057953" r:id="rId41"/>
+          <o:OLEObject Type="Embed" ProgID="StaticMetafile" ShapeID="rectole0000000015" DrawAspect="Content" ObjectID="_1434018638" r:id="rId44"/>
         </w:object>
       </w:r>
     </w:p>
@@ -8123,9 +8457,9 @@
       <w:r>
         <w:object w:dxaOrig="4406" w:dyaOrig="5138">
           <v:rect id="rectole0000000016" o:spid="_x0000_i1031" style="width:220.5pt;height:257.25pt" o:ole="" o:preferrelative="t" stroked="f">
-            <v:imagedata r:id="rId42" o:title=""/>
+            <v:imagedata r:id="rId45" o:title=""/>
           </v:rect>
-          <o:OLEObject Type="Embed" ProgID="StaticMetafile" ShapeID="rectole0000000016" DrawAspect="Content" ObjectID="_1432057954" r:id="rId43"/>
+          <o:OLEObject Type="Embed" ProgID="StaticMetafile" ShapeID="rectole0000000016" DrawAspect="Content" ObjectID="_1434018639" r:id="rId46"/>
         </w:object>
       </w:r>
     </w:p>
@@ -8165,7 +8499,7 @@
           <w:rFonts w:eastAsia="Calibri"/>
         </w:rPr>
       </w:pPr>
-      <w:bookmarkStart w:id="11" w:name="_Toc358238876"/>
+      <w:bookmarkStart w:id="12" w:name="_Toc358238876"/>
       <w:r>
         <w:rPr>
           <w:rFonts w:eastAsia="Calibri"/>
@@ -8179,7 +8513,7 @@
         </w:rPr>
         <w:t xml:space="preserve"> – For.</w:t>
       </w:r>
-      <w:bookmarkEnd w:id="11"/>
+      <w:bookmarkEnd w:id="12"/>
     </w:p>
     <w:p>
       <w:pPr>
@@ -8198,9 +8532,9 @@
       <w:r>
         <w:object w:dxaOrig="4132" w:dyaOrig="1425">
           <v:rect id="rectole0000000017" o:spid="_x0000_i1032" style="width:206.25pt;height:71.25pt" o:ole="" o:preferrelative="t" stroked="f">
-            <v:imagedata r:id="rId44" o:title=""/>
+            <v:imagedata r:id="rId47" o:title=""/>
           </v:rect>
-          <o:OLEObject Type="Embed" ProgID="StaticMetafile" ShapeID="rectole0000000017" DrawAspect="Content" ObjectID="_1432057955" r:id="rId45"/>
+          <o:OLEObject Type="Embed" ProgID="StaticMetafile" ShapeID="rectole0000000017" DrawAspect="Content" ObjectID="_1434018640" r:id="rId48"/>
         </w:object>
       </w:r>
     </w:p>
@@ -8314,9 +8648,9 @@
       <w:r>
         <w:object w:dxaOrig="4320" w:dyaOrig="1641">
           <v:rect id="rectole0000000018" o:spid="_x0000_i1033" style="width:3in;height:81.75pt" o:ole="" o:preferrelative="t" stroked="f">
-            <v:imagedata r:id="rId46" o:title=""/>
+            <v:imagedata r:id="rId49" o:title=""/>
           </v:rect>
-          <o:OLEObject Type="Embed" ProgID="StaticMetafile" ShapeID="rectole0000000018" DrawAspect="Content" ObjectID="_1432057956" r:id="rId47"/>
+          <o:OLEObject Type="Embed" ProgID="StaticMetafile" ShapeID="rectole0000000018" DrawAspect="Content" ObjectID="_1434018641" r:id="rId50"/>
         </w:object>
       </w:r>
     </w:p>
@@ -8413,9 +8747,9 @@
       <w:r>
         <w:object w:dxaOrig="6667" w:dyaOrig="3283">
           <v:rect id="rectole0000000019" o:spid="_x0000_i1034" style="width:333pt;height:164.25pt" o:ole="" o:preferrelative="t" stroked="f">
-            <v:imagedata r:id="rId48" o:title=""/>
+            <v:imagedata r:id="rId51" o:title=""/>
           </v:rect>
-          <o:OLEObject Type="Embed" ProgID="StaticMetafile" ShapeID="rectole0000000019" DrawAspect="Content" ObjectID="_1432057957" r:id="rId49"/>
+          <o:OLEObject Type="Embed" ProgID="StaticMetafile" ShapeID="rectole0000000019" DrawAspect="Content" ObjectID="_1434018642" r:id="rId52"/>
         </w:object>
       </w:r>
     </w:p>
@@ -9038,7 +9372,7 @@
           <w:rFonts w:eastAsia="Calibri"/>
         </w:rPr>
       </w:pPr>
-      <w:bookmarkStart w:id="12" w:name="_Toc358238877"/>
+      <w:bookmarkStart w:id="13" w:name="_Toc358238877"/>
       <w:r>
         <w:rPr>
           <w:rFonts w:eastAsia="Calibri"/>
@@ -9052,7 +9386,7 @@
         </w:rPr>
         <w:t xml:space="preserve"> - Comentários.</w:t>
       </w:r>
-      <w:bookmarkEnd w:id="12"/>
+      <w:bookmarkEnd w:id="13"/>
     </w:p>
     <w:p>
       <w:pPr>
@@ -9322,7 +9656,6 @@
                           <w:szCs w:val="24"/>
                         </w:rPr>
                       </w:pPr>
-                      <w:proofErr w:type="spellStart"/>
                       <w:r>
                         <w:rPr>
                           <w:sz w:val="24"/>
@@ -9330,7 +9663,6 @@
                         </w:rPr>
                         <w:t>Inicio</w:t>
                       </w:r>
-                      <w:proofErr w:type="spellEnd"/>
                     </w:p>
                   </w:txbxContent>
                 </v:textbox>
@@ -9346,7 +9678,6 @@
                           <w:szCs w:val="24"/>
                         </w:rPr>
                       </w:pPr>
-                      <w:proofErr w:type="spellStart"/>
                       <w:r>
                         <w:rPr>
                           <w:sz w:val="24"/>
@@ -9354,7 +9685,6 @@
                         </w:rPr>
                         <w:t>Fim</w:t>
                       </w:r>
-                      <w:proofErr w:type="spellEnd"/>
                     </w:p>
                   </w:txbxContent>
                 </v:textbox>
@@ -9371,13 +9701,8 @@
                         <w:jc w:val="center"/>
                       </w:pPr>
                       <w:r>
-                        <w:t xml:space="preserve">Ola </w:t>
+                        <w:t>Ola Mundo</w:t>
                       </w:r>
-                      <w:proofErr w:type="spellStart"/>
-                      <w:r>
-                        <w:t>Mundo</w:t>
-                      </w:r>
-                      <w:proofErr w:type="spellEnd"/>
                     </w:p>
                   </w:txbxContent>
                 </v:textbox>
@@ -9402,27 +9727,9 @@
                     <w:pPr>
                       <w:spacing w:after="0"/>
                     </w:pPr>
-                    <w:proofErr w:type="spellStart"/>
                     <w:r>
-                      <w:t>Aqui</w:t>
+                      <w:t>Aqui imprime o Ola Mundo</w:t>
                     </w:r>
-                    <w:proofErr w:type="spellEnd"/>
-                    <w:r>
-                      <w:t xml:space="preserve"> </w:t>
-                    </w:r>
-                    <w:proofErr w:type="spellStart"/>
-                    <w:r>
-                      <w:t>imprime</w:t>
-                    </w:r>
-                    <w:proofErr w:type="spellEnd"/>
-                    <w:r>
-                      <w:t xml:space="preserve"> o Ola </w:t>
-                    </w:r>
-                    <w:proofErr w:type="spellStart"/>
-                    <w:r>
-                      <w:t>Mundo</w:t>
-                    </w:r>
-                    <w:proofErr w:type="spellEnd"/>
                   </w:p>
                 </w:txbxContent>
               </v:textbox>
@@ -9673,7 +9980,6 @@
                             <w:szCs w:val="24"/>
                           </w:rPr>
                         </w:pPr>
-                        <w:proofErr w:type="spellStart"/>
                         <w:r>
                           <w:rPr>
                             <w:sz w:val="24"/>
@@ -9681,7 +9987,6 @@
                           </w:rPr>
                           <w:t>Inicio</w:t>
                         </w:r>
-                        <w:proofErr w:type="spellEnd"/>
                       </w:p>
                     </w:txbxContent>
                   </v:textbox>
@@ -9697,7 +10002,6 @@
                             <w:szCs w:val="24"/>
                           </w:rPr>
                         </w:pPr>
-                        <w:proofErr w:type="spellStart"/>
                         <w:r>
                           <w:rPr>
                             <w:sz w:val="24"/>
@@ -9705,7 +10009,6 @@
                           </w:rPr>
                           <w:t>Fim</w:t>
                         </w:r>
-                        <w:proofErr w:type="spellEnd"/>
                       </w:p>
                     </w:txbxContent>
                   </v:textbox>
@@ -9718,13 +10021,8 @@
                           <w:jc w:val="center"/>
                         </w:pPr>
                         <w:r>
-                          <w:t xml:space="preserve">Ola </w:t>
+                          <w:t>Ola Mundo</w:t>
                         </w:r>
-                        <w:proofErr w:type="spellStart"/>
-                        <w:r>
-                          <w:t>Mundo</w:t>
-                        </w:r>
-                        <w:proofErr w:type="spellEnd"/>
                       </w:p>
                     </w:txbxContent>
                   </v:textbox>
@@ -9745,27 +10043,9 @@
                       <w:pPr>
                         <w:spacing w:after="0"/>
                       </w:pPr>
-                      <w:proofErr w:type="spellStart"/>
                       <w:r>
-                        <w:t>Aqui</w:t>
+                        <w:t>Aqui imprime o Ola Mundo</w:t>
                       </w:r>
-                      <w:proofErr w:type="spellEnd"/>
-                      <w:r>
-                        <w:t xml:space="preserve"> </w:t>
-                      </w:r>
-                      <w:proofErr w:type="spellStart"/>
-                      <w:r>
-                        <w:t>imprime</w:t>
-                      </w:r>
-                      <w:proofErr w:type="spellEnd"/>
-                      <w:r>
-                        <w:t xml:space="preserve"> o Ola </w:t>
-                      </w:r>
-                      <w:proofErr w:type="spellStart"/>
-                      <w:r>
-                        <w:t>Mundo</w:t>
-                      </w:r>
-                      <w:proofErr w:type="spellEnd"/>
                     </w:p>
                   </w:txbxContent>
                 </v:textbox>
@@ -9990,13 +10270,8 @@
                         <w:jc w:val="center"/>
                       </w:pPr>
                       <w:r>
-                        <w:t xml:space="preserve">Ola </w:t>
+                        <w:t>Ola Mundo</w:t>
                       </w:r>
-                      <w:proofErr w:type="spellStart"/>
-                      <w:r>
-                        <w:t>Mundo</w:t>
-                      </w:r>
-                      <w:proofErr w:type="spellEnd"/>
                     </w:p>
                   </w:txbxContent>
                 </v:textbox>
@@ -10008,27 +10283,9 @@
                       <w:pPr>
                         <w:spacing w:after="0"/>
                       </w:pPr>
-                      <w:proofErr w:type="spellStart"/>
                       <w:r>
-                        <w:t>Aqui</w:t>
+                        <w:t>Aqui imprime o Ola Mundo</w:t>
                       </w:r>
-                      <w:proofErr w:type="spellEnd"/>
-                      <w:r>
-                        <w:t xml:space="preserve"> </w:t>
-                      </w:r>
-                      <w:proofErr w:type="spellStart"/>
-                      <w:r>
-                        <w:t>imprime</w:t>
-                      </w:r>
-                      <w:proofErr w:type="spellEnd"/>
-                      <w:r>
-                        <w:t xml:space="preserve"> o Ola </w:t>
-                      </w:r>
-                      <w:proofErr w:type="spellStart"/>
-                      <w:r>
-                        <w:t>Mundo</w:t>
-                      </w:r>
-                      <w:proofErr w:type="spellEnd"/>
                     </w:p>
                   </w:txbxContent>
                 </v:textbox>
@@ -10168,7 +10425,7 @@
           <w:rFonts w:eastAsia="Calibri"/>
         </w:rPr>
       </w:pPr>
-      <w:bookmarkStart w:id="13" w:name="_Toc358238878"/>
+      <w:bookmarkStart w:id="14" w:name="_Toc358238878"/>
       <w:r>
         <w:rPr>
           <w:rFonts w:eastAsia="Calibri"/>
@@ -10182,7 +10439,7 @@
         </w:rPr>
         <w:t xml:space="preserve"> - Editor de expressões.</w:t>
       </w:r>
-      <w:bookmarkEnd w:id="13"/>
+      <w:bookmarkEnd w:id="14"/>
     </w:p>
     <w:p>
       <w:pPr>
@@ -10497,7 +10754,7 @@
                     </pic:cNvPicPr>
                   </pic:nvPicPr>
                   <pic:blipFill>
-                    <a:blip r:embed="rId50">
+                    <a:blip r:embed="rId53">
                       <a:extLst>
                         <a:ext uri="{28A0092B-C50C-407E-A947-70E740481C1C}">
                           <a14:useLocalDpi xmlns:a14="http://schemas.microsoft.com/office/drawing/2010/main" val="0"/>
@@ -10547,7 +10804,7 @@
           <w:rFonts w:eastAsia="Calibri"/>
         </w:rPr>
       </w:pPr>
-      <w:bookmarkStart w:id="14" w:name="_Toc358238879"/>
+      <w:bookmarkStart w:id="15" w:name="_Toc358238879"/>
       <w:r>
         <w:rPr>
           <w:rFonts w:eastAsia="Calibri"/>
@@ -10561,7 +10818,7 @@
         </w:rPr>
         <w:t xml:space="preserve"> - Interacção com página de testes.</w:t>
       </w:r>
-      <w:bookmarkEnd w:id="14"/>
+      <w:bookmarkEnd w:id="15"/>
     </w:p>
     <w:p>
       <w:pPr>
@@ -11227,7 +11484,7 @@
           <w:rFonts w:eastAsia="Calibri"/>
         </w:rPr>
       </w:pPr>
-      <w:bookmarkStart w:id="15" w:name="_Toc358238880"/>
+      <w:bookmarkStart w:id="16" w:name="_Toc358238880"/>
       <w:r>
         <w:rPr>
           <w:rFonts w:eastAsia="Calibri"/>
@@ -11241,7 +11498,7 @@
         </w:rPr>
         <w:t xml:space="preserve"> - Funções.</w:t>
       </w:r>
-      <w:bookmarkEnd w:id="15"/>
+      <w:bookmarkEnd w:id="16"/>
     </w:p>
     <w:p>
       <w:pPr>
@@ -11714,7 +11971,7 @@
                     <pic:cNvPicPr/>
                   </pic:nvPicPr>
                   <pic:blipFill>
-                    <a:blip r:embed="rId51"/>
+                    <a:blip r:embed="rId54"/>
                     <a:stretch>
                       <a:fillRect/>
                     </a:stretch>
@@ -11829,7 +12086,7 @@
                     <pic:cNvPicPr/>
                   </pic:nvPicPr>
                   <pic:blipFill>
-                    <a:blip r:embed="rId52"/>
+                    <a:blip r:embed="rId55"/>
                     <a:stretch>
                       <a:fillRect/>
                     </a:stretch>
@@ -11899,7 +12156,7 @@
                     <pic:cNvPicPr/>
                   </pic:nvPicPr>
                   <pic:blipFill>
-                    <a:blip r:embed="rId53"/>
+                    <a:blip r:embed="rId56"/>
                     <a:stretch>
                       <a:fillRect/>
                     </a:stretch>
@@ -11937,7 +12194,7 @@
           <w:lang w:val="pt-PT"/>
         </w:rPr>
       </w:pPr>
-      <w:bookmarkStart w:id="16" w:name="_Toc358238881"/>
+      <w:bookmarkStart w:id="17" w:name="_Toc358238881"/>
       <w:r>
         <w:rPr>
           <w:rFonts w:asciiTheme="minorHAnsi" w:hAnsiTheme="minorHAnsi"/>
@@ -11945,7 +12202,7 @@
         </w:rPr>
         <w:t>Especificação de Parsing</w:t>
       </w:r>
-      <w:bookmarkEnd w:id="16"/>
+      <w:bookmarkEnd w:id="17"/>
     </w:p>
     <w:p>
       <w:pPr>
@@ -11980,7 +12237,7 @@
           <w:rFonts w:eastAsia="Calibri"/>
         </w:rPr>
       </w:pPr>
-      <w:bookmarkStart w:id="17" w:name="_Toc358238882"/>
+      <w:bookmarkStart w:id="18" w:name="_Toc358238882"/>
       <w:r>
         <w:rPr>
           <w:rFonts w:eastAsia="Calibri"/>
@@ -11994,7 +12251,7 @@
         </w:rPr>
         <w:t xml:space="preserve"> – Requisitos Globais</w:t>
       </w:r>
-      <w:bookmarkEnd w:id="17"/>
+      <w:bookmarkEnd w:id="18"/>
     </w:p>
     <w:p>
       <w:pPr>
@@ -12260,7 +12517,7 @@
           <w:b/>
         </w:rPr>
       </w:pPr>
-      <w:bookmarkStart w:id="18" w:name="_Toc358238883"/>
+      <w:bookmarkStart w:id="19" w:name="_Toc358238883"/>
       <w:r>
         <w:rPr>
           <w:rFonts w:eastAsia="Calibri"/>
@@ -12274,7 +12531,7 @@
         </w:rPr>
         <w:t xml:space="preserve"> – Linguagens de baixo nível (Assembly)</w:t>
       </w:r>
-      <w:bookmarkEnd w:id="18"/>
+      <w:bookmarkEnd w:id="19"/>
     </w:p>
     <w:p>
       <w:pPr>
@@ -12704,7 +12961,7 @@
           <w:rFonts w:eastAsia="Calibri"/>
         </w:rPr>
       </w:pPr>
-      <w:bookmarkStart w:id="19" w:name="_Toc358238884"/>
+      <w:bookmarkStart w:id="20" w:name="_Toc358238884"/>
       <w:r>
         <w:rPr>
           <w:rFonts w:eastAsia="Calibri"/>
@@ -12718,7 +12975,7 @@
         </w:rPr>
         <w:t xml:space="preserve"> – Linguagens de médio/alto nível</w:t>
       </w:r>
-      <w:bookmarkEnd w:id="19"/>
+      <w:bookmarkEnd w:id="20"/>
     </w:p>
     <w:p>
       <w:pPr>
@@ -13058,7 +13315,7 @@
           <w:rFonts w:eastAsia="Calibri"/>
         </w:rPr>
       </w:pPr>
-      <w:bookmarkStart w:id="20" w:name="_Toc358238885"/>
+      <w:bookmarkStart w:id="21" w:name="_Toc358238885"/>
       <w:r>
         <w:rPr>
           <w:rFonts w:eastAsia="Calibri"/>
@@ -13072,7 +13329,7 @@
         </w:rPr>
         <w:t xml:space="preserve"> – Fluxograma</w:t>
       </w:r>
-      <w:bookmarkEnd w:id="20"/>
+      <w:bookmarkEnd w:id="21"/>
     </w:p>
     <w:p>
       <w:pPr>
@@ -13336,7 +13593,7 @@
           <w:lang w:eastAsia="pt-PT"/>
         </w:rPr>
       </w:pPr>
-      <w:bookmarkStart w:id="21" w:name="_Toc358238886"/>
+      <w:bookmarkStart w:id="22" w:name="_Toc358238886"/>
       <w:r>
         <w:rPr>
           <w:rFonts w:eastAsia="Calibri"/>
@@ -13350,7 +13607,7 @@
         </w:rPr>
         <w:t xml:space="preserve"> –Strings</w:t>
       </w:r>
-      <w:bookmarkEnd w:id="21"/>
+      <w:bookmarkEnd w:id="22"/>
     </w:p>
     <w:p>
       <w:pPr>
@@ -13703,7 +13960,7 @@
           <w:sz w:val="24"/>
         </w:rPr>
       </w:pPr>
-      <w:bookmarkStart w:id="22" w:name="_Toc358238887"/>
+      <w:bookmarkStart w:id="23" w:name="_Toc358238887"/>
       <w:r>
         <w:rPr>
           <w:rFonts w:eastAsia="Calibri"/>
@@ -13717,7 +13974,7 @@
         </w:rPr>
         <w:t xml:space="preserve"> – Caso Especial : Raiz Quadrada</w:t>
       </w:r>
-      <w:bookmarkEnd w:id="22"/>
+      <w:bookmarkEnd w:id="23"/>
     </w:p>
     <w:p>
       <w:pPr>
@@ -13807,41 +14064,20 @@
                         <w:szCs w:val="28"/>
                       </w:rPr>
                     </w:pPr>
-                    <w:proofErr w:type="spellStart"/>
-                    <w:proofErr w:type="gramStart"/>
                     <w:r>
                       <w:rPr>
                         <w:b/>
                         <w:sz w:val="28"/>
                         <w:szCs w:val="28"/>
                       </w:rPr>
-                      <w:t>Sqrt</w:t>
+                      <w:t>Sqrt(</w:t>
                     </w:r>
-                    <w:proofErr w:type="spellEnd"/>
-                    <w:r>
-                      <w:rPr>
-                        <w:b/>
-                        <w:sz w:val="28"/>
-                        <w:szCs w:val="28"/>
-                      </w:rPr>
-                      <w:t>(</w:t>
-                    </w:r>
-                    <w:proofErr w:type="spellStart"/>
-                    <w:proofErr w:type="gramEnd"/>
                     <w:r>
                       <w:rPr>
                         <w:sz w:val="28"/>
                         <w:szCs w:val="28"/>
                       </w:rPr>
-                      <w:t>parâmetro</w:t>
-                    </w:r>
-                    <w:proofErr w:type="spellEnd"/>
-                    <w:r>
-                      <w:rPr>
-                        <w:sz w:val="28"/>
-                        <w:szCs w:val="28"/>
-                      </w:rPr>
-                      <w:t xml:space="preserve"> </w:t>
+                      <w:t xml:space="preserve">parâmetro </w:t>
                     </w:r>
                     <w:r>
                       <w:rPr>
@@ -14088,7 +14324,6 @@
                           <w:szCs w:val="28"/>
                         </w:rPr>
                       </w:pPr>
-                      <w:proofErr w:type="gramStart"/>
                       <w:r>
                         <w:rPr>
                           <w:b/>
@@ -14103,16 +14338,7 @@
                           <w:sz w:val="28"/>
                           <w:szCs w:val="28"/>
                         </w:rPr>
-                        <w:t>(</w:t>
-                      </w:r>
-                      <w:proofErr w:type="gramEnd"/>
-                      <w:r>
-                        <w:rPr>
-                          <w:b/>
-                          <w:sz w:val="28"/>
-                          <w:szCs w:val="28"/>
-                        </w:rPr>
-                        <w:t xml:space="preserve"> </w:t>
+                        <w:t xml:space="preserve">( </w:t>
                       </w:r>
                       <w:r>
                         <w:rPr>
@@ -14373,7 +14599,7 @@
           <w:lang w:val="pt-PT"/>
         </w:rPr>
       </w:pPr>
-      <w:bookmarkStart w:id="23" w:name="_Toc358238888"/>
+      <w:bookmarkStart w:id="24" w:name="_Toc358238888"/>
       <w:r>
         <w:rPr>
           <w:rFonts w:asciiTheme="minorHAnsi" w:hAnsiTheme="minorHAnsi"/>
@@ -14381,7 +14607,7 @@
         </w:rPr>
         <w:t>Especificação da Integração Fluxo –BD</w:t>
       </w:r>
-      <w:bookmarkEnd w:id="23"/>
+      <w:bookmarkEnd w:id="24"/>
     </w:p>
     <w:p>
       <w:pPr>
@@ -14423,7 +14649,7 @@
       <w:pPr>
         <w:pStyle w:val="Subtitle"/>
       </w:pPr>
-      <w:bookmarkStart w:id="24" w:name="_Toc358238889"/>
+      <w:bookmarkStart w:id="25" w:name="_Toc358238889"/>
       <w:r>
         <w:rPr>
           <w:b/>
@@ -14433,7 +14659,7 @@
       <w:r>
         <w:t>Interacção Base de Dados/Fluxograma</w:t>
       </w:r>
-      <w:bookmarkEnd w:id="24"/>
+      <w:bookmarkEnd w:id="25"/>
     </w:p>
     <w:p>
       <w:pPr>
@@ -15201,7 +15427,7 @@
           <w:lang w:val="pt-PT"/>
         </w:rPr>
       </w:pPr>
-      <w:bookmarkStart w:id="25" w:name="_Toc358238890"/>
+      <w:bookmarkStart w:id="26" w:name="_Toc358238890"/>
       <w:r>
         <w:rPr>
           <w:rFonts w:asciiTheme="minorHAnsi" w:hAnsiTheme="minorHAnsi"/>
@@ -15209,7 +15435,7 @@
         </w:rPr>
         <w:t>Especificação da Integração Tradução</w:t>
       </w:r>
-      <w:bookmarkEnd w:id="25"/>
+      <w:bookmarkEnd w:id="26"/>
     </w:p>
     <w:p>
       <w:pPr>
@@ -15258,7 +15484,7 @@
       <w:pPr>
         <w:pStyle w:val="Subtitle"/>
       </w:pPr>
-      <w:bookmarkStart w:id="26" w:name="_Toc358238891"/>
+      <w:bookmarkStart w:id="27" w:name="_Toc358238891"/>
       <w:r>
         <w:rPr>
           <w:b/>
@@ -15268,7 +15494,7 @@
       <w:r>
         <w:t xml:space="preserve"> Requisitos gerais de tradução do website</w:t>
       </w:r>
-      <w:bookmarkEnd w:id="26"/>
+      <w:bookmarkEnd w:id="27"/>
     </w:p>
     <w:p>
       <w:pPr>
@@ -15428,7 +15654,7 @@
       <w:pPr>
         <w:pStyle w:val="Subtitle"/>
       </w:pPr>
-      <w:bookmarkStart w:id="27" w:name="_Toc358238892"/>
+      <w:bookmarkStart w:id="28" w:name="_Toc358238892"/>
       <w:r>
         <w:rPr>
           <w:b/>
@@ -15438,7 +15664,7 @@
       <w:r>
         <w:t xml:space="preserve"> Requisitos de visualização de código no IDE</w:t>
       </w:r>
-      <w:bookmarkEnd w:id="27"/>
+      <w:bookmarkEnd w:id="28"/>
     </w:p>
     <w:tbl>
       <w:tblPr>
@@ -16309,7 +16535,7 @@
                     </pic:cNvPicPr>
                   </pic:nvPicPr>
                   <pic:blipFill>
-                    <a:blip r:embed="rId54">
+                    <a:blip r:embed="rId57">
                       <a:extLst>
                         <a:ext uri="{28A0092B-C50C-407E-A947-70E740481C1C}">
                           <a14:useLocalDpi xmlns:a14="http://schemas.microsoft.com/office/drawing/2010/main" val="0"/>
@@ -16432,7 +16658,7 @@
                     </pic:cNvPicPr>
                   </pic:nvPicPr>
                   <pic:blipFill>
-                    <a:blip r:embed="rId55">
+                    <a:blip r:embed="rId58">
                       <a:extLst>
                         <a:ext uri="{28A0092B-C50C-407E-A947-70E740481C1C}">
                           <a14:useLocalDpi xmlns:a14="http://schemas.microsoft.com/office/drawing/2010/main" val="0"/>
@@ -16530,35 +16756,9 @@
                   <w:pPr>
                     <w:jc w:val="center"/>
                   </w:pPr>
-                  <w:proofErr w:type="spellStart"/>
                   <w:r>
-                    <w:t>Exemplo</w:t>
+                    <w:t>Exemplo: Mecanismo para escolher linguagem</w:t>
                   </w:r>
-                  <w:proofErr w:type="spellEnd"/>
-                  <w:r>
-                    <w:t xml:space="preserve">: </w:t>
-                  </w:r>
-                  <w:proofErr w:type="spellStart"/>
-                  <w:r>
-                    <w:t>Mecanismo</w:t>
-                  </w:r>
-                  <w:proofErr w:type="spellEnd"/>
-                  <w:r>
-                    <w:t xml:space="preserve"> para </w:t>
-                  </w:r>
-                  <w:proofErr w:type="spellStart"/>
-                  <w:r>
-                    <w:t>escolher</w:t>
-                  </w:r>
-                  <w:proofErr w:type="spellEnd"/>
-                  <w:r>
-                    <w:t xml:space="preserve"> </w:t>
-                  </w:r>
-                  <w:proofErr w:type="spellStart"/>
-                  <w:r>
-                    <w:t>linguagem</w:t>
-                  </w:r>
-                  <w:proofErr w:type="spellEnd"/>
                 </w:p>
               </w:txbxContent>
             </v:textbox>
@@ -16761,7 +16961,7 @@
                     </pic:cNvPicPr>
                   </pic:nvPicPr>
                   <pic:blipFill>
-                    <a:blip r:embed="rId56">
+                    <a:blip r:embed="rId59">
                       <a:extLst>
                         <a:ext uri="{28A0092B-C50C-407E-A947-70E740481C1C}">
                           <a14:useLocalDpi xmlns:a14="http://schemas.microsoft.com/office/drawing/2010/main" val="0"/>
@@ -16807,35 +17007,9 @@
                   <w:pPr>
                     <w:jc w:val="center"/>
                   </w:pPr>
-                  <w:proofErr w:type="spellStart"/>
                   <w:r>
-                    <w:t>Exemplo</w:t>
+                    <w:t>Exemplo: Mecanismo para visualizar código</w:t>
                   </w:r>
-                  <w:proofErr w:type="spellEnd"/>
-                  <w:r>
-                    <w:t xml:space="preserve">: </w:t>
-                  </w:r>
-                  <w:proofErr w:type="spellStart"/>
-                  <w:r>
-                    <w:t>Mecanismo</w:t>
-                  </w:r>
-                  <w:proofErr w:type="spellEnd"/>
-                  <w:r>
-                    <w:t xml:space="preserve"> para </w:t>
-                  </w:r>
-                  <w:proofErr w:type="spellStart"/>
-                  <w:r>
-                    <w:t>visualizar</w:t>
-                  </w:r>
-                  <w:proofErr w:type="spellEnd"/>
-                  <w:r>
-                    <w:t xml:space="preserve"> </w:t>
-                  </w:r>
-                  <w:proofErr w:type="spellStart"/>
-                  <w:r>
-                    <w:t>código</w:t>
-                  </w:r>
-                  <w:proofErr w:type="spellEnd"/>
                 </w:p>
               </w:txbxContent>
             </v:textbox>
@@ -16887,7 +17061,7 @@
           <w:lang w:val="pt-PT"/>
         </w:rPr>
       </w:pPr>
-      <w:bookmarkStart w:id="28" w:name="_Toc358238893"/>
+      <w:bookmarkStart w:id="29" w:name="_Toc358238893"/>
       <w:r>
         <w:rPr>
           <w:rFonts w:asciiTheme="minorHAnsi" w:hAnsiTheme="minorHAnsi"/>
@@ -16895,13 +17069,13 @@
         </w:rPr>
         <w:t>Especificação da Integração Sistemas de Informação</w:t>
       </w:r>
-      <w:bookmarkEnd w:id="28"/>
+      <w:bookmarkEnd w:id="29"/>
     </w:p>
     <w:p>
       <w:pPr>
         <w:pStyle w:val="Subtitle"/>
       </w:pPr>
-      <w:bookmarkStart w:id="29" w:name="_Toc358238894"/>
+      <w:bookmarkStart w:id="30" w:name="_Toc358238894"/>
       <w:r>
         <w:rPr>
           <w:b/>
@@ -16917,7 +17091,7 @@
       <w:r>
         <w:t>Funcionamento Geral do Website</w:t>
       </w:r>
-      <w:bookmarkEnd w:id="29"/>
+      <w:bookmarkEnd w:id="30"/>
     </w:p>
     <w:p>
       <w:pPr>
@@ -17585,7 +17759,7 @@
       <w:pPr>
         <w:pStyle w:val="Subtitle"/>
       </w:pPr>
-      <w:bookmarkStart w:id="30" w:name="_Toc358238895"/>
+      <w:bookmarkStart w:id="31" w:name="_Toc358238895"/>
       <w:r>
         <w:rPr>
           <w:b/>
@@ -17595,7 +17769,7 @@
       <w:r>
         <w:t>Funcionalidades Utilizador Visitante</w:t>
       </w:r>
-      <w:bookmarkEnd w:id="30"/>
+      <w:bookmarkEnd w:id="31"/>
     </w:p>
     <w:p>
       <w:pPr>
@@ -18081,7 +18255,7 @@
       <w:pPr>
         <w:pStyle w:val="Subtitle"/>
       </w:pPr>
-      <w:bookmarkStart w:id="31" w:name="_Toc358238896"/>
+      <w:bookmarkStart w:id="32" w:name="_Toc358238896"/>
       <w:r>
         <w:rPr>
           <w:b/>
@@ -18091,7 +18265,7 @@
       <w:r>
         <w:t>Funcionalidades Utilizador Aluno</w:t>
       </w:r>
-      <w:bookmarkEnd w:id="31"/>
+      <w:bookmarkEnd w:id="32"/>
     </w:p>
     <w:p>
       <w:pPr>
@@ -18669,7 +18843,7 @@
       <w:pPr>
         <w:pStyle w:val="Subtitle"/>
       </w:pPr>
-      <w:bookmarkStart w:id="32" w:name="_Toc358238897"/>
+      <w:bookmarkStart w:id="33" w:name="_Toc358238897"/>
       <w:r>
         <w:rPr>
           <w:b/>
@@ -18679,7 +18853,7 @@
       <w:r>
         <w:t>Funcionalidades Utilizador Professor</w:t>
       </w:r>
-      <w:bookmarkEnd w:id="32"/>
+      <w:bookmarkEnd w:id="33"/>
     </w:p>
     <w:p>
       <w:pPr>
@@ -19234,7 +19408,7 @@
       <w:pPr>
         <w:pStyle w:val="Subtitle"/>
       </w:pPr>
-      <w:bookmarkStart w:id="33" w:name="_Toc358238898"/>
+      <w:bookmarkStart w:id="34" w:name="_Toc358238898"/>
       <w:r>
         <w:rPr>
           <w:b/>
@@ -19244,7 +19418,7 @@
       <w:r>
         <w:t>Funcionalidades Administrador do Sistema</w:t>
       </w:r>
-      <w:bookmarkEnd w:id="33"/>
+      <w:bookmarkEnd w:id="34"/>
     </w:p>
     <w:p>
       <w:pPr>
@@ -19405,7 +19579,7 @@
       <w:pPr>
         <w:pStyle w:val="Subtitle"/>
       </w:pPr>
-      <w:bookmarkStart w:id="34" w:name="_Toc358238899"/>
+      <w:bookmarkStart w:id="35" w:name="_Toc358238899"/>
       <w:r>
         <w:rPr>
           <w:b/>
@@ -19415,7 +19589,7 @@
       <w:r>
         <w:t>Recuperação de Palavras-Passe</w:t>
       </w:r>
-      <w:bookmarkEnd w:id="34"/>
+      <w:bookmarkEnd w:id="35"/>
     </w:p>
     <w:p>
       <w:pPr>
@@ -19705,17 +19879,7 @@
           <w:szCs w:val="24"/>
           <w:lang w:val="pt-PT"/>
         </w:rPr>
-        <w:t xml:space="preserve">Este link terá, no máximo, um prazo de validade de 2 horas de </w:t>
-      </w:r>
-      <w:bookmarkStart w:id="35" w:name="_GoBack"/>
-      <w:bookmarkEnd w:id="35"/>
-      <w:r>
-        <w:rPr>
-          <w:sz w:val="24"/>
-          <w:szCs w:val="24"/>
-          <w:lang w:val="pt-PT"/>
-        </w:rPr>
-        <w:t>modo a evitar ataques ao sistema.</w:t>
+        <w:t>Este link terá, no máximo, um prazo de validade de 2 horas de modo a evitar ataques ao sistema.</w:t>
       </w:r>
     </w:p>
     <w:p>
@@ -19744,13 +19908,119 @@
       </w:pPr>
     </w:p>
     <w:sectPr>
+      <w:footerReference w:type="default" r:id="rId60"/>
       <w:pgSz w:w="12240" w:h="15840"/>
       <w:pgMar w:top="1417" w:right="1701" w:bottom="1417" w:left="1701" w:header="708" w:footer="708" w:gutter="0"/>
+      <w:pgNumType w:start="0"/>
       <w:cols w:space="708"/>
+      <w:titlePg/>
       <w:docGrid w:linePitch="360"/>
     </w:sectPr>
   </w:body>
 </w:document>
+</file>
+
+<file path=word/endnotes.xml><?xml version="1.0" encoding="utf-8"?>
+<w:endnotes xmlns:wpc="http://schemas.microsoft.com/office/word/2010/wordprocessingCanvas" xmlns:mc="http://schemas.openxmlformats.org/markup-compatibility/2006" xmlns:o="urn:schemas-microsoft-com:office:office" xmlns:r="http://schemas.openxmlformats.org/officeDocument/2006/relationships" xmlns:m="http://schemas.openxmlformats.org/officeDocument/2006/math" xmlns:v="urn:schemas-microsoft-com:vml" xmlns:wp14="http://schemas.microsoft.com/office/word/2010/wordprocessingDrawing" xmlns:wp="http://schemas.openxmlformats.org/drawingml/2006/wordprocessingDrawing" xmlns:w10="urn:schemas-microsoft-com:office:word" xmlns:w="http://schemas.openxmlformats.org/wordprocessingml/2006/main" xmlns:w14="http://schemas.microsoft.com/office/word/2010/wordml" xmlns:w15="http://schemas.microsoft.com/office/word/2012/wordml" xmlns:wpg="http://schemas.microsoft.com/office/word/2010/wordprocessingGroup" xmlns:wpi="http://schemas.microsoft.com/office/word/2010/wordprocessingInk" xmlns:wne="http://schemas.microsoft.com/office/word/2006/wordml" xmlns:wps="http://schemas.microsoft.com/office/word/2010/wordprocessingShape" mc:Ignorable="w14 w15 wp14">
+  <w:endnote w:type="separator" w:id="-1">
+    <w:p>
+      <w:pPr>
+        <w:spacing w:after="0" w:line="240" w:lineRule="auto"/>
+      </w:pPr>
+      <w:r>
+        <w:separator/>
+      </w:r>
+    </w:p>
+  </w:endnote>
+  <w:endnote w:type="continuationSeparator" w:id="0">
+    <w:p>
+      <w:pPr>
+        <w:spacing w:after="0" w:line="240" w:lineRule="auto"/>
+      </w:pPr>
+      <w:r>
+        <w:continuationSeparator/>
+      </w:r>
+    </w:p>
+  </w:endnote>
+</w:endnotes>
+</file>
+
+<file path=word/footer1.xml><?xml version="1.0" encoding="utf-8"?>
+<w:ftr xmlns:wpc="http://schemas.microsoft.com/office/word/2010/wordprocessingCanvas" xmlns:mc="http://schemas.openxmlformats.org/markup-compatibility/2006" xmlns:o="urn:schemas-microsoft-com:office:office" xmlns:r="http://schemas.openxmlformats.org/officeDocument/2006/relationships" xmlns:m="http://schemas.openxmlformats.org/officeDocument/2006/math" xmlns:v="urn:schemas-microsoft-com:vml" xmlns:wp14="http://schemas.microsoft.com/office/word/2010/wordprocessingDrawing" xmlns:wp="http://schemas.openxmlformats.org/drawingml/2006/wordprocessingDrawing" xmlns:w10="urn:schemas-microsoft-com:office:word" xmlns:w="http://schemas.openxmlformats.org/wordprocessingml/2006/main" xmlns:w14="http://schemas.microsoft.com/office/word/2010/wordml" xmlns:w15="http://schemas.microsoft.com/office/word/2012/wordml" xmlns:wpg="http://schemas.microsoft.com/office/word/2010/wordprocessingGroup" xmlns:wpi="http://schemas.microsoft.com/office/word/2010/wordprocessingInk" xmlns:wne="http://schemas.microsoft.com/office/word/2006/wordml" xmlns:wps="http://schemas.microsoft.com/office/word/2010/wordprocessingShape" mc:Ignorable="w14 w15 wp14">
+  <w:sdt>
+    <w:sdtPr>
+      <w:id w:val="368415402"/>
+      <w:docPartObj>
+        <w:docPartGallery w:val="Page Numbers (Bottom of Page)"/>
+        <w:docPartUnique/>
+      </w:docPartObj>
+    </w:sdtPr>
+    <w:sdtEndPr>
+      <w:rPr>
+        <w:noProof/>
+      </w:rPr>
+    </w:sdtEndPr>
+    <w:sdtContent>
+      <w:p>
+        <w:pPr>
+          <w:pStyle w:val="Footer"/>
+          <w:jc w:val="center"/>
+        </w:pPr>
+        <w:r>
+          <w:fldChar w:fldCharType="begin"/>
+        </w:r>
+        <w:r>
+          <w:instrText xml:space="preserve"> PAGE   \* MERGEFORMAT </w:instrText>
+        </w:r>
+        <w:r>
+          <w:fldChar w:fldCharType="separate"/>
+        </w:r>
+        <w:r>
+          <w:rPr>
+            <w:noProof/>
+          </w:rPr>
+          <w:t>2</w:t>
+        </w:r>
+        <w:r>
+          <w:rPr>
+            <w:noProof/>
+          </w:rPr>
+          <w:fldChar w:fldCharType="end"/>
+        </w:r>
+      </w:p>
+    </w:sdtContent>
+  </w:sdt>
+  <w:p>
+    <w:pPr>
+      <w:pStyle w:val="Footer"/>
+    </w:pPr>
+  </w:p>
+</w:ftr>
+</file>
+
+<file path=word/footnotes.xml><?xml version="1.0" encoding="utf-8"?>
+<w:footnotes xmlns:wpc="http://schemas.microsoft.com/office/word/2010/wordprocessingCanvas" xmlns:mc="http://schemas.openxmlformats.org/markup-compatibility/2006" xmlns:o="urn:schemas-microsoft-com:office:office" xmlns:r="http://schemas.openxmlformats.org/officeDocument/2006/relationships" xmlns:m="http://schemas.openxmlformats.org/officeDocument/2006/math" xmlns:v="urn:schemas-microsoft-com:vml" xmlns:wp14="http://schemas.microsoft.com/office/word/2010/wordprocessingDrawing" xmlns:wp="http://schemas.openxmlformats.org/drawingml/2006/wordprocessingDrawing" xmlns:w10="urn:schemas-microsoft-com:office:word" xmlns:w="http://schemas.openxmlformats.org/wordprocessingml/2006/main" xmlns:w14="http://schemas.microsoft.com/office/word/2010/wordml" xmlns:w15="http://schemas.microsoft.com/office/word/2012/wordml" xmlns:wpg="http://schemas.microsoft.com/office/word/2010/wordprocessingGroup" xmlns:wpi="http://schemas.microsoft.com/office/word/2010/wordprocessingInk" xmlns:wne="http://schemas.microsoft.com/office/word/2006/wordml" xmlns:wps="http://schemas.microsoft.com/office/word/2010/wordprocessingShape" mc:Ignorable="w14 w15 wp14">
+  <w:footnote w:type="separator" w:id="-1">
+    <w:p>
+      <w:pPr>
+        <w:spacing w:after="0" w:line="240" w:lineRule="auto"/>
+      </w:pPr>
+      <w:r>
+        <w:separator/>
+      </w:r>
+    </w:p>
+  </w:footnote>
+  <w:footnote w:type="continuationSeparator" w:id="0">
+    <w:p>
+      <w:pPr>
+        <w:spacing w:after="0" w:line="240" w:lineRule="auto"/>
+      </w:pPr>
+      <w:r>
+        <w:continuationSeparator/>
+      </w:r>
+    </w:p>
+  </w:footnote>
+</w:footnotes>
 </file>
 
 <file path=word/numbering.xml><?xml version="1.0" encoding="utf-8"?>
@@ -21205,7 +21475,790 @@
       <w:szCs w:val="32"/>
     </w:rPr>
   </w:style>
+  <w:style w:type="paragraph" w:styleId="NoSpacing">
+    <w:name w:val="No Spacing"/>
+    <w:link w:val="NoSpacingChar"/>
+    <w:uiPriority w:val="1"/>
+    <w:qFormat/>
+    <w:rsid w:val="00A46A8A"/>
+    <w:pPr>
+      <w:spacing w:after="0" w:line="240" w:lineRule="auto"/>
+    </w:pPr>
+  </w:style>
+  <w:style w:type="character" w:customStyle="1" w:styleId="NoSpacingChar">
+    <w:name w:val="No Spacing Char"/>
+    <w:basedOn w:val="DefaultParagraphFont"/>
+    <w:link w:val="NoSpacing"/>
+    <w:uiPriority w:val="1"/>
+    <w:rsid w:val="00A46A8A"/>
+  </w:style>
+  <w:style w:type="paragraph" w:styleId="Header">
+    <w:name w:val="header"/>
+    <w:basedOn w:val="Normal"/>
+    <w:link w:val="HeaderChar"/>
+    <w:uiPriority w:val="99"/>
+    <w:unhideWhenUsed/>
+    <w:rsid w:val="00A46A8A"/>
+    <w:pPr>
+      <w:tabs>
+        <w:tab w:val="center" w:pos="4252"/>
+        <w:tab w:val="right" w:pos="8504"/>
+      </w:tabs>
+      <w:spacing w:after="0" w:line="240" w:lineRule="auto"/>
+    </w:pPr>
+  </w:style>
+  <w:style w:type="character" w:customStyle="1" w:styleId="HeaderChar">
+    <w:name w:val="Header Char"/>
+    <w:basedOn w:val="DefaultParagraphFont"/>
+    <w:link w:val="Header"/>
+    <w:uiPriority w:val="99"/>
+    <w:rsid w:val="00A46A8A"/>
+  </w:style>
+  <w:style w:type="paragraph" w:styleId="Footer">
+    <w:name w:val="footer"/>
+    <w:basedOn w:val="Normal"/>
+    <w:link w:val="FooterChar"/>
+    <w:uiPriority w:val="99"/>
+    <w:unhideWhenUsed/>
+    <w:rsid w:val="00A46A8A"/>
+    <w:pPr>
+      <w:tabs>
+        <w:tab w:val="center" w:pos="4252"/>
+        <w:tab w:val="right" w:pos="8504"/>
+      </w:tabs>
+      <w:spacing w:after="0" w:line="240" w:lineRule="auto"/>
+    </w:pPr>
+  </w:style>
+  <w:style w:type="character" w:customStyle="1" w:styleId="FooterChar">
+    <w:name w:val="Footer Char"/>
+    <w:basedOn w:val="DefaultParagraphFont"/>
+    <w:link w:val="Footer"/>
+    <w:uiPriority w:val="99"/>
+    <w:rsid w:val="00A46A8A"/>
+  </w:style>
 </w:styles>
+</file>
+
+<file path=word/glossary/document.xml><?xml version="1.0" encoding="utf-8"?>
+<w:glossaryDocument xmlns:wpc="http://schemas.microsoft.com/office/word/2010/wordprocessingCanvas" xmlns:mc="http://schemas.openxmlformats.org/markup-compatibility/2006" xmlns:o="urn:schemas-microsoft-com:office:office" xmlns:r="http://schemas.openxmlformats.org/officeDocument/2006/relationships" xmlns:m="http://schemas.openxmlformats.org/officeDocument/2006/math" xmlns:v="urn:schemas-microsoft-com:vml" xmlns:wp14="http://schemas.microsoft.com/office/word/2010/wordprocessingDrawing" xmlns:wp="http://schemas.openxmlformats.org/drawingml/2006/wordprocessingDrawing" xmlns:w10="urn:schemas-microsoft-com:office:word" xmlns:w="http://schemas.openxmlformats.org/wordprocessingml/2006/main" xmlns:w14="http://schemas.microsoft.com/office/word/2010/wordml" xmlns:w15="http://schemas.microsoft.com/office/word/2012/wordml" xmlns:wpg="http://schemas.microsoft.com/office/word/2010/wordprocessingGroup" xmlns:wpi="http://schemas.microsoft.com/office/word/2010/wordprocessingInk" xmlns:wne="http://schemas.microsoft.com/office/word/2006/wordml" xmlns:wps="http://schemas.microsoft.com/office/word/2010/wordprocessingShape" mc:Ignorable="w14 w15 wp14">
+  <w:docParts>
+    <w:docPart>
+      <w:docPartPr>
+        <w:name w:val="5AA6DCC7B41743E3BE30CC1CBB8CC038"/>
+        <w:category>
+          <w:name w:val="General"/>
+          <w:gallery w:val="placeholder"/>
+        </w:category>
+        <w:types>
+          <w:type w:val="bbPlcHdr"/>
+        </w:types>
+        <w:behaviors>
+          <w:behavior w:val="content"/>
+        </w:behaviors>
+        <w:guid w:val="{010E32B4-4BF1-439F-BB66-0FCC28B89E22}"/>
+      </w:docPartPr>
+      <w:docPartBody>
+        <w:p>
+          <w:pPr>
+            <w:pStyle w:val="5AA6DCC7B41743E3BE30CC1CBB8CC038"/>
+          </w:pPr>
+          <w:r>
+            <w:rPr>
+              <w:color w:val="2E74B5" w:themeColor="accent1" w:themeShade="BF"/>
+              <w:sz w:val="24"/>
+              <w:szCs w:val="24"/>
+            </w:rPr>
+            <w:t>[Company name]</w:t>
+          </w:r>
+        </w:p>
+      </w:docPartBody>
+    </w:docPart>
+    <w:docPart>
+      <w:docPartPr>
+        <w:name w:val="0A4E39934BEF40BB84E476E5A4365799"/>
+        <w:category>
+          <w:name w:val="General"/>
+          <w:gallery w:val="placeholder"/>
+        </w:category>
+        <w:types>
+          <w:type w:val="bbPlcHdr"/>
+        </w:types>
+        <w:behaviors>
+          <w:behavior w:val="content"/>
+        </w:behaviors>
+        <w:guid w:val="{24921DEA-6CB1-4184-9F45-5850B31A9069}"/>
+      </w:docPartPr>
+      <w:docPartBody>
+        <w:p>
+          <w:pPr>
+            <w:pStyle w:val="0A4E39934BEF40BB84E476E5A4365799"/>
+          </w:pPr>
+          <w:r>
+            <w:rPr>
+              <w:rFonts w:asciiTheme="majorHAnsi" w:eastAsiaTheme="majorEastAsia" w:hAnsiTheme="majorHAnsi" w:cstheme="majorBidi"/>
+              <w:color w:val="5B9BD5" w:themeColor="accent1"/>
+              <w:sz w:val="88"/>
+              <w:szCs w:val="88"/>
+            </w:rPr>
+            <w:t>[Document title]</w:t>
+          </w:r>
+        </w:p>
+      </w:docPartBody>
+    </w:docPart>
+    <w:docPart>
+      <w:docPartPr>
+        <w:name w:val="C651243F923745FFA200D9FFAD7CDEF5"/>
+        <w:category>
+          <w:name w:val="General"/>
+          <w:gallery w:val="placeholder"/>
+        </w:category>
+        <w:types>
+          <w:type w:val="bbPlcHdr"/>
+        </w:types>
+        <w:behaviors>
+          <w:behavior w:val="content"/>
+        </w:behaviors>
+        <w:guid w:val="{89ACC52C-69BF-4845-A4C2-FE395E27A520}"/>
+      </w:docPartPr>
+      <w:docPartBody>
+        <w:p>
+          <w:pPr>
+            <w:pStyle w:val="C651243F923745FFA200D9FFAD7CDEF5"/>
+          </w:pPr>
+          <w:r>
+            <w:rPr>
+              <w:color w:val="2E74B5" w:themeColor="accent1" w:themeShade="BF"/>
+              <w:sz w:val="24"/>
+              <w:szCs w:val="24"/>
+            </w:rPr>
+            <w:t>[Document subtitle]</w:t>
+          </w:r>
+        </w:p>
+      </w:docPartBody>
+    </w:docPart>
+    <w:docPart>
+      <w:docPartPr>
+        <w:name w:val="8C8E40C37B514BCA9C0BEFC6B2E9DD99"/>
+        <w:category>
+          <w:name w:val="General"/>
+          <w:gallery w:val="placeholder"/>
+        </w:category>
+        <w:types>
+          <w:type w:val="bbPlcHdr"/>
+        </w:types>
+        <w:behaviors>
+          <w:behavior w:val="content"/>
+        </w:behaviors>
+        <w:guid w:val="{659AA7CD-FEA0-42D5-B444-C4AEC1D08997}"/>
+      </w:docPartPr>
+      <w:docPartBody>
+        <w:p>
+          <w:pPr>
+            <w:pStyle w:val="8C8E40C37B514BCA9C0BEFC6B2E9DD99"/>
+          </w:pPr>
+          <w:r>
+            <w:rPr>
+              <w:color w:val="5B9BD5" w:themeColor="accent1"/>
+              <w:sz w:val="28"/>
+              <w:szCs w:val="28"/>
+            </w:rPr>
+            <w:t>[Author name]</w:t>
+          </w:r>
+        </w:p>
+      </w:docPartBody>
+    </w:docPart>
+    <w:docPart>
+      <w:docPartPr>
+        <w:name w:val="108BB9970A4F46838B0E2D8885B168D2"/>
+        <w:category>
+          <w:name w:val="General"/>
+          <w:gallery w:val="placeholder"/>
+        </w:category>
+        <w:types>
+          <w:type w:val="bbPlcHdr"/>
+        </w:types>
+        <w:behaviors>
+          <w:behavior w:val="content"/>
+        </w:behaviors>
+        <w:guid w:val="{92AE2ECC-273C-4FB8-9CF8-3EEDE8BDCB76}"/>
+      </w:docPartPr>
+      <w:docPartBody>
+        <w:p>
+          <w:pPr>
+            <w:pStyle w:val="108BB9970A4F46838B0E2D8885B168D2"/>
+          </w:pPr>
+          <w:r>
+            <w:rPr>
+              <w:color w:val="5B9BD5" w:themeColor="accent1"/>
+              <w:sz w:val="28"/>
+              <w:szCs w:val="28"/>
+            </w:rPr>
+            <w:t>[Date]</w:t>
+          </w:r>
+        </w:p>
+      </w:docPartBody>
+    </w:docPart>
+  </w:docParts>
+</w:glossaryDocument>
+</file>
+
+<file path=word/glossary/fontTable.xml><?xml version="1.0" encoding="utf-8"?>
+<w:fonts xmlns:mc="http://schemas.openxmlformats.org/markup-compatibility/2006" xmlns:r="http://schemas.openxmlformats.org/officeDocument/2006/relationships" xmlns:w="http://schemas.openxmlformats.org/wordprocessingml/2006/main" xmlns:w14="http://schemas.microsoft.com/office/word/2010/wordml" xmlns:w15="http://schemas.microsoft.com/office/word/2012/wordml" mc:Ignorable="w14 w15">
+  <w:font w:name="Symbol">
+    <w:panose1 w:val="05050102010706020507"/>
+    <w:charset w:val="02"/>
+    <w:family w:val="roman"/>
+    <w:pitch w:val="variable"/>
+    <w:sig w:usb0="00000000" w:usb1="10000000" w:usb2="00000000" w:usb3="00000000" w:csb0="80000000" w:csb1="00000000"/>
+  </w:font>
+  <w:font w:name="Times New Roman">
+    <w:panose1 w:val="02020603050405020304"/>
+    <w:charset w:val="00"/>
+    <w:family w:val="roman"/>
+    <w:pitch w:val="variable"/>
+    <w:sig w:usb0="E0002AFF" w:usb1="C0007843" w:usb2="00000009" w:usb3="00000000" w:csb0="000001FF" w:csb1="00000000"/>
+  </w:font>
+  <w:font w:name="Courier New">
+    <w:panose1 w:val="02070309020205020404"/>
+    <w:charset w:val="00"/>
+    <w:family w:val="modern"/>
+    <w:pitch w:val="fixed"/>
+    <w:sig w:usb0="E0002AFF" w:usb1="C0007843" w:usb2="00000009" w:usb3="00000000" w:csb0="000001FF" w:csb1="00000000"/>
+  </w:font>
+  <w:font w:name="Wingdings">
+    <w:panose1 w:val="05000000000000000000"/>
+    <w:charset w:val="02"/>
+    <w:family w:val="auto"/>
+    <w:pitch w:val="variable"/>
+    <w:sig w:usb0="00000000" w:usb1="10000000" w:usb2="00000000" w:usb3="00000000" w:csb0="80000000" w:csb1="00000000"/>
+  </w:font>
+  <w:font w:name="Calibri">
+    <w:panose1 w:val="020F0502020204030204"/>
+    <w:charset w:val="00"/>
+    <w:family w:val="swiss"/>
+    <w:pitch w:val="variable"/>
+    <w:sig w:usb0="E00002FF" w:usb1="4000ACFF" w:usb2="00000001" w:usb3="00000000" w:csb0="0000019F" w:csb1="00000000"/>
+  </w:font>
+  <w:font w:name="Cambria">
+    <w:panose1 w:val="02040503050406030204"/>
+    <w:charset w:val="00"/>
+    <w:family w:val="roman"/>
+    <w:pitch w:val="variable"/>
+    <w:sig w:usb0="E00002FF" w:usb1="400004FF" w:usb2="00000000" w:usb3="00000000" w:csb0="0000019F" w:csb1="00000000"/>
+  </w:font>
+  <w:font w:name="Tahoma">
+    <w:panose1 w:val="020B0604030504040204"/>
+    <w:charset w:val="00"/>
+    <w:family w:val="swiss"/>
+    <w:pitch w:val="variable"/>
+    <w:sig w:usb0="E1002EFF" w:usb1="C000605B" w:usb2="00000029" w:usb3="00000000" w:csb0="000101FF" w:csb1="00000000"/>
+  </w:font>
+  <w:font w:name="Cambria Math">
+    <w:panose1 w:val="02040503050406030204"/>
+    <w:charset w:val="00"/>
+    <w:family w:val="roman"/>
+    <w:pitch w:val="variable"/>
+    <w:sig w:usb0="E00002FF" w:usb1="420024FF" w:usb2="00000000" w:usb3="00000000" w:csb0="0000019F" w:csb1="00000000"/>
+  </w:font>
+  <w:font w:name="Calibri Light">
+    <w:panose1 w:val="020F0302020204030204"/>
+    <w:charset w:val="00"/>
+    <w:family w:val="swiss"/>
+    <w:pitch w:val="variable"/>
+    <w:sig w:usb0="A00002EF" w:usb1="4000207B" w:usb2="00000000" w:usb3="00000000" w:csb0="0000019F" w:csb1="00000000"/>
+  </w:font>
+</w:fonts>
+</file>
+
+<file path=word/glossary/settings.xml><?xml version="1.0" encoding="utf-8"?>
+<w:settings xmlns:mc="http://schemas.openxmlformats.org/markup-compatibility/2006" xmlns:o="urn:schemas-microsoft-com:office:office" xmlns:r="http://schemas.openxmlformats.org/officeDocument/2006/relationships" xmlns:m="http://schemas.openxmlformats.org/officeDocument/2006/math" xmlns:v="urn:schemas-microsoft-com:vml" xmlns:w10="urn:schemas-microsoft-com:office:word" xmlns:w="http://schemas.openxmlformats.org/wordprocessingml/2006/main" xmlns:w14="http://schemas.microsoft.com/office/word/2010/wordml" xmlns:w15="http://schemas.microsoft.com/office/word/2012/wordml" xmlns:sl="http://schemas.openxmlformats.org/schemaLibrary/2006/main" mc:Ignorable="w14 w15">
+  <w:view w:val="normal"/>
+  <w:defaultTabStop w:val="708"/>
+  <w:hyphenationZone w:val="425"/>
+  <w:characterSpacingControl w:val="doNotCompress"/>
+  <w:compat>
+    <w:useFELayout/>
+    <w:compatSetting w:name="compatibilityMode" w:uri="http://schemas.microsoft.com/office/word" w:val="15"/>
+    <w:compatSetting w:name="overrideTableStyleFontSizeAndJustification" w:uri="http://schemas.microsoft.com/office/word" w:val="1"/>
+    <w:compatSetting w:name="enableOpenTypeFeatures" w:uri="http://schemas.microsoft.com/office/word" w:val="1"/>
+    <w:compatSetting w:name="doNotFlipMirrorIndents" w:uri="http://schemas.microsoft.com/office/word" w:val="1"/>
+    <w:compatSetting w:name="differentiateMultirowTableHeaders" w:uri="http://schemas.microsoft.com/office/word" w:val="1"/>
+  </w:compat>
+  <w:rsids>
+    <w:rsidRoot w:val="00DA6F0A"/>
+    <w:rsid w:val="00DA2D7B"/>
+    <w:rsid w:val="00DA6F0A"/>
+  </w:rsids>
+  <m:mathPr>
+    <m:mathFont m:val="Cambria Math"/>
+    <m:brkBin m:val="before"/>
+    <m:brkBinSub m:val="--"/>
+    <m:smallFrac m:val="0"/>
+    <m:dispDef/>
+    <m:lMargin m:val="0"/>
+    <m:rMargin m:val="0"/>
+    <m:defJc m:val="centerGroup"/>
+    <m:wrapIndent m:val="1440"/>
+    <m:intLim m:val="subSup"/>
+    <m:naryLim m:val="undOvr"/>
+  </m:mathPr>
+  <w:themeFontLang w:val="pt-PT"/>
+  <w:clrSchemeMapping w:bg1="light1" w:t1="dark1" w:bg2="light2" w:t2="dark2" w:accent1="accent1" w:accent2="accent2" w:accent3="accent3" w:accent4="accent4" w:accent5="accent5" w:accent6="accent6" w:hyperlink="hyperlink" w:followedHyperlink="followedHyperlink"/>
+  <w:decimalSymbol w:val=","/>
+  <w:listSeparator w:val=";"/>
+  <w15:chartTrackingRefBased/>
+</w:settings>
+</file>
+
+<file path=word/glossary/styles.xml><?xml version="1.0" encoding="utf-8"?>
+<w:styles xmlns:mc="http://schemas.openxmlformats.org/markup-compatibility/2006" xmlns:r="http://schemas.openxmlformats.org/officeDocument/2006/relationships" xmlns:w="http://schemas.openxmlformats.org/wordprocessingml/2006/main" xmlns:w14="http://schemas.microsoft.com/office/word/2010/wordml" xmlns:w15="http://schemas.microsoft.com/office/word/2012/wordml" mc:Ignorable="w14 w15">
+  <w:docDefaults>
+    <w:rPrDefault>
+      <w:rPr>
+        <w:rFonts w:asciiTheme="minorHAnsi" w:eastAsiaTheme="minorEastAsia" w:hAnsiTheme="minorHAnsi" w:cstheme="minorBidi"/>
+        <w:sz w:val="22"/>
+        <w:szCs w:val="22"/>
+        <w:lang w:val="pt-PT" w:eastAsia="pt-PT" w:bidi="ar-SA"/>
+      </w:rPr>
+    </w:rPrDefault>
+    <w:pPrDefault>
+      <w:pPr>
+        <w:spacing w:after="160" w:line="259" w:lineRule="auto"/>
+      </w:pPr>
+    </w:pPrDefault>
+  </w:docDefaults>
+  <w:latentStyles w:defLockedState="0" w:defUIPriority="99" w:defSemiHidden="0" w:defUnhideWhenUsed="0" w:defQFormat="0" w:count="371">
+    <w:lsdException w:name="Normal" w:uiPriority="0" w:qFormat="1"/>
+    <w:lsdException w:name="heading 1" w:uiPriority="9" w:qFormat="1"/>
+    <w:lsdException w:name="heading 2" w:semiHidden="1" w:uiPriority="9" w:unhideWhenUsed="1" w:qFormat="1"/>
+    <w:lsdException w:name="heading 3" w:semiHidden="1" w:uiPriority="9" w:unhideWhenUsed="1" w:qFormat="1"/>
+    <w:lsdException w:name="heading 4" w:semiHidden="1" w:uiPriority="9" w:unhideWhenUsed="1" w:qFormat="1"/>
+    <w:lsdException w:name="heading 5" w:semiHidden="1" w:uiPriority="9" w:unhideWhenUsed="1" w:qFormat="1"/>
+    <w:lsdException w:name="heading 6" w:semiHidden="1" w:uiPriority="9" w:unhideWhenUsed="1" w:qFormat="1"/>
+    <w:lsdException w:name="heading 7" w:semiHidden="1" w:uiPriority="9" w:unhideWhenUsed="1" w:qFormat="1"/>
+    <w:lsdException w:name="heading 8" w:semiHidden="1" w:uiPriority="9" w:unhideWhenUsed="1" w:qFormat="1"/>
+    <w:lsdException w:name="heading 9" w:semiHidden="1" w:uiPriority="9" w:unhideWhenUsed="1" w:qFormat="1"/>
+    <w:lsdException w:name="index 1" w:semiHidden="1" w:unhideWhenUsed="1"/>
+    <w:lsdException w:name="index 2" w:semiHidden="1" w:unhideWhenUsed="1"/>
+    <w:lsdException w:name="index 3" w:semiHidden="1" w:unhideWhenUsed="1"/>
+    <w:lsdException w:name="index 4" w:semiHidden="1" w:unhideWhenUsed="1"/>
+    <w:lsdException w:name="index 5" w:semiHidden="1" w:unhideWhenUsed="1"/>
+    <w:lsdException w:name="index 6" w:semiHidden="1" w:unhideWhenUsed="1"/>
+    <w:lsdException w:name="index 7" w:semiHidden="1" w:unhideWhenUsed="1"/>
+    <w:lsdException w:name="index 8" w:semiHidden="1" w:unhideWhenUsed="1"/>
+    <w:lsdException w:name="index 9" w:semiHidden="1" w:unhideWhenUsed="1"/>
+    <w:lsdException w:name="toc 1" w:semiHidden="1" w:uiPriority="39" w:unhideWhenUsed="1"/>
+    <w:lsdException w:name="toc 2" w:semiHidden="1" w:uiPriority="39" w:unhideWhenUsed="1"/>
+    <w:lsdException w:name="toc 3" w:semiHidden="1" w:uiPriority="39" w:unhideWhenUsed="1"/>
+    <w:lsdException w:name="toc 4" w:semiHidden="1" w:uiPriority="39" w:unhideWhenUsed="1"/>
+    <w:lsdException w:name="toc 5" w:semiHidden="1" w:uiPriority="39" w:unhideWhenUsed="1"/>
+    <w:lsdException w:name="toc 6" w:semiHidden="1" w:uiPriority="39" w:unhideWhenUsed="1"/>
+    <w:lsdException w:name="toc 7" w:semiHidden="1" w:uiPriority="39" w:unhideWhenUsed="1"/>
+    <w:lsdException w:name="toc 8" w:semiHidden="1" w:uiPriority="39" w:unhideWhenUsed="1"/>
+    <w:lsdException w:name="toc 9" w:semiHidden="1" w:uiPriority="39" w:unhideWhenUsed="1"/>
+    <w:lsdException w:name="Normal Indent" w:semiHidden="1" w:unhideWhenUsed="1"/>
+    <w:lsdException w:name="footnote text" w:semiHidden="1" w:unhideWhenUsed="1"/>
+    <w:lsdException w:name="annotation text" w:semiHidden="1" w:unhideWhenUsed="1"/>
+    <w:lsdException w:name="header" w:semiHidden="1" w:unhideWhenUsed="1"/>
+    <w:lsdException w:name="footer" w:semiHidden="1" w:unhideWhenUsed="1"/>
+    <w:lsdException w:name="index heading" w:semiHidden="1" w:unhideWhenUsed="1"/>
+    <w:lsdException w:name="caption" w:semiHidden="1" w:uiPriority="35" w:unhideWhenUsed="1" w:qFormat="1"/>
+    <w:lsdException w:name="table of figures" w:semiHidden="1" w:unhideWhenUsed="1"/>
+    <w:lsdException w:name="envelope address" w:semiHidden="1" w:unhideWhenUsed="1"/>
+    <w:lsdException w:name="envelope return" w:semiHidden="1" w:unhideWhenUsed="1"/>
+    <w:lsdException w:name="footnote reference" w:semiHidden="1" w:unhideWhenUsed="1"/>
+    <w:lsdException w:name="annotation reference" w:semiHidden="1" w:unhideWhenUsed="1"/>
+    <w:lsdException w:name="line number" w:semiHidden="1" w:unhideWhenUsed="1"/>
+    <w:lsdException w:name="page number" w:semiHidden="1" w:unhideWhenUsed="1"/>
+    <w:lsdException w:name="endnote reference" w:semiHidden="1" w:unhideWhenUsed="1"/>
+    <w:lsdException w:name="endnote text" w:semiHidden="1" w:unhideWhenUsed="1"/>
+    <w:lsdException w:name="table of authorities" w:semiHidden="1" w:unhideWhenUsed="1"/>
+    <w:lsdException w:name="macro" w:semiHidden="1" w:unhideWhenUsed="1"/>
+    <w:lsdException w:name="toa heading" w:semiHidden="1" w:unhideWhenUsed="1"/>
+    <w:lsdException w:name="List" w:semiHidden="1" w:unhideWhenUsed="1"/>
+    <w:lsdException w:name="List Bullet" w:semiHidden="1" w:unhideWhenUsed="1"/>
+    <w:lsdException w:name="List Number" w:semiHidden="1" w:unhideWhenUsed="1"/>
+    <w:lsdException w:name="List 2" w:semiHidden="1" w:unhideWhenUsed="1"/>
+    <w:lsdException w:name="List 3" w:semiHidden="1" w:unhideWhenUsed="1"/>
+    <w:lsdException w:name="List 4" w:semiHidden="1" w:unhideWhenUsed="1"/>
+    <w:lsdException w:name="List 5" w:semiHidden="1" w:unhideWhenUsed="1"/>
+    <w:lsdException w:name="List Bullet 2" w:semiHidden="1" w:unhideWhenUsed="1"/>
+    <w:lsdException w:name="List Bullet 3" w:semiHidden="1" w:unhideWhenUsed="1"/>
+    <w:lsdException w:name="List Bullet 4" w:semiHidden="1" w:unhideWhenUsed="1"/>
+    <w:lsdException w:name="List Bullet 5" w:semiHidden="1" w:unhideWhenUsed="1"/>
+    <w:lsdException w:name="List Number 2" w:semiHidden="1" w:unhideWhenUsed="1"/>
+    <w:lsdException w:name="List Number 3" w:semiHidden="1" w:unhideWhenUsed="1"/>
+    <w:lsdException w:name="List Number 4" w:semiHidden="1" w:unhideWhenUsed="1"/>
+    <w:lsdException w:name="List Number 5" w:semiHidden="1" w:unhideWhenUsed="1"/>
+    <w:lsdException w:name="Title" w:uiPriority="10" w:qFormat="1"/>
+    <w:lsdException w:name="Closing" w:semiHidden="1" w:unhideWhenUsed="1"/>
+    <w:lsdException w:name="Signature" w:semiHidden="1" w:unhideWhenUsed="1"/>
+    <w:lsdException w:name="Default Paragraph Font" w:semiHidden="1" w:uiPriority="1" w:unhideWhenUsed="1"/>
+    <w:lsdException w:name="Body Text" w:semiHidden="1" w:unhideWhenUsed="1"/>
+    <w:lsdException w:name="Body Text Indent" w:semiHidden="1" w:unhideWhenUsed="1"/>
+    <w:lsdException w:name="List Continue" w:semiHidden="1" w:unhideWhenUsed="1"/>
+    <w:lsdException w:name="List Continue 2" w:semiHidden="1" w:unhideWhenUsed="1"/>
+    <w:lsdException w:name="List Continue 3" w:semiHidden="1" w:unhideWhenUsed="1"/>
+    <w:lsdException w:name="List Continue 4" w:semiHidden="1" w:unhideWhenUsed="1"/>
+    <w:lsdException w:name="List Continue 5" w:semiHidden="1" w:unhideWhenUsed="1"/>
+    <w:lsdException w:name="Message Header" w:semiHidden="1" w:unhideWhenUsed="1"/>
+    <w:lsdException w:name="Subtitle" w:uiPriority="11" w:qFormat="1"/>
+    <w:lsdException w:name="Salutation" w:semiHidden="1" w:unhideWhenUsed="1"/>
+    <w:lsdException w:name="Date" w:semiHidden="1" w:unhideWhenUsed="1"/>
+    <w:lsdException w:name="Body Text First Indent" w:semiHidden="1" w:unhideWhenUsed="1"/>
+    <w:lsdException w:name="Body Text First Indent 2" w:semiHidden="1" w:unhideWhenUsed="1"/>
+    <w:lsdException w:name="Note Heading" w:semiHidden="1" w:unhideWhenUsed="1"/>
+    <w:lsdException w:name="Body Text 2" w:semiHidden="1" w:unhideWhenUsed="1"/>
+    <w:lsdException w:name="Body Text 3" w:semiHidden="1" w:unhideWhenUsed="1"/>
+    <w:lsdException w:name="Body Text Indent 2" w:semiHidden="1" w:unhideWhenUsed="1"/>
+    <w:lsdException w:name="Body Text Indent 3" w:semiHidden="1" w:unhideWhenUsed="1"/>
+    <w:lsdException w:name="Block Text" w:semiHidden="1" w:unhideWhenUsed="1"/>
+    <w:lsdException w:name="Hyperlink" w:semiHidden="1" w:unhideWhenUsed="1"/>
+    <w:lsdException w:name="FollowedHyperlink" w:semiHidden="1" w:unhideWhenUsed="1"/>
+    <w:lsdException w:name="Strong" w:uiPriority="22" w:qFormat="1"/>
+    <w:lsdException w:name="Emphasis" w:uiPriority="20" w:qFormat="1"/>
+    <w:lsdException w:name="Document Map" w:semiHidden="1" w:unhideWhenUsed="1"/>
+    <w:lsdException w:name="Plain Text" w:semiHidden="1" w:unhideWhenUsed="1"/>
+    <w:lsdException w:name="E-mail Signature" w:semiHidden="1" w:unhideWhenUsed="1"/>
+    <w:lsdException w:name="HTML Top of Form" w:semiHidden="1" w:unhideWhenUsed="1"/>
+    <w:lsdException w:name="HTML Bottom of Form" w:semiHidden="1" w:unhideWhenUsed="1"/>
+    <w:lsdException w:name="Normal (Web)" w:semiHidden="1" w:unhideWhenUsed="1"/>
+    <w:lsdException w:name="HTML Acronym" w:semiHidden="1" w:unhideWhenUsed="1"/>
+    <w:lsdException w:name="HTML Address" w:semiHidden="1" w:unhideWhenUsed="1"/>
+    <w:lsdException w:name="HTML Cite" w:semiHidden="1" w:unhideWhenUsed="1"/>
+    <w:lsdException w:name="HTML Code" w:semiHidden="1" w:unhideWhenUsed="1"/>
+    <w:lsdException w:name="HTML Definition" w:semiHidden="1" w:unhideWhenUsed="1"/>
+    <w:lsdException w:name="HTML Keyboard" w:semiHidden="1" w:unhideWhenUsed="1"/>
+    <w:lsdException w:name="HTML Preformatted" w:semiHidden="1" w:unhideWhenUsed="1"/>
+    <w:lsdException w:name="HTML Sample" w:semiHidden="1" w:unhideWhenUsed="1"/>
+    <w:lsdException w:name="HTML Typewriter" w:semiHidden="1" w:unhideWhenUsed="1"/>
+    <w:lsdException w:name="HTML Variable" w:semiHidden="1" w:unhideWhenUsed="1"/>
+    <w:lsdException w:name="Normal Table" w:semiHidden="1" w:unhideWhenUsed="1"/>
+    <w:lsdException w:name="annotation subject" w:semiHidden="1" w:unhideWhenUsed="1"/>
+    <w:lsdException w:name="No List" w:semiHidden="1" w:unhideWhenUsed="1"/>
+    <w:lsdException w:name="Outline List 1" w:semiHidden="1" w:unhideWhenUsed="1"/>
+    <w:lsdException w:name="Outline List 2" w:semiHidden="1" w:unhideWhenUsed="1"/>
+    <w:lsdException w:name="Outline List 3" w:semiHidden="1" w:unhideWhenUsed="1"/>
+    <w:lsdException w:name="Table Simple 1" w:semiHidden="1" w:unhideWhenUsed="1"/>
+    <w:lsdException w:name="Table Simple 2" w:semiHidden="1" w:unhideWhenUsed="1"/>
+    <w:lsdException w:name="Table Simple 3" w:semiHidden="1" w:unhideWhenUsed="1"/>
+    <w:lsdException w:name="Table Classic 1" w:semiHidden="1" w:unhideWhenUsed="1"/>
+    <w:lsdException w:name="Table Classic 2" w:semiHidden="1" w:unhideWhenUsed="1"/>
+    <w:lsdException w:name="Table Classic 3" w:semiHidden="1" w:unhideWhenUsed="1"/>
+    <w:lsdException w:name="Table Classic 4" w:semiHidden="1" w:unhideWhenUsed="1"/>
+    <w:lsdException w:name="Table Colorful 1" w:semiHidden="1" w:unhideWhenUsed="1"/>
+    <w:lsdException w:name="Table Colorful 2" w:semiHidden="1" w:unhideWhenUsed="1"/>
+    <w:lsdException w:name="Table Colorful 3" w:semiHidden="1" w:unhideWhenUsed="1"/>
+    <w:lsdException w:name="Table Columns 1" w:semiHidden="1" w:unhideWhenUsed="1"/>
+    <w:lsdException w:name="Table Columns 2" w:semiHidden="1" w:unhideWhenUsed="1"/>
+    <w:lsdException w:name="Table Columns 3" w:semiHidden="1" w:unhideWhenUsed="1"/>
+    <w:lsdException w:name="Table Columns 4" w:semiHidden="1" w:unhideWhenUsed="1"/>
+    <w:lsdException w:name="Table Columns 5" w:semiHidden="1" w:unhideWhenUsed="1"/>
+    <w:lsdException w:name="Table Grid 1" w:semiHidden="1" w:unhideWhenUsed="1"/>
+    <w:lsdException w:name="Table Grid 2" w:semiHidden="1" w:unhideWhenUsed="1"/>
+    <w:lsdException w:name="Table Grid 3" w:semiHidden="1" w:unhideWhenUsed="1"/>
+    <w:lsdException w:name="Table Grid 4" w:semiHidden="1" w:unhideWhenUsed="1"/>
+    <w:lsdException w:name="Table Grid 5" w:semiHidden="1" w:unhideWhenUsed="1"/>
+    <w:lsdException w:name="Table Grid 6" w:semiHidden="1" w:unhideWhenUsed="1"/>
+    <w:lsdException w:name="Table Grid 7" w:semiHidden="1" w:unhideWhenUsed="1"/>
+    <w:lsdException w:name="Table Grid 8" w:semiHidden="1" w:unhideWhenUsed="1"/>
+    <w:lsdException w:name="Table List 1" w:semiHidden="1" w:unhideWhenUsed="1"/>
+    <w:lsdException w:name="Table List 2" w:semiHidden="1" w:unhideWhenUsed="1"/>
+    <w:lsdException w:name="Table List 3" w:semiHidden="1" w:unhideWhenUsed="1"/>
+    <w:lsdException w:name="Table List 4" w:semiHidden="1" w:unhideWhenUsed="1"/>
+    <w:lsdException w:name="Table List 5" w:semiHidden="1" w:unhideWhenUsed="1"/>
+    <w:lsdException w:name="Table List 6" w:semiHidden="1" w:unhideWhenUsed="1"/>
+    <w:lsdException w:name="Table List 7" w:semiHidden="1" w:unhideWhenUsed="1"/>
+    <w:lsdException w:name="Table List 8" w:semiHidden="1" w:unhideWhenUsed="1"/>
+    <w:lsdException w:name="Table 3D effects 1" w:semiHidden="1" w:unhideWhenUsed="1"/>
+    <w:lsdException w:name="Table 3D effects 2" w:semiHidden="1" w:unhideWhenUsed="1"/>
+    <w:lsdException w:name="Table 3D effects 3" w:semiHidden="1" w:unhideWhenUsed="1"/>
+    <w:lsdException w:name="Table Contemporary" w:semiHidden="1" w:unhideWhenUsed="1"/>
+    <w:lsdException w:name="Table Elegant" w:semiHidden="1" w:unhideWhenUsed="1"/>
+    <w:lsdException w:name="Table Professional" w:semiHidden="1" w:unhideWhenUsed="1"/>
+    <w:lsdException w:name="Table Subtle 1" w:semiHidden="1" w:unhideWhenUsed="1"/>
+    <w:lsdException w:name="Table Subtle 2" w:semiHidden="1" w:unhideWhenUsed="1"/>
+    <w:lsdException w:name="Table Web 1" w:semiHidden="1" w:unhideWhenUsed="1"/>
+    <w:lsdException w:name="Table Web 2" w:semiHidden="1" w:unhideWhenUsed="1"/>
+    <w:lsdException w:name="Table Web 3" w:semiHidden="1" w:unhideWhenUsed="1"/>
+    <w:lsdException w:name="Balloon Text" w:semiHidden="1" w:unhideWhenUsed="1"/>
+    <w:lsdException w:name="Table Grid" w:uiPriority="39"/>
+    <w:lsdException w:name="Table Theme" w:semiHidden="1" w:unhideWhenUsed="1"/>
+    <w:lsdException w:name="Placeholder Text" w:semiHidden="1"/>
+    <w:lsdException w:name="No Spacing" w:uiPriority="1" w:qFormat="1"/>
+    <w:lsdException w:name="Light Shading" w:uiPriority="60"/>
+    <w:lsdException w:name="Light List" w:uiPriority="61"/>
+    <w:lsdException w:name="Light Grid" w:uiPriority="62"/>
+    <w:lsdException w:name="Medium Shading 1" w:uiPriority="63"/>
+    <w:lsdException w:name="Medium Shading 2" w:uiPriority="64"/>
+    <w:lsdException w:name="Medium List 1" w:uiPriority="65"/>
+    <w:lsdException w:name="Medium List 2" w:uiPriority="66"/>
+    <w:lsdException w:name="Medium Grid 1" w:uiPriority="67"/>
+    <w:lsdException w:name="Medium Grid 2" w:uiPriority="68"/>
+    <w:lsdException w:name="Medium Grid 3" w:uiPriority="69"/>
+    <w:lsdException w:name="Dark List" w:uiPriority="70"/>
+    <w:lsdException w:name="Colorful Shading" w:uiPriority="71"/>
+    <w:lsdException w:name="Colorful List" w:uiPriority="72"/>
+    <w:lsdException w:name="Colorful Grid" w:uiPriority="73"/>
+    <w:lsdException w:name="Light Shading Accent 1" w:uiPriority="60"/>
+    <w:lsdException w:name="Light List Accent 1" w:uiPriority="61"/>
+    <w:lsdException w:name="Light Grid Accent 1" w:uiPriority="62"/>
+    <w:lsdException w:name="Medium Shading 1 Accent 1" w:uiPriority="63"/>
+    <w:lsdException w:name="Medium Shading 2 Accent 1" w:uiPriority="64"/>
+    <w:lsdException w:name="Medium List 1 Accent 1" w:uiPriority="65"/>
+    <w:lsdException w:name="Revision" w:semiHidden="1"/>
+    <w:lsdException w:name="List Paragraph" w:uiPriority="34" w:qFormat="1"/>
+    <w:lsdException w:name="Quote" w:uiPriority="29" w:qFormat="1"/>
+    <w:lsdException w:name="Intense Quote" w:uiPriority="30" w:qFormat="1"/>
+    <w:lsdException w:name="Medium List 2 Accent 1" w:uiPriority="66"/>
+    <w:lsdException w:name="Medium Grid 1 Accent 1" w:uiPriority="67"/>
+    <w:lsdException w:name="Medium Grid 2 Accent 1" w:uiPriority="68"/>
+    <w:lsdException w:name="Medium Grid 3 Accent 1" w:uiPriority="69"/>
+    <w:lsdException w:name="Dark List Accent 1" w:uiPriority="70"/>
+    <w:lsdException w:name="Colorful Shading Accent 1" w:uiPriority="71"/>
+    <w:lsdException w:name="Colorful List Accent 1" w:uiPriority="72"/>
+    <w:lsdException w:name="Colorful Grid Accent 1" w:uiPriority="73"/>
+    <w:lsdException w:name="Light Shading Accent 2" w:uiPriority="60"/>
+    <w:lsdException w:name="Light List Accent 2" w:uiPriority="61"/>
+    <w:lsdException w:name="Light Grid Accent 2" w:uiPriority="62"/>
+    <w:lsdException w:name="Medium Shading 1 Accent 2" w:uiPriority="63"/>
+    <w:lsdException w:name="Medium Shading 2 Accent 2" w:uiPriority="64"/>
+    <w:lsdException w:name="Medium List 1 Accent 2" w:uiPriority="65"/>
+    <w:lsdException w:name="Medium List 2 Accent 2" w:uiPriority="66"/>
+    <w:lsdException w:name="Medium Grid 1 Accent 2" w:uiPriority="67"/>
+    <w:lsdException w:name="Medium Grid 2 Accent 2" w:uiPriority="68"/>
+    <w:lsdException w:name="Medium Grid 3 Accent 2" w:uiPriority="69"/>
+    <w:lsdException w:name="Dark List Accent 2" w:uiPriority="70"/>
+    <w:lsdException w:name="Colorful Shading Accent 2" w:uiPriority="71"/>
+    <w:lsdException w:name="Colorful List Accent 2" w:uiPriority="72"/>
+    <w:lsdException w:name="Colorful Grid Accent 2" w:uiPriority="73"/>
+    <w:lsdException w:name="Light Shading Accent 3" w:uiPriority="60"/>
+    <w:lsdException w:name="Light List Accent 3" w:uiPriority="61"/>
+    <w:lsdException w:name="Light Grid Accent 3" w:uiPriority="62"/>
+    <w:lsdException w:name="Medium Shading 1 Accent 3" w:uiPriority="63"/>
+    <w:lsdException w:name="Medium Shading 2 Accent 3" w:uiPriority="64"/>
+    <w:lsdException w:name="Medium List 1 Accent 3" w:uiPriority="65"/>
+    <w:lsdException w:name="Medium List 2 Accent 3" w:uiPriority="66"/>
+    <w:lsdException w:name="Medium Grid 1 Accent 3" w:uiPriority="67"/>
+    <w:lsdException w:name="Medium Grid 2 Accent 3" w:uiPriority="68"/>
+    <w:lsdException w:name="Medium Grid 3 Accent 3" w:uiPriority="69"/>
+    <w:lsdException w:name="Dark List Accent 3" w:uiPriority="70"/>
+    <w:lsdException w:name="Colorful Shading Accent 3" w:uiPriority="71"/>
+    <w:lsdException w:name="Colorful List Accent 3" w:uiPriority="72"/>
+    <w:lsdException w:name="Colorful Grid Accent 3" w:uiPriority="73"/>
+    <w:lsdException w:name="Light Shading Accent 4" w:uiPriority="60"/>
+    <w:lsdException w:name="Light List Accent 4" w:uiPriority="61"/>
+    <w:lsdException w:name="Light Grid Accent 4" w:uiPriority="62"/>
+    <w:lsdException w:name="Medium Shading 1 Accent 4" w:uiPriority="63"/>
+    <w:lsdException w:name="Medium Shading 2 Accent 4" w:uiPriority="64"/>
+    <w:lsdException w:name="Medium List 1 Accent 4" w:uiPriority="65"/>
+    <w:lsdException w:name="Medium List 2 Accent 4" w:uiPriority="66"/>
+    <w:lsdException w:name="Medium Grid 1 Accent 4" w:uiPriority="67"/>
+    <w:lsdException w:name="Medium Grid 2 Accent 4" w:uiPriority="68"/>
+    <w:lsdException w:name="Medium Grid 3 Accent 4" w:uiPriority="69"/>
+    <w:lsdException w:name="Dark List Accent 4" w:uiPriority="70"/>
+    <w:lsdException w:name="Colorful Shading Accent 4" w:uiPriority="71"/>
+    <w:lsdException w:name="Colorful List Accent 4" w:uiPriority="72"/>
+    <w:lsdException w:name="Colorful Grid Accent 4" w:uiPriority="73"/>
+    <w:lsdException w:name="Light Shading Accent 5" w:uiPriority="60"/>
+    <w:lsdException w:name="Light List Accent 5" w:uiPriority="61"/>
+    <w:lsdException w:name="Light Grid Accent 5" w:uiPriority="62"/>
+    <w:lsdException w:name="Medium Shading 1 Accent 5" w:uiPriority="63"/>
+    <w:lsdException w:name="Medium Shading 2 Accent 5" w:uiPriority="64"/>
+    <w:lsdException w:name="Medium List 1 Accent 5" w:uiPriority="65"/>
+    <w:lsdException w:name="Medium List 2 Accent 5" w:uiPriority="66"/>
+    <w:lsdException w:name="Medium Grid 1 Accent 5" w:uiPriority="67"/>
+    <w:lsdException w:name="Medium Grid 2 Accent 5" w:uiPriority="68"/>
+    <w:lsdException w:name="Medium Grid 3 Accent 5" w:uiPriority="69"/>
+    <w:lsdException w:name="Dark List Accent 5" w:uiPriority="70"/>
+    <w:lsdException w:name="Colorful Shading Accent 5" w:uiPriority="71"/>
+    <w:lsdException w:name="Colorful List Accent 5" w:uiPriority="72"/>
+    <w:lsdException w:name="Colorful Grid Accent 5" w:uiPriority="73"/>
+    <w:lsdException w:name="Light Shading Accent 6" w:uiPriority="60"/>
+    <w:lsdException w:name="Light List Accent 6" w:uiPriority="61"/>
+    <w:lsdException w:name="Light Grid Accent 6" w:uiPriority="62"/>
+    <w:lsdException w:name="Medium Shading 1 Accent 6" w:uiPriority="63"/>
+    <w:lsdException w:name="Medium Shading 2 Accent 6" w:uiPriority="64"/>
+    <w:lsdException w:name="Medium List 1 Accent 6" w:uiPriority="65"/>
+    <w:lsdException w:name="Medium List 2 Accent 6" w:uiPriority="66"/>
+    <w:lsdException w:name="Medium Grid 1 Accent 6" w:uiPriority="67"/>
+    <w:lsdException w:name="Medium Grid 2 Accent 6" w:uiPriority="68"/>
+    <w:lsdException w:name="Medium Grid 3 Accent 6" w:uiPriority="69"/>
+    <w:lsdException w:name="Dark List Accent 6" w:uiPriority="70"/>
+    <w:lsdException w:name="Colorful Shading Accent 6" w:uiPriority="71"/>
+    <w:lsdException w:name="Colorful List Accent 6" w:uiPriority="72"/>
+    <w:lsdException w:name="Colorful Grid Accent 6" w:uiPriority="73"/>
+    <w:lsdException w:name="Subtle Emphasis" w:uiPriority="19" w:qFormat="1"/>
+    <w:lsdException w:name="Intense Emphasis" w:uiPriority="21" w:qFormat="1"/>
+    <w:lsdException w:name="Subtle Reference" w:uiPriority="31" w:qFormat="1"/>
+    <w:lsdException w:name="Intense Reference" w:uiPriority="32" w:qFormat="1"/>
+    <w:lsdException w:name="Book Title" w:uiPriority="33" w:qFormat="1"/>
+    <w:lsdException w:name="Bibliography" w:semiHidden="1" w:uiPriority="37" w:unhideWhenUsed="1"/>
+    <w:lsdException w:name="TOC Heading" w:semiHidden="1" w:uiPriority="39" w:unhideWhenUsed="1" w:qFormat="1"/>
+    <w:lsdException w:name="Plain Table 1" w:uiPriority="41"/>
+    <w:lsdException w:name="Plain Table 2" w:uiPriority="42"/>
+    <w:lsdException w:name="Plain Table 3" w:uiPriority="43"/>
+    <w:lsdException w:name="Plain Table 4" w:uiPriority="44"/>
+    <w:lsdException w:name="Plain Table 5" w:uiPriority="45"/>
+    <w:lsdException w:name="Grid Table Light" w:uiPriority="40"/>
+    <w:lsdException w:name="Grid Table 1 Light" w:uiPriority="46"/>
+    <w:lsdException w:name="Grid Table 2" w:uiPriority="47"/>
+    <w:lsdException w:name="Grid Table 3" w:uiPriority="48"/>
+    <w:lsdException w:name="Grid Table 4" w:uiPriority="49"/>
+    <w:lsdException w:name="Grid Table 5 Dark" w:uiPriority="50"/>
+    <w:lsdException w:name="Grid Table 6 Colorful" w:uiPriority="51"/>
+    <w:lsdException w:name="Grid Table 7 Colorful" w:uiPriority="52"/>
+    <w:lsdException w:name="Grid Table 1 Light Accent 1" w:uiPriority="46"/>
+    <w:lsdException w:name="Grid Table 2 Accent 1" w:uiPriority="47"/>
+    <w:lsdException w:name="Grid Table 3 Accent 1" w:uiPriority="48"/>
+    <w:lsdException w:name="Grid Table 4 Accent 1" w:uiPriority="49"/>
+    <w:lsdException w:name="Grid Table 5 Dark Accent 1" w:uiPriority="50"/>
+    <w:lsdException w:name="Grid Table 6 Colorful Accent 1" w:uiPriority="51"/>
+    <w:lsdException w:name="Grid Table 7 Colorful Accent 1" w:uiPriority="52"/>
+    <w:lsdException w:name="Grid Table 1 Light Accent 2" w:uiPriority="46"/>
+    <w:lsdException w:name="Grid Table 2 Accent 2" w:uiPriority="47"/>
+    <w:lsdException w:name="Grid Table 3 Accent 2" w:uiPriority="48"/>
+    <w:lsdException w:name="Grid Table 4 Accent 2" w:uiPriority="49"/>
+    <w:lsdException w:name="Grid Table 5 Dark Accent 2" w:uiPriority="50"/>
+    <w:lsdException w:name="Grid Table 6 Colorful Accent 2" w:uiPriority="51"/>
+    <w:lsdException w:name="Grid Table 7 Colorful Accent 2" w:uiPriority="52"/>
+    <w:lsdException w:name="Grid Table 1 Light Accent 3" w:uiPriority="46"/>
+    <w:lsdException w:name="Grid Table 2 Accent 3" w:uiPriority="47"/>
+    <w:lsdException w:name="Grid Table 3 Accent 3" w:uiPriority="48"/>
+    <w:lsdException w:name="Grid Table 4 Accent 3" w:uiPriority="49"/>
+    <w:lsdException w:name="Grid Table 5 Dark Accent 3" w:uiPriority="50"/>
+    <w:lsdException w:name="Grid Table 6 Colorful Accent 3" w:uiPriority="51"/>
+    <w:lsdException w:name="Grid Table 7 Colorful Accent 3" w:uiPriority="52"/>
+    <w:lsdException w:name="Grid Table 1 Light Accent 4" w:uiPriority="46"/>
+    <w:lsdException w:name="Grid Table 2 Accent 4" w:uiPriority="47"/>
+    <w:lsdException w:name="Grid Table 3 Accent 4" w:uiPriority="48"/>
+    <w:lsdException w:name="Grid Table 4 Accent 4" w:uiPriority="49"/>
+    <w:lsdException w:name="Grid Table 5 Dark Accent 4" w:uiPriority="50"/>
+    <w:lsdException w:name="Grid Table 6 Colorful Accent 4" w:uiPriority="51"/>
+    <w:lsdException w:name="Grid Table 7 Colorful Accent 4" w:uiPriority="52"/>
+    <w:lsdException w:name="Grid Table 1 Light Accent 5" w:uiPriority="46"/>
+    <w:lsdException w:name="Grid Table 2 Accent 5" w:uiPriority="47"/>
+    <w:lsdException w:name="Grid Table 3 Accent 5" w:uiPriority="48"/>
+    <w:lsdException w:name="Grid Table 4 Accent 5" w:uiPriority="49"/>
+    <w:lsdException w:name="Grid Table 5 Dark Accent 5" w:uiPriority="50"/>
+    <w:lsdException w:name="Grid Table 6 Colorful Accent 5" w:uiPriority="51"/>
+    <w:lsdException w:name="Grid Table 7 Colorful Accent 5" w:uiPriority="52"/>
+    <w:lsdException w:name="Grid Table 1 Light Accent 6" w:uiPriority="46"/>
+    <w:lsdException w:name="Grid Table 2 Accent 6" w:uiPriority="47"/>
+    <w:lsdException w:name="Grid Table 3 Accent 6" w:uiPriority="48"/>
+    <w:lsdException w:name="Grid Table 4 Accent 6" w:uiPriority="49"/>
+    <w:lsdException w:name="Grid Table 5 Dark Accent 6" w:uiPriority="50"/>
+    <w:lsdException w:name="Grid Table 6 Colorful Accent 6" w:uiPriority="51"/>
+    <w:lsdException w:name="Grid Table 7 Colorful Accent 6" w:uiPriority="52"/>
+    <w:lsdException w:name="List Table 1 Light" w:uiPriority="46"/>
+    <w:lsdException w:name="List Table 2" w:uiPriority="47"/>
+    <w:lsdException w:name="List Table 3" w:uiPriority="48"/>
+    <w:lsdException w:name="List Table 4" w:uiPriority="49"/>
+    <w:lsdException w:name="List Table 5 Dark" w:uiPriority="50"/>
+    <w:lsdException w:name="List Table 6 Colorful" w:uiPriority="51"/>
+    <w:lsdException w:name="List Table 7 Colorful" w:uiPriority="52"/>
+    <w:lsdException w:name="List Table 1 Light Accent 1" w:uiPriority="46"/>
+    <w:lsdException w:name="List Table 2 Accent 1" w:uiPriority="47"/>
+    <w:lsdException w:name="List Table 3 Accent 1" w:uiPriority="48"/>
+    <w:lsdException w:name="List Table 4 Accent 1" w:uiPriority="49"/>
+    <w:lsdException w:name="List Table 5 Dark Accent 1" w:uiPriority="50"/>
+    <w:lsdException w:name="List Table 6 Colorful Accent 1" w:uiPriority="51"/>
+    <w:lsdException w:name="List Table 7 Colorful Accent 1" w:uiPriority="52"/>
+    <w:lsdException w:name="List Table 1 Light Accent 2" w:uiPriority="46"/>
+    <w:lsdException w:name="List Table 2 Accent 2" w:uiPriority="47"/>
+    <w:lsdException w:name="List Table 3 Accent 2" w:uiPriority="48"/>
+    <w:lsdException w:name="List Table 4 Accent 2" w:uiPriority="49"/>
+    <w:lsdException w:name="List Table 5 Dark Accent 2" w:uiPriority="50"/>
+    <w:lsdException w:name="List Table 6 Colorful Accent 2" w:uiPriority="51"/>
+    <w:lsdException w:name="List Table 7 Colorful Accent 2" w:uiPriority="52"/>
+    <w:lsdException w:name="List Table 1 Light Accent 3" w:uiPriority="46"/>
+    <w:lsdException w:name="List Table 2 Accent 3" w:uiPriority="47"/>
+    <w:lsdException w:name="List Table 3 Accent 3" w:uiPriority="48"/>
+    <w:lsdException w:name="List Table 4 Accent 3" w:uiPriority="49"/>
+    <w:lsdException w:name="List Table 5 Dark Accent 3" w:uiPriority="50"/>
+    <w:lsdException w:name="List Table 6 Colorful Accent 3" w:uiPriority="51"/>
+    <w:lsdException w:name="List Table 7 Colorful Accent 3" w:uiPriority="52"/>
+    <w:lsdException w:name="List Table 1 Light Accent 4" w:uiPriority="46"/>
+    <w:lsdException w:name="List Table 2 Accent 4" w:uiPriority="47"/>
+    <w:lsdException w:name="List Table 3 Accent 4" w:uiPriority="48"/>
+    <w:lsdException w:name="List Table 4 Accent 4" w:uiPriority="49"/>
+    <w:lsdException w:name="List Table 5 Dark Accent 4" w:uiPriority="50"/>
+    <w:lsdException w:name="List Table 6 Colorful Accent 4" w:uiPriority="51"/>
+    <w:lsdException w:name="List Table 7 Colorful Accent 4" w:uiPriority="52"/>
+    <w:lsdException w:name="List Table 1 Light Accent 5" w:uiPriority="46"/>
+    <w:lsdException w:name="List Table 2 Accent 5" w:uiPriority="47"/>
+    <w:lsdException w:name="List Table 3 Accent 5" w:uiPriority="48"/>
+    <w:lsdException w:name="List Table 4 Accent 5" w:uiPriority="49"/>
+    <w:lsdException w:name="List Table 5 Dark Accent 5" w:uiPriority="50"/>
+    <w:lsdException w:name="List Table 6 Colorful Accent 5" w:uiPriority="51"/>
+    <w:lsdException w:name="List Table 7 Colorful Accent 5" w:uiPriority="52"/>
+    <w:lsdException w:name="List Table 1 Light Accent 6" w:uiPriority="46"/>
+    <w:lsdException w:name="List Table 2 Accent 6" w:uiPriority="47"/>
+    <w:lsdException w:name="List Table 3 Accent 6" w:uiPriority="48"/>
+    <w:lsdException w:name="List Table 4 Accent 6" w:uiPriority="49"/>
+    <w:lsdException w:name="List Table 5 Dark Accent 6" w:uiPriority="50"/>
+    <w:lsdException w:name="List Table 6 Colorful Accent 6" w:uiPriority="51"/>
+    <w:lsdException w:name="List Table 7 Colorful Accent 6" w:uiPriority="52"/>
+  </w:latentStyles>
+  <w:style w:type="paragraph" w:default="1" w:styleId="Normal">
+    <w:name w:val="Normal"/>
+    <w:qFormat/>
+  </w:style>
+  <w:style w:type="character" w:default="1" w:styleId="DefaultParagraphFont">
+    <w:name w:val="Default Paragraph Font"/>
+    <w:uiPriority w:val="1"/>
+    <w:semiHidden/>
+    <w:unhideWhenUsed/>
+  </w:style>
+  <w:style w:type="table" w:default="1" w:styleId="TableNormal">
+    <w:name w:val="Normal Table"/>
+    <w:uiPriority w:val="99"/>
+    <w:semiHidden/>
+    <w:unhideWhenUsed/>
+    <w:tblPr>
+      <w:tblInd w:w="0" w:type="dxa"/>
+      <w:tblCellMar>
+        <w:top w:w="0" w:type="dxa"/>
+        <w:left w:w="108" w:type="dxa"/>
+        <w:bottom w:w="0" w:type="dxa"/>
+        <w:right w:w="108" w:type="dxa"/>
+      </w:tblCellMar>
+    </w:tblPr>
+  </w:style>
+  <w:style w:type="numbering" w:default="1" w:styleId="NoList">
+    <w:name w:val="No List"/>
+    <w:uiPriority w:val="99"/>
+    <w:semiHidden/>
+    <w:unhideWhenUsed/>
+  </w:style>
+  <w:style w:type="paragraph" w:customStyle="1" w:styleId="5AA6DCC7B41743E3BE30CC1CBB8CC038">
+    <w:name w:val="5AA6DCC7B41743E3BE30CC1CBB8CC038"/>
+    <w:rsid w:val="00DA6F0A"/>
+  </w:style>
+  <w:style w:type="paragraph" w:customStyle="1" w:styleId="0A4E39934BEF40BB84E476E5A4365799">
+    <w:name w:val="0A4E39934BEF40BB84E476E5A4365799"/>
+    <w:rsid w:val="00DA6F0A"/>
+  </w:style>
+  <w:style w:type="paragraph" w:customStyle="1" w:styleId="C651243F923745FFA200D9FFAD7CDEF5">
+    <w:name w:val="C651243F923745FFA200D9FFAD7CDEF5"/>
+    <w:rsid w:val="00DA6F0A"/>
+  </w:style>
+  <w:style w:type="paragraph" w:customStyle="1" w:styleId="8C8E40C37B514BCA9C0BEFC6B2E9DD99">
+    <w:name w:val="8C8E40C37B514BCA9C0BEFC6B2E9DD99"/>
+    <w:rsid w:val="00DA6F0A"/>
+  </w:style>
+  <w:style w:type="paragraph" w:customStyle="1" w:styleId="108BB9970A4F46838B0E2D8885B168D2">
+    <w:name w:val="108BB9970A4F46838B0E2D8885B168D2"/>
+    <w:rsid w:val="00DA6F0A"/>
+  </w:style>
+</w:styles>
+</file>
+
+<file path=word/glossary/webSettings.xml><?xml version="1.0" encoding="utf-8"?>
+<w:webSettings xmlns:mc="http://schemas.openxmlformats.org/markup-compatibility/2006" xmlns:r="http://schemas.openxmlformats.org/officeDocument/2006/relationships" xmlns:w="http://schemas.openxmlformats.org/wordprocessingml/2006/main" xmlns:w14="http://schemas.microsoft.com/office/word/2010/wordml" xmlns:w15="http://schemas.microsoft.com/office/word/2012/wordml" mc:Ignorable="w14 w15">
+  <w:optimizeForBrowser/>
+  <w:allowPNG/>
+</w:webSettings>
 </file>
 
 <file path=word/theme/theme1.xml><?xml version="1.0" encoding="utf-8"?>
@@ -21494,11 +22547,30 @@
 </file>
 
 <file path=customXml/item1.xml><?xml version="1.0" encoding="utf-8"?>
+<CoverPageProperties xmlns="http://schemas.microsoft.com/office/2006/coverPageProps">
+  <PublishDate>2013-06-29T00:00:00</PublishDate>
+  <Abstract/>
+  <CompanyAddress/>
+  <CompanyPhone/>
+  <CompanyFax/>
+  <CompanyEmail/>
+</CoverPageProperties>
+</file>
+
+<file path=customXml/item2.xml><?xml version="1.0" encoding="utf-8"?>
 <b:Sources xmlns:b="http://schemas.openxmlformats.org/officeDocument/2006/bibliography" xmlns="http://schemas.openxmlformats.org/officeDocument/2006/bibliography" SelectedStyle="\APASixthEditionOfficeOnline.xsl" StyleName="APA" Version="6"/>
 </file>
 
 <file path=customXml/itemProps1.xml><?xml version="1.0" encoding="utf-8"?>
-<ds:datastoreItem xmlns:ds="http://schemas.openxmlformats.org/officeDocument/2006/customXml" ds:itemID="{9E20FA01-E562-479F-A6DB-2A8E207CFF3D}">
+<ds:datastoreItem xmlns:ds="http://schemas.openxmlformats.org/officeDocument/2006/customXml" ds:itemID="{55AF091B-3C7A-41E3-B477-F2FDAA23CFDA}">
+  <ds:schemaRefs>
+    <ds:schemaRef ds:uri="http://schemas.microsoft.com/office/2006/coverPageProps"/>
+  </ds:schemaRefs>
+</ds:datastoreItem>
+</file>
+
+<file path=customXml/itemProps2.xml><?xml version="1.0" encoding="utf-8"?>
+<ds:datastoreItem xmlns:ds="http://schemas.openxmlformats.org/officeDocument/2006/customXml" ds:itemID="{BAC35615-F252-4052-984C-45B290801ADD}">
   <ds:schemaRefs>
     <ds:schemaRef ds:uri="http://schemas.openxmlformats.org/officeDocument/2006/bibliography"/>
   </ds:schemaRefs>

</xml_diff>